<commit_message>
Added corrections from AC)
</commit_message>
<xml_diff>
--- a/publications/Manuscript.docx
+++ b/publications/Manuscript.docx
@@ -23,7 +23,13 @@
         <w:jc w:val="center"/>
       </w:pPr>
       <w:r>
-        <w:t>Weight Loss in Response to Food Deprivation Predicts Diet-Induced Obesity in C57BL/6J Mice</w:t>
+        <w:t xml:space="preserve">Weight Loss in Response to Food Deprivation Predicts </w:t>
+      </w:r>
+      <w:r>
+        <w:t xml:space="preserve">The Extent of </w:t>
+      </w:r>
+      <w:r>
+        <w:t>Diet-Induced Obesity in C57BL/6J Mice</w:t>
       </w:r>
     </w:p>
     <w:p/>
@@ -43,133 +49,128 @@
         </w:rPr>
         <w:t>1</w:t>
       </w:r>
+      <w:r>
+        <w:t xml:space="preserve"> and </w:t>
+      </w:r>
+      <w:r>
+        <w:t xml:space="preserve">Dave </w:t>
+      </w:r>
+      <w:r>
+        <w:t>Bridges</w:t>
+      </w:r>
+      <w:r>
+        <w:rPr>
+          <w:vertAlign w:val="superscript"/>
+        </w:rPr>
+        <w:t>1</w:t>
+      </w:r>
+    </w:p>
+    <w:p>
+      <w:pPr>
+        <w:jc w:val="center"/>
+      </w:pPr>
+    </w:p>
+    <w:p>
+      <w:pPr>
+        <w:jc w:val="center"/>
+      </w:pPr>
+      <w:r>
+        <w:rPr>
+          <w:vertAlign w:val="superscript"/>
+        </w:rPr>
+        <w:t>1</w:t>
+      </w:r>
+      <w:r>
+        <w:t>Department of Physiology, University of Tennessee Health Science Center</w:t>
+      </w:r>
+      <w:r>
+        <w:t xml:space="preserve"> </w:t>
+      </w:r>
+      <w:r>
+        <w:t>and</w:t>
+      </w:r>
+      <w:r>
+        <w:t xml:space="preserve"> Department of Pediatrics, Children's Foundation Research Institute, </w:t>
+      </w:r>
+      <w:r>
+        <w:t xml:space="preserve">Le Bonheur Children's Hospital and the </w:t>
+      </w:r>
+      <w:r>
+        <w:t xml:space="preserve">University of Tennessee Health Science </w:t>
+      </w:r>
+      <w:r>
+        <w:t>Center</w:t>
+      </w:r>
+    </w:p>
+    <w:p>
+      <w:pPr>
+        <w:jc w:val="center"/>
+      </w:pPr>
+    </w:p>
+    <w:p>
+      <w:pPr>
+        <w:jc w:val="center"/>
+      </w:pPr>
+      <w:r>
+        <w:t>Keywords: Obesity, Fasting Response</w:t>
+      </w:r>
+      <w:r>
+        <w:t>s</w:t>
+      </w:r>
+      <w:r>
+        <w:t xml:space="preserve">, </w:t>
+      </w:r>
       <w:proofErr w:type="gramStart"/>
       <w:r>
-        <w:rPr>
-          <w:vertAlign w:val="superscript"/>
-        </w:rPr>
-        <w:t>,2</w:t>
+        <w:t>Hormones</w:t>
       </w:r>
       <w:proofErr w:type="gramEnd"/>
       <w:r>
-        <w:t xml:space="preserve"> and </w:t>
-      </w:r>
-      <w:r>
-        <w:t xml:space="preserve">Dave </w:t>
+        <w:t>, Predictive Measures</w:t>
+      </w:r>
+    </w:p>
+    <w:p>
+      <w:pPr>
+        <w:jc w:val="center"/>
+      </w:pPr>
+    </w:p>
+    <w:p>
+      <w:pPr>
+        <w:jc w:val="center"/>
+      </w:pPr>
+      <w:r>
+        <w:t>Fasting response as a predictor of weight gain</w:t>
+      </w:r>
+    </w:p>
+    <w:p>
+      <w:pPr>
+        <w:jc w:val="center"/>
+      </w:pPr>
+    </w:p>
+    <w:p>
+      <w:pPr>
+        <w:jc w:val="center"/>
+      </w:pPr>
+      <w:r>
+        <w:t>Corresponding Author: Dav</w:t>
+      </w:r>
+      <w:r>
+        <w:t>e</w:t>
+      </w:r>
+      <w:r>
+        <w:t xml:space="preserve"> </w:t>
       </w:r>
       <w:r>
         <w:t>Bridges</w:t>
       </w:r>
       <w:r>
-        <w:rPr>
-          <w:vertAlign w:val="superscript"/>
-        </w:rPr>
-        <w:t>1,2</w:t>
-      </w:r>
-    </w:p>
-    <w:p>
-      <w:pPr>
-        <w:jc w:val="center"/>
-      </w:pPr>
-    </w:p>
-    <w:p>
-      <w:pPr>
-        <w:jc w:val="center"/>
-      </w:pPr>
-      <w:r>
-        <w:rPr>
-          <w:vertAlign w:val="superscript"/>
-        </w:rPr>
-        <w:t>1</w:t>
-      </w:r>
-      <w:r>
-        <w:t>Department of Physiology, University of Tennessee Health Science Center</w:t>
-      </w:r>
-      <w:r>
-        <w:t xml:space="preserve"> </w:t>
-      </w:r>
-      <w:r>
-        <w:rPr>
-          <w:vertAlign w:val="superscript"/>
-        </w:rPr>
-        <w:t>2</w:t>
-      </w:r>
-      <w:r>
-        <w:t xml:space="preserve">Department of Pediatrics, Children's Foundation Research Institute, </w:t>
-      </w:r>
-      <w:r>
-        <w:t xml:space="preserve">Le Bonheur Children's Hospital and the </w:t>
-      </w:r>
-      <w:r>
-        <w:t xml:space="preserve">University of Tennessee Health Science </w:t>
-      </w:r>
-      <w:r>
-        <w:t>Center</w:t>
-      </w:r>
-    </w:p>
-    <w:p>
-      <w:pPr>
-        <w:jc w:val="center"/>
-      </w:pPr>
-    </w:p>
-    <w:p>
-      <w:pPr>
-        <w:jc w:val="center"/>
-      </w:pPr>
-      <w:r>
-        <w:t>Keywords: Obesity, Fasting Response</w:t>
-      </w:r>
-      <w:r>
-        <w:t>s</w:t>
-      </w:r>
-      <w:r>
         <w:t xml:space="preserve">, </w:t>
       </w:r>
-      <w:proofErr w:type="gramStart"/>
-      <w:r>
-        <w:t>Hormones</w:t>
-      </w:r>
-      <w:proofErr w:type="gramEnd"/>
-      <w:r>
-        <w:t>, Predictive Measures</w:t>
-      </w:r>
-    </w:p>
-    <w:p>
-      <w:pPr>
-        <w:jc w:val="center"/>
-      </w:pPr>
-    </w:p>
-    <w:p>
-      <w:pPr>
-        <w:jc w:val="center"/>
-      </w:pPr>
-      <w:r>
-        <w:t>Fasting response as a predictor of weight gain</w:t>
-      </w:r>
-    </w:p>
-    <w:p>
-      <w:pPr>
-        <w:jc w:val="center"/>
-      </w:pPr>
-    </w:p>
-    <w:p>
-      <w:pPr>
-        <w:jc w:val="center"/>
-      </w:pPr>
-      <w:r>
-        <w:t>Corresponding Author: Dav</w:t>
-      </w:r>
-      <w:r>
-        <w:t>e</w:t>
-      </w:r>
-      <w:r>
-        <w:t xml:space="preserve"> </w:t>
-      </w:r>
-      <w:r>
-        <w:t>Bridges</w:t>
-      </w:r>
-      <w:r>
-        <w:t>, Nash Research Building, 894 Union Ave Room 517, Memphis, TN 38163, dbridge9@uthsc.edu</w:t>
+      <w:r>
+        <w:t xml:space="preserve">Department of Physiology, University of Tennessee Health Science Center, </w:t>
+      </w:r>
+      <w:r>
+        <w:t>Nash Research Building, 894 Union Ave Room 517, Memphis, TN 38163, dbridge9@uthsc.edu</w:t>
       </w:r>
     </w:p>
     <w:p>
@@ -877,7 +878,55 @@
       </w:r>
       <w:proofErr w:type="spellEnd"/>
       <w:r>
-        <w:t xml:space="preserve"> mice (</w:t>
+        <w:t xml:space="preserve"> </w:t>
+      </w:r>
+      <w:r>
+        <w:rPr>
+          <w:i/>
+        </w:rPr>
+        <w:t>(</w:t>
+      </w:r>
+      <w:proofErr w:type="spellStart"/>
+      <w:r>
+        <w:rPr>
+          <w:i/>
+        </w:rPr>
+        <w:t>Lep</w:t>
+      </w:r>
+      <w:r>
+        <w:rPr>
+          <w:i/>
+          <w:vertAlign w:val="superscript"/>
+        </w:rPr>
+        <w:t>ob</w:t>
+      </w:r>
+      <w:proofErr w:type="spellEnd"/>
+      <w:r>
+        <w:rPr>
+          <w:i/>
+          <w:vertAlign w:val="superscript"/>
+        </w:rPr>
+        <w:t>/</w:t>
+      </w:r>
+      <w:proofErr w:type="spellStart"/>
+      <w:r>
+        <w:rPr>
+          <w:i/>
+          <w:vertAlign w:val="superscript"/>
+        </w:rPr>
+        <w:t>ob</w:t>
+      </w:r>
+      <w:proofErr w:type="spellEnd"/>
+      <w:proofErr w:type="gramStart"/>
+      <w:r>
+        <w:t xml:space="preserve">) </w:t>
+      </w:r>
+      <w:r>
+        <w:t xml:space="preserve"> mice</w:t>
+      </w:r>
+      <w:proofErr w:type="gramEnd"/>
+      <w:r>
+        <w:t xml:space="preserve"> (</w:t>
       </w:r>
       <w:r>
         <w:t>000632 for C57BL/6J and 0004824 for BTBR background</w:t>
@@ -1058,699 +1107,682 @@
         <w:t xml:space="preserve">in clean cages with unrestricted access to water.  Following the fast, blood glucose levels and weight measurements were taken. Following the completion of the 12-week experimental diet treatment, the same procedure was repeated. </w:t>
       </w:r>
     </w:p>
-    <w:p>
-      <w:r>
-        <w:t xml:space="preserve">For tissue collection, mice were anesthetized using </w:t>
+    <w:p/>
+    <w:p>
+      <w:pPr>
+        <w:pStyle w:val="Heading2"/>
+      </w:pPr>
+      <w:r>
+        <w:t>Hormones and Glucose Measurements</w:t>
+      </w:r>
+    </w:p>
+    <w:p>
+      <w:r>
+        <w:t>Serum hormone levels were measured using a Bio-</w:t>
       </w:r>
       <w:proofErr w:type="spellStart"/>
       <w:r>
-        <w:t>Isothesia</w:t>
+        <w:t>Plex</w:t>
       </w:r>
       <w:proofErr w:type="spellEnd"/>
       <w:r>
+        <w:t xml:space="preserve"> Pro Mouse Diabetes Panel 8-Plex kit (#171-F7001M) on a </w:t>
+      </w:r>
+      <w:proofErr w:type="spellStart"/>
+      <w:r>
+        <w:t>Luminex</w:t>
+      </w:r>
+      <w:proofErr w:type="spellEnd"/>
+      <w:r>
+        <w:t xml:space="preserve"> 100/200 Plate reader with </w:t>
+      </w:r>
+      <w:proofErr w:type="spellStart"/>
+      <w:r>
+        <w:t>xPONENT</w:t>
+      </w:r>
+      <w:proofErr w:type="spellEnd"/>
+      <w:r>
+        <w:t xml:space="preserve"> software. Bio-</w:t>
+      </w:r>
+      <w:proofErr w:type="spellStart"/>
+      <w:r>
+        <w:t>Plex</w:t>
+      </w:r>
+      <w:proofErr w:type="spellEnd"/>
+      <w:r>
+        <w:t xml:space="preserve"> was conducted as described by the kit. </w:t>
+      </w:r>
+    </w:p>
+    <w:p/>
+    <w:p>
+      <w:r>
+        <w:t xml:space="preserve">Blood glucose levels were taken from all experimental mice after 16 hours of fasting pre-diet and post-diet, while </w:t>
+      </w:r>
+      <w:proofErr w:type="spellStart"/>
+      <w:r>
+        <w:t>refed</w:t>
+      </w:r>
+      <w:proofErr w:type="spellEnd"/>
+      <w:r>
+        <w:t xml:space="preserve"> blood glucose levels were taken for approximately half of the mice. Blood was extracted from the retro orbital vein using a micro hematocrit capillary tube</w:t>
+      </w:r>
+      <w:r>
+        <w:t>, then placed on ice for 20 minutes to clot, followed by a 20 minute spin at 2000g</w:t>
+      </w:r>
+      <w:r>
+        <w:t xml:space="preserve"> and </w:t>
+      </w:r>
+      <w:r>
+        <w:t xml:space="preserve">storage of the serum at -80C.  Glucose was </w:t>
+      </w:r>
+      <w:r>
+        <w:t xml:space="preserve">measured </w:t>
+      </w:r>
+      <w:r>
+        <w:t xml:space="preserve">from whole blood </w:t>
+      </w:r>
+      <w:r>
+        <w:t xml:space="preserve">using an OneTouch Ultra 2 Glucometer. </w:t>
+      </w:r>
+    </w:p>
+    <w:p/>
+    <w:p>
+      <w:pPr>
+        <w:pStyle w:val="Heading2"/>
+      </w:pPr>
+      <w:r>
+        <w:t xml:space="preserve">Statistics </w:t>
+      </w:r>
+    </w:p>
+    <w:p>
+      <w:r>
+        <w:t xml:space="preserve">All statistical analyses were performed using R version 3.0.2 </w:t>
+      </w:r>
+      <w:r>
+        <w:fldChar w:fldCharType="begin" w:fldLock="1"/>
+      </w:r>
+      <w:r>
+        <w:instrText>ADDIN CSL_CITATION { "citationItems" : [ { "id" : "ITEM-1", "itemData" : { "author" : [ { "dropping-particle" : "", "family" : "R Development Core Team", "given" : "", "non-dropping-particle" : "", "parse-names" : false, "suffix" : "" }, { "dropping-particle" : "", "family" : "R Core Team", "given" : "", "non-dropping-particle" : "", "parse-names" : false, "suffix" : "" } ], "id" : "ITEM-1", "issued" : { "date-parts" : [ [ "2011" ] ] }, "publisher-place" : "Vienna, Austria", "title" : "R: A language and environment for statistical computing", "type" : "article-journal" }, "uris" : [ "http://www.mendeley.com/documents/?uuid=c82640a8-add5-4902-9b3c-1acb62219f9d" ] } ], "mendeley" : { "previouslyFormattedCitation" : "[11]" }, "properties" : { "noteIndex" : 0 }, "schema" : "https://github.com/citation-style-language/schema/raw/master/csl-citation.json" }</w:instrText>
+      </w:r>
+      <w:r>
+        <w:fldChar w:fldCharType="separate"/>
+      </w:r>
+      <w:r>
+        <w:rPr>
+          <w:noProof/>
+        </w:rPr>
+        <w:t>[11]</w:t>
+      </w:r>
+      <w:r>
+        <w:fldChar w:fldCharType="end"/>
+      </w:r>
+      <w:r>
+        <w:t>.  Alterations in food intake were examine</w:t>
+      </w:r>
+      <w:r>
+        <w:t>d</w:t>
+      </w:r>
+      <w:r>
+        <w:t xml:space="preserve"> using mixed effects linear modeling using lme4 (version 1.0-6 </w:t>
+      </w:r>
+      <w:r>
+        <w:fldChar w:fldCharType="begin" w:fldLock="1"/>
+      </w:r>
+      <w:r>
+        <w:instrText>ADDIN CSL_CITATION { "citationItems" : [ { "id" : "ITEM-1", "itemData" : { "author" : [ { "dropping-particle" : "", "family" : "Bates", "given" : "Douglas", "non-dropping-particle" : "", "parse-names" : false, "suffix" : "" }, { "dropping-particle" : "", "family" : "Maechler", "given" : "Martin", "non-dropping-particle" : "", "parse-names" : false, "suffix" : "" }, { "dropping-particle" : "", "family" : "Bolker", "given" : "Ben", "non-dropping-particle" : "", "parse-names" : false, "suffix" : "" }, { "dropping-particle" : "", "family" : "Walker", "given" : "Steven", "non-dropping-particle" : "", "parse-names" : false, "suffix" : "" } ], "id" : "ITEM-1", "issued" : { "date-parts" : [ [ "2014" ] ] }, "note" : "R package version 1.0-6", "title" : "lme4: Linear mixed-effects models using Eigen and S4", "type" : "article" }, "uris" : [ "http://www.mendeley.com/documents/?uuid=07692ab3-3e1a-494a-abdf-f54acf8bbcef" ] } ], "mendeley" : { "previouslyFormattedCitation" : "[12]" }, "properties" : { "noteIndex" : 0 }, "schema" : "https://github.com/citation-style-language/schema/raw/master/csl-citation.json" }</w:instrText>
+      </w:r>
+      <w:r>
+        <w:fldChar w:fldCharType="separate"/>
+      </w:r>
+      <w:r>
+        <w:rPr>
+          <w:noProof/>
+        </w:rPr>
+        <w:t>[12]</w:t>
+      </w:r>
+      <w:r>
+        <w:fldChar w:fldCharType="end"/>
+      </w:r>
+      <w:r>
+        <w:t>).  To determine the effect of diet week, we generated a mix</w:t>
+      </w:r>
+      <w:r>
+        <w:t>ed linear model containing the diet type and w</w:t>
+      </w:r>
+      <w:r>
+        <w:t>eek as the</w:t>
+      </w:r>
+      <w:r>
+        <w:t xml:space="preserve"> fixed effects and the c</w:t>
+      </w:r>
+      <w:r>
+        <w:t>age as the random effect.   We compa</w:t>
+      </w:r>
+      <w:r>
+        <w:t>red this to models without the w</w:t>
+      </w:r>
+      <w:r>
+        <w:t xml:space="preserve">eek factor and performed a F-test comparing these models.  Similarly, to test the effects of diet we compared to a model without the </w:t>
+      </w:r>
+      <w:r>
+        <w:t>d</w:t>
+      </w:r>
+      <w:r>
+        <w:t xml:space="preserve">iet </w:t>
+      </w:r>
+      <w:r>
+        <w:t>t</w:t>
+      </w:r>
+      <w:r>
+        <w:t xml:space="preserve">ype term. To examine the effects of specific </w:t>
+      </w:r>
+      <w:r>
+        <w:t>differences from HFD fed animals</w:t>
+      </w:r>
+      <w:r>
+        <w:t xml:space="preserve"> we performed a </w:t>
+      </w:r>
+      <w:proofErr w:type="spellStart"/>
+      <w:r>
+        <w:t>Dunnett’s</w:t>
+      </w:r>
+      <w:proofErr w:type="spellEnd"/>
+      <w:r>
+        <w:t xml:space="preserve"> test on the mixed effects models using the </w:t>
+      </w:r>
+      <w:proofErr w:type="spellStart"/>
+      <w:r>
+        <w:t>multcomp</w:t>
+      </w:r>
+      <w:proofErr w:type="spellEnd"/>
+      <w:r>
+        <w:t xml:space="preserve"> package (version</w:t>
+      </w:r>
+      <w:r>
+        <w:t xml:space="preserve"> 1.3-2</w:t>
+      </w:r>
+      <w:r>
+        <w:t xml:space="preserve"> </w:t>
+      </w:r>
+      <w:r>
+        <w:fldChar w:fldCharType="begin" w:fldLock="1"/>
+      </w:r>
+      <w:r>
+        <w:instrText>ADDIN CSL_CITATION { "citationItems" : [ { "id" : "ITEM-1", "itemData" : { "author" : [ { "dropping-particle" : "", "family" : "Hothorn", "given" : "Torsten", "non-dropping-particle" : "", "parse-names" : false, "suffix" : "" }, { "dropping-particle" : "", "family" : "Bretz", "given" : "Frank", "non-dropping-particle" : "", "parse-names" : false, "suffix" : "" }, { "dropping-particle" : "", "family" : "Westfall", "given" : "Peter", "non-dropping-particle" : "", "parse-names" : false, "suffix" : "" } ], "container-title" : "Biometrical Journal", "id" : "ITEM-1", "issue" : "3", "issued" : { "date-parts" : [ [ "2008" ] ] }, "page" : "346-363", "title" : "Simultaneous Inference in General Parametric Models", "type" : "article-journal", "volume" : "50" }, "uris" : [ "http://www.mendeley.com/documents/?uuid=e1242c3d-4b98-4e5d-b3fe-2763563c0b2d" ] } ], "mendeley" : { "previouslyFormattedCitation" : "[13]" }, "properties" : { "noteIndex" : 0 }, "schema" : "https://github.com/citation-style-language/schema/raw/master/csl-citation.json" }</w:instrText>
+      </w:r>
+      <w:r>
+        <w:fldChar w:fldCharType="separate"/>
+      </w:r>
+      <w:r>
+        <w:rPr>
+          <w:noProof/>
+        </w:rPr>
+        <w:t>[13]</w:t>
+      </w:r>
+      <w:r>
+        <w:fldChar w:fldCharType="end"/>
+      </w:r>
+      <w:r>
+        <w:t>).</w:t>
+      </w:r>
+    </w:p>
+    <w:p/>
+    <w:p>
+      <w:r>
+        <w:t xml:space="preserve">To test for differences in the amount of variation between diets we performed </w:t>
+      </w:r>
+      <w:r>
+        <w:t xml:space="preserve">Brown-Forsythe </w:t>
+      </w:r>
+      <w:r>
+        <w:t>tests with the null hypothesis that the populations had equal variances</w:t>
+      </w:r>
+      <w:r>
+        <w:t xml:space="preserve"> using the </w:t>
+      </w:r>
+      <w:proofErr w:type="spellStart"/>
+      <w:r>
+        <w:t>lawstat</w:t>
+      </w:r>
+      <w:proofErr w:type="spellEnd"/>
+      <w:r>
+        <w:t xml:space="preserve"> package (version 2.4.1 </w:t>
+      </w:r>
+      <w:r>
+        <w:fldChar w:fldCharType="begin" w:fldLock="1"/>
+      </w:r>
+      <w:r>
+        <w:instrText>ADDIN CSL_CITATION { "citationItems" : [ { "id" : "ITEM-1", "itemData" : { "author" : [ { "dropping-particle" : "", "family" : "Gastwirth", "given" : "Joseph L", "non-dropping-particle" : "", "parse-names" : false, "suffix" : "" }, { "dropping-particle" : "", "family" : "Gel", "given" : "Yulia R", "non-dropping-particle" : "", "parse-names" : false, "suffix" : "" }, { "dropping-particle" : "", "family" : "Hui", "given" : "W L Wallace", "non-dropping-particle" : "", "parse-names" : false, "suffix" : "" }, { "dropping-particle" : "", "family" : "Lyubchich", "given" : "Vyacheslav", "non-dropping-particle" : "", "parse-names" : false, "suffix" : "" }, { "dropping-particle" : "", "family" : "Miao", "given" : "Weiwen", "non-dropping-particle" : "", "parse-names" : false, "suffix" : "" }, { "dropping-particle" : "", "family" : "Noguchi", "given" : "Kimihiro", "non-dropping-particle" : "", "parse-names" : false, "suffix" : "" } ], "id" : "ITEM-1", "issued" : { "date-parts" : [ [ "2013" ] ] }, "note" : "R package version 2.4.1", "title" : "lawstat: An R package for biostatistics, public policy, and law", "type" : "article" }, "uris" : [ "http://www.mendeley.com/documents/?uuid=30f1a2b0-bf24-4bc5-9535-8bbf7b051395" ] }, { "id" : "ITEM-2", "itemData" : { "DOI" : "10.1080/01621459.1974.10482955", "ISSN" : "0162-1459", "author" : [ { "dropping-particle" : "", "family" : "Brown", "given" : "Morton B.", "non-dropping-particle" : "", "parse-names" : false, "suffix" : "" }, { "dropping-particle" : "", "family" : "Forsythe", "given" : "Alan B.", "non-dropping-particle" : "", "parse-names" : false, "suffix" : "" } ], "container-title" : "Journal of the American Statistical Association", "id" : "ITEM-2", "issue" : "346", "issued" : { "date-parts" : [ [ "1974", "6" ] ] }, "page" : "364-367", "title" : "Robust Tests for the Equality of Variances", "type" : "article-journal", "volume" : "69" }, "uris" : [ "http://www.mendeley.com/documents/?uuid=59c7afb4-6196-4458-9658-c7765446a29e" ] } ], "mendeley" : { "previouslyFormattedCitation" : "[14, 15]" }, "properties" : { "noteIndex" : 0 }, "schema" : "https://github.com/citation-style-language/schema/raw/master/csl-citation.json" }</w:instrText>
+      </w:r>
+      <w:r>
+        <w:fldChar w:fldCharType="separate"/>
+      </w:r>
+      <w:r>
+        <w:rPr>
+          <w:noProof/>
+        </w:rPr>
+        <w:t>[14, 15]</w:t>
+      </w:r>
+      <w:r>
+        <w:fldChar w:fldCharType="end"/>
+      </w:r>
+      <w:r>
+        <w:t>)</w:t>
+      </w:r>
+      <w:r>
+        <w:t xml:space="preserve">.  Correlations were tested by determining Pearson’s correlation coefficient and testing against the null hypothesis that r=0.  </w:t>
+      </w:r>
+      <w:r>
+        <w:t>For potential</w:t>
+      </w:r>
+      <w:r>
+        <w:t xml:space="preserve"> correlates of weight gain, p-values were adjusted for multiple observations by the method of </w:t>
+      </w:r>
+      <w:proofErr w:type="spellStart"/>
+      <w:r>
+        <w:t>Benjamini</w:t>
+      </w:r>
+      <w:proofErr w:type="spellEnd"/>
+      <w:r>
+        <w:t xml:space="preserve"> and Hochberg </w:t>
+      </w:r>
+      <w:r>
+        <w:fldChar w:fldCharType="begin" w:fldLock="1"/>
+      </w:r>
+      <w:r>
+        <w:instrText>ADDIN CSL_CITATION { "citationItems" : [ { "id" : "ITEM-1", "itemData" : { "author" : [ { "dropping-particle" : "", "family" : "Benjamini", "given" : "Yoav", "non-dropping-particle" : "", "parse-names" : false, "suffix" : "" }, { "dropping-particle" : "", "family" : "Hochberg", "given" : "Yosef", "non-dropping-particle" : "", "parse-names" : false, "suffix" : "" } ], "container-title" : "Journal of the Royal Statistical Society. Series B", "id" : "ITEM-1", "issue" : "1", "issued" : { "date-parts" : [ [ "1995" ] ] }, "page" : "289-300", "title" : "Controlling the False Discovery Rate: A Practical and Powerful Approach to Multiple Testing", "type" : "article-journal", "volume" : "57" }, "uris" : [ "http://www.mendeley.com/documents/?uuid=baa0ee41-5196-45d8-84be-3a1535b44d3e" ] } ], "mendeley" : { "previouslyFormattedCitation" : "[16]" }, "properties" : { "noteIndex" : 0 }, "schema" : "https://github.com/citation-style-language/schema/raw/master/csl-citation.json" }</w:instrText>
+      </w:r>
+      <w:r>
+        <w:fldChar w:fldCharType="separate"/>
+      </w:r>
+      <w:r>
+        <w:rPr>
+          <w:noProof/>
+        </w:rPr>
+        <w:t>[16]</w:t>
+      </w:r>
+      <w:r>
+        <w:fldChar w:fldCharType="end"/>
+      </w:r>
+      <w:r>
+        <w:t xml:space="preserve">.  </w:t>
+      </w:r>
+    </w:p>
+    <w:p/>
+    <w:p>
+      <w:r>
+        <w:t>For examining effects of the three dietary treatments, we first performed an ANOVA, and if that was significant</w:t>
+      </w:r>
+      <w:r>
+        <w:t>,</w:t>
+      </w:r>
+      <w:r>
+        <w:t xml:space="preserve"> a </w:t>
+      </w:r>
+      <w:proofErr w:type="spellStart"/>
+      <w:r>
+        <w:t>Tukey</w:t>
+      </w:r>
+      <w:proofErr w:type="spellEnd"/>
+      <w:r>
+        <w:t xml:space="preserve"> post-hoc test was </w:t>
+      </w:r>
+      <w:r>
+        <w:t>used</w:t>
+      </w:r>
+      <w:r>
+        <w:t xml:space="preserve">.  </w:t>
+      </w:r>
+      <w:r>
+        <w:t xml:space="preserve">To do pairwise tests, first the data was examined by a </w:t>
+      </w:r>
+      <w:proofErr w:type="spellStart"/>
+      <w:r>
+        <w:t>Shipiro-Wilk</w:t>
+      </w:r>
+      <w:proofErr w:type="spellEnd"/>
+      <w:r>
+        <w:t xml:space="preserve"> test to determine normality, then a </w:t>
+      </w:r>
+      <w:proofErr w:type="spellStart"/>
+      <w:r>
+        <w:t>Levene’s</w:t>
+      </w:r>
+      <w:proofErr w:type="spellEnd"/>
+      <w:r>
+        <w:t xml:space="preserve"> test for equal variance.  Based on this either a Student’s T-Test was used or a Wilcoxon rank sum test was performed, as indicated in the figure legends.  </w:t>
+      </w:r>
+      <w:r>
+        <w:t xml:space="preserve">To determine how much of the variability we can account for with diet and fasting responses, we generated a linear model of our data accounting for the </w:t>
+      </w:r>
+      <w:r>
+        <w:t xml:space="preserve">diet type </w:t>
+      </w:r>
+      <w:r>
+        <w:t>and the Pre-Diet fasting response and determined the adjusted R</w:t>
+      </w:r>
+      <w:r>
+        <w:rPr>
+          <w:vertAlign w:val="superscript"/>
+        </w:rPr>
+        <w:t>2</w:t>
+      </w:r>
+      <w:r>
+        <w:t xml:space="preserve"> of this model.</w:t>
+      </w:r>
+      <w:r>
+        <w:t xml:space="preserve">  All raw data and reproducible analysis code for this manuscript are available at </w:t>
+      </w:r>
+      <w:r>
+        <w:t>https://github.com/BridgesLab/PredictorsDietInducedObesity</w:t>
+      </w:r>
+      <w:r>
+        <w:t>.</w:t>
+      </w:r>
+    </w:p>
+    <w:p>
+      <w:pPr>
+        <w:pStyle w:val="Heading1"/>
+      </w:pPr>
+      <w:r>
+        <w:t>Results</w:t>
+      </w:r>
+      <w:r>
+        <w:t xml:space="preserve"> and Discussion</w:t>
+      </w:r>
+    </w:p>
+    <w:p>
+      <w:r>
+        <w:t xml:space="preserve">  </w:t>
+      </w:r>
+    </w:p>
+    <w:p>
+      <w:pPr>
+        <w:pStyle w:val="Heading2"/>
+      </w:pPr>
+      <w:r>
+        <w:t>Characterization of Effects of Diets on Weight Gain</w:t>
+      </w:r>
+    </w:p>
+    <w:p>
+      <w:r>
+        <w:t xml:space="preserve">To test </w:t>
+      </w:r>
+      <w:r>
+        <w:t xml:space="preserve">the effects of </w:t>
+      </w:r>
+      <w:r>
+        <w:t>HFD</w:t>
+      </w:r>
+      <w:r>
+        <w:t xml:space="preserve"> on weight gain in inbred mice</w:t>
+      </w:r>
+      <w:r>
+        <w:t xml:space="preserve">, we placed </w:t>
+      </w:r>
+      <w:r>
+        <w:t xml:space="preserve">independent cohorts of </w:t>
+      </w:r>
+      <w:proofErr w:type="gramStart"/>
+      <w:r>
+        <w:t>10 week old</w:t>
+      </w:r>
+      <w:proofErr w:type="gramEnd"/>
+      <w:r>
+        <w:t xml:space="preserve"> C57BL/6J </w:t>
+      </w:r>
+      <w:r>
+        <w:t xml:space="preserve">male </w:t>
+      </w:r>
+      <w:r>
+        <w:t xml:space="preserve">mice on either a </w:t>
+      </w:r>
+      <w:r>
+        <w:t>NCD</w:t>
+      </w:r>
+      <w:r>
+        <w:t xml:space="preserve">, </w:t>
+      </w:r>
+      <w:r>
+        <w:t>CD</w:t>
+      </w:r>
+      <w:r>
+        <w:t xml:space="preserve"> or </w:t>
+      </w:r>
+      <w:r>
+        <w:t>HFD</w:t>
+      </w:r>
+      <w:r>
+        <w:t xml:space="preserve"> </w:t>
+      </w:r>
+      <w:r>
+        <w:t>for 12 weeks (see</w:t>
+      </w:r>
+      <w:r>
+        <w:t xml:space="preserve"> Supplement</w:t>
+      </w:r>
+      <w:r>
+        <w:t>ary</w:t>
+      </w:r>
+      <w:r>
+        <w:t xml:space="preserve"> Figure 1A)</w:t>
+      </w:r>
+      <w:r>
+        <w:t>.</w:t>
+      </w:r>
+      <w:r>
+        <w:t xml:space="preserve">  The </w:t>
+      </w:r>
+      <w:r>
+        <w:t>CD</w:t>
+      </w:r>
+      <w:r>
+        <w:t xml:space="preserve"> </w:t>
+      </w:r>
+      <w:r>
+        <w:t>had less fat (10% to 40%)</w:t>
+      </w:r>
+      <w:r>
+        <w:t xml:space="preserve"> compared to the </w:t>
+      </w:r>
+      <w:r>
+        <w:t>HFD</w:t>
+      </w:r>
+      <w:r>
+        <w:t xml:space="preserve"> and also had identical protein and sucrose content (Table 1).  We examined the effects of weight gain over four separate cohorts of mice, and found that the HFD fed mice gained substantiall</w:t>
+      </w:r>
+      <w:r>
+        <w:t>y</w:t>
+      </w:r>
+      <w:r>
+        <w:t xml:space="preserve"> more weight than the CD or NCD mice, but also that the CD mice gained substantially more weight than the chow mice</w:t>
+      </w:r>
+      <w:r>
         <w:t xml:space="preserve"> (</w:t>
       </w:r>
-      <w:proofErr w:type="spellStart"/>
-      <w:r>
-        <w:t>isofluorane</w:t>
-      </w:r>
-      <w:proofErr w:type="spellEnd"/>
-      <w:r>
-        <w:t xml:space="preserve">) and euthanized by cervical dislocation.  Blood was collected from the retro orbital vein using heparinized capillaries and transferred into a 1.5mL </w:t>
-      </w:r>
-      <w:proofErr w:type="spellStart"/>
-      <w:r>
-        <w:t>microcentrifuge</w:t>
-      </w:r>
-      <w:proofErr w:type="spellEnd"/>
-      <w:r>
-        <w:t xml:space="preserve"> tube.  The tube was incubated on ice for at least 20 min</w:t>
-      </w:r>
-      <w:r>
-        <w:t>ute</w:t>
-      </w:r>
-      <w:r>
-        <w:t xml:space="preserve">s and spun at 5000xG at 4°C for 20 minutes. Serum was separated from the red blood cells and stored at -80°C until use. </w:t>
+      <w:r>
+        <w:t>Supplement</w:t>
+      </w:r>
+      <w:r>
+        <w:t>ary</w:t>
+      </w:r>
+      <w:r>
+        <w:t xml:space="preserve"> </w:t>
+      </w:r>
+      <w:r>
+        <w:t>Figure 1B).  We found minimal variation across cohorts in their response to diets (</w:t>
+      </w:r>
+      <w:r>
+        <w:t>Supplement</w:t>
+      </w:r>
+      <w:r>
+        <w:t>ary</w:t>
+      </w:r>
+      <w:r>
+        <w:t xml:space="preserve"> </w:t>
+      </w:r>
+      <w:r>
+        <w:t>Figure 1C)</w:t>
+      </w:r>
+      <w:r>
+        <w:t xml:space="preserve">.  </w:t>
+      </w:r>
+      <w:r>
+        <w:t>HFD</w:t>
+      </w:r>
+      <w:r>
+        <w:t xml:space="preserve"> fed mice weighed significantly more at all time points during the 12-week diet treatment compared to the </w:t>
+      </w:r>
+      <w:r>
+        <w:t>NCD</w:t>
+      </w:r>
+      <w:r>
+        <w:t xml:space="preserve"> fed mice in cohorts 3 and 4, as well as </w:t>
+      </w:r>
+      <w:r>
+        <w:t>CD</w:t>
+      </w:r>
+      <w:r>
+        <w:t xml:space="preserve"> fed mice in cohorts 5 and 6 (</w:t>
+      </w:r>
+      <w:r>
+        <w:t>Supplement</w:t>
+      </w:r>
+      <w:r>
+        <w:t>ary</w:t>
+      </w:r>
+      <w:r>
+        <w:t xml:space="preserve"> </w:t>
+      </w:r>
+      <w:r>
+        <w:t>Figure</w:t>
+      </w:r>
+      <w:r>
+        <w:t xml:space="preserve"> </w:t>
+      </w:r>
+      <w:r>
+        <w:t>1</w:t>
+      </w:r>
+      <w:r>
+        <w:t>B-</w:t>
+      </w:r>
+      <w:r>
+        <w:t>C</w:t>
+      </w:r>
+      <w:r>
+        <w:t xml:space="preserve">). </w:t>
+      </w:r>
+      <w:r>
+        <w:t xml:space="preserve">  </w:t>
       </w:r>
     </w:p>
     <w:p/>
     <w:p>
-      <w:pPr>
-        <w:pStyle w:val="Heading2"/>
-      </w:pPr>
-      <w:r>
-        <w:t>Hormones and Glucose Measurements</w:t>
-      </w:r>
-    </w:p>
-    <w:p>
-      <w:r>
-        <w:t>Serum hormone levels were measured using a Bio-</w:t>
-      </w:r>
-      <w:proofErr w:type="spellStart"/>
-      <w:r>
-        <w:t>Plex</w:t>
-      </w:r>
-      <w:proofErr w:type="spellEnd"/>
-      <w:r>
-        <w:t xml:space="preserve"> Pro Mouse Diabetes Panel 8-Plex kit (#171-F7001M) on a </w:t>
-      </w:r>
-      <w:proofErr w:type="spellStart"/>
-      <w:r>
-        <w:t>Luminex</w:t>
-      </w:r>
-      <w:proofErr w:type="spellEnd"/>
-      <w:r>
-        <w:t xml:space="preserve"> 100/200 Plate reader with </w:t>
-      </w:r>
-      <w:proofErr w:type="spellStart"/>
-      <w:r>
-        <w:t>xPONENT</w:t>
-      </w:r>
-      <w:proofErr w:type="spellEnd"/>
-      <w:r>
-        <w:t xml:space="preserve"> software. Bio-</w:t>
-      </w:r>
-      <w:proofErr w:type="spellStart"/>
-      <w:r>
-        <w:t>Plex</w:t>
-      </w:r>
-      <w:proofErr w:type="spellEnd"/>
-      <w:r>
-        <w:t xml:space="preserve"> was conducted as described by the kit. </w:t>
-      </w:r>
-    </w:p>
-    <w:p/>
-    <w:p>
-      <w:r>
-        <w:t xml:space="preserve">Blood glucose levels were taken from all experimental mice after 16 hours of fasting pre-diet and post-diet, while </w:t>
-      </w:r>
-      <w:proofErr w:type="spellStart"/>
-      <w:r>
-        <w:t>refed</w:t>
-      </w:r>
-      <w:proofErr w:type="spellEnd"/>
-      <w:r>
-        <w:t xml:space="preserve"> blood glucose levels were taken for approximately half of the mice. Blood was extracted from the retro orbital vein using a micro hematocrit capillary tube and measured using an OneTouch Ultra 2 Glucometer. </w:t>
-      </w:r>
-    </w:p>
-    <w:p/>
-    <w:p>
-      <w:pPr>
-        <w:pStyle w:val="Heading2"/>
-      </w:pPr>
-      <w:r>
-        <w:t xml:space="preserve">Statistics </w:t>
-      </w:r>
-    </w:p>
-    <w:p>
-      <w:r>
-        <w:t xml:space="preserve">All statistical analyses were performed using R version 3.0.2 </w:t>
-      </w:r>
-      <w:r>
-        <w:fldChar w:fldCharType="begin" w:fldLock="1"/>
-      </w:r>
-      <w:r>
-        <w:instrText>ADDIN CSL_CITATION { "citationItems" : [ { "id" : "ITEM-1", "itemData" : { "author" : [ { "dropping-particle" : "", "family" : "R Development Core Team", "given" : "", "non-dropping-particle" : "", "parse-names" : false, "suffix" : "" }, { "dropping-particle" : "", "family" : "R Core Team", "given" : "", "non-dropping-particle" : "", "parse-names" : false, "suffix" : "" } ], "id" : "ITEM-1", "issued" : { "date-parts" : [ [ "2011" ] ] }, "publisher-place" : "Vienna, Austria", "title" : "R: A language and environment for statistical computing", "type" : "article-journal" }, "uris" : [ "http://www.mendeley.com/documents/?uuid=c82640a8-add5-4902-9b3c-1acb62219f9d" ] } ], "mendeley" : { "previouslyFormattedCitation" : "[11]" }, "properties" : { "noteIndex" : 0 }, "schema" : "https://github.com/citation-style-language/schema/raw/master/csl-citation.json" }</w:instrText>
-      </w:r>
-      <w:r>
-        <w:fldChar w:fldCharType="separate"/>
-      </w:r>
-      <w:r>
-        <w:rPr>
-          <w:noProof/>
-        </w:rPr>
-        <w:t>[11]</w:t>
-      </w:r>
-      <w:r>
-        <w:fldChar w:fldCharType="end"/>
-      </w:r>
-      <w:r>
-        <w:t>.  Alterations in food intake were examine</w:t>
-      </w:r>
-      <w:r>
-        <w:t>d</w:t>
-      </w:r>
-      <w:r>
-        <w:t xml:space="preserve"> using mixed effects linear modeling using lme4 (version 1.0-6 </w:t>
-      </w:r>
-      <w:r>
-        <w:fldChar w:fldCharType="begin" w:fldLock="1"/>
-      </w:r>
-      <w:r>
-        <w:instrText>ADDIN CSL_CITATION { "citationItems" : [ { "id" : "ITEM-1", "itemData" : { "author" : [ { "dropping-particle" : "", "family" : "Bates", "given" : "Douglas", "non-dropping-particle" : "", "parse-names" : false, "suffix" : "" }, { "dropping-particle" : "", "family" : "Maechler", "given" : "Martin", "non-dropping-particle" : "", "parse-names" : false, "suffix" : "" }, { "dropping-particle" : "", "family" : "Bolker", "given" : "Ben", "non-dropping-particle" : "", "parse-names" : false, "suffix" : "" }, { "dropping-particle" : "", "family" : "Walker", "given" : "Steven", "non-dropping-particle" : "", "parse-names" : false, "suffix" : "" } ], "id" : "ITEM-1", "issued" : { "date-parts" : [ [ "2014" ] ] }, "note" : "R package version 1.0-6", "title" : "lme4: Linear mixed-effects models using Eigen and S4", "type" : "article" }, "uris" : [ "http://www.mendeley.com/documents/?uuid=07692ab3-3e1a-494a-abdf-f54acf8bbcef" ] } ], "mendeley" : { "previouslyFormattedCitation" : "[12]" }, "properties" : { "noteIndex" : 0 }, "schema" : "https://github.com/citation-style-language/schema/raw/master/csl-citation.json" }</w:instrText>
-      </w:r>
-      <w:r>
-        <w:fldChar w:fldCharType="separate"/>
-      </w:r>
-      <w:r>
-        <w:rPr>
-          <w:noProof/>
-        </w:rPr>
-        <w:t>[12]</w:t>
-      </w:r>
-      <w:r>
-        <w:fldChar w:fldCharType="end"/>
-      </w:r>
-      <w:r>
-        <w:t>).  To determine the effect of diet week, we generated a mix</w:t>
-      </w:r>
-      <w:r>
-        <w:t>ed linear model containing the diet type and w</w:t>
-      </w:r>
-      <w:r>
-        <w:t>eek as the</w:t>
-      </w:r>
-      <w:r>
-        <w:t xml:space="preserve"> fixed effects and the c</w:t>
-      </w:r>
-      <w:r>
-        <w:t>age as the random effect.   We compa</w:t>
-      </w:r>
-      <w:r>
-        <w:t>red this to models without the w</w:t>
-      </w:r>
-      <w:r>
-        <w:t xml:space="preserve">eek factor and performed a F-test comparing these models.  Similarly, to test the effects of diet we compared to a model without the </w:t>
-      </w:r>
-      <w:r>
-        <w:t>d</w:t>
-      </w:r>
-      <w:r>
-        <w:t xml:space="preserve">iet </w:t>
-      </w:r>
-      <w:r>
-        <w:t>t</w:t>
-      </w:r>
-      <w:r>
-        <w:t xml:space="preserve">ype term. To examine the effects of specific </w:t>
-      </w:r>
-      <w:r>
-        <w:t>differences from HFD fed animals</w:t>
-      </w:r>
-      <w:r>
-        <w:t xml:space="preserve"> we performed a </w:t>
-      </w:r>
-      <w:proofErr w:type="spellStart"/>
-      <w:r>
-        <w:t>Dunnett’s</w:t>
-      </w:r>
-      <w:proofErr w:type="spellEnd"/>
-      <w:r>
-        <w:t xml:space="preserve"> test on the mixed effects models using the </w:t>
-      </w:r>
-      <w:proofErr w:type="spellStart"/>
-      <w:r>
-        <w:t>multcomp</w:t>
-      </w:r>
-      <w:proofErr w:type="spellEnd"/>
-      <w:r>
-        <w:t xml:space="preserve"> package (version</w:t>
-      </w:r>
-      <w:r>
-        <w:t xml:space="preserve"> 1.3-2</w:t>
-      </w:r>
-      <w:r>
-        <w:t xml:space="preserve"> </w:t>
-      </w:r>
-      <w:r>
-        <w:fldChar w:fldCharType="begin" w:fldLock="1"/>
-      </w:r>
-      <w:r>
-        <w:instrText>ADDIN CSL_CITATION { "citationItems" : [ { "id" : "ITEM-1", "itemData" : { "author" : [ { "dropping-particle" : "", "family" : "Hothorn", "given" : "Torsten", "non-dropping-particle" : "", "parse-names" : false, "suffix" : "" }, { "dropping-particle" : "", "family" : "Bretz", "given" : "Frank", "non-dropping-particle" : "", "parse-names" : false, "suffix" : "" }, { "dropping-particle" : "", "family" : "Westfall", "given" : "Peter", "non-dropping-particle" : "", "parse-names" : false, "suffix" : "" } ], "container-title" : "Biometrical Journal", "id" : "ITEM-1", "issue" : "3", "issued" : { "date-parts" : [ [ "2008" ] ] }, "page" : "346-363", "title" : "Simultaneous Inference in General Parametric Models", "type" : "article-journal", "volume" : "50" }, "uris" : [ "http://www.mendeley.com/documents/?uuid=e1242c3d-4b98-4e5d-b3fe-2763563c0b2d" ] } ], "mendeley" : { "previouslyFormattedCitation" : "[13]" }, "properties" : { "noteIndex" : 0 }, "schema" : "https://github.com/citation-style-language/schema/raw/master/csl-citation.json" }</w:instrText>
-      </w:r>
-      <w:r>
-        <w:fldChar w:fldCharType="separate"/>
-      </w:r>
-      <w:r>
-        <w:rPr>
-          <w:noProof/>
-        </w:rPr>
-        <w:t>[13]</w:t>
-      </w:r>
-      <w:r>
-        <w:fldChar w:fldCharType="end"/>
-      </w:r>
-      <w:r>
-        <w:t>).</w:t>
-      </w:r>
-    </w:p>
-    <w:p/>
-    <w:p>
-      <w:r>
-        <w:t xml:space="preserve">To test for differences in the amount of variation between diets we performed </w:t>
-      </w:r>
-      <w:r>
-        <w:t xml:space="preserve">Brown-Forsythe </w:t>
-      </w:r>
-      <w:r>
-        <w:t>tests with the null hypothesis that the populations had equal variances</w:t>
-      </w:r>
-      <w:r>
-        <w:t xml:space="preserve"> using the </w:t>
-      </w:r>
-      <w:proofErr w:type="spellStart"/>
-      <w:r>
-        <w:t>lawstat</w:t>
-      </w:r>
-      <w:proofErr w:type="spellEnd"/>
-      <w:r>
-        <w:t xml:space="preserve"> package (version 2.4.1 </w:t>
-      </w:r>
-      <w:r>
-        <w:fldChar w:fldCharType="begin" w:fldLock="1"/>
-      </w:r>
-      <w:r>
-        <w:instrText>ADDIN CSL_CITATION { "citationItems" : [ { "id" : "ITEM-1", "itemData" : { "author" : [ { "dropping-particle" : "", "family" : "Gastwirth", "given" : "Joseph L", "non-dropping-particle" : "", "parse-names" : false, "suffix" : "" }, { "dropping-particle" : "", "family" : "Gel", "given" : "Yulia R", "non-dropping-particle" : "", "parse-names" : false, "suffix" : "" }, { "dropping-particle" : "", "family" : "Hui", "given" : "W L Wallace", "non-dropping-particle" : "", "parse-names" : false, "suffix" : "" }, { "dropping-particle" : "", "family" : "Lyubchich", "given" : "Vyacheslav", "non-dropping-particle" : "", "parse-names" : false, "suffix" : "" }, { "dropping-particle" : "", "family" : "Miao", "given" : "Weiwen", "non-dropping-particle" : "", "parse-names" : false, "suffix" : "" }, { "dropping-particle" : "", "family" : "Noguchi", "given" : "Kimihiro", "non-dropping-particle" : "", "parse-names" : false, "suffix" : "" } ], "id" : "ITEM-1", "issued" : { "date-parts" : [ [ "2013" ] ] }, "note" : "R package version 2.4.1", "title" : "lawstat: An R package for biostatistics, public policy, and law", "type" : "article" }, "uris" : [ "http://www.mendeley.com/documents/?uuid=30f1a2b0-bf24-4bc5-9535-8bbf7b051395" ] }, { "id" : "ITEM-2", "itemData" : { "DOI" : "10.1080/01621459.1974.10482955", "ISSN" : "0162-1459", "author" : [ { "dropping-particle" : "", "family" : "Brown", "given" : "Morton B.", "non-dropping-particle" : "", "parse-names" : false, "suffix" : "" }, { "dropping-particle" : "", "family" : "Forsythe", "given" : "Alan B.", "non-dropping-particle" : "", "parse-names" : false, "suffix" : "" } ], "container-title" : "Journal of the American Statistical Association", "id" : "ITEM-2", "issue" : "346", "issued" : { "date-parts" : [ [ "1974", "6" ] ] }, "page" : "364-367", "title" : "Robust Tests for the Equality of Variances", "type" : "article-journal", "volume" : "69" }, "uris" : [ "http://www.mendeley.com/documents/?uuid=59c7afb4-6196-4458-9658-c7765446a29e" ] } ], "mendeley" : { "previouslyFormattedCitation" : "[14, 15]" }, "properties" : { "noteIndex" : 0 }, "schema" : "https://github.com/citation-style-language/schema/raw/master/csl-citation.json" }</w:instrText>
-      </w:r>
-      <w:r>
-        <w:fldChar w:fldCharType="separate"/>
-      </w:r>
-      <w:r>
-        <w:rPr>
-          <w:noProof/>
-        </w:rPr>
-        <w:t>[14, 15]</w:t>
-      </w:r>
-      <w:r>
-        <w:fldChar w:fldCharType="end"/>
-      </w:r>
-      <w:r>
-        <w:t>)</w:t>
-      </w:r>
-      <w:r>
-        <w:t xml:space="preserve">.  Correlations were tested by determining Pearson’s correlation coefficient and testing against the null hypothesis that r=0.  </w:t>
-      </w:r>
-      <w:r>
-        <w:t>For potential</w:t>
-      </w:r>
-      <w:r>
-        <w:t xml:space="preserve"> correlates of weight gain, p-values were adjusted for multiple observations by the method of </w:t>
-      </w:r>
-      <w:proofErr w:type="spellStart"/>
-      <w:r>
-        <w:t>Benjamini</w:t>
-      </w:r>
-      <w:proofErr w:type="spellEnd"/>
-      <w:r>
-        <w:t xml:space="preserve"> and Hochberg </w:t>
-      </w:r>
-      <w:r>
-        <w:fldChar w:fldCharType="begin" w:fldLock="1"/>
-      </w:r>
-      <w:r>
-        <w:instrText>ADDIN CSL_CITATION { "citationItems" : [ { "id" : "ITEM-1", "itemData" : { "author" : [ { "dropping-particle" : "", "family" : "Benjamini", "given" : "Yoav", "non-dropping-particle" : "", "parse-names" : false, "suffix" : "" }, { "dropping-particle" : "", "family" : "Hochberg", "given" : "Yosef", "non-dropping-particle" : "", "parse-names" : false, "suffix" : "" } ], "container-title" : "Journal of the Royal Statistical Society. Series B", "id" : "ITEM-1", "issue" : "1", "issued" : { "date-parts" : [ [ "1995" ] ] }, "page" : "289-300", "title" : "Controlling the False Discovery Rate: A Practical and Powerful Approach to Multiple Testing", "type" : "article-journal", "volume" : "57" }, "uris" : [ "http://www.mendeley.com/documents/?uuid=baa0ee41-5196-45d8-84be-3a1535b44d3e" ] } ], "mendeley" : { "previouslyFormattedCitation" : "[16]" }, "properties" : { "noteIndex" : 0 }, "schema" : "https://github.com/citation-style-language/schema/raw/master/csl-citation.json" }</w:instrText>
-      </w:r>
-      <w:r>
-        <w:fldChar w:fldCharType="separate"/>
-      </w:r>
-      <w:r>
-        <w:rPr>
-          <w:noProof/>
-        </w:rPr>
-        <w:t>[16]</w:t>
-      </w:r>
-      <w:r>
-        <w:fldChar w:fldCharType="end"/>
-      </w:r>
-      <w:r>
-        <w:t xml:space="preserve">.  </w:t>
-      </w:r>
-    </w:p>
-    <w:p/>
-    <w:p>
-      <w:r>
-        <w:t>For examining effects of the three dietary treatments, we first performed an ANOVA, and if that was significant</w:t>
-      </w:r>
-      <w:r>
-        <w:t>,</w:t>
-      </w:r>
-      <w:r>
-        <w:t xml:space="preserve"> a </w:t>
-      </w:r>
-      <w:proofErr w:type="spellStart"/>
-      <w:r>
-        <w:t>Tukey</w:t>
-      </w:r>
-      <w:proofErr w:type="spellEnd"/>
-      <w:r>
-        <w:t xml:space="preserve"> post-hoc test was </w:t>
-      </w:r>
-      <w:r>
-        <w:t>used</w:t>
-      </w:r>
-      <w:r>
-        <w:t xml:space="preserve">.  </w:t>
-      </w:r>
-      <w:r>
-        <w:t xml:space="preserve">To do pairwise tests, first the data was examined by a </w:t>
-      </w:r>
-      <w:proofErr w:type="spellStart"/>
-      <w:r>
-        <w:t>Shipiro-Wilk</w:t>
-      </w:r>
-      <w:proofErr w:type="spellEnd"/>
-      <w:r>
-        <w:t xml:space="preserve"> test to determine normality, then a </w:t>
-      </w:r>
-      <w:proofErr w:type="spellStart"/>
-      <w:r>
-        <w:t>Levene’s</w:t>
-      </w:r>
-      <w:proofErr w:type="spellEnd"/>
-      <w:r>
-        <w:t xml:space="preserve"> test for equal variance.  Based on this either a Student’s T-Test was used or a Wilcoxon rank sum test was performed, as indicated in the figure legends.  </w:t>
-      </w:r>
-      <w:r>
-        <w:t xml:space="preserve">To determine how much of the variability we can account for with diet and fasting responses, we generated a linear model of our data accounting for the </w:t>
-      </w:r>
-      <w:r>
-        <w:t xml:space="preserve">diet type </w:t>
-      </w:r>
-      <w:r>
-        <w:t>and the Pre-Diet fasting response and determined the adjusted R</w:t>
-      </w:r>
-      <w:r>
-        <w:rPr>
-          <w:vertAlign w:val="superscript"/>
-        </w:rPr>
-        <w:t>2</w:t>
-      </w:r>
-      <w:r>
-        <w:t xml:space="preserve"> of this model.</w:t>
-      </w:r>
-      <w:r>
-        <w:t xml:space="preserve">  All raw data and reproducible analysis code for this manuscript are available at </w:t>
-      </w:r>
-      <w:r>
-        <w:t>https://github.com/BridgesLab/PredictorsDietInducedObesity</w:t>
-      </w:r>
-      <w:r>
-        <w:t>.</w:t>
-      </w:r>
-    </w:p>
-    <w:p>
-      <w:pPr>
-        <w:pStyle w:val="Heading1"/>
-      </w:pPr>
-      <w:r>
-        <w:t>Results</w:t>
-      </w:r>
-      <w:r>
-        <w:t xml:space="preserve"> and Discussion</w:t>
-      </w:r>
-    </w:p>
-    <w:p>
-      <w:r>
-        <w:t xml:space="preserve">  </w:t>
-      </w:r>
-    </w:p>
-    <w:p>
-      <w:pPr>
-        <w:pStyle w:val="Heading2"/>
-      </w:pPr>
-      <w:r>
-        <w:t>Characterization of Effects of Diets on Weight Gain</w:t>
-      </w:r>
-    </w:p>
-    <w:p>
-      <w:r>
-        <w:t xml:space="preserve">To test </w:t>
-      </w:r>
-      <w:r>
-        <w:t xml:space="preserve">the effects of </w:t>
+      <w:r>
+        <w:t xml:space="preserve">To probe the effects of the diet on food intake, we measured the amount of food consumed by each cage of mice </w:t>
+      </w:r>
+      <w:r>
+        <w:t xml:space="preserve">on a bi-weekly basis.  We found </w:t>
+      </w:r>
+      <w:r>
+        <w:t>that food intake on both a per gram basis (</w:t>
+      </w:r>
+      <w:r>
+        <w:t>Supplementary</w:t>
+      </w:r>
+      <w:r>
+        <w:t xml:space="preserve"> </w:t>
+      </w:r>
+      <w:r>
+        <w:t>Figure 1D</w:t>
+      </w:r>
+      <w:r>
+        <w:t>, p=0.00</w:t>
+      </w:r>
+      <w:r>
+        <w:t>33</w:t>
+      </w:r>
+      <w:r>
+        <w:t>) and a caloric basis (</w:t>
+      </w:r>
+      <w:r>
+        <w:t>Supplementary</w:t>
+      </w:r>
+      <w:r>
+        <w:t xml:space="preserve"> </w:t>
+      </w:r>
+      <w:r>
+        <w:t>Figure 1E</w:t>
+      </w:r>
+      <w:r>
+        <w:t>, p=0.00</w:t>
+      </w:r>
+      <w:r>
+        <w:t>38</w:t>
+      </w:r>
+      <w:r>
+        <w:t xml:space="preserve">) trended to decrease even as the mice gained weight.  </w:t>
+      </w:r>
+      <w:r>
+        <w:t>There was a significant effect of diet (p&lt;0.005 for both caloric and absolute food intake</w:t>
+      </w:r>
+      <w:r>
+        <w:t xml:space="preserve"> by F-Test</w:t>
+      </w:r>
+      <w:r>
+        <w:t>) on the amount of food intake.</w:t>
+      </w:r>
+      <w:r>
+        <w:t xml:space="preserve">  Specifically, we observed that the </w:t>
+      </w:r>
+      <w:r>
+        <w:t>CD</w:t>
+      </w:r>
+      <w:r>
+        <w:t xml:space="preserve"> fed animals consumed </w:t>
+      </w:r>
+      <w:r>
+        <w:t xml:space="preserve">1.1 </w:t>
+      </w:r>
+      <w:r>
+        <w:t>g/mouse</w:t>
+      </w:r>
+      <w:r>
+        <w:t>/</w:t>
+      </w:r>
+      <w:r>
+        <w:t>day</w:t>
+      </w:r>
+      <w:r>
+        <w:t xml:space="preserve"> or </w:t>
+      </w:r>
+      <w:proofErr w:type="gramStart"/>
+      <w:r>
+        <w:t xml:space="preserve">2.44  </w:t>
+      </w:r>
+      <w:r>
+        <w:t>kcal</w:t>
+      </w:r>
+      <w:proofErr w:type="gramEnd"/>
+      <w:r>
+        <w:t>/mouse/</w:t>
+      </w:r>
+      <w:r>
+        <w:t>day</w:t>
+      </w:r>
+      <w:r>
+        <w:t xml:space="preserve"> more food</w:t>
+      </w:r>
+      <w:r>
+        <w:t xml:space="preserve"> </w:t>
+      </w:r>
+      <w:r>
+        <w:t xml:space="preserve">than </w:t>
       </w:r>
       <w:r>
         <w:t>HFD</w:t>
       </w:r>
       <w:r>
-        <w:t xml:space="preserve"> on weight gain in inbred mice</w:t>
-      </w:r>
-      <w:r>
-        <w:t xml:space="preserve">, we placed </w:t>
-      </w:r>
-      <w:r>
-        <w:t xml:space="preserve">independent cohorts of </w:t>
-      </w:r>
-      <w:proofErr w:type="gramStart"/>
-      <w:r>
-        <w:t>10 week old</w:t>
-      </w:r>
-      <w:proofErr w:type="gramEnd"/>
-      <w:r>
-        <w:t xml:space="preserve"> C57BL/6J </w:t>
-      </w:r>
-      <w:r>
-        <w:t xml:space="preserve">male </w:t>
-      </w:r>
-      <w:r>
-        <w:t xml:space="preserve">mice on either a </w:t>
-      </w:r>
-      <w:r>
-        <w:t>NCD</w:t>
-      </w:r>
-      <w:r>
-        <w:t xml:space="preserve">, </w:t>
-      </w:r>
-      <w:r>
-        <w:t>CD</w:t>
-      </w:r>
-      <w:r>
-        <w:t xml:space="preserve"> or </w:t>
-      </w:r>
-      <w:r>
-        <w:t>HFD</w:t>
-      </w:r>
-      <w:r>
-        <w:t xml:space="preserve"> </w:t>
-      </w:r>
-      <w:r>
-        <w:t>for 12 weeks (see</w:t>
-      </w:r>
-      <w:r>
-        <w:t xml:space="preserve"> Supplement</w:t>
-      </w:r>
-      <w:r>
-        <w:t>ary</w:t>
-      </w:r>
-      <w:r>
-        <w:t xml:space="preserve"> Figure 1A)</w:t>
-      </w:r>
-      <w:r>
-        <w:t>.</w:t>
-      </w:r>
-      <w:r>
-        <w:t xml:space="preserve">  The </w:t>
-      </w:r>
-      <w:r>
-        <w:t>CD</w:t>
-      </w:r>
-      <w:r>
-        <w:t xml:space="preserve"> </w:t>
-      </w:r>
-      <w:r>
-        <w:t>had less fat (10% to 40%)</w:t>
-      </w:r>
-      <w:r>
-        <w:t xml:space="preserve"> compared to the </w:t>
-      </w:r>
-      <w:r>
-        <w:t>HFD</w:t>
-      </w:r>
-      <w:r>
-        <w:t xml:space="preserve"> and also had identical protein and sucrose content (Table 1).  We examined the effects of weight gain over four separate cohorts of mice, and found that the HFD fed mice gained substantiall</w:t>
-      </w:r>
-      <w:r>
-        <w:t>y</w:t>
-      </w:r>
-      <w:r>
-        <w:t xml:space="preserve"> more weight than the CD or NCD mice, but also that the CD mice gained substantially more weight than the chow mice</w:t>
-      </w:r>
-      <w:r>
-        <w:t xml:space="preserve"> (</w:t>
-      </w:r>
-      <w:r>
-        <w:t>Supplement</w:t>
-      </w:r>
-      <w:r>
-        <w:t>ary</w:t>
-      </w:r>
-      <w:r>
-        <w:t xml:space="preserve"> </w:t>
-      </w:r>
-      <w:r>
-        <w:t>Figure 1B).  We found minimal variation across cohorts in their response to diets (</w:t>
-      </w:r>
-      <w:r>
-        <w:t>Supplement</w:t>
-      </w:r>
-      <w:r>
-        <w:t>ary</w:t>
-      </w:r>
-      <w:r>
-        <w:t xml:space="preserve"> </w:t>
-      </w:r>
-      <w:r>
-        <w:t>Figure 1C)</w:t>
-      </w:r>
-      <w:r>
-        <w:t xml:space="preserve">.  </w:t>
-      </w:r>
-      <w:r>
-        <w:t>HFD</w:t>
-      </w:r>
-      <w:r>
-        <w:t xml:space="preserve"> fed mice weighed significantly more at all time points during the 12-week diet treatment compared to the </w:t>
-      </w:r>
-      <w:r>
-        <w:t>NCD</w:t>
-      </w:r>
-      <w:r>
-        <w:t xml:space="preserve"> fed mice in cohorts 3 and 4, as well as </w:t>
-      </w:r>
-      <w:r>
-        <w:t>CD</w:t>
-      </w:r>
-      <w:r>
-        <w:t xml:space="preserve"> fed mice in cohorts 5 and 6 (</w:t>
-      </w:r>
-      <w:r>
-        <w:t>Supplement</w:t>
-      </w:r>
-      <w:r>
-        <w:t>ary</w:t>
-      </w:r>
-      <w:r>
-        <w:t xml:space="preserve"> </w:t>
-      </w:r>
-      <w:r>
-        <w:t>Figure</w:t>
-      </w:r>
-      <w:r>
-        <w:t xml:space="preserve"> </w:t>
-      </w:r>
-      <w:r>
-        <w:t>1</w:t>
-      </w:r>
-      <w:r>
-        <w:t>B-</w:t>
-      </w:r>
-      <w:r>
-        <w:t>C</w:t>
-      </w:r>
-      <w:r>
-        <w:t xml:space="preserve">). </w:t>
-      </w:r>
-      <w:r>
-        <w:t xml:space="preserve">  </w:t>
-      </w:r>
-    </w:p>
-    <w:p/>
-    <w:p>
-      <w:r>
-        <w:t xml:space="preserve">To probe the effects of the diet on food intake, we measured the amount of food consumed by each cage of mice </w:t>
-      </w:r>
-      <w:r>
-        <w:t xml:space="preserve">on a bi-weekly basis.  We found </w:t>
-      </w:r>
-      <w:r>
-        <w:t>that food intake on both a per gram basis (</w:t>
-      </w:r>
-      <w:r>
-        <w:t>Supplementary</w:t>
-      </w:r>
-      <w:r>
-        <w:t xml:space="preserve"> </w:t>
-      </w:r>
-      <w:r>
-        <w:t>Figure 1D</w:t>
-      </w:r>
-      <w:r>
-        <w:t>, p=0.00</w:t>
-      </w:r>
-      <w:r>
-        <w:t>33</w:t>
-      </w:r>
-      <w:r>
-        <w:t>) and a caloric basis (</w:t>
-      </w:r>
-      <w:r>
-        <w:t>Supplementary</w:t>
-      </w:r>
-      <w:r>
-        <w:t xml:space="preserve"> </w:t>
-      </w:r>
-      <w:r>
-        <w:t>Figure 1E</w:t>
-      </w:r>
-      <w:r>
-        <w:t>, p=0.00</w:t>
-      </w:r>
-      <w:r>
-        <w:t>38</w:t>
-      </w:r>
-      <w:r>
-        <w:t xml:space="preserve">) trended to decrease even as the mice gained weight.  </w:t>
-      </w:r>
-      <w:r>
-        <w:t>There was a significant effect of diet (p&lt;0.005 for both caloric and absolute food intake</w:t>
-      </w:r>
-      <w:r>
-        <w:t xml:space="preserve"> by F-Test</w:t>
-      </w:r>
-      <w:r>
-        <w:t>) on the amount of food intake.</w:t>
-      </w:r>
-      <w:r>
-        <w:t xml:space="preserve">  Specifically, we observed that the </w:t>
-      </w:r>
-      <w:r>
-        <w:t>CD</w:t>
-      </w:r>
-      <w:r>
-        <w:t xml:space="preserve"> fed animals consumed </w:t>
-      </w:r>
-      <w:r>
-        <w:t xml:space="preserve">1.1 </w:t>
-      </w:r>
-      <w:r>
-        <w:t>g/mouse</w:t>
-      </w:r>
-      <w:r>
-        <w:t>/</w:t>
-      </w:r>
-      <w:r>
-        <w:t>day</w:t>
-      </w:r>
-      <w:r>
-        <w:t xml:space="preserve"> or </w:t>
-      </w:r>
-      <w:proofErr w:type="gramStart"/>
-      <w:r>
-        <w:t xml:space="preserve">2.44  </w:t>
-      </w:r>
-      <w:r>
-        <w:t>kcal</w:t>
-      </w:r>
-      <w:proofErr w:type="gramEnd"/>
-      <w:r>
-        <w:t>/mouse/</w:t>
-      </w:r>
-      <w:r>
-        <w:t>day</w:t>
-      </w:r>
-      <w:r>
-        <w:t xml:space="preserve"> more food</w:t>
-      </w:r>
-      <w:r>
-        <w:t xml:space="preserve"> </w:t>
-      </w:r>
-      <w:r>
-        <w:t xml:space="preserve">than </w:t>
-      </w:r>
-      <w:r>
-        <w:t>HFD</w:t>
-      </w:r>
-      <w:r>
         <w:t xml:space="preserve"> fed animals (p&lt;</w:t>
       </w:r>
       <w:r>
@@ -1766,7 +1798,16 @@
         <w:t xml:space="preserve">for each comparison).   </w:t>
       </w:r>
       <w:r>
-        <w:t>The chow fed animals ate more grams of food (0.48g/mouse/</w:t>
+        <w:t>The chow fed animals</w:t>
+      </w:r>
+      <w:r>
+        <w:t xml:space="preserve"> </w:t>
+      </w:r>
+      <w:r>
+        <w:t>also</w:t>
+      </w:r>
+      <w:r>
+        <w:t xml:space="preserve"> ate more grams of food (0.48g/mouse/</w:t>
       </w:r>
       <w:r>
         <w:t>day</w:t>
@@ -2110,7 +2151,22 @@
         <w:t xml:space="preserve"> gene</w:t>
       </w:r>
       <w:r>
-        <w:t>.  This results in mice which eat the same NCD food, but substantially more</w:t>
+        <w:t xml:space="preserve">.  This results in mice which eat the same </w:t>
+      </w:r>
+      <w:r>
+        <w:t>type of</w:t>
+      </w:r>
+      <w:r>
+        <w:t xml:space="preserve"> food</w:t>
+      </w:r>
+      <w:r>
+        <w:t xml:space="preserve"> (NCD)</w:t>
+      </w:r>
+      <w:r>
+        <w:t>,</w:t>
+      </w:r>
+      <w:r>
+        <w:t xml:space="preserve"> but substantially more</w:t>
       </w:r>
       <w:r>
         <w:t xml:space="preserve"> of it, leading to obesity </w:t>
@@ -2454,1266 +2510,1269 @@
         <w:t>)</w:t>
       </w:r>
       <w:r>
-        <w:t xml:space="preserve"> for HFD fed animals</w:t>
-      </w:r>
-      <w:r>
-        <w:t>.</w:t>
-      </w:r>
-      <w:r>
-        <w:t xml:space="preserve"> </w:t>
-      </w:r>
-    </w:p>
-    <w:p/>
-    <w:p>
-      <w:r>
-        <w:t>We</w:t>
-      </w:r>
-      <w:r>
-        <w:t xml:space="preserve"> </w:t>
-      </w:r>
-      <w:r>
-        <w:t xml:space="preserve">next </w:t>
-      </w:r>
-      <w:r>
-        <w:t xml:space="preserve">examined </w:t>
-      </w:r>
-      <w:r>
-        <w:t xml:space="preserve">serum collected from mice before they were placed on the </w:t>
-      </w:r>
-      <w:proofErr w:type="gramStart"/>
-      <w:r>
-        <w:t>diets,</w:t>
-      </w:r>
-      <w:proofErr w:type="gramEnd"/>
-      <w:r>
-        <w:t xml:space="preserve"> to test the hypothesis that </w:t>
-      </w:r>
-      <w:r>
-        <w:t xml:space="preserve">pre-diet serum hormone levels </w:t>
-      </w:r>
-      <w:r>
-        <w:t>are</w:t>
-      </w:r>
-      <w:r>
-        <w:t xml:space="preserve"> associated with weight gain in </w:t>
-      </w:r>
-      <w:r>
-        <w:t>HFD</w:t>
-      </w:r>
-      <w:r>
-        <w:t xml:space="preserve"> fed mice. We observed no significant correlation between pre-diet hormone levels and weight gain in both </w:t>
-      </w:r>
-      <w:r>
-        <w:t>HFD</w:t>
-      </w:r>
-      <w:r>
-        <w:t xml:space="preserve"> and </w:t>
-      </w:r>
-      <w:r>
-        <w:t>CD</w:t>
-      </w:r>
-      <w:r>
-        <w:t xml:space="preserve"> fed mice (</w:t>
-      </w:r>
-      <w:r>
-        <w:t xml:space="preserve">Figure </w:t>
-      </w:r>
-      <w:r>
-        <w:t>2</w:t>
-      </w:r>
-      <w:r>
-        <w:t>C</w:t>
-      </w:r>
-      <w:r>
-        <w:t xml:space="preserve"> and Table 2</w:t>
-      </w:r>
-      <w:r>
-        <w:t>).</w:t>
-      </w:r>
-      <w:r>
-        <w:t xml:space="preserve"> </w:t>
-      </w:r>
-      <w:r>
-        <w:t>Collectively, t</w:t>
-      </w:r>
-      <w:r>
-        <w:t xml:space="preserve">hese data </w:t>
-      </w:r>
-      <w:r>
-        <w:t>suggest</w:t>
-      </w:r>
-      <w:r>
-        <w:t xml:space="preserve"> that pre-diet body weight and common metabolic hormone</w:t>
-      </w:r>
-      <w:r>
-        <w:t xml:space="preserve"> levels</w:t>
-      </w:r>
-      <w:r>
-        <w:t xml:space="preserve"> are not predictive of weight gain in male C57BL/6J mice.</w:t>
-      </w:r>
-    </w:p>
-    <w:p/>
-    <w:p>
-      <w:r>
-        <w:t xml:space="preserve"> </w:t>
-      </w:r>
-      <w:r>
-        <w:t>One hypothesis i</w:t>
-      </w:r>
-      <w:r>
-        <w:t>s that one dominant mouse may aff</w:t>
-      </w:r>
-      <w:r>
-        <w:t>ect the weights of other mice</w:t>
-      </w:r>
-    </w:p>
-    <w:p>
-      <w:proofErr w:type="gramStart"/>
-      <w:r>
-        <w:t>in</w:t>
-      </w:r>
-      <w:proofErr w:type="gramEnd"/>
-      <w:r>
-        <w:t xml:space="preserve"> its cage. To test this we looked at the mice which are the 5 heaviest from our</w:t>
-      </w:r>
-    </w:p>
-    <w:p>
-      <w:proofErr w:type="gramStart"/>
-      <w:r>
-        <w:t>data</w:t>
-      </w:r>
-      <w:proofErr w:type="gramEnd"/>
-      <w:r>
-        <w:t xml:space="preserve">, existing </w:t>
-      </w:r>
-      <w:r>
-        <w:t xml:space="preserve">in 5 </w:t>
-      </w:r>
-      <w:r>
-        <w:t xml:space="preserve">distinct </w:t>
-      </w:r>
-      <w:r>
-        <w:t>cages. Those</w:t>
-      </w:r>
-      <w:r>
-        <w:t xml:space="preserve"> </w:t>
-      </w:r>
-      <w:r>
-        <w:t xml:space="preserve">cages contained 20 mice in total. </w:t>
-      </w:r>
-      <w:r>
-        <w:t>The</w:t>
-      </w:r>
-      <w:r>
-        <w:t xml:space="preserve"> </w:t>
-      </w:r>
-      <w:r>
-        <w:t>other</w:t>
-      </w:r>
-      <w:r>
-        <w:t xml:space="preserve"> 15</w:t>
-      </w:r>
-      <w:r>
-        <w:t xml:space="preserve"> mice</w:t>
-      </w:r>
-      <w:r>
-        <w:t xml:space="preserve"> in these cages</w:t>
-      </w:r>
-      <w:r>
-        <w:t xml:space="preserve"> (excluding</w:t>
-      </w:r>
-      <w:r>
-        <w:t xml:space="preserve"> </w:t>
-      </w:r>
-      <w:r>
-        <w:t xml:space="preserve">the heavy ones) weighed on average </w:t>
-      </w:r>
-      <w:r>
-        <w:t xml:space="preserve">slightly more than the average of all other mice </w:t>
-      </w:r>
-      <w:r>
-        <w:t>analyzed</w:t>
-      </w:r>
-      <w:r>
-        <w:t xml:space="preserve">. </w:t>
-      </w:r>
-      <w:r>
-        <w:t>Since these mice did not</w:t>
-      </w:r>
-      <w:r>
-        <w:t xml:space="preserve"> weigh </w:t>
-      </w:r>
-      <w:r>
-        <w:t>significantly</w:t>
-      </w:r>
-      <w:r>
-        <w:t xml:space="preserve"> lower</w:t>
-      </w:r>
-      <w:r>
-        <w:t xml:space="preserve"> </w:t>
-      </w:r>
-      <w:r>
-        <w:t>(p=0.</w:t>
-      </w:r>
-      <w:r>
-        <w:t>392</w:t>
-      </w:r>
-      <w:r>
-        <w:t>)</w:t>
-      </w:r>
-      <w:r>
-        <w:t xml:space="preserve">, they </w:t>
-      </w:r>
-      <w:r>
-        <w:t xml:space="preserve">do not support the hypothesis that one heavy, dominant mouse drives the weights of its cage-mates to be lower (Supplementary Figure </w:t>
-      </w:r>
-      <w:r>
-        <w:t>4</w:t>
-      </w:r>
-      <w:r>
-        <w:t>)</w:t>
-      </w:r>
-      <w:r>
-        <w:t xml:space="preserve">.  By the same token, </w:t>
-      </w:r>
-      <w:r>
-        <w:t>the presence of a larger mouse</w:t>
-      </w:r>
-      <w:r>
-        <w:t xml:space="preserve"> does not make the </w:t>
-      </w:r>
-      <w:r>
-        <w:t xml:space="preserve">other mice in that cage </w:t>
-      </w:r>
-      <w:r>
-        <w:t>mice any heavier, so there is no evidence that shared cage environmental factors, such as gut flora dramatically alter the weight of these mice.</w:t>
-      </w:r>
-    </w:p>
-    <w:p>
-      <w:pPr>
-        <w:pStyle w:val="Heading2"/>
-      </w:pPr>
-      <w:r>
-        <w:t>Fasting Response Predicts Weight Gain</w:t>
-      </w:r>
-    </w:p>
-    <w:p>
-      <w:r>
-        <w:t xml:space="preserve">Another </w:t>
-      </w:r>
-      <w:r>
-        <w:t>factor</w:t>
-      </w:r>
-      <w:r>
-        <w:t xml:space="preserve"> that</w:t>
-      </w:r>
-      <w:r>
-        <w:t xml:space="preserve"> we examined</w:t>
-      </w:r>
-      <w:r>
-        <w:t xml:space="preserve"> was the effect of food deprivation on body weight. </w:t>
-      </w:r>
-      <w:r>
-        <w:t xml:space="preserve">To do this, we deprived mice of food for 16h both before the dietary intervention, and after it.  </w:t>
-      </w:r>
-      <w:r>
-        <w:t xml:space="preserve">Fasting </w:t>
-      </w:r>
-      <w:r>
-        <w:t xml:space="preserve">responses </w:t>
-      </w:r>
-      <w:r>
-        <w:t xml:space="preserve">were </w:t>
-      </w:r>
-      <w:r>
-        <w:t xml:space="preserve">unchanged </w:t>
-      </w:r>
-      <w:r>
-        <w:t xml:space="preserve">within male </w:t>
-      </w:r>
-      <w:r>
-        <w:t>C57BL</w:t>
-      </w:r>
-      <w:r>
-        <w:t>/</w:t>
-      </w:r>
-      <w:r>
-        <w:t xml:space="preserve">6J mice over time </w:t>
-      </w:r>
-      <w:r>
-        <w:t xml:space="preserve">at a population level </w:t>
-      </w:r>
-      <w:r>
-        <w:t>(</w:t>
-      </w:r>
-      <w:r>
-        <w:t xml:space="preserve">Figure </w:t>
-      </w:r>
-      <w:r>
-        <w:t>3</w:t>
-      </w:r>
-      <w:r>
-        <w:t>A</w:t>
-      </w:r>
-      <w:r>
-        <w:t xml:space="preserve">), </w:t>
-      </w:r>
-      <w:r>
-        <w:t xml:space="preserve">but </w:t>
-      </w:r>
-      <w:r>
-        <w:t xml:space="preserve">were </w:t>
-      </w:r>
-      <w:r>
-        <w:t>not stable comparing pre and post-diet</w:t>
-      </w:r>
-      <w:r>
-        <w:t xml:space="preserve"> </w:t>
-      </w:r>
-      <w:r>
-        <w:t xml:space="preserve">fasting responses (Figure </w:t>
-      </w:r>
-      <w:r>
-        <w:t>3</w:t>
-      </w:r>
-      <w:r>
-        <w:t>B)</w:t>
-      </w:r>
-      <w:r>
-        <w:t xml:space="preserve"> in the same mouse</w:t>
-      </w:r>
-      <w:r>
-        <w:t xml:space="preserve">.  </w:t>
-      </w:r>
-      <w:r>
-        <w:t>As shown in Figure 3</w:t>
-      </w:r>
-      <w:r>
-        <w:t xml:space="preserve">C, </w:t>
-      </w:r>
-      <w:r>
-        <w:t xml:space="preserve">fasting weight loss </w:t>
-      </w:r>
-      <w:r>
-        <w:t xml:space="preserve">was </w:t>
-      </w:r>
-      <w:r>
-        <w:t>significant</w:t>
-      </w:r>
-      <w:r>
-        <w:t>ly</w:t>
-      </w:r>
-      <w:r>
-        <w:t xml:space="preserve"> higher in </w:t>
-      </w:r>
-      <w:r>
-        <w:t>NCD</w:t>
-      </w:r>
-      <w:r>
-        <w:t xml:space="preserve"> mice</w:t>
-      </w:r>
-      <w:r>
-        <w:t xml:space="preserve"> than in the HFD or CD mice</w:t>
-      </w:r>
-      <w:r>
-        <w:t xml:space="preserve"> (</w:t>
-      </w:r>
-      <w:r>
-        <w:t>p&lt;0.0001</w:t>
-      </w:r>
-      <w:r>
-        <w:t xml:space="preserve">). </w:t>
-      </w:r>
-      <w:r>
-        <w:t xml:space="preserve"> CD-fed mice also had a more robust fasting response than HFD mice (p=0.00095).</w:t>
-      </w:r>
-      <w:r>
-        <w:t xml:space="preserve">  </w:t>
-      </w:r>
-    </w:p>
-    <w:p/>
-    <w:p>
-      <w:r>
-        <w:t>We next tested whether the post-diet body weight could explain these differences</w:t>
-      </w:r>
-      <w:r>
-        <w:t>.  Globally, there was no correlation between body weight and fasting response (p=</w:t>
-      </w:r>
-      <w:r>
-        <w:t>0.881</w:t>
-      </w:r>
-      <w:r>
-        <w:t>).  When we separated the mice by dietary treatment we observed a significant positive correlation between body weight and absolute weight loss in the HFD treated mice only (R</w:t>
-      </w:r>
-      <w:r>
-        <w:rPr>
-          <w:vertAlign w:val="superscript"/>
-        </w:rPr>
-        <w:t>2</w:t>
-      </w:r>
-      <w:r>
-        <w:t xml:space="preserve"> = 0.308, p=1.1 x 10</w:t>
-      </w:r>
-      <w:r>
-        <w:rPr>
-          <w:vertAlign w:val="superscript"/>
-        </w:rPr>
-        <w:t>-6</w:t>
-      </w:r>
-      <w:r>
-        <w:t>, Figure 3</w:t>
-      </w:r>
-      <w:r>
-        <w:t>D</w:t>
-      </w:r>
-      <w:r>
-        <w:t>).</w:t>
-      </w:r>
-      <w:r>
-        <w:t xml:space="preserve">  If we examine percent weight loss rather than absolute weight loss, there is no correlation between weight loss and body weight in the </w:t>
-      </w:r>
-      <w:r>
-        <w:t>HFD</w:t>
-      </w:r>
-      <w:r>
-        <w:t xml:space="preserve"> fed animals (p=0.425).</w:t>
-      </w:r>
-    </w:p>
-    <w:p/>
-    <w:p>
-      <w:r>
-        <w:t xml:space="preserve">When the fasted mice were re-fed for 6 hours, </w:t>
-      </w:r>
-      <w:r>
-        <w:t>NCD</w:t>
-      </w:r>
-      <w:r>
-        <w:t xml:space="preserve"> fed mice gained significantly more body weight than </w:t>
-      </w:r>
-      <w:r>
-        <w:t>either HFD or CD fed mice</w:t>
-      </w:r>
-      <w:r>
-        <w:t xml:space="preserve"> (</w:t>
-      </w:r>
-      <w:r>
-        <w:t>p&lt;</w:t>
-      </w:r>
-      <w:r>
-        <w:t>1 x 10</w:t>
-      </w:r>
-      <w:r>
-        <w:rPr>
-          <w:vertAlign w:val="superscript"/>
-        </w:rPr>
-        <w:t>-5</w:t>
-      </w:r>
-      <w:r>
-        <w:t>, Figure 3</w:t>
-      </w:r>
-      <w:r>
-        <w:t>E</w:t>
-      </w:r>
-      <w:r>
-        <w:t xml:space="preserve">). In the case of </w:t>
-      </w:r>
-      <w:r>
-        <w:t>NCD</w:t>
-      </w:r>
-      <w:r>
-        <w:t xml:space="preserve"> (R</w:t>
-      </w:r>
-      <w:r>
-        <w:rPr>
-          <w:vertAlign w:val="superscript"/>
-        </w:rPr>
-        <w:t>2</w:t>
-      </w:r>
-      <w:r>
-        <w:t>=0.804, p=2</w:t>
-      </w:r>
-      <w:r>
-        <w:t>.0</w:t>
-      </w:r>
-      <w:r>
-        <w:t xml:space="preserve"> x</w:t>
-      </w:r>
-      <w:r>
-        <w:t xml:space="preserve"> </w:t>
-      </w:r>
-      <w:r>
-        <w:t>10</w:t>
-      </w:r>
-      <w:r>
-        <w:rPr>
-          <w:vertAlign w:val="superscript"/>
-        </w:rPr>
-        <w:t>-7</w:t>
-      </w:r>
-      <w:r>
-        <w:t>) but not the two synthetic diets (HFD or CD), there was a strong positive correlation between body weight and their fasting</w:t>
-      </w:r>
-      <w:r>
-        <w:t xml:space="preserve"> induced weight loss (Figures 3</w:t>
-      </w:r>
-      <w:r>
-        <w:t>F</w:t>
-      </w:r>
-      <w:r>
-        <w:t>).  These data suggest that responses to re</w:t>
-      </w:r>
-      <w:r>
-        <w:t>-</w:t>
-      </w:r>
-      <w:r>
-        <w:t xml:space="preserve">feeding are strongly </w:t>
-      </w:r>
-      <w:r>
-        <w:t xml:space="preserve">altered by dietary type (synthetic versus chow) but </w:t>
-      </w:r>
-      <w:r>
-        <w:t>independent of their body weights</w:t>
-      </w:r>
-      <w:r>
-        <w:t>.</w:t>
-      </w:r>
-    </w:p>
-    <w:p/>
-    <w:p>
-      <w:r>
-        <w:t xml:space="preserve">For </w:t>
-      </w:r>
-      <w:proofErr w:type="spellStart"/>
-      <w:r>
-        <w:t>leptin</w:t>
-      </w:r>
-      <w:proofErr w:type="spellEnd"/>
-      <w:r>
-        <w:t xml:space="preserve"> mutant </w:t>
-      </w:r>
-      <w:proofErr w:type="spellStart"/>
-      <w:r>
-        <w:rPr>
-          <w:i/>
-        </w:rPr>
-        <w:t>ob</w:t>
-      </w:r>
-      <w:proofErr w:type="spellEnd"/>
-      <w:r>
-        <w:rPr>
-          <w:i/>
-        </w:rPr>
-        <w:t>/</w:t>
-      </w:r>
-      <w:proofErr w:type="spellStart"/>
-      <w:r>
-        <w:rPr>
-          <w:i/>
-        </w:rPr>
-        <w:t>ob</w:t>
-      </w:r>
-      <w:proofErr w:type="spellEnd"/>
-      <w:r>
-        <w:rPr>
-          <w:i/>
-        </w:rPr>
-        <w:t xml:space="preserve"> </w:t>
-      </w:r>
-      <w:r>
-        <w:t>mice, we observed inconsistent results between strains.  For C57BL/6J</w:t>
-      </w:r>
-      <w:r>
-        <w:t>-ob/</w:t>
-      </w:r>
-      <w:proofErr w:type="spellStart"/>
-      <w:r>
-        <w:t>ob</w:t>
-      </w:r>
-      <w:proofErr w:type="spellEnd"/>
-      <w:r>
-        <w:t xml:space="preserve"> mice, we observed a </w:t>
-      </w:r>
-      <w:r>
-        <w:t>significant increase</w:t>
-      </w:r>
-      <w:r>
-        <w:t xml:space="preserve"> in fasting induced weight loss</w:t>
-      </w:r>
-      <w:r>
-        <w:t xml:space="preserve"> relative to control mice</w:t>
-      </w:r>
-      <w:r>
-        <w:t>, opposite to what we observed for diet-induced obesity mice (Supplementary Figure 5)</w:t>
-      </w:r>
-      <w:r>
-        <w:t>.</w:t>
-      </w:r>
-      <w:r>
-        <w:t xml:space="preserve">  However, for BTBR</w:t>
-      </w:r>
-      <w:r>
-        <w:t>-</w:t>
-      </w:r>
-      <w:proofErr w:type="spellStart"/>
-      <w:r>
-        <w:rPr>
-          <w:i/>
-        </w:rPr>
-        <w:t>ob</w:t>
-      </w:r>
-      <w:proofErr w:type="spellEnd"/>
-      <w:r>
-        <w:rPr>
-          <w:i/>
-        </w:rPr>
-        <w:t>/</w:t>
-      </w:r>
-      <w:proofErr w:type="spellStart"/>
-      <w:r>
-        <w:rPr>
-          <w:i/>
-        </w:rPr>
-        <w:t>ob</w:t>
-      </w:r>
-      <w:proofErr w:type="spellEnd"/>
-      <w:r>
-        <w:t xml:space="preserve"> mice, we observed an increase in </w:t>
-      </w:r>
-      <w:r>
-        <w:t xml:space="preserve">the </w:t>
-      </w:r>
-      <w:r>
-        <w:t xml:space="preserve">percent weight loss.  These data suggest that background differences play a role in fasting response in the absence of </w:t>
-      </w:r>
-      <w:proofErr w:type="spellStart"/>
-      <w:r>
-        <w:t>leptin</w:t>
-      </w:r>
-      <w:proofErr w:type="spellEnd"/>
-      <w:r>
-        <w:t>.</w:t>
-      </w:r>
-    </w:p>
-    <w:p/>
-    <w:p>
-      <w:r>
-        <w:t>We then tested whether the pre-diet fasting response is predictive of eventual weight gain</w:t>
-      </w:r>
-      <w:r>
-        <w:t xml:space="preserve"> during the course of the diet for the two synthetic diets</w:t>
-      </w:r>
-      <w:r>
-        <w:t xml:space="preserve">.  </w:t>
-      </w:r>
-      <w:r>
-        <w:t xml:space="preserve"> Both </w:t>
-      </w:r>
-      <w:r>
-        <w:t>HFD</w:t>
-      </w:r>
-      <w:r>
-        <w:t xml:space="preserve"> and </w:t>
-      </w:r>
-      <w:r>
-        <w:t>CD</w:t>
-      </w:r>
-      <w:r>
-        <w:t xml:space="preserve"> </w:t>
-      </w:r>
-      <w:r>
-        <w:t xml:space="preserve">fed mice showed a </w:t>
-      </w:r>
-      <w:r>
-        <w:t xml:space="preserve">strong negative </w:t>
-      </w:r>
-      <w:r>
-        <w:t xml:space="preserve">correlation between pre-diet </w:t>
-      </w:r>
-      <w:r>
-        <w:t>fasting response</w:t>
-      </w:r>
-      <w:r>
-        <w:t xml:space="preserve"> and weight gain </w:t>
-      </w:r>
-      <w:r>
-        <w:t xml:space="preserve">throughout </w:t>
-      </w:r>
-      <w:r>
-        <w:t>the diet</w:t>
-      </w:r>
-      <w:r>
-        <w:t xml:space="preserve">ary treatment (Figure </w:t>
-      </w:r>
-      <w:r>
-        <w:t xml:space="preserve">4A </w:t>
-      </w:r>
-      <w:r>
-        <w:t>and B)</w:t>
-      </w:r>
-      <w:r>
-        <w:t xml:space="preserve">. </w:t>
-      </w:r>
-      <w:r>
-        <w:t xml:space="preserve"> </w:t>
-      </w:r>
-      <w:r>
-        <w:t>We examined the</w:t>
-      </w:r>
-      <w:r>
-        <w:t xml:space="preserve"> </w:t>
-      </w:r>
-      <w:r>
-        <w:t>correlations be</w:t>
-      </w:r>
-      <w:r>
-        <w:t xml:space="preserve">tween weight gain on </w:t>
-      </w:r>
-      <w:r>
-        <w:t>HFD</w:t>
-      </w:r>
-      <w:r>
-        <w:t xml:space="preserve"> </w:t>
-      </w:r>
-      <w:r>
-        <w:t>and</w:t>
-      </w:r>
-      <w:r>
-        <w:t xml:space="preserve"> </w:t>
-      </w:r>
-      <w:r>
-        <w:t>pre-diet fasting response and found a significant negative effect</w:t>
-      </w:r>
-      <w:r>
-        <w:t xml:space="preserve"> (r=-0.479, R</w:t>
-      </w:r>
-      <w:r>
-        <w:rPr>
-          <w:vertAlign w:val="superscript"/>
-        </w:rPr>
-        <w:t>2</w:t>
-      </w:r>
-      <w:r>
-        <w:t xml:space="preserve"> =0.23</w:t>
-      </w:r>
-      <w:r>
-        <w:t>0</w:t>
-      </w:r>
-      <w:r>
-        <w:t>,</w:t>
-      </w:r>
-      <w:r>
-        <w:t xml:space="preserve"> p=0.00057</w:t>
-      </w:r>
-      <w:r>
-        <w:t>)</w:t>
-      </w:r>
-      <w:r>
-        <w:t xml:space="preserve">.  Similarly for CD fed mice the same </w:t>
-      </w:r>
-      <w:r>
-        <w:t xml:space="preserve">pattern </w:t>
-      </w:r>
-      <w:r>
-        <w:t>was present</w:t>
-      </w:r>
-      <w:r>
-        <w:t xml:space="preserve"> (r=-0.569, R</w:t>
-      </w:r>
-      <w:r>
-        <w:rPr>
-          <w:vertAlign w:val="superscript"/>
-        </w:rPr>
-        <w:t>2</w:t>
-      </w:r>
-      <w:r>
-        <w:t xml:space="preserve"> =0.324, p=0.00044</w:t>
-      </w:r>
-      <w:r>
-        <w:t>). In terms of</w:t>
-      </w:r>
-      <w:r>
-        <w:t xml:space="preserve"> </w:t>
-      </w:r>
-      <w:r>
-        <w:t>percentage weight gain we</w:t>
-      </w:r>
-      <w:r>
-        <w:t xml:space="preserve"> also observed a significant correlation between this and fasting response</w:t>
-      </w:r>
-      <w:r>
-        <w:t xml:space="preserve"> for</w:t>
-      </w:r>
-      <w:r>
-        <w:t xml:space="preserve"> HFD</w:t>
-      </w:r>
-      <w:r>
-        <w:t xml:space="preserve"> (r=-0.602, R</w:t>
-      </w:r>
-      <w:r>
-        <w:rPr>
-          <w:vertAlign w:val="superscript"/>
-        </w:rPr>
-        <w:t>2</w:t>
-      </w:r>
-      <w:r>
-        <w:t xml:space="preserve"> =0.362, p=6.06 x 10</w:t>
-      </w:r>
-      <w:r>
-        <w:rPr>
-          <w:vertAlign w:val="superscript"/>
-        </w:rPr>
-        <w:t>-6</w:t>
-      </w:r>
-      <w:r>
-        <w:t xml:space="preserve">) and </w:t>
-      </w:r>
-      <w:r>
-        <w:t>CD</w:t>
-      </w:r>
-      <w:r>
-        <w:t xml:space="preserve"> (r=-0.683,</w:t>
-      </w:r>
-      <w:r>
-        <w:t xml:space="preserve"> </w:t>
-      </w:r>
-      <w:r>
-        <w:t>R</w:t>
-      </w:r>
-      <w:r>
-        <w:rPr>
-          <w:vertAlign w:val="superscript"/>
-        </w:rPr>
-        <w:t>2</w:t>
-      </w:r>
-      <w:r>
-        <w:t xml:space="preserve"> =0.466, p=8.66 x 10</w:t>
-      </w:r>
-      <w:r>
-        <w:rPr>
-          <w:vertAlign w:val="superscript"/>
-        </w:rPr>
-        <w:t>-6</w:t>
-      </w:r>
-      <w:r>
-        <w:t>)</w:t>
-      </w:r>
-      <w:r>
-        <w:t xml:space="preserve">.  </w:t>
-      </w:r>
-    </w:p>
-    <w:p/>
-    <w:p>
-      <w:r>
-        <w:t xml:space="preserve">Mice </w:t>
-      </w:r>
-      <w:r>
-        <w:t xml:space="preserve">that </w:t>
-      </w:r>
-      <w:r>
-        <w:t>resisted weight loss during the</w:t>
-      </w:r>
-      <w:r>
-        <w:t xml:space="preserve"> pre-diet </w:t>
-      </w:r>
-      <w:r>
-        <w:t xml:space="preserve">16 hour fast were </w:t>
-      </w:r>
-      <w:r>
-        <w:t xml:space="preserve">far </w:t>
-      </w:r>
-      <w:r>
-        <w:t xml:space="preserve">more susceptible to weight gain while on the experimental diet, </w:t>
-      </w:r>
-      <w:r>
-        <w:t xml:space="preserve">both </w:t>
-      </w:r>
-      <w:r>
-        <w:t xml:space="preserve">in terms of </w:t>
-      </w:r>
-      <w:r>
-        <w:t>a</w:t>
-      </w:r>
-      <w:r>
-        <w:t>bsolute and percent weight gain.</w:t>
-      </w:r>
-      <w:r>
-        <w:t xml:space="preserve">  Together, </w:t>
-      </w:r>
-      <w:r>
-        <w:t xml:space="preserve">the pre-diet </w:t>
-      </w:r>
-      <w:r>
-        <w:t>fasting responses combined with the dietary treatment</w:t>
-      </w:r>
-      <w:r>
-        <w:t xml:space="preserve"> were</w:t>
-      </w:r>
-      <w:r>
-        <w:t xml:space="preserve"> able to account for 67.8% of the variability in absolute weight gain and 68.8% of the percent weight gain.</w:t>
-      </w:r>
-      <w:r>
-        <w:tab/>
-      </w:r>
-    </w:p>
-    <w:p>
-      <w:pPr>
-        <w:pStyle w:val="Heading1"/>
-      </w:pPr>
-      <w:r>
-        <w:t>Conclusions</w:t>
-      </w:r>
-    </w:p>
-    <w:p>
-      <w:r>
-        <w:t xml:space="preserve">In this study we have described </w:t>
-      </w:r>
-      <w:r>
-        <w:t xml:space="preserve">the physiological effects of dietary manipulation </w:t>
-      </w:r>
-      <w:r>
-        <w:t>in a common inbred strain of laboratory mice</w:t>
-      </w:r>
-      <w:r>
-        <w:t xml:space="preserve">.  </w:t>
-      </w:r>
-      <w:r>
-        <w:t>The aim of this s</w:t>
-      </w:r>
-      <w:r>
-        <w:t>tudy was to control the genetic</w:t>
-      </w:r>
-      <w:r>
-        <w:t xml:space="preserve"> background</w:t>
-      </w:r>
-      <w:r>
-        <w:t>, environment and diet of these laboratory animals as closely as possible in order to assess the amount of variability that is not due to genetic differences.</w:t>
-      </w:r>
-    </w:p>
-    <w:p/>
-    <w:p>
-      <w:r>
-        <w:t xml:space="preserve">We have observed substantial within-strain variability </w:t>
-      </w:r>
-      <w:r>
-        <w:t>in</w:t>
-      </w:r>
-      <w:r>
-        <w:t xml:space="preserve"> the response to </w:t>
-      </w:r>
-      <w:r>
-        <w:t>HFD</w:t>
-      </w:r>
-      <w:r>
-        <w:t xml:space="preserve"> and have explored the physiological basis for these differences</w:t>
-      </w:r>
-      <w:r>
-        <w:t xml:space="preserve"> by examining a variety of pre-diet biomarkers.  </w:t>
-      </w:r>
-      <w:r>
-        <w:t xml:space="preserve">Similar to our findings of increased variance of weight on </w:t>
-      </w:r>
-      <w:r>
-        <w:t>HFD</w:t>
-      </w:r>
-      <w:r>
-        <w:t xml:space="preserve">, the single nucleotide polymorphism located in the FTO gene led to not only weight gain, but also increased phenotypic variance </w:t>
-      </w:r>
-      <w:r>
-        <w:fldChar w:fldCharType="begin" w:fldLock="1"/>
-      </w:r>
-      <w:r>
-        <w:instrText>ADDIN CSL_CITATION { "citationItems" : [ { "id" : "ITEM-1", "itemData" : { "DOI" : "10.1038/nature11401", "ISSN" : "1476-4687", "PMID" : "22982992", "abstract" : "There is evidence across several species for genetic control of phenotypic variation of complex traits, such that the variance among phenotypes is genotype dependent. Understanding genetic control of variability is important in evolutionary biology, agricultural selection programmes and human medicine, yet for complex traits, no individual genetic variants associated with variance, as opposed to the mean, have been identified. Here we perform a meta-analysis of genome-wide association studies of phenotypic variation using \u223c170,000 samples on height and body mass index (BMI) in human populations. We report evidence that the single nucleotide polymorphism (SNP) rs7202116 at the FTO gene locus, which is known to be associated with obesity (as measured by mean BMI for each rs7202116 genotype), is also associated with phenotypic variability. We show that the results are not due to scale effects or other artefacts, and find no other experiment-wise significant evidence for effects on variability, either at loci other than FTO for BMI or at any locus for height. The difference in variance for BMI among individuals with opposite homozygous genotypes at the FTO locus is approximately 7%, corresponding to a difference of \u223c0.5 kilograms in the standard deviation of weight. Our results indicate that genetic variants can be discovered that are associated with variability, and that between-person variability in obesity can partly be explained by the genotype at the FTO locus. The results are consistent with reported FTO by environment interactions for BMI, possibly mediated by DNA methylation. Our BMI results for other SNPs and our height results for all SNPs suggest that most genetic variants, including those that influence mean height or mean BMI, are not associated with phenotypic variance, or that their effects on variability are too small to detect even with samples sizes greater than 100,000.", "author" : [ { "dropping-particle" : "", "family" : "Yang", "given" : "Jian", "non-dropping-particle" : "", "parse-names" : false, "suffix" : "" }, { "dropping-particle" : "", "family" : "Loos", "given" : "Ruth J F", "non-dropping-particle" : "", "parse-names" : false, "suffix" : "" }, { "dropping-particle" : "", "family" : "Powell", "given" : "Joseph E", "non-dropping-particle" : "", "parse-names" : false, "suffix" : "" }, { "dropping-particle" : "", "family" : "Medland", "given" : "Sarah E", "non-dropping-particle" : "", "parse-names" : false, "suffix" : "" }, { "dropping-particle" : "", "family" : "Speliotes", "given" : "Elizabeth K", "non-dropping-particle" : "", "parse-names" : false, "suffix" : "" }, { "dropping-particle" : "", "family" : "Chasman", "given" : "Daniel I", "non-dropping-particle" : "", "parse-names" : false, "suffix" : "" }, { "dropping-particle" : "", "family" : "Rose", "given" : "Lynda M", "non-dropping-particle" : "", "parse-names" : false, "suffix" : "" }, { "dropping-particle" : "", "family" : "Thorleifsson", "given" : "Gudmar", "non-dropping-particle" : "", "parse-names" : false, "suffix" : "" }, { "dropping-particle" : "", "family" : "Steinthorsdottir", "given" : "Valgerdur", "non-dropping-particle" : "", "parse-names" : false, "suffix" : "" }, { "dropping-particle" : "", "family" : "M\u00e4gi", "given" : "Reedik", "non-dropping-particle" : "", "parse-names" : false, "suffix" : "" }, { "dropping-particle" : "", "family" : "Waite", "given" : "Lindsay", "non-dropping-particle" : "", "parse-names" : false, "suffix" : "" }, { "dropping-particle" : "", "family" : "Smith", "given" : "Albert Vernon", "non-dropping-particle" : "", "parse-names" : false, "suffix" : "" }, { "dropping-particle" : "", "family" : "Yerges-Armstrong", "given" : "Laura M", "non-dropping-particle" : "", "parse-names" : false, "suffix" : "" }, { "dropping-particle" : "", "family" : "Monda", "given" : "Keri L", "non-dropping-particle" : "", "parse-names" : false, "suffix" : "" }, { "dropping-particle" : "", "family" : "Hadley", "given" : "David", "non-dropping-particle" : "", "parse-names" : false, "suffix" : "" }, { "dropping-particle" : "", "family" : "Mahajan", "given" : "Anubha", "non-dropping-particle" : "", "parse-names" : false, "suffix" : "" }, { "dropping-particle" : "", "family" : "Li", "given" : "Guo", "non-dropping-particle" : "", "parse-names" : false, "suffix" : "" }, { "dropping-particle" : "", "family" : "Kapur", "given" : "Karen", "non-dropping-particle" : "", "parse-names" : false, "suffix" : "" }, { "dropping-particle" : "", "family" : "Vitart", "given" : "Veronique", "non-dropping-particle" : "", "parse-names" : false, "suffix" : "" }, { "dropping-particle" : "", "family" : "Huffman", "given" : "Jennifer E", "non-dropping-particle" : "", "parse-names" : false, "suffix" : "" }, { "dropping-particle" : "", "family" : "Wang", "given" : "Sophie R", "non-dropping-particle" : "", "parse-names" : false, "suffix" : "" }, { "dropping-particle" : "", "family" : "Palmer", "given" : "Cameron", "non-dropping-particle" : "", "parse-names" : false, "suffix" : "" }, { "dropping-particle" : "", "family" : "Esko", "given" : "T\u00f5nu", "non-dropping-particle" : "", "parse-names" : false, "suffix" : "" }, { "dropping-particle" : "", "family" : "Fischer", "given" : "Krista", "non-dropping-particle" : "", "parse-names" : false, "suffix" : "" }, { "dropping-particle" : "", "family" : "Zhao", "given" : "Jing Hua", "non-dropping-particle" : "", "parse-names" : false, "suffix" : "" }, { "dropping-particle" : "", "family" : "Demirkan", "given" : "Ay\u015fe", "non-dropping-particle" : "", "parse-names" : false, "suffix" : "" }, { "dropping-particle" : "", "family" : "Isaacs", "given" : "Aaron", "non-dropping-particle" : "", "parse-names" : false, "suffix" : "" }, { "dropping-particle" : "", "family" : "Feitosa", "given" : "Mary F", "non-dropping-particle" : "", "parse-names" : false, "suffix" : "" }, { "dropping-particle" : "", "family" : "Luan", "given" : "Jian'an", "non-dropping-particle" : "", "parse-names" : false, "suffix" : "" }, { "dropping-particle" : "", "family" : "Heard-Costa", "given" : "Nancy L", "non-dropping-particle" : "", "parse-names" : false, "suffix" : "" }, { "dropping-particle" : "", "family" : "White", "given" : "Charles", "non-dropping-particle" : "", "parse-names" : false, "suffix" : "" }, { "dropping-particle" : "", "family" : "Jackson", "given" : "Anne U", "non-dropping-particle" : "", "parse-names" : false, "suffix" : "" }, { "dropping-particle" : "", "family" : "Preuss", "given" : "Michael", "non-dropping-particle" : "", "parse-names" : false, "suffix" : "" }, { "dropping-particle" : "", "family" : "Ziegler", "given" : "Andreas", "non-dropping-particle" : "", "parse-names" : false, "suffix" : "" }, { "dropping-particle" : "", "family" : "Eriksson", "given" : "Joel", "non-dropping-particle" : "", "parse-names" : false, "suffix" : "" }, { "dropping-particle" : "", "family" : "Kutalik", "given" : "Zolt\u00e1n", "non-dropping-particle" : "", "parse-names" : false, "suffix" : "" }, { "dropping-particle" : "", "family" : "Frau", "given" : "Francesca", "non-dropping-particle" : "", "parse-names" : false, "suffix" : "" }, { "dropping-particle" : "", "family" : "Nolte", "given" : "Ilja M", "non-dropping-particle" : "", "parse-names" : false, "suffix" : "" }, { "dropping-particle" : "V", "family" : "Vliet-Ostaptchouk", "given" : "Jana", "non-dropping-particle" : "Van", "parse-names" : false, "suffix" : "" }, { "dropping-particle" : "", "family" : "Hottenga", "given" : "Jouke-Jan", "non-dropping-particle" : "", "parse-names" : false, "suffix" : "" }, { "dropping-particle" : "", "family" : "Jacobs", "given" : "Kevin B", "non-dropping-particle" : "", "parse-names" : false, "suffix" : "" }, { "dropping-particle" : "", "family" : "Verweij", "given" : "Niek", "non-dropping-particle" : "", "parse-names" : false, "suffix" : "" }, { "dropping-particle" : "", "family" : "Goel", "given" : "Anuj", "non-dropping-particle" : "", "parse-names" : false, "suffix" : "" }, { "dropping-particle" : "", "family" : "Medina-Gomez", "given" : "Carolina", "non-dropping-particle" : "", "parse-names" : false, "suffix" : "" }, { "dropping-particle" : "", "family" : "Estrada", "given" : "Karol", "non-dropping-particle" : "", "parse-names" : false, "suffix" : "" }, { "dropping-particle" : "", "family" : "Bragg-Gresham", "given" : "Jennifer Lynn", "non-dropping-particle" : "", "parse-names" : false, "suffix" : "" }, { "dropping-particle" : "", "family" : "Sanna", "given" : "Serena", "non-dropping-particle" : "", "parse-names" : false, "suffix" : "" }, { "dropping-particle" : "", "family" : "Sidore", "given" : "Carlo", "non-dropping-particle" : "", "parse-names" : false, "suffix" : "" }, { "dropping-particle" : "", "family" : "Tyrer", "given" : "Jonathan", "non-dropping-particle" : "", "parse-names" : false, "suffix" : "" }, { "dropping-particle" : "", "family" : "Teumer", "given" : "Alexander", "non-dropping-particle" : "", "parse-names" : false, "suffix" : "" }, { "dropping-particle" : "", "family" : "Prokopenko", "given" : "Inga", "non-dropping-particle" : "", "parse-names" : false, "suffix" : "" }, { "dropping-particle" : "", "family" : "Mangino", "given" : "Massimo", "non-dropping-particle" : "", "parse-names" : false, "suffix" : "" }, { "dropping-particle" : "", "family" : "Lindgren", "given" : "Cecilia M", "non-dropping-particle" : "", "parse-names" : false, "suffix" : "" }, { "dropping-particle" : "", "family" : "Assimes", "given" : "Themistocles L", "non-dropping-particle" : "", "parse-names" : false, "suffix" : "" }, { "dropping-particle" : "", "family" : "Shuldiner", "given" : "Alan R", "non-dropping-particle" : "", "parse-names" : false, "suffix" : "" }, { "dropping-particle" : "", "family" : "Hui", "given" : "Jennie", "non-dropping-particle" : "", "parse-names" : false, "suffix" : "" }, { "dropping-particle" : "", "family" : "Beilby", "given" : "John P", "non-dropping-particle" : "", "parse-names" : false, "suffix" : "" }, { "dropping-particle" : "", "family" : "McArdle", "given" : "Wendy L", "non-dropping-particle" : "", "parse-names" : false, "suffix" : "" }, { "dropping-particle" : "", "family" : "Hall", "given" : "Per", "non-dropping-particle" : "", "parse-names" : false, "suffix" : "" }, { "dropping-particle" : "", "family" : "Haritunians", "given" : "Talin", "non-dropping-particle" : "", "parse-names" : false, "suffix" : "" }, { "dropping-particle" : "", "family" : "Zgaga", "given" : "Lina", "non-dropping-particle" : "", "parse-names" : false, "suffix" : "" }, { "dropping-particle" : "", "family" : "Kolcic", "given" : "Ivana", "non-dropping-particle" : "", "parse-names" : false, "suffix" : "" }, { "dropping-particle" : "", "family" : "Polasek", "given" : "Ozren", "non-dropping-particle" : "", "parse-names" : false, "suffix" : "" }, { "dropping-particle" : "", "family" : "Zemunik", "given" : "Tatijana", "non-dropping-particle" : "", "parse-names" : false, "suffix" : "" }, { "dropping-particle" : "", "family" : "Oostra", "given" : "Ben a", "non-dropping-particle" : "", "parse-names" : false, "suffix" : "" }, { "dropping-particle" : "", "family" : "Junttila", "given" : "M Juhani", "non-dropping-particle" : "", "parse-names" : false, "suffix" : "" }, { "dropping-particle" : "", "family" : "Gr\u00f6nberg", "given" : "Henrik", "non-dropping-particle" : "", "parse-names" : false, "suffix" : "" }, { "dropping-particle" : "", "family" : "Schreiber", "given" : "Stefan", "non-dropping-particle" : "", "parse-names" : false, "suffix" : "" }, { "dropping-particle" : "", "family" : "Peters", "given" : "Annette", "non-dropping-particle" : "", "parse-names" : false, "suffix" : "" }, { "dropping-particle" : "", "family" : "Hicks", "given" : "Andrew a", "non-dropping-particle" : "", "parse-names" : false, "suffix" : "" }, { "dropping-particle" : "", "family" : "Stephens", "given" : "Jonathan", "non-dropping-particle" : "", "parse-names" : false, "suffix" : "" }, { "dropping-particle" : "", "family" : "Foad", "given" : "Nicola S", "non-dropping-particle" : "", "parse-names" : false, "suffix" : "" }, { "dropping-particle" : "", "family" : "Laitinen", "given" : "Jaana", "non-dropping-particle" : "", "parse-names" : false, "suffix" : "" }, { "dropping-particle" : "", "family" : "Pouta", "given" : "Anneli", "non-dropping-particle" : "", "parse-names" : false, "suffix" : "" }, { "dropping-particle" : "", "family" : "Kaakinen", "given" : "Marika", "non-dropping-particle" : "", "parse-names" : false, "suffix" : "" }, { "dropping-particle" : "", "family" : "Willemsen", "given" : "Gonneke", "non-dropping-particle" : "", "parse-names" : false, "suffix" : "" }, { "dropping-particle" : "", "family" : "Vink", "given" : "Jacqueline M", "non-dropping-particle" : "", "parse-names" : false, "suffix" : "" }, { "dropping-particle" : "", "family" : "Wild", "given" : "Sarah H", "non-dropping-particle" : "", "parse-names" : false, "suffix" : "" }, { "dropping-particle" : "", "family" : "Navis", "given" : "Gerjan", "non-dropping-particle" : "", "parse-names" : false, "suffix" : "" }, { "dropping-particle" : "", "family" : "Asselbergs", "given" : "Folkert W", "non-dropping-particle" : "", "parse-names" : false, "suffix" : "" }, { "dropping-particle" : "", "family" : "Homuth", "given" : "Georg", "non-dropping-particle" : "", "parse-names" : false, "suffix" : "" }, { "dropping-particle" : "", "family" : "John", "given" : "Ulrich", "non-dropping-particle" : "", "parse-names" : false, "suffix" : "" }, { "dropping-particle" : "", "family" : "Iribarren", "given" : "Carlos", "non-dropping-particle" : "", "parse-names" : false, "suffix" : "" }, { "dropping-particle" : "", "family" : "Harris", "given" : "Tamara", "non-dropping-particle" : "", "parse-names" : false, "suffix" : "" }, { "dropping-particle" : "", "family" : "Launer", "given" : "Lenore", "non-dropping-particle" : "", "parse-names" : false, "suffix" : "" }, { "dropping-particle" : "", "family" : "Gudnason", "given" : "Vilmundur", "non-dropping-particle" : "", "parse-names" : false, "suffix" : "" }, { "dropping-particle" : "", "family" : "O'Connell", "given" : "Jeffrey R", "non-dropping-particle" : "", "parse-names" : false, "suffix" : "" }, { "dropping-particle" : "", "family" : "Boerwinkle", "given" : "Eric", "non-dropping-particle" : "", "parse-names" : false, "suffix" : "" }, { "dropping-particle" : "", "family" : "Cadby", "given" : "Gemma", "non-dropping-particle" : "", "parse-names" : false, "suffix" : "" }, { "dropping-particle" : "", "family" : "Palmer", "given" : "Lyle J", "non-dropping-particle" : "", "parse-names" : false, "suffix" : "" }, { "dropping-particle" : "", "family" : "James", "given" : "Alan L", "non-dropping-particle" : "", "parse-names" : false, "suffix" : "" }, { "dropping-particle" : "", "family" : "Musk", "given" : "Arthur W", "non-dropping-particle" : "", "parse-names" : false, "suffix" : "" }, { "dropping-particle" : "", "family" : "Ingelsson", "given" : "Erik", "non-dropping-particle" : "", "parse-names" : false, "suffix" : "" }, { "dropping-particle" : "", "family" : "Psaty", "given" : "Bruce M", "non-dropping-particle" : "", "parse-names" : false, "suffix" : "" }, { "dropping-particle" : "", "family" : "Beckmann", "given" : "Jacques S", "non-dropping-particle" : "", "parse-names" : false, "suffix" : "" }, { "dropping-particle" : "", "family" : "Waeber", "given" : "Gerard", "non-dropping-particle" : "", "parse-names" : false, "suffix" : "" }, { "dropping-particle" : "", "family" : "Vollenweider", "given" : "Peter", "non-dropping-particle" : "", "parse-names" : false, "suffix" : "" }, { "dropping-particle" : "", "family" : "Hayward", "given" : "Caroline", "non-dropping-particle" : "", "parse-names" : false, "suffix" : "" }, { "dropping-particle" : "", "family" : "Wright", "given" : "Alan F", "non-dropping-particle" : "", "parse-names" : false, "suffix" : "" }, { "dropping-particle" : "", "family" : "Rudan", "given" : "Igor", "non-dropping-particle" : "", "parse-names" : false, "suffix" : "" }, { "dropping-particle" : "", "family" : "Groop", "given" : "Leif C", "non-dropping-particle" : "", "parse-names" : false, "suffix" : "" }, { "dropping-particle" : "", "family" : "Metspalu", "given" : "Andres", "non-dropping-particle" : "", "parse-names" : false, "suffix" : "" }, { "dropping-particle" : "", "family" : "Khaw", "given" : "Kay Tee", "non-dropping-particle" : "", "parse-names" : false, "suffix" : "" }, { "dropping-particle" : "", "family" : "Duijn", "given" : "Cornelia M", "non-dropping-particle" : "van", "parse-names" : false, "suffix" : "" }, { "dropping-particle" : "", "family" : "Borecki", "given" : "Ingrid B", "non-dropping-particle" : "", "parse-names" : false, "suffix" : "" }, { "dropping-particle" : "", "family" : "Province", "given" : "Michael a", "non-dropping-particle" : "", "parse-names" : false, "suffix" : "" }, { "dropping-particle" : "", "family" : "Wareham", "given" : "Nicholas J", "non-dropping-particle" : "", "parse-names" : false, "suffix" : "" }, { "dropping-particle" : "", "family" : "Tardif", "given" : "Jean-Claude", "non-dropping-particle" : "", "parse-names" : false, "suffix" : "" }, { "dropping-particle" : "V", "family" : "Huikuri", "given" : "Heikki", "non-dropping-particle" : "", "parse-names" : false, "suffix" : "" }, { "dropping-particle" : "", "family" : "Cupples", "given" : "L Adrienne", "non-dropping-particle" : "", "parse-names" : false, "suffix" : "" }, { "dropping-particle" : "", "family" : "Atwood", "given" : "Larry D", "non-dropping-particle" : "", "parse-names" : false, "suffix" : "" }, { "dropping-particle" : "", "family" : "Fox", "given" : "Caroline S", "non-dropping-particle" : "", "parse-names" : false, "suffix" : "" }, { "dropping-particle" : "", "family" : "Boehnke", "given" : "Michael", "non-dropping-particle" : "", "parse-names" : false, "suffix" : "" }, { "dropping-particle" : "", "family" : "Collins", "given" : "Francis S", "non-dropping-particle" : "", "parse-names" : false, "suffix" : "" }, { "dropping-particle" : "", "family" : "Mohlke", "given" : "Karen L", "non-dropping-particle" : "", "parse-names" : false, "suffix" : "" }, { "dropping-particle" : "", "family" : "Erdmann", "given" : "Jeanette", "non-dropping-particle" : "", "parse-names" : false, "suffix" : "" }, { "dropping-particle" : "", "family" : "Schunkert", "given" : "Heribert", "non-dropping-particle" : "", "parse-names" : false, "suffix" : "" }, { "dropping-particle" : "", "family" : "Hengstenberg", "given" : "Christian", "non-dropping-particle" : "", "parse-names" : false, "suffix" : "" }, { "dropping-particle" : "", "family" : "Stark", "given" : "Klaus", "non-dropping-particle" : "", "parse-names" : false, "suffix" : "" }, { "dropping-particle" : "", "family" : "Lorentzon", "given" : "Mattias", "non-dropping-particle" : "", "parse-names" : false, "suffix" : "" }, { "dropping-particle" : "", "family" : "Ohlsson", "given" : "Claes", "non-dropping-particle" : "", "parse-names" : false, "suffix" : "" }, { "dropping-particle" : "", "family" : "Cusi", "given" : "Daniele", "non-dropping-particle" : "", "parse-names" : false, "suffix" : "" }, { "dropping-particle" : "", "family" : "Staessen", "given" : "Jan a", "non-dropping-particle" : "", "parse-names" : false, "suffix" : "" }, { "dropping-particle" : "", "family" : "Klauw", "given" : "Melanie M", "non-dropping-particle" : "Van der", "parse-names" : false, "suffix" : "" }, { "dropping-particle" : "", "family" : "Pramstaller", "given" : "Peter P", "non-dropping-particle" : "", "parse-names" : false, "suffix" : "" }, { "dropping-particle" : "", "family" : "Kathiresan", "given" : "Sekar", "non-dropping-particle" : "", "parse-names" : false, "suffix" : "" }, { "dropping-particle" : "", "family" : "Jolley", "given" : "Jennifer D", "non-dropping-particle" : "", "parse-names" : false, "suffix" : "" }, { "dropping-particle" : "", "family" : "Ripatti", "given" : "Samuli", "non-dropping-particle" : "", "parse-names" : false, "suffix" : "" }, { "dropping-particle" : "", "family" : "Jarvelin", "given" : "Marjo-Riitta", "non-dropping-particle" : "", "parse-names" : false, "suffix" : "" }, { "dropping-particle" : "", "family" : "Geus", "given" : "Eco J C", "non-dropping-particle" : "de", "parse-names" : false, "suffix" : "" }, { "dropping-particle" : "", "family" : "Boomsma", "given" : "Dorret I", "non-dropping-particle" : "", "parse-names" : false, "suffix" : "" }, { "dropping-particle" : "", "family" : "Penninx", "given" : "Brenda", "non-dropping-particle" : "", "parse-names" : false, "suffix" : "" }, { "dropping-particle" : "", "family" : "Wilson", "given" : "James F", "non-dropping-particle" : "", "parse-names" : false, "suffix" : "" }, { "dropping-particle" : "", "family" : "Campbell", "given" : "Harry", "non-dropping-particle" : "", "parse-names" : false, "suffix" : "" }, { "dropping-particle" : "", "family" : "Chanock", "given" : "Stephen J", "non-dropping-particle" : "", "parse-names" : false, "suffix" : "" }, { "dropping-particle" : "", "family" : "Harst", "given" : "Pim", "non-dropping-particle" : "van der", "parse-names" : false, "suffix" : "" }, { "dropping-particle" : "", "family" : "Hamsten", "given" : "Anders", "non-dropping-particle" : "", "parse-names" : false, "suffix" : "" }, { "dropping-particle" : "", "family" : "Watkins", "given" : "Hugh", "non-dropping-particle" : "", "parse-names" : false, "suffix" : "" }, { "dropping-particle" : "", "family" : "Hofman", "given" : "Albert", "non-dropping-particle" : "", "parse-names" : false, "suffix" : "" }, { "dropping-particle" : "", "family" : "Witteman", "given" : "Jacqueline C", "non-dropping-particle" : "", "parse-names" : false, "suffix" : "" }, { "dropping-particle" : "", "family" : "Zillikens", "given" : "M Carola", "non-dropping-particle" : "", "parse-names" : false, "suffix" : "" }, { "dropping-particle" : "", "family" : "Uitterlinden", "given" : "Andr\u00e9 G", "non-dropping-particle" : "", "parse-names" : false, "suffix" : "" }, { "dropping-particle" : "", "family" : "Rivadeneira", "given" : "Fernando", "non-dropping-particle" : "", "parse-names" : false, "suffix" : "" }, { "dropping-particle" : "", "family" : "Kiemeney", "given" : "Lambertus a", "non-dropping-particle" : "", "parse-names" : false, "suffix" : "" }, { "dropping-particle" : "", "family" : "Vermeulen", "given" : "Sita H", "non-dropping-particle" : "", "parse-names" : false, "suffix" : "" }, { "dropping-particle" : "", "family" : "Abecasis", "given" : "Goncalo R", "non-dropping-particle" : "", "parse-names" : false, "suffix" : "" }, { "dropping-particle" : "", "family" : "Schlessinger", "given" : "David", "non-dropping-particle" : "", "parse-names" : false, "suffix" : "" }, { "dropping-particle" : "", "family" : "Schipf", "given" : "Sabine", "non-dropping-particle" : "", "parse-names" : false, "suffix" : "" }, { "dropping-particle" : "", "family" : "Stumvoll", "given" : "Michael", "non-dropping-particle" : "", "parse-names" : false, "suffix" : "" }, { "dropping-particle" : "", "family" : "T\u00f6njes", "given" : "Anke", "non-dropping-particle" : "", "parse-names" : false, "suffix" : "" }, { "dropping-particle" : "", "family" : "Spector", "given" : "Tim D", "non-dropping-particle" : "", "parse-names" : false, "suffix" : "" }, { "dropping-particle" : "", "family" : "North", "given" : "Kari E", "non-dropping-particle" : "", "parse-names" : false, "suffix" : "" }, { "dropping-particle" : "", "family" : "Lettre", "given" : "Guillaume", "non-dropping-particle" : "", "parse-names" : false, "suffix" : "" }, { "dropping-particle" : "", "family" : "McCarthy", "given" : "Mark I", "non-dropping-particle" : "", "parse-names" : false, "suffix" : "" }, { "dropping-particle" : "", "family" : "Berndt", "given" : "Sonja I", "non-dropping-particle" : "", "parse-names" : false, "suffix" : "" }, { "dropping-particle" : "", "family" : "Heath", "given" : "Andrew C", "non-dropping-particle" : "", "parse-names" : false, "suffix" : "" }, { "dropping-particle" : "", "family" : "Madden", "given" : "Pamela a F", "non-dropping-particle" : "", "parse-names" : false, "suffix" : "" }, { "dropping-particle" : "", "family" : "Nyholt", "given" : "Dale R", "non-dropping-particle" : "", "parse-names" : false, "suffix" : "" }, { "dropping-particle" : "", "family" : "Montgomery", "given" : "Grant W", "non-dropping-particle" : "", "parse-names" : false, "suffix" : "" }, { "dropping-particle" : "", "family" : "Martin", "given" : "Nicholas G", "non-dropping-particle" : "", "parse-names" : false, "suffix" : "" }, { "dropping-particle" : "", "family" : "McKnight", "given" : "Barbara", "non-dropping-particle" : "", "parse-names" : false, "suffix" : "" }, { "dropping-particle" : "", "family" : "Strachan", "given" : "David P", "non-dropping-particle" : "", "parse-names" : false, "suffix" : "" }, { "dropping-particle" : "", "family" : "Hill", "given" : "William G", "non-dropping-particle" : "", "parse-names" : false, "suffix" : "" }, { "dropping-particle" : "", "family" : "Snieder", "given" : "Harold", "non-dropping-particle" : "", "parse-names" : false, "suffix" : "" }, { "dropping-particle" : "", "family" : "Ridker", "given" : "Paul M", "non-dropping-particle" : "", "parse-names" : false, "suffix" : "" }, { "dropping-particle" : "", "family" : "Thorsteinsdottir", "given" : "Unnur", "non-dropping-particle" : "", "parse-names" : false, "suffix" : "" }, { "dropping-particle" : "", "family" : "Stefansson", "given" : "Kari", "non-dropping-particle" : "", "parse-names" : false, "suffix" : "" }, { "dropping-particle" : "", "family" : "Frayling", "given" : "Timothy M", "non-dropping-particle" : "", "parse-names" : false, "suffix" : "" }, { "dropping-particle" : "", "family" : "Hirschhorn", "given" : "Joel N", "non-dropping-particle" : "", "parse-names" : false, "suffix" : "" }, { "dropping-particle" : "", "family" : "Goddard", "given" : "Michael E", "non-dropping-particle" : "", "parse-names" : false, "suffix" : "" }, { "dropping-particle" : "", "family" : "Visscher", "given" : "Peter M", "non-dropping-particle" : "", "parse-names" : false, "suffix" : "" } ], "container-title" : "Nature", "id" : "ITEM-1", "issue" : "7419", "issued" : { "date-parts" : [ [ "2012", "10", "11" ] ] }, "page" : "267-72", "publisher" : "Nature Publishing Group", "title" : "FTO genotype is associated with phenotypic variability of body mass index.", "type" : "article-journal", "volume" : "490" }, "uris" : [ "http://www.mendeley.com/documents/?uuid=07fee979-06c3-4eec-8634-a7ad8e4b9478" ] } ], "mendeley" : { "previouslyFormattedCitation" : "[21]" }, "properties" : { "noteIndex" : 0 }, "schema" : "https://github.com/citation-style-language/schema/raw/master/csl-citation.json" }</w:instrText>
-      </w:r>
-      <w:r>
-        <w:fldChar w:fldCharType="separate"/>
-      </w:r>
-      <w:r>
-        <w:rPr>
-          <w:noProof/>
-        </w:rPr>
-        <w:t>[21]</w:t>
-      </w:r>
-      <w:r>
-        <w:fldChar w:fldCharType="end"/>
-      </w:r>
-      <w:r>
-        <w:t xml:space="preserve">.  </w:t>
-      </w:r>
-      <w:r>
-        <w:t>We did not observe any data supporting the hypothesis that under this paradigm pre-diet body weight or hormone levels are predictive of weight gain, but we did observe a strong predictive effect of body weight responses to food deprivation</w:t>
-      </w:r>
-      <w:r>
-        <w:t>.</w:t>
-      </w:r>
-      <w:r>
-        <w:t xml:space="preserve">  </w:t>
-      </w:r>
-      <w:r>
-        <w:t xml:space="preserve">Based on these data, the predictive utility of fasting responses is nearly 5 fold greater than that of </w:t>
-      </w:r>
-      <w:proofErr w:type="spellStart"/>
-      <w:r>
-        <w:t>leptin</w:t>
-      </w:r>
-      <w:proofErr w:type="spellEnd"/>
-      <w:r>
-        <w:t xml:space="preserve"> levels, which had been previously reported to be of some use in predicting weight gain</w:t>
-      </w:r>
-      <w:r>
-        <w:t xml:space="preserve"> </w:t>
-      </w:r>
-      <w:r>
-        <w:fldChar w:fldCharType="begin" w:fldLock="1"/>
-      </w:r>
-      <w:r>
-        <w:instrText>ADDIN CSL_CITATION { "citationItems" : [ { "id" : "ITEM-1", "itemData" : { "ISSN" : "1078-8956", "PMID" : "9018247", "abstract" : "Leptin, the product of the ob gene, is a hormone, produced by adipose cells, that inhibits food intake and increases energy expenditure in rodents. In humans, plasma leptin concentrations correlate closely with the size of the adipose tissue depot; however, there is considerable variation in plasma leptin concentrations at any given degree of fatness. To investigate whether individuals prone to weight gain are hypoleptinemic, we measured fasting plasma leptin concentrations in two groups of weight-matched nondiabetic Pima Indians followed for approximately 3 years, 19 of whom subsequently gained weight and 17 of whom maintained their weight. After we adjusted for initial percent body fat, mean plasma leptin concentration was lower in those who gained weight than in those whose weight was stable. These data indicate that relatively low plasma leptin concentrations may play a role in the development of obesity in Pima Indians, a population prone to obesity.", "author" : [ { "dropping-particle" : "", "family" : "Ravussin", "given" : "E", "non-dropping-particle" : "", "parse-names" : false, "suffix" : "" }, { "dropping-particle" : "", "family" : "Pratley", "given" : "R E", "non-dropping-particle" : "", "parse-names" : false, "suffix" : "" }, { "dropping-particle" : "", "family" : "Maffei", "given" : "M", "non-dropping-particle" : "", "parse-names" : false, "suffix" : "" }, { "dropping-particle" : "", "family" : "Wang", "given" : "H", "non-dropping-particle" : "", "parse-names" : false, "suffix" : "" }, { "dropping-particle" : "", "family" : "Friedman", "given" : "J M", "non-dropping-particle" : "", "parse-names" : false, "suffix" : "" }, { "dropping-particle" : "", "family" : "Bennett", "given" : "P H", "non-dropping-particle" : "", "parse-names" : false, "suffix" : "" }, { "dropping-particle" : "", "family" : "Bogardus", "given" : "C", "non-dropping-particle" : "", "parse-names" : false, "suffix" : "" } ], "container-title" : "Nature medicine", "id" : "ITEM-1", "issue" : "2", "issued" : { "date-parts" : [ [ "1997", "2" ] ] }, "page" : "238-40", "title" : "Relatively low plasma leptin concentrations precede weight gain in Pima Indians.", "type" : "article-journal", "volume" : "3" }, "uris" : [ "http://www.mendeley.com/documents/?uuid=ebb3efde-e881-4da4-8d86-0cdc53ad3806" ] } ], "mendeley" : { "previouslyFormattedCitation" : "[22]" }, "properties" : { "noteIndex" : 0 }, "schema" : "https://github.com/citation-style-language/schema/raw/master/csl-citation.json" }</w:instrText>
-      </w:r>
-      <w:r>
-        <w:fldChar w:fldCharType="separate"/>
-      </w:r>
-      <w:r>
-        <w:rPr>
-          <w:noProof/>
-        </w:rPr>
-        <w:t>[22]</w:t>
-      </w:r>
-      <w:r>
-        <w:fldChar w:fldCharType="end"/>
-      </w:r>
-      <w:r>
-        <w:t>.</w:t>
-      </w:r>
-      <w:r>
-        <w:t xml:space="preserve">  </w:t>
-      </w:r>
-      <w:r>
-        <w:t>The small effect sizes of SNPs associated with obesity through GWAS has prevented their clinical utility for predicting future weight gain</w:t>
-      </w:r>
-      <w:r>
-        <w:t xml:space="preserve"> </w:t>
-      </w:r>
-      <w:r>
-        <w:fldChar w:fldCharType="begin" w:fldLock="1"/>
-      </w:r>
-      <w:r>
-        <w:instrText>ADDIN CSL_CITATION { "citationItems" : [ { "id" : "ITEM-1", "itemData" : { "DOI" : "10.1038/ng.686", "ISBN" : "1546-1718 (Electronic)\\n1061-4036 (Linking)", "ISSN" : "1061-4036", "PMID" : "20935630", "abstract" : "Obesity is globally prevalent and highly heritable, but its underlying genetic factors remain largely elusive. To identify genetic loci for obesity susceptibility, we examined associations between body mass index and \u223c 2.8 million SNPs in up to 123,865 individuals with targeted follow up of 42 SNPs in up to 125,931 additional individuals. We confirmed 14 known obesity susceptibility loci and identified 18 new loci associated with body mass index (P &lt; 5 \u00d7 10\u207b\u2078), one of which includes a copy number variant near GPRC5B. Some loci (at MC4R, POMC, SH2B1 and BDNF) map near key hypothalamic regulators of energy balance, and one of these loci is near GIPR, an incretin receptor. Furthermore, genes in other newly associated loci may provide new insights into human body weight regulation.", "author" : [ { "dropping-particle" : "", "family" : "Speliotes", "given" : "Elizabeth K", "non-dropping-particle" : "", "parse-names" : false, "suffix" : "" }, { "dropping-particle" : "", "family" : "Willer", "given" : "Cristen J", "non-dropping-particle" : "", "parse-names" : false, "suffix" : "" }, { "dropping-particle" : "", "family" : "Berndt", "given" : "Sonja I", "non-dropping-particle" : "", "parse-names" : false, "suffix" : "" }, { "dropping-particle" : "", "family" : "Monda", "given" : "Keri L", "non-dropping-particle" : "", "parse-names" : false, "suffix" : "" }, { "dropping-particle" : "", "family" : "Thorleifsson", "given" : "Gudmar", "non-dropping-particle" : "", "parse-names" : false, "suffix" : "" }, { "dropping-particle" : "", "family" : "Jackson", "given" : "Anne U", "non-dropping-particle" : "", "parse-names" : false, "suffix" : "" }, { "dropping-particle" : "", "family" : "Allen", "given" : "Hana Lango", "non-dropping-particle" : "", "parse-names" : false, "suffix" : "" }, { "dropping-particle" : "", "family" : "Lindgren", "given" : "Cecilia M", "non-dropping-particle" : "", "parse-names" : false, "suffix" : "" }, { "dropping-particle" : "", "family" : "Luan", "given" : "Jian'an", "non-dropping-particle" : "", "parse-names" : false, "suffix" : "" }, { "dropping-particle" : "", "family" : "M\u00e4gi", "given" : "Reedik", "non-dropping-particle" : "", "parse-names" : false, "suffix" : "" }, { "dropping-particle" : "", "family" : "Randall", "given" : "Joshua C", "non-dropping-particle" : "", "parse-names" : false, "suffix" : "" }, { "dropping-particle" : "", "family" : "Vedantam", "given" : "Sailaja", "non-dropping-particle" : "", "parse-names" : false, "suffix" : "" }, { "dropping-particle" : "", "family" : "Winkler", "given" : "Thomas W", "non-dropping-particle" : "", "parse-names" : false, "suffix" : "" }, { "dropping-particle" : "", "family" : "Qi", "given" : "Lu", "non-dropping-particle" : "", "parse-names" : false, "suffix" : "" }, { "dropping-particle" : "", "family" : "Workalemahu", "given" : "Tsegaselassie", "non-dropping-particle" : "", "parse-names" : false, "suffix" : "" }, { "dropping-particle" : "", "family" : "Heid", "given" : "Iris M", "non-dropping-particle" : "", "parse-names" : false, "suffix" : "" }, { "dropping-particle" : "", "family" : "Steinthorsdottir", "given" : "Valgerdur", "non-dropping-particle" : "", "parse-names" : false, "suffix" : "" }, { "dropping-particle" : "", "family" : "Stringham", "given" : "Heather M", "non-dropping-particle" : "", "parse-names" : false, "suffix" : "" }, { "dropping-particle" : "", "family" : "Weedon", "given" : "Michael N", "non-dropping-particle" : "", "parse-names" : false, "suffix" : "" }, { "dropping-particle" : "", "family" : "Wheeler", "given" : "Eleanor", "non-dropping-particle" : "", "parse-names" : false, "suffix" : "" }, { "dropping-particle" : "", "family" : "Wood", "given" : "Andrew R", "non-dropping-particle" : "", "parse-names" : false, "suffix" : "" }, { "dropping-particle" : "", "family" : "Ferreira", "given" : "Teresa", "non-dropping-particle" : "", "parse-names" : false, "suffix" : "" }, { "dropping-particle" : "", "family" : "Weyant", "given" : "Robert J", "non-dropping-particle" : "", "parse-names" : false, "suffix" : "" }, { "dropping-particle" : "V", "family" : "Segr\u00e8", "given" : "Ayellet", "non-dropping-particle" : "", "parse-names" : false, "suffix" : "" }, { "dropping-particle" : "", "family" : "Estrada", "given" : "Karol", "non-dropping-particle" : "", "parse-names" : false, "suffix" : "" }, { "dropping-particle" : "", "family" : "Liang", "given" : "Liming", "non-dropping-particle" : "", "parse-names" : false, "suffix" : "" }, { "dropping-particle" : "", "family" : "Nemesh", "given" : "James", "non-dropping-particle" : "", "parse-names" : false, "suffix" : "" }, { "dropping-particle" : "", "family" : "Park", "given" : "Ju-Hyun", "non-dropping-particle" : "", "parse-names" : false, "suffix" : "" }, { "dropping-particle" : "", "family" : "Gustafsson", "given" : "Stefan", "non-dropping-particle" : "", "parse-names" : false, "suffix" : "" }, { "dropping-particle" : "", "family" : "Kilpel\u00e4inen", "given" : "Tuomas O", "non-dropping-particle" : "", "parse-names" : false, "suffix" : "" }, { "dropping-particle" : "", "family" : "Yang", "given" : "Jian", "non-dropping-particle" : "", "parse-names" : false, "suffix" : "" }, { "dropping-particle" : "", "family" : "Bouatia-Naji", "given" : "Nabila", "non-dropping-particle" : "", "parse-names" : false, "suffix" : "" }, { "dropping-particle" : "", "family" : "Esko", "given" : "T\u00f5nu", "non-dropping-particle" : "", "parse-names" : false, "suffix" : "" }, { "dropping-particle" : "", "family" : "Feitosa", "given" : "Mary F", "non-dropping-particle" : "", "parse-names" : false, "suffix" : "" }, { "dropping-particle" : "", "family" : "Kutalik", "given" : "Zolt\u00e1n", "non-dropping-particle" : "", "parse-names" : false, "suffix" : "" }, { "dropping-particle" : "", "family" : "Mangino", "given" : "Massimo", "non-dropping-particle" : "", "parse-names" : false, "suffix" : "" }, { "dropping-particle" : "", "family" : "Raychaudhuri", "given" : "Soumya", "non-dropping-particle" : "", "parse-names" : false, "suffix" : "" }, { "dropping-particle" : "", "family" : "Scherag", "given" : "Andre", "non-dropping-particle" : "", "parse-names" : false, "suffix" : "" }, { "dropping-particle" : "", "family" : "Smith", "given" : "Albert Vernon", "non-dropping-particle" : "", "parse-names" : false, "suffix" : "" }, { "dropping-particle" : "", "family" : "Welch", "given" : "Ryan", "non-dropping-particle" : "", "parse-names" : false, "suffix" : "" }, { "dropping-particle" : "", "family" : "Zhao", "given" : "Jing Hua", "non-dropping-particle" : "", "parse-names" : false, "suffix" : "" }, { "dropping-particle" : "", "family" : "Aben", "given" : "Katja K", "non-dropping-particle" : "", "parse-names" : false, "suffix" : "" }, { "dropping-particle" : "", "family" : "Absher", "given" : "Devin M", "non-dropping-particle" : "", "parse-names" : false, "suffix" : "" }, { "dropping-particle" : "", "family" : "Amin", "given" : "Najaf", "non-dropping-particle" : "", "parse-names" : false, "suffix" : "" }, { "dropping-particle" : "", "family" : "Dixon", "given" : "Anna L", "non-dropping-particle" : "", "parse-names" : false, "suffix" : "" }, { "dropping-particle" : "", "family" : "Fisher", "given" : "Eva", "non-dropping-particle" : "", "parse-names" : false, "suffix" : "" }, { "dropping-particle" : "", "family" : "Glazer", "given" : "Nicole L", "non-dropping-particle" : "", "parse-names" : false, "suffix" : "" }, { "dropping-particle" : "", "family" : "Goddard", "given" : "Michael E", "non-dropping-particle" : "", "parse-names" : false, "suffix" : "" }, { "dropping-particle" : "", "family" : "Heard-Costa", "given" : "Nancy L", "non-dropping-particle" : "", "parse-names" : false, "suffix" : "" }, { "dropping-particle" : "", "family" : "Hoesel", "given" : "Volker", "non-dropping-particle" : "", "parse-names" : false, "suffix" : "" }, { "dropping-particle" : "", "family" : "Hottenga", "given" : "Jouke-Jan", "non-dropping-particle" : "", "parse-names" : false, "suffix" : "" }, { "dropping-particle" : "", "family" : "Johansson", "given" : "Asa", "non-dropping-particle" : "", "parse-names" : false, "suffix" : "" }, { "dropping-particle" : "", "family" : "Johnson", "given" : "Toby", "non-dropping-particle" : "", "parse-names" : false, "suffix" : "" }, { "dropping-particle" : "", "family" : "Ketkar", "given" : "Shamika", "non-dropping-particle" : "", "parse-names" : false, "suffix" : "" }, { "dropping-particle" : "", "family" : "Lamina", "given" : "Claudia", "non-dropping-particle" : "", "parse-names" : false, "suffix" : "" }, { "dropping-particle" : "", "family" : "Li", "given" : "Shengxu", "non-dropping-particle" : "", "parse-names" : false, "suffix" : "" }, { "dropping-particle" : "", "family" : "Moffatt", "given" : "Miriam F", "non-dropping-particle" : "", "parse-names" : false, "suffix" : "" }, { "dropping-particle" : "", "family" : "Myers", "given" : "Richard H", "non-dropping-particle" : "", "parse-names" : false, "suffix" : "" }, { "dropping-particle" : "", "family" : "Narisu", "given" : "Narisu", "non-dropping-particle" : "", "parse-names" : false, "suffix" : "" }, { "dropping-particle" : "", "family" : "Perry", "given" : "John R B", "non-dropping-particle" : "", "parse-names" : false, "suffix" : "" }, { "dropping-particle" : "", "family" : "Peters", "given" : "Marjolein J", "non-dropping-particle" : "", "parse-names" : false, "suffix" : "" }, { "dropping-particle" : "", "family" : "Preuss", "given" : "Michael", "non-dropping-particle" : "", "parse-names" : false, "suffix" : "" }, { "dropping-particle" : "", "family" : "Ripatti", "given" : "Samuli", "non-dropping-particle" : "", "parse-names" : false, "suffix" : "" }, { "dropping-particle" : "", "family" : "Rivadeneira", "given" : "Fernando", "non-dropping-particle" : "", "parse-names" : false, "suffix" : "" }, { "dropping-particle" : "", "family" : "Sandholt", "given" : "Camilla", "non-dropping-particle" : "", "parse-names" : false, "suffix" : "" }, { "dropping-particle" : "", "family" : "Scott", "given" : "Laura J", "non-dropping-particle" : "", "parse-names" : false, "suffix" : "" }, { "dropping-particle" : "", "family" : "Timpson", "given" : "Nicholas J", "non-dropping-particle" : "", "parse-names" : false, "suffix" : "" }, { "dropping-particle" : "", "family" : "Tyrer", "given" : "Jonathan P", "non-dropping-particle" : "", "parse-names" : false, "suffix" : "" }, { "dropping-particle" : "", "family" : "Wingerden", "given" : "Sophie", "non-dropping-particle" : "van", "parse-names" : false, "suffix" : "" }, { "dropping-particle" : "", "family" : "Watanabe", "given" : "Richard M", "non-dropping-particle" : "", "parse-names" : false, "suffix" : "" }, { "dropping-particle" : "", "family" : "White", "given" : "Charles C", "non-dropping-particle" : "", "parse-names" : false, "suffix" : "" }, { "dropping-particle" : "", "family" : "Wiklund", "given" : "Fredrik", "non-dropping-particle" : "", "parse-names" : false, "suffix" : "" }, { "dropping-particle" : "", "family" : "Barlassina", "given" : "Christina", "non-dropping-particle" : "", "parse-names" : false, "suffix" : "" }, { "dropping-particle" : "", "family" : "Chasman", "given" : "Daniel I", "non-dropping-particle" : "", "parse-names" : false, "suffix" : "" }, { "dropping-particle" : "", "family" : "Cooper", "given" : "Matthew N", "non-dropping-particle" : "", "parse-names" : false, "suffix" : "" }, { "dropping-particle" : "", "family" : "Jansson", "given" : "John-Olov", "non-dropping-particle" : "", "parse-names" : false, "suffix" : "" }, { "dropping-particle" : "", "family" : "Lawrence", "given" : "Robert W", "non-dropping-particle" : "", "parse-names" : false, "suffix" : "" }, { "dropping-particle" : "", "family" : "Pellikka", "given" : "Niina", "non-dropping-particle" : "", "parse-names" : false, "suffix" : "" }, { "dropping-particle" : "", "family" : "Prokopenko", "given" : "Inga", "non-dropping-particle" : "", "parse-names" : false, "suffix" : "" }, { "dropping-particle" : "", "family" : "Shi", "given" : "Jianxin", "non-dropping-particle" : "", "parse-names" : false, "suffix" : "" }, { "dropping-particle" : "", "family" : "Thiering", "given" : "Elisabeth", "non-dropping-particle" : "", "parse-names" : false, "suffix" : "" }, { "dropping-particle" : "", "family" : "Alavere", "given" : "Helene", "non-dropping-particle" : "", "parse-names" : false, "suffix" : "" }, { "dropping-particle" : "", "family" : "Alibrandi", "given" : "Maria T S", "non-dropping-particle" : "", "parse-names" : false, "suffix" : "" }, { "dropping-particle" : "", "family" : "Almgren", "given" : "Peter", "non-dropping-particle" : "", "parse-names" : false, "suffix" : "" }, { "dropping-particle" : "", "family" : "Arnold", "given" : "Alice M", "non-dropping-particle" : "", "parse-names" : false, "suffix" : "" }, { "dropping-particle" : "", "family" : "Aspelund", "given" : "Thor", "non-dropping-particle" : "", "parse-names" : false, "suffix" : "" }, { "dropping-particle" : "", "family" : "Atwood", "given" : "Larry D", "non-dropping-particle" : "", "parse-names" : false, "suffix" : "" }, { "dropping-particle" : "", "family" : "Balkau", "given" : "Beverley", "non-dropping-particle" : "", "parse-names" : false, "suffix" : "" }, { "dropping-particle" : "", "family" : "Balmforth", "given" : "Anthony J", "non-dropping-particle" : "", "parse-names" : false, "suffix" : "" }, { "dropping-particle" : "", "family" : "Bennett", "given" : "Amanda J", "non-dropping-particle" : "", "parse-names" : false, "suffix" : "" }, { "dropping-particle" : "", "family" : "Ben-Shlomo", "given" : "Yoav", "non-dropping-particle" : "", "parse-names" : false, "suffix" : "" }, { "dropping-particle" : "", "family" : "Bergman", "given" : "Richard N", "non-dropping-particle" : "", "parse-names" : false, "suffix" : "" }, { "dropping-particle" : "", "family" : "Bergmann", "given" : "Sven", "non-dropping-particle" : "", "parse-names" : false, "suffix" : "" }, { "dropping-particle" : "", "family" : "Biebermann", "given" : "Heike", "non-dropping-particle" : "", "parse-names" : false, "suffix" : "" }, { "dropping-particle" : "", "family" : "Blakemore", "given" : "Alexandra I F", "non-dropping-particle" : "", "parse-names" : false, "suffix" : "" }, { "dropping-particle" : "", "family" : "Boes", "given" : "Tanja", "non-dropping-particle" : "", "parse-names" : false, "suffix" : "" }, { "dropping-particle" : "", "family" : "Bonnycastle", "given" : "Lori L", "non-dropping-particle" : "", "parse-names" : false, "suffix" : "" }, { "dropping-particle" : "", "family" : "Bornstein", "given" : "Stefan R", "non-dropping-particle" : "", "parse-names" : false, "suffix" : "" }, { "dropping-particle" : "", "family" : "Brown", "given" : "Morris J", "non-dropping-particle" : "", "parse-names" : false, "suffix" : "" }, { "dropping-particle" : "", "family" : "Buchanan", "given" : "Thomas A", "non-dropping-particle" : "", "parse-names" : false, "suffix" : "" }, { "dropping-particle" : "", "family" : "Busonero", "given" : "Fabio", "non-dropping-particle" : "", "parse-names" : false, "suffix" : "" }, { "dropping-particle" : "", "family" : "Campbell", "given" : "Harry", "non-dropping-particle" : "", "parse-names" : false, "suffix" : "" }, { "dropping-particle" : "", "family" : "Cappuccio", "given" : "Francesco P", "non-dropping-particle" : "", "parse-names" : false, "suffix" : "" }, { "dropping-particle" : "", "family" : "Cavalcanti-Proen\u00e7a", "given" : "Christine", "non-dropping-particle" : "", "parse-names" : false, "suffix" : "" }, { "dropping-particle" : "", "family" : "Chen", "given" : "Yii-Der Ida", "non-dropping-particle" : "", "parse-names" : false, "suffix" : "" }, { "dropping-particle" : "", "family" : "Chen", "given" : "Chih-Mei", "non-dropping-particle" : "", "parse-names" : false, "suffix" : "" }, { "dropping-particle" : "", "family" : "Chines", "given" : "Peter S", "non-dropping-particle" : "", "parse-names" : false, "suffix" : "" }, { "dropping-particle" : "", "family" : "Clarke", "given" : "Robert", "non-dropping-particle" : "", "parse-names" : false, "suffix" : "" }, { "dropping-particle" : "", "family" : "Coin", "given" : "Lachlan", "non-dropping-particle" : "", "parse-names" : false, "suffix" : "" }, { "dropping-particle" : "", "family" : "Connell", "given" : "John", "non-dropping-particle" : "", "parse-names" : false, "suffix" : "" }, { "dropping-particle" : "", "family" : "Day", "given" : "Ian N M", "non-dropping-particle" : "", "parse-names" : false, "suffix" : "" }, { "dropping-particle" : "", "family" : "Heijer", "given" : "Martin", "non-dropping-particle" : "den", "parse-names" : false, "suffix" : "" }, { "dropping-particle" : "", "family" : "Duan", "given" : "Jubao", "non-dropping-particle" : "", "parse-names" : false, "suffix" : "" }, { "dropping-particle" : "", "family" : "Ebrahim", "given" : "Shah", "non-dropping-particle" : "", "parse-names" : false, "suffix" : "" }, { "dropping-particle" : "", "family" : "Elliott", "given" : "Paul", "non-dropping-particle" : "", "parse-names" : false, "suffix" : "" }, { "dropping-particle" : "", "family" : "Elosua", "given" : "Roberto", "non-dropping-particle" : "", "parse-names" : false, "suffix" : "" }, { "dropping-particle" : "", "family" : "Eiriksdottir", "given" : "Gudny", "non-dropping-particle" : "", "parse-names" : false, "suffix" : "" }, { "dropping-particle" : "", "family" : "Erdos", "given" : "Michael R", "non-dropping-particle" : "", "parse-names" : false, "suffix" : "" }, { "dropping-particle" : "", "family" : "Eriksson", "given" : "Johan G", "non-dropping-particle" : "", "parse-names" : false, "suffix" : "" }, { "dropping-particle" : "", "family" : "Facheris", "given" : "Maurizio F", "non-dropping-particle" : "", "parse-names" : false, "suffix" : "" }, { "dropping-particle" : "", "family" : "Felix", "given" : "Stephan B", "non-dropping-particle" : "", "parse-names" : false, "suffix" : "" }, { "dropping-particle" : "", "family" : "Fischer-Posovszky", "given" : "Pamela", "non-dropping-particle" : "", "parse-names" : false, "suffix" : "" }, { "dropping-particle" : "", "family" : "Folsom", "given" : "Aaron R", "non-dropping-particle" : "", "parse-names" : false, "suffix" : "" }, { "dropping-particle" : "", "family" : "Friedrich", "given" : "Nele", "non-dropping-particle" : "", "parse-names" : false, "suffix" : "" }, { "dropping-particle" : "", "family" : "Freimer", "given" : "Nelson B", "non-dropping-particle" : "", "parse-names" : false, "suffix" : "" }, { "dropping-particle" : "", "family" : "Fu", "given" : "Mao", "non-dropping-particle" : "", "parse-names" : false, "suffix" : "" }, { "dropping-particle" : "", "family" : "Gaget", "given" : "Stefan", "non-dropping-particle" : "", "parse-names" : false, "suffix" : "" }, { "dropping-particle" : "V", "family" : "Gejman", "given" : "Pablo", "non-dropping-particle" : "", "parse-names" : false, "suffix" : "" }, { "dropping-particle" : "", "family" : "Geus", "given" : "Eco J C", "non-dropping-particle" : "", "parse-names" : false, "suffix" : "" }, { "dropping-particle" : "", "family" : "Gieger", "given" : "Christian", "non-dropping-particle" : "", "parse-names" : false, "suffix" : "" }, { "dropping-particle" : "", "family" : "Gjesing", "given" : "Anette P", "non-dropping-particle" : "", "parse-names" : false, "suffix" : "" }, { "dropping-particle" : "", "family" : "Goel", "given" : "Anuj", "non-dropping-particle" : "", "parse-names" : false, "suffix" : "" }, { "dropping-particle" : "", "family" : "Goyette", "given" : "Philippe", "non-dropping-particle" : "", "parse-names" : false, "suffix" : "" }, { "dropping-particle" : "", "family" : "Grallert", "given" : "Harald", "non-dropping-particle" : "", "parse-names" : false, "suffix" : "" }, { "dropping-particle" : "", "family" : "Gr\u00e4ssler", "given" : "J\u00fcrgen", "non-dropping-particle" : "", "parse-names" : false, "suffix" : "" }, { "dropping-particle" : "", "family" : "Greenawalt", "given" : "Danielle M", "non-dropping-particle" : "", "parse-names" : false, "suffix" : "" }, { "dropping-particle" : "", "family" : "Groves", "given" : "Christopher J", "non-dropping-particle" : "", "parse-names" : false, "suffix" : "" }, { "dropping-particle" : "", "family" : "Gudnason", "given" : "Vilmundur", "non-dropping-particle" : "", "parse-names" : false, "suffix" : "" }, { "dropping-particle" : "", "family" : "Guiducci", "given" : "Candace", "non-dropping-particle" : "", "parse-names" : false, "suffix" : "" }, { "dropping-particle" : "", "family" : "Hartikainen", "given" : "Anna-Liisa", "non-dropping-particle" : "", "parse-names" : false, "suffix" : "" }, { "dropping-particle" : "", "family" : "Hassanali", "given" : "Neelam", "non-dropping-particle" : "", "parse-names" : false, "suffix" : "" }, { "dropping-particle" : "", "family" : "Hall", "given" : "Alistair S", "non-dropping-particle" : "", "parse-names" : false, "suffix" : "" }, { "dropping-particle" : "", "family" : "Havulinna", "given" : "Aki S", "non-dropping-particle" : "", "parse-names" : false, "suffix" : "" }, { "dropping-particle" : "", "family" : "Hayward", "given" : "Caroline", "non-dropping-particle" : "", "parse-names" : false, "suffix" : "" }, { "dropping-particle" : "", "family" : "Heath", "given" : "Andrew C", "non-dropping-particle" : "", "parse-names" : false, "suffix" : "" }, { "dropping-particle" : "", "family" : "Hengstenberg", "given" : "Christian", "non-dropping-particle" : "", "parse-names" : false, "suffix" : "" }, { "dropping-particle" : "", "family" : "Hicks", "given" : "Andrew A", "non-dropping-particle" : "", "parse-names" : false, "suffix" : "" }, { "dropping-particle" : "", "family" : "Hinney", "given" : "Anke", "non-dropping-particle" : "", "parse-names" : false, "suffix" : "" }, { "dropping-particle" : "", "family" : "Hofman", "given" : "Albert", "non-dropping-particle" : "", "parse-names" : false, "suffix" : "" }, { "dropping-particle" : "", "family" : "Homuth", "given" : "Georg", "non-dropping-particle" : "", "parse-names" : false, "suffix" : "" }, { "dropping-particle" : "", "family" : "Hui", "given" : "Jennie", "non-dropping-particle" : "", "parse-names" : false, "suffix" : "" }, { "dropping-particle" : "", "family" : "Igl", "given" : "Wilmar", "non-dropping-particle" : "", "parse-names" : false, "suffix" : "" }, { "dropping-particle" : "", "family" : "Iribarren", "given" : "Carlos", "non-dropping-particle" : "", "parse-names" : false, "suffix" : "" }, { "dropping-particle" : "", "family" : "Isomaa", "given" : "Bo", "non-dropping-particle" : "", "parse-names" : false, "suffix" : "" }, { "dropping-particle" : "", "family" : "Jacobs", "given" : "Kevin B", "non-dropping-particle" : "", "parse-names" : false, "suffix" : "" }, { "dropping-particle" : "", "family" : "Jarick", "given" : "Ivonne", "non-dropping-particle" : "", "parse-names" : false, "suffix" : "" }, { "dropping-particle" : "", "family" : "Jewell", "given" : "Elizabeth", "non-dropping-particle" : "", "parse-names" : false, "suffix" : "" }, { "dropping-particle" : "", "family" : "John", "given" : "Ulrich", "non-dropping-particle" : "", "parse-names" : false, "suffix" : "" }, { "dropping-particle" : "", "family" : "J\u00f8rgensen", "given" : "Torben", "non-dropping-particle" : "", "parse-names" : false, "suffix" : "" }, { "dropping-particle" : "", "family" : "Jousilahti", "given" : "Pekka", "non-dropping-particle" : "", "parse-names" : false, "suffix" : "" }, { "dropping-particle" : "", "family" : "Jula", "given" : "Antti", "non-dropping-particle" : "", "parse-names" : false, "suffix" : "" }, { "dropping-particle" : "", "family" : "Kaakinen", "given" : "Marika", "non-dropping-particle" : "", "parse-names" : false, "suffix" : "" }, { "dropping-particle" : "", "family" : "Kajantie", "given" : "Eero", "non-dropping-particle" : "", "parse-names" : false, "suffix" : "" }, { "dropping-particle" : "", "family" : "Kaplan", "given" : "Lee M", "non-dropping-particle" : "", "parse-names" : false, "suffix" : "" }, { "dropping-particle" : "", "family" : "Kathiresan", "given" : "Sekar", "non-dropping-particle" : "", "parse-names" : false, "suffix" : "" }, { "dropping-particle" : "", "family" : "Kettunen", "given" : "Johannes", "non-dropping-particle" : "", "parse-names" : false, "suffix" : "" }, { "dropping-particle" : "", "family" : "Kinnunen", "given" : "Leena", "non-dropping-particle" : "", "parse-names" : false, "suffix" : "" }, { "dropping-particle" : "", "family" : "Knowles", "given" : "Joshua W", "non-dropping-particle" : "", "parse-names" : false, "suffix" : "" }, { "dropping-particle" : "", "family" : "Kolcic", "given" : "Ivana", "non-dropping-particle" : "", "parse-names" : false, "suffix" : "" }, { "dropping-particle" : "", "family" : "K\u00f6nig", "given" : "Inke R", "non-dropping-particle" : "", "parse-names" : false, "suffix" : "" }, { "dropping-particle" : "", "family" : "Koskinen", "given" : "Seppo", "non-dropping-particle" : "", "parse-names" : false, "suffix" : "" }, { "dropping-particle" : "", "family" : "Kovacs", "given" : "Peter", "non-dropping-particle" : "", "parse-names" : false, "suffix" : "" }, { "dropping-particle" : "", "family" : "Kuusisto", "given" : "Johanna", "non-dropping-particle" : "", "parse-names" : false, "suffix" : "" }, { "dropping-particle" : "", "family" : "Kraft", "given" : "Peter", "non-dropping-particle" : "", "parse-names" : false, "suffix" : "" }, { "dropping-particle" : "", "family" : "Kval\u00f8y", "given" : "Kirsti", "non-dropping-particle" : "", "parse-names" : false, "suffix" : "" }, { "dropping-particle" : "", "family" : "Laitinen", "given" : "Jaana", "non-dropping-particle" : "", "parse-names" : false, "suffix" : "" }, { "dropping-particle" : "", "family" : "Lantieri", "given" : "Olivier", "non-dropping-particle" : "", "parse-names" : false, "suffix" : "" }, { "dropping-particle" : "", "family" : "Lanzani", "given" : "Chiara", "non-dropping-particle" : "", "parse-names" : false, "suffix" : "" }, { "dropping-particle" : "", "family" : "Launer", "given" : "Lenore J", "non-dropping-particle" : "", "parse-names" : false, "suffix" : "" }, { "dropping-particle" : "", "family" : "Lecoeur", "given" : "Cecile", "non-dropping-particle" : "", "parse-names" : false, "suffix" : "" }, { "dropping-particle" : "", "family" : "Lehtim\u00e4ki", "given" : "Terho", "non-dropping-particle" : "", "parse-names" : false, "suffix" : "" }, { "dropping-particle" : "", "family" : "Lettre", "given" : "Guillaume", "non-dropping-particle" : "", "parse-names" : false, "suffix" : "" }, { "dropping-particle" : "", "family" : "Liu", "given" : "Jianjun", "non-dropping-particle" : "", "parse-names" : false, "suffix" : "" }, { "dropping-particle" : "", "family" : "Lokki", "given" : "Marja-Liisa", "non-dropping-particle" : "", "parse-names" : false, "suffix" : "" }, { "dropping-particle" : "", "family" : "Lorentzon", "given" : "Mattias", "non-dropping-particle" : "", "parse-names" : false, "suffix" : "" }, { "dropping-particle" : "", "family" : "Luben", "given" : "Robert N", "non-dropping-particle" : "", "parse-names" : false, "suffix" : "" }, { "dropping-particle" : "", "family" : "Ludwig", "given" : "Barbara", "non-dropping-particle" : "", "parse-names" : false, "suffix" : "" }, { "dropping-particle" : "", "family" : "Manunta", "given" : "Paolo", "non-dropping-particle" : "", "parse-names" : false, "suffix" : "" }, { "dropping-particle" : "", "family" : "Marek", "given" : "Diana", "non-dropping-particle" : "", "parse-names" : false, "suffix" : "" }, { "dropping-particle" : "", "family" : "Marre", "given" : "Michel", "non-dropping-particle" : "", "parse-names" : false, "suffix" : "" }, { "dropping-particle" : "", "family" : "Martin", "given" : "Nicholas G", "non-dropping-particle" : "", "parse-names" : false, "suffix" : "" }, { "dropping-particle" : "", "family" : "McArdle", "given" : "Wendy L", "non-dropping-particle" : "", "parse-names" : false, "suffix" : "" }, { "dropping-particle" : "", "family" : "McCarthy", "given" : "Anne", "non-dropping-particle" : "", "parse-names" : false, "suffix" : "" }, { "dropping-particle" : "", "family" : "McKnight", "given" : "Barbara", "non-dropping-particle" : "", "parse-names" : false, "suffix" : "" }, { "dropping-particle" : "", "family" : "Meitinger", "given" : "Thomas", "non-dropping-particle" : "", "parse-names" : false, "suffix" : "" }, { "dropping-particle" : "", "family" : "Melander", "given" : "Olle", "non-dropping-particle" : "", "parse-names" : false, "suffix" : "" }, { "dropping-particle" : "", "family" : "Meyre", "given" : "David", "non-dropping-particle" : "", "parse-names" : false, "suffix" : "" }, { "dropping-particle" : "", "family" : "Midthjell", "given" : "Kristian", "non-dropping-particle" : "", "parse-names" : false, "suffix" : "" }, { "dropping-particle" : "", "family" : "Montgomery", "given" : "Grant W", "non-dropping-particle" : "", "parse-names" : false, "suffix" : "" }, { "dropping-particle" : "", "family" : "Morken", "given" : "Mario A", "non-dropping-particle" : "", "parse-names" : false, "suffix" : "" }, { "dropping-particle" : "", "family" : "Morris", "given" : "Andrew P", "non-dropping-particle" : "", "parse-names" : false, "suffix" : "" }, { "dropping-particle" : "", "family" : "Mulic", "given" : "Rosanda", "non-dropping-particle" : "", "parse-names" : false, "suffix" : "" }, { "dropping-particle" : "", "family" : "Ngwa", "given" : "Julius S", "non-dropping-particle" : "", "parse-names" : false, "suffix" : "" }, { "dropping-particle" : "", "family" : "Nelis", "given" : "Mari", "non-dropping-particle" : "", "parse-names" : false, "suffix" : "" }, { "dropping-particle" : "", "family" : "Neville", "given" : "Matt J", "non-dropping-particle" : "", "parse-names" : false, "suffix" : "" }, { "dropping-particle" : "", "family" : "Nyholt", "given" : "Dale R", "non-dropping-particle" : "", "parse-names" : false, "suffix" : "" }, { "dropping-particle" : "", "family" : "O'Donnell", "given" : "Christopher J", "non-dropping-particle" : "", "parse-names" : false, "suffix" : "" }, { "dropping-particle" : "", "family" : "O'Rahilly", "given" : "Stephen", "non-dropping-particle" : "", "parse-names" : false, "suffix" : "" }, { "dropping-particle" : "", "family" : "Ong", "given" : "Ken K", "non-dropping-particle" : "", "parse-names" : false, "suffix" : "" }, { "dropping-particle" : "", "family" : "Oostra", "given" : "Ben", "non-dropping-particle" : "", "parse-names" : false, "suffix" : "" }, { "dropping-particle" : "", "family" : "Par\u00e9", "given" : "Guillaume", "non-dropping-particle" : "", "parse-names" : false, "suffix" : "" }, { "dropping-particle" : "", "family" : "Parker", "given" : "Alex N", "non-dropping-particle" : "", "parse-names" : false, "suffix" : "" }, { "dropping-particle" : "", "family" : "Perola", "given" : "Markus", "non-dropping-particle" : "", "parse-names" : false, "suffix" : "" }, { "dropping-particle" : "", "family" : "Pichler", "given" : "Irene", "non-dropping-particle" : "", "parse-names" : false, "suffix" : "" }, { "dropping-particle" : "", "family" : "Pietil\u00e4inen", "given" : "Kirsi H", "non-dropping-particle" : "", "parse-names" : false, "suffix" : "" }, { "dropping-particle" : "", "family" : "Platou", "given" : "Carl G P", "non-dropping-particle" : "", "parse-names" : false, "suffix" : "" }, { "dropping-particle" : "", "family" : "Polasek", "given" : "Ozren", "non-dropping-particle" : "", "parse-names" : false, "suffix" : "" }, { "dropping-particle" : "", "family" : "Pouta", "given" : "Anneli", "non-dropping-particle" : "", "parse-names" : false, "suffix" : "" }, { "dropping-particle" : "", "family" : "Rafelt", "given" : "Suzanne", "non-dropping-particle" : "", "parse-names" : false, "suffix" : "" }, { "dropping-particle" : "", "family" : "Raitakari", "given" : "Olli", "non-dropping-particle" : "", "parse-names" : false, "suffix" : "" }, { "dropping-particle" : "", "family" : "Rayner", "given" : "Nigel W", "non-dropping-particle" : "", "parse-names" : false, "suffix" : "" }, { "dropping-particle" : "", "family" : "Ridderstr\u00e5le", "given" : "Martin", "non-dropping-particle" : "", "parse-names" : false, "suffix" : "" }, { "dropping-particle" : "", "family" : "Rief", "given" : "Winfried", "non-dropping-particle" : "", "parse-names" : false, "suffix" : "" }, { "dropping-particle" : "", "family" : "Ruokonen", "given" : "Aimo", "non-dropping-particle" : "", "parse-names" : false, "suffix" : "" }, { "dropping-particle" : "", "family" : "Robertson", "given" : "Neil R", "non-dropping-particle" : "", "parse-names" : false, "suffix" : "" }, { "dropping-particle" : "", "family" : "Rzehak", "given" : "Peter", "non-dropping-particle" : "", "parse-names" : false, "suffix" : "" }, { "dropping-particle" : "", "family" : "Salomaa", "given" : "Veikko", "non-dropping-particle" : "", "parse-names" : false, "suffix" : "" }, { "dropping-particle" : "", "family" : "Sanders", "given" : "Alan R", "non-dropping-particle" : "", "parse-names" : false, "suffix" : "" }, { "dropping-particle" : "", "family" : "Sandhu", "given" : "Manjinder S", "non-dropping-particle" : "", "parse-names" : false, "suffix" : "" }, { "dropping-particle" : "", "family" : "Sanna", "given" : "Serena", "non-dropping-particle" : "", "parse-names" : false, "suffix" : "" }, { "dropping-particle" : "", "family" : "Saramies", "given" : "Jouko", "non-dropping-particle" : "", "parse-names" : false, "suffix" : "" }, { "dropping-particle" : "", "family" : "Savolainen", "given" : "Markku J", "non-dropping-particle" : "", "parse-names" : false, "suffix" : "" }, { "dropping-particle" : "", "family" : "Scherag", "given" : "Susann", "non-dropping-particle" : "", "parse-names" : false, "suffix" : "" }, { "dropping-particle" : "", "family" : "Schipf", "given" : "Sabine", "non-dropping-particle" : "", "parse-names" : false, "suffix" : "" }, { "dropping-particle" : "", "family" : "Schreiber", "given" : "Stefan", "non-dropping-particle" : "", "parse-names" : false, "suffix" : "" }, { "dropping-particle" : "", "family" : "Schunkert", "given" : "Heribert", "non-dropping-particle" : "", "parse-names" : false, "suffix" : "" }, { "dropping-particle" : "", "family" : "Silander", "given" : "Kaisa", "non-dropping-particle" : "", "parse-names" : false, "suffix" : "" }, { "dropping-particle" : "", "family" : "Sinisalo", "given" : "Juha", "non-dropping-particle" : "", "parse-names" : false, "suffix" : "" }, { "dropping-particle" : "", "family" : "Siscovick", "given" : "David S", "non-dropping-particle" : "", "parse-names" : false, "suffix" : "" }, { "dropping-particle" : "", "family" : "Smit", "given" : "Jan H", "non-dropping-particle" : "", "parse-names" : false, "suffix" : "" }, { "dropping-particle" : "", "family" : "Soranzo", "given" : "Nicole", "non-dropping-particle" : "", "parse-names" : false, "suffix" : "" }, { "dropping-particle" : "", "family" : "Sovio", "given" : "Ulla", "non-dropping-particle" : "", "parse-names" : false, "suffix" : "" }, { "dropping-particle" : "", "family" : "Stephens", "given" : "Jonathan", "non-dropping-particle" : "", "parse-names" : false, "suffix" : "" }, { "dropping-particle" : "", "family" : "Surakka", "given" : "Ida", "non-dropping-particle" : "", "parse-names" : false, "suffix" : "" }, { "dropping-particle" : "", "family" : "Swift", "given" : "Amy J", "non-dropping-particle" : "", "parse-names" : false, "suffix" : "" }, { "dropping-particle" : "", "family" : "Tammesoo", "given" : "Mari-Liis", "non-dropping-particle" : "", "parse-names" : false, "suffix" : "" }, { "dropping-particle" : "", "family" : "Tardif", "given" : "Jean-Claude", "non-dropping-particle" : "", "parse-names" : false, "suffix" : "" }, { "dropping-particle" : "", "family" : "Teder-Laving", "given" : "Maris", "non-dropping-particle" : "", "parse-names" : false, "suffix" : "" }, { "dropping-particle" : "", "family" : "Teslovich", "given" : "Tanya M", "non-dropping-particle" : "", "parse-names" : false, "suffix" : "" }, { "dropping-particle" : "", "family" : "Thompson", "given" : "John R", "non-dropping-particle" : "", "parse-names" : false, "suffix" : "" }, { "dropping-particle" : "", "family" : "Thomson", "given" : "Brian", "non-dropping-particle" : "", "parse-names" : false, "suffix" : "" }, { "dropping-particle" : "", "family" : "T\u00f6njes", "given" : "Anke", "non-dropping-particle" : "", "parse-names" : false, "suffix" : "" }, { "dropping-particle" : "", "family" : "Tuomi", "given" : "Tiinamaija", "non-dropping-particle" : "", "parse-names" : false, "suffix" : "" }, { "dropping-particle" : "", "family" : "Meurs", "given" : "Joyce B J", "non-dropping-particle" : "van", "parse-names" : false, "suffix" : "" }, { "dropping-particle" : "", "family" : "Ommen", "given" : "Gert-Jan", "non-dropping-particle" : "van", "parse-names" : false, "suffix" : "" }, { "dropping-particle" : "", "family" : "Vatin", "given" : "Vincent", "non-dropping-particle" : "", "parse-names" : false, "suffix" : "" }, { "dropping-particle" : "", "family" : "Viikari", "given" : "Jorma", "non-dropping-particle" : "", "parse-names" : false, "suffix" : "" }, { "dropping-particle" : "", "family" : "Visvikis-Siest", "given" : "Sophie", "non-dropping-particle" : "", "parse-names" : false, "suffix" : "" }, { "dropping-particle" : "", "family" : "Vitart", "given" : "Veronique", "non-dropping-particle" : "", "parse-names" : false, "suffix" : "" }, { "dropping-particle" : "", "family" : "Vogel", "given" : "Carla I G", "non-dropping-particle" : "", "parse-names" : false, "suffix" : "" }, { "dropping-particle" : "", "family" : "Voight", "given" : "Benjamin F", "non-dropping-particle" : "", "parse-names" : false, "suffix" : "" }, { "dropping-particle" : "", "family" : "Waite", "given" : "Lindsay L", "non-dropping-particle" : "", "parse-names" : false, "suffix" : "" }, { "dropping-particle" : "", "family" : "Wallaschofski", "given" : "Henri", "non-dropping-particle" : "", "parse-names" : false, "suffix" : "" }, { "dropping-particle" : "", "family" : "Walters", "given" : "G Bragi", "non-dropping-particle" : "", "parse-names" : false, "suffix" : "" }, { "dropping-particle" : "", "family" : "Widen", "given" : "Elisabeth", "non-dropping-particle" : "", "parse-names" : false, "suffix" : "" }, { "dropping-particle" : "", "family" : "Wiegand", "given" : "Susanna", "non-dropping-particle" : "", "parse-names" : false, "suffix" : "" }, { "dropping-particle" : "", "family" : "Wild", "given" : "Sarah H", "non-dropping-particle" : "", "parse-names" : false, "suffix" : "" }, { "dropping-particle" : "", "family" : "Willemsen", "given" : "Gonneke", "non-dropping-particle" : "", "parse-names" : false, "suffix" : "" }, { "dropping-particle" : "", "family" : "Witte", "given" : "Daniel R", "non-dropping-particle" : "", "parse-names" : false, "suffix" : "" }, { "dropping-particle" : "", "family" : "Witteman", "given" : "Jacqueline C", "non-dropping-particle" : "", "parse-names" : false, "suffix" : "" }, { "dropping-particle" : "", "family" : "Xu", "given" : "Jianfeng", "non-dropping-particle" : "", "parse-names" : false, "suffix" : "" }, { "dropping-particle" : "", "family" : "Zhang", "given" : "Qunyuan", "non-dropping-particle" : "", "parse-names" : false, "suffix" : "" }, { "dropping-particle" : "", "family" : "Zgaga", "given" : "Lina", "non-dropping-particle" : "", "parse-names" : false, "suffix" : "" }, { "dropping-particle" : "", "family" : "Ziegler", "given" : "Andreas", "non-dropping-particle" : "", "parse-names" : false, "suffix" : "" }, { "dropping-particle" : "", "family" : "Zitting", "given" : "Paavo", "non-dropping-particle" : "", "parse-names" : false, "suffix" : "" }, { "dropping-particle" : "", "family" : "Beilby", "given" : "John P", "non-dropping-particle" : "", "parse-names" : false, "suffix" : "" }, { "dropping-particle" : "", "family" : "Farooqi", "given" : "I Sadaf", "non-dropping-particle" : "", "parse-names" : false, "suffix" : "" }, { "dropping-particle" : "", "family" : "Hebebrand", "given" : "Johannes", "non-dropping-particle" : "", "parse-names" : false, "suffix" : "" }, { "dropping-particle" : "V", "family" : "Huikuri", "given" : "Heikki", "non-dropping-particle" : "", "parse-names" : false, "suffix" : "" }, { "dropping-particle" : "", "family" : "James", "given" : "Alan L", "non-dropping-particle" : "", "parse-names" : false, "suffix" : "" }, { "dropping-particle" : "", "family" : "K\u00e4h\u00f6nen", "given" : "Mika", "non-dropping-particle" : "", "parse-names" : false, "suffix" : "" }, { "dropping-particle" : "", "family" : "Levinson", "given" : "Douglas F", "non-dropping-particle" : "", "parse-names" : false, "suffix" : "" }, { "dropping-particle" : "", "family" : "Macciardi", "given" : "Fabio", "non-dropping-particle" : "", "parse-names" : false, "suffix" : "" }, { "dropping-particle" : "", "family" : "Nieminen", "given" : "Markku S", "non-dropping-particle" : "", "parse-names" : false, "suffix" : "" }, { "dropping-particle" : "", "family" : "Ohlsson", "given" : "Claes", "non-dropping-particle" : "", "parse-names" : false, "suffix" : "" }, { "dropping-particle" : "", "family" : "Palmer", "given" : "Lyle J", "non-dropping-particle" : "", "parse-names" : false, "suffix" : "" }, { "dropping-particle" : "", "family" : "Ridker", "given" : "Paul M", "non-dropping-particle" : "", "parse-names" : false, "suffix" : "" }, { "dropping-particle" : "", "family" : "Stumvoll", "given" : "Michael", "non-dropping-particle" : "", "parse-names" : false, "suffix" : "" }, { "dropping-particle" : "", "family" : "Beckmann", "given" : "Jacques S", "non-dropping-particle" : "", "parse-names" : false, "suffix" : "" }, { "dropping-particle" : "", "family" : "Boeing", "given" : "Heiner", "non-dropping-particle" : "", "parse-names" : false, "suffix" : "" }, { "dropping-particle" : "", "family" : "Boerwinkle", "given" : "Eric", "non-dropping-particle" : "", "parse-names" : false, "suffix" : "" }, { "dropping-particle" : "", "family" : "Boomsma", "given" : "Dorret I", "non-dropping-particle" : "", "parse-names" : false, "suffix" : "" }, { "dropping-particle" : "", "family" : "Caulfield", "given" : "Mark J", "non-dropping-particle" : "", "parse-names" : false, "suffix" : "" }, { "dropping-particle" : "", "family" : "Chanock", "given" : "Stephen J", "non-dropping-particle" : "", "parse-names" : false, "suffix" : "" }, { "dropping-particle" : "", "family" : "Collins", "given" : "Francis S", "non-dropping-particle" : "", "parse-names" : false, "suffix" : "" }, { "dropping-particle" : "", "family" : "Cupples", "given" : "L Adrienne", "non-dropping-particle" : "", "parse-names" : false, "suffix" : "" }, { "dropping-particle" : "", "family" : "Smith", "given" : "George Davey", "non-dropping-particle" : "", "parse-names" : false, "suffix" : "" }, { "dropping-particle" : "", "family" : "Erdmann", "given" : "Jeanette", "non-dropping-particle" : "", "parse-names" : false, "suffix" : "" }, { "dropping-particle" : "", "family" : "Froguel", "given" : "Philippe", "non-dropping-particle" : "", "parse-names" : false, "suffix" : "" }, { "dropping-particle" : "", "family" : "Gr\u00f6nberg", "given" : "Henrik", "non-dropping-particle" : "", "parse-names" : false, "suffix" : "" }, { "dropping-particle" : "", "family" : "Gyllensten", "given" : "Ulf", "non-dropping-particle" : "", "parse-names" : false, "suffix" : "" }, { "dropping-particle" : "", "family" : "Hall", "given" : "Per", "non-dropping-particle" : "", "parse-names" : false, "suffix" : "" }, { "dropping-particle" : "", "family" : "Hansen", "given" : "Torben", "non-dropping-particle" : "", "parse-names" : false, "suffix" : "" }, { "dropping-particle" : "", "family" : "Harris", "given" : "Tamara B", "non-dropping-particle" : "", "parse-names" : false, "suffix" : "" }, { "dropping-particle" : "", "family" : "Hattersley", "given" : "Andrew T", "non-dropping-particle" : "", "parse-names" : false, "suffix" : "" }, { "dropping-particle" : "", "family" : "Hayes", "given" : "Richard B", "non-dropping-particle" : "", "parse-names" : false, "suffix" : "" }, { "dropping-particle" : "", "family" : "Heinrich", "given" : "Joachim", "non-dropping-particle" : "", "parse-names" : false, "suffix" : "" }, { "dropping-particle" : "", "family" : "Hu", "given" : "Frank B", "non-dropping-particle" : "", "parse-names" : false, "suffix" : "" }, { "dropping-particle" : "", "family" : "Hveem", "given" : "Kristian", "non-dropping-particle" : "", "parse-names" : false, "suffix" : "" }, { "dropping-particle" : "", "family" : "Illig", "given" : "Thomas", "non-dropping-particle" : "", "parse-names" : false, "suffix" : "" }, { "dropping-particle" : "", "family" : "Jarvelin", "given" : "Marjo-Riitta", "non-dropping-particle" : "", "parse-names" : false, "suffix" : "" }, { "dropping-particle" : "", "family" : "Kaprio", "given" : "Jaakko", "non-dropping-particle" : "", "parse-names" : false, "suffix" : "" }, { "dropping-particle" : "", "family" : "Karpe", "given" : "Fredrik", "non-dropping-particle" : "", "parse-names" : false, "suffix" : "" }, { "dropping-particle" : "", "family" : "Khaw", "given" : "Kay-Tee", "non-dropping-particle" : "", "parse-names" : false, "suffix" : "" }, { "dropping-particle" : "", "family" : "Kiemeney", "given" : "Lambertus A", "non-dropping-particle" : "", "parse-names" : false, "suffix" : "" }, { "dropping-particle" : "", "family" : "Krude", "given" : "Heiko", "non-dropping-particle" : "", "parse-names" : false, "suffix" : "" }, { "dropping-particle" : "", "family" : "Laakso", "given" : "Markku", "non-dropping-particle" : "", "parse-names" : false, "suffix" : "" }, { "dropping-particle" : "", "family" : "Lawlor", "given" : "Debbie A", "non-dropping-particle" : "", "parse-names" : false, "suffix" : "" }, { "dropping-particle" : "", "family" : "Metspalu", "given" : "Andres", "non-dropping-particle" : "", "parse-names" : false, "suffix" : "" }, { "dropping-particle" : "", "family" : "Munroe", "given" : "Patricia B", "non-dropping-particle" : "", "parse-names" : false, "suffix" : "" }, { "dropping-particle" : "", "family" : "Ouwehand", "given" : "Willem H", "non-dropping-particle" : "", "parse-names" : false, "suffix" : "" }, { "dropping-particle" : "", "family" : "Pedersen", "given" : "Oluf", "non-dropping-particle" : "", "parse-names" : false, "suffix" : "" }, { "dropping-particle" : "", "family" : "Penninx", "given" : "Brenda W", "non-dropping-particle" : "", "parse-names" : false, "suffix" : "" }, { "dropping-particle" : "", "family" : "Peters", "given" : "Annette", "non-dropping-particle" : "", "parse-names" : false, "suffix" : "" }, { "dropping-particle" : "", "family" : "Pramstaller", "given" : "Peter P", "non-dropping-particle" : "", "parse-names" : false, "suffix" : "" }, { "dropping-particle" : "", "family" : "Quertermous", "given" : "Thomas", "non-dropping-particle" : "", "parse-names" : false, "suffix" : "" }, { "dropping-particle" : "", "family" : "Reinehr", "given" : "Thomas", "non-dropping-particle" : "", "parse-names" : false, "suffix" : "" }, { "dropping-particle" : "", "family" : "Rissanen", "given" : "Aila", "non-dropping-particle" : "", "parse-names" : false, "suffix" : "" }, { "dropping-particle" : "", "family" : "Rudan", "given" : "Igor", "non-dropping-particle" : "", "parse-names" : false, "suffix" : "" }, { "dropping-particle" : "", "family" : "Samani", "given" : "Nilesh J", "non-dropping-particle" : "", "parse-names" : false, "suffix" : "" }, { "dropping-particle" : "", "family" : "Schwarz", "given" : "Peter E H", "non-dropping-particle" : "", "parse-names" : false, "suffix" : "" }, { "dropping-particle" : "", "family" : "Shuldiner", "given" : "Alan R", "non-dropping-particle" : "", "parse-names" : false, "suffix" : "" }, { "dropping-particle" : "", "family" : "Spector", "given" : "Timothy D", "non-dropping-particle" : "", "parse-names" : false, "suffix" : "" }, { "dropping-particle" : "", "family" : "Tuomilehto", "given" : "Jaakko", "non-dropping-particle" : "", "parse-names" : false, "suffix" : "" }, { "dropping-particle" : "", "family" : "Uda", "given" : "Manuela", "non-dropping-particle" : "", "parse-names" : false, "suffix" : "" }, { "dropping-particle" : "", "family" : "Uitterlinden", "given" : "Andr\u00e9", "non-dropping-particle" : "", "parse-names" : false, "suffix" : "" }, { "dropping-particle" : "", "family" : "Valle", "given" : "Timo T", "non-dropping-particle" : "", "parse-names" : false, "suffix" : "" }, { "dropping-particle" : "", "family" : "Wabitsch", "given" : "Martin", "non-dropping-particle" : "", "parse-names" : false, "suffix" : "" }, { "dropping-particle" : "", "family" : "Waeber", "given" : "G\u00e9rard", "non-dropping-particle" : "", "parse-names" : false, "suffix" : "" }, { "dropping-particle" : "", "family" : "Wareham", "given" : "Nicholas J", "non-dropping-particle" : "", "parse-names" : false, "suffix" : "" }, { "dropping-particle" : "", "family" : "Watkins", "given" : "Hugh", "non-dropping-particle" : "", "parse-names" : false, "suffix" : "" }, { "dropping-particle" : "", "family" : "Wilson", "given" : "James F", "non-dropping-particle" : "", "parse-names" : false, "suffix" : "" }, { "dropping-particle" : "", "family" : "Wright", "given" : "Alan F", "non-dropping-particle" : "", "parse-names" : false, "suffix" : "" }, { "dropping-particle" : "", "family" : "Zillikens", "given" : "M Carola", "non-dropping-particle" : "", "parse-names" : false, "suffix" : "" }, { "dropping-particle" : "", "family" : "Chatterjee", "given" : "Nilanjan", "non-dropping-particle" : "", "parse-names" : false, "suffix" : "" }, { "dropping-particle" : "", "family" : "McCarroll", "given" : "Steven A", "non-dropping-particle" : "", "parse-names" : false, "suffix" : "" }, { "dropping-particle" : "", "family" : "Purcell", "given" : "Shaun", "non-dropping-particle" : "", "parse-names" : false, "suffix" : "" }, { "dropping-particle" : "", "family" : "Schadt", "given" : "Eric E", "non-dropping-particle" : "", "parse-names" : false, "suffix" : "" }, { "dropping-particle" : "", "family" : "Visscher", "given" : "Peter M", "non-dropping-particle" : "", "parse-names" : false, "suffix" : "" }, { "dropping-particle" : "", "family" : "Assimes", "given" : "Themistocles L", "non-dropping-particle" : "", "parse-names" : false, "suffix" : "" }, { "dropping-particle" : "", "family" : "Borecki", "given" : "Ingrid B", "non-dropping-particle" : "", "parse-names" : false, "suffix" : "" }, { "dropping-particle" : "", "family" : "Deloukas", "given" : "Panos", "non-dropping-particle" : "", "parse-names" : false, "suffix" : "" }, { "dropping-particle" : "", "family" : "Fox", "given" : "Caroline S", "non-dropping-particle" : "", "parse-names" : false, "suffix" : "" }, { "dropping-particle" : "", "family" : "Groop", "given" : "Leif C", "non-dropping-particle" : "", "parse-names" : false, "suffix" : "" }, { "dropping-particle" : "", "family" : "Haritunians", "given" : "Talin", "non-dropping-particle" : "", "parse-names" : false, "suffix" : "" }, { "dropping-particle" : "", "family" : "Hunter", "given" : "David J", "non-dropping-particle" : "", "parse-names" : false, "suffix" : "" }, { "dropping-particle" : "", "family" : "Kaplan", "given" : "Robert C", "non-dropping-particle" : "", "parse-names" : false, "suffix" : "" }, { "dropping-particle" : "", "family" : "Mohlke", "given" : "Karen L", "non-dropping-particle" : "", "parse-names" : false, "suffix" : "" }, { "dropping-particle" : "", "family" : "O'Connell", "given" : "Jeffrey R", "non-dropping-particle" : "", "parse-names" : false, "suffix" : "" }, { "dropping-particle" : "", "family" : "Peltonen", "given" : "Leena", "non-dropping-particle" : "", "parse-names" : false, "suffix" : "" }, { "dropping-particle" : "", "family" : "Schlessinger", "given" : "David", "non-dropping-particle" : "", "parse-names" : false, "suffix" : "" }, { "dropping-particle" : "", "family" : "Strachan", "given" : "David P", "non-dropping-particle" : "", "parse-names" : false, "suffix" : "" }, { "dropping-particle" : "", "family" : "Duijn", "given" : "Cornelia M", "non-dropping-particle" : "van", "parse-names" : false, "suffix" : "" }, { "dropping-particle" : "", "family" : "Wichmann", "given" : "H-Erich", "non-dropping-particle" : "", "parse-names" : false, "suffix" : "" }, { "dropping-particle" : "", "family" : "Frayling", "given" : "Timothy M", "non-dropping-particle" : "", "parse-names" : false, "suffix" : "" }, { "dropping-particle" : "", "family" : "Thorsteinsdottir", "given" : "Unnur", "non-dropping-particle" : "", "parse-names" : false, "suffix" : "" }, { "dropping-particle" : "", "family" : "Abecasis", "given" : "Gon\u00e7alo R", "non-dropping-particle" : "", "parse-names" : false, "suffix" : "" }, { "dropping-particle" : "", "family" : "Barroso", "given" : "In\u00eas", "non-dropping-particle" : "", "parse-names" : false, "suffix" : "" }, { "dropping-particle" : "", "family" : "Boehnke", "given" : "Michael", "non-dropping-particle" : "", "parse-names" : false, "suffix" : "" }, { "dropping-particle" : "", "family" : "Stefansson", "given" : "Kari", "non-dropping-particle" : "", "parse-names" : false, "suffix" : "" }, { "dropping-particle" : "", "family" : "North", "given" : "Kari E", "non-dropping-particle" : "", "parse-names" : false, "suffix" : "" }, { "dropping-particle" : "", "family" : "McCarthy", "given" : "Mark I", "non-dropping-particle" : "", "parse-names" : false, "suffix" : "" }, { "dropping-particle" : "", "family" : "Hirschhorn", "given" : "Joel N", "non-dropping-particle" : "", "parse-names" : false, "suffix" : "" }, { "dropping-particle" : "", "family" : "Ingelsson", "given" : "Erik", "non-dropping-particle" : "", "parse-names" : false, "suffix" : "" }, { "dropping-particle" : "", "family" : "Loos", "given" : "Ruth J F", "non-dropping-particle" : "", "parse-names" : false, "suffix" : "" } ], "container-title" : "Nature genetics", "id" : "ITEM-1", "issued" : { "date-parts" : [ [ "2010" ] ] }, "page" : "937-948", "title" : "Association analyses of 249,796 individuals reveal 18 new loci associated with body mass index.", "type" : "article-journal", "volume" : "42" }, "uris" : [ "http://www.mendeley.com/documents/?uuid=d5c17178-e02a-48c1-8b49-e8cbc35c81af" ] }, { "id" : "ITEM-2", "itemData" : { "DOI" : "10.1038/oby.2008.613", "ISSN" : "1930-7381", "PMID" : "19169219", "author" : [ { "dropping-particle" : "", "family" : "Bogardus", "given" : "Clifton", "non-dropping-particle" : "", "parse-names" : false, "suffix" : "" } ], "container-title" : "Obesity (Silver Spring, Md.)", "id" : "ITEM-2", "issue" : "2", "issued" : { "date-parts" : [ [ "2009", "2" ] ] }, "page" : "209-10", "title" : "Missing heritability and GWAS utility.", "type" : "article-journal", "volume" : "17" }, "uris" : [ "http://www.mendeley.com/documents/?uuid=cf18a023-f338-4419-8d8e-7ce86070e822" ] }, { "id" : "ITEM-3", "itemData" : { "DOI" : "10.1016/j.beem.2011.11.003", "ISSN" : "1878-1594", "PMID" : "22498250", "abstract" : "Genome-wide association studies (GWAS) have revolutionised the discovery of genes for common traits and diseases, including obesity-related traits. In less then four years time, 52 genetic loci were identified to be unequivocally associated with obesity-related traits. This vast success raised hope and expectations that genetic information would become soon an integral part of personalised medicine. However, these loci have only small effects on obesity-susceptibility and explain just a fraction of the total variance. As such, their accuracy to predict obesity is poor and not competitive with the predictive ability of traditional risk factors. Nevertheless, some of these loci are being used in commercially available personal genome tests to estimate individuals' lifetime risk of obesity. While proponents believe that personal genome profiling could have beneficial effects on behaviour, early reports do not support this hypothesis. To conclude, the most valuable contribution of GWAS-identified loci lies in their contribution to elucidating new physiological pathways that underlie obesity-susceptibility.", "author" : [ { "dropping-particle" : "", "family" : "Loos", "given" : "Ruth J F", "non-dropping-particle" : "", "parse-names" : false, "suffix" : "" } ], "container-title" : "Best practice &amp; research. Clinical endocrinology &amp; metabolism", "id" : "ITEM-3", "issue" : "2", "issued" : { "date-parts" : [ [ "2012", "4" ] ] }, "page" : "211-26", "publisher" : "Elsevier Ltd", "title" : "Genetic determinants of common obesity and their value in prediction.", "type" : "article-journal", "volume" : "26" }, "uris" : [ "http://www.mendeley.com/documents/?uuid=175c1478-6df9-4634-ba91-ec2542fbd3a5" ] } ], "mendeley" : { "previouslyFormattedCitation" : "[23\u201325]" }, "properties" : { "noteIndex" : 0 }, "schema" : "https://github.com/citation-style-language/schema/raw/master/csl-citation.json" }</w:instrText>
-      </w:r>
-      <w:r>
-        <w:fldChar w:fldCharType="separate"/>
-      </w:r>
-      <w:proofErr w:type="gramStart"/>
-      <w:r>
-        <w:rPr>
-          <w:noProof/>
-        </w:rPr>
-        <w:t>[23–25]</w:t>
-      </w:r>
-      <w:r>
-        <w:fldChar w:fldCharType="end"/>
-      </w:r>
-      <w:r>
-        <w:t>.</w:t>
-      </w:r>
-      <w:proofErr w:type="gramEnd"/>
-    </w:p>
-    <w:p/>
-    <w:p>
-      <w:r>
-        <w:t xml:space="preserve">This study does not </w:t>
-      </w:r>
-      <w:r>
-        <w:t xml:space="preserve">attempt to address the underlying </w:t>
-      </w:r>
-      <w:r>
-        <w:t xml:space="preserve">fundamental </w:t>
-      </w:r>
-      <w:r>
-        <w:t>mechanism</w:t>
-      </w:r>
-      <w:r>
-        <w:t>s</w:t>
-      </w:r>
-      <w:r>
-        <w:t xml:space="preserve"> for these differences but suggests that there is a physiological state established by the time the dietary treatment begins that causes differential weight gain.  One possibility is</w:t>
-      </w:r>
-      <w:r>
-        <w:t xml:space="preserve"> that</w:t>
-      </w:r>
-      <w:r>
-        <w:t xml:space="preserve"> alterations in their basal metabolic ra</w:t>
-      </w:r>
-      <w:r>
-        <w:t>te cause these differences</w:t>
-      </w:r>
-      <w:r>
-        <w:t xml:space="preserve">, as has been proposed in </w:t>
-      </w:r>
-      <w:r>
-        <w:t>pediatric</w:t>
-      </w:r>
-      <w:r>
-        <w:t xml:space="preserve"> human populations </w:t>
-      </w:r>
-      <w:r>
-        <w:fldChar w:fldCharType="begin" w:fldLock="1"/>
-      </w:r>
-      <w:r>
-        <w:instrText>ADDIN CSL_CITATION { "citationItems" : [ { "id" : "ITEM-1", "itemData" : { "DOI" : "10.1016/0140-6736(90)91592-X", "ISSN" : "01406736", "author" : [ { "dropping-particle" : "", "family" : "Griffiths", "given" : "M", "non-dropping-particle" : "", "parse-names" : false, "suffix" : "" }, { "dropping-particle" : "", "family" : "Payne", "given" : "P.R", "non-dropping-particle" : "", "parse-names" : false, "suffix" : "" }, { "dropping-particle" : "", "family" : "Rivers", "given" : "J.P.W", "non-dropping-particle" : "", "parse-names" : false, "suffix" : "" }, { "dropping-particle" : "", "family" : "Cox", "given" : "M", "non-dropping-particle" : "", "parse-names" : false, "suffix" : "" }, { "dropping-particle" : "", "family" : "Stunkard", "given" : "A.J", "non-dropping-particle" : "", "parse-names" : false, "suffix" : "" } ], "container-title" : "The Lancet", "id" : "ITEM-1", "issue" : "8707", "issued" : { "date-parts" : [ [ "1990", "7" ] ] }, "page" : "76-78", "title" : "Metabolic rate and physical development in children at risk of obesity", "type" : "article-journal", "volume" : "336" }, "uris" : [ "http://www.mendeley.com/documents/?uuid=14358780-3d16-471f-80e4-91201d1fa907" ] }, { "id" : "ITEM-2", "itemData" : { "DOI" : "10.1056/NEJM198802253180801", "ISSN" : "0028-4793", "PMID" : "3340127", "abstract" : "We investigated the contributions of low energy expenditure and high energy intake to excessive weight gain in infants born to overweight mothers. The subjects were infants of 6 lean and 12 overweight mothers, recruited soon after birth. Total energy expenditure and metabolizable energy intake were measured with a new doubly labeled water method over a period of seven days when the infants were 3 months of age, and the postprandial metabolic rate was measured by indirect calorimetry when the infants were 0.1 and 3 months of age. The results were related to weight gain in the first year of life. No significant difference was observed between infants who became overweight by the age of one year (50 percent of infants born to overweight mothers) and those who did not, with respect to weight, length, skinfold thicknesses, metabolic rate at 0.1 and 3 months of age, and metabolizable energy intake at 3 months. However, total energy expenditure at three months of age was 20.7 percent lower in the infants who became overweight than in the other infants (means +/- SE, 256 +/- 27 and 323 +/- 12 kJ per kilogram of body weight per day; P less than 0.05). This difference could account for the mean difference in weight gain. These data suggest that reduced energy expenditure, particularly on physical activity, was an important factor in the rapid weight gain during the first year of life in infants born to overweight mothers.", "author" : [ { "dropping-particle" : "", "family" : "Roberts", "given" : "S B", "non-dropping-particle" : "", "parse-names" : false, "suffix" : "" }, { "dropping-particle" : "", "family" : "Savage", "given" : "J", "non-dropping-particle" : "", "parse-names" : false, "suffix" : "" }, { "dropping-particle" : "", "family" : "Coward", "given" : "W A", "non-dropping-particle" : "", "parse-names" : false, "suffix" : "" }, { "dropping-particle" : "", "family" : "Chew", "given" : "B", "non-dropping-particle" : "", "parse-names" : false, "suffix" : "" }, { "dropping-particle" : "", "family" : "Lucas", "given" : "A", "non-dropping-particle" : "", "parse-names" : false, "suffix" : "" } ], "container-title" : "The New England journal of medicine", "id" : "ITEM-2", "issue" : "8", "issued" : { "date-parts" : [ [ "1988", "2", "25" ] ] }, "page" : "461-6", "title" : "Energy expenditure and intake in infants born to lean and overweight mothers.", "type" : "article-journal", "volume" : "318" }, "uris" : [ "http://www.mendeley.com/documents/?uuid=8b40a6e2-c70a-4000-b136-7ac60cb10c0a" ] } ], "mendeley" : { "previouslyFormattedCitation" : "[26, 27]" }, "properties" : { "noteIndex" : 0 }, "schema" : "https://github.com/citation-style-language/schema/raw/master/csl-citation.json" }</w:instrText>
-      </w:r>
-      <w:r>
-        <w:fldChar w:fldCharType="separate"/>
-      </w:r>
-      <w:r>
-        <w:rPr>
-          <w:noProof/>
-        </w:rPr>
-        <w:t>[26, 27]</w:t>
-      </w:r>
-      <w:r>
-        <w:fldChar w:fldCharType="end"/>
-      </w:r>
-      <w:r>
-        <w:t>.</w:t>
-      </w:r>
-      <w:r>
-        <w:t xml:space="preserve">  The underlying molecular mechanism may yet be some level of </w:t>
-      </w:r>
-      <w:r>
-        <w:rPr>
-          <w:i/>
-        </w:rPr>
-        <w:t xml:space="preserve">de novo </w:t>
-      </w:r>
-      <w:r>
-        <w:t xml:space="preserve">genetic variation in these mice, or epigenetic modifications that alter sensitivity </w:t>
-      </w:r>
-      <w:r>
-        <w:t xml:space="preserve">to </w:t>
-      </w:r>
-      <w:r>
-        <w:t>dietary factors.</w:t>
-      </w:r>
-      <w:r>
-        <w:t xml:space="preserve">  </w:t>
-      </w:r>
-      <w:r>
-        <w:t xml:space="preserve">This study provides a </w:t>
-      </w:r>
-      <w:r>
-        <w:t xml:space="preserve">phenotypic </w:t>
-      </w:r>
-      <w:r>
-        <w:t>framework to test these molecular hypotheses.</w:t>
-      </w:r>
-    </w:p>
-    <w:p/>
-    <w:p>
-      <w:r>
-        <w:t xml:space="preserve">Of note it is interesting that fasting </w:t>
-      </w:r>
-      <w:r>
-        <w:t>responses</w:t>
-      </w:r>
-      <w:r>
-        <w:t xml:space="preserve"> themselves are not stable throughout life</w:t>
-      </w:r>
-      <w:r>
-        <w:t xml:space="preserve"> on a per mouse basis (see Figure </w:t>
-      </w:r>
-      <w:r>
-        <w:t>5</w:t>
-      </w:r>
-      <w:r>
-        <w:t>B).  This suggests that either the fasting response is not causative of weight gain directly, or is only causal during a younger age.</w:t>
-      </w:r>
-      <w:r>
-        <w:t xml:space="preserve"> These data are consistent with reports that among adult human populations, basal metabolic rate is not reduced in obese individuals </w:t>
-      </w:r>
-      <w:r>
-        <w:fldChar w:fldCharType="begin" w:fldLock="1"/>
-      </w:r>
-      <w:r>
-        <w:instrText>ADDIN CSL_CITATION { "citationItems" : [ { "id" : "ITEM-1", "itemData" : { "DOI" : "10.1056/NEJM199503093321001", "ISSN" : "0028-4793", "PMID" : "7632212", "abstract" : "BACKGROUND: No current treatment for obesity reliably sustains weight loss, perhaps because compensatory metabolic processes resist the maintenance of the altered body weight. We examined the effects of experimental perturbations of body weight on energy expenditure to determine whether they lead to metabolic changes and whether obese subjects and those who have never been obese respond similarly.\n\nMETHODS: We repeatedly measured 24-hour total energy expenditure, resting and nonresting energy expenditure, and the thermic effect of feeding in 18 obese subjects and 23 subjects who had never been obese. The subjects were studied at their usual body weight and after losing 10 to 20 percent of their body weight by underfeeding or gaining 10 percent by overfeeding.\n\nRESULTS: Maintenance of a body weight at a level 10 percent or more below the initial weight was associated with a mean (+/- SD) reduction in total energy expenditure of 6 +/- 3 kcal per kilogram of fat-free mass per day in the subjects who had never been obese (P &lt; 0.001) and 8 +/- 5 kcal per kilogram per day in the obese subjects (P &lt; 0.001). Resting energy expenditure and nonresting energy expenditure each decreased 3 to 4 kcal per kilogram of fat-free mass per day in both groups of subjects. Maintenance of body weight at a level 10 percent above the usual weight was associated with an increase in total energy expenditure of 9 +/- 7 kcal per kilogram of fat-free mass per day in the subjects who had never been obese (P &lt; 0.001) and 8 +/- 4 kcal per kilogram per day in the obese subjects (P &lt; 0.001). The thermic effect of feeding and nonresting energy expenditure increased by approximately 1 to 2 and 8 to 9 kcal per kilogram of fat-free mass per day, respectively, after weight gain. These changes in energy expenditure were not related to the degree of adiposity or the sex of the subjects.\n\nCONCLUSIONS: Maintenance of a reduced or elevated body weight is associated with compensatory changes in energy expenditure, which oppose the maintenance of a body weight that is different from the usual weight. These compensatory changes may account for the poor long-term efficacy of treatments for obesity.", "author" : [ { "dropping-particle" : "", "family" : "Leibel", "given" : "R L", "non-dropping-particle" : "", "parse-names" : false, "suffix" : "" }, { "dropping-particle" : "", "family" : "Rosenbaum", "given" : "M", "non-dropping-particle" : "", "parse-names" : false, "suffix" : "" }, { "dropping-particle" : "", "family" : "Hirsch", "given" : "J", "non-dropping-particle" : "", "parse-names" : false, "suffix" : "" } ], "container-title" : "The New England journal of medicine", "id" : "ITEM-1", "issue" : "10", "issued" : { "date-parts" : [ [ "1995", "3", "9" ] ] }, "page" : "621-8", "title" : "Changes in energy expenditure resulting from altered body weight.", "type" : "article-journal", "volume" : "332" }, "uris" : [ "http://www.mendeley.com/documents/?uuid=47481080-52d6-4a86-9cc7-9949011a9420" ] }, { "id" : "ITEM-2", "itemData" : { "DOI" : "10.1172/JCI112749", "ISSN" : "0021-9738", "PMID" : "3782471", "abstract" : "Daily human energy requirements calculated from separate components of energy expenditure are inaccurate and usually in poor agreement with measured energy intakes. Measurement of energy expenditure over periods of 24 h or longer is needed to determine more accurately rates of daily energy expenditure in humans. We provide a detailed description of a human respiratory chamber and methods used to determine rates of energy expenditure over 24-h periods in 177 subjects. The results show that: fat-free mass (FFM) as estimated by densitometry is the best available determinant of 24-h energy expenditures (24EE) and explains 81% of the variance observed between individuals (24EE [kcal/d] = 597 + 26.5 FFM); 24EE in an individual is very reproducible (coefficient of variation = 2.4%); and even when adjusted for differences in FFM, there is still considerable interperson variability of the daily energy expenditure. A large portion of the variability of 24EE among individuals, independent of differences in body size, was due to variability in the degree of spontaneous physical activity, i.e., \"fidgeting,\" which accounted for 100-800 kcal/d in these subjects.", "author" : [ { "dropping-particle" : "", "family" : "Ravussin", "given" : "Eric", "non-dropping-particle" : "", "parse-names" : false, "suffix" : "" }, { "dropping-particle" : "", "family" : "Lillioja", "given" : "Stephen", "non-dropping-particle" : "", "parse-names" : false, "suffix" : "" }, { "dropping-particle" : "", "family" : "Anderson", "given" : "Thomas E", "non-dropping-particle" : "", "parse-names" : false, "suffix" : "" }, { "dropping-particle" : "", "family" : "Christin", "given" : "Laurent", "non-dropping-particle" : "", "parse-names" : false, "suffix" : "" }, { "dropping-particle" : "", "family" : "Bogardus", "given" : "Clifton", "non-dropping-particle" : "", "parse-names" : false, "suffix" : "" } ], "container-title" : "The Journal of clinical investigation", "id" : "ITEM-2", "issue" : "6", "issued" : { "date-parts" : [ [ "1986", "12" ] ] }, "page" : "1568-78", "title" : "Determinants of 24-hour energy expenditure in man. Methods and results using a respiratory chamber.", "type" : "article-journal", "volume" : "78" }, "uris" : [ "http://www.mendeley.com/documents/?uuid=641dd9c0-1811-4bc3-a10d-96962d61c3b6" ] } ], "mendeley" : { "previouslyFormattedCitation" : "[28, 29]" }, "properties" : { "noteIndex" : 0 }, "schema" : "https://github.com/citation-style-language/schema/raw/master/csl-citation.json" }</w:instrText>
-      </w:r>
-      <w:r>
-        <w:fldChar w:fldCharType="separate"/>
-      </w:r>
-      <w:r>
-        <w:rPr>
-          <w:noProof/>
-        </w:rPr>
-        <w:t>[28, 29]</w:t>
-      </w:r>
-      <w:r>
-        <w:fldChar w:fldCharType="end"/>
-      </w:r>
-      <w:r>
-        <w:t xml:space="preserve">.  These data support a model where </w:t>
-      </w:r>
-      <w:r>
-        <w:t>susceptibility to weight</w:t>
-      </w:r>
-      <w:r>
-        <w:t xml:space="preserve"> </w:t>
-      </w:r>
-      <w:proofErr w:type="gramStart"/>
-      <w:r>
-        <w:t>gain</w:t>
-      </w:r>
-      <w:proofErr w:type="gramEnd"/>
-      <w:r>
-        <w:t xml:space="preserve"> is at least in part caused by a non-genetic </w:t>
-      </w:r>
-      <w:r>
-        <w:t xml:space="preserve">factor </w:t>
-      </w:r>
-      <w:r>
-        <w:t>which is established early in life</w:t>
-      </w:r>
-      <w:r>
-        <w:t xml:space="preserve">.  This is </w:t>
-      </w:r>
-      <w:r>
-        <w:t xml:space="preserve">consistent with previous studies on </w:t>
-      </w:r>
-      <w:r>
-        <w:t>these</w:t>
-      </w:r>
-      <w:r>
-        <w:t xml:space="preserve"> mice</w:t>
-      </w:r>
-      <w:r>
-        <w:t xml:space="preserve"> which also proposed that susceptibility to weight gain is determined early in life</w:t>
-      </w:r>
-      <w:r>
-        <w:t xml:space="preserve"> </w:t>
-      </w:r>
-      <w:r>
-        <w:fldChar w:fldCharType="begin" w:fldLock="1"/>
-      </w:r>
-      <w:r>
-        <w:instrText>ADDIN CSL_CITATION { "citationItems" : [ { "id" : "ITEM-1", "itemData" : { "DOI" : "10.1371/journal.pgen.0020081", "ISSN" : "1553-7404", "PMID" : "16733553", "abstract" : "High phenotypic variation in diet-induced obesity in male C57BL/6J inbred mice suggests a molecular model to investigate non-genetic mechanisms of obesity. Feeding mice a high-fat diet beginning at 8 wk of age resulted in a 4-fold difference in adiposity. The phenotypes of mice characteristic of high or low gainers were evident by 6 wk of age, when mice were still on a low-fat diet; they were amplified after being switched to the high-fat diet and persisted even after the obesogenic protocol was interrupted with a calorically restricted, low-fat chow diet. Accordingly, susceptibility to diet-induced obesity in genetically identical mice is a stable phenotype that can be detected in mice shortly after weaning. Chronologically, differences in adiposity preceded those of feeding efficiency and food intake, suggesting that observed difference in leptin secretion is a factor in determining phenotypes related to food intake. Gene expression analyses of adipose tissue and hypothalamus from mice with low and high weight gain, by microarray and qRT-PCR, showed major changes in the expression of genes of Wnt signaling and tissue re-modeling in adipose tissue. In particular, elevated expression of SFRP5, an inhibitor of Wnt signaling, the imprinted gene MEST and BMP3 may be causally linked to fat mass expansion, since differences in gene expression observed in biopsies of epididymal fat at 7 wk of age (before the high-fat diet) correlated with adiposity after 8 wk on a high-fat diet. We propose that C57BL/6J mice have the phenotypic characteristics suitable for a model to investigate epigenetic mechanisms within adipose tissue that underlie diet-induced obesity.", "author" : [ { "dropping-particle" : "", "family" : "Koza", "given" : "Robert A", "non-dropping-particle" : "", "parse-names" : false, "suffix" : "" }, { "dropping-particle" : "", "family" : "Nikonova", "given" : "Larissa", "non-dropping-particle" : "", "parse-names" : false, "suffix" : "" }, { "dropping-particle" : "", "family" : "Hogan", "given" : "Jessica", "non-dropping-particle" : "", "parse-names" : false, "suffix" : "" }, { "dropping-particle" : "", "family" : "Rim", "given" : "Jong-seop", "non-dropping-particle" : "", "parse-names" : false, "suffix" : "" }, { "dropping-particle" : "", "family" : "Mendoza", "given" : "Tamra", "non-dropping-particle" : "", "parse-names" : false, "suffix" : "" }, { "dropping-particle" : "", "family" : "Faulk", "given" : "Christopher", "non-dropping-particle" : "", "parse-names" : false, "suffix" : "" }, { "dropping-particle" : "", "family" : "Skaf", "given" : "Jihad", "non-dropping-particle" : "", "parse-names" : false, "suffix" : "" }, { "dropping-particle" : "", "family" : "Kozak", "given" : "Leslie P", "non-dropping-particle" : "", "parse-names" : false, "suffix" : "" } ], "container-title" : "PLoS genetics", "id" : "ITEM-1", "issue" : "5", "issued" : { "date-parts" : [ [ "2006", "5" ] ] }, "page" : "e81", "title" : "Changes in gene expression foreshadow diet-induced obesity in genetically identical mice.", "type" : "article-journal", "volume" : "2" }, "uris" : [ "http://www.mendeley.com/documents/?uuid=f788d75b-46a9-4e24-9054-9eee04bf6a1e" ] } ], "mendeley" : { "previouslyFormattedCitation" : "[10]" }, "properties" : { "noteIndex" : 0 }, "schema" : "https://github.com/citation-style-language/schema/raw/master/csl-citation.json" }</w:instrText>
-      </w:r>
-      <w:r>
-        <w:fldChar w:fldCharType="separate"/>
-      </w:r>
-      <w:r>
-        <w:rPr>
-          <w:noProof/>
-        </w:rPr>
-        <w:t>[10]</w:t>
-      </w:r>
-      <w:r>
-        <w:fldChar w:fldCharType="end"/>
-      </w:r>
-      <w:r>
-        <w:t xml:space="preserve">.   Understanding the mechanistic basis for </w:t>
-      </w:r>
-      <w:r>
-        <w:t>the relationship between fasting induced weight loss and eventual weight gain</w:t>
+        <w:t xml:space="preserve"> for HFD </w:t>
       </w:r>
       <w:bookmarkStart w:id="0" w:name="_GoBack"/>
       <w:bookmarkEnd w:id="0"/>
+      <w:r>
+        <w:t>fed animals</w:t>
+      </w:r>
+      <w:r>
+        <w:t>.</w:t>
+      </w:r>
+      <w:r>
+        <w:t xml:space="preserve"> </w:t>
+      </w:r>
+    </w:p>
+    <w:p/>
+    <w:p>
+      <w:r>
+        <w:t>We</w:t>
+      </w:r>
+      <w:r>
+        <w:t xml:space="preserve"> </w:t>
+      </w:r>
+      <w:r>
+        <w:t xml:space="preserve">next </w:t>
+      </w:r>
+      <w:r>
+        <w:t xml:space="preserve">examined </w:t>
+      </w:r>
+      <w:r>
+        <w:t xml:space="preserve">serum collected from mice before they were placed on the </w:t>
+      </w:r>
+      <w:proofErr w:type="gramStart"/>
+      <w:r>
+        <w:t>diets,</w:t>
+      </w:r>
+      <w:proofErr w:type="gramEnd"/>
+      <w:r>
+        <w:t xml:space="preserve"> to test the hypothesis that </w:t>
+      </w:r>
+      <w:r>
+        <w:t xml:space="preserve">pre-diet serum hormone levels </w:t>
+      </w:r>
+      <w:r>
+        <w:t>are</w:t>
+      </w:r>
+      <w:r>
+        <w:t xml:space="preserve"> associated with weight gain in </w:t>
+      </w:r>
+      <w:r>
+        <w:t>HFD</w:t>
+      </w:r>
+      <w:r>
+        <w:t xml:space="preserve"> fed mice. We observed no significant correlation between pre-diet hormone levels and weight gain in both </w:t>
+      </w:r>
+      <w:r>
+        <w:t>HFD</w:t>
+      </w:r>
+      <w:r>
+        <w:t xml:space="preserve"> and </w:t>
+      </w:r>
+      <w:r>
+        <w:t>CD</w:t>
+      </w:r>
+      <w:r>
+        <w:t xml:space="preserve"> fed mice (</w:t>
+      </w:r>
+      <w:r>
+        <w:t xml:space="preserve">Figure </w:t>
+      </w:r>
+      <w:r>
+        <w:t>2</w:t>
+      </w:r>
+      <w:r>
+        <w:t>C</w:t>
+      </w:r>
+      <w:r>
+        <w:t xml:space="preserve"> and Table 2</w:t>
+      </w:r>
+      <w:r>
+        <w:t>).</w:t>
+      </w:r>
+      <w:r>
+        <w:t xml:space="preserve"> </w:t>
+      </w:r>
+      <w:r>
+        <w:t>Collectively, t</w:t>
+      </w:r>
+      <w:r>
+        <w:t xml:space="preserve">hese data </w:t>
+      </w:r>
+      <w:r>
+        <w:t>suggest</w:t>
+      </w:r>
+      <w:r>
+        <w:t xml:space="preserve"> that pre-diet body weight and common metabolic hormone</w:t>
+      </w:r>
+      <w:r>
+        <w:t xml:space="preserve"> levels</w:t>
+      </w:r>
+      <w:r>
+        <w:t xml:space="preserve"> are not predictive of weight gain in male C57BL/6J mice.</w:t>
+      </w:r>
+    </w:p>
+    <w:p/>
+    <w:p>
+      <w:r>
+        <w:t xml:space="preserve"> </w:t>
+      </w:r>
+      <w:r>
+        <w:t>One hypothesis i</w:t>
+      </w:r>
+      <w:r>
+        <w:t>s that one dominant mouse may aff</w:t>
+      </w:r>
+      <w:r>
+        <w:t>ect the weights of other mice</w:t>
+      </w:r>
+    </w:p>
+    <w:p>
+      <w:proofErr w:type="gramStart"/>
+      <w:r>
+        <w:t>in</w:t>
+      </w:r>
+      <w:proofErr w:type="gramEnd"/>
+      <w:r>
+        <w:t xml:space="preserve"> its cage. To test this we looked at the mice which are the 5 heaviest from our</w:t>
+      </w:r>
+    </w:p>
+    <w:p>
+      <w:proofErr w:type="gramStart"/>
+      <w:r>
+        <w:t>data</w:t>
+      </w:r>
+      <w:proofErr w:type="gramEnd"/>
+      <w:r>
+        <w:t xml:space="preserve">, existing </w:t>
+      </w:r>
+      <w:r>
+        <w:t xml:space="preserve">in 5 </w:t>
+      </w:r>
+      <w:r>
+        <w:t xml:space="preserve">distinct </w:t>
+      </w:r>
+      <w:r>
+        <w:t>cages. Those</w:t>
+      </w:r>
+      <w:r>
+        <w:t xml:space="preserve"> </w:t>
+      </w:r>
+      <w:r>
+        <w:t xml:space="preserve">cages contained 20 mice in total. </w:t>
+      </w:r>
+      <w:r>
+        <w:t>The</w:t>
+      </w:r>
+      <w:r>
+        <w:t xml:space="preserve"> </w:t>
+      </w:r>
+      <w:r>
+        <w:t>other</w:t>
+      </w:r>
+      <w:r>
+        <w:t xml:space="preserve"> 15</w:t>
+      </w:r>
+      <w:r>
+        <w:t xml:space="preserve"> mice</w:t>
+      </w:r>
+      <w:r>
+        <w:t xml:space="preserve"> in these cages</w:t>
+      </w:r>
+      <w:r>
+        <w:t xml:space="preserve"> (excluding</w:t>
+      </w:r>
+      <w:r>
+        <w:t xml:space="preserve"> </w:t>
+      </w:r>
+      <w:r>
+        <w:t xml:space="preserve">the heavy ones) weighed on average </w:t>
+      </w:r>
+      <w:r>
+        <w:t xml:space="preserve">slightly more than the average of all other mice </w:t>
+      </w:r>
+      <w:r>
+        <w:t>analyzed</w:t>
+      </w:r>
+      <w:r>
+        <w:t xml:space="preserve">. </w:t>
+      </w:r>
+      <w:r>
+        <w:t>Since these mice did not</w:t>
+      </w:r>
+      <w:r>
+        <w:t xml:space="preserve"> weigh </w:t>
+      </w:r>
+      <w:r>
+        <w:t>significantly</w:t>
+      </w:r>
+      <w:r>
+        <w:t xml:space="preserve"> lower</w:t>
+      </w:r>
+      <w:r>
+        <w:t xml:space="preserve"> </w:t>
+      </w:r>
+      <w:r>
+        <w:t>(p=0.</w:t>
+      </w:r>
+      <w:r>
+        <w:t>392</w:t>
+      </w:r>
+      <w:r>
+        <w:t>)</w:t>
+      </w:r>
+      <w:r>
+        <w:t xml:space="preserve">, they </w:t>
+      </w:r>
+      <w:r>
+        <w:t xml:space="preserve">do not support the hypothesis that one heavy, dominant mouse drives the weights of its cage-mates to be lower (Supplementary Figure </w:t>
+      </w:r>
+      <w:r>
+        <w:t>4</w:t>
+      </w:r>
+      <w:r>
+        <w:t>)</w:t>
+      </w:r>
+      <w:r>
+        <w:t xml:space="preserve">.  By the same token, </w:t>
+      </w:r>
+      <w:r>
+        <w:t>the presence of a larger mouse</w:t>
+      </w:r>
+      <w:r>
+        <w:t xml:space="preserve"> does not make the </w:t>
+      </w:r>
+      <w:r>
+        <w:t xml:space="preserve">other mice in that cage </w:t>
+      </w:r>
+      <w:r>
+        <w:t>mice any heavier, so there is no evidence that shared cage environmental factors, such as gut flora dramatically alter the weight of these mice.</w:t>
+      </w:r>
+    </w:p>
+    <w:p>
+      <w:pPr>
+        <w:pStyle w:val="Heading2"/>
+      </w:pPr>
+      <w:r>
+        <w:t>Fasting Response Predicts Weight Gain</w:t>
+      </w:r>
+    </w:p>
+    <w:p>
+      <w:r>
+        <w:t xml:space="preserve">Another </w:t>
+      </w:r>
+      <w:r>
+        <w:t>factor</w:t>
+      </w:r>
+      <w:r>
+        <w:t xml:space="preserve"> that</w:t>
+      </w:r>
+      <w:r>
+        <w:t xml:space="preserve"> we examined</w:t>
+      </w:r>
+      <w:r>
+        <w:t xml:space="preserve"> was the effect of food deprivation on body weight. </w:t>
+      </w:r>
+      <w:r>
+        <w:t xml:space="preserve">To do this, we deprived mice of food for 16h both before the dietary intervention, and after it.  </w:t>
+      </w:r>
+      <w:r>
+        <w:t xml:space="preserve">Fasting </w:t>
+      </w:r>
+      <w:r>
+        <w:t xml:space="preserve">responses </w:t>
+      </w:r>
+      <w:r>
+        <w:t xml:space="preserve">were </w:t>
+      </w:r>
+      <w:r>
+        <w:t xml:space="preserve">unchanged </w:t>
+      </w:r>
+      <w:r>
+        <w:t xml:space="preserve">within male </w:t>
+      </w:r>
+      <w:r>
+        <w:t>C57BL</w:t>
+      </w:r>
+      <w:r>
+        <w:t>/</w:t>
+      </w:r>
+      <w:r>
+        <w:t xml:space="preserve">6J mice over time </w:t>
+      </w:r>
+      <w:r>
+        <w:t xml:space="preserve">at a population level </w:t>
+      </w:r>
+      <w:r>
+        <w:t>(</w:t>
+      </w:r>
+      <w:r>
+        <w:t xml:space="preserve">Figure </w:t>
+      </w:r>
+      <w:r>
+        <w:t>3</w:t>
+      </w:r>
+      <w:r>
+        <w:t>A</w:t>
+      </w:r>
+      <w:r>
+        <w:t xml:space="preserve">), </w:t>
+      </w:r>
+      <w:r>
+        <w:t xml:space="preserve">but </w:t>
+      </w:r>
+      <w:r>
+        <w:t xml:space="preserve">were </w:t>
+      </w:r>
+      <w:r>
+        <w:t>not stable comparing pre and post-diet</w:t>
+      </w:r>
+      <w:r>
+        <w:t xml:space="preserve"> </w:t>
+      </w:r>
+      <w:r>
+        <w:t xml:space="preserve">fasting responses (Figure </w:t>
+      </w:r>
+      <w:r>
+        <w:t>3</w:t>
+      </w:r>
+      <w:r>
+        <w:t>B)</w:t>
+      </w:r>
+      <w:r>
+        <w:t xml:space="preserve"> in the same mouse</w:t>
+      </w:r>
+      <w:r>
+        <w:t xml:space="preserve">.  </w:t>
+      </w:r>
+      <w:r>
+        <w:t>As shown in Figure 3</w:t>
+      </w:r>
+      <w:r>
+        <w:t xml:space="preserve">C, </w:t>
+      </w:r>
+      <w:r>
+        <w:t xml:space="preserve">fasting weight loss </w:t>
+      </w:r>
+      <w:r>
+        <w:t xml:space="preserve">was </w:t>
+      </w:r>
+      <w:r>
+        <w:t>significant</w:t>
+      </w:r>
+      <w:r>
+        <w:t>ly</w:t>
+      </w:r>
+      <w:r>
+        <w:t xml:space="preserve"> higher in </w:t>
+      </w:r>
+      <w:r>
+        <w:t>NCD</w:t>
+      </w:r>
+      <w:r>
+        <w:t xml:space="preserve"> mice</w:t>
+      </w:r>
+      <w:r>
+        <w:t xml:space="preserve"> than in the HFD or CD mice</w:t>
+      </w:r>
+      <w:r>
+        <w:t xml:space="preserve"> (</w:t>
+      </w:r>
+      <w:r>
+        <w:t>p&lt;0.0001</w:t>
+      </w:r>
+      <w:r>
+        <w:t xml:space="preserve">). </w:t>
+      </w:r>
+      <w:r>
+        <w:t xml:space="preserve"> CD-fed mice also had a more robust fasting response than HFD mice (p=0.00095).</w:t>
+      </w:r>
+      <w:r>
+        <w:t xml:space="preserve">  </w:t>
+      </w:r>
+    </w:p>
+    <w:p/>
+    <w:p>
+      <w:r>
+        <w:t>We next tested whether the post-diet body weight could explain these differences</w:t>
+      </w:r>
+      <w:r>
+        <w:t>.  Globally, there was no correlation between body weight and fasting response (p=</w:t>
+      </w:r>
+      <w:r>
+        <w:t>0.881</w:t>
+      </w:r>
+      <w:r>
+        <w:t>).  When we separated the mice by dietary treatment we observed a significant positive correlation between body weight and absolute weight loss in the HFD treated mice only (R</w:t>
+      </w:r>
+      <w:r>
+        <w:rPr>
+          <w:vertAlign w:val="superscript"/>
+        </w:rPr>
+        <w:t>2</w:t>
+      </w:r>
+      <w:r>
+        <w:t xml:space="preserve"> = 0.308, p=1.1 x 10</w:t>
+      </w:r>
+      <w:r>
+        <w:rPr>
+          <w:vertAlign w:val="superscript"/>
+        </w:rPr>
+        <w:t>-6</w:t>
+      </w:r>
+      <w:r>
+        <w:t>, Figure 3</w:t>
+      </w:r>
+      <w:r>
+        <w:t>D</w:t>
+      </w:r>
+      <w:r>
+        <w:t>).</w:t>
+      </w:r>
+      <w:r>
+        <w:t xml:space="preserve">  If we examine percent weight loss rather than absolute weight loss, there is no correlation between weight loss and body weight in the </w:t>
+      </w:r>
+      <w:r>
+        <w:t>HFD</w:t>
+      </w:r>
+      <w:r>
+        <w:t xml:space="preserve"> fed animals (p=0.425).</w:t>
+      </w:r>
+    </w:p>
+    <w:p/>
+    <w:p>
+      <w:r>
+        <w:t xml:space="preserve">When the fasted mice were re-fed for 6 hours, </w:t>
+      </w:r>
+      <w:r>
+        <w:t>NCD</w:t>
+      </w:r>
+      <w:r>
+        <w:t xml:space="preserve"> fed mice gained significantly more body weight than </w:t>
+      </w:r>
+      <w:r>
+        <w:t>either HFD or CD fed mice</w:t>
+      </w:r>
+      <w:r>
+        <w:t xml:space="preserve"> (</w:t>
+      </w:r>
+      <w:r>
+        <w:t>p&lt;</w:t>
+      </w:r>
+      <w:r>
+        <w:t>1 x 10</w:t>
+      </w:r>
+      <w:r>
+        <w:rPr>
+          <w:vertAlign w:val="superscript"/>
+        </w:rPr>
+        <w:t>-5</w:t>
+      </w:r>
+      <w:r>
+        <w:t>, Figure 3</w:t>
+      </w:r>
+      <w:r>
+        <w:t>E</w:t>
+      </w:r>
+      <w:r>
+        <w:t xml:space="preserve">). In the case of </w:t>
+      </w:r>
+      <w:r>
+        <w:t>NCD</w:t>
+      </w:r>
+      <w:r>
+        <w:t xml:space="preserve"> (R</w:t>
+      </w:r>
+      <w:r>
+        <w:rPr>
+          <w:vertAlign w:val="superscript"/>
+        </w:rPr>
+        <w:t>2</w:t>
+      </w:r>
+      <w:r>
+        <w:t>=0.804, p=2</w:t>
+      </w:r>
+      <w:r>
+        <w:t>.0</w:t>
+      </w:r>
+      <w:r>
+        <w:t xml:space="preserve"> x</w:t>
+      </w:r>
+      <w:r>
+        <w:t xml:space="preserve"> </w:t>
+      </w:r>
+      <w:r>
+        <w:t>10</w:t>
+      </w:r>
+      <w:r>
+        <w:rPr>
+          <w:vertAlign w:val="superscript"/>
+        </w:rPr>
+        <w:t>-7</w:t>
+      </w:r>
+      <w:r>
+        <w:t>) but not the two synthetic diets (HFD or CD), there was a strong positive correlation between body weight and their fasting</w:t>
+      </w:r>
+      <w:r>
+        <w:t xml:space="preserve"> induced weight loss (Figures 3</w:t>
+      </w:r>
+      <w:r>
+        <w:t>F</w:t>
+      </w:r>
+      <w:r>
+        <w:t>).  These data suggest that responses to re</w:t>
+      </w:r>
+      <w:r>
+        <w:t>-</w:t>
+      </w:r>
+      <w:r>
+        <w:t xml:space="preserve">feeding are strongly </w:t>
+      </w:r>
+      <w:r>
+        <w:t xml:space="preserve">altered by dietary type (synthetic versus chow) but </w:t>
+      </w:r>
+      <w:r>
+        <w:t>independent of their body weights</w:t>
+      </w:r>
+      <w:r>
+        <w:t>.</w:t>
+      </w:r>
+    </w:p>
+    <w:p/>
+    <w:p>
+      <w:r>
+        <w:t xml:space="preserve">For </w:t>
+      </w:r>
+      <w:proofErr w:type="spellStart"/>
+      <w:r>
+        <w:t>leptin</w:t>
+      </w:r>
+      <w:proofErr w:type="spellEnd"/>
+      <w:r>
+        <w:t xml:space="preserve"> mutant </w:t>
+      </w:r>
+      <w:proofErr w:type="spellStart"/>
+      <w:r>
+        <w:rPr>
+          <w:i/>
+        </w:rPr>
+        <w:t>ob</w:t>
+      </w:r>
+      <w:proofErr w:type="spellEnd"/>
+      <w:r>
+        <w:rPr>
+          <w:i/>
+        </w:rPr>
+        <w:t>/</w:t>
+      </w:r>
+      <w:proofErr w:type="spellStart"/>
+      <w:r>
+        <w:rPr>
+          <w:i/>
+        </w:rPr>
+        <w:t>ob</w:t>
+      </w:r>
+      <w:proofErr w:type="spellEnd"/>
+      <w:r>
+        <w:rPr>
+          <w:i/>
+        </w:rPr>
+        <w:t xml:space="preserve"> </w:t>
+      </w:r>
+      <w:r>
+        <w:t>mice, we observed inconsistent results between strains.  For C57BL/6J</w:t>
+      </w:r>
+      <w:r>
+        <w:t>-ob/</w:t>
+      </w:r>
+      <w:proofErr w:type="spellStart"/>
+      <w:r>
+        <w:t>ob</w:t>
+      </w:r>
+      <w:proofErr w:type="spellEnd"/>
+      <w:r>
+        <w:t xml:space="preserve"> mice, we observed a </w:t>
+      </w:r>
+      <w:r>
+        <w:t>significant increase</w:t>
+      </w:r>
+      <w:r>
+        <w:t xml:space="preserve"> in fasting induced weight loss</w:t>
+      </w:r>
+      <w:r>
+        <w:t xml:space="preserve"> relative to control mice</w:t>
+      </w:r>
+      <w:r>
+        <w:t>, opposite to what we observed for diet-induced obesity mice (Supplementary Figure 5)</w:t>
+      </w:r>
+      <w:r>
+        <w:t>.</w:t>
+      </w:r>
+      <w:r>
+        <w:t xml:space="preserve">  However, for BTBR</w:t>
+      </w:r>
+      <w:r>
+        <w:t>-</w:t>
+      </w:r>
+      <w:proofErr w:type="spellStart"/>
+      <w:r>
+        <w:rPr>
+          <w:i/>
+        </w:rPr>
+        <w:t>ob</w:t>
+      </w:r>
+      <w:proofErr w:type="spellEnd"/>
+      <w:r>
+        <w:rPr>
+          <w:i/>
+        </w:rPr>
+        <w:t>/</w:t>
+      </w:r>
+      <w:proofErr w:type="spellStart"/>
+      <w:r>
+        <w:rPr>
+          <w:i/>
+        </w:rPr>
+        <w:t>ob</w:t>
+      </w:r>
+      <w:proofErr w:type="spellEnd"/>
+      <w:r>
+        <w:t xml:space="preserve"> mice, we observed an increase in </w:t>
+      </w:r>
+      <w:r>
+        <w:t xml:space="preserve">the </w:t>
+      </w:r>
+      <w:r>
+        <w:t xml:space="preserve">percent weight loss.  These data suggest that background differences play a role in fasting response in the absence of </w:t>
+      </w:r>
+      <w:proofErr w:type="spellStart"/>
+      <w:r>
+        <w:t>leptin</w:t>
+      </w:r>
+      <w:proofErr w:type="spellEnd"/>
+      <w:r>
+        <w:t>.</w:t>
+      </w:r>
+    </w:p>
+    <w:p/>
+    <w:p>
+      <w:r>
+        <w:t>We then tested whether the pre-diet fasting response is predictive of eventual weight gain</w:t>
+      </w:r>
+      <w:r>
+        <w:t xml:space="preserve"> during the course of the diet for the two synthetic diets</w:t>
+      </w:r>
+      <w:r>
+        <w:t xml:space="preserve">.  </w:t>
+      </w:r>
+      <w:r>
+        <w:t xml:space="preserve"> Both </w:t>
+      </w:r>
+      <w:r>
+        <w:t>HFD</w:t>
+      </w:r>
+      <w:r>
+        <w:t xml:space="preserve"> and </w:t>
+      </w:r>
+      <w:r>
+        <w:t>CD</w:t>
+      </w:r>
+      <w:r>
+        <w:t xml:space="preserve"> </w:t>
+      </w:r>
+      <w:r>
+        <w:t xml:space="preserve">fed mice showed a </w:t>
+      </w:r>
+      <w:r>
+        <w:t xml:space="preserve">strong negative </w:t>
+      </w:r>
+      <w:r>
+        <w:t xml:space="preserve">correlation between pre-diet </w:t>
+      </w:r>
+      <w:r>
+        <w:t>fasting response</w:t>
+      </w:r>
+      <w:r>
+        <w:t xml:space="preserve"> and weight gain </w:t>
+      </w:r>
+      <w:r>
+        <w:t xml:space="preserve">throughout </w:t>
+      </w:r>
+      <w:r>
+        <w:t>the diet</w:t>
+      </w:r>
+      <w:r>
+        <w:t xml:space="preserve">ary treatment (Figure </w:t>
+      </w:r>
+      <w:r>
+        <w:t xml:space="preserve">4A </w:t>
+      </w:r>
+      <w:r>
+        <w:t>and B)</w:t>
+      </w:r>
+      <w:r>
+        <w:t xml:space="preserve">. </w:t>
+      </w:r>
+      <w:r>
+        <w:t xml:space="preserve"> </w:t>
+      </w:r>
+      <w:r>
+        <w:t>We examined the</w:t>
+      </w:r>
+      <w:r>
+        <w:t xml:space="preserve"> </w:t>
+      </w:r>
+      <w:r>
+        <w:t>correlations be</w:t>
+      </w:r>
+      <w:r>
+        <w:t xml:space="preserve">tween weight gain on </w:t>
+      </w:r>
+      <w:r>
+        <w:t>HFD</w:t>
+      </w:r>
+      <w:r>
+        <w:t xml:space="preserve"> </w:t>
+      </w:r>
+      <w:r>
+        <w:t>and</w:t>
+      </w:r>
+      <w:r>
+        <w:t xml:space="preserve"> </w:t>
+      </w:r>
+      <w:r>
+        <w:t>pre-diet fasting response and found a significant negative effect</w:t>
+      </w:r>
+      <w:r>
+        <w:t xml:space="preserve"> (r=-0.479, R</w:t>
+      </w:r>
+      <w:r>
+        <w:rPr>
+          <w:vertAlign w:val="superscript"/>
+        </w:rPr>
+        <w:t>2</w:t>
+      </w:r>
+      <w:r>
+        <w:t xml:space="preserve"> =0.23</w:t>
+      </w:r>
+      <w:r>
+        <w:t>0</w:t>
+      </w:r>
+      <w:r>
+        <w:t>,</w:t>
+      </w:r>
+      <w:r>
+        <w:t xml:space="preserve"> p=0.00057</w:t>
+      </w:r>
+      <w:r>
+        <w:t>)</w:t>
+      </w:r>
+      <w:r>
+        <w:t xml:space="preserve">.  Similarly for CD fed mice the same </w:t>
+      </w:r>
+      <w:r>
+        <w:t xml:space="preserve">pattern </w:t>
+      </w:r>
+      <w:r>
+        <w:t>was present</w:t>
+      </w:r>
+      <w:r>
+        <w:t xml:space="preserve"> (r=-0.569, R</w:t>
+      </w:r>
+      <w:r>
+        <w:rPr>
+          <w:vertAlign w:val="superscript"/>
+        </w:rPr>
+        <w:t>2</w:t>
+      </w:r>
+      <w:r>
+        <w:t xml:space="preserve"> =0.324, p=0.00044</w:t>
+      </w:r>
+      <w:r>
+        <w:t>). In terms of</w:t>
+      </w:r>
+      <w:r>
+        <w:t xml:space="preserve"> </w:t>
+      </w:r>
+      <w:r>
+        <w:t>percentage weight gain we</w:t>
+      </w:r>
+      <w:r>
+        <w:t xml:space="preserve"> also observed a significant correlation between this and fasting response</w:t>
+      </w:r>
+      <w:r>
+        <w:t xml:space="preserve"> for</w:t>
+      </w:r>
+      <w:r>
+        <w:t xml:space="preserve"> HFD</w:t>
+      </w:r>
+      <w:r>
+        <w:t xml:space="preserve"> (r=-0.602, R</w:t>
+      </w:r>
+      <w:r>
+        <w:rPr>
+          <w:vertAlign w:val="superscript"/>
+        </w:rPr>
+        <w:t>2</w:t>
+      </w:r>
+      <w:r>
+        <w:t xml:space="preserve"> =0.362, p=6.06 x 10</w:t>
+      </w:r>
+      <w:r>
+        <w:rPr>
+          <w:vertAlign w:val="superscript"/>
+        </w:rPr>
+        <w:t>-6</w:t>
+      </w:r>
+      <w:r>
+        <w:t xml:space="preserve">) and </w:t>
+      </w:r>
+      <w:r>
+        <w:t>CD</w:t>
+      </w:r>
+      <w:r>
+        <w:t xml:space="preserve"> (r=-0.683,</w:t>
+      </w:r>
+      <w:r>
+        <w:t xml:space="preserve"> </w:t>
+      </w:r>
+      <w:r>
+        <w:t>R</w:t>
+      </w:r>
+      <w:r>
+        <w:rPr>
+          <w:vertAlign w:val="superscript"/>
+        </w:rPr>
+        <w:t>2</w:t>
+      </w:r>
+      <w:r>
+        <w:t xml:space="preserve"> =0.466, p=8.66 x 10</w:t>
+      </w:r>
+      <w:r>
+        <w:rPr>
+          <w:vertAlign w:val="superscript"/>
+        </w:rPr>
+        <w:t>-6</w:t>
+      </w:r>
+      <w:r>
+        <w:t>)</w:t>
+      </w:r>
+      <w:r>
+        <w:t xml:space="preserve">.  </w:t>
+      </w:r>
+    </w:p>
+    <w:p/>
+    <w:p>
+      <w:r>
+        <w:t xml:space="preserve">Mice </w:t>
+      </w:r>
+      <w:r>
+        <w:t xml:space="preserve">that </w:t>
+      </w:r>
+      <w:r>
+        <w:t>resisted weight loss during the</w:t>
+      </w:r>
+      <w:r>
+        <w:t xml:space="preserve"> pre-diet </w:t>
+      </w:r>
+      <w:r>
+        <w:t xml:space="preserve">16 hour fast were </w:t>
+      </w:r>
+      <w:r>
+        <w:t xml:space="preserve">far </w:t>
+      </w:r>
+      <w:r>
+        <w:t xml:space="preserve">more susceptible to weight gain while on the experimental diet, </w:t>
+      </w:r>
+      <w:r>
+        <w:t xml:space="preserve">both </w:t>
+      </w:r>
+      <w:r>
+        <w:t xml:space="preserve">in terms of </w:t>
+      </w:r>
+      <w:r>
+        <w:t>a</w:t>
+      </w:r>
+      <w:r>
+        <w:t>bsolute and percent weight gain.</w:t>
+      </w:r>
+      <w:r>
+        <w:t xml:space="preserve">  Together, </w:t>
+      </w:r>
+      <w:r>
+        <w:t xml:space="preserve">the pre-diet </w:t>
+      </w:r>
+      <w:r>
+        <w:t>fasting responses combined with the dietary treatment</w:t>
+      </w:r>
+      <w:r>
+        <w:t xml:space="preserve"> were</w:t>
+      </w:r>
+      <w:r>
+        <w:t xml:space="preserve"> able to account for 67.8% of the variability in absolute weight gain and 68.8% of the percent weight gain.</w:t>
+      </w:r>
+      <w:r>
+        <w:tab/>
+      </w:r>
+    </w:p>
+    <w:p>
+      <w:pPr>
+        <w:pStyle w:val="Heading1"/>
+      </w:pPr>
+      <w:r>
+        <w:t>Conclusions</w:t>
+      </w:r>
+    </w:p>
+    <w:p>
+      <w:r>
+        <w:t xml:space="preserve">In this study we have described </w:t>
+      </w:r>
+      <w:r>
+        <w:t xml:space="preserve">the physiological effects of dietary manipulation </w:t>
+      </w:r>
+      <w:r>
+        <w:t>in a common inbred strain of laboratory mice</w:t>
+      </w:r>
+      <w:r>
+        <w:t xml:space="preserve">.  </w:t>
+      </w:r>
+      <w:r>
+        <w:t>The aim of this s</w:t>
+      </w:r>
+      <w:r>
+        <w:t>tudy was to control the genetic</w:t>
+      </w:r>
+      <w:r>
+        <w:t xml:space="preserve"> background</w:t>
+      </w:r>
+      <w:r>
+        <w:t>, environment and diet of these laboratory animals as closely as possible in order to assess the amount of variability that is not due to genetic differences.</w:t>
+      </w:r>
+    </w:p>
+    <w:p/>
+    <w:p>
+      <w:r>
+        <w:t xml:space="preserve">We have observed substantial within-strain variability </w:t>
+      </w:r>
+      <w:r>
+        <w:t>in</w:t>
+      </w:r>
+      <w:r>
+        <w:t xml:space="preserve"> the response to </w:t>
+      </w:r>
+      <w:r>
+        <w:t>HFD</w:t>
+      </w:r>
+      <w:r>
+        <w:t xml:space="preserve"> and have explored the physiological basis for these differences</w:t>
+      </w:r>
+      <w:r>
+        <w:t xml:space="preserve"> by examining a variety of pre-diet biomarkers.  </w:t>
+      </w:r>
+      <w:r>
+        <w:t xml:space="preserve">Similar to our findings of increased variance of weight on </w:t>
+      </w:r>
+      <w:r>
+        <w:t>HFD</w:t>
+      </w:r>
+      <w:r>
+        <w:t xml:space="preserve">, the single nucleotide polymorphism located in the FTO gene led to not only weight gain, but also increased phenotypic variance </w:t>
+      </w:r>
+      <w:r>
+        <w:fldChar w:fldCharType="begin" w:fldLock="1"/>
+      </w:r>
+      <w:r>
+        <w:instrText>ADDIN CSL_CITATION { "citationItems" : [ { "id" : "ITEM-1", "itemData" : { "DOI" : "10.1038/nature11401", "ISSN" : "1476-4687", "PMID" : "22982992", "abstract" : "There is evidence across several species for genetic control of phenotypic variation of complex traits, such that the variance among phenotypes is genotype dependent. Understanding genetic control of variability is important in evolutionary biology, agricultural selection programmes and human medicine, yet for complex traits, no individual genetic variants associated with variance, as opposed to the mean, have been identified. Here we perform a meta-analysis of genome-wide association studies of phenotypic variation using \u223c170,000 samples on height and body mass index (BMI) in human populations. We report evidence that the single nucleotide polymorphism (SNP) rs7202116 at the FTO gene locus, which is known to be associated with obesity (as measured by mean BMI for each rs7202116 genotype), is also associated with phenotypic variability. We show that the results are not due to scale effects or other artefacts, and find no other experiment-wise significant evidence for effects on variability, either at loci other than FTO for BMI or at any locus for height. The difference in variance for BMI among individuals with opposite homozygous genotypes at the FTO locus is approximately 7%, corresponding to a difference of \u223c0.5 kilograms in the standard deviation of weight. Our results indicate that genetic variants can be discovered that are associated with variability, and that between-person variability in obesity can partly be explained by the genotype at the FTO locus. The results are consistent with reported FTO by environment interactions for BMI, possibly mediated by DNA methylation. Our BMI results for other SNPs and our height results for all SNPs suggest that most genetic variants, including those that influence mean height or mean BMI, are not associated with phenotypic variance, or that their effects on variability are too small to detect even with samples sizes greater than 100,000.", "author" : [ { "dropping-particle" : "", "family" : "Yang", "given" : "Jian", "non-dropping-particle" : "", "parse-names" : false, "suffix" : "" }, { "dropping-particle" : "", "family" : "Loos", "given" : "Ruth J F", "non-dropping-particle" : "", "parse-names" : false, "suffix" : "" }, { "dropping-particle" : "", "family" : "Powell", "given" : "Joseph E", "non-dropping-particle" : "", "parse-names" : false, "suffix" : "" }, { "dropping-particle" : "", "family" : "Medland", "given" : "Sarah E", "non-dropping-particle" : "", "parse-names" : false, "suffix" : "" }, { "dropping-particle" : "", "family" : "Speliotes", "given" : "Elizabeth K", "non-dropping-particle" : "", "parse-names" : false, "suffix" : "" }, { "dropping-particle" : "", "family" : "Chasman", "given" : "Daniel I", "non-dropping-particle" : "", "parse-names" : false, "suffix" : "" }, { "dropping-particle" : "", "family" : "Rose", "given" : "Lynda M", "non-dropping-particle" : "", "parse-names" : false, "suffix" : "" }, { "dropping-particle" : "", "family" : "Thorleifsson", "given" : "Gudmar", "non-dropping-particle" : "", "parse-names" : false, "suffix" : "" }, { "dropping-particle" : "", "family" : "Steinthorsdottir", "given" : "Valgerdur", "non-dropping-particle" : "", "parse-names" : false, "suffix" : "" }, { "dropping-particle" : "", "family" : "M\u00e4gi", "given" : "Reedik", "non-dropping-particle" : "", "parse-names" : false, "suffix" : "" }, { "dropping-particle" : "", "family" : "Waite", "given" : "Lindsay", "non-dropping-particle" : "", "parse-names" : false, "suffix" : "" }, { "dropping-particle" : "", "family" : "Smith", "given" : "Albert Vernon", "non-dropping-particle" : "", "parse-names" : false, "suffix" : "" }, { "dropping-particle" : "", "family" : "Yerges-Armstrong", "given" : "Laura M", "non-dropping-particle" : "", "parse-names" : false, "suffix" : "" }, { "dropping-particle" : "", "family" : "Monda", "given" : "Keri L", "non-dropping-particle" : "", "parse-names" : false, "suffix" : "" }, { "dropping-particle" : "", "family" : "Hadley", "given" : "David", "non-dropping-particle" : "", "parse-names" : false, "suffix" : "" }, { "dropping-particle" : "", "family" : "Mahajan", "given" : "Anubha", "non-dropping-particle" : "", "parse-names" : false, "suffix" : "" }, { "dropping-particle" : "", "family" : "Li", "given" : "Guo", "non-dropping-particle" : "", "parse-names" : false, "suffix" : "" }, { "dropping-particle" : "", "family" : "Kapur", "given" : "Karen", "non-dropping-particle" : "", "parse-names" : false, "suffix" : "" }, { "dropping-particle" : "", "family" : "Vitart", "given" : "Veronique", "non-dropping-particle" : "", "parse-names" : false, "suffix" : "" }, { "dropping-particle" : "", "family" : "Huffman", "given" : "Jennifer E", "non-dropping-particle" : "", "parse-names" : false, "suffix" : "" }, { "dropping-particle" : "", "family" : "Wang", "given" : "Sophie R", "non-dropping-particle" : "", "parse-names" : false, "suffix" : "" }, { "dropping-particle" : "", "family" : "Palmer", "given" : "Cameron", "non-dropping-particle" : "", "parse-names" : false, "suffix" : "" }, { "dropping-particle" : "", "family" : "Esko", "given" : "T\u00f5nu", "non-dropping-particle" : "", "parse-names" : false, "suffix" : "" }, { "dropping-particle" : "", "family" : "Fischer", "given" : "Krista", "non-dropping-particle" : "", "parse-names" : false, "suffix" : "" }, { "dropping-particle" : "", "family" : "Zhao", "given" : "Jing Hua", "non-dropping-particle" : "", "parse-names" : false, "suffix" : "" }, { "dropping-particle" : "", "family" : "Demirkan", "given" : "Ay\u015fe", "non-dropping-particle" : "", "parse-names" : false, "suffix" : "" }, { "dropping-particle" : "", "family" : "Isaacs", "given" : "Aaron", "non-dropping-particle" : "", "parse-names" : false, "suffix" : "" }, { "dropping-particle" : "", "family" : "Feitosa", "given" : "Mary F", "non-dropping-particle" : "", "parse-names" : false, "suffix" : "" }, { "dropping-particle" : "", "family" : "Luan", "given" : "Jian'an", "non-dropping-particle" : "", "parse-names" : false, "suffix" : "" }, { "dropping-particle" : "", "family" : "Heard-Costa", "given" : "Nancy L", "non-dropping-particle" : "", "parse-names" : false, "suffix" : "" }, { "dropping-particle" : "", "family" : "White", "given" : "Charles", "non-dropping-particle" : "", "parse-names" : false, "suffix" : "" }, { "dropping-particle" : "", "family" : "Jackson", "given" : "Anne U", "non-dropping-particle" : "", "parse-names" : false, "suffix" : "" }, { "dropping-particle" : "", "family" : "Preuss", "given" : "Michael", "non-dropping-particle" : "", "parse-names" : false, "suffix" : "" }, { "dropping-particle" : "", "family" : "Ziegler", "given" : "Andreas", "non-dropping-particle" : "", "parse-names" : false, "suffix" : "" }, { "dropping-particle" : "", "family" : "Eriksson", "given" : "Joel", "non-dropping-particle" : "", "parse-names" : false, "suffix" : "" }, { "dropping-particle" : "", "family" : "Kutalik", "given" : "Zolt\u00e1n", "non-dropping-particle" : "", "parse-names" : false, "suffix" : "" }, { "dropping-particle" : "", "family" : "Frau", "given" : "Francesca", "non-dropping-particle" : "", "parse-names" : false, "suffix" : "" }, { "dropping-particle" : "", "family" : "Nolte", "given" : "Ilja M", "non-dropping-particle" : "", "parse-names" : false, "suffix" : "" }, { "dropping-particle" : "V", "family" : "Vliet-Ostaptchouk", "given" : "Jana", "non-dropping-particle" : "Van", "parse-names" : false, "suffix" : "" }, { "dropping-particle" : "", "family" : "Hottenga", "given" : "Jouke-Jan", "non-dropping-particle" : "", "parse-names" : false, "suffix" : "" }, { "dropping-particle" : "", "family" : "Jacobs", "given" : "Kevin B", "non-dropping-particle" : "", "parse-names" : false, "suffix" : "" }, { "dropping-particle" : "", "family" : "Verweij", "given" : "Niek", "non-dropping-particle" : "", "parse-names" : false, "suffix" : "" }, { "dropping-particle" : "", "family" : "Goel", "given" : "Anuj", "non-dropping-particle" : "", "parse-names" : false, "suffix" : "" }, { "dropping-particle" : "", "family" : "Medina-Gomez", "given" : "Carolina", "non-dropping-particle" : "", "parse-names" : false, "suffix" : "" }, { "dropping-particle" : "", "family" : "Estrada", "given" : "Karol", "non-dropping-particle" : "", "parse-names" : false, "suffix" : "" }, { "dropping-particle" : "", "family" : "Bragg-Gresham", "given" : "Jennifer Lynn", "non-dropping-particle" : "", "parse-names" : false, "suffix" : "" }, { "dropping-particle" : "", "family" : "Sanna", "given" : "Serena", "non-dropping-particle" : "", "parse-names" : false, "suffix" : "" }, { "dropping-particle" : "", "family" : "Sidore", "given" : "Carlo", "non-dropping-particle" : "", "parse-names" : false, "suffix" : "" }, { "dropping-particle" : "", "family" : "Tyrer", "given" : "Jonathan", "non-dropping-particle" : "", "parse-names" : false, "suffix" : "" }, { "dropping-particle" : "", "family" : "Teumer", "given" : "Alexander", "non-dropping-particle" : "", "parse-names" : false, "suffix" : "" }, { "dropping-particle" : "", "family" : "Prokopenko", "given" : "Inga", "non-dropping-particle" : "", "parse-names" : false, "suffix" : "" }, { "dropping-particle" : "", "family" : "Mangino", "given" : "Massimo", "non-dropping-particle" : "", "parse-names" : false, "suffix" : "" }, { "dropping-particle" : "", "family" : "Lindgren", "given" : "Cecilia M", "non-dropping-particle" : "", "parse-names" : false, "suffix" : "" }, { "dropping-particle" : "", "family" : "Assimes", "given" : "Themistocles L", "non-dropping-particle" : "", "parse-names" : false, "suffix" : "" }, { "dropping-particle" : "", "family" : "Shuldiner", "given" : "Alan R", "non-dropping-particle" : "", "parse-names" : false, "suffix" : "" }, { "dropping-particle" : "", "family" : "Hui", "given" : "Jennie", "non-dropping-particle" : "", "parse-names" : false, "suffix" : "" }, { "dropping-particle" : "", "family" : "Beilby", "given" : "John P", "non-dropping-particle" : "", "parse-names" : false, "suffix" : "" }, { "dropping-particle" : "", "family" : "McArdle", "given" : "Wendy L", "non-dropping-particle" : "", "parse-names" : false, "suffix" : "" }, { "dropping-particle" : "", "family" : "Hall", "given" : "Per", "non-dropping-particle" : "", "parse-names" : false, "suffix" : "" }, { "dropping-particle" : "", "family" : "Haritunians", "given" : "Talin", "non-dropping-particle" : "", "parse-names" : false, "suffix" : "" }, { "dropping-particle" : "", "family" : "Zgaga", "given" : "Lina", "non-dropping-particle" : "", "parse-names" : false, "suffix" : "" }, { "dropping-particle" : "", "family" : "Kolcic", "given" : "Ivana", "non-dropping-particle" : "", "parse-names" : false, "suffix" : "" }, { "dropping-particle" : "", "family" : "Polasek", "given" : "Ozren", "non-dropping-particle" : "", "parse-names" : false, "suffix" : "" }, { "dropping-particle" : "", "family" : "Zemunik", "given" : "Tatijana", "non-dropping-particle" : "", "parse-names" : false, "suffix" : "" }, { "dropping-particle" : "", "family" : "Oostra", "given" : "Ben a", "non-dropping-particle" : "", "parse-names" : false, "suffix" : "" }, { "dropping-particle" : "", "family" : "Junttila", "given" : "M Juhani", "non-dropping-particle" : "", "parse-names" : false, "suffix" : "" }, { "dropping-particle" : "", "family" : "Gr\u00f6nberg", "given" : "Henrik", "non-dropping-particle" : "", "parse-names" : false, "suffix" : "" }, { "dropping-particle" : "", "family" : "Schreiber", "given" : "Stefan", "non-dropping-particle" : "", "parse-names" : false, "suffix" : "" }, { "dropping-particle" : "", "family" : "Peters", "given" : "Annette", "non-dropping-particle" : "", "parse-names" : false, "suffix" : "" }, { "dropping-particle" : "", "family" : "Hicks", "given" : "Andrew a", "non-dropping-particle" : "", "parse-names" : false, "suffix" : "" }, { "dropping-particle" : "", "family" : "Stephens", "given" : "Jonathan", "non-dropping-particle" : "", "parse-names" : false, "suffix" : "" }, { "dropping-particle" : "", "family" : "Foad", "given" : "Nicola S", "non-dropping-particle" : "", "parse-names" : false, "suffix" : "" }, { "dropping-particle" : "", "family" : "Laitinen", "given" : "Jaana", "non-dropping-particle" : "", "parse-names" : false, "suffix" : "" }, { "dropping-particle" : "", "family" : "Pouta", "given" : "Anneli", "non-dropping-particle" : "", "parse-names" : false, "suffix" : "" }, { "dropping-particle" : "", "family" : "Kaakinen", "given" : "Marika", "non-dropping-particle" : "", "parse-names" : false, "suffix" : "" }, { "dropping-particle" : "", "family" : "Willemsen", "given" : "Gonneke", "non-dropping-particle" : "", "parse-names" : false, "suffix" : "" }, { "dropping-particle" : "", "family" : "Vink", "given" : "Jacqueline M", "non-dropping-particle" : "", "parse-names" : false, "suffix" : "" }, { "dropping-particle" : "", "family" : "Wild", "given" : "Sarah H", "non-dropping-particle" : "", "parse-names" : false, "suffix" : "" }, { "dropping-particle" : "", "family" : "Navis", "given" : "Gerjan", "non-dropping-particle" : "", "parse-names" : false, "suffix" : "" }, { "dropping-particle" : "", "family" : "Asselbergs", "given" : "Folkert W", "non-dropping-particle" : "", "parse-names" : false, "suffix" : "" }, { "dropping-particle" : "", "family" : "Homuth", "given" : "Georg", "non-dropping-particle" : "", "parse-names" : false, "suffix" : "" }, { "dropping-particle" : "", "family" : "John", "given" : "Ulrich", "non-dropping-particle" : "", "parse-names" : false, "suffix" : "" }, { "dropping-particle" : "", "family" : "Iribarren", "given" : "Carlos", "non-dropping-particle" : "", "parse-names" : false, "suffix" : "" }, { "dropping-particle" : "", "family" : "Harris", "given" : "Tamara", "non-dropping-particle" : "", "parse-names" : false, "suffix" : "" }, { "dropping-particle" : "", "family" : "Launer", "given" : "Lenore", "non-dropping-particle" : "", "parse-names" : false, "suffix" : "" }, { "dropping-particle" : "", "family" : "Gudnason", "given" : "Vilmundur", "non-dropping-particle" : "", "parse-names" : false, "suffix" : "" }, { "dropping-particle" : "", "family" : "O'Connell", "given" : "Jeffrey R", "non-dropping-particle" : "", "parse-names" : false, "suffix" : "" }, { "dropping-particle" : "", "family" : "Boerwinkle", "given" : "Eric", "non-dropping-particle" : "", "parse-names" : false, "suffix" : "" }, { "dropping-particle" : "", "family" : "Cadby", "given" : "Gemma", "non-dropping-particle" : "", "parse-names" : false, "suffix" : "" }, { "dropping-particle" : "", "family" : "Palmer", "given" : "Lyle J", "non-dropping-particle" : "", "parse-names" : false, "suffix" : "" }, { "dropping-particle" : "", "family" : "James", "given" : "Alan L", "non-dropping-particle" : "", "parse-names" : false, "suffix" : "" }, { "dropping-particle" : "", "family" : "Musk", "given" : "Arthur W", "non-dropping-particle" : "", "parse-names" : false, "suffix" : "" }, { "dropping-particle" : "", "family" : "Ingelsson", "given" : "Erik", "non-dropping-particle" : "", "parse-names" : false, "suffix" : "" }, { "dropping-particle" : "", "family" : "Psaty", "given" : "Bruce M", "non-dropping-particle" : "", "parse-names" : false, "suffix" : "" }, { "dropping-particle" : "", "family" : "Beckmann", "given" : "Jacques S", "non-dropping-particle" : "", "parse-names" : false, "suffix" : "" }, { "dropping-particle" : "", "family" : "Waeber", "given" : "Gerard", "non-dropping-particle" : "", "parse-names" : false, "suffix" : "" }, { "dropping-particle" : "", "family" : "Vollenweider", "given" : "Peter", "non-dropping-particle" : "", "parse-names" : false, "suffix" : "" }, { "dropping-particle" : "", "family" : "Hayward", "given" : "Caroline", "non-dropping-particle" : "", "parse-names" : false, "suffix" : "" }, { "dropping-particle" : "", "family" : "Wright", "given" : "Alan F", "non-dropping-particle" : "", "parse-names" : false, "suffix" : "" }, { "dropping-particle" : "", "family" : "Rudan", "given" : "Igor", "non-dropping-particle" : "", "parse-names" : false, "suffix" : "" }, { "dropping-particle" : "", "family" : "Groop", "given" : "Leif C", "non-dropping-particle" : "", "parse-names" : false, "suffix" : "" }, { "dropping-particle" : "", "family" : "Metspalu", "given" : "Andres", "non-dropping-particle" : "", "parse-names" : false, "suffix" : "" }, { "dropping-particle" : "", "family" : "Khaw", "given" : "Kay Tee", "non-dropping-particle" : "", "parse-names" : false, "suffix" : "" }, { "dropping-particle" : "", "family" : "Duijn", "given" : "Cornelia M", "non-dropping-particle" : "van", "parse-names" : false, "suffix" : "" }, { "dropping-particle" : "", "family" : "Borecki", "given" : "Ingrid B", "non-dropping-particle" : "", "parse-names" : false, "suffix" : "" }, { "dropping-particle" : "", "family" : "Province", "given" : "Michael a", "non-dropping-particle" : "", "parse-names" : false, "suffix" : "" }, { "dropping-particle" : "", "family" : "Wareham", "given" : "Nicholas J", "non-dropping-particle" : "", "parse-names" : false, "suffix" : "" }, { "dropping-particle" : "", "family" : "Tardif", "given" : "Jean-Claude", "non-dropping-particle" : "", "parse-names" : false, "suffix" : "" }, { "dropping-particle" : "V", "family" : "Huikuri", "given" : "Heikki", "non-dropping-particle" : "", "parse-names" : false, "suffix" : "" }, { "dropping-particle" : "", "family" : "Cupples", "given" : "L Adrienne", "non-dropping-particle" : "", "parse-names" : false, "suffix" : "" }, { "dropping-particle" : "", "family" : "Atwood", "given" : "Larry D", "non-dropping-particle" : "", "parse-names" : false, "suffix" : "" }, { "dropping-particle" : "", "family" : "Fox", "given" : "Caroline S", "non-dropping-particle" : "", "parse-names" : false, "suffix" : "" }, { "dropping-particle" : "", "family" : "Boehnke", "given" : "Michael", "non-dropping-particle" : "", "parse-names" : false, "suffix" : "" }, { "dropping-particle" : "", "family" : "Collins", "given" : "Francis S", "non-dropping-particle" : "", "parse-names" : false, "suffix" : "" }, { "dropping-particle" : "", "family" : "Mohlke", "given" : "Karen L", "non-dropping-particle" : "", "parse-names" : false, "suffix" : "" }, { "dropping-particle" : "", "family" : "Erdmann", "given" : "Jeanette", "non-dropping-particle" : "", "parse-names" : false, "suffix" : "" }, { "dropping-particle" : "", "family" : "Schunkert", "given" : "Heribert", "non-dropping-particle" : "", "parse-names" : false, "suffix" : "" }, { "dropping-particle" : "", "family" : "Hengstenberg", "given" : "Christian", "non-dropping-particle" : "", "parse-names" : false, "suffix" : "" }, { "dropping-particle" : "", "family" : "Stark", "given" : "Klaus", "non-dropping-particle" : "", "parse-names" : false, "suffix" : "" }, { "dropping-particle" : "", "family" : "Lorentzon", "given" : "Mattias", "non-dropping-particle" : "", "parse-names" : false, "suffix" : "" }, { "dropping-particle" : "", "family" : "Ohlsson", "given" : "Claes", "non-dropping-particle" : "", "parse-names" : false, "suffix" : "" }, { "dropping-particle" : "", "family" : "Cusi", "given" : "Daniele", "non-dropping-particle" : "", "parse-names" : false, "suffix" : "" }, { "dropping-particle" : "", "family" : "Staessen", "given" : "Jan a", "non-dropping-particle" : "", "parse-names" : false, "suffix" : "" }, { "dropping-particle" : "", "family" : "Klauw", "given" : "Melanie M", "non-dropping-particle" : "Van der", "parse-names" : false, "suffix" : "" }, { "dropping-particle" : "", "family" : "Pramstaller", "given" : "Peter P", "non-dropping-particle" : "", "parse-names" : false, "suffix" : "" }, { "dropping-particle" : "", "family" : "Kathiresan", "given" : "Sekar", "non-dropping-particle" : "", "parse-names" : false, "suffix" : "" }, { "dropping-particle" : "", "family" : "Jolley", "given" : "Jennifer D", "non-dropping-particle" : "", "parse-names" : false, "suffix" : "" }, { "dropping-particle" : "", "family" : "Ripatti", "given" : "Samuli", "non-dropping-particle" : "", "parse-names" : false, "suffix" : "" }, { "dropping-particle" : "", "family" : "Jarvelin", "given" : "Marjo-Riitta", "non-dropping-particle" : "", "parse-names" : false, "suffix" : "" }, { "dropping-particle" : "", "family" : "Geus", "given" : "Eco J C", "non-dropping-particle" : "de", "parse-names" : false, "suffix" : "" }, { "dropping-particle" : "", "family" : "Boomsma", "given" : "Dorret I", "non-dropping-particle" : "", "parse-names" : false, "suffix" : "" }, { "dropping-particle" : "", "family" : "Penninx", "given" : "Brenda", "non-dropping-particle" : "", "parse-names" : false, "suffix" : "" }, { "dropping-particle" : "", "family" : "Wilson", "given" : "James F", "non-dropping-particle" : "", "parse-names" : false, "suffix" : "" }, { "dropping-particle" : "", "family" : "Campbell", "given" : "Harry", "non-dropping-particle" : "", "parse-names" : false, "suffix" : "" }, { "dropping-particle" : "", "family" : "Chanock", "given" : "Stephen J", "non-dropping-particle" : "", "parse-names" : false, "suffix" : "" }, { "dropping-particle" : "", "family" : "Harst", "given" : "Pim", "non-dropping-particle" : "van der", "parse-names" : false, "suffix" : "" }, { "dropping-particle" : "", "family" : "Hamsten", "given" : "Anders", "non-dropping-particle" : "", "parse-names" : false, "suffix" : "" }, { "dropping-particle" : "", "family" : "Watkins", "given" : "Hugh", "non-dropping-particle" : "", "parse-names" : false, "suffix" : "" }, { "dropping-particle" : "", "family" : "Hofman", "given" : "Albert", "non-dropping-particle" : "", "parse-names" : false, "suffix" : "" }, { "dropping-particle" : "", "family" : "Witteman", "given" : "Jacqueline C", "non-dropping-particle" : "", "parse-names" : false, "suffix" : "" }, { "dropping-particle" : "", "family" : "Zillikens", "given" : "M Carola", "non-dropping-particle" : "", "parse-names" : false, "suffix" : "" }, { "dropping-particle" : "", "family" : "Uitterlinden", "given" : "Andr\u00e9 G", "non-dropping-particle" : "", "parse-names" : false, "suffix" : "" }, { "dropping-particle" : "", "family" : "Rivadeneira", "given" : "Fernando", "non-dropping-particle" : "", "parse-names" : false, "suffix" : "" }, { "dropping-particle" : "", "family" : "Kiemeney", "given" : "Lambertus a", "non-dropping-particle" : "", "parse-names" : false, "suffix" : "" }, { "dropping-particle" : "", "family" : "Vermeulen", "given" : "Sita H", "non-dropping-particle" : "", "parse-names" : false, "suffix" : "" }, { "dropping-particle" : "", "family" : "Abecasis", "given" : "Goncalo R", "non-dropping-particle" : "", "parse-names" : false, "suffix" : "" }, { "dropping-particle" : "", "family" : "Schlessinger", "given" : "David", "non-dropping-particle" : "", "parse-names" : false, "suffix" : "" }, { "dropping-particle" : "", "family" : "Schipf", "given" : "Sabine", "non-dropping-particle" : "", "parse-names" : false, "suffix" : "" }, { "dropping-particle" : "", "family" : "Stumvoll", "given" : "Michael", "non-dropping-particle" : "", "parse-names" : false, "suffix" : "" }, { "dropping-particle" : "", "family" : "T\u00f6njes", "given" : "Anke", "non-dropping-particle" : "", "parse-names" : false, "suffix" : "" }, { "dropping-particle" : "", "family" : "Spector", "given" : "Tim D", "non-dropping-particle" : "", "parse-names" : false, "suffix" : "" }, { "dropping-particle" : "", "family" : "North", "given" : "Kari E", "non-dropping-particle" : "", "parse-names" : false, "suffix" : "" }, { "dropping-particle" : "", "family" : "Lettre", "given" : "Guillaume", "non-dropping-particle" : "", "parse-names" : false, "suffix" : "" }, { "dropping-particle" : "", "family" : "McCarthy", "given" : "Mark I", "non-dropping-particle" : "", "parse-names" : false, "suffix" : "" }, { "dropping-particle" : "", "family" : "Berndt", "given" : "Sonja I", "non-dropping-particle" : "", "parse-names" : false, "suffix" : "" }, { "dropping-particle" : "", "family" : "Heath", "given" : "Andrew C", "non-dropping-particle" : "", "parse-names" : false, "suffix" : "" }, { "dropping-particle" : "", "family" : "Madden", "given" : "Pamela a F", "non-dropping-particle" : "", "parse-names" : false, "suffix" : "" }, { "dropping-particle" : "", "family" : "Nyholt", "given" : "Dale R", "non-dropping-particle" : "", "parse-names" : false, "suffix" : "" }, { "dropping-particle" : "", "family" : "Montgomery", "given" : "Grant W", "non-dropping-particle" : "", "parse-names" : false, "suffix" : "" }, { "dropping-particle" : "", "family" : "Martin", "given" : "Nicholas G", "non-dropping-particle" : "", "parse-names" : false, "suffix" : "" }, { "dropping-particle" : "", "family" : "McKnight", "given" : "Barbara", "non-dropping-particle" : "", "parse-names" : false, "suffix" : "" }, { "dropping-particle" : "", "family" : "Strachan", "given" : "David P", "non-dropping-particle" : "", "parse-names" : false, "suffix" : "" }, { "dropping-particle" : "", "family" : "Hill", "given" : "William G", "non-dropping-particle" : "", "parse-names" : false, "suffix" : "" }, { "dropping-particle" : "", "family" : "Snieder", "given" : "Harold", "non-dropping-particle" : "", "parse-names" : false, "suffix" : "" }, { "dropping-particle" : "", "family" : "Ridker", "given" : "Paul M", "non-dropping-particle" : "", "parse-names" : false, "suffix" : "" }, { "dropping-particle" : "", "family" : "Thorsteinsdottir", "given" : "Unnur", "non-dropping-particle" : "", "parse-names" : false, "suffix" : "" }, { "dropping-particle" : "", "family" : "Stefansson", "given" : "Kari", "non-dropping-particle" : "", "parse-names" : false, "suffix" : "" }, { "dropping-particle" : "", "family" : "Frayling", "given" : "Timothy M", "non-dropping-particle" : "", "parse-names" : false, "suffix" : "" }, { "dropping-particle" : "", "family" : "Hirschhorn", "given" : "Joel N", "non-dropping-particle" : "", "parse-names" : false, "suffix" : "" }, { "dropping-particle" : "", "family" : "Goddard", "given" : "Michael E", "non-dropping-particle" : "", "parse-names" : false, "suffix" : "" }, { "dropping-particle" : "", "family" : "Visscher", "given" : "Peter M", "non-dropping-particle" : "", "parse-names" : false, "suffix" : "" } ], "container-title" : "Nature", "id" : "ITEM-1", "issue" : "7419", "issued" : { "date-parts" : [ [ "2012", "10", "11" ] ] }, "page" : "267-72", "publisher" : "Nature Publishing Group", "title" : "FTO genotype is associated with phenotypic variability of body mass index.", "type" : "article-journal", "volume" : "490" }, "uris" : [ "http://www.mendeley.com/documents/?uuid=07fee979-06c3-4eec-8634-a7ad8e4b9478" ] } ], "mendeley" : { "previouslyFormattedCitation" : "[21]" }, "properties" : { "noteIndex" : 0 }, "schema" : "https://github.com/citation-style-language/schema/raw/master/csl-citation.json" }</w:instrText>
+      </w:r>
+      <w:r>
+        <w:fldChar w:fldCharType="separate"/>
+      </w:r>
+      <w:r>
+        <w:rPr>
+          <w:noProof/>
+        </w:rPr>
+        <w:t>[21]</w:t>
+      </w:r>
+      <w:r>
+        <w:fldChar w:fldCharType="end"/>
+      </w:r>
+      <w:r>
+        <w:t xml:space="preserve">.  </w:t>
+      </w:r>
+      <w:r>
+        <w:t>We did not observe any data supporting the hypothesis that under this paradigm pre-diet body weight or hormone levels are predictive of weight gain, but we did observe a strong predictive effect of body weight responses to food deprivation</w:t>
+      </w:r>
+      <w:r>
+        <w:t>.</w:t>
+      </w:r>
+      <w:r>
+        <w:t xml:space="preserve">  </w:t>
+      </w:r>
+      <w:r>
+        <w:t xml:space="preserve">Based on these data, the predictive utility of fasting responses is nearly 5 fold greater than that of </w:t>
+      </w:r>
+      <w:proofErr w:type="spellStart"/>
+      <w:r>
+        <w:t>leptin</w:t>
+      </w:r>
+      <w:proofErr w:type="spellEnd"/>
+      <w:r>
+        <w:t xml:space="preserve"> levels, which had been previously reported to be of some use in predicting weight gain</w:t>
+      </w:r>
+      <w:r>
+        <w:t xml:space="preserve"> </w:t>
+      </w:r>
+      <w:r>
+        <w:fldChar w:fldCharType="begin" w:fldLock="1"/>
+      </w:r>
+      <w:r>
+        <w:instrText>ADDIN CSL_CITATION { "citationItems" : [ { "id" : "ITEM-1", "itemData" : { "ISSN" : "1078-8956", "PMID" : "9018247", "abstract" : "Leptin, the product of the ob gene, is a hormone, produced by adipose cells, that inhibits food intake and increases energy expenditure in rodents. In humans, plasma leptin concentrations correlate closely with the size of the adipose tissue depot; however, there is considerable variation in plasma leptin concentrations at any given degree of fatness. To investigate whether individuals prone to weight gain are hypoleptinemic, we measured fasting plasma leptin concentrations in two groups of weight-matched nondiabetic Pima Indians followed for approximately 3 years, 19 of whom subsequently gained weight and 17 of whom maintained their weight. After we adjusted for initial percent body fat, mean plasma leptin concentration was lower in those who gained weight than in those whose weight was stable. These data indicate that relatively low plasma leptin concentrations may play a role in the development of obesity in Pima Indians, a population prone to obesity.", "author" : [ { "dropping-particle" : "", "family" : "Ravussin", "given" : "E", "non-dropping-particle" : "", "parse-names" : false, "suffix" : "" }, { "dropping-particle" : "", "family" : "Pratley", "given" : "R E", "non-dropping-particle" : "", "parse-names" : false, "suffix" : "" }, { "dropping-particle" : "", "family" : "Maffei", "given" : "M", "non-dropping-particle" : "", "parse-names" : false, "suffix" : "" }, { "dropping-particle" : "", "family" : "Wang", "given" : "H", "non-dropping-particle" : "", "parse-names" : false, "suffix" : "" }, { "dropping-particle" : "", "family" : "Friedman", "given" : "J M", "non-dropping-particle" : "", "parse-names" : false, "suffix" : "" }, { "dropping-particle" : "", "family" : "Bennett", "given" : "P H", "non-dropping-particle" : "", "parse-names" : false, "suffix" : "" }, { "dropping-particle" : "", "family" : "Bogardus", "given" : "C", "non-dropping-particle" : "", "parse-names" : false, "suffix" : "" } ], "container-title" : "Nature medicine", "id" : "ITEM-1", "issue" : "2", "issued" : { "date-parts" : [ [ "1997", "2" ] ] }, "page" : "238-40", "title" : "Relatively low plasma leptin concentrations precede weight gain in Pima Indians.", "type" : "article-journal", "volume" : "3" }, "uris" : [ "http://www.mendeley.com/documents/?uuid=ebb3efde-e881-4da4-8d86-0cdc53ad3806" ] } ], "mendeley" : { "previouslyFormattedCitation" : "[22]" }, "properties" : { "noteIndex" : 0 }, "schema" : "https://github.com/citation-style-language/schema/raw/master/csl-citation.json" }</w:instrText>
+      </w:r>
+      <w:r>
+        <w:fldChar w:fldCharType="separate"/>
+      </w:r>
+      <w:r>
+        <w:rPr>
+          <w:noProof/>
+        </w:rPr>
+        <w:t>[22]</w:t>
+      </w:r>
+      <w:r>
+        <w:fldChar w:fldCharType="end"/>
+      </w:r>
+      <w:r>
+        <w:t>.</w:t>
+      </w:r>
+      <w:r>
+        <w:t xml:space="preserve">  </w:t>
+      </w:r>
+      <w:r>
+        <w:t>The small effect sizes of SNPs associated with obesity through GWAS has prevented their clinical utility for predicting future weight gain</w:t>
+      </w:r>
+      <w:r>
+        <w:t xml:space="preserve"> </w:t>
+      </w:r>
+      <w:r>
+        <w:fldChar w:fldCharType="begin" w:fldLock="1"/>
+      </w:r>
+      <w:r>
+        <w:instrText>ADDIN CSL_CITATION { "citationItems" : [ { "id" : "ITEM-1", "itemData" : { "DOI" : "10.1038/ng.686", "ISBN" : "1546-1718 (Electronic)\\n1061-4036 (Linking)", "ISSN" : "1061-4036", "PMID" : "20935630", "abstract" : "Obesity is globally prevalent and highly heritable, but its underlying genetic factors remain largely elusive. To identify genetic loci for obesity susceptibility, we examined associations between body mass index and \u223c 2.8 million SNPs in up to 123,865 individuals with targeted follow up of 42 SNPs in up to 125,931 additional individuals. We confirmed 14 known obesity susceptibility loci and identified 18 new loci associated with body mass index (P &lt; 5 \u00d7 10\u207b\u2078), one of which includes a copy number variant near GPRC5B. Some loci (at MC4R, POMC, SH2B1 and BDNF) map near key hypothalamic regulators of energy balance, and one of these loci is near GIPR, an incretin receptor. Furthermore, genes in other newly associated loci may provide new insights into human body weight regulation.", "author" : [ { "dropping-particle" : "", "family" : "Speliotes", "given" : "Elizabeth K", "non-dropping-particle" : "", "parse-names" : false, "suffix" : "" }, { "dropping-particle" : "", "family" : "Willer", "given" : "Cristen J", "non-dropping-particle" : "", "parse-names" : false, "suffix" : "" }, { "dropping-particle" : "", "family" : "Berndt", "given" : "Sonja I", "non-dropping-particle" : "", "parse-names" : false, "suffix" : "" }, { "dropping-particle" : "", "family" : "Monda", "given" : "Keri L", "non-dropping-particle" : "", "parse-names" : false, "suffix" : "" }, { "dropping-particle" : "", "family" : "Thorleifsson", "given" : "Gudmar", "non-dropping-particle" : "", "parse-names" : false, "suffix" : "" }, { "dropping-particle" : "", "family" : "Jackson", "given" : "Anne U", "non-dropping-particle" : "", "parse-names" : false, "suffix" : "" }, { "dropping-particle" : "", "family" : "Allen", "given" : "Hana Lango", "non-dropping-particle" : "", "parse-names" : false, "suffix" : "" }, { "dropping-particle" : "", "family" : "Lindgren", "given" : "Cecilia M", "non-dropping-particle" : "", "parse-names" : false, "suffix" : "" }, { "dropping-particle" : "", "family" : "Luan", "given" : "Jian'an", "non-dropping-particle" : "", "parse-names" : false, "suffix" : "" }, { "dropping-particle" : "", "family" : "M\u00e4gi", "given" : "Reedik", "non-dropping-particle" : "", "parse-names" : false, "suffix" : "" }, { "dropping-particle" : "", "family" : "Randall", "given" : "Joshua C", "non-dropping-particle" : "", "parse-names" : false, "suffix" : "" }, { "dropping-particle" : "", "family" : "Vedantam", "given" : "Sailaja", "non-dropping-particle" : "", "parse-names" : false, "suffix" : "" }, { "dropping-particle" : "", "family" : "Winkler", "given" : "Thomas W", "non-dropping-particle" : "", "parse-names" : false, "suffix" : "" }, { "dropping-particle" : "", "family" : "Qi", "given" : "Lu", "non-dropping-particle" : "", "parse-names" : false, "suffix" : "" }, { "dropping-particle" : "", "family" : "Workalemahu", "given" : "Tsegaselassie", "non-dropping-particle" : "", "parse-names" : false, "suffix" : "" }, { "dropping-particle" : "", "family" : "Heid", "given" : "Iris M", "non-dropping-particle" : "", "parse-names" : false, "suffix" : "" }, { "dropping-particle" : "", "family" : "Steinthorsdottir", "given" : "Valgerdur", "non-dropping-particle" : "", "parse-names" : false, "suffix" : "" }, { "dropping-particle" : "", "family" : "Stringham", "given" : "Heather M", "non-dropping-particle" : "", "parse-names" : false, "suffix" : "" }, { "dropping-particle" : "", "family" : "Weedon", "given" : "Michael N", "non-dropping-particle" : "", "parse-names" : false, "suffix" : "" }, { "dropping-particle" : "", "family" : "Wheeler", "given" : "Eleanor", "non-dropping-particle" : "", "parse-names" : false, "suffix" : "" }, { "dropping-particle" : "", "family" : "Wood", "given" : "Andrew R", "non-dropping-particle" : "", "parse-names" : false, "suffix" : "" }, { "dropping-particle" : "", "family" : "Ferreira", "given" : "Teresa", "non-dropping-particle" : "", "parse-names" : false, "suffix" : "" }, { "dropping-particle" : "", "family" : "Weyant", "given" : "Robert J", "non-dropping-particle" : "", "parse-names" : false, "suffix" : "" }, { "dropping-particle" : "V", "family" : "Segr\u00e8", "given" : "Ayellet", "non-dropping-particle" : "", "parse-names" : false, "suffix" : "" }, { "dropping-particle" : "", "family" : "Estrada", "given" : "Karol", "non-dropping-particle" : "", "parse-names" : false, "suffix" : "" }, { "dropping-particle" : "", "family" : "Liang", "given" : "Liming", "non-dropping-particle" : "", "parse-names" : false, "suffix" : "" }, { "dropping-particle" : "", "family" : "Nemesh", "given" : "James", "non-dropping-particle" : "", "parse-names" : false, "suffix" : "" }, { "dropping-particle" : "", "family" : "Park", "given" : "Ju-Hyun", "non-dropping-particle" : "", "parse-names" : false, "suffix" : "" }, { "dropping-particle" : "", "family" : "Gustafsson", "given" : "Stefan", "non-dropping-particle" : "", "parse-names" : false, "suffix" : "" }, { "dropping-particle" : "", "family" : "Kilpel\u00e4inen", "given" : "Tuomas O", "non-dropping-particle" : "", "parse-names" : false, "suffix" : "" }, { "dropping-particle" : "", "family" : "Yang", "given" : "Jian", "non-dropping-particle" : "", "parse-names" : false, "suffix" : "" }, { "dropping-particle" : "", "family" : "Bouatia-Naji", "given" : "Nabila", "non-dropping-particle" : "", "parse-names" : false, "suffix" : "" }, { "dropping-particle" : "", "family" : "Esko", "given" : "T\u00f5nu", "non-dropping-particle" : "", "parse-names" : false, "suffix" : "" }, { "dropping-particle" : "", "family" : "Feitosa", "given" : "Mary F", "non-dropping-particle" : "", "parse-names" : false, "suffix" : "" }, { "dropping-particle" : "", "family" : "Kutalik", "given" : "Zolt\u00e1n", "non-dropping-particle" : "", "parse-names" : false, "suffix" : "" }, { "dropping-particle" : "", "family" : "Mangino", "given" : "Massimo", "non-dropping-particle" : "", "parse-names" : false, "suffix" : "" }, { "dropping-particle" : "", "family" : "Raychaudhuri", "given" : "Soumya", "non-dropping-particle" : "", "parse-names" : false, "suffix" : "" }, { "dropping-particle" : "", "family" : "Scherag", "given" : "Andre", "non-dropping-particle" : "", "parse-names" : false, "suffix" : "" }, { "dropping-particle" : "", "family" : "Smith", "given" : "Albert Vernon", "non-dropping-particle" : "", "parse-names" : false, "suffix" : "" }, { "dropping-particle" : "", "family" : "Welch", "given" : "Ryan", "non-dropping-particle" : "", "parse-names" : false, "suffix" : "" }, { "dropping-particle" : "", "family" : "Zhao", "given" : "Jing Hua", "non-dropping-particle" : "", "parse-names" : false, "suffix" : "" }, { "dropping-particle" : "", "family" : "Aben", "given" : "Katja K", "non-dropping-particle" : "", "parse-names" : false, "suffix" : "" }, { "dropping-particle" : "", "family" : "Absher", "given" : "Devin M", "non-dropping-particle" : "", "parse-names" : false, "suffix" : "" }, { "dropping-particle" : "", "family" : "Amin", "given" : "Najaf", "non-dropping-particle" : "", "parse-names" : false, "suffix" : "" }, { "dropping-particle" : "", "family" : "Dixon", "given" : "Anna L", "non-dropping-particle" : "", "parse-names" : false, "suffix" : "" }, { "dropping-particle" : "", "family" : "Fisher", "given" : "Eva", "non-dropping-particle" : "", "parse-names" : false, "suffix" : "" }, { "dropping-particle" : "", "family" : "Glazer", "given" : "Nicole L", "non-dropping-particle" : "", "parse-names" : false, "suffix" : "" }, { "dropping-particle" : "", "family" : "Goddard", "given" : "Michael E", "non-dropping-particle" : "", "parse-names" : false, "suffix" : "" }, { "dropping-particle" : "", "family" : "Heard-Costa", "given" : "Nancy L", "non-dropping-particle" : "", "parse-names" : false, "suffix" : "" }, { "dropping-particle" : "", "family" : "Hoesel", "given" : "Volker", "non-dropping-particle" : "", "parse-names" : false, "suffix" : "" }, { "dropping-particle" : "", "family" : "Hottenga", "given" : "Jouke-Jan", "non-dropping-particle" : "", "parse-names" : false, "suffix" : "" }, { "dropping-particle" : "", "family" : "Johansson", "given" : "Asa", "non-dropping-particle" : "", "parse-names" : false, "suffix" : "" }, { "dropping-particle" : "", "family" : "Johnson", "given" : "Toby", "non-dropping-particle" : "", "parse-names" : false, "suffix" : "" }, { "dropping-particle" : "", "family" : "Ketkar", "given" : "Shamika", "non-dropping-particle" : "", "parse-names" : false, "suffix" : "" }, { "dropping-particle" : "", "family" : "Lamina", "given" : "Claudia", "non-dropping-particle" : "", "parse-names" : false, "suffix" : "" }, { "dropping-particle" : "", "family" : "Li", "given" : "Shengxu", "non-dropping-particle" : "", "parse-names" : false, "suffix" : "" }, { "dropping-particle" : "", "family" : "Moffatt", "given" : "Miriam F", "non-dropping-particle" : "", "parse-names" : false, "suffix" : "" }, { "dropping-particle" : "", "family" : "Myers", "given" : "Richard H", "non-dropping-particle" : "", "parse-names" : false, "suffix" : "" }, { "dropping-particle" : "", "family" : "Narisu", "given" : "Narisu", "non-dropping-particle" : "", "parse-names" : false, "suffix" : "" }, { "dropping-particle" : "", "family" : "Perry", "given" : "John R B", "non-dropping-particle" : "", "parse-names" : false, "suffix" : "" }, { "dropping-particle" : "", "family" : "Peters", "given" : "Marjolein J", "non-dropping-particle" : "", "parse-names" : false, "suffix" : "" }, { "dropping-particle" : "", "family" : "Preuss", "given" : "Michael", "non-dropping-particle" : "", "parse-names" : false, "suffix" : "" }, { "dropping-particle" : "", "family" : "Ripatti", "given" : "Samuli", "non-dropping-particle" : "", "parse-names" : false, "suffix" : "" }, { "dropping-particle" : "", "family" : "Rivadeneira", "given" : "Fernando", "non-dropping-particle" : "", "parse-names" : false, "suffix" : "" }, { "dropping-particle" : "", "family" : "Sandholt", "given" : "Camilla", "non-dropping-particle" : "", "parse-names" : false, "suffix" : "" }, { "dropping-particle" : "", "family" : "Scott", "given" : "Laura J", "non-dropping-particle" : "", "parse-names" : false, "suffix" : "" }, { "dropping-particle" : "", "family" : "Timpson", "given" : "Nicholas J", "non-dropping-particle" : "", "parse-names" : false, "suffix" : "" }, { "dropping-particle" : "", "family" : "Tyrer", "given" : "Jonathan P", "non-dropping-particle" : "", "parse-names" : false, "suffix" : "" }, { "dropping-particle" : "", "family" : "Wingerden", "given" : "Sophie", "non-dropping-particle" : "van", "parse-names" : false, "suffix" : "" }, { "dropping-particle" : "", "family" : "Watanabe", "given" : "Richard M", "non-dropping-particle" : "", "parse-names" : false, "suffix" : "" }, { "dropping-particle" : "", "family" : "White", "given" : "Charles C", "non-dropping-particle" : "", "parse-names" : false, "suffix" : "" }, { "dropping-particle" : "", "family" : "Wiklund", "given" : "Fredrik", "non-dropping-particle" : "", "parse-names" : false, "suffix" : "" }, { "dropping-particle" : "", "family" : "Barlassina", "given" : "Christina", "non-dropping-particle" : "", "parse-names" : false, "suffix" : "" }, { "dropping-particle" : "", "family" : "Chasman", "given" : "Daniel I", "non-dropping-particle" : "", "parse-names" : false, "suffix" : "" }, { "dropping-particle" : "", "family" : "Cooper", "given" : "Matthew N", "non-dropping-particle" : "", "parse-names" : false, "suffix" : "" }, { "dropping-particle" : "", "family" : "Jansson", "given" : "John-Olov", "non-dropping-particle" : "", "parse-names" : false, "suffix" : "" }, { "dropping-particle" : "", "family" : "Lawrence", "given" : "Robert W", "non-dropping-particle" : "", "parse-names" : false, "suffix" : "" }, { "dropping-particle" : "", "family" : "Pellikka", "given" : "Niina", "non-dropping-particle" : "", "parse-names" : false, "suffix" : "" }, { "dropping-particle" : "", "family" : "Prokopenko", "given" : "Inga", "non-dropping-particle" : "", "parse-names" : false, "suffix" : "" }, { "dropping-particle" : "", "family" : "Shi", "given" : "Jianxin", "non-dropping-particle" : "", "parse-names" : false, "suffix" : "" }, { "dropping-particle" : "", "family" : "Thiering", "given" : "Elisabeth", "non-dropping-particle" : "", "parse-names" : false, "suffix" : "" }, { "dropping-particle" : "", "family" : "Alavere", "given" : "Helene", "non-dropping-particle" : "", "parse-names" : false, "suffix" : "" }, { "dropping-particle" : "", "family" : "Alibrandi", "given" : "Maria T S", "non-dropping-particle" : "", "parse-names" : false, "suffix" : "" }, { "dropping-particle" : "", "family" : "Almgren", "given" : "Peter", "non-dropping-particle" : "", "parse-names" : false, "suffix" : "" }, { "dropping-particle" : "", "family" : "Arnold", "given" : "Alice M", "non-dropping-particle" : "", "parse-names" : false, "suffix" : "" }, { "dropping-particle" : "", "family" : "Aspelund", "given" : "Thor", "non-dropping-particle" : "", "parse-names" : false, "suffix" : "" }, { "dropping-particle" : "", "family" : "Atwood", "given" : "Larry D", "non-dropping-particle" : "", "parse-names" : false, "suffix" : "" }, { "dropping-particle" : "", "family" : "Balkau", "given" : "Beverley", "non-dropping-particle" : "", "parse-names" : false, "suffix" : "" }, { "dropping-particle" : "", "family" : "Balmforth", "given" : "Anthony J", "non-dropping-particle" : "", "parse-names" : false, "suffix" : "" }, { "dropping-particle" : "", "family" : "Bennett", "given" : "Amanda J", "non-dropping-particle" : "", "parse-names" : false, "suffix" : "" }, { "dropping-particle" : "", "family" : "Ben-Shlomo", "given" : "Yoav", "non-dropping-particle" : "", "parse-names" : false, "suffix" : "" }, { "dropping-particle" : "", "family" : "Bergman", "given" : "Richard N", "non-dropping-particle" : "", "parse-names" : false, "suffix" : "" }, { "dropping-particle" : "", "family" : "Bergmann", "given" : "Sven", "non-dropping-particle" : "", "parse-names" : false, "suffix" : "" }, { "dropping-particle" : "", "family" : "Biebermann", "given" : "Heike", "non-dropping-particle" : "", "parse-names" : false, "suffix" : "" }, { "dropping-particle" : "", "family" : "Blakemore", "given" : "Alexandra I F", "non-dropping-particle" : "", "parse-names" : false, "suffix" : "" }, { "dropping-particle" : "", "family" : "Boes", "given" : "Tanja", "non-dropping-particle" : "", "parse-names" : false, "suffix" : "" }, { "dropping-particle" : "", "family" : "Bonnycastle", "given" : "Lori L", "non-dropping-particle" : "", "parse-names" : false, "suffix" : "" }, { "dropping-particle" : "", "family" : "Bornstein", "given" : "Stefan R", "non-dropping-particle" : "", "parse-names" : false, "suffix" : "" }, { "dropping-particle" : "", "family" : "Brown", "given" : "Morris J", "non-dropping-particle" : "", "parse-names" : false, "suffix" : "" }, { "dropping-particle" : "", "family" : "Buchanan", "given" : "Thomas A", "non-dropping-particle" : "", "parse-names" : false, "suffix" : "" }, { "dropping-particle" : "", "family" : "Busonero", "given" : "Fabio", "non-dropping-particle" : "", "parse-names" : false, "suffix" : "" }, { "dropping-particle" : "", "family" : "Campbell", "given" : "Harry", "non-dropping-particle" : "", "parse-names" : false, "suffix" : "" }, { "dropping-particle" : "", "family" : "Cappuccio", "given" : "Francesco P", "non-dropping-particle" : "", "parse-names" : false, "suffix" : "" }, { "dropping-particle" : "", "family" : "Cavalcanti-Proen\u00e7a", "given" : "Christine", "non-dropping-particle" : "", "parse-names" : false, "suffix" : "" }, { "dropping-particle" : "", "family" : "Chen", "given" : "Yii-Der Ida", "non-dropping-particle" : "", "parse-names" : false, "suffix" : "" }, { "dropping-particle" : "", "family" : "Chen", "given" : "Chih-Mei", "non-dropping-particle" : "", "parse-names" : false, "suffix" : "" }, { "dropping-particle" : "", "family" : "Chines", "given" : "Peter S", "non-dropping-particle" : "", "parse-names" : false, "suffix" : "" }, { "dropping-particle" : "", "family" : "Clarke", "given" : "Robert", "non-dropping-particle" : "", "parse-names" : false, "suffix" : "" }, { "dropping-particle" : "", "family" : "Coin", "given" : "Lachlan", "non-dropping-particle" : "", "parse-names" : false, "suffix" : "" }, { "dropping-particle" : "", "family" : "Connell", "given" : "John", "non-dropping-particle" : "", "parse-names" : false, "suffix" : "" }, { "dropping-particle" : "", "family" : "Day", "given" : "Ian N M", "non-dropping-particle" : "", "parse-names" : false, "suffix" : "" }, { "dropping-particle" : "", "family" : "Heijer", "given" : "Martin", "non-dropping-particle" : "den", "parse-names" : false, "suffix" : "" }, { "dropping-particle" : "", "family" : "Duan", "given" : "Jubao", "non-dropping-particle" : "", "parse-names" : false, "suffix" : "" }, { "dropping-particle" : "", "family" : "Ebrahim", "given" : "Shah", "non-dropping-particle" : "", "parse-names" : false, "suffix" : "" }, { "dropping-particle" : "", "family" : "Elliott", "given" : "Paul", "non-dropping-particle" : "", "parse-names" : false, "suffix" : "" }, { "dropping-particle" : "", "family" : "Elosua", "given" : "Roberto", "non-dropping-particle" : "", "parse-names" : false, "suffix" : "" }, { "dropping-particle" : "", "family" : "Eiriksdottir", "given" : "Gudny", "non-dropping-particle" : "", "parse-names" : false, "suffix" : "" }, { "dropping-particle" : "", "family" : "Erdos", "given" : "Michael R", "non-dropping-particle" : "", "parse-names" : false, "suffix" : "" }, { "dropping-particle" : "", "family" : "Eriksson", "given" : "Johan G", "non-dropping-particle" : "", "parse-names" : false, "suffix" : "" }, { "dropping-particle" : "", "family" : "Facheris", "given" : "Maurizio F", "non-dropping-particle" : "", "parse-names" : false, "suffix" : "" }, { "dropping-particle" : "", "family" : "Felix", "given" : "Stephan B", "non-dropping-particle" : "", "parse-names" : false, "suffix" : "" }, { "dropping-particle" : "", "family" : "Fischer-Posovszky", "given" : "Pamela", "non-dropping-particle" : "", "parse-names" : false, "suffix" : "" }, { "dropping-particle" : "", "family" : "Folsom", "given" : "Aaron R", "non-dropping-particle" : "", "parse-names" : false, "suffix" : "" }, { "dropping-particle" : "", "family" : "Friedrich", "given" : "Nele", "non-dropping-particle" : "", "parse-names" : false, "suffix" : "" }, { "dropping-particle" : "", "family" : "Freimer", "given" : "Nelson B", "non-dropping-particle" : "", "parse-names" : false, "suffix" : "" }, { "dropping-particle" : "", "family" : "Fu", "given" : "Mao", "non-dropping-particle" : "", "parse-names" : false, "suffix" : "" }, { "dropping-particle" : "", "family" : "Gaget", "given" : "Stefan", "non-dropping-particle" : "", "parse-names" : false, "suffix" : "" }, { "dropping-particle" : "V", "family" : "Gejman", "given" : "Pablo", "non-dropping-particle" : "", "parse-names" : false, "suffix" : "" }, { "dropping-particle" : "", "family" : "Geus", "given" : "Eco J C", "non-dropping-particle" : "", "parse-names" : false, "suffix" : "" }, { "dropping-particle" : "", "family" : "Gieger", "given" : "Christian", "non-dropping-particle" : "", "parse-names" : false, "suffix" : "" }, { "dropping-particle" : "", "family" : "Gjesing", "given" : "Anette P", "non-dropping-particle" : "", "parse-names" : false, "suffix" : "" }, { "dropping-particle" : "", "family" : "Goel", "given" : "Anuj", "non-dropping-particle" : "", "parse-names" : false, "suffix" : "" }, { "dropping-particle" : "", "family" : "Goyette", "given" : "Philippe", "non-dropping-particle" : "", "parse-names" : false, "suffix" : "" }, { "dropping-particle" : "", "family" : "Grallert", "given" : "Harald", "non-dropping-particle" : "", "parse-names" : false, "suffix" : "" }, { "dropping-particle" : "", "family" : "Gr\u00e4ssler", "given" : "J\u00fcrgen", "non-dropping-particle" : "", "parse-names" : false, "suffix" : "" }, { "dropping-particle" : "", "family" : "Greenawalt", "given" : "Danielle M", "non-dropping-particle" : "", "parse-names" : false, "suffix" : "" }, { "dropping-particle" : "", "family" : "Groves", "given" : "Christopher J", "non-dropping-particle" : "", "parse-names" : false, "suffix" : "" }, { "dropping-particle" : "", "family" : "Gudnason", "given" : "Vilmundur", "non-dropping-particle" : "", "parse-names" : false, "suffix" : "" }, { "dropping-particle" : "", "family" : "Guiducci", "given" : "Candace", "non-dropping-particle" : "", "parse-names" : false, "suffix" : "" }, { "dropping-particle" : "", "family" : "Hartikainen", "given" : "Anna-Liisa", "non-dropping-particle" : "", "parse-names" : false, "suffix" : "" }, { "dropping-particle" : "", "family" : "Hassanali", "given" : "Neelam", "non-dropping-particle" : "", "parse-names" : false, "suffix" : "" }, { "dropping-particle" : "", "family" : "Hall", "given" : "Alistair S", "non-dropping-particle" : "", "parse-names" : false, "suffix" : "" }, { "dropping-particle" : "", "family" : "Havulinna", "given" : "Aki S", "non-dropping-particle" : "", "parse-names" : false, "suffix" : "" }, { "dropping-particle" : "", "family" : "Hayward", "given" : "Caroline", "non-dropping-particle" : "", "parse-names" : false, "suffix" : "" }, { "dropping-particle" : "", "family" : "Heath", "given" : "Andrew C", "non-dropping-particle" : "", "parse-names" : false, "suffix" : "" }, { "dropping-particle" : "", "family" : "Hengstenberg", "given" : "Christian", "non-dropping-particle" : "", "parse-names" : false, "suffix" : "" }, { "dropping-particle" : "", "family" : "Hicks", "given" : "Andrew A", "non-dropping-particle" : "", "parse-names" : false, "suffix" : "" }, { "dropping-particle" : "", "family" : "Hinney", "given" : "Anke", "non-dropping-particle" : "", "parse-names" : false, "suffix" : "" }, { "dropping-particle" : "", "family" : "Hofman", "given" : "Albert", "non-dropping-particle" : "", "parse-names" : false, "suffix" : "" }, { "dropping-particle" : "", "family" : "Homuth", "given" : "Georg", "non-dropping-particle" : "", "parse-names" : false, "suffix" : "" }, { "dropping-particle" : "", "family" : "Hui", "given" : "Jennie", "non-dropping-particle" : "", "parse-names" : false, "suffix" : "" }, { "dropping-particle" : "", "family" : "Igl", "given" : "Wilmar", "non-dropping-particle" : "", "parse-names" : false, "suffix" : "" }, { "dropping-particle" : "", "family" : "Iribarren", "given" : "Carlos", "non-dropping-particle" : "", "parse-names" : false, "suffix" : "" }, { "dropping-particle" : "", "family" : "Isomaa", "given" : "Bo", "non-dropping-particle" : "", "parse-names" : false, "suffix" : "" }, { "dropping-particle" : "", "family" : "Jacobs", "given" : "Kevin B", "non-dropping-particle" : "", "parse-names" : false, "suffix" : "" }, { "dropping-particle" : "", "family" : "Jarick", "given" : "Ivonne", "non-dropping-particle" : "", "parse-names" : false, "suffix" : "" }, { "dropping-particle" : "", "family" : "Jewell", "given" : "Elizabeth", "non-dropping-particle" : "", "parse-names" : false, "suffix" : "" }, { "dropping-particle" : "", "family" : "John", "given" : "Ulrich", "non-dropping-particle" : "", "parse-names" : false, "suffix" : "" }, { "dropping-particle" : "", "family" : "J\u00f8rgensen", "given" : "Torben", "non-dropping-particle" : "", "parse-names" : false, "suffix" : "" }, { "dropping-particle" : "", "family" : "Jousilahti", "given" : "Pekka", "non-dropping-particle" : "", "parse-names" : false, "suffix" : "" }, { "dropping-particle" : "", "family" : "Jula", "given" : "Antti", "non-dropping-particle" : "", "parse-names" : false, "suffix" : "" }, { "dropping-particle" : "", "family" : "Kaakinen", "given" : "Marika", "non-dropping-particle" : "", "parse-names" : false, "suffix" : "" }, { "dropping-particle" : "", "family" : "Kajantie", "given" : "Eero", "non-dropping-particle" : "", "parse-names" : false, "suffix" : "" }, { "dropping-particle" : "", "family" : "Kaplan", "given" : "Lee M", "non-dropping-particle" : "", "parse-names" : false, "suffix" : "" }, { "dropping-particle" : "", "family" : "Kathiresan", "given" : "Sekar", "non-dropping-particle" : "", "parse-names" : false, "suffix" : "" }, { "dropping-particle" : "", "family" : "Kettunen", "given" : "Johannes", "non-dropping-particle" : "", "parse-names" : false, "suffix" : "" }, { "dropping-particle" : "", "family" : "Kinnunen", "given" : "Leena", "non-dropping-particle" : "", "parse-names" : false, "suffix" : "" }, { "dropping-particle" : "", "family" : "Knowles", "given" : "Joshua W", "non-dropping-particle" : "", "parse-names" : false, "suffix" : "" }, { "dropping-particle" : "", "family" : "Kolcic", "given" : "Ivana", "non-dropping-particle" : "", "parse-names" : false, "suffix" : "" }, { "dropping-particle" : "", "family" : "K\u00f6nig", "given" : "Inke R", "non-dropping-particle" : "", "parse-names" : false, "suffix" : "" }, { "dropping-particle" : "", "family" : "Koskinen", "given" : "Seppo", "non-dropping-particle" : "", "parse-names" : false, "suffix" : "" }, { "dropping-particle" : "", "family" : "Kovacs", "given" : "Peter", "non-dropping-particle" : "", "parse-names" : false, "suffix" : "" }, { "dropping-particle" : "", "family" : "Kuusisto", "given" : "Johanna", "non-dropping-particle" : "", "parse-names" : false, "suffix" : "" }, { "dropping-particle" : "", "family" : "Kraft", "given" : "Peter", "non-dropping-particle" : "", "parse-names" : false, "suffix" : "" }, { "dropping-particle" : "", "family" : "Kval\u00f8y", "given" : "Kirsti", "non-dropping-particle" : "", "parse-names" : false, "suffix" : "" }, { "dropping-particle" : "", "family" : "Laitinen", "given" : "Jaana", "non-dropping-particle" : "", "parse-names" : false, "suffix" : "" }, { "dropping-particle" : "", "family" : "Lantieri", "given" : "Olivier", "non-dropping-particle" : "", "parse-names" : false, "suffix" : "" }, { "dropping-particle" : "", "family" : "Lanzani", "given" : "Chiara", "non-dropping-particle" : "", "parse-names" : false, "suffix" : "" }, { "dropping-particle" : "", "family" : "Launer", "given" : "Lenore J", "non-dropping-particle" : "", "parse-names" : false, "suffix" : "" }, { "dropping-particle" : "", "family" : "Lecoeur", "given" : "Cecile", "non-dropping-particle" : "", "parse-names" : false, "suffix" : "" }, { "dropping-particle" : "", "family" : "Lehtim\u00e4ki", "given" : "Terho", "non-dropping-particle" : "", "parse-names" : false, "suffix" : "" }, { "dropping-particle" : "", "family" : "Lettre", "given" : "Guillaume", "non-dropping-particle" : "", "parse-names" : false, "suffix" : "" }, { "dropping-particle" : "", "family" : "Liu", "given" : "Jianjun", "non-dropping-particle" : "", "parse-names" : false, "suffix" : "" }, { "dropping-particle" : "", "family" : "Lokki", "given" : "Marja-Liisa", "non-dropping-particle" : "", "parse-names" : false, "suffix" : "" }, { "dropping-particle" : "", "family" : "Lorentzon", "given" : "Mattias", "non-dropping-particle" : "", "parse-names" : false, "suffix" : "" }, { "dropping-particle" : "", "family" : "Luben", "given" : "Robert N", "non-dropping-particle" : "", "parse-names" : false, "suffix" : "" }, { "dropping-particle" : "", "family" : "Ludwig", "given" : "Barbara", "non-dropping-particle" : "", "parse-names" : false, "suffix" : "" }, { "dropping-particle" : "", "family" : "Manunta", "given" : "Paolo", "non-dropping-particle" : "", "parse-names" : false, "suffix" : "" }, { "dropping-particle" : "", "family" : "Marek", "given" : "Diana", "non-dropping-particle" : "", "parse-names" : false, "suffix" : "" }, { "dropping-particle" : "", "family" : "Marre", "given" : "Michel", "non-dropping-particle" : "", "parse-names" : false, "suffix" : "" }, { "dropping-particle" : "", "family" : "Martin", "given" : "Nicholas G", "non-dropping-particle" : "", "parse-names" : false, "suffix" : "" }, { "dropping-particle" : "", "family" : "McArdle", "given" : "Wendy L", "non-dropping-particle" : "", "parse-names" : false, "suffix" : "" }, { "dropping-particle" : "", "family" : "McCarthy", "given" : "Anne", "non-dropping-particle" : "", "parse-names" : false, "suffix" : "" }, { "dropping-particle" : "", "family" : "McKnight", "given" : "Barbara", "non-dropping-particle" : "", "parse-names" : false, "suffix" : "" }, { "dropping-particle" : "", "family" : "Meitinger", "given" : "Thomas", "non-dropping-particle" : "", "parse-names" : false, "suffix" : "" }, { "dropping-particle" : "", "family" : "Melander", "given" : "Olle", "non-dropping-particle" : "", "parse-names" : false, "suffix" : "" }, { "dropping-particle" : "", "family" : "Meyre", "given" : "David", "non-dropping-particle" : "", "parse-names" : false, "suffix" : "" }, { "dropping-particle" : "", "family" : "Midthjell", "given" : "Kristian", "non-dropping-particle" : "", "parse-names" : false, "suffix" : "" }, { "dropping-particle" : "", "family" : "Montgomery", "given" : "Grant W", "non-dropping-particle" : "", "parse-names" : false, "suffix" : "" }, { "dropping-particle" : "", "family" : "Morken", "given" : "Mario A", "non-dropping-particle" : "", "parse-names" : false, "suffix" : "" }, { "dropping-particle" : "", "family" : "Morris", "given" : "Andrew P", "non-dropping-particle" : "", "parse-names" : false, "suffix" : "" }, { "dropping-particle" : "", "family" : "Mulic", "given" : "Rosanda", "non-dropping-particle" : "", "parse-names" : false, "suffix" : "" }, { "dropping-particle" : "", "family" : "Ngwa", "given" : "Julius S", "non-dropping-particle" : "", "parse-names" : false, "suffix" : "" }, { "dropping-particle" : "", "family" : "Nelis", "given" : "Mari", "non-dropping-particle" : "", "parse-names" : false, "suffix" : "" }, { "dropping-particle" : "", "family" : "Neville", "given" : "Matt J", "non-dropping-particle" : "", "parse-names" : false, "suffix" : "" }, { "dropping-particle" : "", "family" : "Nyholt", "given" : "Dale R", "non-dropping-particle" : "", "parse-names" : false, "suffix" : "" }, { "dropping-particle" : "", "family" : "O'Donnell", "given" : "Christopher J", "non-dropping-particle" : "", "parse-names" : false, "suffix" : "" }, { "dropping-particle" : "", "family" : "O'Rahilly", "given" : "Stephen", "non-dropping-particle" : "", "parse-names" : false, "suffix" : "" }, { "dropping-particle" : "", "family" : "Ong", "given" : "Ken K", "non-dropping-particle" : "", "parse-names" : false, "suffix" : "" }, { "dropping-particle" : "", "family" : "Oostra", "given" : "Ben", "non-dropping-particle" : "", "parse-names" : false, "suffix" : "" }, { "dropping-particle" : "", "family" : "Par\u00e9", "given" : "Guillaume", "non-dropping-particle" : "", "parse-names" : false, "suffix" : "" }, { "dropping-particle" : "", "family" : "Parker", "given" : "Alex N", "non-dropping-particle" : "", "parse-names" : false, "suffix" : "" }, { "dropping-particle" : "", "family" : "Perola", "given" : "Markus", "non-dropping-particle" : "", "parse-names" : false, "suffix" : "" }, { "dropping-particle" : "", "family" : "Pichler", "given" : "Irene", "non-dropping-particle" : "", "parse-names" : false, "suffix" : "" }, { "dropping-particle" : "", "family" : "Pietil\u00e4inen", "given" : "Kirsi H", "non-dropping-particle" : "", "parse-names" : false, "suffix" : "" }, { "dropping-particle" : "", "family" : "Platou", "given" : "Carl G P", "non-dropping-particle" : "", "parse-names" : false, "suffix" : "" }, { "dropping-particle" : "", "family" : "Polasek", "given" : "Ozren", "non-dropping-particle" : "", "parse-names" : false, "suffix" : "" }, { "dropping-particle" : "", "family" : "Pouta", "given" : "Anneli", "non-dropping-particle" : "", "parse-names" : false, "suffix" : "" }, { "dropping-particle" : "", "family" : "Rafelt", "given" : "Suzanne", "non-dropping-particle" : "", "parse-names" : false, "suffix" : "" }, { "dropping-particle" : "", "family" : "Raitakari", "given" : "Olli", "non-dropping-particle" : "", "parse-names" : false, "suffix" : "" }, { "dropping-particle" : "", "family" : "Rayner", "given" : "Nigel W", "non-dropping-particle" : "", "parse-names" : false, "suffix" : "" }, { "dropping-particle" : "", "family" : "Ridderstr\u00e5le", "given" : "Martin", "non-dropping-particle" : "", "parse-names" : false, "suffix" : "" }, { "dropping-particle" : "", "family" : "Rief", "given" : "Winfried", "non-dropping-particle" : "", "parse-names" : false, "suffix" : "" }, { "dropping-particle" : "", "family" : "Ruokonen", "given" : "Aimo", "non-dropping-particle" : "", "parse-names" : false, "suffix" : "" }, { "dropping-particle" : "", "family" : "Robertson", "given" : "Neil R", "non-dropping-particle" : "", "parse-names" : false, "suffix" : "" }, { "dropping-particle" : "", "family" : "Rzehak", "given" : "Peter", "non-dropping-particle" : "", "parse-names" : false, "suffix" : "" }, { "dropping-particle" : "", "family" : "Salomaa", "given" : "Veikko", "non-dropping-particle" : "", "parse-names" : false, "suffix" : "" }, { "dropping-particle" : "", "family" : "Sanders", "given" : "Alan R", "non-dropping-particle" : "", "parse-names" : false, "suffix" : "" }, { "dropping-particle" : "", "family" : "Sandhu", "given" : "Manjinder S", "non-dropping-particle" : "", "parse-names" : false, "suffix" : "" }, { "dropping-particle" : "", "family" : "Sanna", "given" : "Serena", "non-dropping-particle" : "", "parse-names" : false, "suffix" : "" }, { "dropping-particle" : "", "family" : "Saramies", "given" : "Jouko", "non-dropping-particle" : "", "parse-names" : false, "suffix" : "" }, { "dropping-particle" : "", "family" : "Savolainen", "given" : "Markku J", "non-dropping-particle" : "", "parse-names" : false, "suffix" : "" }, { "dropping-particle" : "", "family" : "Scherag", "given" : "Susann", "non-dropping-particle" : "", "parse-names" : false, "suffix" : "" }, { "dropping-particle" : "", "family" : "Schipf", "given" : "Sabine", "non-dropping-particle" : "", "parse-names" : false, "suffix" : "" }, { "dropping-particle" : "", "family" : "Schreiber", "given" : "Stefan", "non-dropping-particle" : "", "parse-names" : false, "suffix" : "" }, { "dropping-particle" : "", "family" : "Schunkert", "given" : "Heribert", "non-dropping-particle" : "", "parse-names" : false, "suffix" : "" }, { "dropping-particle" : "", "family" : "Silander", "given" : "Kaisa", "non-dropping-particle" : "", "parse-names" : false, "suffix" : "" }, { "dropping-particle" : "", "family" : "Sinisalo", "given" : "Juha", "non-dropping-particle" : "", "parse-names" : false, "suffix" : "" }, { "dropping-particle" : "", "family" : "Siscovick", "given" : "David S", "non-dropping-particle" : "", "parse-names" : false, "suffix" : "" }, { "dropping-particle" : "", "family" : "Smit", "given" : "Jan H", "non-dropping-particle" : "", "parse-names" : false, "suffix" : "" }, { "dropping-particle" : "", "family" : "Soranzo", "given" : "Nicole", "non-dropping-particle" : "", "parse-names" : false, "suffix" : "" }, { "dropping-particle" : "", "family" : "Sovio", "given" : "Ulla", "non-dropping-particle" : "", "parse-names" : false, "suffix" : "" }, { "dropping-particle" : "", "family" : "Stephens", "given" : "Jonathan", "non-dropping-particle" : "", "parse-names" : false, "suffix" : "" }, { "dropping-particle" : "", "family" : "Surakka", "given" : "Ida", "non-dropping-particle" : "", "parse-names" : false, "suffix" : "" }, { "dropping-particle" : "", "family" : "Swift", "given" : "Amy J", "non-dropping-particle" : "", "parse-names" : false, "suffix" : "" }, { "dropping-particle" : "", "family" : "Tammesoo", "given" : "Mari-Liis", "non-dropping-particle" : "", "parse-names" : false, "suffix" : "" }, { "dropping-particle" : "", "family" : "Tardif", "given" : "Jean-Claude", "non-dropping-particle" : "", "parse-names" : false, "suffix" : "" }, { "dropping-particle" : "", "family" : "Teder-Laving", "given" : "Maris", "non-dropping-particle" : "", "parse-names" : false, "suffix" : "" }, { "dropping-particle" : "", "family" : "Teslovich", "given" : "Tanya M", "non-dropping-particle" : "", "parse-names" : false, "suffix" : "" }, { "dropping-particle" : "", "family" : "Thompson", "given" : "John R", "non-dropping-particle" : "", "parse-names" : false, "suffix" : "" }, { "dropping-particle" : "", "family" : "Thomson", "given" : "Brian", "non-dropping-particle" : "", "parse-names" : false, "suffix" : "" }, { "dropping-particle" : "", "family" : "T\u00f6njes", "given" : "Anke", "non-dropping-particle" : "", "parse-names" : false, "suffix" : "" }, { "dropping-particle" : "", "family" : "Tuomi", "given" : "Tiinamaija", "non-dropping-particle" : "", "parse-names" : false, "suffix" : "" }, { "dropping-particle" : "", "family" : "Meurs", "given" : "Joyce B J", "non-dropping-particle" : "van", "parse-names" : false, "suffix" : "" }, { "dropping-particle" : "", "family" : "Ommen", "given" : "Gert-Jan", "non-dropping-particle" : "van", "parse-names" : false, "suffix" : "" }, { "dropping-particle" : "", "family" : "Vatin", "given" : "Vincent", "non-dropping-particle" : "", "parse-names" : false, "suffix" : "" }, { "dropping-particle" : "", "family" : "Viikari", "given" : "Jorma", "non-dropping-particle" : "", "parse-names" : false, "suffix" : "" }, { "dropping-particle" : "", "family" : "Visvikis-Siest", "given" : "Sophie", "non-dropping-particle" : "", "parse-names" : false, "suffix" : "" }, { "dropping-particle" : "", "family" : "Vitart", "given" : "Veronique", "non-dropping-particle" : "", "parse-names" : false, "suffix" : "" }, { "dropping-particle" : "", "family" : "Vogel", "given" : "Carla I G", "non-dropping-particle" : "", "parse-names" : false, "suffix" : "" }, { "dropping-particle" : "", "family" : "Voight", "given" : "Benjamin F", "non-dropping-particle" : "", "parse-names" : false, "suffix" : "" }, { "dropping-particle" : "", "family" : "Waite", "given" : "Lindsay L", "non-dropping-particle" : "", "parse-names" : false, "suffix" : "" }, { "dropping-particle" : "", "family" : "Wallaschofski", "given" : "Henri", "non-dropping-particle" : "", "parse-names" : false, "suffix" : "" }, { "dropping-particle" : "", "family" : "Walters", "given" : "G Bragi", "non-dropping-particle" : "", "parse-names" : false, "suffix" : "" }, { "dropping-particle" : "", "family" : "Widen", "given" : "Elisabeth", "non-dropping-particle" : "", "parse-names" : false, "suffix" : "" }, { "dropping-particle" : "", "family" : "Wiegand", "given" : "Susanna", "non-dropping-particle" : "", "parse-names" : false, "suffix" : "" }, { "dropping-particle" : "", "family" : "Wild", "given" : "Sarah H", "non-dropping-particle" : "", "parse-names" : false, "suffix" : "" }, { "dropping-particle" : "", "family" : "Willemsen", "given" : "Gonneke", "non-dropping-particle" : "", "parse-names" : false, "suffix" : "" }, { "dropping-particle" : "", "family" : "Witte", "given" : "Daniel R", "non-dropping-particle" : "", "parse-names" : false, "suffix" : "" }, { "dropping-particle" : "", "family" : "Witteman", "given" : "Jacqueline C", "non-dropping-particle" : "", "parse-names" : false, "suffix" : "" }, { "dropping-particle" : "", "family" : "Xu", "given" : "Jianfeng", "non-dropping-particle" : "", "parse-names" : false, "suffix" : "" }, { "dropping-particle" : "", "family" : "Zhang", "given" : "Qunyuan", "non-dropping-particle" : "", "parse-names" : false, "suffix" : "" }, { "dropping-particle" : "", "family" : "Zgaga", "given" : "Lina", "non-dropping-particle" : "", "parse-names" : false, "suffix" : "" }, { "dropping-particle" : "", "family" : "Ziegler", "given" : "Andreas", "non-dropping-particle" : "", "parse-names" : false, "suffix" : "" }, { "dropping-particle" : "", "family" : "Zitting", "given" : "Paavo", "non-dropping-particle" : "", "parse-names" : false, "suffix" : "" }, { "dropping-particle" : "", "family" : "Beilby", "given" : "John P", "non-dropping-particle" : "", "parse-names" : false, "suffix" : "" }, { "dropping-particle" : "", "family" : "Farooqi", "given" : "I Sadaf", "non-dropping-particle" : "", "parse-names" : false, "suffix" : "" }, { "dropping-particle" : "", "family" : "Hebebrand", "given" : "Johannes", "non-dropping-particle" : "", "parse-names" : false, "suffix" : "" }, { "dropping-particle" : "V", "family" : "Huikuri", "given" : "Heikki", "non-dropping-particle" : "", "parse-names" : false, "suffix" : "" }, { "dropping-particle" : "", "family" : "James", "given" : "Alan L", "non-dropping-particle" : "", "parse-names" : false, "suffix" : "" }, { "dropping-particle" : "", "family" : "K\u00e4h\u00f6nen", "given" : "Mika", "non-dropping-particle" : "", "parse-names" : false, "suffix" : "" }, { "dropping-particle" : "", "family" : "Levinson", "given" : "Douglas F", "non-dropping-particle" : "", "parse-names" : false, "suffix" : "" }, { "dropping-particle" : "", "family" : "Macciardi", "given" : "Fabio", "non-dropping-particle" : "", "parse-names" : false, "suffix" : "" }, { "dropping-particle" : "", "family" : "Nieminen", "given" : "Markku S", "non-dropping-particle" : "", "parse-names" : false, "suffix" : "" }, { "dropping-particle" : "", "family" : "Ohlsson", "given" : "Claes", "non-dropping-particle" : "", "parse-names" : false, "suffix" : "" }, { "dropping-particle" : "", "family" : "Palmer", "given" : "Lyle J", "non-dropping-particle" : "", "parse-names" : false, "suffix" : "" }, { "dropping-particle" : "", "family" : "Ridker", "given" : "Paul M", "non-dropping-particle" : "", "parse-names" : false, "suffix" : "" }, { "dropping-particle" : "", "family" : "Stumvoll", "given" : "Michael", "non-dropping-particle" : "", "parse-names" : false, "suffix" : "" }, { "dropping-particle" : "", "family" : "Beckmann", "given" : "Jacques S", "non-dropping-particle" : "", "parse-names" : false, "suffix" : "" }, { "dropping-particle" : "", "family" : "Boeing", "given" : "Heiner", "non-dropping-particle" : "", "parse-names" : false, "suffix" : "" }, { "dropping-particle" : "", "family" : "Boerwinkle", "given" : "Eric", "non-dropping-particle" : "", "parse-names" : false, "suffix" : "" }, { "dropping-particle" : "", "family" : "Boomsma", "given" : "Dorret I", "non-dropping-particle" : "", "parse-names" : false, "suffix" : "" }, { "dropping-particle" : "", "family" : "Caulfield", "given" : "Mark J", "non-dropping-particle" : "", "parse-names" : false, "suffix" : "" }, { "dropping-particle" : "", "family" : "Chanock", "given" : "Stephen J", "non-dropping-particle" : "", "parse-names" : false, "suffix" : "" }, { "dropping-particle" : "", "family" : "Collins", "given" : "Francis S", "non-dropping-particle" : "", "parse-names" : false, "suffix" : "" }, { "dropping-particle" : "", "family" : "Cupples", "given" : "L Adrienne", "non-dropping-particle" : "", "parse-names" : false, "suffix" : "" }, { "dropping-particle" : "", "family" : "Smith", "given" : "George Davey", "non-dropping-particle" : "", "parse-names" : false, "suffix" : "" }, { "dropping-particle" : "", "family" : "Erdmann", "given" : "Jeanette", "non-dropping-particle" : "", "parse-names" : false, "suffix" : "" }, { "dropping-particle" : "", "family" : "Froguel", "given" : "Philippe", "non-dropping-particle" : "", "parse-names" : false, "suffix" : "" }, { "dropping-particle" : "", "family" : "Gr\u00f6nberg", "given" : "Henrik", "non-dropping-particle" : "", "parse-names" : false, "suffix" : "" }, { "dropping-particle" : "", "family" : "Gyllensten", "given" : "Ulf", "non-dropping-particle" : "", "parse-names" : false, "suffix" : "" }, { "dropping-particle" : "", "family" : "Hall", "given" : "Per", "non-dropping-particle" : "", "parse-names" : false, "suffix" : "" }, { "dropping-particle" : "", "family" : "Hansen", "given" : "Torben", "non-dropping-particle" : "", "parse-names" : false, "suffix" : "" }, { "dropping-particle" : "", "family" : "Harris", "given" : "Tamara B", "non-dropping-particle" : "", "parse-names" : false, "suffix" : "" }, { "dropping-particle" : "", "family" : "Hattersley", "given" : "Andrew T", "non-dropping-particle" : "", "parse-names" : false, "suffix" : "" }, { "dropping-particle" : "", "family" : "Hayes", "given" : "Richard B", "non-dropping-particle" : "", "parse-names" : false, "suffix" : "" }, { "dropping-particle" : "", "family" : "Heinrich", "given" : "Joachim", "non-dropping-particle" : "", "parse-names" : false, "suffix" : "" }, { "dropping-particle" : "", "family" : "Hu", "given" : "Frank B", "non-dropping-particle" : "", "parse-names" : false, "suffix" : "" }, { "dropping-particle" : "", "family" : "Hveem", "given" : "Kristian", "non-dropping-particle" : "", "parse-names" : false, "suffix" : "" }, { "dropping-particle" : "", "family" : "Illig", "given" : "Thomas", "non-dropping-particle" : "", "parse-names" : false, "suffix" : "" }, { "dropping-particle" : "", "family" : "Jarvelin", "given" : "Marjo-Riitta", "non-dropping-particle" : "", "parse-names" : false, "suffix" : "" }, { "dropping-particle" : "", "family" : "Kaprio", "given" : "Jaakko", "non-dropping-particle" : "", "parse-names" : false, "suffix" : "" }, { "dropping-particle" : "", "family" : "Karpe", "given" : "Fredrik", "non-dropping-particle" : "", "parse-names" : false, "suffix" : "" }, { "dropping-particle" : "", "family" : "Khaw", "given" : "Kay-Tee", "non-dropping-particle" : "", "parse-names" : false, "suffix" : "" }, { "dropping-particle" : "", "family" : "Kiemeney", "given" : "Lambertus A", "non-dropping-particle" : "", "parse-names" : false, "suffix" : "" }, { "dropping-particle" : "", "family" : "Krude", "given" : "Heiko", "non-dropping-particle" : "", "parse-names" : false, "suffix" : "" }, { "dropping-particle" : "", "family" : "Laakso", "given" : "Markku", "non-dropping-particle" : "", "parse-names" : false, "suffix" : "" }, { "dropping-particle" : "", "family" : "Lawlor", "given" : "Debbie A", "non-dropping-particle" : "", "parse-names" : false, "suffix" : "" }, { "dropping-particle" : "", "family" : "Metspalu", "given" : "Andres", "non-dropping-particle" : "", "parse-names" : false, "suffix" : "" }, { "dropping-particle" : "", "family" : "Munroe", "given" : "Patricia B", "non-dropping-particle" : "", "parse-names" : false, "suffix" : "" }, { "dropping-particle" : "", "family" : "Ouwehand", "given" : "Willem H", "non-dropping-particle" : "", "parse-names" : false, "suffix" : "" }, { "dropping-particle" : "", "family" : "Pedersen", "given" : "Oluf", "non-dropping-particle" : "", "parse-names" : false, "suffix" : "" }, { "dropping-particle" : "", "family" : "Penninx", "given" : "Brenda W", "non-dropping-particle" : "", "parse-names" : false, "suffix" : "" }, { "dropping-particle" : "", "family" : "Peters", "given" : "Annette", "non-dropping-particle" : "", "parse-names" : false, "suffix" : "" }, { "dropping-particle" : "", "family" : "Pramstaller", "given" : "Peter P", "non-dropping-particle" : "", "parse-names" : false, "suffix" : "" }, { "dropping-particle" : "", "family" : "Quertermous", "given" : "Thomas", "non-dropping-particle" : "", "parse-names" : false, "suffix" : "" }, { "dropping-particle" : "", "family" : "Reinehr", "given" : "Thomas", "non-dropping-particle" : "", "parse-names" : false, "suffix" : "" }, { "dropping-particle" : "", "family" : "Rissanen", "given" : "Aila", "non-dropping-particle" : "", "parse-names" : false, "suffix" : "" }, { "dropping-particle" : "", "family" : "Rudan", "given" : "Igor", "non-dropping-particle" : "", "parse-names" : false, "suffix" : "" }, { "dropping-particle" : "", "family" : "Samani", "given" : "Nilesh J", "non-dropping-particle" : "", "parse-names" : false, "suffix" : "" }, { "dropping-particle" : "", "family" : "Schwarz", "given" : "Peter E H", "non-dropping-particle" : "", "parse-names" : false, "suffix" : "" }, { "dropping-particle" : "", "family" : "Shuldiner", "given" : "Alan R", "non-dropping-particle" : "", "parse-names" : false, "suffix" : "" }, { "dropping-particle" : "", "family" : "Spector", "given" : "Timothy D", "non-dropping-particle" : "", "parse-names" : false, "suffix" : "" }, { "dropping-particle" : "", "family" : "Tuomilehto", "given" : "Jaakko", "non-dropping-particle" : "", "parse-names" : false, "suffix" : "" }, { "dropping-particle" : "", "family" : "Uda", "given" : "Manuela", "non-dropping-particle" : "", "parse-names" : false, "suffix" : "" }, { "dropping-particle" : "", "family" : "Uitterlinden", "given" : "Andr\u00e9", "non-dropping-particle" : "", "parse-names" : false, "suffix" : "" }, { "dropping-particle" : "", "family" : "Valle", "given" : "Timo T", "non-dropping-particle" : "", "parse-names" : false, "suffix" : "" }, { "dropping-particle" : "", "family" : "Wabitsch", "given" : "Martin", "non-dropping-particle" : "", "parse-names" : false, "suffix" : "" }, { "dropping-particle" : "", "family" : "Waeber", "given" : "G\u00e9rard", "non-dropping-particle" : "", "parse-names" : false, "suffix" : "" }, { "dropping-particle" : "", "family" : "Wareham", "given" : "Nicholas J", "non-dropping-particle" : "", "parse-names" : false, "suffix" : "" }, { "dropping-particle" : "", "family" : "Watkins", "given" : "Hugh", "non-dropping-particle" : "", "parse-names" : false, "suffix" : "" }, { "dropping-particle" : "", "family" : "Wilson", "given" : "James F", "non-dropping-particle" : "", "parse-names" : false, "suffix" : "" }, { "dropping-particle" : "", "family" : "Wright", "given" : "Alan F", "non-dropping-particle" : "", "parse-names" : false, "suffix" : "" }, { "dropping-particle" : "", "family" : "Zillikens", "given" : "M Carola", "non-dropping-particle" : "", "parse-names" : false, "suffix" : "" }, { "dropping-particle" : "", "family" : "Chatterjee", "given" : "Nilanjan", "non-dropping-particle" : "", "parse-names" : false, "suffix" : "" }, { "dropping-particle" : "", "family" : "McCarroll", "given" : "Steven A", "non-dropping-particle" : "", "parse-names" : false, "suffix" : "" }, { "dropping-particle" : "", "family" : "Purcell", "given" : "Shaun", "non-dropping-particle" : "", "parse-names" : false, "suffix" : "" }, { "dropping-particle" : "", "family" : "Schadt", "given" : "Eric E", "non-dropping-particle" : "", "parse-names" : false, "suffix" : "" }, { "dropping-particle" : "", "family" : "Visscher", "given" : "Peter M", "non-dropping-particle" : "", "parse-names" : false, "suffix" : "" }, { "dropping-particle" : "", "family" : "Assimes", "given" : "Themistocles L", "non-dropping-particle" : "", "parse-names" : false, "suffix" : "" }, { "dropping-particle" : "", "family" : "Borecki", "given" : "Ingrid B", "non-dropping-particle" : "", "parse-names" : false, "suffix" : "" }, { "dropping-particle" : "", "family" : "Deloukas", "given" : "Panos", "non-dropping-particle" : "", "parse-names" : false, "suffix" : "" }, { "dropping-particle" : "", "family" : "Fox", "given" : "Caroline S", "non-dropping-particle" : "", "parse-names" : false, "suffix" : "" }, { "dropping-particle" : "", "family" : "Groop", "given" : "Leif C", "non-dropping-particle" : "", "parse-names" : false, "suffix" : "" }, { "dropping-particle" : "", "family" : "Haritunians", "given" : "Talin", "non-dropping-particle" : "", "parse-names" : false, "suffix" : "" }, { "dropping-particle" : "", "family" : "Hunter", "given" : "David J", "non-dropping-particle" : "", "parse-names" : false, "suffix" : "" }, { "dropping-particle" : "", "family" : "Kaplan", "given" : "Robert C", "non-dropping-particle" : "", "parse-names" : false, "suffix" : "" }, { "dropping-particle" : "", "family" : "Mohlke", "given" : "Karen L", "non-dropping-particle" : "", "parse-names" : false, "suffix" : "" }, { "dropping-particle" : "", "family" : "O'Connell", "given" : "Jeffrey R", "non-dropping-particle" : "", "parse-names" : false, "suffix" : "" }, { "dropping-particle" : "", "family" : "Peltonen", "given" : "Leena", "non-dropping-particle" : "", "parse-names" : false, "suffix" : "" }, { "dropping-particle" : "", "family" : "Schlessinger", "given" : "David", "non-dropping-particle" : "", "parse-names" : false, "suffix" : "" }, { "dropping-particle" : "", "family" : "Strachan", "given" : "David P", "non-dropping-particle" : "", "parse-names" : false, "suffix" : "" }, { "dropping-particle" : "", "family" : "Duijn", "given" : "Cornelia M", "non-dropping-particle" : "van", "parse-names" : false, "suffix" : "" }, { "dropping-particle" : "", "family" : "Wichmann", "given" : "H-Erich", "non-dropping-particle" : "", "parse-names" : false, "suffix" : "" }, { "dropping-particle" : "", "family" : "Frayling", "given" : "Timothy M", "non-dropping-particle" : "", "parse-names" : false, "suffix" : "" }, { "dropping-particle" : "", "family" : "Thorsteinsdottir", "given" : "Unnur", "non-dropping-particle" : "", "parse-names" : false, "suffix" : "" }, { "dropping-particle" : "", "family" : "Abecasis", "given" : "Gon\u00e7alo R", "non-dropping-particle" : "", "parse-names" : false, "suffix" : "" }, { "dropping-particle" : "", "family" : "Barroso", "given" : "In\u00eas", "non-dropping-particle" : "", "parse-names" : false, "suffix" : "" }, { "dropping-particle" : "", "family" : "Boehnke", "given" : "Michael", "non-dropping-particle" : "", "parse-names" : false, "suffix" : "" }, { "dropping-particle" : "", "family" : "Stefansson", "given" : "Kari", "non-dropping-particle" : "", "parse-names" : false, "suffix" : "" }, { "dropping-particle" : "", "family" : "North", "given" : "Kari E", "non-dropping-particle" : "", "parse-names" : false, "suffix" : "" }, { "dropping-particle" : "", "family" : "McCarthy", "given" : "Mark I", "non-dropping-particle" : "", "parse-names" : false, "suffix" : "" }, { "dropping-particle" : "", "family" : "Hirschhorn", "given" : "Joel N", "non-dropping-particle" : "", "parse-names" : false, "suffix" : "" }, { "dropping-particle" : "", "family" : "Ingelsson", "given" : "Erik", "non-dropping-particle" : "", "parse-names" : false, "suffix" : "" }, { "dropping-particle" : "", "family" : "Loos", "given" : "Ruth J F", "non-dropping-particle" : "", "parse-names" : false, "suffix" : "" } ], "container-title" : "Nature genetics", "id" : "ITEM-1", "issued" : { "date-parts" : [ [ "2010" ] ] }, "page" : "937-948", "title" : "Association analyses of 249,796 individuals reveal 18 new loci associated with body mass index.", "type" : "article-journal", "volume" : "42" }, "uris" : [ "http://www.mendeley.com/documents/?uuid=d5c17178-e02a-48c1-8b49-e8cbc35c81af" ] }, { "id" : "ITEM-2", "itemData" : { "DOI" : "10.1038/oby.2008.613", "ISSN" : "1930-7381", "PMID" : "19169219", "author" : [ { "dropping-particle" : "", "family" : "Bogardus", "given" : "Clifton", "non-dropping-particle" : "", "parse-names" : false, "suffix" : "" } ], "container-title" : "Obesity (Silver Spring, Md.)", "id" : "ITEM-2", "issue" : "2", "issued" : { "date-parts" : [ [ "2009", "2" ] ] }, "page" : "209-10", "title" : "Missing heritability and GWAS utility.", "type" : "article-journal", "volume" : "17" }, "uris" : [ "http://www.mendeley.com/documents/?uuid=cf18a023-f338-4419-8d8e-7ce86070e822" ] }, { "id" : "ITEM-3", "itemData" : { "DOI" : "10.1016/j.beem.2011.11.003", "ISSN" : "1878-1594", "PMID" : "22498250", "abstract" : "Genome-wide association studies (GWAS) have revolutionised the discovery of genes for common traits and diseases, including obesity-related traits. In less then four years time, 52 genetic loci were identified to be unequivocally associated with obesity-related traits. This vast success raised hope and expectations that genetic information would become soon an integral part of personalised medicine. However, these loci have only small effects on obesity-susceptibility and explain just a fraction of the total variance. As such, their accuracy to predict obesity is poor and not competitive with the predictive ability of traditional risk factors. Nevertheless, some of these loci are being used in commercially available personal genome tests to estimate individuals' lifetime risk of obesity. While proponents believe that personal genome profiling could have beneficial effects on behaviour, early reports do not support this hypothesis. To conclude, the most valuable contribution of GWAS-identified loci lies in their contribution to elucidating new physiological pathways that underlie obesity-susceptibility.", "author" : [ { "dropping-particle" : "", "family" : "Loos", "given" : "Ruth J F", "non-dropping-particle" : "", "parse-names" : false, "suffix" : "" } ], "container-title" : "Best practice &amp; research. Clinical endocrinology &amp; metabolism", "id" : "ITEM-3", "issue" : "2", "issued" : { "date-parts" : [ [ "2012", "4" ] ] }, "page" : "211-26", "publisher" : "Elsevier Ltd", "title" : "Genetic determinants of common obesity and their value in prediction.", "type" : "article-journal", "volume" : "26" }, "uris" : [ "http://www.mendeley.com/documents/?uuid=175c1478-6df9-4634-ba91-ec2542fbd3a5" ] } ], "mendeley" : { "previouslyFormattedCitation" : "[23\u201325]" }, "properties" : { "noteIndex" : 0 }, "schema" : "https://github.com/citation-style-language/schema/raw/master/csl-citation.json" }</w:instrText>
+      </w:r>
+      <w:r>
+        <w:fldChar w:fldCharType="separate"/>
+      </w:r>
+      <w:r>
+        <w:rPr>
+          <w:noProof/>
+        </w:rPr>
+        <w:t>[23–25]</w:t>
+      </w:r>
+      <w:r>
+        <w:fldChar w:fldCharType="end"/>
+      </w:r>
+      <w:proofErr w:type="gramStart"/>
+      <w:r>
+        <w:t>.</w:t>
+      </w:r>
+      <w:proofErr w:type="gramEnd"/>
+    </w:p>
+    <w:p/>
+    <w:p>
+      <w:r>
+        <w:t xml:space="preserve">This study does not </w:t>
+      </w:r>
+      <w:r>
+        <w:t xml:space="preserve">attempt to address the underlying </w:t>
+      </w:r>
+      <w:r>
+        <w:t xml:space="preserve">fundamental </w:t>
+      </w:r>
+      <w:r>
+        <w:t>mechanism</w:t>
+      </w:r>
+      <w:r>
+        <w:t>s</w:t>
+      </w:r>
+      <w:r>
+        <w:t xml:space="preserve"> for these differences but suggests that there is a physiological state established by the time the dietary treatment begins that causes differential weight gain.  One possibility is</w:t>
+      </w:r>
+      <w:r>
+        <w:t xml:space="preserve"> that</w:t>
+      </w:r>
+      <w:r>
+        <w:t xml:space="preserve"> alterations in their basal metabolic ra</w:t>
+      </w:r>
+      <w:r>
+        <w:t>te cause these differences</w:t>
+      </w:r>
+      <w:r>
+        <w:t xml:space="preserve">, as has been proposed in </w:t>
+      </w:r>
+      <w:r>
+        <w:t>pediatric</w:t>
+      </w:r>
+      <w:r>
+        <w:t xml:space="preserve"> human populations </w:t>
+      </w:r>
+      <w:r>
+        <w:fldChar w:fldCharType="begin" w:fldLock="1"/>
+      </w:r>
+      <w:r>
+        <w:instrText>ADDIN CSL_CITATION { "citationItems" : [ { "id" : "ITEM-1", "itemData" : { "DOI" : "10.1016/0140-6736(90)91592-X", "ISSN" : "01406736", "author" : [ { "dropping-particle" : "", "family" : "Griffiths", "given" : "M", "non-dropping-particle" : "", "parse-names" : false, "suffix" : "" }, { "dropping-particle" : "", "family" : "Payne", "given" : "P.R", "non-dropping-particle" : "", "parse-names" : false, "suffix" : "" }, { "dropping-particle" : "", "family" : "Rivers", "given" : "J.P.W", "non-dropping-particle" : "", "parse-names" : false, "suffix" : "" }, { "dropping-particle" : "", "family" : "Cox", "given" : "M", "non-dropping-particle" : "", "parse-names" : false, "suffix" : "" }, { "dropping-particle" : "", "family" : "Stunkard", "given" : "A.J", "non-dropping-particle" : "", "parse-names" : false, "suffix" : "" } ], "container-title" : "The Lancet", "id" : "ITEM-1", "issue" : "8707", "issued" : { "date-parts" : [ [ "1990", "7" ] ] }, "page" : "76-78", "title" : "Metabolic rate and physical development in children at risk of obesity", "type" : "article-journal", "volume" : "336" }, "uris" : [ "http://www.mendeley.com/documents/?uuid=14358780-3d16-471f-80e4-91201d1fa907" ] }, { "id" : "ITEM-2", "itemData" : { "DOI" : "10.1056/NEJM198802253180801", "ISSN" : "0028-4793", "PMID" : "3340127", "abstract" : "We investigated the contributions of low energy expenditure and high energy intake to excessive weight gain in infants born to overweight mothers. The subjects were infants of 6 lean and 12 overweight mothers, recruited soon after birth. Total energy expenditure and metabolizable energy intake were measured with a new doubly labeled water method over a period of seven days when the infants were 3 months of age, and the postprandial metabolic rate was measured by indirect calorimetry when the infants were 0.1 and 3 months of age. The results were related to weight gain in the first year of life. No significant difference was observed between infants who became overweight by the age of one year (50 percent of infants born to overweight mothers) and those who did not, with respect to weight, length, skinfold thicknesses, metabolic rate at 0.1 and 3 months of age, and metabolizable energy intake at 3 months. However, total energy expenditure at three months of age was 20.7 percent lower in the infants who became overweight than in the other infants (means +/- SE, 256 +/- 27 and 323 +/- 12 kJ per kilogram of body weight per day; P less than 0.05). This difference could account for the mean difference in weight gain. These data suggest that reduced energy expenditure, particularly on physical activity, was an important factor in the rapid weight gain during the first year of life in infants born to overweight mothers.", "author" : [ { "dropping-particle" : "", "family" : "Roberts", "given" : "S B", "non-dropping-particle" : "", "parse-names" : false, "suffix" : "" }, { "dropping-particle" : "", "family" : "Savage", "given" : "J", "non-dropping-particle" : "", "parse-names" : false, "suffix" : "" }, { "dropping-particle" : "", "family" : "Coward", "given" : "W A", "non-dropping-particle" : "", "parse-names" : false, "suffix" : "" }, { "dropping-particle" : "", "family" : "Chew", "given" : "B", "non-dropping-particle" : "", "parse-names" : false, "suffix" : "" }, { "dropping-particle" : "", "family" : "Lucas", "given" : "A", "non-dropping-particle" : "", "parse-names" : false, "suffix" : "" } ], "container-title" : "The New England journal of medicine", "id" : "ITEM-2", "issue" : "8", "issued" : { "date-parts" : [ [ "1988", "2", "25" ] ] }, "page" : "461-6", "title" : "Energy expenditure and intake in infants born to lean and overweight mothers.", "type" : "article-journal", "volume" : "318" }, "uris" : [ "http://www.mendeley.com/documents/?uuid=8b40a6e2-c70a-4000-b136-7ac60cb10c0a" ] } ], "mendeley" : { "previouslyFormattedCitation" : "[26, 27]" }, "properties" : { "noteIndex" : 0 }, "schema" : "https://github.com/citation-style-language/schema/raw/master/csl-citation.json" }</w:instrText>
+      </w:r>
+      <w:r>
+        <w:fldChar w:fldCharType="separate"/>
+      </w:r>
+      <w:r>
+        <w:rPr>
+          <w:noProof/>
+        </w:rPr>
+        <w:t>[26, 27]</w:t>
+      </w:r>
+      <w:r>
+        <w:fldChar w:fldCharType="end"/>
+      </w:r>
+      <w:r>
+        <w:t>.</w:t>
+      </w:r>
+      <w:r>
+        <w:t xml:space="preserve">  The underlying molecular mechanism may yet be some level of </w:t>
+      </w:r>
+      <w:r>
+        <w:rPr>
+          <w:i/>
+        </w:rPr>
+        <w:t xml:space="preserve">de novo </w:t>
+      </w:r>
+      <w:r>
+        <w:t xml:space="preserve">genetic variation in these mice, or epigenetic modifications that alter sensitivity </w:t>
+      </w:r>
+      <w:r>
+        <w:t xml:space="preserve">to </w:t>
+      </w:r>
+      <w:r>
+        <w:t>dietary factors.</w:t>
+      </w:r>
+      <w:r>
+        <w:t xml:space="preserve">  </w:t>
+      </w:r>
+      <w:r>
+        <w:t xml:space="preserve">This study provides a </w:t>
+      </w:r>
+      <w:r>
+        <w:t xml:space="preserve">phenotypic </w:t>
+      </w:r>
+      <w:r>
+        <w:t>framework to test these molecular hypotheses.</w:t>
+      </w:r>
+    </w:p>
+    <w:p/>
+    <w:p>
+      <w:r>
+        <w:t xml:space="preserve">Of note it is interesting that fasting </w:t>
+      </w:r>
+      <w:r>
+        <w:t>responses</w:t>
+      </w:r>
+      <w:r>
+        <w:t xml:space="preserve"> themselves are not stable throughout life</w:t>
+      </w:r>
+      <w:r>
+        <w:t xml:space="preserve"> on a per mouse basis (see Figure </w:t>
+      </w:r>
+      <w:r>
+        <w:t>5</w:t>
+      </w:r>
+      <w:r>
+        <w:t>B).  This suggests that either the fasting response is not causative of weight gain directly, or is only causal during a younger age.</w:t>
+      </w:r>
+      <w:r>
+        <w:t xml:space="preserve"> These data are consistent with reports that among adult human populations, basal metabolic rate is not reduced in obese individuals </w:t>
+      </w:r>
+      <w:r>
+        <w:fldChar w:fldCharType="begin" w:fldLock="1"/>
+      </w:r>
+      <w:r>
+        <w:instrText>ADDIN CSL_CITATION { "citationItems" : [ { "id" : "ITEM-1", "itemData" : { "DOI" : "10.1056/NEJM199503093321001", "ISSN" : "0028-4793", "PMID" : "7632212", "abstract" : "BACKGROUND: No current treatment for obesity reliably sustains weight loss, perhaps because compensatory metabolic processes resist the maintenance of the altered body weight. We examined the effects of experimental perturbations of body weight on energy expenditure to determine whether they lead to metabolic changes and whether obese subjects and those who have never been obese respond similarly.\n\nMETHODS: We repeatedly measured 24-hour total energy expenditure, resting and nonresting energy expenditure, and the thermic effect of feeding in 18 obese subjects and 23 subjects who had never been obese. The subjects were studied at their usual body weight and after losing 10 to 20 percent of their body weight by underfeeding or gaining 10 percent by overfeeding.\n\nRESULTS: Maintenance of a body weight at a level 10 percent or more below the initial weight was associated with a mean (+/- SD) reduction in total energy expenditure of 6 +/- 3 kcal per kilogram of fat-free mass per day in the subjects who had never been obese (P &lt; 0.001) and 8 +/- 5 kcal per kilogram per day in the obese subjects (P &lt; 0.001). Resting energy expenditure and nonresting energy expenditure each decreased 3 to 4 kcal per kilogram of fat-free mass per day in both groups of subjects. Maintenance of body weight at a level 10 percent above the usual weight was associated with an increase in total energy expenditure of 9 +/- 7 kcal per kilogram of fat-free mass per day in the subjects who had never been obese (P &lt; 0.001) and 8 +/- 4 kcal per kilogram per day in the obese subjects (P &lt; 0.001). The thermic effect of feeding and nonresting energy expenditure increased by approximately 1 to 2 and 8 to 9 kcal per kilogram of fat-free mass per day, respectively, after weight gain. These changes in energy expenditure were not related to the degree of adiposity or the sex of the subjects.\n\nCONCLUSIONS: Maintenance of a reduced or elevated body weight is associated with compensatory changes in energy expenditure, which oppose the maintenance of a body weight that is different from the usual weight. These compensatory changes may account for the poor long-term efficacy of treatments for obesity.", "author" : [ { "dropping-particle" : "", "family" : "Leibel", "given" : "R L", "non-dropping-particle" : "", "parse-names" : false, "suffix" : "" }, { "dropping-particle" : "", "family" : "Rosenbaum", "given" : "M", "non-dropping-particle" : "", "parse-names" : false, "suffix" : "" }, { "dropping-particle" : "", "family" : "Hirsch", "given" : "J", "non-dropping-particle" : "", "parse-names" : false, "suffix" : "" } ], "container-title" : "The New England journal of medicine", "id" : "ITEM-1", "issue" : "10", "issued" : { "date-parts" : [ [ "1995", "3", "9" ] ] }, "page" : "621-8", "title" : "Changes in energy expenditure resulting from altered body weight.", "type" : "article-journal", "volume" : "332" }, "uris" : [ "http://www.mendeley.com/documents/?uuid=47481080-52d6-4a86-9cc7-9949011a9420" ] }, { "id" : "ITEM-2", "itemData" : { "DOI" : "10.1172/JCI112749", "ISSN" : "0021-9738", "PMID" : "3782471", "abstract" : "Daily human energy requirements calculated from separate components of energy expenditure are inaccurate and usually in poor agreement with measured energy intakes. Measurement of energy expenditure over periods of 24 h or longer is needed to determine more accurately rates of daily energy expenditure in humans. We provide a detailed description of a human respiratory chamber and methods used to determine rates of energy expenditure over 24-h periods in 177 subjects. The results show that: fat-free mass (FFM) as estimated by densitometry is the best available determinant of 24-h energy expenditures (24EE) and explains 81% of the variance observed between individuals (24EE [kcal/d] = 597 + 26.5 FFM); 24EE in an individual is very reproducible (coefficient of variation = 2.4%); and even when adjusted for differences in FFM, there is still considerable interperson variability of the daily energy expenditure. A large portion of the variability of 24EE among individuals, independent of differences in body size, was due to variability in the degree of spontaneous physical activity, i.e., \"fidgeting,\" which accounted for 100-800 kcal/d in these subjects.", "author" : [ { "dropping-particle" : "", "family" : "Ravussin", "given" : "Eric", "non-dropping-particle" : "", "parse-names" : false, "suffix" : "" }, { "dropping-particle" : "", "family" : "Lillioja", "given" : "Stephen", "non-dropping-particle" : "", "parse-names" : false, "suffix" : "" }, { "dropping-particle" : "", "family" : "Anderson", "given" : "Thomas E", "non-dropping-particle" : "", "parse-names" : false, "suffix" : "" }, { "dropping-particle" : "", "family" : "Christin", "given" : "Laurent", "non-dropping-particle" : "", "parse-names" : false, "suffix" : "" }, { "dropping-particle" : "", "family" : "Bogardus", "given" : "Clifton", "non-dropping-particle" : "", "parse-names" : false, "suffix" : "" } ], "container-title" : "The Journal of clinical investigation", "id" : "ITEM-2", "issue" : "6", "issued" : { "date-parts" : [ [ "1986", "12" ] ] }, "page" : "1568-78", "title" : "Determinants of 24-hour energy expenditure in man. Methods and results using a respiratory chamber.", "type" : "article-journal", "volume" : "78" }, "uris" : [ "http://www.mendeley.com/documents/?uuid=641dd9c0-1811-4bc3-a10d-96962d61c3b6" ] } ], "mendeley" : { "previouslyFormattedCitation" : "[28, 29]" }, "properties" : { "noteIndex" : 0 }, "schema" : "https://github.com/citation-style-language/schema/raw/master/csl-citation.json" }</w:instrText>
+      </w:r>
+      <w:r>
+        <w:fldChar w:fldCharType="separate"/>
+      </w:r>
+      <w:r>
+        <w:rPr>
+          <w:noProof/>
+        </w:rPr>
+        <w:t>[28, 29]</w:t>
+      </w:r>
+      <w:r>
+        <w:fldChar w:fldCharType="end"/>
+      </w:r>
+      <w:r>
+        <w:t xml:space="preserve">.  These data support a model where </w:t>
+      </w:r>
+      <w:r>
+        <w:t>susceptibility to weight</w:t>
+      </w:r>
+      <w:r>
+        <w:t xml:space="preserve"> </w:t>
+      </w:r>
+      <w:proofErr w:type="gramStart"/>
+      <w:r>
+        <w:t>gain</w:t>
+      </w:r>
+      <w:proofErr w:type="gramEnd"/>
+      <w:r>
+        <w:t xml:space="preserve"> is at least in part caused by a non-genetic </w:t>
+      </w:r>
+      <w:r>
+        <w:t xml:space="preserve">factor </w:t>
+      </w:r>
+      <w:r>
+        <w:t>which is established early in life</w:t>
+      </w:r>
+      <w:r>
+        <w:t xml:space="preserve">.  This is </w:t>
+      </w:r>
+      <w:r>
+        <w:t xml:space="preserve">consistent with previous studies on </w:t>
+      </w:r>
+      <w:r>
+        <w:t>these</w:t>
+      </w:r>
+      <w:r>
+        <w:t xml:space="preserve"> mice</w:t>
+      </w:r>
+      <w:r>
+        <w:t xml:space="preserve"> which also proposed that susceptibility to weight gain is determined early in life</w:t>
+      </w:r>
+      <w:r>
+        <w:t xml:space="preserve"> </w:t>
+      </w:r>
+      <w:r>
+        <w:fldChar w:fldCharType="begin" w:fldLock="1"/>
+      </w:r>
+      <w:r>
+        <w:instrText>ADDIN CSL_CITATION { "citationItems" : [ { "id" : "ITEM-1", "itemData" : { "DOI" : "10.1371/journal.pgen.0020081", "ISSN" : "1553-7404", "PMID" : "16733553", "abstract" : "High phenotypic variation in diet-induced obesity in male C57BL/6J inbred mice suggests a molecular model to investigate non-genetic mechanisms of obesity. Feeding mice a high-fat diet beginning at 8 wk of age resulted in a 4-fold difference in adiposity. The phenotypes of mice characteristic of high or low gainers were evident by 6 wk of age, when mice were still on a low-fat diet; they were amplified after being switched to the high-fat diet and persisted even after the obesogenic protocol was interrupted with a calorically restricted, low-fat chow diet. Accordingly, susceptibility to diet-induced obesity in genetically identical mice is a stable phenotype that can be detected in mice shortly after weaning. Chronologically, differences in adiposity preceded those of feeding efficiency and food intake, suggesting that observed difference in leptin secretion is a factor in determining phenotypes related to food intake. Gene expression analyses of adipose tissue and hypothalamus from mice with low and high weight gain, by microarray and qRT-PCR, showed major changes in the expression of genes of Wnt signaling and tissue re-modeling in adipose tissue. In particular, elevated expression of SFRP5, an inhibitor of Wnt signaling, the imprinted gene MEST and BMP3 may be causally linked to fat mass expansion, since differences in gene expression observed in biopsies of epididymal fat at 7 wk of age (before the high-fat diet) correlated with adiposity after 8 wk on a high-fat diet. We propose that C57BL/6J mice have the phenotypic characteristics suitable for a model to investigate epigenetic mechanisms within adipose tissue that underlie diet-induced obesity.", "author" : [ { "dropping-particle" : "", "family" : "Koza", "given" : "Robert A", "non-dropping-particle" : "", "parse-names" : false, "suffix" : "" }, { "dropping-particle" : "", "family" : "Nikonova", "given" : "Larissa", "non-dropping-particle" : "", "parse-names" : false, "suffix" : "" }, { "dropping-particle" : "", "family" : "Hogan", "given" : "Jessica", "non-dropping-particle" : "", "parse-names" : false, "suffix" : "" }, { "dropping-particle" : "", "family" : "Rim", "given" : "Jong-seop", "non-dropping-particle" : "", "parse-names" : false, "suffix" : "" }, { "dropping-particle" : "", "family" : "Mendoza", "given" : "Tamra", "non-dropping-particle" : "", "parse-names" : false, "suffix" : "" }, { "dropping-particle" : "", "family" : "Faulk", "given" : "Christopher", "non-dropping-particle" : "", "parse-names" : false, "suffix" : "" }, { "dropping-particle" : "", "family" : "Skaf", "given" : "Jihad", "non-dropping-particle" : "", "parse-names" : false, "suffix" : "" }, { "dropping-particle" : "", "family" : "Kozak", "given" : "Leslie P", "non-dropping-particle" : "", "parse-names" : false, "suffix" : "" } ], "container-title" : "PLoS genetics", "id" : "ITEM-1", "issue" : "5", "issued" : { "date-parts" : [ [ "2006", "5" ] ] }, "page" : "e81", "title" : "Changes in gene expression foreshadow diet-induced obesity in genetically identical mice.", "type" : "article-journal", "volume" : "2" }, "uris" : [ "http://www.mendeley.com/documents/?uuid=f788d75b-46a9-4e24-9054-9eee04bf6a1e" ] } ], "mendeley" : { "previouslyFormattedCitation" : "[10]" }, "properties" : { "noteIndex" : 0 }, "schema" : "https://github.com/citation-style-language/schema/raw/master/csl-citation.json" }</w:instrText>
+      </w:r>
+      <w:r>
+        <w:fldChar w:fldCharType="separate"/>
+      </w:r>
+      <w:r>
+        <w:rPr>
+          <w:noProof/>
+        </w:rPr>
+        <w:t>[10]</w:t>
+      </w:r>
+      <w:r>
+        <w:fldChar w:fldCharType="end"/>
+      </w:r>
+      <w:r>
+        <w:t xml:space="preserve">.   Understanding the mechanistic basis for </w:t>
+      </w:r>
+      <w:r>
+        <w:t>the relationship between fasting induced weight loss and eventual weight gain</w:t>
+      </w:r>
       <w:r>
         <w:t xml:space="preserve"> </w:t>
       </w:r>
@@ -7530,8 +7589,20 @@
 <b:Sources xmlns:b="http://schemas.openxmlformats.org/officeDocument/2006/bibliography" xmlns="http://schemas.openxmlformats.org/officeDocument/2006/bibliography" SelectedStyle="/APA.XSL" StyleName="APA"/>
 </file>
 
+<file path=customXml/item2.xml><?xml version="1.0" encoding="utf-8"?>
+<b:Sources xmlns:b="http://schemas.openxmlformats.org/officeDocument/2006/bibliography" xmlns="http://schemas.openxmlformats.org/officeDocument/2006/bibliography" SelectedStyle="/APA.XSL" StyleName="APA"/>
+</file>
+
 <file path=customXml/itemProps1.xml><?xml version="1.0" encoding="utf-8"?>
-<ds:datastoreItem xmlns:ds="http://schemas.openxmlformats.org/officeDocument/2006/customXml" ds:itemID="{F39D4F9F-70D1-E34A-BCDC-13A50F48CF34}">
+<ds:datastoreItem xmlns:ds="http://schemas.openxmlformats.org/officeDocument/2006/customXml" ds:itemID="{D843D5F2-3A8B-7C47-8CCF-C951E9624702}">
+  <ds:schemaRefs>
+    <ds:schemaRef ds:uri="http://schemas.openxmlformats.org/officeDocument/2006/bibliography"/>
+  </ds:schemaRefs>
+</ds:datastoreItem>
+</file>
+
+<file path=customXml/itemProps2.xml><?xml version="1.0" encoding="utf-8"?>
+<ds:datastoreItem xmlns:ds="http://schemas.openxmlformats.org/officeDocument/2006/customXml" ds:itemID="{46132777-3909-814C-B854-6D92DE5938F9}">
   <ds:schemaRefs>
     <ds:schemaRef ds:uri="http://schemas.openxmlformats.org/officeDocument/2006/bibliography"/>
   </ds:schemaRefs>

</xml_diff>

<commit_message>
Fixed one figure reference in the manuscript
</commit_message>
<xml_diff>
--- a/publications/Manuscript.docx
+++ b/publications/Manuscript.docx
@@ -209,6 +209,7 @@
         <w:spacing w:line="480" w:lineRule="auto"/>
       </w:pPr>
       <w:r>
+        <w:lastRenderedPageBreak/>
         <w:t>Abstract</w:t>
       </w:r>
     </w:p>
@@ -835,11 +836,7 @@
         <w:t xml:space="preserve">two control diets </w:t>
       </w:r>
       <w:r>
-        <w:t xml:space="preserve">(CD or normal </w:t>
-      </w:r>
-      <w:r>
-        <w:lastRenderedPageBreak/>
-        <w:t xml:space="preserve">chow diet; NCD) </w:t>
+        <w:t xml:space="preserve">(CD or normal chow diet; NCD) </w:t>
       </w:r>
       <w:r>
         <w:t xml:space="preserve">and </w:t>
@@ -1220,7 +1217,6 @@
         <w:spacing w:line="480" w:lineRule="auto"/>
       </w:pPr>
       <w:r>
-        <w:lastRenderedPageBreak/>
         <w:t xml:space="preserve">Blood glucose levels were taken from all experimental mice after 16 hours of fasting pre-diet and post-diet, while </w:t>
       </w:r>
       <w:proofErr w:type="spellStart"/>
@@ -1699,11 +1695,7 @@
         <w:t>HFD</w:t>
       </w:r>
       <w:r>
-        <w:t xml:space="preserve"> </w:t>
-      </w:r>
-      <w:r>
-        <w:lastRenderedPageBreak/>
-        <w:t>and also had identical protein and sucrose content (Table 1).  We examined the effects of weight gain over four separate cohorts of mice, and found that the HFD fed mice gained substantiall</w:t>
+        <w:t xml:space="preserve"> and also had identical protein and sucrose content (Table 1).  We examined the effects of weight gain over four separate cohorts of mice, and found that the HFD fed mice gained substantiall</w:t>
       </w:r>
       <w:r>
         <w:t>y</w:t>
@@ -2399,21 +2391,915 @@
         <w:t>did not</w:t>
       </w:r>
       <w:r>
-        <w:t xml:space="preserve"> </w:t>
+        <w:t xml:space="preserve"> differ</w:t>
+      </w:r>
+      <w:r>
+        <w:t xml:space="preserve"> between</w:t>
+      </w:r>
+      <w:r>
+        <w:t xml:space="preserve"> the </w:t>
+      </w:r>
+      <w:proofErr w:type="spellStart"/>
+      <w:r>
+        <w:rPr>
+          <w:i/>
+        </w:rPr>
+        <w:t>ob</w:t>
+      </w:r>
+      <w:proofErr w:type="spellEnd"/>
+      <w:r>
+        <w:rPr>
+          <w:i/>
+        </w:rPr>
+        <w:t>/</w:t>
+      </w:r>
+      <w:proofErr w:type="spellStart"/>
+      <w:r>
+        <w:rPr>
+          <w:i/>
+        </w:rPr>
+        <w:t>ob</w:t>
+      </w:r>
+      <w:proofErr w:type="spellEnd"/>
+      <w:r>
+        <w:t xml:space="preserve"> mice relative to the wild-type mice</w:t>
+      </w:r>
+      <w:r>
+        <w:t xml:space="preserve"> </w:t>
+      </w:r>
+      <w:r>
+        <w:t>in either of the</w:t>
+      </w:r>
+      <w:r>
+        <w:t xml:space="preserve"> two different </w:t>
+      </w:r>
+      <w:r>
+        <w:t xml:space="preserve">genetic </w:t>
+      </w:r>
+      <w:r>
+        <w:t>background</w:t>
+      </w:r>
+      <w:r>
+        <w:t>s</w:t>
+      </w:r>
+      <w:r>
+        <w:t xml:space="preserve"> </w:t>
+      </w:r>
+      <w:r>
+        <w:t>(</w:t>
+      </w:r>
+      <w:r>
+        <w:t>p=0.</w:t>
+      </w:r>
+      <w:r>
+        <w:t>214</w:t>
+      </w:r>
+      <w:r>
+        <w:t xml:space="preserve"> </w:t>
+      </w:r>
+      <w:r>
+        <w:t>for C57BL/6J and p=0.</w:t>
+      </w:r>
+      <w:r>
+        <w:t>318</w:t>
+      </w:r>
+      <w:r>
+        <w:t xml:space="preserve"> </w:t>
+      </w:r>
+      <w:r>
+        <w:t>for</w:t>
+      </w:r>
+      <w:r>
+        <w:t xml:space="preserve"> BTBR</w:t>
+      </w:r>
+      <w:r>
+        <w:t xml:space="preserve">, Figures </w:t>
+      </w:r>
+      <w:r>
+        <w:t>3</w:t>
+      </w:r>
+      <w:r>
+        <w:t>B-C</w:t>
+      </w:r>
+      <w:r>
+        <w:t xml:space="preserve">).   </w:t>
+      </w:r>
+      <w:r>
+        <w:t>In fact, in both these backgrounds, the obese mice exhibited less variability</w:t>
+      </w:r>
+      <w:r>
+        <w:t xml:space="preserve"> in body weight</w:t>
+      </w:r>
+      <w:r>
+        <w:t xml:space="preserve"> than their lean wild-type controls.  </w:t>
+      </w:r>
+      <w:r>
+        <w:t xml:space="preserve">These data support the hypothesis that HFD induced obesity </w:t>
+      </w:r>
+      <w:r>
+        <w:t xml:space="preserve">results in </w:t>
+      </w:r>
+      <w:r>
+        <w:t xml:space="preserve">substantially more </w:t>
+      </w:r>
+      <w:r>
+        <w:t>variability</w:t>
+      </w:r>
+      <w:r>
+        <w:t xml:space="preserve"> in weight gain than </w:t>
+      </w:r>
+      <w:proofErr w:type="spellStart"/>
+      <w:r>
+        <w:rPr>
+          <w:i/>
+        </w:rPr>
+        <w:t>Lep</w:t>
+      </w:r>
+      <w:proofErr w:type="spellEnd"/>
+      <w:r>
+        <w:t xml:space="preserve"> mutations</w:t>
+      </w:r>
+      <w:r>
+        <w:t>.  This also suggests that i</w:t>
+      </w:r>
+      <w:r>
+        <w:t>t</w:t>
+      </w:r>
+      <w:r>
+        <w:t xml:space="preserve"> is not the obesity </w:t>
+      </w:r>
+      <w:r>
+        <w:rPr>
+          <w:i/>
+        </w:rPr>
+        <w:t>per se</w:t>
+      </w:r>
+      <w:r>
+        <w:t xml:space="preserve"> that causes the increased variation in weights</w:t>
+      </w:r>
+      <w:r>
+        <w:t>, but something more specific to diet</w:t>
+      </w:r>
+      <w:r>
+        <w:t>-</w:t>
+      </w:r>
+      <w:r>
+        <w:t>induced obesity</w:t>
+      </w:r>
+      <w:r>
+        <w:t xml:space="preserve">. </w:t>
+      </w:r>
+    </w:p>
+    <w:p>
+      <w:pPr>
+        <w:spacing w:line="480" w:lineRule="auto"/>
+      </w:pPr>
+    </w:p>
+    <w:p>
+      <w:pPr>
+        <w:pStyle w:val="Heading2"/>
+        <w:spacing w:line="480" w:lineRule="auto"/>
+      </w:pPr>
+      <w:r>
+        <w:t>Predictors of Weight Gain</w:t>
+      </w:r>
+    </w:p>
+    <w:p>
+      <w:pPr>
+        <w:spacing w:line="480" w:lineRule="auto"/>
+      </w:pPr>
+      <w:r>
+        <w:t xml:space="preserve">To understand </w:t>
+      </w:r>
+      <w:r>
+        <w:t>the variance in body weight</w:t>
+      </w:r>
+      <w:r>
+        <w:t xml:space="preserve"> </w:t>
+      </w:r>
+      <w:r>
+        <w:t xml:space="preserve">that </w:t>
+      </w:r>
+      <w:r>
+        <w:t xml:space="preserve">occurs </w:t>
+      </w:r>
+      <w:r>
+        <w:t>with</w:t>
+      </w:r>
+      <w:r>
+        <w:t xml:space="preserve">in an inbred mouse line, we </w:t>
+      </w:r>
+      <w:r>
+        <w:t xml:space="preserve">tested </w:t>
+      </w:r>
+      <w:r>
+        <w:t xml:space="preserve">several potential factors </w:t>
+      </w:r>
+      <w:r>
+        <w:t>for their ability to</w:t>
+      </w:r>
+      <w:r>
+        <w:t xml:space="preserve"> predict weight gain. W</w:t>
+      </w:r>
+      <w:r>
+        <w:t>e first investigated if pre-diet body weight had any correlation with eventual weigh</w:t>
+      </w:r>
+      <w:r>
+        <w:t>t</w:t>
+      </w:r>
+      <w:r>
+        <w:t xml:space="preserve"> gain</w:t>
+      </w:r>
+      <w:r>
+        <w:t xml:space="preserve"> (Figure </w:t>
+      </w:r>
+      <w:r>
+        <w:t>2</w:t>
+      </w:r>
+      <w:r>
+        <w:t>A</w:t>
+      </w:r>
+      <w:r>
+        <w:t xml:space="preserve"> and B)</w:t>
+      </w:r>
+      <w:r>
+        <w:t xml:space="preserve">. We observed no correlation between initial pre-diet </w:t>
+      </w:r>
+      <w:r>
+        <w:t xml:space="preserve">body </w:t>
+      </w:r>
+      <w:r>
+        <w:t>weights and weight g</w:t>
+      </w:r>
+      <w:r>
+        <w:t xml:space="preserve">ain </w:t>
+      </w:r>
+      <w:r>
+        <w:t>post-</w:t>
+      </w:r>
+      <w:r>
+        <w:t>diet in both absolute</w:t>
+      </w:r>
+      <w:r>
+        <w:t xml:space="preserve"> weight gain (</w:t>
+      </w:r>
+      <w:r>
+        <w:t>p=0.23, R</w:t>
+      </w:r>
+      <w:r>
+        <w:rPr>
+          <w:vertAlign w:val="superscript"/>
+        </w:rPr>
+        <w:t>2</w:t>
+      </w:r>
+      <w:r>
+        <w:t>=0.06</w:t>
+      </w:r>
+      <w:r>
+        <w:t>) and percent weight gain (</w:t>
+      </w:r>
+      <w:r>
+        <w:t>p=</w:t>
+      </w:r>
+      <w:r>
+        <w:t>0.65, R</w:t>
+      </w:r>
+      <w:r>
+        <w:rPr>
+          <w:vertAlign w:val="superscript"/>
+        </w:rPr>
+        <w:t>2</w:t>
+      </w:r>
+      <w:r>
+        <w:t>=0.0092</w:t>
+      </w:r>
+      <w:r>
+        <w:t>)</w:t>
+      </w:r>
+      <w:r>
+        <w:t xml:space="preserve"> for HFD fed animals</w:t>
+      </w:r>
+      <w:r>
+        <w:t>.</w:t>
+      </w:r>
+      <w:r>
+        <w:t xml:space="preserve"> </w:t>
+      </w:r>
+    </w:p>
+    <w:p>
+      <w:pPr>
+        <w:spacing w:line="480" w:lineRule="auto"/>
+      </w:pPr>
+    </w:p>
+    <w:p>
+      <w:pPr>
+        <w:spacing w:line="480" w:lineRule="auto"/>
+      </w:pPr>
+      <w:r>
+        <w:t>We</w:t>
+      </w:r>
+      <w:r>
+        <w:t xml:space="preserve"> </w:t>
+      </w:r>
+      <w:r>
+        <w:t xml:space="preserve">next </w:t>
+      </w:r>
+      <w:r>
+        <w:t xml:space="preserve">examined </w:t>
+      </w:r>
+      <w:r>
+        <w:t xml:space="preserve">serum collected from mice before they were placed on the </w:t>
       </w:r>
       <w:proofErr w:type="gramStart"/>
       <w:r>
-        <w:t>differ</w:t>
+        <w:t>diets,</w:t>
       </w:r>
       <w:proofErr w:type="gramEnd"/>
       <w:r>
-        <w:t xml:space="preserve"> between</w:t>
-      </w:r>
-      <w:r>
-        <w:t xml:space="preserve"> the </w:t>
+        <w:t xml:space="preserve"> to test the hypothesis that </w:t>
+      </w:r>
+      <w:r>
+        <w:t xml:space="preserve">pre-diet serum hormone levels </w:t>
+      </w:r>
+      <w:r>
+        <w:t>are</w:t>
+      </w:r>
+      <w:r>
+        <w:t xml:space="preserve"> associated with weight gain in </w:t>
+      </w:r>
+      <w:r>
+        <w:t>HFD</w:t>
+      </w:r>
+      <w:r>
+        <w:t xml:space="preserve"> fed mice. We observed no significant correlation between pre-diet hormone levels and weight gain in both </w:t>
+      </w:r>
+      <w:r>
+        <w:t>HFD</w:t>
+      </w:r>
+      <w:r>
+        <w:t xml:space="preserve"> and </w:t>
+      </w:r>
+      <w:r>
+        <w:t>CD</w:t>
+      </w:r>
+      <w:r>
+        <w:t xml:space="preserve"> fed mice (</w:t>
+      </w:r>
+      <w:r>
+        <w:t xml:space="preserve">Figure </w:t>
+      </w:r>
+      <w:r>
+        <w:t>2</w:t>
+      </w:r>
+      <w:r>
+        <w:t>C</w:t>
+      </w:r>
+      <w:r>
+        <w:t xml:space="preserve"> and Table 2</w:t>
+      </w:r>
+      <w:r>
+        <w:t>).</w:t>
+      </w:r>
+      <w:r>
+        <w:t xml:space="preserve"> </w:t>
+      </w:r>
+      <w:r>
+        <w:t>Collectively, t</w:t>
+      </w:r>
+      <w:r>
+        <w:t xml:space="preserve">hese data </w:t>
+      </w:r>
+      <w:r>
+        <w:t>suggest</w:t>
+      </w:r>
+      <w:r>
+        <w:t xml:space="preserve"> that pre-diet body weight and common metabolic hormone</w:t>
+      </w:r>
+      <w:r>
+        <w:t xml:space="preserve"> levels</w:t>
+      </w:r>
+      <w:r>
+        <w:t xml:space="preserve"> are not predictive of weight gain in male C57BL/6J mice.</w:t>
+      </w:r>
+    </w:p>
+    <w:p>
+      <w:pPr>
+        <w:spacing w:line="480" w:lineRule="auto"/>
+      </w:pPr>
+    </w:p>
+    <w:p>
+      <w:pPr>
+        <w:spacing w:line="480" w:lineRule="auto"/>
+      </w:pPr>
+      <w:r>
+        <w:t xml:space="preserve"> </w:t>
+      </w:r>
+      <w:r>
+        <w:t>One hypothesis i</w:t>
+      </w:r>
+      <w:r>
+        <w:t>s that one dominant mouse may aff</w:t>
+      </w:r>
+      <w:r>
+        <w:t>ect the weights of other mice</w:t>
+      </w:r>
+    </w:p>
+    <w:p>
+      <w:pPr>
+        <w:spacing w:line="480" w:lineRule="auto"/>
+      </w:pPr>
+      <w:proofErr w:type="gramStart"/>
+      <w:r>
+        <w:t>in</w:t>
+      </w:r>
+      <w:proofErr w:type="gramEnd"/>
+      <w:r>
+        <w:t xml:space="preserve"> its cage. To test this we looked at the mice which are the 5 heaviest from our</w:t>
+      </w:r>
+    </w:p>
+    <w:p>
+      <w:pPr>
+        <w:spacing w:line="480" w:lineRule="auto"/>
+      </w:pPr>
+      <w:proofErr w:type="gramStart"/>
+      <w:r>
+        <w:t>data</w:t>
+      </w:r>
+      <w:proofErr w:type="gramEnd"/>
+      <w:r>
+        <w:t xml:space="preserve">, existing </w:t>
+      </w:r>
+      <w:r>
+        <w:t xml:space="preserve">in 5 </w:t>
+      </w:r>
+      <w:r>
+        <w:t xml:space="preserve">distinct </w:t>
+      </w:r>
+      <w:r>
+        <w:t>cages. Those</w:t>
+      </w:r>
+      <w:r>
+        <w:t xml:space="preserve"> </w:t>
+      </w:r>
+      <w:r>
+        <w:t xml:space="preserve">cages contained 20 mice in total. </w:t>
+      </w:r>
+      <w:r>
+        <w:t>The</w:t>
+      </w:r>
+      <w:r>
+        <w:t xml:space="preserve"> </w:t>
+      </w:r>
+      <w:r>
+        <w:t>other</w:t>
+      </w:r>
+      <w:r>
+        <w:t xml:space="preserve"> 15</w:t>
+      </w:r>
+      <w:r>
+        <w:t xml:space="preserve"> mice</w:t>
+      </w:r>
+      <w:r>
+        <w:t xml:space="preserve"> in these cages</w:t>
+      </w:r>
+      <w:r>
+        <w:t xml:space="preserve"> (excluding</w:t>
+      </w:r>
+      <w:r>
+        <w:t xml:space="preserve"> </w:t>
+      </w:r>
+      <w:r>
+        <w:t xml:space="preserve">the heavy ones) weighed on average </w:t>
+      </w:r>
+      <w:r>
+        <w:t xml:space="preserve">slightly more than the average of all other mice </w:t>
+      </w:r>
+      <w:r>
+        <w:t>analyzed</w:t>
+      </w:r>
+      <w:r>
+        <w:t xml:space="preserve">. </w:t>
+      </w:r>
+      <w:r>
+        <w:t>Since these mice did not</w:t>
+      </w:r>
+      <w:r>
+        <w:t xml:space="preserve"> weigh </w:t>
+      </w:r>
+      <w:r>
+        <w:t>significantly</w:t>
+      </w:r>
+      <w:r>
+        <w:t xml:space="preserve"> lower</w:t>
+      </w:r>
+      <w:r>
+        <w:t xml:space="preserve"> </w:t>
+      </w:r>
+      <w:r>
+        <w:t>(p=0.</w:t>
+      </w:r>
+      <w:r>
+        <w:t>392</w:t>
+      </w:r>
+      <w:r>
+        <w:t>)</w:t>
+      </w:r>
+      <w:r>
+        <w:t xml:space="preserve">, they </w:t>
+      </w:r>
+      <w:r>
+        <w:t xml:space="preserve">do not support the hypothesis that one heavy, dominant mouse drives the weights of its cage-mates to be lower (Supplementary Figure </w:t>
+      </w:r>
+      <w:r>
+        <w:t>4</w:t>
+      </w:r>
+      <w:r>
+        <w:t>)</w:t>
+      </w:r>
+      <w:r>
+        <w:t xml:space="preserve">.  By the same token, </w:t>
+      </w:r>
+      <w:r>
+        <w:t>the presence of a larger mouse</w:t>
+      </w:r>
+      <w:r>
+        <w:t xml:space="preserve"> does not make the </w:t>
+      </w:r>
+      <w:r>
+        <w:t xml:space="preserve">other mice in </w:t>
+      </w:r>
+      <w:proofErr w:type="gramStart"/>
+      <w:r>
+        <w:t xml:space="preserve">that cage </w:t>
+      </w:r>
+      <w:r>
+        <w:t>mice</w:t>
+      </w:r>
+      <w:proofErr w:type="gramEnd"/>
+      <w:r>
+        <w:t xml:space="preserve"> any heavier</w:t>
+      </w:r>
+      <w:r>
+        <w:t>.</w:t>
+      </w:r>
+    </w:p>
+    <w:p>
+      <w:pPr>
+        <w:pStyle w:val="Heading2"/>
+        <w:spacing w:line="480" w:lineRule="auto"/>
+      </w:pPr>
+      <w:r>
+        <w:t>Fasting Response Predicts Weight Gain</w:t>
+      </w:r>
+    </w:p>
+    <w:p>
+      <w:pPr>
+        <w:spacing w:line="480" w:lineRule="auto"/>
+      </w:pPr>
+      <w:r>
+        <w:t xml:space="preserve">Another </w:t>
+      </w:r>
+      <w:r>
+        <w:t>factor</w:t>
+      </w:r>
+      <w:r>
+        <w:t xml:space="preserve"> that</w:t>
+      </w:r>
+      <w:r>
+        <w:t xml:space="preserve"> we examined</w:t>
+      </w:r>
+      <w:r>
+        <w:t xml:space="preserve"> was the effect of food deprivation on body weight. </w:t>
+      </w:r>
+      <w:r>
+        <w:t xml:space="preserve">To do this, we deprived mice of food for 16h both before the dietary intervention, and after it.  </w:t>
+      </w:r>
+      <w:r>
+        <w:t xml:space="preserve">Fasting </w:t>
+      </w:r>
+      <w:r>
+        <w:t xml:space="preserve">responses </w:t>
+      </w:r>
+      <w:r>
+        <w:t xml:space="preserve">were </w:t>
+      </w:r>
+      <w:r>
+        <w:t xml:space="preserve">unchanged </w:t>
+      </w:r>
+      <w:r>
+        <w:t xml:space="preserve">within male </w:t>
+      </w:r>
+      <w:r>
+        <w:t>C57BL</w:t>
+      </w:r>
+      <w:r>
+        <w:t>/</w:t>
+      </w:r>
+      <w:r>
+        <w:t xml:space="preserve">6J mice over time </w:t>
+      </w:r>
+      <w:r>
+        <w:t xml:space="preserve">at a population level </w:t>
+      </w:r>
+      <w:r>
+        <w:t>(</w:t>
+      </w:r>
+      <w:r>
+        <w:t xml:space="preserve">Figure </w:t>
+      </w:r>
+      <w:r>
+        <w:t>3</w:t>
+      </w:r>
+      <w:r>
+        <w:t>A</w:t>
+      </w:r>
+      <w:r>
+        <w:t xml:space="preserve">), </w:t>
+      </w:r>
+      <w:r>
+        <w:t xml:space="preserve">but </w:t>
+      </w:r>
+      <w:r>
+        <w:t xml:space="preserve">were </w:t>
+      </w:r>
+      <w:r>
+        <w:t>do not correlate with pre-diet weight loss within mice</w:t>
+      </w:r>
+      <w:r>
+        <w:rPr>
+          <w:rStyle w:val="CommentReference"/>
+        </w:rPr>
+        <w:t xml:space="preserve"> </w:t>
+      </w:r>
+      <w:r>
+        <w:t xml:space="preserve">(Figure </w:t>
+      </w:r>
+      <w:r>
+        <w:t>3</w:t>
+      </w:r>
+      <w:r>
+        <w:t>B)</w:t>
+      </w:r>
+      <w:r>
+        <w:t xml:space="preserve"> in the same mouse</w:t>
+      </w:r>
+      <w:r>
+        <w:t xml:space="preserve">.  </w:t>
+      </w:r>
+      <w:r>
+        <w:t>As shown in Figure 3</w:t>
+      </w:r>
+      <w:r>
+        <w:t xml:space="preserve">C, </w:t>
+      </w:r>
+      <w:r>
+        <w:t xml:space="preserve">fasting weight loss </w:t>
+      </w:r>
+      <w:r>
+        <w:t xml:space="preserve">was </w:t>
+      </w:r>
+      <w:r>
+        <w:t>significant</w:t>
+      </w:r>
+      <w:r>
+        <w:t>ly</w:t>
+      </w:r>
+      <w:r>
+        <w:t xml:space="preserve"> higher in </w:t>
+      </w:r>
+      <w:r>
+        <w:t>NCD</w:t>
+      </w:r>
+      <w:r>
+        <w:t xml:space="preserve"> mice</w:t>
+      </w:r>
+      <w:r>
+        <w:t xml:space="preserve"> than in the HFD or CD mice</w:t>
+      </w:r>
+      <w:r>
+        <w:t xml:space="preserve"> (</w:t>
+      </w:r>
+      <w:r>
+        <w:t>p&lt;0.0001</w:t>
+      </w:r>
+      <w:r>
+        <w:t xml:space="preserve">). </w:t>
+      </w:r>
+      <w:r>
+        <w:t xml:space="preserve"> CD-fed mice also had a more robust fasting response than HFD mice (p=0.00095).</w:t>
+      </w:r>
+      <w:r>
+        <w:t xml:space="preserve">  </w:t>
+      </w:r>
+    </w:p>
+    <w:p>
+      <w:pPr>
+        <w:spacing w:line="480" w:lineRule="auto"/>
+      </w:pPr>
+    </w:p>
+    <w:p>
+      <w:pPr>
+        <w:spacing w:line="480" w:lineRule="auto"/>
+      </w:pPr>
+      <w:r>
+        <w:t>We next tested whether the post-diet body weight could explain these differences</w:t>
+      </w:r>
+      <w:r>
+        <w:t xml:space="preserve"> in fasting and </w:t>
       </w:r>
       <w:proofErr w:type="spellStart"/>
       <w:r>
+        <w:t>refeeding</w:t>
+      </w:r>
+      <w:proofErr w:type="spellEnd"/>
+      <w:r>
+        <w:t xml:space="preserve"> responses</w:t>
+      </w:r>
+      <w:r>
+        <w:t>.  Globally, there was no correlation between body weight and fasting response (p=</w:t>
+      </w:r>
+      <w:r>
+        <w:t>0.881</w:t>
+      </w:r>
+      <w:r>
+        <w:t>).  When we separated the mice by dietary treatment we observed a significant positive correlation between body weight and absolute weight loss in the HFD treated mice only (R</w:t>
+      </w:r>
+      <w:r>
+        <w:rPr>
+          <w:vertAlign w:val="superscript"/>
+        </w:rPr>
+        <w:t>2</w:t>
+      </w:r>
+      <w:r>
+        <w:t xml:space="preserve"> = 0.308, p=1.1 x 10</w:t>
+      </w:r>
+      <w:r>
+        <w:rPr>
+          <w:vertAlign w:val="superscript"/>
+        </w:rPr>
+        <w:t>-6</w:t>
+      </w:r>
+      <w:r>
+        <w:t>, Figure 3</w:t>
+      </w:r>
+      <w:r>
+        <w:t>D</w:t>
+      </w:r>
+      <w:r>
+        <w:t>).</w:t>
+      </w:r>
+      <w:r>
+        <w:t xml:space="preserve">  If we examine percent weight loss rather than absolute weight loss, there is no correlation between weight loss and body weight in the </w:t>
+      </w:r>
+      <w:r>
+        <w:t>HFD</w:t>
+      </w:r>
+      <w:r>
+        <w:t xml:space="preserve"> fed animals (p=0.425).</w:t>
+      </w:r>
+    </w:p>
+    <w:p>
+      <w:pPr>
+        <w:spacing w:line="480" w:lineRule="auto"/>
+      </w:pPr>
+    </w:p>
+    <w:p>
+      <w:pPr>
+        <w:spacing w:line="480" w:lineRule="auto"/>
+      </w:pPr>
+      <w:r>
+        <w:t xml:space="preserve">When the fasted mice were re-fed for 6 hours, </w:t>
+      </w:r>
+      <w:r>
+        <w:t>NCD</w:t>
+      </w:r>
+      <w:r>
+        <w:t xml:space="preserve"> fed mice gained significantly more body weight than </w:t>
+      </w:r>
+      <w:r>
+        <w:t>either HFD or CD fed mice</w:t>
+      </w:r>
+      <w:r>
+        <w:t xml:space="preserve"> (</w:t>
+      </w:r>
+      <w:r>
+        <w:t>p&lt;</w:t>
+      </w:r>
+      <w:r>
+        <w:t>1 x 10</w:t>
+      </w:r>
+      <w:r>
+        <w:rPr>
+          <w:vertAlign w:val="superscript"/>
+        </w:rPr>
+        <w:t>-5</w:t>
+      </w:r>
+      <w:r>
+        <w:t>, Figure 3</w:t>
+      </w:r>
+      <w:r>
+        <w:t>E</w:t>
+      </w:r>
+      <w:r>
+        <w:t xml:space="preserve">). In the case of </w:t>
+      </w:r>
+      <w:r>
+        <w:t>NCD</w:t>
+      </w:r>
+      <w:r>
+        <w:t xml:space="preserve"> (R</w:t>
+      </w:r>
+      <w:r>
+        <w:rPr>
+          <w:vertAlign w:val="superscript"/>
+        </w:rPr>
+        <w:t>2</w:t>
+      </w:r>
+      <w:r>
+        <w:t>=0.804, p=2</w:t>
+      </w:r>
+      <w:r>
+        <w:t>.0</w:t>
+      </w:r>
+      <w:r>
+        <w:t xml:space="preserve"> x</w:t>
+      </w:r>
+      <w:r>
+        <w:t xml:space="preserve"> </w:t>
+      </w:r>
+      <w:r>
+        <w:t>10</w:t>
+      </w:r>
+      <w:r>
+        <w:rPr>
+          <w:vertAlign w:val="superscript"/>
+        </w:rPr>
+        <w:t>-7</w:t>
+      </w:r>
+      <w:r>
+        <w:t xml:space="preserve">) but not the two synthetic diets (HFD or CD), there was a strong positive correlation between body weight and their </w:t>
+      </w:r>
+      <w:proofErr w:type="spellStart"/>
+      <w:r>
+        <w:t>refeeding</w:t>
+      </w:r>
+      <w:proofErr w:type="spellEnd"/>
+      <w:r>
+        <w:t xml:space="preserve"> </w:t>
+      </w:r>
+      <w:r>
+        <w:t xml:space="preserve">induced weight </w:t>
+      </w:r>
+      <w:r>
+        <w:t xml:space="preserve">gain over those 6 hours </w:t>
+      </w:r>
+      <w:r>
+        <w:t>(Figures 3</w:t>
+      </w:r>
+      <w:r>
+        <w:t>F</w:t>
+      </w:r>
+      <w:r>
+        <w:t>).  These data suggest that responses to re</w:t>
+      </w:r>
+      <w:r>
+        <w:t>-</w:t>
+      </w:r>
+      <w:r>
+        <w:t xml:space="preserve">feeding are strongly </w:t>
+      </w:r>
+      <w:r>
+        <w:t xml:space="preserve">altered by dietary type (synthetic versus chow) but </w:t>
+      </w:r>
+      <w:r>
+        <w:t>independent of their body weights</w:t>
+      </w:r>
+      <w:r>
+        <w:t>.</w:t>
+      </w:r>
+    </w:p>
+    <w:p>
+      <w:pPr>
+        <w:spacing w:line="480" w:lineRule="auto"/>
+      </w:pPr>
+    </w:p>
+    <w:p>
+      <w:pPr>
+        <w:spacing w:line="480" w:lineRule="auto"/>
+      </w:pPr>
+      <w:r>
+        <w:t xml:space="preserve">For </w:t>
+      </w:r>
+      <w:proofErr w:type="spellStart"/>
+      <w:r>
+        <w:t>leptin</w:t>
+      </w:r>
+      <w:proofErr w:type="spellEnd"/>
+      <w:r>
+        <w:t xml:space="preserve"> mutant </w:t>
+      </w:r>
+      <w:proofErr w:type="spellStart"/>
+      <w:r>
         <w:rPr>
           <w:i/>
         </w:rPr>
@@ -2435,1569 +3321,670 @@
       </w:r>
       <w:proofErr w:type="spellEnd"/>
       <w:r>
-        <w:t xml:space="preserve"> mice relative to the wild-type mice</w:t>
-      </w:r>
-      <w:r>
-        <w:t xml:space="preserve"> </w:t>
-      </w:r>
-      <w:r>
-        <w:t>in either of the</w:t>
-      </w:r>
-      <w:r>
-        <w:t xml:space="preserve"> two different </w:t>
-      </w:r>
-      <w:r>
-        <w:t xml:space="preserve">genetic </w:t>
-      </w:r>
-      <w:r>
-        <w:t>background</w:t>
+        <w:rPr>
+          <w:i/>
+        </w:rPr>
+        <w:t xml:space="preserve"> </w:t>
+      </w:r>
+      <w:r>
+        <w:t>mice, we observed inconsistent results between strains.  For C57BL/6J</w:t>
+      </w:r>
+      <w:r>
+        <w:t>-</w:t>
+      </w:r>
+      <w:r>
+        <w:rPr>
+          <w:i/>
+        </w:rPr>
+        <w:t>ob/</w:t>
+      </w:r>
+      <w:proofErr w:type="spellStart"/>
+      <w:r>
+        <w:rPr>
+          <w:i/>
+        </w:rPr>
+        <w:t>ob</w:t>
+      </w:r>
+      <w:proofErr w:type="spellEnd"/>
+      <w:r>
+        <w:t xml:space="preserve"> mice, we observed a </w:t>
+      </w:r>
+      <w:r>
+        <w:t>significant increase</w:t>
+      </w:r>
+      <w:r>
+        <w:t xml:space="preserve"> in fasting induced weight loss</w:t>
+      </w:r>
+      <w:r>
+        <w:t xml:space="preserve"> relative to control mice</w:t>
+      </w:r>
+      <w:r>
+        <w:t xml:space="preserve">, opposite to what we observed for diet-induced obesity mice (Supplementary </w:t>
+      </w:r>
+      <w:bookmarkStart w:id="0" w:name="_GoBack"/>
+      <w:r>
+        <w:t>Figure 5</w:t>
+      </w:r>
+      <w:bookmarkEnd w:id="0"/>
+      <w:r>
+        <w:t>)</w:t>
+      </w:r>
+      <w:r>
+        <w:t>.</w:t>
+      </w:r>
+      <w:r>
+        <w:t xml:space="preserve">  However, for BTBR</w:t>
+      </w:r>
+      <w:r>
+        <w:t>-</w:t>
+      </w:r>
+      <w:proofErr w:type="spellStart"/>
+      <w:r>
+        <w:rPr>
+          <w:i/>
+        </w:rPr>
+        <w:t>ob</w:t>
+      </w:r>
+      <w:proofErr w:type="spellEnd"/>
+      <w:r>
+        <w:rPr>
+          <w:i/>
+        </w:rPr>
+        <w:t>/</w:t>
+      </w:r>
+      <w:proofErr w:type="spellStart"/>
+      <w:r>
+        <w:rPr>
+          <w:i/>
+        </w:rPr>
+        <w:t>ob</w:t>
+      </w:r>
+      <w:proofErr w:type="spellEnd"/>
+      <w:r>
+        <w:t xml:space="preserve"> mice, we observed an increase in </w:t>
+      </w:r>
+      <w:r>
+        <w:t xml:space="preserve">the </w:t>
+      </w:r>
+      <w:r>
+        <w:t xml:space="preserve">percent weight loss.  These data suggest that background differences play a role in fasting response in the absence of </w:t>
+      </w:r>
+      <w:proofErr w:type="spellStart"/>
+      <w:r>
+        <w:t>leptin</w:t>
+      </w:r>
+      <w:proofErr w:type="spellEnd"/>
+      <w:r>
+        <w:t>.</w:t>
+      </w:r>
+    </w:p>
+    <w:p>
+      <w:pPr>
+        <w:spacing w:line="480" w:lineRule="auto"/>
+      </w:pPr>
+    </w:p>
+    <w:p>
+      <w:pPr>
+        <w:spacing w:line="480" w:lineRule="auto"/>
+      </w:pPr>
+      <w:r>
+        <w:t>We then tested whether the pre-diet fasting response is predictive of eventual weight gain</w:t>
+      </w:r>
+      <w:r>
+        <w:t xml:space="preserve"> during the course of the diet for the two synthetic diets</w:t>
+      </w:r>
+      <w:r>
+        <w:t xml:space="preserve">.  </w:t>
+      </w:r>
+      <w:r>
+        <w:t xml:space="preserve"> Both </w:t>
+      </w:r>
+      <w:r>
+        <w:t>HFD</w:t>
+      </w:r>
+      <w:r>
+        <w:t xml:space="preserve"> and </w:t>
+      </w:r>
+      <w:r>
+        <w:t>CD</w:t>
+      </w:r>
+      <w:r>
+        <w:t xml:space="preserve"> </w:t>
+      </w:r>
+      <w:r>
+        <w:t xml:space="preserve">fed mice showed a </w:t>
+      </w:r>
+      <w:r>
+        <w:t xml:space="preserve">strong negative </w:t>
+      </w:r>
+      <w:r>
+        <w:t xml:space="preserve">correlation between pre-diet </w:t>
+      </w:r>
+      <w:r>
+        <w:t>fasting response</w:t>
+      </w:r>
+      <w:r>
+        <w:t xml:space="preserve"> and weight gain </w:t>
+      </w:r>
+      <w:r>
+        <w:t xml:space="preserve">throughout </w:t>
+      </w:r>
+      <w:r>
+        <w:t>the diet</w:t>
+      </w:r>
+      <w:r>
+        <w:t xml:space="preserve">ary treatment (Figure </w:t>
+      </w:r>
+      <w:r>
+        <w:t xml:space="preserve">4A </w:t>
+      </w:r>
+      <w:r>
+        <w:t>and B)</w:t>
+      </w:r>
+      <w:r>
+        <w:t xml:space="preserve">. </w:t>
+      </w:r>
+      <w:r>
+        <w:t xml:space="preserve"> </w:t>
+      </w:r>
+      <w:r>
+        <w:t>We examined the</w:t>
+      </w:r>
+      <w:r>
+        <w:t xml:space="preserve"> </w:t>
+      </w:r>
+      <w:r>
+        <w:t>correlations be</w:t>
+      </w:r>
+      <w:r>
+        <w:t xml:space="preserve">tween weight gain on </w:t>
+      </w:r>
+      <w:r>
+        <w:t>HFD</w:t>
+      </w:r>
+      <w:r>
+        <w:t xml:space="preserve"> </w:t>
+      </w:r>
+      <w:r>
+        <w:t>and</w:t>
+      </w:r>
+      <w:r>
+        <w:t xml:space="preserve"> </w:t>
+      </w:r>
+      <w:r>
+        <w:t>pre-diet fasting response and found a significant negative effect</w:t>
+      </w:r>
+      <w:r>
+        <w:t xml:space="preserve"> (r=-0.479, R</w:t>
+      </w:r>
+      <w:r>
+        <w:rPr>
+          <w:vertAlign w:val="superscript"/>
+        </w:rPr>
+        <w:t>2</w:t>
+      </w:r>
+      <w:r>
+        <w:t xml:space="preserve"> =0.23</w:t>
+      </w:r>
+      <w:r>
+        <w:t>0</w:t>
+      </w:r>
+      <w:r>
+        <w:t>,</w:t>
+      </w:r>
+      <w:r>
+        <w:t xml:space="preserve"> p=0.00057</w:t>
+      </w:r>
+      <w:r>
+        <w:t>)</w:t>
+      </w:r>
+      <w:r>
+        <w:t xml:space="preserve">.  Similarly for CD fed mice the same </w:t>
+      </w:r>
+      <w:r>
+        <w:t xml:space="preserve">pattern </w:t>
+      </w:r>
+      <w:r>
+        <w:t>was present</w:t>
+      </w:r>
+      <w:r>
+        <w:t xml:space="preserve"> (r=-0.569, R</w:t>
+      </w:r>
+      <w:r>
+        <w:rPr>
+          <w:vertAlign w:val="superscript"/>
+        </w:rPr>
+        <w:t>2</w:t>
+      </w:r>
+      <w:r>
+        <w:t xml:space="preserve"> =0.324, p=0.00044</w:t>
+      </w:r>
+      <w:r>
+        <w:t>). In terms of</w:t>
+      </w:r>
+      <w:r>
+        <w:t xml:space="preserve"> </w:t>
+      </w:r>
+      <w:r>
+        <w:t>percentage weight gain we</w:t>
+      </w:r>
+      <w:r>
+        <w:t xml:space="preserve"> also observed a significant correlation between this and fasting response</w:t>
+      </w:r>
+      <w:r>
+        <w:t xml:space="preserve"> for</w:t>
+      </w:r>
+      <w:r>
+        <w:t xml:space="preserve"> HFD</w:t>
+      </w:r>
+      <w:r>
+        <w:t xml:space="preserve"> (r=-0.602, R</w:t>
+      </w:r>
+      <w:r>
+        <w:rPr>
+          <w:vertAlign w:val="superscript"/>
+        </w:rPr>
+        <w:t>2</w:t>
+      </w:r>
+      <w:r>
+        <w:t xml:space="preserve"> =0.362, p=6.06 x 10</w:t>
+      </w:r>
+      <w:r>
+        <w:rPr>
+          <w:vertAlign w:val="superscript"/>
+        </w:rPr>
+        <w:t>-6</w:t>
+      </w:r>
+      <w:r>
+        <w:t xml:space="preserve">) and </w:t>
+      </w:r>
+      <w:r>
+        <w:t>CD</w:t>
+      </w:r>
+      <w:r>
+        <w:t xml:space="preserve"> (r=-0.683,</w:t>
+      </w:r>
+      <w:r>
+        <w:t xml:space="preserve"> </w:t>
+      </w:r>
+      <w:r>
+        <w:t>R</w:t>
+      </w:r>
+      <w:r>
+        <w:rPr>
+          <w:vertAlign w:val="superscript"/>
+        </w:rPr>
+        <w:t>2</w:t>
+      </w:r>
+      <w:r>
+        <w:t xml:space="preserve"> =0.466, p=8.66 x 10</w:t>
+      </w:r>
+      <w:r>
+        <w:rPr>
+          <w:vertAlign w:val="superscript"/>
+        </w:rPr>
+        <w:t>-6</w:t>
+      </w:r>
+      <w:r>
+        <w:t>)</w:t>
+      </w:r>
+      <w:r>
+        <w:t xml:space="preserve">.  </w:t>
+      </w:r>
+    </w:p>
+    <w:p>
+      <w:pPr>
+        <w:spacing w:line="480" w:lineRule="auto"/>
+      </w:pPr>
+    </w:p>
+    <w:p>
+      <w:pPr>
+        <w:spacing w:line="480" w:lineRule="auto"/>
+      </w:pPr>
+      <w:r>
+        <w:t xml:space="preserve">Mice </w:t>
+      </w:r>
+      <w:r>
+        <w:t xml:space="preserve">that </w:t>
+      </w:r>
+      <w:r>
+        <w:t>resisted weight loss during the</w:t>
+      </w:r>
+      <w:r>
+        <w:t xml:space="preserve"> pre-diet </w:t>
+      </w:r>
+      <w:r>
+        <w:t xml:space="preserve">16 hour fast were </w:t>
+      </w:r>
+      <w:r>
+        <w:t xml:space="preserve">far </w:t>
+      </w:r>
+      <w:r>
+        <w:t xml:space="preserve">more susceptible to weight gain while on the experimental diet, </w:t>
+      </w:r>
+      <w:r>
+        <w:t xml:space="preserve">both </w:t>
+      </w:r>
+      <w:r>
+        <w:t xml:space="preserve">in terms of </w:t>
+      </w:r>
+      <w:r>
+        <w:t>a</w:t>
+      </w:r>
+      <w:r>
+        <w:t>bsolute and percent weight gain.</w:t>
+      </w:r>
+      <w:r>
+        <w:t xml:space="preserve">  Together, </w:t>
+      </w:r>
+      <w:r>
+        <w:t xml:space="preserve">the pre-diet </w:t>
+      </w:r>
+      <w:r>
+        <w:t>fasting responses combined with the dietary treatment</w:t>
+      </w:r>
+      <w:r>
+        <w:t xml:space="preserve"> were</w:t>
+      </w:r>
+      <w:r>
+        <w:t xml:space="preserve"> able to account for 67.8% of the variability in absolute weight gain and 68.8% of the percent weight gain.</w:t>
+      </w:r>
+      <w:r>
+        <w:tab/>
+      </w:r>
+    </w:p>
+    <w:p>
+      <w:pPr>
+        <w:pStyle w:val="Heading1"/>
+        <w:spacing w:line="480" w:lineRule="auto"/>
+      </w:pPr>
+      <w:r>
+        <w:t>Conclusions</w:t>
+      </w:r>
+    </w:p>
+    <w:p>
+      <w:pPr>
+        <w:spacing w:line="480" w:lineRule="auto"/>
+      </w:pPr>
+      <w:r>
+        <w:t xml:space="preserve">In this study we have described </w:t>
+      </w:r>
+      <w:r>
+        <w:t xml:space="preserve">the physiological effects of dietary manipulation </w:t>
+      </w:r>
+      <w:r>
+        <w:t>in a common inbred strain of laboratory mice</w:t>
+      </w:r>
+      <w:r>
+        <w:t xml:space="preserve">.  </w:t>
+      </w:r>
+      <w:r>
+        <w:t>The aim of this s</w:t>
+      </w:r>
+      <w:r>
+        <w:t>tudy was to control the genetic</w:t>
+      </w:r>
+      <w:r>
+        <w:t xml:space="preserve"> background</w:t>
+      </w:r>
+      <w:r>
+        <w:t>, environment and diet of these laboratory animals as closely as possible in order to assess the amount of variability that is not due to genetic differences.</w:t>
+      </w:r>
+    </w:p>
+    <w:p>
+      <w:pPr>
+        <w:spacing w:line="480" w:lineRule="auto"/>
+      </w:pPr>
+    </w:p>
+    <w:p>
+      <w:pPr>
+        <w:spacing w:line="480" w:lineRule="auto"/>
+      </w:pPr>
+      <w:r>
+        <w:t xml:space="preserve">We have observed substantial within-strain variability </w:t>
+      </w:r>
+      <w:r>
+        <w:t>in</w:t>
+      </w:r>
+      <w:r>
+        <w:t xml:space="preserve"> the response to </w:t>
+      </w:r>
+      <w:r>
+        <w:t>HFD</w:t>
+      </w:r>
+      <w:r>
+        <w:t xml:space="preserve"> and have explored the physiological basis for these differences</w:t>
+      </w:r>
+      <w:r>
+        <w:t xml:space="preserve"> by examining a variety of pre-diet biomarkers.  </w:t>
+      </w:r>
+      <w:r>
+        <w:t xml:space="preserve">Similar to our findings of increased variance of weight on </w:t>
+      </w:r>
+      <w:r>
+        <w:t>HFD</w:t>
+      </w:r>
+      <w:r>
+        <w:t xml:space="preserve">, the single nucleotide polymorphism located in the FTO gene led to not only weight gain, but also increased phenotypic variance </w:t>
+      </w:r>
+      <w:r>
+        <w:fldChar w:fldCharType="begin" w:fldLock="1"/>
+      </w:r>
+      <w:r>
+        <w:instrText>ADDIN CSL_CITATION { "citationItems" : [ { "id" : "ITEM-1", "itemData" : { "DOI" : "10.1038/nature11401", "ISSN" : "1476-4687", "PMID" : "22982992", "abstract" : "There is evidence across several species for genetic control of phenotypic variation of complex traits, such that the variance among phenotypes is genotype dependent. Understanding genetic control of variability is important in evolutionary biology, agricultural selection programmes and human medicine, yet for complex traits, no individual genetic variants associated with variance, as opposed to the mean, have been identified. Here we perform a meta-analysis of genome-wide association studies of phenotypic variation using \u223c170,000 samples on height and body mass index (BMI) in human populations. We report evidence that the single nucleotide polymorphism (SNP) rs7202116 at the FTO gene locus, which is known to be associated with obesity (as measured by mean BMI for each rs7202116 genotype), is also associated with phenotypic variability. We show that the results are not due to scale effects or other artefacts, and find no other experiment-wise significant evidence for effects on variability, either at loci other than FTO for BMI or at any locus for height. The difference in variance for BMI among individuals with opposite homozygous genotypes at the FTO locus is approximately 7%, corresponding to a difference of \u223c0.5 kilograms in the standard deviation of weight. Our results indicate that genetic variants can be discovered that are associated with variability, and that between-person variability in obesity can partly be explained by the genotype at the FTO locus. The results are consistent with reported FTO by environment interactions for BMI, possibly mediated by DNA methylation. Our BMI results for other SNPs and our height results for all SNPs suggest that most genetic variants, including those that influence mean height or mean BMI, are not associated with phenotypic variance, or that their effects on variability are too small to detect even with samples sizes greater than 100,000.", "author" : [ { "dropping-particle" : "", "family" : "Yang", "given" : "Jian", "non-dropping-particle" : "", "parse-names" : false, "suffix" : "" }, { "dropping-particle" : "", "family" : "Loos", "given" : "Ruth J F", "non-dropping-particle" : "", "parse-names" : false, "suffix" : "" }, { "dropping-particle" : "", "family" : "Powell", "given" : "Joseph E", "non-dropping-particle" : "", "parse-names" : false, "suffix" : "" }, { "dropping-particle" : "", "family" : "Medland", "given" : "Sarah E", "non-dropping-particle" : "", "parse-names" : false, "suffix" : "" }, { "dropping-particle" : "", "family" : "Speliotes", "given" : "Elizabeth K", "non-dropping-particle" : "", "parse-names" : false, "suffix" : "" }, { "dropping-particle" : "", "family" : "Chasman", "given" : "Daniel I", "non-dropping-particle" : "", "parse-names" : false, "suffix" : "" }, { "dropping-particle" : "", "family" : "Rose", "given" : "Lynda M", "non-dropping-particle" : "", "parse-names" : false, "suffix" : "" }, { "dropping-particle" : "", "family" : "Thorleifsson", "given" : "Gudmar", "non-dropping-particle" : "", "parse-names" : false, "suffix" : "" }, { "dropping-particle" : "", "family" : "Steinthorsdottir", "given" : "Valgerdur", "non-dropping-particle" : "", "parse-names" : false, "suffix" : "" }, { "dropping-particle" : "", "family" : "M\u00e4gi", "given" : "Reedik", "non-dropping-particle" : "", "parse-names" : false, "suffix" : "" }, { "dropping-particle" : "", "family" : "Waite", "given" : "Lindsay", "non-dropping-particle" : "", "parse-names" : false, "suffix" : "" }, { "dropping-particle" : "", "family" : "Smith", "given" : "Albert Vernon", "non-dropping-particle" : "", "parse-names" : false, "suffix" : "" }, { "dropping-particle" : "", "family" : "Yerges-Armstrong", "given" : "Laura M", "non-dropping-particle" : "", "parse-names" : false, "suffix" : "" }, { "dropping-particle" : "", "family" : "Monda", "given" : "Keri L", "non-dropping-particle" : "", "parse-names" : false, "suffix" : "" }, { "dropping-particle" : "", "family" : "Hadley", "given" : "David", "non-dropping-particle" : "", "parse-names" : false, "suffix" : "" }, { "dropping-particle" : "", "family" : "Mahajan", "given" : "Anubha", "non-dropping-particle" : "", "parse-names" : false, "suffix" : "" }, { "dropping-particle" : "", "family" : "Li", "given" : "Guo", "non-dropping-particle" : "", "parse-names" : false, "suffix" : "" }, { "dropping-particle" : "", "family" : "Kapur", "given" : "Karen", "non-dropping-particle" : "", "parse-names" : false, "suffix" : "" }, { "dropping-particle" : "", "family" : "Vitart", "given" : "Veronique", "non-dropping-particle" : "", "parse-names" : false, "suffix" : "" }, { "dropping-particle" : "", "family" : "Huffman", "given" : "Jennifer E", "non-dropping-particle" : "", "parse-names" : false, "suffix" : "" }, { "dropping-particle" : "", "family" : "Wang", "given" : "Sophie R", "non-dropping-particle" : "", "parse-names" : false, "suffix" : "" }, { "dropping-particle" : "", "family" : "Palmer", "given" : "Cameron", "non-dropping-particle" : "", "parse-names" : false, "suffix" : "" }, { "dropping-particle" : "", "family" : "Esko", "given" : "T\u00f5nu", "non-dropping-particle" : "", "parse-names" : false, "suffix" : "" }, { "dropping-particle" : "", "family" : "Fischer", "given" : "Krista", "non-dropping-particle" : "", "parse-names" : false, "suffix" : "" }, { "dropping-particle" : "", "family" : "Zhao", "given" : "Jing Hua", "non-dropping-particle" : "", "parse-names" : false, "suffix" : "" }, { "dropping-particle" : "", "family" : "Demirkan", "given" : "Ay\u015fe", "non-dropping-particle" : "", "parse-names" : false, "suffix" : "" }, { "dropping-particle" : "", "family" : "Isaacs", "given" : "Aaron", "non-dropping-particle" : "", "parse-names" : false, "suffix" : "" }, { "dropping-particle" : "", "family" : "Feitosa", "given" : "Mary F", "non-dropping-particle" : "", "parse-names" : false, "suffix" : "" }, { "dropping-particle" : "", "family" : "Luan", "given" : "Jian'an", "non-dropping-particle" : "", "parse-names" : false, "suffix" : "" }, { "dropping-particle" : "", "family" : "Heard-Costa", "given" : "Nancy L", "non-dropping-particle" : "", "parse-names" : false, "suffix" : "" }, { "dropping-particle" : "", "family" : "White", "given" : "Charles", "non-dropping-particle" : "", "parse-names" : false, "suffix" : "" }, { "dropping-particle" : "", "family" : "Jackson", "given" : "Anne U", "non-dropping-particle" : "", "parse-names" : false, "suffix" : "" }, { "dropping-particle" : "", "family" : "Preuss", "given" : "Michael", "non-dropping-particle" : "", "parse-names" : false, "suffix" : "" }, { "dropping-particle" : "", "family" : "Ziegler", "given" : "Andreas", "non-dropping-particle" : "", "parse-names" : false, "suffix" : "" }, { "dropping-particle" : "", "family" : "Eriksson", "given" : "Joel", "non-dropping-particle" : "", "parse-names" : false, "suffix" : "" }, { "dropping-particle" : "", "family" : "Kutalik", "given" : "Zolt\u00e1n", "non-dropping-particle" : "", "parse-names" : false, "suffix" : "" }, { "dropping-particle" : "", "family" : "Frau", "given" : "Francesca", "non-dropping-particle" : "", "parse-names" : false, "suffix" : "" }, { "dropping-particle" : "", "family" : "Nolte", "given" : "Ilja M", "non-dropping-particle" : "", "parse-names" : false, "suffix" : "" }, { "dropping-particle" : "V", "family" : "Vliet-Ostaptchouk", "given" : "Jana", "non-dropping-particle" : "Van", "parse-names" : false, "suffix" : "" }, { "dropping-particle" : "", "family" : "Hottenga", "given" : "Jouke-Jan", "non-dropping-particle" : "", "parse-names" : false, "suffix" : "" }, { "dropping-particle" : "", "family" : "Jacobs", "given" : "Kevin B", "non-dropping-particle" : "", "parse-names" : false, "suffix" : "" }, { "dropping-particle" : "", "family" : "Verweij", "given" : "Niek", "non-dropping-particle" : "", "parse-names" : false, "suffix" : "" }, { "dropping-particle" : "", "family" : "Goel", "given" : "Anuj", "non-dropping-particle" : "", "parse-names" : false, "suffix" : "" }, { "dropping-particle" : "", "family" : "Medina-Gomez", "given" : "Carolina", "non-dropping-particle" : "", "parse-names" : false, "suffix" : "" }, { "dropping-particle" : "", "family" : "Estrada", "given" : "Karol", "non-dropping-particle" : "", "parse-names" : false, "suffix" : "" }, { "dropping-particle" : "", "family" : "Bragg-Gresham", "given" : "Jennifer Lynn", "non-dropping-particle" : "", "parse-names" : false, "suffix" : "" }, { "dropping-particle" : "", "family" : "Sanna", "given" : "Serena", "non-dropping-particle" : "", "parse-names" : false, "suffix" : "" }, { "dropping-particle" : "", "family" : "Sidore", "given" : "Carlo", "non-dropping-particle" : "", "parse-names" : false, "suffix" : "" }, { "dropping-particle" : "", "family" : "Tyrer", "given" : "Jonathan", "non-dropping-particle" : "", "parse-names" : false, "suffix" : "" }, { "dropping-particle" : "", "family" : "Teumer", "given" : "Alexander", "non-dropping-particle" : "", "parse-names" : false, "suffix" : "" }, { "dropping-particle" : "", "family" : "Prokopenko", "given" : "Inga", "non-dropping-particle" : "", "parse-names" : false, "suffix" : "" }, { "dropping-particle" : "", "family" : "Mangino", "given" : "Massimo", "non-dropping-particle" : "", "parse-names" : false, "suffix" : "" }, { "dropping-particle" : "", "family" : "Lindgren", "given" : "Cecilia M", "non-dropping-particle" : "", "parse-names" : false, "suffix" : "" }, { "dropping-particle" : "", "family" : "Assimes", "given" : "Themistocles L", "non-dropping-particle" : "", "parse-names" : false, "suffix" : "" }, { "dropping-particle" : "", "family" : "Shuldiner", "given" : "Alan R", "non-dropping-particle" : "", "parse-names" : false, "suffix" : "" }, { "dropping-particle" : "", "family" : "Hui", "given" : "Jennie", "non-dropping-particle" : "", "parse-names" : false, "suffix" : "" }, { "dropping-particle" : "", "family" : "Beilby", "given" : "John P", "non-dropping-particle" : "", "parse-names" : false, "suffix" : "" }, { "dropping-particle" : "", "family" : "McArdle", "given" : "Wendy L", "non-dropping-particle" : "", "parse-names" : false, "suffix" : "" }, { "dropping-particle" : "", "family" : "Hall", "given" : "Per", "non-dropping-particle" : "", "parse-names" : false, "suffix" : "" }, { "dropping-particle" : "", "family" : "Haritunians", "given" : "Talin", "non-dropping-particle" : "", "parse-names" : false, "suffix" : "" }, { "dropping-particle" : "", "family" : "Zgaga", "given" : "Lina", "non-dropping-particle" : "", "parse-names" : false, "suffix" : "" }, { "dropping-particle" : "", "family" : "Kolcic", "given" : "Ivana", "non-dropping-particle" : "", "parse-names" : false, "suffix" : "" }, { "dropping-particle" : "", "family" : "Polasek", "given" : "Ozren", "non-dropping-particle" : "", "parse-names" : false, "suffix" : "" }, { "dropping-particle" : "", "family" : "Zemunik", "given" : "Tatijana", "non-dropping-particle" : "", "parse-names" : false, "suffix" : "" }, { "dropping-particle" : "", "family" : "Oostra", "given" : "Ben a", "non-dropping-particle" : "", "parse-names" : false, "suffix" : "" }, { "dropping-particle" : "", "family" : "Junttila", "given" : "M Juhani", "non-dropping-particle" : "", "parse-names" : false, "suffix" : "" }, { "dropping-particle" : "", "family" : "Gr\u00f6nberg", "given" : "Henrik", "non-dropping-particle" : "", "parse-names" : false, "suffix" : "" }, { "dropping-particle" : "", "family" : "Schreiber", "given" : "Stefan", "non-dropping-particle" : "", "parse-names" : false, "suffix" : "" }, { "dropping-particle" : "", "family" : "Peters", "given" : "Annette", "non-dropping-particle" : "", "parse-names" : false, "suffix" : "" }, { "dropping-particle" : "", "family" : "Hicks", "given" : "Andrew a", "non-dropping-particle" : "", "parse-names" : false, "suffix" : "" }, { "dropping-particle" : "", "family" : "Stephens", "given" : "Jonathan", "non-dropping-particle" : "", "parse-names" : false, "suffix" : "" }, { "dropping-particle" : "", "family" : "Foad", "given" : "Nicola S", "non-dropping-particle" : "", "parse-names" : false, "suffix" : "" }, { "dropping-particle" : "", "family" : "Laitinen", "given" : "Jaana", "non-dropping-particle" : "", "parse-names" : false, "suffix" : "" }, { "dropping-particle" : "", "family" : "Pouta", "given" : "Anneli", "non-dropping-particle" : "", "parse-names" : false, "suffix" : "" }, { "dropping-particle" : "", "family" : "Kaakinen", "given" : "Marika", "non-dropping-particle" : "", "parse-names" : false, "suffix" : "" }, { "dropping-particle" : "", "family" : "Willemsen", "given" : "Gonneke", "non-dropping-particle" : "", "parse-names" : false, "suffix" : "" }, { "dropping-particle" : "", "family" : "Vink", "given" : "Jacqueline M", "non-dropping-particle" : "", "parse-names" : false, "suffix" : "" }, { "dropping-particle" : "", "family" : "Wild", "given" : "Sarah H", "non-dropping-particle" : "", "parse-names" : false, "suffix" : "" }, { "dropping-particle" : "", "family" : "Navis", "given" : "Gerjan", "non-dropping-particle" : "", "parse-names" : false, "suffix" : "" }, { "dropping-particle" : "", "family" : "Asselbergs", "given" : "Folkert W", "non-dropping-particle" : "", "parse-names" : false, "suffix" : "" }, { "dropping-particle" : "", "family" : "Homuth", "given" : "Georg", "non-dropping-particle" : "", "parse-names" : false, "suffix" : "" }, { "dropping-particle" : "", "family" : "John", "given" : "Ulrich", "non-dropping-particle" : "", "parse-names" : false, "suffix" : "" }, { "dropping-particle" : "", "family" : "Iribarren", "given" : "Carlos", "non-dropping-particle" : "", "parse-names" : false, "suffix" : "" }, { "dropping-particle" : "", "family" : "Harris", "given" : "Tamara", "non-dropping-particle" : "", "parse-names" : false, "suffix" : "" }, { "dropping-particle" : "", "family" : "Launer", "given" : "Lenore", "non-dropping-particle" : "", "parse-names" : false, "suffix" : "" }, { "dropping-particle" : "", "family" : "Gudnason", "given" : "Vilmundur", "non-dropping-particle" : "", "parse-names" : false, "suffix" : "" }, { "dropping-particle" : "", "family" : "O'Connell", "given" : "Jeffrey R", "non-dropping-particle" : "", "parse-names" : false, "suffix" : "" }, { "dropping-particle" : "", "family" : "Boerwinkle", "given" : "Eric", "non-dropping-particle" : "", "parse-names" : false, "suffix" : "" }, { "dropping-particle" : "", "family" : "Cadby", "given" : "Gemma", "non-dropping-particle" : "", "parse-names" : false, "suffix" : "" }, { "dropping-particle" : "", "family" : "Palmer", "given" : "Lyle J", "non-dropping-particle" : "", "parse-names" : false, "suffix" : "" }, { "dropping-particle" : "", "family" : "James", "given" : "Alan L", "non-dropping-particle" : "", "parse-names" : false, "suffix" : "" }, { "dropping-particle" : "", "family" : "Musk", "given" : "Arthur W", "non-dropping-particle" : "", "parse-names" : false, "suffix" : "" }, { "dropping-particle" : "", "family" : "Ingelsson", "given" : "Erik", "non-dropping-particle" : "", "parse-names" : false, "suffix" : "" }, { "dropping-particle" : "", "family" : "Psaty", "given" : "Bruce M", "non-dropping-particle" : "", "parse-names" : false, "suffix" : "" }, { "dropping-particle" : "", "family" : "Beckmann", "given" : "Jacques S", "non-dropping-particle" : "", "parse-names" : false, "suffix" : "" }, { "dropping-particle" : "", "family" : "Waeber", "given" : "Gerard", "non-dropping-particle" : "", "parse-names" : false, "suffix" : "" }, { "dropping-particle" : "", "family" : "Vollenweider", "given" : "Peter", "non-dropping-particle" : "", "parse-names" : false, "suffix" : "" }, { "dropping-particle" : "", "family" : "Hayward", "given" : "Caroline", "non-dropping-particle" : "", "parse-names" : false, "suffix" : "" }, { "dropping-particle" : "", "family" : "Wright", "given" : "Alan F", "non-dropping-particle" : "", "parse-names" : false, "suffix" : "" }, { "dropping-particle" : "", "family" : "Rudan", "given" : "Igor", "non-dropping-particle" : "", "parse-names" : false, "suffix" : "" }, { "dropping-particle" : "", "family" : "Groop", "given" : "Leif C", "non-dropping-particle" : "", "parse-names" : false, "suffix" : "" }, { "dropping-particle" : "", "family" : "Metspalu", "given" : "Andres", "non-dropping-particle" : "", "parse-names" : false, "suffix" : "" }, { "dropping-particle" : "", "family" : "Khaw", "given" : "Kay Tee", "non-dropping-particle" : "", "parse-names" : false, "suffix" : "" }, { "dropping-particle" : "", "family" : "Duijn", "given" : "Cornelia M", "non-dropping-particle" : "van", "parse-names" : false, "suffix" : "" }, { "dropping-particle" : "", "family" : "Borecki", "given" : "Ingrid B", "non-dropping-particle" : "", "parse-names" : false, "suffix" : "" }, { "dropping-particle" : "", "family" : "Province", "given" : "Michael a", "non-dropping-particle" : "", "parse-names" : false, "suffix" : "" }, { "dropping-particle" : "", "family" : "Wareham", "given" : "Nicholas J", "non-dropping-particle" : "", "parse-names" : false, "suffix" : "" }, { "dropping-particle" : "", "family" : "Tardif", "given" : "Jean-Claude", "non-dropping-particle" : "", "parse-names" : false, "suffix" : "" }, { "dropping-particle" : "V", "family" : "Huikuri", "given" : "Heikki", "non-dropping-particle" : "", "parse-names" : false, "suffix" : "" }, { "dropping-particle" : "", "family" : "Cupples", "given" : "L Adrienne", "non-dropping-particle" : "", "parse-names" : false, "suffix" : "" }, { "dropping-particle" : "", "family" : "Atwood", "given" : "Larry D", "non-dropping-particle" : "", "parse-names" : false, "suffix" : "" }, { "dropping-particle" : "", "family" : "Fox", "given" : "Caroline S", "non-dropping-particle" : "", "parse-names" : false, "suffix" : "" }, { "dropping-particle" : "", "family" : "Boehnke", "given" : "Michael", "non-dropping-particle" : "", "parse-names" : false, "suffix" : "" }, { "dropping-particle" : "", "family" : "Collins", "given" : "Francis S", "non-dropping-particle" : "", "parse-names" : false, "suffix" : "" }, { "dropping-particle" : "", "family" : "Mohlke", "given" : "Karen L", "non-dropping-particle" : "", "parse-names" : false, "suffix" : "" }, { "dropping-particle" : "", "family" : "Erdmann", "given" : "Jeanette", "non-dropping-particle" : "", "parse-names" : false, "suffix" : "" }, { "dropping-particle" : "", "family" : "Schunkert", "given" : "Heribert", "non-dropping-particle" : "", "parse-names" : false, "suffix" : "" }, { "dropping-particle" : "", "family" : "Hengstenberg", "given" : "Christian", "non-dropping-particle" : "", "parse-names" : false, "suffix" : "" }, { "dropping-particle" : "", "family" : "Stark", "given" : "Klaus", "non-dropping-particle" : "", "parse-names" : false, "suffix" : "" }, { "dropping-particle" : "", "family" : "Lorentzon", "given" : "Mattias", "non-dropping-particle" : "", "parse-names" : false, "suffix" : "" }, { "dropping-particle" : "", "family" : "Ohlsson", "given" : "Claes", "non-dropping-particle" : "", "parse-names" : false, "suffix" : "" }, { "dropping-particle" : "", "family" : "Cusi", "given" : "Daniele", "non-dropping-particle" : "", "parse-names" : false, "suffix" : "" }, { "dropping-particle" : "", "family" : "Staessen", "given" : "Jan a", "non-dropping-particle" : "", "parse-names" : false, "suffix" : "" }, { "dropping-particle" : "", "family" : "Klauw", "given" : "Melanie M", "non-dropping-particle" : "Van der", "parse-names" : false, "suffix" : "" }, { "dropping-particle" : "", "family" : "Pramstaller", "given" : "Peter P", "non-dropping-particle" : "", "parse-names" : false, "suffix" : "" }, { "dropping-particle" : "", "family" : "Kathiresan", "given" : "Sekar", "non-dropping-particle" : "", "parse-names" : false, "suffix" : "" }, { "dropping-particle" : "", "family" : "Jolley", "given" : "Jennifer D", "non-dropping-particle" : "", "parse-names" : false, "suffix" : "" }, { "dropping-particle" : "", "family" : "Ripatti", "given" : "Samuli", "non-dropping-particle" : "", "parse-names" : false, "suffix" : "" }, { "dropping-particle" : "", "family" : "Jarvelin", "given" : "Marjo-Riitta", "non-dropping-particle" : "", "parse-names" : false, "suffix" : "" }, { "dropping-particle" : "", "family" : "Geus", "given" : "Eco J C", "non-dropping-particle" : "de", "parse-names" : false, "suffix" : "" }, { "dropping-particle" : "", "family" : "Boomsma", "given" : "Dorret I", "non-dropping-particle" : "", "parse-names" : false, "suffix" : "" }, { "dropping-particle" : "", "family" : "Penninx", "given" : "Brenda", "non-dropping-particle" : "", "parse-names" : false, "suffix" : "" }, { "dropping-particle" : "", "family" : "Wilson", "given" : "James F", "non-dropping-particle" : "", "parse-names" : false, "suffix" : "" }, { "dropping-particle" : "", "family" : "Campbell", "given" : "Harry", "non-dropping-particle" : "", "parse-names" : false, "suffix" : "" }, { "dropping-particle" : "", "family" : "Chanock", "given" : "Stephen J", "non-dropping-particle" : "", "parse-names" : false, "suffix" : "" }, { "dropping-particle" : "", "family" : "Harst", "given" : "Pim", "non-dropping-particle" : "van der", "parse-names" : false, "suffix" : "" }, { "dropping-particle" : "", "family" : "Hamsten", "given" : "Anders", "non-dropping-particle" : "", "parse-names" : false, "suffix" : "" }, { "dropping-particle" : "", "family" : "Watkins", "given" : "Hugh", "non-dropping-particle" : "", "parse-names" : false, "suffix" : "" }, { "dropping-particle" : "", "family" : "Hofman", "given" : "Albert", "non-dropping-particle" : "", "parse-names" : false, "suffix" : "" }, { "dropping-particle" : "", "family" : "Witteman", "given" : "Jacqueline C", "non-dropping-particle" : "", "parse-names" : false, "suffix" : "" }, { "dropping-particle" : "", "family" : "Zillikens", "given" : "M Carola", "non-dropping-particle" : "", "parse-names" : false, "suffix" : "" }, { "dropping-particle" : "", "family" : "Uitterlinden", "given" : "Andr\u00e9 G", "non-dropping-particle" : "", "parse-names" : false, "suffix" : "" }, { "dropping-particle" : "", "family" : "Rivadeneira", "given" : "Fernando", "non-dropping-particle" : "", "parse-names" : false, "suffix" : "" }, { "dropping-particle" : "", "family" : "Kiemeney", "given" : "Lambertus a", "non-dropping-particle" : "", "parse-names" : false, "suffix" : "" }, { "dropping-particle" : "", "family" : "Vermeulen", "given" : "Sita H", "non-dropping-particle" : "", "parse-names" : false, "suffix" : "" }, { "dropping-particle" : "", "family" : "Abecasis", "given" : "Goncalo R", "non-dropping-particle" : "", "parse-names" : false, "suffix" : "" }, { "dropping-particle" : "", "family" : "Schlessinger", "given" : "David", "non-dropping-particle" : "", "parse-names" : false, "suffix" : "" }, { "dropping-particle" : "", "family" : "Schipf", "given" : "Sabine", "non-dropping-particle" : "", "parse-names" : false, "suffix" : "" }, { "dropping-particle" : "", "family" : "Stumvoll", "given" : "Michael", "non-dropping-particle" : "", "parse-names" : false, "suffix" : "" }, { "dropping-particle" : "", "family" : "T\u00f6njes", "given" : "Anke", "non-dropping-particle" : "", "parse-names" : false, "suffix" : "" }, { "dropping-particle" : "", "family" : "Spector", "given" : "Tim D", "non-dropping-particle" : "", "parse-names" : false, "suffix" : "" }, { "dropping-particle" : "", "family" : "North", "given" : "Kari E", "non-dropping-particle" : "", "parse-names" : false, "suffix" : "" }, { "dropping-particle" : "", "family" : "Lettre", "given" : "Guillaume", "non-dropping-particle" : "", "parse-names" : false, "suffix" : "" }, { "dropping-particle" : "", "family" : "McCarthy", "given" : "Mark I", "non-dropping-particle" : "", "parse-names" : false, "suffix" : "" }, { "dropping-particle" : "", "family" : "Berndt", "given" : "Sonja I", "non-dropping-particle" : "", "parse-names" : false, "suffix" : "" }, { "dropping-particle" : "", "family" : "Heath", "given" : "Andrew C", "non-dropping-particle" : "", "parse-names" : false, "suffix" : "" }, { "dropping-particle" : "", "family" : "Madden", "given" : "Pamela a F", "non-dropping-particle" : "", "parse-names" : false, "suffix" : "" }, { "dropping-particle" : "", "family" : "Nyholt", "given" : "Dale R", "non-dropping-particle" : "", "parse-names" : false, "suffix" : "" }, { "dropping-particle" : "", "family" : "Montgomery", "given" : "Grant W", "non-dropping-particle" : "", "parse-names" : false, "suffix" : "" }, { "dropping-particle" : "", "family" : "Martin", "given" : "Nicholas G", "non-dropping-particle" : "", "parse-names" : false, "suffix" : "" }, { "dropping-particle" : "", "family" : "McKnight", "given" : "Barbara", "non-dropping-particle" : "", "parse-names" : false, "suffix" : "" }, { "dropping-particle" : "", "family" : "Strachan", "given" : "David P", "non-dropping-particle" : "", "parse-names" : false, "suffix" : "" }, { "dropping-particle" : "", "family" : "Hill", "given" : "William G", "non-dropping-particle" : "", "parse-names" : false, "suffix" : "" }, { "dropping-particle" : "", "family" : "Snieder", "given" : "Harold", "non-dropping-particle" : "", "parse-names" : false, "suffix" : "" }, { "dropping-particle" : "", "family" : "Ridker", "given" : "Paul M", "non-dropping-particle" : "", "parse-names" : false, "suffix" : "" }, { "dropping-particle" : "", "family" : "Thorsteinsdottir", "given" : "Unnur", "non-dropping-particle" : "", "parse-names" : false, "suffix" : "" }, { "dropping-particle" : "", "family" : "Stefansson", "given" : "Kari", "non-dropping-particle" : "", "parse-names" : false, "suffix" : "" }, { "dropping-particle" : "", "family" : "Frayling", "given" : "Timothy M", "non-dropping-particle" : "", "parse-names" : false, "suffix" : "" }, { "dropping-particle" : "", "family" : "Hirschhorn", "given" : "Joel N", "non-dropping-particle" : "", "parse-names" : false, "suffix" : "" }, { "dropping-particle" : "", "family" : "Goddard", "given" : "Michael E", "non-dropping-particle" : "", "parse-names" : false, "suffix" : "" }, { "dropping-particle" : "", "family" : "Visscher", "given" : "Peter M", "non-dropping-particle" : "", "parse-names" : false, "suffix" : "" } ], "container-title" : "Nature", "id" : "ITEM-1", "issue" : "7419", "issued" : { "date-parts" : [ [ "2012", "10", "11" ] ] }, "page" : "267-72", "publisher" : "Nature Publishing Group", "title" : "FTO genotype is associated with phenotypic variability of body mass index.", "type" : "article-journal", "volume" : "490" }, "uris" : [ "http://www.mendeley.com/documents/?uuid=07fee979-06c3-4eec-8634-a7ad8e4b9478" ] } ], "mendeley" : { "previouslyFormattedCitation" : "[23]" }, "properties" : { "noteIndex" : 0 }, "schema" : "https://github.com/citation-style-language/schema/raw/master/csl-citation.json" }</w:instrText>
+      </w:r>
+      <w:r>
+        <w:fldChar w:fldCharType="separate"/>
+      </w:r>
+      <w:r>
+        <w:rPr>
+          <w:noProof/>
+        </w:rPr>
+        <w:t>[23]</w:t>
+      </w:r>
+      <w:r>
+        <w:fldChar w:fldCharType="end"/>
+      </w:r>
+      <w:r>
+        <w:t xml:space="preserve">.  </w:t>
+      </w:r>
+      <w:r>
+        <w:t>We did not observe any data supporting the hypothesis that under this paradigm pre-diet body weight or hormone levels are predictive of weight gain, but we did observe a strong predictive effect of body weight responses to food deprivation</w:t>
+      </w:r>
+      <w:r>
+        <w:t>.</w:t>
+      </w:r>
+      <w:r>
+        <w:t xml:space="preserve">  </w:t>
+      </w:r>
+      <w:r>
+        <w:t xml:space="preserve">Based on these data, the predictive utility of fasting responses is nearly 5 fold greater than that of </w:t>
+      </w:r>
+      <w:proofErr w:type="spellStart"/>
+      <w:r>
+        <w:t>leptin</w:t>
+      </w:r>
+      <w:proofErr w:type="spellEnd"/>
+      <w:r>
+        <w:t xml:space="preserve"> levels, which had been previously reported to be of some use in predicting weight gain</w:t>
+      </w:r>
+      <w:r>
+        <w:t xml:space="preserve"> </w:t>
+      </w:r>
+      <w:r>
+        <w:fldChar w:fldCharType="begin" w:fldLock="1"/>
+      </w:r>
+      <w:r>
+        <w:instrText>ADDIN CSL_CITATION { "citationItems" : [ { "id" : "ITEM-1", "itemData" : { "ISSN" : "1078-8956", "PMID" : "9018247", "abstract" : "Leptin, the product of the ob gene, is a hormone, produced by adipose cells, that inhibits food intake and increases energy expenditure in rodents. In humans, plasma leptin concentrations correlate closely with the size of the adipose tissue depot; however, there is considerable variation in plasma leptin concentrations at any given degree of fatness. To investigate whether individuals prone to weight gain are hypoleptinemic, we measured fasting plasma leptin concentrations in two groups of weight-matched nondiabetic Pima Indians followed for approximately 3 years, 19 of whom subsequently gained weight and 17 of whom maintained their weight. After we adjusted for initial percent body fat, mean plasma leptin concentration was lower in those who gained weight than in those whose weight was stable. These data indicate that relatively low plasma leptin concentrations may play a role in the development of obesity in Pima Indians, a population prone to obesity.", "author" : [ { "dropping-particle" : "", "family" : "Ravussin", "given" : "E", "non-dropping-particle" : "", "parse-names" : false, "suffix" : "" }, { "dropping-particle" : "", "family" : "Pratley", "given" : "R E", "non-dropping-particle" : "", "parse-names" : false, "suffix" : "" }, { "dropping-particle" : "", "family" : "Maffei", "given" : "M", "non-dropping-particle" : "", "parse-names" : false, "suffix" : "" }, { "dropping-particle" : "", "family" : "Wang", "given" : "H", "non-dropping-particle" : "", "parse-names" : false, "suffix" : "" }, { "dropping-particle" : "", "family" : "Friedman", "given" : "J M", "non-dropping-particle" : "", "parse-names" : false, "suffix" : "" }, { "dropping-particle" : "", "family" : "Bennett", "given" : "P H", "non-dropping-particle" : "", "parse-names" : false, "suffix" : "" }, { "dropping-particle" : "", "family" : "Bogardus", "given" : "C", "non-dropping-particle" : "", "parse-names" : false, "suffix" : "" } ], "container-title" : "Nature medicine", "id" : "ITEM-1", "issue" : "2", "issued" : { "date-parts" : [ [ "1997", "2" ] ] }, "page" : "238-40", "title" : "Relatively low plasma leptin concentrations precede weight gain in Pima Indians.", "type" : "article-journal", "volume" : "3" }, "uris" : [ "http://www.mendeley.com/documents/?uuid=ebb3efde-e881-4da4-8d86-0cdc53ad3806" ] } ], "mendeley" : { "previouslyFormattedCitation" : "[24]" }, "properties" : { "noteIndex" : 0 }, "schema" : "https://github.com/citation-style-language/schema/raw/master/csl-citation.json" }</w:instrText>
+      </w:r>
+      <w:r>
+        <w:fldChar w:fldCharType="separate"/>
+      </w:r>
+      <w:r>
+        <w:rPr>
+          <w:noProof/>
+        </w:rPr>
+        <w:t>[24]</w:t>
+      </w:r>
+      <w:r>
+        <w:fldChar w:fldCharType="end"/>
+      </w:r>
+      <w:r>
+        <w:t>.</w:t>
+      </w:r>
+      <w:r>
+        <w:t xml:space="preserve">  </w:t>
+      </w:r>
+      <w:r>
+        <w:t>The small effect sizes of SNPs associated with obesity through GWAS has prevented their clinical utility for predicting future weight gain</w:t>
+      </w:r>
+      <w:r>
+        <w:t xml:space="preserve"> </w:t>
+      </w:r>
+      <w:r>
+        <w:fldChar w:fldCharType="begin" w:fldLock="1"/>
+      </w:r>
+      <w:r>
+        <w:instrText>ADDIN CSL_CITATION { "citationItems" : [ { "id" : "ITEM-1", "itemData" : { "DOI" : "10.1038/ng.686", "ISBN" : "1546-1718 (Electronic)\\n1061-4036 (Linking)", "ISSN" : "1061-4036", "PMID" : "20935630", "abstract" : "Obesity is globally prevalent and highly heritable, but its underlying genetic factors remain largely elusive. To identify genetic loci for obesity susceptibility, we examined associations between body mass index and \u223c 2.8 million SNPs in up to 123,865 individuals with targeted follow up of 42 SNPs in up to 125,931 additional individuals. We confirmed 14 known obesity susceptibility loci and identified 18 new loci associated with body mass index (P &lt; 5 \u00d7 10\u207b\u2078), one of which includes a copy number variant near GPRC5B. Some loci (at MC4R, POMC, SH2B1 and BDNF) map near key hypothalamic regulators of energy balance, and one of these loci is near GIPR, an incretin receptor. Furthermore, genes in other newly associated loci may provide new insights into human body weight regulation.", "author" : [ { "dropping-particle" : "", "family" : "Speliotes", "given" : "Elizabeth K", "non-dropping-particle" : "", "parse-names" : false, "suffix" : "" }, { "dropping-particle" : "", "family" : "Willer", "given" : "Cristen J", "non-dropping-particle" : "", "parse-names" : false, "suffix" : "" }, { "dropping-particle" : "", "family" : "Berndt", "given" : "Sonja I", "non-dropping-particle" : "", "parse-names" : false, "suffix" : "" }, { "dropping-particle" : "", "family" : "Monda", "given" : "Keri L", "non-dropping-particle" : "", "parse-names" : false, "suffix" : "" }, { "dropping-particle" : "", "family" : "Thorleifsson", "given" : "Gudmar", "non-dropping-particle" : "", "parse-names" : false, "suffix" : "" }, { "dropping-particle" : "", "family" : "Jackson", "given" : "Anne U", "non-dropping-particle" : "", "parse-names" : false, "suffix" : "" }, { "dropping-particle" : "", "family" : "Allen", "given" : "Hana Lango", "non-dropping-particle" : "", "parse-names" : false, "suffix" : "" }, { "dropping-particle" : "", "family" : "Lindgren", "given" : "Cecilia M", "non-dropping-particle" : "", "parse-names" : false, "suffix" : "" }, { "dropping-particle" : "", "family" : "Luan", "given" : "Jian'an", "non-dropping-particle" : "", "parse-names" : false, "suffix" : "" }, { "dropping-particle" : "", "family" : "M\u00e4gi", "given" : "Reedik", "non-dropping-particle" : "", "parse-names" : false, "suffix" : "" }, { "dropping-particle" : "", "family" : "Randall", "given" : "Joshua C", "non-dropping-particle" : "", "parse-names" : false, "suffix" : "" }, { "dropping-particle" : "", "family" : "Vedantam", "given" : "Sailaja", "non-dropping-particle" : "", "parse-names" : false, "suffix" : "" }, { "dropping-particle" : "", "family" : "Winkler", "given" : "Thomas W", "non-dropping-particle" : "", "parse-names" : false, "suffix" : "" }, { "dropping-particle" : "", "family" : "Qi", "given" : "Lu", "non-dropping-particle" : "", "parse-names" : false, "suffix" : "" }, { "dropping-particle" : "", "family" : "Workalemahu", "given" : "Tsegaselassie", "non-dropping-particle" : "", "parse-names" : false, "suffix" : "" }, { "dropping-particle" : "", "family" : "Heid", "given" : "Iris M", "non-dropping-particle" : "", "parse-names" : false, "suffix" : "" }, { "dropping-particle" : "", "family" : "Steinthorsdottir", "given" : "Valgerdur", "non-dropping-particle" : "", "parse-names" : false, "suffix" : "" }, { "dropping-particle" : "", "family" : "Stringham", "given" : "Heather M", "non-dropping-particle" : "", "parse-names" : false, "suffix" : "" }, { "dropping-particle" : "", "family" : "Weedon", "given" : "Michael N", "non-dropping-particle" : "", "parse-names" : false, "suffix" : "" }, { "dropping-particle" : "", "family" : "Wheeler", "given" : "Eleanor", "non-dropping-particle" : "", "parse-names" : false, "suffix" : "" }, { "dropping-particle" : "", "family" : "Wood", "given" : "Andrew R", "non-dropping-particle" : "", "parse-names" : false, "suffix" : "" }, { "dropping-particle" : "", "family" : "Ferreira", "given" : "Teresa", "non-dropping-particle" : "", "parse-names" : false, "suffix" : "" }, { "dropping-particle" : "", "family" : "Weyant", "given" : "Robert J", "non-dropping-particle" : "", "parse-names" : false, "suffix" : "" }, { "dropping-particle" : "V", "family" : "Segr\u00e8", "given" : "Ayellet", "non-dropping-particle" : "", "parse-names" : false, "suffix" : "" }, { "dropping-particle" : "", "family" : "Estrada", "given" : "Karol", "non-dropping-particle" : "", "parse-names" : false, "suffix" : "" }, { "dropping-particle" : "", "family" : "Liang", "given" : "Liming", "non-dropping-particle" : "", "parse-names" : false, "suffix" : "" }, { "dropping-particle" : "", "family" : "Nemesh", "given" : "James", "non-dropping-particle" : "", "parse-names" : false, "suffix" : "" }, { "dropping-particle" : "", "family" : "Park", "given" : "Ju-Hyun", "non-dropping-particle" : "", "parse-names" : false, "suffix" : "" }, { "dropping-particle" : "", "family" : "Gustafsson", "given" : "Stefan", "non-dropping-particle" : "", "parse-names" : false, "suffix" : "" }, { "dropping-particle" : "", "family" : "Kilpel\u00e4inen", "given" : "Tuomas O", "non-dropping-particle" : "", "parse-names" : false, "suffix" : "" }, { "dropping-particle" : "", "family" : "Yang", "given" : "Jian", "non-dropping-particle" : "", "parse-names" : false, "suffix" : "" }, { "dropping-particle" : "", "family" : "Bouatia-Naji", "given" : "Nabila", "non-dropping-particle" : "", "parse-names" : false, "suffix" : "" }, { "dropping-particle" : "", "family" : "Esko", "given" : "T\u00f5nu", "non-dropping-particle" : "", "parse-names" : false, "suffix" : "" }, { "dropping-particle" : "", "family" : "Feitosa", "given" : "Mary F", "non-dropping-particle" : "", "parse-names" : false, "suffix" : "" }, { "dropping-particle" : "", "family" : "Kutalik", "given" : "Zolt\u00e1n", "non-dropping-particle" : "", "parse-names" : false, "suffix" : "" }, { "dropping-particle" : "", "family" : "Mangino", "given" : "Massimo", "non-dropping-particle" : "", "parse-names" : false, "suffix" : "" }, { "dropping-particle" : "", "family" : "Raychaudhuri", "given" : "Soumya", "non-dropping-particle" : "", "parse-names" : false, "suffix" : "" }, { "dropping-particle" : "", "family" : "Scherag", "given" : "Andre", "non-dropping-particle" : "", "parse-names" : false, "suffix" : "" }, { "dropping-particle" : "", "family" : "Smith", "given" : "Albert Vernon", "non-dropping-particle" : "", "parse-names" : false, "suffix" : "" }, { "dropping-particle" : "", "family" : "Welch", "given" : "Ryan", "non-dropping-particle" : "", "parse-names" : false, "suffix" : "" }, { "dropping-particle" : "", "family" : "Zhao", "given" : "Jing Hua", "non-dropping-particle" : "", "parse-names" : false, "suffix" : "" }, { "dropping-particle" : "", "family" : "Aben", "given" : "Katja K", "non-dropping-particle" : "", "parse-names" : false, "suffix" : "" }, { "dropping-particle" : "", "family" : "Absher", "given" : "Devin M", "non-dropping-particle" : "", "parse-names" : false, "suffix" : "" }, { "dropping-particle" : "", "family" : "Amin", "given" : "Najaf", "non-dropping-particle" : "", "parse-names" : false, "suffix" : "" }, { "dropping-particle" : "", "family" : "Dixon", "given" : "Anna L", "non-dropping-particle" : "", "parse-names" : false, "suffix" : "" }, { "dropping-particle" : "", "family" : "Fisher", "given" : "Eva", "non-dropping-particle" : "", "parse-names" : false, "suffix" : "" }, { "dropping-particle" : "", "family" : "Glazer", "given" : "Nicole L", "non-dropping-particle" : "", "parse-names" : false, "suffix" : "" }, { "dropping-particle" : "", "family" : "Goddard", "given" : "Michael E", "non-dropping-particle" : "", "parse-names" : false, "suffix" : "" }, { "dropping-particle" : "", "family" : "Heard-Costa", "given" : "Nancy L", "non-dropping-particle" : "", "parse-names" : false, "suffix" : "" }, { "dropping-particle" : "", "family" : "Hoesel", "given" : "Volker", "non-dropping-particle" : "", "parse-names" : false, "suffix" : "" }, { "dropping-particle" : "", "family" : "Hottenga", "given" : "Jouke-Jan", "non-dropping-particle" : "", "parse-names" : false, "suffix" : "" }, { "dropping-particle" : "", "family" : "Johansson", "given" : "Asa", "non-dropping-particle" : "", "parse-names" : false, "suffix" : "" }, { "dropping-particle" : "", "family" : "Johnson", "given" : "Toby", "non-dropping-particle" : "", "parse-names" : false, "suffix" : "" }, { "dropping-particle" : "", "family" : "Ketkar", "given" : "Shamika", "non-dropping-particle" : "", "parse-names" : false, "suffix" : "" }, { "dropping-particle" : "", "family" : "Lamina", "given" : "Claudia", "non-dropping-particle" : "", "parse-names" : false, "suffix" : "" }, { "dropping-particle" : "", "family" : "Li", "given" : "Shengxu", "non-dropping-particle" : "", "parse-names" : false, "suffix" : "" }, { "dropping-particle" : "", "family" : "Moffatt", "given" : "Miriam F", "non-dropping-particle" : "", "parse-names" : false, "suffix" : "" }, { "dropping-particle" : "", "family" : "Myers", "given" : "Richard H", "non-dropping-particle" : "", "parse-names" : false, "suffix" : "" }, { "dropping-particle" : "", "family" : "Narisu", "given" : "Narisu", "non-dropping-particle" : "", "parse-names" : false, "suffix" : "" }, { "dropping-particle" : "", "family" : "Perry", "given" : "John R B", "non-dropping-particle" : "", "parse-names" : false, "suffix" : "" }, { "dropping-particle" : "", "family" : "Peters", "given" : "Marjolein J", "non-dropping-particle" : "", "parse-names" : false, "suffix" : "" }, { "dropping-particle" : "", "family" : "Preuss", "given" : "Michael", "non-dropping-particle" : "", "parse-names" : false, "suffix" : "" }, { "dropping-particle" : "", "family" : "Ripatti", "given" : "Samuli", "non-dropping-particle" : "", "parse-names" : false, "suffix" : "" }, { "dropping-particle" : "", "family" : "Rivadeneira", "given" : "Fernando", "non-dropping-particle" : "", "parse-names" : false, "suffix" : "" }, { "dropping-particle" : "", "family" : "Sandholt", "given" : "Camilla", "non-dropping-particle" : "", "parse-names" : false, "suffix" : "" }, { "dropping-particle" : "", "family" : "Scott", "given" : "Laura J", "non-dropping-particle" : "", "parse-names" : false, "suffix" : "" }, { "dropping-particle" : "", "family" : "Timpson", "given" : "Nicholas J", "non-dropping-particle" : "", "parse-names" : false, "suffix" : "" }, { "dropping-particle" : "", "family" : "Tyrer", "given" : "Jonathan P", "non-dropping-particle" : "", "parse-names" : false, "suffix" : "" }, { "dropping-particle" : "", "family" : "Wingerden", "given" : "Sophie", "non-dropping-particle" : "van", "parse-names" : false, "suffix" : "" }, { "dropping-particle" : "", "family" : "Watanabe", "given" : "Richard M", "non-dropping-particle" : "", "parse-names" : false, "suffix" : "" }, { "dropping-particle" : "", "family" : "White", "given" : "Charles C", "non-dropping-particle" : "", "parse-names" : false, "suffix" : "" }, { "dropping-particle" : "", "family" : "Wiklund", "given" : "Fredrik", "non-dropping-particle" : "", "parse-names" : false, "suffix" : "" }, { "dropping-particle" : "", "family" : "Barlassina", "given" : "Christina", "non-dropping-particle" : "", "parse-names" : false, "suffix" : "" }, { "dropping-particle" : "", "family" : "Chasman", "given" : "Daniel I", "non-dropping-particle" : "", "parse-names" : false, "suffix" : "" }, { "dropping-particle" : "", "family" : "Cooper", "given" : "Matthew N", "non-dropping-particle" : "", "parse-names" : false, "suffix" : "" }, { "dropping-particle" : "", "family" : "Jansson", "given" : "John-Olov", "non-dropping-particle" : "", "parse-names" : false, "suffix" : "" }, { "dropping-particle" : "", "family" : "Lawrence", "given" : "Robert W", "non-dropping-particle" : "", "parse-names" : false, "suffix" : "" }, { "dropping-particle" : "", "family" : "Pellikka", "given" : "Niina", "non-dropping-particle" : "", "parse-names" : false, "suffix" : "" }, { "dropping-particle" : "", "family" : "Prokopenko", "given" : "Inga", "non-dropping-particle" : "", "parse-names" : false, "suffix" : "" }, { "dropping-particle" : "", "family" : "Shi", "given" : "Jianxin", "non-dropping-particle" : "", "parse-names" : false, "suffix" : "" }, { "dropping-particle" : "", "family" : "Thiering", "given" : "Elisabeth", "non-dropping-particle" : "", "parse-names" : false, "suffix" : "" }, { "dropping-particle" : "", "family" : "Alavere", "given" : "Helene", "non-dropping-particle" : "", "parse-names" : false, "suffix" : "" }, { "dropping-particle" : "", "family" : "Alibrandi", "given" : "Maria T S", "non-dropping-particle" : "", "parse-names" : false, "suffix" : "" }, { "dropping-particle" : "", "family" : "Almgren", "given" : "Peter", "non-dropping-particle" : "", "parse-names" : false, "suffix" : "" }, { "dropping-particle" : "", "family" : "Arnold", "given" : "Alice M", "non-dropping-particle" : "", "parse-names" : false, "suffix" : "" }, { "dropping-particle" : "", "family" : "Aspelund", "given" : "Thor", "non-dropping-particle" : "", "parse-names" : false, "suffix" : "" }, { "dropping-particle" : "", "family" : "Atwood", "given" : "Larry D", "non-dropping-particle" : "", "parse-names" : false, "suffix" : "" }, { "dropping-particle" : "", "family" : "Balkau", "given" : "Beverley", "non-dropping-particle" : "", "parse-names" : false, "suffix" : "" }, { "dropping-particle" : "", "family" : "Balmforth", "given" : "Anthony J", "non-dropping-particle" : "", "parse-names" : false, "suffix" : "" }, { "dropping-particle" : "", "family" : "Bennett", "given" : "Amanda J", "non-dropping-particle" : "", "parse-names" : false, "suffix" : "" }, { "dropping-particle" : "", "family" : "Ben-Shlomo", "given" : "Yoav", "non-dropping-particle" : "", "parse-names" : false, "suffix" : "" }, { "dropping-particle" : "", "family" : "Bergman", "given" : "Richard N", "non-dropping-particle" : "", "parse-names" : false, "suffix" : "" }, { "dropping-particle" : "", "family" : "Bergmann", "given" : "Sven", "non-dropping-particle" : "", "parse-names" : false, "suffix" : "" }, { "dropping-particle" : "", "family" : "Biebermann", "given" : "Heike", "non-dropping-particle" : "", "parse-names" : false, "suffix" : "" }, { "dropping-particle" : "", "family" : "Blakemore", "given" : "Alexandra I F", "non-dropping-particle" : "", "parse-names" : false, "suffix" : "" }, { "dropping-particle" : "", "family" : "Boes", "given" : "Tanja", "non-dropping-particle" : "", "parse-names" : false, "suffix" : "" }, { "dropping-particle" : "", "family" : "Bonnycastle", "given" : "Lori L", "non-dropping-particle" : "", "parse-names" : false, "suffix" : "" }, { "dropping-particle" : "", "family" : "Bornstein", "given" : "Stefan R", "non-dropping-particle" : "", "parse-names" : false, "suffix" : "" }, { "dropping-particle" : "", "family" : "Brown", "given" : "Morris J", "non-dropping-particle" : "", "parse-names" : false, "suffix" : "" }, { "dropping-particle" : "", "family" : "Buchanan", "given" : "Thomas A", "non-dropping-particle" : "", "parse-names" : false, "suffix" : "" }, { "dropping-particle" : "", "family" : "Busonero", "given" : "Fabio", "non-dropping-particle" : "", "parse-names" : false, "suffix" : "" }, { "dropping-particle" : "", "family" : "Campbell", "given" : "Harry", "non-dropping-particle" : "", "parse-names" : false, "suffix" : "" }, { "dropping-particle" : "", "family" : "Cappuccio", "given" : "Francesco P", "non-dropping-particle" : "", "parse-names" : false, "suffix" : "" }, { "dropping-particle" : "", "family" : "Cavalcanti-Proen\u00e7a", "given" : "Christine", "non-dropping-particle" : "", "parse-names" : false, "suffix" : "" }, { "dropping-particle" : "", "family" : "Chen", "given" : "Yii-Der Ida", "non-dropping-particle" : "", "parse-names" : false, "suffix" : "" }, { "dropping-particle" : "", "family" : "Chen", "given" : "Chih-Mei", "non-dropping-particle" : "", "parse-names" : false, "suffix" : "" }, { "dropping-particle" : "", "family" : "Chines", "given" : "Peter S", "non-dropping-particle" : "", "parse-names" : false, "suffix" : "" }, { "dropping-particle" : "", "family" : "Clarke", "given" : "Robert", "non-dropping-particle" : "", "parse-names" : false, "suffix" : "" }, { "dropping-particle" : "", "family" : "Coin", "given" : "Lachlan", "non-dropping-particle" : "", "parse-names" : false, "suffix" : "" }, { "dropping-particle" : "", "family" : "Connell", "given" : "John", "non-dropping-particle" : "", "parse-names" : false, "suffix" : "" }, { "dropping-particle" : "", "family" : "Day", "given" : "Ian N M", "non-dropping-particle" : "", "parse-names" : false, "suffix" : "" }, { "dropping-particle" : "", "family" : "Heijer", "given" : "Martin", "non-dropping-particle" : "den", "parse-names" : false, "suffix" : "" }, { "dropping-particle" : "", "family" : "Duan", "given" : "Jubao", "non-dropping-particle" : "", "parse-names" : false, "suffix" : "" }, { "dropping-particle" : "", "family" : "Ebrahim", "given" : "Shah", "non-dropping-particle" : "", "parse-names" : false, "suffix" : "" }, { "dropping-particle" : "", "family" : "Elliott", "given" : "Paul", "non-dropping-particle" : "", "parse-names" : false, "suffix" : "" }, { "dropping-particle" : "", "family" : "Elosua", "given" : "Roberto", "non-dropping-particle" : "", "parse-names" : false, "suffix" : "" }, { "dropping-particle" : "", "family" : "Eiriksdottir", "given" : "Gudny", "non-dropping-particle" : "", "parse-names" : false, "suffix" : "" }, { "dropping-particle" : "", "family" : "Erdos", "given" : "Michael R", "non-dropping-particle" : "", "parse-names" : false, "suffix" : "" }, { "dropping-particle" : "", "family" : "Eriksson", "given" : "Johan G", "non-dropping-particle" : "", "parse-names" : false, "suffix" : "" }, { "dropping-particle" : "", "family" : "Facheris", "given" : "Maurizio F", "non-dropping-particle" : "", "parse-names" : false, "suffix" : "" }, { "dropping-particle" : "", "family" : "Felix", "given" : "Stephan B", "non-dropping-particle" : "", "parse-names" : false, "suffix" : "" }, { "dropping-particle" : "", "family" : "Fischer-Posovszky", "given" : "Pamela", "non-dropping-particle" : "", "parse-names" : false, "suffix" : "" }, { "dropping-particle" : "", "family" : "Folsom", "given" : "Aaron R", "non-dropping-particle" : "", "parse-names" : false, "suffix" : "" }, { "dropping-particle" : "", "family" : "Friedrich", "given" : "Nele", "non-dropping-particle" : "", "parse-names" : false, "suffix" : "" }, { "dropping-particle" : "", "family" : "Freimer", "given" : "Nelson B", "non-dropping-particle" : "", "parse-names" : false, "suffix" : "" }, { "dropping-particle" : "", "family" : "Fu", "given" : "Mao", "non-dropping-particle" : "", "parse-names" : false, "suffix" : "" }, { "dropping-particle" : "", "family" : "Gaget", "given" : "Stefan", "non-dropping-particle" : "", "parse-names" : false, "suffix" : "" }, { "dropping-particle" : "V", "family" : "Gejman", "given" : "Pablo", "non-dropping-particle" : "", "parse-names" : false, "suffix" : "" }, { "dropping-particle" : "", "family" : "Geus", "given" : "Eco J C", "non-dropping-particle" : "", "parse-names" : false, "suffix" : "" }, { "dropping-particle" : "", "family" : "Gieger", "given" : "Christian", "non-dropping-particle" : "", "parse-names" : false, "suffix" : "" }, { "dropping-particle" : "", "family" : "Gjesing", "given" : "Anette P", "non-dropping-particle" : "", "parse-names" : false, "suffix" : "" }, { "dropping-particle" : "", "family" : "Goel", "given" : "Anuj", "non-dropping-particle" : "", "parse-names" : false, "suffix" : "" }, { "dropping-particle" : "", "family" : "Goyette", "given" : "Philippe", "non-dropping-particle" : "", "parse-names" : false, "suffix" : "" }, { "dropping-particle" : "", "family" : "Grallert", "given" : "Harald", "non-dropping-particle" : "", "parse-names" : false, "suffix" : "" }, { "dropping-particle" : "", "family" : "Gr\u00e4ssler", "given" : "J\u00fcrgen", "non-dropping-particle" : "", "parse-names" : false, "suffix" : "" }, { "dropping-particle" : "", "family" : "Greenawalt", "given" : "Danielle M", "non-dropping-particle" : "", "parse-names" : false, "suffix" : "" }, { "dropping-particle" : "", "family" : "Groves", "given" : "Christopher J", "non-dropping-particle" : "", "parse-names" : false, "suffix" : "" }, { "dropping-particle" : "", "family" : "Gudnason", "given" : "Vilmundur", "non-dropping-particle" : "", "parse-names" : false, "suffix" : "" }, { "dropping-particle" : "", "family" : "Guiducci", "given" : "Candace", "non-dropping-particle" : "", "parse-names" : false, "suffix" : "" }, { "dropping-particle" : "", "family" : "Hartikainen", "given" : "Anna-Liisa", "non-dropping-particle" : "", "parse-names" : false, "suffix" : "" }, { "dropping-particle" : "", "family" : "Hassanali", "given" : "Neelam", "non-dropping-particle" : "", "parse-names" : false, "suffix" : "" }, { "dropping-particle" : "", "family" : "Hall", "given" : "Alistair S", "non-dropping-particle" : "", "parse-names" : false, "suffix" : "" }, { "dropping-particle" : "", "family" : "Havulinna", "given" : "Aki S", "non-dropping-particle" : "", "parse-names" : false, "suffix" : "" }, { "dropping-particle" : "", "family" : "Hayward", "given" : "Caroline", "non-dropping-particle" : "", "parse-names" : false, "suffix" : "" }, { "dropping-particle" : "", "family" : "Heath", "given" : "Andrew C", "non-dropping-particle" : "", "parse-names" : false, "suffix" : "" }, { "dropping-particle" : "", "family" : "Hengstenberg", "given" : "Christian", "non-dropping-particle" : "", "parse-names" : false, "suffix" : "" }, { "dropping-particle" : "", "family" : "Hicks", "given" : "Andrew A", "non-dropping-particle" : "", "parse-names" : false, "suffix" : "" }, { "dropping-particle" : "", "family" : "Hinney", "given" : "Anke", "non-dropping-particle" : "", "parse-names" : false, "suffix" : "" }, { "dropping-particle" : "", "family" : "Hofman", "given" : "Albert", "non-dropping-particle" : "", "parse-names" : false, "suffix" : "" }, { "dropping-particle" : "", "family" : "Homuth", "given" : "Georg", "non-dropping-particle" : "", "parse-names" : false, "suffix" : "" }, { "dropping-particle" : "", "family" : "Hui", "given" : "Jennie", "non-dropping-particle" : "", "parse-names" : false, "suffix" : "" }, { "dropping-particle" : "", "family" : "Igl", "given" : "Wilmar", "non-dropping-particle" : "", "parse-names" : false, "suffix" : "" }, { "dropping-particle" : "", "family" : "Iribarren", "given" : "Carlos", "non-dropping-particle" : "", "parse-names" : false, "suffix" : "" }, { "dropping-particle" : "", "family" : "Isomaa", "given" : "Bo", "non-dropping-particle" : "", "parse-names" : false, "suffix" : "" }, { "dropping-particle" : "", "family" : "Jacobs", "given" : "Kevin B", "non-dropping-particle" : "", "parse-names" : false, "suffix" : "" }, { "dropping-particle" : "", "family" : "Jarick", "given" : "Ivonne", "non-dropping-particle" : "", "parse-names" : false, "suffix" : "" }, { "dropping-particle" : "", "family" : "Jewell", "given" : "Elizabeth", "non-dropping-particle" : "", "parse-names" : false, "suffix" : "" }, { "dropping-particle" : "", "family" : "John", "given" : "Ulrich", "non-dropping-particle" : "", "parse-names" : false, "suffix" : "" }, { "dropping-particle" : "", "family" : "J\u00f8rgensen", "given" : "Torben", "non-dropping-particle" : "", "parse-names" : false, "suffix" : "" }, { "dropping-particle" : "", "family" : "Jousilahti", "given" : "Pekka", "non-dropping-particle" : "", "parse-names" : false, "suffix" : "" }, { "dropping-particle" : "", "family" : "Jula", "given" : "Antti", "non-dropping-particle" : "", "parse-names" : false, "suffix" : "" }, { "dropping-particle" : "", "family" : "Kaakinen", "given" : "Marika", "non-dropping-particle" : "", "parse-names" : false, "suffix" : "" }, { "dropping-particle" : "", "family" : "Kajantie", "given" : "Eero", "non-dropping-particle" : "", "parse-names" : false, "suffix" : "" }, { "dropping-particle" : "", "family" : "Kaplan", "given" : "Lee M", "non-dropping-particle" : "", "parse-names" : false, "suffix" : "" }, { "dropping-particle" : "", "family" : "Kathiresan", "given" : "Sekar", "non-dropping-particle" : "", "parse-names" : false, "suffix" : "" }, { "dropping-particle" : "", "family" : "Kettunen", "given" : "Johannes", "non-dropping-particle" : "", "parse-names" : false, "suffix" : "" }, { "dropping-particle" : "", "family" : "Kinnunen", "given" : "Leena", "non-dropping-particle" : "", "parse-names" : false, "suffix" : "" }, { "dropping-particle" : "", "family" : "Knowles", "given" : "Joshua W", "non-dropping-particle" : "", "parse-names" : false, "suffix" : "" }, { "dropping-particle" : "", "family" : "Kolcic", "given" : "Ivana", "non-dropping-particle" : "", "parse-names" : false, "suffix" : "" }, { "dropping-particle" : "", "family" : "K\u00f6nig", "given" : "Inke R", "non-dropping-particle" : "", "parse-names" : false, "suffix" : "" }, { "dropping-particle" : "", "family" : "Koskinen", "given" : "Seppo", "non-dropping-particle" : "", "parse-names" : false, "suffix" : "" }, { "dropping-particle" : "", "family" : "Kovacs", "given" : "Peter", "non-dropping-particle" : "", "parse-names" : false, "suffix" : "" }, { "dropping-particle" : "", "family" : "Kuusisto", "given" : "Johanna", "non-dropping-particle" : "", "parse-names" : false, "suffix" : "" }, { "dropping-particle" : "", "family" : "Kraft", "given" : "Peter", "non-dropping-particle" : "", "parse-names" : false, "suffix" : "" }, { "dropping-particle" : "", "family" : "Kval\u00f8y", "given" : "Kirsti", "non-dropping-particle" : "", "parse-names" : false, "suffix" : "" }, { "dropping-particle" : "", "family" : "Laitinen", "given" : "Jaana", "non-dropping-particle" : "", "parse-names" : false, "suffix" : "" }, { "dropping-particle" : "", "family" : "Lantieri", "given" : "Olivier", "non-dropping-particle" : "", "parse-names" : false, "suffix" : "" }, { "dropping-particle" : "", "family" : "Lanzani", "given" : "Chiara", "non-dropping-particle" : "", "parse-names" : false, "suffix" : "" }, { "dropping-particle" : "", "family" : "Launer", "given" : "Lenore J", "non-dropping-particle" : "", "parse-names" : false, "suffix" : "" }, { "dropping-particle" : "", "family" : "Lecoeur", "given" : "Cecile", "non-dropping-particle" : "", "parse-names" : false, "suffix" : "" }, { "dropping-particle" : "", "family" : "Lehtim\u00e4ki", "given" : "Terho", "non-dropping-particle" : "", "parse-names" : false, "suffix" : "" }, { "dropping-particle" : "", "family" : "Lettre", "given" : "Guillaume", "non-dropping-particle" : "", "parse-names" : false, "suffix" : "" }, { "dropping-particle" : "", "family" : "Liu", "given" : "Jianjun", "non-dropping-particle" : "", "parse-names" : false, "suffix" : "" }, { "dropping-particle" : "", "family" : "Lokki", "given" : "Marja-Liisa", "non-dropping-particle" : "", "parse-names" : false, "suffix" : "" }, { "dropping-particle" : "", "family" : "Lorentzon", "given" : "Mattias", "non-dropping-particle" : "", "parse-names" : false, "suffix" : "" }, { "dropping-particle" : "", "family" : "Luben", "given" : "Robert N", "non-dropping-particle" : "", "parse-names" : false, "suffix" : "" }, { "dropping-particle" : "", "family" : "Ludwig", "given" : "Barbara", "non-dropping-particle" : "", "parse-names" : false, "suffix" : "" }, { "dropping-particle" : "", "family" : "Manunta", "given" : "Paolo", "non-dropping-particle" : "", "parse-names" : false, "suffix" : "" }, { "dropping-particle" : "", "family" : "Marek", "given" : "Diana", "non-dropping-particle" : "", "parse-names" : false, "suffix" : "" }, { "dropping-particle" : "", "family" : "Marre", "given" : "Michel", "non-dropping-particle" : "", "parse-names" : false, "suffix" : "" }, { "dropping-particle" : "", "family" : "Martin", "given" : "Nicholas G", "non-dropping-particle" : "", "parse-names" : false, "suffix" : "" }, { "dropping-particle" : "", "family" : "McArdle", "given" : "Wendy L", "non-dropping-particle" : "", "parse-names" : false, "suffix" : "" }, { "dropping-particle" : "", "family" : "McCarthy", "given" : "Anne", "non-dropping-particle" : "", "parse-names" : false, "suffix" : "" }, { "dropping-particle" : "", "family" : "McKnight", "given" : "Barbara", "non-dropping-particle" : "", "parse-names" : false, "suffix" : "" }, { "dropping-particle" : "", "family" : "Meitinger", "given" : "Thomas", "non-dropping-particle" : "", "parse-names" : false, "suffix" : "" }, { "dropping-particle" : "", "family" : "Melander", "given" : "Olle", "non-dropping-particle" : "", "parse-names" : false, "suffix" : "" }, { "dropping-particle" : "", "family" : "Meyre", "given" : "David", "non-dropping-particle" : "", "parse-names" : false, "suffix" : "" }, { "dropping-particle" : "", "family" : "Midthjell", "given" : "Kristian", "non-dropping-particle" : "", "parse-names" : false, "suffix" : "" }, { "dropping-particle" : "", "family" : "Montgomery", "given" : "Grant W", "non-dropping-particle" : "", "parse-names" : false, "suffix" : "" }, { "dropping-particle" : "", "family" : "Morken", "given" : "Mario A", "non-dropping-particle" : "", "parse-names" : false, "suffix" : "" }, { "dropping-particle" : "", "family" : "Morris", "given" : "Andrew P", "non-dropping-particle" : "", "parse-names" : false, "suffix" : "" }, { "dropping-particle" : "", "family" : "Mulic", "given" : "Rosanda", "non-dropping-particle" : "", "parse-names" : false, "suffix" : "" }, { "dropping-particle" : "", "family" : "Ngwa", "given" : "Julius S", "non-dropping-particle" : "", "parse-names" : false, "suffix" : "" }, { "dropping-particle" : "", "family" : "Nelis", "given" : "Mari", "non-dropping-particle" : "", "parse-names" : false, "suffix" : "" }, { "dropping-particle" : "", "family" : "Neville", "given" : "Matt J", "non-dropping-particle" : "", "parse-names" : false, "suffix" : "" }, { "dropping-particle" : "", "family" : "Nyholt", "given" : "Dale R", "non-dropping-particle" : "", "parse-names" : false, "suffix" : "" }, { "dropping-particle" : "", "family" : "O'Donnell", "given" : "Christopher J", "non-dropping-particle" : "", "parse-names" : false, "suffix" : "" }, { "dropping-particle" : "", "family" : "O'Rahilly", "given" : "Stephen", "non-dropping-particle" : "", "parse-names" : false, "suffix" : "" }, { "dropping-particle" : "", "family" : "Ong", "given" : "Ken K", "non-dropping-particle" : "", "parse-names" : false, "suffix" : "" }, { "dropping-particle" : "", "family" : "Oostra", "given" : "Ben", "non-dropping-particle" : "", "parse-names" : false, "suffix" : "" }, { "dropping-particle" : "", "family" : "Par\u00e9", "given" : "Guillaume", "non-dropping-particle" : "", "parse-names" : false, "suffix" : "" }, { "dropping-particle" : "", "family" : "Parker", "given" : "Alex N", "non-dropping-particle" : "", "parse-names" : false, "suffix" : "" }, { "dropping-particle" : "", "family" : "Perola", "given" : "Markus", "non-dropping-particle" : "", "parse-names" : false, "suffix" : "" }, { "dropping-particle" : "", "family" : "Pichler", "given" : "Irene", "non-dropping-particle" : "", "parse-names" : false, "suffix" : "" }, { "dropping-particle" : "", "family" : "Pietil\u00e4inen", "given" : "Kirsi H", "non-dropping-particle" : "", "parse-names" : false, "suffix" : "" }, { "dropping-particle" : "", "family" : "Platou", "given" : "Carl G P", "non-dropping-particle" : "", "parse-names" : false, "suffix" : "" }, { "dropping-particle" : "", "family" : "Polasek", "given" : "Ozren", "non-dropping-particle" : "", "parse-names" : false, "suffix" : "" }, { "dropping-particle" : "", "family" : "Pouta", "given" : "Anneli", "non-dropping-particle" : "", "parse-names" : false, "suffix" : "" }, { "dropping-particle" : "", "family" : "Rafelt", "given" : "Suzanne", "non-dropping-particle" : "", "parse-names" : false, "suffix" : "" }, { "dropping-particle" : "", "family" : "Raitakari", "given" : "Olli", "non-dropping-particle" : "", "parse-names" : false, "suffix" : "" }, { "dropping-particle" : "", "family" : "Rayner", "given" : "Nigel W", "non-dropping-particle" : "", "parse-names" : false, "suffix" : "" }, { "dropping-particle" : "", "family" : "Ridderstr\u00e5le", "given" : "Martin", "non-dropping-particle" : "", "parse-names" : false, "suffix" : "" }, { "dropping-particle" : "", "family" : "Rief", "given" : "Winfried", "non-dropping-particle" : "", "parse-names" : false, "suffix" : "" }, { "dropping-particle" : "", "family" : "Ruokonen", "given" : "Aimo", "non-dropping-particle" : "", "parse-names" : false, "suffix" : "" }, { "dropping-particle" : "", "family" : "Robertson", "given" : "Neil R", "non-dropping-particle" : "", "parse-names" : false, "suffix" : "" }, { "dropping-particle" : "", "family" : "Rzehak", "given" : "Peter", "non-dropping-particle" : "", "parse-names" : false, "suffix" : "" }, { "dropping-particle" : "", "family" : "Salomaa", "given" : "Veikko", "non-dropping-particle" : "", "parse-names" : false, "suffix" : "" }, { "dropping-particle" : "", "family" : "Sanders", "given" : "Alan R", "non-dropping-particle" : "", "parse-names" : false, "suffix" : "" }, { "dropping-particle" : "", "family" : "Sandhu", "given" : "Manjinder S", "non-dropping-particle" : "", "parse-names" : false, "suffix" : "" }, { "dropping-particle" : "", "family" : "Sanna", "given" : "Serena", "non-dropping-particle" : "", "parse-names" : false, "suffix" : "" }, { "dropping-particle" : "", "family" : "Saramies", "given" : "Jouko", "non-dropping-particle" : "", "parse-names" : false, "suffix" : "" }, { "dropping-particle" : "", "family" : "Savolainen", "given" : "Markku J", "non-dropping-particle" : "", "parse-names" : false, "suffix" : "" }, { "dropping-particle" : "", "family" : "Scherag", "given" : "Susann", "non-dropping-particle" : "", "parse-names" : false, "suffix" : "" }, { "dropping-particle" : "", "family" : "Schipf", "given" : "Sabine", "non-dropping-particle" : "", "parse-names" : false, "suffix" : "" }, { "dropping-particle" : "", "family" : "Schreiber", "given" : "Stefan", "non-dropping-particle" : "", "parse-names" : false, "suffix" : "" }, { "dropping-particle" : "", "family" : "Schunkert", "given" : "Heribert", "non-dropping-particle" : "", "parse-names" : false, "suffix" : "" }, { "dropping-particle" : "", "family" : "Silander", "given" : "Kaisa", "non-dropping-particle" : "", "parse-names" : false, "suffix" : "" }, { "dropping-particle" : "", "family" : "Sinisalo", "given" : "Juha", "non-dropping-particle" : "", "parse-names" : false, "suffix" : "" }, { "dropping-particle" : "", "family" : "Siscovick", "given" : "David S", "non-dropping-particle" : "", "parse-names" : false, "suffix" : "" }, { "dropping-particle" : "", "family" : "Smit", "given" : "Jan H", "non-dropping-particle" : "", "parse-names" : false, "suffix" : "" }, { "dropping-particle" : "", "family" : "Soranzo", "given" : "Nicole", "non-dropping-particle" : "", "parse-names" : false, "suffix" : "" }, { "dropping-particle" : "", "family" : "Sovio", "given" : "Ulla", "non-dropping-particle" : "", "parse-names" : false, "suffix" : "" }, { "dropping-particle" : "", "family" : "Stephens", "given" : "Jonathan", "non-dropping-particle" : "", "parse-names" : false, "suffix" : "" }, { "dropping-particle" : "", "family" : "Surakka", "given" : "Ida", "non-dropping-particle" : "", "parse-names" : false, "suffix" : "" }, { "dropping-particle" : "", "family" : "Swift", "given" : "Amy J", "non-dropping-particle" : "", "parse-names" : false, "suffix" : "" }, { "dropping-particle" : "", "family" : "Tammesoo", "given" : "Mari-Liis", "non-dropping-particle" : "", "parse-names" : false, "suffix" : "" }, { "dropping-particle" : "", "family" : "Tardif", "given" : "Jean-Claude", "non-dropping-particle" : "", "parse-names" : false, "suffix" : "" }, { "dropping-particle" : "", "family" : "Teder-Laving", "given" : "Maris", "non-dropping-particle" : "", "parse-names" : false, "suffix" : "" }, { "dropping-particle" : "", "family" : "Teslovich", "given" : "Tanya M", "non-dropping-particle" : "", "parse-names" : false, "suffix" : "" }, { "dropping-particle" : "", "family" : "Thompson", "given" : "John R", "non-dropping-particle" : "", "parse-names" : false, "suffix" : "" }, { "dropping-particle" : "", "family" : "Thomson", "given" : "Brian", "non-dropping-particle" : "", "parse-names" : false, "suffix" : "" }, { "dropping-particle" : "", "family" : "T\u00f6njes", "given" : "Anke", "non-dropping-particle" : "", "parse-names" : false, "suffix" : "" }, { "dropping-particle" : "", "family" : "Tuomi", "given" : "Tiinamaija", "non-dropping-particle" : "", "parse-names" : false, "suffix" : "" }, { "dropping-particle" : "", "family" : "Meurs", "given" : "Joyce B J", "non-dropping-particle" : "van", "parse-names" : false, "suffix" : "" }, { "dropping-particle" : "", "family" : "Ommen", "given" : "Gert-Jan", "non-dropping-particle" : "van", "parse-names" : false, "suffix" : "" }, { "dropping-particle" : "", "family" : "Vatin", "given" : "Vincent", "non-dropping-particle" : "", "parse-names" : false, "suffix" : "" }, { "dropping-particle" : "", "family" : "Viikari", "given" : "Jorma", "non-dropping-particle" : "", "parse-names" : false, "suffix" : "" }, { "dropping-particle" : "", "family" : "Visvikis-Siest", "given" : "Sophie", "non-dropping-particle" : "", "parse-names" : false, "suffix" : "" }, { "dropping-particle" : "", "family" : "Vitart", "given" : "Veronique", "non-dropping-particle" : "", "parse-names" : false, "suffix" : "" }, { "dropping-particle" : "", "family" : "Vogel", "given" : "Carla I G", "non-dropping-particle" : "", "parse-names" : false, "suffix" : "" }, { "dropping-particle" : "", "family" : "Voight", "given" : "Benjamin F", "non-dropping-particle" : "", "parse-names" : false, "suffix" : "" }, { "dropping-particle" : "", "family" : "Waite", "given" : "Lindsay L", "non-dropping-particle" : "", "parse-names" : false, "suffix" : "" }, { "dropping-particle" : "", "family" : "Wallaschofski", "given" : "Henri", "non-dropping-particle" : "", "parse-names" : false, "suffix" : "" }, { "dropping-particle" : "", "family" : "Walters", "given" : "G Bragi", "non-dropping-particle" : "", "parse-names" : false, "suffix" : "" }, { "dropping-particle" : "", "family" : "Widen", "given" : "Elisabeth", "non-dropping-particle" : "", "parse-names" : false, "suffix" : "" }, { "dropping-particle" : "", "family" : "Wiegand", "given" : "Susanna", "non-dropping-particle" : "", "parse-names" : false, "suffix" : "" }, { "dropping-particle" : "", "family" : "Wild", "given" : "Sarah H", "non-dropping-particle" : "", "parse-names" : false, "suffix" : "" }, { "dropping-particle" : "", "family" : "Willemsen", "given" : "Gonneke", "non-dropping-particle" : "", "parse-names" : false, "suffix" : "" }, { "dropping-particle" : "", "family" : "Witte", "given" : "Daniel R", "non-dropping-particle" : "", "parse-names" : false, "suffix" : "" }, { "dropping-particle" : "", "family" : "Witteman", "given" : "Jacqueline C", "non-dropping-particle" : "", "parse-names" : false, "suffix" : "" }, { "dropping-particle" : "", "family" : "Xu", "given" : "Jianfeng", "non-dropping-particle" : "", "parse-names" : false, "suffix" : "" }, { "dropping-particle" : "", "family" : "Zhang", "given" : "Qunyuan", "non-dropping-particle" : "", "parse-names" : false, "suffix" : "" }, { "dropping-particle" : "", "family" : "Zgaga", "given" : "Lina", "non-dropping-particle" : "", "parse-names" : false, "suffix" : "" }, { "dropping-particle" : "", "family" : "Ziegler", "given" : "Andreas", "non-dropping-particle" : "", "parse-names" : false, "suffix" : "" }, { "dropping-particle" : "", "family" : "Zitting", "given" : "Paavo", "non-dropping-particle" : "", "parse-names" : false, "suffix" : "" }, { "dropping-particle" : "", "family" : "Beilby", "given" : "John P", "non-dropping-particle" : "", "parse-names" : false, "suffix" : "" }, { "dropping-particle" : "", "family" : "Farooqi", "given" : "I Sadaf", "non-dropping-particle" : "", "parse-names" : false, "suffix" : "" }, { "dropping-particle" : "", "family" : "Hebebrand", "given" : "Johannes", "non-dropping-particle" : "", "parse-names" : false, "suffix" : "" }, { "dropping-particle" : "V", "family" : "Huikuri", "given" : "Heikki", "non-dropping-particle" : "", "parse-names" : false, "suffix" : "" }, { "dropping-particle" : "", "family" : "James", "given" : "Alan L", "non-dropping-particle" : "", "parse-names" : false, "suffix" : "" }, { "dropping-particle" : "", "family" : "K\u00e4h\u00f6nen", "given" : "Mika", "non-dropping-particle" : "", "parse-names" : false, "suffix" : "" }, { "dropping-particle" : "", "family" : "Levinson", "given" : "Douglas F", "non-dropping-particle" : "", "parse-names" : false, "suffix" : "" }, { "dropping-particle" : "", "family" : "Macciardi", "given" : "Fabio", "non-dropping-particle" : "", "parse-names" : false, "suffix" : "" }, { "dropping-particle" : "", "family" : "Nieminen", "given" : "Markku S", "non-dropping-particle" : "", "parse-names" : false, "suffix" : "" }, { "dropping-particle" : "", "family" : "Ohlsson", "given" : "Claes", "non-dropping-particle" : "", "parse-names" : false, "suffix" : "" }, { "dropping-particle" : "", "family" : "Palmer", "given" : "Lyle J", "non-dropping-particle" : "", "parse-names" : false, "suffix" : "" }, { "dropping-particle" : "", "family" : "Ridker", "given" : "Paul M", "non-dropping-particle" : "", "parse-names" : false, "suffix" : "" }, { "dropping-particle" : "", "family" : "Stumvoll", "given" : "Michael", "non-dropping-particle" : "", "parse-names" : false, "suffix" : "" }, { "dropping-particle" : "", "family" : "Beckmann", "given" : "Jacques S", "non-dropping-particle" : "", "parse-names" : false, "suffix" : "" }, { "dropping-particle" : "", "family" : "Boeing", "given" : "Heiner", "non-dropping-particle" : "", "parse-names" : false, "suffix" : "" }, { "dropping-particle" : "", "family" : "Boerwinkle", "given" : "Eric", "non-dropping-particle" : "", "parse-names" : false, "suffix" : "" }, { "dropping-particle" : "", "family" : "Boomsma", "given" : "Dorret I", "non-dropping-particle" : "", "parse-names" : false, "suffix" : "" }, { "dropping-particle" : "", "family" : "Caulfield", "given" : "Mark J", "non-dropping-particle" : "", "parse-names" : false, "suffix" : "" }, { "dropping-particle" : "", "family" : "Chanock", "given" : "Stephen J", "non-dropping-particle" : "", "parse-names" : false, "suffix" : "" }, { "dropping-particle" : "", "family" : "Collins", "given" : "Francis S", "non-dropping-particle" : "", "parse-names" : false, "suffix" : "" }, { "dropping-particle" : "", "family" : "Cupples", "given" : "L Adrienne", "non-dropping-particle" : "", "parse-names" : false, "suffix" : "" }, { "dropping-particle" : "", "family" : "Smith", "given" : "George Davey", "non-dropping-particle" : "", "parse-names" : false, "suffix" : "" }, { "dropping-particle" : "", "family" : "Erdmann", "given" : "Jeanette", "non-dropping-particle" : "", "parse-names" : false, "suffix" : "" }, { "dropping-particle" : "", "family" : "Froguel", "given" : "Philippe", "non-dropping-particle" : "", "parse-names" : false, "suffix" : "" }, { "dropping-particle" : "", "family" : "Gr\u00f6nberg", "given" : "Henrik", "non-dropping-particle" : "", "parse-names" : false, "suffix" : "" }, { "dropping-particle" : "", "family" : "Gyllensten", "given" : "Ulf", "non-dropping-particle" : "", "parse-names" : false, "suffix" : "" }, { "dropping-particle" : "", "family" : "Hall", "given" : "Per", "non-dropping-particle" : "", "parse-names" : false, "suffix" : "" }, { "dropping-particle" : "", "family" : "Hansen", "given" : "Torben", "non-dropping-particle" : "", "parse-names" : false, "suffix" : "" }, { "dropping-particle" : "", "family" : "Harris", "given" : "Tamara B", "non-dropping-particle" : "", "parse-names" : false, "suffix" : "" }, { "dropping-particle" : "", "family" : "Hattersley", "given" : "Andrew T", "non-dropping-particle" : "", "parse-names" : false, "suffix" : "" }, { "dropping-particle" : "", "family" : "Hayes", "given" : "Richard B", "non-dropping-particle" : "", "parse-names" : false, "suffix" : "" }, { "dropping-particle" : "", "family" : "Heinrich", "given" : "Joachim", "non-dropping-particle" : "", "parse-names" : false, "suffix" : "" }, { "dropping-particle" : "", "family" : "Hu", "given" : "Frank B", "non-dropping-particle" : "", "parse-names" : false, "suffix" : "" }, { "dropping-particle" : "", "family" : "Hveem", "given" : "Kristian", "non-dropping-particle" : "", "parse-names" : false, "suffix" : "" }, { "dropping-particle" : "", "family" : "Illig", "given" : "Thomas", "non-dropping-particle" : "", "parse-names" : false, "suffix" : "" }, { "dropping-particle" : "", "family" : "Jarvelin", "given" : "Marjo-Riitta", "non-dropping-particle" : "", "parse-names" : false, "suffix" : "" }, { "dropping-particle" : "", "family" : "Kaprio", "given" : "Jaakko", "non-dropping-particle" : "", "parse-names" : false, "suffix" : "" }, { "dropping-particle" : "", "family" : "Karpe", "given" : "Fredrik", "non-dropping-particle" : "", "parse-names" : false, "suffix" : "" }, { "dropping-particle" : "", "family" : "Khaw", "given" : "Kay-Tee", "non-dropping-particle" : "", "parse-names" : false, "suffix" : "" }, { "dropping-particle" : "", "family" : "Kiemeney", "given" : "Lambertus A", "non-dropping-particle" : "", "parse-names" : false, "suffix" : "" }, { "dropping-particle" : "", "family" : "Krude", "given" : "Heiko", "non-dropping-particle" : "", "parse-names" : false, "suffix" : "" }, { "dropping-particle" : "", "family" : "Laakso", "given" : "Markku", "non-dropping-particle" : "", "parse-names" : false, "suffix" : "" }, { "dropping-particle" : "", "family" : "Lawlor", "given" : "Debbie A", "non-dropping-particle" : "", "parse-names" : false, "suffix" : "" }, { "dropping-particle" : "", "family" : "Metspalu", "given" : "Andres", "non-dropping-particle" : "", "parse-names" : false, "suffix" : "" }, { "dropping-particle" : "", "family" : "Munroe", "given" : "Patricia B", "non-dropping-particle" : "", "parse-names" : false, "suffix" : "" }, { "dropping-particle" : "", "family" : "Ouwehand", "given" : "Willem H", "non-dropping-particle" : "", "parse-names" : false, "suffix" : "" }, { "dropping-particle" : "", "family" : "Pedersen", "given" : "Oluf", "non-dropping-particle" : "", "parse-names" : false, "suffix" : "" }, { "dropping-particle" : "", "family" : "Penninx", "given" : "Brenda W", "non-dropping-particle" : "", "parse-names" : false, "suffix" : "" }, { "dropping-particle" : "", "family" : "Peters", "given" : "Annette", "non-dropping-particle" : "", "parse-names" : false, "suffix" : "" }, { "dropping-particle" : "", "family" : "Pramstaller", "given" : "Peter P", "non-dropping-particle" : "", "parse-names" : false, "suffix" : "" }, { "dropping-particle" : "", "family" : "Quertermous", "given" : "Thomas", "non-dropping-particle" : "", "parse-names" : false, "suffix" : "" }, { "dropping-particle" : "", "family" : "Reinehr", "given" : "Thomas", "non-dropping-particle" : "", "parse-names" : false, "suffix" : "" }, { "dropping-particle" : "", "family" : "Rissanen", "given" : "Aila", "non-dropping-particle" : "", "parse-names" : false, "suffix" : "" }, { "dropping-particle" : "", "family" : "Rudan", "given" : "Igor", "non-dropping-particle" : "", "parse-names" : false, "suffix" : "" }, { "dropping-particle" : "", "family" : "Samani", "given" : "Nilesh J", "non-dropping-particle" : "", "parse-names" : false, "suffix" : "" }, { "dropping-particle" : "", "family" : "Schwarz", "given" : "Peter E H", "non-dropping-particle" : "", "parse-names" : false, "suffix" : "" }, { "dropping-particle" : "", "family" : "Shuldiner", "given" : "Alan R", "non-dropping-particle" : "", "parse-names" : false, "suffix" : "" }, { "dropping-particle" : "", "family" : "Spector", "given" : "Timothy D", "non-dropping-particle" : "", "parse-names" : false, "suffix" : "" }, { "dropping-particle" : "", "family" : "Tuomilehto", "given" : "Jaakko", "non-dropping-particle" : "", "parse-names" : false, "suffix" : "" }, { "dropping-particle" : "", "family" : "Uda", "given" : "Manuela", "non-dropping-particle" : "", "parse-names" : false, "suffix" : "" }, { "dropping-particle" : "", "family" : "Uitterlinden", "given" : "Andr\u00e9", "non-dropping-particle" : "", "parse-names" : false, "suffix" : "" }, { "dropping-particle" : "", "family" : "Valle", "given" : "Timo T", "non-dropping-particle" : "", "parse-names" : false, "suffix" : "" }, { "dropping-particle" : "", "family" : "Wabitsch", "given" : "Martin", "non-dropping-particle" : "", "parse-names" : false, "suffix" : "" }, { "dropping-particle" : "", "family" : "Waeber", "given" : "G\u00e9rard", "non-dropping-particle" : "", "parse-names" : false, "suffix" : "" }, { "dropping-particle" : "", "family" : "Wareham", "given" : "Nicholas J", "non-dropping-particle" : "", "parse-names" : false, "suffix" : "" }, { "dropping-particle" : "", "family" : "Watkins", "given" : "Hugh", "non-dropping-particle" : "", "parse-names" : false, "suffix" : "" }, { "dropping-particle" : "", "family" : "Wilson", "given" : "James F", "non-dropping-particle" : "", "parse-names" : false, "suffix" : "" }, { "dropping-particle" : "", "family" : "Wright", "given" : "Alan F", "non-dropping-particle" : "", "parse-names" : false, "suffix" : "" }, { "dropping-particle" : "", "family" : "Zillikens", "given" : "M Carola", "non-dropping-particle" : "", "parse-names" : false, "suffix" : "" }, { "dropping-particle" : "", "family" : "Chatterjee", "given" : "Nilanjan", "non-dropping-particle" : "", "parse-names" : false, "suffix" : "" }, { "dropping-particle" : "", "family" : "McCarroll", "given" : "Steven A", "non-dropping-particle" : "", "parse-names" : false, "suffix" : "" }, { "dropping-particle" : "", "family" : "Purcell", "given" : "Shaun", "non-dropping-particle" : "", "parse-names" : false, "suffix" : "" }, { "dropping-particle" : "", "family" : "Schadt", "given" : "Eric E", "non-dropping-particle" : "", "parse-names" : false, "suffix" : "" }, { "dropping-particle" : "", "family" : "Visscher", "given" : "Peter M", "non-dropping-particle" : "", "parse-names" : false, "suffix" : "" }, { "dropping-particle" : "", "family" : "Assimes", "given" : "Themistocles L", "non-dropping-particle" : "", "parse-names" : false, "suffix" : "" }, { "dropping-particle" : "", "family" : "Borecki", "given" : "Ingrid B", "non-dropping-particle" : "", "parse-names" : false, "suffix" : "" }, { "dropping-particle" : "", "family" : "Deloukas", "given" : "Panos", "non-dropping-particle" : "", "parse-names" : false, "suffix" : "" }, { "dropping-particle" : "", "family" : "Fox", "given" : "Caroline S", "non-dropping-particle" : "", "parse-names" : false, "suffix" : "" }, { "dropping-particle" : "", "family" : "Groop", "given" : "Leif C", "non-dropping-particle" : "", "parse-names" : false, "suffix" : "" }, { "dropping-particle" : "", "family" : "Haritunians", "given" : "Talin", "non-dropping-particle" : "", "parse-names" : false, "suffix" : "" }, { "dropping-particle" : "", "family" : "Hunter", "given" : "David J", "non-dropping-particle" : "", "parse-names" : false, "suffix" : "" }, { "dropping-particle" : "", "family" : "Kaplan", "given" : "Robert C", "non-dropping-particle" : "", "parse-names" : false, "suffix" : "" }, { "dropping-particle" : "", "family" : "Mohlke", "given" : "Karen L", "non-dropping-particle" : "", "parse-names" : false, "suffix" : "" }, { "dropping-particle" : "", "family" : "O'Connell", "given" : "Jeffrey R", "non-dropping-particle" : "", "parse-names" : false, "suffix" : "" }, { "dropping-particle" : "", "family" : "Peltonen", "given" : "Leena", "non-dropping-particle" : "", "parse-names" : false, "suffix" : "" }, { "dropping-particle" : "", "family" : "Schlessinger", "given" : "David", "non-dropping-particle" : "", "parse-names" : false, "suffix" : "" }, { "dropping-particle" : "", "family" : "Strachan", "given" : "David P", "non-dropping-particle" : "", "parse-names" : false, "suffix" : "" }, { "dropping-particle" : "", "family" : "Duijn", "given" : "Cornelia M", "non-dropping-particle" : "van", "parse-names" : false, "suffix" : "" }, { "dropping-particle" : "", "family" : "Wichmann", "given" : "H-Erich", "non-dropping-particle" : "", "parse-names" : false, "suffix" : "" }, { "dropping-particle" : "", "family" : "Frayling", "given" : "Timothy M", "non-dropping-particle" : "", "parse-names" : false, "suffix" : "" }, { "dropping-particle" : "", "family" : "Thorsteinsdottir", "given" : "Unnur", "non-dropping-particle" : "", "parse-names" : false, "suffix" : "" }, { "dropping-particle" : "", "family" : "Abecasis", "given" : "Gon\u00e7alo R", "non-dropping-particle" : "", "parse-names" : false, "suffix" : "" }, { "dropping-particle" : "", "family" : "Barroso", "given" : "In\u00eas", "non-dropping-particle" : "", "parse-names" : false, "suffix" : "" }, { "dropping-particle" : "", "family" : "Boehnke", "given" : "Michael", "non-dropping-particle" : "", "parse-names" : false, "suffix" : "" }, { "dropping-particle" : "", "family" : "Stefansson", "given" : "Kari", "non-dropping-particle" : "", "parse-names" : false, "suffix" : "" }, { "dropping-particle" : "", "family" : "North", "given" : "Kari E", "non-dropping-particle" : "", "parse-names" : false, "suffix" : "" }, { "dropping-particle" : "", "family" : "McCarthy", "given" : "Mark I", "non-dropping-particle" : "", "parse-names" : false, "suffix" : "" }, { "dropping-particle" : "", "family" : "Hirschhorn", "given" : "Joel N", "non-dropping-particle" : "", "parse-names" : false, "suffix" : "" }, { "dropping-particle" : "", "family" : "Ingelsson", "given" : "Erik", "non-dropping-particle" : "", "parse-names" : false, "suffix" : "" }, { "dropping-particle" : "", "family" : "Loos", "given" : "Ruth J F", "non-dropping-particle" : "", "parse-names" : false, "suffix" : "" } ], "container-title" : "Nature genetics", "id" : "ITEM-1", "issued" : { "date-parts" : [ [ "2010" ] ] }, "page" : "937-948", "title" : "Association analyses of 249,796 individuals reveal 18 new loci associated with body mass index.", "type" : "article-journal", "volume" : "42" }, "uris" : [ "http://www.mendeley.com/documents/?uuid=d5c17178-e02a-48c1-8b49-e8cbc35c81af" ] }, { "id" : "ITEM-2", "itemData" : { "DOI" : "10.1038/oby.2008.613", "ISSN" : "1930-7381", "PMID" : "19169219", "author" : [ { "dropping-particle" : "", "family" : "Bogardus", "given" : "Clifton", "non-dropping-particle" : "", "parse-names" : false, "suffix" : "" } ], "container-title" : "Obesity (Silver Spring, Md.)", "id" : "ITEM-2", "issue" : "2", "issued" : { "date-parts" : [ [ "2009", "2" ] ] }, "page" : "209-10", "title" : "Missing heritability and GWAS utility.", "type" : "article-journal", "volume" : "17" }, "uris" : [ "http://www.mendeley.com/documents/?uuid=cf18a023-f338-4419-8d8e-7ce86070e822" ] }, { "id" : "ITEM-3", "itemData" : { "DOI" : "10.1016/j.beem.2011.11.003", "ISSN" : "1878-1594", "PMID" : "22498250", "abstract" : "Genome-wide association studies (GWAS) have revolutionised the discovery of genes for common traits and diseases, including obesity-related traits. In less then four years time, 52 genetic loci were identified to be unequivocally associated with obesity-related traits. This vast success raised hope and expectations that genetic information would become soon an integral part of personalised medicine. However, these loci have only small effects on obesity-susceptibility and explain just a fraction of the total variance. As such, their accuracy to predict obesity is poor and not competitive with the predictive ability of traditional risk factors. Nevertheless, some of these loci are being used in commercially available personal genome tests to estimate individuals' lifetime risk of obesity. While proponents believe that personal genome profiling could have beneficial effects on behaviour, early reports do not support this hypothesis. To conclude, the most valuable contribution of GWAS-identified loci lies in their contribution to elucidating new physiological pathways that underlie obesity-susceptibility.", "author" : [ { "dropping-particle" : "", "family" : "Loos", "given" : "Ruth J F", "non-dropping-particle" : "", "parse-names" : false, "suffix" : "" } ], "container-title" : "Best practice &amp; research. Clinical endocrinology &amp; metabolism", "id" : "ITEM-3", "issue" : "2", "issued" : { "date-parts" : [ [ "2012", "4" ] ] }, "page" : "211-26", "publisher" : "Elsevier Ltd", "title" : "Genetic determinants of common obesity and their value in prediction.", "type" : "article-journal", "volume" : "26" }, "uris" : [ "http://www.mendeley.com/documents/?uuid=175c1478-6df9-4634-ba91-ec2542fbd3a5" ] } ], "mendeley" : { "previouslyFormattedCitation" : "[25\u201327]" }, "properties" : { "noteIndex" : 0 }, "schema" : "https://github.com/citation-style-language/schema/raw/master/csl-citation.json" }</w:instrText>
+      </w:r>
+      <w:r>
+        <w:fldChar w:fldCharType="separate"/>
+      </w:r>
+      <w:proofErr w:type="gramStart"/>
+      <w:r>
+        <w:rPr>
+          <w:noProof/>
+        </w:rPr>
+        <w:t>[25–27]</w:t>
+      </w:r>
+      <w:r>
+        <w:fldChar w:fldCharType="end"/>
+      </w:r>
+      <w:r>
+        <w:t>.</w:t>
+      </w:r>
+      <w:proofErr w:type="gramEnd"/>
+    </w:p>
+    <w:p>
+      <w:pPr>
+        <w:spacing w:line="480" w:lineRule="auto"/>
+      </w:pPr>
+    </w:p>
+    <w:p>
+      <w:pPr>
+        <w:spacing w:line="480" w:lineRule="auto"/>
+      </w:pPr>
+      <w:r>
+        <w:t xml:space="preserve">This study does not </w:t>
+      </w:r>
+      <w:r>
+        <w:t xml:space="preserve">attempt to address the underlying </w:t>
+      </w:r>
+      <w:r>
+        <w:t xml:space="preserve">fundamental </w:t>
+      </w:r>
+      <w:r>
+        <w:t>mechanism</w:t>
       </w:r>
       <w:r>
         <w:t>s</w:t>
       </w:r>
       <w:r>
-        <w:t xml:space="preserve"> </w:t>
-      </w:r>
-      <w:r>
-        <w:t>(</w:t>
-      </w:r>
-      <w:r>
-        <w:t>p=0.</w:t>
-      </w:r>
-      <w:r>
-        <w:t>214</w:t>
-      </w:r>
-      <w:r>
-        <w:t xml:space="preserve"> </w:t>
-      </w:r>
-      <w:r>
-        <w:t>for C57BL/6J and p=0.</w:t>
-      </w:r>
-      <w:r>
-        <w:t>318</w:t>
-      </w:r>
-      <w:r>
-        <w:t xml:space="preserve"> </w:t>
-      </w:r>
-      <w:r>
-        <w:t>for</w:t>
-      </w:r>
-      <w:r>
-        <w:t xml:space="preserve"> BTBR</w:t>
-      </w:r>
-      <w:r>
-        <w:t xml:space="preserve">, Figures </w:t>
+        <w:t xml:space="preserve"> for these differences but suggests that there is a physiological state established by the time the dietary treatment begins that causes differential weight gain.  One possibility is</w:t>
+      </w:r>
+      <w:r>
+        <w:t xml:space="preserve"> that</w:t>
+      </w:r>
+      <w:r>
+        <w:t xml:space="preserve"> alterations in their basal metabolic ra</w:t>
+      </w:r>
+      <w:r>
+        <w:t>te cause these differences</w:t>
+      </w:r>
+      <w:r>
+        <w:t xml:space="preserve">, as has been proposed in </w:t>
+      </w:r>
+      <w:r>
+        <w:t>pediatric</w:t>
+      </w:r>
+      <w:r>
+        <w:t xml:space="preserve"> human populations </w:t>
+      </w:r>
+      <w:r>
+        <w:fldChar w:fldCharType="begin" w:fldLock="1"/>
+      </w:r>
+      <w:r>
+        <w:instrText>ADDIN CSL_CITATION { "citationItems" : [ { "id" : "ITEM-1", "itemData" : { "DOI" : "10.1016/0140-6736(90)91592-X", "ISSN" : "01406736", "author" : [ { "dropping-particle" : "", "family" : "Griffiths", "given" : "M", "non-dropping-particle" : "", "parse-names" : false, "suffix" : "" }, { "dropping-particle" : "", "family" : "Payne", "given" : "P.R", "non-dropping-particle" : "", "parse-names" : false, "suffix" : "" }, { "dropping-particle" : "", "family" : "Rivers", "given" : "J.P.W", "non-dropping-particle" : "", "parse-names" : false, "suffix" : "" }, { "dropping-particle" : "", "family" : "Cox", "given" : "M", "non-dropping-particle" : "", "parse-names" : false, "suffix" : "" }, { "dropping-particle" : "", "family" : "Stunkard", "given" : "A.J", "non-dropping-particle" : "", "parse-names" : false, "suffix" : "" } ], "container-title" : "The Lancet", "id" : "ITEM-1", "issue" : "8707", "issued" : { "date-parts" : [ [ "1990", "7" ] ] }, "page" : "76-78", "title" : "Metabolic rate and physical development in children at risk of obesity", "type" : "article-journal", "volume" : "336" }, "uris" : [ "http://www.mendeley.com/documents/?uuid=14358780-3d16-471f-80e4-91201d1fa907" ] }, { "id" : "ITEM-2", "itemData" : { "DOI" : "10.1056/NEJM198802253180801", "ISSN" : "0028-4793", "PMID" : "3340127", "abstract" : "We investigated the contributions of low energy expenditure and high energy intake to excessive weight gain in infants born to overweight mothers. The subjects were infants of 6 lean and 12 overweight mothers, recruited soon after birth. Total energy expenditure and metabolizable energy intake were measured with a new doubly labeled water method over a period of seven days when the infants were 3 months of age, and the postprandial metabolic rate was measured by indirect calorimetry when the infants were 0.1 and 3 months of age. The results were related to weight gain in the first year of life. No significant difference was observed between infants who became overweight by the age of one year (50 percent of infants born to overweight mothers) and those who did not, with respect to weight, length, skinfold thicknesses, metabolic rate at 0.1 and 3 months of age, and metabolizable energy intake at 3 months. However, total energy expenditure at three months of age was 20.7 percent lower in the infants who became overweight than in the other infants (means +/- SE, 256 +/- 27 and 323 +/- 12 kJ per kilogram of body weight per day; P less than 0.05). This difference could account for the mean difference in weight gain. These data suggest that reduced energy expenditure, particularly on physical activity, was an important factor in the rapid weight gain during the first year of life in infants born to overweight mothers.", "author" : [ { "dropping-particle" : "", "family" : "Roberts", "given" : "S B", "non-dropping-particle" : "", "parse-names" : false, "suffix" : "" }, { "dropping-particle" : "", "family" : "Savage", "given" : "J", "non-dropping-particle" : "", "parse-names" : false, "suffix" : "" }, { "dropping-particle" : "", "family" : "Coward", "given" : "W A", "non-dropping-particle" : "", "parse-names" : false, "suffix" : "" }, { "dropping-particle" : "", "family" : "Chew", "given" : "B", "non-dropping-particle" : "", "parse-names" : false, "suffix" : "" }, { "dropping-particle" : "", "family" : "Lucas", "given" : "A", "non-dropping-particle" : "", "parse-names" : false, "suffix" : "" } ], "container-title" : "The New England journal of medicine", "id" : "ITEM-2", "issue" : "8", "issued" : { "date-parts" : [ [ "1988", "2", "25" ] ] }, "page" : "461-6", "title" : "Energy expenditure and intake in infants born to lean and overweight mothers.", "type" : "article-journal", "volume" : "318" }, "uris" : [ "http://www.mendeley.com/documents/?uuid=8b40a6e2-c70a-4000-b136-7ac60cb10c0a" ] } ], "mendeley" : { "previouslyFormattedCitation" : "[28, 29]" }, "properties" : { "noteIndex" : 0 }, "schema" : "https://github.com/citation-style-language/schema/raw/master/csl-citation.json" }</w:instrText>
+      </w:r>
+      <w:r>
+        <w:fldChar w:fldCharType="separate"/>
+      </w:r>
+      <w:r>
+        <w:rPr>
+          <w:noProof/>
+        </w:rPr>
+        <w:t>[28, 29]</w:t>
+      </w:r>
+      <w:r>
+        <w:fldChar w:fldCharType="end"/>
+      </w:r>
+      <w:r>
+        <w:t>.</w:t>
+      </w:r>
+      <w:r>
+        <w:t xml:space="preserve">  The underlying molecular mechanism may yet be some level of </w:t>
+      </w:r>
+      <w:r>
+        <w:rPr>
+          <w:i/>
+        </w:rPr>
+        <w:t xml:space="preserve">de novo </w:t>
+      </w:r>
+      <w:r>
+        <w:t xml:space="preserve">genetic variation in these mice, or epigenetic modifications that alter sensitivity </w:t>
+      </w:r>
+      <w:r>
+        <w:t xml:space="preserve">to </w:t>
+      </w:r>
+      <w:r>
+        <w:t>dietary factors.</w:t>
+      </w:r>
+      <w:r>
+        <w:t xml:space="preserve">  </w:t>
+      </w:r>
+      <w:r>
+        <w:t xml:space="preserve">This study provides a </w:t>
+      </w:r>
+      <w:r>
+        <w:t xml:space="preserve">phenotypic </w:t>
+      </w:r>
+      <w:r>
+        <w:t>framework to test these molecular hypotheses.</w:t>
+      </w:r>
+    </w:p>
+    <w:p>
+      <w:pPr>
+        <w:spacing w:line="480" w:lineRule="auto"/>
+      </w:pPr>
+    </w:p>
+    <w:p>
+      <w:pPr>
+        <w:spacing w:line="480" w:lineRule="auto"/>
+      </w:pPr>
+      <w:r>
+        <w:t xml:space="preserve">Of note it is interesting that fasting </w:t>
+      </w:r>
+      <w:r>
+        <w:t>responses</w:t>
+      </w:r>
+      <w:r>
+        <w:t xml:space="preserve"> themselves are not stable throughout life</w:t>
+      </w:r>
+      <w:r>
+        <w:t xml:space="preserve"> on a per mouse basis (see Figure </w:t>
       </w:r>
       <w:r>
         <w:t>3</w:t>
-      </w:r>
-      <w:r>
-        <w:t>B-C</w:t>
-      </w:r>
-      <w:r>
-        <w:t xml:space="preserve">).   </w:t>
-      </w:r>
-      <w:r>
-        <w:t>In fact, in both these backgrounds, the obese mice exhibited less variability</w:t>
-      </w:r>
-      <w:r>
-        <w:t xml:space="preserve"> in body weight</w:t>
-      </w:r>
-      <w:r>
-        <w:t xml:space="preserve"> than their lean wild-type controls.  </w:t>
-      </w:r>
-      <w:r>
-        <w:t xml:space="preserve">These data support the </w:t>
-      </w:r>
-      <w:r>
-        <w:lastRenderedPageBreak/>
-        <w:t xml:space="preserve">hypothesis that HFD induced obesity </w:t>
-      </w:r>
-      <w:r>
-        <w:t xml:space="preserve">results in </w:t>
-      </w:r>
-      <w:r>
-        <w:t xml:space="preserve">substantially more </w:t>
-      </w:r>
-      <w:r>
-        <w:t>variability</w:t>
-      </w:r>
-      <w:r>
-        <w:t xml:space="preserve"> in weight gain than </w:t>
-      </w:r>
-      <w:proofErr w:type="spellStart"/>
-      <w:r>
-        <w:rPr>
-          <w:i/>
-        </w:rPr>
-        <w:t>Lep</w:t>
-      </w:r>
-      <w:proofErr w:type="spellEnd"/>
-      <w:r>
-        <w:t xml:space="preserve"> mutations</w:t>
-      </w:r>
-      <w:r>
-        <w:t>.  This also suggests that i</w:t>
-      </w:r>
-      <w:r>
-        <w:t>t</w:t>
-      </w:r>
-      <w:r>
-        <w:t xml:space="preserve"> is not the obesity </w:t>
-      </w:r>
-      <w:r>
-        <w:rPr>
-          <w:i/>
-        </w:rPr>
-        <w:t>per se</w:t>
-      </w:r>
-      <w:r>
-        <w:t xml:space="preserve"> that causes the increased variation in weights</w:t>
-      </w:r>
-      <w:r>
-        <w:t>, but something more specific to diet</w:t>
-      </w:r>
-      <w:r>
-        <w:t>-</w:t>
-      </w:r>
-      <w:r>
-        <w:t>induced obesity</w:t>
-      </w:r>
-      <w:r>
-        <w:t xml:space="preserve">. </w:t>
-      </w:r>
-    </w:p>
-    <w:p>
-      <w:pPr>
-        <w:spacing w:line="480" w:lineRule="auto"/>
-      </w:pPr>
-    </w:p>
-    <w:p>
-      <w:pPr>
-        <w:pStyle w:val="Heading2"/>
-        <w:spacing w:line="480" w:lineRule="auto"/>
-      </w:pPr>
-      <w:r>
-        <w:t>Predictors of Weight Gain</w:t>
-      </w:r>
-    </w:p>
-    <w:p>
-      <w:pPr>
-        <w:spacing w:line="480" w:lineRule="auto"/>
-      </w:pPr>
-      <w:r>
-        <w:t xml:space="preserve">To understand </w:t>
-      </w:r>
-      <w:r>
-        <w:t>the variance in body weight</w:t>
-      </w:r>
-      <w:r>
-        <w:t xml:space="preserve"> </w:t>
-      </w:r>
-      <w:r>
-        <w:t xml:space="preserve">that </w:t>
-      </w:r>
-      <w:r>
-        <w:t xml:space="preserve">occurs </w:t>
-      </w:r>
-      <w:r>
-        <w:t>with</w:t>
-      </w:r>
-      <w:r>
-        <w:t xml:space="preserve">in an inbred mouse line, we </w:t>
-      </w:r>
-      <w:r>
-        <w:t xml:space="preserve">tested </w:t>
-      </w:r>
-      <w:r>
-        <w:t xml:space="preserve">several potential factors </w:t>
-      </w:r>
-      <w:r>
-        <w:t>for their ability to</w:t>
-      </w:r>
-      <w:r>
-        <w:t xml:space="preserve"> predict weight gain. W</w:t>
-      </w:r>
-      <w:r>
-        <w:t>e first investigated if pre-diet body weight had any correlation with eventual weigh</w:t>
-      </w:r>
-      <w:r>
-        <w:t>t</w:t>
-      </w:r>
-      <w:r>
-        <w:t xml:space="preserve"> gain</w:t>
-      </w:r>
-      <w:r>
-        <w:t xml:space="preserve"> (Figure </w:t>
-      </w:r>
-      <w:r>
-        <w:t>2</w:t>
-      </w:r>
-      <w:r>
-        <w:t>A</w:t>
-      </w:r>
-      <w:r>
-        <w:t xml:space="preserve"> and B)</w:t>
-      </w:r>
-      <w:r>
-        <w:t xml:space="preserve">. We observed no correlation between initial pre-diet </w:t>
-      </w:r>
-      <w:r>
-        <w:t xml:space="preserve">body </w:t>
-      </w:r>
-      <w:r>
-        <w:t>weights and weight g</w:t>
-      </w:r>
-      <w:r>
-        <w:t xml:space="preserve">ain </w:t>
-      </w:r>
-      <w:r>
-        <w:t>post-</w:t>
-      </w:r>
-      <w:r>
-        <w:t>diet in both absolute</w:t>
-      </w:r>
-      <w:r>
-        <w:t xml:space="preserve"> weight gain (</w:t>
-      </w:r>
-      <w:r>
-        <w:t>p=0.23, R</w:t>
-      </w:r>
-      <w:r>
-        <w:rPr>
-          <w:vertAlign w:val="superscript"/>
-        </w:rPr>
-        <w:t>2</w:t>
-      </w:r>
-      <w:r>
-        <w:t>=0.06</w:t>
-      </w:r>
-      <w:r>
-        <w:t>) and percent weight gain (</w:t>
-      </w:r>
-      <w:r>
-        <w:t>p=</w:t>
-      </w:r>
-      <w:r>
-        <w:t>0.65, R</w:t>
-      </w:r>
-      <w:r>
-        <w:rPr>
-          <w:vertAlign w:val="superscript"/>
-        </w:rPr>
-        <w:t>2</w:t>
-      </w:r>
-      <w:r>
-        <w:t>=0.0092</w:t>
-      </w:r>
-      <w:r>
-        <w:t>)</w:t>
-      </w:r>
-      <w:r>
-        <w:t xml:space="preserve"> for HFD fed animals</w:t>
-      </w:r>
-      <w:r>
-        <w:t>.</w:t>
-      </w:r>
-      <w:r>
-        <w:t xml:space="preserve"> </w:t>
-      </w:r>
-    </w:p>
-    <w:p>
-      <w:pPr>
-        <w:spacing w:line="480" w:lineRule="auto"/>
-      </w:pPr>
-    </w:p>
-    <w:p>
-      <w:pPr>
-        <w:spacing w:line="480" w:lineRule="auto"/>
-      </w:pPr>
-      <w:r>
-        <w:t>We</w:t>
-      </w:r>
-      <w:r>
-        <w:t xml:space="preserve"> </w:t>
-      </w:r>
-      <w:r>
-        <w:t xml:space="preserve">next </w:t>
-      </w:r>
-      <w:r>
-        <w:t xml:space="preserve">examined </w:t>
-      </w:r>
-      <w:r>
-        <w:t xml:space="preserve">serum collected from mice before they were placed on the </w:t>
-      </w:r>
-      <w:proofErr w:type="gramStart"/>
-      <w:r>
-        <w:t>diets,</w:t>
-      </w:r>
-      <w:proofErr w:type="gramEnd"/>
-      <w:r>
-        <w:t xml:space="preserve"> to test the hypothesis that </w:t>
-      </w:r>
-      <w:r>
-        <w:t xml:space="preserve">pre-diet serum hormone levels </w:t>
-      </w:r>
-      <w:r>
-        <w:t>are</w:t>
-      </w:r>
-      <w:r>
-        <w:t xml:space="preserve"> associated with weight gain in </w:t>
-      </w:r>
-      <w:r>
-        <w:t>HFD</w:t>
-      </w:r>
-      <w:r>
-        <w:t xml:space="preserve"> fed mice. We observed no significant correlation between pre-diet hormone levels and weight gain in both </w:t>
-      </w:r>
-      <w:r>
-        <w:t>HFD</w:t>
-      </w:r>
-      <w:r>
-        <w:t xml:space="preserve"> and </w:t>
-      </w:r>
-      <w:r>
-        <w:t>CD</w:t>
-      </w:r>
-      <w:r>
-        <w:t xml:space="preserve"> fed mice (</w:t>
-      </w:r>
-      <w:r>
-        <w:t xml:space="preserve">Figure </w:t>
-      </w:r>
-      <w:r>
-        <w:t>2</w:t>
-      </w:r>
-      <w:r>
-        <w:t>C</w:t>
-      </w:r>
-      <w:r>
-        <w:t xml:space="preserve"> and Table 2</w:t>
-      </w:r>
-      <w:r>
-        <w:t>).</w:t>
-      </w:r>
-      <w:r>
-        <w:t xml:space="preserve"> </w:t>
-      </w:r>
-      <w:r>
-        <w:t>Collectively, t</w:t>
-      </w:r>
-      <w:r>
-        <w:t xml:space="preserve">hese data </w:t>
-      </w:r>
-      <w:r>
-        <w:t>suggest</w:t>
-      </w:r>
-      <w:r>
-        <w:t xml:space="preserve"> that pre-diet body weight and common metabolic hormone</w:t>
-      </w:r>
-      <w:r>
-        <w:t xml:space="preserve"> levels</w:t>
-      </w:r>
-      <w:r>
-        <w:t xml:space="preserve"> are not predictive of weight gain in male C57BL/6J mice.</w:t>
-      </w:r>
-    </w:p>
-    <w:p>
-      <w:pPr>
-        <w:spacing w:line="480" w:lineRule="auto"/>
-      </w:pPr>
-    </w:p>
-    <w:p>
-      <w:pPr>
-        <w:spacing w:line="480" w:lineRule="auto"/>
-      </w:pPr>
-      <w:r>
-        <w:t xml:space="preserve"> </w:t>
-      </w:r>
-      <w:r>
-        <w:t>One hypothesis i</w:t>
-      </w:r>
-      <w:r>
-        <w:t>s that one dominant mouse may aff</w:t>
-      </w:r>
-      <w:r>
-        <w:t>ect the weights of other mice</w:t>
-      </w:r>
-    </w:p>
-    <w:p>
-      <w:pPr>
-        <w:spacing w:line="480" w:lineRule="auto"/>
-      </w:pPr>
-      <w:proofErr w:type="gramStart"/>
-      <w:r>
-        <w:t>in</w:t>
-      </w:r>
-      <w:proofErr w:type="gramEnd"/>
-      <w:r>
-        <w:t xml:space="preserve"> its cage. To test this we looked at the mice which are the 5 heaviest from our</w:t>
-      </w:r>
-    </w:p>
-    <w:p>
-      <w:pPr>
-        <w:spacing w:line="480" w:lineRule="auto"/>
-      </w:pPr>
-      <w:proofErr w:type="gramStart"/>
-      <w:r>
-        <w:t>data</w:t>
-      </w:r>
-      <w:proofErr w:type="gramEnd"/>
-      <w:r>
-        <w:t xml:space="preserve">, existing </w:t>
-      </w:r>
-      <w:r>
-        <w:t xml:space="preserve">in 5 </w:t>
-      </w:r>
-      <w:r>
-        <w:t xml:space="preserve">distinct </w:t>
-      </w:r>
-      <w:r>
-        <w:t>cages. Those</w:t>
-      </w:r>
-      <w:r>
-        <w:t xml:space="preserve"> </w:t>
-      </w:r>
-      <w:r>
-        <w:t xml:space="preserve">cages contained 20 mice in total. </w:t>
-      </w:r>
-      <w:r>
-        <w:t>The</w:t>
-      </w:r>
-      <w:r>
-        <w:t xml:space="preserve"> </w:t>
-      </w:r>
-      <w:r>
-        <w:t>other</w:t>
-      </w:r>
-      <w:r>
-        <w:t xml:space="preserve"> 15</w:t>
-      </w:r>
-      <w:r>
-        <w:t xml:space="preserve"> mice</w:t>
-      </w:r>
-      <w:r>
-        <w:t xml:space="preserve"> in these cages</w:t>
-      </w:r>
-      <w:r>
-        <w:t xml:space="preserve"> (excluding</w:t>
-      </w:r>
-      <w:r>
-        <w:t xml:space="preserve"> </w:t>
-      </w:r>
-      <w:r>
-        <w:t xml:space="preserve">the heavy ones) weighed on average </w:t>
-      </w:r>
-      <w:r>
-        <w:t xml:space="preserve">slightly more than the average of all other mice </w:t>
-      </w:r>
-      <w:r>
-        <w:t>analyzed</w:t>
-      </w:r>
-      <w:r>
-        <w:t xml:space="preserve">. </w:t>
-      </w:r>
-      <w:r>
-        <w:t>Since these mice did not</w:t>
-      </w:r>
-      <w:r>
-        <w:t xml:space="preserve"> weigh </w:t>
-      </w:r>
-      <w:r>
-        <w:t>significantly</w:t>
-      </w:r>
-      <w:r>
-        <w:t xml:space="preserve"> lower</w:t>
-      </w:r>
-      <w:r>
-        <w:t xml:space="preserve"> </w:t>
-      </w:r>
-      <w:r>
-        <w:t>(p=0.</w:t>
-      </w:r>
-      <w:r>
-        <w:t>392</w:t>
-      </w:r>
-      <w:r>
-        <w:t>)</w:t>
-      </w:r>
-      <w:r>
-        <w:t xml:space="preserve">, they </w:t>
-      </w:r>
-      <w:r>
-        <w:t xml:space="preserve">do not support the hypothesis that one heavy, dominant mouse drives the weights of its cage-mates to be lower (Supplementary Figure </w:t>
-      </w:r>
-      <w:r>
-        <w:t>4</w:t>
-      </w:r>
-      <w:r>
-        <w:t>)</w:t>
-      </w:r>
-      <w:r>
-        <w:t xml:space="preserve">.  By the same token, </w:t>
-      </w:r>
-      <w:r>
-        <w:t>the presence of a larger mouse</w:t>
-      </w:r>
-      <w:r>
-        <w:t xml:space="preserve"> does not make the </w:t>
-      </w:r>
-      <w:r>
-        <w:t xml:space="preserve">other mice in </w:t>
-      </w:r>
-      <w:proofErr w:type="gramStart"/>
-      <w:r>
-        <w:t xml:space="preserve">that cage </w:t>
-      </w:r>
-      <w:r>
-        <w:t>mice</w:t>
-      </w:r>
-      <w:proofErr w:type="gramEnd"/>
-      <w:r>
-        <w:t xml:space="preserve"> any heavier</w:t>
-      </w:r>
-      <w:r>
-        <w:t>.</w:t>
-      </w:r>
-    </w:p>
-    <w:p>
-      <w:pPr>
-        <w:pStyle w:val="Heading2"/>
-        <w:spacing w:line="480" w:lineRule="auto"/>
-      </w:pPr>
-      <w:r>
-        <w:t>Fasting Response Predicts Weight Gain</w:t>
-      </w:r>
-    </w:p>
-    <w:p>
-      <w:pPr>
-        <w:spacing w:line="480" w:lineRule="auto"/>
-      </w:pPr>
-      <w:r>
-        <w:t xml:space="preserve">Another </w:t>
-      </w:r>
-      <w:r>
-        <w:t>factor</w:t>
-      </w:r>
-      <w:r>
-        <w:t xml:space="preserve"> that</w:t>
-      </w:r>
-      <w:r>
-        <w:t xml:space="preserve"> we examined</w:t>
-      </w:r>
-      <w:r>
-        <w:t xml:space="preserve"> was the effect of food deprivation on body weight. </w:t>
-      </w:r>
-      <w:r>
-        <w:t xml:space="preserve">To do this, we deprived mice of food for 16h both before the dietary intervention, and after it.  </w:t>
-      </w:r>
-      <w:r>
-        <w:t xml:space="preserve">Fasting </w:t>
-      </w:r>
-      <w:r>
-        <w:t xml:space="preserve">responses </w:t>
-      </w:r>
-      <w:r>
-        <w:t xml:space="preserve">were </w:t>
-      </w:r>
-      <w:r>
-        <w:t xml:space="preserve">unchanged </w:t>
-      </w:r>
-      <w:r>
-        <w:t xml:space="preserve">within male </w:t>
-      </w:r>
-      <w:r>
-        <w:t>C57BL</w:t>
-      </w:r>
-      <w:r>
-        <w:t>/</w:t>
-      </w:r>
-      <w:r>
-        <w:t xml:space="preserve">6J mice over time </w:t>
-      </w:r>
-      <w:r>
-        <w:t xml:space="preserve">at a population level </w:t>
-      </w:r>
-      <w:r>
-        <w:t>(</w:t>
-      </w:r>
-      <w:r>
-        <w:t xml:space="preserve">Figure </w:t>
-      </w:r>
-      <w:r>
-        <w:t>3</w:t>
-      </w:r>
-      <w:r>
-        <w:t>A</w:t>
-      </w:r>
-      <w:r>
-        <w:t xml:space="preserve">), </w:t>
-      </w:r>
-      <w:r>
-        <w:t xml:space="preserve">but </w:t>
-      </w:r>
-      <w:r>
-        <w:t xml:space="preserve">were </w:t>
-      </w:r>
-      <w:r>
-        <w:t>do not correlate with pre-diet weight loss within mice</w:t>
-      </w:r>
-      <w:r>
-        <w:rPr>
-          <w:rStyle w:val="CommentReference"/>
-        </w:rPr>
-        <w:t xml:space="preserve"> </w:t>
-      </w:r>
-      <w:r>
-        <w:t xml:space="preserve">(Figure </w:t>
-      </w:r>
-      <w:r>
-        <w:t>3</w:t>
-      </w:r>
-      <w:r>
-        <w:t>B)</w:t>
-      </w:r>
-      <w:r>
-        <w:t xml:space="preserve"> in the same mouse</w:t>
-      </w:r>
-      <w:r>
-        <w:t xml:space="preserve">.  </w:t>
-      </w:r>
-      <w:r>
-        <w:t>As shown in Figure 3</w:t>
-      </w:r>
-      <w:r>
-        <w:t xml:space="preserve">C, </w:t>
-      </w:r>
-      <w:r>
-        <w:t xml:space="preserve">fasting weight loss </w:t>
-      </w:r>
-      <w:r>
-        <w:t xml:space="preserve">was </w:t>
-      </w:r>
-      <w:r>
-        <w:t>significant</w:t>
-      </w:r>
-      <w:r>
-        <w:t>ly</w:t>
-      </w:r>
-      <w:r>
-        <w:t xml:space="preserve"> higher in </w:t>
-      </w:r>
-      <w:r>
-        <w:t>NCD</w:t>
-      </w:r>
-      <w:r>
-        <w:t xml:space="preserve"> mice</w:t>
-      </w:r>
-      <w:r>
-        <w:t xml:space="preserve"> than in the HFD or CD mice</w:t>
-      </w:r>
-      <w:r>
-        <w:t xml:space="preserve"> (</w:t>
-      </w:r>
-      <w:r>
-        <w:t>p&lt;0.0001</w:t>
-      </w:r>
-      <w:r>
-        <w:t xml:space="preserve">). </w:t>
-      </w:r>
-      <w:r>
-        <w:t xml:space="preserve"> CD-fed mice also had a more robust fasting response than HFD mice (p=0.00095).</w:t>
-      </w:r>
-      <w:r>
-        <w:t xml:space="preserve">  </w:t>
-      </w:r>
-    </w:p>
-    <w:p>
-      <w:pPr>
-        <w:spacing w:line="480" w:lineRule="auto"/>
-      </w:pPr>
-    </w:p>
-    <w:p>
-      <w:pPr>
-        <w:spacing w:line="480" w:lineRule="auto"/>
-      </w:pPr>
-      <w:r>
-        <w:t>We next tested whether the post-diet body weight could explain these differences</w:t>
-      </w:r>
-      <w:r>
-        <w:t xml:space="preserve"> in fasting and </w:t>
-      </w:r>
-      <w:proofErr w:type="spellStart"/>
-      <w:r>
-        <w:t>refeeding</w:t>
-      </w:r>
-      <w:proofErr w:type="spellEnd"/>
-      <w:r>
-        <w:t xml:space="preserve"> responses</w:t>
-      </w:r>
-      <w:r>
-        <w:t>.  Globally, there was no correlation between body weight and fasting response (p=</w:t>
-      </w:r>
-      <w:r>
-        <w:t>0.881</w:t>
-      </w:r>
-      <w:r>
-        <w:t>).  When we separated the mice by dietary treatment we observed a significant positive correlation between body weight and absolute weight loss in the HFD treated mice only (R</w:t>
-      </w:r>
-      <w:r>
-        <w:rPr>
-          <w:vertAlign w:val="superscript"/>
-        </w:rPr>
-        <w:t>2</w:t>
-      </w:r>
-      <w:r>
-        <w:t xml:space="preserve"> = 0.308, p=1.1 x 10</w:t>
-      </w:r>
-      <w:r>
-        <w:rPr>
-          <w:vertAlign w:val="superscript"/>
-        </w:rPr>
-        <w:t>-6</w:t>
-      </w:r>
-      <w:r>
-        <w:t xml:space="preserve">, Figure </w:t>
-      </w:r>
-      <w:r>
-        <w:lastRenderedPageBreak/>
-        <w:t>3</w:t>
-      </w:r>
-      <w:r>
-        <w:t>D</w:t>
-      </w:r>
-      <w:r>
-        <w:t>).</w:t>
-      </w:r>
-      <w:r>
-        <w:t xml:space="preserve">  If we examine percent weight loss rather than absolute weight loss, there is no correlation between weight loss and body weight in the </w:t>
-      </w:r>
-      <w:r>
-        <w:t>HFD</w:t>
-      </w:r>
-      <w:r>
-        <w:t xml:space="preserve"> fed animals (p=0.425).</w:t>
-      </w:r>
-    </w:p>
-    <w:p>
-      <w:pPr>
-        <w:spacing w:line="480" w:lineRule="auto"/>
-      </w:pPr>
-    </w:p>
-    <w:p>
-      <w:pPr>
-        <w:spacing w:line="480" w:lineRule="auto"/>
-      </w:pPr>
-      <w:r>
-        <w:t xml:space="preserve">When the fasted mice were re-fed for 6 hours, </w:t>
-      </w:r>
-      <w:r>
-        <w:t>NCD</w:t>
-      </w:r>
-      <w:r>
-        <w:t xml:space="preserve"> fed mice gained significantly more body weight than </w:t>
-      </w:r>
-      <w:r>
-        <w:t>either HFD or CD fed mice</w:t>
-      </w:r>
-      <w:r>
-        <w:t xml:space="preserve"> (</w:t>
-      </w:r>
-      <w:r>
-        <w:t>p&lt;</w:t>
-      </w:r>
-      <w:r>
-        <w:t>1 x 10</w:t>
-      </w:r>
-      <w:r>
-        <w:rPr>
-          <w:vertAlign w:val="superscript"/>
-        </w:rPr>
-        <w:t>-5</w:t>
-      </w:r>
-      <w:r>
-        <w:t>, Figure 3</w:t>
-      </w:r>
-      <w:r>
-        <w:t>E</w:t>
-      </w:r>
-      <w:r>
-        <w:t xml:space="preserve">). In the case of </w:t>
-      </w:r>
-      <w:r>
-        <w:t>NCD</w:t>
-      </w:r>
-      <w:r>
-        <w:t xml:space="preserve"> (R</w:t>
-      </w:r>
-      <w:r>
-        <w:rPr>
-          <w:vertAlign w:val="superscript"/>
-        </w:rPr>
-        <w:t>2</w:t>
-      </w:r>
-      <w:r>
-        <w:t>=0.804, p=2</w:t>
-      </w:r>
-      <w:r>
-        <w:t>.0</w:t>
-      </w:r>
-      <w:r>
-        <w:t xml:space="preserve"> x</w:t>
-      </w:r>
-      <w:r>
-        <w:t xml:space="preserve"> </w:t>
-      </w:r>
-      <w:r>
-        <w:t>10</w:t>
-      </w:r>
-      <w:r>
-        <w:rPr>
-          <w:vertAlign w:val="superscript"/>
-        </w:rPr>
-        <w:t>-7</w:t>
-      </w:r>
-      <w:r>
-        <w:t xml:space="preserve">) but not the two synthetic diets (HFD or CD), there was a strong positive correlation between body weight and their </w:t>
-      </w:r>
-      <w:proofErr w:type="spellStart"/>
-      <w:r>
-        <w:t>refeeding</w:t>
-      </w:r>
-      <w:proofErr w:type="spellEnd"/>
-      <w:r>
-        <w:t xml:space="preserve"> </w:t>
-      </w:r>
-      <w:r>
-        <w:t xml:space="preserve">induced weight </w:t>
-      </w:r>
-      <w:r>
-        <w:t xml:space="preserve">gain over those 6 hours </w:t>
-      </w:r>
-      <w:r>
-        <w:t>(Figures 3</w:t>
-      </w:r>
-      <w:r>
-        <w:t>F</w:t>
-      </w:r>
-      <w:r>
-        <w:t>).  These data suggest that responses to re</w:t>
-      </w:r>
-      <w:r>
-        <w:t>-</w:t>
-      </w:r>
-      <w:r>
-        <w:t xml:space="preserve">feeding are strongly </w:t>
-      </w:r>
-      <w:r>
-        <w:t xml:space="preserve">altered by dietary type (synthetic versus chow) but </w:t>
-      </w:r>
-      <w:r>
-        <w:t>independent of their body weights</w:t>
-      </w:r>
-      <w:r>
-        <w:t>.</w:t>
-      </w:r>
-    </w:p>
-    <w:p>
-      <w:pPr>
-        <w:spacing w:line="480" w:lineRule="auto"/>
-      </w:pPr>
-    </w:p>
-    <w:p>
-      <w:pPr>
-        <w:spacing w:line="480" w:lineRule="auto"/>
-      </w:pPr>
-      <w:r>
-        <w:t xml:space="preserve">For </w:t>
-      </w:r>
-      <w:proofErr w:type="spellStart"/>
-      <w:r>
-        <w:t>leptin</w:t>
-      </w:r>
-      <w:proofErr w:type="spellEnd"/>
-      <w:r>
-        <w:t xml:space="preserve"> mutant </w:t>
-      </w:r>
-      <w:proofErr w:type="spellStart"/>
-      <w:r>
-        <w:rPr>
-          <w:i/>
-        </w:rPr>
-        <w:t>ob</w:t>
-      </w:r>
-      <w:proofErr w:type="spellEnd"/>
-      <w:r>
-        <w:rPr>
-          <w:i/>
-        </w:rPr>
-        <w:t>/</w:t>
-      </w:r>
-      <w:proofErr w:type="spellStart"/>
-      <w:r>
-        <w:rPr>
-          <w:i/>
-        </w:rPr>
-        <w:t>ob</w:t>
-      </w:r>
-      <w:proofErr w:type="spellEnd"/>
-      <w:r>
-        <w:rPr>
-          <w:i/>
-        </w:rPr>
-        <w:t xml:space="preserve"> </w:t>
-      </w:r>
-      <w:r>
-        <w:t>mice, we observed inconsistent results between strains.  For C57BL/6J</w:t>
-      </w:r>
-      <w:r>
-        <w:t>-</w:t>
-      </w:r>
-      <w:r>
-        <w:rPr>
-          <w:i/>
-        </w:rPr>
-        <w:t>ob/</w:t>
-      </w:r>
-      <w:proofErr w:type="spellStart"/>
-      <w:r>
-        <w:rPr>
-          <w:i/>
-        </w:rPr>
-        <w:t>ob</w:t>
-      </w:r>
-      <w:proofErr w:type="spellEnd"/>
-      <w:r>
-        <w:t xml:space="preserve"> mice, we observed a </w:t>
-      </w:r>
-      <w:r>
-        <w:t>significant increase</w:t>
-      </w:r>
-      <w:r>
-        <w:t xml:space="preserve"> in fasting induced weight loss</w:t>
-      </w:r>
-      <w:r>
-        <w:t xml:space="preserve"> relative to control mice</w:t>
-      </w:r>
-      <w:r>
-        <w:t>, opposite to what we observed for diet-induced obesity mice (Supplementary Figure 5)</w:t>
-      </w:r>
-      <w:r>
-        <w:t>.</w:t>
-      </w:r>
-      <w:r>
-        <w:t xml:space="preserve">  However, for BTBR</w:t>
-      </w:r>
-      <w:r>
-        <w:t>-</w:t>
-      </w:r>
-      <w:proofErr w:type="spellStart"/>
-      <w:r>
-        <w:rPr>
-          <w:i/>
-        </w:rPr>
-        <w:t>ob</w:t>
-      </w:r>
-      <w:proofErr w:type="spellEnd"/>
-      <w:r>
-        <w:rPr>
-          <w:i/>
-        </w:rPr>
-        <w:t>/</w:t>
-      </w:r>
-      <w:proofErr w:type="spellStart"/>
-      <w:r>
-        <w:rPr>
-          <w:i/>
-        </w:rPr>
-        <w:t>ob</w:t>
-      </w:r>
-      <w:proofErr w:type="spellEnd"/>
-      <w:r>
-        <w:t xml:space="preserve"> mice, we observed an increase in </w:t>
-      </w:r>
-      <w:r>
-        <w:t xml:space="preserve">the </w:t>
-      </w:r>
-      <w:r>
-        <w:t xml:space="preserve">percent weight loss.  These data suggest that background differences play a role in fasting response in the absence of </w:t>
-      </w:r>
-      <w:proofErr w:type="spellStart"/>
-      <w:r>
-        <w:t>leptin</w:t>
-      </w:r>
-      <w:proofErr w:type="spellEnd"/>
-      <w:r>
-        <w:t>.</w:t>
-      </w:r>
-    </w:p>
-    <w:p>
-      <w:pPr>
-        <w:spacing w:line="480" w:lineRule="auto"/>
-      </w:pPr>
-    </w:p>
-    <w:p>
-      <w:pPr>
-        <w:spacing w:line="480" w:lineRule="auto"/>
-      </w:pPr>
-      <w:r>
-        <w:t>We then tested whether the pre-diet fasting response is predictive of eventual weight gain</w:t>
-      </w:r>
-      <w:r>
-        <w:t xml:space="preserve"> during the course of the diet for the two synthetic diets</w:t>
-      </w:r>
-      <w:r>
-        <w:t xml:space="preserve">.  </w:t>
-      </w:r>
-      <w:r>
-        <w:t xml:space="preserve"> Both </w:t>
-      </w:r>
-      <w:r>
-        <w:t>HFD</w:t>
-      </w:r>
-      <w:r>
-        <w:t xml:space="preserve"> and </w:t>
-      </w:r>
-      <w:r>
-        <w:t>CD</w:t>
-      </w:r>
-      <w:r>
-        <w:t xml:space="preserve"> </w:t>
-      </w:r>
-      <w:r>
-        <w:t xml:space="preserve">fed mice showed a </w:t>
-      </w:r>
-      <w:r>
-        <w:t xml:space="preserve">strong negative </w:t>
-      </w:r>
-      <w:r>
-        <w:t xml:space="preserve">correlation between pre-diet </w:t>
-      </w:r>
-      <w:r>
-        <w:t>fasting response</w:t>
-      </w:r>
-      <w:r>
-        <w:t xml:space="preserve"> and weight gain </w:t>
-      </w:r>
-      <w:r>
-        <w:t xml:space="preserve">throughout </w:t>
-      </w:r>
-      <w:r>
-        <w:t>the diet</w:t>
-      </w:r>
-      <w:r>
-        <w:t xml:space="preserve">ary treatment (Figure </w:t>
-      </w:r>
-      <w:r>
-        <w:t xml:space="preserve">4A </w:t>
-      </w:r>
-      <w:r>
-        <w:t>and B)</w:t>
-      </w:r>
-      <w:r>
-        <w:t xml:space="preserve">. </w:t>
-      </w:r>
-      <w:r>
-        <w:t xml:space="preserve"> </w:t>
-      </w:r>
-      <w:r>
-        <w:t>We examined the</w:t>
-      </w:r>
-      <w:r>
-        <w:t xml:space="preserve"> </w:t>
-      </w:r>
-      <w:r>
-        <w:t>correlations be</w:t>
-      </w:r>
-      <w:r>
-        <w:t xml:space="preserve">tween weight gain on </w:t>
-      </w:r>
-      <w:r>
-        <w:t>HFD</w:t>
-      </w:r>
-      <w:r>
-        <w:t xml:space="preserve"> </w:t>
-      </w:r>
-      <w:r>
-        <w:t>and</w:t>
-      </w:r>
-      <w:r>
-        <w:t xml:space="preserve"> </w:t>
-      </w:r>
-      <w:r>
-        <w:t>pre-diet fasting response and found a significant negative effect</w:t>
-      </w:r>
-      <w:r>
-        <w:t xml:space="preserve"> (r=-0.479, R</w:t>
-      </w:r>
-      <w:r>
-        <w:rPr>
-          <w:vertAlign w:val="superscript"/>
-        </w:rPr>
-        <w:t>2</w:t>
-      </w:r>
-      <w:r>
-        <w:t xml:space="preserve"> =0.23</w:t>
-      </w:r>
-      <w:r>
-        <w:t>0</w:t>
-      </w:r>
-      <w:r>
-        <w:t>,</w:t>
-      </w:r>
-      <w:r>
-        <w:t xml:space="preserve"> p=0.00057</w:t>
-      </w:r>
-      <w:r>
-        <w:t>)</w:t>
-      </w:r>
-      <w:r>
-        <w:t xml:space="preserve">.  Similarly for CD fed mice the same </w:t>
-      </w:r>
-      <w:r>
-        <w:t xml:space="preserve">pattern </w:t>
-      </w:r>
-      <w:r>
-        <w:t>was present</w:t>
-      </w:r>
-      <w:r>
-        <w:t xml:space="preserve"> (r=-0.569, R</w:t>
-      </w:r>
-      <w:r>
-        <w:rPr>
-          <w:vertAlign w:val="superscript"/>
-        </w:rPr>
-        <w:t>2</w:t>
-      </w:r>
-      <w:r>
-        <w:t xml:space="preserve"> =0.324, p=0.00044</w:t>
-      </w:r>
-      <w:r>
-        <w:t>). In terms of</w:t>
-      </w:r>
-      <w:r>
-        <w:t xml:space="preserve"> </w:t>
-      </w:r>
-      <w:r>
-        <w:t>percentage weight gain we</w:t>
-      </w:r>
-      <w:r>
-        <w:t xml:space="preserve"> also observed a significant correlation between this and fasting response</w:t>
-      </w:r>
-      <w:r>
-        <w:t xml:space="preserve"> for</w:t>
-      </w:r>
-      <w:r>
-        <w:t xml:space="preserve"> HFD</w:t>
-      </w:r>
-      <w:r>
-        <w:t xml:space="preserve"> (r=-0.602, R</w:t>
-      </w:r>
-      <w:r>
-        <w:rPr>
-          <w:vertAlign w:val="superscript"/>
-        </w:rPr>
-        <w:t>2</w:t>
-      </w:r>
-      <w:r>
-        <w:t xml:space="preserve"> =0.362, p=6.06 x 10</w:t>
-      </w:r>
-      <w:r>
-        <w:rPr>
-          <w:vertAlign w:val="superscript"/>
-        </w:rPr>
-        <w:t>-6</w:t>
-      </w:r>
-      <w:r>
-        <w:t xml:space="preserve">) and </w:t>
-      </w:r>
-      <w:r>
-        <w:t>CD</w:t>
-      </w:r>
-      <w:r>
-        <w:t xml:space="preserve"> (r=-0.683,</w:t>
-      </w:r>
-      <w:r>
-        <w:t xml:space="preserve"> </w:t>
-      </w:r>
-      <w:r>
-        <w:t>R</w:t>
-      </w:r>
-      <w:r>
-        <w:rPr>
-          <w:vertAlign w:val="superscript"/>
-        </w:rPr>
-        <w:t>2</w:t>
-      </w:r>
-      <w:r>
-        <w:t xml:space="preserve"> =0.466, p=8.66 x 10</w:t>
-      </w:r>
-      <w:r>
-        <w:rPr>
-          <w:vertAlign w:val="superscript"/>
-        </w:rPr>
-        <w:t>-6</w:t>
-      </w:r>
-      <w:r>
-        <w:t>)</w:t>
-      </w:r>
-      <w:r>
-        <w:t xml:space="preserve">.  </w:t>
-      </w:r>
-    </w:p>
-    <w:p>
-      <w:pPr>
-        <w:spacing w:line="480" w:lineRule="auto"/>
-      </w:pPr>
-    </w:p>
-    <w:p>
-      <w:pPr>
-        <w:spacing w:line="480" w:lineRule="auto"/>
-      </w:pPr>
-      <w:r>
-        <w:t xml:space="preserve">Mice </w:t>
-      </w:r>
-      <w:r>
-        <w:t xml:space="preserve">that </w:t>
-      </w:r>
-      <w:r>
-        <w:t>resisted weight loss during the</w:t>
-      </w:r>
-      <w:r>
-        <w:t xml:space="preserve"> pre-diet </w:t>
-      </w:r>
-      <w:r>
-        <w:t xml:space="preserve">16 hour fast were </w:t>
-      </w:r>
-      <w:r>
-        <w:t xml:space="preserve">far </w:t>
-      </w:r>
-      <w:r>
-        <w:t xml:space="preserve">more susceptible to weight gain while on the experimental diet, </w:t>
-      </w:r>
-      <w:r>
-        <w:t xml:space="preserve">both </w:t>
-      </w:r>
-      <w:r>
-        <w:t xml:space="preserve">in terms of </w:t>
-      </w:r>
-      <w:r>
-        <w:t>a</w:t>
-      </w:r>
-      <w:r>
-        <w:t>bsolute and percent weight gain.</w:t>
-      </w:r>
-      <w:r>
-        <w:t xml:space="preserve">  Together, </w:t>
-      </w:r>
-      <w:r>
-        <w:t xml:space="preserve">the pre-diet </w:t>
-      </w:r>
-      <w:r>
-        <w:t>fasting responses combined with the dietary treatment</w:t>
-      </w:r>
-      <w:r>
-        <w:t xml:space="preserve"> were</w:t>
-      </w:r>
-      <w:r>
-        <w:t xml:space="preserve"> able to account for 67.8% of the variability in absolute weight gain and 68.8% of the percent weight gain.</w:t>
-      </w:r>
-      <w:r>
-        <w:tab/>
-      </w:r>
-    </w:p>
-    <w:p>
-      <w:pPr>
-        <w:pStyle w:val="Heading1"/>
-        <w:spacing w:line="480" w:lineRule="auto"/>
-      </w:pPr>
-      <w:r>
-        <w:t>Conclusions</w:t>
-      </w:r>
-    </w:p>
-    <w:p>
-      <w:pPr>
-        <w:spacing w:line="480" w:lineRule="auto"/>
-      </w:pPr>
-      <w:r>
-        <w:t xml:space="preserve">In this study we have described </w:t>
-      </w:r>
-      <w:r>
-        <w:t xml:space="preserve">the physiological effects of dietary manipulation </w:t>
-      </w:r>
-      <w:r>
-        <w:t>in a common inbred strain of laboratory mice</w:t>
-      </w:r>
-      <w:r>
-        <w:t xml:space="preserve">.  </w:t>
-      </w:r>
-      <w:r>
-        <w:t>The aim of this s</w:t>
-      </w:r>
-      <w:r>
-        <w:t>tudy was to control the genetic</w:t>
-      </w:r>
-      <w:r>
-        <w:t xml:space="preserve"> background</w:t>
-      </w:r>
-      <w:r>
-        <w:t>, environment and diet of these laboratory animals as closely as possible in order to assess the amount of variability that is not due to genetic differences.</w:t>
-      </w:r>
-    </w:p>
-    <w:p>
-      <w:pPr>
-        <w:spacing w:line="480" w:lineRule="auto"/>
-      </w:pPr>
-    </w:p>
-    <w:p>
-      <w:pPr>
-        <w:spacing w:line="480" w:lineRule="auto"/>
-      </w:pPr>
-      <w:r>
-        <w:t xml:space="preserve">We have observed substantial within-strain variability </w:t>
-      </w:r>
-      <w:r>
-        <w:t>in</w:t>
-      </w:r>
-      <w:r>
-        <w:t xml:space="preserve"> the response to </w:t>
-      </w:r>
-      <w:r>
-        <w:t>HFD</w:t>
-      </w:r>
-      <w:r>
-        <w:t xml:space="preserve"> and have explored the physiological basis for these differences</w:t>
-      </w:r>
-      <w:r>
-        <w:t xml:space="preserve"> by examining a variety of pre-diet biomarkers.  </w:t>
-      </w:r>
-      <w:r>
-        <w:t xml:space="preserve">Similar to our findings of increased variance of weight on </w:t>
-      </w:r>
-      <w:r>
-        <w:t>HFD</w:t>
-      </w:r>
-      <w:r>
-        <w:t xml:space="preserve">, the single nucleotide polymorphism located in the FTO gene led to not only weight gain, but also increased phenotypic variance </w:t>
-      </w:r>
-      <w:r>
-        <w:fldChar w:fldCharType="begin" w:fldLock="1"/>
-      </w:r>
-      <w:r>
-        <w:instrText>ADDIN CSL_CITATION { "citationItems" : [ { "id" : "ITEM-1", "itemData" : { "DOI" : "10.1038/nature11401", "ISSN" : "1476-4687", "PMID" : "22982992", "abstract" : "There is evidence across several species for genetic control of phenotypic variation of complex traits, such that the variance among phenotypes is genotype dependent. Understanding genetic control of variability is important in evolutionary biology, agricultural selection programmes and human medicine, yet for complex traits, no individual genetic variants associated with variance, as opposed to the mean, have been identified. Here we perform a meta-analysis of genome-wide association studies of phenotypic variation using \u223c170,000 samples on height and body mass index (BMI) in human populations. We report evidence that the single nucleotide polymorphism (SNP) rs7202116 at the FTO gene locus, which is known to be associated with obesity (as measured by mean BMI for each rs7202116 genotype), is also associated with phenotypic variability. We show that the results are not due to scale effects or other artefacts, and find no other experiment-wise significant evidence for effects on variability, either at loci other than FTO for BMI or at any locus for height. The difference in variance for BMI among individuals with opposite homozygous genotypes at the FTO locus is approximately 7%, corresponding to a difference of \u223c0.5 kilograms in the standard deviation of weight. Our results indicate that genetic variants can be discovered that are associated with variability, and that between-person variability in obesity can partly be explained by the genotype at the FTO locus. The results are consistent with reported FTO by environment interactions for BMI, possibly mediated by DNA methylation. Our BMI results for other SNPs and our height results for all SNPs suggest that most genetic variants, including those that influence mean height or mean BMI, are not associated with phenotypic variance, or that their effects on variability are too small to detect even with samples sizes greater than 100,000.", "author" : [ { "dropping-particle" : "", "family" : "Yang", "given" : "Jian", "non-dropping-particle" : "", "parse-names" : false, "suffix" : "" }, { "dropping-particle" : "", "family" : "Loos", "given" : "Ruth J F", "non-dropping-particle" : "", "parse-names" : false, "suffix" : "" }, { "dropping-particle" : "", "family" : "Powell", "given" : "Joseph E", "non-dropping-particle" : "", "parse-names" : false, "suffix" : "" }, { "dropping-particle" : "", "family" : "Medland", "given" : "Sarah E", "non-dropping-particle" : "", "parse-names" : false, "suffix" : "" }, { "dropping-particle" : "", "family" : "Speliotes", "given" : "Elizabeth K", "non-dropping-particle" : "", "parse-names" : false, "suffix" : "" }, { "dropping-particle" : "", "family" : "Chasman", "given" : "Daniel I", "non-dropping-particle" : "", "parse-names" : false, "suffix" : "" }, { "dropping-particle" : "", "family" : "Rose", "given" : "Lynda M", "non-dropping-particle" : "", "parse-names" : false, "suffix" : "" }, { "dropping-particle" : "", "family" : "Thorleifsson", "given" : "Gudmar", "non-dropping-particle" : "", "parse-names" : false, "suffix" : "" }, { "dropping-particle" : "", "family" : "Steinthorsdottir", "given" : "Valgerdur", "non-dropping-particle" : "", "parse-names" : false, "suffix" : "" }, { "dropping-particle" : "", "family" : "M\u00e4gi", "given" : "Reedik", "non-dropping-particle" : "", "parse-names" : false, "suffix" : "" }, { "dropping-particle" : "", "family" : "Waite", "given" : "Lindsay", "non-dropping-particle" : "", "parse-names" : false, "suffix" : "" }, { "dropping-particle" : "", "family" : "Smith", "given" : "Albert Vernon", "non-dropping-particle" : "", "parse-names" : false, "suffix" : "" }, { "dropping-particle" : "", "family" : "Yerges-Armstrong", "given" : "Laura M", "non-dropping-particle" : "", "parse-names" : false, "suffix" : "" }, { "dropping-particle" : "", "family" : "Monda", "given" : "Keri L", "non-dropping-particle" : "", "parse-names" : false, "suffix" : "" }, { "dropping-particle" : "", "family" : "Hadley", "given" : "David", "non-dropping-particle" : "", "parse-names" : false, "suffix" : "" }, { "dropping-particle" : "", "family" : "Mahajan", "given" : "Anubha", "non-dropping-particle" : "", "parse-names" : false, "suffix" : "" }, { "dropping-particle" : "", "family" : "Li", "given" : "Guo", "non-dropping-particle" : "", "parse-names" : false, "suffix" : "" }, { "dropping-particle" : "", "family" : "Kapur", "given" : "Karen", "non-dropping-particle" : "", "parse-names" : false, "suffix" : "" }, { "dropping-particle" : "", "family" : "Vitart", "given" : "Veronique", "non-dropping-particle" : "", "parse-names" : false, "suffix" : "" }, { "dropping-particle" : "", "family" : "Huffman", "given" : "Jennifer E", "non-dropping-particle" : "", "parse-names" : false, "suffix" : "" }, { "dropping-particle" : "", "family" : "Wang", "given" : "Sophie R", "non-dropping-particle" : "", "parse-names" : false, "suffix" : "" }, { "dropping-particle" : "", "family" : "Palmer", "given" : "Cameron", "non-dropping-particle" : "", "parse-names" : false, "suffix" : "" }, { "dropping-particle" : "", "family" : "Esko", "given" : "T\u00f5nu", "non-dropping-particle" : "", "parse-names" : false, "suffix" : "" }, { "dropping-particle" : "", "family" : "Fischer", "given" : "Krista", "non-dropping-particle" : "", "parse-names" : false, "suffix" : "" }, { "dropping-particle" : "", "family" : "Zhao", "given" : "Jing Hua", "non-dropping-particle" : "", "parse-names" : false, "suffix" : "" }, { "dropping-particle" : "", "family" : "Demirkan", "given" : "Ay\u015fe", "non-dropping-particle" : "", "parse-names" : false, "suffix" : "" }, { "dropping-particle" : "", "family" : "Isaacs", "given" : "Aaron", "non-dropping-particle" : "", "parse-names" : false, "suffix" : "" }, { "dropping-particle" : "", "family" : "Feitosa", "given" : "Mary F", "non-dropping-particle" : "", "parse-names" : false, "suffix" : "" }, { "dropping-particle" : "", "family" : "Luan", "given" : "Jian'an", "non-dropping-particle" : "", "parse-names" : false, "suffix" : "" }, { "dropping-particle" : "", "family" : "Heard-Costa", "given" : "Nancy L", "non-dropping-particle" : "", "parse-names" : false, "suffix" : "" }, { "dropping-particle" : "", "family" : "White", "given" : "Charles", "non-dropping-particle" : "", "parse-names" : false, "suffix" : "" }, { "dropping-particle" : "", "family" : "Jackson", "given" : "Anne U", "non-dropping-particle" : "", "parse-names" : false, "suffix" : "" }, { "dropping-particle" : "", "family" : "Preuss", "given" : "Michael", "non-dropping-particle" : "", "parse-names" : false, "suffix" : "" }, { "dropping-particle" : "", "family" : "Ziegler", "given" : "Andreas", "non-dropping-particle" : "", "parse-names" : false, "suffix" : "" }, { "dropping-particle" : "", "family" : "Eriksson", "given" : "Joel", "non-dropping-particle" : "", "parse-names" : false, "suffix" : "" }, { "dropping-particle" : "", "family" : "Kutalik", "given" : "Zolt\u00e1n", "non-dropping-particle" : "", "parse-names" : false, "suffix" : "" }, { "dropping-particle" : "", "family" : "Frau", "given" : "Francesca", "non-dropping-particle" : "", "parse-names" : false, "suffix" : "" }, { "dropping-particle" : "", "family" : "Nolte", "given" : "Ilja M", "non-dropping-particle" : "", "parse-names" : false, "suffix" : "" }, { "dropping-particle" : "V", "family" : "Vliet-Ostaptchouk", "given" : "Jana", "non-dropping-particle" : "Van", "parse-names" : false, "suffix" : "" }, { "dropping-particle" : "", "family" : "Hottenga", "given" : "Jouke-Jan", "non-dropping-particle" : "", "parse-names" : false, "suffix" : "" }, { "dropping-particle" : "", "family" : "Jacobs", "given" : "Kevin B", "non-dropping-particle" : "", "parse-names" : false, "suffix" : "" }, { "dropping-particle" : "", "family" : "Verweij", "given" : "Niek", "non-dropping-particle" : "", "parse-names" : false, "suffix" : "" }, { "dropping-particle" : "", "family" : "Goel", "given" : "Anuj", "non-dropping-particle" : "", "parse-names" : false, "suffix" : "" }, { "dropping-particle" : "", "family" : "Medina-Gomez", "given" : "Carolina", "non-dropping-particle" : "", "parse-names" : false, "suffix" : "" }, { "dropping-particle" : "", "family" : "Estrada", "given" : "Karol", "non-dropping-particle" : "", "parse-names" : false, "suffix" : "" }, { "dropping-particle" : "", "family" : "Bragg-Gresham", "given" : "Jennifer Lynn", "non-dropping-particle" : "", "parse-names" : false, "suffix" : "" }, { "dropping-particle" : "", "family" : "Sanna", "given" : "Serena", "non-dropping-particle" : "", "parse-names" : false, "suffix" : "" }, { "dropping-particle" : "", "family" : "Sidore", "given" : "Carlo", "non-dropping-particle" : "", "parse-names" : false, "suffix" : "" }, { "dropping-particle" : "", "family" : "Tyrer", "given" : "Jonathan", "non-dropping-particle" : "", "parse-names" : false, "suffix" : "" }, { "dropping-particle" : "", "family" : "Teumer", "given" : "Alexander", "non-dropping-particle" : "", "parse-names" : false, "suffix" : "" }, { "dropping-particle" : "", "family" : "Prokopenko", "given" : "Inga", "non-dropping-particle" : "", "parse-names" : false, "suffix" : "" }, { "dropping-particle" : "", "family" : "Mangino", "given" : "Massimo", "non-dropping-particle" : "", "parse-names" : false, "suffix" : "" }, { "dropping-particle" : "", "family" : "Lindgren", "given" : "Cecilia M", "non-dropping-particle" : "", "parse-names" : false, "suffix" : "" }, { "dropping-particle" : "", "family" : "Assimes", "given" : "Themistocles L", "non-dropping-particle" : "", "parse-names" : false, "suffix" : "" }, { "dropping-particle" : "", "family" : "Shuldiner", "given" : "Alan R", "non-dropping-particle" : "", "parse-names" : false, "suffix" : "" }, { "dropping-particle" : "", "family" : "Hui", "given" : "Jennie", "non-dropping-particle" : "", "parse-names" : false, "suffix" : "" }, { "dropping-particle" : "", "family" : "Beilby", "given" : "John P", "non-dropping-particle" : "", "parse-names" : false, "suffix" : "" }, { "dropping-particle" : "", "family" : "McArdle", "given" : "Wendy L", "non-dropping-particle" : "", "parse-names" : false, "suffix" : "" }, { "dropping-particle" : "", "family" : "Hall", "given" : "Per", "non-dropping-particle" : "", "parse-names" : false, "suffix" : "" }, { "dropping-particle" : "", "family" : "Haritunians", "given" : "Talin", "non-dropping-particle" : "", "parse-names" : false, "suffix" : "" }, { "dropping-particle" : "", "family" : "Zgaga", "given" : "Lina", "non-dropping-particle" : "", "parse-names" : false, "suffix" : "" }, { "dropping-particle" : "", "family" : "Kolcic", "given" : "Ivana", "non-dropping-particle" : "", "parse-names" : false, "suffix" : "" }, { "dropping-particle" : "", "family" : "Polasek", "given" : "Ozren", "non-dropping-particle" : "", "parse-names" : false, "suffix" : "" }, { "dropping-particle" : "", "family" : "Zemunik", "given" : "Tatijana", "non-dropping-particle" : "", "parse-names" : false, "suffix" : "" }, { "dropping-particle" : "", "family" : "Oostra", "given" : "Ben a", "non-dropping-particle" : "", "parse-names" : false, "suffix" : "" }, { "dropping-particle" : "", "family" : "Junttila", "given" : "M Juhani", "non-dropping-particle" : "", "parse-names" : false, "suffix" : "" }, { "dropping-particle" : "", "family" : "Gr\u00f6nberg", "given" : "Henrik", "non-dropping-particle" : "", "parse-names" : false, "suffix" : "" }, { "dropping-particle" : "", "family" : "Schreiber", "given" : "Stefan", "non-dropping-particle" : "", "parse-names" : false, "suffix" : "" }, { "dropping-particle" : "", "family" : "Peters", "given" : "Annette", "non-dropping-particle" : "", "parse-names" : false, "suffix" : "" }, { "dropping-particle" : "", "family" : "Hicks", "given" : "Andrew a", "non-dropping-particle" : "", "parse-names" : false, "suffix" : "" }, { "dropping-particle" : "", "family" : "Stephens", "given" : "Jonathan", "non-dropping-particle" : "", "parse-names" : false, "suffix" : "" }, { "dropping-particle" : "", "family" : "Foad", "given" : "Nicola S", "non-dropping-particle" : "", "parse-names" : false, "suffix" : "" }, { "dropping-particle" : "", "family" : "Laitinen", "given" : "Jaana", "non-dropping-particle" : "", "parse-names" : false, "suffix" : "" }, { "dropping-particle" : "", "family" : "Pouta", "given" : "Anneli", "non-dropping-particle" : "", "parse-names" : false, "suffix" : "" }, { "dropping-particle" : "", "family" : "Kaakinen", "given" : "Marika", "non-dropping-particle" : "", "parse-names" : false, "suffix" : "" }, { "dropping-particle" : "", "family" : "Willemsen", "given" : "Gonneke", "non-dropping-particle" : "", "parse-names" : false, "suffix" : "" }, { "dropping-particle" : "", "family" : "Vink", "given" : "Jacqueline M", "non-dropping-particle" : "", "parse-names" : false, "suffix" : "" }, { "dropping-particle" : "", "family" : "Wild", "given" : "Sarah H", "non-dropping-particle" : "", "parse-names" : false, "suffix" : "" }, { "dropping-particle" : "", "family" : "Navis", "given" : "Gerjan", "non-dropping-particle" : "", "parse-names" : false, "suffix" : "" }, { "dropping-particle" : "", "family" : "Asselbergs", "given" : "Folkert W", "non-dropping-particle" : "", "parse-names" : false, "suffix" : "" }, { "dropping-particle" : "", "family" : "Homuth", "given" : "Georg", "non-dropping-particle" : "", "parse-names" : false, "suffix" : "" }, { "dropping-particle" : "", "family" : "John", "given" : "Ulrich", "non-dropping-particle" : "", "parse-names" : false, "suffix" : "" }, { "dropping-particle" : "", "family" : "Iribarren", "given" : "Carlos", "non-dropping-particle" : "", "parse-names" : false, "suffix" : "" }, { "dropping-particle" : "", "family" : "Harris", "given" : "Tamara", "non-dropping-particle" : "", "parse-names" : false, "suffix" : "" }, { "dropping-particle" : "", "family" : "Launer", "given" : "Lenore", "non-dropping-particle" : "", "parse-names" : false, "suffix" : "" }, { "dropping-particle" : "", "family" : "Gudnason", "given" : "Vilmundur", "non-dropping-particle" : "", "parse-names" : false, "suffix" : "" }, { "dropping-particle" : "", "family" : "O'Connell", "given" : "Jeffrey R", "non-dropping-particle" : "", "parse-names" : false, "suffix" : "" }, { "dropping-particle" : "", "family" : "Boerwinkle", "given" : "Eric", "non-dropping-particle" : "", "parse-names" : false, "suffix" : "" }, { "dropping-particle" : "", "family" : "Cadby", "given" : "Gemma", "non-dropping-particle" : "", "parse-names" : false, "suffix" : "" }, { "dropping-particle" : "", "family" : "Palmer", "given" : "Lyle J", "non-dropping-particle" : "", "parse-names" : false, "suffix" : "" }, { "dropping-particle" : "", "family" : "James", "given" : "Alan L", "non-dropping-particle" : "", "parse-names" : false, "suffix" : "" }, { "dropping-particle" : "", "family" : "Musk", "given" : "Arthur W", "non-dropping-particle" : "", "parse-names" : false, "suffix" : "" }, { "dropping-particle" : "", "family" : "Ingelsson", "given" : "Erik", "non-dropping-particle" : "", "parse-names" : false, "suffix" : "" }, { "dropping-particle" : "", "family" : "Psaty", "given" : "Bruce M", "non-dropping-particle" : "", "parse-names" : false, "suffix" : "" }, { "dropping-particle" : "", "family" : "Beckmann", "given" : "Jacques S", "non-dropping-particle" : "", "parse-names" : false, "suffix" : "" }, { "dropping-particle" : "", "family" : "Waeber", "given" : "Gerard", "non-dropping-particle" : "", "parse-names" : false, "suffix" : "" }, { "dropping-particle" : "", "family" : "Vollenweider", "given" : "Peter", "non-dropping-particle" : "", "parse-names" : false, "suffix" : "" }, { "dropping-particle" : "", "family" : "Hayward", "given" : "Caroline", "non-dropping-particle" : "", "parse-names" : false, "suffix" : "" }, { "dropping-particle" : "", "family" : "Wright", "given" : "Alan F", "non-dropping-particle" : "", "parse-names" : false, "suffix" : "" }, { "dropping-particle" : "", "family" : "Rudan", "given" : "Igor", "non-dropping-particle" : "", "parse-names" : false, "suffix" : "" }, { "dropping-particle" : "", "family" : "Groop", "given" : "Leif C", "non-dropping-particle" : "", "parse-names" : false, "suffix" : "" }, { "dropping-particle" : "", "family" : "Metspalu", "given" : "Andres", "non-dropping-particle" : "", "parse-names" : false, "suffix" : "" }, { "dropping-particle" : "", "family" : "Khaw", "given" : "Kay Tee", "non-dropping-particle" : "", "parse-names" : false, "suffix" : "" }, { "dropping-particle" : "", "family" : "Duijn", "given" : "Cornelia M", "non-dropping-particle" : "van", "parse-names" : false, "suffix" : "" }, { "dropping-particle" : "", "family" : "Borecki", "given" : "Ingrid B", "non-dropping-particle" : "", "parse-names" : false, "suffix" : "" }, { "dropping-particle" : "", "family" : "Province", "given" : "Michael a", "non-dropping-particle" : "", "parse-names" : false, "suffix" : "" }, { "dropping-particle" : "", "family" : "Wareham", "given" : "Nicholas J", "non-dropping-particle" : "", "parse-names" : false, "suffix" : "" }, { "dropping-particle" : "", "family" : "Tardif", "given" : "Jean-Claude", "non-dropping-particle" : "", "parse-names" : false, "suffix" : "" }, { "dropping-particle" : "V", "family" : "Huikuri", "given" : "Heikki", "non-dropping-particle" : "", "parse-names" : false, "suffix" : "" }, { "dropping-particle" : "", "family" : "Cupples", "given" : "L Adrienne", "non-dropping-particle" : "", "parse-names" : false, "suffix" : "" }, { "dropping-particle" : "", "family" : "Atwood", "given" : "Larry D", "non-dropping-particle" : "", "parse-names" : false, "suffix" : "" }, { "dropping-particle" : "", "family" : "Fox", "given" : "Caroline S", "non-dropping-particle" : "", "parse-names" : false, "suffix" : "" }, { "dropping-particle" : "", "family" : "Boehnke", "given" : "Michael", "non-dropping-particle" : "", "parse-names" : false, "suffix" : "" }, { "dropping-particle" : "", "family" : "Collins", "given" : "Francis S", "non-dropping-particle" : "", "parse-names" : false, "suffix" : "" }, { "dropping-particle" : "", "family" : "Mohlke", "given" : "Karen L", "non-dropping-particle" : "", "parse-names" : false, "suffix" : "" }, { "dropping-particle" : "", "family" : "Erdmann", "given" : "Jeanette", "non-dropping-particle" : "", "parse-names" : false, "suffix" : "" }, { "dropping-particle" : "", "family" : "Schunkert", "given" : "Heribert", "non-dropping-particle" : "", "parse-names" : false, "suffix" : "" }, { "dropping-particle" : "", "family" : "Hengstenberg", "given" : "Christian", "non-dropping-particle" : "", "parse-names" : false, "suffix" : "" }, { "dropping-particle" : "", "family" : "Stark", "given" : "Klaus", "non-dropping-particle" : "", "parse-names" : false, "suffix" : "" }, { "dropping-particle" : "", "family" : "Lorentzon", "given" : "Mattias", "non-dropping-particle" : "", "parse-names" : false, "suffix" : "" }, { "dropping-particle" : "", "family" : "Ohlsson", "given" : "Claes", "non-dropping-particle" : "", "parse-names" : false, "suffix" : "" }, { "dropping-particle" : "", "family" : "Cusi", "given" : "Daniele", "non-dropping-particle" : "", "parse-names" : false, "suffix" : "" }, { "dropping-particle" : "", "family" : "Staessen", "given" : "Jan a", "non-dropping-particle" : "", "parse-names" : false, "suffix" : "" }, { "dropping-particle" : "", "family" : "Klauw", "given" : "Melanie M", "non-dropping-particle" : "Van der", "parse-names" : false, "suffix" : "" }, { "dropping-particle" : "", "family" : "Pramstaller", "given" : "Peter P", "non-dropping-particle" : "", "parse-names" : false, "suffix" : "" }, { "dropping-particle" : "", "family" : "Kathiresan", "given" : "Sekar", "non-dropping-particle" : "", "parse-names" : false, "suffix" : "" }, { "dropping-particle" : "", "family" : "Jolley", "given" : "Jennifer D", "non-dropping-particle" : "", "parse-names" : false, "suffix" : "" }, { "dropping-particle" : "", "family" : "Ripatti", "given" : "Samuli", "non-dropping-particle" : "", "parse-names" : false, "suffix" : "" }, { "dropping-particle" : "", "family" : "Jarvelin", "given" : "Marjo-Riitta", "non-dropping-particle" : "", "parse-names" : false, "suffix" : "" }, { "dropping-particle" : "", "family" : "Geus", "given" : "Eco J C", "non-dropping-particle" : "de", "parse-names" : false, "suffix" : "" }, { "dropping-particle" : "", "family" : "Boomsma", "given" : "Dorret I", "non-dropping-particle" : "", "parse-names" : false, "suffix" : "" }, { "dropping-particle" : "", "family" : "Penninx", "given" : "Brenda", "non-dropping-particle" : "", "parse-names" : false, "suffix" : "" }, { "dropping-particle" : "", "family" : "Wilson", "given" : "James F", "non-dropping-particle" : "", "parse-names" : false, "suffix" : "" }, { "dropping-particle" : "", "family" : "Campbell", "given" : "Harry", "non-dropping-particle" : "", "parse-names" : false, "suffix" : "" }, { "dropping-particle" : "", "family" : "Chanock", "given" : "Stephen J", "non-dropping-particle" : "", "parse-names" : false, "suffix" : "" }, { "dropping-particle" : "", "family" : "Harst", "given" : "Pim", "non-dropping-particle" : "van der", "parse-names" : false, "suffix" : "" }, { "dropping-particle" : "", "family" : "Hamsten", "given" : "Anders", "non-dropping-particle" : "", "parse-names" : false, "suffix" : "" }, { "dropping-particle" : "", "family" : "Watkins", "given" : "Hugh", "non-dropping-particle" : "", "parse-names" : false, "suffix" : "" }, { "dropping-particle" : "", "family" : "Hofman", "given" : "Albert", "non-dropping-particle" : "", "parse-names" : false, "suffix" : "" }, { "dropping-particle" : "", "family" : "Witteman", "given" : "Jacqueline C", "non-dropping-particle" : "", "parse-names" : false, "suffix" : "" }, { "dropping-particle" : "", "family" : "Zillikens", "given" : "M Carola", "non-dropping-particle" : "", "parse-names" : false, "suffix" : "" }, { "dropping-particle" : "", "family" : "Uitterlinden", "given" : "Andr\u00e9 G", "non-dropping-particle" : "", "parse-names" : false, "suffix" : "" }, { "dropping-particle" : "", "family" : "Rivadeneira", "given" : "Fernando", "non-dropping-particle" : "", "parse-names" : false, "suffix" : "" }, { "dropping-particle" : "", "family" : "Kiemeney", "given" : "Lambertus a", "non-dropping-particle" : "", "parse-names" : false, "suffix" : "" }, { "dropping-particle" : "", "family" : "Vermeulen", "given" : "Sita H", "non-dropping-particle" : "", "parse-names" : false, "suffix" : "" }, { "dropping-particle" : "", "family" : "Abecasis", "given" : "Goncalo R", "non-dropping-particle" : "", "parse-names" : false, "suffix" : "" }, { "dropping-particle" : "", "family" : "Schlessinger", "given" : "David", "non-dropping-particle" : "", "parse-names" : false, "suffix" : "" }, { "dropping-particle" : "", "family" : "Schipf", "given" : "Sabine", "non-dropping-particle" : "", "parse-names" : false, "suffix" : "" }, { "dropping-particle" : "", "family" : "Stumvoll", "given" : "Michael", "non-dropping-particle" : "", "parse-names" : false, "suffix" : "" }, { "dropping-particle" : "", "family" : "T\u00f6njes", "given" : "Anke", "non-dropping-particle" : "", "parse-names" : false, "suffix" : "" }, { "dropping-particle" : "", "family" : "Spector", "given" : "Tim D", "non-dropping-particle" : "", "parse-names" : false, "suffix" : "" }, { "dropping-particle" : "", "family" : "North", "given" : "Kari E", "non-dropping-particle" : "", "parse-names" : false, "suffix" : "" }, { "dropping-particle" : "", "family" : "Lettre", "given" : "Guillaume", "non-dropping-particle" : "", "parse-names" : false, "suffix" : "" }, { "dropping-particle" : "", "family" : "McCarthy", "given" : "Mark I", "non-dropping-particle" : "", "parse-names" : false, "suffix" : "" }, { "dropping-particle" : "", "family" : "Berndt", "given" : "Sonja I", "non-dropping-particle" : "", "parse-names" : false, "suffix" : "" }, { "dropping-particle" : "", "family" : "Heath", "given" : "Andrew C", "non-dropping-particle" : "", "parse-names" : false, "suffix" : "" }, { "dropping-particle" : "", "family" : "Madden", "given" : "Pamela a F", "non-dropping-particle" : "", "parse-names" : false, "suffix" : "" }, { "dropping-particle" : "", "family" : "Nyholt", "given" : "Dale R", "non-dropping-particle" : "", "parse-names" : false, "suffix" : "" }, { "dropping-particle" : "", "family" : "Montgomery", "given" : "Grant W", "non-dropping-particle" : "", "parse-names" : false, "suffix" : "" }, { "dropping-particle" : "", "family" : "Martin", "given" : "Nicholas G", "non-dropping-particle" : "", "parse-names" : false, "suffix" : "" }, { "dropping-particle" : "", "family" : "McKnight", "given" : "Barbara", "non-dropping-particle" : "", "parse-names" : false, "suffix" : "" }, { "dropping-particle" : "", "family" : "Strachan", "given" : "David P", "non-dropping-particle" : "", "parse-names" : false, "suffix" : "" }, { "dropping-particle" : "", "family" : "Hill", "given" : "William G", "non-dropping-particle" : "", "parse-names" : false, "suffix" : "" }, { "dropping-particle" : "", "family" : "Snieder", "given" : "Harold", "non-dropping-particle" : "", "parse-names" : false, "suffix" : "" }, { "dropping-particle" : "", "family" : "Ridker", "given" : "Paul M", "non-dropping-particle" : "", "parse-names" : false, "suffix" : "" }, { "dropping-particle" : "", "family" : "Thorsteinsdottir", "given" : "Unnur", "non-dropping-particle" : "", "parse-names" : false, "suffix" : "" }, { "dropping-particle" : "", "family" : "Stefansson", "given" : "Kari", "non-dropping-particle" : "", "parse-names" : false, "suffix" : "" }, { "dropping-particle" : "", "family" : "Frayling", "given" : "Timothy M", "non-dropping-particle" : "", "parse-names" : false, "suffix" : "" }, { "dropping-particle" : "", "family" : "Hirschhorn", "given" : "Joel N", "non-dropping-particle" : "", "parse-names" : false, "suffix" : "" }, { "dropping-particle" : "", "family" : "Goddard", "given" : "Michael E", "non-dropping-particle" : "", "parse-names" : false, "suffix" : "" }, { "dropping-particle" : "", "family" : "Visscher", "given" : "Peter M", "non-dropping-particle" : "", "parse-names" : false, "suffix" : "" } ], "container-title" : "Nature", "id" : "ITEM-1", "issue" : "7419", "issued" : { "date-parts" : [ [ "2012", "10", "11" ] ] }, "page" : "267-72", "publisher" : "Nature Publishing Group", "title" : "FTO genotype is associated with phenotypic variability of body mass index.", "type" : "article-journal", "volume" : "490" }, "uris" : [ "http://www.mendeley.com/documents/?uuid=07fee979-06c3-4eec-8634-a7ad8e4b9478" ] } ], "mendeley" : { "previouslyFormattedCitation" : "[23]" }, "properties" : { "noteIndex" : 0 }, "schema" : "https://github.com/citation-style-language/schema/raw/master/csl-citation.json" }</w:instrText>
-      </w:r>
-      <w:r>
-        <w:fldChar w:fldCharType="separate"/>
-      </w:r>
-      <w:r>
-        <w:rPr>
-          <w:noProof/>
-        </w:rPr>
-        <w:t>[23]</w:t>
-      </w:r>
-      <w:r>
-        <w:fldChar w:fldCharType="end"/>
-      </w:r>
-      <w:r>
-        <w:t xml:space="preserve">.  </w:t>
-      </w:r>
-      <w:r>
-        <w:t>We did not observe any data supporting the hypothesis that under this paradigm pre-diet body weight or hormone levels are predictive of weight gain, but we did observe a strong predictive effect of body weight responses to food deprivation</w:t>
-      </w:r>
-      <w:r>
-        <w:t>.</w:t>
-      </w:r>
-      <w:r>
-        <w:t xml:space="preserve">  </w:t>
-      </w:r>
-      <w:r>
-        <w:t xml:space="preserve">Based on these data, the predictive utility of fasting responses is nearly 5 fold greater than that of </w:t>
-      </w:r>
-      <w:proofErr w:type="spellStart"/>
-      <w:r>
-        <w:t>leptin</w:t>
-      </w:r>
-      <w:proofErr w:type="spellEnd"/>
-      <w:r>
-        <w:t xml:space="preserve"> levels, which had been previously reported to be of some use in predicting weight gain</w:t>
-      </w:r>
-      <w:r>
-        <w:t xml:space="preserve"> </w:t>
-      </w:r>
-      <w:r>
-        <w:fldChar w:fldCharType="begin" w:fldLock="1"/>
-      </w:r>
-      <w:r>
-        <w:instrText>ADDIN CSL_CITATION { "citationItems" : [ { "id" : "ITEM-1", "itemData" : { "ISSN" : "1078-8956", "PMID" : "9018247", "abstract" : "Leptin, the product of the ob gene, is a hormone, produced by adipose cells, that inhibits food intake and increases energy expenditure in rodents. In humans, plasma leptin concentrations correlate closely with the size of the adipose tissue depot; however, there is considerable variation in plasma leptin concentrations at any given degree of fatness. To investigate whether individuals prone to weight gain are hypoleptinemic, we measured fasting plasma leptin concentrations in two groups of weight-matched nondiabetic Pima Indians followed for approximately 3 years, 19 of whom subsequently gained weight and 17 of whom maintained their weight. After we adjusted for initial percent body fat, mean plasma leptin concentration was lower in those who gained weight than in those whose weight was stable. These data indicate that relatively low plasma leptin concentrations may play a role in the development of obesity in Pima Indians, a population prone to obesity.", "author" : [ { "dropping-particle" : "", "family" : "Ravussin", "given" : "E", "non-dropping-particle" : "", "parse-names" : false, "suffix" : "" }, { "dropping-particle" : "", "family" : "Pratley", "given" : "R E", "non-dropping-particle" : "", "parse-names" : false, "suffix" : "" }, { "dropping-particle" : "", "family" : "Maffei", "given" : "M", "non-dropping-particle" : "", "parse-names" : false, "suffix" : "" }, { "dropping-particle" : "", "family" : "Wang", "given" : "H", "non-dropping-particle" : "", "parse-names" : false, "suffix" : "" }, { "dropping-particle" : "", "family" : "Friedman", "given" : "J M", "non-dropping-particle" : "", "parse-names" : false, "suffix" : "" }, { "dropping-particle" : "", "family" : "Bennett", "given" : "P H", "non-dropping-particle" : "", "parse-names" : false, "suffix" : "" }, { "dropping-particle" : "", "family" : "Bogardus", "given" : "C", "non-dropping-particle" : "", "parse-names" : false, "suffix" : "" } ], "container-title" : "Nature medicine", "id" : "ITEM-1", "issue" : "2", "issued" : { "date-parts" : [ [ "1997", "2" ] ] }, "page" : "238-40", "title" : "Relatively low plasma leptin concentrations precede weight gain in Pima Indians.", "type" : "article-journal", "volume" : "3" }, "uris" : [ "http://www.mendeley.com/documents/?uuid=ebb3efde-e881-4da4-8d86-0cdc53ad3806" ] } ], "mendeley" : { "previouslyFormattedCitation" : "[24]" }, "properties" : { "noteIndex" : 0 }, "schema" : "https://github.com/citation-style-language/schema/raw/master/csl-citation.json" }</w:instrText>
-      </w:r>
-      <w:r>
-        <w:fldChar w:fldCharType="separate"/>
-      </w:r>
-      <w:r>
-        <w:rPr>
-          <w:noProof/>
-        </w:rPr>
-        <w:t>[24]</w:t>
-      </w:r>
-      <w:r>
-        <w:fldChar w:fldCharType="end"/>
-      </w:r>
-      <w:r>
-        <w:t>.</w:t>
-      </w:r>
-      <w:r>
-        <w:t xml:space="preserve">  </w:t>
-      </w:r>
-      <w:r>
-        <w:t>The small effect sizes of SNPs associated with obesity through GWAS has prevented their clinical utility for predicting future weight gain</w:t>
-      </w:r>
-      <w:r>
-        <w:t xml:space="preserve"> </w:t>
-      </w:r>
-      <w:r>
-        <w:fldChar w:fldCharType="begin" w:fldLock="1"/>
-      </w:r>
-      <w:r>
-        <w:instrText>ADDIN CSL_CITATION { "citationItems" : [ { "id" : "ITEM-1", "itemData" : { "DOI" : "10.1038/ng.686", "ISBN" : "1546-1718 (Electronic)\\n1061-4036 (Linking)", "ISSN" : "1061-4036", "PMID" : "20935630", "abstract" : "Obesity is globally prevalent and highly heritable, but its underlying genetic factors remain largely elusive. To identify genetic loci for obesity susceptibility, we examined associations between body mass index and \u223c 2.8 million SNPs in up to 123,865 individuals with targeted follow up of 42 SNPs in up to 125,931 additional individuals. We confirmed 14 known obesity susceptibility loci and identified 18 new loci associated with body mass index (P &lt; 5 \u00d7 10\u207b\u2078), one of which includes a copy number variant near GPRC5B. Some loci (at MC4R, POMC, SH2B1 and BDNF) map near key hypothalamic regulators of energy balance, and one of these loci is near GIPR, an incretin receptor. Furthermore, genes in other newly associated loci may provide new insights into human body weight regulation.", "author" : [ { "dropping-particle" : "", "family" : "Speliotes", "given" : "Elizabeth K", "non-dropping-particle" : "", "parse-names" : false, "suffix" : "" }, { "dropping-particle" : "", "family" : "Willer", "given" : "Cristen J", "non-dropping-particle" : "", "parse-names" : false, "suffix" : "" }, { "dropping-particle" : "", "family" : "Berndt", "given" : "Sonja I", "non-dropping-particle" : "", "parse-names" : false, "suffix" : "" }, { "dropping-particle" : "", "family" : "Monda", "given" : "Keri L", "non-dropping-particle" : "", "parse-names" : false, "suffix" : "" }, { "dropping-particle" : "", "family" : "Thorleifsson", "given" : "Gudmar", "non-dropping-particle" : "", "parse-names" : false, "suffix" : "" }, { "dropping-particle" : "", "family" : "Jackson", "given" : "Anne U", "non-dropping-particle" : "", "parse-names" : false, "suffix" : "" }, { "dropping-particle" : "", "family" : "Allen", "given" : "Hana Lango", "non-dropping-particle" : "", "parse-names" : false, "suffix" : "" }, { "dropping-particle" : "", "family" : "Lindgren", "given" : "Cecilia M", "non-dropping-particle" : "", "parse-names" : false, "suffix" : "" }, { "dropping-particle" : "", "family" : "Luan", "given" : "Jian'an", "non-dropping-particle" : "", "parse-names" : false, "suffix" : "" }, { "dropping-particle" : "", "family" : "M\u00e4gi", "given" : "Reedik", "non-dropping-particle" : "", "parse-names" : false, "suffix" : "" }, { "dropping-particle" : "", "family" : "Randall", "given" : "Joshua C", "non-dropping-particle" : "", "parse-names" : false, "suffix" : "" }, { "dropping-particle" : "", "family" : "Vedantam", "given" : "Sailaja", "non-dropping-particle" : "", "parse-names" : false, "suffix" : "" }, { "dropping-particle" : "", "family" : "Winkler", "given" : "Thomas W", "non-dropping-particle" : "", "parse-names" : false, "suffix" : "" }, { "dropping-particle" : "", "family" : "Qi", "given" : "Lu", "non-dropping-particle" : "", "parse-names" : false, "suffix" : "" }, { "dropping-particle" : "", "family" : "Workalemahu", "given" : "Tsegaselassie", "non-dropping-particle" : "", "parse-names" : false, "suffix" : "" }, { "dropping-particle" : "", "family" : "Heid", "given" : "Iris M", "non-dropping-particle" : "", "parse-names" : false, "suffix" : "" }, { "dropping-particle" : "", "family" : "Steinthorsdottir", "given" : "Valgerdur", "non-dropping-particle" : "", "parse-names" : false, "suffix" : "" }, { "dropping-particle" : "", "family" : "Stringham", "given" : "Heather M", "non-dropping-particle" : "", "parse-names" : false, "suffix" : "" }, { "dropping-particle" : "", "family" : "Weedon", "given" : "Michael N", "non-dropping-particle" : "", "parse-names" : false, "suffix" : "" }, { "dropping-particle" : "", "family" : "Wheeler", "given" : "Eleanor", "non-dropping-particle" : "", "parse-names" : false, "suffix" : "" }, { "dropping-particle" : "", "family" : "Wood", "given" : "Andrew R", "non-dropping-particle" : "", "parse-names" : false, "suffix" : "" }, { "dropping-particle" : "", "family" : "Ferreira", "given" : "Teresa", "non-dropping-particle" : "", "parse-names" : false, "suffix" : "" }, { "dropping-particle" : "", "family" : "Weyant", "given" : "Robert J", "non-dropping-particle" : "", "parse-names" : false, "suffix" : "" }, { "dropping-particle" : "V", "family" : "Segr\u00e8", "given" : "Ayellet", "non-dropping-particle" : "", "parse-names" : false, "suffix" : "" }, { "dropping-particle" : "", "family" : "Estrada", "given" : "Karol", "non-dropping-particle" : "", "parse-names" : false, "suffix" : "" }, { "dropping-particle" : "", "family" : "Liang", "given" : "Liming", "non-dropping-particle" : "", "parse-names" : false, "suffix" : "" }, { "dropping-particle" : "", "family" : "Nemesh", "given" : "James", "non-dropping-particle" : "", "parse-names" : false, "suffix" : "" }, { "dropping-particle" : "", "family" : "Park", "given" : "Ju-Hyun", "non-dropping-particle" : "", "parse-names" : false, "suffix" : "" }, { "dropping-particle" : "", "family" : "Gustafsson", "given" : "Stefan", "non-dropping-particle" : "", "parse-names" : false, "suffix" : "" }, { "dropping-particle" : "", "family" : "Kilpel\u00e4inen", "given" : "Tuomas O", "non-dropping-particle" : "", "parse-names" : false, "suffix" : "" }, { "dropping-particle" : "", "family" : "Yang", "given" : "Jian", "non-dropping-particle" : "", "parse-names" : false, "suffix" : "" }, { "dropping-particle" : "", "family" : "Bouatia-Naji", "given" : "Nabila", "non-dropping-particle" : "", "parse-names" : false, "suffix" : "" }, { "dropping-particle" : "", "family" : "Esko", "given" : "T\u00f5nu", "non-dropping-particle" : "", "parse-names" : false, "suffix" : "" }, { "dropping-particle" : "", "family" : "Feitosa", "given" : "Mary F", "non-dropping-particle" : "", "parse-names" : false, "suffix" : "" }, { "dropping-particle" : "", "family" : "Kutalik", "given" : "Zolt\u00e1n", "non-dropping-particle" : "", "parse-names" : false, "suffix" : "" }, { "dropping-particle" : "", "family" : "Mangino", "given" : "Massimo", "non-dropping-particle" : "", "parse-names" : false, "suffix" : "" }, { "dropping-particle" : "", "family" : "Raychaudhuri", "given" : "Soumya", "non-dropping-particle" : "", "parse-names" : false, "suffix" : "" }, { "dropping-particle" : "", "family" : "Scherag", "given" : "Andre", "non-dropping-particle" : "", "parse-names" : false, "suffix" : "" }, { "dropping-particle" : "", "family" : "Smith", "given" : "Albert Vernon", "non-dropping-particle" : "", "parse-names" : false, "suffix" : "" }, { "dropping-particle" : "", "family" : "Welch", "given" : "Ryan", "non-dropping-particle" : "", "parse-names" : false, "suffix" : "" }, { "dropping-particle" : "", "family" : "Zhao", "given" : "Jing Hua", "non-dropping-particle" : "", "parse-names" : false, "suffix" : "" }, { "dropping-particle" : "", "family" : "Aben", "given" : "Katja K", "non-dropping-particle" : "", "parse-names" : false, "suffix" : "" }, { "dropping-particle" : "", "family" : "Absher", "given" : "Devin M", "non-dropping-particle" : "", "parse-names" : false, "suffix" : "" }, { "dropping-particle" : "", "family" : "Amin", "given" : "Najaf", "non-dropping-particle" : "", "parse-names" : false, "suffix" : "" }, { "dropping-particle" : "", "family" : "Dixon", "given" : "Anna L", "non-dropping-particle" : "", "parse-names" : false, "suffix" : "" }, { "dropping-particle" : "", "family" : "Fisher", "given" : "Eva", "non-dropping-particle" : "", "parse-names" : false, "suffix" : "" }, { "dropping-particle" : "", "family" : "Glazer", "given" : "Nicole L", "non-dropping-particle" : "", "parse-names" : false, "suffix" : "" }, { "dropping-particle" : "", "family" : "Goddard", "given" : "Michael E", "non-dropping-particle" : "", "parse-names" : false, "suffix" : "" }, { "dropping-particle" : "", "family" : "Heard-Costa", "given" : "Nancy L", "non-dropping-particle" : "", "parse-names" : false, "suffix" : "" }, { "dropping-particle" : "", "family" : "Hoesel", "given" : "Volker", "non-dropping-particle" : "", "parse-names" : false, "suffix" : "" }, { "dropping-particle" : "", "family" : "Hottenga", "given" : "Jouke-Jan", "non-dropping-particle" : "", "parse-names" : false, "suffix" : "" }, { "dropping-particle" : "", "family" : "Johansson", "given" : "Asa", "non-dropping-particle" : "", "parse-names" : false, "suffix" : "" }, { "dropping-particle" : "", "family" : "Johnson", "given" : "Toby", "non-dropping-particle" : "", "parse-names" : false, "suffix" : "" }, { "dropping-particle" : "", "family" : "Ketkar", "given" : "Shamika", "non-dropping-particle" : "", "parse-names" : false, "suffix" : "" }, { "dropping-particle" : "", "family" : "Lamina", "given" : "Claudia", "non-dropping-particle" : "", "parse-names" : false, "suffix" : "" }, { "dropping-particle" : "", "family" : "Li", "given" : "Shengxu", "non-dropping-particle" : "", "parse-names" : false, "suffix" : "" }, { "dropping-particle" : "", "family" : "Moffatt", "given" : "Miriam F", "non-dropping-particle" : "", "parse-names" : false, "suffix" : "" }, { "dropping-particle" : "", "family" : "Myers", "given" : "Richard H", "non-dropping-particle" : "", "parse-names" : false, "suffix" : "" }, { "dropping-particle" : "", "family" : "Narisu", "given" : "Narisu", "non-dropping-particle" : "", "parse-names" : false, "suffix" : "" }, { "dropping-particle" : "", "family" : "Perry", "given" : "John R B", "non-dropping-particle" : "", "parse-names" : false, "suffix" : "" }, { "dropping-particle" : "", "family" : "Peters", "given" : "Marjolein J", "non-dropping-particle" : "", "parse-names" : false, "suffix" : "" }, { "dropping-particle" : "", "family" : "Preuss", "given" : "Michael", "non-dropping-particle" : "", "parse-names" : false, "suffix" : "" }, { "dropping-particle" : "", "family" : "Ripatti", "given" : "Samuli", "non-dropping-particle" : "", "parse-names" : false, "suffix" : "" }, { "dropping-particle" : "", "family" : "Rivadeneira", "given" : "Fernando", "non-dropping-particle" : "", "parse-names" : false, "suffix" : "" }, { "dropping-particle" : "", "family" : "Sandholt", "given" : "Camilla", "non-dropping-particle" : "", "parse-names" : false, "suffix" : "" }, { "dropping-particle" : "", "family" : "Scott", "given" : "Laura J", "non-dropping-particle" : "", "parse-names" : false, "suffix" : "" }, { "dropping-particle" : "", "family" : "Timpson", "given" : "Nicholas J", "non-dropping-particle" : "", "parse-names" : false, "suffix" : "" }, { "dropping-particle" : "", "family" : "Tyrer", "given" : "Jonathan P", "non-dropping-particle" : "", "parse-names" : false, "suffix" : "" }, { "dropping-particle" : "", "family" : "Wingerden", "given" : "Sophie", "non-dropping-particle" : "van", "parse-names" : false, "suffix" : "" }, { "dropping-particle" : "", "family" : "Watanabe", "given" : "Richard M", "non-dropping-particle" : "", "parse-names" : false, "suffix" : "" }, { "dropping-particle" : "", "family" : "White", "given" : "Charles C", "non-dropping-particle" : "", "parse-names" : false, "suffix" : "" }, { "dropping-particle" : "", "family" : "Wiklund", "given" : "Fredrik", "non-dropping-particle" : "", "parse-names" : false, "suffix" : "" }, { "dropping-particle" : "", "family" : "Barlassina", "given" : "Christina", "non-dropping-particle" : "", "parse-names" : false, "suffix" : "" }, { "dropping-particle" : "", "family" : "Chasman", "given" : "Daniel I", "non-dropping-particle" : "", "parse-names" : false, "suffix" : "" }, { "dropping-particle" : "", "family" : "Cooper", "given" : "Matthew N", "non-dropping-particle" : "", "parse-names" : false, "suffix" : "" }, { "dropping-particle" : "", "family" : "Jansson", "given" : "John-Olov", "non-dropping-particle" : "", "parse-names" : false, "suffix" : "" }, { "dropping-particle" : "", "family" : "Lawrence", "given" : "Robert W", "non-dropping-particle" : "", "parse-names" : false, "suffix" : "" }, { "dropping-particle" : "", "family" : "Pellikka", "given" : "Niina", "non-dropping-particle" : "", "parse-names" : false, "suffix" : "" }, { "dropping-particle" : "", "family" : "Prokopenko", "given" : "Inga", "non-dropping-particle" : "", "parse-names" : false, "suffix" : "" }, { "dropping-particle" : "", "family" : "Shi", "given" : "Jianxin", "non-dropping-particle" : "", "parse-names" : false, "suffix" : "" }, { "dropping-particle" : "", "family" : "Thiering", "given" : "Elisabeth", "non-dropping-particle" : "", "parse-names" : false, "suffix" : "" }, { "dropping-particle" : "", "family" : "Alavere", "given" : "Helene", "non-dropping-particle" : "", "parse-names" : false, "suffix" : "" }, { "dropping-particle" : "", "family" : "Alibrandi", "given" : "Maria T S", "non-dropping-particle" : "", "parse-names" : false, "suffix" : "" }, { "dropping-particle" : "", "family" : "Almgren", "given" : "Peter", "non-dropping-particle" : "", "parse-names" : false, "suffix" : "" }, { "dropping-particle" : "", "family" : "Arnold", "given" : "Alice M", "non-dropping-particle" : "", "parse-names" : false, "suffix" : "" }, { "dropping-particle" : "", "family" : "Aspelund", "given" : "Thor", "non-dropping-particle" : "", "parse-names" : false, "suffix" : "" }, { "dropping-particle" : "", "family" : "Atwood", "given" : "Larry D", "non-dropping-particle" : "", "parse-names" : false, "suffix" : "" }, { "dropping-particle" : "", "family" : "Balkau", "given" : "Beverley", "non-dropping-particle" : "", "parse-names" : false, "suffix" : "" }, { "dropping-particle" : "", "family" : "Balmforth", "given" : "Anthony J", "non-dropping-particle" : "", "parse-names" : false, "suffix" : "" }, { "dropping-particle" : "", "family" : "Bennett", "given" : "Amanda J", "non-dropping-particle" : "", "parse-names" : false, "suffix" : "" }, { "dropping-particle" : "", "family" : "Ben-Shlomo", "given" : "Yoav", "non-dropping-particle" : "", "parse-names" : false, "suffix" : "" }, { "dropping-particle" : "", "family" : "Bergman", "given" : "Richard N", "non-dropping-particle" : "", "parse-names" : false, "suffix" : "" }, { "dropping-particle" : "", "family" : "Bergmann", "given" : "Sven", "non-dropping-particle" : "", "parse-names" : false, "suffix" : "" }, { "dropping-particle" : "", "family" : "Biebermann", "given" : "Heike", "non-dropping-particle" : "", "parse-names" : false, "suffix" : "" }, { "dropping-particle" : "", "family" : "Blakemore", "given" : "Alexandra I F", "non-dropping-particle" : "", "parse-names" : false, "suffix" : "" }, { "dropping-particle" : "", "family" : "Boes", "given" : "Tanja", "non-dropping-particle" : "", "parse-names" : false, "suffix" : "" }, { "dropping-particle" : "", "family" : "Bonnycastle", "given" : "Lori L", "non-dropping-particle" : "", "parse-names" : false, "suffix" : "" }, { "dropping-particle" : "", "family" : "Bornstein", "given" : "Stefan R", "non-dropping-particle" : "", "parse-names" : false, "suffix" : "" }, { "dropping-particle" : "", "family" : "Brown", "given" : "Morris J", "non-dropping-particle" : "", "parse-names" : false, "suffix" : "" }, { "dropping-particle" : "", "family" : "Buchanan", "given" : "Thomas A", "non-dropping-particle" : "", "parse-names" : false, "suffix" : "" }, { "dropping-particle" : "", "family" : "Busonero", "given" : "Fabio", "non-dropping-particle" : "", "parse-names" : false, "suffix" : "" }, { "dropping-particle" : "", "family" : "Campbell", "given" : "Harry", "non-dropping-particle" : "", "parse-names" : false, "suffix" : "" }, { "dropping-particle" : "", "family" : "Cappuccio", "given" : "Francesco P", "non-dropping-particle" : "", "parse-names" : false, "suffix" : "" }, { "dropping-particle" : "", "family" : "Cavalcanti-Proen\u00e7a", "given" : "Christine", "non-dropping-particle" : "", "parse-names" : false, "suffix" : "" }, { "dropping-particle" : "", "family" : "Chen", "given" : "Yii-Der Ida", "non-dropping-particle" : "", "parse-names" : false, "suffix" : "" }, { "dropping-particle" : "", "family" : "Chen", "given" : "Chih-Mei", "non-dropping-particle" : "", "parse-names" : false, "suffix" : "" }, { "dropping-particle" : "", "family" : "Chines", "given" : "Peter S", "non-dropping-particle" : "", "parse-names" : false, "suffix" : "" }, { "dropping-particle" : "", "family" : "Clarke", "given" : "Robert", "non-dropping-particle" : "", "parse-names" : false, "suffix" : "" }, { "dropping-particle" : "", "family" : "Coin", "given" : "Lachlan", "non-dropping-particle" : "", "parse-names" : false, "suffix" : "" }, { "dropping-particle" : "", "family" : "Connell", "given" : "John", "non-dropping-particle" : "", "parse-names" : false, "suffix" : "" }, { "dropping-particle" : "", "family" : "Day", "given" : "Ian N M", "non-dropping-particle" : "", "parse-names" : false, "suffix" : "" }, { "dropping-particle" : "", "family" : "Heijer", "given" : "Martin", "non-dropping-particle" : "den", "parse-names" : false, "suffix" : "" }, { "dropping-particle" : "", "family" : "Duan", "given" : "Jubao", "non-dropping-particle" : "", "parse-names" : false, "suffix" : "" }, { "dropping-particle" : "", "family" : "Ebrahim", "given" : "Shah", "non-dropping-particle" : "", "parse-names" : false, "suffix" : "" }, { "dropping-particle" : "", "family" : "Elliott", "given" : "Paul", "non-dropping-particle" : "", "parse-names" : false, "suffix" : "" }, { "dropping-particle" : "", "family" : "Elosua", "given" : "Roberto", "non-dropping-particle" : "", "parse-names" : false, "suffix" : "" }, { "dropping-particle" : "", "family" : "Eiriksdottir", "given" : "Gudny", "non-dropping-particle" : "", "parse-names" : false, "suffix" : "" }, { "dropping-particle" : "", "family" : "Erdos", "given" : "Michael R", "non-dropping-particle" : "", "parse-names" : false, "suffix" : "" }, { "dropping-particle" : "", "family" : "Eriksson", "given" : "Johan G", "non-dropping-particle" : "", "parse-names" : false, "suffix" : "" }, { "dropping-particle" : "", "family" : "Facheris", "given" : "Maurizio F", "non-dropping-particle" : "", "parse-names" : false, "suffix" : "" }, { "dropping-particle" : "", "family" : "Felix", "given" : "Stephan B", "non-dropping-particle" : "", "parse-names" : false, "suffix" : "" }, { "dropping-particle" : "", "family" : "Fischer-Posovszky", "given" : "Pamela", "non-dropping-particle" : "", "parse-names" : false, "suffix" : "" }, { "dropping-particle" : "", "family" : "Folsom", "given" : "Aaron R", "non-dropping-particle" : "", "parse-names" : false, "suffix" : "" }, { "dropping-particle" : "", "family" : "Friedrich", "given" : "Nele", "non-dropping-particle" : "", "parse-names" : false, "suffix" : "" }, { "dropping-particle" : "", "family" : "Freimer", "given" : "Nelson B", "non-dropping-particle" : "", "parse-names" : false, "suffix" : "" }, { "dropping-particle" : "", "family" : "Fu", "given" : "Mao", "non-dropping-particle" : "", "parse-names" : false, "suffix" : "" }, { "dropping-particle" : "", "family" : "Gaget", "given" : "Stefan", "non-dropping-particle" : "", "parse-names" : false, "suffix" : "" }, { "dropping-particle" : "V", "family" : "Gejman", "given" : "Pablo", "non-dropping-particle" : "", "parse-names" : false, "suffix" : "" }, { "dropping-particle" : "", "family" : "Geus", "given" : "Eco J C", "non-dropping-particle" : "", "parse-names" : false, "suffix" : "" }, { "dropping-particle" : "", "family" : "Gieger", "given" : "Christian", "non-dropping-particle" : "", "parse-names" : false, "suffix" : "" }, { "dropping-particle" : "", "family" : "Gjesing", "given" : "Anette P", "non-dropping-particle" : "", "parse-names" : false, "suffix" : "" }, { "dropping-particle" : "", "family" : "Goel", "given" : "Anuj", "non-dropping-particle" : "", "parse-names" : false, "suffix" : "" }, { "dropping-particle" : "", "family" : "Goyette", "given" : "Philippe", "non-dropping-particle" : "", "parse-names" : false, "suffix" : "" }, { "dropping-particle" : "", "family" : "Grallert", "given" : "Harald", "non-dropping-particle" : "", "parse-names" : false, "suffix" : "" }, { "dropping-particle" : "", "family" : "Gr\u00e4ssler", "given" : "J\u00fcrgen", "non-dropping-particle" : "", "parse-names" : false, "suffix" : "" }, { "dropping-particle" : "", "family" : "Greenawalt", "given" : "Danielle M", "non-dropping-particle" : "", "parse-names" : false, "suffix" : "" }, { "dropping-particle" : "", "family" : "Groves", "given" : "Christopher J", "non-dropping-particle" : "", "parse-names" : false, "suffix" : "" }, { "dropping-particle" : "", "family" : "Gudnason", "given" : "Vilmundur", "non-dropping-particle" : "", "parse-names" : false, "suffix" : "" }, { "dropping-particle" : "", "family" : "Guiducci", "given" : "Candace", "non-dropping-particle" : "", "parse-names" : false, "suffix" : "" }, { "dropping-particle" : "", "family" : "Hartikainen", "given" : "Anna-Liisa", "non-dropping-particle" : "", "parse-names" : false, "suffix" : "" }, { "dropping-particle" : "", "family" : "Hassanali", "given" : "Neelam", "non-dropping-particle" : "", "parse-names" : false, "suffix" : "" }, { "dropping-particle" : "", "family" : "Hall", "given" : "Alistair S", "non-dropping-particle" : "", "parse-names" : false, "suffix" : "" }, { "dropping-particle" : "", "family" : "Havulinna", "given" : "Aki S", "non-dropping-particle" : "", "parse-names" : false, "suffix" : "" }, { "dropping-particle" : "", "family" : "Hayward", "given" : "Caroline", "non-dropping-particle" : "", "parse-names" : false, "suffix" : "" }, { "dropping-particle" : "", "family" : "Heath", "given" : "Andrew C", "non-dropping-particle" : "", "parse-names" : false, "suffix" : "" }, { "dropping-particle" : "", "family" : "Hengstenberg", "given" : "Christian", "non-dropping-particle" : "", "parse-names" : false, "suffix" : "" }, { "dropping-particle" : "", "family" : "Hicks", "given" : "Andrew A", "non-dropping-particle" : "", "parse-names" : false, "suffix" : "" }, { "dropping-particle" : "", "family" : "Hinney", "given" : "Anke", "non-dropping-particle" : "", "parse-names" : false, "suffix" : "" }, { "dropping-particle" : "", "family" : "Hofman", "given" : "Albert", "non-dropping-particle" : "", "parse-names" : false, "suffix" : "" }, { "dropping-particle" : "", "family" : "Homuth", "given" : "Georg", "non-dropping-particle" : "", "parse-names" : false, "suffix" : "" }, { "dropping-particle" : "", "family" : "Hui", "given" : "Jennie", "non-dropping-particle" : "", "parse-names" : false, "suffix" : "" }, { "dropping-particle" : "", "family" : "Igl", "given" : "Wilmar", "non-dropping-particle" : "", "parse-names" : false, "suffix" : "" }, { "dropping-particle" : "", "family" : "Iribarren", "given" : "Carlos", "non-dropping-particle" : "", "parse-names" : false, "suffix" : "" }, { "dropping-particle" : "", "family" : "Isomaa", "given" : "Bo", "non-dropping-particle" : "", "parse-names" : false, "suffix" : "" }, { "dropping-particle" : "", "family" : "Jacobs", "given" : "Kevin B", "non-dropping-particle" : "", "parse-names" : false, "suffix" : "" }, { "dropping-particle" : "", "family" : "Jarick", "given" : "Ivonne", "non-dropping-particle" : "", "parse-names" : false, "suffix" : "" }, { "dropping-particle" : "", "family" : "Jewell", "given" : "Elizabeth", "non-dropping-particle" : "", "parse-names" : false, "suffix" : "" }, { "dropping-particle" : "", "family" : "John", "given" : "Ulrich", "non-dropping-particle" : "", "parse-names" : false, "suffix" : "" }, { "dropping-particle" : "", "family" : "J\u00f8rgensen", "given" : "Torben", "non-dropping-particle" : "", "parse-names" : false, "suffix" : "" }, { "dropping-particle" : "", "family" : "Jousilahti", "given" : "Pekka", "non-dropping-particle" : "", "parse-names" : false, "suffix" : "" }, { "dropping-particle" : "", "family" : "Jula", "given" : "Antti", "non-dropping-particle" : "", "parse-names" : false, "suffix" : "" }, { "dropping-particle" : "", "family" : "Kaakinen", "given" : "Marika", "non-dropping-particle" : "", "parse-names" : false, "suffix" : "" }, { "dropping-particle" : "", "family" : "Kajantie", "given" : "Eero", "non-dropping-particle" : "", "parse-names" : false, "suffix" : "" }, { "dropping-particle" : "", "family" : "Kaplan", "given" : "Lee M", "non-dropping-particle" : "", "parse-names" : false, "suffix" : "" }, { "dropping-particle" : "", "family" : "Kathiresan", "given" : "Sekar", "non-dropping-particle" : "", "parse-names" : false, "suffix" : "" }, { "dropping-particle" : "", "family" : "Kettunen", "given" : "Johannes", "non-dropping-particle" : "", "parse-names" : false, "suffix" : "" }, { "dropping-particle" : "", "family" : "Kinnunen", "given" : "Leena", "non-dropping-particle" : "", "parse-names" : false, "suffix" : "" }, { "dropping-particle" : "", "family" : "Knowles", "given" : "Joshua W", "non-dropping-particle" : "", "parse-names" : false, "suffix" : "" }, { "dropping-particle" : "", "family" : "Kolcic", "given" : "Ivana", "non-dropping-particle" : "", "parse-names" : false, "suffix" : "" }, { "dropping-particle" : "", "family" : "K\u00f6nig", "given" : "Inke R", "non-dropping-particle" : "", "parse-names" : false, "suffix" : "" }, { "dropping-particle" : "", "family" : "Koskinen", "given" : "Seppo", "non-dropping-particle" : "", "parse-names" : false, "suffix" : "" }, { "dropping-particle" : "", "family" : "Kovacs", "given" : "Peter", "non-dropping-particle" : "", "parse-names" : false, "suffix" : "" }, { "dropping-particle" : "", "family" : "Kuusisto", "given" : "Johanna", "non-dropping-particle" : "", "parse-names" : false, "suffix" : "" }, { "dropping-particle" : "", "family" : "Kraft", "given" : "Peter", "non-dropping-particle" : "", "parse-names" : false, "suffix" : "" }, { "dropping-particle" : "", "family" : "Kval\u00f8y", "given" : "Kirsti", "non-dropping-particle" : "", "parse-names" : false, "suffix" : "" }, { "dropping-particle" : "", "family" : "Laitinen", "given" : "Jaana", "non-dropping-particle" : "", "parse-names" : false, "suffix" : "" }, { "dropping-particle" : "", "family" : "Lantieri", "given" : "Olivier", "non-dropping-particle" : "", "parse-names" : false, "suffix" : "" }, { "dropping-particle" : "", "family" : "Lanzani", "given" : "Chiara", "non-dropping-particle" : "", "parse-names" : false, "suffix" : "" }, { "dropping-particle" : "", "family" : "Launer", "given" : "Lenore J", "non-dropping-particle" : "", "parse-names" : false, "suffix" : "" }, { "dropping-particle" : "", "family" : "Lecoeur", "given" : "Cecile", "non-dropping-particle" : "", "parse-names" : false, "suffix" : "" }, { "dropping-particle" : "", "family" : "Lehtim\u00e4ki", "given" : "Terho", "non-dropping-particle" : "", "parse-names" : false, "suffix" : "" }, { "dropping-particle" : "", "family" : "Lettre", "given" : "Guillaume", "non-dropping-particle" : "", "parse-names" : false, "suffix" : "" }, { "dropping-particle" : "", "family" : "Liu", "given" : "Jianjun", "non-dropping-particle" : "", "parse-names" : false, "suffix" : "" }, { "dropping-particle" : "", "family" : "Lokki", "given" : "Marja-Liisa", "non-dropping-particle" : "", "parse-names" : false, "suffix" : "" }, { "dropping-particle" : "", "family" : "Lorentzon", "given" : "Mattias", "non-dropping-particle" : "", "parse-names" : false, "suffix" : "" }, { "dropping-particle" : "", "family" : "Luben", "given" : "Robert N", "non-dropping-particle" : "", "parse-names" : false, "suffix" : "" }, { "dropping-particle" : "", "family" : "Ludwig", "given" : "Barbara", "non-dropping-particle" : "", "parse-names" : false, "suffix" : "" }, { "dropping-particle" : "", "family" : "Manunta", "given" : "Paolo", "non-dropping-particle" : "", "parse-names" : false, "suffix" : "" }, { "dropping-particle" : "", "family" : "Marek", "given" : "Diana", "non-dropping-particle" : "", "parse-names" : false, "suffix" : "" }, { "dropping-particle" : "", "family" : "Marre", "given" : "Michel", "non-dropping-particle" : "", "parse-names" : false, "suffix" : "" }, { "dropping-particle" : "", "family" : "Martin", "given" : "Nicholas G", "non-dropping-particle" : "", "parse-names" : false, "suffix" : "" }, { "dropping-particle" : "", "family" : "McArdle", "given" : "Wendy L", "non-dropping-particle" : "", "parse-names" : false, "suffix" : "" }, { "dropping-particle" : "", "family" : "McCarthy", "given" : "Anne", "non-dropping-particle" : "", "parse-names" : false, "suffix" : "" }, { "dropping-particle" : "", "family" : "McKnight", "given" : "Barbara", "non-dropping-particle" : "", "parse-names" : false, "suffix" : "" }, { "dropping-particle" : "", "family" : "Meitinger", "given" : "Thomas", "non-dropping-particle" : "", "parse-names" : false, "suffix" : "" }, { "dropping-particle" : "", "family" : "Melander", "given" : "Olle", "non-dropping-particle" : "", "parse-names" : false, "suffix" : "" }, { "dropping-particle" : "", "family" : "Meyre", "given" : "David", "non-dropping-particle" : "", "parse-names" : false, "suffix" : "" }, { "dropping-particle" : "", "family" : "Midthjell", "given" : "Kristian", "non-dropping-particle" : "", "parse-names" : false, "suffix" : "" }, { "dropping-particle" : "", "family" : "Montgomery", "given" : "Grant W", "non-dropping-particle" : "", "parse-names" : false, "suffix" : "" }, { "dropping-particle" : "", "family" : "Morken", "given" : "Mario A", "non-dropping-particle" : "", "parse-names" : false, "suffix" : "" }, { "dropping-particle" : "", "family" : "Morris", "given" : "Andrew P", "non-dropping-particle" : "", "parse-names" : false, "suffix" : "" }, { "dropping-particle" : "", "family" : "Mulic", "given" : "Rosanda", "non-dropping-particle" : "", "parse-names" : false, "suffix" : "" }, { "dropping-particle" : "", "family" : "Ngwa", "given" : "Julius S", "non-dropping-particle" : "", "parse-names" : false, "suffix" : "" }, { "dropping-particle" : "", "family" : "Nelis", "given" : "Mari", "non-dropping-particle" : "", "parse-names" : false, "suffix" : "" }, { "dropping-particle" : "", "family" : "Neville", "given" : "Matt J", "non-dropping-particle" : "", "parse-names" : false, "suffix" : "" }, { "dropping-particle" : "", "family" : "Nyholt", "given" : "Dale R", "non-dropping-particle" : "", "parse-names" : false, "suffix" : "" }, { "dropping-particle" : "", "family" : "O'Donnell", "given" : "Christopher J", "non-dropping-particle" : "", "parse-names" : false, "suffix" : "" }, { "dropping-particle" : "", "family" : "O'Rahilly", "given" : "Stephen", "non-dropping-particle" : "", "parse-names" : false, "suffix" : "" }, { "dropping-particle" : "", "family" : "Ong", "given" : "Ken K", "non-dropping-particle" : "", "parse-names" : false, "suffix" : "" }, { "dropping-particle" : "", "family" : "Oostra", "given" : "Ben", "non-dropping-particle" : "", "parse-names" : false, "suffix" : "" }, { "dropping-particle" : "", "family" : "Par\u00e9", "given" : "Guillaume", "non-dropping-particle" : "", "parse-names" : false, "suffix" : "" }, { "dropping-particle" : "", "family" : "Parker", "given" : "Alex N", "non-dropping-particle" : "", "parse-names" : false, "suffix" : "" }, { "dropping-particle" : "", "family" : "Perola", "given" : "Markus", "non-dropping-particle" : "", "parse-names" : false, "suffix" : "" }, { "dropping-particle" : "", "family" : "Pichler", "given" : "Irene", "non-dropping-particle" : "", "parse-names" : false, "suffix" : "" }, { "dropping-particle" : "", "family" : "Pietil\u00e4inen", "given" : "Kirsi H", "non-dropping-particle" : "", "parse-names" : false, "suffix" : "" }, { "dropping-particle" : "", "family" : "Platou", "given" : "Carl G P", "non-dropping-particle" : "", "parse-names" : false, "suffix" : "" }, { "dropping-particle" : "", "family" : "Polasek", "given" : "Ozren", "non-dropping-particle" : "", "parse-names" : false, "suffix" : "" }, { "dropping-particle" : "", "family" : "Pouta", "given" : "Anneli", "non-dropping-particle" : "", "parse-names" : false, "suffix" : "" }, { "dropping-particle" : "", "family" : "Rafelt", "given" : "Suzanne", "non-dropping-particle" : "", "parse-names" : false, "suffix" : "" }, { "dropping-particle" : "", "family" : "Raitakari", "given" : "Olli", "non-dropping-particle" : "", "parse-names" : false, "suffix" : "" }, { "dropping-particle" : "", "family" : "Rayner", "given" : "Nigel W", "non-dropping-particle" : "", "parse-names" : false, "suffix" : "" }, { "dropping-particle" : "", "family" : "Ridderstr\u00e5le", "given" : "Martin", "non-dropping-particle" : "", "parse-names" : false, "suffix" : "" }, { "dropping-particle" : "", "family" : "Rief", "given" : "Winfried", "non-dropping-particle" : "", "parse-names" : false, "suffix" : "" }, { "dropping-particle" : "", "family" : "Ruokonen", "given" : "Aimo", "non-dropping-particle" : "", "parse-names" : false, "suffix" : "" }, { "dropping-particle" : "", "family" : "Robertson", "given" : "Neil R", "non-dropping-particle" : "", "parse-names" : false, "suffix" : "" }, { "dropping-particle" : "", "family" : "Rzehak", "given" : "Peter", "non-dropping-particle" : "", "parse-names" : false, "suffix" : "" }, { "dropping-particle" : "", "family" : "Salomaa", "given" : "Veikko", "non-dropping-particle" : "", "parse-names" : false, "suffix" : "" }, { "dropping-particle" : "", "family" : "Sanders", "given" : "Alan R", "non-dropping-particle" : "", "parse-names" : false, "suffix" : "" }, { "dropping-particle" : "", "family" : "Sandhu", "given" : "Manjinder S", "non-dropping-particle" : "", "parse-names" : false, "suffix" : "" }, { "dropping-particle" : "", "family" : "Sanna", "given" : "Serena", "non-dropping-particle" : "", "parse-names" : false, "suffix" : "" }, { "dropping-particle" : "", "family" : "Saramies", "given" : "Jouko", "non-dropping-particle" : "", "parse-names" : false, "suffix" : "" }, { "dropping-particle" : "", "family" : "Savolainen", "given" : "Markku J", "non-dropping-particle" : "", "parse-names" : false, "suffix" : "" }, { "dropping-particle" : "", "family" : "Scherag", "given" : "Susann", "non-dropping-particle" : "", "parse-names" : false, "suffix" : "" }, { "dropping-particle" : "", "family" : "Schipf", "given" : "Sabine", "non-dropping-particle" : "", "parse-names" : false, "suffix" : "" }, { "dropping-particle" : "", "family" : "Schreiber", "given" : "Stefan", "non-dropping-particle" : "", "parse-names" : false, "suffix" : "" }, { "dropping-particle" : "", "family" : "Schunkert", "given" : "Heribert", "non-dropping-particle" : "", "parse-names" : false, "suffix" : "" }, { "dropping-particle" : "", "family" : "Silander", "given" : "Kaisa", "non-dropping-particle" : "", "parse-names" : false, "suffix" : "" }, { "dropping-particle" : "", "family" : "Sinisalo", "given" : "Juha", "non-dropping-particle" : "", "parse-names" : false, "suffix" : "" }, { "dropping-particle" : "", "family" : "Siscovick", "given" : "David S", "non-dropping-particle" : "", "parse-names" : false, "suffix" : "" }, { "dropping-particle" : "", "family" : "Smit", "given" : "Jan H", "non-dropping-particle" : "", "parse-names" : false, "suffix" : "" }, { "dropping-particle" : "", "family" : "Soranzo", "given" : "Nicole", "non-dropping-particle" : "", "parse-names" : false, "suffix" : "" }, { "dropping-particle" : "", "family" : "Sovio", "given" : "Ulla", "non-dropping-particle" : "", "parse-names" : false, "suffix" : "" }, { "dropping-particle" : "", "family" : "Stephens", "given" : "Jonathan", "non-dropping-particle" : "", "parse-names" : false, "suffix" : "" }, { "dropping-particle" : "", "family" : "Surakka", "given" : "Ida", "non-dropping-particle" : "", "parse-names" : false, "suffix" : "" }, { "dropping-particle" : "", "family" : "Swift", "given" : "Amy J", "non-dropping-particle" : "", "parse-names" : false, "suffix" : "" }, { "dropping-particle" : "", "family" : "Tammesoo", "given" : "Mari-Liis", "non-dropping-particle" : "", "parse-names" : false, "suffix" : "" }, { "dropping-particle" : "", "family" : "Tardif", "given" : "Jean-Claude", "non-dropping-particle" : "", "parse-names" : false, "suffix" : "" }, { "dropping-particle" : "", "family" : "Teder-Laving", "given" : "Maris", "non-dropping-particle" : "", "parse-names" : false, "suffix" : "" }, { "dropping-particle" : "", "family" : "Teslovich", "given" : "Tanya M", "non-dropping-particle" : "", "parse-names" : false, "suffix" : "" }, { "dropping-particle" : "", "family" : "Thompson", "given" : "John R", "non-dropping-particle" : "", "parse-names" : false, "suffix" : "" }, { "dropping-particle" : "", "family" : "Thomson", "given" : "Brian", "non-dropping-particle" : "", "parse-names" : false, "suffix" : "" }, { "dropping-particle" : "", "family" : "T\u00f6njes", "given" : "Anke", "non-dropping-particle" : "", "parse-names" : false, "suffix" : "" }, { "dropping-particle" : "", "family" : "Tuomi", "given" : "Tiinamaija", "non-dropping-particle" : "", "parse-names" : false, "suffix" : "" }, { "dropping-particle" : "", "family" : "Meurs", "given" : "Joyce B J", "non-dropping-particle" : "van", "parse-names" : false, "suffix" : "" }, { "dropping-particle" : "", "family" : "Ommen", "given" : "Gert-Jan", "non-dropping-particle" : "van", "parse-names" : false, "suffix" : "" }, { "dropping-particle" : "", "family" : "Vatin", "given" : "Vincent", "non-dropping-particle" : "", "parse-names" : false, "suffix" : "" }, { "dropping-particle" : "", "family" : "Viikari", "given" : "Jorma", "non-dropping-particle" : "", "parse-names" : false, "suffix" : "" }, { "dropping-particle" : "", "family" : "Visvikis-Siest", "given" : "Sophie", "non-dropping-particle" : "", "parse-names" : false, "suffix" : "" }, { "dropping-particle" : "", "family" : "Vitart", "given" : "Veronique", "non-dropping-particle" : "", "parse-names" : false, "suffix" : "" }, { "dropping-particle" : "", "family" : "Vogel", "given" : "Carla I G", "non-dropping-particle" : "", "parse-names" : false, "suffix" : "" }, { "dropping-particle" : "", "family" : "Voight", "given" : "Benjamin F", "non-dropping-particle" : "", "parse-names" : false, "suffix" : "" }, { "dropping-particle" : "", "family" : "Waite", "given" : "Lindsay L", "non-dropping-particle" : "", "parse-names" : false, "suffix" : "" }, { "dropping-particle" : "", "family" : "Wallaschofski", "given" : "Henri", "non-dropping-particle" : "", "parse-names" : false, "suffix" : "" }, { "dropping-particle" : "", "family" : "Walters", "given" : "G Bragi", "non-dropping-particle" : "", "parse-names" : false, "suffix" : "" }, { "dropping-particle" : "", "family" : "Widen", "given" : "Elisabeth", "non-dropping-particle" : "", "parse-names" : false, "suffix" : "" }, { "dropping-particle" : "", "family" : "Wiegand", "given" : "Susanna", "non-dropping-particle" : "", "parse-names" : false, "suffix" : "" }, { "dropping-particle" : "", "family" : "Wild", "given" : "Sarah H", "non-dropping-particle" : "", "parse-names" : false, "suffix" : "" }, { "dropping-particle" : "", "family" : "Willemsen", "given" : "Gonneke", "non-dropping-particle" : "", "parse-names" : false, "suffix" : "" }, { "dropping-particle" : "", "family" : "Witte", "given" : "Daniel R", "non-dropping-particle" : "", "parse-names" : false, "suffix" : "" }, { "dropping-particle" : "", "family" : "Witteman", "given" : "Jacqueline C", "non-dropping-particle" : "", "parse-names" : false, "suffix" : "" }, { "dropping-particle" : "", "family" : "Xu", "given" : "Jianfeng", "non-dropping-particle" : "", "parse-names" : false, "suffix" : "" }, { "dropping-particle" : "", "family" : "Zhang", "given" : "Qunyuan", "non-dropping-particle" : "", "parse-names" : false, "suffix" : "" }, { "dropping-particle" : "", "family" : "Zgaga", "given" : "Lina", "non-dropping-particle" : "", "parse-names" : false, "suffix" : "" }, { "dropping-particle" : "", "family" : "Ziegler", "given" : "Andreas", "non-dropping-particle" : "", "parse-names" : false, "suffix" : "" }, { "dropping-particle" : "", "family" : "Zitting", "given" : "Paavo", "non-dropping-particle" : "", "parse-names" : false, "suffix" : "" }, { "dropping-particle" : "", "family" : "Beilby", "given" : "John P", "non-dropping-particle" : "", "parse-names" : false, "suffix" : "" }, { "dropping-particle" : "", "family" : "Farooqi", "given" : "I Sadaf", "non-dropping-particle" : "", "parse-names" : false, "suffix" : "" }, { "dropping-particle" : "", "family" : "Hebebrand", "given" : "Johannes", "non-dropping-particle" : "", "parse-names" : false, "suffix" : "" }, { "dropping-particle" : "V", "family" : "Huikuri", "given" : "Heikki", "non-dropping-particle" : "", "parse-names" : false, "suffix" : "" }, { "dropping-particle" : "", "family" : "James", "given" : "Alan L", "non-dropping-particle" : "", "parse-names" : false, "suffix" : "" }, { "dropping-particle" : "", "family" : "K\u00e4h\u00f6nen", "given" : "Mika", "non-dropping-particle" : "", "parse-names" : false, "suffix" : "" }, { "dropping-particle" : "", "family" : "Levinson", "given" : "Douglas F", "non-dropping-particle" : "", "parse-names" : false, "suffix" : "" }, { "dropping-particle" : "", "family" : "Macciardi", "given" : "Fabio", "non-dropping-particle" : "", "parse-names" : false, "suffix" : "" }, { "dropping-particle" : "", "family" : "Nieminen", "given" : "Markku S", "non-dropping-particle" : "", "parse-names" : false, "suffix" : "" }, { "dropping-particle" : "", "family" : "Ohlsson", "given" : "Claes", "non-dropping-particle" : "", "parse-names" : false, "suffix" : "" }, { "dropping-particle" : "", "family" : "Palmer", "given" : "Lyle J", "non-dropping-particle" : "", "parse-names" : false, "suffix" : "" }, { "dropping-particle" : "", "family" : "Ridker", "given" : "Paul M", "non-dropping-particle" : "", "parse-names" : false, "suffix" : "" }, { "dropping-particle" : "", "family" : "Stumvoll", "given" : "Michael", "non-dropping-particle" : "", "parse-names" : false, "suffix" : "" }, { "dropping-particle" : "", "family" : "Beckmann", "given" : "Jacques S", "non-dropping-particle" : "", "parse-names" : false, "suffix" : "" }, { "dropping-particle" : "", "family" : "Boeing", "given" : "Heiner", "non-dropping-particle" : "", "parse-names" : false, "suffix" : "" }, { "dropping-particle" : "", "family" : "Boerwinkle", "given" : "Eric", "non-dropping-particle" : "", "parse-names" : false, "suffix" : "" }, { "dropping-particle" : "", "family" : "Boomsma", "given" : "Dorret I", "non-dropping-particle" : "", "parse-names" : false, "suffix" : "" }, { "dropping-particle" : "", "family" : "Caulfield", "given" : "Mark J", "non-dropping-particle" : "", "parse-names" : false, "suffix" : "" }, { "dropping-particle" : "", "family" : "Chanock", "given" : "Stephen J", "non-dropping-particle" : "", "parse-names" : false, "suffix" : "" }, { "dropping-particle" : "", "family" : "Collins", "given" : "Francis S", "non-dropping-particle" : "", "parse-names" : false, "suffix" : "" }, { "dropping-particle" : "", "family" : "Cupples", "given" : "L Adrienne", "non-dropping-particle" : "", "parse-names" : false, "suffix" : "" }, { "dropping-particle" : "", "family" : "Smith", "given" : "George Davey", "non-dropping-particle" : "", "parse-names" : false, "suffix" : "" }, { "dropping-particle" : "", "family" : "Erdmann", "given" : "Jeanette", "non-dropping-particle" : "", "parse-names" : false, "suffix" : "" }, { "dropping-particle" : "", "family" : "Froguel", "given" : "Philippe", "non-dropping-particle" : "", "parse-names" : false, "suffix" : "" }, { "dropping-particle" : "", "family" : "Gr\u00f6nberg", "given" : "Henrik", "non-dropping-particle" : "", "parse-names" : false, "suffix" : "" }, { "dropping-particle" : "", "family" : "Gyllensten", "given" : "Ulf", "non-dropping-particle" : "", "parse-names" : false, "suffix" : "" }, { "dropping-particle" : "", "family" : "Hall", "given" : "Per", "non-dropping-particle" : "", "parse-names" : false, "suffix" : "" }, { "dropping-particle" : "", "family" : "Hansen", "given" : "Torben", "non-dropping-particle" : "", "parse-names" : false, "suffix" : "" }, { "dropping-particle" : "", "family" : "Harris", "given" : "Tamara B", "non-dropping-particle" : "", "parse-names" : false, "suffix" : "" }, { "dropping-particle" : "", "family" : "Hattersley", "given" : "Andrew T", "non-dropping-particle" : "", "parse-names" : false, "suffix" : "" }, { "dropping-particle" : "", "family" : "Hayes", "given" : "Richard B", "non-dropping-particle" : "", "parse-names" : false, "suffix" : "" }, { "dropping-particle" : "", "family" : "Heinrich", "given" : "Joachim", "non-dropping-particle" : "", "parse-names" : false, "suffix" : "" }, { "dropping-particle" : "", "family" : "Hu", "given" : "Frank B", "non-dropping-particle" : "", "parse-names" : false, "suffix" : "" }, { "dropping-particle" : "", "family" : "Hveem", "given" : "Kristian", "non-dropping-particle" : "", "parse-names" : false, "suffix" : "" }, { "dropping-particle" : "", "family" : "Illig", "given" : "Thomas", "non-dropping-particle" : "", "parse-names" : false, "suffix" : "" }, { "dropping-particle" : "", "family" : "Jarvelin", "given" : "Marjo-Riitta", "non-dropping-particle" : "", "parse-names" : false, "suffix" : "" }, { "dropping-particle" : "", "family" : "Kaprio", "given" : "Jaakko", "non-dropping-particle" : "", "parse-names" : false, "suffix" : "" }, { "dropping-particle" : "", "family" : "Karpe", "given" : "Fredrik", "non-dropping-particle" : "", "parse-names" : false, "suffix" : "" }, { "dropping-particle" : "", "family" : "Khaw", "given" : "Kay-Tee", "non-dropping-particle" : "", "parse-names" : false, "suffix" : "" }, { "dropping-particle" : "", "family" : "Kiemeney", "given" : "Lambertus A", "non-dropping-particle" : "", "parse-names" : false, "suffix" : "" }, { "dropping-particle" : "", "family" : "Krude", "given" : "Heiko", "non-dropping-particle" : "", "parse-names" : false, "suffix" : "" }, { "dropping-particle" : "", "family" : "Laakso", "given" : "Markku", "non-dropping-particle" : "", "parse-names" : false, "suffix" : "" }, { "dropping-particle" : "", "family" : "Lawlor", "given" : "Debbie A", "non-dropping-particle" : "", "parse-names" : false, "suffix" : "" }, { "dropping-particle" : "", "family" : "Metspalu", "given" : "Andres", "non-dropping-particle" : "", "parse-names" : false, "suffix" : "" }, { "dropping-particle" : "", "family" : "Munroe", "given" : "Patricia B", "non-dropping-particle" : "", "parse-names" : false, "suffix" : "" }, { "dropping-particle" : "", "family" : "Ouwehand", "given" : "Willem H", "non-dropping-particle" : "", "parse-names" : false, "suffix" : "" }, { "dropping-particle" : "", "family" : "Pedersen", "given" : "Oluf", "non-dropping-particle" : "", "parse-names" : false, "suffix" : "" }, { "dropping-particle" : "", "family" : "Penninx", "given" : "Brenda W", "non-dropping-particle" : "", "parse-names" : false, "suffix" : "" }, { "dropping-particle" : "", "family" : "Peters", "given" : "Annette", "non-dropping-particle" : "", "parse-names" : false, "suffix" : "" }, { "dropping-particle" : "", "family" : "Pramstaller", "given" : "Peter P", "non-dropping-particle" : "", "parse-names" : false, "suffix" : "" }, { "dropping-particle" : "", "family" : "Quertermous", "given" : "Thomas", "non-dropping-particle" : "", "parse-names" : false, "suffix" : "" }, { "dropping-particle" : "", "family" : "Reinehr", "given" : "Thomas", "non-dropping-particle" : "", "parse-names" : false, "suffix" : "" }, { "dropping-particle" : "", "family" : "Rissanen", "given" : "Aila", "non-dropping-particle" : "", "parse-names" : false, "suffix" : "" }, { "dropping-particle" : "", "family" : "Rudan", "given" : "Igor", "non-dropping-particle" : "", "parse-names" : false, "suffix" : "" }, { "dropping-particle" : "", "family" : "Samani", "given" : "Nilesh J", "non-dropping-particle" : "", "parse-names" : false, "suffix" : "" }, { "dropping-particle" : "", "family" : "Schwarz", "given" : "Peter E H", "non-dropping-particle" : "", "parse-names" : false, "suffix" : "" }, { "dropping-particle" : "", "family" : "Shuldiner", "given" : "Alan R", "non-dropping-particle" : "", "parse-names" : false, "suffix" : "" }, { "dropping-particle" : "", "family" : "Spector", "given" : "Timothy D", "non-dropping-particle" : "", "parse-names" : false, "suffix" : "" }, { "dropping-particle" : "", "family" : "Tuomilehto", "given" : "Jaakko", "non-dropping-particle" : "", "parse-names" : false, "suffix" : "" }, { "dropping-particle" : "", "family" : "Uda", "given" : "Manuela", "non-dropping-particle" : "", "parse-names" : false, "suffix" : "" }, { "dropping-particle" : "", "family" : "Uitterlinden", "given" : "Andr\u00e9", "non-dropping-particle" : "", "parse-names" : false, "suffix" : "" }, { "dropping-particle" : "", "family" : "Valle", "given" : "Timo T", "non-dropping-particle" : "", "parse-names" : false, "suffix" : "" }, { "dropping-particle" : "", "family" : "Wabitsch", "given" : "Martin", "non-dropping-particle" : "", "parse-names" : false, "suffix" : "" }, { "dropping-particle" : "", "family" : "Waeber", "given" : "G\u00e9rard", "non-dropping-particle" : "", "parse-names" : false, "suffix" : "" }, { "dropping-particle" : "", "family" : "Wareham", "given" : "Nicholas J", "non-dropping-particle" : "", "parse-names" : false, "suffix" : "" }, { "dropping-particle" : "", "family" : "Watkins", "given" : "Hugh", "non-dropping-particle" : "", "parse-names" : false, "suffix" : "" }, { "dropping-particle" : "", "family" : "Wilson", "given" : "James F", "non-dropping-particle" : "", "parse-names" : false, "suffix" : "" }, { "dropping-particle" : "", "family" : "Wright", "given" : "Alan F", "non-dropping-particle" : "", "parse-names" : false, "suffix" : "" }, { "dropping-particle" : "", "family" : "Zillikens", "given" : "M Carola", "non-dropping-particle" : "", "parse-names" : false, "suffix" : "" }, { "dropping-particle" : "", "family" : "Chatterjee", "given" : "Nilanjan", "non-dropping-particle" : "", "parse-names" : false, "suffix" : "" }, { "dropping-particle" : "", "family" : "McCarroll", "given" : "Steven A", "non-dropping-particle" : "", "parse-names" : false, "suffix" : "" }, { "dropping-particle" : "", "family" : "Purcell", "given" : "Shaun", "non-dropping-particle" : "", "parse-names" : false, "suffix" : "" }, { "dropping-particle" : "", "family" : "Schadt", "given" : "Eric E", "non-dropping-particle" : "", "parse-names" : false, "suffix" : "" }, { "dropping-particle" : "", "family" : "Visscher", "given" : "Peter M", "non-dropping-particle" : "", "parse-names" : false, "suffix" : "" }, { "dropping-particle" : "", "family" : "Assimes", "given" : "Themistocles L", "non-dropping-particle" : "", "parse-names" : false, "suffix" : "" }, { "dropping-particle" : "", "family" : "Borecki", "given" : "Ingrid B", "non-dropping-particle" : "", "parse-names" : false, "suffix" : "" }, { "dropping-particle" : "", "family" : "Deloukas", "given" : "Panos", "non-dropping-particle" : "", "parse-names" : false, "suffix" : "" }, { "dropping-particle" : "", "family" : "Fox", "given" : "Caroline S", "non-dropping-particle" : "", "parse-names" : false, "suffix" : "" }, { "dropping-particle" : "", "family" : "Groop", "given" : "Leif C", "non-dropping-particle" : "", "parse-names" : false, "suffix" : "" }, { "dropping-particle" : "", "family" : "Haritunians", "given" : "Talin", "non-dropping-particle" : "", "parse-names" : false, "suffix" : "" }, { "dropping-particle" : "", "family" : "Hunter", "given" : "David J", "non-dropping-particle" : "", "parse-names" : false, "suffix" : "" }, { "dropping-particle" : "", "family" : "Kaplan", "given" : "Robert C", "non-dropping-particle" : "", "parse-names" : false, "suffix" : "" }, { "dropping-particle" : "", "family" : "Mohlke", "given" : "Karen L", "non-dropping-particle" : "", "parse-names" : false, "suffix" : "" }, { "dropping-particle" : "", "family" : "O'Connell", "given" : "Jeffrey R", "non-dropping-particle" : "", "parse-names" : false, "suffix" : "" }, { "dropping-particle" : "", "family" : "Peltonen", "given" : "Leena", "non-dropping-particle" : "", "parse-names" : false, "suffix" : "" }, { "dropping-particle" : "", "family" : "Schlessinger", "given" : "David", "non-dropping-particle" : "", "parse-names" : false, "suffix" : "" }, { "dropping-particle" : "", "family" : "Strachan", "given" : "David P", "non-dropping-particle" : "", "parse-names" : false, "suffix" : "" }, { "dropping-particle" : "", "family" : "Duijn", "given" : "Cornelia M", "non-dropping-particle" : "van", "parse-names" : false, "suffix" : "" }, { "dropping-particle" : "", "family" : "Wichmann", "given" : "H-Erich", "non-dropping-particle" : "", "parse-names" : false, "suffix" : "" }, { "dropping-particle" : "", "family" : "Frayling", "given" : "Timothy M", "non-dropping-particle" : "", "parse-names" : false, "suffix" : "" }, { "dropping-particle" : "", "family" : "Thorsteinsdottir", "given" : "Unnur", "non-dropping-particle" : "", "parse-names" : false, "suffix" : "" }, { "dropping-particle" : "", "family" : "Abecasis", "given" : "Gon\u00e7alo R", "non-dropping-particle" : "", "parse-names" : false, "suffix" : "" }, { "dropping-particle" : "", "family" : "Barroso", "given" : "In\u00eas", "non-dropping-particle" : "", "parse-names" : false, "suffix" : "" }, { "dropping-particle" : "", "family" : "Boehnke", "given" : "Michael", "non-dropping-particle" : "", "parse-names" : false, "suffix" : "" }, { "dropping-particle" : "", "family" : "Stefansson", "given" : "Kari", "non-dropping-particle" : "", "parse-names" : false, "suffix" : "" }, { "dropping-particle" : "", "family" : "North", "given" : "Kari E", "non-dropping-particle" : "", "parse-names" : false, "suffix" : "" }, { "dropping-particle" : "", "family" : "McCarthy", "given" : "Mark I", "non-dropping-particle" : "", "parse-names" : false, "suffix" : "" }, { "dropping-particle" : "", "family" : "Hirschhorn", "given" : "Joel N", "non-dropping-particle" : "", "parse-names" : false, "suffix" : "" }, { "dropping-particle" : "", "family" : "Ingelsson", "given" : "Erik", "non-dropping-particle" : "", "parse-names" : false, "suffix" : "" }, { "dropping-particle" : "", "family" : "Loos", "given" : "Ruth J F", "non-dropping-particle" : "", "parse-names" : false, "suffix" : "" } ], "container-title" : "Nature genetics", "id" : "ITEM-1", "issued" : { "date-parts" : [ [ "2010" ] ] }, "page" : "937-948", "title" : "Association analyses of 249,796 individuals reveal 18 new loci associated with body mass index.", "type" : "article-journal", "volume" : "42" }, "uris" : [ "http://www.mendeley.com/documents/?uuid=d5c17178-e02a-48c1-8b49-e8cbc35c81af" ] }, { "id" : "ITEM-2", "itemData" : { "DOI" : "10.1038/oby.2008.613", "ISSN" : "1930-7381", "PMID" : "19169219", "author" : [ { "dropping-particle" : "", "family" : "Bogardus", "given" : "Clifton", "non-dropping-particle" : "", "parse-names" : false, "suffix" : "" } ], "container-title" : "Obesity (Silver Spring, Md.)", "id" : "ITEM-2", "issue" : "2", "issued" : { "date-parts" : [ [ "2009", "2" ] ] }, "page" : "209-10", "title" : "Missing heritability and GWAS utility.", "type" : "article-journal", "volume" : "17" }, "uris" : [ "http://www.mendeley.com/documents/?uuid=cf18a023-f338-4419-8d8e-7ce86070e822" ] }, { "id" : "ITEM-3", "itemData" : { "DOI" : "10.1016/j.beem.2011.11.003", "ISSN" : "1878-1594", "PMID" : "22498250", "abstract" : "Genome-wide association studies (GWAS) have revolutionised the discovery of genes for common traits and diseases, including obesity-related traits. In less then four years time, 52 genetic loci were identified to be unequivocally associated with obesity-related traits. This vast success raised hope and expectations that genetic information would become soon an integral part of personalised medicine. However, these loci have only small effects on obesity-susceptibility and explain just a fraction of the total variance. As such, their accuracy to predict obesity is poor and not competitive with the predictive ability of traditional risk factors. Nevertheless, some of these loci are being used in commercially available personal genome tests to estimate individuals' lifetime risk of obesity. While proponents believe that personal genome profiling could have beneficial effects on behaviour, early reports do not support this hypothesis. To conclude, the most valuable contribution of GWAS-identified loci lies in their contribution to elucidating new physiological pathways that underlie obesity-susceptibility.", "author" : [ { "dropping-particle" : "", "family" : "Loos", "given" : "Ruth J F", "non-dropping-particle" : "", "parse-names" : false, "suffix" : "" } ], "container-title" : "Best practice &amp; research. Clinical endocrinology &amp; metabolism", "id" : "ITEM-3", "issue" : "2", "issued" : { "date-parts" : [ [ "2012", "4" ] ] }, "page" : "211-26", "publisher" : "Elsevier Ltd", "title" : "Genetic determinants of common obesity and their value in prediction.", "type" : "article-journal", "volume" : "26" }, "uris" : [ "http://www.mendeley.com/documents/?uuid=175c1478-6df9-4634-ba91-ec2542fbd3a5" ] } ], "mendeley" : { "previouslyFormattedCitation" : "[25\u201327]" }, "properties" : { "noteIndex" : 0 }, "schema" : "https://github.com/citation-style-language/schema/raw/master/csl-citation.json" }</w:instrText>
-      </w:r>
-      <w:r>
-        <w:fldChar w:fldCharType="separate"/>
-      </w:r>
-      <w:proofErr w:type="gramStart"/>
-      <w:r>
-        <w:rPr>
-          <w:noProof/>
-        </w:rPr>
-        <w:t>[25–27]</w:t>
-      </w:r>
-      <w:r>
-        <w:fldChar w:fldCharType="end"/>
-      </w:r>
-      <w:r>
-        <w:t>.</w:t>
-      </w:r>
-      <w:proofErr w:type="gramEnd"/>
-    </w:p>
-    <w:p>
-      <w:pPr>
-        <w:spacing w:line="480" w:lineRule="auto"/>
-      </w:pPr>
-    </w:p>
-    <w:p>
-      <w:pPr>
-        <w:spacing w:line="480" w:lineRule="auto"/>
-      </w:pPr>
-      <w:r>
-        <w:t xml:space="preserve">This study does not </w:t>
-      </w:r>
-      <w:r>
-        <w:t xml:space="preserve">attempt to address the underlying </w:t>
-      </w:r>
-      <w:r>
-        <w:t xml:space="preserve">fundamental </w:t>
-      </w:r>
-      <w:r>
-        <w:t>mechanism</w:t>
-      </w:r>
-      <w:r>
-        <w:t>s</w:t>
-      </w:r>
-      <w:r>
-        <w:t xml:space="preserve"> for these differences but suggests that there is a physiological state established by the time the dietary treatment begins that causes differential weight gain.  One possibility is</w:t>
-      </w:r>
-      <w:r>
-        <w:t xml:space="preserve"> that</w:t>
-      </w:r>
-      <w:r>
-        <w:t xml:space="preserve"> alterations in their basal metabolic ra</w:t>
-      </w:r>
-      <w:r>
-        <w:t>te cause these differences</w:t>
-      </w:r>
-      <w:r>
-        <w:t xml:space="preserve">, as has been proposed in </w:t>
-      </w:r>
-      <w:r>
-        <w:t>pediatric</w:t>
-      </w:r>
-      <w:r>
-        <w:t xml:space="preserve"> human populations </w:t>
-      </w:r>
-      <w:r>
-        <w:fldChar w:fldCharType="begin" w:fldLock="1"/>
-      </w:r>
-      <w:r>
-        <w:instrText>ADDIN CSL_CITATION { "citationItems" : [ { "id" : "ITEM-1", "itemData" : { "DOI" : "10.1016/0140-6736(90)91592-X", "ISSN" : "01406736", "author" : [ { "dropping-particle" : "", "family" : "Griffiths", "given" : "M", "non-dropping-particle" : "", "parse-names" : false, "suffix" : "" }, { "dropping-particle" : "", "family" : "Payne", "given" : "P.R", "non-dropping-particle" : "", "parse-names" : false, "suffix" : "" }, { "dropping-particle" : "", "family" : "Rivers", "given" : "J.P.W", "non-dropping-particle" : "", "parse-names" : false, "suffix" : "" }, { "dropping-particle" : "", "family" : "Cox", "given" : "M", "non-dropping-particle" : "", "parse-names" : false, "suffix" : "" }, { "dropping-particle" : "", "family" : "Stunkard", "given" : "A.J", "non-dropping-particle" : "", "parse-names" : false, "suffix" : "" } ], "container-title" : "The Lancet", "id" : "ITEM-1", "issue" : "8707", "issued" : { "date-parts" : [ [ "1990", "7" ] ] }, "page" : "76-78", "title" : "Metabolic rate and physical development in children at risk of obesity", "type" : "article-journal", "volume" : "336" }, "uris" : [ "http://www.mendeley.com/documents/?uuid=14358780-3d16-471f-80e4-91201d1fa907" ] }, { "id" : "ITEM-2", "itemData" : { "DOI" : "10.1056/NEJM198802253180801", "ISSN" : "0028-4793", "PMID" : "3340127", "abstract" : "We investigated the contributions of low energy expenditure and high energy intake to excessive weight gain in infants born to overweight mothers. The subjects were infants of 6 lean and 12 overweight mothers, recruited soon after birth. Total energy expenditure and metabolizable energy intake were measured with a new doubly labeled water method over a period of seven days when the infants were 3 months of age, and the postprandial metabolic rate was measured by indirect calorimetry when the infants were 0.1 and 3 months of age. The results were related to weight gain in the first year of life. No significant difference was observed between infants who became overweight by the age of one year (50 percent of infants born to overweight mothers) and those who did not, with respect to weight, length, skinfold thicknesses, metabolic rate at 0.1 and 3 months of age, and metabolizable energy intake at 3 months. However, total energy expenditure at three months of age was 20.7 percent lower in the infants who became overweight than in the other infants (means +/- SE, 256 +/- 27 and 323 +/- 12 kJ per kilogram of body weight per day; P less than 0.05). This difference could account for the mean difference in weight gain. These data suggest that reduced energy expenditure, particularly on physical activity, was an important factor in the rapid weight gain during the first year of life in infants born to overweight mothers.", "author" : [ { "dropping-particle" : "", "family" : "Roberts", "given" : "S B", "non-dropping-particle" : "", "parse-names" : false, "suffix" : "" }, { "dropping-particle" : "", "family" : "Savage", "given" : "J", "non-dropping-particle" : "", "parse-names" : false, "suffix" : "" }, { "dropping-particle" : "", "family" : "Coward", "given" : "W A", "non-dropping-particle" : "", "parse-names" : false, "suffix" : "" }, { "dropping-particle" : "", "family" : "Chew", "given" : "B", "non-dropping-particle" : "", "parse-names" : false, "suffix" : "" }, { "dropping-particle" : "", "family" : "Lucas", "given" : "A", "non-dropping-particle" : "", "parse-names" : false, "suffix" : "" } ], "container-title" : "The New England journal of medicine", "id" : "ITEM-2", "issue" : "8", "issued" : { "date-parts" : [ [ "1988", "2", "25" ] ] }, "page" : "461-6", "title" : "Energy expenditure and intake in infants born to lean and overweight mothers.", "type" : "article-journal", "volume" : "318" }, "uris" : [ "http://www.mendeley.com/documents/?uuid=8b40a6e2-c70a-4000-b136-7ac60cb10c0a" ] } ], "mendeley" : { "previouslyFormattedCitation" : "[28, 29]" }, "properties" : { "noteIndex" : 0 }, "schema" : "https://github.com/citation-style-language/schema/raw/master/csl-citation.json" }</w:instrText>
-      </w:r>
-      <w:r>
-        <w:fldChar w:fldCharType="separate"/>
-      </w:r>
-      <w:r>
-        <w:rPr>
-          <w:noProof/>
-        </w:rPr>
-        <w:t>[28, 29]</w:t>
-      </w:r>
-      <w:r>
-        <w:fldChar w:fldCharType="end"/>
-      </w:r>
-      <w:r>
-        <w:t>.</w:t>
-      </w:r>
-      <w:r>
-        <w:t xml:space="preserve">  The underlying molecular mechanism may yet be some level of </w:t>
-      </w:r>
-      <w:r>
-        <w:rPr>
-          <w:i/>
-        </w:rPr>
-        <w:t xml:space="preserve">de novo </w:t>
-      </w:r>
-      <w:r>
-        <w:t xml:space="preserve">genetic variation in these mice, or epigenetic modifications that alter sensitivity </w:t>
-      </w:r>
-      <w:r>
-        <w:t xml:space="preserve">to </w:t>
-      </w:r>
-      <w:r>
-        <w:t>dietary factors.</w:t>
-      </w:r>
-      <w:r>
-        <w:t xml:space="preserve">  </w:t>
-      </w:r>
-      <w:r>
-        <w:t xml:space="preserve">This study provides a </w:t>
-      </w:r>
-      <w:r>
-        <w:t xml:space="preserve">phenotypic </w:t>
-      </w:r>
-      <w:r>
-        <w:t>framework to test these molecular hypotheses.</w:t>
-      </w:r>
-    </w:p>
-    <w:p>
-      <w:pPr>
-        <w:spacing w:line="480" w:lineRule="auto"/>
-      </w:pPr>
-    </w:p>
-    <w:p>
-      <w:pPr>
-        <w:spacing w:line="480" w:lineRule="auto"/>
-      </w:pPr>
-      <w:r>
-        <w:t xml:space="preserve">Of note it is interesting that fasting </w:t>
-      </w:r>
-      <w:r>
-        <w:t>responses</w:t>
-      </w:r>
-      <w:r>
-        <w:t xml:space="preserve"> themselves are not stable throughout life</w:t>
-      </w:r>
-      <w:r>
-        <w:t xml:space="preserve"> on a per mouse basis (see Figure </w:t>
-      </w:r>
-      <w:r>
-        <w:t>5</w:t>
       </w:r>
       <w:r>
         <w:t>B).  This suggests that either the fasting response is not causative of weight gain directly, or is only causal during a younger age.</w:t>
@@ -6393,8 +6380,6 @@
         <w:pStyle w:val="Heading1"/>
         <w:spacing w:line="480" w:lineRule="auto"/>
       </w:pPr>
-      <w:bookmarkStart w:id="0" w:name="_GoBack"/>
-      <w:bookmarkEnd w:id="0"/>
       <w:r>
         <w:t>Supplementary Figure Legends</w:t>
       </w:r>
@@ -8204,7 +8189,7 @@
 </file>
 
 <file path=customXml/itemProps1.xml><?xml version="1.0" encoding="utf-8"?>
-<ds:datastoreItem xmlns:ds="http://schemas.openxmlformats.org/officeDocument/2006/customXml" ds:itemID="{F0A5C1CF-1E04-0340-8F21-83CC0B57B75C}">
+<ds:datastoreItem xmlns:ds="http://schemas.openxmlformats.org/officeDocument/2006/customXml" ds:itemID="{4BB01EA7-409F-294C-99C8-159CD3613CC8}">
   <ds:schemaRefs>
     <ds:schemaRef ds:uri="http://schemas.openxmlformats.org/officeDocument/2006/bibliography"/>
   </ds:schemaRefs>
@@ -8212,7 +8197,7 @@
 </file>
 
 <file path=customXml/itemProps2.xml><?xml version="1.0" encoding="utf-8"?>
-<ds:datastoreItem xmlns:ds="http://schemas.openxmlformats.org/officeDocument/2006/customXml" ds:itemID="{D68F5DA2-0529-3146-9E4B-24C2291581CF}">
+<ds:datastoreItem xmlns:ds="http://schemas.openxmlformats.org/officeDocument/2006/customXml" ds:itemID="{64CD8B8C-0F42-A942-B904-F0E6429954D3}">
   <ds:schemaRefs>
     <ds:schemaRef ds:uri="http://schemas.openxmlformats.org/officeDocument/2006/bibliography"/>
   </ds:schemaRefs>

</xml_diff>

<commit_message>
Used NCD more consistently throughout manuscript and legends.  Closes #19
</commit_message>
<xml_diff>
--- a/publications/Manuscript.docx
+++ b/publications/Manuscript.docx
@@ -378,483 +378,489 @@
       <w:r>
         <w:t>negative</w:t>
       </w:r>
+      <w:r>
+        <w:t xml:space="preserve"> correlation with high fat d</w:t>
+      </w:r>
+      <w:r>
+        <w:t>iet</w:t>
+      </w:r>
+      <w:r>
+        <w:t>-</w:t>
+      </w:r>
+      <w:r>
+        <w:t xml:space="preserve">induced weight gain. </w:t>
+      </w:r>
+      <w:r>
+        <w:t>These data</w:t>
+      </w:r>
+      <w:r>
+        <w:t xml:space="preserve"> suggest that fasting</w:t>
+      </w:r>
+      <w:r>
+        <w:t>-</w:t>
+      </w:r>
+      <w:r>
+        <w:t>induced weight loss</w:t>
+      </w:r>
+      <w:r>
+        <w:t xml:space="preserve"> </w:t>
+      </w:r>
+      <w:r>
+        <w:t>in adolescent mice</w:t>
+      </w:r>
+      <w:r>
+        <w:t xml:space="preserve"> is a </w:t>
+      </w:r>
+      <w:r>
+        <w:t xml:space="preserve">useful </w:t>
+      </w:r>
+      <w:r>
+        <w:t xml:space="preserve">predictor of diet-induced weight gain. </w:t>
+      </w:r>
+    </w:p>
+    <w:p>
+      <w:pPr>
+        <w:spacing w:line="480" w:lineRule="auto"/>
+      </w:pPr>
+      <w:r>
+        <w:br w:type="page"/>
+      </w:r>
+    </w:p>
+    <w:p>
+      <w:pPr>
+        <w:pStyle w:val="Heading1"/>
+        <w:spacing w:line="480" w:lineRule="auto"/>
+      </w:pPr>
+      <w:r>
+        <w:lastRenderedPageBreak/>
+        <w:t>Introduction</w:t>
+      </w:r>
+    </w:p>
+    <w:p>
+      <w:pPr>
+        <w:spacing w:line="480" w:lineRule="auto"/>
+      </w:pPr>
+      <w:r>
+        <w:t>Obesity is a major global health concern with</w:t>
+      </w:r>
+      <w:r>
+        <w:t xml:space="preserve"> an estimated 1.4 billion overweight and 500 million obese individuals worldwide </w:t>
+      </w:r>
+      <w:r>
+        <w:fldChar w:fldCharType="begin" w:fldLock="1"/>
+      </w:r>
+      <w:r>
+        <w:instrText>ADDIN CSL_CITATION { "citationItems" : [ { "id" : "ITEM-1", "itemData" : { "URL" : "http://www.who.int/mediacentre/factsheets/fs311/en/", "author" : [ { "dropping-particle" : "", "family" : "World Health Organization", "given" : "", "non-dropping-particle" : "", "parse-names" : false, "suffix" : "" } ], "id" : "ITEM-1", "issued" : { "date-parts" : [ [ "2013" ] ] }, "title" : "Obesity and Overweight", "type" : "webpage" }, "uris" : [ "http://www.mendeley.com/documents/?uuid=68d43687-5eee-4fe9-9992-e5f1815ef8d0" ] } ], "mendeley" : { "previouslyFormattedCitation" : "[1]" }, "properties" : { "noteIndex" : 0 }, "schema" : "https://github.com/citation-style-language/schema/raw/master/csl-citation.json" }</w:instrText>
+      </w:r>
+      <w:r>
+        <w:fldChar w:fldCharType="separate"/>
+      </w:r>
+      <w:r>
+        <w:rPr>
+          <w:noProof/>
+        </w:rPr>
+        <w:t>[1]</w:t>
+      </w:r>
+      <w:r>
+        <w:fldChar w:fldCharType="end"/>
+      </w:r>
+      <w:r>
+        <w:t xml:space="preserve">.  Obesity has </w:t>
+      </w:r>
+      <w:r>
+        <w:t xml:space="preserve">a </w:t>
+      </w:r>
+      <w:r>
+        <w:t xml:space="preserve">complex </w:t>
+      </w:r>
+      <w:r>
+        <w:t xml:space="preserve">etiology including </w:t>
+      </w:r>
+      <w:r>
+        <w:t xml:space="preserve">both </w:t>
+      </w:r>
+      <w:r>
+        <w:t xml:space="preserve">genetic and environmental inputs.  It has been estimated that </w:t>
+      </w:r>
+      <w:r>
+        <w:t>between</w:t>
+      </w:r>
+      <w:r>
+        <w:t xml:space="preserve"> 40-70% of obesity is heritable </w:t>
+      </w:r>
+      <w:r>
+        <w:fldChar w:fldCharType="begin" w:fldLock="1"/>
+      </w:r>
+      <w:r>
+        <w:instrText>ADDIN CSL_CITATION { "citationItems" : [ { "id" : "ITEM-1", "itemData" : { "DOI" : "10.1038/nrendo.2013.57", "ISSN" : "1759-5037", "PMID" : "23529041", "abstract" : "Obesity is a disorder characterized by an excess accumulation of body fat resulting from a mismatch between energy intake and expenditure. Incidence of obesity has increased dramatically in the past few years, almost certainly fuelled by a shift in dietary habits owing to the widespread availability of low-cost, hypercaloric foods. However, clear differences exist in obesity susceptibility among individuals exposed to the same obesogenic environment, implicating genetic risk factors. Numerous genes have been shown to be involved in the development of monofactorial forms of obesity. In genome-wide association studies, a large number of common variants have been associated with adiposity levels, each accounting for only a small proportion of the predicted heritability. Although the small effect sizes of obesity variants identified in genome-wide association studies currently preclude their utility in clinical settings, screening for a number of monogenic obesity variants is now possible. Such regular screening will provide more informed prognoses and help in the identification of at-risk individuals who could benefit from early intervention, in evaluation of the outcomes of current obesity treatments, and in personalization of the clinical management of obesity. This Review summarizes current advances in obesity genetics and discusses the future of research in this field and the potential relevance to personalized obesity therapy.", "author" : [ { "dropping-particle" : "", "family" : "El-Sayed Moustafa", "given" : "Julia S", "non-dropping-particle" : "", "parse-names" : false, "suffix" : "" }, { "dropping-particle" : "", "family" : "Froguel", "given" : "Philippe", "non-dropping-particle" : "", "parse-names" : false, "suffix" : "" } ], "container-title" : "Nature reviews. Endocrinology", "id" : "ITEM-1", "issue" : "7", "issued" : { "date-parts" : [ [ "2013", "7" ] ] }, "page" : "402-13", "publisher" : "Nature Publishing Group", "title" : "From obesity genetics to the future of personalized obesity therapy.", "type" : "article-journal", "volume" : "9" }, "uris" : [ "http://www.mendeley.com/documents/?uuid=18fc7368-d215-495a-9e94-116c40b6dfdf" ] } ], "mendeley" : { "previouslyFormattedCitation" : "[2]" }, "properties" : { "noteIndex" : 0 }, "schema" : "https://github.com/citation-style-language/schema/raw/master/csl-citation.json" }</w:instrText>
+      </w:r>
+      <w:r>
+        <w:fldChar w:fldCharType="separate"/>
+      </w:r>
+      <w:r>
+        <w:rPr>
+          <w:noProof/>
+        </w:rPr>
+        <w:t>[2]</w:t>
+      </w:r>
+      <w:r>
+        <w:fldChar w:fldCharType="end"/>
+      </w:r>
+      <w:r>
+        <w:t>.</w:t>
+      </w:r>
+      <w:r>
+        <w:t xml:space="preserve">  The non-heritable component of obesity and </w:t>
+      </w:r>
+      <w:r>
+        <w:t xml:space="preserve">the factors </w:t>
+      </w:r>
+      <w:r>
+        <w:t xml:space="preserve">that </w:t>
+      </w:r>
+      <w:r>
+        <w:t xml:space="preserve">modulate </w:t>
+      </w:r>
+      <w:r>
+        <w:t>it are</w:t>
+      </w:r>
+      <w:r>
+        <w:t xml:space="preserve"> harder to estimate </w:t>
+      </w:r>
+      <w:r>
+        <w:t xml:space="preserve">independently </w:t>
+      </w:r>
+      <w:r>
+        <w:t>due to variations in diet, exercise and other factors</w:t>
+      </w:r>
+      <w:r>
+        <w:t>.</w:t>
+      </w:r>
+    </w:p>
+    <w:p>
+      <w:pPr>
+        <w:spacing w:line="480" w:lineRule="auto"/>
+      </w:pPr>
+    </w:p>
+    <w:p>
+      <w:pPr>
+        <w:spacing w:line="480" w:lineRule="auto"/>
+      </w:pPr>
+      <w:r>
+        <w:t xml:space="preserve">Identifying at risk populations of patients and determining how to </w:t>
+      </w:r>
+      <w:r>
+        <w:t>prioritize limited health care spending</w:t>
+      </w:r>
+      <w:r>
+        <w:t xml:space="preserve"> is a </w:t>
+      </w:r>
+      <w:r>
+        <w:t>major public health issue</w:t>
+      </w:r>
+      <w:r>
+        <w:t>.</w:t>
+      </w:r>
+      <w:r>
+        <w:t xml:space="preserve"> </w:t>
+      </w:r>
+      <w:r>
+        <w:t xml:space="preserve">However, </w:t>
+      </w:r>
+      <w:r>
+        <w:t>outside of genetic tests for monogenic obesity disorders</w:t>
+      </w:r>
+      <w:r>
+        <w:t>,</w:t>
+      </w:r>
+      <w:r>
+        <w:t xml:space="preserve"> there </w:t>
+      </w:r>
+      <w:r>
+        <w:t xml:space="preserve">are </w:t>
+      </w:r>
+      <w:r>
+        <w:t xml:space="preserve">few </w:t>
+      </w:r>
+      <w:r>
+        <w:t xml:space="preserve">good diagnostic criteria for early prevention of weight gain.  Furthermore, the mechanisms </w:t>
+      </w:r>
+      <w:r>
+        <w:t xml:space="preserve">that </w:t>
+      </w:r>
+      <w:r>
+        <w:t>cause the variable susceptibility to diet</w:t>
+      </w:r>
+      <w:r>
+        <w:t>-</w:t>
+      </w:r>
+      <w:r>
+        <w:t>induced obesity are not well understood.</w:t>
+      </w:r>
+      <w:r>
+        <w:t xml:space="preserve">   </w:t>
+      </w:r>
+      <w:r>
+        <w:t xml:space="preserve">Previous work has suggested </w:t>
+      </w:r>
+      <w:r>
+        <w:t xml:space="preserve">a variety of factors </w:t>
+      </w:r>
+      <w:r>
+        <w:t>are</w:t>
+      </w:r>
+      <w:r>
+        <w:t xml:space="preserve"> predictive of weight gain in human populations</w:t>
+      </w:r>
+      <w:r>
+        <w:t>,</w:t>
+      </w:r>
+      <w:r>
+        <w:t xml:space="preserve"> including </w:t>
+      </w:r>
+      <w:r>
+        <w:t xml:space="preserve">birth weight </w:t>
+      </w:r>
+      <w:r>
+        <w:fldChar w:fldCharType="begin" w:fldLock="1"/>
+      </w:r>
+      <w:r>
+        <w:instrText>ADDIN CSL_CITATION { "citationItems" : [ { "id" : "ITEM-1", "itemData" : { "DOI" : "10.1111/j.1467-789X.2011.00867.x", "ISSN" : "1467-789X", "PMID" : "21438992", "abstract" : "This report describes the association between birth weight (BW) and obesity. Screening of 478 citations from five electronic databases resulted in the inclusion of 33 studies, most of medium quality. The meta-analysis included 20 of these published studies. The 13 remaining articles did not provide sufficient dichotomous data and were systematically reviewed, revealing results consistent with the meta-analysis. Our results revealed that high BW (&gt;4000 g) was associated with increased risk of obesity (odds ratio [OR], 2.07; 95% confidence interval [CI], 1.91-2.24) compared with subjects with BW \u2264 4000 g. Low BW (&lt;2500 g) was associated with decreased risk of obesity (OR, 0.61; 95% CI, 0.46-0.80) compared with subjects with BW \u2265 2500 g. However, when two studies exhibited selection bias were removed, the results indicated no significant association between low BW and obesity (OR, 0.77; 95% CI, 0.58-1.04). Sensitivity analyses showed that differences in the study design, sample size and quality grade of the study had an effect on the low BW/obesity association, which low BW was not associated with the risk of obesity in cohort studies, studies with large sample sizes and studies with high quality grades. Pooled results were similar when normal birth weight (2500-4000 g) was used as the reference category. Subgroup analyses based on different growth and developmental stages (pre-school children, school children and adolescents) also revealed that high BW was associated with increased risk of obesity from childhood to early adulthood. No significant evidence of publication bias was present. These results suggest that high BW is associated with increased risk of obesity and may serve as a mediator between prenatal influences and later disease risk.", "author" : [ { "dropping-particle" : "", "family" : "Yu", "given" : "Z B", "non-dropping-particle" : "", "parse-names" : false, "suffix" : "" }, { "dropping-particle" : "", "family" : "Han", "given" : "S P", "non-dropping-particle" : "", "parse-names" : false, "suffix" : "" }, { "dropping-particle" : "", "family" : "Zhu", "given" : "G Z", "non-dropping-particle" : "", "parse-names" : false, "suffix" : "" }, { "dropping-particle" : "", "family" : "Zhu", "given" : "C", "non-dropping-particle" : "", "parse-names" : false, "suffix" : "" }, { "dropping-particle" : "", "family" : "Wang", "given" : "X J", "non-dropping-particle" : "", "parse-names" : false, "suffix" : "" }, { "dropping-particle" : "", "family" : "Cao", "given" : "X G", "non-dropping-particle" : "", "parse-names" : false, "suffix" : "" }, { "dropping-particle" : "", "family" : "Guo", "given" : "X R", "non-dropping-particle" : "", "parse-names" : false, "suffix" : "" } ], "container-title" : "Obesity reviews : an official journal of the International Association for the Study of Obesity", "id" : "ITEM-1", "issue" : "7", "issued" : { "date-parts" : [ [ "2011", "7" ] ] }, "page" : "525-42", "title" : "Birth weight and subsequent risk of obesity: a systematic review and meta-analysis.", "type" : "article-journal", "volume" : "12" }, "uris" : [ "http://www.mendeley.com/documents/?uuid=47117a41-e397-4266-aae4-eac0dbe64d4a" ] }, { "id" : "ITEM-2", "itemData" : { "DOI" : "10.1038/ijo.2011.248", "ISSN" : "1476-5497", "PMID" : "22158263", "abstract" : "OBJECTIVES: Rates of high birth weight infants, overweight and obese children and adults are increasing. The associations between birth weight and adult weight may have consequences for the obesity epidemic across generations. We examined the association between mothers' birth weight for gestational age and adult body mass index (BMI) and these factors' joint effect on risk of having a large-for-gestational-age (LGA) offspring (&gt;+2 s.d. above the mean).\n\nDESIGN: A cohort of 162\u2009676 mothers and their first-born offspring with birth information recorded on mothers and offspring in the nation-wide Swedish Medical Birth Register 1973-2006.\n\nRESULTS: Compared with mothers with appropriate birth weight for gestational age (AGA; -1 to +1 s.d.), mothers born LGA had increased risks of overweight (BMI 25.0-29.9; odds ratio (OR), 1.50; 95% CI 1.39-1.61), obesity class I (BMI 30.0-34.9; OR 1.77; 95% CI 1.59-1.98), obesity class II (BMI 35.0-39.9; OR 2.77; 95% CI 2.37-3.24) and obesity class III (BMI \u226540.0; OR 2.04; 95% CI 1.49-2.80). In each stratum of mother's birth weight for gestational age, risk of having an LGA offspring increased with mother's BMI. The risk of an LGA offspring was highest among women with a high (\u226530) BMI who also had a high birth weight for gestational age (&gt;+1 s.d.). In these groups, the ORs for LGA offspring ranged from 5 to 14 when compared with mothers born AGA with normal BMI (\u226424.9). However, the strongest increase in risk by BMI was seen among mothers born SGA: the OR of having an LGA offspring was 13 times as high among SGA mothers with BMI \u226535.0 compared with the OR among SGA mothers with normal BMI (ORs=4.61 and 0.35, respectively).\n\nCONCLUSIONS: Prenatal conditions are important for the obesity epidemic. Prevention of LGA births may contribute to curtail the intergenerational vicious cycle of obesity.", "author" : [ { "dropping-particle" : "", "family" : "Cnattingius", "given" : "S", "non-dropping-particle" : "", "parse-names" : false, "suffix" : "" }, { "dropping-particle" : "", "family" : "Villamor", "given" : "E", "non-dropping-particle" : "", "parse-names" : false, "suffix" : "" }, { "dropping-particle" : "", "family" : "Lagerros", "given" : "Y T", "non-dropping-particle" : "", "parse-names" : false, "suffix" : "" }, { "dropping-particle" : "", "family" : "Wikstr\u00f6m", "given" : "a-K", "non-dropping-particle" : "", "parse-names" : false, "suffix" : "" }, { "dropping-particle" : "", "family" : "Granath", "given" : "F", "non-dropping-particle" : "", "parse-names" : false, "suffix" : "" } ], "container-title" : "International journal of obesity (2005)", "id" : "ITEM-2", "issue" : "10", "issued" : { "date-parts" : [ [ "2012", "10" ] ] }, "page" : "1320-4", "title" : "High birth weight and obesity--a vicious circle across generations.", "type" : "article-journal", "volume" : "36" }, "uris" : [ "http://www.mendeley.com/documents/?uuid=5a9fd95f-eb00-412b-8028-8dcc266438b3" ] } ], "mendeley" : { "previouslyFormattedCitation" : "[3, 4]" }, "properties" : { "noteIndex" : 0 }, "schema" : "https://github.com/citation-style-language/schema/raw/master/csl-citation.json" }</w:instrText>
+      </w:r>
+      <w:r>
+        <w:fldChar w:fldCharType="separate"/>
+      </w:r>
+      <w:r>
+        <w:rPr>
+          <w:noProof/>
+        </w:rPr>
+        <w:t>[3, 4]</w:t>
+      </w:r>
+      <w:r>
+        <w:fldChar w:fldCharType="end"/>
+      </w:r>
+      <w:r>
+        <w:t xml:space="preserve">, </w:t>
+      </w:r>
+      <w:r>
+        <w:t xml:space="preserve">leptin </w:t>
+      </w:r>
+      <w:r>
+        <w:fldChar w:fldCharType="begin" w:fldLock="1"/>
+      </w:r>
+      <w:r>
+        <w:instrText>ADDIN CSL_CITATION { "citationItems" : [ { "id" : "ITEM-1", "itemData" : { "DOI" : "10.1139/apnm-2012-0225", "ISSN" : "1715-5320", "PMID" : "23537019", "abstract" : "Complete leptin deficiency is associated with weight gain and extreme obesity, according to studies of animals and of monogenic obesity in humans. It is still a matter of debate whether relative leptin deficiency plays a physiologic role in adiposity regulation in free-living humans. We hypothesized that leptin levels would be associated with subsequent weight changes in healthy normal-weight young adults. Our prospective cohort involved 150 healthy young adults (114 women and 36 men) followed over their years of study at the Universit\u00e9 de Sherbrooke. Anthropometric measurements, fasting blood samples, 3-day food diaries, and a physical activity questionnaire were collected at baseline. Leptin levels were measured with radioimmunoassay. Associations between baseline leptin levels and subsequent anthropometric changes were assessed with multivariable linear regression models to account for adiposity at baseline, food intake, and energy expenditure. Over the 2-year follow-up, changes in body mass index (BMI) ranged from -0.8 to +2.6 kg\u00b7m(-2) in men (mean BMI change, +0.6 kg\u00b7m(-2)) and from -2.5 to +3.7 kg\u00b7m(-2) in women (mean BMI change, +0.1 kg\u00b7m(-2)). Lower leptin levels at baseline were associated with a higher risk of weight gain in women (r = -0.24; p = 0.01 for change in BMI) and in men (r = -0.27, p = 0.11), even after accounting for baseline BMI, total daily caloric intake, and energy expenditure (p = 0.02). In the subsample measured at 4 years (n = 63), baseline leptin levels were not associated with 4-year weight changes. Lower leptin levels are associated with a higher risk of weight gain over 2 years in healthy young adults.", "author" : [ { "dropping-particle" : "", "family" : "Allard", "given" : "Catherine", "non-dropping-particle" : "", "parse-names" : false, "suffix" : "" }, { "dropping-particle" : "", "family" : "Doyon", "given" : "Myriam", "non-dropping-particle" : "", "parse-names" : false, "suffix" : "" }, { "dropping-particle" : "", "family" : "Brown", "given" : "Christine", "non-dropping-particle" : "", "parse-names" : false, "suffix" : "" }, { "dropping-particle" : "", "family" : "Carpentier", "given" : "Andre C", "non-dropping-particle" : "", "parse-names" : false, "suffix" : "" }, { "dropping-particle" : "", "family" : "Langlois", "given" : "Marie-France", "non-dropping-particle" : "", "parse-names" : false, "suffix" : "" }, { "dropping-particle" : "", "family" : "Hivert", "given" : "Marie-France", "non-dropping-particle" : "", "parse-names" : false, "suffix" : "" } ], "container-title" : "Applied physiology, nutrition, and metabolism = Physiologie appliqu\u00e9e, nutrition et m\u00e9tabolisme", "id" : "ITEM-1", "issue" : "3", "issued" : { "date-parts" : [ [ "2013", "3" ] ] }, "page" : "280-5", "title" : "Lower leptin levels are associated with higher risk of weight gain over 2 years in healthy young adults.", "type" : "article-journal", "volume" : "38" }, "uris" : [ "http://www.mendeley.com/documents/?uuid=9f9ca817-da0f-41e3-822a-0f94a8a9e2b2" ] } ], "mendeley" : { "previouslyFormattedCitation" : "[5]" }, "properties" : { "noteIndex" : 0 }, "schema" : "https://github.com/citation-style-language/schema/raw/master/csl-citation.json" }</w:instrText>
+      </w:r>
+      <w:r>
+        <w:fldChar w:fldCharType="separate"/>
+      </w:r>
+      <w:r>
+        <w:rPr>
+          <w:noProof/>
+        </w:rPr>
+        <w:t>[5]</w:t>
+      </w:r>
+      <w:r>
+        <w:fldChar w:fldCharType="end"/>
+      </w:r>
+      <w:r>
+        <w:t xml:space="preserve">, adolescent weight </w:t>
+      </w:r>
+      <w:r>
+        <w:fldChar w:fldCharType="begin" w:fldLock="1"/>
+      </w:r>
+      <w:r>
+        <w:instrText>ADDIN CSL_CITATION { "citationItems" : [ { "id" : "ITEM-1", "itemData" : { "DOI" : "10.1542/peds.2005-1329", "ISSN" : "1098-4275", "PMID" : "16585316", "abstract" : "OBJECTIVE: Limited data suggest that psychological factors, including binge eating, dieting, and depressive symptoms, may predispose children to excessive weight gain. We investigated the relationship between baseline psychological measures and changes in body fat (measured with dual-energy x-ray absorptiometry) over time among children thought to be at high risk for adult obesity.\n\nMETHODS: A cohort study of a convenience sample of children (age: 6-12 years) recruited from Washington, DC, and its suburbs was performed. Subjects were selected to be at increased risk for adult obesity, either because they were overweight when first examined or because their parents were overweight. Children completed questionnaires at baseline that assessed dieting, binge eating, disordered eating attitudes, and depressive symptoms; they underwent measurements of body fat mass at baseline and annually for an average of 4.2 years (SD: 1.8 years).\n\nRESULTS: Five hundred sixty-eight measurements were obtained between July 1996 and December 2004, for 146 children. Both binge eating and dieting predicted increases in body fat. Neither depressive symptoms nor disturbed eating attitudes served as significant predictors. Children who reported binge eating gained, on average, 15% more fat mass, compared with children who did not report binge eating.\n\nCONCLUSIONS: Children's reports of binge eating and dieting were salient predictors of gains in fat mass during middle childhood among children at high risk for adult obesity. Interventions targeting disordered eating behaviors may be useful in preventing excessive fat gain in this high-risk group.", "author" : [ { "dropping-particle" : "", "family" : "Tanofsky-Kraff", "given" : "Marian", "non-dropping-particle" : "", "parse-names" : false, "suffix" : "" }, { "dropping-particle" : "", "family" : "Cohen", "given" : "Marc L", "non-dropping-particle" : "", "parse-names" : false, "suffix" : "" }, { "dropping-particle" : "", "family" : "Yanovski", "given" : "Susan Z", "non-dropping-particle" : "", "parse-names" : false, "suffix" : "" }, { "dropping-particle" : "", "family" : "Cox", "given" : "Christopher", "non-dropping-particle" : "", "parse-names" : false, "suffix" : "" }, { "dropping-particle" : "", "family" : "Theim", "given" : "Kelly R", "non-dropping-particle" : "", "parse-names" : false, "suffix" : "" }, { "dropping-particle" : "", "family" : "Keil", "given" : "Margaret", "non-dropping-particle" : "", "parse-names" : false, "suffix" : "" }, { "dropping-particle" : "", "family" : "Reynolds", "given" : "James C", "non-dropping-particle" : "", "parse-names" : false, "suffix" : "" }, { "dropping-particle" : "", "family" : "Yanovski", "given" : "Jack a", "non-dropping-particle" : "", "parse-names" : false, "suffix" : "" } ], "container-title" : "Pediatrics", "id" : "ITEM-1", "issue" : "4", "issued" : { "date-parts" : [ [ "2006", "4" ] ] }, "page" : "1203-9", "title" : "A prospective study of psychological predictors of body fat gain among children at high risk for adult obesity.", "type" : "article-journal", "volume" : "117" }, "uris" : [ "http://www.mendeley.com/documents/?uuid=8a73ce9d-281f-4ea2-91dc-b697a1126e6f" ] } ], "mendeley" : { "previouslyFormattedCitation" : "[6]" }, "properties" : { "noteIndex" : 0 }, "schema" : "https://github.com/citation-style-language/schema/raw/master/csl-citation.json" }</w:instrText>
+      </w:r>
+      <w:r>
+        <w:fldChar w:fldCharType="separate"/>
+      </w:r>
+      <w:r>
+        <w:rPr>
+          <w:noProof/>
+        </w:rPr>
+        <w:t>[6]</w:t>
+      </w:r>
+      <w:r>
+        <w:fldChar w:fldCharType="end"/>
+      </w:r>
+      <w:r>
+        <w:t xml:space="preserve"> and binge eating </w:t>
+      </w:r>
+      <w:r>
+        <w:fldChar w:fldCharType="begin" w:fldLock="1"/>
+      </w:r>
+      <w:r>
+        <w:instrText>ADDIN CSL_CITATION { "citationItems" : [ { "id" : "ITEM-1", "itemData" : { "DOI" : "10.1542/peds.2005-1329", "ISSN" : "1098-4275", "PMID" : "16585316", "abstract" : "OBJECTIVE: Limited data suggest that psychological factors, including binge eating, dieting, and depressive symptoms, may predispose children to excessive weight gain. We investigated the relationship between baseline psychological measures and changes in body fat (measured with dual-energy x-ray absorptiometry) over time among children thought to be at high risk for adult obesity.\n\nMETHODS: A cohort study of a convenience sample of children (age: 6-12 years) recruited from Washington, DC, and its suburbs was performed. Subjects were selected to be at increased risk for adult obesity, either because they were overweight when first examined or because their parents were overweight. Children completed questionnaires at baseline that assessed dieting, binge eating, disordered eating attitudes, and depressive symptoms; they underwent measurements of body fat mass at baseline and annually for an average of 4.2 years (SD: 1.8 years).\n\nRESULTS: Five hundred sixty-eight measurements were obtained between July 1996 and December 2004, for 146 children. Both binge eating and dieting predicted increases in body fat. Neither depressive symptoms nor disturbed eating attitudes served as significant predictors. Children who reported binge eating gained, on average, 15% more fat mass, compared with children who did not report binge eating.\n\nCONCLUSIONS: Children's reports of binge eating and dieting were salient predictors of gains in fat mass during middle childhood among children at high risk for adult obesity. Interventions targeting disordered eating behaviors may be useful in preventing excessive fat gain in this high-risk group.", "author" : [ { "dropping-particle" : "", "family" : "Tanofsky-Kraff", "given" : "Marian", "non-dropping-particle" : "", "parse-names" : false, "suffix" : "" }, { "dropping-particle" : "", "family" : "Cohen", "given" : "Marc L", "non-dropping-particle" : "", "parse-names" : false, "suffix" : "" }, { "dropping-particle" : "", "family" : "Yanovski", "given" : "Susan Z", "non-dropping-particle" : "", "parse-names" : false, "suffix" : "" }, { "dropping-particle" : "", "family" : "Cox", "given" : "Christopher", "non-dropping-particle" : "", "parse-names" : false, "suffix" : "" }, { "dropping-particle" : "", "family" : "Theim", "given" : "Kelly R", "non-dropping-particle" : "", "parse-names" : false, "suffix" : "" }, { "dropping-particle" : "", "family" : "Keil", "given" : "Margaret", "non-dropping-particle" : "", "parse-names" : false, "suffix" : "" }, { "dropping-particle" : "", "family" : "Reynolds", "given" : "James C", "non-dropping-particle" : "", "parse-names" : false, "suffix" : "" }, { "dropping-particle" : "", "family" : "Yanovski", "given" : "Jack a", "non-dropping-particle" : "", "parse-names" : false, "suffix" : "" } ], "container-title" : "Pediatrics", "id" : "ITEM-1", "issue" : "4", "issued" : { "date-parts" : [ [ "2006", "4" ] ] }, "page" : "1203-9", "title" : "A prospective study of psychological predictors of body fat gain among children at high risk for adult obesity.", "type" : "article-journal", "volume" : "117" }, "uris" : [ "http://www.mendeley.com/documents/?uuid=8a73ce9d-281f-4ea2-91dc-b697a1126e6f" ] }, { "id" : "ITEM-2", "itemData" : { "DOI" : "10.1097/00004583-199806000-00009", "ISSN" : "0890-8567", "PMID" : "9628079", "abstract" : "OBJECTIVE: To examine the young adult physical health outcomes of adolescent girls with behavior problems. METHOD: Girls with conduct disorder, girls with depression, girls with anxiety, and healthy girls (N = 459) who had been evaluated at age 15 years were followed up at age 21, when general physical health, substance dependence, and reproductive health were assessed. RESULTS: After control for potentially confounding variables including prior health, adolescent conduct disorder predicted more medical problems, poorer self-reported overall health, lower body mass index, alcohol and/or marijuana dependence, tobacco dependence, daily smoking, more lifetime sexual partners, sexually transmitted disease, and early pregnancy. Adolescent depression predicted only adult tobacco dependence and more medical problems; adolescent anxiety predicted more medical problems. CONCLUSIONS: The robust link between female adolescent conduct disorder and poor physical health in adulthood suggests that intervention with girls who have conduct disorder may be a strategy for preventing subsequent health problems.", "author" : [ { "dropping-particle" : "", "family" : "Bardone", "given" : "A M", "non-dropping-particle" : "", "parse-names" : false, "suffix" : "" }, { "dropping-particle" : "", "family" : "Moffitt", "given" : "T E", "non-dropping-particle" : "", "parse-names" : false, "suffix" : "" }, { "dropping-particle" : "", "family" : "Caspi", "given" : "A", "non-dropping-particle" : "", "parse-names" : false, "suffix" : "" }, { "dropping-particle" : "", "family" : "Dickson", "given" : "N", "non-dropping-particle" : "", "parse-names" : false, "suffix" : "" }, { "dropping-particle" : "", "family" : "Stanton", "given" : "W R", "non-dropping-particle" : "", "parse-names" : false, "suffix" : "" }, { "dropping-particle" : "", "family" : "Silva", "given" : "P A", "non-dropping-particle" : "", "parse-names" : false, "suffix" : "" } ], "container-title" : "Journal of the American Academy of Child and Adolescent Psychiatry", "id" : "ITEM-2", "issue" : "6", "issued" : { "date-parts" : [ [ "1998", "6" ] ] }, "page" : "594-601", "title" : "Adult physical health outcomes of adolescent girls with conduct disorder, depression, and anxiety.", "type" : "article-journal", "volume" : "37" }, "uris" : [ "http://www.mendeley.com/documents/?uuid=1897a4e6-9c19-49e9-930f-a1d3351dd8b4" ] } ], "mendeley" : { "previouslyFormattedCitation" : "[6, 7]" }, "properties" : { "noteIndex" : 0 }, "schema" : "https://github.com/citation-style-language/schema/raw/master/csl-citation.json" }</w:instrText>
+      </w:r>
+      <w:r>
+        <w:fldChar w:fldCharType="separate"/>
+      </w:r>
+      <w:r>
+        <w:rPr>
+          <w:noProof/>
+        </w:rPr>
+        <w:t>[6, 7]</w:t>
+      </w:r>
+      <w:r>
+        <w:fldChar w:fldCharType="end"/>
+      </w:r>
+      <w:r>
+        <w:t xml:space="preserve"> </w:t>
+      </w:r>
+      <w:r>
+        <w:t>but</w:t>
+      </w:r>
+      <w:r>
+        <w:t xml:space="preserve"> these are </w:t>
+      </w:r>
+      <w:r>
+        <w:t xml:space="preserve">often </w:t>
+      </w:r>
+      <w:r>
+        <w:t>difficult to separate from other genetic and socio-economic factors in human populations.</w:t>
+      </w:r>
+      <w:r>
+        <w:t xml:space="preserve">  Furthermore, the time at which these predictive factors should be assessed is not clear. </w:t>
+      </w:r>
+    </w:p>
+    <w:p>
+      <w:pPr>
+        <w:spacing w:line="480" w:lineRule="auto"/>
+      </w:pPr>
+    </w:p>
+    <w:p>
+      <w:pPr>
+        <w:spacing w:line="480" w:lineRule="auto"/>
+      </w:pPr>
+      <w:r>
+        <w:t>Mouse models of obesity have been important to our understanding of the molecular mechanisms underlying obesity</w:t>
+      </w:r>
+      <w:r>
+        <w:t xml:space="preserve"> by</w:t>
+      </w:r>
+      <w:r>
+        <w:t xml:space="preserve"> allow</w:t>
+      </w:r>
+      <w:r>
+        <w:t>ing</w:t>
+      </w:r>
+      <w:r>
+        <w:t xml:space="preserve"> investigators to control the genetics and environment of animals </w:t>
+      </w:r>
+      <w:r>
+        <w:t>at a very high level</w:t>
+      </w:r>
+      <w:r>
+        <w:t xml:space="preserve">.  </w:t>
+      </w:r>
+      <w:r>
+        <w:t>Inbred C57BL/6J mice are highly genetically similar</w:t>
+      </w:r>
+      <w:r>
+        <w:t xml:space="preserve"> and are maintained to reduce genetic drift </w:t>
+      </w:r>
+      <w:r>
+        <w:fldChar w:fldCharType="begin" w:fldLock="1"/>
+      </w:r>
+      <w:r>
+        <w:instrText>ADDIN CSL_CITATION { "citationItems" : [ { "id" : "ITEM-1", "itemData" : { "DOI" : "10.1016/j.tig.2006.09.010", "ISSN" : "0168-9525", "PMID" : "17007958", "abstract" : "In science it is imperative that the basic reagents and materials are defined and uniform. Unlike chemical reagents, which are uniform over time, mice, like all living creatures, have an intrinsic genetic drive to change, with mutations accumulating over time leading to increasing genetic variation and phenotypic change. Such changes compromise the reproducibility of experimental data over time and place. The use of the mouse has expanded rapidly in recent years and many scientists who have turned to the mouse as a research model might be unaware of the profound impact of changes in genetic background. Here we discuss the sources of genetic change and strategies to reduce them with the idea of strengthening international genetic standards for inbred mice.", "author" : [ { "dropping-particle" : "", "family" : "Taft", "given" : "Robert A", "non-dropping-particle" : "", "parse-names" : false, "suffix" : "" }, { "dropping-particle" : "", "family" : "Davisson", "given" : "Muriel", "non-dropping-particle" : "", "parse-names" : false, "suffix" : "" }, { "dropping-particle" : "V", "family" : "Wiles", "given" : "Michael", "non-dropping-particle" : "", "parse-names" : false, "suffix" : "" } ], "container-title" : "Trends in genetics : TIG", "id" : "ITEM-1", "issue" : "12", "issued" : { "date-parts" : [ [ "2006", "12" ] ] }, "page" : "649-53", "title" : "Know thy mouse.", "type" : "article-journal", "volume" : "22" }, "uris" : [ "http://www.mendeley.com/documents/?uuid=95337471-532a-4853-b467-199db957538b" ] }, { "id" : "ITEM-2", "itemData" : { "URL" : "http://jaxmice.jax.org/genetichealth/stability.html", "accessed" : { "date-parts" : [ [ "2014", "4", "28" ] ] }, "author" : [ { "dropping-particle" : "", "family" : "Jackson Laboratories", "given" : "", "non-dropping-particle" : "", "parse-names" : false, "suffix" : "" } ], "id" : "ITEM-2", "issued" : { "date-parts" : [ [ "2014" ] ] }, "title" : "Patented Genetic Stability Program", "type" : "webpage" }, "uris" : [ "http://www.mendeley.com/documents/?uuid=1653ca00-8dfd-4ee6-a9b8-83d90fae8ea4" ] } ], "mendeley" : { "previouslyFormattedCitation" : "[8, 9]" }, "properties" : { "noteIndex" : 0 }, "schema" : "https://github.com/citation-style-language/schema/raw/master/csl-citation.json" }</w:instrText>
+      </w:r>
+      <w:r>
+        <w:fldChar w:fldCharType="separate"/>
+      </w:r>
+      <w:r>
+        <w:rPr>
+          <w:noProof/>
+        </w:rPr>
+        <w:t>[8, 9]</w:t>
+      </w:r>
+      <w:r>
+        <w:fldChar w:fldCharType="end"/>
+      </w:r>
+      <w:r>
+        <w:t>.  A previous</w:t>
+      </w:r>
+      <w:r>
+        <w:t xml:space="preserve"> study </w:t>
+      </w:r>
+      <w:r>
+        <w:lastRenderedPageBreak/>
+        <w:t xml:space="preserve">identified variable responses to weight gain in inbred C57BL/6J mice and suggested that this was established early in life, shortly after weaning </w:t>
+      </w:r>
+      <w:r>
+        <w:fldChar w:fldCharType="begin" w:fldLock="1"/>
+      </w:r>
+      <w:r>
+        <w:instrText>ADDIN CSL_CITATION { "citationItems" : [ { "id" : "ITEM-1", "itemData" : { "DOI" : "10.1371/journal.pgen.0020081", "ISSN" : "1553-7404", "PMID" : "16733553", "abstract" : "High phenotypic variation in diet-induced obesity in male C57BL/6J inbred mice suggests a molecular model to investigate non-genetic mechanisms of obesity. Feeding mice a high-fat diet beginning at 8 wk of age resulted in a 4-fold difference in adiposity. The phenotypes of mice characteristic of high or low gainers were evident by 6 wk of age, when mice were still on a low-fat diet; they were amplified after being switched to the high-fat diet and persisted even after the obesogenic protocol was interrupted with a calorically restricted, low-fat chow diet. Accordingly, susceptibility to diet-induced obesity in genetically identical mice is a stable phenotype that can be detected in mice shortly after weaning. Chronologically, differences in adiposity preceded those of feeding efficiency and food intake, suggesting that observed difference in leptin secretion is a factor in determining phenotypes related to food intake. Gene expression analyses of adipose tissue and hypothalamus from mice with low and high weight gain, by microarray and qRT-PCR, showed major changes in the expression of genes of Wnt signaling and tissue re-modeling in adipose tissue. In particular, elevated expression of SFRP5, an inhibitor of Wnt signaling, the imprinted gene MEST and BMP3 may be causally linked to fat mass expansion, since differences in gene expression observed in biopsies of epididymal fat at 7 wk of age (before the high-fat diet) correlated with adiposity after 8 wk on a high-fat diet. We propose that C57BL/6J mice have the phenotypic characteristics suitable for a model to investigate epigenetic mechanisms within adipose tissue that underlie diet-induced obesity.", "author" : [ { "dropping-particle" : "", "family" : "Koza", "given" : "Robert A", "non-dropping-particle" : "", "parse-names" : false, "suffix" : "" }, { "dropping-particle" : "", "family" : "Nikonova", "given" : "Larissa", "non-dropping-particle" : "", "parse-names" : false, "suffix" : "" }, { "dropping-particle" : "", "family" : "Hogan", "given" : "Jessica", "non-dropping-particle" : "", "parse-names" : false, "suffix" : "" }, { "dropping-particle" : "", "family" : "Rim", "given" : "Jong-seop", "non-dropping-particle" : "", "parse-names" : false, "suffix" : "" }, { "dropping-particle" : "", "family" : "Mendoza", "given" : "Tamra", "non-dropping-particle" : "", "parse-names" : false, "suffix" : "" }, { "dropping-particle" : "", "family" : "Faulk", "given" : "Christopher", "non-dropping-particle" : "", "parse-names" : false, "suffix" : "" }, { "dropping-particle" : "", "family" : "Skaf", "given" : "Jihad", "non-dropping-particle" : "", "parse-names" : false, "suffix" : "" }, { "dropping-particle" : "", "family" : "Kozak", "given" : "Leslie P", "non-dropping-particle" : "", "parse-names" : false, "suffix" : "" } ], "container-title" : "PLoS genetics", "id" : "ITEM-1", "issue" : "5", "issued" : { "date-parts" : [ [ "2006", "5" ] ] }, "page" : "e81", "title" : "Changes in gene expression foreshadow diet-induced obesity in genetically identical mice.", "type" : "article-journal", "volume" : "2" }, "uris" : [ "http://www.mendeley.com/documents/?uuid=f788d75b-46a9-4e24-9054-9eee04bf6a1e" ] } ], "mendeley" : { "previouslyFormattedCitation" : "[10]" }, "properties" : { "noteIndex" : 0 }, "schema" : "https://github.com/citation-style-language/schema/raw/master/csl-citation.json" }</w:instrText>
+      </w:r>
+      <w:r>
+        <w:fldChar w:fldCharType="separate"/>
+      </w:r>
+      <w:r>
+        <w:rPr>
+          <w:noProof/>
+        </w:rPr>
+        <w:t>[10]</w:t>
+      </w:r>
+      <w:r>
+        <w:fldChar w:fldCharType="end"/>
+      </w:r>
+      <w:r>
+        <w:t xml:space="preserve">.  </w:t>
+      </w:r>
+      <w:r>
+        <w:t xml:space="preserve">To test the amount of variability in an inbred mouse strain we performed diet and genetic induced obesity studies on inbred </w:t>
+      </w:r>
+      <w:r>
+        <w:t>mice in animal facilities</w:t>
+      </w:r>
+      <w:r>
+        <w:t xml:space="preserve"> at two sites.</w:t>
+      </w:r>
+      <w:r>
+        <w:t xml:space="preserve">  </w:t>
+      </w:r>
+      <w:r>
+        <w:t>A</w:t>
+      </w:r>
+      <w:r>
+        <w:t xml:space="preserve">nimals were fed </w:t>
+      </w:r>
+      <w:r>
+        <w:t xml:space="preserve">either </w:t>
+      </w:r>
+      <w:r>
+        <w:t>a</w:t>
+      </w:r>
+      <w:r>
+        <w:t>n</w:t>
+      </w:r>
+      <w:r>
+        <w:t xml:space="preserve"> obesogenic </w:t>
+      </w:r>
+      <w:r>
+        <w:t xml:space="preserve">high fat diet </w:t>
+      </w:r>
+      <w:r>
+        <w:t xml:space="preserve">(HFD) </w:t>
+      </w:r>
+      <w:r>
+        <w:t xml:space="preserve">or one of </w:t>
+      </w:r>
+      <w:r>
+        <w:t xml:space="preserve">two control diets </w:t>
+      </w:r>
+      <w:r>
+        <w:t>(CD or normal chow diet; NCD</w:t>
+      </w:r>
+      <w:r>
+        <w:t>, see Table 1</w:t>
+      </w:r>
       <w:bookmarkStart w:id="0" w:name="_GoBack"/>
       <w:bookmarkEnd w:id="0"/>
       <w:r>
-        <w:t xml:space="preserve"> correlation with high fat d</w:t>
-      </w:r>
-      <w:r>
-        <w:t>iet</w:t>
-      </w:r>
-      <w:r>
-        <w:t>-</w:t>
-      </w:r>
-      <w:r>
-        <w:t xml:space="preserve">induced weight gain. </w:t>
-      </w:r>
-      <w:r>
-        <w:t>These data</w:t>
-      </w:r>
-      <w:r>
-        <w:t xml:space="preserve"> suggest that fasting</w:t>
-      </w:r>
-      <w:r>
-        <w:t>-</w:t>
-      </w:r>
-      <w:r>
-        <w:t>induced weight loss</w:t>
-      </w:r>
-      <w:r>
-        <w:t xml:space="preserve"> </w:t>
-      </w:r>
-      <w:r>
-        <w:t>in adolescent mice</w:t>
-      </w:r>
-      <w:r>
-        <w:t xml:space="preserve"> is a </w:t>
-      </w:r>
-      <w:r>
-        <w:t xml:space="preserve">useful </w:t>
-      </w:r>
-      <w:r>
-        <w:t xml:space="preserve">predictor of diet-induced weight gain. </w:t>
-      </w:r>
-    </w:p>
-    <w:p>
-      <w:pPr>
-        <w:spacing w:line="480" w:lineRule="auto"/>
-      </w:pPr>
-      <w:r>
-        <w:br w:type="page"/>
-      </w:r>
-    </w:p>
-    <w:p>
-      <w:pPr>
-        <w:pStyle w:val="Heading1"/>
-        <w:spacing w:line="480" w:lineRule="auto"/>
-      </w:pPr>
-      <w:r>
-        <w:lastRenderedPageBreak/>
-        <w:t>Introduction</w:t>
-      </w:r>
-    </w:p>
-    <w:p>
-      <w:pPr>
-        <w:spacing w:line="480" w:lineRule="auto"/>
-      </w:pPr>
-      <w:r>
-        <w:t>Obesity is a major global health concern with</w:t>
-      </w:r>
-      <w:r>
-        <w:t xml:space="preserve"> an estimated 1.4 billion overweight and 500 million obese individuals worldwide </w:t>
-      </w:r>
-      <w:r>
-        <w:fldChar w:fldCharType="begin" w:fldLock="1"/>
-      </w:r>
-      <w:r>
-        <w:instrText>ADDIN CSL_CITATION { "citationItems" : [ { "id" : "ITEM-1", "itemData" : { "URL" : "http://www.who.int/mediacentre/factsheets/fs311/en/", "author" : [ { "dropping-particle" : "", "family" : "World Health Organization", "given" : "", "non-dropping-particle" : "", "parse-names" : false, "suffix" : "" } ], "id" : "ITEM-1", "issued" : { "date-parts" : [ [ "2013" ] ] }, "title" : "Obesity and Overweight", "type" : "webpage" }, "uris" : [ "http://www.mendeley.com/documents/?uuid=68d43687-5eee-4fe9-9992-e5f1815ef8d0" ] } ], "mendeley" : { "previouslyFormattedCitation" : "[1]" }, "properties" : { "noteIndex" : 0 }, "schema" : "https://github.com/citation-style-language/schema/raw/master/csl-citation.json" }</w:instrText>
-      </w:r>
-      <w:r>
-        <w:fldChar w:fldCharType="separate"/>
-      </w:r>
-      <w:r>
-        <w:rPr>
-          <w:noProof/>
-        </w:rPr>
-        <w:t>[1]</w:t>
-      </w:r>
-      <w:r>
-        <w:fldChar w:fldCharType="end"/>
-      </w:r>
-      <w:r>
-        <w:t xml:space="preserve">.  Obesity has </w:t>
-      </w:r>
-      <w:r>
-        <w:t xml:space="preserve">a </w:t>
-      </w:r>
-      <w:r>
-        <w:t xml:space="preserve">complex </w:t>
-      </w:r>
-      <w:r>
-        <w:t xml:space="preserve">etiology including </w:t>
-      </w:r>
-      <w:r>
-        <w:t xml:space="preserve">both </w:t>
-      </w:r>
-      <w:r>
-        <w:t xml:space="preserve">genetic and environmental inputs.  It has been estimated that </w:t>
-      </w:r>
-      <w:r>
-        <w:t>between</w:t>
-      </w:r>
-      <w:r>
-        <w:t xml:space="preserve"> 40-70% of obesity is heritable </w:t>
-      </w:r>
-      <w:r>
-        <w:fldChar w:fldCharType="begin" w:fldLock="1"/>
-      </w:r>
-      <w:r>
-        <w:instrText>ADDIN CSL_CITATION { "citationItems" : [ { "id" : "ITEM-1", "itemData" : { "DOI" : "10.1038/nrendo.2013.57", "ISSN" : "1759-5037", "PMID" : "23529041", "abstract" : "Obesity is a disorder characterized by an excess accumulation of body fat resulting from a mismatch between energy intake and expenditure. Incidence of obesity has increased dramatically in the past few years, almost certainly fuelled by a shift in dietary habits owing to the widespread availability of low-cost, hypercaloric foods. However, clear differences exist in obesity susceptibility among individuals exposed to the same obesogenic environment, implicating genetic risk factors. Numerous genes have been shown to be involved in the development of monofactorial forms of obesity. In genome-wide association studies, a large number of common variants have been associated with adiposity levels, each accounting for only a small proportion of the predicted heritability. Although the small effect sizes of obesity variants identified in genome-wide association studies currently preclude their utility in clinical settings, screening for a number of monogenic obesity variants is now possible. Such regular screening will provide more informed prognoses and help in the identification of at-risk individuals who could benefit from early intervention, in evaluation of the outcomes of current obesity treatments, and in personalization of the clinical management of obesity. This Review summarizes current advances in obesity genetics and discusses the future of research in this field and the potential relevance to personalized obesity therapy.", "author" : [ { "dropping-particle" : "", "family" : "El-Sayed Moustafa", "given" : "Julia S", "non-dropping-particle" : "", "parse-names" : false, "suffix" : "" }, { "dropping-particle" : "", "family" : "Froguel", "given" : "Philippe", "non-dropping-particle" : "", "parse-names" : false, "suffix" : "" } ], "container-title" : "Nature reviews. Endocrinology", "id" : "ITEM-1", "issue" : "7", "issued" : { "date-parts" : [ [ "2013", "7" ] ] }, "page" : "402-13", "publisher" : "Nature Publishing Group", "title" : "From obesity genetics to the future of personalized obesity therapy.", "type" : "article-journal", "volume" : "9" }, "uris" : [ "http://www.mendeley.com/documents/?uuid=18fc7368-d215-495a-9e94-116c40b6dfdf" ] } ], "mendeley" : { "previouslyFormattedCitation" : "[2]" }, "properties" : { "noteIndex" : 0 }, "schema" : "https://github.com/citation-style-language/schema/raw/master/csl-citation.json" }</w:instrText>
-      </w:r>
-      <w:r>
-        <w:fldChar w:fldCharType="separate"/>
-      </w:r>
-      <w:r>
-        <w:rPr>
-          <w:noProof/>
-        </w:rPr>
-        <w:t>[2]</w:t>
-      </w:r>
-      <w:r>
-        <w:fldChar w:fldCharType="end"/>
-      </w:r>
-      <w:r>
-        <w:t>.</w:t>
-      </w:r>
-      <w:r>
-        <w:t xml:space="preserve">  The non-heritable component of obesity and </w:t>
-      </w:r>
-      <w:r>
-        <w:t xml:space="preserve">the factors </w:t>
-      </w:r>
-      <w:r>
-        <w:t xml:space="preserve">that </w:t>
-      </w:r>
-      <w:r>
-        <w:t xml:space="preserve">modulate </w:t>
-      </w:r>
-      <w:r>
-        <w:t>it are</w:t>
-      </w:r>
-      <w:r>
-        <w:t xml:space="preserve"> harder to estimate </w:t>
-      </w:r>
-      <w:r>
-        <w:t xml:space="preserve">independently </w:t>
-      </w:r>
-      <w:r>
-        <w:t>due to variations in diet, exercise and other factors</w:t>
-      </w:r>
-      <w:r>
-        <w:t>.</w:t>
-      </w:r>
-    </w:p>
-    <w:p>
-      <w:pPr>
-        <w:spacing w:line="480" w:lineRule="auto"/>
-      </w:pPr>
-    </w:p>
-    <w:p>
-      <w:pPr>
-        <w:spacing w:line="480" w:lineRule="auto"/>
-      </w:pPr>
-      <w:r>
-        <w:t xml:space="preserve">Identifying at risk populations of patients and determining how to </w:t>
-      </w:r>
-      <w:r>
-        <w:t>prioritize limited health care spending</w:t>
-      </w:r>
-      <w:r>
-        <w:t xml:space="preserve"> is a </w:t>
-      </w:r>
-      <w:r>
-        <w:t>major public health issue</w:t>
-      </w:r>
-      <w:r>
-        <w:t>.</w:t>
-      </w:r>
-      <w:r>
-        <w:t xml:space="preserve"> </w:t>
-      </w:r>
-      <w:r>
-        <w:t xml:space="preserve">However, </w:t>
-      </w:r>
-      <w:r>
-        <w:t>outside of genetic tests for monogenic obesity disorders</w:t>
-      </w:r>
-      <w:r>
-        <w:t>,</w:t>
-      </w:r>
-      <w:r>
-        <w:t xml:space="preserve"> there </w:t>
-      </w:r>
-      <w:r>
-        <w:t xml:space="preserve">are </w:t>
-      </w:r>
-      <w:r>
-        <w:t xml:space="preserve">few </w:t>
-      </w:r>
-      <w:r>
-        <w:t xml:space="preserve">good diagnostic criteria for early prevention of weight gain.  Furthermore, the mechanisms </w:t>
-      </w:r>
-      <w:r>
-        <w:t xml:space="preserve">that </w:t>
-      </w:r>
-      <w:r>
-        <w:t>cause the variable susceptibility to diet</w:t>
-      </w:r>
-      <w:r>
-        <w:t>-</w:t>
-      </w:r>
-      <w:r>
-        <w:t>induced obesity are not well understood.</w:t>
-      </w:r>
-      <w:r>
-        <w:t xml:space="preserve">   </w:t>
-      </w:r>
-      <w:r>
-        <w:t xml:space="preserve">Previous work has suggested </w:t>
-      </w:r>
-      <w:r>
-        <w:t xml:space="preserve">a variety of factors </w:t>
-      </w:r>
-      <w:r>
-        <w:t>are</w:t>
-      </w:r>
-      <w:r>
-        <w:t xml:space="preserve"> predictive of weight gain in human populations</w:t>
-      </w:r>
-      <w:r>
-        <w:t>,</w:t>
-      </w:r>
-      <w:r>
-        <w:t xml:space="preserve"> including </w:t>
-      </w:r>
-      <w:r>
-        <w:t xml:space="preserve">birth weight </w:t>
-      </w:r>
-      <w:r>
-        <w:fldChar w:fldCharType="begin" w:fldLock="1"/>
-      </w:r>
-      <w:r>
-        <w:instrText>ADDIN CSL_CITATION { "citationItems" : [ { "id" : "ITEM-1", "itemData" : { "DOI" : "10.1111/j.1467-789X.2011.00867.x", "ISSN" : "1467-789X", "PMID" : "21438992", "abstract" : "This report describes the association between birth weight (BW) and obesity. Screening of 478 citations from five electronic databases resulted in the inclusion of 33 studies, most of medium quality. The meta-analysis included 20 of these published studies. The 13 remaining articles did not provide sufficient dichotomous data and were systematically reviewed, revealing results consistent with the meta-analysis. Our results revealed that high BW (&gt;4000 g) was associated with increased risk of obesity (odds ratio [OR], 2.07; 95% confidence interval [CI], 1.91-2.24) compared with subjects with BW \u2264 4000 g. Low BW (&lt;2500 g) was associated with decreased risk of obesity (OR, 0.61; 95% CI, 0.46-0.80) compared with subjects with BW \u2265 2500 g. However, when two studies exhibited selection bias were removed, the results indicated no significant association between low BW and obesity (OR, 0.77; 95% CI, 0.58-1.04). Sensitivity analyses showed that differences in the study design, sample size and quality grade of the study had an effect on the low BW/obesity association, which low BW was not associated with the risk of obesity in cohort studies, studies with large sample sizes and studies with high quality grades. Pooled results were similar when normal birth weight (2500-4000 g) was used as the reference category. Subgroup analyses based on different growth and developmental stages (pre-school children, school children and adolescents) also revealed that high BW was associated with increased risk of obesity from childhood to early adulthood. No significant evidence of publication bias was present. These results suggest that high BW is associated with increased risk of obesity and may serve as a mediator between prenatal influences and later disease risk.", "author" : [ { "dropping-particle" : "", "family" : "Yu", "given" : "Z B", "non-dropping-particle" : "", "parse-names" : false, "suffix" : "" }, { "dropping-particle" : "", "family" : "Han", "given" : "S P", "non-dropping-particle" : "", "parse-names" : false, "suffix" : "" }, { "dropping-particle" : "", "family" : "Zhu", "given" : "G Z", "non-dropping-particle" : "", "parse-names" : false, "suffix" : "" }, { "dropping-particle" : "", "family" : "Zhu", "given" : "C", "non-dropping-particle" : "", "parse-names" : false, "suffix" : "" }, { "dropping-particle" : "", "family" : "Wang", "given" : "X J", "non-dropping-particle" : "", "parse-names" : false, "suffix" : "" }, { "dropping-particle" : "", "family" : "Cao", "given" : "X G", "non-dropping-particle" : "", "parse-names" : false, "suffix" : "" }, { "dropping-particle" : "", "family" : "Guo", "given" : "X R", "non-dropping-particle" : "", "parse-names" : false, "suffix" : "" } ], "container-title" : "Obesity reviews : an official journal of the International Association for the Study of Obesity", "id" : "ITEM-1", "issue" : "7", "issued" : { "date-parts" : [ [ "2011", "7" ] ] }, "page" : "525-42", "title" : "Birth weight and subsequent risk of obesity: a systematic review and meta-analysis.", "type" : "article-journal", "volume" : "12" }, "uris" : [ "http://www.mendeley.com/documents/?uuid=47117a41-e397-4266-aae4-eac0dbe64d4a" ] }, { "id" : "ITEM-2", "itemData" : { "DOI" : "10.1038/ijo.2011.248", "ISSN" : "1476-5497", "PMID" : "22158263", "abstract" : "OBJECTIVES: Rates of high birth weight infants, overweight and obese children and adults are increasing. The associations between birth weight and adult weight may have consequences for the obesity epidemic across generations. We examined the association between mothers' birth weight for gestational age and adult body mass index (BMI) and these factors' joint effect on risk of having a large-for-gestational-age (LGA) offspring (&gt;+2 s.d. above the mean).\n\nDESIGN: A cohort of 162\u2009676 mothers and their first-born offspring with birth information recorded on mothers and offspring in the nation-wide Swedish Medical Birth Register 1973-2006.\n\nRESULTS: Compared with mothers with appropriate birth weight for gestational age (AGA; -1 to +1 s.d.), mothers born LGA had increased risks of overweight (BMI 25.0-29.9; odds ratio (OR), 1.50; 95% CI 1.39-1.61), obesity class I (BMI 30.0-34.9; OR 1.77; 95% CI 1.59-1.98), obesity class II (BMI 35.0-39.9; OR 2.77; 95% CI 2.37-3.24) and obesity class III (BMI \u226540.0; OR 2.04; 95% CI 1.49-2.80). In each stratum of mother's birth weight for gestational age, risk of having an LGA offspring increased with mother's BMI. The risk of an LGA offspring was highest among women with a high (\u226530) BMI who also had a high birth weight for gestational age (&gt;+1 s.d.). In these groups, the ORs for LGA offspring ranged from 5 to 14 when compared with mothers born AGA with normal BMI (\u226424.9). However, the strongest increase in risk by BMI was seen among mothers born SGA: the OR of having an LGA offspring was 13 times as high among SGA mothers with BMI \u226535.0 compared with the OR among SGA mothers with normal BMI (ORs=4.61 and 0.35, respectively).\n\nCONCLUSIONS: Prenatal conditions are important for the obesity epidemic. Prevention of LGA births may contribute to curtail the intergenerational vicious cycle of obesity.", "author" : [ { "dropping-particle" : "", "family" : "Cnattingius", "given" : "S", "non-dropping-particle" : "", "parse-names" : false, "suffix" : "" }, { "dropping-particle" : "", "family" : "Villamor", "given" : "E", "non-dropping-particle" : "", "parse-names" : false, "suffix" : "" }, { "dropping-particle" : "", "family" : "Lagerros", "given" : "Y T", "non-dropping-particle" : "", "parse-names" : false, "suffix" : "" }, { "dropping-particle" : "", "family" : "Wikstr\u00f6m", "given" : "a-K", "non-dropping-particle" : "", "parse-names" : false, "suffix" : "" }, { "dropping-particle" : "", "family" : "Granath", "given" : "F", "non-dropping-particle" : "", "parse-names" : false, "suffix" : "" } ], "container-title" : "International journal of obesity (2005)", "id" : "ITEM-2", "issue" : "10", "issued" : { "date-parts" : [ [ "2012", "10" ] ] }, "page" : "1320-4", "title" : "High birth weight and obesity--a vicious circle across generations.", "type" : "article-journal", "volume" : "36" }, "uris" : [ "http://www.mendeley.com/documents/?uuid=5a9fd95f-eb00-412b-8028-8dcc266438b3" ] } ], "mendeley" : { "previouslyFormattedCitation" : "[3, 4]" }, "properties" : { "noteIndex" : 0 }, "schema" : "https://github.com/citation-style-language/schema/raw/master/csl-citation.json" }</w:instrText>
-      </w:r>
-      <w:r>
-        <w:fldChar w:fldCharType="separate"/>
-      </w:r>
-      <w:r>
-        <w:rPr>
-          <w:noProof/>
-        </w:rPr>
-        <w:t>[3, 4]</w:t>
-      </w:r>
-      <w:r>
-        <w:fldChar w:fldCharType="end"/>
-      </w:r>
-      <w:r>
-        <w:t xml:space="preserve">, </w:t>
-      </w:r>
-      <w:r>
-        <w:t xml:space="preserve">leptin </w:t>
-      </w:r>
-      <w:r>
-        <w:fldChar w:fldCharType="begin" w:fldLock="1"/>
-      </w:r>
-      <w:r>
-        <w:instrText>ADDIN CSL_CITATION { "citationItems" : [ { "id" : "ITEM-1", "itemData" : { "DOI" : "10.1139/apnm-2012-0225", "ISSN" : "1715-5320", "PMID" : "23537019", "abstract" : "Complete leptin deficiency is associated with weight gain and extreme obesity, according to studies of animals and of monogenic obesity in humans. It is still a matter of debate whether relative leptin deficiency plays a physiologic role in adiposity regulation in free-living humans. We hypothesized that leptin levels would be associated with subsequent weight changes in healthy normal-weight young adults. Our prospective cohort involved 150 healthy young adults (114 women and 36 men) followed over their years of study at the Universit\u00e9 de Sherbrooke. Anthropometric measurements, fasting blood samples, 3-day food diaries, and a physical activity questionnaire were collected at baseline. Leptin levels were measured with radioimmunoassay. Associations between baseline leptin levels and subsequent anthropometric changes were assessed with multivariable linear regression models to account for adiposity at baseline, food intake, and energy expenditure. Over the 2-year follow-up, changes in body mass index (BMI) ranged from -0.8 to +2.6 kg\u00b7m(-2) in men (mean BMI change, +0.6 kg\u00b7m(-2)) and from -2.5 to +3.7 kg\u00b7m(-2) in women (mean BMI change, +0.1 kg\u00b7m(-2)). Lower leptin levels at baseline were associated with a higher risk of weight gain in women (r = -0.24; p = 0.01 for change in BMI) and in men (r = -0.27, p = 0.11), even after accounting for baseline BMI, total daily caloric intake, and energy expenditure (p = 0.02). In the subsample measured at 4 years (n = 63), baseline leptin levels were not associated with 4-year weight changes. Lower leptin levels are associated with a higher risk of weight gain over 2 years in healthy young adults.", "author" : [ { "dropping-particle" : "", "family" : "Allard", "given" : "Catherine", "non-dropping-particle" : "", "parse-names" : false, "suffix" : "" }, { "dropping-particle" : "", "family" : "Doyon", "given" : "Myriam", "non-dropping-particle" : "", "parse-names" : false, "suffix" : "" }, { "dropping-particle" : "", "family" : "Brown", "given" : "Christine", "non-dropping-particle" : "", "parse-names" : false, "suffix" : "" }, { "dropping-particle" : "", "family" : "Carpentier", "given" : "Andre C", "non-dropping-particle" : "", "parse-names" : false, "suffix" : "" }, { "dropping-particle" : "", "family" : "Langlois", "given" : "Marie-France", "non-dropping-particle" : "", "parse-names" : false, "suffix" : "" }, { "dropping-particle" : "", "family" : "Hivert", "given" : "Marie-France", "non-dropping-particle" : "", "parse-names" : false, "suffix" : "" } ], "container-title" : "Applied physiology, nutrition, and metabolism = Physiologie appliqu\u00e9e, nutrition et m\u00e9tabolisme", "id" : "ITEM-1", "issue" : "3", "issued" : { "date-parts" : [ [ "2013", "3" ] ] }, "page" : "280-5", "title" : "Lower leptin levels are associated with higher risk of weight gain over 2 years in healthy young adults.", "type" : "article-journal", "volume" : "38" }, "uris" : [ "http://www.mendeley.com/documents/?uuid=9f9ca817-da0f-41e3-822a-0f94a8a9e2b2" ] } ], "mendeley" : { "previouslyFormattedCitation" : "[5]" }, "properties" : { "noteIndex" : 0 }, "schema" : "https://github.com/citation-style-language/schema/raw/master/csl-citation.json" }</w:instrText>
-      </w:r>
-      <w:r>
-        <w:fldChar w:fldCharType="separate"/>
-      </w:r>
-      <w:r>
-        <w:rPr>
-          <w:noProof/>
-        </w:rPr>
-        <w:t>[5]</w:t>
-      </w:r>
-      <w:r>
-        <w:fldChar w:fldCharType="end"/>
-      </w:r>
-      <w:r>
-        <w:t xml:space="preserve">, adolescent weight </w:t>
-      </w:r>
-      <w:r>
-        <w:fldChar w:fldCharType="begin" w:fldLock="1"/>
-      </w:r>
-      <w:r>
-        <w:instrText>ADDIN CSL_CITATION { "citationItems" : [ { "id" : "ITEM-1", "itemData" : { "DOI" : "10.1542/peds.2005-1329", "ISSN" : "1098-4275", "PMID" : "16585316", "abstract" : "OBJECTIVE: Limited data suggest that psychological factors, including binge eating, dieting, and depressive symptoms, may predispose children to excessive weight gain. We investigated the relationship between baseline psychological measures and changes in body fat (measured with dual-energy x-ray absorptiometry) over time among children thought to be at high risk for adult obesity.\n\nMETHODS: A cohort study of a convenience sample of children (age: 6-12 years) recruited from Washington, DC, and its suburbs was performed. Subjects were selected to be at increased risk for adult obesity, either because they were overweight when first examined or because their parents were overweight. Children completed questionnaires at baseline that assessed dieting, binge eating, disordered eating attitudes, and depressive symptoms; they underwent measurements of body fat mass at baseline and annually for an average of 4.2 years (SD: 1.8 years).\n\nRESULTS: Five hundred sixty-eight measurements were obtained between July 1996 and December 2004, for 146 children. Both binge eating and dieting predicted increases in body fat. Neither depressive symptoms nor disturbed eating attitudes served as significant predictors. Children who reported binge eating gained, on average, 15% more fat mass, compared with children who did not report binge eating.\n\nCONCLUSIONS: Children's reports of binge eating and dieting were salient predictors of gains in fat mass during middle childhood among children at high risk for adult obesity. Interventions targeting disordered eating behaviors may be useful in preventing excessive fat gain in this high-risk group.", "author" : [ { "dropping-particle" : "", "family" : "Tanofsky-Kraff", "given" : "Marian", "non-dropping-particle" : "", "parse-names" : false, "suffix" : "" }, { "dropping-particle" : "", "family" : "Cohen", "given" : "Marc L", "non-dropping-particle" : "", "parse-names" : false, "suffix" : "" }, { "dropping-particle" : "", "family" : "Yanovski", "given" : "Susan Z", "non-dropping-particle" : "", "parse-names" : false, "suffix" : "" }, { "dropping-particle" : "", "family" : "Cox", "given" : "Christopher", "non-dropping-particle" : "", "parse-names" : false, "suffix" : "" }, { "dropping-particle" : "", "family" : "Theim", "given" : "Kelly R", "non-dropping-particle" : "", "parse-names" : false, "suffix" : "" }, { "dropping-particle" : "", "family" : "Keil", "given" : "Margaret", "non-dropping-particle" : "", "parse-names" : false, "suffix" : "" }, { "dropping-particle" : "", "family" : "Reynolds", "given" : "James C", "non-dropping-particle" : "", "parse-names" : false, "suffix" : "" }, { "dropping-particle" : "", "family" : "Yanovski", "given" : "Jack a", "non-dropping-particle" : "", "parse-names" : false, "suffix" : "" } ], "container-title" : "Pediatrics", "id" : "ITEM-1", "issue" : "4", "issued" : { "date-parts" : [ [ "2006", "4" ] ] }, "page" : "1203-9", "title" : "A prospective study of psychological predictors of body fat gain among children at high risk for adult obesity.", "type" : "article-journal", "volume" : "117" }, "uris" : [ "http://www.mendeley.com/documents/?uuid=8a73ce9d-281f-4ea2-91dc-b697a1126e6f" ] } ], "mendeley" : { "previouslyFormattedCitation" : "[6]" }, "properties" : { "noteIndex" : 0 }, "schema" : "https://github.com/citation-style-language/schema/raw/master/csl-citation.json" }</w:instrText>
-      </w:r>
-      <w:r>
-        <w:fldChar w:fldCharType="separate"/>
-      </w:r>
-      <w:r>
-        <w:rPr>
-          <w:noProof/>
-        </w:rPr>
-        <w:t>[6]</w:t>
-      </w:r>
-      <w:r>
-        <w:fldChar w:fldCharType="end"/>
-      </w:r>
-      <w:r>
-        <w:t xml:space="preserve"> and binge eating </w:t>
-      </w:r>
-      <w:r>
-        <w:fldChar w:fldCharType="begin" w:fldLock="1"/>
-      </w:r>
-      <w:r>
-        <w:instrText>ADDIN CSL_CITATION { "citationItems" : [ { "id" : "ITEM-1", "itemData" : { "DOI" : "10.1542/peds.2005-1329", "ISSN" : "1098-4275", "PMID" : "16585316", "abstract" : "OBJECTIVE: Limited data suggest that psychological factors, including binge eating, dieting, and depressive symptoms, may predispose children to excessive weight gain. We investigated the relationship between baseline psychological measures and changes in body fat (measured with dual-energy x-ray absorptiometry) over time among children thought to be at high risk for adult obesity.\n\nMETHODS: A cohort study of a convenience sample of children (age: 6-12 years) recruited from Washington, DC, and its suburbs was performed. Subjects were selected to be at increased risk for adult obesity, either because they were overweight when first examined or because their parents were overweight. Children completed questionnaires at baseline that assessed dieting, binge eating, disordered eating attitudes, and depressive symptoms; they underwent measurements of body fat mass at baseline and annually for an average of 4.2 years (SD: 1.8 years).\n\nRESULTS: Five hundred sixty-eight measurements were obtained between July 1996 and December 2004, for 146 children. Both binge eating and dieting predicted increases in body fat. Neither depressive symptoms nor disturbed eating attitudes served as significant predictors. Children who reported binge eating gained, on average, 15% more fat mass, compared with children who did not report binge eating.\n\nCONCLUSIONS: Children's reports of binge eating and dieting were salient predictors of gains in fat mass during middle childhood among children at high risk for adult obesity. Interventions targeting disordered eating behaviors may be useful in preventing excessive fat gain in this high-risk group.", "author" : [ { "dropping-particle" : "", "family" : "Tanofsky-Kraff", "given" : "Marian", "non-dropping-particle" : "", "parse-names" : false, "suffix" : "" }, { "dropping-particle" : "", "family" : "Cohen", "given" : "Marc L", "non-dropping-particle" : "", "parse-names" : false, "suffix" : "" }, { "dropping-particle" : "", "family" : "Yanovski", "given" : "Susan Z", "non-dropping-particle" : "", "parse-names" : false, "suffix" : "" }, { "dropping-particle" : "", "family" : "Cox", "given" : "Christopher", "non-dropping-particle" : "", "parse-names" : false, "suffix" : "" }, { "dropping-particle" : "", "family" : "Theim", "given" : "Kelly R", "non-dropping-particle" : "", "parse-names" : false, "suffix" : "" }, { "dropping-particle" : "", "family" : "Keil", "given" : "Margaret", "non-dropping-particle" : "", "parse-names" : false, "suffix" : "" }, { "dropping-particle" : "", "family" : "Reynolds", "given" : "James C", "non-dropping-particle" : "", "parse-names" : false, "suffix" : "" }, { "dropping-particle" : "", "family" : "Yanovski", "given" : "Jack a", "non-dropping-particle" : "", "parse-names" : false, "suffix" : "" } ], "container-title" : "Pediatrics", "id" : "ITEM-1", "issue" : "4", "issued" : { "date-parts" : [ [ "2006", "4" ] ] }, "page" : "1203-9", "title" : "A prospective study of psychological predictors of body fat gain among children at high risk for adult obesity.", "type" : "article-journal", "volume" : "117" }, "uris" : [ "http://www.mendeley.com/documents/?uuid=8a73ce9d-281f-4ea2-91dc-b697a1126e6f" ] }, { "id" : "ITEM-2", "itemData" : { "DOI" : "10.1097/00004583-199806000-00009", "ISSN" : "0890-8567", "PMID" : "9628079", "abstract" : "OBJECTIVE: To examine the young adult physical health outcomes of adolescent girls with behavior problems. METHOD: Girls with conduct disorder, girls with depression, girls with anxiety, and healthy girls (N = 459) who had been evaluated at age 15 years were followed up at age 21, when general physical health, substance dependence, and reproductive health were assessed. RESULTS: After control for potentially confounding variables including prior health, adolescent conduct disorder predicted more medical problems, poorer self-reported overall health, lower body mass index, alcohol and/or marijuana dependence, tobacco dependence, daily smoking, more lifetime sexual partners, sexually transmitted disease, and early pregnancy. Adolescent depression predicted only adult tobacco dependence and more medical problems; adolescent anxiety predicted more medical problems. CONCLUSIONS: The robust link between female adolescent conduct disorder and poor physical health in adulthood suggests that intervention with girls who have conduct disorder may be a strategy for preventing subsequent health problems.", "author" : [ { "dropping-particle" : "", "family" : "Bardone", "given" : "A M", "non-dropping-particle" : "", "parse-names" : false, "suffix" : "" }, { "dropping-particle" : "", "family" : "Moffitt", "given" : "T E", "non-dropping-particle" : "", "parse-names" : false, "suffix" : "" }, { "dropping-particle" : "", "family" : "Caspi", "given" : "A", "non-dropping-particle" : "", "parse-names" : false, "suffix" : "" }, { "dropping-particle" : "", "family" : "Dickson", "given" : "N", "non-dropping-particle" : "", "parse-names" : false, "suffix" : "" }, { "dropping-particle" : "", "family" : "Stanton", "given" : "W R", "non-dropping-particle" : "", "parse-names" : false, "suffix" : "" }, { "dropping-particle" : "", "family" : "Silva", "given" : "P A", "non-dropping-particle" : "", "parse-names" : false, "suffix" : "" } ], "container-title" : "Journal of the American Academy of Child and Adolescent Psychiatry", "id" : "ITEM-2", "issue" : "6", "issued" : { "date-parts" : [ [ "1998", "6" ] ] }, "page" : "594-601", "title" : "Adult physical health outcomes of adolescent girls with conduct disorder, depression, and anxiety.", "type" : "article-journal", "volume" : "37" }, "uris" : [ "http://www.mendeley.com/documents/?uuid=1897a4e6-9c19-49e9-930f-a1d3351dd8b4" ] } ], "mendeley" : { "previouslyFormattedCitation" : "[6, 7]" }, "properties" : { "noteIndex" : 0 }, "schema" : "https://github.com/citation-style-language/schema/raw/master/csl-citation.json" }</w:instrText>
-      </w:r>
-      <w:r>
-        <w:fldChar w:fldCharType="separate"/>
-      </w:r>
-      <w:r>
-        <w:rPr>
-          <w:noProof/>
-        </w:rPr>
-        <w:t>[6, 7]</w:t>
-      </w:r>
-      <w:r>
-        <w:fldChar w:fldCharType="end"/>
-      </w:r>
-      <w:r>
-        <w:t xml:space="preserve"> </w:t>
-      </w:r>
-      <w:r>
-        <w:t>but</w:t>
-      </w:r>
-      <w:r>
-        <w:t xml:space="preserve"> these are </w:t>
-      </w:r>
-      <w:r>
-        <w:t xml:space="preserve">often </w:t>
-      </w:r>
-      <w:r>
-        <w:t>difficult to separate from other genetic and socio-economic factors in human populations.</w:t>
-      </w:r>
-      <w:r>
-        <w:t xml:space="preserve">  Furthermore, the time at which these predictive factors should be assessed is not clear. </w:t>
-      </w:r>
-    </w:p>
-    <w:p>
-      <w:pPr>
-        <w:spacing w:line="480" w:lineRule="auto"/>
-      </w:pPr>
-    </w:p>
-    <w:p>
-      <w:pPr>
-        <w:spacing w:line="480" w:lineRule="auto"/>
-      </w:pPr>
-      <w:r>
-        <w:t>Mouse models of obesity have been important to our understanding of the molecular mechanisms underlying obesity</w:t>
-      </w:r>
-      <w:r>
-        <w:t xml:space="preserve"> by</w:t>
-      </w:r>
-      <w:r>
-        <w:t xml:space="preserve"> allow</w:t>
-      </w:r>
-      <w:r>
-        <w:t>ing</w:t>
-      </w:r>
-      <w:r>
-        <w:t xml:space="preserve"> investigators to control the genetics and environment of animals </w:t>
-      </w:r>
-      <w:r>
-        <w:t>at a very high level</w:t>
-      </w:r>
-      <w:r>
-        <w:t xml:space="preserve">.  </w:t>
-      </w:r>
-      <w:r>
-        <w:t>Inbred C57BL/6J mice are highly genetically similar</w:t>
-      </w:r>
-      <w:r>
-        <w:t xml:space="preserve"> and are maintained to reduce genetic drift </w:t>
-      </w:r>
-      <w:r>
-        <w:fldChar w:fldCharType="begin" w:fldLock="1"/>
-      </w:r>
-      <w:r>
-        <w:instrText>ADDIN CSL_CITATION { "citationItems" : [ { "id" : "ITEM-1", "itemData" : { "DOI" : "10.1016/j.tig.2006.09.010", "ISSN" : "0168-9525", "PMID" : "17007958", "abstract" : "In science it is imperative that the basic reagents and materials are defined and uniform. Unlike chemical reagents, which are uniform over time, mice, like all living creatures, have an intrinsic genetic drive to change, with mutations accumulating over time leading to increasing genetic variation and phenotypic change. Such changes compromise the reproducibility of experimental data over time and place. The use of the mouse has expanded rapidly in recent years and many scientists who have turned to the mouse as a research model might be unaware of the profound impact of changes in genetic background. Here we discuss the sources of genetic change and strategies to reduce them with the idea of strengthening international genetic standards for inbred mice.", "author" : [ { "dropping-particle" : "", "family" : "Taft", "given" : "Robert A", "non-dropping-particle" : "", "parse-names" : false, "suffix" : "" }, { "dropping-particle" : "", "family" : "Davisson", "given" : "Muriel", "non-dropping-particle" : "", "parse-names" : false, "suffix" : "" }, { "dropping-particle" : "V", "family" : "Wiles", "given" : "Michael", "non-dropping-particle" : "", "parse-names" : false, "suffix" : "" } ], "container-title" : "Trends in genetics : TIG", "id" : "ITEM-1", "issue" : "12", "issued" : { "date-parts" : [ [ "2006", "12" ] ] }, "page" : "649-53", "title" : "Know thy mouse.", "type" : "article-journal", "volume" : "22" }, "uris" : [ "http://www.mendeley.com/documents/?uuid=95337471-532a-4853-b467-199db957538b" ] }, { "id" : "ITEM-2", "itemData" : { "URL" : "http://jaxmice.jax.org/genetichealth/stability.html", "accessed" : { "date-parts" : [ [ "2014", "4", "28" ] ] }, "author" : [ { "dropping-particle" : "", "family" : "Jackson Laboratories", "given" : "", "non-dropping-particle" : "", "parse-names" : false, "suffix" : "" } ], "id" : "ITEM-2", "issued" : { "date-parts" : [ [ "2014" ] ] }, "title" : "Patented Genetic Stability Program", "type" : "webpage" }, "uris" : [ "http://www.mendeley.com/documents/?uuid=1653ca00-8dfd-4ee6-a9b8-83d90fae8ea4" ] } ], "mendeley" : { "previouslyFormattedCitation" : "[8, 9]" }, "properties" : { "noteIndex" : 0 }, "schema" : "https://github.com/citation-style-language/schema/raw/master/csl-citation.json" }</w:instrText>
-      </w:r>
-      <w:r>
-        <w:fldChar w:fldCharType="separate"/>
-      </w:r>
-      <w:r>
-        <w:rPr>
-          <w:noProof/>
-        </w:rPr>
-        <w:t>[8, 9]</w:t>
-      </w:r>
-      <w:r>
-        <w:fldChar w:fldCharType="end"/>
-      </w:r>
-      <w:r>
-        <w:t>.  A previous</w:t>
-      </w:r>
-      <w:r>
-        <w:t xml:space="preserve"> study </w:t>
-      </w:r>
-      <w:r>
-        <w:lastRenderedPageBreak/>
-        <w:t xml:space="preserve">identified variable responses to weight gain in inbred C57BL/6J mice and suggested that this was established early in life, shortly after weaning </w:t>
-      </w:r>
-      <w:r>
-        <w:fldChar w:fldCharType="begin" w:fldLock="1"/>
-      </w:r>
-      <w:r>
-        <w:instrText>ADDIN CSL_CITATION { "citationItems" : [ { "id" : "ITEM-1", "itemData" : { "DOI" : "10.1371/journal.pgen.0020081", "ISSN" : "1553-7404", "PMID" : "16733553", "abstract" : "High phenotypic variation in diet-induced obesity in male C57BL/6J inbred mice suggests a molecular model to investigate non-genetic mechanisms of obesity. Feeding mice a high-fat diet beginning at 8 wk of age resulted in a 4-fold difference in adiposity. The phenotypes of mice characteristic of high or low gainers were evident by 6 wk of age, when mice were still on a low-fat diet; they were amplified after being switched to the high-fat diet and persisted even after the obesogenic protocol was interrupted with a calorically restricted, low-fat chow diet. Accordingly, susceptibility to diet-induced obesity in genetically identical mice is a stable phenotype that can be detected in mice shortly after weaning. Chronologically, differences in adiposity preceded those of feeding efficiency and food intake, suggesting that observed difference in leptin secretion is a factor in determining phenotypes related to food intake. Gene expression analyses of adipose tissue and hypothalamus from mice with low and high weight gain, by microarray and qRT-PCR, showed major changes in the expression of genes of Wnt signaling and tissue re-modeling in adipose tissue. In particular, elevated expression of SFRP5, an inhibitor of Wnt signaling, the imprinted gene MEST and BMP3 may be causally linked to fat mass expansion, since differences in gene expression observed in biopsies of epididymal fat at 7 wk of age (before the high-fat diet) correlated with adiposity after 8 wk on a high-fat diet. We propose that C57BL/6J mice have the phenotypic characteristics suitable for a model to investigate epigenetic mechanisms within adipose tissue that underlie diet-induced obesity.", "author" : [ { "dropping-particle" : "", "family" : "Koza", "given" : "Robert A", "non-dropping-particle" : "", "parse-names" : false, "suffix" : "" }, { "dropping-particle" : "", "family" : "Nikonova", "given" : "Larissa", "non-dropping-particle" : "", "parse-names" : false, "suffix" : "" }, { "dropping-particle" : "", "family" : "Hogan", "given" : "Jessica", "non-dropping-particle" : "", "parse-names" : false, "suffix" : "" }, { "dropping-particle" : "", "family" : "Rim", "given" : "Jong-seop", "non-dropping-particle" : "", "parse-names" : false, "suffix" : "" }, { "dropping-particle" : "", "family" : "Mendoza", "given" : "Tamra", "non-dropping-particle" : "", "parse-names" : false, "suffix" : "" }, { "dropping-particle" : "", "family" : "Faulk", "given" : "Christopher", "non-dropping-particle" : "", "parse-names" : false, "suffix" : "" }, { "dropping-particle" : "", "family" : "Skaf", "given" : "Jihad", "non-dropping-particle" : "", "parse-names" : false, "suffix" : "" }, { "dropping-particle" : "", "family" : "Kozak", "given" : "Leslie P", "non-dropping-particle" : "", "parse-names" : false, "suffix" : "" } ], "container-title" : "PLoS genetics", "id" : "ITEM-1", "issue" : "5", "issued" : { "date-parts" : [ [ "2006", "5" ] ] }, "page" : "e81", "title" : "Changes in gene expression foreshadow diet-induced obesity in genetically identical mice.", "type" : "article-journal", "volume" : "2" }, "uris" : [ "http://www.mendeley.com/documents/?uuid=f788d75b-46a9-4e24-9054-9eee04bf6a1e" ] } ], "mendeley" : { "previouslyFormattedCitation" : "[10]" }, "properties" : { "noteIndex" : 0 }, "schema" : "https://github.com/citation-style-language/schema/raw/master/csl-citation.json" }</w:instrText>
-      </w:r>
-      <w:r>
-        <w:fldChar w:fldCharType="separate"/>
-      </w:r>
-      <w:r>
-        <w:rPr>
-          <w:noProof/>
-        </w:rPr>
-        <w:t>[10]</w:t>
-      </w:r>
-      <w:r>
-        <w:fldChar w:fldCharType="end"/>
-      </w:r>
-      <w:r>
-        <w:t xml:space="preserve">.  </w:t>
-      </w:r>
-      <w:r>
-        <w:t xml:space="preserve">To test the amount of variability in an inbred mouse strain we performed diet and genetic induced obesity studies on inbred </w:t>
-      </w:r>
-      <w:r>
-        <w:t>mice in animal facilities</w:t>
-      </w:r>
-      <w:r>
-        <w:t xml:space="preserve"> at two sites.</w:t>
-      </w:r>
-      <w:r>
-        <w:t xml:space="preserve">  </w:t>
-      </w:r>
-      <w:r>
-        <w:t>A</w:t>
-      </w:r>
-      <w:r>
-        <w:t xml:space="preserve">nimals were fed </w:t>
-      </w:r>
-      <w:r>
-        <w:t xml:space="preserve">either </w:t>
-      </w:r>
-      <w:r>
-        <w:t>a</w:t>
-      </w:r>
-      <w:r>
-        <w:t>n</w:t>
-      </w:r>
-      <w:r>
-        <w:t xml:space="preserve"> obesogenic </w:t>
-      </w:r>
-      <w:r>
-        <w:t xml:space="preserve">high fat diet </w:t>
-      </w:r>
-      <w:r>
-        <w:t xml:space="preserve">(HFD) </w:t>
-      </w:r>
-      <w:r>
-        <w:t xml:space="preserve">or one of </w:t>
-      </w:r>
-      <w:r>
-        <w:t xml:space="preserve">two control diets </w:t>
-      </w:r>
-      <w:r>
-        <w:t xml:space="preserve">(CD or normal chow diet; NCD) </w:t>
+        <w:t xml:space="preserve">) </w:t>
       </w:r>
       <w:r>
         <w:t xml:space="preserve">and </w:t>
@@ -1036,7 +1042,13 @@
         <w:t>Experimental mice from cohorts 3 and 4</w:t>
       </w:r>
       <w:r>
-        <w:t xml:space="preserve"> were housed at the University of Tennessee Health Science Center Laboratory Care Unit (Memphis, TN). Mice in diet groups Normal Chow and </w:t>
+        <w:t xml:space="preserve"> were housed at the University of Tennessee Health Science Center Laboratory Care Unit (Memphis, TN). Mice in diet groups </w:t>
+      </w:r>
+      <w:r>
+        <w:t>NCD</w:t>
+      </w:r>
+      <w:r>
+        <w:t xml:space="preserve"> and </w:t>
       </w:r>
       <w:r>
         <w:t>CD</w:t>
@@ -1054,7 +1066,13 @@
         <w:t>-</w:t>
       </w:r>
       <w:r>
-        <w:t xml:space="preserve">dark cycle for the duration of the study. Mice being fed Normal Chow and </w:t>
+        <w:t xml:space="preserve">dark cycle for the duration of the study. Mice being fed </w:t>
+      </w:r>
+      <w:r>
+        <w:t>NCD</w:t>
+      </w:r>
+      <w:r>
+        <w:t xml:space="preserve"> and </w:t>
       </w:r>
       <w:r>
         <w:t>HFD</w:t>
@@ -1607,7 +1625,13 @@
         <w:t>y</w:t>
       </w:r>
       <w:r>
-        <w:t xml:space="preserve"> more weight than the CD or NCD mice, but also that the CD mice gained substantially more weight than the chow mice</w:t>
+        <w:t xml:space="preserve"> more weight than the CD or NCD mice, but also that the CD mice gained substantially more weight than the </w:t>
+      </w:r>
+      <w:r>
+        <w:t>NCD</w:t>
+      </w:r>
+      <w:r>
+        <w:t xml:space="preserve"> mice</w:t>
       </w:r>
       <w:r>
         <w:t xml:space="preserve"> (</w:t>
@@ -1818,7 +1842,13 @@
         <w:t xml:space="preserve">for each comparison).   </w:t>
       </w:r>
       <w:r>
-        <w:t xml:space="preserve">The chow fed animals </w:t>
+        <w:t xml:space="preserve">The </w:t>
+      </w:r>
+      <w:r>
+        <w:t>NCD</w:t>
+      </w:r>
+      <w:r>
+        <w:t xml:space="preserve"> fed animals </w:t>
       </w:r>
       <w:r>
         <w:t>also</w:t>
@@ -1984,7 +2014,13 @@
         <w:t xml:space="preserve">) as well as fasting glucose levels between these diets.  </w:t>
       </w:r>
       <w:r>
-        <w:t xml:space="preserve">These are consistent with previous reports of HFD induced changes relative to chow diets </w:t>
+        <w:t xml:space="preserve">These are consistent with previous reports of HFD induced changes relative to </w:t>
+      </w:r>
+      <w:r>
+        <w:t>NCD</w:t>
+      </w:r>
+      <w:r>
+        <w:t xml:space="preserve"> diets </w:t>
       </w:r>
       <w:r>
         <w:fldChar w:fldCharType="begin" w:fldLock="1"/>
@@ -5612,7 +5648,13 @@
         <w:t>CD</w:t>
       </w:r>
       <w:r>
-        <w:t xml:space="preserve"> and Normal Chow fed mice. </w:t>
+        <w:t xml:space="preserve"> and </w:t>
+      </w:r>
+      <w:r>
+        <w:t>NCD</w:t>
+      </w:r>
+      <w:r>
+        <w:t xml:space="preserve"> fed mice. </w:t>
       </w:r>
       <w:r>
         <w:t>HFD</w:t>
@@ -5624,7 +5666,13 @@
         <w:t>CD</w:t>
       </w:r>
       <w:r>
-        <w:t xml:space="preserve"> and Normal Chow fed groups. B) </w:t>
+        <w:t xml:space="preserve"> and </w:t>
+      </w:r>
+      <w:r>
+        <w:t>NCD</w:t>
+      </w:r>
+      <w:r>
+        <w:t xml:space="preserve"> fed groups. B) </w:t>
       </w:r>
       <w:r>
         <w:t>Variation</w:t>
@@ -6138,7 +6186,13 @@
         <w:t>ained</w:t>
       </w:r>
       <w:r>
-        <w:t xml:space="preserve"> on Normal Chow for th</w:t>
+        <w:t xml:space="preserve"> on </w:t>
+      </w:r>
+      <w:r>
+        <w:t>NCD</w:t>
+      </w:r>
+      <w:r>
+        <w:t xml:space="preserve"> for th</w:t>
       </w:r>
       <w:r>
         <w:t xml:space="preserve">e following 12 weeks. B) Body eights </w:t>
@@ -7819,7 +7873,7 @@
 </file>
 
 <file path=customXml/itemProps1.xml><?xml version="1.0" encoding="utf-8"?>
-<ds:datastoreItem xmlns:ds="http://schemas.openxmlformats.org/officeDocument/2006/customXml" ds:itemID="{45B83EBC-DFB3-4247-B562-4E4CBA8BF5CA}">
+<ds:datastoreItem xmlns:ds="http://schemas.openxmlformats.org/officeDocument/2006/customXml" ds:itemID="{32C57257-C8D0-1D4A-A25B-1419941A23B4}">
   <ds:schemaRefs>
     <ds:schemaRef ds:uri="http://schemas.openxmlformats.org/officeDocument/2006/bibliography"/>
   </ds:schemaRefs>
@@ -7827,7 +7881,7 @@
 </file>
 
 <file path=customXml/itemProps2.xml><?xml version="1.0" encoding="utf-8"?>
-<ds:datastoreItem xmlns:ds="http://schemas.openxmlformats.org/officeDocument/2006/customXml" ds:itemID="{99DC35EA-A383-B44B-9635-51D699026B81}">
+<ds:datastoreItem xmlns:ds="http://schemas.openxmlformats.org/officeDocument/2006/customXml" ds:itemID="{A9B4DFA3-5A9B-C648-A7FE-C1254CEB693E}">
   <ds:schemaRefs>
     <ds:schemaRef ds:uri="http://schemas.openxmlformats.org/officeDocument/2006/bibliography"/>
   </ds:schemaRefs>
@@ -7835,7 +7889,7 @@
 </file>
 
 <file path=customXml/itemProps3.xml><?xml version="1.0" encoding="utf-8"?>
-<ds:datastoreItem xmlns:ds="http://schemas.openxmlformats.org/officeDocument/2006/customXml" ds:itemID="{52657C3B-626C-424A-BC94-6EDC5F274396}">
+<ds:datastoreItem xmlns:ds="http://schemas.openxmlformats.org/officeDocument/2006/customXml" ds:itemID="{5D2BDE22-7E34-C243-9C22-4316C709AFEB}">
   <ds:schemaRefs>
     <ds:schemaRef ds:uri="http://schemas.openxmlformats.org/officeDocument/2006/bibliography"/>
   </ds:schemaRefs>
@@ -7843,7 +7897,7 @@
 </file>
 
 <file path=customXml/itemProps4.xml><?xml version="1.0" encoding="utf-8"?>
-<ds:datastoreItem xmlns:ds="http://schemas.openxmlformats.org/officeDocument/2006/customXml" ds:itemID="{B84E126F-BA34-1B49-A4F9-9E38673AA108}">
+<ds:datastoreItem xmlns:ds="http://schemas.openxmlformats.org/officeDocument/2006/customXml" ds:itemID="{D3D55727-F007-8943-B17A-8AFA136E6447}">
   <ds:schemaRefs>
     <ds:schemaRef ds:uri="http://schemas.openxmlformats.org/officeDocument/2006/bibliography"/>
   </ds:schemaRefs>

</xml_diff>

<commit_message>
Fixed reference to Figure 1 C-D.  Closes #21
</commit_message>
<xml_diff>
--- a/publications/Manuscript.docx
+++ b/publications/Manuscript.docx
@@ -130,8 +130,13 @@
       <w:r>
         <w:t xml:space="preserve">, </w:t>
       </w:r>
-      <w:r>
-        <w:t>Hormones, Predictive Measures</w:t>
+      <w:proofErr w:type="gramStart"/>
+      <w:r>
+        <w:t>Hormones</w:t>
+      </w:r>
+      <w:proofErr w:type="gramEnd"/>
+      <w:r>
+        <w:t>, Predictive Measures</w:t>
       </w:r>
     </w:p>
     <w:p>
@@ -310,7 +315,15 @@
         <w:t xml:space="preserve"> obese</w:t>
       </w:r>
       <w:r>
-        <w:t xml:space="preserve"> leptin deficient mice, which </w:t>
+        <w:t xml:space="preserve"> </w:t>
+      </w:r>
+      <w:proofErr w:type="spellStart"/>
+      <w:r>
+        <w:t>leptin</w:t>
+      </w:r>
+      <w:proofErr w:type="spellEnd"/>
+      <w:r>
+        <w:t xml:space="preserve"> deficient mice, which </w:t>
       </w:r>
       <w:r>
         <w:t>ha</w:t>
@@ -642,8 +655,13 @@
       <w:r>
         <w:t xml:space="preserve">, </w:t>
       </w:r>
-      <w:r>
-        <w:t xml:space="preserve">leptin </w:t>
+      <w:proofErr w:type="spellStart"/>
+      <w:r>
+        <w:t>leptin</w:t>
+      </w:r>
+      <w:proofErr w:type="spellEnd"/>
+      <w:r>
+        <w:t xml:space="preserve"> </w:t>
       </w:r>
       <w:r>
         <w:fldChar w:fldCharType="begin" w:fldLock="1"/>
@@ -837,7 +855,15 @@
         <w:t>n</w:t>
       </w:r>
       <w:r>
-        <w:t xml:space="preserve"> obesogenic </w:t>
+        <w:t xml:space="preserve"> </w:t>
+      </w:r>
+      <w:proofErr w:type="spellStart"/>
+      <w:r>
+        <w:t>obesogenic</w:t>
+      </w:r>
+      <w:proofErr w:type="spellEnd"/>
+      <w:r>
+        <w:t xml:space="preserve"> </w:t>
       </w:r>
       <w:r>
         <w:t xml:space="preserve">high fat diet </w:t>
@@ -857,8 +883,6 @@
       <w:r>
         <w:t>, see Table 1</w:t>
       </w:r>
-      <w:bookmarkStart w:id="0" w:name="_GoBack"/>
-      <w:bookmarkEnd w:id="0"/>
       <w:r>
         <w:t xml:space="preserve">) </w:t>
       </w:r>
@@ -916,29 +940,71 @@
         <w:t xml:space="preserve">(stock number 000664) </w:t>
       </w:r>
       <w:r>
-        <w:t>and ob/ob</w:t>
-      </w:r>
-      <w:r>
-        <w:t xml:space="preserve"> </w:t>
-      </w:r>
-      <w:r>
-        <w:rPr>
-          <w:i/>
-        </w:rPr>
-        <w:t>(Lep</w:t>
+        <w:t xml:space="preserve">and </w:t>
+      </w:r>
+      <w:proofErr w:type="spellStart"/>
+      <w:r>
+        <w:t>ob</w:t>
+      </w:r>
+      <w:proofErr w:type="spellEnd"/>
+      <w:r>
+        <w:t>/</w:t>
+      </w:r>
+      <w:proofErr w:type="spellStart"/>
+      <w:r>
+        <w:t>ob</w:t>
+      </w:r>
+      <w:proofErr w:type="spellEnd"/>
+      <w:r>
+        <w:t xml:space="preserve"> </w:t>
+      </w:r>
+      <w:r>
+        <w:rPr>
+          <w:i/>
+        </w:rPr>
+        <w:t>(</w:t>
+      </w:r>
+      <w:proofErr w:type="spellStart"/>
+      <w:r>
+        <w:rPr>
+          <w:i/>
+        </w:rPr>
+        <w:t>Lep</w:t>
       </w:r>
       <w:r>
         <w:rPr>
           <w:i/>
           <w:vertAlign w:val="superscript"/>
         </w:rPr>
-        <w:t>ob/ob</w:t>
-      </w:r>
+        <w:t>ob</w:t>
+      </w:r>
+      <w:proofErr w:type="spellEnd"/>
+      <w:r>
+        <w:rPr>
+          <w:i/>
+          <w:vertAlign w:val="superscript"/>
+        </w:rPr>
+        <w:t>/</w:t>
+      </w:r>
+      <w:proofErr w:type="spellStart"/>
+      <w:r>
+        <w:rPr>
+          <w:i/>
+          <w:vertAlign w:val="superscript"/>
+        </w:rPr>
+        <w:t>ob</w:t>
+      </w:r>
+      <w:proofErr w:type="spellEnd"/>
+      <w:proofErr w:type="gramStart"/>
       <w:r>
         <w:t xml:space="preserve">) </w:t>
       </w:r>
       <w:r>
-        <w:t xml:space="preserve"> mice (</w:t>
+        <w:t xml:space="preserve"> mice</w:t>
+      </w:r>
+      <w:proofErr w:type="gramEnd"/>
+      <w:r>
+        <w:t xml:space="preserve"> (</w:t>
       </w:r>
       <w:r>
         <w:t>000632 for C57BL/6J and 0004824 for BTBR background</w:t>
@@ -955,6 +1021,7 @@
       <w:r>
         <w:t xml:space="preserve">he Jackson Laboratory (Bar Harbor, ME) and received at 8 weeks of age. </w:t>
       </w:r>
+      <w:proofErr w:type="gramStart"/>
       <w:r>
         <w:t>NCD</w:t>
       </w:r>
@@ -962,10 +1029,22 @@
         <w:t xml:space="preserve"> (</w:t>
       </w:r>
       <w:r>
-        <w:t>8640 Teklad Rodent Diet)</w:t>
-      </w:r>
-      <w:r>
-        <w:t xml:space="preserve"> was provided by the University of Tennessee Health Science Center Laboratory Animal Care Unit  (Memphis, TN) and the University of Michigan Animal Care Facility (Ann Arbor, MI). </w:t>
+        <w:t xml:space="preserve">8640 </w:t>
+      </w:r>
+      <w:proofErr w:type="spellStart"/>
+      <w:r>
+        <w:t>Teklad</w:t>
+      </w:r>
+      <w:proofErr w:type="spellEnd"/>
+      <w:r>
+        <w:t xml:space="preserve"> Rodent Diet)</w:t>
+      </w:r>
+      <w:r>
+        <w:t xml:space="preserve"> was provided by the University of Tennessee Health Science Center Laboratory Animal Care Unit  (Memphis, TN) and the University of Michigan Animal Care Facility</w:t>
+      </w:r>
+      <w:proofErr w:type="gramEnd"/>
+      <w:r>
+        <w:t xml:space="preserve"> (Ann Arbor, MI). </w:t>
       </w:r>
       <w:r>
         <w:t>HFD</w:t>
@@ -979,6 +1058,7 @@
       <w:r>
         <w:t xml:space="preserve"> (D12450H) were purchased from Research Diets (New Brunswick, NJ) and stored at 4°C until use. Blood glucose levels were measured using an OneTouch Ultra 2 Glucometer and OneTouch Ultra Test Strips. </w:t>
       </w:r>
+      <w:proofErr w:type="gramStart"/>
       <w:r>
         <w:t xml:space="preserve">All animal procedures were approved by </w:t>
       </w:r>
@@ -1004,7 +1084,11 @@
         <w:t xml:space="preserve">University Committee on Care and Use of Animals </w:t>
       </w:r>
       <w:r>
-        <w:t>UM.</w:t>
+        <w:t>UM</w:t>
+      </w:r>
+      <w:proofErr w:type="gramEnd"/>
+      <w:r>
+        <w:t>.</w:t>
       </w:r>
     </w:p>
     <w:p>
@@ -1156,7 +1240,39 @@
         <w:spacing w:line="480" w:lineRule="auto"/>
       </w:pPr>
       <w:r>
-        <w:t xml:space="preserve">Serum hormone levels were measured using a Bio-Plex Pro Mouse Diabetes Panel 8-Plex kit (#171-F7001M) on a Luminex 100/200 Plate reader with xPONENT software. Bio-Plex </w:t>
+        <w:t>Serum hormone levels were measured using a Bio-</w:t>
+      </w:r>
+      <w:proofErr w:type="spellStart"/>
+      <w:r>
+        <w:t>Plex</w:t>
+      </w:r>
+      <w:proofErr w:type="spellEnd"/>
+      <w:r>
+        <w:t xml:space="preserve"> Pro Mouse Diabetes Panel 8-Plex kit (#171-F7001M) on a </w:t>
+      </w:r>
+      <w:proofErr w:type="spellStart"/>
+      <w:r>
+        <w:t>Luminex</w:t>
+      </w:r>
+      <w:proofErr w:type="spellEnd"/>
+      <w:r>
+        <w:t xml:space="preserve"> 100/200 Plate reader with </w:t>
+      </w:r>
+      <w:proofErr w:type="spellStart"/>
+      <w:r>
+        <w:t>xPONENT</w:t>
+      </w:r>
+      <w:proofErr w:type="spellEnd"/>
+      <w:r>
+        <w:t xml:space="preserve"> software. Bio-</w:t>
+      </w:r>
+      <w:proofErr w:type="spellStart"/>
+      <w:r>
+        <w:t>Plex</w:t>
+      </w:r>
+      <w:proofErr w:type="spellEnd"/>
+      <w:r>
+        <w:t xml:space="preserve"> </w:t>
       </w:r>
       <w:r>
         <w:t xml:space="preserve">multiplex assay </w:t>
@@ -1181,7 +1297,15 @@
         <w:spacing w:line="480" w:lineRule="auto"/>
       </w:pPr>
       <w:r>
-        <w:t>Blood glucose levels were taken from all experimental mice after 16 hours of fasting pre-diet and post-diet, while refed blood glucose levels were taken for approximately half of the mice. Blood was extracted from the retro orbital vein using a micro hematocrit capillary tube</w:t>
+        <w:t xml:space="preserve">Blood glucose levels were taken from all experimental mice after 16 hours of fasting pre-diet and post-diet, while </w:t>
+      </w:r>
+      <w:proofErr w:type="spellStart"/>
+      <w:r>
+        <w:t>refed</w:t>
+      </w:r>
+      <w:proofErr w:type="spellEnd"/>
+      <w:r>
+        <w:t xml:space="preserve"> blood glucose levels were taken for approximately half of the mice. Blood was extracted from the retro orbital vein using a micro hematocrit capillary tube</w:t>
       </w:r>
       <w:r>
         <w:t>, then placed on ice for 20 minutes to clot, followed by a 20 minute spin at 2000g</w:t>
@@ -1305,7 +1429,23 @@
         <w:t>differences from HFD fed animals</w:t>
       </w:r>
       <w:r>
-        <w:t xml:space="preserve"> we performed a Dunnett’s test on the mixed effects models using the multcomp package (version</w:t>
+        <w:t xml:space="preserve"> we performed a </w:t>
+      </w:r>
+      <w:proofErr w:type="spellStart"/>
+      <w:r>
+        <w:t>Dunnett’s</w:t>
+      </w:r>
+      <w:proofErr w:type="spellEnd"/>
+      <w:r>
+        <w:t xml:space="preserve"> test on the mixed effects models using the </w:t>
+      </w:r>
+      <w:proofErr w:type="spellStart"/>
+      <w:r>
+        <w:t>multcomp</w:t>
+      </w:r>
+      <w:proofErr w:type="spellEnd"/>
+      <w:r>
+        <w:t xml:space="preserve"> package (version</w:t>
       </w:r>
       <w:r>
         <w:t xml:space="preserve"> 1.3-2</w:t>
@@ -1361,7 +1501,15 @@
         <w:t>tests with the null hypothesis that the populations had equal variances</w:t>
       </w:r>
       <w:r>
-        <w:t xml:space="preserve"> using the lawstat package (version 2.4.1 </w:t>
+        <w:t xml:space="preserve"> using the </w:t>
+      </w:r>
+      <w:proofErr w:type="spellStart"/>
+      <w:r>
+        <w:t>lawstat</w:t>
+      </w:r>
+      <w:proofErr w:type="spellEnd"/>
+      <w:r>
+        <w:t xml:space="preserve"> package (version 2.4.1 </w:t>
       </w:r>
       <w:r>
         <w:fldChar w:fldCharType="begin" w:fldLock="1"/>
@@ -1391,7 +1539,15 @@
         <w:t>For potential</w:t>
       </w:r>
       <w:r>
-        <w:t xml:space="preserve"> correlates of weight gain, p-values were adjusted for multiple observations by the method of Benjamini and Hochberg </w:t>
+        <w:t xml:space="preserve"> correlates of weight gain, p-values were adjusted for multiple observations by the method of </w:t>
+      </w:r>
+      <w:proofErr w:type="spellStart"/>
+      <w:r>
+        <w:t>Benjamini</w:t>
+      </w:r>
+      <w:proofErr w:type="spellEnd"/>
+      <w:r>
+        <w:t xml:space="preserve"> and Hochberg </w:t>
       </w:r>
       <w:r>
         <w:fldChar w:fldCharType="begin" w:fldLock="1"/>
@@ -1431,7 +1587,15 @@
         <w:t>,</w:t>
       </w:r>
       <w:r>
-        <w:t xml:space="preserve"> a Tukey post-hoc test was </w:t>
+        <w:t xml:space="preserve"> a </w:t>
+      </w:r>
+      <w:proofErr w:type="spellStart"/>
+      <w:r>
+        <w:t>Tukey</w:t>
+      </w:r>
+      <w:proofErr w:type="spellEnd"/>
+      <w:r>
+        <w:t xml:space="preserve"> post-hoc test was </w:t>
       </w:r>
       <w:r>
         <w:t>used</w:t>
@@ -1446,7 +1610,23 @@
         <w:t>a</w:t>
       </w:r>
       <w:r>
-        <w:t xml:space="preserve">piro-Wilk test to determine normality, then a Levene’s test for equal variance.  Based on this either a Student’s T-Test was used or a Wilcoxon rank sum test was performed, as indicated in the figure legends.  </w:t>
+        <w:t>piro-</w:t>
+      </w:r>
+      <w:proofErr w:type="spellStart"/>
+      <w:r>
+        <w:t>Wilk</w:t>
+      </w:r>
+      <w:proofErr w:type="spellEnd"/>
+      <w:r>
+        <w:t xml:space="preserve"> test to determine normality, then a </w:t>
+      </w:r>
+      <w:proofErr w:type="spellStart"/>
+      <w:r>
+        <w:t>Levene’s</w:t>
+      </w:r>
+      <w:proofErr w:type="spellEnd"/>
+      <w:r>
+        <w:t xml:space="preserve"> test for equal variance.  Based on this either a Student’s T-Test was used or a Wilcoxon rank sum test was performed, as indicated in the figure legends.  </w:t>
       </w:r>
       <w:r>
         <w:t xml:space="preserve">To determine how much of the variability we can account for with diet and fasting responses, we generated a linear model of our data accounting for the </w:t>
@@ -1540,7 +1720,15 @@
         <w:t xml:space="preserve">male </w:t>
       </w:r>
       <w:r>
-        <w:t xml:space="preserve">mice on either a </w:t>
+        <w:t xml:space="preserve">mice </w:t>
+      </w:r>
+      <w:proofErr w:type="gramStart"/>
+      <w:r>
+        <w:t>on either</w:t>
+      </w:r>
+      <w:proofErr w:type="gramEnd"/>
+      <w:r>
+        <w:t xml:space="preserve"> a </w:t>
       </w:r>
       <w:r>
         <w:t>NCD</w:t>
@@ -1805,11 +1993,16 @@
       <w:r>
         <w:t xml:space="preserve"> or </w:t>
       </w:r>
+      <w:proofErr w:type="gramStart"/>
       <w:r>
         <w:t xml:space="preserve">2.44  </w:t>
       </w:r>
       <w:r>
-        <w:t>kcal/mouse/</w:t>
+        <w:t>kcal</w:t>
+      </w:r>
+      <w:proofErr w:type="gramEnd"/>
+      <w:r>
+        <w:t>/mouse/</w:t>
       </w:r>
       <w:r>
         <w:t>day</w:t>
@@ -1945,7 +2138,15 @@
         <w:t>s</w:t>
       </w:r>
       <w:r>
-        <w:t xml:space="preserve"> of key obesity related factors in both the fasted and refed conditions (</w:t>
+        <w:t xml:space="preserve"> of key obesity related factors in both the fasted and </w:t>
+      </w:r>
+      <w:proofErr w:type="spellStart"/>
+      <w:r>
+        <w:t>refed</w:t>
+      </w:r>
+      <w:proofErr w:type="spellEnd"/>
+      <w:r>
+        <w:t xml:space="preserve"> conditions (</w:t>
       </w:r>
       <w:r>
         <w:t>Supplementary</w:t>
@@ -1989,12 +2190,14 @@
       <w:r>
         <w:t xml:space="preserve"> hormones (</w:t>
       </w:r>
+      <w:proofErr w:type="spellStart"/>
       <w:r>
         <w:t>r</w:t>
       </w:r>
       <w:r>
         <w:t>esistin</w:t>
       </w:r>
+      <w:proofErr w:type="spellEnd"/>
       <w:r>
         <w:t xml:space="preserve">, </w:t>
       </w:r>
@@ -2007,9 +2210,11 @@
       <w:r>
         <w:t xml:space="preserve">hrelin and </w:t>
       </w:r>
+      <w:proofErr w:type="spellStart"/>
       <w:r>
         <w:t>leptin</w:t>
       </w:r>
+      <w:proofErr w:type="spellEnd"/>
       <w:r>
         <w:t xml:space="preserve">) as well as fasting glucose levels between these diets.  </w:t>
       </w:r>
@@ -2179,6 +2384,8 @@
       <w:r>
         <w:t xml:space="preserve">  </w:t>
       </w:r>
+      <w:proofErr w:type="spellStart"/>
+      <w:proofErr w:type="gramStart"/>
       <w:r>
         <w:rPr>
           <w:i/>
@@ -2189,8 +2396,17 @@
         <w:rPr>
           <w:i/>
         </w:rPr>
-        <w:t>b/</w:t>
-      </w:r>
+        <w:t>b</w:t>
+      </w:r>
+      <w:proofErr w:type="spellEnd"/>
+      <w:proofErr w:type="gramEnd"/>
+      <w:r>
+        <w:rPr>
+          <w:i/>
+        </w:rPr>
+        <w:t>/</w:t>
+      </w:r>
+      <w:proofErr w:type="spellStart"/>
       <w:r>
         <w:rPr>
           <w:i/>
@@ -2201,7 +2417,14 @@
         <w:rPr>
           <w:i/>
         </w:rPr>
-        <w:t xml:space="preserve">b </w:t>
+        <w:t>b</w:t>
+      </w:r>
+      <w:proofErr w:type="spellEnd"/>
+      <w:r>
+        <w:rPr>
+          <w:i/>
+        </w:rPr>
+        <w:t xml:space="preserve"> </w:t>
       </w:r>
       <w:r>
         <w:t>mice</w:t>
@@ -2210,10 +2433,26 @@
         <w:t xml:space="preserve"> </w:t>
       </w:r>
       <w:r>
-        <w:t xml:space="preserve">are leptin deficient due to a single nucleotide polymorphism </w:t>
-      </w:r>
-      <w:r>
-        <w:t>in the leptin gene</w:t>
+        <w:t xml:space="preserve">are </w:t>
+      </w:r>
+      <w:proofErr w:type="spellStart"/>
+      <w:r>
+        <w:t>leptin</w:t>
+      </w:r>
+      <w:proofErr w:type="spellEnd"/>
+      <w:r>
+        <w:t xml:space="preserve"> deficient due to a single nucleotide polymorphism </w:t>
+      </w:r>
+      <w:r>
+        <w:t xml:space="preserve">in the </w:t>
+      </w:r>
+      <w:proofErr w:type="spellStart"/>
+      <w:r>
+        <w:t>leptin</w:t>
+      </w:r>
+      <w:proofErr w:type="spellEnd"/>
+      <w:r>
+        <w:t xml:space="preserve"> gene</w:t>
       </w:r>
       <w:r>
         <w:t xml:space="preserve">.  This results in mice which eat the same </w:t>
@@ -2252,27 +2491,6 @@
         <w:fldChar w:fldCharType="end"/>
       </w:r>
       <w:r>
-        <w:t>.</w:t>
-      </w:r>
-      <w:r>
-        <w:fldChar w:fldCharType="begin" w:fldLock="1"/>
-      </w:r>
-      <w:r>
-        <w:instrText>ADDIN CSL_CITATION { "citationItems" : [ { "id" : "ITEM-1", "itemData" : { "ISSN" : "0022-1503", "PMID" : "14824537", "author" : [ { "dropping-particle" : "", "family" : "Ingalls", "given" : "A M", "non-dropping-particle" : "", "parse-names" : false, "suffix" : "" }, { "dropping-particle" : "", "family" : "Dickie", "given" : "M M", "non-dropping-particle" : "", "parse-names" : false, "suffix" : "" }, { "dropping-particle" : "", "family" : "Snell", "given" : "G D", "non-dropping-particle" : "", "parse-names" : false, "suffix" : "" } ], "container-title" : "The Journal of heredity", "id" : "ITEM-1", "issue" : "12", "issued" : { "date-parts" : [ [ "1950", "12" ] ] }, "page" : "317-8", "title" : "Obese, a new mutation in the house mouse.", "type" : "article-journal", "volume" : "41" }, "uris" : [ "http://www.mendeley.com/documents/?uuid=79181640-4da1-45ac-afff-84373bab4985" ] }, { "id" : "ITEM-2", "itemData" : { "ISSN" : "0022-3166", "PMID" : "9311966", "abstract" : "Leptin, the ob gene product, is released from adipose tissue and likely acts in the central nervous system, particularly within the hypothalamus, to exert many of its effects. Obesity in C57BL/6J ob/ob mice is caused by a mutation in the ob gene resulting in a lack of functional leptin. In this study, we first compared effects of a single intracerebroventricular (ICV) injection of 3 pmol (50 ng) or 60 pmol (1 microg) leptin on food intake and oxygen consumption of lean and ob/ob mice deprived of food for 4 h during the 48-h period postinjection. Injection of 3 pmol leptin minimally lowered food intake in these mice without influencing oxygen consumption. Injection of 60 pmol of leptin rapidly lowered food intake within 30 min in both lean and ob/ob mice, with effects persisting for 24 h. Lean and ob/ob mice treated with leptin consumed 40 and 60% less food, respectively, in 24 h than vehicle-treated controls. Injection of leptin (60 pmol ICV) suppressed food intake of adrenalectomized mice as well (by 25 and 40% in lean mice and by 20 and 68% in ob/ob mice at 3 and 24 h, respectively), indicating that glucocorticoids are not essential for leptin to suppress food intake. Leptin increased oxygen consumption in conditions in which diet-induced thermogenesis was low, i.e., in fed ob/ob mice and in food-deprived lean mice, but not in fed adrenalectomized ob/ob mice or in fed lean mice. ICV injection of 60 pmol leptin along with 230 pmol (2 microg) of neuropeptide Y (NPY) attenuated NPY-induced feeding in ob/ob, but not in lean mice, suggesting an enhanced potential for crosstalk between the leptin and NPY signaling systems in ob/ob mice lacking endogenous leptin. Leptin exerts rapid-onset actions within the central nervous system to coordinate control of food intake and metabolic rate.", "author" : [ { "dropping-particle" : "", "family" : "Mistry", "given" : "A M", "non-dropping-particle" : "", "parse-names" : false, "suffix" : "" }, { "dropping-particle" : "", "family" : "Swick", "given" : "A G", "non-dropping-particle" : "", "parse-names" : false, "suffix" : "" }, { "dropping-particle" : "", "family" : "Romsos", "given" : "D R", "non-dropping-particle" : "", "parse-names" : false, "suffix" : "" } ], "container-title" : "The Journal of nutrition", "id" : "ITEM-2", "issue" : "10", "issued" : { "date-parts" : [ [ "1997", "10" ] ] }, "page" : "2065-72", "title" : "Leptin rapidly lowers food intake and elevates metabolic rates in lean and ob/ob mice.", "type" : "article-journal", "volume" : "127" }, "uris" : [ "http://www.mendeley.com/documents/?uuid=bdec9ea0-e835-4000-a1fc-05582a936f6f" ] }, { "id" : "ITEM-3", "itemData" : { "DOI" : "10.1126/science.7624777", "ISSN" : "0036-8075", "author" : [ { "dropping-particle" : "", "family" : "Halaas", "given" : "J.", "non-dropping-particle" : "", "parse-names" : false, "suffix" : "" }, { "dropping-particle" : "", "family" : "Gajiwala", "given" : "K.", "non-dropping-particle" : "", "parse-names" : false, "suffix" : "" }, { "dropping-particle" : "", "family" : "Maffei", "given" : "M", "non-dropping-particle" : "", "parse-names" : false, "suffix" : "" }, { "dropping-particle" : "", "family" : "Cohen", "given" : "S.", "non-dropping-particle" : "", "parse-names" : false, "suffix" : "" }, { "dropping-particle" : "", "family" : "Chait", "given" : "B.", "non-dropping-particle" : "", "parse-names" : false, "suffix" : "" }, { "dropping-particle" : "", "family" : "Rabinowitz", "given" : "D", "non-dropping-particle" : "", "parse-names" : false, "suffix" : "" }, { "dropping-particle" : "", "family" : "Lallone", "given" : "R.", "non-dropping-particle" : "", "parse-names" : false, "suffix" : "" }, { "dropping-particle" : "", "family" : "Burley", "given" : "S.", "non-dropping-particle" : "", "parse-names" : false, "suffix" : "" }, { "dropping-particle" : "", "family" : "Friedman", "given" : "J.", "non-dropping-particle" : "", "parse-names" : false, "suffix" : "" } ], "container-title" : "Science", "id" : "ITEM-3", "issue" : "5223", "issued" : { "date-parts" : [ [ "1995", "7", "28" ] ] }, "page" : "543-546", "title" : "Weight-reducing effects of the plasma protein encoded by the obese gene", "type" : "article-journal", "volume" : "269" }, "uris" : [ "http://www.mendeley.com/documents/?uuid=6d5ad1ba-76a2-4ae1-995c-e15c0768d8e0" ] }, { "id" : "ITEM-4", "itemData" : { "DOI" : "10.1038/372425a0", "ISSN" : "0028-0836", "PMID" : "7984236", "abstract" : "The mechanisms that balance food intake and energy expenditure determine who will be obese and who will be lean. One of the molecules that regulates energy balance in the mouse is the obese (ob) gene. Mutation of ob results in profound obesity and type II diabetes as part of a syndrome that resembles morbid obesity in humans. The ob gene product may function as part of a signalling pathway from adipose tissue that acts to regulate the size of the body fat depot.", "author" : [ { "dropping-particle" : "", "family" : "Zhang", "given" : "Y", "non-dropping-particle" : "", "parse-names" : false, "suffix" : "" }, { "dropping-particle" : "", "family" : "Proenca", "given" : "R", "non-dropping-particle" : "", "parse-names" : false, "suffix" : "" }, { "dropping-particle" : "", "family" : "Maffei", "given" : "M", "non-dropping-particle" : "", "parse-names" : false, "suffix" : "" }, { "dropping-particle" : "", "family" : "Barone", "given" : "M", "non-dropping-particle" : "", "parse-names" : false, "suffix" : "" }, { "dropping-particle" : "", "family" : "Leopold", "given" : "L", "non-dropping-particle" : "", "parse-names" : false, "suffix" : "" }, { "dropping-particle" : "", "family" : "Friedman", "given" : "J M", "non-dropping-particle" : "", "parse-names" : false, "suffix" : "" } ], "container-title" : "Nature", "id" : "ITEM-4", "issue" : "6505", "issued" : { "date-parts" : [ [ "1994", "12", "1" ] ] }, "page" : "425-32", "title" : "Positional cloning of the mouse obese gene and its human homologue.", "type" : "article-journal", "volume" : "372" }, "uris" : [ "http://www.mendeley.com/documents/?uuid=f7fb0df4-5de5-44b8-926f-b8288c4a97a7" ] } ], "mendeley" : { "previouslyFormattedCitation" : "[19\u201322]" }, "properties" : { "noteIndex" : 0 }, "schema" : "https://github.com/citation-style-language/schema/raw/master/csl-citation.json" }</w:instrText>
-      </w:r>
-      <w:r>
-        <w:fldChar w:fldCharType="separate"/>
-      </w:r>
-      <w:r>
-        <w:rPr>
-          <w:noProof/>
-        </w:rPr>
-        <w:t>[19–22]</w:t>
-      </w:r>
-      <w:r>
-        <w:fldChar w:fldCharType="end"/>
-      </w:r>
-      <w:r>
         <w:t xml:space="preserve">.  The effects of this mutation on </w:t>
       </w:r>
       <w:r>
@@ -2323,12 +2541,28 @@
       <w:r>
         <w:t xml:space="preserve"> the </w:t>
       </w:r>
-      <w:r>
-        <w:rPr>
-          <w:i/>
-        </w:rPr>
-        <w:t>ob/ob</w:t>
-      </w:r>
+      <w:proofErr w:type="spellStart"/>
+      <w:r>
+        <w:rPr>
+          <w:i/>
+        </w:rPr>
+        <w:t>ob</w:t>
+      </w:r>
+      <w:proofErr w:type="spellEnd"/>
+      <w:r>
+        <w:rPr>
+          <w:i/>
+        </w:rPr>
+        <w:t>/</w:t>
+      </w:r>
+      <w:proofErr w:type="spellStart"/>
+      <w:r>
+        <w:rPr>
+          <w:i/>
+        </w:rPr>
+        <w:t>ob</w:t>
+      </w:r>
+      <w:proofErr w:type="spellEnd"/>
       <w:r>
         <w:t xml:space="preserve"> mice relative to the wild-type mice</w:t>
       </w:r>
@@ -2388,10 +2622,7 @@
         <w:t xml:space="preserve">, Figures </w:t>
       </w:r>
       <w:r>
-        <w:t>3</w:t>
-      </w:r>
-      <w:r>
-        <w:t>B-C</w:t>
+        <w:t>1 C-D</w:t>
       </w:r>
       <w:r>
         <w:t xml:space="preserve">).   </w:t>
@@ -2420,12 +2651,14 @@
       <w:r>
         <w:t xml:space="preserve"> in weight gain than </w:t>
       </w:r>
+      <w:proofErr w:type="spellStart"/>
       <w:r>
         <w:rPr>
           <w:i/>
         </w:rPr>
         <w:t>Lep</w:t>
       </w:r>
+      <w:proofErr w:type="spellEnd"/>
       <w:r>
         <w:t xml:space="preserve"> mutations</w:t>
       </w:r>
@@ -2618,7 +2851,15 @@
         <w:t xml:space="preserve">examined </w:t>
       </w:r>
       <w:r>
-        <w:t xml:space="preserve">serum collected from mice before they were placed on the diets, to test the hypothesis that </w:t>
+        <w:t xml:space="preserve">serum collected from mice before they were placed on the </w:t>
+      </w:r>
+      <w:proofErr w:type="gramStart"/>
+      <w:r>
+        <w:t>diets,</w:t>
+      </w:r>
+      <w:proofErr w:type="gramEnd"/>
+      <w:r>
+        <w:t xml:space="preserve"> to test the hypothesis that </w:t>
       </w:r>
       <w:r>
         <w:t xml:space="preserve">pre-diet serum hormone levels </w:t>
@@ -2708,17 +2949,24 @@
       <w:pPr>
         <w:spacing w:line="480" w:lineRule="auto"/>
       </w:pPr>
-      <w:r>
-        <w:t>in its cage. To test this we looked at the mice which are the 5 heaviest from our</w:t>
-      </w:r>
-    </w:p>
-    <w:p>
-      <w:pPr>
-        <w:spacing w:line="480" w:lineRule="auto"/>
-      </w:pPr>
+      <w:proofErr w:type="gramStart"/>
+      <w:r>
+        <w:t>in</w:t>
+      </w:r>
+      <w:proofErr w:type="gramEnd"/>
+      <w:r>
+        <w:t xml:space="preserve"> its cage. To test this we looked at the mice which are the 5 heaviest from our</w:t>
+      </w:r>
+    </w:p>
+    <w:p>
+      <w:pPr>
+        <w:spacing w:line="480" w:lineRule="auto"/>
+      </w:pPr>
+      <w:proofErr w:type="gramStart"/>
       <w:r>
         <w:t>data</w:t>
       </w:r>
+      <w:proofErr w:type="gramEnd"/>
       <w:r>
         <w:t xml:space="preserve">, existing </w:t>
       </w:r>
@@ -2819,10 +3067,18 @@
         <w:t xml:space="preserve"> does not make the </w:t>
       </w:r>
       <w:r>
-        <w:t xml:space="preserve">other mice in that cage </w:t>
-      </w:r>
-      <w:r>
-        <w:t>mice any heavier</w:t>
+        <w:t xml:space="preserve">other mice in </w:t>
+      </w:r>
+      <w:proofErr w:type="gramStart"/>
+      <w:r>
+        <w:t xml:space="preserve">that cage </w:t>
+      </w:r>
+      <w:r>
+        <w:t>mice</w:t>
+      </w:r>
+      <w:proofErr w:type="gramEnd"/>
+      <w:r>
+        <w:t xml:space="preserve"> any heavier</w:t>
       </w:r>
       <w:r>
         <w:t>.</w:t>
@@ -2990,7 +3246,15 @@
         <w:t>We next tested whether the post-diet body weight could explain these differences</w:t>
       </w:r>
       <w:r>
-        <w:t xml:space="preserve"> in fasting and refeeding responses</w:t>
+        <w:t xml:space="preserve"> in fasting and </w:t>
+      </w:r>
+      <w:proofErr w:type="spellStart"/>
+      <w:r>
+        <w:t>refeeding</w:t>
+      </w:r>
+      <w:proofErr w:type="spellEnd"/>
+      <w:r>
+        <w:t xml:space="preserve"> responses</w:t>
       </w:r>
       <w:r>
         <w:t>.  Globally, there was no correlation between body weight and fasting response (p=</w:t>
@@ -3120,8 +3384,13 @@
       <w:r>
         <w:t xml:space="preserve">) but not the two synthetic diets (HFD or CD), there was a strong positive correlation between body weight and their </w:t>
       </w:r>
-      <w:r>
-        <w:t xml:space="preserve">refeeding </w:t>
+      <w:proofErr w:type="spellStart"/>
+      <w:r>
+        <w:t>refeeding</w:t>
+      </w:r>
+      <w:proofErr w:type="spellEnd"/>
+      <w:r>
+        <w:t xml:space="preserve"> </w:t>
       </w:r>
       <w:r>
         <w:t xml:space="preserve">induced weight </w:t>
@@ -3164,13 +3433,43 @@
         <w:spacing w:line="480" w:lineRule="auto"/>
       </w:pPr>
       <w:r>
-        <w:t xml:space="preserve">For leptin mutant </w:t>
-      </w:r>
-      <w:r>
-        <w:rPr>
-          <w:i/>
-        </w:rPr>
-        <w:t xml:space="preserve">ob/ob </w:t>
+        <w:t xml:space="preserve">For </w:t>
+      </w:r>
+      <w:proofErr w:type="spellStart"/>
+      <w:r>
+        <w:t>leptin</w:t>
+      </w:r>
+      <w:proofErr w:type="spellEnd"/>
+      <w:r>
+        <w:t xml:space="preserve"> mutant </w:t>
+      </w:r>
+      <w:proofErr w:type="spellStart"/>
+      <w:r>
+        <w:rPr>
+          <w:i/>
+        </w:rPr>
+        <w:t>ob</w:t>
+      </w:r>
+      <w:proofErr w:type="spellEnd"/>
+      <w:r>
+        <w:rPr>
+          <w:i/>
+        </w:rPr>
+        <w:t>/</w:t>
+      </w:r>
+      <w:proofErr w:type="spellStart"/>
+      <w:r>
+        <w:rPr>
+          <w:i/>
+        </w:rPr>
+        <w:t>ob</w:t>
+      </w:r>
+      <w:proofErr w:type="spellEnd"/>
+      <w:r>
+        <w:rPr>
+          <w:i/>
+        </w:rPr>
+        <w:t xml:space="preserve"> </w:t>
       </w:r>
       <w:r>
         <w:t>mice, we observed inconsistent results between strains.  For C57BL/6J</w:t>
@@ -3182,8 +3481,16 @@
         <w:rPr>
           <w:i/>
         </w:rPr>
-        <w:t>ob/ob</w:t>
-      </w:r>
+        <w:t>ob/</w:t>
+      </w:r>
+      <w:proofErr w:type="spellStart"/>
+      <w:r>
+        <w:rPr>
+          <w:i/>
+        </w:rPr>
+        <w:t>ob</w:t>
+      </w:r>
+      <w:proofErr w:type="spellEnd"/>
       <w:r>
         <w:t xml:space="preserve"> mice, we observed a </w:t>
       </w:r>
@@ -3208,12 +3515,28 @@
       <w:r>
         <w:t>-</w:t>
       </w:r>
-      <w:r>
-        <w:rPr>
-          <w:i/>
-        </w:rPr>
-        <w:t>ob/ob</w:t>
-      </w:r>
+      <w:proofErr w:type="spellStart"/>
+      <w:r>
+        <w:rPr>
+          <w:i/>
+        </w:rPr>
+        <w:t>ob</w:t>
+      </w:r>
+      <w:proofErr w:type="spellEnd"/>
+      <w:r>
+        <w:rPr>
+          <w:i/>
+        </w:rPr>
+        <w:t>/</w:t>
+      </w:r>
+      <w:proofErr w:type="spellStart"/>
+      <w:r>
+        <w:rPr>
+          <w:i/>
+        </w:rPr>
+        <w:t>ob</w:t>
+      </w:r>
+      <w:proofErr w:type="spellEnd"/>
       <w:r>
         <w:t xml:space="preserve"> mice, we observed an increase in </w:t>
       </w:r>
@@ -3221,7 +3544,15 @@
         <w:t xml:space="preserve">the </w:t>
       </w:r>
       <w:r>
-        <w:t>percent weight loss.  These data suggest that background differences play a role in fasting response in the absence of leptin.</w:t>
+        <w:t xml:space="preserve">percent weight loss.  These data suggest that background differences play a role in fasting response in the absence of </w:t>
+      </w:r>
+      <w:proofErr w:type="spellStart"/>
+      <w:r>
+        <w:t>leptin</w:t>
+      </w:r>
+      <w:proofErr w:type="spellEnd"/>
+      <w:r>
+        <w:t>.</w:t>
       </w:r>
     </w:p>
     <w:p>
@@ -3615,7 +3946,15 @@
         <w:t>-</w:t>
       </w:r>
       <w:r>
-        <w:t>fold greater than that of leptin levels, which had been previously reported to be of some use in predicting weight gain</w:t>
+        <w:t xml:space="preserve">fold greater than that of </w:t>
+      </w:r>
+      <w:proofErr w:type="spellStart"/>
+      <w:r>
+        <w:t>leptin</w:t>
+      </w:r>
+      <w:proofErr w:type="spellEnd"/>
+      <w:r>
+        <w:t xml:space="preserve"> levels, which had been previously reported to be of some use in predicting weight gain</w:t>
       </w:r>
       <w:r>
         <w:t xml:space="preserve"> </w:t>
@@ -3659,6 +3998,7 @@
       <w:r>
         <w:fldChar w:fldCharType="separate"/>
       </w:r>
+      <w:proofErr w:type="gramStart"/>
       <w:r>
         <w:rPr>
           <w:noProof/>
@@ -3671,6 +4011,7 @@
       <w:r>
         <w:t>.</w:t>
       </w:r>
+      <w:proofErr w:type="gramEnd"/>
     </w:p>
     <w:p>
       <w:pPr>
@@ -3828,8 +4169,13 @@
         <w:t>susceptibility to weight</w:t>
       </w:r>
       <w:r>
-        <w:t xml:space="preserve"> gain</w:t>
-      </w:r>
+        <w:t xml:space="preserve"> </w:t>
+      </w:r>
+      <w:proofErr w:type="gramStart"/>
+      <w:r>
+        <w:t>gain</w:t>
+      </w:r>
+      <w:proofErr w:type="gramEnd"/>
       <w:r>
         <w:t xml:space="preserve"> is at least in part caused by a non-genetic </w:t>
       </w:r>
@@ -3923,7 +4269,15 @@
         <w:t xml:space="preserve">The authors would like to thank </w:t>
       </w:r>
       <w:r>
-        <w:t xml:space="preserve">the Cormier Lab (Department of Pediatrics, UTHSC) for assistance with and use of the Luminex system.  We would also like to thank </w:t>
+        <w:t xml:space="preserve">the Cormier Lab (Department of Pediatrics, UTHSC) for assistance with and use of the </w:t>
+      </w:r>
+      <w:proofErr w:type="spellStart"/>
+      <w:r>
+        <w:t>Luminex</w:t>
+      </w:r>
+      <w:proofErr w:type="spellEnd"/>
+      <w:r>
+        <w:t xml:space="preserve"> system.  We would also like to thank </w:t>
       </w:r>
       <w:r>
         <w:t>Drs. David Buchner (Case Western Reserve University)</w:t>
@@ -3931,8 +4285,13 @@
       <w:r>
         <w:t xml:space="preserve">, </w:t>
       </w:r>
-      <w:r>
-        <w:t xml:space="preserve">Irit Hochberg (RAMBAM Health Care Campus), </w:t>
+      <w:proofErr w:type="spellStart"/>
+      <w:r>
+        <w:t>Irit</w:t>
+      </w:r>
+      <w:proofErr w:type="spellEnd"/>
+      <w:r>
+        <w:t xml:space="preserve"> Hochberg (RAMBAM Health Care Campus), </w:t>
       </w:r>
       <w:r>
         <w:t xml:space="preserve">Shannon M. Reilly (University of Michigan), </w:t>
@@ -4383,7 +4742,25 @@
           <w:sz w:val="24"/>
         </w:rPr>
         <w:tab/>
-        <w:t>Jackson Laboratories (2014). Patented Genetic Stability Program. Available at: http://jaxmice.jax.org/genetichealth/stability.html [Accessed April 28, 2014].</w:t>
+        <w:t>Jackson Laboratories (2014). Patented Genetic Stability Program. Available at: http://jaxmice.jax.org/genetichealth/stability.html [Accessed April 28, 2014</w:t>
+      </w:r>
+      <w:bookmarkStart w:id="0" w:name="_GoBack"/>
+      <w:r>
+        <w:rPr>
+          <w:rFonts w:ascii="Cambria" w:hAnsi="Cambria"/>
+          <w:noProof/>
+          <w:sz w:val="24"/>
+        </w:rPr>
+        <w:t>]</w:t>
+      </w:r>
+      <w:bookmarkEnd w:id="0"/>
+      <w:r>
+        <w:rPr>
+          <w:rFonts w:ascii="Cambria" w:hAnsi="Cambria"/>
+          <w:noProof/>
+          <w:sz w:val="24"/>
+        </w:rPr>
+        <w:t>.</w:t>
       </w:r>
     </w:p>
     <w:p>
@@ -5463,7 +5840,15 @@
         <w:t xml:space="preserve"> between Pre-Diet Measurements and Percent Weight Gain on a Control or High Fat Diet.</w:t>
       </w:r>
       <w:r>
-        <w:t xml:space="preserve">   P-values are adjusted for multiple comparisons by the method of Benjamini and Hochberg and presented as q-values.  Measurements are ordered by predictive effect on HFD.</w:t>
+        <w:t xml:space="preserve">   P-values are adjusted for multiple comparisons by the method of </w:t>
+      </w:r>
+      <w:proofErr w:type="spellStart"/>
+      <w:r>
+        <w:t>Benjamini</w:t>
+      </w:r>
+      <w:proofErr w:type="spellEnd"/>
+      <w:r>
+        <w:t xml:space="preserve"> and Hochberg and presented as q-values.  Measurements are ordered by predictive effect on HFD.</w:t>
       </w:r>
     </w:p>
     <w:p>
@@ -5601,6 +5986,7 @@
         </w:rPr>
         <w:t xml:space="preserve"> </w:t>
       </w:r>
+      <w:proofErr w:type="spellStart"/>
       <w:r>
         <w:rPr>
           <w:b/>
@@ -5613,8 +5999,17 @@
           <w:b/>
           <w:i/>
         </w:rPr>
-        <w:t>b/</w:t>
-      </w:r>
+        <w:t>b</w:t>
+      </w:r>
+      <w:proofErr w:type="spellEnd"/>
+      <w:r>
+        <w:rPr>
+          <w:b/>
+          <w:i/>
+        </w:rPr>
+        <w:t>/</w:t>
+      </w:r>
+      <w:proofErr w:type="spellStart"/>
       <w:r>
         <w:rPr>
           <w:b/>
@@ -5629,6 +6024,7 @@
         </w:rPr>
         <w:t>b</w:t>
       </w:r>
+      <w:proofErr w:type="spellEnd"/>
       <w:r>
         <w:rPr>
           <w:b/>
@@ -5678,7 +6074,15 @@
         <w:t>Variation</w:t>
       </w:r>
       <w:r>
-        <w:t xml:space="preserve"> in post-diet body weight across all treatment groups at the conclusion of the 12-week diet treatment. C) Density plot describing </w:t>
+        <w:t xml:space="preserve"> in post-diet body weight across all treatment groups at the conclusion of the 12-week diet treatment. C) Density </w:t>
+      </w:r>
+      <w:proofErr w:type="gramStart"/>
+      <w:r>
+        <w:t>plot</w:t>
+      </w:r>
+      <w:proofErr w:type="gramEnd"/>
+      <w:r>
+        <w:t xml:space="preserve"> describing </w:t>
       </w:r>
       <w:r>
         <w:t>the weights of</w:t>
@@ -5686,6 +6090,7 @@
       <w:r>
         <w:t xml:space="preserve"> </w:t>
       </w:r>
+      <w:proofErr w:type="spellStart"/>
       <w:r>
         <w:rPr>
           <w:i/>
@@ -5696,8 +6101,16 @@
         <w:rPr>
           <w:i/>
         </w:rPr>
-        <w:t>b/</w:t>
-      </w:r>
+        <w:t>b</w:t>
+      </w:r>
+      <w:proofErr w:type="spellEnd"/>
+      <w:r>
+        <w:rPr>
+          <w:i/>
+        </w:rPr>
+        <w:t>/</w:t>
+      </w:r>
+      <w:proofErr w:type="spellStart"/>
       <w:r>
         <w:rPr>
           <w:i/>
@@ -5710,6 +6123,7 @@
         </w:rPr>
         <w:t>b</w:t>
       </w:r>
+      <w:proofErr w:type="spellEnd"/>
       <w:r>
         <w:rPr>
           <w:i/>
@@ -5740,6 +6154,7 @@
       <w:r>
         <w:t xml:space="preserve"> in body weights between </w:t>
       </w:r>
+      <w:proofErr w:type="spellStart"/>
       <w:r>
         <w:rPr>
           <w:i/>
@@ -5750,8 +6165,16 @@
         <w:rPr>
           <w:i/>
         </w:rPr>
-        <w:t>b/</w:t>
-      </w:r>
+        <w:t>b</w:t>
+      </w:r>
+      <w:proofErr w:type="spellEnd"/>
+      <w:r>
+        <w:rPr>
+          <w:i/>
+        </w:rPr>
+        <w:t>/</w:t>
+      </w:r>
+      <w:proofErr w:type="spellStart"/>
       <w:r>
         <w:rPr>
           <w:i/>
@@ -5764,6 +6187,7 @@
         </w:rPr>
         <w:t>b</w:t>
       </w:r>
+      <w:proofErr w:type="spellEnd"/>
       <w:r>
         <w:t xml:space="preserve"> and wild type mice </w:t>
       </w:r>
@@ -6013,7 +6437,15 @@
         <w:t>D) Effects of body weight on percent weight loss for each group.  E</w:t>
       </w:r>
       <w:r>
-        <w:t xml:space="preserve">) Change in body weight percent after 6 hours of refeeding, following the 16 hour fast.  </w:t>
+        <w:t xml:space="preserve">) Change in body weight percent after 6 hours of </w:t>
+      </w:r>
+      <w:proofErr w:type="spellStart"/>
+      <w:r>
+        <w:t>refeeding</w:t>
+      </w:r>
+      <w:proofErr w:type="spellEnd"/>
+      <w:r>
+        <w:t xml:space="preserve">, following the 16 hour fast.  </w:t>
       </w:r>
       <w:r>
         <w:t>F) Effects of body weight on percent weight re-gain for each group.</w:t>
@@ -6022,7 +6454,15 @@
         <w:t xml:space="preserve">  Asterisk indicates a significant difference between groups</w:t>
       </w:r>
       <w:r>
-        <w:t xml:space="preserve"> by Tukey Test after a significant ANOVA result</w:t>
+        <w:t xml:space="preserve"> by </w:t>
+      </w:r>
+      <w:proofErr w:type="spellStart"/>
+      <w:r>
+        <w:t>Tukey</w:t>
+      </w:r>
+      <w:proofErr w:type="spellEnd"/>
+      <w:r>
+        <w:t xml:space="preserve"> Test after a significant ANOVA result</w:t>
       </w:r>
       <w:r>
         <w:t xml:space="preserve"> (p&lt;0.001)</w:t>
@@ -6141,7 +6581,21 @@
         <w:rPr>
           <w:b/>
         </w:rPr>
-        <w:t xml:space="preserve"> Fat Diet fed mice gain significantly more weight than Control Diet and Normal Chow diet fed mice.</w:t>
+        <w:t xml:space="preserve"> Fat Diet fed mice </w:t>
+      </w:r>
+      <w:proofErr w:type="gramStart"/>
+      <w:r>
+        <w:rPr>
+          <w:b/>
+        </w:rPr>
+        <w:t>gain</w:t>
+      </w:r>
+      <w:proofErr w:type="gramEnd"/>
+      <w:r>
+        <w:rPr>
+          <w:b/>
+        </w:rPr>
+        <w:t xml:space="preserve"> significantly more weight than Control Diet and Normal Chow diet fed mice.</w:t>
       </w:r>
       <w:r>
         <w:t xml:space="preserve"> A) </w:t>
@@ -6297,13 +6751,37 @@
         <w:t>Also</w:t>
       </w:r>
       <w:r>
-        <w:t xml:space="preserve"> indicated is that the feeding term (fasted vs refed) was significant</w:t>
-      </w:r>
-      <w:r>
-        <w:t xml:space="preserve"> for r</w:t>
-      </w:r>
-      <w:r>
-        <w:t xml:space="preserve">esistin, GLP-1 and </w:t>
+        <w:t xml:space="preserve"> indicated is that the feeding term (fasted </w:t>
+      </w:r>
+      <w:proofErr w:type="spellStart"/>
+      <w:r>
+        <w:t>vs</w:t>
+      </w:r>
+      <w:proofErr w:type="spellEnd"/>
+      <w:r>
+        <w:t xml:space="preserve"> </w:t>
+      </w:r>
+      <w:proofErr w:type="spellStart"/>
+      <w:r>
+        <w:t>refed</w:t>
+      </w:r>
+      <w:proofErr w:type="spellEnd"/>
+      <w:r>
+        <w:t>) was significant</w:t>
+      </w:r>
+      <w:r>
+        <w:t xml:space="preserve"> for </w:t>
+      </w:r>
+      <w:proofErr w:type="spellStart"/>
+      <w:r>
+        <w:t>r</w:t>
+      </w:r>
+      <w:r>
+        <w:t>esistin</w:t>
+      </w:r>
+      <w:proofErr w:type="spellEnd"/>
+      <w:r>
+        <w:t xml:space="preserve">, GLP-1 and </w:t>
       </w:r>
       <w:r>
         <w:t>g</w:t>
@@ -6332,8 +6810,13 @@
       <w:r>
         <w:t xml:space="preserve"> </w:t>
       </w:r>
-      <w:r>
-        <w:t>Tukey test following a significant ANOVA result</w:t>
+      <w:proofErr w:type="spellStart"/>
+      <w:r>
+        <w:t>Tukey</w:t>
+      </w:r>
+      <w:proofErr w:type="spellEnd"/>
+      <w:r>
+        <w:t xml:space="preserve"> test following a significant ANOVA result</w:t>
       </w:r>
       <w:r>
         <w:t xml:space="preserve"> (B).</w:t>
@@ -6366,19 +6849,37 @@
         </w:rPr>
         <w:t xml:space="preserve">: </w:t>
       </w:r>
-      <w:r>
-        <w:rPr>
-          <w:b/>
-          <w:i/>
-        </w:rPr>
-        <w:t>ob/</w:t>
-      </w:r>
-      <w:r>
-        <w:rPr>
-          <w:b/>
-          <w:i/>
-        </w:rPr>
-        <w:t xml:space="preserve">ob </w:t>
+      <w:proofErr w:type="spellStart"/>
+      <w:r>
+        <w:rPr>
+          <w:b/>
+          <w:i/>
+        </w:rPr>
+        <w:t>ob</w:t>
+      </w:r>
+      <w:proofErr w:type="spellEnd"/>
+      <w:r>
+        <w:rPr>
+          <w:b/>
+          <w:i/>
+        </w:rPr>
+        <w:t>/</w:t>
+      </w:r>
+      <w:proofErr w:type="spellStart"/>
+      <w:r>
+        <w:rPr>
+          <w:b/>
+          <w:i/>
+        </w:rPr>
+        <w:t>ob</w:t>
+      </w:r>
+      <w:proofErr w:type="spellEnd"/>
+      <w:r>
+        <w:rPr>
+          <w:b/>
+          <w:i/>
+        </w:rPr>
+        <w:t xml:space="preserve"> </w:t>
       </w:r>
       <w:r>
         <w:rPr>
@@ -6407,11 +6908,33 @@
         </w:rPr>
         <w:t xml:space="preserve"> </w:t>
       </w:r>
-      <w:r>
-        <w:rPr>
-          <w:i/>
-        </w:rPr>
-        <w:t xml:space="preserve">ob/ob </w:t>
+      <w:proofErr w:type="spellStart"/>
+      <w:r>
+        <w:rPr>
+          <w:i/>
+        </w:rPr>
+        <w:t>ob</w:t>
+      </w:r>
+      <w:proofErr w:type="spellEnd"/>
+      <w:r>
+        <w:rPr>
+          <w:i/>
+        </w:rPr>
+        <w:t>/</w:t>
+      </w:r>
+      <w:proofErr w:type="spellStart"/>
+      <w:r>
+        <w:rPr>
+          <w:i/>
+        </w:rPr>
+        <w:t>ob</w:t>
+      </w:r>
+      <w:proofErr w:type="spellEnd"/>
+      <w:r>
+        <w:rPr>
+          <w:i/>
+        </w:rPr>
+        <w:t xml:space="preserve"> </w:t>
       </w:r>
       <w:r>
         <w:t xml:space="preserve">and </w:t>
@@ -6446,11 +6969,33 @@
       <w:r>
         <w:t xml:space="preserve">Fasting glucose levels between </w:t>
       </w:r>
-      <w:r>
-        <w:rPr>
-          <w:i/>
-        </w:rPr>
-        <w:t xml:space="preserve">ob/ob </w:t>
+      <w:proofErr w:type="spellStart"/>
+      <w:r>
+        <w:rPr>
+          <w:i/>
+        </w:rPr>
+        <w:t>ob</w:t>
+      </w:r>
+      <w:proofErr w:type="spellEnd"/>
+      <w:r>
+        <w:rPr>
+          <w:i/>
+        </w:rPr>
+        <w:t>/</w:t>
+      </w:r>
+      <w:proofErr w:type="spellStart"/>
+      <w:r>
+        <w:rPr>
+          <w:i/>
+        </w:rPr>
+        <w:t>ob</w:t>
+      </w:r>
+      <w:proofErr w:type="spellEnd"/>
+      <w:r>
+        <w:rPr>
+          <w:i/>
+        </w:rPr>
+        <w:t xml:space="preserve"> </w:t>
       </w:r>
       <w:r>
         <w:t>knockout and wild</w:t>
@@ -6578,13 +7123,31 @@
         </w:rPr>
         <w:t xml:space="preserve"> induced weight loss in </w:t>
       </w:r>
-      <w:r>
-        <w:rPr>
-          <w:b/>
-          <w:i/>
-        </w:rPr>
-        <w:t>ob/ob</w:t>
-      </w:r>
+      <w:proofErr w:type="spellStart"/>
+      <w:r>
+        <w:rPr>
+          <w:b/>
+          <w:i/>
+        </w:rPr>
+        <w:t>ob</w:t>
+      </w:r>
+      <w:proofErr w:type="spellEnd"/>
+      <w:r>
+        <w:rPr>
+          <w:b/>
+          <w:i/>
+        </w:rPr>
+        <w:t>/</w:t>
+      </w:r>
+      <w:proofErr w:type="spellStart"/>
+      <w:r>
+        <w:rPr>
+          <w:b/>
+          <w:i/>
+        </w:rPr>
+        <w:t>ob</w:t>
+      </w:r>
+      <w:proofErr w:type="spellEnd"/>
       <w:r>
         <w:rPr>
           <w:b/>
@@ -6600,17 +7163,44 @@
       <w:r>
         <w:t xml:space="preserve">. </w:t>
       </w:r>
+      <w:proofErr w:type="gramStart"/>
       <w:r>
         <w:t xml:space="preserve">120 day </w:t>
       </w:r>
       <w:r>
-        <w:t xml:space="preserve">old </w:t>
-      </w:r>
-      <w:r>
-        <w:rPr>
-          <w:i/>
-        </w:rPr>
-        <w:t xml:space="preserve">ob/ob </w:t>
+        <w:t>old</w:t>
+      </w:r>
+      <w:proofErr w:type="gramEnd"/>
+      <w:r>
+        <w:t xml:space="preserve"> </w:t>
+      </w:r>
+      <w:proofErr w:type="spellStart"/>
+      <w:r>
+        <w:rPr>
+          <w:i/>
+        </w:rPr>
+        <w:t>ob</w:t>
+      </w:r>
+      <w:proofErr w:type="spellEnd"/>
+      <w:r>
+        <w:rPr>
+          <w:i/>
+        </w:rPr>
+        <w:t>/</w:t>
+      </w:r>
+      <w:proofErr w:type="spellStart"/>
+      <w:r>
+        <w:rPr>
+          <w:i/>
+        </w:rPr>
+        <w:t>ob</w:t>
+      </w:r>
+      <w:proofErr w:type="spellEnd"/>
+      <w:r>
+        <w:rPr>
+          <w:i/>
+        </w:rPr>
+        <w:t xml:space="preserve"> </w:t>
       </w:r>
       <w:r>
         <w:t xml:space="preserve">mice were fasted for 16h and the percent weight loss upon fasting was determined.  Asterisk indicates p &lt;0.05 via a </w:t>
@@ -7873,7 +8463,7 @@
 </file>
 
 <file path=customXml/itemProps1.xml><?xml version="1.0" encoding="utf-8"?>
-<ds:datastoreItem xmlns:ds="http://schemas.openxmlformats.org/officeDocument/2006/customXml" ds:itemID="{32C57257-C8D0-1D4A-A25B-1419941A23B4}">
+<ds:datastoreItem xmlns:ds="http://schemas.openxmlformats.org/officeDocument/2006/customXml" ds:itemID="{5D2BDE22-7E34-C243-9C22-4316C709AFEB}">
   <ds:schemaRefs>
     <ds:schemaRef ds:uri="http://schemas.openxmlformats.org/officeDocument/2006/bibliography"/>
   </ds:schemaRefs>
@@ -7881,7 +8471,7 @@
 </file>
 
 <file path=customXml/itemProps2.xml><?xml version="1.0" encoding="utf-8"?>
-<ds:datastoreItem xmlns:ds="http://schemas.openxmlformats.org/officeDocument/2006/customXml" ds:itemID="{A9B4DFA3-5A9B-C648-A7FE-C1254CEB693E}">
+<ds:datastoreItem xmlns:ds="http://schemas.openxmlformats.org/officeDocument/2006/customXml" ds:itemID="{D3D55727-F007-8943-B17A-8AFA136E6447}">
   <ds:schemaRefs>
     <ds:schemaRef ds:uri="http://schemas.openxmlformats.org/officeDocument/2006/bibliography"/>
   </ds:schemaRefs>
@@ -7889,7 +8479,7 @@
 </file>
 
 <file path=customXml/itemProps3.xml><?xml version="1.0" encoding="utf-8"?>
-<ds:datastoreItem xmlns:ds="http://schemas.openxmlformats.org/officeDocument/2006/customXml" ds:itemID="{5D2BDE22-7E34-C243-9C22-4316C709AFEB}">
+<ds:datastoreItem xmlns:ds="http://schemas.openxmlformats.org/officeDocument/2006/customXml" ds:itemID="{452465DF-3359-4942-BABD-2A884B0ED6DA}">
   <ds:schemaRefs>
     <ds:schemaRef ds:uri="http://schemas.openxmlformats.org/officeDocument/2006/bibliography"/>
   </ds:schemaRefs>
@@ -7897,7 +8487,7 @@
 </file>
 
 <file path=customXml/itemProps4.xml><?xml version="1.0" encoding="utf-8"?>
-<ds:datastoreItem xmlns:ds="http://schemas.openxmlformats.org/officeDocument/2006/customXml" ds:itemID="{D3D55727-F007-8943-B17A-8AFA136E6447}">
+<ds:datastoreItem xmlns:ds="http://schemas.openxmlformats.org/officeDocument/2006/customXml" ds:itemID="{8B484BA7-D2FF-6741-9794-875BBE433BAB}">
   <ds:schemaRefs>
     <ds:schemaRef ds:uri="http://schemas.openxmlformats.org/officeDocument/2006/bibliography"/>
   </ds:schemaRefs>

</xml_diff>

<commit_message>
Fixed inconsistent labelling of cohorts.  Closes #8
</commit_message>
<xml_diff>
--- a/publications/Manuscript.docx
+++ b/publications/Manuscript.docx
@@ -1111,7 +1111,15 @@
         <w:spacing w:line="480" w:lineRule="auto"/>
       </w:pPr>
       <w:r>
-        <w:t>Experimental mice from cohorts 1</w:t>
+        <w:t xml:space="preserve">Experimental mice from </w:t>
+      </w:r>
+      <w:bookmarkStart w:id="0" w:name="_GoBack"/>
+      <w:r>
+        <w:t>cohort</w:t>
+      </w:r>
+      <w:bookmarkEnd w:id="0"/>
+      <w:r>
+        <w:t>s 1</w:t>
       </w:r>
       <w:r>
         <w:t xml:space="preserve"> and</w:t>
@@ -1861,13 +1869,19 @@
         <w:t>NCD</w:t>
       </w:r>
       <w:r>
-        <w:t xml:space="preserve"> fed mice in cohorts 3 and 4, as well as </w:t>
+        <w:t xml:space="preserve"> fed mice in cohorts 1 and 2</w:t>
+      </w:r>
+      <w:r>
+        <w:t xml:space="preserve">, as well as </w:t>
       </w:r>
       <w:r>
         <w:t>CD</w:t>
       </w:r>
       <w:r>
-        <w:t xml:space="preserve"> fed mice in cohorts 5 and 6 (</w:t>
+        <w:t xml:space="preserve"> fed mice in cohorts 3 and 4</w:t>
+      </w:r>
+      <w:r>
+        <w:t xml:space="preserve"> (</w:t>
       </w:r>
       <w:r>
         <w:t>Supplement</w:t>
@@ -4742,25 +4756,7 @@
           <w:sz w:val="24"/>
         </w:rPr>
         <w:tab/>
-        <w:t>Jackson Laboratories (2014). Patented Genetic Stability Program. Available at: http://jaxmice.jax.org/genetichealth/stability.html [Accessed April 28, 2014</w:t>
-      </w:r>
-      <w:bookmarkStart w:id="0" w:name="_GoBack"/>
-      <w:r>
-        <w:rPr>
-          <w:rFonts w:ascii="Cambria" w:hAnsi="Cambria"/>
-          <w:noProof/>
-          <w:sz w:val="24"/>
-        </w:rPr>
-        <w:t>]</w:t>
-      </w:r>
-      <w:bookmarkEnd w:id="0"/>
-      <w:r>
-        <w:rPr>
-          <w:rFonts w:ascii="Cambria" w:hAnsi="Cambria"/>
-          <w:noProof/>
-          <w:sz w:val="24"/>
-        </w:rPr>
-        <w:t>.</w:t>
+        <w:t>Jackson Laboratories (2014). Patented Genetic Stability Program. Available at: http://jaxmice.jax.org/genetichealth/stability.html [Accessed April 28, 2014].</w:t>
       </w:r>
     </w:p>
     <w:p>
@@ -8463,7 +8459,7 @@
 </file>
 
 <file path=customXml/itemProps1.xml><?xml version="1.0" encoding="utf-8"?>
-<ds:datastoreItem xmlns:ds="http://schemas.openxmlformats.org/officeDocument/2006/customXml" ds:itemID="{5D2BDE22-7E34-C243-9C22-4316C709AFEB}">
+<ds:datastoreItem xmlns:ds="http://schemas.openxmlformats.org/officeDocument/2006/customXml" ds:itemID="{452465DF-3359-4942-BABD-2A884B0ED6DA}">
   <ds:schemaRefs>
     <ds:schemaRef ds:uri="http://schemas.openxmlformats.org/officeDocument/2006/bibliography"/>
   </ds:schemaRefs>
@@ -8471,7 +8467,7 @@
 </file>
 
 <file path=customXml/itemProps2.xml><?xml version="1.0" encoding="utf-8"?>
-<ds:datastoreItem xmlns:ds="http://schemas.openxmlformats.org/officeDocument/2006/customXml" ds:itemID="{D3D55727-F007-8943-B17A-8AFA136E6447}">
+<ds:datastoreItem xmlns:ds="http://schemas.openxmlformats.org/officeDocument/2006/customXml" ds:itemID="{8B484BA7-D2FF-6741-9794-875BBE433BAB}">
   <ds:schemaRefs>
     <ds:schemaRef ds:uri="http://schemas.openxmlformats.org/officeDocument/2006/bibliography"/>
   </ds:schemaRefs>
@@ -8479,7 +8475,7 @@
 </file>
 
 <file path=customXml/itemProps3.xml><?xml version="1.0" encoding="utf-8"?>
-<ds:datastoreItem xmlns:ds="http://schemas.openxmlformats.org/officeDocument/2006/customXml" ds:itemID="{452465DF-3359-4942-BABD-2A884B0ED6DA}">
+<ds:datastoreItem xmlns:ds="http://schemas.openxmlformats.org/officeDocument/2006/customXml" ds:itemID="{915E43FB-B5E0-FB4A-B044-4FC3560E7BA3}">
   <ds:schemaRefs>
     <ds:schemaRef ds:uri="http://schemas.openxmlformats.org/officeDocument/2006/bibliography"/>
   </ds:schemaRefs>
@@ -8487,7 +8483,7 @@
 </file>
 
 <file path=customXml/itemProps4.xml><?xml version="1.0" encoding="utf-8"?>
-<ds:datastoreItem xmlns:ds="http://schemas.openxmlformats.org/officeDocument/2006/customXml" ds:itemID="{8B484BA7-D2FF-6741-9794-875BBE433BAB}">
+<ds:datastoreItem xmlns:ds="http://schemas.openxmlformats.org/officeDocument/2006/customXml" ds:itemID="{AFB11927-9333-9941-B77A-02D97A7A9016}">
   <ds:schemaRefs>
     <ds:schemaRef ds:uri="http://schemas.openxmlformats.org/officeDocument/2006/bibliography"/>
   </ds:schemaRefs>

</xml_diff>

<commit_message>
Updated Table 1 to indicate corrected food composition.  Closes issue #12
</commit_message>
<xml_diff>
--- a/publications/Manuscript.docx
+++ b/publications/Manuscript.docx
@@ -1056,7 +1056,37 @@
         <w:t>CD</w:t>
       </w:r>
       <w:r>
-        <w:t xml:space="preserve"> (D12450H) were purchased from Research Diets (New Brunswick, NJ) and stored at 4°C until use. Blood glucose levels were measured using an OneTouch Ultra 2 Glucometer and OneTouch Ultra Test Strips. </w:t>
+        <w:t xml:space="preserve"> (D12450H) were purchased from Research Diets (New Brunswick, NJ) and stored at 4°C until use. </w:t>
+      </w:r>
+      <w:r>
+        <w:t xml:space="preserve">The </w:t>
+      </w:r>
+      <w:proofErr w:type="gramStart"/>
+      <w:r>
+        <w:t>composition of these diets are</w:t>
+      </w:r>
+      <w:proofErr w:type="gramEnd"/>
+      <w:r>
+        <w:t xml:space="preserve"> presented in Table 1.  Note that there are seasonal variations in the composition of the </w:t>
+      </w:r>
+      <w:proofErr w:type="spellStart"/>
+      <w:r>
+        <w:t>Teklad</w:t>
+      </w:r>
+      <w:proofErr w:type="spellEnd"/>
+      <w:r>
+        <w:t xml:space="preserve"> diet, and therefore these numbers are reasonable estimates on a </w:t>
+      </w:r>
+      <w:proofErr w:type="gramStart"/>
+      <w:r>
+        <w:t>batch to batch</w:t>
+      </w:r>
+      <w:proofErr w:type="gramEnd"/>
+      <w:r>
+        <w:t xml:space="preserve"> basis.  </w:t>
+      </w:r>
+      <w:r>
+        <w:t xml:space="preserve">Blood glucose levels were measured using an OneTouch Ultra 2 Glucometer and OneTouch Ultra Test Strips. </w:t>
       </w:r>
       <w:proofErr w:type="gramStart"/>
       <w:r>
@@ -1111,15 +1141,7 @@
         <w:spacing w:line="480" w:lineRule="auto"/>
       </w:pPr>
       <w:r>
-        <w:t xml:space="preserve">Experimental mice from </w:t>
-      </w:r>
-      <w:bookmarkStart w:id="0" w:name="_GoBack"/>
-      <w:r>
-        <w:t>cohort</w:t>
-      </w:r>
-      <w:bookmarkEnd w:id="0"/>
-      <w:r>
-        <w:t>s 1</w:t>
+        <w:t>Experimental mice from cohorts 1</w:t>
       </w:r>
       <w:r>
         <w:t xml:space="preserve"> and</w:t>
@@ -5811,7 +5833,26 @@
         <w:t xml:space="preserve"> of Normal Chow Diet, Control Diet and High Fat Diet used during the course of the study. </w:t>
       </w:r>
       <w:r>
-        <w:t>Carbohydrates are sub grouped into sucrose and starch.</w:t>
+        <w:t>Carbohydrates are sub grouped into sucrose and starch</w:t>
+      </w:r>
+      <w:r>
+        <w:t>/</w:t>
+      </w:r>
+      <w:proofErr w:type="spellStart"/>
+      <w:r>
+        <w:t>maltodextrose</w:t>
+      </w:r>
+      <w:proofErr w:type="spellEnd"/>
+      <w:r>
+        <w:t>.  Due to seasonal variations in the composition of the Normal Chow Diet, these</w:t>
+      </w:r>
+      <w:bookmarkStart w:id="0" w:name="_GoBack"/>
+      <w:bookmarkEnd w:id="0"/>
+      <w:r>
+        <w:t xml:space="preserve"> are best estimates as provided by the vendor</w:t>
+      </w:r>
+      <w:r>
+        <w:t>.</w:t>
       </w:r>
     </w:p>
     <w:p>
@@ -8459,7 +8500,7 @@
 </file>
 
 <file path=customXml/itemProps1.xml><?xml version="1.0" encoding="utf-8"?>
-<ds:datastoreItem xmlns:ds="http://schemas.openxmlformats.org/officeDocument/2006/customXml" ds:itemID="{452465DF-3359-4942-BABD-2A884B0ED6DA}">
+<ds:datastoreItem xmlns:ds="http://schemas.openxmlformats.org/officeDocument/2006/customXml" ds:itemID="{33B3442E-4BE5-044A-A5D1-F1E9FE7A76A3}">
   <ds:schemaRefs>
     <ds:schemaRef ds:uri="http://schemas.openxmlformats.org/officeDocument/2006/bibliography"/>
   </ds:schemaRefs>
@@ -8467,7 +8508,7 @@
 </file>
 
 <file path=customXml/itemProps2.xml><?xml version="1.0" encoding="utf-8"?>
-<ds:datastoreItem xmlns:ds="http://schemas.openxmlformats.org/officeDocument/2006/customXml" ds:itemID="{8B484BA7-D2FF-6741-9794-875BBE433BAB}">
+<ds:datastoreItem xmlns:ds="http://schemas.openxmlformats.org/officeDocument/2006/customXml" ds:itemID="{6A1DDCD9-BEE3-624F-833B-6875E419F6EF}">
   <ds:schemaRefs>
     <ds:schemaRef ds:uri="http://schemas.openxmlformats.org/officeDocument/2006/bibliography"/>
   </ds:schemaRefs>
@@ -8475,7 +8516,7 @@
 </file>
 
 <file path=customXml/itemProps3.xml><?xml version="1.0" encoding="utf-8"?>
-<ds:datastoreItem xmlns:ds="http://schemas.openxmlformats.org/officeDocument/2006/customXml" ds:itemID="{915E43FB-B5E0-FB4A-B044-4FC3560E7BA3}">
+<ds:datastoreItem xmlns:ds="http://schemas.openxmlformats.org/officeDocument/2006/customXml" ds:itemID="{8930FC04-52F4-2D4A-AD29-691037CB3947}">
   <ds:schemaRefs>
     <ds:schemaRef ds:uri="http://schemas.openxmlformats.org/officeDocument/2006/bibliography"/>
   </ds:schemaRefs>
@@ -8483,7 +8524,7 @@
 </file>
 
 <file path=customXml/itemProps4.xml><?xml version="1.0" encoding="utf-8"?>
-<ds:datastoreItem xmlns:ds="http://schemas.openxmlformats.org/officeDocument/2006/customXml" ds:itemID="{AFB11927-9333-9941-B77A-02D97A7A9016}">
+<ds:datastoreItem xmlns:ds="http://schemas.openxmlformats.org/officeDocument/2006/customXml" ds:itemID="{0782CD64-0C9E-844F-8486-2E88331DBD1E}">
   <ds:schemaRefs>
     <ds:schemaRef ds:uri="http://schemas.openxmlformats.org/officeDocument/2006/bibliography"/>
   </ds:schemaRefs>

</xml_diff>

<commit_message>
Revised discussion of food intake metrics.  Closes #27.
</commit_message>
<xml_diff>
--- a/publications/Manuscript.docx
+++ b/publications/Manuscript.docx
@@ -1952,7 +1952,10 @@
         <w:t xml:space="preserve">on a bi-weekly basis.  We found </w:t>
       </w:r>
       <w:r>
-        <w:t>that food intake on both a per gram basis (</w:t>
+        <w:t xml:space="preserve">that </w:t>
+      </w:r>
+      <w:r>
+        <w:t>food intake on both a per gram basis (</w:t>
       </w:r>
       <w:r>
         <w:t>Supplementary</w:t>
@@ -1994,7 +1997,13 @@
         <w:t xml:space="preserve">even </w:t>
       </w:r>
       <w:r>
-        <w:t xml:space="preserve">as the mice gained weight.  </w:t>
+        <w:t>as the mice gained weight</w:t>
+      </w:r>
+      <w:r>
+        <w:t>, though the effects were quite small</w:t>
+      </w:r>
+      <w:r>
+        <w:t xml:space="preserve">.  </w:t>
       </w:r>
       <w:r>
         <w:t>There was a significant effect of diet (p&lt;0.005 for both caloric and absolute food intake</w:t>
@@ -2015,80 +2024,92 @@
         <w:t xml:space="preserve"> fed animals consumed </w:t>
       </w:r>
       <w:r>
-        <w:t xml:space="preserve">1.1 </w:t>
-      </w:r>
-      <w:r>
-        <w:t>g/mouse</w:t>
-      </w:r>
-      <w:r>
-        <w:t>/</w:t>
+        <w:t>but</w:t>
+      </w:r>
+      <w:r>
+        <w:t xml:space="preserve"> </w:t>
+      </w:r>
+      <w:proofErr w:type="gramStart"/>
+      <w:r>
+        <w:t>2.0</w:t>
+      </w:r>
+      <w:r>
+        <w:t xml:space="preserve">  </w:t>
+      </w:r>
+      <w:r>
+        <w:t>kcal</w:t>
+      </w:r>
+      <w:proofErr w:type="gramEnd"/>
+      <w:r>
+        <w:t>/mouse/</w:t>
       </w:r>
       <w:r>
         <w:t>day</w:t>
       </w:r>
       <w:r>
-        <w:t xml:space="preserve"> or </w:t>
-      </w:r>
-      <w:proofErr w:type="gramStart"/>
-      <w:r>
-        <w:t xml:space="preserve">2.44  </w:t>
-      </w:r>
-      <w:r>
-        <w:t>kcal</w:t>
-      </w:r>
-      <w:proofErr w:type="gramEnd"/>
-      <w:r>
-        <w:t>/mouse/</w:t>
+        <w:t xml:space="preserve"> </w:t>
+      </w:r>
+      <w:r>
+        <w:t>less</w:t>
+      </w:r>
+      <w:r>
+        <w:t xml:space="preserve"> food</w:t>
+      </w:r>
+      <w:r>
+        <w:t xml:space="preserve"> </w:t>
+      </w:r>
+      <w:r>
+        <w:t xml:space="preserve">than </w:t>
+      </w:r>
+      <w:r>
+        <w:t>HFD</w:t>
+      </w:r>
+      <w:r>
+        <w:t xml:space="preserve"> fed animals (</w:t>
+      </w:r>
+      <w:r>
+        <w:t>1.1 g/mouse/day</w:t>
+      </w:r>
+      <w:r>
+        <w:t xml:space="preserve"> more; </w:t>
+      </w:r>
+      <w:r>
+        <w:t>p&lt;</w:t>
+      </w:r>
+      <w:r>
+        <w:t xml:space="preserve"> </w:t>
+      </w:r>
+      <w:r>
+        <w:t>0.00</w:t>
+      </w:r>
+      <w:r>
+        <w:t>5</w:t>
+      </w:r>
+      <w:r>
+        <w:t xml:space="preserve"> </w:t>
+      </w:r>
+      <w:r>
+        <w:t xml:space="preserve">for each comparison).   </w:t>
+      </w:r>
+      <w:r>
+        <w:t xml:space="preserve">The </w:t>
+      </w:r>
+      <w:r>
+        <w:t>NCD</w:t>
+      </w:r>
+      <w:r>
+        <w:t xml:space="preserve"> fed animals </w:t>
+      </w:r>
+      <w:r>
+        <w:t>also</w:t>
+      </w:r>
+      <w:r>
+        <w:t xml:space="preserve"> ate more grams of food (0.48g/mouse/</w:t>
       </w:r>
       <w:r>
         <w:t>day</w:t>
       </w:r>
       <w:r>
-        <w:t xml:space="preserve"> more food</w:t>
-      </w:r>
-      <w:r>
-        <w:t xml:space="preserve"> </w:t>
-      </w:r>
-      <w:r>
-        <w:t xml:space="preserve">than </w:t>
-      </w:r>
-      <w:r>
-        <w:t>HFD</w:t>
-      </w:r>
-      <w:r>
-        <w:t xml:space="preserve"> fed animals (p&lt;</w:t>
-      </w:r>
-      <w:r>
-        <w:t xml:space="preserve"> </w:t>
-      </w:r>
-      <w:r>
-        <w:t>0.0005</w:t>
-      </w:r>
-      <w:r>
-        <w:t xml:space="preserve"> </w:t>
-      </w:r>
-      <w:r>
-        <w:t xml:space="preserve">for each comparison).   </w:t>
-      </w:r>
-      <w:r>
-        <w:t xml:space="preserve">The </w:t>
-      </w:r>
-      <w:r>
-        <w:t>NCD</w:t>
-      </w:r>
-      <w:r>
-        <w:t xml:space="preserve"> fed animals </w:t>
-      </w:r>
-      <w:r>
-        <w:t>also</w:t>
-      </w:r>
-      <w:r>
-        <w:t xml:space="preserve"> ate more grams of food (0.48g/mouse/</w:t>
-      </w:r>
-      <w:r>
-        <w:t>day</w:t>
-      </w:r>
-      <w:r>
         <w:t xml:space="preserve"> p  = 2.8 x 10</w:t>
       </w:r>
       <w:r>
@@ -2098,29 +2119,25 @@
         <w:t>-5</w:t>
       </w:r>
       <w:r>
-        <w:t>), but approximately the same number of calories as the HFD fed animals</w:t>
+        <w:t xml:space="preserve">), but </w:t>
+      </w:r>
+      <w:r>
+        <w:t>only slightly less</w:t>
+      </w:r>
+      <w:r>
+        <w:t xml:space="preserve"> calories </w:t>
+      </w:r>
+      <w:r>
+        <w:t>than</w:t>
+      </w:r>
+      <w:r>
+        <w:t xml:space="preserve"> the HFD fed animals</w:t>
       </w:r>
       <w:r>
         <w:t xml:space="preserve"> (p=0.18)</w:t>
       </w:r>
       <w:r>
         <w:t xml:space="preserve">.  </w:t>
-      </w:r>
-      <w:r>
-        <w:t xml:space="preserve">These data support the </w:t>
-      </w:r>
-      <w:r>
-        <w:lastRenderedPageBreak/>
-        <w:t xml:space="preserve">hypothesis that high fat content specifically causes </w:t>
-      </w:r>
-      <w:r>
-        <w:t xml:space="preserve">weight </w:t>
-      </w:r>
-      <w:r>
-        <w:t>gain;</w:t>
-      </w:r>
-      <w:r>
-        <w:t xml:space="preserve"> even when total calories consumed are reduced.</w:t>
       </w:r>
     </w:p>
     <w:p/>
@@ -5844,12 +5861,7 @@
       </w:r>
       <w:proofErr w:type="spellEnd"/>
       <w:r>
-        <w:t>.  Due to seasonal variations in the composition of the Normal Chow Diet, these</w:t>
-      </w:r>
-      <w:bookmarkStart w:id="0" w:name="_GoBack"/>
-      <w:bookmarkEnd w:id="0"/>
-      <w:r>
-        <w:t xml:space="preserve"> are best estimates as provided by the vendor</w:t>
+        <w:t>.  Due to seasonal variations in the composition of the Normal Chow Diet, these are best estimates as provided by the vendor</w:t>
       </w:r>
       <w:r>
         <w:t>.</w:t>
@@ -6701,7 +6713,15 @@
         <w:t>cohorts</w:t>
       </w:r>
       <w:r>
-        <w:t xml:space="preserve"> treatment groups separated by diet. Food intake per diet over the length of the 12-week diet treatment measured in kcal</w:t>
+        <w:t xml:space="preserve"> treatment groups separated by diet. </w:t>
+      </w:r>
+      <w:bookmarkStart w:id="0" w:name="_GoBack"/>
+      <w:r>
+        <w:t>Food intake</w:t>
+      </w:r>
+      <w:bookmarkEnd w:id="0"/>
+      <w:r>
+        <w:t xml:space="preserve"> per diet over the length of the 12-week diet treatment measured in kcal</w:t>
       </w:r>
       <w:r>
         <w:t xml:space="preserve"> (D) or grams (E)</w:t>
@@ -8500,7 +8520,7 @@
 </file>
 
 <file path=customXml/itemProps1.xml><?xml version="1.0" encoding="utf-8"?>
-<ds:datastoreItem xmlns:ds="http://schemas.openxmlformats.org/officeDocument/2006/customXml" ds:itemID="{33B3442E-4BE5-044A-A5D1-F1E9FE7A76A3}">
+<ds:datastoreItem xmlns:ds="http://schemas.openxmlformats.org/officeDocument/2006/customXml" ds:itemID="{1E799F3B-EA3F-8946-B45E-C414351B1A1F}">
   <ds:schemaRefs>
     <ds:schemaRef ds:uri="http://schemas.openxmlformats.org/officeDocument/2006/bibliography"/>
   </ds:schemaRefs>
@@ -8508,7 +8528,7 @@
 </file>
 
 <file path=customXml/itemProps2.xml><?xml version="1.0" encoding="utf-8"?>
-<ds:datastoreItem xmlns:ds="http://schemas.openxmlformats.org/officeDocument/2006/customXml" ds:itemID="{6A1DDCD9-BEE3-624F-833B-6875E419F6EF}">
+<ds:datastoreItem xmlns:ds="http://schemas.openxmlformats.org/officeDocument/2006/customXml" ds:itemID="{4CA0EF50-F9E2-E041-B937-CEED4CE7A731}">
   <ds:schemaRefs>
     <ds:schemaRef ds:uri="http://schemas.openxmlformats.org/officeDocument/2006/bibliography"/>
   </ds:schemaRefs>
@@ -8516,7 +8536,7 @@
 </file>
 
 <file path=customXml/itemProps3.xml><?xml version="1.0" encoding="utf-8"?>
-<ds:datastoreItem xmlns:ds="http://schemas.openxmlformats.org/officeDocument/2006/customXml" ds:itemID="{8930FC04-52F4-2D4A-AD29-691037CB3947}">
+<ds:datastoreItem xmlns:ds="http://schemas.openxmlformats.org/officeDocument/2006/customXml" ds:itemID="{688C10FD-176D-0A48-B9A6-0E1B8CC4B6D8}">
   <ds:schemaRefs>
     <ds:schemaRef ds:uri="http://schemas.openxmlformats.org/officeDocument/2006/bibliography"/>
   </ds:schemaRefs>
@@ -8524,7 +8544,7 @@
 </file>
 
 <file path=customXml/itemProps4.xml><?xml version="1.0" encoding="utf-8"?>
-<ds:datastoreItem xmlns:ds="http://schemas.openxmlformats.org/officeDocument/2006/customXml" ds:itemID="{0782CD64-0C9E-844F-8486-2E88331DBD1E}">
+<ds:datastoreItem xmlns:ds="http://schemas.openxmlformats.org/officeDocument/2006/customXml" ds:itemID="{EFBF1EC5-C748-C84E-AF9F-7D093F9A99C4}">
   <ds:schemaRefs>
     <ds:schemaRef ds:uri="http://schemas.openxmlformats.org/officeDocument/2006/bibliography"/>
   </ds:schemaRefs>

</xml_diff>

<commit_message>
Addressed issue of fasting duration.  Closes #14
</commit_message>
<xml_diff>
--- a/publications/Manuscript.docx
+++ b/publications/Manuscript.docx
@@ -1090,7 +1090,11 @@
       </w:r>
       <w:proofErr w:type="gramStart"/>
       <w:r>
-        <w:t xml:space="preserve">All animal procedures were approved by </w:t>
+        <w:t xml:space="preserve">All animal </w:t>
+      </w:r>
+      <w:r>
+        <w:lastRenderedPageBreak/>
+        <w:t xml:space="preserve">procedures were approved by </w:t>
       </w:r>
       <w:r>
         <w:t>the Animal Care and Use Committee</w:t>
@@ -1132,7 +1136,6 @@
         <w:spacing w:line="480" w:lineRule="auto"/>
       </w:pPr>
       <w:r>
-        <w:lastRenderedPageBreak/>
         <w:t>Animal Housing</w:t>
       </w:r>
     </w:p>
@@ -2068,10 +2071,7 @@
         <w:t xml:space="preserve"> fed animals (</w:t>
       </w:r>
       <w:r>
-        <w:t>1.1 g/mouse/day</w:t>
-      </w:r>
-      <w:r>
-        <w:t xml:space="preserve"> more; </w:t>
+        <w:t xml:space="preserve">1.1 g/mouse/day more; </w:t>
       </w:r>
       <w:r>
         <w:t>p&lt;</w:t>
@@ -2104,7 +2104,11 @@
         <w:t>also</w:t>
       </w:r>
       <w:r>
-        <w:t xml:space="preserve"> ate more grams of food (0.48g/mouse/</w:t>
+        <w:t xml:space="preserve"> ate more grams of food </w:t>
+      </w:r>
+      <w:r>
+        <w:lastRenderedPageBreak/>
+        <w:t>(0.48g/mouse/</w:t>
       </w:r>
       <w:r>
         <w:t>day</w:t>
@@ -3990,381 +3994,417 @@
         <w:t>.</w:t>
       </w:r>
       <w:r>
+        <w:t xml:space="preserve"> </w:t>
+      </w:r>
+      <w:r>
+        <w:t>Based on these data, the predictive utility of fasting responses is nearly 5</w:t>
+      </w:r>
+      <w:r>
+        <w:t>-</w:t>
+      </w:r>
+      <w:r>
+        <w:t xml:space="preserve">fold greater than that of </w:t>
+      </w:r>
+      <w:proofErr w:type="spellStart"/>
+      <w:r>
+        <w:t>leptin</w:t>
+      </w:r>
+      <w:proofErr w:type="spellEnd"/>
+      <w:r>
+        <w:t xml:space="preserve"> levels, which had been previously reported to be of some use in predicting weight gain</w:t>
+      </w:r>
+      <w:r>
+        <w:t xml:space="preserve"> </w:t>
+      </w:r>
+      <w:r>
+        <w:fldChar w:fldCharType="begin" w:fldLock="1"/>
+      </w:r>
+      <w:r>
+        <w:instrText>ADDIN CSL_CITATION { "citationItems" : [ { "id" : "ITEM-1", "itemData" : { "ISSN" : "1078-8956", "PMID" : "9018247", "abstract" : "Leptin, the product of the ob gene, is a hormone, produced by adipose cells, that inhibits food intake and increases energy expenditure in rodents. In humans, plasma leptin concentrations correlate closely with the size of the adipose tissue depot; however, there is considerable variation in plasma leptin concentrations at any given degree of fatness. To investigate whether individuals prone to weight gain are hypoleptinemic, we measured fasting plasma leptin concentrations in two groups of weight-matched nondiabetic Pima Indians followed for approximately 3 years, 19 of whom subsequently gained weight and 17 of whom maintained their weight. After we adjusted for initial percent body fat, mean plasma leptin concentration was lower in those who gained weight than in those whose weight was stable. These data indicate that relatively low plasma leptin concentrations may play a role in the development of obesity in Pima Indians, a population prone to obesity.", "author" : [ { "dropping-particle" : "", "family" : "Ravussin", "given" : "Eric", "non-dropping-particle" : "", "parse-names" : false, "suffix" : "" }, { "dropping-particle" : "", "family" : "Pratley", "given" : "R E", "non-dropping-particle" : "", "parse-names" : false, "suffix" : "" }, { "dropping-particle" : "", "family" : "Maffei", "given" : "M", "non-dropping-particle" : "", "parse-names" : false, "suffix" : "" }, { "dropping-particle" : "", "family" : "Wang", "given" : "H", "non-dropping-particle" : "", "parse-names" : false, "suffix" : "" }, { "dropping-particle" : "", "family" : "Friedman", "given" : "J M", "non-dropping-particle" : "", "parse-names" : false, "suffix" : "" }, { "dropping-particle" : "", "family" : "Bennett", "given" : "P H", "non-dropping-particle" : "", "parse-names" : false, "suffix" : "" }, { "dropping-particle" : "", "family" : "Bogardus", "given" : "Clifton", "non-dropping-particle" : "", "parse-names" : false, "suffix" : "" } ], "container-title" : "Nature medicine", "id" : "ITEM-1", "issue" : "2", "issued" : { "date-parts" : [ [ "1997", "2" ] ] }, "page" : "238-40", "title" : "Relatively low plasma leptin concentrations precede weight gain in Pima Indians.", "type" : "article-journal", "volume" : "3" }, "uris" : [ "http://www.mendeley.com/documents/?uuid=ebb3efde-e881-4da4-8d86-0cdc53ad3806" ] } ], "mendeley" : { "previouslyFormattedCitation" : "[26]" }, "properties" : { "noteIndex" : 0 }, "schema" : "https://github.com/citation-style-language/schema/raw/master/csl-citation.json" }</w:instrText>
+      </w:r>
+      <w:r>
+        <w:fldChar w:fldCharType="separate"/>
+      </w:r>
+      <w:r>
+        <w:rPr>
+          <w:noProof/>
+        </w:rPr>
+        <w:t>[26]</w:t>
+      </w:r>
+      <w:r>
+        <w:fldChar w:fldCharType="end"/>
+      </w:r>
+      <w:r>
+        <w:t>.</w:t>
+      </w:r>
+      <w:r>
         <w:t xml:space="preserve">  </w:t>
       </w:r>
       <w:r>
-        <w:t>Based on these data, the predictive utility of fasting responses is nearly 5</w:t>
-      </w:r>
-      <w:r>
-        <w:t>-</w:t>
-      </w:r>
-      <w:r>
-        <w:t xml:space="preserve">fold greater than that of </w:t>
+        <w:t>The small effect sizes of SNPs associated with obesity through GWAS has prevented their clinical utility for predicting future weight gain</w:t>
+      </w:r>
+      <w:r>
+        <w:t xml:space="preserve"> </w:t>
+      </w:r>
+      <w:r>
+        <w:fldChar w:fldCharType="begin" w:fldLock="1"/>
+      </w:r>
+      <w:r>
+        <w:instrText>ADDIN CSL_CITATION { "citationItems" : [ { "id" : "ITEM-1", "itemData" : { "DOI" : "10.1038/ng.686", "ISBN" : "1546-1718 (Electronic)\\n1061-4036 (Linking)", "ISSN" : "1061-4036", "PMID" : "20935630", "abstract" : "Obesity is globally prevalent and highly heritable, but its underlying genetic factors remain largely elusive. To identify genetic loci for obesity susceptibility, we examined associations between body mass index and \u223c 2.8 million SNPs in up to 123,865 individuals with targeted follow up of 42 SNPs in up to 125,931 additional individuals. We confirmed 14 known obesity susceptibility loci and identified 18 new loci associated with body mass index (P &lt; 5 \u00d7 10\u207b\u2078), one of which includes a copy number variant near GPRC5B. Some loci (at MC4R, POMC, SH2B1 and BDNF) map near key hypothalamic regulators of energy balance, and one of these loci is near GIPR, an incretin receptor. Furthermore, genes in other newly associated loci may provide new insights into human body weight regulation.", "author" : [ { "dropping-particle" : "", "family" : "Speliotes", "given" : "Elizabeth K", "non-dropping-particle" : "", "parse-names" : false, "suffix" : "" }, { "dropping-particle" : "", "family" : "Willer", "given" : "Cristen J", "non-dropping-particle" : "", "parse-names" : false, "suffix" : "" }, { "dropping-particle" : "", "family" : "Berndt", "given" : "Sonja I", "non-dropping-particle" : "", "parse-names" : false, "suffix" : "" }, { "dropping-particle" : "", "family" : "Monda", "given" : "Keri L", "non-dropping-particle" : "", "parse-names" : false, "suffix" : "" }, { "dropping-particle" : "", "family" : "Thorleifsson", "given" : "Gudmar", "non-dropping-particle" : "", "parse-names" : false, "suffix" : "" }, { "dropping-particle" : "", "family" : "Jackson", "given" : "Anne U", "non-dropping-particle" : "", "parse-names" : false, "suffix" : "" }, { "dropping-particle" : "", "family" : "Allen", "given" : "Hana Lango", "non-dropping-particle" : "", "parse-names" : false, "suffix" : "" }, { "dropping-particle" : "", "family" : "Lindgren", "given" : "Cecilia M", "non-dropping-particle" : "", "parse-names" : false, "suffix" : "" }, { "dropping-particle" : "", "family" : "Luan", "given" : "Jian'an", "non-dropping-particle" : "", "parse-names" : false, "suffix" : "" }, { "dropping-particle" : "", "family" : "M\u00e4gi", "given" : "Reedik", "non-dropping-particle" : "", "parse-names" : false, "suffix" : "" }, { "dropping-particle" : "", "family" : "Randall", "given" : "Joshua C", "non-dropping-particle" : "", "parse-names" : false, "suffix" : "" }, { "dropping-particle" : "", "family" : "Vedantam", "given" : "Sailaja", "non-dropping-particle" : "", "parse-names" : false, "suffix" : "" }, { "dropping-particle" : "", "family" : "Winkler", "given" : "Thomas W", "non-dropping-particle" : "", "parse-names" : false, "suffix" : "" }, { "dropping-particle" : "", "family" : "Qi", "given" : "Lu", "non-dropping-particle" : "", "parse-names" : false, "suffix" : "" }, { "dropping-particle" : "", "family" : "Workalemahu", "given" : "Tsegaselassie", "non-dropping-particle" : "", "parse-names" : false, "suffix" : "" }, { "dropping-particle" : "", "family" : "Heid", "given" : "Iris M", "non-dropping-particle" : "", "parse-names" : false, "suffix" : "" }, { "dropping-particle" : "", "family" : "Steinthorsdottir", "given" : "Valgerdur", "non-dropping-particle" : "", "parse-names" : false, "suffix" : "" }, { "dropping-particle" : "", "family" : "Stringham", "given" : "Heather M", "non-dropping-particle" : "", "parse-names" : false, "suffix" : "" }, { "dropping-particle" : "", "family" : "Weedon", "given" : "Michael N", "non-dropping-particle" : "", "parse-names" : false, "suffix" : "" }, { "dropping-particle" : "", "family" : "Wheeler", "given" : "Eleanor", "non-dropping-particle" : "", "parse-names" : false, "suffix" : "" }, { "dropping-particle" : "", "family" : "Wood", "given" : "Andrew R", "non-dropping-particle" : "", "parse-names" : false, "suffix" : "" }, { "dropping-particle" : "", "family" : "Ferreira", "given" : "Teresa", "non-dropping-particle" : "", "parse-names" : false, "suffix" : "" }, { "dropping-particle" : "", "family" : "Weyant", "given" : "Robert J", "non-dropping-particle" : "", "parse-names" : false, "suffix" : "" }, { "dropping-particle" : "V", "family" : "Segr\u00e8", "given" : "Ayellet", "non-dropping-particle" : "", "parse-names" : false, "suffix" : "" }, { "dropping-particle" : "", "family" : "Estrada", "given" : "Karol", "non-dropping-particle" : "", "parse-names" : false, "suffix" : "" }, { "dropping-particle" : "", "family" : "Liang", "given" : "Liming", "non-dropping-particle" : "", "parse-names" : false, "suffix" : "" }, { "dropping-particle" : "", "family" : "Nemesh", "given" : "James", "non-dropping-particle" : "", "parse-names" : false, "suffix" : "" }, { "dropping-particle" : "", "family" : "Park", "given" : "Ju-Hyun", "non-dropping-particle" : "", "parse-names" : false, "suffix" : "" }, { "dropping-particle" : "", "family" : "Gustafsson", "given" : "Stefan", "non-dropping-particle" : "", "parse-names" : false, "suffix" : "" }, { "dropping-particle" : "", "family" : "Kilpel\u00e4inen", "given" : "Tuomas O", "non-dropping-particle" : "", "parse-names" : false, "suffix" : "" }, { "dropping-particle" : "", "family" : "Yang", "given" : "Jian", "non-dropping-particle" : "", "parse-names" : false, "suffix" : "" }, { "dropping-particle" : "", "family" : "Bouatia-Naji", "given" : "Nabila", "non-dropping-particle" : "", "parse-names" : false, "suffix" : "" }, { "dropping-particle" : "", "family" : "Esko", "given" : "T\u00f5nu", "non-dropping-particle" : "", "parse-names" : false, "suffix" : "" }, { "dropping-particle" : "", "family" : "Feitosa", "given" : "Mary F", "non-dropping-particle" : "", "parse-names" : false, "suffix" : "" }, { "dropping-particle" : "", "family" : "Kutalik", "given" : "Zolt\u00e1n", "non-dropping-particle" : "", "parse-names" : false, "suffix" : "" }, { "dropping-particle" : "", "family" : "Mangino", "given" : "Massimo", "non-dropping-particle" : "", "parse-names" : false, "suffix" : "" }, { "dropping-particle" : "", "family" : "Raychaudhuri", "given" : "Soumya", "non-dropping-particle" : "", "parse-names" : false, "suffix" : "" }, { "dropping-particle" : "", "family" : "Scherag", "given" : "Andre", "non-dropping-particle" : "", "parse-names" : false, "suffix" : "" }, { "dropping-particle" : "", "family" : "Smith", "given" : "Albert Vernon", "non-dropping-particle" : "", "parse-names" : false, "suffix" : "" }, { "dropping-particle" : "", "family" : "Welch", "given" : "Ryan", "non-dropping-particle" : "", "parse-names" : false, "suffix" : "" }, { "dropping-particle" : "", "family" : "Zhao", "given" : "Jing Hua", "non-dropping-particle" : "", "parse-names" : false, "suffix" : "" }, { "dropping-particle" : "", "family" : "Aben", "given" : "Katja K", "non-dropping-particle" : "", "parse-names" : false, "suffix" : "" }, { "dropping-particle" : "", "family" : "Absher", "given" : "Devin M", "non-dropping-particle" : "", "parse-names" : false, "suffix" : "" }, { "dropping-particle" : "", "family" : "Amin", "given" : "Najaf", "non-dropping-particle" : "", "parse-names" : false, "suffix" : "" }, { "dropping-particle" : "", "family" : "Dixon", "given" : "Anna L", "non-dropping-particle" : "", "parse-names" : false, "suffix" : "" }, { "dropping-particle" : "", "family" : "Fisher", "given" : "Eva", "non-dropping-particle" : "", "parse-names" : false, "suffix" : "" }, { "dropping-particle" : "", "family" : "Glazer", "given" : "Nicole L", "non-dropping-particle" : "", "parse-names" : false, "suffix" : "" }, { "dropping-particle" : "", "family" : "Goddard", "given" : "Michael E", "non-dropping-particle" : "", "parse-names" : false, "suffix" : "" }, { "dropping-particle" : "", "family" : "Heard-Costa", "given" : "Nancy L", "non-dropping-particle" : "", "parse-names" : false, "suffix" : "" }, { "dropping-particle" : "", "family" : "Hoesel", "given" : "Volker", "non-dropping-particle" : "", "parse-names" : false, "suffix" : "" }, { "dropping-particle" : "", "family" : "Hottenga", "given" : "Jouke-Jan", "non-dropping-particle" : "", "parse-names" : false, "suffix" : "" }, { "dropping-particle" : "", "family" : "Johansson", "given" : "Asa", "non-dropping-particle" : "", "parse-names" : false, "suffix" : "" }, { "dropping-particle" : "", "family" : "Johnson", "given" : "Toby", "non-dropping-particle" : "", "parse-names" : false, "suffix" : "" }, { "dropping-particle" : "", "family" : "Ketkar", "given" : "Shamika", "non-dropping-particle" : "", "parse-names" : false, "suffix" : "" }, { "dropping-particle" : "", "family" : "Lamina", "given" : "Claudia", "non-dropping-particle" : "", "parse-names" : false, "suffix" : "" }, { "dropping-particle" : "", "family" : "Li", "given" : "Shengxu", "non-dropping-particle" : "", "parse-names" : false, "suffix" : "" }, { "dropping-particle" : "", "family" : "Moffatt", "given" : "Miriam F", "non-dropping-particle" : "", "parse-names" : false, "suffix" : "" }, { "dropping-particle" : "", "family" : "Myers", "given" : "Richard H", "non-dropping-particle" : "", "parse-names" : false, "suffix" : "" }, { "dropping-particle" : "", "family" : "Narisu", "given" : "Narisu", "non-dropping-particle" : "", "parse-names" : false, "suffix" : "" }, { "dropping-particle" : "", "family" : "Perry", "given" : "John R B", "non-dropping-particle" : "", "parse-names" : false, "suffix" : "" }, { "dropping-particle" : "", "family" : "Peters", "given" : "Marjolein J", "non-dropping-particle" : "", "parse-names" : false, "suffix" : "" }, { "dropping-particle" : "", "family" : "Preuss", "given" : "Michael", "non-dropping-particle" : "", "parse-names" : false, "suffix" : "" }, { "dropping-particle" : "", "family" : "Ripatti", "given" : "Samuli", "non-dropping-particle" : "", "parse-names" : false, "suffix" : "" }, { "dropping-particle" : "", "family" : "Rivadeneira", "given" : "Fernando", "non-dropping-particle" : "", "parse-names" : false, "suffix" : "" }, { "dropping-particle" : "", "family" : "Sandholt", "given" : "Camilla", "non-dropping-particle" : "", "parse-names" : false, "suffix" : "" }, { "dropping-particle" : "", "family" : "Scott", "given" : "Laura J", "non-dropping-particle" : "", "parse-names" : false, "suffix" : "" }, { "dropping-particle" : "", "family" : "Timpson", "given" : "Nicholas J", "non-dropping-particle" : "", "parse-names" : false, "suffix" : "" }, { "dropping-particle" : "", "family" : "Tyrer", "given" : "Jonathan P", "non-dropping-particle" : "", "parse-names" : false, "suffix" : "" }, { "dropping-particle" : "", "family" : "Wingerden", "given" : "Sophie", "non-dropping-particle" : "van", "parse-names" : false, "suffix" : "" }, { "dropping-particle" : "", "family" : "Watanabe", "given" : "Richard M", "non-dropping-particle" : "", "parse-names" : false, "suffix" : "" }, { "dropping-particle" : "", "family" : "White", "given" : "Charles C", "non-dropping-particle" : "", "parse-names" : false, "suffix" : "" }, { "dropping-particle" : "", "family" : "Wiklund", "given" : "Fredrik", "non-dropping-particle" : "", "parse-names" : false, "suffix" : "" }, { "dropping-particle" : "", "family" : "Barlassina", "given" : "Christina", "non-dropping-particle" : "", "parse-names" : false, "suffix" : "" }, { "dropping-particle" : "", "family" : "Chasman", "given" : "Daniel I", "non-dropping-particle" : "", "parse-names" : false, "suffix" : "" }, { "dropping-particle" : "", "family" : "Cooper", "given" : "Matthew N", "non-dropping-particle" : "", "parse-names" : false, "suffix" : "" }, { "dropping-particle" : "", "family" : "Jansson", "given" : "John-Olov", "non-dropping-particle" : "", "parse-names" : false, "suffix" : "" }, { "dropping-particle" : "", "family" : "Lawrence", "given" : "Robert W", "non-dropping-particle" : "", "parse-names" : false, "suffix" : "" }, { "dropping-particle" : "", "family" : "Pellikka", "given" : "Niina", "non-dropping-particle" : "", "parse-names" : false, "suffix" : "" }, { "dropping-particle" : "", "family" : "Prokopenko", "given" : "Inga", "non-dropping-particle" : "", "parse-names" : false, "suffix" : "" }, { "dropping-particle" : "", "family" : "Shi", "given" : "Jianxin", "non-dropping-particle" : "", "parse-names" : false, "suffix" : "" }, { "dropping-particle" : "", "family" : "Thiering", "given" : "Elisabeth", "non-dropping-particle" : "", "parse-names" : false, "suffix" : "" }, { "dropping-particle" : "", "family" : "Alavere", "given" : "Helene", "non-dropping-particle" : "", "parse-names" : false, "suffix" : "" }, { "dropping-particle" : "", "family" : "Alibrandi", "given" : "Maria T S", "non-dropping-particle" : "", "parse-names" : false, "suffix" : "" }, { "dropping-particle" : "", "family" : "Almgren", "given" : "Peter", "non-dropping-particle" : "", "parse-names" : false, "suffix" : "" }, { "dropping-particle" : "", "family" : "Arnold", "given" : "Alice M", "non-dropping-particle" : "", "parse-names" : false, "suffix" : "" }, { "dropping-particle" : "", "family" : "Aspelund", "given" : "Thor", "non-dropping-particle" : "", "parse-names" : false, "suffix" : "" }, { "dropping-particle" : "", "family" : "Atwood", "given" : "Larry D", "non-dropping-particle" : "", "parse-names" : false, "suffix" : "" }, { "dropping-particle" : "", "family" : "Balkau", "given" : "Beverley", "non-dropping-particle" : "", "parse-names" : false, "suffix" : "" }, { "dropping-particle" : "", "family" : "Balmforth", "given" : "Anthony J", "non-dropping-particle" : "", "parse-names" : false, "suffix" : "" }, { "dropping-particle" : "", "family" : "Bennett", "given" : "Amanda J", "non-dropping-particle" : "", "parse-names" : false, "suffix" : "" }, { "dropping-particle" : "", "family" : "Ben-Shlomo", "given" : "Yoav", "non-dropping-particle" : "", "parse-names" : false, "suffix" : "" }, { "dropping-particle" : "", "family" : "Bergman", "given" : "Richard N", "non-dropping-particle" : "", "parse-names" : false, "suffix" : "" }, { "dropping-particle" : "", "family" : "Bergmann", "given" : "Sven", "non-dropping-particle" : "", "parse-names" : false, "suffix" : "" }, { "dropping-particle" : "", "family" : "Biebermann", "given" : "Heike", "non-dropping-particle" : "", "parse-names" : false, "suffix" : "" }, { "dropping-particle" : "", "family" : "Blakemore", "given" : "Alexandra I F", "non-dropping-particle" : "", "parse-names" : false, "suffix" : "" }, { "dropping-particle" : "", "family" : "Boes", "given" : "Tanja", "non-dropping-particle" : "", "parse-names" : false, "suffix" : "" }, { "dropping-particle" : "", "family" : "Bonnycastle", "given" : "Lori L", "non-dropping-particle" : "", "parse-names" : false, "suffix" : "" }, { "dropping-particle" : "", "family" : "Bornstein", "given" : "Stefan R", "non-dropping-particle" : "", "parse-names" : false, "suffix" : "" }, { "dropping-particle" : "", "family" : "Brown", "given" : "Morris J", "non-dropping-particle" : "", "parse-names" : false, "suffix" : "" }, { "dropping-particle" : "", "family" : "Buchanan", "given" : "Thomas A", "non-dropping-particle" : "", "parse-names" : false, "suffix" : "" }, { "dropping-particle" : "", "family" : "Busonero", "given" : "Fabio", "non-dropping-particle" : "", "parse-names" : false, "suffix" : "" }, { "dropping-particle" : "", "family" : "Campbell", "given" : "Harry", "non-dropping-particle" : "", "parse-names" : false, "suffix" : "" }, { "dropping-particle" : "", "family" : "Cappuccio", "given" : "Francesco P", "non-dropping-particle" : "", "parse-names" : false, "suffix" : "" }, { "dropping-particle" : "", "family" : "Cavalcanti-Proen\u00e7a", "given" : "Christine", "non-dropping-particle" : "", "parse-names" : false, "suffix" : "" }, { "dropping-particle" : "", "family" : "Chen", "given" : "Yii-Der Ida", "non-dropping-particle" : "", "parse-names" : false, "suffix" : "" }, { "dropping-particle" : "", "family" : "Chen", "given" : "Chih-Mei", "non-dropping-particle" : "", "parse-names" : false, "suffix" : "" }, { "dropping-particle" : "", "family" : "Chines", "given" : "Peter S", "non-dropping-particle" : "", "parse-names" : false, "suffix" : "" }, { "dropping-particle" : "", "family" : "Clarke", "given" : "Robert", "non-dropping-particle" : "", "parse-names" : false, "suffix" : "" }, { "dropping-particle" : "", "family" : "Coin", "given" : "Lachlan", "non-dropping-particle" : "", "parse-names" : false, "suffix" : "" }, { "dropping-particle" : "", "family" : "Connell", "given" : "John", "non-dropping-particle" : "", "parse-names" : false, "suffix" : "" }, { "dropping-particle" : "", "family" : "Day", "given" : "Ian N M", "non-dropping-particle" : "", "parse-names" : false, "suffix" : "" }, { "dropping-particle" : "", "family" : "Heijer", "given" : "Martin", "non-dropping-particle" : "den", "parse-names" : false, "suffix" : "" }, { "dropping-particle" : "", "family" : "Duan", "given" : "Jubao", "non-dropping-particle" : "", "parse-names" : false, "suffix" : "" }, { "dropping-particle" : "", "family" : "Ebrahim", "given" : "Shah", "non-dropping-particle" : "", "parse-names" : false, "suffix" : "" }, { "dropping-particle" : "", "family" : "Elliott", "given" : "Paul", "non-dropping-particle" : "", "parse-names" : false, "suffix" : "" }, { "dropping-particle" : "", "family" : "Elosua", "given" : "Roberto", "non-dropping-particle" : "", "parse-names" : false, "suffix" : "" }, { "dropping-particle" : "", "family" : "Eiriksdottir", "given" : "Gudny", "non-dropping-particle" : "", "parse-names" : false, "suffix" : "" }, { "dropping-particle" : "", "family" : "Erdos", "given" : "Michael R", "non-dropping-particle" : "", "parse-names" : false, "suffix" : "" }, { "dropping-particle" : "", "family" : "Eriksson", "given" : "Johan G", "non-dropping-particle" : "", "parse-names" : false, "suffix" : "" }, { "dropping-particle" : "", "family" : "Facheris", "given" : "Maurizio F", "non-dropping-particle" : "", "parse-names" : false, "suffix" : "" }, { "dropping-particle" : "", "family" : "Felix", "given" : "Stephan B", "non-dropping-particle" : "", "parse-names" : false, "suffix" : "" }, { "dropping-particle" : "", "family" : "Fischer-Posovszky", "given" : "Pamela", "non-dropping-particle" : "", "parse-names" : false, "suffix" : "" }, { "dropping-particle" : "", "family" : "Folsom", "given" : "Aaron R", "non-dropping-particle" : "", "parse-names" : false, "suffix" : "" }, { "dropping-particle" : "", "family" : "Friedrich", "given" : "Nele", "non-dropping-particle" : "", "parse-names" : false, "suffix" : "" }, { "dropping-particle" : "", "family" : "Freimer", "given" : "Nelson B", "non-dropping-particle" : "", "parse-names" : false, "suffix" : "" }, { "dropping-particle" : "", "family" : "Fu", "given" : "Mao", "non-dropping-particle" : "", "parse-names" : false, "suffix" : "" }, { "dropping-particle" : "", "family" : "Gaget", "given" : "Stefan", "non-dropping-particle" : "", "parse-names" : false, "suffix" : "" }, { "dropping-particle" : "V", "family" : "Gejman", "given" : "Pablo", "non-dropping-particle" : "", "parse-names" : false, "suffix" : "" }, { "dropping-particle" : "", "family" : "Geus", "given" : "Eco J C", "non-dropping-particle" : "", "parse-names" : false, "suffix" : "" }, { "dropping-particle" : "", "family" : "Gieger", "given" : "Christian", "non-dropping-particle" : "", "parse-names" : false, "suffix" : "" }, { "dropping-particle" : "", "family" : "Gjesing", "given" : "Anette P", "non-dropping-particle" : "", "parse-names" : false, "suffix" : "" }, { "dropping-particle" : "", "family" : "Goel", "given" : "Anuj", "non-dropping-particle" : "", "parse-names" : false, "suffix" : "" }, { "dropping-particle" : "", "family" : "Goyette", "given" : "Philippe", "non-dropping-particle" : "", "parse-names" : false, "suffix" : "" }, { "dropping-particle" : "", "family" : "Grallert", "given" : "Harald", "non-dropping-particle" : "", "parse-names" : false, "suffix" : "" }, { "dropping-particle" : "", "family" : "Gr\u00e4ssler", "given" : "J\u00fcrgen", "non-dropping-particle" : "", "parse-names" : false, "suffix" : "" }, { "dropping-particle" : "", "family" : "Greenawalt", "given" : "Danielle M", "non-dropping-particle" : "", "parse-names" : false, "suffix" : "" }, { "dropping-particle" : "", "family" : "Groves", "given" : "Christopher J", "non-dropping-particle" : "", "parse-names" : false, "suffix" : "" }, { "dropping-particle" : "", "family" : "Gudnason", "given" : "Vilmundur", "non-dropping-particle" : "", "parse-names" : false, "suffix" : "" }, { "dropping-particle" : "", "family" : "Guiducci", "given" : "Candace", "non-dropping-particle" : "", "parse-names" : false, "suffix" : "" }, { "dropping-particle" : "", "family" : "Hartikainen", "given" : "Anna-Liisa", "non-dropping-particle" : "", "parse-names" : false, "suffix" : "" }, { "dropping-particle" : "", "family" : "Hassanali", "given" : "Neelam", "non-dropping-particle" : "", "parse-names" : false, "suffix" : "" }, { "dropping-particle" : "", "family" : "Hall", "given" : "Alistair S", "non-dropping-particle" : "", "parse-names" : false, "suffix" : "" }, { "dropping-particle" : "", "family" : "Havulinna", "given" : "Aki S", "non-dropping-particle" : "", "parse-names" : false, "suffix" : "" }, { "dropping-particle" : "", "family" : "Hayward", "given" : "Caroline", "non-dropping-particle" : "", "parse-names" : false, "suffix" : "" }, { "dropping-particle" : "", "family" : "Heath", "given" : "Andrew C", "non-dropping-particle" : "", "parse-names" : false, "suffix" : "" }, { "dropping-particle" : "", "family" : "Hengstenberg", "given" : "Christian", "non-dropping-particle" : "", "parse-names" : false, "suffix" : "" }, { "dropping-particle" : "", "family" : "Hicks", "given" : "Andrew A", "non-dropping-particle" : "", "parse-names" : false, "suffix" : "" }, { "dropping-particle" : "", "family" : "Hinney", "given" : "Anke", "non-dropping-particle" : "", "parse-names" : false, "suffix" : "" }, { "dropping-particle" : "", "family" : "Hofman", "given" : "Albert", "non-dropping-particle" : "", "parse-names" : false, "suffix" : "" }, { "dropping-particle" : "", "family" : "Homuth", "given" : "Georg", "non-dropping-particle" : "", "parse-names" : false, "suffix" : "" }, { "dropping-particle" : "", "family" : "Hui", "given" : "Jennie", "non-dropping-particle" : "", "parse-names" : false, "suffix" : "" }, { "dropping-particle" : "", "family" : "Igl", "given" : "Wilmar", "non-dropping-particle" : "", "parse-names" : false, "suffix" : "" }, { "dropping-particle" : "", "family" : "Iribarren", "given" : "Carlos", "non-dropping-particle" : "", "parse-names" : false, "suffix" : "" }, { "dropping-particle" : "", "family" : "Isomaa", "given" : "Bo", "non-dropping-particle" : "", "parse-names" : false, "suffix" : "" }, { "dropping-particle" : "", "family" : "Jacobs", "given" : "Kevin B", "non-dropping-particle" : "", "parse-names" : false, "suffix" : "" }, { "dropping-particle" : "", "family" : "Jarick", "given" : "Ivonne", "non-dropping-particle" : "", "parse-names" : false, "suffix" : "" }, { "dropping-particle" : "", "family" : "Jewell", "given" : "Elizabeth", "non-dropping-particle" : "", "parse-names" : false, "suffix" : "" }, { "dropping-particle" : "", "family" : "John", "given" : "Ulrich", "non-dropping-particle" : "", "parse-names" : false, "suffix" : "" }, { "dropping-particle" : "", "family" : "J\u00f8rgensen", "given" : "Torben", "non-dropping-particle" : "", "parse-names" : false, "suffix" : "" }, { "dropping-particle" : "", "family" : "Jousilahti", "given" : "Pekka", "non-dropping-particle" : "", "parse-names" : false, "suffix" : "" }, { "dropping-particle" : "", "family" : "Jula", "given" : "Antti", "non-dropping-particle" : "", "parse-names" : false, "suffix" : "" }, { "dropping-particle" : "", "family" : "Kaakinen", "given" : "Marika", "non-dropping-particle" : "", "parse-names" : false, "suffix" : "" }, { "dropping-particle" : "", "family" : "Kajantie", "given" : "Eero", "non-dropping-particle" : "", "parse-names" : false, "suffix" : "" }, { "dropping-particle" : "", "family" : "Kaplan", "given" : "Lee M", "non-dropping-particle" : "", "parse-names" : false, "suffix" : "" }, { "dropping-particle" : "", "family" : "Kathiresan", "given" : "Sekar", "non-dropping-particle" : "", "parse-names" : false, "suffix" : "" }, { "dropping-particle" : "", "family" : "Kettunen", "given" : "Johannes", "non-dropping-particle" : "", "parse-names" : false, "suffix" : "" }, { "dropping-particle" : "", "family" : "Kinnunen", "given" : "Leena", "non-dropping-particle" : "", "parse-names" : false, "suffix" : "" }, { "dropping-particle" : "", "family" : "Knowles", "given" : "Joshua W", "non-dropping-particle" : "", "parse-names" : false, "suffix" : "" }, { "dropping-particle" : "", "family" : "Kolcic", "given" : "Ivana", "non-dropping-particle" : "", "parse-names" : false, "suffix" : "" }, { "dropping-particle" : "", "family" : "K\u00f6nig", "given" : "Inke R", "non-dropping-particle" : "", "parse-names" : false, "suffix" : "" }, { "dropping-particle" : "", "family" : "Koskinen", "given" : "Seppo", "non-dropping-particle" : "", "parse-names" : false, "suffix" : "" }, { "dropping-particle" : "", "family" : "Kovacs", "given" : "Peter", "non-dropping-particle" : "", "parse-names" : false, "suffix" : "" }, { "dropping-particle" : "", "family" : "Kuusisto", "given" : "Johanna", "non-dropping-particle" : "", "parse-names" : false, "suffix" : "" }, { "dropping-particle" : "", "family" : "Kraft", "given" : "Peter", "non-dropping-particle" : "", "parse-names" : false, "suffix" : "" }, { "dropping-particle" : "", "family" : "Kval\u00f8y", "given" : "Kirsti", "non-dropping-particle" : "", "parse-names" : false, "suffix" : "" }, { "dropping-particle" : "", "family" : "Laitinen", "given" : "Jaana", "non-dropping-particle" : "", "parse-names" : false, "suffix" : "" }, { "dropping-particle" : "", "family" : "Lantieri", "given" : "Olivier", "non-dropping-particle" : "", "parse-names" : false, "suffix" : "" }, { "dropping-particle" : "", "family" : "Lanzani", "given" : "Chiara", "non-dropping-particle" : "", "parse-names" : false, "suffix" : "" }, { "dropping-particle" : "", "family" : "Launer", "given" : "Lenore J", "non-dropping-particle" : "", "parse-names" : false, "suffix" : "" }, { "dropping-particle" : "", "family" : "Lecoeur", "given" : "Cecile", "non-dropping-particle" : "", "parse-names" : false, "suffix" : "" }, { "dropping-particle" : "", "family" : "Lehtim\u00e4ki", "given" : "Terho", "non-dropping-particle" : "", "parse-names" : false, "suffix" : "" }, { "dropping-particle" : "", "family" : "Lettre", "given" : "Guillaume", "non-dropping-particle" : "", "parse-names" : false, "suffix" : "" }, { "dropping-particle" : "", "family" : "Liu", "given" : "Jianjun", "non-dropping-particle" : "", "parse-names" : false, "suffix" : "" }, { "dropping-particle" : "", "family" : "Lokki", "given" : "Marja-Liisa", "non-dropping-particle" : "", "parse-names" : false, "suffix" : "" }, { "dropping-particle" : "", "family" : "Lorentzon", "given" : "Mattias", "non-dropping-particle" : "", "parse-names" : false, "suffix" : "" }, { "dropping-particle" : "", "family" : "Luben", "given" : "Robert N", "non-dropping-particle" : "", "parse-names" : false, "suffix" : "" }, { "dropping-particle" : "", "family" : "Ludwig", "given" : "Barbara", "non-dropping-particle" : "", "parse-names" : false, "suffix" : "" }, { "dropping-particle" : "", "family" : "Manunta", "given" : "Paolo", "non-dropping-particle" : "", "parse-names" : false, "suffix" : "" }, { "dropping-particle" : "", "family" : "Marek", "given" : "Diana", "non-dropping-particle" : "", "parse-names" : false, "suffix" : "" }, { "dropping-particle" : "", "family" : "Marre", "given" : "Michel", "non-dropping-particle" : "", "parse-names" : false, "suffix" : "" }, { "dropping-particle" : "", "family" : "Martin", "given" : "Nicholas G", "non-dropping-particle" : "", "parse-names" : false, "suffix" : "" }, { "dropping-particle" : "", "family" : "McArdle", "given" : "Wendy L", "non-dropping-particle" : "", "parse-names" : false, "suffix" : "" }, { "dropping-particle" : "", "family" : "McCarthy", "given" : "Anne", "non-dropping-particle" : "", "parse-names" : false, "suffix" : "" }, { "dropping-particle" : "", "family" : "McKnight", "given" : "Barbara", "non-dropping-particle" : "", "parse-names" : false, "suffix" : "" }, { "dropping-particle" : "", "family" : "Meitinger", "given" : "Thomas", "non-dropping-particle" : "", "parse-names" : false, "suffix" : "" }, { "dropping-particle" : "", "family" : "Melander", "given" : "Olle", "non-dropping-particle" : "", "parse-names" : false, "suffix" : "" }, { "dropping-particle" : "", "family" : "Meyre", "given" : "David", "non-dropping-particle" : "", "parse-names" : false, "suffix" : "" }, { "dropping-particle" : "", "family" : "Midthjell", "given" : "Kristian", "non-dropping-particle" : "", "parse-names" : false, "suffix" : "" }, { "dropping-particle" : "", "family" : "Montgomery", "given" : "Grant W", "non-dropping-particle" : "", "parse-names" : false, "suffix" : "" }, { "dropping-particle" : "", "family" : "Morken", "given" : "Mario A", "non-dropping-particle" : "", "parse-names" : false, "suffix" : "" }, { "dropping-particle" : "", "family" : "Morris", "given" : "Andrew P", "non-dropping-particle" : "", "parse-names" : false, "suffix" : "" }, { "dropping-particle" : "", "family" : "Mulic", "given" : "Rosanda", "non-dropping-particle" : "", "parse-names" : false, "suffix" : "" }, { "dropping-particle" : "", "family" : "Ngwa", "given" : "Julius S", "non-dropping-particle" : "", "parse-names" : false, "suffix" : "" }, { "dropping-particle" : "", "family" : "Nelis", "given" : "Mari", "non-dropping-particle" : "", "parse-names" : false, "suffix" : "" }, { "dropping-particle" : "", "family" : "Neville", "given" : "Matt J", "non-dropping-particle" : "", "parse-names" : false, "suffix" : "" }, { "dropping-particle" : "", "family" : "Nyholt", "given" : "Dale R", "non-dropping-particle" : "", "parse-names" : false, "suffix" : "" }, { "dropping-particle" : "", "family" : "O'Donnell", "given" : "Christopher J", "non-dropping-particle" : "", "parse-names" : false, "suffix" : "" }, { "dropping-particle" : "", "family" : "O'Rahilly", "given" : "Stephen", "non-dropping-particle" : "", "parse-names" : false, "suffix" : "" }, { "dropping-particle" : "", "family" : "Ong", "given" : "Ken K", "non-dropping-particle" : "", "parse-names" : false, "suffix" : "" }, { "dropping-particle" : "", "family" : "Oostra", "given" : "Ben", "non-dropping-particle" : "", "parse-names" : false, "suffix" : "" }, { "dropping-particle" : "", "family" : "Par\u00e9", "given" : "Guillaume", "non-dropping-particle" : "", "parse-names" : false, "suffix" : "" }, { "dropping-particle" : "", "family" : "Parker", "given" : "Alex N", "non-dropping-particle" : "", "parse-names" : false, "suffix" : "" }, { "dropping-particle" : "", "family" : "Perola", "given" : "Markus", "non-dropping-particle" : "", "parse-names" : false, "suffix" : "" }, { "dropping-particle" : "", "family" : "Pichler", "given" : "Irene", "non-dropping-particle" : "", "parse-names" : false, "suffix" : "" }, { "dropping-particle" : "", "family" : "Pietil\u00e4inen", "given" : "Kirsi H", "non-dropping-particle" : "", "parse-names" : false, "suffix" : "" }, { "dropping-particle" : "", "family" : "Platou", "given" : "Carl G P", "non-dropping-particle" : "", "parse-names" : false, "suffix" : "" }, { "dropping-particle" : "", "family" : "Polasek", "given" : "Ozren", "non-dropping-particle" : "", "parse-names" : false, "suffix" : "" }, { "dropping-particle" : "", "family" : "Pouta", "given" : "Anneli", "non-dropping-particle" : "", "parse-names" : false, "suffix" : "" }, { "dropping-particle" : "", "family" : "Rafelt", "given" : "Suzanne", "non-dropping-particle" : "", "parse-names" : false, "suffix" : "" }, { "dropping-particle" : "", "family" : "Raitakari", "given" : "Olli", "non-dropping-particle" : "", "parse-names" : false, "suffix" : "" }, { "dropping-particle" : "", "family" : "Rayner", "given" : "Nigel W", "non-dropping-particle" : "", "parse-names" : false, "suffix" : "" }, { "dropping-particle" : "", "family" : "Ridderstr\u00e5le", "given" : "Martin", "non-dropping-particle" : "", "parse-names" : false, "suffix" : "" }, { "dropping-particle" : "", "family" : "Rief", "given" : "Winfried", "non-dropping-particle" : "", "parse-names" : false, "suffix" : "" }, { "dropping-particle" : "", "family" : "Ruokonen", "given" : "Aimo", "non-dropping-particle" : "", "parse-names" : false, "suffix" : "" }, { "dropping-particle" : "", "family" : "Robertson", "given" : "Neil R", "non-dropping-particle" : "", "parse-names" : false, "suffix" : "" }, { "dropping-particle" : "", "family" : "Rzehak", "given" : "Peter", "non-dropping-particle" : "", "parse-names" : false, "suffix" : "" }, { "dropping-particle" : "", "family" : "Salomaa", "given" : "Veikko", "non-dropping-particle" : "", "parse-names" : false, "suffix" : "" }, { "dropping-particle" : "", "family" : "Sanders", "given" : "Alan R", "non-dropping-particle" : "", "parse-names" : false, "suffix" : "" }, { "dropping-particle" : "", "family" : "Sandhu", "given" : "Manjinder S", "non-dropping-particle" : "", "parse-names" : false, "suffix" : "" }, { "dropping-particle" : "", "family" : "Sanna", "given" : "Serena", "non-dropping-particle" : "", "parse-names" : false, "suffix" : "" }, { "dropping-particle" : "", "family" : "Saramies", "given" : "Jouko", "non-dropping-particle" : "", "parse-names" : false, "suffix" : "" }, { "dropping-particle" : "", "family" : "Savolainen", "given" : "Markku J", "non-dropping-particle" : "", "parse-names" : false, "suffix" : "" }, { "dropping-particle" : "", "family" : "Scherag", "given" : "Susann", "non-dropping-particle" : "", "parse-names" : false, "suffix" : "" }, { "dropping-particle" : "", "family" : "Schipf", "given" : "Sabine", "non-dropping-particle" : "", "parse-names" : false, "suffix" : "" }, { "dropping-particle" : "", "family" : "Schreiber", "given" : "Stefan", "non-dropping-particle" : "", "parse-names" : false, "suffix" : "" }, { "dropping-particle" : "", "family" : "Schunkert", "given" : "Heribert", "non-dropping-particle" : "", "parse-names" : false, "suffix" : "" }, { "dropping-particle" : "", "family" : "Silander", "given" : "Kaisa", "non-dropping-particle" : "", "parse-names" : false, "suffix" : "" }, { "dropping-particle" : "", "family" : "Sinisalo", "given" : "Juha", "non-dropping-particle" : "", "parse-names" : false, "suffix" : "" }, { "dropping-particle" : "", "family" : "Siscovick", "given" : "David S", "non-dropping-particle" : "", "parse-names" : false, "suffix" : "" }, { "dropping-particle" : "", "family" : "Smit", "given" : "Jan H", "non-dropping-particle" : "", "parse-names" : false, "suffix" : "" }, { "dropping-particle" : "", "family" : "Soranzo", "given" : "Nicole", "non-dropping-particle" : "", "parse-names" : false, "suffix" : "" }, { "dropping-particle" : "", "family" : "Sovio", "given" : "Ulla", "non-dropping-particle" : "", "parse-names" : false, "suffix" : "" }, { "dropping-particle" : "", "family" : "Stephens", "given" : "Jonathan", "non-dropping-particle" : "", "parse-names" : false, "suffix" : "" }, { "dropping-particle" : "", "family" : "Surakka", "given" : "Ida", "non-dropping-particle" : "", "parse-names" : false, "suffix" : "" }, { "dropping-particle" : "", "family" : "Swift", "given" : "Amy J", "non-dropping-particle" : "", "parse-names" : false, "suffix" : "" }, { "dropping-particle" : "", "family" : "Tammesoo", "given" : "Mari-Liis", "non-dropping-particle" : "", "parse-names" : false, "suffix" : "" }, { "dropping-particle" : "", "family" : "Tardif", "given" : "Jean-Claude", "non-dropping-particle" : "", "parse-names" : false, "suffix" : "" }, { "dropping-particle" : "", "family" : "Teder-Laving", "given" : "Maris", "non-dropping-particle" : "", "parse-names" : false, "suffix" : "" }, { "dropping-particle" : "", "family" : "Teslovich", "given" : "Tanya M", "non-dropping-particle" : "", "parse-names" : false, "suffix" : "" }, { "dropping-particle" : "", "family" : "Thompson", "given" : "John R", "non-dropping-particle" : "", "parse-names" : false, "suffix" : "" }, { "dropping-particle" : "", "family" : "Thomson", "given" : "Brian", "non-dropping-particle" : "", "parse-names" : false, "suffix" : "" }, { "dropping-particle" : "", "family" : "T\u00f6njes", "given" : "Anke", "non-dropping-particle" : "", "parse-names" : false, "suffix" : "" }, { "dropping-particle" : "", "family" : "Tuomi", "given" : "Tiinamaija", "non-dropping-particle" : "", "parse-names" : false, "suffix" : "" }, { "dropping-particle" : "", "family" : "Meurs", "given" : "Joyce B J", "non-dropping-particle" : "van", "parse-names" : false, "suffix" : "" }, { "dropping-particle" : "", "family" : "Ommen", "given" : "Gert-Jan", "non-dropping-particle" : "van", "parse-names" : false, "suffix" : "" }, { "dropping-particle" : "", "family" : "Vatin", "given" : "Vincent", "non-dropping-particle" : "", "parse-names" : false, "suffix" : "" }, { "dropping-particle" : "", "family" : "Viikari", "given" : "Jorma", "non-dropping-particle" : "", "parse-names" : false, "suffix" : "" }, { "dropping-particle" : "", "family" : "Visvikis-Siest", "given" : "Sophie", "non-dropping-particle" : "", "parse-names" : false, "suffix" : "" }, { "dropping-particle" : "", "family" : "Vitart", "given" : "Veronique", "non-dropping-particle" : "", "parse-names" : false, "suffix" : "" }, { "dropping-particle" : "", "family" : "Vogel", "given" : "Carla I G", "non-dropping-particle" : "", "parse-names" : false, "suffix" : "" }, { "dropping-particle" : "", "family" : "Voight", "given" : "Benjamin F", "non-dropping-particle" : "", "parse-names" : false, "suffix" : "" }, { "dropping-particle" : "", "family" : "Waite", "given" : "Lindsay L", "non-dropping-particle" : "", "parse-names" : false, "suffix" : "" }, { "dropping-particle" : "", "family" : "Wallaschofski", "given" : "Henri", "non-dropping-particle" : "", "parse-names" : false, "suffix" : "" }, { "dropping-particle" : "", "family" : "Walters", "given" : "G Bragi", "non-dropping-particle" : "", "parse-names" : false, "suffix" : "" }, { "dropping-particle" : "", "family" : "Widen", "given" : "Elisabeth", "non-dropping-particle" : "", "parse-names" : false, "suffix" : "" }, { "dropping-particle" : "", "family" : "Wiegand", "given" : "Susanna", "non-dropping-particle" : "", "parse-names" : false, "suffix" : "" }, { "dropping-particle" : "", "family" : "Wild", "given" : "Sarah H", "non-dropping-particle" : "", "parse-names" : false, "suffix" : "" }, { "dropping-particle" : "", "family" : "Willemsen", "given" : "Gonneke", "non-dropping-particle" : "", "parse-names" : false, "suffix" : "" }, { "dropping-particle" : "", "family" : "Witte", "given" : "Daniel R", "non-dropping-particle" : "", "parse-names" : false, "suffix" : "" }, { "dropping-particle" : "", "family" : "Witteman", "given" : "Jacqueline C", "non-dropping-particle" : "", "parse-names" : false, "suffix" : "" }, { "dropping-particle" : "", "family" : "Xu", "given" : "Jianfeng", "non-dropping-particle" : "", "parse-names" : false, "suffix" : "" }, { "dropping-particle" : "", "family" : "Zhang", "given" : "Qunyuan", "non-dropping-particle" : "", "parse-names" : false, "suffix" : "" }, { "dropping-particle" : "", "family" : "Zgaga", "given" : "Lina", "non-dropping-particle" : "", "parse-names" : false, "suffix" : "" }, { "dropping-particle" : "", "family" : "Ziegler", "given" : "Andreas", "non-dropping-particle" : "", "parse-names" : false, "suffix" : "" }, { "dropping-particle" : "", "family" : "Zitting", "given" : "Paavo", "non-dropping-particle" : "", "parse-names" : false, "suffix" : "" }, { "dropping-particle" : "", "family" : "Beilby", "given" : "John P", "non-dropping-particle" : "", "parse-names" : false, "suffix" : "" }, { "dropping-particle" : "", "family" : "Farooqi", "given" : "I Sadaf", "non-dropping-particle" : "", "parse-names" : false, "suffix" : "" }, { "dropping-particle" : "", "family" : "Hebebrand", "given" : "Johannes", "non-dropping-particle" : "", "parse-names" : false, "suffix" : "" }, { "dropping-particle" : "V", "family" : "Huikuri", "given" : "Heikki", "non-dropping-particle" : "", "parse-names" : false, "suffix" : "" }, { "dropping-particle" : "", "family" : "James", "given" : "Alan L", "non-dropping-particle" : "", "parse-names" : false, "suffix" : "" }, { "dropping-particle" : "", "family" : "K\u00e4h\u00f6nen", "given" : "Mika", "non-dropping-particle" : "", "parse-names" : false, "suffix" : "" }, { "dropping-particle" : "", "family" : "Levinson", "given" : "Douglas F", "non-dropping-particle" : "", "parse-names" : false, "suffix" : "" }, { "dropping-particle" : "", "family" : "Macciardi", "given" : "Fabio", "non-dropping-particle" : "", "parse-names" : false, "suffix" : "" }, { "dropping-particle" : "", "family" : "Nieminen", "given" : "Markku S", "non-dropping-particle" : "", "parse-names" : false, "suffix" : "" }, { "dropping-particle" : "", "family" : "Ohlsson", "given" : "Claes", "non-dropping-particle" : "", "parse-names" : false, "suffix" : "" }, { "dropping-particle" : "", "family" : "Palmer", "given" : "Lyle J", "non-dropping-particle" : "", "parse-names" : false, "suffix" : "" }, { "dropping-particle" : "", "family" : "Ridker", "given" : "Paul M", "non-dropping-particle" : "", "parse-names" : false, "suffix" : "" }, { "dropping-particle" : "", "family" : "Stumvoll", "given" : "Michael", "non-dropping-particle" : "", "parse-names" : false, "suffix" : "" }, { "dropping-particle" : "", "family" : "Beckmann", "given" : "Jacques S", "non-dropping-particle" : "", "parse-names" : false, "suffix" : "" }, { "dropping-particle" : "", "family" : "Boeing", "given" : "Heiner", "non-dropping-particle" : "", "parse-names" : false, "suffix" : "" }, { "dropping-particle" : "", "family" : "Boerwinkle", "given" : "Eric", "non-dropping-particle" : "", "parse-names" : false, "suffix" : "" }, { "dropping-particle" : "", "family" : "Boomsma", "given" : "Dorret I", "non-dropping-particle" : "", "parse-names" : false, "suffix" : "" }, { "dropping-particle" : "", "family" : "Caulfield", "given" : "Mark J", "non-dropping-particle" : "", "parse-names" : false, "suffix" : "" }, { "dropping-particle" : "", "family" : "Chanock", "given" : "Stephen J", "non-dropping-particle" : "", "parse-names" : false, "suffix" : "" }, { "dropping-particle" : "", "family" : "Collins", "given" : "Francis S", "non-dropping-particle" : "", "parse-names" : false, "suffix" : "" }, { "dropping-particle" : "", "family" : "Cupples", "given" : "L Adrienne", "non-dropping-particle" : "", "parse-names" : false, "suffix" : "" }, { "dropping-particle" : "", "family" : "Smith", "given" : "George Davey", "non-dropping-particle" : "", "parse-names" : false, "suffix" : "" }, { "dropping-particle" : "", "family" : "Erdmann", "given" : "Jeanette", "non-dropping-particle" : "", "parse-names" : false, "suffix" : "" }, { "dropping-particle" : "", "family" : "Froguel", "given" : "Philippe", "non-dropping-particle" : "", "parse-names" : false, "suffix" : "" }, { "dropping-particle" : "", "family" : "Gr\u00f6nberg", "given" : "Henrik", "non-dropping-particle" : "", "parse-names" : false, "suffix" : "" }, { "dropping-particle" : "", "family" : "Gyllensten", "given" : "Ulf", "non-dropping-particle" : "", "parse-names" : false, "suffix" : "" }, { "dropping-particle" : "", "family" : "Hall", "given" : "Per", "non-dropping-particle" : "", "parse-names" : false, "suffix" : "" }, { "dropping-particle" : "", "family" : "Hansen", "given" : "Torben", "non-dropping-particle" : "", "parse-names" : false, "suffix" : "" }, { "dropping-particle" : "", "family" : "Harris", "given" : "Tamara B", "non-dropping-particle" : "", "parse-names" : false, "suffix" : "" }, { "dropping-particle" : "", "family" : "Hattersley", "given" : "Andrew T", "non-dropping-particle" : "", "parse-names" : false, "suffix" : "" }, { "dropping-particle" : "", "family" : "Hayes", "given" : "Richard B", "non-dropping-particle" : "", "parse-names" : false, "suffix" : "" }, { "dropping-particle" : "", "family" : "Heinrich", "given" : "Joachim", "non-dropping-particle" : "", "parse-names" : false, "suffix" : "" }, { "dropping-particle" : "", "family" : "Hu", "given" : "Frank B", "non-dropping-particle" : "", "parse-names" : false, "suffix" : "" }, { "dropping-particle" : "", "family" : "Hveem", "given" : "Kristian", "non-dropping-particle" : "", "parse-names" : false, "suffix" : "" }, { "dropping-particle" : "", "family" : "Illig", "given" : "Thomas", "non-dropping-particle" : "", "parse-names" : false, "suffix" : "" }, { "dropping-particle" : "", "family" : "Jarvelin", "given" : "Marjo-Riitta", "non-dropping-particle" : "", "parse-names" : false, "suffix" : "" }, { "dropping-particle" : "", "family" : "Kaprio", "given" : "Jaakko", "non-dropping-particle" : "", "parse-names" : false, "suffix" : "" }, { "dropping-particle" : "", "family" : "Karpe", "given" : "Fredrik", "non-dropping-particle" : "", "parse-names" : false, "suffix" : "" }, { "dropping-particle" : "", "family" : "Khaw", "given" : "Kay-Tee", "non-dropping-particle" : "", "parse-names" : false, "suffix" : "" }, { "dropping-particle" : "", "family" : "Kiemeney", "given" : "Lambertus A", "non-dropping-particle" : "", "parse-names" : false, "suffix" : "" }, { "dropping-particle" : "", "family" : "Krude", "given" : "Heiko", "non-dropping-particle" : "", "parse-names" : false, "suffix" : "" }, { "dropping-particle" : "", "family" : "Laakso", "given" : "Markku", "non-dropping-particle" : "", "parse-names" : false, "suffix" : "" }, { "dropping-particle" : "", "family" : "Lawlor", "given" : "Debbie A", "non-dropping-particle" : "", "parse-names" : false, "suffix" : "" }, { "dropping-particle" : "", "family" : "Metspalu", "given" : "Andres", "non-dropping-particle" : "", "parse-names" : false, "suffix" : "" }, { "dropping-particle" : "", "family" : "Munroe", "given" : "Patricia B", "non-dropping-particle" : "", "parse-names" : false, "suffix" : "" }, { "dropping-particle" : "", "family" : "Ouwehand", "given" : "Willem H", "non-dropping-particle" : "", "parse-names" : false, "suffix" : "" }, { "dropping-particle" : "", "family" : "Pedersen", "given" : "Oluf", "non-dropping-particle" : "", "parse-names" : false, "suffix" : "" }, { "dropping-particle" : "", "family" : "Penninx", "given" : "Brenda W", "non-dropping-particle" : "", "parse-names" : false, "suffix" : "" }, { "dropping-particle" : "", "family" : "Peters", "given" : "Annette", "non-dropping-particle" : "", "parse-names" : false, "suffix" : "" }, { "dropping-particle" : "", "family" : "Pramstaller", "given" : "Peter P", "non-dropping-particle" : "", "parse-names" : false, "suffix" : "" }, { "dropping-particle" : "", "family" : "Quertermous", "given" : "Thomas", "non-dropping-particle" : "", "parse-names" : false, "suffix" : "" }, { "dropping-particle" : "", "family" : "Reinehr", "given" : "Thomas", "non-dropping-particle" : "", "parse-names" : false, "suffix" : "" }, { "dropping-particle" : "", "family" : "Rissanen", "given" : "Aila", "non-dropping-particle" : "", "parse-names" : false, "suffix" : "" }, { "dropping-particle" : "", "family" : "Rudan", "given" : "Igor", "non-dropping-particle" : "", "parse-names" : false, "suffix" : "" }, { "dropping-particle" : "", "family" : "Samani", "given" : "Nilesh J", "non-dropping-particle" : "", "parse-names" : false, "suffix" : "" }, { "dropping-particle" : "", "family" : "Schwarz", "given" : "Peter E H", "non-dropping-particle" : "", "parse-names" : false, "suffix" : "" }, { "dropping-particle" : "", "family" : "Shuldiner", "given" : "Alan R", "non-dropping-particle" : "", "parse-names" : false, "suffix" : "" }, { "dropping-particle" : "", "family" : "Spector", "given" : "Timothy D", "non-dropping-particle" : "", "parse-names" : false, "suffix" : "" }, { "dropping-particle" : "", "family" : "Tuomilehto", "given" : "Jaakko", "non-dropping-particle" : "", "parse-names" : false, "suffix" : "" }, { "dropping-particle" : "", "family" : "Uda", "given" : "Manuela", "non-dropping-particle" : "", "parse-names" : false, "suffix" : "" }, { "dropping-particle" : "", "family" : "Uitterlinden", "given" : "Andr\u00e9", "non-dropping-particle" : "", "parse-names" : false, "suffix" : "" }, { "dropping-particle" : "", "family" : "Valle", "given" : "Timo T", "non-dropping-particle" : "", "parse-names" : false, "suffix" : "" }, { "dropping-particle" : "", "family" : "Wabitsch", "given" : "Martin", "non-dropping-particle" : "", "parse-names" : false, "suffix" : "" }, { "dropping-particle" : "", "family" : "Waeber", "given" : "G\u00e9rard", "non-dropping-particle" : "", "parse-names" : false, "suffix" : "" }, { "dropping-particle" : "", "family" : "Wareham", "given" : "Nicholas J", "non-dropping-particle" : "", "parse-names" : false, "suffix" : "" }, { "dropping-particle" : "", "family" : "Watkins", "given" : "Hugh", "non-dropping-particle" : "", "parse-names" : false, "suffix" : "" }, { "dropping-particle" : "", "family" : "Wilson", "given" : "James F", "non-dropping-particle" : "", "parse-names" : false, "suffix" : "" }, { "dropping-particle" : "", "family" : "Wright", "given" : "Alan F", "non-dropping-particle" : "", "parse-names" : false, "suffix" : "" }, { "dropping-particle" : "", "family" : "Zillikens", "given" : "M Carola", "non-dropping-particle" : "", "parse-names" : false, "suffix" : "" }, { "dropping-particle" : "", "family" : "Chatterjee", "given" : "Nilanjan", "non-dropping-particle" : "", "parse-names" : false, "suffix" : "" }, { "dropping-particle" : "", "family" : "McCarroll", "given" : "Steven A", "non-dropping-particle" : "", "parse-names" : false, "suffix" : "" }, { "dropping-particle" : "", "family" : "Purcell", "given" : "Shaun", "non-dropping-particle" : "", "parse-names" : false, "suffix" : "" }, { "dropping-particle" : "", "family" : "Schadt", "given" : "Eric E", "non-dropping-particle" : "", "parse-names" : false, "suffix" : "" }, { "dropping-particle" : "", "family" : "Visscher", "given" : "Peter M", "non-dropping-particle" : "", "parse-names" : false, "suffix" : "" }, { "dropping-particle" : "", "family" : "Assimes", "given" : "Themistocles L", "non-dropping-particle" : "", "parse-names" : false, "suffix" : "" }, { "dropping-particle" : "", "family" : "Borecki", "given" : "Ingrid B", "non-dropping-particle" : "", "parse-names" : false, "suffix" : "" }, { "dropping-particle" : "", "family" : "Deloukas", "given" : "Panos", "non-dropping-particle" : "", "parse-names" : false, "suffix" : "" }, { "dropping-particle" : "", "family" : "Fox", "given" : "Caroline S", "non-dropping-particle" : "", "parse-names" : false, "suffix" : "" }, { "dropping-particle" : "", "family" : "Groop", "given" : "Leif C", "non-dropping-particle" : "", "parse-names" : false, "suffix" : "" }, { "dropping-particle" : "", "family" : "Haritunians", "given" : "Talin", "non-dropping-particle" : "", "parse-names" : false, "suffix" : "" }, { "dropping-particle" : "", "family" : "Hunter", "given" : "David J", "non-dropping-particle" : "", "parse-names" : false, "suffix" : "" }, { "dropping-particle" : "", "family" : "Kaplan", "given" : "Robert C", "non-dropping-particle" : "", "parse-names" : false, "suffix" : "" }, { "dropping-particle" : "", "family" : "Mohlke", "given" : "Karen L", "non-dropping-particle" : "", "parse-names" : false, "suffix" : "" }, { "dropping-particle" : "", "family" : "O'Connell", "given" : "Jeffrey R", "non-dropping-particle" : "", "parse-names" : false, "suffix" : "" }, { "dropping-particle" : "", "family" : "Peltonen", "given" : "Leena", "non-dropping-particle" : "", "parse-names" : false, "suffix" : "" }, { "dropping-particle" : "", "family" : "Schlessinger", "given" : "David", "non-dropping-particle" : "", "parse-names" : false, "suffix" : "" }, { "dropping-particle" : "", "family" : "Strachan", "given" : "David P", "non-dropping-particle" : "", "parse-names" : false, "suffix" : "" }, { "dropping-particle" : "", "family" : "Duijn", "given" : "Cornelia M", "non-dropping-particle" : "van", "parse-names" : false, "suffix" : "" }, { "dropping-particle" : "", "family" : "Wichmann", "given" : "H-Erich", "non-dropping-particle" : "", "parse-names" : false, "suffix" : "" }, { "dropping-particle" : "", "family" : "Frayling", "given" : "Timothy M", "non-dropping-particle" : "", "parse-names" : false, "suffix" : "" }, { "dropping-particle" : "", "family" : "Thorsteinsdottir", "given" : "Unnur", "non-dropping-particle" : "", "parse-names" : false, "suffix" : "" }, { "dropping-particle" : "", "family" : "Abecasis", "given" : "Gon\u00e7alo R", "non-dropping-particle" : "", "parse-names" : false, "suffix" : "" }, { "dropping-particle" : "", "family" : "Barroso", "given" : "In\u00eas", "non-dropping-particle" : "", "parse-names" : false, "suffix" : "" }, { "dropping-particle" : "", "family" : "Boehnke", "given" : "Michael", "non-dropping-particle" : "", "parse-names" : false, "suffix" : "" }, { "dropping-particle" : "", "family" : "Stefansson", "given" : "Kari", "non-dropping-particle" : "", "parse-names" : false, "suffix" : "" }, { "dropping-particle" : "", "family" : "North", "given" : "Kari E", "non-dropping-particle" : "", "parse-names" : false, "suffix" : "" }, { "dropping-particle" : "", "family" : "McCarthy", "given" : "Mark I", "non-dropping-particle" : "", "parse-names" : false, "suffix" : "" }, { "dropping-particle" : "", "family" : "Hirschhorn", "given" : "Joel N", "non-dropping-particle" : "", "parse-names" : false, "suffix" : "" }, { "dropping-particle" : "", "family" : "Ingelsson", "given" : "Erik", "non-dropping-particle" : "", "parse-names" : false, "suffix" : "" }, { "dropping-particle" : "", "family" : "Loos", "given" : "Ruth J. F.", "non-dropping-particle" : "", "parse-names" : false, "suffix" : "" } ], "container-title" : "Nature genetics", "id" : "ITEM-1", "issued" : { "date-parts" : [ [ "2010" ] ] }, "page" : "937-948", "title" : "Association analyses of 249,796 individuals reveal 18 new loci associated with body mass index.", "type" : "article-journal", "volume" : "42" }, "uris" : [ "http://www.mendeley.com/documents/?uuid=d5c17178-e02a-48c1-8b49-e8cbc35c81af" ] }, { "id" : "ITEM-2", "itemData" : { "DOI" : "10.1038/oby.2008.613", "ISSN" : "1930-7381", "PMID" : "19169219", "author" : [ { "dropping-particle" : "", "family" : "Bogardus", "given" : "Clifton", "non-dropping-particle" : "", "parse-names" : false, "suffix" : "" } ], "container-title" : "Obesity (Silver Spring, Md.)", "id" : "ITEM-2", "issue" : "2", "issued" : { "date-parts" : [ [ "2009", "2" ] ] }, "page" : "209-10", "title" : "Missing heritability and GWAS utility.", "type" : "article-journal", "volume" : "17" }, "uris" : [ "http://www.mendeley.com/documents/?uuid=cf18a023-f338-4419-8d8e-7ce86070e822" ] }, { "id" : "ITEM-3", "itemData" : { "DOI" : "10.1016/j.beem.2011.11.003", "ISSN" : "1878-1594", "PMID" : "22498250", "abstract" : "Genome-wide association studies (GWAS) have revolutionised the discovery of genes for common traits and diseases, including obesity-related traits. In less then four years time, 52 genetic loci were identified to be unequivocally associated with obesity-related traits. This vast success raised hope and expectations that genetic information would become soon an integral part of personalised medicine. However, these loci have only small effects on obesity-susceptibility and explain just a fraction of the total variance. As such, their accuracy to predict obesity is poor and not competitive with the predictive ability of traditional risk factors. Nevertheless, some of these loci are being used in commercially available personal genome tests to estimate individuals' lifetime risk of obesity. While proponents believe that personal genome profiling could have beneficial effects on behaviour, early reports do not support this hypothesis. To conclude, the most valuable contribution of GWAS-identified loci lies in their contribution to elucidating new physiological pathways that underlie obesity-susceptibility.", "author" : [ { "dropping-particle" : "", "family" : "Loos", "given" : "Ruth J. F.", "non-dropping-particle" : "", "parse-names" : false, "suffix" : "" } ], "container-title" : "Best practice &amp; research. Clinical endocrinology &amp; metabolism", "id" : "ITEM-3", "issue" : "2", "issued" : { "date-parts" : [ [ "2012", "4" ] ] }, "page" : "211-26", "publisher" : "Elsevier Ltd", "title" : "Genetic determinants of common obesity and their value in prediction.", "type" : "article-journal", "volume" : "26" }, "uris" : [ "http://www.mendeley.com/documents/?uuid=175c1478-6df9-4634-ba91-ec2542fbd3a5" ] } ], "mendeley" : { "previouslyFormattedCitation" : "[27\u201329]" }, "properties" : { "noteIndex" : 0 }, "schema" : "https://github.com/citation-style-language/schema/raw/master/csl-citation.json" }</w:instrText>
+      </w:r>
+      <w:r>
+        <w:fldChar w:fldCharType="separate"/>
+      </w:r>
+      <w:proofErr w:type="gramStart"/>
+      <w:r>
+        <w:rPr>
+          <w:noProof/>
+        </w:rPr>
+        <w:t>[27–29]</w:t>
+      </w:r>
+      <w:r>
+        <w:fldChar w:fldCharType="end"/>
+      </w:r>
+      <w:r>
+        <w:t>.</w:t>
+      </w:r>
+      <w:proofErr w:type="gramEnd"/>
+    </w:p>
+    <w:p>
+      <w:pPr>
+        <w:spacing w:line="480" w:lineRule="auto"/>
+      </w:pPr>
+    </w:p>
+    <w:p>
+      <w:pPr>
+        <w:spacing w:line="480" w:lineRule="auto"/>
+      </w:pPr>
+      <w:r>
+        <w:t xml:space="preserve">This study does not </w:t>
+      </w:r>
+      <w:r>
+        <w:t xml:space="preserve">attempt to address the underlying </w:t>
+      </w:r>
+      <w:r>
+        <w:t xml:space="preserve">fundamental </w:t>
+      </w:r>
+      <w:r>
+        <w:t>mechanism</w:t>
+      </w:r>
+      <w:r>
+        <w:t>s</w:t>
+      </w:r>
+      <w:r>
+        <w:t xml:space="preserve"> for these differences but suggests that there is a physiological state established by the time the dietary treatment begins that causes differential weight gain.  One possibility is</w:t>
+      </w:r>
+      <w:r>
+        <w:t xml:space="preserve"> that</w:t>
+      </w:r>
+      <w:r>
+        <w:t xml:space="preserve"> alterations in their basal metabolic ra</w:t>
+      </w:r>
+      <w:r>
+        <w:t>te cause these differences</w:t>
+      </w:r>
+      <w:r>
+        <w:t xml:space="preserve">, as has been proposed in </w:t>
+      </w:r>
+      <w:r>
+        <w:t>pediatric</w:t>
+      </w:r>
+      <w:r>
+        <w:t xml:space="preserve"> human populations </w:t>
+      </w:r>
+      <w:r>
+        <w:fldChar w:fldCharType="begin" w:fldLock="1"/>
+      </w:r>
+      <w:r>
+        <w:instrText>ADDIN CSL_CITATION { "citationItems" : [ { "id" : "ITEM-1", "itemData" : { "DOI" : "10.1016/0140-6736(90)91592-X", "ISSN" : "01406736", "author" : [ { "dropping-particle" : "", "family" : "Griffiths", "given" : "M", "non-dropping-particle" : "", "parse-names" : false, "suffix" : "" }, { "dropping-particle" : "", "family" : "Payne", "given" : "P.R", "non-dropping-particle" : "", "parse-names" : false, "suffix" : "" }, { "dropping-particle" : "", "family" : "Rivers", "given" : "J.P.W", "non-dropping-particle" : "", "parse-names" : false, "suffix" : "" }, { "dropping-particle" : "", "family" : "Cox", "given" : "M", "non-dropping-particle" : "", "parse-names" : false, "suffix" : "" }, { "dropping-particle" : "", "family" : "Stunkard", "given" : "A.J", "non-dropping-particle" : "", "parse-names" : false, "suffix" : "" } ], "container-title" : "The Lancet", "id" : "ITEM-1", "issue" : "8707", "issued" : { "date-parts" : [ [ "1990", "7" ] ] }, "page" : "76-78", "title" : "Metabolic rate and physical development in children at risk of obesity", "type" : "article-journal", "volume" : "336" }, "uris" : [ "http://www.mendeley.com/documents/?uuid=14358780-3d16-471f-80e4-91201d1fa907" ] }, { "id" : "ITEM-2", "itemData" : { "DOI" : "10.1056/NEJM198802253180801", "ISSN" : "0028-4793", "PMID" : "3340127", "abstract" : "We investigated the contributions of low energy expenditure and high energy intake to excessive weight gain in infants born to overweight mothers. The subjects were infants of 6 lean and 12 overweight mothers, recruited soon after birth. Total energy expenditure and metabolizable energy intake were measured with a new doubly labeled water method over a period of seven days when the infants were 3 months of age, and the postprandial metabolic rate was measured by indirect calorimetry when the infants were 0.1 and 3 months of age. The results were related to weight gain in the first year of life. No significant difference was observed between infants who became overweight by the age of one year (50 percent of infants born to overweight mothers) and those who did not, with respect to weight, length, skinfold thicknesses, metabolic rate at 0.1 and 3 months of age, and metabolizable energy intake at 3 months. However, total energy expenditure at three months of age was 20.7 percent lower in the infants who became overweight than in the other infants (means +/- SE, 256 +/- 27 and 323 +/- 12 kJ per kilogram of body weight per day; P less than 0.05). This difference could account for the mean difference in weight gain. These data suggest that reduced energy expenditure, particularly on physical activity, was an important factor in the rapid weight gain during the first year of life in infants born to overweight mothers.", "author" : [ { "dropping-particle" : "", "family" : "Roberts", "given" : "S B", "non-dropping-particle" : "", "parse-names" : false, "suffix" : "" }, { "dropping-particle" : "", "family" : "Savage", "given" : "J", "non-dropping-particle" : "", "parse-names" : false, "suffix" : "" }, { "dropping-particle" : "", "family" : "Coward", "given" : "W A", "non-dropping-particle" : "", "parse-names" : false, "suffix" : "" }, { "dropping-particle" : "", "family" : "Chew", "given" : "B", "non-dropping-particle" : "", "parse-names" : false, "suffix" : "" }, { "dropping-particle" : "", "family" : "Lucas", "given" : "A", "non-dropping-particle" : "", "parse-names" : false, "suffix" : "" } ], "container-title" : "The New England journal of medicine", "id" : "ITEM-2", "issue" : "8", "issued" : { "date-parts" : [ [ "1988", "2", "25" ] ] }, "page" : "461-6", "title" : "Energy expenditure and intake in infants born to lean and overweight mothers.", "type" : "article-journal", "volume" : "318" }, "uris" : [ "http://www.mendeley.com/documents/?uuid=8b40a6e2-c70a-4000-b136-7ac60cb10c0a" ] } ], "mendeley" : { "previouslyFormattedCitation" : "[30, 31]" }, "properties" : { "noteIndex" : 0 }, "schema" : "https://github.com/citation-style-language/schema/raw/master/csl-citation.json" }</w:instrText>
+      </w:r>
+      <w:r>
+        <w:fldChar w:fldCharType="separate"/>
+      </w:r>
+      <w:r>
+        <w:rPr>
+          <w:noProof/>
+        </w:rPr>
+        <w:t>[30, 31]</w:t>
+      </w:r>
+      <w:r>
+        <w:fldChar w:fldCharType="end"/>
+      </w:r>
+      <w:r>
+        <w:t>.</w:t>
+      </w:r>
+      <w:r>
+        <w:t xml:space="preserve"> The underlying molecular mechanism may yet be some level of </w:t>
+      </w:r>
+      <w:r>
+        <w:rPr>
+          <w:i/>
+        </w:rPr>
+        <w:t xml:space="preserve">de novo </w:t>
+      </w:r>
+      <w:r>
+        <w:t xml:space="preserve">genetic variation in these mice, or epigenetic modifications that alter sensitivity </w:t>
+      </w:r>
+      <w:r>
+        <w:t xml:space="preserve">to </w:t>
+      </w:r>
+      <w:r>
+        <w:t>dietary factors.</w:t>
+      </w:r>
+      <w:r>
+        <w:t xml:space="preserve">  </w:t>
+      </w:r>
+      <w:r>
+        <w:t xml:space="preserve">This study provides a </w:t>
+      </w:r>
+      <w:r>
+        <w:t xml:space="preserve">phenotypic </w:t>
+      </w:r>
+      <w:r>
+        <w:t>framework to test these molecular hypotheses.</w:t>
+      </w:r>
+    </w:p>
+    <w:p>
+      <w:pPr>
+        <w:spacing w:line="480" w:lineRule="auto"/>
+      </w:pPr>
+    </w:p>
+    <w:p>
+      <w:pPr>
+        <w:spacing w:line="480" w:lineRule="auto"/>
+      </w:pPr>
+      <w:r>
+        <w:lastRenderedPageBreak/>
+        <w:t xml:space="preserve">We tested the effects of fairly prolonged food deprivation, as this duration will activate not only glucagon signaling, but also other catabolic signaling cascades including growth hormone and </w:t>
+      </w:r>
+      <w:r>
+        <w:t>glucocorticoids</w:t>
+      </w:r>
+      <w:bookmarkStart w:id="0" w:name="_GoBack"/>
+      <w:bookmarkEnd w:id="0"/>
+      <w:r>
+        <w:t xml:space="preserve"> </w:t>
+      </w:r>
+      <w:r>
+        <w:fldChar w:fldCharType="begin" w:fldLock="1"/>
+      </w:r>
+      <w:r>
+        <w:instrText>ADDIN CSL_CITATION { "citationItems" : [ { "id" : "ITEM-1", "itemData" : { "DOI" : "10.1172/JCI113450", "ISBN" : "00219738 (ISSN)", "ISSN" : "0021-9738", "PMID" : "3127426", "abstract" : "Studies in man have shown that the episodic release of growth hormone (GH) is infrequent and erratic, and unlike that in the rat does not appear to have discernible ultradian periodicities. However, these observations in nonfasted subjects may be invalid since mixed nutrients have unpredictable effects on GH release. Moreover, in the fed state basal GH levels are frequently undetectable, thus rendering the identification of low amplitude pulses unreliable. Accordingly, the 24-h pulsatile pattern of GH secretion obtained from repetitive venous sampling in six normal adult male subjects was examined during a control fed day and during the first and fifth days of a 5-d fast. The GH data were analyzed using two distinct methods: a discrete pulse detection algorithm (Cluster analysis) and Fourier expansion time-series, which allows fixed periodicities of secretory activity to be resolved. The 5-d fast resulted in a significant increase in discrete GH pulse frequency (5.8 +/- 0.7 vs. 9.9 +/- 0.7 pulses/24 h, P = 0.028), 24 h integrated GH concentration (2.82 +/- 0.50 vs. 8.75 +/- 0.82 micrograms.min/ml; P = 0.0002), and maximal pulse amplitude (5.9 +/- 1.1 vs. 12.3 +/- 1.6 ng/ml, P less than 0.005). While multiple low-amplitude sinusoidal periodicities were present on the control fed day, time-series analysis revealed enhancement of circadian and ultradian cycles on the first and fifth days of fasting. Concomitantly, fasting resulted in a decline (day 1 vs. day 5) in serum concentrations of somatomedin C (1.31 +/- 0.22 vs. 0.77 +/- 0.18 U/ml) and glucose (4.9 +/- 0.2 vs. 3.2 +/- 0.2 mmol/liter), and a marked rise in free fatty acid (0.43 +/- 0.12 vs. 1.55 +/- 0.35 mmol/liter) and acetoacetate (35 +/- 6 vs. 507 +/- 80 nmol/liter). We conclude that the acute nutritional status is an important determinant of spontaneous pulsatile GH secretion in man. Fast-induced enhancement of GH release is achieved through combined frequency (discrete pulses) and amplitude (sinusoidal periodicities) modulation. Such alterations in somatotropic hormone release may play an important role in substrate homeostasis during starvation.", "author" : [ { "dropping-particle" : "", "family" : "Ho", "given" : "K Y", "non-dropping-particle" : "", "parse-names" : false, "suffix" : "" }, { "dropping-particle" : "", "family" : "Veldhuis", "given" : "J D", "non-dropping-particle" : "", "parse-names" : false, "suffix" : "" }, { "dropping-particle" : "", "family" : "Johnson", "given" : "M L", "non-dropping-particle" : "", "parse-names" : false, "suffix" : "" }, { "dropping-particle" : "", "family" : "Furlanetto", "given" : "R", "non-dropping-particle" : "", "parse-names" : false, "suffix" : "" }, { "dropping-particle" : "", "family" : "Evans", "given" : "W S", "non-dropping-particle" : "", "parse-names" : false, "suffix" : "" }, { "dropping-particle" : "", "family" : "Alberti", "given" : "K G", "non-dropping-particle" : "", "parse-names" : false, "suffix" : "" }, { "dropping-particle" : "", "family" : "Thorner", "given" : "M O", "non-dropping-particle" : "", "parse-names" : false, "suffix" : "" } ], "container-title" : "The Journal of clinical investigation", "id" : "ITEM-1", "issued" : { "date-parts" : [ [ "1988" ] ] }, "page" : "968-975", "title" : "Fasting enhances growth hormone secretion and amplifies the complex rhythms of growth hormone secretion in man.", "type" : "article-journal", "volume" : "81" }, "uris" : [ "http://www.mendeley.com/documents/?uuid=d973b7d1-d297-430a-8a7f-49f98274f036" ] }, { "id" : "ITEM-2", "itemData" : { "DOI" : "10.1210/en.2006-0592", "ISSN" : "0013-7227", "PMID" : "17038558", "abstract" : "To determine whether the severity of the catabolic condition differentially regulates the GH axis, male mice were either fed ad libitum or fasted for 12, 24, and 48 h. Hypothalami, pituitaries, and stomachs were collected for assessment of mRNA levels by quantitative real-time RT-PCR, and blood collected for measurement of plasma hormone and metabolite levels by commercial assay kits. Overnight (12 h) fasting resulted in a significant suppression of circulating glucose, insulin, IGF-I, and leptin levels and an increase in corticosterone, free fatty acids, and n-octanoyl ghrelin levels, and these directional changes were maintained at the 24- and 48-h time points. Fasting (24 h) also increased circulating GH levels, which was associated with an increase in pituitary mRNA levels for GHRH receptor and ghrelin receptor and a decrease in mRNA levels for somatostatin (SST) receptor (SSTR) subtypes, SSTR2, SSTR3, and SSTR5, where the changes in ghrelin receptor and SSTR expression persisted after 48 h fasting. Hypothalamic SST mRNA levels were not altered by fasting, whereas there was a transient rise in stomach SST mRNA levels 24 h after food withdrawal. In contrast, there was a biphasic effect of fasting on GHRH expression. GHRH mRNA levels were significantly elevated at 12 and 24 h but fell to approximately 50% of fed controls 48 h after food withdrawal. A sequential rise in hypothalamic neuropeptide Y (NPY) and CRH mRNA levels preceded the fall in GHRH expression, where fasting-induced changes in CRH and GHRH mRNA levels were not observed in 48-h-fasted NPY knockout mice. These observations, in light of previous reports showing both NPY and CRH can inhibit GHRH expression and GH release, suggest that these neuronal systems may work in concert to control the ultimate impact of fasting on GH axis function.", "author" : [ { "dropping-particle" : "", "family" : "Luque", "given" : "Raul M", "non-dropping-particle" : "", "parse-names" : false, "suffix" : "" }, { "dropping-particle" : "", "family" : "Park", "given" : "Seungjoon", "non-dropping-particle" : "", "parse-names" : false, "suffix" : "" }, { "dropping-particle" : "", "family" : "Kineman", "given" : "Rhonda D", "non-dropping-particle" : "", "parse-names" : false, "suffix" : "" } ], "container-title" : "Endocrinology", "id" : "ITEM-2", "issue" : "1", "issued" : { "date-parts" : [ [ "2007", "1" ] ] }, "page" : "300-9", "title" : "Severity of the catabolic condition differentially modulates hypothalamic expression of growth hormone-releasing hormone in the fasted mouse: potential role of neuropeptide Y and corticotropin-releasing hormone.", "type" : "article-journal", "volume" : "148" }, "uris" : [ "http://www.mendeley.com/documents/?uuid=b6eb4726-946f-47b2-9f19-f2f3dc4bfc30" ] } ], "mendeley" : { "previouslyFormattedCitation" : "[24, 25]" }, "properties" : { "noteIndex" : 0 }, "schema" : "https://github.com/citation-style-language/schema/raw/master/csl-citation.json" }</w:instrText>
+      </w:r>
+      <w:r>
+        <w:fldChar w:fldCharType="separate"/>
+      </w:r>
+      <w:r>
+        <w:rPr>
+          <w:noProof/>
+        </w:rPr>
+        <w:t>[24, 25]</w:t>
+      </w:r>
+      <w:r>
+        <w:fldChar w:fldCharType="end"/>
+      </w:r>
+      <w:r>
+        <w:t>.  In this way, our protocol for food deprivation is likely to engage all of these pathways</w:t>
+      </w:r>
+      <w:r>
+        <w:t xml:space="preserve"> to defend body weight in the absence of food</w:t>
+      </w:r>
+      <w:r>
+        <w:t xml:space="preserve">.  </w:t>
+      </w:r>
+      <w:r>
+        <w:t xml:space="preserve">Of note it is interesting that fasting </w:t>
+      </w:r>
+      <w:r>
+        <w:t>responses</w:t>
+      </w:r>
+      <w:r>
+        <w:t xml:space="preserve"> themselves are not stable throughout life</w:t>
+      </w:r>
+      <w:r>
+        <w:t xml:space="preserve"> on a per mouse basis (see Figure </w:t>
+      </w:r>
+      <w:r>
+        <w:t>3</w:t>
+      </w:r>
+      <w:r>
+        <w:t>B).  This suggests that either the fasting response is not causative of weight gain directly, or is only causal during a younger age.</w:t>
+      </w:r>
+      <w:r>
+        <w:t xml:space="preserve"> These data are consistent with reports that among adult human populations, basal metabolic rate is not reduced in obese individuals </w:t>
+      </w:r>
+      <w:r>
+        <w:fldChar w:fldCharType="begin" w:fldLock="1"/>
+      </w:r>
+      <w:r>
+        <w:instrText>ADDIN CSL_CITATION { "citationItems" : [ { "id" : "ITEM-1", "itemData" : { "DOI" : "10.1056/NEJM199503093321001", "ISSN" : "0028-4793", "PMID" : "7632212", "abstract" : "BACKGROUND: No current treatment for obesity reliably sustains weight loss, perhaps because compensatory metabolic processes resist the maintenance of the altered body weight. We examined the effects of experimental perturbations of body weight on energy expenditure to determine whether they lead to metabolic changes and whether obese subjects and those who have never been obese respond similarly.\n\nMETHODS: We repeatedly measured 24-hour total energy expenditure, resting and nonresting energy expenditure, and the thermic effect of feeding in 18 obese subjects and 23 subjects who had never been obese. The subjects were studied at their usual body weight and after losing 10 to 20 percent of their body weight by underfeeding or gaining 10 percent by overfeeding.\n\nRESULTS: Maintenance of a body weight at a level 10 percent or more below the initial weight was associated with a mean (+/- SD) reduction in total energy expenditure of 6 +/- 3 kcal per kilogram of fat-free mass per day in the subjects who had never been obese (P &lt; 0.001) and 8 +/- 5 kcal per kilogram per day in the obese subjects (P &lt; 0.001). Resting energy expenditure and nonresting energy expenditure each decreased 3 to 4 kcal per kilogram of fat-free mass per day in both groups of subjects. Maintenance of body weight at a level 10 percent above the usual weight was associated with an increase in total energy expenditure of 9 +/- 7 kcal per kilogram of fat-free mass per day in the subjects who had never been obese (P &lt; 0.001) and 8 +/- 4 kcal per kilogram per day in the obese subjects (P &lt; 0.001). The thermic effect of feeding and nonresting energy expenditure increased by approximately 1 to 2 and 8 to 9 kcal per kilogram of fat-free mass per day, respectively, after weight gain. These changes in energy expenditure were not related to the degree of adiposity or the sex of the subjects.\n\nCONCLUSIONS: Maintenance of a reduced or elevated body weight is associated with compensatory changes in energy expenditure, which oppose the maintenance of a body weight that is different from the usual weight. These compensatory changes may account for the poor long-term efficacy of treatments for obesity.", "author" : [ { "dropping-particle" : "", "family" : "Leibel", "given" : "R L", "non-dropping-particle" : "", "parse-names" : false, "suffix" : "" }, { "dropping-particle" : "", "family" : "Rosenbaum", "given" : "M", "non-dropping-particle" : "", "parse-names" : false, "suffix" : "" }, { "dropping-particle" : "", "family" : "Hirsch", "given" : "J", "non-dropping-particle" : "", "parse-names" : false, "suffix" : "" } ], "container-title" : "The New England journal of medicine", "id" : "ITEM-1", "issue" : "10", "issued" : { "date-parts" : [ [ "1995", "3", "9" ] ] }, "page" : "621-8", "title" : "Changes in energy expenditure resulting from altered body weight.", "type" : "article-journal", "volume" : "332" }, "uris" : [ "http://www.mendeley.com/documents/?uuid=47481080-52d6-4a86-9cc7-9949011a9420" ] }, { "id" : "ITEM-2", "itemData" : { "DOI" : "10.1172/JCI112749", "ISSN" : "0021-9738", "PMID" : "3782471", "abstract" : "Daily human energy requirements calculated from separate components of energy expenditure are inaccurate and usually in poor agreement with measured energy intakes. Measurement of energy expenditure over periods of 24 h or longer is needed to determine more accurately rates of daily energy expenditure in humans. We provide a detailed description of a human respiratory chamber and methods used to determine rates of energy expenditure over 24-h periods in 177 subjects. The results show that: fat-free mass (FFM) as estimated by densitometry is the best available determinant of 24-h energy expenditures (24EE) and explains 81% of the variance observed between individuals (24EE [kcal/d] = 597 + 26.5 FFM); 24EE in an individual is very reproducible (coefficient of variation = 2.4%); and even when adjusted for differences in FFM, there is still considerable interperson variability of the daily energy expenditure. A large portion of the variability of 24EE among individuals, independent of differences in body size, was due to variability in the degree of spontaneous physical activity, i.e., \"fidgeting,\" which accounted for 100-800 kcal/d in these subjects.", "author" : [ { "dropping-particle" : "", "family" : "Ravussin", "given" : "Eric", "non-dropping-particle" : "", "parse-names" : false, "suffix" : "" }, { "dropping-particle" : "", "family" : "Lillioja", "given" : "Stephen", "non-dropping-particle" : "", "parse-names" : false, "suffix" : "" }, { "dropping-particle" : "", "family" : "Anderson", "given" : "Thomas E", "non-dropping-particle" : "", "parse-names" : false, "suffix" : "" }, { "dropping-particle" : "", "family" : "Christin", "given" : "Laurent", "non-dropping-particle" : "", "parse-names" : false, "suffix" : "" }, { "dropping-particle" : "", "family" : "Bogardus", "given" : "Clifton", "non-dropping-particle" : "", "parse-names" : false, "suffix" : "" } ], "container-title" : "The Journal of clinical investigation", "id" : "ITEM-2", "issue" : "6", "issued" : { "date-parts" : [ [ "1986", "12" ] ] }, "page" : "1568-78", "title" : "Determinants of 24-hour energy expenditure in man. Methods and results using a respiratory chamber.", "type" : "article-journal", "volume" : "78" }, "uris" : [ "http://www.mendeley.com/documents/?uuid=641dd9c0-1811-4bc3-a10d-96962d61c3b6" ] } ], "mendeley" : { "previouslyFormattedCitation" : "[32, 33]" }, "properties" : { "noteIndex" : 0 }, "schema" : "https://github.com/citation-style-language/schema/raw/master/csl-citation.json" }</w:instrText>
+      </w:r>
+      <w:r>
+        <w:fldChar w:fldCharType="separate"/>
+      </w:r>
+      <w:r>
+        <w:rPr>
+          <w:noProof/>
+        </w:rPr>
+        <w:t>[32, 33]</w:t>
+      </w:r>
+      <w:r>
+        <w:fldChar w:fldCharType="end"/>
+      </w:r>
+      <w:r>
+        <w:t xml:space="preserve">.  These data support a model where </w:t>
+      </w:r>
+      <w:r>
+        <w:t>susceptibility to weight</w:t>
+      </w:r>
+      <w:r>
+        <w:t xml:space="preserve"> </w:t>
+      </w:r>
+      <w:proofErr w:type="gramStart"/>
+      <w:r>
+        <w:t>gain</w:t>
+      </w:r>
+      <w:proofErr w:type="gramEnd"/>
+      <w:r>
+        <w:t xml:space="preserve"> is at least in part caused by a non-genetic </w:t>
+      </w:r>
+      <w:r>
+        <w:t xml:space="preserve">factor </w:t>
+      </w:r>
+      <w:r>
+        <w:t>which is established early in life</w:t>
+      </w:r>
+      <w:r>
+        <w:t xml:space="preserve">.  This is </w:t>
+      </w:r>
+      <w:r>
+        <w:t xml:space="preserve">consistent with previous studies on </w:t>
+      </w:r>
+      <w:r>
+        <w:t>these</w:t>
+      </w:r>
+      <w:r>
+        <w:t xml:space="preserve"> mice</w:t>
+      </w:r>
+      <w:r>
+        <w:t xml:space="preserve"> which also proposed that susceptibility to weight gain is determined early in life</w:t>
+      </w:r>
+      <w:r>
+        <w:t xml:space="preserve"> </w:t>
+      </w:r>
+      <w:r>
+        <w:fldChar w:fldCharType="begin" w:fldLock="1"/>
+      </w:r>
+      <w:r>
+        <w:instrText>ADDIN CSL_CITATION { "citationItems" : [ { "id" : "ITEM-1", "itemData" : { "DOI" : "10.1371/journal.pgen.0020081", "ISSN" : "1553-7404", "PMID" : "16733553", "abstract" : "High phenotypic variation in diet-induced obesity in male C57BL/6J inbred mice suggests a molecular model to investigate non-genetic mechanisms of obesity. Feeding mice a high-fat diet beginning at 8 wk of age resulted in a 4-fold difference in adiposity. The phenotypes of mice characteristic of high or low gainers were evident by 6 wk of age, when mice were still on a low-fat diet; they were amplified after being switched to the high-fat diet and persisted even after the obesogenic protocol was interrupted with a calorically restricted, low-fat chow diet. Accordingly, susceptibility to diet-induced obesity in genetically identical mice is a stable phenotype that can be detected in mice shortly after weaning. Chronologically, differences in adiposity preceded those of feeding efficiency and food intake, suggesting that observed difference in leptin secretion is a factor in determining phenotypes related to food intake. Gene expression analyses of adipose tissue and hypothalamus from mice with low and high weight gain, by microarray and qRT-PCR, showed major changes in the expression of genes of Wnt signaling and tissue re-modeling in adipose tissue. In particular, elevated expression of SFRP5, an inhibitor of Wnt signaling, the imprinted gene MEST and BMP3 may be causally linked to fat mass expansion, since differences in gene expression observed in biopsies of epididymal fat at 7 wk of age (before the high-fat diet) correlated with adiposity after 8 wk on a high-fat diet. We propose that C57BL/6J mice have the phenotypic characteristics suitable for a model to investigate epigenetic mechanisms within adipose tissue that underlie diet-induced obesity.", "author" : [ { "dropping-particle" : "", "family" : "Koza", "given" : "Robert A", "non-dropping-particle" : "", "parse-names" : false, "suffix" : "" }, { "dropping-particle" : "", "family" : "Nikonova", "given" : "Larissa", "non-dropping-particle" : "", "parse-names" : false, "suffix" : "" }, { "dropping-particle" : "", "family" : "Hogan", "given" : "Jessica", "non-dropping-particle" : "", "parse-names" : false, "suffix" : "" }, { "dropping-particle" : "", "family" : "Rim", "given" : "Jong-seop", "non-dropping-particle" : "", "parse-names" : false, "suffix" : "" }, { "dropping-particle" : "", "family" : "Mendoza", "given" : "Tamra", "non-dropping-particle" : "", "parse-names" : false, "suffix" : "" }, { "dropping-particle" : "", "family" : "Faulk", "given" : "Christopher", "non-dropping-particle" : "", "parse-names" : false, "suffix" : "" }, { "dropping-particle" : "", "family" : "Skaf", "given" : "Jihad", "non-dropping-particle" : "", "parse-names" : false, "suffix" : "" }, { "dropping-particle" : "", "family" : "Kozak", "given" : "Leslie P", "non-dropping-particle" : "", "parse-names" : false, "suffix" : "" } ], "container-title" : "PLoS genetics", "id" : "ITEM-1", "issue" : "5", "issued" : { "date-parts" : [ [ "2006", "5" ] ] }, "page" : "e81", "title" : "Changes in gene expression foreshadow diet-induced obesity in genetically identical mice.", "type" : "article-journal", "volume" : "2" }, "uris" : [ "http://www.mendeley.com/documents/?uuid=f788d75b-46a9-4e24-9054-9eee04bf6a1e" ] } ], "mendeley" : { "previouslyFormattedCitation" : "[10]" }, "properties" : { "noteIndex" : 0 }, "schema" : "https://github.com/citation-style-language/schema/raw/master/csl-citation.json" }</w:instrText>
+      </w:r>
+      <w:r>
+        <w:fldChar w:fldCharType="separate"/>
+      </w:r>
+      <w:r>
+        <w:rPr>
+          <w:noProof/>
+        </w:rPr>
+        <w:t>[10]</w:t>
+      </w:r>
+      <w:r>
+        <w:fldChar w:fldCharType="end"/>
+      </w:r>
+      <w:r>
+        <w:t xml:space="preserve">.   Understanding the mechanistic basis for </w:t>
+      </w:r>
+      <w:r>
+        <w:t>the relationship between fasting induced weight loss and eventual weight gain</w:t>
+      </w:r>
+      <w:r>
+        <w:t xml:space="preserve"> </w:t>
+      </w:r>
+      <w:r>
+        <w:t xml:space="preserve">may </w:t>
+      </w:r>
+      <w:r>
+        <w:t>be relevant to providing better individualized care of pediatric populations</w:t>
+      </w:r>
+      <w:r>
+        <w:t>, since</w:t>
+      </w:r>
+      <w:r>
+        <w:t xml:space="preserve"> it </w:t>
+      </w:r>
+      <w:r>
+        <w:t xml:space="preserve">may help predict susceptibility to weight gain in young children. </w:t>
+      </w:r>
+      <w:r>
+        <w:t xml:space="preserve"> </w:t>
+      </w:r>
+    </w:p>
+    <w:p>
+      <w:pPr>
+        <w:pStyle w:val="Heading1"/>
+        <w:spacing w:line="480" w:lineRule="auto"/>
+      </w:pPr>
+      <w:r>
+        <w:t>Acknowledgements</w:t>
+      </w:r>
+      <w:r>
+        <w:tab/>
+      </w:r>
+    </w:p>
+    <w:p>
+      <w:pPr>
+        <w:spacing w:line="480" w:lineRule="auto"/>
+      </w:pPr>
+      <w:r>
+        <w:t xml:space="preserve">The authors would like to thank </w:t>
+      </w:r>
+      <w:r>
+        <w:t xml:space="preserve">the Cormier Lab (Department of Pediatrics, UTHSC) for assistance with and use of the </w:t>
       </w:r>
       <w:proofErr w:type="spellStart"/>
       <w:r>
-        <w:t>leptin</w:t>
+        <w:t>Luminex</w:t>
       </w:r>
       <w:proofErr w:type="spellEnd"/>
       <w:r>
-        <w:t xml:space="preserve"> levels, which had been previously reported to be of some use in predicting weight gain</w:t>
-      </w:r>
-      <w:r>
-        <w:t xml:space="preserve"> </w:t>
-      </w:r>
-      <w:r>
-        <w:fldChar w:fldCharType="begin" w:fldLock="1"/>
-      </w:r>
-      <w:r>
-        <w:instrText>ADDIN CSL_CITATION { "citationItems" : [ { "id" : "ITEM-1", "itemData" : { "ISSN" : "1078-8956", "PMID" : "9018247", "abstract" : "Leptin, the product of the ob gene, is a hormone, produced by adipose cells, that inhibits food intake and increases energy expenditure in rodents. In humans, plasma leptin concentrations correlate closely with the size of the adipose tissue depot; however, there is considerable variation in plasma leptin concentrations at any given degree of fatness. To investigate whether individuals prone to weight gain are hypoleptinemic, we measured fasting plasma leptin concentrations in two groups of weight-matched nondiabetic Pima Indians followed for approximately 3 years, 19 of whom subsequently gained weight and 17 of whom maintained their weight. After we adjusted for initial percent body fat, mean plasma leptin concentration was lower in those who gained weight than in those whose weight was stable. These data indicate that relatively low plasma leptin concentrations may play a role in the development of obesity in Pima Indians, a population prone to obesity.", "author" : [ { "dropping-particle" : "", "family" : "Ravussin", "given" : "Eric", "non-dropping-particle" : "", "parse-names" : false, "suffix" : "" }, { "dropping-particle" : "", "family" : "Pratley", "given" : "R E", "non-dropping-particle" : "", "parse-names" : false, "suffix" : "" }, { "dropping-particle" : "", "family" : "Maffei", "given" : "M", "non-dropping-particle" : "", "parse-names" : false, "suffix" : "" }, { "dropping-particle" : "", "family" : "Wang", "given" : "H", "non-dropping-particle" : "", "parse-names" : false, "suffix" : "" }, { "dropping-particle" : "", "family" : "Friedman", "given" : "J M", "non-dropping-particle" : "", "parse-names" : false, "suffix" : "" }, { "dropping-particle" : "", "family" : "Bennett", "given" : "P H", "non-dropping-particle" : "", "parse-names" : false, "suffix" : "" }, { "dropping-particle" : "", "family" : "Bogardus", "given" : "Clifton", "non-dropping-particle" : "", "parse-names" : false, "suffix" : "" } ], "container-title" : "Nature medicine", "id" : "ITEM-1", "issue" : "2", "issued" : { "date-parts" : [ [ "1997", "2" ] ] }, "page" : "238-40", "title" : "Relatively low plasma leptin concentrations precede weight gain in Pima Indians.", "type" : "article-journal", "volume" : "3" }, "uris" : [ "http://www.mendeley.com/documents/?uuid=ebb3efde-e881-4da4-8d86-0cdc53ad3806" ] } ], "mendeley" : { "previouslyFormattedCitation" : "[24]" }, "properties" : { "noteIndex" : 0 }, "schema" : "https://github.com/citation-style-language/schema/raw/master/csl-citation.json" }</w:instrText>
-      </w:r>
-      <w:r>
-        <w:fldChar w:fldCharType="separate"/>
-      </w:r>
-      <w:r>
-        <w:rPr>
-          <w:noProof/>
-        </w:rPr>
-        <w:t>[24]</w:t>
-      </w:r>
-      <w:r>
-        <w:fldChar w:fldCharType="end"/>
-      </w:r>
-      <w:r>
-        <w:t>.</w:t>
-      </w:r>
-      <w:r>
-        <w:t xml:space="preserve">  </w:t>
-      </w:r>
-      <w:r>
-        <w:t>The small effect sizes of SNPs associated with obesity through GWAS has prevented their clinical utility for predicting future weight gain</w:t>
-      </w:r>
-      <w:r>
-        <w:t xml:space="preserve"> </w:t>
-      </w:r>
-      <w:r>
-        <w:fldChar w:fldCharType="begin" w:fldLock="1"/>
-      </w:r>
-      <w:r>
-        <w:instrText>ADDIN CSL_CITATION { "citationItems" : [ { "id" : "ITEM-1", "itemData" : { "DOI" : "10.1038/ng.686", "ISBN" : "1546-1718 (Electronic)\\n1061-4036 (Linking)", "ISSN" : "1061-4036", "PMID" : "20935630", "abstract" : "Obesity is globally prevalent and highly heritable, but its underlying genetic factors remain largely elusive. To identify genetic loci for obesity susceptibility, we examined associations between body mass index and \u223c 2.8 million SNPs in up to 123,865 individuals with targeted follow up of 42 SNPs in up to 125,931 additional individuals. We confirmed 14 known obesity susceptibility loci and identified 18 new loci associated with body mass index (P &lt; 5 \u00d7 10\u207b\u2078), one of which includes a copy number variant near GPRC5B. Some loci (at MC4R, POMC, SH2B1 and BDNF) map near key hypothalamic regulators of energy balance, and one of these loci is near GIPR, an incretin receptor. Furthermore, genes in other newly associated loci may provide new insights into human body weight regulation.", "author" : [ { "dropping-particle" : "", "family" : "Speliotes", "given" : "Elizabeth K", "non-dropping-particle" : "", "parse-names" : false, "suffix" : "" }, { "dropping-particle" : "", "family" : "Willer", "given" : "Cristen J", "non-dropping-particle" : "", "parse-names" : false, "suffix" : "" }, { "dropping-particle" : "", "family" : "Berndt", "given" : "Sonja I", "non-dropping-particle" : "", "parse-names" : false, "suffix" : "" }, { "dropping-particle" : "", "family" : "Monda", "given" : "Keri L", "non-dropping-particle" : "", "parse-names" : false, "suffix" : "" }, { "dropping-particle" : "", "family" : "Thorleifsson", "given" : "Gudmar", "non-dropping-particle" : "", "parse-names" : false, "suffix" : "" }, { "dropping-particle" : "", "family" : "Jackson", "given" : "Anne U", "non-dropping-particle" : "", "parse-names" : false, "suffix" : "" }, { "dropping-particle" : "", "family" : "Allen", "given" : "Hana Lango", "non-dropping-particle" : "", "parse-names" : false, "suffix" : "" }, { "dropping-particle" : "", "family" : "Lindgren", "given" : "Cecilia M", "non-dropping-particle" : "", "parse-names" : false, "suffix" : "" }, { "dropping-particle" : "", "family" : "Luan", "given" : "Jian'an", "non-dropping-particle" : "", "parse-names" : false, "suffix" : "" }, { "dropping-particle" : "", "family" : "M\u00e4gi", "given" : "Reedik", "non-dropping-particle" : "", "parse-names" : false, "suffix" : "" }, { "dropping-particle" : "", "family" : "Randall", "given" : "Joshua C", "non-dropping-particle" : "", "parse-names" : false, "suffix" : "" }, { "dropping-particle" : "", "family" : "Vedantam", "given" : "Sailaja", "non-dropping-particle" : "", "parse-names" : false, "suffix" : "" }, { "dropping-particle" : "", "family" : "Winkler", "given" : "Thomas W", "non-dropping-particle" : "", "parse-names" : false, "suffix" : "" }, { "dropping-particle" : "", "family" : "Qi", "given" : "Lu", "non-dropping-particle" : "", "parse-names" : false, "suffix" : "" }, { "dropping-particle" : "", "family" : "Workalemahu", "given" : "Tsegaselassie", "non-dropping-particle" : "", "parse-names" : false, "suffix" : "" }, { "dropping-particle" : "", "family" : "Heid", "given" : "Iris M", "non-dropping-particle" : "", "parse-names" : false, "suffix" : "" }, { "dropping-particle" : "", "family" : "Steinthorsdottir", "given" : "Valgerdur", "non-dropping-particle" : "", "parse-names" : false, "suffix" : "" }, { "dropping-particle" : "", "family" : "Stringham", "given" : "Heather M", "non-dropping-particle" : "", "parse-names" : false, "suffix" : "" }, { "dropping-particle" : "", "family" : "Weedon", "given" : "Michael N", "non-dropping-particle" : "", "parse-names" : false, "suffix" : "" }, { "dropping-particle" : "", "family" : "Wheeler", "given" : "Eleanor", "non-dropping-particle" : "", "parse-names" : false, "suffix" : "" }, { "dropping-particle" : "", "family" : "Wood", "given" : "Andrew R", "non-dropping-particle" : "", "parse-names" : false, "suffix" : "" }, { "dropping-particle" : "", "family" : "Ferreira", "given" : "Teresa", "non-dropping-particle" : "", "parse-names" : false, "suffix" : "" }, { "dropping-particle" : "", "family" : "Weyant", "given" : "Robert J", "non-dropping-particle" : "", "parse-names" : false, "suffix" : "" }, { "dropping-particle" : "V", "family" : "Segr\u00e8", "given" : "Ayellet", "non-dropping-particle" : "", "parse-names" : false, "suffix" : "" }, { "dropping-particle" : "", "family" : "Estrada", "given" : "Karol", "non-dropping-particle" : "", "parse-names" : false, "suffix" : "" }, { "dropping-particle" : "", "family" : "Liang", "given" : "Liming", "non-dropping-particle" : "", "parse-names" : false, "suffix" : "" }, { "dropping-particle" : "", "family" : "Nemesh", "given" : "James", "non-dropping-particle" : "", "parse-names" : false, "suffix" : "" }, { "dropping-particle" : "", "family" : "Park", "given" : "Ju-Hyun", "non-dropping-particle" : "", "parse-names" : false, "suffix" : "" }, { "dropping-particle" : "", "family" : "Gustafsson", "given" : "Stefan", "non-dropping-particle" : "", "parse-names" : false, "suffix" : "" }, { "dropping-particle" : "", "family" : "Kilpel\u00e4inen", "given" : "Tuomas O", "non-dropping-particle" : "", "parse-names" : false, "suffix" : "" }, { "dropping-particle" : "", "family" : "Yang", "given" : "Jian", "non-dropping-particle" : "", "parse-names" : false, "suffix" : "" }, { "dropping-particle" : "", "family" : "Bouatia-Naji", "given" : "Nabila", "non-dropping-particle" : "", "parse-names" : false, "suffix" : "" }, { "dropping-particle" : "", "family" : "Esko", "given" : "T\u00f5nu", "non-dropping-particle" : "", "parse-names" : false, "suffix" : "" }, { "dropping-particle" : "", "family" : "Feitosa", "given" : "Mary F", "non-dropping-particle" : "", "parse-names" : false, "suffix" : "" }, { "dropping-particle" : "", "family" : "Kutalik", "given" : "Zolt\u00e1n", "non-dropping-particle" : "", "parse-names" : false, "suffix" : "" }, { "dropping-particle" : "", "family" : "Mangino", "given" : "Massimo", "non-dropping-particle" : "", "parse-names" : false, "suffix" : "" }, { "dropping-particle" : "", "family" : "Raychaudhuri", "given" : "Soumya", "non-dropping-particle" : "", "parse-names" : false, "suffix" : "" }, { "dropping-particle" : "", "family" : "Scherag", "given" : "Andre", "non-dropping-particle" : "", "parse-names" : false, "suffix" : "" }, { "dropping-particle" : "", "family" : "Smith", "given" : "Albert Vernon", "non-dropping-particle" : "", "parse-names" : false, "suffix" : "" }, { "dropping-particle" : "", "family" : "Welch", "given" : "Ryan", "non-dropping-particle" : "", "parse-names" : false, "suffix" : "" }, { "dropping-particle" : "", "family" : "Zhao", "given" : "Jing Hua", "non-dropping-particle" : "", "parse-names" : false, "suffix" : "" }, { "dropping-particle" : "", "family" : "Aben", "given" : "Katja K", "non-dropping-particle" : "", "parse-names" : false, "suffix" : "" }, { "dropping-particle" : "", "family" : "Absher", "given" : "Devin M", "non-dropping-particle" : "", "parse-names" : false, "suffix" : "" }, { "dropping-particle" : "", "family" : "Amin", "given" : "Najaf", "non-dropping-particle" : "", "parse-names" : false, "suffix" : "" }, { "dropping-particle" : "", "family" : "Dixon", "given" : "Anna L", "non-dropping-particle" : "", "parse-names" : false, "suffix" : "" }, { "dropping-particle" : "", "family" : "Fisher", "given" : "Eva", "non-dropping-particle" : "", "parse-names" : false, "suffix" : "" }, { "dropping-particle" : "", "family" : "Glazer", "given" : "Nicole L", "non-dropping-particle" : "", "parse-names" : false, "suffix" : "" }, { "dropping-particle" : "", "family" : "Goddard", "given" : "Michael E", "non-dropping-particle" : "", "parse-names" : false, "suffix" : "" }, { "dropping-particle" : "", "family" : "Heard-Costa", "given" : "Nancy L", "non-dropping-particle" : "", "parse-names" : false, "suffix" : "" }, { "dropping-particle" : "", "family" : "Hoesel", "given" : "Volker", "non-dropping-particle" : "", "parse-names" : false, "suffix" : "" }, { "dropping-particle" : "", "family" : "Hottenga", "given" : "Jouke-Jan", "non-dropping-particle" : "", "parse-names" : false, "suffix" : "" }, { "dropping-particle" : "", "family" : "Johansson", "given" : "Asa", "non-dropping-particle" : "", "parse-names" : false, "suffix" : "" }, { "dropping-particle" : "", "family" : "Johnson", "given" : "Toby", "non-dropping-particle" : "", "parse-names" : false, "suffix" : "" }, { "dropping-particle" : "", "family" : "Ketkar", "given" : "Shamika", "non-dropping-particle" : "", "parse-names" : false, "suffix" : "" }, { "dropping-particle" : "", "family" : "Lamina", "given" : "Claudia", "non-dropping-particle" : "", "parse-names" : false, "suffix" : "" }, { "dropping-particle" : "", "family" : "Li", "given" : "Shengxu", "non-dropping-particle" : "", "parse-names" : false, "suffix" : "" }, { "dropping-particle" : "", "family" : "Moffatt", "given" : "Miriam F", "non-dropping-particle" : "", "parse-names" : false, "suffix" : "" }, { "dropping-particle" : "", "family" : "Myers", "given" : "Richard H", "non-dropping-particle" : "", "parse-names" : false, "suffix" : "" }, { "dropping-particle" : "", "family" : "Narisu", "given" : "Narisu", "non-dropping-particle" : "", "parse-names" : false, "suffix" : "" }, { "dropping-particle" : "", "family" : "Perry", "given" : "John R B", "non-dropping-particle" : "", "parse-names" : false, "suffix" : "" }, { "dropping-particle" : "", "family" : "Peters", "given" : "Marjolein J", "non-dropping-particle" : "", "parse-names" : false, "suffix" : "" }, { "dropping-particle" : "", "family" : "Preuss", "given" : "Michael", "non-dropping-particle" : "", "parse-names" : false, "suffix" : "" }, { "dropping-particle" : "", "family" : "Ripatti", "given" : "Samuli", "non-dropping-particle" : "", "parse-names" : false, "suffix" : "" }, { "dropping-particle" : "", "family" : "Rivadeneira", "given" : "Fernando", "non-dropping-particle" : "", "parse-names" : false, "suffix" : "" }, { "dropping-particle" : "", "family" : "Sandholt", "given" : "Camilla", "non-dropping-particle" : "", "parse-names" : false, "suffix" : "" }, { "dropping-particle" : "", "family" : "Scott", "given" : "Laura J", "non-dropping-particle" : "", "parse-names" : false, "suffix" : "" }, { "dropping-particle" : "", "family" : "Timpson", "given" : "Nicholas J", "non-dropping-particle" : "", "parse-names" : false, "suffix" : "" }, { "dropping-particle" : "", "family" : "Tyrer", "given" : "Jonathan P", "non-dropping-particle" : "", "parse-names" : false, "suffix" : "" }, { "dropping-particle" : "", "family" : "Wingerden", "given" : "Sophie", "non-dropping-particle" : "van", "parse-names" : false, "suffix" : "" }, { "dropping-particle" : "", "family" : "Watanabe", "given" : "Richard M", "non-dropping-particle" : "", "parse-names" : false, "suffix" : "" }, { "dropping-particle" : "", "family" : "White", "given" : "Charles C", "non-dropping-particle" : "", "parse-names" : false, "suffix" : "" }, { "dropping-particle" : "", "family" : "Wiklund", "given" : "Fredrik", "non-dropping-particle" : "", "parse-names" : false, "suffix" : "" }, { "dropping-particle" : "", "family" : "Barlassina", "given" : "Christina", "non-dropping-particle" : "", "parse-names" : false, "suffix" : "" }, { "dropping-particle" : "", "family" : "Chasman", "given" : "Daniel I", "non-dropping-particle" : "", "parse-names" : false, "suffix" : "" }, { "dropping-particle" : "", "family" : "Cooper", "given" : "Matthew N", "non-dropping-particle" : "", "parse-names" : false, "suffix" : "" }, { "dropping-particle" : "", "family" : "Jansson", "given" : "John-Olov", "non-dropping-particle" : "", "parse-names" : false, "suffix" : "" }, { "dropping-particle" : "", "family" : "Lawrence", "given" : "Robert W", "non-dropping-particle" : "", "parse-names" : false, "suffix" : "" }, { "dropping-particle" : "", "family" : "Pellikka", "given" : "Niina", "non-dropping-particle" : "", "parse-names" : false, "suffix" : "" }, { "dropping-particle" : "", "family" : "Prokopenko", "given" : "Inga", "non-dropping-particle" : "", "parse-names" : false, "suffix" : "" }, { "dropping-particle" : "", "family" : "Shi", "given" : "Jianxin", "non-dropping-particle" : "", "parse-names" : false, "suffix" : "" }, { "dropping-particle" : "", "family" : "Thiering", "given" : "Elisabeth", "non-dropping-particle" : "", "parse-names" : false, "suffix" : "" }, { "dropping-particle" : "", "family" : "Alavere", "given" : "Helene", "non-dropping-particle" : "", "parse-names" : false, "suffix" : "" }, { "dropping-particle" : "", "family" : "Alibrandi", "given" : "Maria T S", "non-dropping-particle" : "", "parse-names" : false, "suffix" : "" }, { "dropping-particle" : "", "family" : "Almgren", "given" : "Peter", "non-dropping-particle" : "", "parse-names" : false, "suffix" : "" }, { "dropping-particle" : "", "family" : "Arnold", "given" : "Alice M", "non-dropping-particle" : "", "parse-names" : false, "suffix" : "" }, { "dropping-particle" : "", "family" : "Aspelund", "given" : "Thor", "non-dropping-particle" : "", "parse-names" : false, "suffix" : "" }, { "dropping-particle" : "", "family" : "Atwood", "given" : "Larry D", "non-dropping-particle" : "", "parse-names" : false, "suffix" : "" }, { "dropping-particle" : "", "family" : "Balkau", "given" : "Beverley", "non-dropping-particle" : "", "parse-names" : false, "suffix" : "" }, { "dropping-particle" : "", "family" : "Balmforth", "given" : "Anthony J", "non-dropping-particle" : "", "parse-names" : false, "suffix" : "" }, { "dropping-particle" : "", "family" : "Bennett", "given" : "Amanda J", "non-dropping-particle" : "", "parse-names" : false, "suffix" : "" }, { "dropping-particle" : "", "family" : "Ben-Shlomo", "given" : "Yoav", "non-dropping-particle" : "", "parse-names" : false, "suffix" : "" }, { "dropping-particle" : "", "family" : "Bergman", "given" : "Richard N", "non-dropping-particle" : "", "parse-names" : false, "suffix" : "" }, { "dropping-particle" : "", "family" : "Bergmann", "given" : "Sven", "non-dropping-particle" : "", "parse-names" : false, "suffix" : "" }, { "dropping-particle" : "", "family" : "Biebermann", "given" : "Heike", "non-dropping-particle" : "", "parse-names" : false, "suffix" : "" }, { "dropping-particle" : "", "family" : "Blakemore", "given" : "Alexandra I F", "non-dropping-particle" : "", "parse-names" : false, "suffix" : "" }, { "dropping-particle" : "", "family" : "Boes", "given" : "Tanja", "non-dropping-particle" : "", "parse-names" : false, "suffix" : "" }, { "dropping-particle" : "", "family" : "Bonnycastle", "given" : "Lori L", "non-dropping-particle" : "", "parse-names" : false, "suffix" : "" }, { "dropping-particle" : "", "family" : "Bornstein", "given" : "Stefan R", "non-dropping-particle" : "", "parse-names" : false, "suffix" : "" }, { "dropping-particle" : "", "family" : "Brown", "given" : "Morris J", "non-dropping-particle" : "", "parse-names" : false, "suffix" : "" }, { "dropping-particle" : "", "family" : "Buchanan", "given" : "Thomas A", "non-dropping-particle" : "", "parse-names" : false, "suffix" : "" }, { "dropping-particle" : "", "family" : "Busonero", "given" : "Fabio", "non-dropping-particle" : "", "parse-names" : false, "suffix" : "" }, { "dropping-particle" : "", "family" : "Campbell", "given" : "Harry", "non-dropping-particle" : "", "parse-names" : false, "suffix" : "" }, { "dropping-particle" : "", "family" : "Cappuccio", "given" : "Francesco P", "non-dropping-particle" : "", "parse-names" : false, "suffix" : "" }, { "dropping-particle" : "", "family" : "Cavalcanti-Proen\u00e7a", "given" : "Christine", "non-dropping-particle" : "", "parse-names" : false, "suffix" : "" }, { "dropping-particle" : "", "family" : "Chen", "given" : "Yii-Der Ida", "non-dropping-particle" : "", "parse-names" : false, "suffix" : "" }, { "dropping-particle" : "", "family" : "Chen", "given" : "Chih-Mei", "non-dropping-particle" : "", "parse-names" : false, "suffix" : "" }, { "dropping-particle" : "", "family" : "Chines", "given" : "Peter S", "non-dropping-particle" : "", "parse-names" : false, "suffix" : "" }, { "dropping-particle" : "", "family" : "Clarke", "given" : "Robert", "non-dropping-particle" : "", "parse-names" : false, "suffix" : "" }, { "dropping-particle" : "", "family" : "Coin", "given" : "Lachlan", "non-dropping-particle" : "", "parse-names" : false, "suffix" : "" }, { "dropping-particle" : "", "family" : "Connell", "given" : "John", "non-dropping-particle" : "", "parse-names" : false, "suffix" : "" }, { "dropping-particle" : "", "family" : "Day", "given" : "Ian N M", "non-dropping-particle" : "", "parse-names" : false, "suffix" : "" }, { "dropping-particle" : "", "family" : "Heijer", "given" : "Martin", "non-dropping-particle" : "den", "parse-names" : false, "suffix" : "" }, { "dropping-particle" : "", "family" : "Duan", "given" : "Jubao", "non-dropping-particle" : "", "parse-names" : false, "suffix" : "" }, { "dropping-particle" : "", "family" : "Ebrahim", "given" : "Shah", "non-dropping-particle" : "", "parse-names" : false, "suffix" : "" }, { "dropping-particle" : "", "family" : "Elliott", "given" : "Paul", "non-dropping-particle" : "", "parse-names" : false, "suffix" : "" }, { "dropping-particle" : "", "family" : "Elosua", "given" : "Roberto", "non-dropping-particle" : "", "parse-names" : false, "suffix" : "" }, { "dropping-particle" : "", "family" : "Eiriksdottir", "given" : "Gudny", "non-dropping-particle" : "", "parse-names" : false, "suffix" : "" }, { "dropping-particle" : "", "family" : "Erdos", "given" : "Michael R", "non-dropping-particle" : "", "parse-names" : false, "suffix" : "" }, { "dropping-particle" : "", "family" : "Eriksson", "given" : "Johan G", "non-dropping-particle" : "", "parse-names" : false, "suffix" : "" }, { "dropping-particle" : "", "family" : "Facheris", "given" : "Maurizio F", "non-dropping-particle" : "", "parse-names" : false, "suffix" : "" }, { "dropping-particle" : "", "family" : "Felix", "given" : "Stephan B", "non-dropping-particle" : "", "parse-names" : false, "suffix" : "" }, { "dropping-particle" : "", "family" : "Fischer-Posovszky", "given" : "Pamela", "non-dropping-particle" : "", "parse-names" : false, "suffix" : "" }, { "dropping-particle" : "", "family" : "Folsom", "given" : "Aaron R", "non-dropping-particle" : "", "parse-names" : false, "suffix" : "" }, { "dropping-particle" : "", "family" : "Friedrich", "given" : "Nele", "non-dropping-particle" : "", "parse-names" : false, "suffix" : "" }, { "dropping-particle" : "", "family" : "Freimer", "given" : "Nelson B", "non-dropping-particle" : "", "parse-names" : false, "suffix" : "" }, { "dropping-particle" : "", "family" : "Fu", "given" : "Mao", "non-dropping-particle" : "", "parse-names" : false, "suffix" : "" }, { "dropping-particle" : "", "family" : "Gaget", "given" : "Stefan", "non-dropping-particle" : "", "parse-names" : false, "suffix" : "" }, { "dropping-particle" : "V", "family" : "Gejman", "given" : "Pablo", "non-dropping-particle" : "", "parse-names" : false, "suffix" : "" }, { "dropping-particle" : "", "family" : "Geus", "given" : "Eco J C", "non-dropping-particle" : "", "parse-names" : false, "suffix" : "" }, { "dropping-particle" : "", "family" : "Gieger", "given" : "Christian", "non-dropping-particle" : "", "parse-names" : false, "suffix" : "" }, { "dropping-particle" : "", "family" : "Gjesing", "given" : "Anette P", "non-dropping-particle" : "", "parse-names" : false, "suffix" : "" }, { "dropping-particle" : "", "family" : "Goel", "given" : "Anuj", "non-dropping-particle" : "", "parse-names" : false, "suffix" : "" }, { "dropping-particle" : "", "family" : "Goyette", "given" : "Philippe", "non-dropping-particle" : "", "parse-names" : false, "suffix" : "" }, { "dropping-particle" : "", "family" : "Grallert", "given" : "Harald", "non-dropping-particle" : "", "parse-names" : false, "suffix" : "" }, { "dropping-particle" : "", "family" : "Gr\u00e4ssler", "given" : "J\u00fcrgen", "non-dropping-particle" : "", "parse-names" : false, "suffix" : "" }, { "dropping-particle" : "", "family" : "Greenawalt", "given" : "Danielle M", "non-dropping-particle" : "", "parse-names" : false, "suffix" : "" }, { "dropping-particle" : "", "family" : "Groves", "given" : "Christopher J", "non-dropping-particle" : "", "parse-names" : false, "suffix" : "" }, { "dropping-particle" : "", "family" : "Gudnason", "given" : "Vilmundur", "non-dropping-particle" : "", "parse-names" : false, "suffix" : "" }, { "dropping-particle" : "", "family" : "Guiducci", "given" : "Candace", "non-dropping-particle" : "", "parse-names" : false, "suffix" : "" }, { "dropping-particle" : "", "family" : "Hartikainen", "given" : "Anna-Liisa", "non-dropping-particle" : "", "parse-names" : false, "suffix" : "" }, { "dropping-particle" : "", "family" : "Hassanali", "given" : "Neelam", "non-dropping-particle" : "", "parse-names" : false, "suffix" : "" }, { "dropping-particle" : "", "family" : "Hall", "given" : "Alistair S", "non-dropping-particle" : "", "parse-names" : false, "suffix" : "" }, { "dropping-particle" : "", "family" : "Havulinna", "given" : "Aki S", "non-dropping-particle" : "", "parse-names" : false, "suffix" : "" }, { "dropping-particle" : "", "family" : "Hayward", "given" : "Caroline", "non-dropping-particle" : "", "parse-names" : false, "suffix" : "" }, { "dropping-particle" : "", "family" : "Heath", "given" : "Andrew C", "non-dropping-particle" : "", "parse-names" : false, "suffix" : "" }, { "dropping-particle" : "", "family" : "Hengstenberg", "given" : "Christian", "non-dropping-particle" : "", "parse-names" : false, "suffix" : "" }, { "dropping-particle" : "", "family" : "Hicks", "given" : "Andrew A", "non-dropping-particle" : "", "parse-names" : false, "suffix" : "" }, { "dropping-particle" : "", "family" : "Hinney", "given" : "Anke", "non-dropping-particle" : "", "parse-names" : false, "suffix" : "" }, { "dropping-particle" : "", "family" : "Hofman", "given" : "Albert", "non-dropping-particle" : "", "parse-names" : false, "suffix" : "" }, { "dropping-particle" : "", "family" : "Homuth", "given" : "Georg", "non-dropping-particle" : "", "parse-names" : false, "suffix" : "" }, { "dropping-particle" : "", "family" : "Hui", "given" : "Jennie", "non-dropping-particle" : "", "parse-names" : false, "suffix" : "" }, { "dropping-particle" : "", "family" : "Igl", "given" : "Wilmar", "non-dropping-particle" : "", "parse-names" : false, "suffix" : "" }, { "dropping-particle" : "", "family" : "Iribarren", "given" : "Carlos", "non-dropping-particle" : "", "parse-names" : false, "suffix" : "" }, { "dropping-particle" : "", "family" : "Isomaa", "given" : "Bo", "non-dropping-particle" : "", "parse-names" : false, "suffix" : "" }, { "dropping-particle" : "", "family" : "Jacobs", "given" : "Kevin B", "non-dropping-particle" : "", "parse-names" : false, "suffix" : "" }, { "dropping-particle" : "", "family" : "Jarick", "given" : "Ivonne", "non-dropping-particle" : "", "parse-names" : false, "suffix" : "" }, { "dropping-particle" : "", "family" : "Jewell", "given" : "Elizabeth", "non-dropping-particle" : "", "parse-names" : false, "suffix" : "" }, { "dropping-particle" : "", "family" : "John", "given" : "Ulrich", "non-dropping-particle" : "", "parse-names" : false, "suffix" : "" }, { "dropping-particle" : "", "family" : "J\u00f8rgensen", "given" : "Torben", "non-dropping-particle" : "", "parse-names" : false, "suffix" : "" }, { "dropping-particle" : "", "family" : "Jousilahti", "given" : "Pekka", "non-dropping-particle" : "", "parse-names" : false, "suffix" : "" }, { "dropping-particle" : "", "family" : "Jula", "given" : "Antti", "non-dropping-particle" : "", "parse-names" : false, "suffix" : "" }, { "dropping-particle" : "", "family" : "Kaakinen", "given" : "Marika", "non-dropping-particle" : "", "parse-names" : false, "suffix" : "" }, { "dropping-particle" : "", "family" : "Kajantie", "given" : "Eero", "non-dropping-particle" : "", "parse-names" : false, "suffix" : "" }, { "dropping-particle" : "", "family" : "Kaplan", "given" : "Lee M", "non-dropping-particle" : "", "parse-names" : false, "suffix" : "" }, { "dropping-particle" : "", "family" : "Kathiresan", "given" : "Sekar", "non-dropping-particle" : "", "parse-names" : false, "suffix" : "" }, { "dropping-particle" : "", "family" : "Kettunen", "given" : "Johannes", "non-dropping-particle" : "", "parse-names" : false, "suffix" : "" }, { "dropping-particle" : "", "family" : "Kinnunen", "given" : "Leena", "non-dropping-particle" : "", "parse-names" : false, "suffix" : "" }, { "dropping-particle" : "", "family" : "Knowles", "given" : "Joshua W", "non-dropping-particle" : "", "parse-names" : false, "suffix" : "" }, { "dropping-particle" : "", "family" : "Kolcic", "given" : "Ivana", "non-dropping-particle" : "", "parse-names" : false, "suffix" : "" }, { "dropping-particle" : "", "family" : "K\u00f6nig", "given" : "Inke R", "non-dropping-particle" : "", "parse-names" : false, "suffix" : "" }, { "dropping-particle" : "", "family" : "Koskinen", "given" : "Seppo", "non-dropping-particle" : "", "parse-names" : false, "suffix" : "" }, { "dropping-particle" : "", "family" : "Kovacs", "given" : "Peter", "non-dropping-particle" : "", "parse-names" : false, "suffix" : "" }, { "dropping-particle" : "", "family" : "Kuusisto", "given" : "Johanna", "non-dropping-particle" : "", "parse-names" : false, "suffix" : "" }, { "dropping-particle" : "", "family" : "Kraft", "given" : "Peter", "non-dropping-particle" : "", "parse-names" : false, "suffix" : "" }, { "dropping-particle" : "", "family" : "Kval\u00f8y", "given" : "Kirsti", "non-dropping-particle" : "", "parse-names" : false, "suffix" : "" }, { "dropping-particle" : "", "family" : "Laitinen", "given" : "Jaana", "non-dropping-particle" : "", "parse-names" : false, "suffix" : "" }, { "dropping-particle" : "", "family" : "Lantieri", "given" : "Olivier", "non-dropping-particle" : "", "parse-names" : false, "suffix" : "" }, { "dropping-particle" : "", "family" : "Lanzani", "given" : "Chiara", "non-dropping-particle" : "", "parse-names" : false, "suffix" : "" }, { "dropping-particle" : "", "family" : "Launer", "given" : "Lenore J", "non-dropping-particle" : "", "parse-names" : false, "suffix" : "" }, { "dropping-particle" : "", "family" : "Lecoeur", "given" : "Cecile", "non-dropping-particle" : "", "parse-names" : false, "suffix" : "" }, { "dropping-particle" : "", "family" : "Lehtim\u00e4ki", "given" : "Terho", "non-dropping-particle" : "", "parse-names" : false, "suffix" : "" }, { "dropping-particle" : "", "family" : "Lettre", "given" : "Guillaume", "non-dropping-particle" : "", "parse-names" : false, "suffix" : "" }, { "dropping-particle" : "", "family" : "Liu", "given" : "Jianjun", "non-dropping-particle" : "", "parse-names" : false, "suffix" : "" }, { "dropping-particle" : "", "family" : "Lokki", "given" : "Marja-Liisa", "non-dropping-particle" : "", "parse-names" : false, "suffix" : "" }, { "dropping-particle" : "", "family" : "Lorentzon", "given" : "Mattias", "non-dropping-particle" : "", "parse-names" : false, "suffix" : "" }, { "dropping-particle" : "", "family" : "Luben", "given" : "Robert N", "non-dropping-particle" : "", "parse-names" : false, "suffix" : "" }, { "dropping-particle" : "", "family" : "Ludwig", "given" : "Barbara", "non-dropping-particle" : "", "parse-names" : false, "suffix" : "" }, { "dropping-particle" : "", "family" : "Manunta", "given" : "Paolo", "non-dropping-particle" : "", "parse-names" : false, "suffix" : "" }, { "dropping-particle" : "", "family" : "Marek", "given" : "Diana", "non-dropping-particle" : "", "parse-names" : false, "suffix" : "" }, { "dropping-particle" : "", "family" : "Marre", "given" : "Michel", "non-dropping-particle" : "", "parse-names" : false, "suffix" : "" }, { "dropping-particle" : "", "family" : "Martin", "given" : "Nicholas G", "non-dropping-particle" : "", "parse-names" : false, "suffix" : "" }, { "dropping-particle" : "", "family" : "McArdle", "given" : "Wendy L", "non-dropping-particle" : "", "parse-names" : false, "suffix" : "" }, { "dropping-particle" : "", "family" : "McCarthy", "given" : "Anne", "non-dropping-particle" : "", "parse-names" : false, "suffix" : "" }, { "dropping-particle" : "", "family" : "McKnight", "given" : "Barbara", "non-dropping-particle" : "", "parse-names" : false, "suffix" : "" }, { "dropping-particle" : "", "family" : "Meitinger", "given" : "Thomas", "non-dropping-particle" : "", "parse-names" : false, "suffix" : "" }, { "dropping-particle" : "", "family" : "Melander", "given" : "Olle", "non-dropping-particle" : "", "parse-names" : false, "suffix" : "" }, { "dropping-particle" : "", "family" : "Meyre", "given" : "David", "non-dropping-particle" : "", "parse-names" : false, "suffix" : "" }, { "dropping-particle" : "", "family" : "Midthjell", "given" : "Kristian", "non-dropping-particle" : "", "parse-names" : false, "suffix" : "" }, { "dropping-particle" : "", "family" : "Montgomery", "given" : "Grant W", "non-dropping-particle" : "", "parse-names" : false, "suffix" : "" }, { "dropping-particle" : "", "family" : "Morken", "given" : "Mario A", "non-dropping-particle" : "", "parse-names" : false, "suffix" : "" }, { "dropping-particle" : "", "family" : "Morris", "given" : "Andrew P", "non-dropping-particle" : "", "parse-names" : false, "suffix" : "" }, { "dropping-particle" : "", "family" : "Mulic", "given" : "Rosanda", "non-dropping-particle" : "", "parse-names" : false, "suffix" : "" }, { "dropping-particle" : "", "family" : "Ngwa", "given" : "Julius S", "non-dropping-particle" : "", "parse-names" : false, "suffix" : "" }, { "dropping-particle" : "", "family" : "Nelis", "given" : "Mari", "non-dropping-particle" : "", "parse-names" : false, "suffix" : "" }, { "dropping-particle" : "", "family" : "Neville", "given" : "Matt J", "non-dropping-particle" : "", "parse-names" : false, "suffix" : "" }, { "dropping-particle" : "", "family" : "Nyholt", "given" : "Dale R", "non-dropping-particle" : "", "parse-names" : false, "suffix" : "" }, { "dropping-particle" : "", "family" : "O'Donnell", "given" : "Christopher J", "non-dropping-particle" : "", "parse-names" : false, "suffix" : "" }, { "dropping-particle" : "", "family" : "O'Rahilly", "given" : "Stephen", "non-dropping-particle" : "", "parse-names" : false, "suffix" : "" }, { "dropping-particle" : "", "family" : "Ong", "given" : "Ken K", "non-dropping-particle" : "", "parse-names" : false, "suffix" : "" }, { "dropping-particle" : "", "family" : "Oostra", "given" : "Ben", "non-dropping-particle" : "", "parse-names" : false, "suffix" : "" }, { "dropping-particle" : "", "family" : "Par\u00e9", "given" : "Guillaume", "non-dropping-particle" : "", "parse-names" : false, "suffix" : "" }, { "dropping-particle" : "", "family" : "Parker", "given" : "Alex N", "non-dropping-particle" : "", "parse-names" : false, "suffix" : "" }, { "dropping-particle" : "", "family" : "Perola", "given" : "Markus", "non-dropping-particle" : "", "parse-names" : false, "suffix" : "" }, { "dropping-particle" : "", "family" : "Pichler", "given" : "Irene", "non-dropping-particle" : "", "parse-names" : false, "suffix" : "" }, { "dropping-particle" : "", "family" : "Pietil\u00e4inen", "given" : "Kirsi H", "non-dropping-particle" : "", "parse-names" : false, "suffix" : "" }, { "dropping-particle" : "", "family" : "Platou", "given" : "Carl G P", "non-dropping-particle" : "", "parse-names" : false, "suffix" : "" }, { "dropping-particle" : "", "family" : "Polasek", "given" : "Ozren", "non-dropping-particle" : "", "parse-names" : false, "suffix" : "" }, { "dropping-particle" : "", "family" : "Pouta", "given" : "Anneli", "non-dropping-particle" : "", "parse-names" : false, "suffix" : "" }, { "dropping-particle" : "", "family" : "Rafelt", "given" : "Suzanne", "non-dropping-particle" : "", "parse-names" : false, "suffix" : "" }, { "dropping-particle" : "", "family" : "Raitakari", "given" : "Olli", "non-dropping-particle" : "", "parse-names" : false, "suffix" : "" }, { "dropping-particle" : "", "family" : "Rayner", "given" : "Nigel W", "non-dropping-particle" : "", "parse-names" : false, "suffix" : "" }, { "dropping-particle" : "", "family" : "Ridderstr\u00e5le", "given" : "Martin", "non-dropping-particle" : "", "parse-names" : false, "suffix" : "" }, { "dropping-particle" : "", "family" : "Rief", "given" : "Winfried", "non-dropping-particle" : "", "parse-names" : false, "suffix" : "" }, { "dropping-particle" : "", "family" : "Ruokonen", "given" : "Aimo", "non-dropping-particle" : "", "parse-names" : false, "suffix" : "" }, { "dropping-particle" : "", "family" : "Robertson", "given" : "Neil R", "non-dropping-particle" : "", "parse-names" : false, "suffix" : "" }, { "dropping-particle" : "", "family" : "Rzehak", "given" : "Peter", "non-dropping-particle" : "", "parse-names" : false, "suffix" : "" }, { "dropping-particle" : "", "family" : "Salomaa", "given" : "Veikko", "non-dropping-particle" : "", "parse-names" : false, "suffix" : "" }, { "dropping-particle" : "", "family" : "Sanders", "given" : "Alan R", "non-dropping-particle" : "", "parse-names" : false, "suffix" : "" }, { "dropping-particle" : "", "family" : "Sandhu", "given" : "Manjinder S", "non-dropping-particle" : "", "parse-names" : false, "suffix" : "" }, { "dropping-particle" : "", "family" : "Sanna", "given" : "Serena", "non-dropping-particle" : "", "parse-names" : false, "suffix" : "" }, { "dropping-particle" : "", "family" : "Saramies", "given" : "Jouko", "non-dropping-particle" : "", "parse-names" : false, "suffix" : "" }, { "dropping-particle" : "", "family" : "Savolainen", "given" : "Markku J", "non-dropping-particle" : "", "parse-names" : false, "suffix" : "" }, { "dropping-particle" : "", "family" : "Scherag", "given" : "Susann", "non-dropping-particle" : "", "parse-names" : false, "suffix" : "" }, { "dropping-particle" : "", "family" : "Schipf", "given" : "Sabine", "non-dropping-particle" : "", "parse-names" : false, "suffix" : "" }, { "dropping-particle" : "", "family" : "Schreiber", "given" : "Stefan", "non-dropping-particle" : "", "parse-names" : false, "suffix" : "" }, { "dropping-particle" : "", "family" : "Schunkert", "given" : "Heribert", "non-dropping-particle" : "", "parse-names" : false, "suffix" : "" }, { "dropping-particle" : "", "family" : "Silander", "given" : "Kaisa", "non-dropping-particle" : "", "parse-names" : false, "suffix" : "" }, { "dropping-particle" : "", "family" : "Sinisalo", "given" : "Juha", "non-dropping-particle" : "", "parse-names" : false, "suffix" : "" }, { "dropping-particle" : "", "family" : "Siscovick", "given" : "David S", "non-dropping-particle" : "", "parse-names" : false, "suffix" : "" }, { "dropping-particle" : "", "family" : "Smit", "given" : "Jan H", "non-dropping-particle" : "", "parse-names" : false, "suffix" : "" }, { "dropping-particle" : "", "family" : "Soranzo", "given" : "Nicole", "non-dropping-particle" : "", "parse-names" : false, "suffix" : "" }, { "dropping-particle" : "", "family" : "Sovio", "given" : "Ulla", "non-dropping-particle" : "", "parse-names" : false, "suffix" : "" }, { "dropping-particle" : "", "family" : "Stephens", "given" : "Jonathan", "non-dropping-particle" : "", "parse-names" : false, "suffix" : "" }, { "dropping-particle" : "", "family" : "Surakka", "given" : "Ida", "non-dropping-particle" : "", "parse-names" : false, "suffix" : "" }, { "dropping-particle" : "", "family" : "Swift", "given" : "Amy J", "non-dropping-particle" : "", "parse-names" : false, "suffix" : "" }, { "dropping-particle" : "", "family" : "Tammesoo", "given" : "Mari-Liis", "non-dropping-particle" : "", "parse-names" : false, "suffix" : "" }, { "dropping-particle" : "", "family" : "Tardif", "given" : "Jean-Claude", "non-dropping-particle" : "", "parse-names" : false, "suffix" : "" }, { "dropping-particle" : "", "family" : "Teder-Laving", "given" : "Maris", "non-dropping-particle" : "", "parse-names" : false, "suffix" : "" }, { "dropping-particle" : "", "family" : "Teslovich", "given" : "Tanya M", "non-dropping-particle" : "", "parse-names" : false, "suffix" : "" }, { "dropping-particle" : "", "family" : "Thompson", "given" : "John R", "non-dropping-particle" : "", "parse-names" : false, "suffix" : "" }, { "dropping-particle" : "", "family" : "Thomson", "given" : "Brian", "non-dropping-particle" : "", "parse-names" : false, "suffix" : "" }, { "dropping-particle" : "", "family" : "T\u00f6njes", "given" : "Anke", "non-dropping-particle" : "", "parse-names" : false, "suffix" : "" }, { "dropping-particle" : "", "family" : "Tuomi", "given" : "Tiinamaija", "non-dropping-particle" : "", "parse-names" : false, "suffix" : "" }, { "dropping-particle" : "", "family" : "Meurs", "given" : "Joyce B J", "non-dropping-particle" : "van", "parse-names" : false, "suffix" : "" }, { "dropping-particle" : "", "family" : "Ommen", "given" : "Gert-Jan", "non-dropping-particle" : "van", "parse-names" : false, "suffix" : "" }, { "dropping-particle" : "", "family" : "Vatin", "given" : "Vincent", "non-dropping-particle" : "", "parse-names" : false, "suffix" : "" }, { "dropping-particle" : "", "family" : "Viikari", "given" : "Jorma", "non-dropping-particle" : "", "parse-names" : false, "suffix" : "" }, { "dropping-particle" : "", "family" : "Visvikis-Siest", "given" : "Sophie", "non-dropping-particle" : "", "parse-names" : false, "suffix" : "" }, { "dropping-particle" : "", "family" : "Vitart", "given" : "Veronique", "non-dropping-particle" : "", "parse-names" : false, "suffix" : "" }, { "dropping-particle" : "", "family" : "Vogel", "given" : "Carla I G", "non-dropping-particle" : "", "parse-names" : false, "suffix" : "" }, { "dropping-particle" : "", "family" : "Voight", "given" : "Benjamin F", "non-dropping-particle" : "", "parse-names" : false, "suffix" : "" }, { "dropping-particle" : "", "family" : "Waite", "given" : "Lindsay L", "non-dropping-particle" : "", "parse-names" : false, "suffix" : "" }, { "dropping-particle" : "", "family" : "Wallaschofski", "given" : "Henri", "non-dropping-particle" : "", "parse-names" : false, "suffix" : "" }, { "dropping-particle" : "", "family" : "Walters", "given" : "G Bragi", "non-dropping-particle" : "", "parse-names" : false, "suffix" : "" }, { "dropping-particle" : "", "family" : "Widen", "given" : "Elisabeth", "non-dropping-particle" : "", "parse-names" : false, "suffix" : "" }, { "dropping-particle" : "", "family" : "Wiegand", "given" : "Susanna", "non-dropping-particle" : "", "parse-names" : false, "suffix" : "" }, { "dropping-particle" : "", "family" : "Wild", "given" : "Sarah H", "non-dropping-particle" : "", "parse-names" : false, "suffix" : "" }, { "dropping-particle" : "", "family" : "Willemsen", "given" : "Gonneke", "non-dropping-particle" : "", "parse-names" : false, "suffix" : "" }, { "dropping-particle" : "", "family" : "Witte", "given" : "Daniel R", "non-dropping-particle" : "", "parse-names" : false, "suffix" : "" }, { "dropping-particle" : "", "family" : "Witteman", "given" : "Jacqueline C", "non-dropping-particle" : "", "parse-names" : false, "suffix" : "" }, { "dropping-particle" : "", "family" : "Xu", "given" : "Jianfeng", "non-dropping-particle" : "", "parse-names" : false, "suffix" : "" }, { "dropping-particle" : "", "family" : "Zhang", "given" : "Qunyuan", "non-dropping-particle" : "", "parse-names" : false, "suffix" : "" }, { "dropping-particle" : "", "family" : "Zgaga", "given" : "Lina", "non-dropping-particle" : "", "parse-names" : false, "suffix" : "" }, { "dropping-particle" : "", "family" : "Ziegler", "given" : "Andreas", "non-dropping-particle" : "", "parse-names" : false, "suffix" : "" }, { "dropping-particle" : "", "family" : "Zitting", "given" : "Paavo", "non-dropping-particle" : "", "parse-names" : false, "suffix" : "" }, { "dropping-particle" : "", "family" : "Beilby", "given" : "John P", "non-dropping-particle" : "", "parse-names" : false, "suffix" : "" }, { "dropping-particle" : "", "family" : "Farooqi", "given" : "I Sadaf", "non-dropping-particle" : "", "parse-names" : false, "suffix" : "" }, { "dropping-particle" : "", "family" : "Hebebrand", "given" : "Johannes", "non-dropping-particle" : "", "parse-names" : false, "suffix" : "" }, { "dropping-particle" : "V", "family" : "Huikuri", "given" : "Heikki", "non-dropping-particle" : "", "parse-names" : false, "suffix" : "" }, { "dropping-particle" : "", "family" : "James", "given" : "Alan L", "non-dropping-particle" : "", "parse-names" : false, "suffix" : "" }, { "dropping-particle" : "", "family" : "K\u00e4h\u00f6nen", "given" : "Mika", "non-dropping-particle" : "", "parse-names" : false, "suffix" : "" }, { "dropping-particle" : "", "family" : "Levinson", "given" : "Douglas F", "non-dropping-particle" : "", "parse-names" : false, "suffix" : "" }, { "dropping-particle" : "", "family" : "Macciardi", "given" : "Fabio", "non-dropping-particle" : "", "parse-names" : false, "suffix" : "" }, { "dropping-particle" : "", "family" : "Nieminen", "given" : "Markku S", "non-dropping-particle" : "", "parse-names" : false, "suffix" : "" }, { "dropping-particle" : "", "family" : "Ohlsson", "given" : "Claes", "non-dropping-particle" : "", "parse-names" : false, "suffix" : "" }, { "dropping-particle" : "", "family" : "Palmer", "given" : "Lyle J", "non-dropping-particle" : "", "parse-names" : false, "suffix" : "" }, { "dropping-particle" : "", "family" : "Ridker", "given" : "Paul M", "non-dropping-particle" : "", "parse-names" : false, "suffix" : "" }, { "dropping-particle" : "", "family" : "Stumvoll", "given" : "Michael", "non-dropping-particle" : "", "parse-names" : false, "suffix" : "" }, { "dropping-particle" : "", "family" : "Beckmann", "given" : "Jacques S", "non-dropping-particle" : "", "parse-names" : false, "suffix" : "" }, { "dropping-particle" : "", "family" : "Boeing", "given" : "Heiner", "non-dropping-particle" : "", "parse-names" : false, "suffix" : "" }, { "dropping-particle" : "", "family" : "Boerwinkle", "given" : "Eric", "non-dropping-particle" : "", "parse-names" : false, "suffix" : "" }, { "dropping-particle" : "", "family" : "Boomsma", "given" : "Dorret I", "non-dropping-particle" : "", "parse-names" : false, "suffix" : "" }, { "dropping-particle" : "", "family" : "Caulfield", "given" : "Mark J", "non-dropping-particle" : "", "parse-names" : false, "suffix" : "" }, { "dropping-particle" : "", "family" : "Chanock", "given" : "Stephen J", "non-dropping-particle" : "", "parse-names" : false, "suffix" : "" }, { "dropping-particle" : "", "family" : "Collins", "given" : "Francis S", "non-dropping-particle" : "", "parse-names" : false, "suffix" : "" }, { "dropping-particle" : "", "family" : "Cupples", "given" : "L Adrienne", "non-dropping-particle" : "", "parse-names" : false, "suffix" : "" }, { "dropping-particle" : "", "family" : "Smith", "given" : "George Davey", "non-dropping-particle" : "", "parse-names" : false, "suffix" : "" }, { "dropping-particle" : "", "family" : "Erdmann", "given" : "Jeanette", "non-dropping-particle" : "", "parse-names" : false, "suffix" : "" }, { "dropping-particle" : "", "family" : "Froguel", "given" : "Philippe", "non-dropping-particle" : "", "parse-names" : false, "suffix" : "" }, { "dropping-particle" : "", "family" : "Gr\u00f6nberg", "given" : "Henrik", "non-dropping-particle" : "", "parse-names" : false, "suffix" : "" }, { "dropping-particle" : "", "family" : "Gyllensten", "given" : "Ulf", "non-dropping-particle" : "", "parse-names" : false, "suffix" : "" }, { "dropping-particle" : "", "family" : "Hall", "given" : "Per", "non-dropping-particle" : "", "parse-names" : false, "suffix" : "" }, { "dropping-particle" : "", "family" : "Hansen", "given" : "Torben", "non-dropping-particle" : "", "parse-names" : false, "suffix" : "" }, { "dropping-particle" : "", "family" : "Harris", "given" : "Tamara B", "non-dropping-particle" : "", "parse-names" : false, "suffix" : "" }, { "dropping-particle" : "", "family" : "Hattersley", "given" : "Andrew T", "non-dropping-particle" : "", "parse-names" : false, "suffix" : "" }, { "dropping-particle" : "", "family" : "Hayes", "given" : "Richard B", "non-dropping-particle" : "", "parse-names" : false, "suffix" : "" }, { "dropping-particle" : "", "family" : "Heinrich", "given" : "Joachim", "non-dropping-particle" : "", "parse-names" : false, "suffix" : "" }, { "dropping-particle" : "", "family" : "Hu", "given" : "Frank B", "non-dropping-particle" : "", "parse-names" : false, "suffix" : "" }, { "dropping-particle" : "", "family" : "Hveem", "given" : "Kristian", "non-dropping-particle" : "", "parse-names" : false, "suffix" : "" }, { "dropping-particle" : "", "family" : "Illig", "given" : "Thomas", "non-dropping-particle" : "", "parse-names" : false, "suffix" : "" }, { "dropping-particle" : "", "family" : "Jarvelin", "given" : "Marjo-Riitta", "non-dropping-particle" : "", "parse-names" : false, "suffix" : "" }, { "dropping-particle" : "", "family" : "Kaprio", "given" : "Jaakko", "non-dropping-particle" : "", "parse-names" : false, "suffix" : "" }, { "dropping-particle" : "", "family" : "Karpe", "given" : "Fredrik", "non-dropping-particle" : "", "parse-names" : false, "suffix" : "" }, { "dropping-particle" : "", "family" : "Khaw", "given" : "Kay-Tee", "non-dropping-particle" : "", "parse-names" : false, "suffix" : "" }, { "dropping-particle" : "", "family" : "Kiemeney", "given" : "Lambertus A", "non-dropping-particle" : "", "parse-names" : false, "suffix" : "" }, { "dropping-particle" : "", "family" : "Krude", "given" : "Heiko", "non-dropping-particle" : "", "parse-names" : false, "suffix" : "" }, { "dropping-particle" : "", "family" : "Laakso", "given" : "Markku", "non-dropping-particle" : "", "parse-names" : false, "suffix" : "" }, { "dropping-particle" : "", "family" : "Lawlor", "given" : "Debbie A", "non-dropping-particle" : "", "parse-names" : false, "suffix" : "" }, { "dropping-particle" : "", "family" : "Metspalu", "given" : "Andres", "non-dropping-particle" : "", "parse-names" : false, "suffix" : "" }, { "dropping-particle" : "", "family" : "Munroe", "given" : "Patricia B", "non-dropping-particle" : "", "parse-names" : false, "suffix" : "" }, { "dropping-particle" : "", "family" : "Ouwehand", "given" : "Willem H", "non-dropping-particle" : "", "parse-names" : false, "suffix" : "" }, { "dropping-particle" : "", "family" : "Pedersen", "given" : "Oluf", "non-dropping-particle" : "", "parse-names" : false, "suffix" : "" }, { "dropping-particle" : "", "family" : "Penninx", "given" : "Brenda W", "non-dropping-particle" : "", "parse-names" : false, "suffix" : "" }, { "dropping-particle" : "", "family" : "Peters", "given" : "Annette", "non-dropping-particle" : "", "parse-names" : false, "suffix" : "" }, { "dropping-particle" : "", "family" : "Pramstaller", "given" : "Peter P", "non-dropping-particle" : "", "parse-names" : false, "suffix" : "" }, { "dropping-particle" : "", "family" : "Quertermous", "given" : "Thomas", "non-dropping-particle" : "", "parse-names" : false, "suffix" : "" }, { "dropping-particle" : "", "family" : "Reinehr", "given" : "Thomas", "non-dropping-particle" : "", "parse-names" : false, "suffix" : "" }, { "dropping-particle" : "", "family" : "Rissanen", "given" : "Aila", "non-dropping-particle" : "", "parse-names" : false, "suffix" : "" }, { "dropping-particle" : "", "family" : "Rudan", "given" : "Igor", "non-dropping-particle" : "", "parse-names" : false, "suffix" : "" }, { "dropping-particle" : "", "family" : "Samani", "given" : "Nilesh J", "non-dropping-particle" : "", "parse-names" : false, "suffix" : "" }, { "dropping-particle" : "", "family" : "Schwarz", "given" : "Peter E H", "non-dropping-particle" : "", "parse-names" : false, "suffix" : "" }, { "dropping-particle" : "", "family" : "Shuldiner", "given" : "Alan R", "non-dropping-particle" : "", "parse-names" : false, "suffix" : "" }, { "dropping-particle" : "", "family" : "Spector", "given" : "Timothy D", "non-dropping-particle" : "", "parse-names" : false, "suffix" : "" }, { "dropping-particle" : "", "family" : "Tuomilehto", "given" : "Jaakko", "non-dropping-particle" : "", "parse-names" : false, "suffix" : "" }, { "dropping-particle" : "", "family" : "Uda", "given" : "Manuela", "non-dropping-particle" : "", "parse-names" : false, "suffix" : "" }, { "dropping-particle" : "", "family" : "Uitterlinden", "given" : "Andr\u00e9", "non-dropping-particle" : "", "parse-names" : false, "suffix" : "" }, { "dropping-particle" : "", "family" : "Valle", "given" : "Timo T", "non-dropping-particle" : "", "parse-names" : false, "suffix" : "" }, { "dropping-particle" : "", "family" : "Wabitsch", "given" : "Martin", "non-dropping-particle" : "", "parse-names" : false, "suffix" : "" }, { "dropping-particle" : "", "family" : "Waeber", "given" : "G\u00e9rard", "non-dropping-particle" : "", "parse-names" : false, "suffix" : "" }, { "dropping-particle" : "", "family" : "Wareham", "given" : "Nicholas J", "non-dropping-particle" : "", "parse-names" : false, "suffix" : "" }, { "dropping-particle" : "", "family" : "Watkins", "given" : "Hugh", "non-dropping-particle" : "", "parse-names" : false, "suffix" : "" }, { "dropping-particle" : "", "family" : "Wilson", "given" : "James F", "non-dropping-particle" : "", "parse-names" : false, "suffix" : "" }, { "dropping-particle" : "", "family" : "Wright", "given" : "Alan F", "non-dropping-particle" : "", "parse-names" : false, "suffix" : "" }, { "dropping-particle" : "", "family" : "Zillikens", "given" : "M Carola", "non-dropping-particle" : "", "parse-names" : false, "suffix" : "" }, { "dropping-particle" : "", "family" : "Chatterjee", "given" : "Nilanjan", "non-dropping-particle" : "", "parse-names" : false, "suffix" : "" }, { "dropping-particle" : "", "family" : "McCarroll", "given" : "Steven A", "non-dropping-particle" : "", "parse-names" : false, "suffix" : "" }, { "dropping-particle" : "", "family" : "Purcell", "given" : "Shaun", "non-dropping-particle" : "", "parse-names" : false, "suffix" : "" }, { "dropping-particle" : "", "family" : "Schadt", "given" : "Eric E", "non-dropping-particle" : "", "parse-names" : false, "suffix" : "" }, { "dropping-particle" : "", "family" : "Visscher", "given" : "Peter M", "non-dropping-particle" : "", "parse-names" : false, "suffix" : "" }, { "dropping-particle" : "", "family" : "Assimes", "given" : "Themistocles L", "non-dropping-particle" : "", "parse-names" : false, "suffix" : "" }, { "dropping-particle" : "", "family" : "Borecki", "given" : "Ingrid B", "non-dropping-particle" : "", "parse-names" : false, "suffix" : "" }, { "dropping-particle" : "", "family" : "Deloukas", "given" : "Panos", "non-dropping-particle" : "", "parse-names" : false, "suffix" : "" }, { "dropping-particle" : "", "family" : "Fox", "given" : "Caroline S", "non-dropping-particle" : "", "parse-names" : false, "suffix" : "" }, { "dropping-particle" : "", "family" : "Groop", "given" : "Leif C", "non-dropping-particle" : "", "parse-names" : false, "suffix" : "" }, { "dropping-particle" : "", "family" : "Haritunians", "given" : "Talin", "non-dropping-particle" : "", "parse-names" : false, "suffix" : "" }, { "dropping-particle" : "", "family" : "Hunter", "given" : "David J", "non-dropping-particle" : "", "parse-names" : false, "suffix" : "" }, { "dropping-particle" : "", "family" : "Kaplan", "given" : "Robert C", "non-dropping-particle" : "", "parse-names" : false, "suffix" : "" }, { "dropping-particle" : "", "family" : "Mohlke", "given" : "Karen L", "non-dropping-particle" : "", "parse-names" : false, "suffix" : "" }, { "dropping-particle" : "", "family" : "O'Connell", "given" : "Jeffrey R", "non-dropping-particle" : "", "parse-names" : false, "suffix" : "" }, { "dropping-particle" : "", "family" : "Peltonen", "given" : "Leena", "non-dropping-particle" : "", "parse-names" : false, "suffix" : "" }, { "dropping-particle" : "", "family" : "Schlessinger", "given" : "David", "non-dropping-particle" : "", "parse-names" : false, "suffix" : "" }, { "dropping-particle" : "", "family" : "Strachan", "given" : "David P", "non-dropping-particle" : "", "parse-names" : false, "suffix" : "" }, { "dropping-particle" : "", "family" : "Duijn", "given" : "Cornelia M", "non-dropping-particle" : "van", "parse-names" : false, "suffix" : "" }, { "dropping-particle" : "", "family" : "Wichmann", "given" : "H-Erich", "non-dropping-particle" : "", "parse-names" : false, "suffix" : "" }, { "dropping-particle" : "", "family" : "Frayling", "given" : "Timothy M", "non-dropping-particle" : "", "parse-names" : false, "suffix" : "" }, { "dropping-particle" : "", "family" : "Thorsteinsdottir", "given" : "Unnur", "non-dropping-particle" : "", "parse-names" : false, "suffix" : "" }, { "dropping-particle" : "", "family" : "Abecasis", "given" : "Gon\u00e7alo R", "non-dropping-particle" : "", "parse-names" : false, "suffix" : "" }, { "dropping-particle" : "", "family" : "Barroso", "given" : "In\u00eas", "non-dropping-particle" : "", "parse-names" : false, "suffix" : "" }, { "dropping-particle" : "", "family" : "Boehnke", "given" : "Michael", "non-dropping-particle" : "", "parse-names" : false, "suffix" : "" }, { "dropping-particle" : "", "family" : "Stefansson", "given" : "Kari", "non-dropping-particle" : "", "parse-names" : false, "suffix" : "" }, { "dropping-particle" : "", "family" : "North", "given" : "Kari E", "non-dropping-particle" : "", "parse-names" : false, "suffix" : "" }, { "dropping-particle" : "", "family" : "McCarthy", "given" : "Mark I", "non-dropping-particle" : "", "parse-names" : false, "suffix" : "" }, { "dropping-particle" : "", "family" : "Hirschhorn", "given" : "Joel N", "non-dropping-particle" : "", "parse-names" : false, "suffix" : "" }, { "dropping-particle" : "", "family" : "Ingelsson", "given" : "Erik", "non-dropping-particle" : "", "parse-names" : false, "suffix" : "" }, { "dropping-particle" : "", "family" : "Loos", "given" : "Ruth J. F.", "non-dropping-particle" : "", "parse-names" : false, "suffix" : "" } ], "container-title" : "Nature genetics", "id" : "ITEM-1", "issued" : { "date-parts" : [ [ "2010" ] ] }, "page" : "937-948", "title" : "Association analyses of 249,796 individuals reveal 18 new loci associated with body mass index.", "type" : "article-journal", "volume" : "42" }, "uris" : [ "http://www.mendeley.com/documents/?uuid=d5c17178-e02a-48c1-8b49-e8cbc35c81af" ] }, { "id" : "ITEM-2", "itemData" : { "DOI" : "10.1038/oby.2008.613", "ISSN" : "1930-7381", "PMID" : "19169219", "author" : [ { "dropping-particle" : "", "family" : "Bogardus", "given" : "Clifton", "non-dropping-particle" : "", "parse-names" : false, "suffix" : "" } ], "container-title" : "Obesity (Silver Spring, Md.)", "id" : "ITEM-2", "issue" : "2", "issued" : { "date-parts" : [ [ "2009", "2" ] ] }, "page" : "209-10", "title" : "Missing heritability and GWAS utility.", "type" : "article-journal", "volume" : "17" }, "uris" : [ "http://www.mendeley.com/documents/?uuid=cf18a023-f338-4419-8d8e-7ce86070e822" ] }, { "id" : "ITEM-3", "itemData" : { "DOI" : "10.1016/j.beem.2011.11.003", "ISSN" : "1878-1594", "PMID" : "22498250", "abstract" : "Genome-wide association studies (GWAS) have revolutionised the discovery of genes for common traits and diseases, including obesity-related traits. In less then four years time, 52 genetic loci were identified to be unequivocally associated with obesity-related traits. This vast success raised hope and expectations that genetic information would become soon an integral part of personalised medicine. However, these loci have only small effects on obesity-susceptibility and explain just a fraction of the total variance. As such, their accuracy to predict obesity is poor and not competitive with the predictive ability of traditional risk factors. Nevertheless, some of these loci are being used in commercially available personal genome tests to estimate individuals' lifetime risk of obesity. While proponents believe that personal genome profiling could have beneficial effects on behaviour, early reports do not support this hypothesis. To conclude, the most valuable contribution of GWAS-identified loci lies in their contribution to elucidating new physiological pathways that underlie obesity-susceptibility.", "author" : [ { "dropping-particle" : "", "family" : "Loos", "given" : "Ruth J. F.", "non-dropping-particle" : "", "parse-names" : false, "suffix" : "" } ], "container-title" : "Best practice &amp; research. Clinical endocrinology &amp; metabolism", "id" : "ITEM-3", "issue" : "2", "issued" : { "date-parts" : [ [ "2012", "4" ] ] }, "page" : "211-26", "publisher" : "Elsevier Ltd", "title" : "Genetic determinants of common obesity and their value in prediction.", "type" : "article-journal", "volume" : "26" }, "uris" : [ "http://www.mendeley.com/documents/?uuid=175c1478-6df9-4634-ba91-ec2542fbd3a5" ] } ], "mendeley" : { "previouslyFormattedCitation" : "[25\u201327]" }, "properties" : { "noteIndex" : 0 }, "schema" : "https://github.com/citation-style-language/schema/raw/master/csl-citation.json" }</w:instrText>
-      </w:r>
-      <w:r>
-        <w:fldChar w:fldCharType="separate"/>
-      </w:r>
-      <w:proofErr w:type="gramStart"/>
-      <w:r>
-        <w:rPr>
-          <w:noProof/>
-        </w:rPr>
-        <w:t>[25–27]</w:t>
-      </w:r>
-      <w:r>
-        <w:fldChar w:fldCharType="end"/>
-      </w:r>
-      <w:r>
-        <w:t>.</w:t>
-      </w:r>
-      <w:proofErr w:type="gramEnd"/>
-    </w:p>
-    <w:p>
-      <w:pPr>
-        <w:spacing w:line="480" w:lineRule="auto"/>
-      </w:pPr>
-    </w:p>
-    <w:p>
-      <w:pPr>
-        <w:spacing w:line="480" w:lineRule="auto"/>
-      </w:pPr>
-      <w:r>
-        <w:t xml:space="preserve">This study does not </w:t>
-      </w:r>
-      <w:r>
-        <w:t xml:space="preserve">attempt to address the underlying </w:t>
-      </w:r>
-      <w:r>
-        <w:t xml:space="preserve">fundamental </w:t>
-      </w:r>
-      <w:r>
-        <w:t>mechanism</w:t>
-      </w:r>
-      <w:r>
-        <w:t>s</w:t>
-      </w:r>
-      <w:r>
-        <w:t xml:space="preserve"> for these differences but suggests that there is a physiological state established by the time the dietary treatment begins that causes differential weight gain.  One possibility is</w:t>
-      </w:r>
-      <w:r>
-        <w:t xml:space="preserve"> that</w:t>
-      </w:r>
-      <w:r>
-        <w:t xml:space="preserve"> alterations in their basal metabolic ra</w:t>
-      </w:r>
-      <w:r>
-        <w:t>te cause these differences</w:t>
-      </w:r>
-      <w:r>
-        <w:t xml:space="preserve">, as has been proposed in </w:t>
-      </w:r>
-      <w:r>
-        <w:t>pediatric</w:t>
-      </w:r>
-      <w:r>
-        <w:t xml:space="preserve"> human populations </w:t>
-      </w:r>
-      <w:r>
-        <w:fldChar w:fldCharType="begin" w:fldLock="1"/>
-      </w:r>
-      <w:r>
-        <w:instrText>ADDIN CSL_CITATION { "citationItems" : [ { "id" : "ITEM-1", "itemData" : { "DOI" : "10.1016/0140-6736(90)91592-X", "ISSN" : "01406736", "author" : [ { "dropping-particle" : "", "family" : "Griffiths", "given" : "M", "non-dropping-particle" : "", "parse-names" : false, "suffix" : "" }, { "dropping-particle" : "", "family" : "Payne", "given" : "P.R", "non-dropping-particle" : "", "parse-names" : false, "suffix" : "" }, { "dropping-particle" : "", "family" : "Rivers", "given" : "J.P.W", "non-dropping-particle" : "", "parse-names" : false, "suffix" : "" }, { "dropping-particle" : "", "family" : "Cox", "given" : "M", "non-dropping-particle" : "", "parse-names" : false, "suffix" : "" }, { "dropping-particle" : "", "family" : "Stunkard", "given" : "A.J", "non-dropping-particle" : "", "parse-names" : false, "suffix" : "" } ], "container-title" : "The Lancet", "id" : "ITEM-1", "issue" : "8707", "issued" : { "date-parts" : [ [ "1990", "7" ] ] }, "page" : "76-78", "title" : "Metabolic rate and physical development in children at risk of obesity", "type" : "article-journal", "volume" : "336" }, "uris" : [ "http://www.mendeley.com/documents/?uuid=14358780-3d16-471f-80e4-91201d1fa907" ] }, { "id" : "ITEM-2", "itemData" : { "DOI" : "10.1056/NEJM198802253180801", "ISSN" : "0028-4793", "PMID" : "3340127", "abstract" : "We investigated the contributions of low energy expenditure and high energy intake to excessive weight gain in infants born to overweight mothers. The subjects were infants of 6 lean and 12 overweight mothers, recruited soon after birth. Total energy expenditure and metabolizable energy intake were measured with a new doubly labeled water method over a period of seven days when the infants were 3 months of age, and the postprandial metabolic rate was measured by indirect calorimetry when the infants were 0.1 and 3 months of age. The results were related to weight gain in the first year of life. No significant difference was observed between infants who became overweight by the age of one year (50 percent of infants born to overweight mothers) and those who did not, with respect to weight, length, skinfold thicknesses, metabolic rate at 0.1 and 3 months of age, and metabolizable energy intake at 3 months. However, total energy expenditure at three months of age was 20.7 percent lower in the infants who became overweight than in the other infants (means +/- SE, 256 +/- 27 and 323 +/- 12 kJ per kilogram of body weight per day; P less than 0.05). This difference could account for the mean difference in weight gain. These data suggest that reduced energy expenditure, particularly on physical activity, was an important factor in the rapid weight gain during the first year of life in infants born to overweight mothers.", "author" : [ { "dropping-particle" : "", "family" : "Roberts", "given" : "S B", "non-dropping-particle" : "", "parse-names" : false, "suffix" : "" }, { "dropping-particle" : "", "family" : "Savage", "given" : "J", "non-dropping-particle" : "", "parse-names" : false, "suffix" : "" }, { "dropping-particle" : "", "family" : "Coward", "given" : "W A", "non-dropping-particle" : "", "parse-names" : false, "suffix" : "" }, { "dropping-particle" : "", "family" : "Chew", "given" : "B", "non-dropping-particle" : "", "parse-names" : false, "suffix" : "" }, { "dropping-particle" : "", "family" : "Lucas", "given" : "A", "non-dropping-particle" : "", "parse-names" : false, "suffix" : "" } ], "container-title" : "The New England journal of medicine", "id" : "ITEM-2", "issue" : "8", "issued" : { "date-parts" : [ [ "1988", "2", "25" ] ] }, "page" : "461-6", "title" : "Energy expenditure and intake in infants born to lean and overweight mothers.", "type" : "article-journal", "volume" : "318" }, "uris" : [ "http://www.mendeley.com/documents/?uuid=8b40a6e2-c70a-4000-b136-7ac60cb10c0a" ] } ], "mendeley" : { "previouslyFormattedCitation" : "[28, 29]" }, "properties" : { "noteIndex" : 0 }, "schema" : "https://github.com/citation-style-language/schema/raw/master/csl-citation.json" }</w:instrText>
-      </w:r>
-      <w:r>
-        <w:fldChar w:fldCharType="separate"/>
-      </w:r>
-      <w:r>
-        <w:rPr>
-          <w:noProof/>
-        </w:rPr>
-        <w:t>[28, 29]</w:t>
-      </w:r>
-      <w:r>
-        <w:fldChar w:fldCharType="end"/>
-      </w:r>
-      <w:r>
-        <w:t>.</w:t>
-      </w:r>
-      <w:r>
-        <w:t xml:space="preserve"> The underlying molecular mechanism may yet be some level of </w:t>
-      </w:r>
-      <w:r>
-        <w:rPr>
-          <w:i/>
-        </w:rPr>
-        <w:t xml:space="preserve">de novo </w:t>
-      </w:r>
-      <w:r>
-        <w:t xml:space="preserve">genetic variation in these mice, or epigenetic modifications that alter sensitivity </w:t>
-      </w:r>
-      <w:r>
-        <w:t xml:space="preserve">to </w:t>
-      </w:r>
-      <w:r>
-        <w:t>dietary factors.</w:t>
-      </w:r>
-      <w:r>
-        <w:t xml:space="preserve">  </w:t>
-      </w:r>
-      <w:r>
-        <w:t xml:space="preserve">This study provides a </w:t>
-      </w:r>
-      <w:r>
-        <w:t xml:space="preserve">phenotypic </w:t>
-      </w:r>
-      <w:r>
-        <w:t>framework to test these molecular hypotheses.</w:t>
-      </w:r>
-    </w:p>
-    <w:p>
-      <w:pPr>
-        <w:spacing w:line="480" w:lineRule="auto"/>
-      </w:pPr>
-    </w:p>
-    <w:p>
-      <w:pPr>
-        <w:spacing w:line="480" w:lineRule="auto"/>
-      </w:pPr>
-      <w:r>
-        <w:t xml:space="preserve">Of note it is interesting that fasting </w:t>
-      </w:r>
-      <w:r>
-        <w:t>responses</w:t>
-      </w:r>
-      <w:r>
-        <w:t xml:space="preserve"> themselves are not stable throughout life</w:t>
-      </w:r>
-      <w:r>
-        <w:t xml:space="preserve"> on a per mouse basis (see Figure </w:t>
-      </w:r>
-      <w:r>
-        <w:t>3</w:t>
-      </w:r>
-      <w:r>
-        <w:t>B).  This suggests that either the fasting response is not causative of weight gain directly, or is only causal during a younger age.</w:t>
-      </w:r>
-      <w:r>
-        <w:t xml:space="preserve"> These data are consistent with reports that among adult human populations, </w:t>
-      </w:r>
+        <w:t xml:space="preserve"> system.  We would also like to thank </w:t>
+      </w:r>
+      <w:r>
+        <w:t>Drs. David Buchner (Case Western Reserve University)</w:t>
+      </w:r>
+      <w:r>
+        <w:t xml:space="preserve">, </w:t>
+      </w:r>
+      <w:proofErr w:type="spellStart"/>
+      <w:r>
+        <w:t>Irit</w:t>
+      </w:r>
+      <w:proofErr w:type="spellEnd"/>
+      <w:r>
+        <w:t xml:space="preserve"> Hochberg (RAMBAM Health Care Campus), </w:t>
+      </w:r>
+      <w:r>
+        <w:t xml:space="preserve">Shannon M. Reilly (University of Michigan), </w:t>
+      </w:r>
+      <w:r>
+        <w:t>and Joan Han (University of Tennessee Health Sciences Center) for helpful suggestions and members of the Bridges</w:t>
+      </w:r>
+      <w:r>
+        <w:t xml:space="preserve"> and Reiter laboratories</w:t>
+      </w:r>
+      <w:r>
+        <w:t xml:space="preserve"> for insightful discussions.</w:t>
+      </w:r>
+    </w:p>
+    <w:p>
+      <w:pPr>
+        <w:pStyle w:val="Heading1"/>
+        <w:spacing w:line="480" w:lineRule="auto"/>
+      </w:pPr>
       <w:r>
         <w:lastRenderedPageBreak/>
-        <w:t xml:space="preserve">basal metabolic rate is not reduced in obese individuals </w:t>
-      </w:r>
-      <w:r>
-        <w:fldChar w:fldCharType="begin" w:fldLock="1"/>
-      </w:r>
-      <w:r>
-        <w:instrText>ADDIN CSL_CITATION { "citationItems" : [ { "id" : "ITEM-1", "itemData" : { "DOI" : "10.1056/NEJM199503093321001", "ISSN" : "0028-4793", "PMID" : "7632212", "abstract" : "BACKGROUND: No current treatment for obesity reliably sustains weight loss, perhaps because compensatory metabolic processes resist the maintenance of the altered body weight. We examined the effects of experimental perturbations of body weight on energy expenditure to determine whether they lead to metabolic changes and whether obese subjects and those who have never been obese respond similarly.\n\nMETHODS: We repeatedly measured 24-hour total energy expenditure, resting and nonresting energy expenditure, and the thermic effect of feeding in 18 obese subjects and 23 subjects who had never been obese. The subjects were studied at their usual body weight and after losing 10 to 20 percent of their body weight by underfeeding or gaining 10 percent by overfeeding.\n\nRESULTS: Maintenance of a body weight at a level 10 percent or more below the initial weight was associated with a mean (+/- SD) reduction in total energy expenditure of 6 +/- 3 kcal per kilogram of fat-free mass per day in the subjects who had never been obese (P &lt; 0.001) and 8 +/- 5 kcal per kilogram per day in the obese subjects (P &lt; 0.001). Resting energy expenditure and nonresting energy expenditure each decreased 3 to 4 kcal per kilogram of fat-free mass per day in both groups of subjects. Maintenance of body weight at a level 10 percent above the usual weight was associated with an increase in total energy expenditure of 9 +/- 7 kcal per kilogram of fat-free mass per day in the subjects who had never been obese (P &lt; 0.001) and 8 +/- 4 kcal per kilogram per day in the obese subjects (P &lt; 0.001). The thermic effect of feeding and nonresting energy expenditure increased by approximately 1 to 2 and 8 to 9 kcal per kilogram of fat-free mass per day, respectively, after weight gain. These changes in energy expenditure were not related to the degree of adiposity or the sex of the subjects.\n\nCONCLUSIONS: Maintenance of a reduced or elevated body weight is associated with compensatory changes in energy expenditure, which oppose the maintenance of a body weight that is different from the usual weight. These compensatory changes may account for the poor long-term efficacy of treatments for obesity.", "author" : [ { "dropping-particle" : "", "family" : "Leibel", "given" : "R L", "non-dropping-particle" : "", "parse-names" : false, "suffix" : "" }, { "dropping-particle" : "", "family" : "Rosenbaum", "given" : "M", "non-dropping-particle" : "", "parse-names" : false, "suffix" : "" }, { "dropping-particle" : "", "family" : "Hirsch", "given" : "J", "non-dropping-particle" : "", "parse-names" : false, "suffix" : "" } ], "container-title" : "The New England journal of medicine", "id" : "ITEM-1", "issue" : "10", "issued" : { "date-parts" : [ [ "1995", "3", "9" ] ] }, "page" : "621-8", "title" : "Changes in energy expenditure resulting from altered body weight.", "type" : "article-journal", "volume" : "332" }, "uris" : [ "http://www.mendeley.com/documents/?uuid=47481080-52d6-4a86-9cc7-9949011a9420" ] }, { "id" : "ITEM-2", "itemData" : { "DOI" : "10.1172/JCI112749", "ISSN" : "0021-9738", "PMID" : "3782471", "abstract" : "Daily human energy requirements calculated from separate components of energy expenditure are inaccurate and usually in poor agreement with measured energy intakes. Measurement of energy expenditure over periods of 24 h or longer is needed to determine more accurately rates of daily energy expenditure in humans. We provide a detailed description of a human respiratory chamber and methods used to determine rates of energy expenditure over 24-h periods in 177 subjects. The results show that: fat-free mass (FFM) as estimated by densitometry is the best available determinant of 24-h energy expenditures (24EE) and explains 81% of the variance observed between individuals (24EE [kcal/d] = 597 + 26.5 FFM); 24EE in an individual is very reproducible (coefficient of variation = 2.4%); and even when adjusted for differences in FFM, there is still considerable interperson variability of the daily energy expenditure. A large portion of the variability of 24EE among individuals, independent of differences in body size, was due to variability in the degree of spontaneous physical activity, i.e., \"fidgeting,\" which accounted for 100-800 kcal/d in these subjects.", "author" : [ { "dropping-particle" : "", "family" : "Ravussin", "given" : "Eric", "non-dropping-particle" : "", "parse-names" : false, "suffix" : "" }, { "dropping-particle" : "", "family" : "Lillioja", "given" : "Stephen", "non-dropping-particle" : "", "parse-names" : false, "suffix" : "" }, { "dropping-particle" : "", "family" : "Anderson", "given" : "Thomas E", "non-dropping-particle" : "", "parse-names" : false, "suffix" : "" }, { "dropping-particle" : "", "family" : "Christin", "given" : "Laurent", "non-dropping-particle" : "", "parse-names" : false, "suffix" : "" }, { "dropping-particle" : "", "family" : "Bogardus", "given" : "Clifton", "non-dropping-particle" : "", "parse-names" : false, "suffix" : "" } ], "container-title" : "The Journal of clinical investigation", "id" : "ITEM-2", "issue" : "6", "issued" : { "date-parts" : [ [ "1986", "12" ] ] }, "page" : "1568-78", "title" : "Determinants of 24-hour energy expenditure in man. Methods and results using a respiratory chamber.", "type" : "article-journal", "volume" : "78" }, "uris" : [ "http://www.mendeley.com/documents/?uuid=641dd9c0-1811-4bc3-a10d-96962d61c3b6" ] } ], "mendeley" : { "previouslyFormattedCitation" : "[30, 31]" }, "properties" : { "noteIndex" : 0 }, "schema" : "https://github.com/citation-style-language/schema/raw/master/csl-citation.json" }</w:instrText>
-      </w:r>
-      <w:r>
-        <w:fldChar w:fldCharType="separate"/>
-      </w:r>
-      <w:r>
-        <w:rPr>
-          <w:noProof/>
-        </w:rPr>
-        <w:t>[30, 31]</w:t>
-      </w:r>
-      <w:r>
-        <w:fldChar w:fldCharType="end"/>
-      </w:r>
-      <w:r>
-        <w:t xml:space="preserve">.  These data support a model where </w:t>
-      </w:r>
-      <w:r>
-        <w:t>susceptibility to weight</w:t>
-      </w:r>
-      <w:r>
-        <w:t xml:space="preserve"> </w:t>
-      </w:r>
-      <w:proofErr w:type="gramStart"/>
-      <w:r>
-        <w:t>gain</w:t>
-      </w:r>
-      <w:proofErr w:type="gramEnd"/>
-      <w:r>
-        <w:t xml:space="preserve"> is at least in part caused by a non-genetic </w:t>
-      </w:r>
-      <w:r>
-        <w:t xml:space="preserve">factor </w:t>
-      </w:r>
-      <w:r>
-        <w:t>which is established early in life</w:t>
-      </w:r>
-      <w:r>
-        <w:t xml:space="preserve">.  This is </w:t>
-      </w:r>
-      <w:r>
-        <w:t xml:space="preserve">consistent with previous studies on </w:t>
-      </w:r>
-      <w:r>
-        <w:t>these</w:t>
-      </w:r>
-      <w:r>
-        <w:t xml:space="preserve"> mice</w:t>
-      </w:r>
-      <w:r>
-        <w:t xml:space="preserve"> which also proposed that susceptibility to weight gain is determined early in life</w:t>
-      </w:r>
-      <w:r>
-        <w:t xml:space="preserve"> </w:t>
-      </w:r>
-      <w:r>
-        <w:fldChar w:fldCharType="begin" w:fldLock="1"/>
-      </w:r>
-      <w:r>
-        <w:instrText>ADDIN CSL_CITATION { "citationItems" : [ { "id" : "ITEM-1", "itemData" : { "DOI" : "10.1371/journal.pgen.0020081", "ISSN" : "1553-7404", "PMID" : "16733553", "abstract" : "High phenotypic variation in diet-induced obesity in male C57BL/6J inbred mice suggests a molecular model to investigate non-genetic mechanisms of obesity. Feeding mice a high-fat diet beginning at 8 wk of age resulted in a 4-fold difference in adiposity. The phenotypes of mice characteristic of high or low gainers were evident by 6 wk of age, when mice were still on a low-fat diet; they were amplified after being switched to the high-fat diet and persisted even after the obesogenic protocol was interrupted with a calorically restricted, low-fat chow diet. Accordingly, susceptibility to diet-induced obesity in genetically identical mice is a stable phenotype that can be detected in mice shortly after weaning. Chronologically, differences in adiposity preceded those of feeding efficiency and food intake, suggesting that observed difference in leptin secretion is a factor in determining phenotypes related to food intake. Gene expression analyses of adipose tissue and hypothalamus from mice with low and high weight gain, by microarray and qRT-PCR, showed major changes in the expression of genes of Wnt signaling and tissue re-modeling in adipose tissue. In particular, elevated expression of SFRP5, an inhibitor of Wnt signaling, the imprinted gene MEST and BMP3 may be causally linked to fat mass expansion, since differences in gene expression observed in biopsies of epididymal fat at 7 wk of age (before the high-fat diet) correlated with adiposity after 8 wk on a high-fat diet. We propose that C57BL/6J mice have the phenotypic characteristics suitable for a model to investigate epigenetic mechanisms within adipose tissue that underlie diet-induced obesity.", "author" : [ { "dropping-particle" : "", "family" : "Koza", "given" : "Robert A", "non-dropping-particle" : "", "parse-names" : false, "suffix" : "" }, { "dropping-particle" : "", "family" : "Nikonova", "given" : "Larissa", "non-dropping-particle" : "", "parse-names" : false, "suffix" : "" }, { "dropping-particle" : "", "family" : "Hogan", "given" : "Jessica", "non-dropping-particle" : "", "parse-names" : false, "suffix" : "" }, { "dropping-particle" : "", "family" : "Rim", "given" : "Jong-seop", "non-dropping-particle" : "", "parse-names" : false, "suffix" : "" }, { "dropping-particle" : "", "family" : "Mendoza", "given" : "Tamra", "non-dropping-particle" : "", "parse-names" : false, "suffix" : "" }, { "dropping-particle" : "", "family" : "Faulk", "given" : "Christopher", "non-dropping-particle" : "", "parse-names" : false, "suffix" : "" }, { "dropping-particle" : "", "family" : "Skaf", "given" : "Jihad", "non-dropping-particle" : "", "parse-names" : false, "suffix" : "" }, { "dropping-particle" : "", "family" : "Kozak", "given" : "Leslie P", "non-dropping-particle" : "", "parse-names" : false, "suffix" : "" } ], "container-title" : "PLoS genetics", "id" : "ITEM-1", "issue" : "5", "issued" : { "date-parts" : [ [ "2006", "5" ] ] }, "page" : "e81", "title" : "Changes in gene expression foreshadow diet-induced obesity in genetically identical mice.", "type" : "article-journal", "volume" : "2" }, "uris" : [ "http://www.mendeley.com/documents/?uuid=f788d75b-46a9-4e24-9054-9eee04bf6a1e" ] } ], "mendeley" : { "previouslyFormattedCitation" : "[10]" }, "properties" : { "noteIndex" : 0 }, "schema" : "https://github.com/citation-style-language/schema/raw/master/csl-citation.json" }</w:instrText>
-      </w:r>
-      <w:r>
-        <w:fldChar w:fldCharType="separate"/>
-      </w:r>
-      <w:r>
-        <w:rPr>
-          <w:noProof/>
-        </w:rPr>
-        <w:t>[10]</w:t>
-      </w:r>
-      <w:r>
-        <w:fldChar w:fldCharType="end"/>
-      </w:r>
-      <w:r>
-        <w:t xml:space="preserve">.   Understanding the mechanistic basis for </w:t>
-      </w:r>
-      <w:r>
-        <w:t>the relationship between fasting induced weight loss and eventual weight gain</w:t>
-      </w:r>
-      <w:r>
-        <w:t xml:space="preserve"> </w:t>
-      </w:r>
-      <w:r>
-        <w:t xml:space="preserve">may </w:t>
-      </w:r>
-      <w:r>
-        <w:t>be relevant to providing better individualized care of pediatric populations</w:t>
-      </w:r>
-      <w:r>
-        <w:t>, since</w:t>
-      </w:r>
-      <w:r>
-        <w:t xml:space="preserve"> it </w:t>
-      </w:r>
-      <w:r>
-        <w:t xml:space="preserve">may help predict susceptibility to weight gain in young children. </w:t>
-      </w:r>
-      <w:r>
-        <w:t xml:space="preserve"> </w:t>
-      </w:r>
-    </w:p>
-    <w:p>
-      <w:pPr>
-        <w:pStyle w:val="Heading1"/>
-        <w:spacing w:line="480" w:lineRule="auto"/>
-      </w:pPr>
-      <w:r>
-        <w:t>Acknowledgements</w:t>
-      </w:r>
-      <w:r>
-        <w:tab/>
-      </w:r>
-    </w:p>
-    <w:p>
-      <w:pPr>
-        <w:spacing w:line="480" w:lineRule="auto"/>
-      </w:pPr>
-      <w:r>
-        <w:t xml:space="preserve">The authors would like to thank </w:t>
-      </w:r>
-      <w:r>
-        <w:t xml:space="preserve">the Cormier Lab (Department of Pediatrics, UTHSC) for assistance with and use of the </w:t>
-      </w:r>
-      <w:proofErr w:type="spellStart"/>
-      <w:r>
-        <w:t>Luminex</w:t>
-      </w:r>
-      <w:proofErr w:type="spellEnd"/>
-      <w:r>
-        <w:t xml:space="preserve"> system.  We would also like to thank </w:t>
-      </w:r>
-      <w:r>
-        <w:t>Drs. David Buchner (Case Western Reserve University)</w:t>
-      </w:r>
-      <w:r>
-        <w:t xml:space="preserve">, </w:t>
-      </w:r>
-      <w:proofErr w:type="spellStart"/>
-      <w:r>
-        <w:t>Irit</w:t>
-      </w:r>
-      <w:proofErr w:type="spellEnd"/>
-      <w:r>
-        <w:t xml:space="preserve"> Hochberg (RAMBAM Health Care Campus), </w:t>
-      </w:r>
-      <w:r>
-        <w:t xml:space="preserve">Shannon M. Reilly (University of Michigan), </w:t>
-      </w:r>
-      <w:r>
-        <w:t>and Joan Han (University of Tennessee Health Sciences Center) for helpful suggestions and members of the Bridges</w:t>
-      </w:r>
-      <w:r>
-        <w:t xml:space="preserve"> and Reiter laboratories</w:t>
-      </w:r>
-      <w:r>
-        <w:t xml:space="preserve"> for insightful discussions.</w:t>
-      </w:r>
-    </w:p>
-    <w:p>
-      <w:pPr>
-        <w:pStyle w:val="Heading1"/>
-        <w:spacing w:line="480" w:lineRule="auto"/>
-      </w:pPr>
-      <w:r>
         <w:t>Conflict of Interest Statement</w:t>
       </w:r>
     </w:p>
@@ -4398,8 +4438,1477 @@
         <w:spacing w:line="480" w:lineRule="auto"/>
       </w:pPr>
       <w:r>
-        <w:lastRenderedPageBreak/>
         <w:t>References</w:t>
+      </w:r>
+    </w:p>
+    <w:p>
+      <w:pPr>
+        <w:pStyle w:val="NormalWeb"/>
+        <w:ind w:left="640" w:hanging="640"/>
+        <w:divId w:val="728386628"/>
+        <w:rPr>
+          <w:rFonts w:ascii="Cambria" w:hAnsi="Cambria"/>
+          <w:noProof/>
+          <w:sz w:val="24"/>
+        </w:rPr>
+      </w:pPr>
+      <w:r>
+        <w:fldChar w:fldCharType="begin" w:fldLock="1"/>
+      </w:r>
+      <w:r>
+        <w:instrText xml:space="preserve">ADDIN Mendeley Bibliography CSL_BIBLIOGRAPHY </w:instrText>
+      </w:r>
+      <w:r>
+        <w:fldChar w:fldCharType="separate"/>
+      </w:r>
+      <w:r>
+        <w:rPr>
+          <w:rFonts w:ascii="Cambria" w:hAnsi="Cambria"/>
+          <w:noProof/>
+          <w:sz w:val="24"/>
+        </w:rPr>
+        <w:t>1.</w:t>
+      </w:r>
+      <w:r>
+        <w:rPr>
+          <w:rFonts w:ascii="Cambria" w:hAnsi="Cambria"/>
+          <w:noProof/>
+          <w:sz w:val="24"/>
+        </w:rPr>
+        <w:tab/>
+        <w:t>World Health Organization (2013). Obesity and Overweight. Available at: http://www.who.int/mediacentre/factsheets/fs311/en/.</w:t>
+      </w:r>
+    </w:p>
+    <w:p>
+      <w:pPr>
+        <w:pStyle w:val="NormalWeb"/>
+        <w:ind w:left="640" w:hanging="640"/>
+        <w:divId w:val="728386628"/>
+        <w:rPr>
+          <w:rFonts w:ascii="Cambria" w:hAnsi="Cambria"/>
+          <w:noProof/>
+          <w:sz w:val="24"/>
+        </w:rPr>
+      </w:pPr>
+      <w:r>
+        <w:rPr>
+          <w:rFonts w:ascii="Cambria" w:hAnsi="Cambria"/>
+          <w:noProof/>
+          <w:sz w:val="24"/>
+        </w:rPr>
+        <w:t>2.</w:t>
+      </w:r>
+      <w:r>
+        <w:rPr>
+          <w:rFonts w:ascii="Cambria" w:hAnsi="Cambria"/>
+          <w:noProof/>
+          <w:sz w:val="24"/>
+        </w:rPr>
+        <w:tab/>
+        <w:t xml:space="preserve">El-Sayed Moustafa, J. S., and Froguel, P. (2013). From obesity genetics to the future of personalized obesity therapy. Nat. Rev. Endocrinol. </w:t>
+      </w:r>
+      <w:r>
+        <w:rPr>
+          <w:rFonts w:ascii="Cambria" w:hAnsi="Cambria"/>
+          <w:i/>
+          <w:iCs/>
+          <w:noProof/>
+          <w:sz w:val="24"/>
+        </w:rPr>
+        <w:t>9</w:t>
+      </w:r>
+      <w:r>
+        <w:rPr>
+          <w:rFonts w:ascii="Cambria" w:hAnsi="Cambria"/>
+          <w:noProof/>
+          <w:sz w:val="24"/>
+        </w:rPr>
+        <w:t>, 402–13.</w:t>
+      </w:r>
+    </w:p>
+    <w:p>
+      <w:pPr>
+        <w:pStyle w:val="NormalWeb"/>
+        <w:ind w:left="640" w:hanging="640"/>
+        <w:divId w:val="728386628"/>
+        <w:rPr>
+          <w:rFonts w:ascii="Cambria" w:hAnsi="Cambria"/>
+          <w:noProof/>
+          <w:sz w:val="24"/>
+        </w:rPr>
+      </w:pPr>
+      <w:r>
+        <w:rPr>
+          <w:rFonts w:ascii="Cambria" w:hAnsi="Cambria"/>
+          <w:noProof/>
+          <w:sz w:val="24"/>
+        </w:rPr>
+        <w:t>3.</w:t>
+      </w:r>
+      <w:r>
+        <w:rPr>
+          <w:rFonts w:ascii="Cambria" w:hAnsi="Cambria"/>
+          <w:noProof/>
+          <w:sz w:val="24"/>
+        </w:rPr>
+        <w:tab/>
+        <w:t xml:space="preserve">Yu, Z. B., Han, S. P., Zhu, G. Z., Zhu, C., Wang, X. J., Cao, X. G., and Guo, X. R. (2011). Birth weight and subsequent risk of obesity: a systematic review and meta-analysis. Obes. Rev. </w:t>
+      </w:r>
+      <w:r>
+        <w:rPr>
+          <w:rFonts w:ascii="Cambria" w:hAnsi="Cambria"/>
+          <w:i/>
+          <w:iCs/>
+          <w:noProof/>
+          <w:sz w:val="24"/>
+        </w:rPr>
+        <w:t>12</w:t>
+      </w:r>
+      <w:r>
+        <w:rPr>
+          <w:rFonts w:ascii="Cambria" w:hAnsi="Cambria"/>
+          <w:noProof/>
+          <w:sz w:val="24"/>
+        </w:rPr>
+        <w:t>, 525–42.</w:t>
+      </w:r>
+    </w:p>
+    <w:p>
+      <w:pPr>
+        <w:pStyle w:val="NormalWeb"/>
+        <w:ind w:left="640" w:hanging="640"/>
+        <w:divId w:val="728386628"/>
+        <w:rPr>
+          <w:rFonts w:ascii="Cambria" w:hAnsi="Cambria"/>
+          <w:noProof/>
+          <w:sz w:val="24"/>
+        </w:rPr>
+      </w:pPr>
+      <w:r>
+        <w:rPr>
+          <w:rFonts w:ascii="Cambria" w:hAnsi="Cambria"/>
+          <w:noProof/>
+          <w:sz w:val="24"/>
+        </w:rPr>
+        <w:t>4.</w:t>
+      </w:r>
+      <w:r>
+        <w:rPr>
+          <w:rFonts w:ascii="Cambria" w:hAnsi="Cambria"/>
+          <w:noProof/>
+          <w:sz w:val="24"/>
+        </w:rPr>
+        <w:tab/>
+        <w:t xml:space="preserve">Cnattingius, S., Villamor, E., Lagerros, Y. T., Wikström, a-K., and Granath, F. (2012). High birth weight and obesity--a vicious circle across generations. Int. J. Obes. (Lond). </w:t>
+      </w:r>
+      <w:r>
+        <w:rPr>
+          <w:rFonts w:ascii="Cambria" w:hAnsi="Cambria"/>
+          <w:i/>
+          <w:iCs/>
+          <w:noProof/>
+          <w:sz w:val="24"/>
+        </w:rPr>
+        <w:t>36</w:t>
+      </w:r>
+      <w:r>
+        <w:rPr>
+          <w:rFonts w:ascii="Cambria" w:hAnsi="Cambria"/>
+          <w:noProof/>
+          <w:sz w:val="24"/>
+        </w:rPr>
+        <w:t>, 1320–4.</w:t>
+      </w:r>
+    </w:p>
+    <w:p>
+      <w:pPr>
+        <w:pStyle w:val="NormalWeb"/>
+        <w:ind w:left="640" w:hanging="640"/>
+        <w:divId w:val="728386628"/>
+        <w:rPr>
+          <w:rFonts w:ascii="Cambria" w:hAnsi="Cambria"/>
+          <w:noProof/>
+          <w:sz w:val="24"/>
+        </w:rPr>
+      </w:pPr>
+      <w:r>
+        <w:rPr>
+          <w:rFonts w:ascii="Cambria" w:hAnsi="Cambria"/>
+          <w:noProof/>
+          <w:sz w:val="24"/>
+        </w:rPr>
+        <w:t>5.</w:t>
+      </w:r>
+      <w:r>
+        <w:rPr>
+          <w:rFonts w:ascii="Cambria" w:hAnsi="Cambria"/>
+          <w:noProof/>
+          <w:sz w:val="24"/>
+        </w:rPr>
+        <w:tab/>
+        <w:t xml:space="preserve">Allard, C., Doyon, M., Brown, C., Carpentier, A. C., Langlois, M.-F., and Hivert, M.-F. (2013). Lower leptin levels are associated with higher risk of weight gain over 2 years in healthy young adults. Appl. Physiol. Nutr. Metab. </w:t>
+      </w:r>
+      <w:r>
+        <w:rPr>
+          <w:rFonts w:ascii="Cambria" w:hAnsi="Cambria"/>
+          <w:i/>
+          <w:iCs/>
+          <w:noProof/>
+          <w:sz w:val="24"/>
+        </w:rPr>
+        <w:t>38</w:t>
+      </w:r>
+      <w:r>
+        <w:rPr>
+          <w:rFonts w:ascii="Cambria" w:hAnsi="Cambria"/>
+          <w:noProof/>
+          <w:sz w:val="24"/>
+        </w:rPr>
+        <w:t>, 280–5.</w:t>
+      </w:r>
+    </w:p>
+    <w:p>
+      <w:pPr>
+        <w:pStyle w:val="NormalWeb"/>
+        <w:ind w:left="640" w:hanging="640"/>
+        <w:divId w:val="728386628"/>
+        <w:rPr>
+          <w:rFonts w:ascii="Cambria" w:hAnsi="Cambria"/>
+          <w:noProof/>
+          <w:sz w:val="24"/>
+        </w:rPr>
+      </w:pPr>
+      <w:r>
+        <w:rPr>
+          <w:rFonts w:ascii="Cambria" w:hAnsi="Cambria"/>
+          <w:noProof/>
+          <w:sz w:val="24"/>
+        </w:rPr>
+        <w:t>6.</w:t>
+      </w:r>
+      <w:r>
+        <w:rPr>
+          <w:rFonts w:ascii="Cambria" w:hAnsi="Cambria"/>
+          <w:noProof/>
+          <w:sz w:val="24"/>
+        </w:rPr>
+        <w:tab/>
+        <w:t xml:space="preserve">Tanofsky-Kraff, M., Cohen, M. L., Yanovski, S. Z., Cox, C., Theim, K. R., Keil, M., Reynolds, J. C., and Yanovski, J. a (2006). A prospective study of psychological predictors of body fat gain among children at high risk for adult obesity. Pediatrics </w:t>
+      </w:r>
+      <w:r>
+        <w:rPr>
+          <w:rFonts w:ascii="Cambria" w:hAnsi="Cambria"/>
+          <w:i/>
+          <w:iCs/>
+          <w:noProof/>
+          <w:sz w:val="24"/>
+        </w:rPr>
+        <w:t>117</w:t>
+      </w:r>
+      <w:r>
+        <w:rPr>
+          <w:rFonts w:ascii="Cambria" w:hAnsi="Cambria"/>
+          <w:noProof/>
+          <w:sz w:val="24"/>
+        </w:rPr>
+        <w:t>, 1203–9.</w:t>
+      </w:r>
+    </w:p>
+    <w:p>
+      <w:pPr>
+        <w:pStyle w:val="NormalWeb"/>
+        <w:ind w:left="640" w:hanging="640"/>
+        <w:divId w:val="728386628"/>
+        <w:rPr>
+          <w:rFonts w:ascii="Cambria" w:hAnsi="Cambria"/>
+          <w:noProof/>
+          <w:sz w:val="24"/>
+        </w:rPr>
+      </w:pPr>
+      <w:r>
+        <w:rPr>
+          <w:rFonts w:ascii="Cambria" w:hAnsi="Cambria"/>
+          <w:noProof/>
+          <w:sz w:val="24"/>
+        </w:rPr>
+        <w:t>7.</w:t>
+      </w:r>
+      <w:r>
+        <w:rPr>
+          <w:rFonts w:ascii="Cambria" w:hAnsi="Cambria"/>
+          <w:noProof/>
+          <w:sz w:val="24"/>
+        </w:rPr>
+        <w:tab/>
+        <w:t xml:space="preserve">Bardone, A. M., Moffitt, T. E., Caspi, A., Dickson, N., Stanton, W. R., and Silva, P. A. (1998). Adult physical health outcomes of adolescent girls with conduct disorder, depression, and anxiety. J. Am. Acad. Child Adolesc. Psychiatry </w:t>
+      </w:r>
+      <w:r>
+        <w:rPr>
+          <w:rFonts w:ascii="Cambria" w:hAnsi="Cambria"/>
+          <w:i/>
+          <w:iCs/>
+          <w:noProof/>
+          <w:sz w:val="24"/>
+        </w:rPr>
+        <w:t>37</w:t>
+      </w:r>
+      <w:r>
+        <w:rPr>
+          <w:rFonts w:ascii="Cambria" w:hAnsi="Cambria"/>
+          <w:noProof/>
+          <w:sz w:val="24"/>
+        </w:rPr>
+        <w:t>, 594–601.</w:t>
+      </w:r>
+    </w:p>
+    <w:p>
+      <w:pPr>
+        <w:pStyle w:val="NormalWeb"/>
+        <w:ind w:left="640" w:hanging="640"/>
+        <w:divId w:val="728386628"/>
+        <w:rPr>
+          <w:rFonts w:ascii="Cambria" w:hAnsi="Cambria"/>
+          <w:noProof/>
+          <w:sz w:val="24"/>
+        </w:rPr>
+      </w:pPr>
+      <w:r>
+        <w:rPr>
+          <w:rFonts w:ascii="Cambria" w:hAnsi="Cambria"/>
+          <w:noProof/>
+          <w:sz w:val="24"/>
+        </w:rPr>
+        <w:t>8.</w:t>
+      </w:r>
+      <w:r>
+        <w:rPr>
+          <w:rFonts w:ascii="Cambria" w:hAnsi="Cambria"/>
+          <w:noProof/>
+          <w:sz w:val="24"/>
+        </w:rPr>
+        <w:tab/>
+        <w:t xml:space="preserve">Taft, R. A., Davisson, M., and Wiles, M. V (2006). Know thy mouse. Trends Genet. </w:t>
+      </w:r>
+      <w:r>
+        <w:rPr>
+          <w:rFonts w:ascii="Cambria" w:hAnsi="Cambria"/>
+          <w:i/>
+          <w:iCs/>
+          <w:noProof/>
+          <w:sz w:val="24"/>
+        </w:rPr>
+        <w:t>22</w:t>
+      </w:r>
+      <w:r>
+        <w:rPr>
+          <w:rFonts w:ascii="Cambria" w:hAnsi="Cambria"/>
+          <w:noProof/>
+          <w:sz w:val="24"/>
+        </w:rPr>
+        <w:t>, 649–53.</w:t>
+      </w:r>
+    </w:p>
+    <w:p>
+      <w:pPr>
+        <w:pStyle w:val="NormalWeb"/>
+        <w:ind w:left="640" w:hanging="640"/>
+        <w:divId w:val="728386628"/>
+        <w:rPr>
+          <w:rFonts w:ascii="Cambria" w:hAnsi="Cambria"/>
+          <w:noProof/>
+          <w:sz w:val="24"/>
+        </w:rPr>
+      </w:pPr>
+      <w:r>
+        <w:rPr>
+          <w:rFonts w:ascii="Cambria" w:hAnsi="Cambria"/>
+          <w:noProof/>
+          <w:sz w:val="24"/>
+        </w:rPr>
+        <w:t>9.</w:t>
+      </w:r>
+      <w:r>
+        <w:rPr>
+          <w:rFonts w:ascii="Cambria" w:hAnsi="Cambria"/>
+          <w:noProof/>
+          <w:sz w:val="24"/>
+        </w:rPr>
+        <w:tab/>
+        <w:t>Jackson Laboratories (2014). Patented Genetic Stability Program. Available at: http://jaxmice.jax.org/genetichealth/stability.html [Accessed April 28, 2014].</w:t>
+      </w:r>
+    </w:p>
+    <w:p>
+      <w:pPr>
+        <w:pStyle w:val="NormalWeb"/>
+        <w:ind w:left="640" w:hanging="640"/>
+        <w:divId w:val="728386628"/>
+        <w:rPr>
+          <w:rFonts w:ascii="Cambria" w:hAnsi="Cambria"/>
+          <w:noProof/>
+          <w:sz w:val="24"/>
+        </w:rPr>
+      </w:pPr>
+      <w:r>
+        <w:rPr>
+          <w:rFonts w:ascii="Cambria" w:hAnsi="Cambria"/>
+          <w:noProof/>
+          <w:sz w:val="24"/>
+        </w:rPr>
+        <w:t>10.</w:t>
+      </w:r>
+      <w:r>
+        <w:rPr>
+          <w:rFonts w:ascii="Cambria" w:hAnsi="Cambria"/>
+          <w:noProof/>
+          <w:sz w:val="24"/>
+        </w:rPr>
+        <w:tab/>
+        <w:t xml:space="preserve">Koza, R. A., Nikonova, L., Hogan, J., Rim, J., Mendoza, T., Faulk, C., Skaf, J., and Kozak, L. P. (2006). Changes in gene expression foreshadow diet-induced obesity in genetically identical mice. PLoS Genet. </w:t>
+      </w:r>
+      <w:r>
+        <w:rPr>
+          <w:rFonts w:ascii="Cambria" w:hAnsi="Cambria"/>
+          <w:i/>
+          <w:iCs/>
+          <w:noProof/>
+          <w:sz w:val="24"/>
+        </w:rPr>
+        <w:t>2</w:t>
+      </w:r>
+      <w:r>
+        <w:rPr>
+          <w:rFonts w:ascii="Cambria" w:hAnsi="Cambria"/>
+          <w:noProof/>
+          <w:sz w:val="24"/>
+        </w:rPr>
+        <w:t>, e81.</w:t>
+      </w:r>
+    </w:p>
+    <w:p>
+      <w:pPr>
+        <w:pStyle w:val="NormalWeb"/>
+        <w:ind w:left="640" w:hanging="640"/>
+        <w:divId w:val="728386628"/>
+        <w:rPr>
+          <w:rFonts w:ascii="Cambria" w:hAnsi="Cambria"/>
+          <w:noProof/>
+          <w:sz w:val="24"/>
+        </w:rPr>
+      </w:pPr>
+      <w:r>
+        <w:rPr>
+          <w:rFonts w:ascii="Cambria" w:hAnsi="Cambria"/>
+          <w:noProof/>
+          <w:sz w:val="24"/>
+        </w:rPr>
+        <w:t>11.</w:t>
+      </w:r>
+      <w:r>
+        <w:rPr>
+          <w:rFonts w:ascii="Cambria" w:hAnsi="Cambria"/>
+          <w:noProof/>
+          <w:sz w:val="24"/>
+        </w:rPr>
+        <w:tab/>
+        <w:t>R Development Core Team, and R Core Team (2011). R: A language and environment for statistical computing.</w:t>
+      </w:r>
+    </w:p>
+    <w:p>
+      <w:pPr>
+        <w:pStyle w:val="NormalWeb"/>
+        <w:ind w:left="640" w:hanging="640"/>
+        <w:divId w:val="728386628"/>
+        <w:rPr>
+          <w:rFonts w:ascii="Cambria" w:hAnsi="Cambria"/>
+          <w:noProof/>
+          <w:sz w:val="24"/>
+        </w:rPr>
+      </w:pPr>
+      <w:r>
+        <w:rPr>
+          <w:rFonts w:ascii="Cambria" w:hAnsi="Cambria"/>
+          <w:noProof/>
+          <w:sz w:val="24"/>
+        </w:rPr>
+        <w:t>12.</w:t>
+      </w:r>
+      <w:r>
+        <w:rPr>
+          <w:rFonts w:ascii="Cambria" w:hAnsi="Cambria"/>
+          <w:noProof/>
+          <w:sz w:val="24"/>
+        </w:rPr>
+        <w:tab/>
+        <w:t>Bates, D., Maechler, M., Bolker, B., and Walker, S. (2014). lme4: Linear mixed-effects models using Eigen and S4.</w:t>
+      </w:r>
+    </w:p>
+    <w:p>
+      <w:pPr>
+        <w:pStyle w:val="NormalWeb"/>
+        <w:ind w:left="640" w:hanging="640"/>
+        <w:divId w:val="728386628"/>
+        <w:rPr>
+          <w:rFonts w:ascii="Cambria" w:hAnsi="Cambria"/>
+          <w:noProof/>
+          <w:sz w:val="24"/>
+        </w:rPr>
+      </w:pPr>
+      <w:r>
+        <w:rPr>
+          <w:rFonts w:ascii="Cambria" w:hAnsi="Cambria"/>
+          <w:noProof/>
+          <w:sz w:val="24"/>
+        </w:rPr>
+        <w:t>13.</w:t>
+      </w:r>
+      <w:r>
+        <w:rPr>
+          <w:rFonts w:ascii="Cambria" w:hAnsi="Cambria"/>
+          <w:noProof/>
+          <w:sz w:val="24"/>
+        </w:rPr>
+        <w:tab/>
+        <w:t xml:space="preserve">Hothorn, T., Bretz, F., and Westfall, P. (2008). Simultaneous Inference in General Parametric Models. Biometrical J. </w:t>
+      </w:r>
+      <w:r>
+        <w:rPr>
+          <w:rFonts w:ascii="Cambria" w:hAnsi="Cambria"/>
+          <w:i/>
+          <w:iCs/>
+          <w:noProof/>
+          <w:sz w:val="24"/>
+        </w:rPr>
+        <w:t>50</w:t>
+      </w:r>
+      <w:r>
+        <w:rPr>
+          <w:rFonts w:ascii="Cambria" w:hAnsi="Cambria"/>
+          <w:noProof/>
+          <w:sz w:val="24"/>
+        </w:rPr>
+        <w:t>, 346–363.</w:t>
+      </w:r>
+    </w:p>
+    <w:p>
+      <w:pPr>
+        <w:pStyle w:val="NormalWeb"/>
+        <w:ind w:left="640" w:hanging="640"/>
+        <w:divId w:val="728386628"/>
+        <w:rPr>
+          <w:rFonts w:ascii="Cambria" w:hAnsi="Cambria"/>
+          <w:noProof/>
+          <w:sz w:val="24"/>
+        </w:rPr>
+      </w:pPr>
+      <w:r>
+        <w:rPr>
+          <w:rFonts w:ascii="Cambria" w:hAnsi="Cambria"/>
+          <w:noProof/>
+          <w:sz w:val="24"/>
+        </w:rPr>
+        <w:t>14.</w:t>
+      </w:r>
+      <w:r>
+        <w:rPr>
+          <w:rFonts w:ascii="Cambria" w:hAnsi="Cambria"/>
+          <w:noProof/>
+          <w:sz w:val="24"/>
+        </w:rPr>
+        <w:tab/>
+        <w:t>Gastwirth, J. L., Gel, Y. R., Hui, W. L. W., Lyubchich, V., Miao, W., and Noguchi, K. (2013). lawstat: An R package for biostatistics, public policy, and law.</w:t>
+      </w:r>
+    </w:p>
+    <w:p>
+      <w:pPr>
+        <w:pStyle w:val="NormalWeb"/>
+        <w:ind w:left="640" w:hanging="640"/>
+        <w:divId w:val="728386628"/>
+        <w:rPr>
+          <w:rFonts w:ascii="Cambria" w:hAnsi="Cambria"/>
+          <w:noProof/>
+          <w:sz w:val="24"/>
+        </w:rPr>
+      </w:pPr>
+      <w:r>
+        <w:rPr>
+          <w:rFonts w:ascii="Cambria" w:hAnsi="Cambria"/>
+          <w:noProof/>
+          <w:sz w:val="24"/>
+        </w:rPr>
+        <w:t>15.</w:t>
+      </w:r>
+      <w:r>
+        <w:rPr>
+          <w:rFonts w:ascii="Cambria" w:hAnsi="Cambria"/>
+          <w:noProof/>
+          <w:sz w:val="24"/>
+        </w:rPr>
+        <w:tab/>
+        <w:t xml:space="preserve">Brown, M. B., and Forsythe, A. B. (1974). Robust Tests for the Equality of Variances. J. Am. Stat. Assoc. </w:t>
+      </w:r>
+      <w:r>
+        <w:rPr>
+          <w:rFonts w:ascii="Cambria" w:hAnsi="Cambria"/>
+          <w:i/>
+          <w:iCs/>
+          <w:noProof/>
+          <w:sz w:val="24"/>
+        </w:rPr>
+        <w:t>69</w:t>
+      </w:r>
+      <w:r>
+        <w:rPr>
+          <w:rFonts w:ascii="Cambria" w:hAnsi="Cambria"/>
+          <w:noProof/>
+          <w:sz w:val="24"/>
+        </w:rPr>
+        <w:t>, 364–367.</w:t>
+      </w:r>
+    </w:p>
+    <w:p>
+      <w:pPr>
+        <w:pStyle w:val="NormalWeb"/>
+        <w:ind w:left="640" w:hanging="640"/>
+        <w:divId w:val="728386628"/>
+        <w:rPr>
+          <w:rFonts w:ascii="Cambria" w:hAnsi="Cambria"/>
+          <w:noProof/>
+          <w:sz w:val="24"/>
+        </w:rPr>
+      </w:pPr>
+      <w:r>
+        <w:rPr>
+          <w:rFonts w:ascii="Cambria" w:hAnsi="Cambria"/>
+          <w:noProof/>
+          <w:sz w:val="24"/>
+        </w:rPr>
+        <w:t>16.</w:t>
+      </w:r>
+      <w:r>
+        <w:rPr>
+          <w:rFonts w:ascii="Cambria" w:hAnsi="Cambria"/>
+          <w:noProof/>
+          <w:sz w:val="24"/>
+        </w:rPr>
+        <w:tab/>
+        <w:t xml:space="preserve">Benjamini, Y., and Hochberg, Y. (1995). Controlling the False Discovery Rate: A Practical and Powerful Approach to Multiple Testing. J. R. Stat. Soc. Ser. B </w:t>
+      </w:r>
+      <w:r>
+        <w:rPr>
+          <w:rFonts w:ascii="Cambria" w:hAnsi="Cambria"/>
+          <w:i/>
+          <w:iCs/>
+          <w:noProof/>
+          <w:sz w:val="24"/>
+        </w:rPr>
+        <w:t>57</w:t>
+      </w:r>
+      <w:r>
+        <w:rPr>
+          <w:rFonts w:ascii="Cambria" w:hAnsi="Cambria"/>
+          <w:noProof/>
+          <w:sz w:val="24"/>
+        </w:rPr>
+        <w:t>, 289–300.</w:t>
+      </w:r>
+    </w:p>
+    <w:p>
+      <w:pPr>
+        <w:pStyle w:val="NormalWeb"/>
+        <w:ind w:left="640" w:hanging="640"/>
+        <w:divId w:val="728386628"/>
+        <w:rPr>
+          <w:rFonts w:ascii="Cambria" w:hAnsi="Cambria"/>
+          <w:noProof/>
+          <w:sz w:val="24"/>
+        </w:rPr>
+      </w:pPr>
+      <w:r>
+        <w:rPr>
+          <w:rFonts w:ascii="Cambria" w:hAnsi="Cambria"/>
+          <w:noProof/>
+          <w:sz w:val="24"/>
+        </w:rPr>
+        <w:t>17.</w:t>
+      </w:r>
+      <w:r>
+        <w:rPr>
+          <w:rFonts w:ascii="Cambria" w:hAnsi="Cambria"/>
+          <w:noProof/>
+          <w:sz w:val="24"/>
+        </w:rPr>
+        <w:tab/>
+        <w:t xml:space="preserve">Steppan, C. M., Bailey, S. T., Bhat, S., Brown, E. J., Banerjee, R. R., Wright, C. M., Patel, H. R., Ahima, R. S., and Lazar, M. a (2001). The hormone resistin links obesity to diabetes. Nature </w:t>
+      </w:r>
+      <w:r>
+        <w:rPr>
+          <w:rFonts w:ascii="Cambria" w:hAnsi="Cambria"/>
+          <w:i/>
+          <w:iCs/>
+          <w:noProof/>
+          <w:sz w:val="24"/>
+        </w:rPr>
+        <w:t>409</w:t>
+      </w:r>
+      <w:r>
+        <w:rPr>
+          <w:rFonts w:ascii="Cambria" w:hAnsi="Cambria"/>
+          <w:noProof/>
+          <w:sz w:val="24"/>
+        </w:rPr>
+        <w:t>, 307–12.</w:t>
+      </w:r>
+    </w:p>
+    <w:p>
+      <w:pPr>
+        <w:pStyle w:val="NormalWeb"/>
+        <w:ind w:left="640" w:hanging="640"/>
+        <w:divId w:val="728386628"/>
+        <w:rPr>
+          <w:rFonts w:ascii="Cambria" w:hAnsi="Cambria"/>
+          <w:noProof/>
+          <w:sz w:val="24"/>
+        </w:rPr>
+      </w:pPr>
+      <w:r>
+        <w:rPr>
+          <w:rFonts w:ascii="Cambria" w:hAnsi="Cambria"/>
+          <w:noProof/>
+          <w:sz w:val="24"/>
+        </w:rPr>
+        <w:t>18.</w:t>
+      </w:r>
+      <w:r>
+        <w:rPr>
+          <w:rFonts w:ascii="Cambria" w:hAnsi="Cambria"/>
+          <w:noProof/>
+          <w:sz w:val="24"/>
+        </w:rPr>
+        <w:tab/>
+        <w:t xml:space="preserve">Frederich, R. C., Hamann, A., Anderson, S., Löllmann, B., Lowell, B. B., and Flier, J. S. (1995). Leptin levels reflect body lipid content in mice: evidence for diet-induced resistance to leptin action. Nat. Med. </w:t>
+      </w:r>
+      <w:r>
+        <w:rPr>
+          <w:rFonts w:ascii="Cambria" w:hAnsi="Cambria"/>
+          <w:i/>
+          <w:iCs/>
+          <w:noProof/>
+          <w:sz w:val="24"/>
+        </w:rPr>
+        <w:t>1</w:t>
+      </w:r>
+      <w:r>
+        <w:rPr>
+          <w:rFonts w:ascii="Cambria" w:hAnsi="Cambria"/>
+          <w:noProof/>
+          <w:sz w:val="24"/>
+        </w:rPr>
+        <w:t>, 1311–4.</w:t>
+      </w:r>
+    </w:p>
+    <w:p>
+      <w:pPr>
+        <w:pStyle w:val="NormalWeb"/>
+        <w:ind w:left="640" w:hanging="640"/>
+        <w:divId w:val="728386628"/>
+        <w:rPr>
+          <w:rFonts w:ascii="Cambria" w:hAnsi="Cambria"/>
+          <w:noProof/>
+          <w:sz w:val="24"/>
+        </w:rPr>
+      </w:pPr>
+      <w:r>
+        <w:rPr>
+          <w:rFonts w:ascii="Cambria" w:hAnsi="Cambria"/>
+          <w:noProof/>
+          <w:sz w:val="24"/>
+        </w:rPr>
+        <w:t>19.</w:t>
+      </w:r>
+      <w:r>
+        <w:rPr>
+          <w:rFonts w:ascii="Cambria" w:hAnsi="Cambria"/>
+          <w:noProof/>
+          <w:sz w:val="24"/>
+        </w:rPr>
+        <w:tab/>
+        <w:t xml:space="preserve">Ingalls, A. M., Dickie, M. M., and Snell, G. D. (1950). Obese, a new mutation in the house mouse. J. Hered. </w:t>
+      </w:r>
+      <w:r>
+        <w:rPr>
+          <w:rFonts w:ascii="Cambria" w:hAnsi="Cambria"/>
+          <w:i/>
+          <w:iCs/>
+          <w:noProof/>
+          <w:sz w:val="24"/>
+        </w:rPr>
+        <w:t>41</w:t>
+      </w:r>
+      <w:r>
+        <w:rPr>
+          <w:rFonts w:ascii="Cambria" w:hAnsi="Cambria"/>
+          <w:noProof/>
+          <w:sz w:val="24"/>
+        </w:rPr>
+        <w:t>, 317–8.</w:t>
+      </w:r>
+    </w:p>
+    <w:p>
+      <w:pPr>
+        <w:pStyle w:val="NormalWeb"/>
+        <w:ind w:left="640" w:hanging="640"/>
+        <w:divId w:val="728386628"/>
+        <w:rPr>
+          <w:rFonts w:ascii="Cambria" w:hAnsi="Cambria"/>
+          <w:noProof/>
+          <w:sz w:val="24"/>
+        </w:rPr>
+      </w:pPr>
+      <w:r>
+        <w:rPr>
+          <w:rFonts w:ascii="Cambria" w:hAnsi="Cambria"/>
+          <w:noProof/>
+          <w:sz w:val="24"/>
+        </w:rPr>
+        <w:t>20.</w:t>
+      </w:r>
+      <w:r>
+        <w:rPr>
+          <w:rFonts w:ascii="Cambria" w:hAnsi="Cambria"/>
+          <w:noProof/>
+          <w:sz w:val="24"/>
+        </w:rPr>
+        <w:tab/>
+        <w:t xml:space="preserve">Mistry, A. M., Swick, A. G., and Romsos, D. R. (1997). Leptin rapidly lowers food intake and elevates metabolic rates in lean and ob/ob mice. J. Nutr. </w:t>
+      </w:r>
+      <w:r>
+        <w:rPr>
+          <w:rFonts w:ascii="Cambria" w:hAnsi="Cambria"/>
+          <w:i/>
+          <w:iCs/>
+          <w:noProof/>
+          <w:sz w:val="24"/>
+        </w:rPr>
+        <w:t>127</w:t>
+      </w:r>
+      <w:r>
+        <w:rPr>
+          <w:rFonts w:ascii="Cambria" w:hAnsi="Cambria"/>
+          <w:noProof/>
+          <w:sz w:val="24"/>
+        </w:rPr>
+        <w:t>, 2065–72.</w:t>
+      </w:r>
+    </w:p>
+    <w:p>
+      <w:pPr>
+        <w:pStyle w:val="NormalWeb"/>
+        <w:ind w:left="640" w:hanging="640"/>
+        <w:divId w:val="728386628"/>
+        <w:rPr>
+          <w:rFonts w:ascii="Cambria" w:hAnsi="Cambria"/>
+          <w:noProof/>
+          <w:sz w:val="24"/>
+        </w:rPr>
+      </w:pPr>
+      <w:r>
+        <w:rPr>
+          <w:rFonts w:ascii="Cambria" w:hAnsi="Cambria"/>
+          <w:noProof/>
+          <w:sz w:val="24"/>
+        </w:rPr>
+        <w:t>21.</w:t>
+      </w:r>
+      <w:r>
+        <w:rPr>
+          <w:rFonts w:ascii="Cambria" w:hAnsi="Cambria"/>
+          <w:noProof/>
+          <w:sz w:val="24"/>
+        </w:rPr>
+        <w:tab/>
+        <w:t xml:space="preserve">Halaas, J., Gajiwala, K., Maffei, M., Cohen, S., Chait, B., Rabinowitz, D., Lallone, R., Burley, S., and Friedman, J. (1995). Weight-reducing effects of the plasma protein encoded by the obese gene. Science (80-. ). </w:t>
+      </w:r>
+      <w:r>
+        <w:rPr>
+          <w:rFonts w:ascii="Cambria" w:hAnsi="Cambria"/>
+          <w:i/>
+          <w:iCs/>
+          <w:noProof/>
+          <w:sz w:val="24"/>
+        </w:rPr>
+        <w:t>269</w:t>
+      </w:r>
+      <w:r>
+        <w:rPr>
+          <w:rFonts w:ascii="Cambria" w:hAnsi="Cambria"/>
+          <w:noProof/>
+          <w:sz w:val="24"/>
+        </w:rPr>
+        <w:t>, 543–546.</w:t>
+      </w:r>
+    </w:p>
+    <w:p>
+      <w:pPr>
+        <w:pStyle w:val="NormalWeb"/>
+        <w:ind w:left="640" w:hanging="640"/>
+        <w:divId w:val="728386628"/>
+        <w:rPr>
+          <w:rFonts w:ascii="Cambria" w:hAnsi="Cambria"/>
+          <w:noProof/>
+          <w:sz w:val="24"/>
+        </w:rPr>
+      </w:pPr>
+      <w:r>
+        <w:rPr>
+          <w:rFonts w:ascii="Cambria" w:hAnsi="Cambria"/>
+          <w:noProof/>
+          <w:sz w:val="24"/>
+        </w:rPr>
+        <w:t>22.</w:t>
+      </w:r>
+      <w:r>
+        <w:rPr>
+          <w:rFonts w:ascii="Cambria" w:hAnsi="Cambria"/>
+          <w:noProof/>
+          <w:sz w:val="24"/>
+        </w:rPr>
+        <w:tab/>
+        <w:t xml:space="preserve">Zhang, Y., Proenca, R., Maffei, M., Barone, M., Leopold, L., and Friedman, J. M. (1994). Positional cloning of the mouse obese gene and its human homologue. Nature </w:t>
+      </w:r>
+      <w:r>
+        <w:rPr>
+          <w:rFonts w:ascii="Cambria" w:hAnsi="Cambria"/>
+          <w:i/>
+          <w:iCs/>
+          <w:noProof/>
+          <w:sz w:val="24"/>
+        </w:rPr>
+        <w:t>372</w:t>
+      </w:r>
+      <w:r>
+        <w:rPr>
+          <w:rFonts w:ascii="Cambria" w:hAnsi="Cambria"/>
+          <w:noProof/>
+          <w:sz w:val="24"/>
+        </w:rPr>
+        <w:t>, 425–32.</w:t>
+      </w:r>
+    </w:p>
+    <w:p>
+      <w:pPr>
+        <w:pStyle w:val="NormalWeb"/>
+        <w:ind w:left="640" w:hanging="640"/>
+        <w:divId w:val="728386628"/>
+        <w:rPr>
+          <w:rFonts w:ascii="Cambria" w:hAnsi="Cambria"/>
+          <w:noProof/>
+          <w:sz w:val="24"/>
+        </w:rPr>
+      </w:pPr>
+      <w:r>
+        <w:rPr>
+          <w:rFonts w:ascii="Cambria" w:hAnsi="Cambria"/>
+          <w:noProof/>
+          <w:sz w:val="24"/>
+        </w:rPr>
+        <w:t>23.</w:t>
+      </w:r>
+      <w:r>
+        <w:rPr>
+          <w:rFonts w:ascii="Cambria" w:hAnsi="Cambria"/>
+          <w:noProof/>
+          <w:sz w:val="24"/>
+        </w:rPr>
+        <w:tab/>
+        <w:t xml:space="preserve">Yang, J., Loos, R. J. F., Powell, J. E., Medland, S. E., Speliotes, E. K., Chasman, D. I., Rose, L. M., Thorleifsson, G., Steinthorsdottir, V., Mägi, R., et al. (2012). FTO genotype is associated with phenotypic variability of body mass index. Nature </w:t>
+      </w:r>
+      <w:r>
+        <w:rPr>
+          <w:rFonts w:ascii="Cambria" w:hAnsi="Cambria"/>
+          <w:i/>
+          <w:iCs/>
+          <w:noProof/>
+          <w:sz w:val="24"/>
+        </w:rPr>
+        <w:t>490</w:t>
+      </w:r>
+      <w:r>
+        <w:rPr>
+          <w:rFonts w:ascii="Cambria" w:hAnsi="Cambria"/>
+          <w:noProof/>
+          <w:sz w:val="24"/>
+        </w:rPr>
+        <w:t>, 267–72.</w:t>
+      </w:r>
+    </w:p>
+    <w:p>
+      <w:pPr>
+        <w:pStyle w:val="NormalWeb"/>
+        <w:ind w:left="640" w:hanging="640"/>
+        <w:divId w:val="728386628"/>
+        <w:rPr>
+          <w:rFonts w:ascii="Cambria" w:hAnsi="Cambria"/>
+          <w:noProof/>
+          <w:sz w:val="24"/>
+        </w:rPr>
+      </w:pPr>
+      <w:r>
+        <w:rPr>
+          <w:rFonts w:ascii="Cambria" w:hAnsi="Cambria"/>
+          <w:noProof/>
+          <w:sz w:val="24"/>
+        </w:rPr>
+        <w:t>24.</w:t>
+      </w:r>
+      <w:r>
+        <w:rPr>
+          <w:rFonts w:ascii="Cambria" w:hAnsi="Cambria"/>
+          <w:noProof/>
+          <w:sz w:val="24"/>
+        </w:rPr>
+        <w:tab/>
+        <w:t xml:space="preserve">Ho, K. Y., Veldhuis, J. D., Johnson, M. L., Furlanetto, R., Evans, W. S., Alberti, K. G., and Thorner, M. O. (1988). Fasting enhances growth hormone secretion and amplifies the complex rhythms of growth hormone secretion in man. J. Clin. Invest. </w:t>
+      </w:r>
+      <w:r>
+        <w:rPr>
+          <w:rFonts w:ascii="Cambria" w:hAnsi="Cambria"/>
+          <w:i/>
+          <w:iCs/>
+          <w:noProof/>
+          <w:sz w:val="24"/>
+        </w:rPr>
+        <w:t>81</w:t>
+      </w:r>
+      <w:r>
+        <w:rPr>
+          <w:rFonts w:ascii="Cambria" w:hAnsi="Cambria"/>
+          <w:noProof/>
+          <w:sz w:val="24"/>
+        </w:rPr>
+        <w:t>, 968–975.</w:t>
+      </w:r>
+    </w:p>
+    <w:p>
+      <w:pPr>
+        <w:pStyle w:val="NormalWeb"/>
+        <w:ind w:left="640" w:hanging="640"/>
+        <w:divId w:val="728386628"/>
+        <w:rPr>
+          <w:rFonts w:ascii="Cambria" w:hAnsi="Cambria"/>
+          <w:noProof/>
+          <w:sz w:val="24"/>
+        </w:rPr>
+      </w:pPr>
+      <w:r>
+        <w:rPr>
+          <w:rFonts w:ascii="Cambria" w:hAnsi="Cambria"/>
+          <w:noProof/>
+          <w:sz w:val="24"/>
+        </w:rPr>
+        <w:t>25.</w:t>
+      </w:r>
+      <w:r>
+        <w:rPr>
+          <w:rFonts w:ascii="Cambria" w:hAnsi="Cambria"/>
+          <w:noProof/>
+          <w:sz w:val="24"/>
+        </w:rPr>
+        <w:tab/>
+        <w:t xml:space="preserve">Luque, R. M., Park, S., and Kineman, R. D. (2007). Severity of the catabolic condition differentially modulates hypothalamic expression of growth hormone-releasing hormone in the fasted mouse: potential role of neuropeptide Y and corticotropin-releasing hormone. Endocrinology </w:t>
+      </w:r>
+      <w:r>
+        <w:rPr>
+          <w:rFonts w:ascii="Cambria" w:hAnsi="Cambria"/>
+          <w:i/>
+          <w:iCs/>
+          <w:noProof/>
+          <w:sz w:val="24"/>
+        </w:rPr>
+        <w:t>148</w:t>
+      </w:r>
+      <w:r>
+        <w:rPr>
+          <w:rFonts w:ascii="Cambria" w:hAnsi="Cambria"/>
+          <w:noProof/>
+          <w:sz w:val="24"/>
+        </w:rPr>
+        <w:t>, 300–9.</w:t>
+      </w:r>
+    </w:p>
+    <w:p>
+      <w:pPr>
+        <w:pStyle w:val="NormalWeb"/>
+        <w:ind w:left="640" w:hanging="640"/>
+        <w:divId w:val="728386628"/>
+        <w:rPr>
+          <w:rFonts w:ascii="Cambria" w:hAnsi="Cambria"/>
+          <w:noProof/>
+          <w:sz w:val="24"/>
+        </w:rPr>
+      </w:pPr>
+      <w:r>
+        <w:rPr>
+          <w:rFonts w:ascii="Cambria" w:hAnsi="Cambria"/>
+          <w:noProof/>
+          <w:sz w:val="24"/>
+        </w:rPr>
+        <w:t>26.</w:t>
+      </w:r>
+      <w:r>
+        <w:rPr>
+          <w:rFonts w:ascii="Cambria" w:hAnsi="Cambria"/>
+          <w:noProof/>
+          <w:sz w:val="24"/>
+        </w:rPr>
+        <w:tab/>
+        <w:t xml:space="preserve">Ravussin, E., Pratley, R. E., Maffei, M., Wang, H., Friedman, J. M., Bennett, P. H., and Bogardus, C. (1997). Relatively low plasma leptin concentrations precede weight gain in Pima Indians. Nat. Med. </w:t>
+      </w:r>
+      <w:r>
+        <w:rPr>
+          <w:rFonts w:ascii="Cambria" w:hAnsi="Cambria"/>
+          <w:i/>
+          <w:iCs/>
+          <w:noProof/>
+          <w:sz w:val="24"/>
+        </w:rPr>
+        <w:t>3</w:t>
+      </w:r>
+      <w:r>
+        <w:rPr>
+          <w:rFonts w:ascii="Cambria" w:hAnsi="Cambria"/>
+          <w:noProof/>
+          <w:sz w:val="24"/>
+        </w:rPr>
+        <w:t>, 238–40.</w:t>
+      </w:r>
+    </w:p>
+    <w:p>
+      <w:pPr>
+        <w:pStyle w:val="NormalWeb"/>
+        <w:ind w:left="640" w:hanging="640"/>
+        <w:divId w:val="728386628"/>
+        <w:rPr>
+          <w:rFonts w:ascii="Cambria" w:hAnsi="Cambria"/>
+          <w:noProof/>
+          <w:sz w:val="24"/>
+        </w:rPr>
+      </w:pPr>
+      <w:r>
+        <w:rPr>
+          <w:rFonts w:ascii="Cambria" w:hAnsi="Cambria"/>
+          <w:noProof/>
+          <w:sz w:val="24"/>
+        </w:rPr>
+        <w:t>27.</w:t>
+      </w:r>
+      <w:r>
+        <w:rPr>
+          <w:rFonts w:ascii="Cambria" w:hAnsi="Cambria"/>
+          <w:noProof/>
+          <w:sz w:val="24"/>
+        </w:rPr>
+        <w:tab/>
+        <w:t xml:space="preserve">Speliotes, E. K., Willer, C. J., Berndt, S. I., Monda, K. L., Thorleifsson, G., Jackson, A. U., Allen, H. L., Lindgren, C. M., Luan, J., Mägi, R., et al. (2010). Association analyses of 249,796 individuals reveal 18 new loci associated with body mass index. Nat. Genet. </w:t>
+      </w:r>
+      <w:r>
+        <w:rPr>
+          <w:rFonts w:ascii="Cambria" w:hAnsi="Cambria"/>
+          <w:i/>
+          <w:iCs/>
+          <w:noProof/>
+          <w:sz w:val="24"/>
+        </w:rPr>
+        <w:t>42</w:t>
+      </w:r>
+      <w:r>
+        <w:rPr>
+          <w:rFonts w:ascii="Cambria" w:hAnsi="Cambria"/>
+          <w:noProof/>
+          <w:sz w:val="24"/>
+        </w:rPr>
+        <w:t>, 937–948.</w:t>
+      </w:r>
+    </w:p>
+    <w:p>
+      <w:pPr>
+        <w:pStyle w:val="NormalWeb"/>
+        <w:ind w:left="640" w:hanging="640"/>
+        <w:divId w:val="728386628"/>
+        <w:rPr>
+          <w:rFonts w:ascii="Cambria" w:hAnsi="Cambria"/>
+          <w:noProof/>
+          <w:sz w:val="24"/>
+        </w:rPr>
+      </w:pPr>
+      <w:r>
+        <w:rPr>
+          <w:rFonts w:ascii="Cambria" w:hAnsi="Cambria"/>
+          <w:noProof/>
+          <w:sz w:val="24"/>
+        </w:rPr>
+        <w:t>28.</w:t>
+      </w:r>
+      <w:r>
+        <w:rPr>
+          <w:rFonts w:ascii="Cambria" w:hAnsi="Cambria"/>
+          <w:noProof/>
+          <w:sz w:val="24"/>
+        </w:rPr>
+        <w:tab/>
+        <w:t xml:space="preserve">Bogardus, C. (2009). Missing heritability and GWAS utility. Obesity (Silver Spring). </w:t>
+      </w:r>
+      <w:r>
+        <w:rPr>
+          <w:rFonts w:ascii="Cambria" w:hAnsi="Cambria"/>
+          <w:i/>
+          <w:iCs/>
+          <w:noProof/>
+          <w:sz w:val="24"/>
+        </w:rPr>
+        <w:t>17</w:t>
+      </w:r>
+      <w:r>
+        <w:rPr>
+          <w:rFonts w:ascii="Cambria" w:hAnsi="Cambria"/>
+          <w:noProof/>
+          <w:sz w:val="24"/>
+        </w:rPr>
+        <w:t>, 209–10.</w:t>
+      </w:r>
+    </w:p>
+    <w:p>
+      <w:pPr>
+        <w:pStyle w:val="NormalWeb"/>
+        <w:ind w:left="640" w:hanging="640"/>
+        <w:divId w:val="728386628"/>
+        <w:rPr>
+          <w:rFonts w:ascii="Cambria" w:hAnsi="Cambria"/>
+          <w:noProof/>
+          <w:sz w:val="24"/>
+        </w:rPr>
+      </w:pPr>
+      <w:r>
+        <w:rPr>
+          <w:rFonts w:ascii="Cambria" w:hAnsi="Cambria"/>
+          <w:noProof/>
+          <w:sz w:val="24"/>
+        </w:rPr>
+        <w:t>29.</w:t>
+      </w:r>
+      <w:r>
+        <w:rPr>
+          <w:rFonts w:ascii="Cambria" w:hAnsi="Cambria"/>
+          <w:noProof/>
+          <w:sz w:val="24"/>
+        </w:rPr>
+        <w:tab/>
+        <w:t xml:space="preserve">Loos, R. J. F. (2012). Genetic determinants of common obesity and their value in prediction. Best Pract. Res. Clin. Endocrinol. Metab. </w:t>
+      </w:r>
+      <w:r>
+        <w:rPr>
+          <w:rFonts w:ascii="Cambria" w:hAnsi="Cambria"/>
+          <w:i/>
+          <w:iCs/>
+          <w:noProof/>
+          <w:sz w:val="24"/>
+        </w:rPr>
+        <w:t>26</w:t>
+      </w:r>
+      <w:r>
+        <w:rPr>
+          <w:rFonts w:ascii="Cambria" w:hAnsi="Cambria"/>
+          <w:noProof/>
+          <w:sz w:val="24"/>
+        </w:rPr>
+        <w:t>, 211–26.</w:t>
+      </w:r>
+    </w:p>
+    <w:p>
+      <w:pPr>
+        <w:pStyle w:val="NormalWeb"/>
+        <w:ind w:left="640" w:hanging="640"/>
+        <w:divId w:val="728386628"/>
+        <w:rPr>
+          <w:rFonts w:ascii="Cambria" w:hAnsi="Cambria"/>
+          <w:noProof/>
+          <w:sz w:val="24"/>
+        </w:rPr>
+      </w:pPr>
+      <w:r>
+        <w:rPr>
+          <w:rFonts w:ascii="Cambria" w:hAnsi="Cambria"/>
+          <w:noProof/>
+          <w:sz w:val="24"/>
+        </w:rPr>
+        <w:t>30.</w:t>
+      </w:r>
+      <w:r>
+        <w:rPr>
+          <w:rFonts w:ascii="Cambria" w:hAnsi="Cambria"/>
+          <w:noProof/>
+          <w:sz w:val="24"/>
+        </w:rPr>
+        <w:tab/>
+        <w:t xml:space="preserve">Griffiths, M., Payne, P. ., Rivers, J. P. ., Cox, M., and Stunkard, A. . (1990). Metabolic rate and physical development in children at risk of obesity. Lancet </w:t>
+      </w:r>
+      <w:r>
+        <w:rPr>
+          <w:rFonts w:ascii="Cambria" w:hAnsi="Cambria"/>
+          <w:i/>
+          <w:iCs/>
+          <w:noProof/>
+          <w:sz w:val="24"/>
+        </w:rPr>
+        <w:t>336</w:t>
+      </w:r>
+      <w:r>
+        <w:rPr>
+          <w:rFonts w:ascii="Cambria" w:hAnsi="Cambria"/>
+          <w:noProof/>
+          <w:sz w:val="24"/>
+        </w:rPr>
+        <w:t>, 76–78.</w:t>
+      </w:r>
+    </w:p>
+    <w:p>
+      <w:pPr>
+        <w:pStyle w:val="NormalWeb"/>
+        <w:ind w:left="640" w:hanging="640"/>
+        <w:divId w:val="728386628"/>
+        <w:rPr>
+          <w:rFonts w:ascii="Cambria" w:hAnsi="Cambria"/>
+          <w:noProof/>
+          <w:sz w:val="24"/>
+        </w:rPr>
+      </w:pPr>
+      <w:r>
+        <w:rPr>
+          <w:rFonts w:ascii="Cambria" w:hAnsi="Cambria"/>
+          <w:noProof/>
+          <w:sz w:val="24"/>
+        </w:rPr>
+        <w:t>31.</w:t>
+      </w:r>
+      <w:r>
+        <w:rPr>
+          <w:rFonts w:ascii="Cambria" w:hAnsi="Cambria"/>
+          <w:noProof/>
+          <w:sz w:val="24"/>
+        </w:rPr>
+        <w:tab/>
+        <w:t xml:space="preserve">Roberts, S. B., Savage, J., Coward, W. A., Chew, B., and Lucas, A. (1988). Energy expenditure and intake in infants born to lean and overweight mothers. N. Engl. J. Med. </w:t>
+      </w:r>
+      <w:r>
+        <w:rPr>
+          <w:rFonts w:ascii="Cambria" w:hAnsi="Cambria"/>
+          <w:i/>
+          <w:iCs/>
+          <w:noProof/>
+          <w:sz w:val="24"/>
+        </w:rPr>
+        <w:t>318</w:t>
+      </w:r>
+      <w:r>
+        <w:rPr>
+          <w:rFonts w:ascii="Cambria" w:hAnsi="Cambria"/>
+          <w:noProof/>
+          <w:sz w:val="24"/>
+        </w:rPr>
+        <w:t>, 461–6.</w:t>
+      </w:r>
+    </w:p>
+    <w:p>
+      <w:pPr>
+        <w:pStyle w:val="NormalWeb"/>
+        <w:ind w:left="640" w:hanging="640"/>
+        <w:divId w:val="728386628"/>
+        <w:rPr>
+          <w:rFonts w:ascii="Cambria" w:hAnsi="Cambria"/>
+          <w:noProof/>
+          <w:sz w:val="24"/>
+        </w:rPr>
+      </w:pPr>
+      <w:r>
+        <w:rPr>
+          <w:rFonts w:ascii="Cambria" w:hAnsi="Cambria"/>
+          <w:noProof/>
+          <w:sz w:val="24"/>
+        </w:rPr>
+        <w:t>32.</w:t>
+      </w:r>
+      <w:r>
+        <w:rPr>
+          <w:rFonts w:ascii="Cambria" w:hAnsi="Cambria"/>
+          <w:noProof/>
+          <w:sz w:val="24"/>
+        </w:rPr>
+        <w:tab/>
+        <w:t xml:space="preserve">Leibel, R. L., Rosenbaum, M., and Hirsch, J. (1995). Changes in energy expenditure resulting from altered body weight. N. Engl. J. Med. </w:t>
+      </w:r>
+      <w:r>
+        <w:rPr>
+          <w:rFonts w:ascii="Cambria" w:hAnsi="Cambria"/>
+          <w:i/>
+          <w:iCs/>
+          <w:noProof/>
+          <w:sz w:val="24"/>
+        </w:rPr>
+        <w:t>332</w:t>
+      </w:r>
+      <w:r>
+        <w:rPr>
+          <w:rFonts w:ascii="Cambria" w:hAnsi="Cambria"/>
+          <w:noProof/>
+          <w:sz w:val="24"/>
+        </w:rPr>
+        <w:t>, 621–8.</w:t>
+      </w:r>
+    </w:p>
+    <w:p>
+      <w:pPr>
+        <w:pStyle w:val="NormalWeb"/>
+        <w:ind w:left="640" w:hanging="640"/>
+        <w:divId w:val="728386628"/>
+        <w:rPr>
+          <w:rFonts w:ascii="Cambria" w:hAnsi="Cambria"/>
+          <w:noProof/>
+          <w:sz w:val="24"/>
+        </w:rPr>
+      </w:pPr>
+      <w:r>
+        <w:rPr>
+          <w:rFonts w:ascii="Cambria" w:hAnsi="Cambria"/>
+          <w:noProof/>
+          <w:sz w:val="24"/>
+        </w:rPr>
+        <w:t>33.</w:t>
+      </w:r>
+      <w:r>
+        <w:rPr>
+          <w:rFonts w:ascii="Cambria" w:hAnsi="Cambria"/>
+          <w:noProof/>
+          <w:sz w:val="24"/>
+        </w:rPr>
+        <w:tab/>
+        <w:t xml:space="preserve">Ravussin, E., Lillioja, S., Anderson, T. E., Christin, L., and Bogardus, C. (1986). Determinants of 24-hour energy expenditure in man. Methods and results using a respiratory chamber. J. Clin. Invest. </w:t>
+      </w:r>
+      <w:r>
+        <w:rPr>
+          <w:rFonts w:ascii="Cambria" w:hAnsi="Cambria"/>
+          <w:i/>
+          <w:iCs/>
+          <w:noProof/>
+          <w:sz w:val="24"/>
+        </w:rPr>
+        <w:t>78</w:t>
+      </w:r>
+      <w:r>
+        <w:rPr>
+          <w:rFonts w:ascii="Cambria" w:hAnsi="Cambria"/>
+          <w:noProof/>
+          <w:sz w:val="24"/>
+        </w:rPr>
+        <w:t xml:space="preserve">, 1568–78. </w:t>
       </w:r>
     </w:p>
     <w:p>
@@ -4407,1382 +5916,6 @@
         <w:pStyle w:val="NormalWeb"/>
         <w:ind w:left="640" w:hanging="640"/>
         <w:divId w:val="605969418"/>
-        <w:rPr>
-          <w:rFonts w:ascii="Cambria" w:hAnsi="Cambria"/>
-          <w:noProof/>
-          <w:sz w:val="24"/>
-        </w:rPr>
-      </w:pPr>
-      <w:r>
-        <w:fldChar w:fldCharType="begin" w:fldLock="1"/>
-      </w:r>
-      <w:r>
-        <w:instrText xml:space="preserve">ADDIN Mendeley Bibliography CSL_BIBLIOGRAPHY </w:instrText>
-      </w:r>
-      <w:r>
-        <w:fldChar w:fldCharType="separate"/>
-      </w:r>
-      <w:r>
-        <w:rPr>
-          <w:rFonts w:ascii="Cambria" w:hAnsi="Cambria"/>
-          <w:noProof/>
-          <w:sz w:val="24"/>
-        </w:rPr>
-        <w:t>1.</w:t>
-      </w:r>
-      <w:r>
-        <w:rPr>
-          <w:rFonts w:ascii="Cambria" w:hAnsi="Cambria"/>
-          <w:noProof/>
-          <w:sz w:val="24"/>
-        </w:rPr>
-        <w:tab/>
-        <w:t>World Health Organization (2013). Obesity and Overweight. Available at: http://www.who.int/mediacentre/factsheets/fs311/en/.</w:t>
-      </w:r>
-    </w:p>
-    <w:p>
-      <w:pPr>
-        <w:pStyle w:val="NormalWeb"/>
-        <w:ind w:left="640" w:hanging="640"/>
-        <w:divId w:val="605969418"/>
-        <w:rPr>
-          <w:rFonts w:ascii="Cambria" w:hAnsi="Cambria"/>
-          <w:noProof/>
-          <w:sz w:val="24"/>
-        </w:rPr>
-      </w:pPr>
-      <w:r>
-        <w:rPr>
-          <w:rFonts w:ascii="Cambria" w:hAnsi="Cambria"/>
-          <w:noProof/>
-          <w:sz w:val="24"/>
-        </w:rPr>
-        <w:t>2.</w:t>
-      </w:r>
-      <w:r>
-        <w:rPr>
-          <w:rFonts w:ascii="Cambria" w:hAnsi="Cambria"/>
-          <w:noProof/>
-          <w:sz w:val="24"/>
-        </w:rPr>
-        <w:tab/>
-        <w:t xml:space="preserve">El-Sayed Moustafa, J. S., and Froguel, P. (2013). From obesity genetics to the future of personalized obesity therapy. Nat. Rev. Endocrinol. </w:t>
-      </w:r>
-      <w:r>
-        <w:rPr>
-          <w:rFonts w:ascii="Cambria" w:hAnsi="Cambria"/>
-          <w:i/>
-          <w:iCs/>
-          <w:noProof/>
-          <w:sz w:val="24"/>
-        </w:rPr>
-        <w:t>9</w:t>
-      </w:r>
-      <w:r>
-        <w:rPr>
-          <w:rFonts w:ascii="Cambria" w:hAnsi="Cambria"/>
-          <w:noProof/>
-          <w:sz w:val="24"/>
-        </w:rPr>
-        <w:t>, 402–13.</w:t>
-      </w:r>
-    </w:p>
-    <w:p>
-      <w:pPr>
-        <w:pStyle w:val="NormalWeb"/>
-        <w:ind w:left="640" w:hanging="640"/>
-        <w:divId w:val="605969418"/>
-        <w:rPr>
-          <w:rFonts w:ascii="Cambria" w:hAnsi="Cambria"/>
-          <w:noProof/>
-          <w:sz w:val="24"/>
-        </w:rPr>
-      </w:pPr>
-      <w:r>
-        <w:rPr>
-          <w:rFonts w:ascii="Cambria" w:hAnsi="Cambria"/>
-          <w:noProof/>
-          <w:sz w:val="24"/>
-        </w:rPr>
-        <w:t>3.</w:t>
-      </w:r>
-      <w:r>
-        <w:rPr>
-          <w:rFonts w:ascii="Cambria" w:hAnsi="Cambria"/>
-          <w:noProof/>
-          <w:sz w:val="24"/>
-        </w:rPr>
-        <w:tab/>
-        <w:t xml:space="preserve">Yu, Z. B., Han, S. P., Zhu, G. Z., Zhu, C., Wang, X. J., Cao, X. G., and Guo, X. R. (2011). Birth weight and subsequent risk of obesity: a systematic review and meta-analysis. Obes. Rev. </w:t>
-      </w:r>
-      <w:r>
-        <w:rPr>
-          <w:rFonts w:ascii="Cambria" w:hAnsi="Cambria"/>
-          <w:i/>
-          <w:iCs/>
-          <w:noProof/>
-          <w:sz w:val="24"/>
-        </w:rPr>
-        <w:t>12</w:t>
-      </w:r>
-      <w:r>
-        <w:rPr>
-          <w:rFonts w:ascii="Cambria" w:hAnsi="Cambria"/>
-          <w:noProof/>
-          <w:sz w:val="24"/>
-        </w:rPr>
-        <w:t>, 525–42.</w:t>
-      </w:r>
-    </w:p>
-    <w:p>
-      <w:pPr>
-        <w:pStyle w:val="NormalWeb"/>
-        <w:ind w:left="640" w:hanging="640"/>
-        <w:divId w:val="605969418"/>
-        <w:rPr>
-          <w:rFonts w:ascii="Cambria" w:hAnsi="Cambria"/>
-          <w:noProof/>
-          <w:sz w:val="24"/>
-        </w:rPr>
-      </w:pPr>
-      <w:r>
-        <w:rPr>
-          <w:rFonts w:ascii="Cambria" w:hAnsi="Cambria"/>
-          <w:noProof/>
-          <w:sz w:val="24"/>
-        </w:rPr>
-        <w:t>4.</w:t>
-      </w:r>
-      <w:r>
-        <w:rPr>
-          <w:rFonts w:ascii="Cambria" w:hAnsi="Cambria"/>
-          <w:noProof/>
-          <w:sz w:val="24"/>
-        </w:rPr>
-        <w:tab/>
-        <w:t xml:space="preserve">Cnattingius, S., Villamor, E., Lagerros, Y. T., Wikström, a-K., and Granath, F. (2012). High birth weight and obesity--a vicious circle across generations. Int. J. Obes. (Lond). </w:t>
-      </w:r>
-      <w:r>
-        <w:rPr>
-          <w:rFonts w:ascii="Cambria" w:hAnsi="Cambria"/>
-          <w:i/>
-          <w:iCs/>
-          <w:noProof/>
-          <w:sz w:val="24"/>
-        </w:rPr>
-        <w:t>36</w:t>
-      </w:r>
-      <w:r>
-        <w:rPr>
-          <w:rFonts w:ascii="Cambria" w:hAnsi="Cambria"/>
-          <w:noProof/>
-          <w:sz w:val="24"/>
-        </w:rPr>
-        <w:t>, 1320–4.</w:t>
-      </w:r>
-    </w:p>
-    <w:p>
-      <w:pPr>
-        <w:pStyle w:val="NormalWeb"/>
-        <w:ind w:left="640" w:hanging="640"/>
-        <w:divId w:val="605969418"/>
-        <w:rPr>
-          <w:rFonts w:ascii="Cambria" w:hAnsi="Cambria"/>
-          <w:noProof/>
-          <w:sz w:val="24"/>
-        </w:rPr>
-      </w:pPr>
-      <w:r>
-        <w:rPr>
-          <w:rFonts w:ascii="Cambria" w:hAnsi="Cambria"/>
-          <w:noProof/>
-          <w:sz w:val="24"/>
-        </w:rPr>
-        <w:t>5.</w:t>
-      </w:r>
-      <w:r>
-        <w:rPr>
-          <w:rFonts w:ascii="Cambria" w:hAnsi="Cambria"/>
-          <w:noProof/>
-          <w:sz w:val="24"/>
-        </w:rPr>
-        <w:tab/>
-        <w:t xml:space="preserve">Allard, C., Doyon, M., Brown, C., Carpentier, A. C., Langlois, M.-F., and Hivert, M.-F. (2013). Lower leptin levels are associated with higher risk of weight gain over 2 years in healthy young adults. Appl. Physiol. Nutr. Metab. </w:t>
-      </w:r>
-      <w:r>
-        <w:rPr>
-          <w:rFonts w:ascii="Cambria" w:hAnsi="Cambria"/>
-          <w:i/>
-          <w:iCs/>
-          <w:noProof/>
-          <w:sz w:val="24"/>
-        </w:rPr>
-        <w:t>38</w:t>
-      </w:r>
-      <w:r>
-        <w:rPr>
-          <w:rFonts w:ascii="Cambria" w:hAnsi="Cambria"/>
-          <w:noProof/>
-          <w:sz w:val="24"/>
-        </w:rPr>
-        <w:t>, 280–5.</w:t>
-      </w:r>
-    </w:p>
-    <w:p>
-      <w:pPr>
-        <w:pStyle w:val="NormalWeb"/>
-        <w:ind w:left="640" w:hanging="640"/>
-        <w:divId w:val="605969418"/>
-        <w:rPr>
-          <w:rFonts w:ascii="Cambria" w:hAnsi="Cambria"/>
-          <w:noProof/>
-          <w:sz w:val="24"/>
-        </w:rPr>
-      </w:pPr>
-      <w:r>
-        <w:rPr>
-          <w:rFonts w:ascii="Cambria" w:hAnsi="Cambria"/>
-          <w:noProof/>
-          <w:sz w:val="24"/>
-        </w:rPr>
-        <w:t>6.</w:t>
-      </w:r>
-      <w:r>
-        <w:rPr>
-          <w:rFonts w:ascii="Cambria" w:hAnsi="Cambria"/>
-          <w:noProof/>
-          <w:sz w:val="24"/>
-        </w:rPr>
-        <w:tab/>
-        <w:t xml:space="preserve">Tanofsky-Kraff, M., Cohen, M. L., Yanovski, S. Z., Cox, C., Theim, K. R., Keil, M., Reynolds, J. C., and Yanovski, J. a (2006). A prospective study of psychological predictors of body fat gain among children at high risk for adult obesity. Pediatrics </w:t>
-      </w:r>
-      <w:r>
-        <w:rPr>
-          <w:rFonts w:ascii="Cambria" w:hAnsi="Cambria"/>
-          <w:i/>
-          <w:iCs/>
-          <w:noProof/>
-          <w:sz w:val="24"/>
-        </w:rPr>
-        <w:t>117</w:t>
-      </w:r>
-      <w:r>
-        <w:rPr>
-          <w:rFonts w:ascii="Cambria" w:hAnsi="Cambria"/>
-          <w:noProof/>
-          <w:sz w:val="24"/>
-        </w:rPr>
-        <w:t>, 1203–9.</w:t>
-      </w:r>
-    </w:p>
-    <w:p>
-      <w:pPr>
-        <w:pStyle w:val="NormalWeb"/>
-        <w:ind w:left="640" w:hanging="640"/>
-        <w:divId w:val="605969418"/>
-        <w:rPr>
-          <w:rFonts w:ascii="Cambria" w:hAnsi="Cambria"/>
-          <w:noProof/>
-          <w:sz w:val="24"/>
-        </w:rPr>
-      </w:pPr>
-      <w:r>
-        <w:rPr>
-          <w:rFonts w:ascii="Cambria" w:hAnsi="Cambria"/>
-          <w:noProof/>
-          <w:sz w:val="24"/>
-        </w:rPr>
-        <w:t>7.</w:t>
-      </w:r>
-      <w:r>
-        <w:rPr>
-          <w:rFonts w:ascii="Cambria" w:hAnsi="Cambria"/>
-          <w:noProof/>
-          <w:sz w:val="24"/>
-        </w:rPr>
-        <w:tab/>
-        <w:t xml:space="preserve">Bardone, A. M., Moffitt, T. E., Caspi, A., Dickson, N., Stanton, W. R., and Silva, P. A. (1998). Adult physical health outcomes of adolescent girls with conduct disorder, depression, and anxiety. J. Am. Acad. Child Adolesc. Psychiatry </w:t>
-      </w:r>
-      <w:r>
-        <w:rPr>
-          <w:rFonts w:ascii="Cambria" w:hAnsi="Cambria"/>
-          <w:i/>
-          <w:iCs/>
-          <w:noProof/>
-          <w:sz w:val="24"/>
-        </w:rPr>
-        <w:t>37</w:t>
-      </w:r>
-      <w:r>
-        <w:rPr>
-          <w:rFonts w:ascii="Cambria" w:hAnsi="Cambria"/>
-          <w:noProof/>
-          <w:sz w:val="24"/>
-        </w:rPr>
-        <w:t>, 594–601.</w:t>
-      </w:r>
-    </w:p>
-    <w:p>
-      <w:pPr>
-        <w:pStyle w:val="NormalWeb"/>
-        <w:ind w:left="640" w:hanging="640"/>
-        <w:divId w:val="605969418"/>
-        <w:rPr>
-          <w:rFonts w:ascii="Cambria" w:hAnsi="Cambria"/>
-          <w:noProof/>
-          <w:sz w:val="24"/>
-        </w:rPr>
-      </w:pPr>
-      <w:r>
-        <w:rPr>
-          <w:rFonts w:ascii="Cambria" w:hAnsi="Cambria"/>
-          <w:noProof/>
-          <w:sz w:val="24"/>
-        </w:rPr>
-        <w:t>8.</w:t>
-      </w:r>
-      <w:r>
-        <w:rPr>
-          <w:rFonts w:ascii="Cambria" w:hAnsi="Cambria"/>
-          <w:noProof/>
-          <w:sz w:val="24"/>
-        </w:rPr>
-        <w:tab/>
-        <w:t xml:space="preserve">Taft, R. A., Davisson, M., and Wiles, M. V (2006). Know thy mouse. Trends Genet. </w:t>
-      </w:r>
-      <w:r>
-        <w:rPr>
-          <w:rFonts w:ascii="Cambria" w:hAnsi="Cambria"/>
-          <w:i/>
-          <w:iCs/>
-          <w:noProof/>
-          <w:sz w:val="24"/>
-        </w:rPr>
-        <w:t>22</w:t>
-      </w:r>
-      <w:r>
-        <w:rPr>
-          <w:rFonts w:ascii="Cambria" w:hAnsi="Cambria"/>
-          <w:noProof/>
-          <w:sz w:val="24"/>
-        </w:rPr>
-        <w:t>, 649–53.</w:t>
-      </w:r>
-    </w:p>
-    <w:p>
-      <w:pPr>
-        <w:pStyle w:val="NormalWeb"/>
-        <w:ind w:left="640" w:hanging="640"/>
-        <w:divId w:val="605969418"/>
-        <w:rPr>
-          <w:rFonts w:ascii="Cambria" w:hAnsi="Cambria"/>
-          <w:noProof/>
-          <w:sz w:val="24"/>
-        </w:rPr>
-      </w:pPr>
-      <w:r>
-        <w:rPr>
-          <w:rFonts w:ascii="Cambria" w:hAnsi="Cambria"/>
-          <w:noProof/>
-          <w:sz w:val="24"/>
-        </w:rPr>
-        <w:t>9.</w:t>
-      </w:r>
-      <w:r>
-        <w:rPr>
-          <w:rFonts w:ascii="Cambria" w:hAnsi="Cambria"/>
-          <w:noProof/>
-          <w:sz w:val="24"/>
-        </w:rPr>
-        <w:tab/>
-        <w:t>Jackson Laboratories (2014). Patented Genetic Stability Program. Available at: http://jaxmice.jax.org/genetichealth/stability.html [Accessed April 28, 2014].</w:t>
-      </w:r>
-    </w:p>
-    <w:p>
-      <w:pPr>
-        <w:pStyle w:val="NormalWeb"/>
-        <w:ind w:left="640" w:hanging="640"/>
-        <w:divId w:val="605969418"/>
-        <w:rPr>
-          <w:rFonts w:ascii="Cambria" w:hAnsi="Cambria"/>
-          <w:noProof/>
-          <w:sz w:val="24"/>
-        </w:rPr>
-      </w:pPr>
-      <w:r>
-        <w:rPr>
-          <w:rFonts w:ascii="Cambria" w:hAnsi="Cambria"/>
-          <w:noProof/>
-          <w:sz w:val="24"/>
-        </w:rPr>
-        <w:t>10.</w:t>
-      </w:r>
-      <w:r>
-        <w:rPr>
-          <w:rFonts w:ascii="Cambria" w:hAnsi="Cambria"/>
-          <w:noProof/>
-          <w:sz w:val="24"/>
-        </w:rPr>
-        <w:tab/>
-        <w:t xml:space="preserve">Koza, R. A., Nikonova, L., Hogan, J., Rim, J., Mendoza, T., Faulk, C., Skaf, J., and Kozak, L. P. (2006). Changes in gene expression foreshadow diet-induced obesity in genetically identical mice. PLoS Genet. </w:t>
-      </w:r>
-      <w:r>
-        <w:rPr>
-          <w:rFonts w:ascii="Cambria" w:hAnsi="Cambria"/>
-          <w:i/>
-          <w:iCs/>
-          <w:noProof/>
-          <w:sz w:val="24"/>
-        </w:rPr>
-        <w:t>2</w:t>
-      </w:r>
-      <w:r>
-        <w:rPr>
-          <w:rFonts w:ascii="Cambria" w:hAnsi="Cambria"/>
-          <w:noProof/>
-          <w:sz w:val="24"/>
-        </w:rPr>
-        <w:t>, e81.</w:t>
-      </w:r>
-    </w:p>
-    <w:p>
-      <w:pPr>
-        <w:pStyle w:val="NormalWeb"/>
-        <w:ind w:left="640" w:hanging="640"/>
-        <w:divId w:val="605969418"/>
-        <w:rPr>
-          <w:rFonts w:ascii="Cambria" w:hAnsi="Cambria"/>
-          <w:noProof/>
-          <w:sz w:val="24"/>
-        </w:rPr>
-      </w:pPr>
-      <w:r>
-        <w:rPr>
-          <w:rFonts w:ascii="Cambria" w:hAnsi="Cambria"/>
-          <w:noProof/>
-          <w:sz w:val="24"/>
-        </w:rPr>
-        <w:t>11.</w:t>
-      </w:r>
-      <w:r>
-        <w:rPr>
-          <w:rFonts w:ascii="Cambria" w:hAnsi="Cambria"/>
-          <w:noProof/>
-          <w:sz w:val="24"/>
-        </w:rPr>
-        <w:tab/>
-        <w:t>R Development Core Team, and R Core Team (2011). R: A language and environment for statistical computing.</w:t>
-      </w:r>
-    </w:p>
-    <w:p>
-      <w:pPr>
-        <w:pStyle w:val="NormalWeb"/>
-        <w:ind w:left="640" w:hanging="640"/>
-        <w:divId w:val="605969418"/>
-        <w:rPr>
-          <w:rFonts w:ascii="Cambria" w:hAnsi="Cambria"/>
-          <w:noProof/>
-          <w:sz w:val="24"/>
-        </w:rPr>
-      </w:pPr>
-      <w:r>
-        <w:rPr>
-          <w:rFonts w:ascii="Cambria" w:hAnsi="Cambria"/>
-          <w:noProof/>
-          <w:sz w:val="24"/>
-        </w:rPr>
-        <w:t>12.</w:t>
-      </w:r>
-      <w:r>
-        <w:rPr>
-          <w:rFonts w:ascii="Cambria" w:hAnsi="Cambria"/>
-          <w:noProof/>
-          <w:sz w:val="24"/>
-        </w:rPr>
-        <w:tab/>
-        <w:t>Bates, D., Maechler, M., Bolker, B., and Walker, S. (2014). lme4: Linear mixed-effects models using Eigen and S4.</w:t>
-      </w:r>
-    </w:p>
-    <w:p>
-      <w:pPr>
-        <w:pStyle w:val="NormalWeb"/>
-        <w:ind w:left="640" w:hanging="640"/>
-        <w:divId w:val="605969418"/>
-        <w:rPr>
-          <w:rFonts w:ascii="Cambria" w:hAnsi="Cambria"/>
-          <w:noProof/>
-          <w:sz w:val="24"/>
-        </w:rPr>
-      </w:pPr>
-      <w:r>
-        <w:rPr>
-          <w:rFonts w:ascii="Cambria" w:hAnsi="Cambria"/>
-          <w:noProof/>
-          <w:sz w:val="24"/>
-        </w:rPr>
-        <w:t>13.</w:t>
-      </w:r>
-      <w:r>
-        <w:rPr>
-          <w:rFonts w:ascii="Cambria" w:hAnsi="Cambria"/>
-          <w:noProof/>
-          <w:sz w:val="24"/>
-        </w:rPr>
-        <w:tab/>
-        <w:t xml:space="preserve">Hothorn, T., Bretz, F., and Westfall, P. (2008). Simultaneous Inference in General Parametric Models. Biometrical J. </w:t>
-      </w:r>
-      <w:r>
-        <w:rPr>
-          <w:rFonts w:ascii="Cambria" w:hAnsi="Cambria"/>
-          <w:i/>
-          <w:iCs/>
-          <w:noProof/>
-          <w:sz w:val="24"/>
-        </w:rPr>
-        <w:t>50</w:t>
-      </w:r>
-      <w:r>
-        <w:rPr>
-          <w:rFonts w:ascii="Cambria" w:hAnsi="Cambria"/>
-          <w:noProof/>
-          <w:sz w:val="24"/>
-        </w:rPr>
-        <w:t>, 346–363.</w:t>
-      </w:r>
-    </w:p>
-    <w:p>
-      <w:pPr>
-        <w:pStyle w:val="NormalWeb"/>
-        <w:ind w:left="640" w:hanging="640"/>
-        <w:divId w:val="605969418"/>
-        <w:rPr>
-          <w:rFonts w:ascii="Cambria" w:hAnsi="Cambria"/>
-          <w:noProof/>
-          <w:sz w:val="24"/>
-        </w:rPr>
-      </w:pPr>
-      <w:r>
-        <w:rPr>
-          <w:rFonts w:ascii="Cambria" w:hAnsi="Cambria"/>
-          <w:noProof/>
-          <w:sz w:val="24"/>
-        </w:rPr>
-        <w:t>14.</w:t>
-      </w:r>
-      <w:r>
-        <w:rPr>
-          <w:rFonts w:ascii="Cambria" w:hAnsi="Cambria"/>
-          <w:noProof/>
-          <w:sz w:val="24"/>
-        </w:rPr>
-        <w:tab/>
-        <w:t>Gastwirth, J. L., Gel, Y. R., Hui, W. L. W., Lyubchich, V., Miao, W., and Noguchi, K. (2013). lawstat: An R package for biostatistics, public policy, and law.</w:t>
-      </w:r>
-    </w:p>
-    <w:p>
-      <w:pPr>
-        <w:pStyle w:val="NormalWeb"/>
-        <w:ind w:left="640" w:hanging="640"/>
-        <w:divId w:val="605969418"/>
-        <w:rPr>
-          <w:rFonts w:ascii="Cambria" w:hAnsi="Cambria"/>
-          <w:noProof/>
-          <w:sz w:val="24"/>
-        </w:rPr>
-      </w:pPr>
-      <w:r>
-        <w:rPr>
-          <w:rFonts w:ascii="Cambria" w:hAnsi="Cambria"/>
-          <w:noProof/>
-          <w:sz w:val="24"/>
-        </w:rPr>
-        <w:t>15.</w:t>
-      </w:r>
-      <w:r>
-        <w:rPr>
-          <w:rFonts w:ascii="Cambria" w:hAnsi="Cambria"/>
-          <w:noProof/>
-          <w:sz w:val="24"/>
-        </w:rPr>
-        <w:tab/>
-        <w:t xml:space="preserve">Brown, M. B., and Forsythe, A. B. (1974). Robust Tests for the Equality of Variances. J. Am. Stat. Assoc. </w:t>
-      </w:r>
-      <w:r>
-        <w:rPr>
-          <w:rFonts w:ascii="Cambria" w:hAnsi="Cambria"/>
-          <w:i/>
-          <w:iCs/>
-          <w:noProof/>
-          <w:sz w:val="24"/>
-        </w:rPr>
-        <w:t>69</w:t>
-      </w:r>
-      <w:r>
-        <w:rPr>
-          <w:rFonts w:ascii="Cambria" w:hAnsi="Cambria"/>
-          <w:noProof/>
-          <w:sz w:val="24"/>
-        </w:rPr>
-        <w:t>, 364–367.</w:t>
-      </w:r>
-    </w:p>
-    <w:p>
-      <w:pPr>
-        <w:pStyle w:val="NormalWeb"/>
-        <w:ind w:left="640" w:hanging="640"/>
-        <w:divId w:val="605969418"/>
-        <w:rPr>
-          <w:rFonts w:ascii="Cambria" w:hAnsi="Cambria"/>
-          <w:noProof/>
-          <w:sz w:val="24"/>
-        </w:rPr>
-      </w:pPr>
-      <w:r>
-        <w:rPr>
-          <w:rFonts w:ascii="Cambria" w:hAnsi="Cambria"/>
-          <w:noProof/>
-          <w:sz w:val="24"/>
-        </w:rPr>
-        <w:t>16.</w:t>
-      </w:r>
-      <w:r>
-        <w:rPr>
-          <w:rFonts w:ascii="Cambria" w:hAnsi="Cambria"/>
-          <w:noProof/>
-          <w:sz w:val="24"/>
-        </w:rPr>
-        <w:tab/>
-        <w:t xml:space="preserve">Benjamini, Y., and Hochberg, Y. (1995). Controlling the False Discovery Rate: A Practical and Powerful Approach to Multiple Testing. J. R. Stat. Soc. Ser. B </w:t>
-      </w:r>
-      <w:r>
-        <w:rPr>
-          <w:rFonts w:ascii="Cambria" w:hAnsi="Cambria"/>
-          <w:i/>
-          <w:iCs/>
-          <w:noProof/>
-          <w:sz w:val="24"/>
-        </w:rPr>
-        <w:t>57</w:t>
-      </w:r>
-      <w:r>
-        <w:rPr>
-          <w:rFonts w:ascii="Cambria" w:hAnsi="Cambria"/>
-          <w:noProof/>
-          <w:sz w:val="24"/>
-        </w:rPr>
-        <w:t>, 289–300.</w:t>
-      </w:r>
-    </w:p>
-    <w:p>
-      <w:pPr>
-        <w:pStyle w:val="NormalWeb"/>
-        <w:ind w:left="640" w:hanging="640"/>
-        <w:divId w:val="605969418"/>
-        <w:rPr>
-          <w:rFonts w:ascii="Cambria" w:hAnsi="Cambria"/>
-          <w:noProof/>
-          <w:sz w:val="24"/>
-        </w:rPr>
-      </w:pPr>
-      <w:r>
-        <w:rPr>
-          <w:rFonts w:ascii="Cambria" w:hAnsi="Cambria"/>
-          <w:noProof/>
-          <w:sz w:val="24"/>
-        </w:rPr>
-        <w:t>17.</w:t>
-      </w:r>
-      <w:r>
-        <w:rPr>
-          <w:rFonts w:ascii="Cambria" w:hAnsi="Cambria"/>
-          <w:noProof/>
-          <w:sz w:val="24"/>
-        </w:rPr>
-        <w:tab/>
-        <w:t xml:space="preserve">Steppan, C. M., Bailey, S. T., Bhat, S., Brown, E. J., Banerjee, R. R., Wright, C. M., Patel, H. R., Ahima, R. S., and Lazar, M. a (2001). The hormone resistin links obesity to diabetes. Nature </w:t>
-      </w:r>
-      <w:r>
-        <w:rPr>
-          <w:rFonts w:ascii="Cambria" w:hAnsi="Cambria"/>
-          <w:i/>
-          <w:iCs/>
-          <w:noProof/>
-          <w:sz w:val="24"/>
-        </w:rPr>
-        <w:t>409</w:t>
-      </w:r>
-      <w:r>
-        <w:rPr>
-          <w:rFonts w:ascii="Cambria" w:hAnsi="Cambria"/>
-          <w:noProof/>
-          <w:sz w:val="24"/>
-        </w:rPr>
-        <w:t>, 307–12.</w:t>
-      </w:r>
-    </w:p>
-    <w:p>
-      <w:pPr>
-        <w:pStyle w:val="NormalWeb"/>
-        <w:ind w:left="640" w:hanging="640"/>
-        <w:divId w:val="605969418"/>
-        <w:rPr>
-          <w:rFonts w:ascii="Cambria" w:hAnsi="Cambria"/>
-          <w:noProof/>
-          <w:sz w:val="24"/>
-        </w:rPr>
-      </w:pPr>
-      <w:r>
-        <w:rPr>
-          <w:rFonts w:ascii="Cambria" w:hAnsi="Cambria"/>
-          <w:noProof/>
-          <w:sz w:val="24"/>
-        </w:rPr>
-        <w:t>18.</w:t>
-      </w:r>
-      <w:r>
-        <w:rPr>
-          <w:rFonts w:ascii="Cambria" w:hAnsi="Cambria"/>
-          <w:noProof/>
-          <w:sz w:val="24"/>
-        </w:rPr>
-        <w:tab/>
-        <w:t xml:space="preserve">Frederich, R. C., Hamann, A., Anderson, S., Löllmann, B., Lowell, B. B., and Flier, J. S. (1995). Leptin levels reflect body lipid content in mice: evidence for diet-induced resistance to leptin action. Nat. Med. </w:t>
-      </w:r>
-      <w:r>
-        <w:rPr>
-          <w:rFonts w:ascii="Cambria" w:hAnsi="Cambria"/>
-          <w:i/>
-          <w:iCs/>
-          <w:noProof/>
-          <w:sz w:val="24"/>
-        </w:rPr>
-        <w:t>1</w:t>
-      </w:r>
-      <w:r>
-        <w:rPr>
-          <w:rFonts w:ascii="Cambria" w:hAnsi="Cambria"/>
-          <w:noProof/>
-          <w:sz w:val="24"/>
-        </w:rPr>
-        <w:t>, 1311–4.</w:t>
-      </w:r>
-    </w:p>
-    <w:p>
-      <w:pPr>
-        <w:pStyle w:val="NormalWeb"/>
-        <w:ind w:left="640" w:hanging="640"/>
-        <w:divId w:val="605969418"/>
-        <w:rPr>
-          <w:rFonts w:ascii="Cambria" w:hAnsi="Cambria"/>
-          <w:noProof/>
-          <w:sz w:val="24"/>
-        </w:rPr>
-      </w:pPr>
-      <w:r>
-        <w:rPr>
-          <w:rFonts w:ascii="Cambria" w:hAnsi="Cambria"/>
-          <w:noProof/>
-          <w:sz w:val="24"/>
-        </w:rPr>
-        <w:t>19.</w:t>
-      </w:r>
-      <w:r>
-        <w:rPr>
-          <w:rFonts w:ascii="Cambria" w:hAnsi="Cambria"/>
-          <w:noProof/>
-          <w:sz w:val="24"/>
-        </w:rPr>
-        <w:tab/>
-        <w:t xml:space="preserve">Ingalls, A. M., Dickie, M. M., and Snell, G. D. (1950). Obese, a new mutation in the house mouse. J. Hered. </w:t>
-      </w:r>
-      <w:r>
-        <w:rPr>
-          <w:rFonts w:ascii="Cambria" w:hAnsi="Cambria"/>
-          <w:i/>
-          <w:iCs/>
-          <w:noProof/>
-          <w:sz w:val="24"/>
-        </w:rPr>
-        <w:t>41</w:t>
-      </w:r>
-      <w:r>
-        <w:rPr>
-          <w:rFonts w:ascii="Cambria" w:hAnsi="Cambria"/>
-          <w:noProof/>
-          <w:sz w:val="24"/>
-        </w:rPr>
-        <w:t>, 317–8.</w:t>
-      </w:r>
-    </w:p>
-    <w:p>
-      <w:pPr>
-        <w:pStyle w:val="NormalWeb"/>
-        <w:ind w:left="640" w:hanging="640"/>
-        <w:divId w:val="605969418"/>
-        <w:rPr>
-          <w:rFonts w:ascii="Cambria" w:hAnsi="Cambria"/>
-          <w:noProof/>
-          <w:sz w:val="24"/>
-        </w:rPr>
-      </w:pPr>
-      <w:r>
-        <w:rPr>
-          <w:rFonts w:ascii="Cambria" w:hAnsi="Cambria"/>
-          <w:noProof/>
-          <w:sz w:val="24"/>
-        </w:rPr>
-        <w:t>20.</w:t>
-      </w:r>
-      <w:r>
-        <w:rPr>
-          <w:rFonts w:ascii="Cambria" w:hAnsi="Cambria"/>
-          <w:noProof/>
-          <w:sz w:val="24"/>
-        </w:rPr>
-        <w:tab/>
-        <w:t xml:space="preserve">Mistry, A. M., Swick, A. G., and Romsos, D. R. (1997). Leptin rapidly lowers food intake and elevates metabolic rates in lean and ob/ob mice. J. Nutr. </w:t>
-      </w:r>
-      <w:r>
-        <w:rPr>
-          <w:rFonts w:ascii="Cambria" w:hAnsi="Cambria"/>
-          <w:i/>
-          <w:iCs/>
-          <w:noProof/>
-          <w:sz w:val="24"/>
-        </w:rPr>
-        <w:t>127</w:t>
-      </w:r>
-      <w:r>
-        <w:rPr>
-          <w:rFonts w:ascii="Cambria" w:hAnsi="Cambria"/>
-          <w:noProof/>
-          <w:sz w:val="24"/>
-        </w:rPr>
-        <w:t>, 2065–72.</w:t>
-      </w:r>
-    </w:p>
-    <w:p>
-      <w:pPr>
-        <w:pStyle w:val="NormalWeb"/>
-        <w:ind w:left="640" w:hanging="640"/>
-        <w:divId w:val="605969418"/>
-        <w:rPr>
-          <w:rFonts w:ascii="Cambria" w:hAnsi="Cambria"/>
-          <w:noProof/>
-          <w:sz w:val="24"/>
-        </w:rPr>
-      </w:pPr>
-      <w:r>
-        <w:rPr>
-          <w:rFonts w:ascii="Cambria" w:hAnsi="Cambria"/>
-          <w:noProof/>
-          <w:sz w:val="24"/>
-        </w:rPr>
-        <w:t>21.</w:t>
-      </w:r>
-      <w:r>
-        <w:rPr>
-          <w:rFonts w:ascii="Cambria" w:hAnsi="Cambria"/>
-          <w:noProof/>
-          <w:sz w:val="24"/>
-        </w:rPr>
-        <w:tab/>
-        <w:t xml:space="preserve">Halaas, J., Gajiwala, K., Maffei, M., Cohen, S., Chait, B., Rabinowitz, D., Lallone, R., Burley, S., and Friedman, J. (1995). Weight-reducing effects of the plasma protein encoded by the obese gene. Science (80-. ). </w:t>
-      </w:r>
-      <w:r>
-        <w:rPr>
-          <w:rFonts w:ascii="Cambria" w:hAnsi="Cambria"/>
-          <w:i/>
-          <w:iCs/>
-          <w:noProof/>
-          <w:sz w:val="24"/>
-        </w:rPr>
-        <w:t>269</w:t>
-      </w:r>
-      <w:r>
-        <w:rPr>
-          <w:rFonts w:ascii="Cambria" w:hAnsi="Cambria"/>
-          <w:noProof/>
-          <w:sz w:val="24"/>
-        </w:rPr>
-        <w:t>, 543–546.</w:t>
-      </w:r>
-    </w:p>
-    <w:p>
-      <w:pPr>
-        <w:pStyle w:val="NormalWeb"/>
-        <w:ind w:left="640" w:hanging="640"/>
-        <w:divId w:val="605969418"/>
-        <w:rPr>
-          <w:rFonts w:ascii="Cambria" w:hAnsi="Cambria"/>
-          <w:noProof/>
-          <w:sz w:val="24"/>
-        </w:rPr>
-      </w:pPr>
-      <w:r>
-        <w:rPr>
-          <w:rFonts w:ascii="Cambria" w:hAnsi="Cambria"/>
-          <w:noProof/>
-          <w:sz w:val="24"/>
-        </w:rPr>
-        <w:t>22.</w:t>
-      </w:r>
-      <w:r>
-        <w:rPr>
-          <w:rFonts w:ascii="Cambria" w:hAnsi="Cambria"/>
-          <w:noProof/>
-          <w:sz w:val="24"/>
-        </w:rPr>
-        <w:tab/>
-        <w:t xml:space="preserve">Zhang, Y., Proenca, R., Maffei, M., Barone, M., Leopold, L., and Friedman, J. M. (1994). Positional cloning of the mouse obese gene and its human homologue. Nature </w:t>
-      </w:r>
-      <w:r>
-        <w:rPr>
-          <w:rFonts w:ascii="Cambria" w:hAnsi="Cambria"/>
-          <w:i/>
-          <w:iCs/>
-          <w:noProof/>
-          <w:sz w:val="24"/>
-        </w:rPr>
-        <w:t>372</w:t>
-      </w:r>
-      <w:r>
-        <w:rPr>
-          <w:rFonts w:ascii="Cambria" w:hAnsi="Cambria"/>
-          <w:noProof/>
-          <w:sz w:val="24"/>
-        </w:rPr>
-        <w:t>, 425–32.</w:t>
-      </w:r>
-    </w:p>
-    <w:p>
-      <w:pPr>
-        <w:pStyle w:val="NormalWeb"/>
-        <w:ind w:left="640" w:hanging="640"/>
-        <w:divId w:val="605969418"/>
-        <w:rPr>
-          <w:rFonts w:ascii="Cambria" w:hAnsi="Cambria"/>
-          <w:noProof/>
-          <w:sz w:val="24"/>
-        </w:rPr>
-      </w:pPr>
-      <w:r>
-        <w:rPr>
-          <w:rFonts w:ascii="Cambria" w:hAnsi="Cambria"/>
-          <w:noProof/>
-          <w:sz w:val="24"/>
-        </w:rPr>
-        <w:t>23.</w:t>
-      </w:r>
-      <w:r>
-        <w:rPr>
-          <w:rFonts w:ascii="Cambria" w:hAnsi="Cambria"/>
-          <w:noProof/>
-          <w:sz w:val="24"/>
-        </w:rPr>
-        <w:tab/>
-        <w:t xml:space="preserve">Yang, J., Loos, R. J. F., Powell, J. E., Medland, S. E., Speliotes, E. K., Chasman, D. I., Rose, L. M., Thorleifsson, G., Steinthorsdottir, V., Mägi, R., et al. (2012). FTO genotype is associated with phenotypic variability of body mass index. Nature </w:t>
-      </w:r>
-      <w:r>
-        <w:rPr>
-          <w:rFonts w:ascii="Cambria" w:hAnsi="Cambria"/>
-          <w:i/>
-          <w:iCs/>
-          <w:noProof/>
-          <w:sz w:val="24"/>
-        </w:rPr>
-        <w:t>490</w:t>
-      </w:r>
-      <w:r>
-        <w:rPr>
-          <w:rFonts w:ascii="Cambria" w:hAnsi="Cambria"/>
-          <w:noProof/>
-          <w:sz w:val="24"/>
-        </w:rPr>
-        <w:t>, 267–72.</w:t>
-      </w:r>
-    </w:p>
-    <w:p>
-      <w:pPr>
-        <w:pStyle w:val="NormalWeb"/>
-        <w:ind w:left="640" w:hanging="640"/>
-        <w:divId w:val="605969418"/>
-        <w:rPr>
-          <w:rFonts w:ascii="Cambria" w:hAnsi="Cambria"/>
-          <w:noProof/>
-          <w:sz w:val="24"/>
-        </w:rPr>
-      </w:pPr>
-      <w:r>
-        <w:rPr>
-          <w:rFonts w:ascii="Cambria" w:hAnsi="Cambria"/>
-          <w:noProof/>
-          <w:sz w:val="24"/>
-        </w:rPr>
-        <w:t>24.</w:t>
-      </w:r>
-      <w:r>
-        <w:rPr>
-          <w:rFonts w:ascii="Cambria" w:hAnsi="Cambria"/>
-          <w:noProof/>
-          <w:sz w:val="24"/>
-        </w:rPr>
-        <w:tab/>
-        <w:t xml:space="preserve">Ravussin, E., Pratley, R. E., Maffei, M., Wang, H., Friedman, J. M., Bennett, P. H., and Bogardus, C. (1997). Relatively low plasma leptin concentrations precede weight gain in Pima Indians. Nat. Med. </w:t>
-      </w:r>
-      <w:r>
-        <w:rPr>
-          <w:rFonts w:ascii="Cambria" w:hAnsi="Cambria"/>
-          <w:i/>
-          <w:iCs/>
-          <w:noProof/>
-          <w:sz w:val="24"/>
-        </w:rPr>
-        <w:t>3</w:t>
-      </w:r>
-      <w:r>
-        <w:rPr>
-          <w:rFonts w:ascii="Cambria" w:hAnsi="Cambria"/>
-          <w:noProof/>
-          <w:sz w:val="24"/>
-        </w:rPr>
-        <w:t>, 238–40.</w:t>
-      </w:r>
-    </w:p>
-    <w:p>
-      <w:pPr>
-        <w:pStyle w:val="NormalWeb"/>
-        <w:ind w:left="640" w:hanging="640"/>
-        <w:divId w:val="605969418"/>
-        <w:rPr>
-          <w:rFonts w:ascii="Cambria" w:hAnsi="Cambria"/>
-          <w:noProof/>
-          <w:sz w:val="24"/>
-        </w:rPr>
-      </w:pPr>
-      <w:r>
-        <w:rPr>
-          <w:rFonts w:ascii="Cambria" w:hAnsi="Cambria"/>
-          <w:noProof/>
-          <w:sz w:val="24"/>
-        </w:rPr>
-        <w:t>25.</w:t>
-      </w:r>
-      <w:r>
-        <w:rPr>
-          <w:rFonts w:ascii="Cambria" w:hAnsi="Cambria"/>
-          <w:noProof/>
-          <w:sz w:val="24"/>
-        </w:rPr>
-        <w:tab/>
-        <w:t xml:space="preserve">Speliotes, E. K., Willer, C. J., Berndt, S. I., Monda, K. L., Thorleifsson, G., Jackson, A. U., Allen, H. L., Lindgren, C. M., Luan, J., Mägi, R., et al. (2010). Association analyses of 249,796 individuals reveal 18 new loci associated with body mass index. Nat. Genet. </w:t>
-      </w:r>
-      <w:r>
-        <w:rPr>
-          <w:rFonts w:ascii="Cambria" w:hAnsi="Cambria"/>
-          <w:i/>
-          <w:iCs/>
-          <w:noProof/>
-          <w:sz w:val="24"/>
-        </w:rPr>
-        <w:t>42</w:t>
-      </w:r>
-      <w:r>
-        <w:rPr>
-          <w:rFonts w:ascii="Cambria" w:hAnsi="Cambria"/>
-          <w:noProof/>
-          <w:sz w:val="24"/>
-        </w:rPr>
-        <w:t>, 937–948.</w:t>
-      </w:r>
-    </w:p>
-    <w:p>
-      <w:pPr>
-        <w:pStyle w:val="NormalWeb"/>
-        <w:ind w:left="640" w:hanging="640"/>
-        <w:divId w:val="605969418"/>
-        <w:rPr>
-          <w:rFonts w:ascii="Cambria" w:hAnsi="Cambria"/>
-          <w:noProof/>
-          <w:sz w:val="24"/>
-        </w:rPr>
-      </w:pPr>
-      <w:r>
-        <w:rPr>
-          <w:rFonts w:ascii="Cambria" w:hAnsi="Cambria"/>
-          <w:noProof/>
-          <w:sz w:val="24"/>
-        </w:rPr>
-        <w:t>26.</w:t>
-      </w:r>
-      <w:r>
-        <w:rPr>
-          <w:rFonts w:ascii="Cambria" w:hAnsi="Cambria"/>
-          <w:noProof/>
-          <w:sz w:val="24"/>
-        </w:rPr>
-        <w:tab/>
-        <w:t xml:space="preserve">Bogardus, C. (2009). Missing heritability and GWAS utility. Obesity (Silver Spring). </w:t>
-      </w:r>
-      <w:r>
-        <w:rPr>
-          <w:rFonts w:ascii="Cambria" w:hAnsi="Cambria"/>
-          <w:i/>
-          <w:iCs/>
-          <w:noProof/>
-          <w:sz w:val="24"/>
-        </w:rPr>
-        <w:t>17</w:t>
-      </w:r>
-      <w:r>
-        <w:rPr>
-          <w:rFonts w:ascii="Cambria" w:hAnsi="Cambria"/>
-          <w:noProof/>
-          <w:sz w:val="24"/>
-        </w:rPr>
-        <w:t>, 209–10.</w:t>
-      </w:r>
-    </w:p>
-    <w:p>
-      <w:pPr>
-        <w:pStyle w:val="NormalWeb"/>
-        <w:ind w:left="640" w:hanging="640"/>
-        <w:divId w:val="605969418"/>
-        <w:rPr>
-          <w:rFonts w:ascii="Cambria" w:hAnsi="Cambria"/>
-          <w:noProof/>
-          <w:sz w:val="24"/>
-        </w:rPr>
-      </w:pPr>
-      <w:r>
-        <w:rPr>
-          <w:rFonts w:ascii="Cambria" w:hAnsi="Cambria"/>
-          <w:noProof/>
-          <w:sz w:val="24"/>
-        </w:rPr>
-        <w:t>27.</w:t>
-      </w:r>
-      <w:r>
-        <w:rPr>
-          <w:rFonts w:ascii="Cambria" w:hAnsi="Cambria"/>
-          <w:noProof/>
-          <w:sz w:val="24"/>
-        </w:rPr>
-        <w:tab/>
-        <w:t xml:space="preserve">Loos, R. J. F. (2012). Genetic determinants of common obesity and their value in prediction. Best Pract. Res. Clin. Endocrinol. Metab. </w:t>
-      </w:r>
-      <w:r>
-        <w:rPr>
-          <w:rFonts w:ascii="Cambria" w:hAnsi="Cambria"/>
-          <w:i/>
-          <w:iCs/>
-          <w:noProof/>
-          <w:sz w:val="24"/>
-        </w:rPr>
-        <w:t>26</w:t>
-      </w:r>
-      <w:r>
-        <w:rPr>
-          <w:rFonts w:ascii="Cambria" w:hAnsi="Cambria"/>
-          <w:noProof/>
-          <w:sz w:val="24"/>
-        </w:rPr>
-        <w:t>, 211–26.</w:t>
-      </w:r>
-    </w:p>
-    <w:p>
-      <w:pPr>
-        <w:pStyle w:val="NormalWeb"/>
-        <w:ind w:left="640" w:hanging="640"/>
-        <w:divId w:val="605969418"/>
-        <w:rPr>
-          <w:rFonts w:ascii="Cambria" w:hAnsi="Cambria"/>
-          <w:noProof/>
-          <w:sz w:val="24"/>
-        </w:rPr>
-      </w:pPr>
-      <w:r>
-        <w:rPr>
-          <w:rFonts w:ascii="Cambria" w:hAnsi="Cambria"/>
-          <w:noProof/>
-          <w:sz w:val="24"/>
-        </w:rPr>
-        <w:t>28.</w:t>
-      </w:r>
-      <w:r>
-        <w:rPr>
-          <w:rFonts w:ascii="Cambria" w:hAnsi="Cambria"/>
-          <w:noProof/>
-          <w:sz w:val="24"/>
-        </w:rPr>
-        <w:tab/>
-        <w:t xml:space="preserve">Griffiths, M., Payne, P. ., Rivers, J. P. ., Cox, M., and Stunkard, A. . (1990). Metabolic rate and physical development in children at risk of obesity. Lancet </w:t>
-      </w:r>
-      <w:r>
-        <w:rPr>
-          <w:rFonts w:ascii="Cambria" w:hAnsi="Cambria"/>
-          <w:i/>
-          <w:iCs/>
-          <w:noProof/>
-          <w:sz w:val="24"/>
-        </w:rPr>
-        <w:t>336</w:t>
-      </w:r>
-      <w:r>
-        <w:rPr>
-          <w:rFonts w:ascii="Cambria" w:hAnsi="Cambria"/>
-          <w:noProof/>
-          <w:sz w:val="24"/>
-        </w:rPr>
-        <w:t>, 76–78.</w:t>
-      </w:r>
-    </w:p>
-    <w:p>
-      <w:pPr>
-        <w:pStyle w:val="NormalWeb"/>
-        <w:ind w:left="640" w:hanging="640"/>
-        <w:divId w:val="605969418"/>
-        <w:rPr>
-          <w:rFonts w:ascii="Cambria" w:hAnsi="Cambria"/>
-          <w:noProof/>
-          <w:sz w:val="24"/>
-        </w:rPr>
-      </w:pPr>
-      <w:r>
-        <w:rPr>
-          <w:rFonts w:ascii="Cambria" w:hAnsi="Cambria"/>
-          <w:noProof/>
-          <w:sz w:val="24"/>
-        </w:rPr>
-        <w:t>29.</w:t>
-      </w:r>
-      <w:r>
-        <w:rPr>
-          <w:rFonts w:ascii="Cambria" w:hAnsi="Cambria"/>
-          <w:noProof/>
-          <w:sz w:val="24"/>
-        </w:rPr>
-        <w:tab/>
-        <w:t xml:space="preserve">Roberts, S. B., Savage, J., Coward, W. A., Chew, B., and Lucas, A. (1988). Energy expenditure and intake in infants born to lean and overweight mothers. N. Engl. J. Med. </w:t>
-      </w:r>
-      <w:r>
-        <w:rPr>
-          <w:rFonts w:ascii="Cambria" w:hAnsi="Cambria"/>
-          <w:i/>
-          <w:iCs/>
-          <w:noProof/>
-          <w:sz w:val="24"/>
-        </w:rPr>
-        <w:t>318</w:t>
-      </w:r>
-      <w:r>
-        <w:rPr>
-          <w:rFonts w:ascii="Cambria" w:hAnsi="Cambria"/>
-          <w:noProof/>
-          <w:sz w:val="24"/>
-        </w:rPr>
-        <w:t>, 461–6.</w:t>
-      </w:r>
-    </w:p>
-    <w:p>
-      <w:pPr>
-        <w:pStyle w:val="NormalWeb"/>
-        <w:ind w:left="640" w:hanging="640"/>
-        <w:divId w:val="605969418"/>
-        <w:rPr>
-          <w:rFonts w:ascii="Cambria" w:hAnsi="Cambria"/>
-          <w:noProof/>
-          <w:sz w:val="24"/>
-        </w:rPr>
-      </w:pPr>
-      <w:r>
-        <w:rPr>
-          <w:rFonts w:ascii="Cambria" w:hAnsi="Cambria"/>
-          <w:noProof/>
-          <w:sz w:val="24"/>
-        </w:rPr>
-        <w:t>30.</w:t>
-      </w:r>
-      <w:r>
-        <w:rPr>
-          <w:rFonts w:ascii="Cambria" w:hAnsi="Cambria"/>
-          <w:noProof/>
-          <w:sz w:val="24"/>
-        </w:rPr>
-        <w:tab/>
-        <w:t xml:space="preserve">Leibel, R. L., Rosenbaum, M., and Hirsch, J. (1995). Changes in energy expenditure resulting from altered body weight. N. Engl. J. Med. </w:t>
-      </w:r>
-      <w:r>
-        <w:rPr>
-          <w:rFonts w:ascii="Cambria" w:hAnsi="Cambria"/>
-          <w:i/>
-          <w:iCs/>
-          <w:noProof/>
-          <w:sz w:val="24"/>
-        </w:rPr>
-        <w:t>332</w:t>
-      </w:r>
-      <w:r>
-        <w:rPr>
-          <w:rFonts w:ascii="Cambria" w:hAnsi="Cambria"/>
-          <w:noProof/>
-          <w:sz w:val="24"/>
-        </w:rPr>
-        <w:t>, 621–8.</w:t>
-      </w:r>
-    </w:p>
-    <w:p>
-      <w:pPr>
-        <w:pStyle w:val="NormalWeb"/>
-        <w:ind w:left="640" w:hanging="640"/>
-        <w:divId w:val="605969418"/>
-        <w:rPr>
-          <w:rFonts w:ascii="Cambria" w:hAnsi="Cambria"/>
-          <w:noProof/>
-          <w:sz w:val="24"/>
-        </w:rPr>
-      </w:pPr>
-      <w:r>
-        <w:rPr>
-          <w:rFonts w:ascii="Cambria" w:hAnsi="Cambria"/>
-          <w:noProof/>
-          <w:sz w:val="24"/>
-        </w:rPr>
-        <w:t>31.</w:t>
-      </w:r>
-      <w:r>
-        <w:rPr>
-          <w:rFonts w:ascii="Cambria" w:hAnsi="Cambria"/>
-          <w:noProof/>
-          <w:sz w:val="24"/>
-        </w:rPr>
-        <w:tab/>
-        <w:t xml:space="preserve">Ravussin, E., Lillioja, S., Anderson, T. E., Christin, L., and Bogardus, C. (1986). Determinants of 24-hour energy expenditure in man. Methods and results using a respiratory chamber. J. Clin. Invest. </w:t>
-      </w:r>
-      <w:r>
-        <w:rPr>
-          <w:rFonts w:ascii="Cambria" w:hAnsi="Cambria"/>
-          <w:i/>
-          <w:iCs/>
-          <w:noProof/>
-          <w:sz w:val="24"/>
-        </w:rPr>
-        <w:t>78</w:t>
-      </w:r>
-      <w:r>
-        <w:rPr>
-          <w:rFonts w:ascii="Cambria" w:hAnsi="Cambria"/>
-          <w:noProof/>
-          <w:sz w:val="24"/>
-        </w:rPr>
-        <w:t xml:space="preserve">, 1568–78. </w:t>
-      </w:r>
-    </w:p>
-    <w:p>
-      <w:pPr>
-        <w:pStyle w:val="NormalWeb"/>
-        <w:ind w:left="640" w:hanging="640"/>
-        <w:divId w:val="992025481"/>
       </w:pPr>
       <w:r>
         <w:fldChar w:fldCharType="end"/>
@@ -6713,15 +6846,7 @@
         <w:t>cohorts</w:t>
       </w:r>
       <w:r>
-        <w:t xml:space="preserve"> treatment groups separated by diet. </w:t>
-      </w:r>
-      <w:bookmarkStart w:id="0" w:name="_GoBack"/>
-      <w:r>
-        <w:t>Food intake</w:t>
-      </w:r>
-      <w:bookmarkEnd w:id="0"/>
-      <w:r>
-        <w:t xml:space="preserve"> per diet over the length of the 12-week diet treatment measured in kcal</w:t>
+        <w:t xml:space="preserve"> treatment groups separated by diet. Food intake per diet over the length of the 12-week diet treatment measured in kcal</w:t>
       </w:r>
       <w:r>
         <w:t xml:space="preserve"> (D) or grams (E)</w:t>
@@ -8520,7 +8645,7 @@
 </file>
 
 <file path=customXml/itemProps1.xml><?xml version="1.0" encoding="utf-8"?>
-<ds:datastoreItem xmlns:ds="http://schemas.openxmlformats.org/officeDocument/2006/customXml" ds:itemID="{1E799F3B-EA3F-8946-B45E-C414351B1A1F}">
+<ds:datastoreItem xmlns:ds="http://schemas.openxmlformats.org/officeDocument/2006/customXml" ds:itemID="{D0438EB3-99FC-1B48-BB19-1DA4488AB566}">
   <ds:schemaRefs>
     <ds:schemaRef ds:uri="http://schemas.openxmlformats.org/officeDocument/2006/bibliography"/>
   </ds:schemaRefs>
@@ -8528,7 +8653,7 @@
 </file>
 
 <file path=customXml/itemProps2.xml><?xml version="1.0" encoding="utf-8"?>
-<ds:datastoreItem xmlns:ds="http://schemas.openxmlformats.org/officeDocument/2006/customXml" ds:itemID="{4CA0EF50-F9E2-E041-B937-CEED4CE7A731}">
+<ds:datastoreItem xmlns:ds="http://schemas.openxmlformats.org/officeDocument/2006/customXml" ds:itemID="{1D2127AA-5617-3744-B388-B2BDFC9FC187}">
   <ds:schemaRefs>
     <ds:schemaRef ds:uri="http://schemas.openxmlformats.org/officeDocument/2006/bibliography"/>
   </ds:schemaRefs>
@@ -8536,7 +8661,7 @@
 </file>
 
 <file path=customXml/itemProps3.xml><?xml version="1.0" encoding="utf-8"?>
-<ds:datastoreItem xmlns:ds="http://schemas.openxmlformats.org/officeDocument/2006/customXml" ds:itemID="{688C10FD-176D-0A48-B9A6-0E1B8CC4B6D8}">
+<ds:datastoreItem xmlns:ds="http://schemas.openxmlformats.org/officeDocument/2006/customXml" ds:itemID="{5AEEA79F-8D6D-F648-9AFE-3D0020ABFB8C}">
   <ds:schemaRefs>
     <ds:schemaRef ds:uri="http://schemas.openxmlformats.org/officeDocument/2006/bibliography"/>
   </ds:schemaRefs>
@@ -8544,7 +8669,7 @@
 </file>
 
 <file path=customXml/itemProps4.xml><?xml version="1.0" encoding="utf-8"?>
-<ds:datastoreItem xmlns:ds="http://schemas.openxmlformats.org/officeDocument/2006/customXml" ds:itemID="{EFBF1EC5-C748-C84E-AF9F-7D093F9A99C4}">
+<ds:datastoreItem xmlns:ds="http://schemas.openxmlformats.org/officeDocument/2006/customXml" ds:itemID="{A62660AC-E52E-4E41-BBCD-F67535F39BD3}">
   <ds:schemaRefs>
     <ds:schemaRef ds:uri="http://schemas.openxmlformats.org/officeDocument/2006/bibliography"/>
   </ds:schemaRefs>

</xml_diff>

<commit_message>
Updated manuscript for some typos
</commit_message>
<xml_diff>
--- a/publications/Manuscript.docx
+++ b/publications/Manuscript.docx
@@ -1252,6 +1252,18 @@
       <w:r>
         <w:t xml:space="preserve">in clean cages with unrestricted access to water.  Following the fast, blood glucose levels and weight measurements were taken. Following the completion of the 12-week experimental diet treatment, the same procedure was repeated. </w:t>
       </w:r>
+      <w:r>
+        <w:t xml:space="preserve"> For re-feeding experiments, the indicated food was re-administered to fasted animals for 6 hours </w:t>
+      </w:r>
+      <w:r>
+        <w:rPr>
+          <w:i/>
+        </w:rPr>
+        <w:t>ad libitum</w:t>
+      </w:r>
+      <w:r>
+        <w:t xml:space="preserve"> along with water.</w:t>
+      </w:r>
     </w:p>
     <w:p>
       <w:pPr>
@@ -2215,7 +2227,12 @@
         <w:t>2</w:t>
       </w:r>
       <w:r>
-        <w:t xml:space="preserve">A) and blood glucose levels (Supplementary Figure </w:t>
+        <w:t>A) and blood glucose level</w:t>
+      </w:r>
+      <w:bookmarkStart w:id="0" w:name="_GoBack"/>
+      <w:bookmarkEnd w:id="0"/>
+      <w:r>
+        <w:t xml:space="preserve">s (Supplementary Figure </w:t>
       </w:r>
       <w:r>
         <w:t>2</w:t>
@@ -2304,6 +2321,9 @@
       </w:r>
       <w:r>
         <w:t>.</w:t>
+      </w:r>
+      <w:r>
+        <w:t xml:space="preserve">  Based on these data, the hormonal responses in these 16h fasted mice appear normal.</w:t>
       </w:r>
     </w:p>
     <w:p>
@@ -4181,10 +4201,8 @@
         <w:t xml:space="preserve">We tested the effects of fairly prolonged food deprivation, as this duration will activate not only glucagon signaling, but also other catabolic signaling cascades including growth hormone and </w:t>
       </w:r>
       <w:r>
-        <w:t>glucocorticoids</w:t>
-      </w:r>
-      <w:bookmarkStart w:id="0" w:name="_GoBack"/>
-      <w:bookmarkEnd w:id="0"/>
+        <w:t>glucocorticoid</w:t>
+      </w:r>
       <w:r>
         <w:t xml:space="preserve"> </w:t>
       </w:r>
@@ -4207,13 +4225,7 @@
         <w:fldChar w:fldCharType="end"/>
       </w:r>
       <w:r>
-        <w:t>.  In this way, our protocol for food deprivation is likely to engage all of these pathways</w:t>
-      </w:r>
-      <w:r>
-        <w:t xml:space="preserve"> to defend body weight in the absence of food</w:t>
-      </w:r>
-      <w:r>
-        <w:t xml:space="preserve">.  </w:t>
+        <w:t xml:space="preserve">.  In this way, our protocol for food deprivation is likely to engage all of these pathways to defend body weight in the absence of food.  </w:t>
       </w:r>
       <w:r>
         <w:t xml:space="preserve">Of note it is interesting that fasting </w:t>
@@ -8645,7 +8657,7 @@
 </file>
 
 <file path=customXml/itemProps1.xml><?xml version="1.0" encoding="utf-8"?>
-<ds:datastoreItem xmlns:ds="http://schemas.openxmlformats.org/officeDocument/2006/customXml" ds:itemID="{D0438EB3-99FC-1B48-BB19-1DA4488AB566}">
+<ds:datastoreItem xmlns:ds="http://schemas.openxmlformats.org/officeDocument/2006/customXml" ds:itemID="{9AE4D6AC-1ABC-0141-BF09-24780E191F24}">
   <ds:schemaRefs>
     <ds:schemaRef ds:uri="http://schemas.openxmlformats.org/officeDocument/2006/bibliography"/>
   </ds:schemaRefs>
@@ -8653,7 +8665,7 @@
 </file>
 
 <file path=customXml/itemProps2.xml><?xml version="1.0" encoding="utf-8"?>
-<ds:datastoreItem xmlns:ds="http://schemas.openxmlformats.org/officeDocument/2006/customXml" ds:itemID="{1D2127AA-5617-3744-B388-B2BDFC9FC187}">
+<ds:datastoreItem xmlns:ds="http://schemas.openxmlformats.org/officeDocument/2006/customXml" ds:itemID="{727CE9D8-FAAF-5A40-85D0-C2D457FA1959}">
   <ds:schemaRefs>
     <ds:schemaRef ds:uri="http://schemas.openxmlformats.org/officeDocument/2006/bibliography"/>
   </ds:schemaRefs>
@@ -8661,7 +8673,7 @@
 </file>
 
 <file path=customXml/itemProps3.xml><?xml version="1.0" encoding="utf-8"?>
-<ds:datastoreItem xmlns:ds="http://schemas.openxmlformats.org/officeDocument/2006/customXml" ds:itemID="{5AEEA79F-8D6D-F648-9AFE-3D0020ABFB8C}">
+<ds:datastoreItem xmlns:ds="http://schemas.openxmlformats.org/officeDocument/2006/customXml" ds:itemID="{C4B0E627-7112-2544-8340-445350339A54}">
   <ds:schemaRefs>
     <ds:schemaRef ds:uri="http://schemas.openxmlformats.org/officeDocument/2006/bibliography"/>
   </ds:schemaRefs>
@@ -8669,7 +8681,7 @@
 </file>
 
 <file path=customXml/itemProps4.xml><?xml version="1.0" encoding="utf-8"?>
-<ds:datastoreItem xmlns:ds="http://schemas.openxmlformats.org/officeDocument/2006/customXml" ds:itemID="{A62660AC-E52E-4E41-BBCD-F67535F39BD3}">
+<ds:datastoreItem xmlns:ds="http://schemas.openxmlformats.org/officeDocument/2006/customXml" ds:itemID="{0E79162C-F4D3-864A-99FF-497509DBF5DF}">
   <ds:schemaRefs>
     <ds:schemaRef ds:uri="http://schemas.openxmlformats.org/officeDocument/2006/bibliography"/>
   </ds:schemaRefs>

</xml_diff>

<commit_message>
Discussed switch to Spearman's rho instead of Pearson's R for correlations.  Part of issue #11
</commit_message>
<xml_diff>
--- a/publications/Manuscript.docx
+++ b/publications/Manuscript.docx
@@ -445,7 +445,6 @@
         <w:spacing w:line="480" w:lineRule="auto"/>
       </w:pPr>
       <w:r>
-        <w:lastRenderedPageBreak/>
         <w:t>Introduction</w:t>
       </w:r>
     </w:p>
@@ -800,11 +799,7 @@
         <w:t>.  A previous</w:t>
       </w:r>
       <w:r>
-        <w:t xml:space="preserve"> study </w:t>
-      </w:r>
-      <w:r>
-        <w:lastRenderedPageBreak/>
-        <w:t xml:space="preserve">identified variable responses to weight gain in inbred C57BL/6J mice and suggested that this was established early in life, shortly after weaning </w:t>
+        <w:t xml:space="preserve"> study identified variable responses to weight gain in inbred C57BL/6J mice and suggested that this was established early in life, shortly after weaning </w:t>
       </w:r>
       <w:r>
         <w:fldChar w:fldCharType="begin" w:fldLock="1"/>
@@ -1090,11 +1085,7 @@
       </w:r>
       <w:proofErr w:type="gramStart"/>
       <w:r>
-        <w:t xml:space="preserve">All animal </w:t>
-      </w:r>
-      <w:r>
-        <w:lastRenderedPageBreak/>
-        <w:t xml:space="preserve">procedures were approved by </w:t>
+        <w:t xml:space="preserve">All animal procedures were approved by </w:t>
       </w:r>
       <w:r>
         <w:t>the Animal Care and Use Committee</w:t>
@@ -1276,7 +1267,6 @@
         <w:spacing w:line="480" w:lineRule="auto"/>
       </w:pPr>
       <w:r>
-        <w:lastRenderedPageBreak/>
         <w:t>Hormones and Glucose Measurements</w:t>
       </w:r>
     </w:p>
@@ -1530,7 +1520,6 @@
         <w:spacing w:line="480" w:lineRule="auto"/>
       </w:pPr>
       <w:r>
-        <w:lastRenderedPageBreak/>
         <w:t>To test for differences in the amount of variation between diets</w:t>
       </w:r>
       <w:r>
@@ -1578,7 +1567,38 @@
         <w:t>)</w:t>
       </w:r>
       <w:r>
-        <w:t xml:space="preserve">.  Correlations were tested by determining Pearson’s correlation coefficient and testing against the null hypothesis that r=0.  </w:t>
+        <w:t xml:space="preserve">.  </w:t>
+      </w:r>
+      <w:proofErr w:type="gramStart"/>
+      <w:r>
+        <w:t>Potential correlations</w:t>
+      </w:r>
+      <w:r>
+        <w:t xml:space="preserve"> were tested by determining </w:t>
+      </w:r>
+      <w:r>
+        <w:t>Spearman’s rho</w:t>
+      </w:r>
+      <w:r>
+        <w:t xml:space="preserve"> </w:t>
+      </w:r>
+      <w:r>
+        <w:t>after finding that both absolute and percent weight gain did not fit a normal distribution</w:t>
+      </w:r>
+      <w:proofErr w:type="gramEnd"/>
+      <w:r>
+        <w:t xml:space="preserve"> (Shapiro-</w:t>
+      </w:r>
+      <w:proofErr w:type="spellStart"/>
+      <w:r>
+        <w:t>Wilk</w:t>
+      </w:r>
+      <w:proofErr w:type="spellEnd"/>
+      <w:r>
+        <w:t xml:space="preserve"> test p&lt;0.05)</w:t>
+      </w:r>
+      <w:r>
+        <w:t xml:space="preserve">.  </w:t>
       </w:r>
       <w:r>
         <w:t>For potential</w:t>
@@ -1794,11 +1814,7 @@
         <w:t xml:space="preserve"> </w:t>
       </w:r>
       <w:r>
-        <w:t xml:space="preserve">for 12 </w:t>
-      </w:r>
-      <w:r>
-        <w:lastRenderedPageBreak/>
-        <w:t>weeks (see</w:t>
+        <w:t>for 12 weeks (see</w:t>
       </w:r>
       <w:r>
         <w:t xml:space="preserve"> Supplement</w:t>
@@ -2116,11 +2132,7 @@
         <w:t>also</w:t>
       </w:r>
       <w:r>
-        <w:t xml:space="preserve"> ate more grams of food </w:t>
-      </w:r>
-      <w:r>
-        <w:lastRenderedPageBreak/>
-        <w:t>(0.48g/mouse/</w:t>
+        <w:t xml:space="preserve"> ate more grams of food (0.48g/mouse/</w:t>
       </w:r>
       <w:r>
         <w:t>day</w:t>
@@ -2227,12 +2239,7 @@
         <w:t>2</w:t>
       </w:r>
       <w:r>
-        <w:t>A) and blood glucose level</w:t>
-      </w:r>
-      <w:bookmarkStart w:id="0" w:name="_GoBack"/>
-      <w:bookmarkEnd w:id="0"/>
-      <w:r>
-        <w:t xml:space="preserve">s (Supplementary Figure </w:t>
+        <w:t xml:space="preserve">A) and blood glucose levels (Supplementary Figure </w:t>
       </w:r>
       <w:r>
         <w:t>2</w:t>
@@ -2650,11 +2657,7 @@
         <w:t>in either of the</w:t>
       </w:r>
       <w:r>
-        <w:t xml:space="preserve"> two </w:t>
-      </w:r>
-      <w:r>
-        <w:lastRenderedPageBreak/>
-        <w:t xml:space="preserve">different </w:t>
+        <w:t xml:space="preserve"> two different </w:t>
       </w:r>
       <w:r>
         <w:t xml:space="preserve">genetic </w:t>
@@ -3012,7 +3015,6 @@
         <w:spacing w:line="480" w:lineRule="auto"/>
       </w:pPr>
       <w:r>
-        <w:lastRenderedPageBreak/>
         <w:t>One hypothesis i</w:t>
       </w:r>
       <w:r>
@@ -3340,11 +3342,7 @@
         <w:t>0.881</w:t>
       </w:r>
       <w:r>
-        <w:t xml:space="preserve">).  When we separated the mice by dietary treatment we observed a significant positive correlation between body weight and </w:t>
-      </w:r>
-      <w:r>
-        <w:lastRenderedPageBreak/>
-        <w:t>absolute weight loss in the HFD treated mice only (R</w:t>
+        <w:t>).  When we separated the mice by dietary treatment we observed a significant positive correlation between body weight and absolute weight loss in the HFD treated mice only (R</w:t>
       </w:r>
       <w:r>
         <w:rPr>
@@ -3708,7 +3706,6 @@
         <w:t xml:space="preserve"> </w:t>
       </w:r>
       <w:r>
-        <w:lastRenderedPageBreak/>
         <w:t>correlations be</w:t>
       </w:r>
       <w:r>
@@ -3980,377 +3977,429 @@
         <w:t>HFD</w:t>
       </w:r>
       <w:r>
+        <w:t xml:space="preserve">, the single nucleotide polymorphism located in the FTO gene led to not only weight gain, but also increased phenotypic variance </w:t>
+      </w:r>
+      <w:r>
+        <w:fldChar w:fldCharType="begin" w:fldLock="1"/>
+      </w:r>
+      <w:r>
+        <w:instrText>ADDIN CSL_CITATION { "citationItems" : [ { "id" : "ITEM-1", "itemData" : { "DOI" : "10.1038/nature11401", "ISSN" : "1476-4687", "PMID" : "22982992", "abstract" : "There is evidence across several species for genetic control of phenotypic variation of complex traits, such that the variance among phenotypes is genotype dependent. Understanding genetic control of variability is important in evolutionary biology, agricultural selection programmes and human medicine, yet for complex traits, no individual genetic variants associated with variance, as opposed to the mean, have been identified. Here we perform a meta-analysis of genome-wide association studies of phenotypic variation using \u223c170,000 samples on height and body mass index (BMI) in human populations. We report evidence that the single nucleotide polymorphism (SNP) rs7202116 at the FTO gene locus, which is known to be associated with obesity (as measured by mean BMI for each rs7202116 genotype), is also associated with phenotypic variability. We show that the results are not due to scale effects or other artefacts, and find no other experiment-wise significant evidence for effects on variability, either at loci other than FTO for BMI or at any locus for height. The difference in variance for BMI among individuals with opposite homozygous genotypes at the FTO locus is approximately 7%, corresponding to a difference of \u223c0.5 kilograms in the standard deviation of weight. Our results indicate that genetic variants can be discovered that are associated with variability, and that between-person variability in obesity can partly be explained by the genotype at the FTO locus. The results are consistent with reported FTO by environment interactions for BMI, possibly mediated by DNA methylation. Our BMI results for other SNPs and our height results for all SNPs suggest that most genetic variants, including those that influence mean height or mean BMI, are not associated with phenotypic variance, or that their effects on variability are too small to detect even with samples sizes greater than 100,000.", "author" : [ { "dropping-particle" : "", "family" : "Yang", "given" : "Jian", "non-dropping-particle" : "", "parse-names" : false, "suffix" : "" }, { "dropping-particle" : "", "family" : "Loos", "given" : "Ruth J. F.", "non-dropping-particle" : "", "parse-names" : false, "suffix" : "" }, { "dropping-particle" : "", "family" : "Powell", "given" : "Joseph E", "non-dropping-particle" : "", "parse-names" : false, "suffix" : "" }, { "dropping-particle" : "", "family" : "Medland", "given" : "Sarah E", "non-dropping-particle" : "", "parse-names" : false, "suffix" : "" }, { "dropping-particle" : "", "family" : "Speliotes", "given" : "Elizabeth K", "non-dropping-particle" : "", "parse-names" : false, "suffix" : "" }, { "dropping-particle" : "", "family" : "Chasman", "given" : "Daniel I", "non-dropping-particle" : "", "parse-names" : false, "suffix" : "" }, { "dropping-particle" : "", "family" : "Rose", "given" : "Lynda M", "non-dropping-particle" : "", "parse-names" : false, "suffix" : "" }, { "dropping-particle" : "", "family" : "Thorleifsson", "given" : "Gudmar", "non-dropping-particle" : "", "parse-names" : false, "suffix" : "" }, { "dropping-particle" : "", "family" : "Steinthorsdottir", "given" : "Valgerdur", "non-dropping-particle" : "", "parse-names" : false, "suffix" : "" }, { "dropping-particle" : "", "family" : "M\u00e4gi", "given" : "Reedik", "non-dropping-particle" : "", "parse-names" : false, "suffix" : "" }, { "dropping-particle" : "", "family" : "Waite", "given" : "Lindsay", "non-dropping-particle" : "", "parse-names" : false, "suffix" : "" }, { "dropping-particle" : "", "family" : "Smith", "given" : "Albert Vernon", "non-dropping-particle" : "", "parse-names" : false, "suffix" : "" }, { "dropping-particle" : "", "family" : "Yerges-Armstrong", "given" : "Laura M", "non-dropping-particle" : "", "parse-names" : false, "suffix" : "" }, { "dropping-particle" : "", "family" : "Monda", "given" : "Keri L", "non-dropping-particle" : "", "parse-names" : false, "suffix" : "" }, { "dropping-particle" : "", "family" : "Hadley", "given" : "David", "non-dropping-particle" : "", "parse-names" : false, "suffix" : "" }, { "dropping-particle" : "", "family" : "Mahajan", "given" : "Anubha", "non-dropping-particle" : "", "parse-names" : false, "suffix" : "" }, { "dropping-particle" : "", "family" : "Li", "given" : "Guo", "non-dropping-particle" : "", "parse-names" : false, "suffix" : "" }, { "dropping-particle" : "", "family" : "Kapur", "given" : "Karen", "non-dropping-particle" : "", "parse-names" : false, "suffix" : "" }, { "dropping-particle" : "", "family" : "Vitart", "given" : "Veronique", "non-dropping-particle" : "", "parse-names" : false, "suffix" : "" }, { "dropping-particle" : "", "family" : "Huffman", "given" : "Jennifer E", "non-dropping-particle" : "", "parse-names" : false, "suffix" : "" }, { "dropping-particle" : "", "family" : "Wang", "given" : "Sophie R", "non-dropping-particle" : "", "parse-names" : false, "suffix" : "" }, { "dropping-particle" : "", "family" : "Palmer", "given" : "Cameron", "non-dropping-particle" : "", "parse-names" : false, "suffix" : "" }, { "dropping-particle" : "", "family" : "Esko", "given" : "T\u00f5nu", "non-dropping-particle" : "", "parse-names" : false, "suffix" : "" }, { "dropping-particle" : "", "family" : "Fischer", "given" : "Krista", "non-dropping-particle" : "", "parse-names" : false, "suffix" : "" }, { "dropping-particle" : "", "family" : "Zhao", "given" : "Jing Hua", "non-dropping-particle" : "", "parse-names" : false, "suffix" : "" }, { "dropping-particle" : "", "family" : "Demirkan", "given" : "Ay\u015fe", "non-dropping-particle" : "", "parse-names" : false, "suffix" : "" }, { "dropping-particle" : "", "family" : "Isaacs", "given" : "Aaron", "non-dropping-particle" : "", "parse-names" : false, "suffix" : "" }, { "dropping-particle" : "", "family" : "Feitosa", "given" : "Mary F", "non-dropping-particle" : "", "parse-names" : false, "suffix" : "" }, { "dropping-particle" : "", "family" : "Luan", "given" : "Jian'an", "non-dropping-particle" : "", "parse-names" : false, "suffix" : "" }, { "dropping-particle" : "", "family" : "Heard-Costa", "given" : "Nancy L", "non-dropping-particle" : "", "parse-names" : false, "suffix" : "" }, { "dropping-particle" : "", "family" : "White", "given" : "Charles", "non-dropping-particle" : "", "parse-names" : false, "suffix" : "" }, { "dropping-particle" : "", "family" : "Jackson", "given" : "Anne U", "non-dropping-particle" : "", "parse-names" : false, "suffix" : "" }, { "dropping-particle" : "", "family" : "Preuss", "given" : "Michael", "non-dropping-particle" : "", "parse-names" : false, "suffix" : "" }, { "dropping-particle" : "", "family" : "Ziegler", "given" : "Andreas", "non-dropping-particle" : "", "parse-names" : false, "suffix" : "" }, { "dropping-particle" : "", "family" : "Eriksson", "given" : "Joel", "non-dropping-particle" : "", "parse-names" : false, "suffix" : "" }, { "dropping-particle" : "", "family" : "Kutalik", "given" : "Zolt\u00e1n", "non-dropping-particle" : "", "parse-names" : false, "suffix" : "" }, { "dropping-particle" : "", "family" : "Frau", "given" : "Francesca", "non-dropping-particle" : "", "parse-names" : false, "suffix" : "" }, { "dropping-particle" : "", "family" : "Nolte", "given" : "Ilja M", "non-dropping-particle" : "", "parse-names" : false, "suffix" : "" }, { "dropping-particle" : "V", "family" : "Vliet-Ostaptchouk", "given" : "Jana", "non-dropping-particle" : "Van", "parse-names" : false, "suffix" : "" }, { "dropping-particle" : "", "family" : "Hottenga", "given" : "Jouke-Jan", "non-dropping-particle" : "", "parse-names" : false, "suffix" : "" }, { "dropping-particle" : "", "family" : "Jacobs", "given" : "Kevin B", "non-dropping-particle" : "", "parse-names" : false, "suffix" : "" }, { "dropping-particle" : "", "family" : "Verweij", "given" : "Niek", "non-dropping-particle" : "", "parse-names" : false, "suffix" : "" }, { "dropping-particle" : "", "family" : "Goel", "given" : "Anuj", "non-dropping-particle" : "", "parse-names" : false, "suffix" : "" }, { "dropping-particle" : "", "family" : "Medina-Gomez", "given" : "Carolina", "non-dropping-particle" : "", "parse-names" : false, "suffix" : "" }, { "dropping-particle" : "", "family" : "Estrada", "given" : "Karol", "non-dropping-particle" : "", "parse-names" : false, "suffix" : "" }, { "dropping-particle" : "", "family" : "Bragg-Gresham", "given" : "Jennifer Lynn", "non-dropping-particle" : "", "parse-names" : false, "suffix" : "" }, { "dropping-particle" : "", "family" : "Sanna", "given" : "Serena", "non-dropping-particle" : "", "parse-names" : false, "suffix" : "" }, { "dropping-particle" : "", "family" : "Sidore", "given" : "Carlo", "non-dropping-particle" : "", "parse-names" : false, "suffix" : "" }, { "dropping-particle" : "", "family" : "Tyrer", "given" : "Jonathan", "non-dropping-particle" : "", "parse-names" : false, "suffix" : "" }, { "dropping-particle" : "", "family" : "Teumer", "given" : "Alexander", "non-dropping-particle" : "", "parse-names" : false, "suffix" : "" }, { "dropping-particle" : "", "family" : "Prokopenko", "given" : "Inga", "non-dropping-particle" : "", "parse-names" : false, "suffix" : "" }, { "dropping-particle" : "", "family" : "Mangino", "given" : "Massimo", "non-dropping-particle" : "", "parse-names" : false, "suffix" : "" }, { "dropping-particle" : "", "family" : "Lindgren", "given" : "Cecilia M", "non-dropping-particle" : "", "parse-names" : false, "suffix" : "" }, { "dropping-particle" : "", "family" : "Assimes", "given" : "Themistocles L", "non-dropping-particle" : "", "parse-names" : false, "suffix" : "" }, { "dropping-particle" : "", "family" : "Shuldiner", "given" : "Alan R", "non-dropping-particle" : "", "parse-names" : false, "suffix" : "" }, { "dropping-particle" : "", "family" : "Hui", "given" : "Jennie", "non-dropping-particle" : "", "parse-names" : false, "suffix" : "" }, { "dropping-particle" : "", "family" : "Beilby", "given" : "John P", "non-dropping-particle" : "", "parse-names" : false, "suffix" : "" }, { "dropping-particle" : "", "family" : "McArdle", "given" : "Wendy L", "non-dropping-particle" : "", "parse-names" : false, "suffix" : "" }, { "dropping-particle" : "", "family" : "Hall", "given" : "Per", "non-dropping-particle" : "", "parse-names" : false, "suffix" : "" }, { "dropping-particle" : "", "family" : "Haritunians", "given" : "Talin", "non-dropping-particle" : "", "parse-names" : false, "suffix" : "" }, { "dropping-particle" : "", "family" : "Zgaga", "given" : "Lina", "non-dropping-particle" : "", "parse-names" : false, "suffix" : "" }, { "dropping-particle" : "", "family" : "Kolcic", "given" : "Ivana", "non-dropping-particle" : "", "parse-names" : false, "suffix" : "" }, { "dropping-particle" : "", "family" : "Polasek", "given" : "Ozren", "non-dropping-particle" : "", "parse-names" : false, "suffix" : "" }, { "dropping-particle" : "", "family" : "Zemunik", "given" : "Tatijana", "non-dropping-particle" : "", "parse-names" : false, "suffix" : "" }, { "dropping-particle" : "", "family" : "Oostra", "given" : "Ben a", "non-dropping-particle" : "", "parse-names" : false, "suffix" : "" }, { "dropping-particle" : "", "family" : "Junttila", "given" : "M Juhani", "non-dropping-particle" : "", "parse-names" : false, "suffix" : "" }, { "dropping-particle" : "", "family" : "Gr\u00f6nberg", "given" : "Henrik", "non-dropping-particle" : "", "parse-names" : false, "suffix" : "" }, { "dropping-particle" : "", "family" : "Schreiber", "given" : "Stefan", "non-dropping-particle" : "", "parse-names" : false, "suffix" : "" }, { "dropping-particle" : "", "family" : "Peters", "given" : "Annette", "non-dropping-particle" : "", "parse-names" : false, "suffix" : "" }, { "dropping-particle" : "", "family" : "Hicks", "given" : "Andrew a", "non-dropping-particle" : "", "parse-names" : false, "suffix" : "" }, { "dropping-particle" : "", "family" : "Stephens", "given" : "Jonathan", "non-dropping-particle" : "", "parse-names" : false, "suffix" : "" }, { "dropping-particle" : "", "family" : "Foad", "given" : "Nicola S", "non-dropping-particle" : "", "parse-names" : false, "suffix" : "" }, { "dropping-particle" : "", "family" : "Laitinen", "given" : "Jaana", "non-dropping-particle" : "", "parse-names" : false, "suffix" : "" }, { "dropping-particle" : "", "family" : "Pouta", "given" : "Anneli", "non-dropping-particle" : "", "parse-names" : false, "suffix" : "" }, { "dropping-particle" : "", "family" : "Kaakinen", "given" : "Marika", "non-dropping-particle" : "", "parse-names" : false, "suffix" : "" }, { "dropping-particle" : "", "family" : "Willemsen", "given" : "Gonneke", "non-dropping-particle" : "", "parse-names" : false, "suffix" : "" }, { "dropping-particle" : "", "family" : "Vink", "given" : "Jacqueline M", "non-dropping-particle" : "", "parse-names" : false, "suffix" : "" }, { "dropping-particle" : "", "family" : "Wild", "given" : "Sarah H", "non-dropping-particle" : "", "parse-names" : false, "suffix" : "" }, { "dropping-particle" : "", "family" : "Navis", "given" : "Gerjan", "non-dropping-particle" : "", "parse-names" : false, "suffix" : "" }, { "dropping-particle" : "", "family" : "Asselbergs", "given" : "Folkert W", "non-dropping-particle" : "", "parse-names" : false, "suffix" : "" }, { "dropping-particle" : "", "family" : "Homuth", "given" : "Georg", "non-dropping-particle" : "", "parse-names" : false, "suffix" : "" }, { "dropping-particle" : "", "family" : "John", "given" : "Ulrich", "non-dropping-particle" : "", "parse-names" : false, "suffix" : "" }, { "dropping-particle" : "", "family" : "Iribarren", "given" : "Carlos", "non-dropping-particle" : "", "parse-names" : false, "suffix" : "" }, { "dropping-particle" : "", "family" : "Harris", "given" : "Tamara", "non-dropping-particle" : "", "parse-names" : false, "suffix" : "" }, { "dropping-particle" : "", "family" : "Launer", "given" : "Lenore", "non-dropping-particle" : "", "parse-names" : false, "suffix" : "" }, { "dropping-particle" : "", "family" : "Gudnason", "given" : "Vilmundur", "non-dropping-particle" : "", "parse-names" : false, "suffix" : "" }, { "dropping-particle" : "", "family" : "O'Connell", "given" : "Jeffrey R", "non-dropping-particle" : "", "parse-names" : false, "suffix" : "" }, { "dropping-particle" : "", "family" : "Boerwinkle", "given" : "Eric", "non-dropping-particle" : "", "parse-names" : false, "suffix" : "" }, { "dropping-particle" : "", "family" : "Cadby", "given" : "Gemma", "non-dropping-particle" : "", "parse-names" : false, "suffix" : "" }, { "dropping-particle" : "", "family" : "Palmer", "given" : "Lyle J", "non-dropping-particle" : "", "parse-names" : false, "suffix" : "" }, { "dropping-particle" : "", "family" : "James", "given" : "Alan L", "non-dropping-particle" : "", "parse-names" : false, "suffix" : "" }, { "dropping-particle" : "", "family" : "Musk", "given" : "Arthur W", "non-dropping-particle" : "", "parse-names" : false, "suffix" : "" }, { "dropping-particle" : "", "family" : "Ingelsson", "given" : "Erik", "non-dropping-particle" : "", "parse-names" : false, "suffix" : "" }, { "dropping-particle" : "", "family" : "Psaty", "given" : "Bruce M", "non-dropping-particle" : "", "parse-names" : false, "suffix" : "" }, { "dropping-particle" : "", "family" : "Beckmann", "given" : "Jacques S", "non-dropping-particle" : "", "parse-names" : false, "suffix" : "" }, { "dropping-particle" : "", "family" : "Waeber", "given" : "Gerard", "non-dropping-particle" : "", "parse-names" : false, "suffix" : "" }, { "dropping-particle" : "", "family" : "Vollenweider", "given" : "Peter", "non-dropping-particle" : "", "parse-names" : false, "suffix" : "" }, { "dropping-particle" : "", "family" : "Hayward", "given" : "Caroline", "non-dropping-particle" : "", "parse-names" : false, "suffix" : "" }, { "dropping-particle" : "", "family" : "Wright", "given" : "Alan F", "non-dropping-particle" : "", "parse-names" : false, "suffix" : "" }, { "dropping-particle" : "", "family" : "Rudan", "given" : "Igor", "non-dropping-particle" : "", "parse-names" : false, "suffix" : "" }, { "dropping-particle" : "", "family" : "Groop", "given" : "Leif C", "non-dropping-particle" : "", "parse-names" : false, "suffix" : "" }, { "dropping-particle" : "", "family" : "Metspalu", "given" : "Andres", "non-dropping-particle" : "", "parse-names" : false, "suffix" : "" }, { "dropping-particle" : "", "family" : "Khaw", "given" : "Kay Tee", "non-dropping-particle" : "", "parse-names" : false, "suffix" : "" }, { "dropping-particle" : "", "family" : "Duijn", "given" : "Cornelia M", "non-dropping-particle" : "van", "parse-names" : false, "suffix" : "" }, { "dropping-particle" : "", "family" : "Borecki", "given" : "Ingrid B", "non-dropping-particle" : "", "parse-names" : false, "suffix" : "" }, { "dropping-particle" : "", "family" : "Province", "given" : "Michael a", "non-dropping-particle" : "", "parse-names" : false, "suffix" : "" }, { "dropping-particle" : "", "family" : "Wareham", "given" : "Nicholas J", "non-dropping-particle" : "", "parse-names" : false, "suffix" : "" }, { "dropping-particle" : "", "family" : "Tardif", "given" : "Jean-Claude", "non-dropping-particle" : "", "parse-names" : false, "suffix" : "" }, { "dropping-particle" : "V", "family" : "Huikuri", "given" : "Heikki", "non-dropping-particle" : "", "parse-names" : false, "suffix" : "" }, { "dropping-particle" : "", "family" : "Cupples", "given" : "L Adrienne", "non-dropping-particle" : "", "parse-names" : false, "suffix" : "" }, { "dropping-particle" : "", "family" : "Atwood", "given" : "Larry D", "non-dropping-particle" : "", "parse-names" : false, "suffix" : "" }, { "dropping-particle" : "", "family" : "Fox", "given" : "Caroline S", "non-dropping-particle" : "", "parse-names" : false, "suffix" : "" }, { "dropping-particle" : "", "family" : "Boehnke", "given" : "Michael", "non-dropping-particle" : "", "parse-names" : false, "suffix" : "" }, { "dropping-particle" : "", "family" : "Collins", "given" : "Francis S", "non-dropping-particle" : "", "parse-names" : false, "suffix" : "" }, { "dropping-particle" : "", "family" : "Mohlke", "given" : "Karen L", "non-dropping-particle" : "", "parse-names" : false, "suffix" : "" }, { "dropping-particle" : "", "family" : "Erdmann", "given" : "Jeanette", "non-dropping-particle" : "", "parse-names" : false, "suffix" : "" }, { "dropping-particle" : "", "family" : "Schunkert", "given" : "Heribert", "non-dropping-particle" : "", "parse-names" : false, "suffix" : "" }, { "dropping-particle" : "", "family" : "Hengstenberg", "given" : "Christian", "non-dropping-particle" : "", "parse-names" : false, "suffix" : "" }, { "dropping-particle" : "", "family" : "Stark", "given" : "Klaus", "non-dropping-particle" : "", "parse-names" : false, "suffix" : "" }, { "dropping-particle" : "", "family" : "Lorentzon", "given" : "Mattias", "non-dropping-particle" : "", "parse-names" : false, "suffix" : "" }, { "dropping-particle" : "", "family" : "Ohlsson", "given" : "Claes", "non-dropping-particle" : "", "parse-names" : false, "suffix" : "" }, { "dropping-particle" : "", "family" : "Cusi", "given" : "Daniele", "non-dropping-particle" : "", "parse-names" : false, "suffix" : "" }, { "dropping-particle" : "", "family" : "Staessen", "given" : "Jan a", "non-dropping-particle" : "", "parse-names" : false, "suffix" : "" }, { "dropping-particle" : "", "family" : "Klauw", "given" : "Melanie M", "non-dropping-particle" : "Van der", "parse-names" : false, "suffix" : "" }, { "dropping-particle" : "", "family" : "Pramstaller", "given" : "Peter P", "non-dropping-particle" : "", "parse-names" : false, "suffix" : "" }, { "dropping-particle" : "", "family" : "Kathiresan", "given" : "Sekar", "non-dropping-particle" : "", "parse-names" : false, "suffix" : "" }, { "dropping-particle" : "", "family" : "Jolley", "given" : "Jennifer D", "non-dropping-particle" : "", "parse-names" : false, "suffix" : "" }, { "dropping-particle" : "", "family" : "Ripatti", "given" : "Samuli", "non-dropping-particle" : "", "parse-names" : false, "suffix" : "" }, { "dropping-particle" : "", "family" : "Jarvelin", "given" : "Marjo-Riitta", "non-dropping-particle" : "", "parse-names" : false, "suffix" : "" }, { "dropping-particle" : "", "family" : "Geus", "given" : "Eco J C", "non-dropping-particle" : "de", "parse-names" : false, "suffix" : "" }, { "dropping-particle" : "", "family" : "Boomsma", "given" : "Dorret I", "non-dropping-particle" : "", "parse-names" : false, "suffix" : "" }, { "dropping-particle" : "", "family" : "Penninx", "given" : "Brenda", "non-dropping-particle" : "", "parse-names" : false, "suffix" : "" }, { "dropping-particle" : "", "family" : "Wilson", "given" : "James F", "non-dropping-particle" : "", "parse-names" : false, "suffix" : "" }, { "dropping-particle" : "", "family" : "Campbell", "given" : "Harry", "non-dropping-particle" : "", "parse-names" : false, "suffix" : "" }, { "dropping-particle" : "", "family" : "Chanock", "given" : "Stephen J", "non-dropping-particle" : "", "parse-names" : false, "suffix" : "" }, { "dropping-particle" : "", "family" : "Harst", "given" : "Pim", "non-dropping-particle" : "van der", "parse-names" : false, "suffix" : "" }, { "dropping-particle" : "", "family" : "Hamsten", "given" : "Anders", "non-dropping-particle" : "", "parse-names" : false, "suffix" : "" }, { "dropping-particle" : "", "family" : "Watkins", "given" : "Hugh", "non-dropping-particle" : "", "parse-names" : false, "suffix" : "" }, { "dropping-particle" : "", "family" : "Hofman", "given" : "Albert", "non-dropping-particle" : "", "parse-names" : false, "suffix" : "" }, { "dropping-particle" : "", "family" : "Witteman", "given" : "Jacqueline C", "non-dropping-particle" : "", "parse-names" : false, "suffix" : "" }, { "dropping-particle" : "", "family" : "Zillikens", "given" : "M Carola", "non-dropping-particle" : "", "parse-names" : false, "suffix" : "" }, { "dropping-particle" : "", "family" : "Uitterlinden", "given" : "Andr\u00e9 G", "non-dropping-particle" : "", "parse-names" : false, "suffix" : "" }, { "dropping-particle" : "", "family" : "Rivadeneira", "given" : "Fernando", "non-dropping-particle" : "", "parse-names" : false, "suffix" : "" }, { "dropping-particle" : "", "family" : "Kiemeney", "given" : "Lambertus a", "non-dropping-particle" : "", "parse-names" : false, "suffix" : "" }, { "dropping-particle" : "", "family" : "Vermeulen", "given" : "Sita H", "non-dropping-particle" : "", "parse-names" : false, "suffix" : "" }, { "dropping-particle" : "", "family" : "Abecasis", "given" : "Goncalo R", "non-dropping-particle" : "", "parse-names" : false, "suffix" : "" }, { "dropping-particle" : "", "family" : "Schlessinger", "given" : "David", "non-dropping-particle" : "", "parse-names" : false, "suffix" : "" }, { "dropping-particle" : "", "family" : "Schipf", "given" : "Sabine", "non-dropping-particle" : "", "parse-names" : false, "suffix" : "" }, { "dropping-particle" : "", "family" : "Stumvoll", "given" : "Michael", "non-dropping-particle" : "", "parse-names" : false, "suffix" : "" }, { "dropping-particle" : "", "family" : "T\u00f6njes", "given" : "Anke", "non-dropping-particle" : "", "parse-names" : false, "suffix" : "" }, { "dropping-particle" : "", "family" : "Spector", "given" : "Tim D", "non-dropping-particle" : "", "parse-names" : false, "suffix" : "" }, { "dropping-particle" : "", "family" : "North", "given" : "Kari E", "non-dropping-particle" : "", "parse-names" : false, "suffix" : "" }, { "dropping-particle" : "", "family" : "Lettre", "given" : "Guillaume", "non-dropping-particle" : "", "parse-names" : false, "suffix" : "" }, { "dropping-particle" : "", "family" : "McCarthy", "given" : "Mark I", "non-dropping-particle" : "", "parse-names" : false, "suffix" : "" }, { "dropping-particle" : "", "family" : "Berndt", "given" : "Sonja I", "non-dropping-particle" : "", "parse-names" : false, "suffix" : "" }, { "dropping-particle" : "", "family" : "Heath", "given" : "Andrew C", "non-dropping-particle" : "", "parse-names" : false, "suffix" : "" }, { "dropping-particle" : "", "family" : "Madden", "given" : "Pamela a F", "non-dropping-particle" : "", "parse-names" : false, "suffix" : "" }, { "dropping-particle" : "", "family" : "Nyholt", "given" : "Dale R", "non-dropping-particle" : "", "parse-names" : false, "suffix" : "" }, { "dropping-particle" : "", "family" : "Montgomery", "given" : "Grant W", "non-dropping-particle" : "", "parse-names" : false, "suffix" : "" }, { "dropping-particle" : "", "family" : "Martin", "given" : "Nicholas G", "non-dropping-particle" : "", "parse-names" : false, "suffix" : "" }, { "dropping-particle" : "", "family" : "McKnight", "given" : "Barbara", "non-dropping-particle" : "", "parse-names" : false, "suffix" : "" }, { "dropping-particle" : "", "family" : "Strachan", "given" : "David P", "non-dropping-particle" : "", "parse-names" : false, "suffix" : "" }, { "dropping-particle" : "", "family" : "Hill", "given" : "William G", "non-dropping-particle" : "", "parse-names" : false, "suffix" : "" }, { "dropping-particle" : "", "family" : "Snieder", "given" : "Harold", "non-dropping-particle" : "", "parse-names" : false, "suffix" : "" }, { "dropping-particle" : "", "family" : "Ridker", "given" : "Paul M", "non-dropping-particle" : "", "parse-names" : false, "suffix" : "" }, { "dropping-particle" : "", "family" : "Thorsteinsdottir", "given" : "Unnur", "non-dropping-particle" : "", "parse-names" : false, "suffix" : "" }, { "dropping-particle" : "", "family" : "Stefansson", "given" : "Kari", "non-dropping-particle" : "", "parse-names" : false, "suffix" : "" }, { "dropping-particle" : "", "family" : "Frayling", "given" : "Timothy M", "non-dropping-particle" : "", "parse-names" : false, "suffix" : "" }, { "dropping-particle" : "", "family" : "Hirschhorn", "given" : "Joel N", "non-dropping-particle" : "", "parse-names" : false, "suffix" : "" }, { "dropping-particle" : "", "family" : "Goddard", "given" : "Michael E", "non-dropping-particle" : "", "parse-names" : false, "suffix" : "" }, { "dropping-particle" : "", "family" : "Visscher", "given" : "Peter M", "non-dropping-particle" : "", "parse-names" : false, "suffix" : "" } ], "container-title" : "Nature", "id" : "ITEM-1", "issue" : "7419", "issued" : { "date-parts" : [ [ "2012", "10", "11" ] ] }, "page" : "267-72", "publisher" : "Nature Publishing Group", "title" : "FTO genotype is associated with phenotypic variability of body mass index.", "type" : "article-journal", "volume" : "490" }, "uris" : [ "http://www.mendeley.com/documents/?uuid=07fee979-06c3-4eec-8634-a7ad8e4b9478" ] } ], "mendeley" : { "previouslyFormattedCitation" : "[23]" }, "properties" : { "noteIndex" : 0 }, "schema" : "https://github.com/citation-style-language/schema/raw/master/csl-citation.json" }</w:instrText>
+      </w:r>
+      <w:r>
+        <w:fldChar w:fldCharType="separate"/>
+      </w:r>
+      <w:r>
+        <w:rPr>
+          <w:noProof/>
+        </w:rPr>
+        <w:t>[23]</w:t>
+      </w:r>
+      <w:r>
+        <w:fldChar w:fldCharType="end"/>
+      </w:r>
+      <w:r>
+        <w:t xml:space="preserve">.  </w:t>
+      </w:r>
+      <w:r>
+        <w:t>We did not observe any data supporting the hypothesis that under this paradigm pre-diet body weight or hormone levels are predictive of weight gain, but we did observe a strong predictive effect of body weight responses to food deprivation</w:t>
+      </w:r>
+      <w:r>
+        <w:t>.</w:t>
+      </w:r>
+      <w:r>
+        <w:t xml:space="preserve"> </w:t>
+      </w:r>
+      <w:r>
+        <w:t>Based on these data, the predictive utility of fasting responses is nearly 5</w:t>
+      </w:r>
+      <w:r>
+        <w:t>-</w:t>
+      </w:r>
+      <w:r>
+        <w:t xml:space="preserve">fold greater than that of </w:t>
+      </w:r>
+      <w:proofErr w:type="spellStart"/>
+      <w:r>
+        <w:t>leptin</w:t>
+      </w:r>
+      <w:proofErr w:type="spellEnd"/>
+      <w:r>
+        <w:t xml:space="preserve"> levels, which had been previously reported to be of some use in predicting weight gain</w:t>
+      </w:r>
+      <w:r>
+        <w:t xml:space="preserve"> </w:t>
+      </w:r>
+      <w:r>
+        <w:fldChar w:fldCharType="begin" w:fldLock="1"/>
+      </w:r>
+      <w:r>
+        <w:instrText>ADDIN CSL_CITATION { "citationItems" : [ { "id" : "ITEM-1", "itemData" : { "ISSN" : "1078-8956", "PMID" : "9018247", "abstract" : "Leptin, the product of the ob gene, is a hormone, produced by adipose cells, that inhibits food intake and increases energy expenditure in rodents. In humans, plasma leptin concentrations correlate closely with the size of the adipose tissue depot; however, there is considerable variation in plasma leptin concentrations at any given degree of fatness. To investigate whether individuals prone to weight gain are hypoleptinemic, we measured fasting plasma leptin concentrations in two groups of weight-matched nondiabetic Pima Indians followed for approximately 3 years, 19 of whom subsequently gained weight and 17 of whom maintained their weight. After we adjusted for initial percent body fat, mean plasma leptin concentration was lower in those who gained weight than in those whose weight was stable. These data indicate that relatively low plasma leptin concentrations may play a role in the development of obesity in Pima Indians, a population prone to obesity.", "author" : [ { "dropping-particle" : "", "family" : "Ravussin", "given" : "Eric", "non-dropping-particle" : "", "parse-names" : false, "suffix" : "" }, { "dropping-particle" : "", "family" : "Pratley", "given" : "R E", "non-dropping-particle" : "", "parse-names" : false, "suffix" : "" }, { "dropping-particle" : "", "family" : "Maffei", "given" : "M", "non-dropping-particle" : "", "parse-names" : false, "suffix" : "" }, { "dropping-particle" : "", "family" : "Wang", "given" : "H", "non-dropping-particle" : "", "parse-names" : false, "suffix" : "" }, { "dropping-particle" : "", "family" : "Friedman", "given" : "J M", "non-dropping-particle" : "", "parse-names" : false, "suffix" : "" }, { "dropping-particle" : "", "family" : "Bennett", "given" : "P H", "non-dropping-particle" : "", "parse-names" : false, "suffix" : "" }, { "dropping-particle" : "", "family" : "Bogardus", "given" : "Clifton", "non-dropping-particle" : "", "parse-names" : false, "suffix" : "" } ], "container-title" : "Nature medicine", "id" : "ITEM-1", "issue" : "2", "issued" : { "date-parts" : [ [ "1997", "2" ] ] }, "page" : "238-40", "title" : "Relatively low plasma leptin concentrations precede weight gain in Pima Indians.", "type" : "article-journal", "volume" : "3" }, "uris" : [ "http://www.mendeley.com/documents/?uuid=ebb3efde-e881-4da4-8d86-0cdc53ad3806" ] } ], "mendeley" : { "previouslyFormattedCitation" : "[26]" }, "properties" : { "noteIndex" : 0 }, "schema" : "https://github.com/citation-style-language/schema/raw/master/csl-citation.json" }</w:instrText>
+      </w:r>
+      <w:r>
+        <w:fldChar w:fldCharType="separate"/>
+      </w:r>
+      <w:r>
+        <w:rPr>
+          <w:noProof/>
+        </w:rPr>
+        <w:t>[26]</w:t>
+      </w:r>
+      <w:r>
+        <w:fldChar w:fldCharType="end"/>
+      </w:r>
+      <w:r>
+        <w:t>.</w:t>
+      </w:r>
+      <w:r>
+        <w:t xml:space="preserve">  </w:t>
+      </w:r>
+      <w:r>
+        <w:t>The small effect sizes of SNPs associated with obesity through GWAS has prevented their clinical utility for predicting future weight gain</w:t>
+      </w:r>
+      <w:r>
+        <w:t xml:space="preserve"> </w:t>
+      </w:r>
+      <w:r>
+        <w:fldChar w:fldCharType="begin" w:fldLock="1"/>
+      </w:r>
+      <w:r>
+        <w:instrText>ADDIN CSL_CITATION { "citationItems" : [ { "id" : "ITEM-1", "itemData" : { "DOI" : "10.1038/ng.686", "ISBN" : "1546-1718 (Electronic)\\n1061-4036 (Linking)", "ISSN" : "1061-4036", "PMID" : "20935630", "abstract" : "Obesity is globally prevalent and highly heritable, but its underlying genetic factors remain largely elusive. To identify genetic loci for obesity susceptibility, we examined associations between body mass index and \u223c 2.8 million SNPs in up to 123,865 individuals with targeted follow up of 42 SNPs in up to 125,931 additional individuals. We confirmed 14 known obesity susceptibility loci and identified 18 new loci associated with body mass index (P &lt; 5 \u00d7 10\u207b\u2078), one of which includes a copy number variant near GPRC5B. Some loci (at MC4R, POMC, SH2B1 and BDNF) map near key hypothalamic regulators of energy balance, and one of these loci is near GIPR, an incretin receptor. Furthermore, genes in other newly associated loci may provide new insights into human body weight regulation.", "author" : [ { "dropping-particle" : "", "family" : "Speliotes", "given" : "Elizabeth K", "non-dropping-particle" : "", "parse-names" : false, "suffix" : "" }, { "dropping-particle" : "", "family" : "Willer", "given" : "Cristen J", "non-dropping-particle" : "", "parse-names" : false, "suffix" : "" }, { "dropping-particle" : "", "family" : "Berndt", "given" : "Sonja I", "non-dropping-particle" : "", "parse-names" : false, "suffix" : "" }, { "dropping-particle" : "", "family" : "Monda", "given" : "Keri L", "non-dropping-particle" : "", "parse-names" : false, "suffix" : "" }, { "dropping-particle" : "", "family" : "Thorleifsson", "given" : "Gudmar", "non-dropping-particle" : "", "parse-names" : false, "suffix" : "" }, { "dropping-particle" : "", "family" : "Jackson", "given" : "Anne U", "non-dropping-particle" : "", "parse-names" : false, "suffix" : "" }, { "dropping-particle" : "", "family" : "Allen", "given" : "Hana Lango", "non-dropping-particle" : "", "parse-names" : false, "suffix" : "" }, { "dropping-particle" : "", "family" : "Lindgren", "given" : "Cecilia M", "non-dropping-particle" : "", "parse-names" : false, "suffix" : "" }, { "dropping-particle" : "", "family" : "Luan", "given" : "Jian'an", "non-dropping-particle" : "", "parse-names" : false, "suffix" : "" }, { "dropping-particle" : "", "family" : "M\u00e4gi", "given" : "Reedik", "non-dropping-particle" : "", "parse-names" : false, "suffix" : "" }, { "dropping-particle" : "", "family" : "Randall", "given" : "Joshua C", "non-dropping-particle" : "", "parse-names" : false, "suffix" : "" }, { "dropping-particle" : "", "family" : "Vedantam", "given" : "Sailaja", "non-dropping-particle" : "", "parse-names" : false, "suffix" : "" }, { "dropping-particle" : "", "family" : "Winkler", "given" : "Thomas W", "non-dropping-particle" : "", "parse-names" : false, "suffix" : "" }, { "dropping-particle" : "", "family" : "Qi", "given" : "Lu", "non-dropping-particle" : "", "parse-names" : false, "suffix" : "" }, { "dropping-particle" : "", "family" : "Workalemahu", "given" : "Tsegaselassie", "non-dropping-particle" : "", "parse-names" : false, "suffix" : "" }, { "dropping-particle" : "", "family" : "Heid", "given" : "Iris M", "non-dropping-particle" : "", "parse-names" : false, "suffix" : "" }, { "dropping-particle" : "", "family" : "Steinthorsdottir", "given" : "Valgerdur", "non-dropping-particle" : "", "parse-names" : false, "suffix" : "" }, { "dropping-particle" : "", "family" : "Stringham", "given" : "Heather M", "non-dropping-particle" : "", "parse-names" : false, "suffix" : "" }, { "dropping-particle" : "", "family" : "Weedon", "given" : "Michael N", "non-dropping-particle" : "", "parse-names" : false, "suffix" : "" }, { "dropping-particle" : "", "family" : "Wheeler", "given" : "Eleanor", "non-dropping-particle" : "", "parse-names" : false, "suffix" : "" }, { "dropping-particle" : "", "family" : "Wood", "given" : "Andrew R", "non-dropping-particle" : "", "parse-names" : false, "suffix" : "" }, { "dropping-particle" : "", "family" : "Ferreira", "given" : "Teresa", "non-dropping-particle" : "", "parse-names" : false, "suffix" : "" }, { "dropping-particle" : "", "family" : "Weyant", "given" : "Robert J", "non-dropping-particle" : "", "parse-names" : false, "suffix" : "" }, { "dropping-particle" : "V", "family" : "Segr\u00e8", "given" : "Ayellet", "non-dropping-particle" : "", "parse-names" : false, "suffix" : "" }, { "dropping-particle" : "", "family" : "Estrada", "given" : "Karol", "non-dropping-particle" : "", "parse-names" : false, "suffix" : "" }, { "dropping-particle" : "", "family" : "Liang", "given" : "Liming", "non-dropping-particle" : "", "parse-names" : false, "suffix" : "" }, { "dropping-particle" : "", "family" : "Nemesh", "given" : "James", "non-dropping-particle" : "", "parse-names" : false, "suffix" : "" }, { "dropping-particle" : "", "family" : "Park", "given" : "Ju-Hyun", "non-dropping-particle" : "", "parse-names" : false, "suffix" : "" }, { "dropping-particle" : "", "family" : "Gustafsson", "given" : "Stefan", "non-dropping-particle" : "", "parse-names" : false, "suffix" : "" }, { "dropping-particle" : "", "family" : "Kilpel\u00e4inen", "given" : "Tuomas O", "non-dropping-particle" : "", "parse-names" : false, "suffix" : "" }, { "dropping-particle" : "", "family" : "Yang", "given" : "Jian", "non-dropping-particle" : "", "parse-names" : false, "suffix" : "" }, { "dropping-particle" : "", "family" : "Bouatia-Naji", "given" : "Nabila", "non-dropping-particle" : "", "parse-names" : false, "suffix" : "" }, { "dropping-particle" : "", "family" : "Esko", "given" : "T\u00f5nu", "non-dropping-particle" : "", "parse-names" : false, "suffix" : "" }, { "dropping-particle" : "", "family" : "Feitosa", "given" : "Mary F", "non-dropping-particle" : "", "parse-names" : false, "suffix" : "" }, { "dropping-particle" : "", "family" : "Kutalik", "given" : "Zolt\u00e1n", "non-dropping-particle" : "", "parse-names" : false, "suffix" : "" }, { "dropping-particle" : "", "family" : "Mangino", "given" : "Massimo", "non-dropping-particle" : "", "parse-names" : false, "suffix" : "" }, { "dropping-particle" : "", "family" : "Raychaudhuri", "given" : "Soumya", "non-dropping-particle" : "", "parse-names" : false, "suffix" : "" }, { "dropping-particle" : "", "family" : "Scherag", "given" : "Andre", "non-dropping-particle" : "", "parse-names" : false, "suffix" : "" }, { "dropping-particle" : "", "family" : "Smith", "given" : "Albert Vernon", "non-dropping-particle" : "", "parse-names" : false, "suffix" : "" }, { "dropping-particle" : "", "family" : "Welch", "given" : "Ryan", "non-dropping-particle" : "", "parse-names" : false, "suffix" : "" }, { "dropping-particle" : "", "family" : "Zhao", "given" : "Jing Hua", "non-dropping-particle" : "", "parse-names" : false, "suffix" : "" }, { "dropping-particle" : "", "family" : "Aben", "given" : "Katja K", "non-dropping-particle" : "", "parse-names" : false, "suffix" : "" }, { "dropping-particle" : "", "family" : "Absher", "given" : "Devin M", "non-dropping-particle" : "", "parse-names" : false, "suffix" : "" }, { "dropping-particle" : "", "family" : "Amin", "given" : "Najaf", "non-dropping-particle" : "", "parse-names" : false, "suffix" : "" }, { "dropping-particle" : "", "family" : "Dixon", "given" : "Anna L", "non-dropping-particle" : "", "parse-names" : false, "suffix" : "" }, { "dropping-particle" : "", "family" : "Fisher", "given" : "Eva", "non-dropping-particle" : "", "parse-names" : false, "suffix" : "" }, { "dropping-particle" : "", "family" : "Glazer", "given" : "Nicole L", "non-dropping-particle" : "", "parse-names" : false, "suffix" : "" }, { "dropping-particle" : "", "family" : "Goddard", "given" : "Michael E", "non-dropping-particle" : "", "parse-names" : false, "suffix" : "" }, { "dropping-particle" : "", "family" : "Heard-Costa", "given" : "Nancy L", "non-dropping-particle" : "", "parse-names" : false, "suffix" : "" }, { "dropping-particle" : "", "family" : "Hoesel", "given" : "Volker", "non-dropping-particle" : "", "parse-names" : false, "suffix" : "" }, { "dropping-particle" : "", "family" : "Hottenga", "given" : "Jouke-Jan", "non-dropping-particle" : "", "parse-names" : false, "suffix" : "" }, { "dropping-particle" : "", "family" : "Johansson", "given" : "Asa", "non-dropping-particle" : "", "parse-names" : false, "suffix" : "" }, { "dropping-particle" : "", "family" : "Johnson", "given" : "Toby", "non-dropping-particle" : "", "parse-names" : false, "suffix" : "" }, { "dropping-particle" : "", "family" : "Ketkar", "given" : "Shamika", "non-dropping-particle" : "", "parse-names" : false, "suffix" : "" }, { "dropping-particle" : "", "family" : "Lamina", "given" : "Claudia", "non-dropping-particle" : "", "parse-names" : false, "suffix" : "" }, { "dropping-particle" : "", "family" : "Li", "given" : "Shengxu", "non-dropping-particle" : "", "parse-names" : false, "suffix" : "" }, { "dropping-particle" : "", "family" : "Moffatt", "given" : "Miriam F", "non-dropping-particle" : "", "parse-names" : false, "suffix" : "" }, { "dropping-particle" : "", "family" : "Myers", "given" : "Richard H", "non-dropping-particle" : "", "parse-names" : false, "suffix" : "" }, { "dropping-particle" : "", "family" : "Narisu", "given" : "Narisu", "non-dropping-particle" : "", "parse-names" : false, "suffix" : "" }, { "dropping-particle" : "", "family" : "Perry", "given" : "John R B", "non-dropping-particle" : "", "parse-names" : false, "suffix" : "" }, { "dropping-particle" : "", "family" : "Peters", "given" : "Marjolein J", "non-dropping-particle" : "", "parse-names" : false, "suffix" : "" }, { "dropping-particle" : "", "family" : "Preuss", "given" : "Michael", "non-dropping-particle" : "", "parse-names" : false, "suffix" : "" }, { "dropping-particle" : "", "family" : "Ripatti", "given" : "Samuli", "non-dropping-particle" : "", "parse-names" : false, "suffix" : "" }, { "dropping-particle" : "", "family" : "Rivadeneira", "given" : "Fernando", "non-dropping-particle" : "", "parse-names" : false, "suffix" : "" }, { "dropping-particle" : "", "family" : "Sandholt", "given" : "Camilla", "non-dropping-particle" : "", "parse-names" : false, "suffix" : "" }, { "dropping-particle" : "", "family" : "Scott", "given" : "Laura J", "non-dropping-particle" : "", "parse-names" : false, "suffix" : "" }, { "dropping-particle" : "", "family" : "Timpson", "given" : "Nicholas J", "non-dropping-particle" : "", "parse-names" : false, "suffix" : "" }, { "dropping-particle" : "", "family" : "Tyrer", "given" : "Jonathan P", "non-dropping-particle" : "", "parse-names" : false, "suffix" : "" }, { "dropping-particle" : "", "family" : "Wingerden", "given" : "Sophie", "non-dropping-particle" : "van", "parse-names" : false, "suffix" : "" }, { "dropping-particle" : "", "family" : "Watanabe", "given" : "Richard M", "non-dropping-particle" : "", "parse-names" : false, "suffix" : "" }, { "dropping-particle" : "", "family" : "White", "given" : "Charles C", "non-dropping-particle" : "", "parse-names" : false, "suffix" : "" }, { "dropping-particle" : "", "family" : "Wiklund", "given" : "Fredrik", "non-dropping-particle" : "", "parse-names" : false, "suffix" : "" }, { "dropping-particle" : "", "family" : "Barlassina", "given" : "Christina", "non-dropping-particle" : "", "parse-names" : false, "suffix" : "" }, { "dropping-particle" : "", "family" : "Chasman", "given" : "Daniel I", "non-dropping-particle" : "", "parse-names" : false, "suffix" : "" }, { "dropping-particle" : "", "family" : "Cooper", "given" : "Matthew N", "non-dropping-particle" : "", "parse-names" : false, "suffix" : "" }, { "dropping-particle" : "", "family" : "Jansson", "given" : "John-Olov", "non-dropping-particle" : "", "parse-names" : false, "suffix" : "" }, { "dropping-particle" : "", "family" : "Lawrence", "given" : "Robert W", "non-dropping-particle" : "", "parse-names" : false, "suffix" : "" }, { "dropping-particle" : "", "family" : "Pellikka", "given" : "Niina", "non-dropping-particle" : "", "parse-names" : false, "suffix" : "" }, { "dropping-particle" : "", "family" : "Prokopenko", "given" : "Inga", "non-dropping-particle" : "", "parse-names" : false, "suffix" : "" }, { "dropping-particle" : "", "family" : "Shi", "given" : "Jianxin", "non-dropping-particle" : "", "parse-names" : false, "suffix" : "" }, { "dropping-particle" : "", "family" : "Thiering", "given" : "Elisabeth", "non-dropping-particle" : "", "parse-names" : false, "suffix" : "" }, { "dropping-particle" : "", "family" : "Alavere", "given" : "Helene", "non-dropping-particle" : "", "parse-names" : false, "suffix" : "" }, { "dropping-particle" : "", "family" : "Alibrandi", "given" : "Maria T S", "non-dropping-particle" : "", "parse-names" : false, "suffix" : "" }, { "dropping-particle" : "", "family" : "Almgren", "given" : "Peter", "non-dropping-particle" : "", "parse-names" : false, "suffix" : "" }, { "dropping-particle" : "", "family" : "Arnold", "given" : "Alice M", "non-dropping-particle" : "", "parse-names" : false, "suffix" : "" }, { "dropping-particle" : "", "family" : "Aspelund", "given" : "Thor", "non-dropping-particle" : "", "parse-names" : false, "suffix" : "" }, { "dropping-particle" : "", "family" : "Atwood", "given" : "Larry D", "non-dropping-particle" : "", "parse-names" : false, "suffix" : "" }, { "dropping-particle" : "", "family" : "Balkau", "given" : "Beverley", "non-dropping-particle" : "", "parse-names" : false, "suffix" : "" }, { "dropping-particle" : "", "family" : "Balmforth", "given" : "Anthony J", "non-dropping-particle" : "", "parse-names" : false, "suffix" : "" }, { "dropping-particle" : "", "family" : "Bennett", "given" : "Amanda J", "non-dropping-particle" : "", "parse-names" : false, "suffix" : "" }, { "dropping-particle" : "", "family" : "Ben-Shlomo", "given" : "Yoav", "non-dropping-particle" : "", "parse-names" : false, "suffix" : "" }, { "dropping-particle" : "", "family" : "Bergman", "given" : "Richard N", "non-dropping-particle" : "", "parse-names" : false, "suffix" : "" }, { "dropping-particle" : "", "family" : "Bergmann", "given" : "Sven", "non-dropping-particle" : "", "parse-names" : false, "suffix" : "" }, { "dropping-particle" : "", "family" : "Biebermann", "given" : "Heike", "non-dropping-particle" : "", "parse-names" : false, "suffix" : "" }, { "dropping-particle" : "", "family" : "Blakemore", "given" : "Alexandra I F", "non-dropping-particle" : "", "parse-names" : false, "suffix" : "" }, { "dropping-particle" : "", "family" : "Boes", "given" : "Tanja", "non-dropping-particle" : "", "parse-names" : false, "suffix" : "" }, { "dropping-particle" : "", "family" : "Bonnycastle", "given" : "Lori L", "non-dropping-particle" : "", "parse-names" : false, "suffix" : "" }, { "dropping-particle" : "", "family" : "Bornstein", "given" : "Stefan R", "non-dropping-particle" : "", "parse-names" : false, "suffix" : "" }, { "dropping-particle" : "", "family" : "Brown", "given" : "Morris J", "non-dropping-particle" : "", "parse-names" : false, "suffix" : "" }, { "dropping-particle" : "", "family" : "Buchanan", "given" : "Thomas A", "non-dropping-particle" : "", "parse-names" : false, "suffix" : "" }, { "dropping-particle" : "", "family" : "Busonero", "given" : "Fabio", "non-dropping-particle" : "", "parse-names" : false, "suffix" : "" }, { "dropping-particle" : "", "family" : "Campbell", "given" : "Harry", "non-dropping-particle" : "", "parse-names" : false, "suffix" : "" }, { "dropping-particle" : "", "family" : "Cappuccio", "given" : "Francesco P", "non-dropping-particle" : "", "parse-names" : false, "suffix" : "" }, { "dropping-particle" : "", "family" : "Cavalcanti-Proen\u00e7a", "given" : "Christine", "non-dropping-particle" : "", "parse-names" : false, "suffix" : "" }, { "dropping-particle" : "", "family" : "Chen", "given" : "Yii-Der Ida", "non-dropping-particle" : "", "parse-names" : false, "suffix" : "" }, { "dropping-particle" : "", "family" : "Chen", "given" : "Chih-Mei", "non-dropping-particle" : "", "parse-names" : false, "suffix" : "" }, { "dropping-particle" : "", "family" : "Chines", "given" : "Peter S", "non-dropping-particle" : "", "parse-names" : false, "suffix" : "" }, { "dropping-particle" : "", "family" : "Clarke", "given" : "Robert", "non-dropping-particle" : "", "parse-names" : false, "suffix" : "" }, { "dropping-particle" : "", "family" : "Coin", "given" : "Lachlan", "non-dropping-particle" : "", "parse-names" : false, "suffix" : "" }, { "dropping-particle" : "", "family" : "Connell", "given" : "John", "non-dropping-particle" : "", "parse-names" : false, "suffix" : "" }, { "dropping-particle" : "", "family" : "Day", "given" : "Ian N M", "non-dropping-particle" : "", "parse-names" : false, "suffix" : "" }, { "dropping-particle" : "", "family" : "Heijer", "given" : "Martin", "non-dropping-particle" : "den", "parse-names" : false, "suffix" : "" }, { "dropping-particle" : "", "family" : "Duan", "given" : "Jubao", "non-dropping-particle" : "", "parse-names" : false, "suffix" : "" }, { "dropping-particle" : "", "family" : "Ebrahim", "given" : "Shah", "non-dropping-particle" : "", "parse-names" : false, "suffix" : "" }, { "dropping-particle" : "", "family" : "Elliott", "given" : "Paul", "non-dropping-particle" : "", "parse-names" : false, "suffix" : "" }, { "dropping-particle" : "", "family" : "Elosua", "given" : "Roberto", "non-dropping-particle" : "", "parse-names" : false, "suffix" : "" }, { "dropping-particle" : "", "family" : "Eiriksdottir", "given" : "Gudny", "non-dropping-particle" : "", "parse-names" : false, "suffix" : "" }, { "dropping-particle" : "", "family" : "Erdos", "given" : "Michael R", "non-dropping-particle" : "", "parse-names" : false, "suffix" : "" }, { "dropping-particle" : "", "family" : "Eriksson", "given" : "Johan G", "non-dropping-particle" : "", "parse-names" : false, "suffix" : "" }, { "dropping-particle" : "", "family" : "Facheris", "given" : "Maurizio F", "non-dropping-particle" : "", "parse-names" : false, "suffix" : "" }, { "dropping-particle" : "", "family" : "Felix", "given" : "Stephan B", "non-dropping-particle" : "", "parse-names" : false, "suffix" : "" }, { "dropping-particle" : "", "family" : "Fischer-Posovszky", "given" : "Pamela", "non-dropping-particle" : "", "parse-names" : false, "suffix" : "" }, { "dropping-particle" : "", "family" : "Folsom", "given" : "Aaron R", "non-dropping-particle" : "", "parse-names" : false, "suffix" : "" }, { "dropping-particle" : "", "family" : "Friedrich", "given" : "Nele", "non-dropping-particle" : "", "parse-names" : false, "suffix" : "" }, { "dropping-particle" : "", "family" : "Freimer", "given" : "Nelson B", "non-dropping-particle" : "", "parse-names" : false, "suffix" : "" }, { "dropping-particle" : "", "family" : "Fu", "given" : "Mao", "non-dropping-particle" : "", "parse-names" : false, "suffix" : "" }, { "dropping-particle" : "", "family" : "Gaget", "given" : "Stefan", "non-dropping-particle" : "", "parse-names" : false, "suffix" : "" }, { "dropping-particle" : "V", "family" : "Gejman", "given" : "Pablo", "non-dropping-particle" : "", "parse-names" : false, "suffix" : "" }, { "dropping-particle" : "", "family" : "Geus", "given" : "Eco J C", "non-dropping-particle" : "", "parse-names" : false, "suffix" : "" }, { "dropping-particle" : "", "family" : "Gieger", "given" : "Christian", "non-dropping-particle" : "", "parse-names" : false, "suffix" : "" }, { "dropping-particle" : "", "family" : "Gjesing", "given" : "Anette P", "non-dropping-particle" : "", "parse-names" : false, "suffix" : "" }, { "dropping-particle" : "", "family" : "Goel", "given" : "Anuj", "non-dropping-particle" : "", "parse-names" : false, "suffix" : "" }, { "dropping-particle" : "", "family" : "Goyette", "given" : "Philippe", "non-dropping-particle" : "", "parse-names" : false, "suffix" : "" }, { "dropping-particle" : "", "family" : "Grallert", "given" : "Harald", "non-dropping-particle" : "", "parse-names" : false, "suffix" : "" }, { "dropping-particle" : "", "family" : "Gr\u00e4ssler", "given" : "J\u00fcrgen", "non-dropping-particle" : "", "parse-names" : false, "suffix" : "" }, { "dropping-particle" : "", "family" : "Greenawalt", "given" : "Danielle M", "non-dropping-particle" : "", "parse-names" : false, "suffix" : "" }, { "dropping-particle" : "", "family" : "Groves", "given" : "Christopher J", "non-dropping-particle" : "", "parse-names" : false, "suffix" : "" }, { "dropping-particle" : "", "family" : "Gudnason", "given" : "Vilmundur", "non-dropping-particle" : "", "parse-names" : false, "suffix" : "" }, { "dropping-particle" : "", "family" : "Guiducci", "given" : "Candace", "non-dropping-particle" : "", "parse-names" : false, "suffix" : "" }, { "dropping-particle" : "", "family" : "Hartikainen", "given" : "Anna-Liisa", "non-dropping-particle" : "", "parse-names" : false, "suffix" : "" }, { "dropping-particle" : "", "family" : "Hassanali", "given" : "Neelam", "non-dropping-particle" : "", "parse-names" : false, "suffix" : "" }, { "dropping-particle" : "", "family" : "Hall", "given" : "Alistair S", "non-dropping-particle" : "", "parse-names" : false, "suffix" : "" }, { "dropping-particle" : "", "family" : "Havulinna", "given" : "Aki S", "non-dropping-particle" : "", "parse-names" : false, "suffix" : "" }, { "dropping-particle" : "", "family" : "Hayward", "given" : "Caroline", "non-dropping-particle" : "", "parse-names" : false, "suffix" : "" }, { "dropping-particle" : "", "family" : "Heath", "given" : "Andrew C", "non-dropping-particle" : "", "parse-names" : false, "suffix" : "" }, { "dropping-particle" : "", "family" : "Hengstenberg", "given" : "Christian", "non-dropping-particle" : "", "parse-names" : false, "suffix" : "" }, { "dropping-particle" : "", "family" : "Hicks", "given" : "Andrew A", "non-dropping-particle" : "", "parse-names" : false, "suffix" : "" }, { "dropping-particle" : "", "family" : "Hinney", "given" : "Anke", "non-dropping-particle" : "", "parse-names" : false, "suffix" : "" }, { "dropping-particle" : "", "family" : "Hofman", "given" : "Albert", "non-dropping-particle" : "", "parse-names" : false, "suffix" : "" }, { "dropping-particle" : "", "family" : "Homuth", "given" : "Georg", "non-dropping-particle" : "", "parse-names" : false, "suffix" : "" }, { "dropping-particle" : "", "family" : "Hui", "given" : "Jennie", "non-dropping-particle" : "", "parse-names" : false, "suffix" : "" }, { "dropping-particle" : "", "family" : "Igl", "given" : "Wilmar", "non-dropping-particle" : "", "parse-names" : false, "suffix" : "" }, { "dropping-particle" : "", "family" : "Iribarren", "given" : "Carlos", "non-dropping-particle" : "", "parse-names" : false, "suffix" : "" }, { "dropping-particle" : "", "family" : "Isomaa", "given" : "Bo", "non-dropping-particle" : "", "parse-names" : false, "suffix" : "" }, { "dropping-particle" : "", "family" : "Jacobs", "given" : "Kevin B", "non-dropping-particle" : "", "parse-names" : false, "suffix" : "" }, { "dropping-particle" : "", "family" : "Jarick", "given" : "Ivonne", "non-dropping-particle" : "", "parse-names" : false, "suffix" : "" }, { "dropping-particle" : "", "family" : "Jewell", "given" : "Elizabeth", "non-dropping-particle" : "", "parse-names" : false, "suffix" : "" }, { "dropping-particle" : "", "family" : "John", "given" : "Ulrich", "non-dropping-particle" : "", "parse-names" : false, "suffix" : "" }, { "dropping-particle" : "", "family" : "J\u00f8rgensen", "given" : "Torben", "non-dropping-particle" : "", "parse-names" : false, "suffix" : "" }, { "dropping-particle" : "", "family" : "Jousilahti", "given" : "Pekka", "non-dropping-particle" : "", "parse-names" : false, "suffix" : "" }, { "dropping-particle" : "", "family" : "Jula", "given" : "Antti", "non-dropping-particle" : "", "parse-names" : false, "suffix" : "" }, { "dropping-particle" : "", "family" : "Kaakinen", "given" : "Marika", "non-dropping-particle" : "", "parse-names" : false, "suffix" : "" }, { "dropping-particle" : "", "family" : "Kajantie", "given" : "Eero", "non-dropping-particle" : "", "parse-names" : false, "suffix" : "" }, { "dropping-particle" : "", "family" : "Kaplan", "given" : "Lee M", "non-dropping-particle" : "", "parse-names" : false, "suffix" : "" }, { "dropping-particle" : "", "family" : "Kathiresan", "given" : "Sekar", "non-dropping-particle" : "", "parse-names" : false, "suffix" : "" }, { "dropping-particle" : "", "family" : "Kettunen", "given" : "Johannes", "non-dropping-particle" : "", "parse-names" : false, "suffix" : "" }, { "dropping-particle" : "", "family" : "Kinnunen", "given" : "Leena", "non-dropping-particle" : "", "parse-names" : false, "suffix" : "" }, { "dropping-particle" : "", "family" : "Knowles", "given" : "Joshua W", "non-dropping-particle" : "", "parse-names" : false, "suffix" : "" }, { "dropping-particle" : "", "family" : "Kolcic", "given" : "Ivana", "non-dropping-particle" : "", "parse-names" : false, "suffix" : "" }, { "dropping-particle" : "", "family" : "K\u00f6nig", "given" : "Inke R", "non-dropping-particle" : "", "parse-names" : false, "suffix" : "" }, { "dropping-particle" : "", "family" : "Koskinen", "given" : "Seppo", "non-dropping-particle" : "", "parse-names" : false, "suffix" : "" }, { "dropping-particle" : "", "family" : "Kovacs", "given" : "Peter", "non-dropping-particle" : "", "parse-names" : false, "suffix" : "" }, { "dropping-particle" : "", "family" : "Kuusisto", "given" : "Johanna", "non-dropping-particle" : "", "parse-names" : false, "suffix" : "" }, { "dropping-particle" : "", "family" : "Kraft", "given" : "Peter", "non-dropping-particle" : "", "parse-names" : false, "suffix" : "" }, { "dropping-particle" : "", "family" : "Kval\u00f8y", "given" : "Kirsti", "non-dropping-particle" : "", "parse-names" : false, "suffix" : "" }, { "dropping-particle" : "", "family" : "Laitinen", "given" : "Jaana", "non-dropping-particle" : "", "parse-names" : false, "suffix" : "" }, { "dropping-particle" : "", "family" : "Lantieri", "given" : "Olivier", "non-dropping-particle" : "", "parse-names" : false, "suffix" : "" }, { "dropping-particle" : "", "family" : "Lanzani", "given" : "Chiara", "non-dropping-particle" : "", "parse-names" : false, "suffix" : "" }, { "dropping-particle" : "", "family" : "Launer", "given" : "Lenore J", "non-dropping-particle" : "", "parse-names" : false, "suffix" : "" }, { "dropping-particle" : "", "family" : "Lecoeur", "given" : "Cecile", "non-dropping-particle" : "", "parse-names" : false, "suffix" : "" }, { "dropping-particle" : "", "family" : "Lehtim\u00e4ki", "given" : "Terho", "non-dropping-particle" : "", "parse-names" : false, "suffix" : "" }, { "dropping-particle" : "", "family" : "Lettre", "given" : "Guillaume", "non-dropping-particle" : "", "parse-names" : false, "suffix" : "" }, { "dropping-particle" : "", "family" : "Liu", "given" : "Jianjun", "non-dropping-particle" : "", "parse-names" : false, "suffix" : "" }, { "dropping-particle" : "", "family" : "Lokki", "given" : "Marja-Liisa", "non-dropping-particle" : "", "parse-names" : false, "suffix" : "" }, { "dropping-particle" : "", "family" : "Lorentzon", "given" : "Mattias", "non-dropping-particle" : "", "parse-names" : false, "suffix" : "" }, { "dropping-particle" : "", "family" : "Luben", "given" : "Robert N", "non-dropping-particle" : "", "parse-names" : false, "suffix" : "" }, { "dropping-particle" : "", "family" : "Ludwig", "given" : "Barbara", "non-dropping-particle" : "", "parse-names" : false, "suffix" : "" }, { "dropping-particle" : "", "family" : "Manunta", "given" : "Paolo", "non-dropping-particle" : "", "parse-names" : false, "suffix" : "" }, { "dropping-particle" : "", "family" : "Marek", "given" : "Diana", "non-dropping-particle" : "", "parse-names" : false, "suffix" : "" }, { "dropping-particle" : "", "family" : "Marre", "given" : "Michel", "non-dropping-particle" : "", "parse-names" : false, "suffix" : "" }, { "dropping-particle" : "", "family" : "Martin", "given" : "Nicholas G", "non-dropping-particle" : "", "parse-names" : false, "suffix" : "" }, { "dropping-particle" : "", "family" : "McArdle", "given" : "Wendy L", "non-dropping-particle" : "", "parse-names" : false, "suffix" : "" }, { "dropping-particle" : "", "family" : "McCarthy", "given" : "Anne", "non-dropping-particle" : "", "parse-names" : false, "suffix" : "" }, { "dropping-particle" : "", "family" : "McKnight", "given" : "Barbara", "non-dropping-particle" : "", "parse-names" : false, "suffix" : "" }, { "dropping-particle" : "", "family" : "Meitinger", "given" : "Thomas", "non-dropping-particle" : "", "parse-names" : false, "suffix" : "" }, { "dropping-particle" : "", "family" : "Melander", "given" : "Olle", "non-dropping-particle" : "", "parse-names" : false, "suffix" : "" }, { "dropping-particle" : "", "family" : "Meyre", "given" : "David", "non-dropping-particle" : "", "parse-names" : false, "suffix" : "" }, { "dropping-particle" : "", "family" : "Midthjell", "given" : "Kristian", "non-dropping-particle" : "", "parse-names" : false, "suffix" : "" }, { "dropping-particle" : "", "family" : "Montgomery", "given" : "Grant W", "non-dropping-particle" : "", "parse-names" : false, "suffix" : "" }, { "dropping-particle" : "", "family" : "Morken", "given" : "Mario A", "non-dropping-particle" : "", "parse-names" : false, "suffix" : "" }, { "dropping-particle" : "", "family" : "Morris", "given" : "Andrew P", "non-dropping-particle" : "", "parse-names" : false, "suffix" : "" }, { "dropping-particle" : "", "family" : "Mulic", "given" : "Rosanda", "non-dropping-particle" : "", "parse-names" : false, "suffix" : "" }, { "dropping-particle" : "", "family" : "Ngwa", "given" : "Julius S", "non-dropping-particle" : "", "parse-names" : false, "suffix" : "" }, { "dropping-particle" : "", "family" : "Nelis", "given" : "Mari", "non-dropping-particle" : "", "parse-names" : false, "suffix" : "" }, { "dropping-particle" : "", "family" : "Neville", "given" : "Matt J", "non-dropping-particle" : "", "parse-names" : false, "suffix" : "" }, { "dropping-particle" : "", "family" : "Nyholt", "given" : "Dale R", "non-dropping-particle" : "", "parse-names" : false, "suffix" : "" }, { "dropping-particle" : "", "family" : "O'Donnell", "given" : "Christopher J", "non-dropping-particle" : "", "parse-names" : false, "suffix" : "" }, { "dropping-particle" : "", "family" : "O'Rahilly", "given" : "Stephen", "non-dropping-particle" : "", "parse-names" : false, "suffix" : "" }, { "dropping-particle" : "", "family" : "Ong", "given" : "Ken K", "non-dropping-particle" : "", "parse-names" : false, "suffix" : "" }, { "dropping-particle" : "", "family" : "Oostra", "given" : "Ben", "non-dropping-particle" : "", "parse-names" : false, "suffix" : "" }, { "dropping-particle" : "", "family" : "Par\u00e9", "given" : "Guillaume", "non-dropping-particle" : "", "parse-names" : false, "suffix" : "" }, { "dropping-particle" : "", "family" : "Parker", "given" : "Alex N", "non-dropping-particle" : "", "parse-names" : false, "suffix" : "" }, { "dropping-particle" : "", "family" : "Perola", "given" : "Markus", "non-dropping-particle" : "", "parse-names" : false, "suffix" : "" }, { "dropping-particle" : "", "family" : "Pichler", "given" : "Irene", "non-dropping-particle" : "", "parse-names" : false, "suffix" : "" }, { "dropping-particle" : "", "family" : "Pietil\u00e4inen", "given" : "Kirsi H", "non-dropping-particle" : "", "parse-names" : false, "suffix" : "" }, { "dropping-particle" : "", "family" : "Platou", "given" : "Carl G P", "non-dropping-particle" : "", "parse-names" : false, "suffix" : "" }, { "dropping-particle" : "", "family" : "Polasek", "given" : "Ozren", "non-dropping-particle" : "", "parse-names" : false, "suffix" : "" }, { "dropping-particle" : "", "family" : "Pouta", "given" : "Anneli", "non-dropping-particle" : "", "parse-names" : false, "suffix" : "" }, { "dropping-particle" : "", "family" : "Rafelt", "given" : "Suzanne", "non-dropping-particle" : "", "parse-names" : false, "suffix" : "" }, { "dropping-particle" : "", "family" : "Raitakari", "given" : "Olli", "non-dropping-particle" : "", "parse-names" : false, "suffix" : "" }, { "dropping-particle" : "", "family" : "Rayner", "given" : "Nigel W", "non-dropping-particle" : "", "parse-names" : false, "suffix" : "" }, { "dropping-particle" : "", "family" : "Ridderstr\u00e5le", "given" : "Martin", "non-dropping-particle" : "", "parse-names" : false, "suffix" : "" }, { "dropping-particle" : "", "family" : "Rief", "given" : "Winfried", "non-dropping-particle" : "", "parse-names" : false, "suffix" : "" }, { "dropping-particle" : "", "family" : "Ruokonen", "given" : "Aimo", "non-dropping-particle" : "", "parse-names" : false, "suffix" : "" }, { "dropping-particle" : "", "family" : "Robertson", "given" : "Neil R", "non-dropping-particle" : "", "parse-names" : false, "suffix" : "" }, { "dropping-particle" : "", "family" : "Rzehak", "given" : "Peter", "non-dropping-particle" : "", "parse-names" : false, "suffix" : "" }, { "dropping-particle" : "", "family" : "Salomaa", "given" : "Veikko", "non-dropping-particle" : "", "parse-names" : false, "suffix" : "" }, { "dropping-particle" : "", "family" : "Sanders", "given" : "Alan R", "non-dropping-particle" : "", "parse-names" : false, "suffix" : "" }, { "dropping-particle" : "", "family" : "Sandhu", "given" : "Manjinder S", "non-dropping-particle" : "", "parse-names" : false, "suffix" : "" }, { "dropping-particle" : "", "family" : "Sanna", "given" : "Serena", "non-dropping-particle" : "", "parse-names" : false, "suffix" : "" }, { "dropping-particle" : "", "family" : "Saramies", "given" : "Jouko", "non-dropping-particle" : "", "parse-names" : false, "suffix" : "" }, { "dropping-particle" : "", "family" : "Savolainen", "given" : "Markku J", "non-dropping-particle" : "", "parse-names" : false, "suffix" : "" }, { "dropping-particle" : "", "family" : "Scherag", "given" : "Susann", "non-dropping-particle" : "", "parse-names" : false, "suffix" : "" }, { "dropping-particle" : "", "family" : "Schipf", "given" : "Sabine", "non-dropping-particle" : "", "parse-names" : false, "suffix" : "" }, { "dropping-particle" : "", "family" : "Schreiber", "given" : "Stefan", "non-dropping-particle" : "", "parse-names" : false, "suffix" : "" }, { "dropping-particle" : "", "family" : "Schunkert", "given" : "Heribert", "non-dropping-particle" : "", "parse-names" : false, "suffix" : "" }, { "dropping-particle" : "", "family" : "Silander", "given" : "Kaisa", "non-dropping-particle" : "", "parse-names" : false, "suffix" : "" }, { "dropping-particle" : "", "family" : "Sinisalo", "given" : "Juha", "non-dropping-particle" : "", "parse-names" : false, "suffix" : "" }, { "dropping-particle" : "", "family" : "Siscovick", "given" : "David S", "non-dropping-particle" : "", "parse-names" : false, "suffix" : "" }, { "dropping-particle" : "", "family" : "Smit", "given" : "Jan H", "non-dropping-particle" : "", "parse-names" : false, "suffix" : "" }, { "dropping-particle" : "", "family" : "Soranzo", "given" : "Nicole", "non-dropping-particle" : "", "parse-names" : false, "suffix" : "" }, { "dropping-particle" : "", "family" : "Sovio", "given" : "Ulla", "non-dropping-particle" : "", "parse-names" : false, "suffix" : "" }, { "dropping-particle" : "", "family" : "Stephens", "given" : "Jonathan", "non-dropping-particle" : "", "parse-names" : false, "suffix" : "" }, { "dropping-particle" : "", "family" : "Surakka", "given" : "Ida", "non-dropping-particle" : "", "parse-names" : false, "suffix" : "" }, { "dropping-particle" : "", "family" : "Swift", "given" : "Amy J", "non-dropping-particle" : "", "parse-names" : false, "suffix" : "" }, { "dropping-particle" : "", "family" : "Tammesoo", "given" : "Mari-Liis", "non-dropping-particle" : "", "parse-names" : false, "suffix" : "" }, { "dropping-particle" : "", "family" : "Tardif", "given" : "Jean-Claude", "non-dropping-particle" : "", "parse-names" : false, "suffix" : "" }, { "dropping-particle" : "", "family" : "Teder-Laving", "given" : "Maris", "non-dropping-particle" : "", "parse-names" : false, "suffix" : "" }, { "dropping-particle" : "", "family" : "Teslovich", "given" : "Tanya M", "non-dropping-particle" : "", "parse-names" : false, "suffix" : "" }, { "dropping-particle" : "", "family" : "Thompson", "given" : "John R", "non-dropping-particle" : "", "parse-names" : false, "suffix" : "" }, { "dropping-particle" : "", "family" : "Thomson", "given" : "Brian", "non-dropping-particle" : "", "parse-names" : false, "suffix" : "" }, { "dropping-particle" : "", "family" : "T\u00f6njes", "given" : "Anke", "non-dropping-particle" : "", "parse-names" : false, "suffix" : "" }, { "dropping-particle" : "", "family" : "Tuomi", "given" : "Tiinamaija", "non-dropping-particle" : "", "parse-names" : false, "suffix" : "" }, { "dropping-particle" : "", "family" : "Meurs", "given" : "Joyce B J", "non-dropping-particle" : "van", "parse-names" : false, "suffix" : "" }, { "dropping-particle" : "", "family" : "Ommen", "given" : "Gert-Jan", "non-dropping-particle" : "van", "parse-names" : false, "suffix" : "" }, { "dropping-particle" : "", "family" : "Vatin", "given" : "Vincent", "non-dropping-particle" : "", "parse-names" : false, "suffix" : "" }, { "dropping-particle" : "", "family" : "Viikari", "given" : "Jorma", "non-dropping-particle" : "", "parse-names" : false, "suffix" : "" }, { "dropping-particle" : "", "family" : "Visvikis-Siest", "given" : "Sophie", "non-dropping-particle" : "", "parse-names" : false, "suffix" : "" }, { "dropping-particle" : "", "family" : "Vitart", "given" : "Veronique", "non-dropping-particle" : "", "parse-names" : false, "suffix" : "" }, { "dropping-particle" : "", "family" : "Vogel", "given" : "Carla I G", "non-dropping-particle" : "", "parse-names" : false, "suffix" : "" }, { "dropping-particle" : "", "family" : "Voight", "given" : "Benjamin F", "non-dropping-particle" : "", "parse-names" : false, "suffix" : "" }, { "dropping-particle" : "", "family" : "Waite", "given" : "Lindsay L", "non-dropping-particle" : "", "parse-names" : false, "suffix" : "" }, { "dropping-particle" : "", "family" : "Wallaschofski", "given" : "Henri", "non-dropping-particle" : "", "parse-names" : false, "suffix" : "" }, { "dropping-particle" : "", "family" : "Walters", "given" : "G Bragi", "non-dropping-particle" : "", "parse-names" : false, "suffix" : "" }, { "dropping-particle" : "", "family" : "Widen", "given" : "Elisabeth", "non-dropping-particle" : "", "parse-names" : false, "suffix" : "" }, { "dropping-particle" : "", "family" : "Wiegand", "given" : "Susanna", "non-dropping-particle" : "", "parse-names" : false, "suffix" : "" }, { "dropping-particle" : "", "family" : "Wild", "given" : "Sarah H", "non-dropping-particle" : "", "parse-names" : false, "suffix" : "" }, { "dropping-particle" : "", "family" : "Willemsen", "given" : "Gonneke", "non-dropping-particle" : "", "parse-names" : false, "suffix" : "" }, { "dropping-particle" : "", "family" : "Witte", "given" : "Daniel R", "non-dropping-particle" : "", "parse-names" : false, "suffix" : "" }, { "dropping-particle" : "", "family" : "Witteman", "given" : "Jacqueline C", "non-dropping-particle" : "", "parse-names" : false, "suffix" : "" }, { "dropping-particle" : "", "family" : "Xu", "given" : "Jianfeng", "non-dropping-particle" : "", "parse-names" : false, "suffix" : "" }, { "dropping-particle" : "", "family" : "Zhang", "given" : "Qunyuan", "non-dropping-particle" : "", "parse-names" : false, "suffix" : "" }, { "dropping-particle" : "", "family" : "Zgaga", "given" : "Lina", "non-dropping-particle" : "", "parse-names" : false, "suffix" : "" }, { "dropping-particle" : "", "family" : "Ziegler", "given" : "Andreas", "non-dropping-particle" : "", "parse-names" : false, "suffix" : "" }, { "dropping-particle" : "", "family" : "Zitting", "given" : "Paavo", "non-dropping-particle" : "", "parse-names" : false, "suffix" : "" }, { "dropping-particle" : "", "family" : "Beilby", "given" : "John P", "non-dropping-particle" : "", "parse-names" : false, "suffix" : "" }, { "dropping-particle" : "", "family" : "Farooqi", "given" : "I Sadaf", "non-dropping-particle" : "", "parse-names" : false, "suffix" : "" }, { "dropping-particle" : "", "family" : "Hebebrand", "given" : "Johannes", "non-dropping-particle" : "", "parse-names" : false, "suffix" : "" }, { "dropping-particle" : "V", "family" : "Huikuri", "given" : "Heikki", "non-dropping-particle" : "", "parse-names" : false, "suffix" : "" }, { "dropping-particle" : "", "family" : "James", "given" : "Alan L", "non-dropping-particle" : "", "parse-names" : false, "suffix" : "" }, { "dropping-particle" : "", "family" : "K\u00e4h\u00f6nen", "given" : "Mika", "non-dropping-particle" : "", "parse-names" : false, "suffix" : "" }, { "dropping-particle" : "", "family" : "Levinson", "given" : "Douglas F", "non-dropping-particle" : "", "parse-names" : false, "suffix" : "" }, { "dropping-particle" : "", "family" : "Macciardi", "given" : "Fabio", "non-dropping-particle" : "", "parse-names" : false, "suffix" : "" }, { "dropping-particle" : "", "family" : "Nieminen", "given" : "Markku S", "non-dropping-particle" : "", "parse-names" : false, "suffix" : "" }, { "dropping-particle" : "", "family" : "Ohlsson", "given" : "Claes", "non-dropping-particle" : "", "parse-names" : false, "suffix" : "" }, { "dropping-particle" : "", "family" : "Palmer", "given" : "Lyle J", "non-dropping-particle" : "", "parse-names" : false, "suffix" : "" }, { "dropping-particle" : "", "family" : "Ridker", "given" : "Paul M", "non-dropping-particle" : "", "parse-names" : false, "suffix" : "" }, { "dropping-particle" : "", "family" : "Stumvoll", "given" : "Michael", "non-dropping-particle" : "", "parse-names" : false, "suffix" : "" }, { "dropping-particle" : "", "family" : "Beckmann", "given" : "Jacques S", "non-dropping-particle" : "", "parse-names" : false, "suffix" : "" }, { "dropping-particle" : "", "family" : "Boeing", "given" : "Heiner", "non-dropping-particle" : "", "parse-names" : false, "suffix" : "" }, { "dropping-particle" : "", "family" : "Boerwinkle", "given" : "Eric", "non-dropping-particle" : "", "parse-names" : false, "suffix" : "" }, { "dropping-particle" : "", "family" : "Boomsma", "given" : "Dorret I", "non-dropping-particle" : "", "parse-names" : false, "suffix" : "" }, { "dropping-particle" : "", "family" : "Caulfield", "given" : "Mark J", "non-dropping-particle" : "", "parse-names" : false, "suffix" : "" }, { "dropping-particle" : "", "family" : "Chanock", "given" : "Stephen J", "non-dropping-particle" : "", "parse-names" : false, "suffix" : "" }, { "dropping-particle" : "", "family" : "Collins", "given" : "Francis S", "non-dropping-particle" : "", "parse-names" : false, "suffix" : "" }, { "dropping-particle" : "", "family" : "Cupples", "given" : "L Adrienne", "non-dropping-particle" : "", "parse-names" : false, "suffix" : "" }, { "dropping-particle" : "", "family" : "Smith", "given" : "George Davey", "non-dropping-particle" : "", "parse-names" : false, "suffix" : "" }, { "dropping-particle" : "", "family" : "Erdmann", "given" : "Jeanette", "non-dropping-particle" : "", "parse-names" : false, "suffix" : "" }, { "dropping-particle" : "", "family" : "Froguel", "given" : "Philippe", "non-dropping-particle" : "", "parse-names" : false, "suffix" : "" }, { "dropping-particle" : "", "family" : "Gr\u00f6nberg", "given" : "Henrik", "non-dropping-particle" : "", "parse-names" : false, "suffix" : "" }, { "dropping-particle" : "", "family" : "Gyllensten", "given" : "Ulf", "non-dropping-particle" : "", "parse-names" : false, "suffix" : "" }, { "dropping-particle" : "", "family" : "Hall", "given" : "Per", "non-dropping-particle" : "", "parse-names" : false, "suffix" : "" }, { "dropping-particle" : "", "family" : "Hansen", "given" : "Torben", "non-dropping-particle" : "", "parse-names" : false, "suffix" : "" }, { "dropping-particle" : "", "family" : "Harris", "given" : "Tamara B", "non-dropping-particle" : "", "parse-names" : false, "suffix" : "" }, { "dropping-particle" : "", "family" : "Hattersley", "given" : "Andrew T", "non-dropping-particle" : "", "parse-names" : false, "suffix" : "" }, { "dropping-particle" : "", "family" : "Hayes", "given" : "Richard B", "non-dropping-particle" : "", "parse-names" : false, "suffix" : "" }, { "dropping-particle" : "", "family" : "Heinrich", "given" : "Joachim", "non-dropping-particle" : "", "parse-names" : false, "suffix" : "" }, { "dropping-particle" : "", "family" : "Hu", "given" : "Frank B", "non-dropping-particle" : "", "parse-names" : false, "suffix" : "" }, { "dropping-particle" : "", "family" : "Hveem", "given" : "Kristian", "non-dropping-particle" : "", "parse-names" : false, "suffix" : "" }, { "dropping-particle" : "", "family" : "Illig", "given" : "Thomas", "non-dropping-particle" : "", "parse-names" : false, "suffix" : "" }, { "dropping-particle" : "", "family" : "Jarvelin", "given" : "Marjo-Riitta", "non-dropping-particle" : "", "parse-names" : false, "suffix" : "" }, { "dropping-particle" : "", "family" : "Kaprio", "given" : "Jaakko", "non-dropping-particle" : "", "parse-names" : false, "suffix" : "" }, { "dropping-particle" : "", "family" : "Karpe", "given" : "Fredrik", "non-dropping-particle" : "", "parse-names" : false, "suffix" : "" }, { "dropping-particle" : "", "family" : "Khaw", "given" : "Kay-Tee", "non-dropping-particle" : "", "parse-names" : false, "suffix" : "" }, { "dropping-particle" : "", "family" : "Kiemeney", "given" : "Lambertus A", "non-dropping-particle" : "", "parse-names" : false, "suffix" : "" }, { "dropping-particle" : "", "family" : "Krude", "given" : "Heiko", "non-dropping-particle" : "", "parse-names" : false, "suffix" : "" }, { "dropping-particle" : "", "family" : "Laakso", "given" : "Markku", "non-dropping-particle" : "", "parse-names" : false, "suffix" : "" }, { "dropping-particle" : "", "family" : "Lawlor", "given" : "Debbie A", "non-dropping-particle" : "", "parse-names" : false, "suffix" : "" }, { "dropping-particle" : "", "family" : "Metspalu", "given" : "Andres", "non-dropping-particle" : "", "parse-names" : false, "suffix" : "" }, { "dropping-particle" : "", "family" : "Munroe", "given" : "Patricia B", "non-dropping-particle" : "", "parse-names" : false, "suffix" : "" }, { "dropping-particle" : "", "family" : "Ouwehand", "given" : "Willem H", "non-dropping-particle" : "", "parse-names" : false, "suffix" : "" }, { "dropping-particle" : "", "family" : "Pedersen", "given" : "Oluf", "non-dropping-particle" : "", "parse-names" : false, "suffix" : "" }, { "dropping-particle" : "", "family" : "Penninx", "given" : "Brenda W", "non-dropping-particle" : "", "parse-names" : false, "suffix" : "" }, { "dropping-particle" : "", "family" : "Peters", "given" : "Annette", "non-dropping-particle" : "", "parse-names" : false, "suffix" : "" }, { "dropping-particle" : "", "family" : "Pramstaller", "given" : "Peter P", "non-dropping-particle" : "", "parse-names" : false, "suffix" : "" }, { "dropping-particle" : "", "family" : "Quertermous", "given" : "Thomas", "non-dropping-particle" : "", "parse-names" : false, "suffix" : "" }, { "dropping-particle" : "", "family" : "Reinehr", "given" : "Thomas", "non-dropping-particle" : "", "parse-names" : false, "suffix" : "" }, { "dropping-particle" : "", "family" : "Rissanen", "given" : "Aila", "non-dropping-particle" : "", "parse-names" : false, "suffix" : "" }, { "dropping-particle" : "", "family" : "Rudan", "given" : "Igor", "non-dropping-particle" : "", "parse-names" : false, "suffix" : "" }, { "dropping-particle" : "", "family" : "Samani", "given" : "Nilesh J", "non-dropping-particle" : "", "parse-names" : false, "suffix" : "" }, { "dropping-particle" : "", "family" : "Schwarz", "given" : "Peter E H", "non-dropping-particle" : "", "parse-names" : false, "suffix" : "" }, { "dropping-particle" : "", "family" : "Shuldiner", "given" : "Alan R", "non-dropping-particle" : "", "parse-names" : false, "suffix" : "" }, { "dropping-particle" : "", "family" : "Spector", "given" : "Timothy D", "non-dropping-particle" : "", "parse-names" : false, "suffix" : "" }, { "dropping-particle" : "", "family" : "Tuomilehto", "given" : "Jaakko", "non-dropping-particle" : "", "parse-names" : false, "suffix" : "" }, { "dropping-particle" : "", "family" : "Uda", "given" : "Manuela", "non-dropping-particle" : "", "parse-names" : false, "suffix" : "" }, { "dropping-particle" : "", "family" : "Uitterlinden", "given" : "Andr\u00e9", "non-dropping-particle" : "", "parse-names" : false, "suffix" : "" }, { "dropping-particle" : "", "family" : "Valle", "given" : "Timo T", "non-dropping-particle" : "", "parse-names" : false, "suffix" : "" }, { "dropping-particle" : "", "family" : "Wabitsch", "given" : "Martin", "non-dropping-particle" : "", "parse-names" : false, "suffix" : "" }, { "dropping-particle" : "", "family" : "Waeber", "given" : "G\u00e9rard", "non-dropping-particle" : "", "parse-names" : false, "suffix" : "" }, { "dropping-particle" : "", "family" : "Wareham", "given" : "Nicholas J", "non-dropping-particle" : "", "parse-names" : false, "suffix" : "" }, { "dropping-particle" : "", "family" : "Watkins", "given" : "Hugh", "non-dropping-particle" : "", "parse-names" : false, "suffix" : "" }, { "dropping-particle" : "", "family" : "Wilson", "given" : "James F", "non-dropping-particle" : "", "parse-names" : false, "suffix" : "" }, { "dropping-particle" : "", "family" : "Wright", "given" : "Alan F", "non-dropping-particle" : "", "parse-names" : false, "suffix" : "" }, { "dropping-particle" : "", "family" : "Zillikens", "given" : "M Carola", "non-dropping-particle" : "", "parse-names" : false, "suffix" : "" }, { "dropping-particle" : "", "family" : "Chatterjee", "given" : "Nilanjan", "non-dropping-particle" : "", "parse-names" : false, "suffix" : "" }, { "dropping-particle" : "", "family" : "McCarroll", "given" : "Steven A", "non-dropping-particle" : "", "parse-names" : false, "suffix" : "" }, { "dropping-particle" : "", "family" : "Purcell", "given" : "Shaun", "non-dropping-particle" : "", "parse-names" : false, "suffix" : "" }, { "dropping-particle" : "", "family" : "Schadt", "given" : "Eric E", "non-dropping-particle" : "", "parse-names" : false, "suffix" : "" }, { "dropping-particle" : "", "family" : "Visscher", "given" : "Peter M", "non-dropping-particle" : "", "parse-names" : false, "suffix" : "" }, { "dropping-particle" : "", "family" : "Assimes", "given" : "Themistocles L", "non-dropping-particle" : "", "parse-names" : false, "suffix" : "" }, { "dropping-particle" : "", "family" : "Borecki", "given" : "Ingrid B", "non-dropping-particle" : "", "parse-names" : false, "suffix" : "" }, { "dropping-particle" : "", "family" : "Deloukas", "given" : "Panos", "non-dropping-particle" : "", "parse-names" : false, "suffix" : "" }, { "dropping-particle" : "", "family" : "Fox", "given" : "Caroline S", "non-dropping-particle" : "", "parse-names" : false, "suffix" : "" }, { "dropping-particle" : "", "family" : "Groop", "given" : "Leif C", "non-dropping-particle" : "", "parse-names" : false, "suffix" : "" }, { "dropping-particle" : "", "family" : "Haritunians", "given" : "Talin", "non-dropping-particle" : "", "parse-names" : false, "suffix" : "" }, { "dropping-particle" : "", "family" : "Hunter", "given" : "David J", "non-dropping-particle" : "", "parse-names" : false, "suffix" : "" }, { "dropping-particle" : "", "family" : "Kaplan", "given" : "Robert C", "non-dropping-particle" : "", "parse-names" : false, "suffix" : "" }, { "dropping-particle" : "", "family" : "Mohlke", "given" : "Karen L", "non-dropping-particle" : "", "parse-names" : false, "suffix" : "" }, { "dropping-particle" : "", "family" : "O'Connell", "given" : "Jeffrey R", "non-dropping-particle" : "", "parse-names" : false, "suffix" : "" }, { "dropping-particle" : "", "family" : "Peltonen", "given" : "Leena", "non-dropping-particle" : "", "parse-names" : false, "suffix" : "" }, { "dropping-particle" : "", "family" : "Schlessinger", "given" : "David", "non-dropping-particle" : "", "parse-names" : false, "suffix" : "" }, { "dropping-particle" : "", "family" : "Strachan", "given" : "David P", "non-dropping-particle" : "", "parse-names" : false, "suffix" : "" }, { "dropping-particle" : "", "family" : "Duijn", "given" : "Cornelia M", "non-dropping-particle" : "van", "parse-names" : false, "suffix" : "" }, { "dropping-particle" : "", "family" : "Wichmann", "given" : "H-Erich", "non-dropping-particle" : "", "parse-names" : false, "suffix" : "" }, { "dropping-particle" : "", "family" : "Frayling", "given" : "Timothy M", "non-dropping-particle" : "", "parse-names" : false, "suffix" : "" }, { "dropping-particle" : "", "family" : "Thorsteinsdottir", "given" : "Unnur", "non-dropping-particle" : "", "parse-names" : false, "suffix" : "" }, { "dropping-particle" : "", "family" : "Abecasis", "given" : "Gon\u00e7alo R", "non-dropping-particle" : "", "parse-names" : false, "suffix" : "" }, { "dropping-particle" : "", "family" : "Barroso", "given" : "In\u00eas", "non-dropping-particle" : "", "parse-names" : false, "suffix" : "" }, { "dropping-particle" : "", "family" : "Boehnke", "given" : "Michael", "non-dropping-particle" : "", "parse-names" : false, "suffix" : "" }, { "dropping-particle" : "", "family" : "Stefansson", "given" : "Kari", "non-dropping-particle" : "", "parse-names" : false, "suffix" : "" }, { "dropping-particle" : "", "family" : "North", "given" : "Kari E", "non-dropping-particle" : "", "parse-names" : false, "suffix" : "" }, { "dropping-particle" : "", "family" : "McCarthy", "given" : "Mark I", "non-dropping-particle" : "", "parse-names" : false, "suffix" : "" }, { "dropping-particle" : "", "family" : "Hirschhorn", "given" : "Joel N", "non-dropping-particle" : "", "parse-names" : false, "suffix" : "" }, { "dropping-particle" : "", "family" : "Ingelsson", "given" : "Erik", "non-dropping-particle" : "", "parse-names" : false, "suffix" : "" }, { "dropping-particle" : "", "family" : "Loos", "given" : "Ruth J. F.", "non-dropping-particle" : "", "parse-names" : false, "suffix" : "" } ], "container-title" : "Nature genetics", "id" : "ITEM-1", "issued" : { "date-parts" : [ [ "2010" ] ] }, "page" : "937-948", "title" : "Association analyses of 249,796 individuals reveal 18 new loci associated with body mass index.", "type" : "article-journal", "volume" : "42" }, "uris" : [ "http://www.mendeley.com/documents/?uuid=d5c17178-e02a-48c1-8b49-e8cbc35c81af" ] }, { "id" : "ITEM-2", "itemData" : { "DOI" : "10.1038/oby.2008.613", "ISSN" : "1930-7381", "PMID" : "19169219", "author" : [ { "dropping-particle" : "", "family" : "Bogardus", "given" : "Clifton", "non-dropping-particle" : "", "parse-names" : false, "suffix" : "" } ], "container-title" : "Obesity (Silver Spring, Md.)", "id" : "ITEM-2", "issue" : "2", "issued" : { "date-parts" : [ [ "2009", "2" ] ] }, "page" : "209-10", "title" : "Missing heritability and GWAS utility.", "type" : "article-journal", "volume" : "17" }, "uris" : [ "http://www.mendeley.com/documents/?uuid=cf18a023-f338-4419-8d8e-7ce86070e822" ] }, { "id" : "ITEM-3", "itemData" : { "DOI" : "10.1016/j.beem.2011.11.003", "ISSN" : "1878-1594", "PMID" : "22498250", "abstract" : "Genome-wide association studies (GWAS) have revolutionised the discovery of genes for common traits and diseases, including obesity-related traits. In less then four years time, 52 genetic loci were identified to be unequivocally associated with obesity-related traits. This vast success raised hope and expectations that genetic information would become soon an integral part of personalised medicine. However, these loci have only small effects on obesity-susceptibility and explain just a fraction of the total variance. As such, their accuracy to predict obesity is poor and not competitive with the predictive ability of traditional risk factors. Nevertheless, some of these loci are being used in commercially available personal genome tests to estimate individuals' lifetime risk of obesity. While proponents believe that personal genome profiling could have beneficial effects on behaviour, early reports do not support this hypothesis. To conclude, the most valuable contribution of GWAS-identified loci lies in their contribution to elucidating new physiological pathways that underlie obesity-susceptibility.", "author" : [ { "dropping-particle" : "", "family" : "Loos", "given" : "Ruth J. F.", "non-dropping-particle" : "", "parse-names" : false, "suffix" : "" } ], "container-title" : "Best practice &amp; research. Clinical endocrinology &amp; metabolism", "id" : "ITEM-3", "issue" : "2", "issued" : { "date-parts" : [ [ "2012", "4" ] ] }, "page" : "211-26", "publisher" : "Elsevier Ltd", "title" : "Genetic determinants of common obesity and their value in prediction.", "type" : "article-journal", "volume" : "26" }, "uris" : [ "http://www.mendeley.com/documents/?uuid=175c1478-6df9-4634-ba91-ec2542fbd3a5" ] } ], "mendeley" : { "previouslyFormattedCitation" : "[27\u201329]" }, "properties" : { "noteIndex" : 0 }, "schema" : "https://github.com/citation-style-language/schema/raw/master/csl-citation.json" }</w:instrText>
+      </w:r>
+      <w:r>
+        <w:fldChar w:fldCharType="separate"/>
+      </w:r>
+      <w:proofErr w:type="gramStart"/>
+      <w:r>
+        <w:rPr>
+          <w:noProof/>
+        </w:rPr>
+        <w:t>[27–29]</w:t>
+      </w:r>
+      <w:r>
+        <w:fldChar w:fldCharType="end"/>
+      </w:r>
+      <w:r>
+        <w:t>.</w:t>
+      </w:r>
+      <w:proofErr w:type="gramEnd"/>
+    </w:p>
+    <w:p>
+      <w:pPr>
+        <w:spacing w:line="480" w:lineRule="auto"/>
+      </w:pPr>
+    </w:p>
+    <w:p>
+      <w:pPr>
+        <w:spacing w:line="480" w:lineRule="auto"/>
+      </w:pPr>
+      <w:r>
+        <w:t xml:space="preserve">This study does not </w:t>
+      </w:r>
+      <w:r>
+        <w:t xml:space="preserve">attempt to address the underlying </w:t>
+      </w:r>
+      <w:r>
+        <w:t xml:space="preserve">fundamental </w:t>
+      </w:r>
+      <w:r>
+        <w:t>mechanism</w:t>
+      </w:r>
+      <w:r>
+        <w:t>s</w:t>
+      </w:r>
+      <w:r>
+        <w:t xml:space="preserve"> for these differences but suggests that there is a physiological state established by the time the dietary treatment begins that causes differential weight gain.  One possibility is</w:t>
+      </w:r>
+      <w:r>
+        <w:t xml:space="preserve"> that</w:t>
+      </w:r>
+      <w:r>
+        <w:t xml:space="preserve"> alterations in their basal metabolic ra</w:t>
+      </w:r>
+      <w:r>
+        <w:t>te cause these differences</w:t>
+      </w:r>
+      <w:r>
+        <w:t xml:space="preserve">, as has been proposed in </w:t>
+      </w:r>
+      <w:r>
+        <w:t>pediatric</w:t>
+      </w:r>
+      <w:r>
+        <w:t xml:space="preserve"> human populations </w:t>
+      </w:r>
+      <w:r>
+        <w:fldChar w:fldCharType="begin" w:fldLock="1"/>
+      </w:r>
+      <w:r>
+        <w:instrText>ADDIN CSL_CITATION { "citationItems" : [ { "id" : "ITEM-1", "itemData" : { "DOI" : "10.1016/0140-6736(90)91592-X", "ISSN" : "01406736", "author" : [ { "dropping-particle" : "", "family" : "Griffiths", "given" : "M", "non-dropping-particle" : "", "parse-names" : false, "suffix" : "" }, { "dropping-particle" : "", "family" : "Payne", "given" : "P.R", "non-dropping-particle" : "", "parse-names" : false, "suffix" : "" }, { "dropping-particle" : "", "family" : "Rivers", "given" : "J.P.W", "non-dropping-particle" : "", "parse-names" : false, "suffix" : "" }, { "dropping-particle" : "", "family" : "Cox", "given" : "M", "non-dropping-particle" : "", "parse-names" : false, "suffix" : "" }, { "dropping-particle" : "", "family" : "Stunkard", "given" : "A.J", "non-dropping-particle" : "", "parse-names" : false, "suffix" : "" } ], "container-title" : "The Lancet", "id" : "ITEM-1", "issue" : "8707", "issued" : { "date-parts" : [ [ "1990", "7" ] ] }, "page" : "76-78", "title" : "Metabolic rate and physical development in children at risk of obesity", "type" : "article-journal", "volume" : "336" }, "uris" : [ "http://www.mendeley.com/documents/?uuid=14358780-3d16-471f-80e4-91201d1fa907" ] }, { "id" : "ITEM-2", "itemData" : { "DOI" : "10.1056/NEJM198802253180801", "ISSN" : "0028-4793", "PMID" : "3340127", "abstract" : "We investigated the contributions of low energy expenditure and high energy intake to excessive weight gain in infants born to overweight mothers. The subjects were infants of 6 lean and 12 overweight mothers, recruited soon after birth. Total energy expenditure and metabolizable energy intake were measured with a new doubly labeled water method over a period of seven days when the infants were 3 months of age, and the postprandial metabolic rate was measured by indirect calorimetry when the infants were 0.1 and 3 months of age. The results were related to weight gain in the first year of life. No significant difference was observed between infants who became overweight by the age of one year (50 percent of infants born to overweight mothers) and those who did not, with respect to weight, length, skinfold thicknesses, metabolic rate at 0.1 and 3 months of age, and metabolizable energy intake at 3 months. However, total energy expenditure at three months of age was 20.7 percent lower in the infants who became overweight than in the other infants (means +/- SE, 256 +/- 27 and 323 +/- 12 kJ per kilogram of body weight per day; P less than 0.05). This difference could account for the mean difference in weight gain. These data suggest that reduced energy expenditure, particularly on physical activity, was an important factor in the rapid weight gain during the first year of life in infants born to overweight mothers.", "author" : [ { "dropping-particle" : "", "family" : "Roberts", "given" : "S B", "non-dropping-particle" : "", "parse-names" : false, "suffix" : "" }, { "dropping-particle" : "", "family" : "Savage", "given" : "J", "non-dropping-particle" : "", "parse-names" : false, "suffix" : "" }, { "dropping-particle" : "", "family" : "Coward", "given" : "W A", "non-dropping-particle" : "", "parse-names" : false, "suffix" : "" }, { "dropping-particle" : "", "family" : "Chew", "given" : "B", "non-dropping-particle" : "", "parse-names" : false, "suffix" : "" }, { "dropping-particle" : "", "family" : "Lucas", "given" : "A", "non-dropping-particle" : "", "parse-names" : false, "suffix" : "" } ], "container-title" : "The New England journal of medicine", "id" : "ITEM-2", "issue" : "8", "issued" : { "date-parts" : [ [ "1988", "2", "25" ] ] }, "page" : "461-6", "title" : "Energy expenditure and intake in infants born to lean and overweight mothers.", "type" : "article-journal", "volume" : "318" }, "uris" : [ "http://www.mendeley.com/documents/?uuid=8b40a6e2-c70a-4000-b136-7ac60cb10c0a" ] } ], "mendeley" : { "previouslyFormattedCitation" : "[30, 31]" }, "properties" : { "noteIndex" : 0 }, "schema" : "https://github.com/citation-style-language/schema/raw/master/csl-citation.json" }</w:instrText>
+      </w:r>
+      <w:r>
+        <w:fldChar w:fldCharType="separate"/>
+      </w:r>
+      <w:r>
+        <w:rPr>
+          <w:noProof/>
+        </w:rPr>
+        <w:t>[30, 31]</w:t>
+      </w:r>
+      <w:r>
+        <w:fldChar w:fldCharType="end"/>
+      </w:r>
+      <w:r>
+        <w:t>.</w:t>
+      </w:r>
+      <w:r>
+        <w:t xml:space="preserve"> The underlying molecular mechanism may yet be some level of </w:t>
+      </w:r>
+      <w:r>
+        <w:rPr>
+          <w:i/>
+        </w:rPr>
+        <w:t xml:space="preserve">de novo </w:t>
+      </w:r>
+      <w:r>
+        <w:t xml:space="preserve">genetic variation in these mice, or epigenetic modifications that alter sensitivity </w:t>
+      </w:r>
+      <w:r>
+        <w:t xml:space="preserve">to </w:t>
+      </w:r>
+      <w:r>
+        <w:t>dietary factors.</w:t>
+      </w:r>
+      <w:r>
+        <w:t xml:space="preserve">  </w:t>
+      </w:r>
+      <w:r>
+        <w:t xml:space="preserve">This study provides a </w:t>
+      </w:r>
+      <w:r>
+        <w:t xml:space="preserve">phenotypic </w:t>
+      </w:r>
+      <w:r>
+        <w:t>framework to test these molecular hypotheses.</w:t>
+      </w:r>
+    </w:p>
+    <w:p>
+      <w:pPr>
+        <w:spacing w:line="480" w:lineRule="auto"/>
+      </w:pPr>
+    </w:p>
+    <w:p>
+      <w:pPr>
+        <w:spacing w:line="480" w:lineRule="auto"/>
+      </w:pPr>
+      <w:r>
+        <w:t xml:space="preserve">We tested the effects of fairly prolonged food deprivation, as this duration will activate not only glucagon signaling, but also other catabolic signaling cascades including growth hormone and </w:t>
+      </w:r>
+      <w:r>
+        <w:t>glucocorticoid</w:t>
+      </w:r>
+      <w:r>
+        <w:t xml:space="preserve"> </w:t>
+      </w:r>
+      <w:r>
+        <w:fldChar w:fldCharType="begin" w:fldLock="1"/>
+      </w:r>
+      <w:r>
+        <w:instrText>ADDIN CSL_CITATION { "citationItems" : [ { "id" : "ITEM-1", "itemData" : { "DOI" : "10.1172/JCI113450", "ISBN" : "00219738 (ISSN)", "ISSN" : "0021-9738", "PMID" : "3127426", "abstract" : "Studies in man have shown that the episodic release of growth hormone (GH) is infrequent and erratic, and unlike that in the rat does not appear to have discernible ultradian periodicities. However, these observations in nonfasted subjects may be invalid since mixed nutrients have unpredictable effects on GH release. Moreover, in the fed state basal GH levels are frequently undetectable, thus rendering the identification of low amplitude pulses unreliable. Accordingly, the 24-h pulsatile pattern of GH secretion obtained from repetitive venous sampling in six normal adult male subjects was examined during a control fed day and during the first and fifth days of a 5-d fast. The GH data were analyzed using two distinct methods: a discrete pulse detection algorithm (Cluster analysis) and Fourier expansion time-series, which allows fixed periodicities of secretory activity to be resolved. The 5-d fast resulted in a significant increase in discrete GH pulse frequency (5.8 +/- 0.7 vs. 9.9 +/- 0.7 pulses/24 h, P = 0.028), 24 h integrated GH concentration (2.82 +/- 0.50 vs. 8.75 +/- 0.82 micrograms.min/ml; P = 0.0002), and maximal pulse amplitude (5.9 +/- 1.1 vs. 12.3 +/- 1.6 ng/ml, P less than 0.005). While multiple low-amplitude sinusoidal periodicities were present on the control fed day, time-series analysis revealed enhancement of circadian and ultradian cycles on the first and fifth days of fasting. Concomitantly, fasting resulted in a decline (day 1 vs. day 5) in serum concentrations of somatomedin C (1.31 +/- 0.22 vs. 0.77 +/- 0.18 U/ml) and glucose (4.9 +/- 0.2 vs. 3.2 +/- 0.2 mmol/liter), and a marked rise in free fatty acid (0.43 +/- 0.12 vs. 1.55 +/- 0.35 mmol/liter) and acetoacetate (35 +/- 6 vs. 507 +/- 80 nmol/liter). We conclude that the acute nutritional status is an important determinant of spontaneous pulsatile GH secretion in man. Fast-induced enhancement of GH release is achieved through combined frequency (discrete pulses) and amplitude (sinusoidal periodicities) modulation. Such alterations in somatotropic hormone release may play an important role in substrate homeostasis during starvation.", "author" : [ { "dropping-particle" : "", "family" : "Ho", "given" : "K Y", "non-dropping-particle" : "", "parse-names" : false, "suffix" : "" }, { "dropping-particle" : "", "family" : "Veldhuis", "given" : "J D", "non-dropping-particle" : "", "parse-names" : false, "suffix" : "" }, { "dropping-particle" : "", "family" : "Johnson", "given" : "M L", "non-dropping-particle" : "", "parse-names" : false, "suffix" : "" }, { "dropping-particle" : "", "family" : "Furlanetto", "given" : "R", "non-dropping-particle" : "", "parse-names" : false, "suffix" : "" }, { "dropping-particle" : "", "family" : "Evans", "given" : "W S", "non-dropping-particle" : "", "parse-names" : false, "suffix" : "" }, { "dropping-particle" : "", "family" : "Alberti", "given" : "K G", "non-dropping-particle" : "", "parse-names" : false, "suffix" : "" }, { "dropping-particle" : "", "family" : "Thorner", "given" : "M O", "non-dropping-particle" : "", "parse-names" : false, "suffix" : "" } ], "container-title" : "The Journal of clinical investigation", "id" : "ITEM-1", "issued" : { "date-parts" : [ [ "1988" ] ] }, "page" : "968-975", "title" : "Fasting enhances growth hormone secretion and amplifies the complex rhythms of growth hormone secretion in man.", "type" : "article-journal", "volume" : "81" }, "uris" : [ "http://www.mendeley.com/documents/?uuid=d973b7d1-d297-430a-8a7f-49f98274f036" ] }, { "id" : "ITEM-2", "itemData" : { "DOI" : "10.1210/en.2006-0592", "ISSN" : "0013-7227", "PMID" : "17038558", "abstract" : "To determine whether the severity of the catabolic condition differentially regulates the GH axis, male mice were either fed ad libitum or fasted for 12, 24, and 48 h. Hypothalami, pituitaries, and stomachs were collected for assessment of mRNA levels by quantitative real-time RT-PCR, and blood collected for measurement of plasma hormone and metabolite levels by commercial assay kits. Overnight (12 h) fasting resulted in a significant suppression of circulating glucose, insulin, IGF-I, and leptin levels and an increase in corticosterone, free fatty acids, and n-octanoyl ghrelin levels, and these directional changes were maintained at the 24- and 48-h time points. Fasting (24 h) also increased circulating GH levels, which was associated with an increase in pituitary mRNA levels for GHRH receptor and ghrelin receptor and a decrease in mRNA levels for somatostatin (SST) receptor (SSTR) subtypes, SSTR2, SSTR3, and SSTR5, where the changes in ghrelin receptor and SSTR expression persisted after 48 h fasting. Hypothalamic SST mRNA levels were not altered by fasting, whereas there was a transient rise in stomach SST mRNA levels 24 h after food withdrawal. In contrast, there was a biphasic effect of fasting on GHRH expression. GHRH mRNA levels were significantly elevated at 12 and 24 h but fell to approximately 50% of fed controls 48 h after food withdrawal. A sequential rise in hypothalamic neuropeptide Y (NPY) and CRH mRNA levels preceded the fall in GHRH expression, where fasting-induced changes in CRH and GHRH mRNA levels were not observed in 48-h-fasted NPY knockout mice. These observations, in light of previous reports showing both NPY and CRH can inhibit GHRH expression and GH release, suggest that these neuronal systems may work in concert to control the ultimate impact of fasting on GH axis function.", "author" : [ { "dropping-particle" : "", "family" : "Luque", "given" : "Raul M", "non-dropping-particle" : "", "parse-names" : false, "suffix" : "" }, { "dropping-particle" : "", "family" : "Park", "given" : "Seungjoon", "non-dropping-particle" : "", "parse-names" : false, "suffix" : "" }, { "dropping-particle" : "", "family" : "Kineman", "given" : "Rhonda D", "non-dropping-particle" : "", "parse-names" : false, "suffix" : "" } ], "container-title" : "Endocrinology", "id" : "ITEM-2", "issue" : "1", "issued" : { "date-parts" : [ [ "2007", "1" ] ] }, "page" : "300-9", "title" : "Severity of the catabolic condition differentially modulates hypothalamic expression of growth hormone-releasing hormone in the fasted mouse: potential role of neuropeptide Y and corticotropin-releasing hormone.", "type" : "article-journal", "volume" : "148" }, "uris" : [ "http://www.mendeley.com/documents/?uuid=b6eb4726-946f-47b2-9f19-f2f3dc4bfc30" ] } ], "mendeley" : { "previouslyFormattedCitation" : "[24, 25]" }, "properties" : { "noteIndex" : 0 }, "schema" : "https://github.com/citation-style-language/schema/raw/master/csl-citation.json" }</w:instrText>
+      </w:r>
+      <w:r>
+        <w:fldChar w:fldCharType="separate"/>
+      </w:r>
+      <w:r>
+        <w:rPr>
+          <w:noProof/>
+        </w:rPr>
+        <w:t>[24, 25]</w:t>
+      </w:r>
+      <w:r>
+        <w:fldChar w:fldCharType="end"/>
+      </w:r>
+      <w:r>
+        <w:t xml:space="preserve">.  In this way, our protocol for food deprivation is likely to engage all of these pathways to defend body weight in the absence of food.  </w:t>
+      </w:r>
+      <w:r>
+        <w:t xml:space="preserve">Of note it is interesting that fasting </w:t>
+      </w:r>
+      <w:r>
+        <w:t>responses</w:t>
+      </w:r>
+      <w:r>
+        <w:t xml:space="preserve"> themselves are not stable throughout life</w:t>
+      </w:r>
+      <w:r>
+        <w:t xml:space="preserve"> on a per mouse basis (see Figure </w:t>
+      </w:r>
+      <w:r>
+        <w:t>3</w:t>
+      </w:r>
+      <w:r>
+        <w:t>B).  This suggests that either the fasting response is not causative of weight gain directly, or is only causal during a younger age.</w:t>
+      </w:r>
+      <w:r>
+        <w:t xml:space="preserve"> These data are consistent with reports that among adult human populations, basal metabolic rate is not reduced in obese individuals </w:t>
+      </w:r>
+      <w:r>
+        <w:fldChar w:fldCharType="begin" w:fldLock="1"/>
+      </w:r>
+      <w:r>
+        <w:instrText>ADDIN CSL_CITATION { "citationItems" : [ { "id" : "ITEM-1", "itemData" : { "DOI" : "10.1056/NEJM199503093321001", "ISSN" : "0028-4793", "PMID" : "7632212", "abstract" : "BACKGROUND: No current treatment for obesity reliably sustains weight loss, perhaps because compensatory metabolic processes resist the maintenance of the altered body weight. We examined the effects of experimental perturbations of body weight on energy expenditure to determine whether they lead to metabolic changes and whether obese subjects and those who have never been obese respond similarly.\n\nMETHODS: We repeatedly measured 24-hour total energy expenditure, resting and nonresting energy expenditure, and the thermic effect of feeding in 18 obese subjects and 23 subjects who had never been obese. The subjects were studied at their usual body weight and after losing 10 to 20 percent of their body weight by underfeeding or gaining 10 percent by overfeeding.\n\nRESULTS: Maintenance of a body weight at a level 10 percent or more below the initial weight was associated with a mean (+/- SD) reduction in total energy expenditure of 6 +/- 3 kcal per kilogram of fat-free mass per day in the subjects who had never been obese (P &lt; 0.001) and 8 +/- 5 kcal per kilogram per day in the obese subjects (P &lt; 0.001). Resting energy expenditure and nonresting energy expenditure each decreased 3 to 4 kcal per kilogram of fat-free mass per day in both groups of subjects. Maintenance of body weight at a level 10 percent above the usual weight was associated with an increase in total energy expenditure of 9 +/- 7 kcal per kilogram of fat-free mass per day in the subjects who had never been obese (P &lt; 0.001) and 8 +/- 4 kcal per kilogram per day in the obese subjects (P &lt; 0.001). The thermic effect of feeding and nonresting energy expenditure increased by approximately 1 to 2 and 8 to 9 kcal per kilogram of fat-free mass per day, respectively, after weight gain. These changes in energy expenditure were not related to the degree of adiposity or the sex of the subjects.\n\nCONCLUSIONS: Maintenance of a reduced or elevated body weight is associated with compensatory changes in energy expenditure, which oppose the maintenance of a body weight that is different from the usual weight. These compensatory changes may account for the poor long-term efficacy of treatments for obesity.", "author" : [ { "dropping-particle" : "", "family" : "Leibel", "given" : "R L", "non-dropping-particle" : "", "parse-names" : false, "suffix" : "" }, { "dropping-particle" : "", "family" : "Rosenbaum", "given" : "M", "non-dropping-particle" : "", "parse-names" : false, "suffix" : "" }, { "dropping-particle" : "", "family" : "Hirsch", "given" : "J", "non-dropping-particle" : "", "parse-names" : false, "suffix" : "" } ], "container-title" : "The New England journal of medicine", "id" : "ITEM-1", "issue" : "10", "issued" : { "date-parts" : [ [ "1995", "3", "9" ] ] }, "page" : "621-8", "title" : "Changes in energy expenditure resulting from altered body weight.", "type" : "article-journal", "volume" : "332" }, "uris" : [ "http://www.mendeley.com/documents/?uuid=47481080-52d6-4a86-9cc7-9949011a9420" ] }, { "id" : "ITEM-2", "itemData" : { "DOI" : "10.1172/JCI112749", "ISSN" : "0021-9738", "PMID" : "3782471", "abstract" : "Daily human energy requirements calculated from separate components of energy expenditure are inaccurate and usually in poor agreement with measured energy intakes. Measurement of energy expenditure over periods of 24 h or longer is needed to determine more accurately rates of daily energy expenditure in humans. We provide a detailed description of a human respiratory chamber and methods used to determine rates of energy expenditure over 24-h periods in 177 subjects. The results show that: fat-free mass (FFM) as estimated by densitometry is the best available determinant of 24-h energy expenditures (24EE) and explains 81% of the variance observed between individuals (24EE [kcal/d] = 597 + 26.5 FFM); 24EE in an individual is very reproducible (coefficient of variation = 2.4%); and even when adjusted for differences in FFM, there is still considerable interperson variability of the daily energy expenditure. A large portion of the variability of 24EE among individuals, independent of differences in body size, was due to variability in the degree of spontaneous physical activity, i.e., \"fidgeting,\" which accounted for 100-800 kcal/d in these subjects.", "author" : [ { "dropping-particle" : "", "family" : "Ravussin", "given" : "Eric", "non-dropping-particle" : "", "parse-names" : false, "suffix" : "" }, { "dropping-particle" : "", "family" : "Lillioja", "given" : "Stephen", "non-dropping-particle" : "", "parse-names" : false, "suffix" : "" }, { "dropping-particle" : "", "family" : "Anderson", "given" : "Thomas E", "non-dropping-particle" : "", "parse-names" : false, "suffix" : "" }, { "dropping-particle" : "", "family" : "Christin", "given" : "Laurent", "non-dropping-particle" : "", "parse-names" : false, "suffix" : "" }, { "dropping-particle" : "", "family" : "Bogardus", "given" : "Clifton", "non-dropping-particle" : "", "parse-names" : false, "suffix" : "" } ], "container-title" : "The Journal of clinical investigation", "id" : "ITEM-2", "issue" : "6", "issued" : { "date-parts" : [ [ "1986", "12" ] ] }, "page" : "1568-78", "title" : "Determinants of 24-hour energy expenditure in man. Methods and results using a respiratory chamber.", "type" : "article-journal", "volume" : "78" }, "uris" : [ "http://www.mendeley.com/documents/?uuid=641dd9c0-1811-4bc3-a10d-96962d61c3b6" ] } ], "mendeley" : { "previouslyFormattedCitation" : "[32, 33]" }, "properties" : { "noteIndex" : 0 }, "schema" : "https://github.com/citation-style-language/schema/raw/master/csl-citation.json" }</w:instrText>
+      </w:r>
+      <w:r>
+        <w:fldChar w:fldCharType="separate"/>
+      </w:r>
+      <w:r>
+        <w:rPr>
+          <w:noProof/>
+        </w:rPr>
+        <w:t>[32, 33]</w:t>
+      </w:r>
+      <w:r>
+        <w:fldChar w:fldCharType="end"/>
+      </w:r>
+      <w:r>
+        <w:t xml:space="preserve">.  These data support a model where </w:t>
+      </w:r>
+      <w:r>
+        <w:t>susceptibility to weight</w:t>
+      </w:r>
+      <w:r>
+        <w:t xml:space="preserve"> </w:t>
+      </w:r>
+      <w:proofErr w:type="gramStart"/>
+      <w:r>
+        <w:t>gain</w:t>
+      </w:r>
+      <w:proofErr w:type="gramEnd"/>
+      <w:r>
+        <w:t xml:space="preserve"> is at least in part caused by a non-genetic </w:t>
+      </w:r>
+      <w:r>
+        <w:t xml:space="preserve">factor </w:t>
+      </w:r>
+      <w:r>
+        <w:t>which is established early in life</w:t>
+      </w:r>
+      <w:r>
+        <w:t xml:space="preserve">.  This is </w:t>
+      </w:r>
+      <w:r>
+        <w:t xml:space="preserve">consistent with previous studies on </w:t>
+      </w:r>
+      <w:r>
+        <w:t>these</w:t>
+      </w:r>
+      <w:r>
+        <w:t xml:space="preserve"> mice</w:t>
+      </w:r>
+      <w:r>
+        <w:t xml:space="preserve"> which also proposed that susceptibility to weight gain is determined early in life</w:t>
+      </w:r>
+      <w:r>
+        <w:t xml:space="preserve"> </w:t>
+      </w:r>
+      <w:r>
+        <w:fldChar w:fldCharType="begin" w:fldLock="1"/>
+      </w:r>
+      <w:r>
+        <w:instrText>ADDIN CSL_CITATION { "citationItems" : [ { "id" : "ITEM-1", "itemData" : { "DOI" : "10.1371/journal.pgen.0020081", "ISSN" : "1553-7404", "PMID" : "16733553", "abstract" : "High phenotypic variation in diet-induced obesity in male C57BL/6J inbred mice suggests a molecular model to investigate non-genetic mechanisms of obesity. Feeding mice a high-fat diet beginning at 8 wk of age resulted in a 4-fold difference in adiposity. The phenotypes of mice characteristic of high or low gainers were evident by 6 wk of age, when mice were still on a low-fat diet; they were amplified after being switched to the high-fat diet and persisted even after the obesogenic protocol was interrupted with a calorically restricted, low-fat chow diet. Accordingly, susceptibility to diet-induced obesity in genetically identical mice is a stable phenotype that can be detected in mice shortly after weaning. Chronologically, differences in adiposity preceded those of feeding efficiency and food intake, suggesting that observed difference in leptin secretion is a factor in determining phenotypes related to food intake. Gene expression analyses of adipose tissue and hypothalamus from mice with low and high weight gain, by microarray and qRT-PCR, showed major changes in the expression of genes of Wnt signaling and tissue re-modeling in adipose tissue. In particular, elevated expression of SFRP5, an inhibitor of Wnt signaling, the imprinted gene MEST and BMP3 may be causally linked to fat mass expansion, since differences in gene expression observed in biopsies of epididymal fat at 7 wk of age (before the high-fat diet) correlated with adiposity after 8 wk on a high-fat diet. We propose that C57BL/6J mice have the phenotypic characteristics suitable for a model to investigate epigenetic mechanisms within adipose tissue that underlie diet-induced obesity.", "author" : [ { "dropping-particle" : "", "family" : "Koza", "given" : "Robert A", "non-dropping-particle" : "", "parse-names" : false, "suffix" : "" }, { "dropping-particle" : "", "family" : "Nikonova", "given" : "Larissa", "non-dropping-particle" : "", "parse-names" : false, "suffix" : "" }, { "dropping-particle" : "", "family" : "Hogan", "given" : "Jessica", "non-dropping-particle" : "", "parse-names" : false, "suffix" : "" }, { "dropping-particle" : "", "family" : "Rim", "given" : "Jong-seop", "non-dropping-particle" : "", "parse-names" : false, "suffix" : "" }, { "dropping-particle" : "", "family" : "Mendoza", "given" : "Tamra", "non-dropping-particle" : "", "parse-names" : false, "suffix" : "" }, { "dropping-particle" : "", "family" : "Faulk", "given" : "Christopher", "non-dropping-particle" : "", "parse-names" : false, "suffix" : "" }, { "dropping-particle" : "", "family" : "Skaf", "given" : "Jihad", "non-dropping-particle" : "", "parse-names" : false, "suffix" : "" }, { "dropping-particle" : "", "family" : "Kozak", "given" : "Leslie P", "non-dropping-particle" : "", "parse-names" : false, "suffix" : "" } ], "container-title" : "PLoS genetics", "id" : "ITEM-1", "issue" : "5", "issued" : { "date-parts" : [ [ "2006", "5" ] ] }, "page" : "e81", "title" : "Changes in gene expression foreshadow diet-induced obesity in genetically identical mice.", "type" : "article-journal", "volume" : "2" }, "uris" : [ "http://www.mendeley.com/documents/?uuid=f788d75b-46a9-4e24-9054-9eee04bf6a1e" ] } ], "mendeley" : { "previouslyFormattedCitation" : "[10]" }, "properties" : { "noteIndex" : 0 }, "schema" : "https://github.com/citation-style-language/schema/raw/master/csl-citation.json" }</w:instrText>
+      </w:r>
+      <w:r>
+        <w:fldChar w:fldCharType="separate"/>
+      </w:r>
+      <w:r>
+        <w:rPr>
+          <w:noProof/>
+        </w:rPr>
+        <w:t>[10]</w:t>
+      </w:r>
+      <w:r>
+        <w:fldChar w:fldCharType="end"/>
+      </w:r>
+      <w:r>
+        <w:t xml:space="preserve">.   Understanding the mechanistic basis for </w:t>
+      </w:r>
+      <w:r>
+        <w:t>the relationship between fasting induced weight loss and eventual weight gain</w:t>
+      </w:r>
+      <w:r>
+        <w:t xml:space="preserve"> </w:t>
+      </w:r>
+      <w:r>
+        <w:t xml:space="preserve">may </w:t>
+      </w:r>
+      <w:r>
+        <w:t>be relevant to providing better individualized care of pediatric populations</w:t>
+      </w:r>
+      <w:r>
+        <w:t>, since</w:t>
+      </w:r>
+      <w:r>
+        <w:t xml:space="preserve"> it </w:t>
+      </w:r>
+      <w:r>
+        <w:t xml:space="preserve">may help predict susceptibility to weight gain in young children. </w:t>
+      </w:r>
+      <w:r>
+        <w:t xml:space="preserve"> </w:t>
+      </w:r>
+    </w:p>
+    <w:p>
+      <w:pPr>
+        <w:pStyle w:val="Heading1"/>
+        <w:spacing w:line="480" w:lineRule="auto"/>
+      </w:pPr>
+      <w:r>
+        <w:t>Acknowledgements</w:t>
+      </w:r>
+      <w:r>
+        <w:tab/>
+      </w:r>
+    </w:p>
+    <w:p>
+      <w:pPr>
+        <w:spacing w:line="480" w:lineRule="auto"/>
+      </w:pPr>
+      <w:r>
+        <w:t xml:space="preserve">The authors would like to thank </w:t>
+      </w:r>
+      <w:r>
+        <w:t xml:space="preserve">the Cormier Lab (Department of Pediatrics, UTHSC) for assistance with and use of the </w:t>
+      </w:r>
+      <w:proofErr w:type="spellStart"/>
+      <w:r>
+        <w:t>Luminex</w:t>
+      </w:r>
+      <w:proofErr w:type="spellEnd"/>
+      <w:r>
+        <w:t xml:space="preserve"> system.  We would also like to thank </w:t>
+      </w:r>
+      <w:r>
+        <w:t>Drs. David Buchner (Case Western Reserve University)</w:t>
+      </w:r>
+      <w:r>
         <w:t xml:space="preserve">, </w:t>
       </w:r>
-      <w:r>
-        <w:lastRenderedPageBreak/>
-        <w:t xml:space="preserve">the single nucleotide polymorphism located in the FTO gene led to not only weight gain, but also increased phenotypic variance </w:t>
-      </w:r>
-      <w:r>
-        <w:fldChar w:fldCharType="begin" w:fldLock="1"/>
-      </w:r>
-      <w:r>
-        <w:instrText>ADDIN CSL_CITATION { "citationItems" : [ { "id" : "ITEM-1", "itemData" : { "DOI" : "10.1038/nature11401", "ISSN" : "1476-4687", "PMID" : "22982992", "abstract" : "There is evidence across several species for genetic control of phenotypic variation of complex traits, such that the variance among phenotypes is genotype dependent. Understanding genetic control of variability is important in evolutionary biology, agricultural selection programmes and human medicine, yet for complex traits, no individual genetic variants associated with variance, as opposed to the mean, have been identified. Here we perform a meta-analysis of genome-wide association studies of phenotypic variation using \u223c170,000 samples on height and body mass index (BMI) in human populations. We report evidence that the single nucleotide polymorphism (SNP) rs7202116 at the FTO gene locus, which is known to be associated with obesity (as measured by mean BMI for each rs7202116 genotype), is also associated with phenotypic variability. We show that the results are not due to scale effects or other artefacts, and find no other experiment-wise significant evidence for effects on variability, either at loci other than FTO for BMI or at any locus for height. The difference in variance for BMI among individuals with opposite homozygous genotypes at the FTO locus is approximately 7%, corresponding to a difference of \u223c0.5 kilograms in the standard deviation of weight. Our results indicate that genetic variants can be discovered that are associated with variability, and that between-person variability in obesity can partly be explained by the genotype at the FTO locus. The results are consistent with reported FTO by environment interactions for BMI, possibly mediated by DNA methylation. Our BMI results for other SNPs and our height results for all SNPs suggest that most genetic variants, including those that influence mean height or mean BMI, are not associated with phenotypic variance, or that their effects on variability are too small to detect even with samples sizes greater than 100,000.", "author" : [ { "dropping-particle" : "", "family" : "Yang", "given" : "Jian", "non-dropping-particle" : "", "parse-names" : false, "suffix" : "" }, { "dropping-particle" : "", "family" : "Loos", "given" : "Ruth J. F.", "non-dropping-particle" : "", "parse-names" : false, "suffix" : "" }, { "dropping-particle" : "", "family" : "Powell", "given" : "Joseph E", "non-dropping-particle" : "", "parse-names" : false, "suffix" : "" }, { "dropping-particle" : "", "family" : "Medland", "given" : "Sarah E", "non-dropping-particle" : "", "parse-names" : false, "suffix" : "" }, { "dropping-particle" : "", "family" : "Speliotes", "given" : "Elizabeth K", "non-dropping-particle" : "", "parse-names" : false, "suffix" : "" }, { "dropping-particle" : "", "family" : "Chasman", "given" : "Daniel I", "non-dropping-particle" : "", "parse-names" : false, "suffix" : "" }, { "dropping-particle" : "", "family" : "Rose", "given" : "Lynda M", "non-dropping-particle" : "", "parse-names" : false, "suffix" : "" }, { "dropping-particle" : "", "family" : "Thorleifsson", "given" : "Gudmar", "non-dropping-particle" : "", "parse-names" : false, "suffix" : "" }, { "dropping-particle" : "", "family" : "Steinthorsdottir", "given" : "Valgerdur", "non-dropping-particle" : "", "parse-names" : false, "suffix" : "" }, { "dropping-particle" : "", "family" : "M\u00e4gi", "given" : "Reedik", "non-dropping-particle" : "", "parse-names" : false, "suffix" : "" }, { "dropping-particle" : "", "family" : "Waite", "given" : "Lindsay", "non-dropping-particle" : "", "parse-names" : false, "suffix" : "" }, { "dropping-particle" : "", "family" : "Smith", "given" : "Albert Vernon", "non-dropping-particle" : "", "parse-names" : false, "suffix" : "" }, { "dropping-particle" : "", "family" : "Yerges-Armstrong", "given" : "Laura M", "non-dropping-particle" : "", "parse-names" : false, "suffix" : "" }, { "dropping-particle" : "", "family" : "Monda", "given" : "Keri L", "non-dropping-particle" : "", "parse-names" : false, "suffix" : "" }, { "dropping-particle" : "", "family" : "Hadley", "given" : "David", "non-dropping-particle" : "", "parse-names" : false, "suffix" : "" }, { "dropping-particle" : "", "family" : "Mahajan", "given" : "Anubha", "non-dropping-particle" : "", "parse-names" : false, "suffix" : "" }, { "dropping-particle" : "", "family" : "Li", "given" : "Guo", "non-dropping-particle" : "", "parse-names" : false, "suffix" : "" }, { "dropping-particle" : "", "family" : "Kapur", "given" : "Karen", "non-dropping-particle" : "", "parse-names" : false, "suffix" : "" }, { "dropping-particle" : "", "family" : "Vitart", "given" : "Veronique", "non-dropping-particle" : "", "parse-names" : false, "suffix" : "" }, { "dropping-particle" : "", "family" : "Huffman", "given" : "Jennifer E", "non-dropping-particle" : "", "parse-names" : false, "suffix" : "" }, { "dropping-particle" : "", "family" : "Wang", "given" : "Sophie R", "non-dropping-particle" : "", "parse-names" : false, "suffix" : "" }, { "dropping-particle" : "", "family" : "Palmer", "given" : "Cameron", "non-dropping-particle" : "", "parse-names" : false, "suffix" : "" }, { "dropping-particle" : "", "family" : "Esko", "given" : "T\u00f5nu", "non-dropping-particle" : "", "parse-names" : false, "suffix" : "" }, { "dropping-particle" : "", "family" : "Fischer", "given" : "Krista", "non-dropping-particle" : "", "parse-names" : false, "suffix" : "" }, { "dropping-particle" : "", "family" : "Zhao", "given" : "Jing Hua", "non-dropping-particle" : "", "parse-names" : false, "suffix" : "" }, { "dropping-particle" : "", "family" : "Demirkan", "given" : "Ay\u015fe", "non-dropping-particle" : "", "parse-names" : false, "suffix" : "" }, { "dropping-particle" : "", "family" : "Isaacs", "given" : "Aaron", "non-dropping-particle" : "", "parse-names" : false, "suffix" : "" }, { "dropping-particle" : "", "family" : "Feitosa", "given" : "Mary F", "non-dropping-particle" : "", "parse-names" : false, "suffix" : "" }, { "dropping-particle" : "", "family" : "Luan", "given" : "Jian'an", "non-dropping-particle" : "", "parse-names" : false, "suffix" : "" }, { "dropping-particle" : "", "family" : "Heard-Costa", "given" : "Nancy L", "non-dropping-particle" : "", "parse-names" : false, "suffix" : "" }, { "dropping-particle" : "", "family" : "White", "given" : "Charles", "non-dropping-particle" : "", "parse-names" : false, "suffix" : "" }, { "dropping-particle" : "", "family" : "Jackson", "given" : "Anne U", "non-dropping-particle" : "", "parse-names" : false, "suffix" : "" }, { "dropping-particle" : "", "family" : "Preuss", "given" : "Michael", "non-dropping-particle" : "", "parse-names" : false, "suffix" : "" }, { "dropping-particle" : "", "family" : "Ziegler", "given" : "Andreas", "non-dropping-particle" : "", "parse-names" : false, "suffix" : "" }, { "dropping-particle" : "", "family" : "Eriksson", "given" : "Joel", "non-dropping-particle" : "", "parse-names" : false, "suffix" : "" }, { "dropping-particle" : "", "family" : "Kutalik", "given" : "Zolt\u00e1n", "non-dropping-particle" : "", "parse-names" : false, "suffix" : "" }, { "dropping-particle" : "", "family" : "Frau", "given" : "Francesca", "non-dropping-particle" : "", "parse-names" : false, "suffix" : "" }, { "dropping-particle" : "", "family" : "Nolte", "given" : "Ilja M", "non-dropping-particle" : "", "parse-names" : false, "suffix" : "" }, { "dropping-particle" : "V", "family" : "Vliet-Ostaptchouk", "given" : "Jana", "non-dropping-particle" : "Van", "parse-names" : false, "suffix" : "" }, { "dropping-particle" : "", "family" : "Hottenga", "given" : "Jouke-Jan", "non-dropping-particle" : "", "parse-names" : false, "suffix" : "" }, { "dropping-particle" : "", "family" : "Jacobs", "given" : "Kevin B", "non-dropping-particle" : "", "parse-names" : false, "suffix" : "" }, { "dropping-particle" : "", "family" : "Verweij", "given" : "Niek", "non-dropping-particle" : "", "parse-names" : false, "suffix" : "" }, { "dropping-particle" : "", "family" : "Goel", "given" : "Anuj", "non-dropping-particle" : "", "parse-names" : false, "suffix" : "" }, { "dropping-particle" : "", "family" : "Medina-Gomez", "given" : "Carolina", "non-dropping-particle" : "", "parse-names" : false, "suffix" : "" }, { "dropping-particle" : "", "family" : "Estrada", "given" : "Karol", "non-dropping-particle" : "", "parse-names" : false, "suffix" : "" }, { "dropping-particle" : "", "family" : "Bragg-Gresham", "given" : "Jennifer Lynn", "non-dropping-particle" : "", "parse-names" : false, "suffix" : "" }, { "dropping-particle" : "", "family" : "Sanna", "given" : "Serena", "non-dropping-particle" : "", "parse-names" : false, "suffix" : "" }, { "dropping-particle" : "", "family" : "Sidore", "given" : "Carlo", "non-dropping-particle" : "", "parse-names" : false, "suffix" : "" }, { "dropping-particle" : "", "family" : "Tyrer", "given" : "Jonathan", "non-dropping-particle" : "", "parse-names" : false, "suffix" : "" }, { "dropping-particle" : "", "family" : "Teumer", "given" : "Alexander", "non-dropping-particle" : "", "parse-names" : false, "suffix" : "" }, { "dropping-particle" : "", "family" : "Prokopenko", "given" : "Inga", "non-dropping-particle" : "", "parse-names" : false, "suffix" : "" }, { "dropping-particle" : "", "family" : "Mangino", "given" : "Massimo", "non-dropping-particle" : "", "parse-names" : false, "suffix" : "" }, { "dropping-particle" : "", "family" : "Lindgren", "given" : "Cecilia M", "non-dropping-particle" : "", "parse-names" : false, "suffix" : "" }, { "dropping-particle" : "", "family" : "Assimes", "given" : "Themistocles L", "non-dropping-particle" : "", "parse-names" : false, "suffix" : "" }, { "dropping-particle" : "", "family" : "Shuldiner", "given" : "Alan R", "non-dropping-particle" : "", "parse-names" : false, "suffix" : "" }, { "dropping-particle" : "", "family" : "Hui", "given" : "Jennie", "non-dropping-particle" : "", "parse-names" : false, "suffix" : "" }, { "dropping-particle" : "", "family" : "Beilby", "given" : "John P", "non-dropping-particle" : "", "parse-names" : false, "suffix" : "" }, { "dropping-particle" : "", "family" : "McArdle", "given" : "Wendy L", "non-dropping-particle" : "", "parse-names" : false, "suffix" : "" }, { "dropping-particle" : "", "family" : "Hall", "given" : "Per", "non-dropping-particle" : "", "parse-names" : false, "suffix" : "" }, { "dropping-particle" : "", "family" : "Haritunians", "given" : "Talin", "non-dropping-particle" : "", "parse-names" : false, "suffix" : "" }, { "dropping-particle" : "", "family" : "Zgaga", "given" : "Lina", "non-dropping-particle" : "", "parse-names" : false, "suffix" : "" }, { "dropping-particle" : "", "family" : "Kolcic", "given" : "Ivana", "non-dropping-particle" : "", "parse-names" : false, "suffix" : "" }, { "dropping-particle" : "", "family" : "Polasek", "given" : "Ozren", "non-dropping-particle" : "", "parse-names" : false, "suffix" : "" }, { "dropping-particle" : "", "family" : "Zemunik", "given" : "Tatijana", "non-dropping-particle" : "", "parse-names" : false, "suffix" : "" }, { "dropping-particle" : "", "family" : "Oostra", "given" : "Ben a", "non-dropping-particle" : "", "parse-names" : false, "suffix" : "" }, { "dropping-particle" : "", "family" : "Junttila", "given" : "M Juhani", "non-dropping-particle" : "", "parse-names" : false, "suffix" : "" }, { "dropping-particle" : "", "family" : "Gr\u00f6nberg", "given" : "Henrik", "non-dropping-particle" : "", "parse-names" : false, "suffix" : "" }, { "dropping-particle" : "", "family" : "Schreiber", "given" : "Stefan", "non-dropping-particle" : "", "parse-names" : false, "suffix" : "" }, { "dropping-particle" : "", "family" : "Peters", "given" : "Annette", "non-dropping-particle" : "", "parse-names" : false, "suffix" : "" }, { "dropping-particle" : "", "family" : "Hicks", "given" : "Andrew a", "non-dropping-particle" : "", "parse-names" : false, "suffix" : "" }, { "dropping-particle" : "", "family" : "Stephens", "given" : "Jonathan", "non-dropping-particle" : "", "parse-names" : false, "suffix" : "" }, { "dropping-particle" : "", "family" : "Foad", "given" : "Nicola S", "non-dropping-particle" : "", "parse-names" : false, "suffix" : "" }, { "dropping-particle" : "", "family" : "Laitinen", "given" : "Jaana", "non-dropping-particle" : "", "parse-names" : false, "suffix" : "" }, { "dropping-particle" : "", "family" : "Pouta", "given" : "Anneli", "non-dropping-particle" : "", "parse-names" : false, "suffix" : "" }, { "dropping-particle" : "", "family" : "Kaakinen", "given" : "Marika", "non-dropping-particle" : "", "parse-names" : false, "suffix" : "" }, { "dropping-particle" : "", "family" : "Willemsen", "given" : "Gonneke", "non-dropping-particle" : "", "parse-names" : false, "suffix" : "" }, { "dropping-particle" : "", "family" : "Vink", "given" : "Jacqueline M", "non-dropping-particle" : "", "parse-names" : false, "suffix" : "" }, { "dropping-particle" : "", "family" : "Wild", "given" : "Sarah H", "non-dropping-particle" : "", "parse-names" : false, "suffix" : "" }, { "dropping-particle" : "", "family" : "Navis", "given" : "Gerjan", "non-dropping-particle" : "", "parse-names" : false, "suffix" : "" }, { "dropping-particle" : "", "family" : "Asselbergs", "given" : "Folkert W", "non-dropping-particle" : "", "parse-names" : false, "suffix" : "" }, { "dropping-particle" : "", "family" : "Homuth", "given" : "Georg", "non-dropping-particle" : "", "parse-names" : false, "suffix" : "" }, { "dropping-particle" : "", "family" : "John", "given" : "Ulrich", "non-dropping-particle" : "", "parse-names" : false, "suffix" : "" }, { "dropping-particle" : "", "family" : "Iribarren", "given" : "Carlos", "non-dropping-particle" : "", "parse-names" : false, "suffix" : "" }, { "dropping-particle" : "", "family" : "Harris", "given" : "Tamara", "non-dropping-particle" : "", "parse-names" : false, "suffix" : "" }, { "dropping-particle" : "", "family" : "Launer", "given" : "Lenore", "non-dropping-particle" : "", "parse-names" : false, "suffix" : "" }, { "dropping-particle" : "", "family" : "Gudnason", "given" : "Vilmundur", "non-dropping-particle" : "", "parse-names" : false, "suffix" : "" }, { "dropping-particle" : "", "family" : "O'Connell", "given" : "Jeffrey R", "non-dropping-particle" : "", "parse-names" : false, "suffix" : "" }, { "dropping-particle" : "", "family" : "Boerwinkle", "given" : "Eric", "non-dropping-particle" : "", "parse-names" : false, "suffix" : "" }, { "dropping-particle" : "", "family" : "Cadby", "given" : "Gemma", "non-dropping-particle" : "", "parse-names" : false, "suffix" : "" }, { "dropping-particle" : "", "family" : "Palmer", "given" : "Lyle J", "non-dropping-particle" : "", "parse-names" : false, "suffix" : "" }, { "dropping-particle" : "", "family" : "James", "given" : "Alan L", "non-dropping-particle" : "", "parse-names" : false, "suffix" : "" }, { "dropping-particle" : "", "family" : "Musk", "given" : "Arthur W", "non-dropping-particle" : "", "parse-names" : false, "suffix" : "" }, { "dropping-particle" : "", "family" : "Ingelsson", "given" : "Erik", "non-dropping-particle" : "", "parse-names" : false, "suffix" : "" }, { "dropping-particle" : "", "family" : "Psaty", "given" : "Bruce M", "non-dropping-particle" : "", "parse-names" : false, "suffix" : "" }, { "dropping-particle" : "", "family" : "Beckmann", "given" : "Jacques S", "non-dropping-particle" : "", "parse-names" : false, "suffix" : "" }, { "dropping-particle" : "", "family" : "Waeber", "given" : "Gerard", "non-dropping-particle" : "", "parse-names" : false, "suffix" : "" }, { "dropping-particle" : "", "family" : "Vollenweider", "given" : "Peter", "non-dropping-particle" : "", "parse-names" : false, "suffix" : "" }, { "dropping-particle" : "", "family" : "Hayward", "given" : "Caroline", "non-dropping-particle" : "", "parse-names" : false, "suffix" : "" }, { "dropping-particle" : "", "family" : "Wright", "given" : "Alan F", "non-dropping-particle" : "", "parse-names" : false, "suffix" : "" }, { "dropping-particle" : "", "family" : "Rudan", "given" : "Igor", "non-dropping-particle" : "", "parse-names" : false, "suffix" : "" }, { "dropping-particle" : "", "family" : "Groop", "given" : "Leif C", "non-dropping-particle" : "", "parse-names" : false, "suffix" : "" }, { "dropping-particle" : "", "family" : "Metspalu", "given" : "Andres", "non-dropping-particle" : "", "parse-names" : false, "suffix" : "" }, { "dropping-particle" : "", "family" : "Khaw", "given" : "Kay Tee", "non-dropping-particle" : "", "parse-names" : false, "suffix" : "" }, { "dropping-particle" : "", "family" : "Duijn", "given" : "Cornelia M", "non-dropping-particle" : "van", "parse-names" : false, "suffix" : "" }, { "dropping-particle" : "", "family" : "Borecki", "given" : "Ingrid B", "non-dropping-particle" : "", "parse-names" : false, "suffix" : "" }, { "dropping-particle" : "", "family" : "Province", "given" : "Michael a", "non-dropping-particle" : "", "parse-names" : false, "suffix" : "" }, { "dropping-particle" : "", "family" : "Wareham", "given" : "Nicholas J", "non-dropping-particle" : "", "parse-names" : false, "suffix" : "" }, { "dropping-particle" : "", "family" : "Tardif", "given" : "Jean-Claude", "non-dropping-particle" : "", "parse-names" : false, "suffix" : "" }, { "dropping-particle" : "V", "family" : "Huikuri", "given" : "Heikki", "non-dropping-particle" : "", "parse-names" : false, "suffix" : "" }, { "dropping-particle" : "", "family" : "Cupples", "given" : "L Adrienne", "non-dropping-particle" : "", "parse-names" : false, "suffix" : "" }, { "dropping-particle" : "", "family" : "Atwood", "given" : "Larry D", "non-dropping-particle" : "", "parse-names" : false, "suffix" : "" }, { "dropping-particle" : "", "family" : "Fox", "given" : "Caroline S", "non-dropping-particle" : "", "parse-names" : false, "suffix" : "" }, { "dropping-particle" : "", "family" : "Boehnke", "given" : "Michael", "non-dropping-particle" : "", "parse-names" : false, "suffix" : "" }, { "dropping-particle" : "", "family" : "Collins", "given" : "Francis S", "non-dropping-particle" : "", "parse-names" : false, "suffix" : "" }, { "dropping-particle" : "", "family" : "Mohlke", "given" : "Karen L", "non-dropping-particle" : "", "parse-names" : false, "suffix" : "" }, { "dropping-particle" : "", "family" : "Erdmann", "given" : "Jeanette", "non-dropping-particle" : "", "parse-names" : false, "suffix" : "" }, { "dropping-particle" : "", "family" : "Schunkert", "given" : "Heribert", "non-dropping-particle" : "", "parse-names" : false, "suffix" : "" }, { "dropping-particle" : "", "family" : "Hengstenberg", "given" : "Christian", "non-dropping-particle" : "", "parse-names" : false, "suffix" : "" }, { "dropping-particle" : "", "family" : "Stark", "given" : "Klaus", "non-dropping-particle" : "", "parse-names" : false, "suffix" : "" }, { "dropping-particle" : "", "family" : "Lorentzon", "given" : "Mattias", "non-dropping-particle" : "", "parse-names" : false, "suffix" : "" }, { "dropping-particle" : "", "family" : "Ohlsson", "given" : "Claes", "non-dropping-particle" : "", "parse-names" : false, "suffix" : "" }, { "dropping-particle" : "", "family" : "Cusi", "given" : "Daniele", "non-dropping-particle" : "", "parse-names" : false, "suffix" : "" }, { "dropping-particle" : "", "family" : "Staessen", "given" : "Jan a", "non-dropping-particle" : "", "parse-names" : false, "suffix" : "" }, { "dropping-particle" : "", "family" : "Klauw", "given" : "Melanie M", "non-dropping-particle" : "Van der", "parse-names" : false, "suffix" : "" }, { "dropping-particle" : "", "family" : "Pramstaller", "given" : "Peter P", "non-dropping-particle" : "", "parse-names" : false, "suffix" : "" }, { "dropping-particle" : "", "family" : "Kathiresan", "given" : "Sekar", "non-dropping-particle" : "", "parse-names" : false, "suffix" : "" }, { "dropping-particle" : "", "family" : "Jolley", "given" : "Jennifer D", "non-dropping-particle" : "", "parse-names" : false, "suffix" : "" }, { "dropping-particle" : "", "family" : "Ripatti", "given" : "Samuli", "non-dropping-particle" : "", "parse-names" : false, "suffix" : "" }, { "dropping-particle" : "", "family" : "Jarvelin", "given" : "Marjo-Riitta", "non-dropping-particle" : "", "parse-names" : false, "suffix" : "" }, { "dropping-particle" : "", "family" : "Geus", "given" : "Eco J C", "non-dropping-particle" : "de", "parse-names" : false, "suffix" : "" }, { "dropping-particle" : "", "family" : "Boomsma", "given" : "Dorret I", "non-dropping-particle" : "", "parse-names" : false, "suffix" : "" }, { "dropping-particle" : "", "family" : "Penninx", "given" : "Brenda", "non-dropping-particle" : "", "parse-names" : false, "suffix" : "" }, { "dropping-particle" : "", "family" : "Wilson", "given" : "James F", "non-dropping-particle" : "", "parse-names" : false, "suffix" : "" }, { "dropping-particle" : "", "family" : "Campbell", "given" : "Harry", "non-dropping-particle" : "", "parse-names" : false, "suffix" : "" }, { "dropping-particle" : "", "family" : "Chanock", "given" : "Stephen J", "non-dropping-particle" : "", "parse-names" : false, "suffix" : "" }, { "dropping-particle" : "", "family" : "Harst", "given" : "Pim", "non-dropping-particle" : "van der", "parse-names" : false, "suffix" : "" }, { "dropping-particle" : "", "family" : "Hamsten", "given" : "Anders", "non-dropping-particle" : "", "parse-names" : false, "suffix" : "" }, { "dropping-particle" : "", "family" : "Watkins", "given" : "Hugh", "non-dropping-particle" : "", "parse-names" : false, "suffix" : "" }, { "dropping-particle" : "", "family" : "Hofman", "given" : "Albert", "non-dropping-particle" : "", "parse-names" : false, "suffix" : "" }, { "dropping-particle" : "", "family" : "Witteman", "given" : "Jacqueline C", "non-dropping-particle" : "", "parse-names" : false, "suffix" : "" }, { "dropping-particle" : "", "family" : "Zillikens", "given" : "M Carola", "non-dropping-particle" : "", "parse-names" : false, "suffix" : "" }, { "dropping-particle" : "", "family" : "Uitterlinden", "given" : "Andr\u00e9 G", "non-dropping-particle" : "", "parse-names" : false, "suffix" : "" }, { "dropping-particle" : "", "family" : "Rivadeneira", "given" : "Fernando", "non-dropping-particle" : "", "parse-names" : false, "suffix" : "" }, { "dropping-particle" : "", "family" : "Kiemeney", "given" : "Lambertus a", "non-dropping-particle" : "", "parse-names" : false, "suffix" : "" }, { "dropping-particle" : "", "family" : "Vermeulen", "given" : "Sita H", "non-dropping-particle" : "", "parse-names" : false, "suffix" : "" }, { "dropping-particle" : "", "family" : "Abecasis", "given" : "Goncalo R", "non-dropping-particle" : "", "parse-names" : false, "suffix" : "" }, { "dropping-particle" : "", "family" : "Schlessinger", "given" : "David", "non-dropping-particle" : "", "parse-names" : false, "suffix" : "" }, { "dropping-particle" : "", "family" : "Schipf", "given" : "Sabine", "non-dropping-particle" : "", "parse-names" : false, "suffix" : "" }, { "dropping-particle" : "", "family" : "Stumvoll", "given" : "Michael", "non-dropping-particle" : "", "parse-names" : false, "suffix" : "" }, { "dropping-particle" : "", "family" : "T\u00f6njes", "given" : "Anke", "non-dropping-particle" : "", "parse-names" : false, "suffix" : "" }, { "dropping-particle" : "", "family" : "Spector", "given" : "Tim D", "non-dropping-particle" : "", "parse-names" : false, "suffix" : "" }, { "dropping-particle" : "", "family" : "North", "given" : "Kari E", "non-dropping-particle" : "", "parse-names" : false, "suffix" : "" }, { "dropping-particle" : "", "family" : "Lettre", "given" : "Guillaume", "non-dropping-particle" : "", "parse-names" : false, "suffix" : "" }, { "dropping-particle" : "", "family" : "McCarthy", "given" : "Mark I", "non-dropping-particle" : "", "parse-names" : false, "suffix" : "" }, { "dropping-particle" : "", "family" : "Berndt", "given" : "Sonja I", "non-dropping-particle" : "", "parse-names" : false, "suffix" : "" }, { "dropping-particle" : "", "family" : "Heath", "given" : "Andrew C", "non-dropping-particle" : "", "parse-names" : false, "suffix" : "" }, { "dropping-particle" : "", "family" : "Madden", "given" : "Pamela a F", "non-dropping-particle" : "", "parse-names" : false, "suffix" : "" }, { "dropping-particle" : "", "family" : "Nyholt", "given" : "Dale R", "non-dropping-particle" : "", "parse-names" : false, "suffix" : "" }, { "dropping-particle" : "", "family" : "Montgomery", "given" : "Grant W", "non-dropping-particle" : "", "parse-names" : false, "suffix" : "" }, { "dropping-particle" : "", "family" : "Martin", "given" : "Nicholas G", "non-dropping-particle" : "", "parse-names" : false, "suffix" : "" }, { "dropping-particle" : "", "family" : "McKnight", "given" : "Barbara", "non-dropping-particle" : "", "parse-names" : false, "suffix" : "" }, { "dropping-particle" : "", "family" : "Strachan", "given" : "David P", "non-dropping-particle" : "", "parse-names" : false, "suffix" : "" }, { "dropping-particle" : "", "family" : "Hill", "given" : "William G", "non-dropping-particle" : "", "parse-names" : false, "suffix" : "" }, { "dropping-particle" : "", "family" : "Snieder", "given" : "Harold", "non-dropping-particle" : "", "parse-names" : false, "suffix" : "" }, { "dropping-particle" : "", "family" : "Ridker", "given" : "Paul M", "non-dropping-particle" : "", "parse-names" : false, "suffix" : "" }, { "dropping-particle" : "", "family" : "Thorsteinsdottir", "given" : "Unnur", "non-dropping-particle" : "", "parse-names" : false, "suffix" : "" }, { "dropping-particle" : "", "family" : "Stefansson", "given" : "Kari", "non-dropping-particle" : "", "parse-names" : false, "suffix" : "" }, { "dropping-particle" : "", "family" : "Frayling", "given" : "Timothy M", "non-dropping-particle" : "", "parse-names" : false, "suffix" : "" }, { "dropping-particle" : "", "family" : "Hirschhorn", "given" : "Joel N", "non-dropping-particle" : "", "parse-names" : false, "suffix" : "" }, { "dropping-particle" : "", "family" : "Goddard", "given" : "Michael E", "non-dropping-particle" : "", "parse-names" : false, "suffix" : "" }, { "dropping-particle" : "", "family" : "Visscher", "given" : "Peter M", "non-dropping-particle" : "", "parse-names" : false, "suffix" : "" } ], "container-title" : "Nature", "id" : "ITEM-1", "issue" : "7419", "issued" : { "date-parts" : [ [ "2012", "10", "11" ] ] }, "page" : "267-72", "publisher" : "Nature Publishing Group", "title" : "FTO genotype is associated with phenotypic variability of body mass index.", "type" : "article-journal", "volume" : "490" }, "uris" : [ "http://www.mendeley.com/documents/?uuid=07fee979-06c3-4eec-8634-a7ad8e4b9478" ] } ], "mendeley" : { "previouslyFormattedCitation" : "[23]" }, "properties" : { "noteIndex" : 0 }, "schema" : "https://github.com/citation-style-language/schema/raw/master/csl-citation.json" }</w:instrText>
-      </w:r>
-      <w:r>
-        <w:fldChar w:fldCharType="separate"/>
-      </w:r>
-      <w:r>
-        <w:rPr>
-          <w:noProof/>
-        </w:rPr>
-        <w:t>[23]</w:t>
-      </w:r>
-      <w:r>
-        <w:fldChar w:fldCharType="end"/>
-      </w:r>
-      <w:r>
-        <w:t xml:space="preserve">.  </w:t>
-      </w:r>
-      <w:r>
-        <w:t>We did not observe any data supporting the hypothesis that under this paradigm pre-diet body weight or hormone levels are predictive of weight gain, but we did observe a strong predictive effect of body weight responses to food deprivation</w:t>
-      </w:r>
-      <w:r>
-        <w:t>.</w:t>
-      </w:r>
-      <w:r>
-        <w:t xml:space="preserve"> </w:t>
-      </w:r>
-      <w:r>
-        <w:t>Based on these data, the predictive utility of fasting responses is nearly 5</w:t>
-      </w:r>
-      <w:r>
-        <w:t>-</w:t>
-      </w:r>
-      <w:r>
-        <w:t xml:space="preserve">fold greater than that of </w:t>
-      </w:r>
       <w:proofErr w:type="spellStart"/>
       <w:r>
-        <w:t>leptin</w:t>
+        <w:t>Irit</w:t>
       </w:r>
       <w:proofErr w:type="spellEnd"/>
       <w:r>
-        <w:t xml:space="preserve"> levels, which had been previously reported to be of some use in predicting weight gain</w:t>
-      </w:r>
-      <w:r>
-        <w:t xml:space="preserve"> </w:t>
-      </w:r>
-      <w:r>
-        <w:fldChar w:fldCharType="begin" w:fldLock="1"/>
-      </w:r>
-      <w:r>
-        <w:instrText>ADDIN CSL_CITATION { "citationItems" : [ { "id" : "ITEM-1", "itemData" : { "ISSN" : "1078-8956", "PMID" : "9018247", "abstract" : "Leptin, the product of the ob gene, is a hormone, produced by adipose cells, that inhibits food intake and increases energy expenditure in rodents. In humans, plasma leptin concentrations correlate closely with the size of the adipose tissue depot; however, there is considerable variation in plasma leptin concentrations at any given degree of fatness. To investigate whether individuals prone to weight gain are hypoleptinemic, we measured fasting plasma leptin concentrations in two groups of weight-matched nondiabetic Pima Indians followed for approximately 3 years, 19 of whom subsequently gained weight and 17 of whom maintained their weight. After we adjusted for initial percent body fat, mean plasma leptin concentration was lower in those who gained weight than in those whose weight was stable. These data indicate that relatively low plasma leptin concentrations may play a role in the development of obesity in Pima Indians, a population prone to obesity.", "author" : [ { "dropping-particle" : "", "family" : "Ravussin", "given" : "Eric", "non-dropping-particle" : "", "parse-names" : false, "suffix" : "" }, { "dropping-particle" : "", "family" : "Pratley", "given" : "R E", "non-dropping-particle" : "", "parse-names" : false, "suffix" : "" }, { "dropping-particle" : "", "family" : "Maffei", "given" : "M", "non-dropping-particle" : "", "parse-names" : false, "suffix" : "" }, { "dropping-particle" : "", "family" : "Wang", "given" : "H", "non-dropping-particle" : "", "parse-names" : false, "suffix" : "" }, { "dropping-particle" : "", "family" : "Friedman", "given" : "J M", "non-dropping-particle" : "", "parse-names" : false, "suffix" : "" }, { "dropping-particle" : "", "family" : "Bennett", "given" : "P H", "non-dropping-particle" : "", "parse-names" : false, "suffix" : "" }, { "dropping-particle" : "", "family" : "Bogardus", "given" : "Clifton", "non-dropping-particle" : "", "parse-names" : false, "suffix" : "" } ], "container-title" : "Nature medicine", "id" : "ITEM-1", "issue" : "2", "issued" : { "date-parts" : [ [ "1997", "2" ] ] }, "page" : "238-40", "title" : "Relatively low plasma leptin concentrations precede weight gain in Pima Indians.", "type" : "article-journal", "volume" : "3" }, "uris" : [ "http://www.mendeley.com/documents/?uuid=ebb3efde-e881-4da4-8d86-0cdc53ad3806" ] } ], "mendeley" : { "previouslyFormattedCitation" : "[26]" }, "properties" : { "noteIndex" : 0 }, "schema" : "https://github.com/citation-style-language/schema/raw/master/csl-citation.json" }</w:instrText>
-      </w:r>
-      <w:r>
-        <w:fldChar w:fldCharType="separate"/>
-      </w:r>
-      <w:r>
-        <w:rPr>
-          <w:noProof/>
-        </w:rPr>
-        <w:t>[26]</w:t>
-      </w:r>
-      <w:r>
-        <w:fldChar w:fldCharType="end"/>
-      </w:r>
-      <w:r>
-        <w:t>.</w:t>
-      </w:r>
-      <w:r>
-        <w:t xml:space="preserve">  </w:t>
-      </w:r>
-      <w:r>
-        <w:t>The small effect sizes of SNPs associated with obesity through GWAS has prevented their clinical utility for predicting future weight gain</w:t>
-      </w:r>
-      <w:r>
-        <w:t xml:space="preserve"> </w:t>
-      </w:r>
-      <w:r>
-        <w:fldChar w:fldCharType="begin" w:fldLock="1"/>
-      </w:r>
-      <w:r>
-        <w:instrText>ADDIN CSL_CITATION { "citationItems" : [ { "id" : "ITEM-1", "itemData" : { "DOI" : "10.1038/ng.686", "ISBN" : "1546-1718 (Electronic)\\n1061-4036 (Linking)", "ISSN" : "1061-4036", "PMID" : "20935630", "abstract" : "Obesity is globally prevalent and highly heritable, but its underlying genetic factors remain largely elusive. To identify genetic loci for obesity susceptibility, we examined associations between body mass index and \u223c 2.8 million SNPs in up to 123,865 individuals with targeted follow up of 42 SNPs in up to 125,931 additional individuals. We confirmed 14 known obesity susceptibility loci and identified 18 new loci associated with body mass index (P &lt; 5 \u00d7 10\u207b\u2078), one of which includes a copy number variant near GPRC5B. Some loci (at MC4R, POMC, SH2B1 and BDNF) map near key hypothalamic regulators of energy balance, and one of these loci is near GIPR, an incretin receptor. Furthermore, genes in other newly associated loci may provide new insights into human body weight regulation.", "author" : [ { "dropping-particle" : "", "family" : "Speliotes", "given" : "Elizabeth K", "non-dropping-particle" : "", "parse-names" : false, "suffix" : "" }, { "dropping-particle" : "", "family" : "Willer", "given" : "Cristen J", "non-dropping-particle" : "", "parse-names" : false, "suffix" : "" }, { "dropping-particle" : "", "family" : "Berndt", "given" : "Sonja I", "non-dropping-particle" : "", "parse-names" : false, "suffix" : "" }, { "dropping-particle" : "", "family" : "Monda", "given" : "Keri L", "non-dropping-particle" : "", "parse-names" : false, "suffix" : "" }, { "dropping-particle" : "", "family" : "Thorleifsson", "given" : "Gudmar", "non-dropping-particle" : "", "parse-names" : false, "suffix" : "" }, { "dropping-particle" : "", "family" : "Jackson", "given" : "Anne U", "non-dropping-particle" : "", "parse-names" : false, "suffix" : "" }, { "dropping-particle" : "", "family" : "Allen", "given" : "Hana Lango", "non-dropping-particle" : "", "parse-names" : false, "suffix" : "" }, { "dropping-particle" : "", "family" : "Lindgren", "given" : "Cecilia M", "non-dropping-particle" : "", "parse-names" : false, "suffix" : "" }, { "dropping-particle" : "", "family" : "Luan", "given" : "Jian'an", "non-dropping-particle" : "", "parse-names" : false, "suffix" : "" }, { "dropping-particle" : "", "family" : "M\u00e4gi", "given" : "Reedik", "non-dropping-particle" : "", "parse-names" : false, "suffix" : "" }, { "dropping-particle" : "", "family" : "Randall", "given" : "Joshua C", "non-dropping-particle" : "", "parse-names" : false, "suffix" : "" }, { "dropping-particle" : "", "family" : "Vedantam", "given" : "Sailaja", "non-dropping-particle" : "", "parse-names" : false, "suffix" : "" }, { "dropping-particle" : "", "family" : "Winkler", "given" : "Thomas W", "non-dropping-particle" : "", "parse-names" : false, "suffix" : "" }, { "dropping-particle" : "", "family" : "Qi", "given" : "Lu", "non-dropping-particle" : "", "parse-names" : false, "suffix" : "" }, { "dropping-particle" : "", "family" : "Workalemahu", "given" : "Tsegaselassie", "non-dropping-particle" : "", "parse-names" : false, "suffix" : "" }, { "dropping-particle" : "", "family" : "Heid", "given" : "Iris M", "non-dropping-particle" : "", "parse-names" : false, "suffix" : "" }, { "dropping-particle" : "", "family" : "Steinthorsdottir", "given" : "Valgerdur", "non-dropping-particle" : "", "parse-names" : false, "suffix" : "" }, { "dropping-particle" : "", "family" : "Stringham", "given" : "Heather M", "non-dropping-particle" : "", "parse-names" : false, "suffix" : "" }, { "dropping-particle" : "", "family" : "Weedon", "given" : "Michael N", "non-dropping-particle" : "", "parse-names" : false, "suffix" : "" }, { "dropping-particle" : "", "family" : "Wheeler", "given" : "Eleanor", "non-dropping-particle" : "", "parse-names" : false, "suffix" : "" }, { "dropping-particle" : "", "family" : "Wood", "given" : "Andrew R", "non-dropping-particle" : "", "parse-names" : false, "suffix" : "" }, { "dropping-particle" : "", "family" : "Ferreira", "given" : "Teresa", "non-dropping-particle" : "", "parse-names" : false, "suffix" : "" }, { "dropping-particle" : "", "family" : "Weyant", "given" : "Robert J", "non-dropping-particle" : "", "parse-names" : false, "suffix" : "" }, { "dropping-particle" : "V", "family" : "Segr\u00e8", "given" : "Ayellet", "non-dropping-particle" : "", "parse-names" : false, "suffix" : "" }, { "dropping-particle" : "", "family" : "Estrada", "given" : "Karol", "non-dropping-particle" : "", "parse-names" : false, "suffix" : "" }, { "dropping-particle" : "", "family" : "Liang", "given" : "Liming", "non-dropping-particle" : "", "parse-names" : false, "suffix" : "" }, { "dropping-particle" : "", "family" : "Nemesh", "given" : "James", "non-dropping-particle" : "", "parse-names" : false, "suffix" : "" }, { "dropping-particle" : "", "family" : "Park", "given" : "Ju-Hyun", "non-dropping-particle" : "", "parse-names" : false, "suffix" : "" }, { "dropping-particle" : "", "family" : "Gustafsson", "given" : "Stefan", "non-dropping-particle" : "", "parse-names" : false, "suffix" : "" }, { "dropping-particle" : "", "family" : "Kilpel\u00e4inen", "given" : "Tuomas O", "non-dropping-particle" : "", "parse-names" : false, "suffix" : "" }, { "dropping-particle" : "", "family" : "Yang", "given" : "Jian", "non-dropping-particle" : "", "parse-names" : false, "suffix" : "" }, { "dropping-particle" : "", "family" : "Bouatia-Naji", "given" : "Nabila", "non-dropping-particle" : "", "parse-names" : false, "suffix" : "" }, { "dropping-particle" : "", "family" : "Esko", "given" : "T\u00f5nu", "non-dropping-particle" : "", "parse-names" : false, "suffix" : "" }, { "dropping-particle" : "", "family" : "Feitosa", "given" : "Mary F", "non-dropping-particle" : "", "parse-names" : false, "suffix" : "" }, { "dropping-particle" : "", "family" : "Kutalik", "given" : "Zolt\u00e1n", "non-dropping-particle" : "", "parse-names" : false, "suffix" : "" }, { "dropping-particle" : "", "family" : "Mangino", "given" : "Massimo", "non-dropping-particle" : "", "parse-names" : false, "suffix" : "" }, { "dropping-particle" : "", "family" : "Raychaudhuri", "given" : "Soumya", "non-dropping-particle" : "", "parse-names" : false, "suffix" : "" }, { "dropping-particle" : "", "family" : "Scherag", "given" : "Andre", "non-dropping-particle" : "", "parse-names" : false, "suffix" : "" }, { "dropping-particle" : "", "family" : "Smith", "given" : "Albert Vernon", "non-dropping-particle" : "", "parse-names" : false, "suffix" : "" }, { "dropping-particle" : "", "family" : "Welch", "given" : "Ryan", "non-dropping-particle" : "", "parse-names" : false, "suffix" : "" }, { "dropping-particle" : "", "family" : "Zhao", "given" : "Jing Hua", "non-dropping-particle" : "", "parse-names" : false, "suffix" : "" }, { "dropping-particle" : "", "family" : "Aben", "given" : "Katja K", "non-dropping-particle" : "", "parse-names" : false, "suffix" : "" }, { "dropping-particle" : "", "family" : "Absher", "given" : "Devin M", "non-dropping-particle" : "", "parse-names" : false, "suffix" : "" }, { "dropping-particle" : "", "family" : "Amin", "given" : "Najaf", "non-dropping-particle" : "", "parse-names" : false, "suffix" : "" }, { "dropping-particle" : "", "family" : "Dixon", "given" : "Anna L", "non-dropping-particle" : "", "parse-names" : false, "suffix" : "" }, { "dropping-particle" : "", "family" : "Fisher", "given" : "Eva", "non-dropping-particle" : "", "parse-names" : false, "suffix" : "" }, { "dropping-particle" : "", "family" : "Glazer", "given" : "Nicole L", "non-dropping-particle" : "", "parse-names" : false, "suffix" : "" }, { "dropping-particle" : "", "family" : "Goddard", "given" : "Michael E", "non-dropping-particle" : "", "parse-names" : false, "suffix" : "" }, { "dropping-particle" : "", "family" : "Heard-Costa", "given" : "Nancy L", "non-dropping-particle" : "", "parse-names" : false, "suffix" : "" }, { "dropping-particle" : "", "family" : "Hoesel", "given" : "Volker", "non-dropping-particle" : "", "parse-names" : false, "suffix" : "" }, { "dropping-particle" : "", "family" : "Hottenga", "given" : "Jouke-Jan", "non-dropping-particle" : "", "parse-names" : false, "suffix" : "" }, { "dropping-particle" : "", "family" : "Johansson", "given" : "Asa", "non-dropping-particle" : "", "parse-names" : false, "suffix" : "" }, { "dropping-particle" : "", "family" : "Johnson", "given" : "Toby", "non-dropping-particle" : "", "parse-names" : false, "suffix" : "" }, { "dropping-particle" : "", "family" : "Ketkar", "given" : "Shamika", "non-dropping-particle" : "", "parse-names" : false, "suffix" : "" }, { "dropping-particle" : "", "family" : "Lamina", "given" : "Claudia", "non-dropping-particle" : "", "parse-names" : false, "suffix" : "" }, { "dropping-particle" : "", "family" : "Li", "given" : "Shengxu", "non-dropping-particle" : "", "parse-names" : false, "suffix" : "" }, { "dropping-particle" : "", "family" : "Moffatt", "given" : "Miriam F", "non-dropping-particle" : "", "parse-names" : false, "suffix" : "" }, { "dropping-particle" : "", "family" : "Myers", "given" : "Richard H", "non-dropping-particle" : "", "parse-names" : false, "suffix" : "" }, { "dropping-particle" : "", "family" : "Narisu", "given" : "Narisu", "non-dropping-particle" : "", "parse-names" : false, "suffix" : "" }, { "dropping-particle" : "", "family" : "Perry", "given" : "John R B", "non-dropping-particle" : "", "parse-names" : false, "suffix" : "" }, { "dropping-particle" : "", "family" : "Peters", "given" : "Marjolein J", "non-dropping-particle" : "", "parse-names" : false, "suffix" : "" }, { "dropping-particle" : "", "family" : "Preuss", "given" : "Michael", "non-dropping-particle" : "", "parse-names" : false, "suffix" : "" }, { "dropping-particle" : "", "family" : "Ripatti", "given" : "Samuli", "non-dropping-particle" : "", "parse-names" : false, "suffix" : "" }, { "dropping-particle" : "", "family" : "Rivadeneira", "given" : "Fernando", "non-dropping-particle" : "", "parse-names" : false, "suffix" : "" }, { "dropping-particle" : "", "family" : "Sandholt", "given" : "Camilla", "non-dropping-particle" : "", "parse-names" : false, "suffix" : "" }, { "dropping-particle" : "", "family" : "Scott", "given" : "Laura J", "non-dropping-particle" : "", "parse-names" : false, "suffix" : "" }, { "dropping-particle" : "", "family" : "Timpson", "given" : "Nicholas J", "non-dropping-particle" : "", "parse-names" : false, "suffix" : "" }, { "dropping-particle" : "", "family" : "Tyrer", "given" : "Jonathan P", "non-dropping-particle" : "", "parse-names" : false, "suffix" : "" }, { "dropping-particle" : "", "family" : "Wingerden", "given" : "Sophie", "non-dropping-particle" : "van", "parse-names" : false, "suffix" : "" }, { "dropping-particle" : "", "family" : "Watanabe", "given" : "Richard M", "non-dropping-particle" : "", "parse-names" : false, "suffix" : "" }, { "dropping-particle" : "", "family" : "White", "given" : "Charles C", "non-dropping-particle" : "", "parse-names" : false, "suffix" : "" }, { "dropping-particle" : "", "family" : "Wiklund", "given" : "Fredrik", "non-dropping-particle" : "", "parse-names" : false, "suffix" : "" }, { "dropping-particle" : "", "family" : "Barlassina", "given" : "Christina", "non-dropping-particle" : "", "parse-names" : false, "suffix" : "" }, { "dropping-particle" : "", "family" : "Chasman", "given" : "Daniel I", "non-dropping-particle" : "", "parse-names" : false, "suffix" : "" }, { "dropping-particle" : "", "family" : "Cooper", "given" : "Matthew N", "non-dropping-particle" : "", "parse-names" : false, "suffix" : "" }, { "dropping-particle" : "", "family" : "Jansson", "given" : "John-Olov", "non-dropping-particle" : "", "parse-names" : false, "suffix" : "" }, { "dropping-particle" : "", "family" : "Lawrence", "given" : "Robert W", "non-dropping-particle" : "", "parse-names" : false, "suffix" : "" }, { "dropping-particle" : "", "family" : "Pellikka", "given" : "Niina", "non-dropping-particle" : "", "parse-names" : false, "suffix" : "" }, { "dropping-particle" : "", "family" : "Prokopenko", "given" : "Inga", "non-dropping-particle" : "", "parse-names" : false, "suffix" : "" }, { "dropping-particle" : "", "family" : "Shi", "given" : "Jianxin", "non-dropping-particle" : "", "parse-names" : false, "suffix" : "" }, { "dropping-particle" : "", "family" : "Thiering", "given" : "Elisabeth", "non-dropping-particle" : "", "parse-names" : false, "suffix" : "" }, { "dropping-particle" : "", "family" : "Alavere", "given" : "Helene", "non-dropping-particle" : "", "parse-names" : false, "suffix" : "" }, { "dropping-particle" : "", "family" : "Alibrandi", "given" : "Maria T S", "non-dropping-particle" : "", "parse-names" : false, "suffix" : "" }, { "dropping-particle" : "", "family" : "Almgren", "given" : "Peter", "non-dropping-particle" : "", "parse-names" : false, "suffix" : "" }, { "dropping-particle" : "", "family" : "Arnold", "given" : "Alice M", "non-dropping-particle" : "", "parse-names" : false, "suffix" : "" }, { "dropping-particle" : "", "family" : "Aspelund", "given" : "Thor", "non-dropping-particle" : "", "parse-names" : false, "suffix" : "" }, { "dropping-particle" : "", "family" : "Atwood", "given" : "Larry D", "non-dropping-particle" : "", "parse-names" : false, "suffix" : "" }, { "dropping-particle" : "", "family" : "Balkau", "given" : "Beverley", "non-dropping-particle" : "", "parse-names" : false, "suffix" : "" }, { "dropping-particle" : "", "family" : "Balmforth", "given" : "Anthony J", "non-dropping-particle" : "", "parse-names" : false, "suffix" : "" }, { "dropping-particle" : "", "family" : "Bennett", "given" : "Amanda J", "non-dropping-particle" : "", "parse-names" : false, "suffix" : "" }, { "dropping-particle" : "", "family" : "Ben-Shlomo", "given" : "Yoav", "non-dropping-particle" : "", "parse-names" : false, "suffix" : "" }, { "dropping-particle" : "", "family" : "Bergman", "given" : "Richard N", "non-dropping-particle" : "", "parse-names" : false, "suffix" : "" }, { "dropping-particle" : "", "family" : "Bergmann", "given" : "Sven", "non-dropping-particle" : "", "parse-names" : false, "suffix" : "" }, { "dropping-particle" : "", "family" : "Biebermann", "given" : "Heike", "non-dropping-particle" : "", "parse-names" : false, "suffix" : "" }, { "dropping-particle" : "", "family" : "Blakemore", "given" : "Alexandra I F", "non-dropping-particle" : "", "parse-names" : false, "suffix" : "" }, { "dropping-particle" : "", "family" : "Boes", "given" : "Tanja", "non-dropping-particle" : "", "parse-names" : false, "suffix" : "" }, { "dropping-particle" : "", "family" : "Bonnycastle", "given" : "Lori L", "non-dropping-particle" : "", "parse-names" : false, "suffix" : "" }, { "dropping-particle" : "", "family" : "Bornstein", "given" : "Stefan R", "non-dropping-particle" : "", "parse-names" : false, "suffix" : "" }, { "dropping-particle" : "", "family" : "Brown", "given" : "Morris J", "non-dropping-particle" : "", "parse-names" : false, "suffix" : "" }, { "dropping-particle" : "", "family" : "Buchanan", "given" : "Thomas A", "non-dropping-particle" : "", "parse-names" : false, "suffix" : "" }, { "dropping-particle" : "", "family" : "Busonero", "given" : "Fabio", "non-dropping-particle" : "", "parse-names" : false, "suffix" : "" }, { "dropping-particle" : "", "family" : "Campbell", "given" : "Harry", "non-dropping-particle" : "", "parse-names" : false, "suffix" : "" }, { "dropping-particle" : "", "family" : "Cappuccio", "given" : "Francesco P", "non-dropping-particle" : "", "parse-names" : false, "suffix" : "" }, { "dropping-particle" : "", "family" : "Cavalcanti-Proen\u00e7a", "given" : "Christine", "non-dropping-particle" : "", "parse-names" : false, "suffix" : "" }, { "dropping-particle" : "", "family" : "Chen", "given" : "Yii-Der Ida", "non-dropping-particle" : "", "parse-names" : false, "suffix" : "" }, { "dropping-particle" : "", "family" : "Chen", "given" : "Chih-Mei", "non-dropping-particle" : "", "parse-names" : false, "suffix" : "" }, { "dropping-particle" : "", "family" : "Chines", "given" : "Peter S", "non-dropping-particle" : "", "parse-names" : false, "suffix" : "" }, { "dropping-particle" : "", "family" : "Clarke", "given" : "Robert", "non-dropping-particle" : "", "parse-names" : false, "suffix" : "" }, { "dropping-particle" : "", "family" : "Coin", "given" : "Lachlan", "non-dropping-particle" : "", "parse-names" : false, "suffix" : "" }, { "dropping-particle" : "", "family" : "Connell", "given" : "John", "non-dropping-particle" : "", "parse-names" : false, "suffix" : "" }, { "dropping-particle" : "", "family" : "Day", "given" : "Ian N M", "non-dropping-particle" : "", "parse-names" : false, "suffix" : "" }, { "dropping-particle" : "", "family" : "Heijer", "given" : "Martin", "non-dropping-particle" : "den", "parse-names" : false, "suffix" : "" }, { "dropping-particle" : "", "family" : "Duan", "given" : "Jubao", "non-dropping-particle" : "", "parse-names" : false, "suffix" : "" }, { "dropping-particle" : "", "family" : "Ebrahim", "given" : "Shah", "non-dropping-particle" : "", "parse-names" : false, "suffix" : "" }, { "dropping-particle" : "", "family" : "Elliott", "given" : "Paul", "non-dropping-particle" : "", "parse-names" : false, "suffix" : "" }, { "dropping-particle" : "", "family" : "Elosua", "given" : "Roberto", "non-dropping-particle" : "", "parse-names" : false, "suffix" : "" }, { "dropping-particle" : "", "family" : "Eiriksdottir", "given" : "Gudny", "non-dropping-particle" : "", "parse-names" : false, "suffix" : "" }, { "dropping-particle" : "", "family" : "Erdos", "given" : "Michael R", "non-dropping-particle" : "", "parse-names" : false, "suffix" : "" }, { "dropping-particle" : "", "family" : "Eriksson", "given" : "Johan G", "non-dropping-particle" : "", "parse-names" : false, "suffix" : "" }, { "dropping-particle" : "", "family" : "Facheris", "given" : "Maurizio F", "non-dropping-particle" : "", "parse-names" : false, "suffix" : "" }, { "dropping-particle" : "", "family" : "Felix", "given" : "Stephan B", "non-dropping-particle" : "", "parse-names" : false, "suffix" : "" }, { "dropping-particle" : "", "family" : "Fischer-Posovszky", "given" : "Pamela", "non-dropping-particle" : "", "parse-names" : false, "suffix" : "" }, { "dropping-particle" : "", "family" : "Folsom", "given" : "Aaron R", "non-dropping-particle" : "", "parse-names" : false, "suffix" : "" }, { "dropping-particle" : "", "family" : "Friedrich", "given" : "Nele", "non-dropping-particle" : "", "parse-names" : false, "suffix" : "" }, { "dropping-particle" : "", "family" : "Freimer", "given" : "Nelson B", "non-dropping-particle" : "", "parse-names" : false, "suffix" : "" }, { "dropping-particle" : "", "family" : "Fu", "given" : "Mao", "non-dropping-particle" : "", "parse-names" : false, "suffix" : "" }, { "dropping-particle" : "", "family" : "Gaget", "given" : "Stefan", "non-dropping-particle" : "", "parse-names" : false, "suffix" : "" }, { "dropping-particle" : "V", "family" : "Gejman", "given" : "Pablo", "non-dropping-particle" : "", "parse-names" : false, "suffix" : "" }, { "dropping-particle" : "", "family" : "Geus", "given" : "Eco J C", "non-dropping-particle" : "", "parse-names" : false, "suffix" : "" }, { "dropping-particle" : "", "family" : "Gieger", "given" : "Christian", "non-dropping-particle" : "", "parse-names" : false, "suffix" : "" }, { "dropping-particle" : "", "family" : "Gjesing", "given" : "Anette P", "non-dropping-particle" : "", "parse-names" : false, "suffix" : "" }, { "dropping-particle" : "", "family" : "Goel", "given" : "Anuj", "non-dropping-particle" : "", "parse-names" : false, "suffix" : "" }, { "dropping-particle" : "", "family" : "Goyette", "given" : "Philippe", "non-dropping-particle" : "", "parse-names" : false, "suffix" : "" }, { "dropping-particle" : "", "family" : "Grallert", "given" : "Harald", "non-dropping-particle" : "", "parse-names" : false, "suffix" : "" }, { "dropping-particle" : "", "family" : "Gr\u00e4ssler", "given" : "J\u00fcrgen", "non-dropping-particle" : "", "parse-names" : false, "suffix" : "" }, { "dropping-particle" : "", "family" : "Greenawalt", "given" : "Danielle M", "non-dropping-particle" : "", "parse-names" : false, "suffix" : "" }, { "dropping-particle" : "", "family" : "Groves", "given" : "Christopher J", "non-dropping-particle" : "", "parse-names" : false, "suffix" : "" }, { "dropping-particle" : "", "family" : "Gudnason", "given" : "Vilmundur", "non-dropping-particle" : "", "parse-names" : false, "suffix" : "" }, { "dropping-particle" : "", "family" : "Guiducci", "given" : "Candace", "non-dropping-particle" : "", "parse-names" : false, "suffix" : "" }, { "dropping-particle" : "", "family" : "Hartikainen", "given" : "Anna-Liisa", "non-dropping-particle" : "", "parse-names" : false, "suffix" : "" }, { "dropping-particle" : "", "family" : "Hassanali", "given" : "Neelam", "non-dropping-particle" : "", "parse-names" : false, "suffix" : "" }, { "dropping-particle" : "", "family" : "Hall", "given" : "Alistair S", "non-dropping-particle" : "", "parse-names" : false, "suffix" : "" }, { "dropping-particle" : "", "family" : "Havulinna", "given" : "Aki S", "non-dropping-particle" : "", "parse-names" : false, "suffix" : "" }, { "dropping-particle" : "", "family" : "Hayward", "given" : "Caroline", "non-dropping-particle" : "", "parse-names" : false, "suffix" : "" }, { "dropping-particle" : "", "family" : "Heath", "given" : "Andrew C", "non-dropping-particle" : "", "parse-names" : false, "suffix" : "" }, { "dropping-particle" : "", "family" : "Hengstenberg", "given" : "Christian", "non-dropping-particle" : "", "parse-names" : false, "suffix" : "" }, { "dropping-particle" : "", "family" : "Hicks", "given" : "Andrew A", "non-dropping-particle" : "", "parse-names" : false, "suffix" : "" }, { "dropping-particle" : "", "family" : "Hinney", "given" : "Anke", "non-dropping-particle" : "", "parse-names" : false, "suffix" : "" }, { "dropping-particle" : "", "family" : "Hofman", "given" : "Albert", "non-dropping-particle" : "", "parse-names" : false, "suffix" : "" }, { "dropping-particle" : "", "family" : "Homuth", "given" : "Georg", "non-dropping-particle" : "", "parse-names" : false, "suffix" : "" }, { "dropping-particle" : "", "family" : "Hui", "given" : "Jennie", "non-dropping-particle" : "", "parse-names" : false, "suffix" : "" }, { "dropping-particle" : "", "family" : "Igl", "given" : "Wilmar", "non-dropping-particle" : "", "parse-names" : false, "suffix" : "" }, { "dropping-particle" : "", "family" : "Iribarren", "given" : "Carlos", "non-dropping-particle" : "", "parse-names" : false, "suffix" : "" }, { "dropping-particle" : "", "family" : "Isomaa", "given" : "Bo", "non-dropping-particle" : "", "parse-names" : false, "suffix" : "" }, { "dropping-particle" : "", "family" : "Jacobs", "given" : "Kevin B", "non-dropping-particle" : "", "parse-names" : false, "suffix" : "" }, { "dropping-particle" : "", "family" : "Jarick", "given" : "Ivonne", "non-dropping-particle" : "", "parse-names" : false, "suffix" : "" }, { "dropping-particle" : "", "family" : "Jewell", "given" : "Elizabeth", "non-dropping-particle" : "", "parse-names" : false, "suffix" : "" }, { "dropping-particle" : "", "family" : "John", "given" : "Ulrich", "non-dropping-particle" : "", "parse-names" : false, "suffix" : "" }, { "dropping-particle" : "", "family" : "J\u00f8rgensen", "given" : "Torben", "non-dropping-particle" : "", "parse-names" : false, "suffix" : "" }, { "dropping-particle" : "", "family" : "Jousilahti", "given" : "Pekka", "non-dropping-particle" : "", "parse-names" : false, "suffix" : "" }, { "dropping-particle" : "", "family" : "Jula", "given" : "Antti", "non-dropping-particle" : "", "parse-names" : false, "suffix" : "" }, { "dropping-particle" : "", "family" : "Kaakinen", "given" : "Marika", "non-dropping-particle" : "", "parse-names" : false, "suffix" : "" }, { "dropping-particle" : "", "family" : "Kajantie", "given" : "Eero", "non-dropping-particle" : "", "parse-names" : false, "suffix" : "" }, { "dropping-particle" : "", "family" : "Kaplan", "given" : "Lee M", "non-dropping-particle" : "", "parse-names" : false, "suffix" : "" }, { "dropping-particle" : "", "family" : "Kathiresan", "given" : "Sekar", "non-dropping-particle" : "", "parse-names" : false, "suffix" : "" }, { "dropping-particle" : "", "family" : "Kettunen", "given" : "Johannes", "non-dropping-particle" : "", "parse-names" : false, "suffix" : "" }, { "dropping-particle" : "", "family" : "Kinnunen", "given" : "Leena", "non-dropping-particle" : "", "parse-names" : false, "suffix" : "" }, { "dropping-particle" : "", "family" : "Knowles", "given" : "Joshua W", "non-dropping-particle" : "", "parse-names" : false, "suffix" : "" }, { "dropping-particle" : "", "family" : "Kolcic", "given" : "Ivana", "non-dropping-particle" : "", "parse-names" : false, "suffix" : "" }, { "dropping-particle" : "", "family" : "K\u00f6nig", "given" : "Inke R", "non-dropping-particle" : "", "parse-names" : false, "suffix" : "" }, { "dropping-particle" : "", "family" : "Koskinen", "given" : "Seppo", "non-dropping-particle" : "", "parse-names" : false, "suffix" : "" }, { "dropping-particle" : "", "family" : "Kovacs", "given" : "Peter", "non-dropping-particle" : "", "parse-names" : false, "suffix" : "" }, { "dropping-particle" : "", "family" : "Kuusisto", "given" : "Johanna", "non-dropping-particle" : "", "parse-names" : false, "suffix" : "" }, { "dropping-particle" : "", "family" : "Kraft", "given" : "Peter", "non-dropping-particle" : "", "parse-names" : false, "suffix" : "" }, { "dropping-particle" : "", "family" : "Kval\u00f8y", "given" : "Kirsti", "non-dropping-particle" : "", "parse-names" : false, "suffix" : "" }, { "dropping-particle" : "", "family" : "Laitinen", "given" : "Jaana", "non-dropping-particle" : "", "parse-names" : false, "suffix" : "" }, { "dropping-particle" : "", "family" : "Lantieri", "given" : "Olivier", "non-dropping-particle" : "", "parse-names" : false, "suffix" : "" }, { "dropping-particle" : "", "family" : "Lanzani", "given" : "Chiara", "non-dropping-particle" : "", "parse-names" : false, "suffix" : "" }, { "dropping-particle" : "", "family" : "Launer", "given" : "Lenore J", "non-dropping-particle" : "", "parse-names" : false, "suffix" : "" }, { "dropping-particle" : "", "family" : "Lecoeur", "given" : "Cecile", "non-dropping-particle" : "", "parse-names" : false, "suffix" : "" }, { "dropping-particle" : "", "family" : "Lehtim\u00e4ki", "given" : "Terho", "non-dropping-particle" : "", "parse-names" : false, "suffix" : "" }, { "dropping-particle" : "", "family" : "Lettre", "given" : "Guillaume", "non-dropping-particle" : "", "parse-names" : false, "suffix" : "" }, { "dropping-particle" : "", "family" : "Liu", "given" : "Jianjun", "non-dropping-particle" : "", "parse-names" : false, "suffix" : "" }, { "dropping-particle" : "", "family" : "Lokki", "given" : "Marja-Liisa", "non-dropping-particle" : "", "parse-names" : false, "suffix" : "" }, { "dropping-particle" : "", "family" : "Lorentzon", "given" : "Mattias", "non-dropping-particle" : "", "parse-names" : false, "suffix" : "" }, { "dropping-particle" : "", "family" : "Luben", "given" : "Robert N", "non-dropping-particle" : "", "parse-names" : false, "suffix" : "" }, { "dropping-particle" : "", "family" : "Ludwig", "given" : "Barbara", "non-dropping-particle" : "", "parse-names" : false, "suffix" : "" }, { "dropping-particle" : "", "family" : "Manunta", "given" : "Paolo", "non-dropping-particle" : "", "parse-names" : false, "suffix" : "" }, { "dropping-particle" : "", "family" : "Marek", "given" : "Diana", "non-dropping-particle" : "", "parse-names" : false, "suffix" : "" }, { "dropping-particle" : "", "family" : "Marre", "given" : "Michel", "non-dropping-particle" : "", "parse-names" : false, "suffix" : "" }, { "dropping-particle" : "", "family" : "Martin", "given" : "Nicholas G", "non-dropping-particle" : "", "parse-names" : false, "suffix" : "" }, { "dropping-particle" : "", "family" : "McArdle", "given" : "Wendy L", "non-dropping-particle" : "", "parse-names" : false, "suffix" : "" }, { "dropping-particle" : "", "family" : "McCarthy", "given" : "Anne", "non-dropping-particle" : "", "parse-names" : false, "suffix" : "" }, { "dropping-particle" : "", "family" : "McKnight", "given" : "Barbara", "non-dropping-particle" : "", "parse-names" : false, "suffix" : "" }, { "dropping-particle" : "", "family" : "Meitinger", "given" : "Thomas", "non-dropping-particle" : "", "parse-names" : false, "suffix" : "" }, { "dropping-particle" : "", "family" : "Melander", "given" : "Olle", "non-dropping-particle" : "", "parse-names" : false, "suffix" : "" }, { "dropping-particle" : "", "family" : "Meyre", "given" : "David", "non-dropping-particle" : "", "parse-names" : false, "suffix" : "" }, { "dropping-particle" : "", "family" : "Midthjell", "given" : "Kristian", "non-dropping-particle" : "", "parse-names" : false, "suffix" : "" }, { "dropping-particle" : "", "family" : "Montgomery", "given" : "Grant W", "non-dropping-particle" : "", "parse-names" : false, "suffix" : "" }, { "dropping-particle" : "", "family" : "Morken", "given" : "Mario A", "non-dropping-particle" : "", "parse-names" : false, "suffix" : "" }, { "dropping-particle" : "", "family" : "Morris", "given" : "Andrew P", "non-dropping-particle" : "", "parse-names" : false, "suffix" : "" }, { "dropping-particle" : "", "family" : "Mulic", "given" : "Rosanda", "non-dropping-particle" : "", "parse-names" : false, "suffix" : "" }, { "dropping-particle" : "", "family" : "Ngwa", "given" : "Julius S", "non-dropping-particle" : "", "parse-names" : false, "suffix" : "" }, { "dropping-particle" : "", "family" : "Nelis", "given" : "Mari", "non-dropping-particle" : "", "parse-names" : false, "suffix" : "" }, { "dropping-particle" : "", "family" : "Neville", "given" : "Matt J", "non-dropping-particle" : "", "parse-names" : false, "suffix" : "" }, { "dropping-particle" : "", "family" : "Nyholt", "given" : "Dale R", "non-dropping-particle" : "", "parse-names" : false, "suffix" : "" }, { "dropping-particle" : "", "family" : "O'Donnell", "given" : "Christopher J", "non-dropping-particle" : "", "parse-names" : false, "suffix" : "" }, { "dropping-particle" : "", "family" : "O'Rahilly", "given" : "Stephen", "non-dropping-particle" : "", "parse-names" : false, "suffix" : "" }, { "dropping-particle" : "", "family" : "Ong", "given" : "Ken K", "non-dropping-particle" : "", "parse-names" : false, "suffix" : "" }, { "dropping-particle" : "", "family" : "Oostra", "given" : "Ben", "non-dropping-particle" : "", "parse-names" : false, "suffix" : "" }, { "dropping-particle" : "", "family" : "Par\u00e9", "given" : "Guillaume", "non-dropping-particle" : "", "parse-names" : false, "suffix" : "" }, { "dropping-particle" : "", "family" : "Parker", "given" : "Alex N", "non-dropping-particle" : "", "parse-names" : false, "suffix" : "" }, { "dropping-particle" : "", "family" : "Perola", "given" : "Markus", "non-dropping-particle" : "", "parse-names" : false, "suffix" : "" }, { "dropping-particle" : "", "family" : "Pichler", "given" : "Irene", "non-dropping-particle" : "", "parse-names" : false, "suffix" : "" }, { "dropping-particle" : "", "family" : "Pietil\u00e4inen", "given" : "Kirsi H", "non-dropping-particle" : "", "parse-names" : false, "suffix" : "" }, { "dropping-particle" : "", "family" : "Platou", "given" : "Carl G P", "non-dropping-particle" : "", "parse-names" : false, "suffix" : "" }, { "dropping-particle" : "", "family" : "Polasek", "given" : "Ozren", "non-dropping-particle" : "", "parse-names" : false, "suffix" : "" }, { "dropping-particle" : "", "family" : "Pouta", "given" : "Anneli", "non-dropping-particle" : "", "parse-names" : false, "suffix" : "" }, { "dropping-particle" : "", "family" : "Rafelt", "given" : "Suzanne", "non-dropping-particle" : "", "parse-names" : false, "suffix" : "" }, { "dropping-particle" : "", "family" : "Raitakari", "given" : "Olli", "non-dropping-particle" : "", "parse-names" : false, "suffix" : "" }, { "dropping-particle" : "", "family" : "Rayner", "given" : "Nigel W", "non-dropping-particle" : "", "parse-names" : false, "suffix" : "" }, { "dropping-particle" : "", "family" : "Ridderstr\u00e5le", "given" : "Martin", "non-dropping-particle" : "", "parse-names" : false, "suffix" : "" }, { "dropping-particle" : "", "family" : "Rief", "given" : "Winfried", "non-dropping-particle" : "", "parse-names" : false, "suffix" : "" }, { "dropping-particle" : "", "family" : "Ruokonen", "given" : "Aimo", "non-dropping-particle" : "", "parse-names" : false, "suffix" : "" }, { "dropping-particle" : "", "family" : "Robertson", "given" : "Neil R", "non-dropping-particle" : "", "parse-names" : false, "suffix" : "" }, { "dropping-particle" : "", "family" : "Rzehak", "given" : "Peter", "non-dropping-particle" : "", "parse-names" : false, "suffix" : "" }, { "dropping-particle" : "", "family" : "Salomaa", "given" : "Veikko", "non-dropping-particle" : "", "parse-names" : false, "suffix" : "" }, { "dropping-particle" : "", "family" : "Sanders", "given" : "Alan R", "non-dropping-particle" : "", "parse-names" : false, "suffix" : "" }, { "dropping-particle" : "", "family" : "Sandhu", "given" : "Manjinder S", "non-dropping-particle" : "", "parse-names" : false, "suffix" : "" }, { "dropping-particle" : "", "family" : "Sanna", "given" : "Serena", "non-dropping-particle" : "", "parse-names" : false, "suffix" : "" }, { "dropping-particle" : "", "family" : "Saramies", "given" : "Jouko", "non-dropping-particle" : "", "parse-names" : false, "suffix" : "" }, { "dropping-particle" : "", "family" : "Savolainen", "given" : "Markku J", "non-dropping-particle" : "", "parse-names" : false, "suffix" : "" }, { "dropping-particle" : "", "family" : "Scherag", "given" : "Susann", "non-dropping-particle" : "", "parse-names" : false, "suffix" : "" }, { "dropping-particle" : "", "family" : "Schipf", "given" : "Sabine", "non-dropping-particle" : "", "parse-names" : false, "suffix" : "" }, { "dropping-particle" : "", "family" : "Schreiber", "given" : "Stefan", "non-dropping-particle" : "", "parse-names" : false, "suffix" : "" }, { "dropping-particle" : "", "family" : "Schunkert", "given" : "Heribert", "non-dropping-particle" : "", "parse-names" : false, "suffix" : "" }, { "dropping-particle" : "", "family" : "Silander", "given" : "Kaisa", "non-dropping-particle" : "", "parse-names" : false, "suffix" : "" }, { "dropping-particle" : "", "family" : "Sinisalo", "given" : "Juha", "non-dropping-particle" : "", "parse-names" : false, "suffix" : "" }, { "dropping-particle" : "", "family" : "Siscovick", "given" : "David S", "non-dropping-particle" : "", "parse-names" : false, "suffix" : "" }, { "dropping-particle" : "", "family" : "Smit", "given" : "Jan H", "non-dropping-particle" : "", "parse-names" : false, "suffix" : "" }, { "dropping-particle" : "", "family" : "Soranzo", "given" : "Nicole", "non-dropping-particle" : "", "parse-names" : false, "suffix" : "" }, { "dropping-particle" : "", "family" : "Sovio", "given" : "Ulla", "non-dropping-particle" : "", "parse-names" : false, "suffix" : "" }, { "dropping-particle" : "", "family" : "Stephens", "given" : "Jonathan", "non-dropping-particle" : "", "parse-names" : false, "suffix" : "" }, { "dropping-particle" : "", "family" : "Surakka", "given" : "Ida", "non-dropping-particle" : "", "parse-names" : false, "suffix" : "" }, { "dropping-particle" : "", "family" : "Swift", "given" : "Amy J", "non-dropping-particle" : "", "parse-names" : false, "suffix" : "" }, { "dropping-particle" : "", "family" : "Tammesoo", "given" : "Mari-Liis", "non-dropping-particle" : "", "parse-names" : false, "suffix" : "" }, { "dropping-particle" : "", "family" : "Tardif", "given" : "Jean-Claude", "non-dropping-particle" : "", "parse-names" : false, "suffix" : "" }, { "dropping-particle" : "", "family" : "Teder-Laving", "given" : "Maris", "non-dropping-particle" : "", "parse-names" : false, "suffix" : "" }, { "dropping-particle" : "", "family" : "Teslovich", "given" : "Tanya M", "non-dropping-particle" : "", "parse-names" : false, "suffix" : "" }, { "dropping-particle" : "", "family" : "Thompson", "given" : "John R", "non-dropping-particle" : "", "parse-names" : false, "suffix" : "" }, { "dropping-particle" : "", "family" : "Thomson", "given" : "Brian", "non-dropping-particle" : "", "parse-names" : false, "suffix" : "" }, { "dropping-particle" : "", "family" : "T\u00f6njes", "given" : "Anke", "non-dropping-particle" : "", "parse-names" : false, "suffix" : "" }, { "dropping-particle" : "", "family" : "Tuomi", "given" : "Tiinamaija", "non-dropping-particle" : "", "parse-names" : false, "suffix" : "" }, { "dropping-particle" : "", "family" : "Meurs", "given" : "Joyce B J", "non-dropping-particle" : "van", "parse-names" : false, "suffix" : "" }, { "dropping-particle" : "", "family" : "Ommen", "given" : "Gert-Jan", "non-dropping-particle" : "van", "parse-names" : false, "suffix" : "" }, { "dropping-particle" : "", "family" : "Vatin", "given" : "Vincent", "non-dropping-particle" : "", "parse-names" : false, "suffix" : "" }, { "dropping-particle" : "", "family" : "Viikari", "given" : "Jorma", "non-dropping-particle" : "", "parse-names" : false, "suffix" : "" }, { "dropping-particle" : "", "family" : "Visvikis-Siest", "given" : "Sophie", "non-dropping-particle" : "", "parse-names" : false, "suffix" : "" }, { "dropping-particle" : "", "family" : "Vitart", "given" : "Veronique", "non-dropping-particle" : "", "parse-names" : false, "suffix" : "" }, { "dropping-particle" : "", "family" : "Vogel", "given" : "Carla I G", "non-dropping-particle" : "", "parse-names" : false, "suffix" : "" }, { "dropping-particle" : "", "family" : "Voight", "given" : "Benjamin F", "non-dropping-particle" : "", "parse-names" : false, "suffix" : "" }, { "dropping-particle" : "", "family" : "Waite", "given" : "Lindsay L", "non-dropping-particle" : "", "parse-names" : false, "suffix" : "" }, { "dropping-particle" : "", "family" : "Wallaschofski", "given" : "Henri", "non-dropping-particle" : "", "parse-names" : false, "suffix" : "" }, { "dropping-particle" : "", "family" : "Walters", "given" : "G Bragi", "non-dropping-particle" : "", "parse-names" : false, "suffix" : "" }, { "dropping-particle" : "", "family" : "Widen", "given" : "Elisabeth", "non-dropping-particle" : "", "parse-names" : false, "suffix" : "" }, { "dropping-particle" : "", "family" : "Wiegand", "given" : "Susanna", "non-dropping-particle" : "", "parse-names" : false, "suffix" : "" }, { "dropping-particle" : "", "family" : "Wild", "given" : "Sarah H", "non-dropping-particle" : "", "parse-names" : false, "suffix" : "" }, { "dropping-particle" : "", "family" : "Willemsen", "given" : "Gonneke", "non-dropping-particle" : "", "parse-names" : false, "suffix" : "" }, { "dropping-particle" : "", "family" : "Witte", "given" : "Daniel R", "non-dropping-particle" : "", "parse-names" : false, "suffix" : "" }, { "dropping-particle" : "", "family" : "Witteman", "given" : "Jacqueline C", "non-dropping-particle" : "", "parse-names" : false, "suffix" : "" }, { "dropping-particle" : "", "family" : "Xu", "given" : "Jianfeng", "non-dropping-particle" : "", "parse-names" : false, "suffix" : "" }, { "dropping-particle" : "", "family" : "Zhang", "given" : "Qunyuan", "non-dropping-particle" : "", "parse-names" : false, "suffix" : "" }, { "dropping-particle" : "", "family" : "Zgaga", "given" : "Lina", "non-dropping-particle" : "", "parse-names" : false, "suffix" : "" }, { "dropping-particle" : "", "family" : "Ziegler", "given" : "Andreas", "non-dropping-particle" : "", "parse-names" : false, "suffix" : "" }, { "dropping-particle" : "", "family" : "Zitting", "given" : "Paavo", "non-dropping-particle" : "", "parse-names" : false, "suffix" : "" }, { "dropping-particle" : "", "family" : "Beilby", "given" : "John P", "non-dropping-particle" : "", "parse-names" : false, "suffix" : "" }, { "dropping-particle" : "", "family" : "Farooqi", "given" : "I Sadaf", "non-dropping-particle" : "", "parse-names" : false, "suffix" : "" }, { "dropping-particle" : "", "family" : "Hebebrand", "given" : "Johannes", "non-dropping-particle" : "", "parse-names" : false, "suffix" : "" }, { "dropping-particle" : "V", "family" : "Huikuri", "given" : "Heikki", "non-dropping-particle" : "", "parse-names" : false, "suffix" : "" }, { "dropping-particle" : "", "family" : "James", "given" : "Alan L", "non-dropping-particle" : "", "parse-names" : false, "suffix" : "" }, { "dropping-particle" : "", "family" : "K\u00e4h\u00f6nen", "given" : "Mika", "non-dropping-particle" : "", "parse-names" : false, "suffix" : "" }, { "dropping-particle" : "", "family" : "Levinson", "given" : "Douglas F", "non-dropping-particle" : "", "parse-names" : false, "suffix" : "" }, { "dropping-particle" : "", "family" : "Macciardi", "given" : "Fabio", "non-dropping-particle" : "", "parse-names" : false, "suffix" : "" }, { "dropping-particle" : "", "family" : "Nieminen", "given" : "Markku S", "non-dropping-particle" : "", "parse-names" : false, "suffix" : "" }, { "dropping-particle" : "", "family" : "Ohlsson", "given" : "Claes", "non-dropping-particle" : "", "parse-names" : false, "suffix" : "" }, { "dropping-particle" : "", "family" : "Palmer", "given" : "Lyle J", "non-dropping-particle" : "", "parse-names" : false, "suffix" : "" }, { "dropping-particle" : "", "family" : "Ridker", "given" : "Paul M", "non-dropping-particle" : "", "parse-names" : false, "suffix" : "" }, { "dropping-particle" : "", "family" : "Stumvoll", "given" : "Michael", "non-dropping-particle" : "", "parse-names" : false, "suffix" : "" }, { "dropping-particle" : "", "family" : "Beckmann", "given" : "Jacques S", "non-dropping-particle" : "", "parse-names" : false, "suffix" : "" }, { "dropping-particle" : "", "family" : "Boeing", "given" : "Heiner", "non-dropping-particle" : "", "parse-names" : false, "suffix" : "" }, { "dropping-particle" : "", "family" : "Boerwinkle", "given" : "Eric", "non-dropping-particle" : "", "parse-names" : false, "suffix" : "" }, { "dropping-particle" : "", "family" : "Boomsma", "given" : "Dorret I", "non-dropping-particle" : "", "parse-names" : false, "suffix" : "" }, { "dropping-particle" : "", "family" : "Caulfield", "given" : "Mark J", "non-dropping-particle" : "", "parse-names" : false, "suffix" : "" }, { "dropping-particle" : "", "family" : "Chanock", "given" : "Stephen J", "non-dropping-particle" : "", "parse-names" : false, "suffix" : "" }, { "dropping-particle" : "", "family" : "Collins", "given" : "Francis S", "non-dropping-particle" : "", "parse-names" : false, "suffix" : "" }, { "dropping-particle" : "", "family" : "Cupples", "given" : "L Adrienne", "non-dropping-particle" : "", "parse-names" : false, "suffix" : "" }, { "dropping-particle" : "", "family" : "Smith", "given" : "George Davey", "non-dropping-particle" : "", "parse-names" : false, "suffix" : "" }, { "dropping-particle" : "", "family" : "Erdmann", "given" : "Jeanette", "non-dropping-particle" : "", "parse-names" : false, "suffix" : "" }, { "dropping-particle" : "", "family" : "Froguel", "given" : "Philippe", "non-dropping-particle" : "", "parse-names" : false, "suffix" : "" }, { "dropping-particle" : "", "family" : "Gr\u00f6nberg", "given" : "Henrik", "non-dropping-particle" : "", "parse-names" : false, "suffix" : "" }, { "dropping-particle" : "", "family" : "Gyllensten", "given" : "Ulf", "non-dropping-particle" : "", "parse-names" : false, "suffix" : "" }, { "dropping-particle" : "", "family" : "Hall", "given" : "Per", "non-dropping-particle" : "", "parse-names" : false, "suffix" : "" }, { "dropping-particle" : "", "family" : "Hansen", "given" : "Torben", "non-dropping-particle" : "", "parse-names" : false, "suffix" : "" }, { "dropping-particle" : "", "family" : "Harris", "given" : "Tamara B", "non-dropping-particle" : "", "parse-names" : false, "suffix" : "" }, { "dropping-particle" : "", "family" : "Hattersley", "given" : "Andrew T", "non-dropping-particle" : "", "parse-names" : false, "suffix" : "" }, { "dropping-particle" : "", "family" : "Hayes", "given" : "Richard B", "non-dropping-particle" : "", "parse-names" : false, "suffix" : "" }, { "dropping-particle" : "", "family" : "Heinrich", "given" : "Joachim", "non-dropping-particle" : "", "parse-names" : false, "suffix" : "" }, { "dropping-particle" : "", "family" : "Hu", "given" : "Frank B", "non-dropping-particle" : "", "parse-names" : false, "suffix" : "" }, { "dropping-particle" : "", "family" : "Hveem", "given" : "Kristian", "non-dropping-particle" : "", "parse-names" : false, "suffix" : "" }, { "dropping-particle" : "", "family" : "Illig", "given" : "Thomas", "non-dropping-particle" : "", "parse-names" : false, "suffix" : "" }, { "dropping-particle" : "", "family" : "Jarvelin", "given" : "Marjo-Riitta", "non-dropping-particle" : "", "parse-names" : false, "suffix" : "" }, { "dropping-particle" : "", "family" : "Kaprio", "given" : "Jaakko", "non-dropping-particle" : "", "parse-names" : false, "suffix" : "" }, { "dropping-particle" : "", "family" : "Karpe", "given" : "Fredrik", "non-dropping-particle" : "", "parse-names" : false, "suffix" : "" }, { "dropping-particle" : "", "family" : "Khaw", "given" : "Kay-Tee", "non-dropping-particle" : "", "parse-names" : false, "suffix" : "" }, { "dropping-particle" : "", "family" : "Kiemeney", "given" : "Lambertus A", "non-dropping-particle" : "", "parse-names" : false, "suffix" : "" }, { "dropping-particle" : "", "family" : "Krude", "given" : "Heiko", "non-dropping-particle" : "", "parse-names" : false, "suffix" : "" }, { "dropping-particle" : "", "family" : "Laakso", "given" : "Markku", "non-dropping-particle" : "", "parse-names" : false, "suffix" : "" }, { "dropping-particle" : "", "family" : "Lawlor", "given" : "Debbie A", "non-dropping-particle" : "", "parse-names" : false, "suffix" : "" }, { "dropping-particle" : "", "family" : "Metspalu", "given" : "Andres", "non-dropping-particle" : "", "parse-names" : false, "suffix" : "" }, { "dropping-particle" : "", "family" : "Munroe", "given" : "Patricia B", "non-dropping-particle" : "", "parse-names" : false, "suffix" : "" }, { "dropping-particle" : "", "family" : "Ouwehand", "given" : "Willem H", "non-dropping-particle" : "", "parse-names" : false, "suffix" : "" }, { "dropping-particle" : "", "family" : "Pedersen", "given" : "Oluf", "non-dropping-particle" : "", "parse-names" : false, "suffix" : "" }, { "dropping-particle" : "", "family" : "Penninx", "given" : "Brenda W", "non-dropping-particle" : "", "parse-names" : false, "suffix" : "" }, { "dropping-particle" : "", "family" : "Peters", "given" : "Annette", "non-dropping-particle" : "", "parse-names" : false, "suffix" : "" }, { "dropping-particle" : "", "family" : "Pramstaller", "given" : "Peter P", "non-dropping-particle" : "", "parse-names" : false, "suffix" : "" }, { "dropping-particle" : "", "family" : "Quertermous", "given" : "Thomas", "non-dropping-particle" : "", "parse-names" : false, "suffix" : "" }, { "dropping-particle" : "", "family" : "Reinehr", "given" : "Thomas", "non-dropping-particle" : "", "parse-names" : false, "suffix" : "" }, { "dropping-particle" : "", "family" : "Rissanen", "given" : "Aila", "non-dropping-particle" : "", "parse-names" : false, "suffix" : "" }, { "dropping-particle" : "", "family" : "Rudan", "given" : "Igor", "non-dropping-particle" : "", "parse-names" : false, "suffix" : "" }, { "dropping-particle" : "", "family" : "Samani", "given" : "Nilesh J", "non-dropping-particle" : "", "parse-names" : false, "suffix" : "" }, { "dropping-particle" : "", "family" : "Schwarz", "given" : "Peter E H", "non-dropping-particle" : "", "parse-names" : false, "suffix" : "" }, { "dropping-particle" : "", "family" : "Shuldiner", "given" : "Alan R", "non-dropping-particle" : "", "parse-names" : false, "suffix" : "" }, { "dropping-particle" : "", "family" : "Spector", "given" : "Timothy D", "non-dropping-particle" : "", "parse-names" : false, "suffix" : "" }, { "dropping-particle" : "", "family" : "Tuomilehto", "given" : "Jaakko", "non-dropping-particle" : "", "parse-names" : false, "suffix" : "" }, { "dropping-particle" : "", "family" : "Uda", "given" : "Manuela", "non-dropping-particle" : "", "parse-names" : false, "suffix" : "" }, { "dropping-particle" : "", "family" : "Uitterlinden", "given" : "Andr\u00e9", "non-dropping-particle" : "", "parse-names" : false, "suffix" : "" }, { "dropping-particle" : "", "family" : "Valle", "given" : "Timo T", "non-dropping-particle" : "", "parse-names" : false, "suffix" : "" }, { "dropping-particle" : "", "family" : "Wabitsch", "given" : "Martin", "non-dropping-particle" : "", "parse-names" : false, "suffix" : "" }, { "dropping-particle" : "", "family" : "Waeber", "given" : "G\u00e9rard", "non-dropping-particle" : "", "parse-names" : false, "suffix" : "" }, { "dropping-particle" : "", "family" : "Wareham", "given" : "Nicholas J", "non-dropping-particle" : "", "parse-names" : false, "suffix" : "" }, { "dropping-particle" : "", "family" : "Watkins", "given" : "Hugh", "non-dropping-particle" : "", "parse-names" : false, "suffix" : "" }, { "dropping-particle" : "", "family" : "Wilson", "given" : "James F", "non-dropping-particle" : "", "parse-names" : false, "suffix" : "" }, { "dropping-particle" : "", "family" : "Wright", "given" : "Alan F", "non-dropping-particle" : "", "parse-names" : false, "suffix" : "" }, { "dropping-particle" : "", "family" : "Zillikens", "given" : "M Carola", "non-dropping-particle" : "", "parse-names" : false, "suffix" : "" }, { "dropping-particle" : "", "family" : "Chatterjee", "given" : "Nilanjan", "non-dropping-particle" : "", "parse-names" : false, "suffix" : "" }, { "dropping-particle" : "", "family" : "McCarroll", "given" : "Steven A", "non-dropping-particle" : "", "parse-names" : false, "suffix" : "" }, { "dropping-particle" : "", "family" : "Purcell", "given" : "Shaun", "non-dropping-particle" : "", "parse-names" : false, "suffix" : "" }, { "dropping-particle" : "", "family" : "Schadt", "given" : "Eric E", "non-dropping-particle" : "", "parse-names" : false, "suffix" : "" }, { "dropping-particle" : "", "family" : "Visscher", "given" : "Peter M", "non-dropping-particle" : "", "parse-names" : false, "suffix" : "" }, { "dropping-particle" : "", "family" : "Assimes", "given" : "Themistocles L", "non-dropping-particle" : "", "parse-names" : false, "suffix" : "" }, { "dropping-particle" : "", "family" : "Borecki", "given" : "Ingrid B", "non-dropping-particle" : "", "parse-names" : false, "suffix" : "" }, { "dropping-particle" : "", "family" : "Deloukas", "given" : "Panos", "non-dropping-particle" : "", "parse-names" : false, "suffix" : "" }, { "dropping-particle" : "", "family" : "Fox", "given" : "Caroline S", "non-dropping-particle" : "", "parse-names" : false, "suffix" : "" }, { "dropping-particle" : "", "family" : "Groop", "given" : "Leif C", "non-dropping-particle" : "", "parse-names" : false, "suffix" : "" }, { "dropping-particle" : "", "family" : "Haritunians", "given" : "Talin", "non-dropping-particle" : "", "parse-names" : false, "suffix" : "" }, { "dropping-particle" : "", "family" : "Hunter", "given" : "David J", "non-dropping-particle" : "", "parse-names" : false, "suffix" : "" }, { "dropping-particle" : "", "family" : "Kaplan", "given" : "Robert C", "non-dropping-particle" : "", "parse-names" : false, "suffix" : "" }, { "dropping-particle" : "", "family" : "Mohlke", "given" : "Karen L", "non-dropping-particle" : "", "parse-names" : false, "suffix" : "" }, { "dropping-particle" : "", "family" : "O'Connell", "given" : "Jeffrey R", "non-dropping-particle" : "", "parse-names" : false, "suffix" : "" }, { "dropping-particle" : "", "family" : "Peltonen", "given" : "Leena", "non-dropping-particle" : "", "parse-names" : false, "suffix" : "" }, { "dropping-particle" : "", "family" : "Schlessinger", "given" : "David", "non-dropping-particle" : "", "parse-names" : false, "suffix" : "" }, { "dropping-particle" : "", "family" : "Strachan", "given" : "David P", "non-dropping-particle" : "", "parse-names" : false, "suffix" : "" }, { "dropping-particle" : "", "family" : "Duijn", "given" : "Cornelia M", "non-dropping-particle" : "van", "parse-names" : false, "suffix" : "" }, { "dropping-particle" : "", "family" : "Wichmann", "given" : "H-Erich", "non-dropping-particle" : "", "parse-names" : false, "suffix" : "" }, { "dropping-particle" : "", "family" : "Frayling", "given" : "Timothy M", "non-dropping-particle" : "", "parse-names" : false, "suffix" : "" }, { "dropping-particle" : "", "family" : "Thorsteinsdottir", "given" : "Unnur", "non-dropping-particle" : "", "parse-names" : false, "suffix" : "" }, { "dropping-particle" : "", "family" : "Abecasis", "given" : "Gon\u00e7alo R", "non-dropping-particle" : "", "parse-names" : false, "suffix" : "" }, { "dropping-particle" : "", "family" : "Barroso", "given" : "In\u00eas", "non-dropping-particle" : "", "parse-names" : false, "suffix" : "" }, { "dropping-particle" : "", "family" : "Boehnke", "given" : "Michael", "non-dropping-particle" : "", "parse-names" : false, "suffix" : "" }, { "dropping-particle" : "", "family" : "Stefansson", "given" : "Kari", "non-dropping-particle" : "", "parse-names" : false, "suffix" : "" }, { "dropping-particle" : "", "family" : "North", "given" : "Kari E", "non-dropping-particle" : "", "parse-names" : false, "suffix" : "" }, { "dropping-particle" : "", "family" : "McCarthy", "given" : "Mark I", "non-dropping-particle" : "", "parse-names" : false, "suffix" : "" }, { "dropping-particle" : "", "family" : "Hirschhorn", "given" : "Joel N", "non-dropping-particle" : "", "parse-names" : false, "suffix" : "" }, { "dropping-particle" : "", "family" : "Ingelsson", "given" : "Erik", "non-dropping-particle" : "", "parse-names" : false, "suffix" : "" }, { "dropping-particle" : "", "family" : "Loos", "given" : "Ruth J. F.", "non-dropping-particle" : "", "parse-names" : false, "suffix" : "" } ], "container-title" : "Nature genetics", "id" : "ITEM-1", "issued" : { "date-parts" : [ [ "2010" ] ] }, "page" : "937-948", "title" : "Association analyses of 249,796 individuals reveal 18 new loci associated with body mass index.", "type" : "article-journal", "volume" : "42" }, "uris" : [ "http://www.mendeley.com/documents/?uuid=d5c17178-e02a-48c1-8b49-e8cbc35c81af" ] }, { "id" : "ITEM-2", "itemData" : { "DOI" : "10.1038/oby.2008.613", "ISSN" : "1930-7381", "PMID" : "19169219", "author" : [ { "dropping-particle" : "", "family" : "Bogardus", "given" : "Clifton", "non-dropping-particle" : "", "parse-names" : false, "suffix" : "" } ], "container-title" : "Obesity (Silver Spring, Md.)", "id" : "ITEM-2", "issue" : "2", "issued" : { "date-parts" : [ [ "2009", "2" ] ] }, "page" : "209-10", "title" : "Missing heritability and GWAS utility.", "type" : "article-journal", "volume" : "17" }, "uris" : [ "http://www.mendeley.com/documents/?uuid=cf18a023-f338-4419-8d8e-7ce86070e822" ] }, { "id" : "ITEM-3", "itemData" : { "DOI" : "10.1016/j.beem.2011.11.003", "ISSN" : "1878-1594", "PMID" : "22498250", "abstract" : "Genome-wide association studies (GWAS) have revolutionised the discovery of genes for common traits and diseases, including obesity-related traits. In less then four years time, 52 genetic loci were identified to be unequivocally associated with obesity-related traits. This vast success raised hope and expectations that genetic information would become soon an integral part of personalised medicine. However, these loci have only small effects on obesity-susceptibility and explain just a fraction of the total variance. As such, their accuracy to predict obesity is poor and not competitive with the predictive ability of traditional risk factors. Nevertheless, some of these loci are being used in commercially available personal genome tests to estimate individuals' lifetime risk of obesity. While proponents believe that personal genome profiling could have beneficial effects on behaviour, early reports do not support this hypothesis. To conclude, the most valuable contribution of GWAS-identified loci lies in their contribution to elucidating new physiological pathways that underlie obesity-susceptibility.", "author" : [ { "dropping-particle" : "", "family" : "Loos", "given" : "Ruth J. F.", "non-dropping-particle" : "", "parse-names" : false, "suffix" : "" } ], "container-title" : "Best practice &amp; research. Clinical endocrinology &amp; metabolism", "id" : "ITEM-3", "issue" : "2", "issued" : { "date-parts" : [ [ "2012", "4" ] ] }, "page" : "211-26", "publisher" : "Elsevier Ltd", "title" : "Genetic determinants of common obesity and their value in prediction.", "type" : "article-journal", "volume" : "26" }, "uris" : [ "http://www.mendeley.com/documents/?uuid=175c1478-6df9-4634-ba91-ec2542fbd3a5" ] } ], "mendeley" : { "previouslyFormattedCitation" : "[27\u201329]" }, "properties" : { "noteIndex" : 0 }, "schema" : "https://github.com/citation-style-language/schema/raw/master/csl-citation.json" }</w:instrText>
-      </w:r>
-      <w:r>
-        <w:fldChar w:fldCharType="separate"/>
-      </w:r>
-      <w:proofErr w:type="gramStart"/>
-      <w:r>
-        <w:rPr>
-          <w:noProof/>
-        </w:rPr>
-        <w:t>[27–29]</w:t>
-      </w:r>
-      <w:r>
-        <w:fldChar w:fldCharType="end"/>
-      </w:r>
-      <w:r>
-        <w:t>.</w:t>
-      </w:r>
-      <w:proofErr w:type="gramEnd"/>
-    </w:p>
-    <w:p>
-      <w:pPr>
-        <w:spacing w:line="480" w:lineRule="auto"/>
-      </w:pPr>
-    </w:p>
-    <w:p>
-      <w:pPr>
-        <w:spacing w:line="480" w:lineRule="auto"/>
-      </w:pPr>
-      <w:r>
-        <w:t xml:space="preserve">This study does not </w:t>
-      </w:r>
-      <w:r>
-        <w:t xml:space="preserve">attempt to address the underlying </w:t>
-      </w:r>
-      <w:r>
-        <w:t xml:space="preserve">fundamental </w:t>
-      </w:r>
-      <w:r>
-        <w:t>mechanism</w:t>
-      </w:r>
-      <w:r>
-        <w:t>s</w:t>
-      </w:r>
-      <w:r>
-        <w:t xml:space="preserve"> for these differences but suggests that there is a physiological state established by the time the dietary treatment begins that causes differential weight gain.  One possibility is</w:t>
-      </w:r>
-      <w:r>
-        <w:t xml:space="preserve"> that</w:t>
-      </w:r>
-      <w:r>
-        <w:t xml:space="preserve"> alterations in their basal metabolic ra</w:t>
-      </w:r>
-      <w:r>
-        <w:t>te cause these differences</w:t>
-      </w:r>
-      <w:r>
-        <w:t xml:space="preserve">, as has been proposed in </w:t>
-      </w:r>
-      <w:r>
-        <w:t>pediatric</w:t>
-      </w:r>
-      <w:r>
-        <w:t xml:space="preserve"> human populations </w:t>
-      </w:r>
-      <w:r>
-        <w:fldChar w:fldCharType="begin" w:fldLock="1"/>
-      </w:r>
-      <w:r>
-        <w:instrText>ADDIN CSL_CITATION { "citationItems" : [ { "id" : "ITEM-1", "itemData" : { "DOI" : "10.1016/0140-6736(90)91592-X", "ISSN" : "01406736", "author" : [ { "dropping-particle" : "", "family" : "Griffiths", "given" : "M", "non-dropping-particle" : "", "parse-names" : false, "suffix" : "" }, { "dropping-particle" : "", "family" : "Payne", "given" : "P.R", "non-dropping-particle" : "", "parse-names" : false, "suffix" : "" }, { "dropping-particle" : "", "family" : "Rivers", "given" : "J.P.W", "non-dropping-particle" : "", "parse-names" : false, "suffix" : "" }, { "dropping-particle" : "", "family" : "Cox", "given" : "M", "non-dropping-particle" : "", "parse-names" : false, "suffix" : "" }, { "dropping-particle" : "", "family" : "Stunkard", "given" : "A.J", "non-dropping-particle" : "", "parse-names" : false, "suffix" : "" } ], "container-title" : "The Lancet", "id" : "ITEM-1", "issue" : "8707", "issued" : { "date-parts" : [ [ "1990", "7" ] ] }, "page" : "76-78", "title" : "Metabolic rate and physical development in children at risk of obesity", "type" : "article-journal", "volume" : "336" }, "uris" : [ "http://www.mendeley.com/documents/?uuid=14358780-3d16-471f-80e4-91201d1fa907" ] }, { "id" : "ITEM-2", "itemData" : { "DOI" : "10.1056/NEJM198802253180801", "ISSN" : "0028-4793", "PMID" : "3340127", "abstract" : "We investigated the contributions of low energy expenditure and high energy intake to excessive weight gain in infants born to overweight mothers. The subjects were infants of 6 lean and 12 overweight mothers, recruited soon after birth. Total energy expenditure and metabolizable energy intake were measured with a new doubly labeled water method over a period of seven days when the infants were 3 months of age, and the postprandial metabolic rate was measured by indirect calorimetry when the infants were 0.1 and 3 months of age. The results were related to weight gain in the first year of life. No significant difference was observed between infants who became overweight by the age of one year (50 percent of infants born to overweight mothers) and those who did not, with respect to weight, length, skinfold thicknesses, metabolic rate at 0.1 and 3 months of age, and metabolizable energy intake at 3 months. However, total energy expenditure at three months of age was 20.7 percent lower in the infants who became overweight than in the other infants (means +/- SE, 256 +/- 27 and 323 +/- 12 kJ per kilogram of body weight per day; P less than 0.05). This difference could account for the mean difference in weight gain. These data suggest that reduced energy expenditure, particularly on physical activity, was an important factor in the rapid weight gain during the first year of life in infants born to overweight mothers.", "author" : [ { "dropping-particle" : "", "family" : "Roberts", "given" : "S B", "non-dropping-particle" : "", "parse-names" : false, "suffix" : "" }, { "dropping-particle" : "", "family" : "Savage", "given" : "J", "non-dropping-particle" : "", "parse-names" : false, "suffix" : "" }, { "dropping-particle" : "", "family" : "Coward", "given" : "W A", "non-dropping-particle" : "", "parse-names" : false, "suffix" : "" }, { "dropping-particle" : "", "family" : "Chew", "given" : "B", "non-dropping-particle" : "", "parse-names" : false, "suffix" : "" }, { "dropping-particle" : "", "family" : "Lucas", "given" : "A", "non-dropping-particle" : "", "parse-names" : false, "suffix" : "" } ], "container-title" : "The New England journal of medicine", "id" : "ITEM-2", "issue" : "8", "issued" : { "date-parts" : [ [ "1988", "2", "25" ] ] }, "page" : "461-6", "title" : "Energy expenditure and intake in infants born to lean and overweight mothers.", "type" : "article-journal", "volume" : "318" }, "uris" : [ "http://www.mendeley.com/documents/?uuid=8b40a6e2-c70a-4000-b136-7ac60cb10c0a" ] } ], "mendeley" : { "previouslyFormattedCitation" : "[30, 31]" }, "properties" : { "noteIndex" : 0 }, "schema" : "https://github.com/citation-style-language/schema/raw/master/csl-citation.json" }</w:instrText>
-      </w:r>
-      <w:r>
-        <w:fldChar w:fldCharType="separate"/>
-      </w:r>
-      <w:r>
-        <w:rPr>
-          <w:noProof/>
-        </w:rPr>
-        <w:t>[30, 31]</w:t>
-      </w:r>
-      <w:r>
-        <w:fldChar w:fldCharType="end"/>
-      </w:r>
-      <w:r>
-        <w:t>.</w:t>
-      </w:r>
-      <w:r>
-        <w:t xml:space="preserve"> The underlying molecular mechanism may yet be some level of </w:t>
-      </w:r>
-      <w:r>
-        <w:rPr>
-          <w:i/>
-        </w:rPr>
-        <w:t xml:space="preserve">de novo </w:t>
-      </w:r>
-      <w:r>
-        <w:t xml:space="preserve">genetic variation in these mice, or epigenetic modifications that alter sensitivity </w:t>
-      </w:r>
-      <w:r>
-        <w:t xml:space="preserve">to </w:t>
-      </w:r>
-      <w:r>
-        <w:t>dietary factors.</w:t>
-      </w:r>
-      <w:r>
-        <w:t xml:space="preserve">  </w:t>
-      </w:r>
-      <w:r>
-        <w:t xml:space="preserve">This study provides a </w:t>
-      </w:r>
-      <w:r>
-        <w:t xml:space="preserve">phenotypic </w:t>
-      </w:r>
-      <w:r>
-        <w:t>framework to test these molecular hypotheses.</w:t>
-      </w:r>
-    </w:p>
-    <w:p>
-      <w:pPr>
-        <w:spacing w:line="480" w:lineRule="auto"/>
-      </w:pPr>
-    </w:p>
-    <w:p>
-      <w:pPr>
-        <w:spacing w:line="480" w:lineRule="auto"/>
-      </w:pPr>
-      <w:r>
-        <w:lastRenderedPageBreak/>
-        <w:t xml:space="preserve">We tested the effects of fairly prolonged food deprivation, as this duration will activate not only glucagon signaling, but also other catabolic signaling cascades including growth hormone and </w:t>
-      </w:r>
-      <w:r>
-        <w:t>glucocorticoid</w:t>
-      </w:r>
-      <w:r>
-        <w:t xml:space="preserve"> </w:t>
-      </w:r>
-      <w:r>
-        <w:fldChar w:fldCharType="begin" w:fldLock="1"/>
-      </w:r>
-      <w:r>
-        <w:instrText>ADDIN CSL_CITATION { "citationItems" : [ { "id" : "ITEM-1", "itemData" : { "DOI" : "10.1172/JCI113450", "ISBN" : "00219738 (ISSN)", "ISSN" : "0021-9738", "PMID" : "3127426", "abstract" : "Studies in man have shown that the episodic release of growth hormone (GH) is infrequent and erratic, and unlike that in the rat does not appear to have discernible ultradian periodicities. However, these observations in nonfasted subjects may be invalid since mixed nutrients have unpredictable effects on GH release. Moreover, in the fed state basal GH levels are frequently undetectable, thus rendering the identification of low amplitude pulses unreliable. Accordingly, the 24-h pulsatile pattern of GH secretion obtained from repetitive venous sampling in six normal adult male subjects was examined during a control fed day and during the first and fifth days of a 5-d fast. The GH data were analyzed using two distinct methods: a discrete pulse detection algorithm (Cluster analysis) and Fourier expansion time-series, which allows fixed periodicities of secretory activity to be resolved. The 5-d fast resulted in a significant increase in discrete GH pulse frequency (5.8 +/- 0.7 vs. 9.9 +/- 0.7 pulses/24 h, P = 0.028), 24 h integrated GH concentration (2.82 +/- 0.50 vs. 8.75 +/- 0.82 micrograms.min/ml; P = 0.0002), and maximal pulse amplitude (5.9 +/- 1.1 vs. 12.3 +/- 1.6 ng/ml, P less than 0.005). While multiple low-amplitude sinusoidal periodicities were present on the control fed day, time-series analysis revealed enhancement of circadian and ultradian cycles on the first and fifth days of fasting. Concomitantly, fasting resulted in a decline (day 1 vs. day 5) in serum concentrations of somatomedin C (1.31 +/- 0.22 vs. 0.77 +/- 0.18 U/ml) and glucose (4.9 +/- 0.2 vs. 3.2 +/- 0.2 mmol/liter), and a marked rise in free fatty acid (0.43 +/- 0.12 vs. 1.55 +/- 0.35 mmol/liter) and acetoacetate (35 +/- 6 vs. 507 +/- 80 nmol/liter). We conclude that the acute nutritional status is an important determinant of spontaneous pulsatile GH secretion in man. Fast-induced enhancement of GH release is achieved through combined frequency (discrete pulses) and amplitude (sinusoidal periodicities) modulation. Such alterations in somatotropic hormone release may play an important role in substrate homeostasis during starvation.", "author" : [ { "dropping-particle" : "", "family" : "Ho", "given" : "K Y", "non-dropping-particle" : "", "parse-names" : false, "suffix" : "" }, { "dropping-particle" : "", "family" : "Veldhuis", "given" : "J D", "non-dropping-particle" : "", "parse-names" : false, "suffix" : "" }, { "dropping-particle" : "", "family" : "Johnson", "given" : "M L", "non-dropping-particle" : "", "parse-names" : false, "suffix" : "" }, { "dropping-particle" : "", "family" : "Furlanetto", "given" : "R", "non-dropping-particle" : "", "parse-names" : false, "suffix" : "" }, { "dropping-particle" : "", "family" : "Evans", "given" : "W S", "non-dropping-particle" : "", "parse-names" : false, "suffix" : "" }, { "dropping-particle" : "", "family" : "Alberti", "given" : "K G", "non-dropping-particle" : "", "parse-names" : false, "suffix" : "" }, { "dropping-particle" : "", "family" : "Thorner", "given" : "M O", "non-dropping-particle" : "", "parse-names" : false, "suffix" : "" } ], "container-title" : "The Journal of clinical investigation", "id" : "ITEM-1", "issued" : { "date-parts" : [ [ "1988" ] ] }, "page" : "968-975", "title" : "Fasting enhances growth hormone secretion and amplifies the complex rhythms of growth hormone secretion in man.", "type" : "article-journal", "volume" : "81" }, "uris" : [ "http://www.mendeley.com/documents/?uuid=d973b7d1-d297-430a-8a7f-49f98274f036" ] }, { "id" : "ITEM-2", "itemData" : { "DOI" : "10.1210/en.2006-0592", "ISSN" : "0013-7227", "PMID" : "17038558", "abstract" : "To determine whether the severity of the catabolic condition differentially regulates the GH axis, male mice were either fed ad libitum or fasted for 12, 24, and 48 h. Hypothalami, pituitaries, and stomachs were collected for assessment of mRNA levels by quantitative real-time RT-PCR, and blood collected for measurement of plasma hormone and metabolite levels by commercial assay kits. Overnight (12 h) fasting resulted in a significant suppression of circulating glucose, insulin, IGF-I, and leptin levels and an increase in corticosterone, free fatty acids, and n-octanoyl ghrelin levels, and these directional changes were maintained at the 24- and 48-h time points. Fasting (24 h) also increased circulating GH levels, which was associated with an increase in pituitary mRNA levels for GHRH receptor and ghrelin receptor and a decrease in mRNA levels for somatostatin (SST) receptor (SSTR) subtypes, SSTR2, SSTR3, and SSTR5, where the changes in ghrelin receptor and SSTR expression persisted after 48 h fasting. Hypothalamic SST mRNA levels were not altered by fasting, whereas there was a transient rise in stomach SST mRNA levels 24 h after food withdrawal. In contrast, there was a biphasic effect of fasting on GHRH expression. GHRH mRNA levels were significantly elevated at 12 and 24 h but fell to approximately 50% of fed controls 48 h after food withdrawal. A sequential rise in hypothalamic neuropeptide Y (NPY) and CRH mRNA levels preceded the fall in GHRH expression, where fasting-induced changes in CRH and GHRH mRNA levels were not observed in 48-h-fasted NPY knockout mice. These observations, in light of previous reports showing both NPY and CRH can inhibit GHRH expression and GH release, suggest that these neuronal systems may work in concert to control the ultimate impact of fasting on GH axis function.", "author" : [ { "dropping-particle" : "", "family" : "Luque", "given" : "Raul M", "non-dropping-particle" : "", "parse-names" : false, "suffix" : "" }, { "dropping-particle" : "", "family" : "Park", "given" : "Seungjoon", "non-dropping-particle" : "", "parse-names" : false, "suffix" : "" }, { "dropping-particle" : "", "family" : "Kineman", "given" : "Rhonda D", "non-dropping-particle" : "", "parse-names" : false, "suffix" : "" } ], "container-title" : "Endocrinology", "id" : "ITEM-2", "issue" : "1", "issued" : { "date-parts" : [ [ "2007", "1" ] ] }, "page" : "300-9", "title" : "Severity of the catabolic condition differentially modulates hypothalamic expression of growth hormone-releasing hormone in the fasted mouse: potential role of neuropeptide Y and corticotropin-releasing hormone.", "type" : "article-journal", "volume" : "148" }, "uris" : [ "http://www.mendeley.com/documents/?uuid=b6eb4726-946f-47b2-9f19-f2f3dc4bfc30" ] } ], "mendeley" : { "previouslyFormattedCitation" : "[24, 25]" }, "properties" : { "noteIndex" : 0 }, "schema" : "https://github.com/citation-style-language/schema/raw/master/csl-citation.json" }</w:instrText>
-      </w:r>
-      <w:r>
-        <w:fldChar w:fldCharType="separate"/>
-      </w:r>
-      <w:r>
-        <w:rPr>
-          <w:noProof/>
-        </w:rPr>
-        <w:t>[24, 25]</w:t>
-      </w:r>
-      <w:r>
-        <w:fldChar w:fldCharType="end"/>
-      </w:r>
-      <w:r>
-        <w:t xml:space="preserve">.  In this way, our protocol for food deprivation is likely to engage all of these pathways to defend body weight in the absence of food.  </w:t>
-      </w:r>
-      <w:r>
-        <w:t xml:space="preserve">Of note it is interesting that fasting </w:t>
-      </w:r>
-      <w:r>
-        <w:t>responses</w:t>
-      </w:r>
-      <w:r>
-        <w:t xml:space="preserve"> themselves are not stable throughout life</w:t>
-      </w:r>
-      <w:r>
-        <w:t xml:space="preserve"> on a per mouse basis (see Figure </w:t>
-      </w:r>
-      <w:r>
-        <w:t>3</w:t>
-      </w:r>
-      <w:r>
-        <w:t>B).  This suggests that either the fasting response is not causative of weight gain directly, or is only causal during a younger age.</w:t>
-      </w:r>
-      <w:r>
-        <w:t xml:space="preserve"> These data are consistent with reports that among adult human populations, basal metabolic rate is not reduced in obese individuals </w:t>
-      </w:r>
-      <w:r>
-        <w:fldChar w:fldCharType="begin" w:fldLock="1"/>
-      </w:r>
-      <w:r>
-        <w:instrText>ADDIN CSL_CITATION { "citationItems" : [ { "id" : "ITEM-1", "itemData" : { "DOI" : "10.1056/NEJM199503093321001", "ISSN" : "0028-4793", "PMID" : "7632212", "abstract" : "BACKGROUND: No current treatment for obesity reliably sustains weight loss, perhaps because compensatory metabolic processes resist the maintenance of the altered body weight. We examined the effects of experimental perturbations of body weight on energy expenditure to determine whether they lead to metabolic changes and whether obese subjects and those who have never been obese respond similarly.\n\nMETHODS: We repeatedly measured 24-hour total energy expenditure, resting and nonresting energy expenditure, and the thermic effect of feeding in 18 obese subjects and 23 subjects who had never been obese. The subjects were studied at their usual body weight and after losing 10 to 20 percent of their body weight by underfeeding or gaining 10 percent by overfeeding.\n\nRESULTS: Maintenance of a body weight at a level 10 percent or more below the initial weight was associated with a mean (+/- SD) reduction in total energy expenditure of 6 +/- 3 kcal per kilogram of fat-free mass per day in the subjects who had never been obese (P &lt; 0.001) and 8 +/- 5 kcal per kilogram per day in the obese subjects (P &lt; 0.001). Resting energy expenditure and nonresting energy expenditure each decreased 3 to 4 kcal per kilogram of fat-free mass per day in both groups of subjects. Maintenance of body weight at a level 10 percent above the usual weight was associated with an increase in total energy expenditure of 9 +/- 7 kcal per kilogram of fat-free mass per day in the subjects who had never been obese (P &lt; 0.001) and 8 +/- 4 kcal per kilogram per day in the obese subjects (P &lt; 0.001). The thermic effect of feeding and nonresting energy expenditure increased by approximately 1 to 2 and 8 to 9 kcal per kilogram of fat-free mass per day, respectively, after weight gain. These changes in energy expenditure were not related to the degree of adiposity or the sex of the subjects.\n\nCONCLUSIONS: Maintenance of a reduced or elevated body weight is associated with compensatory changes in energy expenditure, which oppose the maintenance of a body weight that is different from the usual weight. These compensatory changes may account for the poor long-term efficacy of treatments for obesity.", "author" : [ { "dropping-particle" : "", "family" : "Leibel", "given" : "R L", "non-dropping-particle" : "", "parse-names" : false, "suffix" : "" }, { "dropping-particle" : "", "family" : "Rosenbaum", "given" : "M", "non-dropping-particle" : "", "parse-names" : false, "suffix" : "" }, { "dropping-particle" : "", "family" : "Hirsch", "given" : "J", "non-dropping-particle" : "", "parse-names" : false, "suffix" : "" } ], "container-title" : "The New England journal of medicine", "id" : "ITEM-1", "issue" : "10", "issued" : { "date-parts" : [ [ "1995", "3", "9" ] ] }, "page" : "621-8", "title" : "Changes in energy expenditure resulting from altered body weight.", "type" : "article-journal", "volume" : "332" }, "uris" : [ "http://www.mendeley.com/documents/?uuid=47481080-52d6-4a86-9cc7-9949011a9420" ] }, { "id" : "ITEM-2", "itemData" : { "DOI" : "10.1172/JCI112749", "ISSN" : "0021-9738", "PMID" : "3782471", "abstract" : "Daily human energy requirements calculated from separate components of energy expenditure are inaccurate and usually in poor agreement with measured energy intakes. Measurement of energy expenditure over periods of 24 h or longer is needed to determine more accurately rates of daily energy expenditure in humans. We provide a detailed description of a human respiratory chamber and methods used to determine rates of energy expenditure over 24-h periods in 177 subjects. The results show that: fat-free mass (FFM) as estimated by densitometry is the best available determinant of 24-h energy expenditures (24EE) and explains 81% of the variance observed between individuals (24EE [kcal/d] = 597 + 26.5 FFM); 24EE in an individual is very reproducible (coefficient of variation = 2.4%); and even when adjusted for differences in FFM, there is still considerable interperson variability of the daily energy expenditure. A large portion of the variability of 24EE among individuals, independent of differences in body size, was due to variability in the degree of spontaneous physical activity, i.e., \"fidgeting,\" which accounted for 100-800 kcal/d in these subjects.", "author" : [ { "dropping-particle" : "", "family" : "Ravussin", "given" : "Eric", "non-dropping-particle" : "", "parse-names" : false, "suffix" : "" }, { "dropping-particle" : "", "family" : "Lillioja", "given" : "Stephen", "non-dropping-particle" : "", "parse-names" : false, "suffix" : "" }, { "dropping-particle" : "", "family" : "Anderson", "given" : "Thomas E", "non-dropping-particle" : "", "parse-names" : false, "suffix" : "" }, { "dropping-particle" : "", "family" : "Christin", "given" : "Laurent", "non-dropping-particle" : "", "parse-names" : false, "suffix" : "" }, { "dropping-particle" : "", "family" : "Bogardus", "given" : "Clifton", "non-dropping-particle" : "", "parse-names" : false, "suffix" : "" } ], "container-title" : "The Journal of clinical investigation", "id" : "ITEM-2", "issue" : "6", "issued" : { "date-parts" : [ [ "1986", "12" ] ] }, "page" : "1568-78", "title" : "Determinants of 24-hour energy expenditure in man. Methods and results using a respiratory chamber.", "type" : "article-journal", "volume" : "78" }, "uris" : [ "http://www.mendeley.com/documents/?uuid=641dd9c0-1811-4bc3-a10d-96962d61c3b6" ] } ], "mendeley" : { "previouslyFormattedCitation" : "[32, 33]" }, "properties" : { "noteIndex" : 0 }, "schema" : "https://github.com/citation-style-language/schema/raw/master/csl-citation.json" }</w:instrText>
-      </w:r>
-      <w:r>
-        <w:fldChar w:fldCharType="separate"/>
-      </w:r>
-      <w:r>
-        <w:rPr>
-          <w:noProof/>
-        </w:rPr>
-        <w:t>[32, 33]</w:t>
-      </w:r>
-      <w:r>
-        <w:fldChar w:fldCharType="end"/>
-      </w:r>
-      <w:r>
-        <w:t xml:space="preserve">.  These data support a model where </w:t>
-      </w:r>
-      <w:r>
-        <w:t>susceptibility to weight</w:t>
-      </w:r>
-      <w:r>
-        <w:t xml:space="preserve"> </w:t>
-      </w:r>
-      <w:proofErr w:type="gramStart"/>
-      <w:r>
-        <w:t>gain</w:t>
-      </w:r>
-      <w:proofErr w:type="gramEnd"/>
-      <w:r>
-        <w:t xml:space="preserve"> is at least in part caused by a non-genetic </w:t>
-      </w:r>
-      <w:r>
-        <w:t xml:space="preserve">factor </w:t>
-      </w:r>
-      <w:r>
-        <w:t>which is established early in life</w:t>
-      </w:r>
-      <w:r>
-        <w:t xml:space="preserve">.  This is </w:t>
-      </w:r>
-      <w:r>
-        <w:t xml:space="preserve">consistent with previous studies on </w:t>
-      </w:r>
-      <w:r>
-        <w:t>these</w:t>
-      </w:r>
-      <w:r>
-        <w:t xml:space="preserve"> mice</w:t>
-      </w:r>
-      <w:r>
-        <w:t xml:space="preserve"> which also proposed that susceptibility to weight gain is determined early in life</w:t>
-      </w:r>
-      <w:r>
-        <w:t xml:space="preserve"> </w:t>
-      </w:r>
-      <w:r>
-        <w:fldChar w:fldCharType="begin" w:fldLock="1"/>
-      </w:r>
-      <w:r>
-        <w:instrText>ADDIN CSL_CITATION { "citationItems" : [ { "id" : "ITEM-1", "itemData" : { "DOI" : "10.1371/journal.pgen.0020081", "ISSN" : "1553-7404", "PMID" : "16733553", "abstract" : "High phenotypic variation in diet-induced obesity in male C57BL/6J inbred mice suggests a molecular model to investigate non-genetic mechanisms of obesity. Feeding mice a high-fat diet beginning at 8 wk of age resulted in a 4-fold difference in adiposity. The phenotypes of mice characteristic of high or low gainers were evident by 6 wk of age, when mice were still on a low-fat diet; they were amplified after being switched to the high-fat diet and persisted even after the obesogenic protocol was interrupted with a calorically restricted, low-fat chow diet. Accordingly, susceptibility to diet-induced obesity in genetically identical mice is a stable phenotype that can be detected in mice shortly after weaning. Chronologically, differences in adiposity preceded those of feeding efficiency and food intake, suggesting that observed difference in leptin secretion is a factor in determining phenotypes related to food intake. Gene expression analyses of adipose tissue and hypothalamus from mice with low and high weight gain, by microarray and qRT-PCR, showed major changes in the expression of genes of Wnt signaling and tissue re-modeling in adipose tissue. In particular, elevated expression of SFRP5, an inhibitor of Wnt signaling, the imprinted gene MEST and BMP3 may be causally linked to fat mass expansion, since differences in gene expression observed in biopsies of epididymal fat at 7 wk of age (before the high-fat diet) correlated with adiposity after 8 wk on a high-fat diet. We propose that C57BL/6J mice have the phenotypic characteristics suitable for a model to investigate epigenetic mechanisms within adipose tissue that underlie diet-induced obesity.", "author" : [ { "dropping-particle" : "", "family" : "Koza", "given" : "Robert A", "non-dropping-particle" : "", "parse-names" : false, "suffix" : "" }, { "dropping-particle" : "", "family" : "Nikonova", "given" : "Larissa", "non-dropping-particle" : "", "parse-names" : false, "suffix" : "" }, { "dropping-particle" : "", "family" : "Hogan", "given" : "Jessica", "non-dropping-particle" : "", "parse-names" : false, "suffix" : "" }, { "dropping-particle" : "", "family" : "Rim", "given" : "Jong-seop", "non-dropping-particle" : "", "parse-names" : false, "suffix" : "" }, { "dropping-particle" : "", "family" : "Mendoza", "given" : "Tamra", "non-dropping-particle" : "", "parse-names" : false, "suffix" : "" }, { "dropping-particle" : "", "family" : "Faulk", "given" : "Christopher", "non-dropping-particle" : "", "parse-names" : false, "suffix" : "" }, { "dropping-particle" : "", "family" : "Skaf", "given" : "Jihad", "non-dropping-particle" : "", "parse-names" : false, "suffix" : "" }, { "dropping-particle" : "", "family" : "Kozak", "given" : "Leslie P", "non-dropping-particle" : "", "parse-names" : false, "suffix" : "" } ], "container-title" : "PLoS genetics", "id" : "ITEM-1", "issue" : "5", "issued" : { "date-parts" : [ [ "2006", "5" ] ] }, "page" : "e81", "title" : "Changes in gene expression foreshadow diet-induced obesity in genetically identical mice.", "type" : "article-journal", "volume" : "2" }, "uris" : [ "http://www.mendeley.com/documents/?uuid=f788d75b-46a9-4e24-9054-9eee04bf6a1e" ] } ], "mendeley" : { "previouslyFormattedCitation" : "[10]" }, "properties" : { "noteIndex" : 0 }, "schema" : "https://github.com/citation-style-language/schema/raw/master/csl-citation.json" }</w:instrText>
-      </w:r>
-      <w:r>
-        <w:fldChar w:fldCharType="separate"/>
-      </w:r>
-      <w:r>
-        <w:rPr>
-          <w:noProof/>
-        </w:rPr>
-        <w:t>[10]</w:t>
-      </w:r>
-      <w:r>
-        <w:fldChar w:fldCharType="end"/>
-      </w:r>
-      <w:r>
-        <w:t xml:space="preserve">.   Understanding the mechanistic basis for </w:t>
-      </w:r>
-      <w:r>
-        <w:t>the relationship between fasting induced weight loss and eventual weight gain</w:t>
-      </w:r>
-      <w:r>
-        <w:t xml:space="preserve"> </w:t>
-      </w:r>
-      <w:r>
-        <w:t xml:space="preserve">may </w:t>
-      </w:r>
-      <w:r>
-        <w:t>be relevant to providing better individualized care of pediatric populations</w:t>
-      </w:r>
-      <w:r>
-        <w:t>, since</w:t>
-      </w:r>
-      <w:r>
-        <w:t xml:space="preserve"> it </w:t>
-      </w:r>
-      <w:r>
-        <w:t xml:space="preserve">may help predict susceptibility to weight gain in young children. </w:t>
-      </w:r>
-      <w:r>
-        <w:t xml:space="preserve"> </w:t>
+        <w:t xml:space="preserve"> Hochberg (RAMBAM Health Care Campus), </w:t>
+      </w:r>
+      <w:r>
+        <w:t xml:space="preserve">Shannon M. Reilly (University of Michigan), </w:t>
+      </w:r>
+      <w:r>
+        <w:t>and Joan Han (University of Tennessee Health Sciences Center) for helpful suggestions and members of the Bridges</w:t>
+      </w:r>
+      <w:r>
+        <w:t xml:space="preserve"> and Reiter laboratories</w:t>
+      </w:r>
+      <w:r>
+        <w:t xml:space="preserve"> for insightful discussions.</w:t>
       </w:r>
     </w:p>
     <w:p>
@@ -4359,64 +4408,6 @@
         <w:spacing w:line="480" w:lineRule="auto"/>
       </w:pPr>
       <w:r>
-        <w:t>Acknowledgements</w:t>
-      </w:r>
-      <w:r>
-        <w:tab/>
-      </w:r>
-    </w:p>
-    <w:p>
-      <w:pPr>
-        <w:spacing w:line="480" w:lineRule="auto"/>
-      </w:pPr>
-      <w:r>
-        <w:t xml:space="preserve">The authors would like to thank </w:t>
-      </w:r>
-      <w:r>
-        <w:t xml:space="preserve">the Cormier Lab (Department of Pediatrics, UTHSC) for assistance with and use of the </w:t>
-      </w:r>
-      <w:proofErr w:type="spellStart"/>
-      <w:r>
-        <w:t>Luminex</w:t>
-      </w:r>
-      <w:proofErr w:type="spellEnd"/>
-      <w:r>
-        <w:t xml:space="preserve"> system.  We would also like to thank </w:t>
-      </w:r>
-      <w:r>
-        <w:t>Drs. David Buchner (Case Western Reserve University)</w:t>
-      </w:r>
-      <w:r>
-        <w:t xml:space="preserve">, </w:t>
-      </w:r>
-      <w:proofErr w:type="spellStart"/>
-      <w:r>
-        <w:t>Irit</w:t>
-      </w:r>
-      <w:proofErr w:type="spellEnd"/>
-      <w:r>
-        <w:t xml:space="preserve"> Hochberg (RAMBAM Health Care Campus), </w:t>
-      </w:r>
-      <w:r>
-        <w:t xml:space="preserve">Shannon M. Reilly (University of Michigan), </w:t>
-      </w:r>
-      <w:r>
-        <w:t>and Joan Han (University of Tennessee Health Sciences Center) for helpful suggestions and members of the Bridges</w:t>
-      </w:r>
-      <w:r>
-        <w:t xml:space="preserve"> and Reiter laboratories</w:t>
-      </w:r>
-      <w:r>
-        <w:t xml:space="preserve"> for insightful discussions.</w:t>
-      </w:r>
-    </w:p>
-    <w:p>
-      <w:pPr>
-        <w:pStyle w:val="Heading1"/>
-        <w:spacing w:line="480" w:lineRule="auto"/>
-      </w:pPr>
-      <w:r>
-        <w:lastRenderedPageBreak/>
         <w:t>Conflict of Interest Statement</w:t>
       </w:r>
     </w:p>
@@ -6043,6 +6034,23 @@
       <w:proofErr w:type="spellEnd"/>
       <w:r>
         <w:t xml:space="preserve"> and Hochberg and presented as q-values.  Measurements are ordered by predictive effect on HFD.</w:t>
+      </w:r>
+      <w:r>
+        <w:t xml:space="preserve">  Rho</w:t>
+      </w:r>
+      <w:r>
+        <w:rPr>
+          <w:vertAlign w:val="superscript"/>
+        </w:rPr>
+        <w:t>2</w:t>
+      </w:r>
+      <w:bookmarkStart w:id="0" w:name="_GoBack"/>
+      <w:bookmarkEnd w:id="0"/>
+      <w:r>
+        <w:t xml:space="preserve"> indicate</w:t>
+      </w:r>
+      <w:r>
+        <w:t>s correlation coefficient as determined by Spearman’s rank order test.</w:t>
       </w:r>
     </w:p>
     <w:p>
@@ -8657,7 +8665,7 @@
 </file>
 
 <file path=customXml/itemProps1.xml><?xml version="1.0" encoding="utf-8"?>
-<ds:datastoreItem xmlns:ds="http://schemas.openxmlformats.org/officeDocument/2006/customXml" ds:itemID="{9AE4D6AC-1ABC-0141-BF09-24780E191F24}">
+<ds:datastoreItem xmlns:ds="http://schemas.openxmlformats.org/officeDocument/2006/customXml" ds:itemID="{05CB76A6-83F9-D542-8C3F-A604E78E7466}">
   <ds:schemaRefs>
     <ds:schemaRef ds:uri="http://schemas.openxmlformats.org/officeDocument/2006/bibliography"/>
   </ds:schemaRefs>
@@ -8665,7 +8673,7 @@
 </file>
 
 <file path=customXml/itemProps2.xml><?xml version="1.0" encoding="utf-8"?>
-<ds:datastoreItem xmlns:ds="http://schemas.openxmlformats.org/officeDocument/2006/customXml" ds:itemID="{727CE9D8-FAAF-5A40-85D0-C2D457FA1959}">
+<ds:datastoreItem xmlns:ds="http://schemas.openxmlformats.org/officeDocument/2006/customXml" ds:itemID="{81053E4C-3BB9-E845-AB5C-417C833D9397}">
   <ds:schemaRefs>
     <ds:schemaRef ds:uri="http://schemas.openxmlformats.org/officeDocument/2006/bibliography"/>
   </ds:schemaRefs>
@@ -8673,7 +8681,7 @@
 </file>
 
 <file path=customXml/itemProps3.xml><?xml version="1.0" encoding="utf-8"?>
-<ds:datastoreItem xmlns:ds="http://schemas.openxmlformats.org/officeDocument/2006/customXml" ds:itemID="{C4B0E627-7112-2544-8340-445350339A54}">
+<ds:datastoreItem xmlns:ds="http://schemas.openxmlformats.org/officeDocument/2006/customXml" ds:itemID="{460E09DD-9CCF-FF47-AFD7-2EA72E348C6A}">
   <ds:schemaRefs>
     <ds:schemaRef ds:uri="http://schemas.openxmlformats.org/officeDocument/2006/bibliography"/>
   </ds:schemaRefs>
@@ -8681,7 +8689,7 @@
 </file>
 
 <file path=customXml/itemProps4.xml><?xml version="1.0" encoding="utf-8"?>
-<ds:datastoreItem xmlns:ds="http://schemas.openxmlformats.org/officeDocument/2006/customXml" ds:itemID="{0E79162C-F4D3-864A-99FF-497509DBF5DF}">
+<ds:datastoreItem xmlns:ds="http://schemas.openxmlformats.org/officeDocument/2006/customXml" ds:itemID="{EF89A9A7-1899-B941-B1A3-A36734BB1221}">
   <ds:schemaRefs>
     <ds:schemaRef ds:uri="http://schemas.openxmlformats.org/officeDocument/2006/bibliography"/>
   </ds:schemaRefs>

</xml_diff>

<commit_message>
Added note about lack of correlation to absolute weight gain as well as percent gain by pre-diet hormones.  Part of issue #16
</commit_message>
<xml_diff>
--- a/publications/Manuscript.docx
+++ b/publications/Manuscript.docx
@@ -2954,7 +2954,18 @@
         <w:t>HFD</w:t>
       </w:r>
       <w:r>
-        <w:t xml:space="preserve"> fed mice. We observed no significant correlation between pre-diet hormone levels and weight gain in both </w:t>
+        <w:t xml:space="preserve"> fed mice. We observed no significant correlation between pre-diet hormone levels and </w:t>
+      </w:r>
+      <w:r>
+        <w:t xml:space="preserve">either percent or absolute </w:t>
+      </w:r>
+      <w:r>
+        <w:t>w</w:t>
+      </w:r>
+      <w:bookmarkStart w:id="0" w:name="_GoBack"/>
+      <w:bookmarkEnd w:id="0"/>
+      <w:r>
+        <w:t xml:space="preserve">eight gain in both </w:t>
       </w:r>
       <w:r>
         <w:t>HFD</w:t>
@@ -6044,8 +6055,6 @@
         </w:rPr>
         <w:t>2</w:t>
       </w:r>
-      <w:bookmarkStart w:id="0" w:name="_GoBack"/>
-      <w:bookmarkEnd w:id="0"/>
       <w:r>
         <w:t xml:space="preserve"> indicate</w:t>
       </w:r>
@@ -8665,7 +8674,7 @@
 </file>
 
 <file path=customXml/itemProps1.xml><?xml version="1.0" encoding="utf-8"?>
-<ds:datastoreItem xmlns:ds="http://schemas.openxmlformats.org/officeDocument/2006/customXml" ds:itemID="{05CB76A6-83F9-D542-8C3F-A604E78E7466}">
+<ds:datastoreItem xmlns:ds="http://schemas.openxmlformats.org/officeDocument/2006/customXml" ds:itemID="{460E09DD-9CCF-FF47-AFD7-2EA72E348C6A}">
   <ds:schemaRefs>
     <ds:schemaRef ds:uri="http://schemas.openxmlformats.org/officeDocument/2006/bibliography"/>
   </ds:schemaRefs>
@@ -8673,7 +8682,7 @@
 </file>
 
 <file path=customXml/itemProps2.xml><?xml version="1.0" encoding="utf-8"?>
-<ds:datastoreItem xmlns:ds="http://schemas.openxmlformats.org/officeDocument/2006/customXml" ds:itemID="{81053E4C-3BB9-E845-AB5C-417C833D9397}">
+<ds:datastoreItem xmlns:ds="http://schemas.openxmlformats.org/officeDocument/2006/customXml" ds:itemID="{EF89A9A7-1899-B941-B1A3-A36734BB1221}">
   <ds:schemaRefs>
     <ds:schemaRef ds:uri="http://schemas.openxmlformats.org/officeDocument/2006/bibliography"/>
   </ds:schemaRefs>
@@ -8681,7 +8690,7 @@
 </file>
 
 <file path=customXml/itemProps3.xml><?xml version="1.0" encoding="utf-8"?>
-<ds:datastoreItem xmlns:ds="http://schemas.openxmlformats.org/officeDocument/2006/customXml" ds:itemID="{460E09DD-9CCF-FF47-AFD7-2EA72E348C6A}">
+<ds:datastoreItem xmlns:ds="http://schemas.openxmlformats.org/officeDocument/2006/customXml" ds:itemID="{730F9A81-F90E-C945-A8B5-B2919350C2E8}">
   <ds:schemaRefs>
     <ds:schemaRef ds:uri="http://schemas.openxmlformats.org/officeDocument/2006/bibliography"/>
   </ds:schemaRefs>
@@ -8689,7 +8698,7 @@
 </file>
 
 <file path=customXml/itemProps4.xml><?xml version="1.0" encoding="utf-8"?>
-<ds:datastoreItem xmlns:ds="http://schemas.openxmlformats.org/officeDocument/2006/customXml" ds:itemID="{EF89A9A7-1899-B941-B1A3-A36734BB1221}">
+<ds:datastoreItem xmlns:ds="http://schemas.openxmlformats.org/officeDocument/2006/customXml" ds:itemID="{32113ACA-ADEB-E344-87F8-85DF6333D676}">
   <ds:schemaRefs>
     <ds:schemaRef ds:uri="http://schemas.openxmlformats.org/officeDocument/2006/bibliography"/>
   </ds:schemaRefs>

</xml_diff>

<commit_message>
Updated statistics in Supplementary Figure 2.  Part of issue #29
</commit_message>
<xml_diff>
--- a/publications/Manuscript.docx
+++ b/publications/Manuscript.docx
@@ -1691,7 +1691,21 @@
       </w:r>
       <w:proofErr w:type="spellEnd"/>
       <w:r>
-        <w:t xml:space="preserve"> test for equal variance.  Based on this either a Student’s T-Test was used or a Wilcoxon rank sum test was performed, as indicated in the figure legends.  </w:t>
+        <w:t xml:space="preserve"> test for equal variance.  Based on this either a Student’s T-Test</w:t>
+      </w:r>
+      <w:r>
+        <w:t xml:space="preserve">, Welch’s T-Test </w:t>
+      </w:r>
+      <w:r>
+        <w:t>or a Wilcoxon rank sum test was performed</w:t>
+      </w:r>
+      <w:r>
+        <w:t>, as appropriate</w:t>
+      </w:r>
+      <w:bookmarkStart w:id="0" w:name="_GoBack"/>
+      <w:bookmarkEnd w:id="0"/>
+      <w:r>
+        <w:t xml:space="preserve">.  </w:t>
       </w:r>
       <w:r>
         <w:t xml:space="preserve">To determine how much of the variability we can account for with diet and fasting responses, we generated a linear model of our data accounting for the </w:t>
@@ -2960,12 +2974,7 @@
         <w:t xml:space="preserve">either percent or absolute </w:t>
       </w:r>
       <w:r>
-        <w:t>w</w:t>
-      </w:r>
-      <w:bookmarkStart w:id="0" w:name="_GoBack"/>
-      <w:bookmarkEnd w:id="0"/>
-      <w:r>
-        <w:t xml:space="preserve">eight gain in both </w:t>
+        <w:t xml:space="preserve">weight gain in both </w:t>
       </w:r>
       <w:r>
         <w:t>HFD</w:t>
@@ -6947,64 +6956,10 @@
         <w:t xml:space="preserve"> diet for 6 hours following the 16-hour fast prior to blood collection. </w:t>
       </w:r>
       <w:r>
-        <w:t xml:space="preserve">Asterisk </w:t>
-      </w:r>
-      <w:r>
-        <w:t xml:space="preserve">on the name </w:t>
-      </w:r>
-      <w:r>
-        <w:t xml:space="preserve">indicates p&lt;0.05 for the </w:t>
-      </w:r>
-      <w:r>
-        <w:t xml:space="preserve">diet term by 2-Way ANOVA.  </w:t>
-      </w:r>
-      <w:r>
-        <w:t>Also</w:t>
-      </w:r>
-      <w:r>
-        <w:t xml:space="preserve"> indicated is that the feeding term (fasted </w:t>
-      </w:r>
-      <w:proofErr w:type="spellStart"/>
-      <w:r>
-        <w:t>vs</w:t>
-      </w:r>
-      <w:proofErr w:type="spellEnd"/>
-      <w:r>
-        <w:t xml:space="preserve"> </w:t>
-      </w:r>
-      <w:proofErr w:type="spellStart"/>
-      <w:r>
-        <w:t>refed</w:t>
-      </w:r>
-      <w:proofErr w:type="spellEnd"/>
-      <w:r>
-        <w:t>) was significant</w:t>
-      </w:r>
-      <w:r>
-        <w:t xml:space="preserve"> for </w:t>
-      </w:r>
-      <w:proofErr w:type="spellStart"/>
-      <w:r>
-        <w:t>r</w:t>
-      </w:r>
-      <w:r>
-        <w:t>esistin</w:t>
-      </w:r>
-      <w:proofErr w:type="spellEnd"/>
-      <w:r>
-        <w:t xml:space="preserve">, GLP-1 and </w:t>
-      </w:r>
-      <w:r>
-        <w:t>g</w:t>
-      </w:r>
-      <w:r>
-        <w:t xml:space="preserve">hrelin </w:t>
-      </w:r>
-      <w:r>
-        <w:t>and several significant post-hoc t-tests after a significant ANOVA result</w:t>
-      </w:r>
-      <w:r>
-        <w:t xml:space="preserve">.  </w:t>
+        <w:t>Asterisk indicates p&lt;0.05 from pairwise test after a significant ANOVA.</w:t>
+      </w:r>
+      <w:r>
+        <w:t xml:space="preserve">  </w:t>
       </w:r>
       <w:r>
         <w:t>B) Blood glucose l</w:t>
@@ -8674,7 +8629,7 @@
 </file>
 
 <file path=customXml/itemProps1.xml><?xml version="1.0" encoding="utf-8"?>
-<ds:datastoreItem xmlns:ds="http://schemas.openxmlformats.org/officeDocument/2006/customXml" ds:itemID="{460E09DD-9CCF-FF47-AFD7-2EA72E348C6A}">
+<ds:datastoreItem xmlns:ds="http://schemas.openxmlformats.org/officeDocument/2006/customXml" ds:itemID="{0C569F52-E09F-DA40-BD1D-4853C82E3BD4}">
   <ds:schemaRefs>
     <ds:schemaRef ds:uri="http://schemas.openxmlformats.org/officeDocument/2006/bibliography"/>
   </ds:schemaRefs>
@@ -8682,7 +8637,7 @@
 </file>
 
 <file path=customXml/itemProps2.xml><?xml version="1.0" encoding="utf-8"?>
-<ds:datastoreItem xmlns:ds="http://schemas.openxmlformats.org/officeDocument/2006/customXml" ds:itemID="{EF89A9A7-1899-B941-B1A3-A36734BB1221}">
+<ds:datastoreItem xmlns:ds="http://schemas.openxmlformats.org/officeDocument/2006/customXml" ds:itemID="{A039CC8A-1C2B-BB40-829F-E7A9E849FEC6}">
   <ds:schemaRefs>
     <ds:schemaRef ds:uri="http://schemas.openxmlformats.org/officeDocument/2006/bibliography"/>
   </ds:schemaRefs>
@@ -8690,7 +8645,7 @@
 </file>
 
 <file path=customXml/itemProps3.xml><?xml version="1.0" encoding="utf-8"?>
-<ds:datastoreItem xmlns:ds="http://schemas.openxmlformats.org/officeDocument/2006/customXml" ds:itemID="{730F9A81-F90E-C945-A8B5-B2919350C2E8}">
+<ds:datastoreItem xmlns:ds="http://schemas.openxmlformats.org/officeDocument/2006/customXml" ds:itemID="{7BD61531-8C98-1A47-B3B3-15098F16A134}">
   <ds:schemaRefs>
     <ds:schemaRef ds:uri="http://schemas.openxmlformats.org/officeDocument/2006/bibliography"/>
   </ds:schemaRefs>
@@ -8698,7 +8653,7 @@
 </file>
 
 <file path=customXml/itemProps4.xml><?xml version="1.0" encoding="utf-8"?>
-<ds:datastoreItem xmlns:ds="http://schemas.openxmlformats.org/officeDocument/2006/customXml" ds:itemID="{32113ACA-ADEB-E344-87F8-85DF6333D676}">
+<ds:datastoreItem xmlns:ds="http://schemas.openxmlformats.org/officeDocument/2006/customXml" ds:itemID="{26ADA297-6A72-8F47-A751-AFFA1ABD39DA}">
   <ds:schemaRefs>
     <ds:schemaRef ds:uri="http://schemas.openxmlformats.org/officeDocument/2006/bibliography"/>
   </ds:schemaRefs>

</xml_diff>

<commit_message>
Clarified explanation of Supplementary Figure 2.  CLoses #24
</commit_message>
<xml_diff>
--- a/publications/Manuscript.docx
+++ b/publications/Manuscript.docx
@@ -1702,58 +1702,723 @@
       <w:r>
         <w:t>, as appropriate</w:t>
       </w:r>
+      <w:r>
+        <w:t xml:space="preserve">.  </w:t>
+      </w:r>
+      <w:r>
+        <w:t xml:space="preserve">To determine how much of the variability we can account for with diet and fasting responses, we generated a linear model of our data accounting for the </w:t>
+      </w:r>
+      <w:r>
+        <w:t xml:space="preserve">diet type </w:t>
+      </w:r>
+      <w:r>
+        <w:t>and the Pre-Diet fasting response and determined the adjusted R</w:t>
+      </w:r>
+      <w:r>
+        <w:rPr>
+          <w:vertAlign w:val="superscript"/>
+        </w:rPr>
+        <w:t>2</w:t>
+      </w:r>
+      <w:r>
+        <w:t xml:space="preserve"> of this model.</w:t>
+      </w:r>
+      <w:r>
+        <w:t xml:space="preserve">  All raw data and reproducible analysis code for this manuscript are available at </w:t>
+      </w:r>
+      <w:r>
+        <w:t>https://github.com/BridgesLab/PredictorsDietInducedObesity</w:t>
+      </w:r>
+      <w:r>
+        <w:t>.</w:t>
+      </w:r>
+    </w:p>
+    <w:p>
+      <w:pPr>
+        <w:pStyle w:val="Heading1"/>
+        <w:spacing w:line="480" w:lineRule="auto"/>
+      </w:pPr>
+      <w:r>
+        <w:t>Results</w:t>
+      </w:r>
+      <w:r>
+        <w:t xml:space="preserve"> and Discussion</w:t>
+      </w:r>
+    </w:p>
+    <w:p>
+      <w:pPr>
+        <w:spacing w:line="480" w:lineRule="auto"/>
+      </w:pPr>
+      <w:r>
+        <w:t xml:space="preserve">  </w:t>
+      </w:r>
+    </w:p>
+    <w:p>
+      <w:pPr>
+        <w:pStyle w:val="Heading2"/>
+        <w:spacing w:line="480" w:lineRule="auto"/>
+      </w:pPr>
+      <w:r>
+        <w:t>Characterization of Effects of Diets on Weight Gain</w:t>
+      </w:r>
+    </w:p>
+    <w:p>
+      <w:pPr>
+        <w:spacing w:line="480" w:lineRule="auto"/>
+      </w:pPr>
+      <w:r>
+        <w:t xml:space="preserve">To test </w:t>
+      </w:r>
+      <w:r>
+        <w:t xml:space="preserve">the effects of </w:t>
+      </w:r>
+      <w:r>
+        <w:t>HFD</w:t>
+      </w:r>
+      <w:r>
+        <w:t xml:space="preserve"> on weight gain in inbred mice</w:t>
+      </w:r>
+      <w:r>
+        <w:t xml:space="preserve">, we placed </w:t>
+      </w:r>
+      <w:r>
+        <w:t xml:space="preserve">independent cohorts of </w:t>
+      </w:r>
+      <w:r>
+        <w:t>10</w:t>
+      </w:r>
+      <w:r>
+        <w:t>-</w:t>
+      </w:r>
+      <w:r>
+        <w:t xml:space="preserve">week old C57BL/6J </w:t>
+      </w:r>
+      <w:r>
+        <w:t xml:space="preserve">male </w:t>
+      </w:r>
+      <w:r>
+        <w:t xml:space="preserve">mice </w:t>
+      </w:r>
+      <w:proofErr w:type="gramStart"/>
+      <w:r>
+        <w:t>on either</w:t>
+      </w:r>
+      <w:proofErr w:type="gramEnd"/>
+      <w:r>
+        <w:t xml:space="preserve"> a </w:t>
+      </w:r>
+      <w:r>
+        <w:t>NCD</w:t>
+      </w:r>
+      <w:r>
+        <w:t xml:space="preserve">, </w:t>
+      </w:r>
+      <w:r>
+        <w:t>CD</w:t>
+      </w:r>
+      <w:r>
+        <w:t xml:space="preserve"> or </w:t>
+      </w:r>
+      <w:r>
+        <w:t>HFD</w:t>
+      </w:r>
+      <w:r>
+        <w:t xml:space="preserve"> </w:t>
+      </w:r>
+      <w:r>
+        <w:t>for 12 weeks (see</w:t>
+      </w:r>
+      <w:r>
+        <w:t xml:space="preserve"> Supplement</w:t>
+      </w:r>
+      <w:r>
+        <w:t>ary</w:t>
+      </w:r>
+      <w:r>
+        <w:t xml:space="preserve"> Figure 1A)</w:t>
+      </w:r>
+      <w:r>
+        <w:t>.</w:t>
+      </w:r>
+      <w:r>
+        <w:t xml:space="preserve">  </w:t>
+      </w:r>
+      <w:r>
+        <w:t xml:space="preserve">Often, mice are raised on NCD, but due to the substantial differences in chemical make up of this diet and synthetic diets we also tested </w:t>
+      </w:r>
+      <w:r>
+        <w:t xml:space="preserve">a control diet.  </w:t>
+      </w:r>
+      <w:r>
+        <w:t xml:space="preserve">The </w:t>
+      </w:r>
+      <w:r>
+        <w:t>CD</w:t>
+      </w:r>
+      <w:r>
+        <w:t xml:space="preserve"> </w:t>
+      </w:r>
+      <w:r>
+        <w:t xml:space="preserve">had less fat (10% </w:t>
+      </w:r>
+      <w:r>
+        <w:t>vs. 40% of calories from fat</w:t>
+      </w:r>
+      <w:r>
+        <w:t xml:space="preserve"> compared to the </w:t>
+      </w:r>
+      <w:r>
+        <w:t>HFD</w:t>
+      </w:r>
+      <w:r>
+        <w:t>)</w:t>
+      </w:r>
+      <w:r>
+        <w:t xml:space="preserve"> and also had identical protein and sucrose content (Table 1).  We examined the effects of weight gain over four separate cohorts of mice, and found that the HFD</w:t>
+      </w:r>
+      <w:r>
+        <w:t>-</w:t>
+      </w:r>
+      <w:r>
+        <w:t>fed mice gained substantiall</w:t>
+      </w:r>
+      <w:r>
+        <w:t>y</w:t>
+      </w:r>
+      <w:r>
+        <w:t xml:space="preserve"> more weight than the CD or NCD mice, but also that the CD mice gained substantially more weight than the </w:t>
+      </w:r>
+      <w:r>
+        <w:t>NCD</w:t>
+      </w:r>
+      <w:r>
+        <w:t xml:space="preserve"> mice</w:t>
+      </w:r>
+      <w:r>
+        <w:t xml:space="preserve"> (</w:t>
+      </w:r>
+      <w:r>
+        <w:t>Supplement</w:t>
+      </w:r>
+      <w:r>
+        <w:t>ary</w:t>
+      </w:r>
+      <w:r>
+        <w:t xml:space="preserve"> </w:t>
+      </w:r>
+      <w:r>
+        <w:t>Figure 1B).  We found minimal variation across cohorts in their response to diets (</w:t>
+      </w:r>
+      <w:r>
+        <w:t>Supplement</w:t>
+      </w:r>
+      <w:r>
+        <w:t>ary</w:t>
+      </w:r>
+      <w:r>
+        <w:t xml:space="preserve"> </w:t>
+      </w:r>
+      <w:r>
+        <w:t>Figure 1C)</w:t>
+      </w:r>
+      <w:r>
+        <w:t xml:space="preserve">.  </w:t>
+      </w:r>
+      <w:r>
+        <w:t>HFD</w:t>
+      </w:r>
+      <w:r>
+        <w:t xml:space="preserve"> fed mice weighed significantly more at all time points during the 12-week diet treatment compared to the </w:t>
+      </w:r>
+      <w:r>
+        <w:t>NCD</w:t>
+      </w:r>
+      <w:r>
+        <w:t xml:space="preserve"> fed mice in cohorts 1 and 2</w:t>
+      </w:r>
+      <w:r>
+        <w:t xml:space="preserve">, as well as </w:t>
+      </w:r>
+      <w:r>
+        <w:t>CD</w:t>
+      </w:r>
+      <w:r>
+        <w:t xml:space="preserve"> fed mice in cohorts 3 and 4</w:t>
+      </w:r>
+      <w:r>
+        <w:t xml:space="preserve"> (</w:t>
+      </w:r>
+      <w:r>
+        <w:t>Supplement</w:t>
+      </w:r>
+      <w:r>
+        <w:t>ary</w:t>
+      </w:r>
+      <w:r>
+        <w:t xml:space="preserve"> </w:t>
+      </w:r>
+      <w:r>
+        <w:t>Figure</w:t>
+      </w:r>
+      <w:r>
+        <w:t xml:space="preserve"> </w:t>
+      </w:r>
+      <w:r>
+        <w:t>1</w:t>
+      </w:r>
+      <w:r>
+        <w:t>B-</w:t>
+      </w:r>
+      <w:r>
+        <w:t>C</w:t>
+      </w:r>
+      <w:r>
+        <w:t xml:space="preserve">). </w:t>
+      </w:r>
+      <w:r>
+        <w:t xml:space="preserve">  </w:t>
+      </w:r>
+    </w:p>
+    <w:p>
+      <w:pPr>
+        <w:spacing w:line="480" w:lineRule="auto"/>
+      </w:pPr>
+    </w:p>
+    <w:p>
+      <w:pPr>
+        <w:spacing w:line="480" w:lineRule="auto"/>
+      </w:pPr>
+      <w:r>
+        <w:t xml:space="preserve">To probe the effects of the diet on food intake, we measured the amount of food consumed by each cage of mice </w:t>
+      </w:r>
+      <w:r>
+        <w:t xml:space="preserve">on a bi-weekly basis.  We found </w:t>
+      </w:r>
+      <w:r>
+        <w:t xml:space="preserve">that </w:t>
+      </w:r>
+      <w:r>
+        <w:t>food intake on both a per gram basis (</w:t>
+      </w:r>
+      <w:r>
+        <w:t>Supplementary</w:t>
+      </w:r>
+      <w:r>
+        <w:t xml:space="preserve"> </w:t>
+      </w:r>
+      <w:r>
+        <w:t>Figure 1D</w:t>
+      </w:r>
+      <w:r>
+        <w:t>, p=0.00</w:t>
+      </w:r>
+      <w:r>
+        <w:t>33</w:t>
+      </w:r>
+      <w:r>
+        <w:t>) and a caloric basis (</w:t>
+      </w:r>
+      <w:r>
+        <w:t>Supplementary</w:t>
+      </w:r>
+      <w:r>
+        <w:t xml:space="preserve"> </w:t>
+      </w:r>
+      <w:r>
+        <w:t>Figure 1E</w:t>
+      </w:r>
+      <w:r>
+        <w:t>, p=0.00</w:t>
+      </w:r>
+      <w:r>
+        <w:t>38</w:t>
+      </w:r>
+      <w:r>
+        <w:t xml:space="preserve">) trended to decrease </w:t>
+      </w:r>
+      <w:r>
+        <w:t xml:space="preserve">even </w:t>
+      </w:r>
+      <w:r>
+        <w:t>as the mice gained weight</w:t>
+      </w:r>
+      <w:r>
+        <w:t>, though the effects were quite small</w:t>
+      </w:r>
+      <w:r>
+        <w:t xml:space="preserve">.  </w:t>
+      </w:r>
+      <w:r>
+        <w:t>There was a significant effect of diet (p&lt;0.005 for both caloric and absolute food intake</w:t>
+      </w:r>
+      <w:r>
+        <w:t xml:space="preserve"> by F-Test</w:t>
+      </w:r>
+      <w:r>
+        <w:t>) on the amount of food intake.</w:t>
+      </w:r>
+      <w:r>
+        <w:t xml:space="preserve">  Specifically, we observed that the </w:t>
+      </w:r>
+      <w:r>
+        <w:t>CD</w:t>
+      </w:r>
+      <w:r>
+        <w:t xml:space="preserve"> fed animals consumed </w:t>
+      </w:r>
+      <w:r>
+        <w:t>but</w:t>
+      </w:r>
+      <w:r>
+        <w:t xml:space="preserve"> </w:t>
+      </w:r>
+      <w:proofErr w:type="gramStart"/>
+      <w:r>
+        <w:t>2.0</w:t>
+      </w:r>
+      <w:r>
+        <w:t xml:space="preserve">  </w:t>
+      </w:r>
+      <w:r>
+        <w:t>kcal</w:t>
+      </w:r>
+      <w:proofErr w:type="gramEnd"/>
+      <w:r>
+        <w:t>/mouse/</w:t>
+      </w:r>
+      <w:r>
+        <w:t>day</w:t>
+      </w:r>
+      <w:r>
+        <w:t xml:space="preserve"> </w:t>
+      </w:r>
+      <w:r>
+        <w:t>less</w:t>
+      </w:r>
+      <w:r>
+        <w:t xml:space="preserve"> food</w:t>
+      </w:r>
+      <w:r>
+        <w:t xml:space="preserve"> </w:t>
+      </w:r>
+      <w:r>
+        <w:t xml:space="preserve">than </w:t>
+      </w:r>
+      <w:r>
+        <w:t>HFD</w:t>
+      </w:r>
+      <w:r>
+        <w:t xml:space="preserve"> fed animals (</w:t>
+      </w:r>
+      <w:r>
+        <w:t xml:space="preserve">1.1 g/mouse/day more; </w:t>
+      </w:r>
+      <w:r>
+        <w:t>p&lt;</w:t>
+      </w:r>
+      <w:r>
+        <w:t xml:space="preserve"> </w:t>
+      </w:r>
+      <w:r>
+        <w:t>0.00</w:t>
+      </w:r>
+      <w:r>
+        <w:t>5</w:t>
+      </w:r>
+      <w:r>
+        <w:t xml:space="preserve"> </w:t>
+      </w:r>
+      <w:r>
+        <w:t xml:space="preserve">for each comparison).   </w:t>
+      </w:r>
+      <w:r>
+        <w:t xml:space="preserve">The </w:t>
+      </w:r>
+      <w:r>
+        <w:t>NCD</w:t>
+      </w:r>
+      <w:r>
+        <w:t xml:space="preserve"> fed animals </w:t>
+      </w:r>
+      <w:r>
+        <w:t>also</w:t>
+      </w:r>
+      <w:r>
+        <w:t xml:space="preserve"> ate more grams of food (0.48g/mouse/</w:t>
+      </w:r>
+      <w:r>
+        <w:t>day</w:t>
+      </w:r>
+      <w:r>
+        <w:t xml:space="preserve"> p  = 2.8 x 10</w:t>
+      </w:r>
+      <w:r>
+        <w:rPr>
+          <w:vertAlign w:val="superscript"/>
+        </w:rPr>
+        <w:t>-5</w:t>
+      </w:r>
+      <w:r>
+        <w:t xml:space="preserve">), but </w:t>
+      </w:r>
+      <w:r>
+        <w:t>only slightly less</w:t>
+      </w:r>
+      <w:r>
+        <w:t xml:space="preserve"> calories </w:t>
+      </w:r>
+      <w:r>
+        <w:t>than</w:t>
+      </w:r>
+      <w:r>
+        <w:t xml:space="preserve"> the HFD fed animals</w:t>
+      </w:r>
+      <w:r>
+        <w:t xml:space="preserve"> (p=0.18)</w:t>
+      </w:r>
+      <w:r>
+        <w:t xml:space="preserve">.  </w:t>
+      </w:r>
+    </w:p>
+    <w:p/>
+    <w:p>
+      <w:pPr>
+        <w:spacing w:line="480" w:lineRule="auto"/>
+      </w:pPr>
+      <w:r>
+        <w:t xml:space="preserve">To test whether </w:t>
+      </w:r>
+      <w:r>
+        <w:t xml:space="preserve">synthetic </w:t>
+      </w:r>
+      <w:r>
+        <w:t>CD</w:t>
+      </w:r>
+      <w:r>
+        <w:t xml:space="preserve"> </w:t>
+      </w:r>
+      <w:r>
+        <w:t>generate</w:t>
+      </w:r>
+      <w:r>
+        <w:t>d</w:t>
+      </w:r>
+      <w:r>
+        <w:t xml:space="preserve"> </w:t>
+      </w:r>
+      <w:r>
+        <w:t>similar</w:t>
+      </w:r>
+      <w:r>
+        <w:t xml:space="preserve"> </w:t>
+      </w:r>
+      <w:r>
+        <w:t>metabolic</w:t>
+      </w:r>
+      <w:r>
+        <w:t xml:space="preserve"> </w:t>
+      </w:r>
+      <w:r>
+        <w:t>changes</w:t>
+      </w:r>
+      <w:r>
+        <w:t xml:space="preserve"> as NCD to HFD comparisons, we examined </w:t>
+      </w:r>
+      <w:r>
+        <w:t>serum hormone level</w:t>
+      </w:r>
+      <w:r>
+        <w:t>s</w:t>
+      </w:r>
+      <w:r>
+        <w:t xml:space="preserve"> of key obesity related factors in both the fasted and </w:t>
+      </w:r>
+      <w:proofErr w:type="spellStart"/>
+      <w:r>
+        <w:t>refed</w:t>
+      </w:r>
+      <w:proofErr w:type="spellEnd"/>
+      <w:r>
+        <w:t xml:space="preserve"> conditions (</w:t>
+      </w:r>
+      <w:r>
+        <w:t>Supplementary</w:t>
+      </w:r>
+      <w:r>
+        <w:t xml:space="preserve"> Figure </w:t>
+      </w:r>
+      <w:r>
+        <w:t>2</w:t>
+      </w:r>
+      <w:r>
+        <w:t xml:space="preserve">A) and blood glucose levels (Supplementary Figure </w:t>
+      </w:r>
+      <w:r>
+        <w:t>2</w:t>
+      </w:r>
+      <w:r>
+        <w:t xml:space="preserve">B). </w:t>
+      </w:r>
+      <w:r>
+        <w:t>S</w:t>
+      </w:r>
+      <w:r>
+        <w:t>ignificant differences</w:t>
+      </w:r>
+      <w:r>
+        <w:t xml:space="preserve"> </w:t>
+      </w:r>
+      <w:r>
+        <w:t xml:space="preserve">of </w:t>
+      </w:r>
+      <w:r>
+        <w:t>were detected</w:t>
+      </w:r>
+      <w:r>
+        <w:t xml:space="preserve"> between </w:t>
+      </w:r>
+      <w:r>
+        <w:t>several</w:t>
+      </w:r>
+      <w:r>
+        <w:t xml:space="preserve"> hormones (</w:t>
+      </w:r>
+      <w:proofErr w:type="spellStart"/>
+      <w:r>
+        <w:t>r</w:t>
+      </w:r>
+      <w:r>
+        <w:t>esistin</w:t>
+      </w:r>
+      <w:proofErr w:type="spellEnd"/>
+      <w:r>
+        <w:t xml:space="preserve">, </w:t>
+      </w:r>
+      <w:r>
+        <w:t xml:space="preserve">total </w:t>
+      </w:r>
+      <w:r>
+        <w:t>g</w:t>
+      </w:r>
+      <w:r>
+        <w:t>hrelin</w:t>
+      </w:r>
+      <w:r>
+        <w:t>, GLP-1</w:t>
+      </w:r>
+      <w:r>
+        <w:t xml:space="preserve"> and </w:t>
+      </w:r>
+      <w:proofErr w:type="spellStart"/>
+      <w:r>
+        <w:t>leptin</w:t>
+      </w:r>
+      <w:proofErr w:type="spellEnd"/>
+      <w:r>
+        <w:t>) as well as fasting glucose levels between thes</w:t>
+      </w:r>
       <w:bookmarkStart w:id="0" w:name="_GoBack"/>
       <w:bookmarkEnd w:id="0"/>
       <w:r>
+        <w:t xml:space="preserve">e diets.  </w:t>
+      </w:r>
+      <w:r>
+        <w:t xml:space="preserve">These are consistent with previous reports of HFD induced changes relative to </w:t>
+      </w:r>
+      <w:r>
+        <w:t>NCD</w:t>
+      </w:r>
+      <w:r>
+        <w:t xml:space="preserve"> diets </w:t>
+      </w:r>
+      <w:r>
+        <w:t xml:space="preserve">for </w:t>
+      </w:r>
+      <w:proofErr w:type="spellStart"/>
+      <w:r>
+        <w:t>resistin</w:t>
+      </w:r>
+      <w:proofErr w:type="spellEnd"/>
+      <w:r>
+        <w:t xml:space="preserve"> and </w:t>
+      </w:r>
+      <w:proofErr w:type="spellStart"/>
+      <w:r>
+        <w:t>leptin</w:t>
+      </w:r>
+      <w:proofErr w:type="spellEnd"/>
+      <w:r>
+        <w:t xml:space="preserve"> </w:t>
+      </w:r>
+      <w:r>
+        <w:fldChar w:fldCharType="begin" w:fldLock="1"/>
+      </w:r>
+      <w:r>
+        <w:instrText>ADDIN CSL_CITATION { "citationItems" : [ { "id" : "ITEM-1", "itemData" : { "DOI" : "10.1038/35053000", "ISSN" : "0028-0836", "PMID" : "11201732", "abstract" : "Diabetes mellitus is a chronic disease that leads to complications including heart disease, stroke, kidney failure, blindness and nerve damage. Type 2 diabetes, characterized by target-tissue resistance to insulin, is epidemic in industrialized societies and is strongly associated with obesity; however, the mechanism by which increased adiposity causes insulin resistance is unclear. Here we show that adipocytes secrete a unique signalling molecule, which we have named resistin (for resistance to insulin). Circulating resistin levels are decreased by the anti-diabetic drug rosiglitazone, and increased in diet-induced and genetic forms of obesity. Administration of anti-resistin antibody improves blood sugar and insulin action in mice with diet-induced obesity. Moreover, treatment of normal mice with recombinant resistin impairs glucose tolerance and insulin action. Insulin-stimulated glucose uptake by adipocytes is enhanced by neutralization of resistin and is reduced by resistin treatment. Resistin is thus a hormone that potentially links obesity to diabetes.", "author" : [ { "dropping-particle" : "", "family" : "Steppan", "given" : "C M", "non-dropping-particle" : "", "parse-names" : false, "suffix" : "" }, { "dropping-particle" : "", "family" : "Bailey", "given" : "S T", "non-dropping-particle" : "", "parse-names" : false, "suffix" : "" }, { "dropping-particle" : "", "family" : "Bhat", "given" : "S", "non-dropping-particle" : "", "parse-names" : false, "suffix" : "" }, { "dropping-particle" : "", "family" : "Brown", "given" : "E J", "non-dropping-particle" : "", "parse-names" : false, "suffix" : "" }, { "dropping-particle" : "", "family" : "Banerjee", "given" : "R R", "non-dropping-particle" : "", "parse-names" : false, "suffix" : "" }, { "dropping-particle" : "", "family" : "Wright", "given" : "C M", "non-dropping-particle" : "", "parse-names" : false, "suffix" : "" }, { "dropping-particle" : "", "family" : "Patel", "given" : "H R", "non-dropping-particle" : "", "parse-names" : false, "suffix" : "" }, { "dropping-particle" : "", "family" : "Ahima", "given" : "R S", "non-dropping-particle" : "", "parse-names" : false, "suffix" : "" }, { "dropping-particle" : "", "family" : "Lazar", "given" : "M a", "non-dropping-particle" : "", "parse-names" : false, "suffix" : "" } ], "container-title" : "Nature", "id" : "ITEM-1", "issue" : "6818", "issued" : { "date-parts" : [ [ "2001", "1", "18" ] ] }, "page" : "307-12", "title" : "The hormone resistin links obesity to diabetes.", "type" : "article-journal", "volume" : "409" }, "uris" : [ "http://www.mendeley.com/documents/?uuid=4760ac4f-2eec-4cd2-b65b-53d43d7635b5" ] }, { "id" : "ITEM-2", "itemData" : { "ISSN" : "1078-8956", "PMID" : "7489415", "abstract" : "The regulation of body weight and composition involves input from genes and the environment, demonstrated, for example, by the variable susceptibility of inbred strains of mice to obesity when offered a high-fat diet. The identification of the gene responsible for obesity in the ob/ob mouse provides a new approach to defining links between diet and genetics in the regulation of body weight. The ob gene protein product, leptin, is an adipocyte-derived circulating protein. Administration of recombinant leptin reduces food intake and increases energy expenditure in ob/ob mice, suggesting that it signals to the brain the magnitude of fat stores. Information on the regulation of this protein is limited. In several rodent models of obesity including db/db, fa/fa, yellow (Ay/a) VMH-lesioned, and those induced by gold thioglucose, monosodium glutamate, and transgenic ablation of brown adipose tissue, leptin mRNA expression and the level of circulating leptin are increased, suggesting resistance to one or more of its actions. We have assessed the impact of increased dietary fat on circulating leptin levels in normal FVB mice and FVB mice with transgene-induced ablation of brown adipose tissue. We find that high-fat diet evokes a sustained increase in circulating leptin in both normal and transgenic mice, with leptin levels accurately reflecting the amount of body lipid across a broad range of body fat. However, despite increased leptin levels, animals fed a high-fat diet became obese without decreasing their caloric intake, suggesting that a high content of dietary fat changes the 'set point' for body weight, at least in part by limiting the action of leptin.", "author" : [ { "dropping-particle" : "", "family" : "Frederich", "given" : "R C", "non-dropping-particle" : "", "parse-names" : false, "suffix" : "" }, { "dropping-particle" : "", "family" : "Hamann", "given" : "A", "non-dropping-particle" : "", "parse-names" : false, "suffix" : "" }, { "dropping-particle" : "", "family" : "Anderson", "given" : "S", "non-dropping-particle" : "", "parse-names" : false, "suffix" : "" }, { "dropping-particle" : "", "family" : "L\u00f6llmann", "given" : "B", "non-dropping-particle" : "", "parse-names" : false, "suffix" : "" }, { "dropping-particle" : "", "family" : "Lowell", "given" : "B B", "non-dropping-particle" : "", "parse-names" : false, "suffix" : "" }, { "dropping-particle" : "", "family" : "Flier", "given" : "J S", "non-dropping-particle" : "", "parse-names" : false, "suffix" : "" } ], "container-title" : "Nature medicine", "id" : "ITEM-2", "issue" : "12", "issued" : { "date-parts" : [ [ "1995", "12" ] ] }, "page" : "1311-4", "title" : "Leptin levels reflect body lipid content in mice: evidence for diet-induced resistance to leptin action.", "type" : "article-journal", "volume" : "1" }, "uris" : [ "http://www.mendeley.com/documents/?uuid=d352a6de-d587-4294-ba2e-17351e3e1706" ] }, { "id" : "ITEM-3", "itemData" : { "DOI" : "10.1016/S0140-6736(87)91194-9", "ISSN" : "01406736", "author" : [ { "dropping-particle" : "", "family" : "Kreymann", "given" : "B.", "non-dropping-particle" : "", "parse-names" : false, "suffix" : "" }, { "dropping-particle" : "", "family" : "Ghatei", "given" : "M.A.", "non-dropping-particle" : "", "parse-names" : false, "suffix" : "" }, { "dropping-particle" : "", "family" : "Williams", "given" : "G.", "non-dropping-particle" : "", "parse-names" : false, "suffix" : "" }, { "dropping-particle" : "", "family" : "Bloom", "given" : "S.R.", "non-dropping-particle" : "", "parse-names" : false, "suffix" : "" } ], "container-title" : "The Lancet", "id" : "ITEM-3", "issue" : "8571", "issued" : { "date-parts" : [ [ "1987", "12" ] ] }, "page" : "1300-1304", "title" : "Glucagon-Like Peptide-1 7-36: A Physiological Incretin in Man", "type" : "article-journal", "volume" : "330" }, "uris" : [ "http://www.mendeley.com/documents/?uuid=71dd3c06-6045-41d5-9858-d336c109441d" ] }, { "id" : "ITEM-4", "itemData" : { "ISSN" : "0014-5793", "PMID" : "3542566", "abstract" : "By hydrophobic gel permeation and high pressure liquid chromatography we isolated from pig intestinal mucosa a peptide which corresponds to proglucagon 78-107 as suggested by chromatography and determination of its N-terminal sequence. Natural and synthetic proglucagon 78-107 dose dependently and potently increased insulin secretion from the isolated perfused pig pancreas. Proglucagon 78-107 also secreted by the small intestine may participate in the hormonal control of insulin secretion.", "author" : [ { "dropping-particle" : "", "family" : "Holst", "given" : "J J", "non-dropping-particle" : "", "parse-names" : false, "suffix" : "" }, { "dropping-particle" : "", "family" : "Orskov", "given" : "C", "non-dropping-particle" : "", "parse-names" : false, "suffix" : "" }, { "dropping-particle" : "V", "family" : "Nielsen", "given" : "O", "non-dropping-particle" : "", "parse-names" : false, "suffix" : "" }, { "dropping-particle" : "", "family" : "Schwartz", "given" : "T W", "non-dropping-particle" : "", "parse-names" : false, "suffix" : "" } ], "container-title" : "FEBS letters", "id" : "ITEM-4", "issue" : "2", "issued" : { "date-parts" : [ [ "1987", "1", "26" ] ] }, "page" : "169-74", "title" : "Truncated glucagon-like peptide I, an insulin-releasing hormone from the distal gut.", "type" : "article-journal", "volume" : "211" }, "uris" : [ "http://www.mendeley.com/documents/?uuid=8ede94ab-a8e0-40ae-b020-b004c56760aa" ] } ], "mendeley" : { "previouslyFormattedCitation" : "[17\u201320]" }, "properties" : { "noteIndex" : 0 }, "schema" : "https://github.com/citation-style-language/schema/raw/master/csl-citation.json" }</w:instrText>
+      </w:r>
+      <w:r>
+        <w:fldChar w:fldCharType="separate"/>
+      </w:r>
+      <w:r>
+        <w:rPr>
+          <w:noProof/>
+        </w:rPr>
+        <w:t>[17–20]</w:t>
+      </w:r>
+      <w:r>
+        <w:fldChar w:fldCharType="end"/>
+      </w:r>
+      <w:r>
+        <w:t>.</w:t>
+      </w:r>
+      <w:r>
+        <w:t xml:space="preserve">  </w:t>
+      </w:r>
+      <w:proofErr w:type="spellStart"/>
+      <w:r>
+        <w:t>Futhermore</w:t>
+      </w:r>
+      <w:proofErr w:type="spellEnd"/>
+      <w:r>
+        <w:t>, the fasting/</w:t>
+      </w:r>
+      <w:proofErr w:type="spellStart"/>
+      <w:r>
+        <w:t>refeeding</w:t>
+      </w:r>
+      <w:proofErr w:type="spellEnd"/>
+      <w:r>
+        <w:t xml:space="preserve"> responses (decreases in total ghrelin, glucagon, GLP-1 and increases with insulin) are consistent with previous data, supportive of a normal fasting response </w:t>
+      </w:r>
+      <w:r>
+        <w:fldChar w:fldCharType="begin" w:fldLock="1"/>
+      </w:r>
+      <w:r>
+        <w:instrText>ADDIN CSL_CITATION { "citationItems" : [ { "id" : "ITEM-1", "itemData" : { "ISSN" : "0014-5793", "PMID" : "3542566", "abstract" : "By hydrophobic gel permeation and high pressure liquid chromatography we isolated from pig intestinal mucosa a peptide which corresponds to proglucagon 78-107 as suggested by chromatography and determination of its N-terminal sequence. Natural and synthetic proglucagon 78-107 dose dependently and potently increased insulin secretion from the isolated perfused pig pancreas. Proglucagon 78-107 also secreted by the small intestine may participate in the hormonal control of insulin secretion.", "author" : [ { "dropping-particle" : "", "family" : "Holst", "given" : "J J", "non-dropping-particle" : "", "parse-names" : false, "suffix" : "" }, { "dropping-particle" : "", "family" : "Orskov", "given" : "C", "non-dropping-particle" : "", "parse-names" : false, "suffix" : "" }, { "dropping-particle" : "V", "family" : "Nielsen", "given" : "O", "non-dropping-particle" : "", "parse-names" : false, "suffix" : "" }, { "dropping-particle" : "", "family" : "Schwartz", "given" : "T W", "non-dropping-particle" : "", "parse-names" : false, "suffix" : "" } ], "container-title" : "FEBS letters", "id" : "ITEM-1", "issue" : "2", "issued" : { "date-parts" : [ [ "1987", "1", "26" ] ] }, "page" : "169-74", "title" : "Truncated glucagon-like peptide I, an insulin-releasing hormone from the distal gut.", "type" : "article-journal", "volume" : "211" }, "uris" : [ "http://www.mendeley.com/documents/?uuid=8ede94ab-a8e0-40ae-b020-b004c56760aa" ] }, { "id" : "ITEM-2", "itemData" : { "DOI" : "10.1016/S0140-6736(87)91194-9", "ISSN" : "01406736", "author" : [ { "dropping-particle" : "", "family" : "Kreymann", "given" : "B.", "non-dropping-particle" : "", "parse-names" : false, "suffix" : "" }, { "dropping-particle" : "", "family" : "Ghatei", "given" : "M.A.", "non-dropping-particle" : "", "parse-names" : false, "suffix" : "" }, { "dropping-particle" : "", "family" : "Williams", "given" : "G.", "non-dropping-particle" : "", "parse-names" : false, "suffix" : "" }, { "dropping-particle" : "", "family" : "Bloom", "given" : "S.R.", "non-dropping-particle" : "", "parse-names" : false, "suffix" : "" } ], "container-title" : "The Lancet", "id" : "ITEM-2", "issue" : "8571", "issued" : { "date-parts" : [ [ "1987", "12" ] ] }, "page" : "1300-1304", "title" : "Glucagon-Like Peptide-1 7-36: A Physiological Incretin in Man", "type" : "article-journal", "volume" : "330" }, "uris" : [ "http://www.mendeley.com/documents/?uuid=71dd3c06-6045-41d5-9858-d336c109441d" ] }, { "id" : "ITEM-3", "itemData" : { "ISSN" : "0012-1797", "PMID" : "11289032", "abstract" : "Ghrelin is a novel endogenous natural ligand for the growth hormone (GH) secretagogue receptor that has recently been isolated from the rat stomach. Ghrelin administration stimulates GH secretion but also causes weight gain by increasing food intake and reducing fat utilization in rodents. To investigate the possible involvement of ghrelin in the pathogenesis of human obesity, we measured body composition (by dual X-ray absorption) as well as fasting plasma ghrelin concentrations (radioimmunoassay) in 15 Caucasians (8 men and 7 women, 31+/-9 years of age, 92+/-24 kg body wt, and 29+/-10% body fat, mean +/- SD) and 15 Pima Indians (8 men and 7 women, 33+/-5 years of age, 97+/-29 kg body wt, and 30+/-8% body fat). Fasting plasma ghrelin was negatively correlated with percent body fat (r = -0.45; P = 0.01), fasting insulin (r = -0.45; P = 0.01) and leptin (r = -0.38; P = 0.03) concentrations. Plasma ghrelin concentration was decreased in obese Caucasians as compared with lean Caucasians (P &lt; 0.01). Also, fasting plasma ghrelin was lower in Pima Indians, a population with a very high prevalence of obesity, compared with Caucasians (87+/-28 vs. 129+/-34 fmol/ml; P &lt; 0.01). This result did not change after adjustment for fasting plasma insulin concentration. There was no correlation between fasting plasma ghrelin and height. Prospective clinical studies are now needed to establish the role of ghrelin in the pathogenesis of human obesity.", "author" : [ { "dropping-particle" : "", "family" : "Tsch\u00f6p", "given" : "M", "non-dropping-particle" : "", "parse-names" : false, "suffix" : "" }, { "dropping-particle" : "", "family" : "Weyer", "given" : "C", "non-dropping-particle" : "", "parse-names" : false, "suffix" : "" }, { "dropping-particle" : "", "family" : "Tataranni", "given" : "P a", "non-dropping-particle" : "", "parse-names" : false, "suffix" : "" }, { "dropping-particle" : "", "family" : "Devanarayan", "given" : "V", "non-dropping-particle" : "", "parse-names" : false, "suffix" : "" }, { "dropping-particle" : "", "family" : "Ravussin", "given" : "E", "non-dropping-particle" : "", "parse-names" : false, "suffix" : "" }, { "dropping-particle" : "", "family" : "Heiman", "given" : "M L", "non-dropping-particle" : "", "parse-names" : false, "suffix" : "" } ], "container-title" : "Diabetes", "id" : "ITEM-3", "issue" : "4", "issued" : { "date-parts" : [ [ "2001", "4" ] ] }, "page" : "707-9", "title" : "Circulating ghrelin levels are decreased in human obesity.", "type" : "article-journal", "volume" : "50" }, "uris" : [ "http://www.mendeley.com/documents/?uuid=8f4f8b20-0a1e-408a-8918-29afe5ff63e1" ] }, { "id" : "ITEM-4", "itemData" : { "DOI" : "10.1038/35038090", "ISSN" : "0028-0836", "PMID" : "11057670", "abstract" : "The discovery of the peptide hormone ghrelin, an endogenous ligand for the growth hormone secretagogue (GHS) receptor, yielded the surprising result that the principal site of ghrelin synthesis is the stomach and not the hypothalamus. Although ghrelin is likely to regulate pituitary growth hormone (GH) secretion along with GH-releasing hormone and somatostatin, GHS receptors have also been identified on hypothalamic neurons and in the brainstem. Apart from potential paracrine effects, ghrelin may thus offer an endocrine link between stomach, hypothalamus and pituitary, suggesting an involvement in regulation of energy balance. Here we show that peripheral daily administration of ghrelin caused weight gain by reducing fat utilization in mice and rats. Intracerebroventricular administration of ghrelin generated a dose-dependent increase in food intake and body weight. Rat serum ghrelin concentrations were increased by fasting and were reduced by re-feeding or oral glucose administration, but not by water ingestion. We propose that ghrelin, in addition to its role in regulating GH secretion, signals the hypothalamus when an increase in metabolic efficiency is necessary.", "author" : [ { "dropping-particle" : "", "family" : "Tsch\u00f6p", "given" : "M", "non-dropping-particle" : "", "parse-names" : false, "suffix" : "" }, { "dropping-particle" : "", "family" : "Smiley", "given" : "D L", "non-dropping-particle" : "", "parse-names" : false, "suffix" : "" }, { "dropping-particle" : "", "family" : "Heiman", "given" : "M L", "non-dropping-particle" : "", "parse-names" : false, "suffix" : "" } ], "container-title" : "Nature", "id" : "ITEM-4", "issue" : "6806", "issued" : { "date-parts" : [ [ "2000", "10", "19" ] ] }, "page" : "908-13", "title" : "Ghrelin induces adiposity in rodents.", "type" : "article-journal", "volume" : "407" }, "uris" : [ "http://www.mendeley.com/documents/?uuid=c7c479d3-a8a7-4cdd-8b7c-47f5fd4496f5" ] } ], "mendeley" : { "previouslyFormattedCitation" : "[19\u201322]" }, "properties" : { "noteIndex" : 0 }, "schema" : "https://github.com/citation-style-language/schema/raw/master/csl-citation.json" }</w:instrText>
+      </w:r>
+      <w:r>
+        <w:fldChar w:fldCharType="separate"/>
+      </w:r>
+      <w:r>
+        <w:rPr>
+          <w:noProof/>
+        </w:rPr>
+        <w:t>[19–22]</w:t>
+      </w:r>
+      <w:r>
+        <w:fldChar w:fldCharType="end"/>
+      </w:r>
+      <w:r>
         <w:t xml:space="preserve">.  </w:t>
       </w:r>
       <w:r>
-        <w:t xml:space="preserve">To determine how much of the variability we can account for with diet and fasting responses, we generated a linear model of our data accounting for the </w:t>
-      </w:r>
-      <w:r>
-        <w:t xml:space="preserve">diet type </w:t>
-      </w:r>
-      <w:r>
-        <w:t>and the Pre-Diet fasting response and determined the adjusted R</w:t>
-      </w:r>
-      <w:r>
-        <w:rPr>
-          <w:vertAlign w:val="superscript"/>
-        </w:rPr>
-        <w:t>2</w:t>
-      </w:r>
-      <w:r>
-        <w:t xml:space="preserve"> of this model.</w:t>
-      </w:r>
-      <w:r>
-        <w:t xml:space="preserve">  All raw data and reproducible analysis code for this manuscript are available at </w:t>
-      </w:r>
-      <w:r>
-        <w:t>https://github.com/BridgesLab/PredictorsDietInducedObesity</w:t>
-      </w:r>
-      <w:r>
-        <w:t>.</w:t>
-      </w:r>
-    </w:p>
-    <w:p>
-      <w:pPr>
-        <w:pStyle w:val="Heading1"/>
-        <w:spacing w:line="480" w:lineRule="auto"/>
-      </w:pPr>
-      <w:r>
-        <w:t>Results</w:t>
-      </w:r>
-      <w:r>
-        <w:t xml:space="preserve"> and Discussion</w:t>
-      </w:r>
-    </w:p>
-    <w:p>
-      <w:pPr>
-        <w:spacing w:line="480" w:lineRule="auto"/>
-      </w:pPr>
-      <w:r>
-        <w:t xml:space="preserve">  </w:t>
-      </w:r>
+        <w:t>Based on these data, the hormonal responses in these 16h fasted mice appear normal.</w:t>
+      </w:r>
+    </w:p>
+    <w:p>
+      <w:pPr>
+        <w:spacing w:line="480" w:lineRule="auto"/>
+      </w:pPr>
     </w:p>
     <w:p>
       <w:pPr>
@@ -1761,714 +2426,125 @@
         <w:spacing w:line="480" w:lineRule="auto"/>
       </w:pPr>
       <w:r>
-        <w:t>Characterization of Effects of Diets on Weight Gain</w:t>
-      </w:r>
-    </w:p>
-    <w:p>
-      <w:pPr>
-        <w:spacing w:line="480" w:lineRule="auto"/>
-      </w:pPr>
-      <w:r>
-        <w:t xml:space="preserve">To test </w:t>
-      </w:r>
-      <w:r>
-        <w:t xml:space="preserve">the effects of </w:t>
+        <w:t>Weight Variation</w:t>
+      </w:r>
+      <w:r>
+        <w:t xml:space="preserve"> Amongst </w:t>
+      </w:r>
+      <w:r>
+        <w:t>Obese</w:t>
+      </w:r>
+      <w:r>
+        <w:t xml:space="preserve"> </w:t>
+      </w:r>
+      <w:r>
+        <w:t>Mouse Models</w:t>
+      </w:r>
+    </w:p>
+    <w:p>
+      <w:pPr>
+        <w:spacing w:line="480" w:lineRule="auto"/>
+      </w:pPr>
+      <w:r>
+        <w:t>At the end of the 12</w:t>
+      </w:r>
+      <w:r>
+        <w:t>-</w:t>
+      </w:r>
+      <w:r>
+        <w:t xml:space="preserve">week period, we </w:t>
+      </w:r>
+      <w:r>
+        <w:t>observed</w:t>
+      </w:r>
+      <w:r>
+        <w:t xml:space="preserve"> that </w:t>
       </w:r>
       <w:r>
         <w:t>HFD</w:t>
       </w:r>
       <w:r>
-        <w:t xml:space="preserve"> on weight gain in inbred mice</w:t>
-      </w:r>
-      <w:r>
-        <w:t xml:space="preserve">, we placed </w:t>
-      </w:r>
-      <w:r>
-        <w:t xml:space="preserve">independent cohorts of </w:t>
-      </w:r>
-      <w:r>
-        <w:t>10</w:t>
-      </w:r>
-      <w:r>
-        <w:t>-</w:t>
-      </w:r>
-      <w:r>
-        <w:t xml:space="preserve">week old C57BL/6J </w:t>
-      </w:r>
-      <w:r>
-        <w:t xml:space="preserve">male </w:t>
-      </w:r>
-      <w:r>
-        <w:t xml:space="preserve">mice </w:t>
+        <w:t xml:space="preserve"> fed mice </w:t>
+      </w:r>
+      <w:r>
+        <w:t>had</w:t>
+      </w:r>
+      <w:r>
+        <w:t xml:space="preserve"> significantly more variation </w:t>
+      </w:r>
+      <w:r>
+        <w:t xml:space="preserve">in </w:t>
+      </w:r>
+      <w:r>
+        <w:t>their final body weight</w:t>
+      </w:r>
+      <w:r>
+        <w:t xml:space="preserve"> than </w:t>
+      </w:r>
+      <w:r>
+        <w:t xml:space="preserve">either </w:t>
+      </w:r>
+      <w:r>
+        <w:t>CD</w:t>
+      </w:r>
+      <w:r>
+        <w:t xml:space="preserve"> </w:t>
+      </w:r>
+      <w:r>
+        <w:t>(p=0.0</w:t>
+      </w:r>
+      <w:r>
+        <w:t>18</w:t>
+      </w:r>
+      <w:r>
+        <w:t xml:space="preserve">) </w:t>
+      </w:r>
+      <w:r>
+        <w:t>or</w:t>
+      </w:r>
+      <w:r>
+        <w:t xml:space="preserve"> </w:t>
+      </w:r>
+      <w:r>
+        <w:t>NC</w:t>
+      </w:r>
+      <w:r>
+        <w:t xml:space="preserve"> fed mice (</w:t>
+      </w:r>
+      <w:r>
+        <w:t>p=</w:t>
+      </w:r>
+      <w:r>
+        <w:t>0.0039</w:t>
+      </w:r>
+      <w:r>
+        <w:t xml:space="preserve">, see Figures </w:t>
+      </w:r>
+      <w:r>
+        <w:t>1</w:t>
+      </w:r>
+      <w:r>
+        <w:t xml:space="preserve">A and </w:t>
+      </w:r>
+      <w:r>
+        <w:t>1</w:t>
+      </w:r>
+      <w:r>
+        <w:t>B</w:t>
+      </w:r>
+      <w:r>
+        <w:t xml:space="preserve">). </w:t>
+      </w:r>
+      <w:r>
+        <w:t xml:space="preserve">To test whether this increased variation is simply </w:t>
       </w:r>
       <w:proofErr w:type="gramStart"/>
       <w:r>
-        <w:t>on either</w:t>
+        <w:t>due</w:t>
       </w:r>
       <w:proofErr w:type="gramEnd"/>
       <w:r>
-        <w:t xml:space="preserve"> a </w:t>
-      </w:r>
-      <w:r>
-        <w:t>NCD</w:t>
-      </w:r>
-      <w:r>
-        <w:t xml:space="preserve">, </w:t>
-      </w:r>
-      <w:r>
-        <w:t>CD</w:t>
-      </w:r>
-      <w:r>
-        <w:t xml:space="preserve"> or </w:t>
-      </w:r>
-      <w:r>
-        <w:t>HFD</w:t>
-      </w:r>
-      <w:r>
-        <w:t xml:space="preserve"> </w:t>
-      </w:r>
-      <w:r>
-        <w:t>for 12 weeks (see</w:t>
-      </w:r>
-      <w:r>
-        <w:t xml:space="preserve"> Supplement</w:t>
-      </w:r>
-      <w:r>
-        <w:t>ary</w:t>
-      </w:r>
-      <w:r>
-        <w:t xml:space="preserve"> Figure 1A)</w:t>
-      </w:r>
-      <w:r>
-        <w:t>.</w:t>
-      </w:r>
-      <w:r>
-        <w:t xml:space="preserve">  </w:t>
-      </w:r>
-      <w:r>
-        <w:t xml:space="preserve">Often, mice are raised on NCD, but due to the substantial differences in chemical make up of this diet and synthetic diets we also tested </w:t>
-      </w:r>
-      <w:r>
-        <w:t xml:space="preserve">a control diet.  </w:t>
-      </w:r>
-      <w:r>
-        <w:t xml:space="preserve">The </w:t>
-      </w:r>
-      <w:r>
-        <w:t>CD</w:t>
-      </w:r>
-      <w:r>
-        <w:t xml:space="preserve"> </w:t>
-      </w:r>
-      <w:r>
-        <w:t xml:space="preserve">had less fat (10% </w:t>
-      </w:r>
-      <w:r>
-        <w:t>vs. 40% of calories from fat</w:t>
-      </w:r>
-      <w:r>
-        <w:t xml:space="preserve"> compared to the </w:t>
-      </w:r>
-      <w:r>
-        <w:t>HFD</w:t>
-      </w:r>
-      <w:r>
-        <w:t>)</w:t>
-      </w:r>
-      <w:r>
-        <w:t xml:space="preserve"> and also had identical protein and sucrose content (Table 1).  We examined the effects of weight gain over four separate cohorts of mice, and found that the HFD</w:t>
-      </w:r>
-      <w:r>
-        <w:t>-</w:t>
-      </w:r>
-      <w:r>
-        <w:t>fed mice gained substantiall</w:t>
-      </w:r>
-      <w:r>
-        <w:t>y</w:t>
-      </w:r>
-      <w:r>
-        <w:t xml:space="preserve"> more weight than the CD or NCD mice, but also that the CD mice gained substantially more weight than the </w:t>
-      </w:r>
-      <w:r>
-        <w:t>NCD</w:t>
-      </w:r>
-      <w:r>
-        <w:t xml:space="preserve"> mice</w:t>
-      </w:r>
-      <w:r>
-        <w:t xml:space="preserve"> (</w:t>
-      </w:r>
-      <w:r>
-        <w:t>Supplement</w:t>
-      </w:r>
-      <w:r>
-        <w:t>ary</w:t>
-      </w:r>
-      <w:r>
-        <w:t xml:space="preserve"> </w:t>
-      </w:r>
-      <w:r>
-        <w:t>Figure 1B).  We found minimal variation across cohorts in their response to diets (</w:t>
-      </w:r>
-      <w:r>
-        <w:t>Supplement</w:t>
-      </w:r>
-      <w:r>
-        <w:t>ary</w:t>
-      </w:r>
-      <w:r>
-        <w:t xml:space="preserve"> </w:t>
-      </w:r>
-      <w:r>
-        <w:t>Figure 1C)</w:t>
-      </w:r>
-      <w:r>
-        <w:t xml:space="preserve">.  </w:t>
-      </w:r>
-      <w:r>
-        <w:t>HFD</w:t>
-      </w:r>
-      <w:r>
-        <w:t xml:space="preserve"> fed mice weighed significantly more at all time points during the 12-week diet treatment compared to the </w:t>
-      </w:r>
-      <w:r>
-        <w:t>NCD</w:t>
-      </w:r>
-      <w:r>
-        <w:t xml:space="preserve"> fed mice in cohorts 1 and 2</w:t>
-      </w:r>
-      <w:r>
-        <w:t xml:space="preserve">, as well as </w:t>
-      </w:r>
-      <w:r>
-        <w:t>CD</w:t>
-      </w:r>
-      <w:r>
-        <w:t xml:space="preserve"> fed mice in cohorts 3 and 4</w:t>
-      </w:r>
-      <w:r>
-        <w:t xml:space="preserve"> (</w:t>
-      </w:r>
-      <w:r>
-        <w:t>Supplement</w:t>
-      </w:r>
-      <w:r>
-        <w:t>ary</w:t>
-      </w:r>
-      <w:r>
-        <w:t xml:space="preserve"> </w:t>
-      </w:r>
-      <w:r>
-        <w:t>Figure</w:t>
-      </w:r>
-      <w:r>
-        <w:t xml:space="preserve"> </w:t>
-      </w:r>
-      <w:r>
-        <w:t>1</w:t>
-      </w:r>
-      <w:r>
-        <w:t>B-</w:t>
-      </w:r>
-      <w:r>
-        <w:t>C</w:t>
-      </w:r>
-      <w:r>
-        <w:t xml:space="preserve">). </w:t>
-      </w:r>
-      <w:r>
-        <w:t xml:space="preserve">  </w:t>
-      </w:r>
-    </w:p>
-    <w:p>
-      <w:pPr>
-        <w:spacing w:line="480" w:lineRule="auto"/>
-      </w:pPr>
-    </w:p>
-    <w:p>
-      <w:pPr>
-        <w:spacing w:line="480" w:lineRule="auto"/>
-      </w:pPr>
-      <w:r>
-        <w:t xml:space="preserve">To probe the effects of the diet on food intake, we measured the amount of food consumed by each cage of mice </w:t>
-      </w:r>
-      <w:r>
-        <w:t xml:space="preserve">on a bi-weekly basis.  We found </w:t>
-      </w:r>
-      <w:r>
-        <w:t xml:space="preserve">that </w:t>
-      </w:r>
-      <w:r>
-        <w:t>food intake on both a per gram basis (</w:t>
-      </w:r>
-      <w:r>
-        <w:t>Supplementary</w:t>
-      </w:r>
-      <w:r>
-        <w:t xml:space="preserve"> </w:t>
-      </w:r>
-      <w:r>
-        <w:t>Figure 1D</w:t>
-      </w:r>
-      <w:r>
-        <w:t>, p=0.00</w:t>
-      </w:r>
-      <w:r>
-        <w:t>33</w:t>
-      </w:r>
-      <w:r>
-        <w:t>) and a caloric basis (</w:t>
-      </w:r>
-      <w:r>
-        <w:t>Supplementary</w:t>
-      </w:r>
-      <w:r>
-        <w:t xml:space="preserve"> </w:t>
-      </w:r>
-      <w:r>
-        <w:t>Figure 1E</w:t>
-      </w:r>
-      <w:r>
-        <w:t>, p=0.00</w:t>
-      </w:r>
-      <w:r>
-        <w:t>38</w:t>
-      </w:r>
-      <w:r>
-        <w:t xml:space="preserve">) trended to decrease </w:t>
-      </w:r>
-      <w:r>
-        <w:t xml:space="preserve">even </w:t>
-      </w:r>
-      <w:r>
-        <w:t>as the mice gained weight</w:t>
-      </w:r>
-      <w:r>
-        <w:t>, though the effects were quite small</w:t>
-      </w:r>
-      <w:r>
-        <w:t xml:space="preserve">.  </w:t>
-      </w:r>
-      <w:r>
-        <w:t>There was a significant effect of diet (p&lt;0.005 for both caloric and absolute food intake</w:t>
-      </w:r>
-      <w:r>
-        <w:t xml:space="preserve"> by F-Test</w:t>
-      </w:r>
-      <w:r>
-        <w:t>) on the amount of food intake.</w:t>
-      </w:r>
-      <w:r>
-        <w:t xml:space="preserve">  Specifically, we observed that the </w:t>
-      </w:r>
-      <w:r>
-        <w:t>CD</w:t>
-      </w:r>
-      <w:r>
-        <w:t xml:space="preserve"> fed animals consumed </w:t>
-      </w:r>
-      <w:r>
-        <w:t>but</w:t>
-      </w:r>
-      <w:r>
-        <w:t xml:space="preserve"> </w:t>
-      </w:r>
-      <w:proofErr w:type="gramStart"/>
-      <w:r>
-        <w:t>2.0</w:t>
-      </w:r>
-      <w:r>
-        <w:t xml:space="preserve">  </w:t>
-      </w:r>
-      <w:r>
-        <w:t>kcal</w:t>
-      </w:r>
-      <w:proofErr w:type="gramEnd"/>
-      <w:r>
-        <w:t>/mouse/</w:t>
-      </w:r>
-      <w:r>
-        <w:t>day</w:t>
-      </w:r>
-      <w:r>
-        <w:t xml:space="preserve"> </w:t>
-      </w:r>
-      <w:r>
-        <w:t>less</w:t>
-      </w:r>
-      <w:r>
-        <w:t xml:space="preserve"> food</w:t>
-      </w:r>
-      <w:r>
-        <w:t xml:space="preserve"> </w:t>
-      </w:r>
-      <w:r>
-        <w:t xml:space="preserve">than </w:t>
-      </w:r>
-      <w:r>
-        <w:t>HFD</w:t>
-      </w:r>
-      <w:r>
-        <w:t xml:space="preserve"> fed animals (</w:t>
-      </w:r>
-      <w:r>
-        <w:t xml:space="preserve">1.1 g/mouse/day more; </w:t>
-      </w:r>
-      <w:r>
-        <w:t>p&lt;</w:t>
-      </w:r>
-      <w:r>
-        <w:t xml:space="preserve"> </w:t>
-      </w:r>
-      <w:r>
-        <w:t>0.00</w:t>
-      </w:r>
-      <w:r>
-        <w:t>5</w:t>
-      </w:r>
-      <w:r>
-        <w:t xml:space="preserve"> </w:t>
-      </w:r>
-      <w:r>
-        <w:t xml:space="preserve">for each comparison).   </w:t>
-      </w:r>
-      <w:r>
-        <w:t xml:space="preserve">The </w:t>
-      </w:r>
-      <w:r>
-        <w:t>NCD</w:t>
-      </w:r>
-      <w:r>
-        <w:t xml:space="preserve"> fed animals </w:t>
-      </w:r>
-      <w:r>
-        <w:t>also</w:t>
-      </w:r>
-      <w:r>
-        <w:t xml:space="preserve"> ate more grams of food (0.48g/mouse/</w:t>
-      </w:r>
-      <w:r>
-        <w:t>day</w:t>
-      </w:r>
-      <w:r>
-        <w:t xml:space="preserve"> p  = 2.8 x 10</w:t>
-      </w:r>
-      <w:r>
-        <w:rPr>
-          <w:vertAlign w:val="superscript"/>
-        </w:rPr>
-        <w:t>-5</w:t>
-      </w:r>
-      <w:r>
-        <w:t xml:space="preserve">), but </w:t>
-      </w:r>
-      <w:r>
-        <w:t>only slightly less</w:t>
-      </w:r>
-      <w:r>
-        <w:t xml:space="preserve"> calories </w:t>
-      </w:r>
-      <w:r>
-        <w:t>than</w:t>
-      </w:r>
-      <w:r>
-        <w:t xml:space="preserve"> the HFD fed animals</w:t>
-      </w:r>
-      <w:r>
-        <w:t xml:space="preserve"> (p=0.18)</w:t>
-      </w:r>
-      <w:r>
-        <w:t xml:space="preserve">.  </w:t>
-      </w:r>
-    </w:p>
-    <w:p/>
-    <w:p>
-      <w:pPr>
-        <w:spacing w:line="480" w:lineRule="auto"/>
-      </w:pPr>
-      <w:r>
-        <w:t xml:space="preserve">To test whether </w:t>
-      </w:r>
-      <w:r>
-        <w:t xml:space="preserve">synthetic </w:t>
-      </w:r>
-      <w:r>
-        <w:t>CD</w:t>
-      </w:r>
-      <w:r>
-        <w:t xml:space="preserve"> </w:t>
-      </w:r>
-      <w:r>
-        <w:t>generate</w:t>
-      </w:r>
-      <w:r>
-        <w:t>d</w:t>
-      </w:r>
-      <w:r>
-        <w:t xml:space="preserve"> </w:t>
-      </w:r>
-      <w:r>
-        <w:t>similar</w:t>
-      </w:r>
-      <w:r>
-        <w:t xml:space="preserve"> </w:t>
-      </w:r>
-      <w:r>
-        <w:t>metabolic</w:t>
-      </w:r>
-      <w:r>
-        <w:t xml:space="preserve"> </w:t>
-      </w:r>
-      <w:r>
-        <w:t>changes</w:t>
-      </w:r>
-      <w:r>
-        <w:t xml:space="preserve"> as NCD to HFD comparisons, we examined </w:t>
-      </w:r>
-      <w:r>
-        <w:t>serum hormone level</w:t>
-      </w:r>
-      <w:r>
-        <w:t>s</w:t>
-      </w:r>
-      <w:r>
-        <w:t xml:space="preserve"> of key obesity related factors in both the fasted and </w:t>
-      </w:r>
-      <w:proofErr w:type="spellStart"/>
-      <w:r>
-        <w:t>refed</w:t>
-      </w:r>
-      <w:proofErr w:type="spellEnd"/>
-      <w:r>
-        <w:t xml:space="preserve"> conditions (</w:t>
-      </w:r>
-      <w:r>
-        <w:t>Supplementary</w:t>
-      </w:r>
-      <w:r>
-        <w:t xml:space="preserve"> Figure </w:t>
-      </w:r>
-      <w:r>
-        <w:t>2</w:t>
-      </w:r>
-      <w:r>
-        <w:t xml:space="preserve">A) and blood glucose levels (Supplementary Figure </w:t>
-      </w:r>
-      <w:r>
-        <w:t>2</w:t>
-      </w:r>
-      <w:r>
-        <w:t xml:space="preserve">B). </w:t>
-      </w:r>
-      <w:r>
-        <w:t>S</w:t>
-      </w:r>
-      <w:r>
-        <w:t>ignificant differences</w:t>
-      </w:r>
-      <w:r>
-        <w:t xml:space="preserve"> </w:t>
-      </w:r>
-      <w:r>
-        <w:t xml:space="preserve">of HFD </w:t>
-      </w:r>
-      <w:r>
-        <w:t>were detected</w:t>
-      </w:r>
-      <w:r>
-        <w:t xml:space="preserve"> between </w:t>
-      </w:r>
-      <w:r>
-        <w:t>several</w:t>
-      </w:r>
-      <w:r>
-        <w:t xml:space="preserve"> hormones (</w:t>
-      </w:r>
-      <w:proofErr w:type="spellStart"/>
-      <w:r>
-        <w:t>r</w:t>
-      </w:r>
-      <w:r>
-        <w:t>esistin</w:t>
-      </w:r>
-      <w:proofErr w:type="spellEnd"/>
-      <w:r>
-        <w:t xml:space="preserve">, </w:t>
-      </w:r>
-      <w:r>
-        <w:t xml:space="preserve">total </w:t>
-      </w:r>
-      <w:r>
-        <w:t>g</w:t>
-      </w:r>
-      <w:r>
-        <w:t xml:space="preserve">hrelin and </w:t>
-      </w:r>
-      <w:proofErr w:type="spellStart"/>
-      <w:r>
-        <w:t>leptin</w:t>
-      </w:r>
-      <w:proofErr w:type="spellEnd"/>
-      <w:r>
-        <w:t xml:space="preserve">) as well as fasting glucose levels between these diets.  </w:t>
-      </w:r>
-      <w:r>
-        <w:t xml:space="preserve">These are consistent with previous reports of HFD induced changes relative to </w:t>
-      </w:r>
-      <w:r>
-        <w:t>NCD</w:t>
-      </w:r>
-      <w:r>
-        <w:t xml:space="preserve"> diets </w:t>
-      </w:r>
-      <w:r>
-        <w:fldChar w:fldCharType="begin" w:fldLock="1"/>
-      </w:r>
-      <w:r>
-        <w:instrText>ADDIN CSL_CITATION { "citationItems" : [ { "id" : "ITEM-1", "itemData" : { "DOI" : "10.1038/35053000", "ISSN" : "0028-0836", "PMID" : "11201732", "abstract" : "Diabetes mellitus is a chronic disease that leads to complications including heart disease, stroke, kidney failure, blindness and nerve damage. Type 2 diabetes, characterized by target-tissue resistance to insulin, is epidemic in industrialized societies and is strongly associated with obesity; however, the mechanism by which increased adiposity causes insulin resistance is unclear. Here we show that adipocytes secrete a unique signalling molecule, which we have named resistin (for resistance to insulin). Circulating resistin levels are decreased by the anti-diabetic drug rosiglitazone, and increased in diet-induced and genetic forms of obesity. Administration of anti-resistin antibody improves blood sugar and insulin action in mice with diet-induced obesity. Moreover, treatment of normal mice with recombinant resistin impairs glucose tolerance and insulin action. Insulin-stimulated glucose uptake by adipocytes is enhanced by neutralization of resistin and is reduced by resistin treatment. Resistin is thus a hormone that potentially links obesity to diabetes.", "author" : [ { "dropping-particle" : "", "family" : "Steppan", "given" : "C M", "non-dropping-particle" : "", "parse-names" : false, "suffix" : "" }, { "dropping-particle" : "", "family" : "Bailey", "given" : "S T", "non-dropping-particle" : "", "parse-names" : false, "suffix" : "" }, { "dropping-particle" : "", "family" : "Bhat", "given" : "S", "non-dropping-particle" : "", "parse-names" : false, "suffix" : "" }, { "dropping-particle" : "", "family" : "Brown", "given" : "E J", "non-dropping-particle" : "", "parse-names" : false, "suffix" : "" }, { "dropping-particle" : "", "family" : "Banerjee", "given" : "R R", "non-dropping-particle" : "", "parse-names" : false, "suffix" : "" }, { "dropping-particle" : "", "family" : "Wright", "given" : "C M", "non-dropping-particle" : "", "parse-names" : false, "suffix" : "" }, { "dropping-particle" : "", "family" : "Patel", "given" : "H R", "non-dropping-particle" : "", "parse-names" : false, "suffix" : "" }, { "dropping-particle" : "", "family" : "Ahima", "given" : "R S", "non-dropping-particle" : "", "parse-names" : false, "suffix" : "" }, { "dropping-particle" : "", "family" : "Lazar", "given" : "M a", "non-dropping-particle" : "", "parse-names" : false, "suffix" : "" } ], "container-title" : "Nature", "id" : "ITEM-1", "issue" : "6818", "issued" : { "date-parts" : [ [ "2001", "1", "18" ] ] }, "page" : "307-12", "title" : "The hormone resistin links obesity to diabetes.", "type" : "article-journal", "volume" : "409" }, "uris" : [ "http://www.mendeley.com/documents/?uuid=4760ac4f-2eec-4cd2-b65b-53d43d7635b5" ] }, { "id" : "ITEM-2", "itemData" : { "ISSN" : "1078-8956", "PMID" : "7489415", "abstract" : "The regulation of body weight and composition involves input from genes and the environment, demonstrated, for example, by the variable susceptibility of inbred strains of mice to obesity when offered a high-fat diet. The identification of the gene responsible for obesity in the ob/ob mouse provides a new approach to defining links between diet and genetics in the regulation of body weight. The ob gene protein product, leptin, is an adipocyte-derived circulating protein. Administration of recombinant leptin reduces food intake and increases energy expenditure in ob/ob mice, suggesting that it signals to the brain the magnitude of fat stores. Information on the regulation of this protein is limited. In several rodent models of obesity including db/db, fa/fa, yellow (Ay/a) VMH-lesioned, and those induced by gold thioglucose, monosodium glutamate, and transgenic ablation of brown adipose tissue, leptin mRNA expression and the level of circulating leptin are increased, suggesting resistance to one or more of its actions. We have assessed the impact of increased dietary fat on circulating leptin levels in normal FVB mice and FVB mice with transgene-induced ablation of brown adipose tissue. We find that high-fat diet evokes a sustained increase in circulating leptin in both normal and transgenic mice, with leptin levels accurately reflecting the amount of body lipid across a broad range of body fat. However, despite increased leptin levels, animals fed a high-fat diet became obese without decreasing their caloric intake, suggesting that a high content of dietary fat changes the 'set point' for body weight, at least in part by limiting the action of leptin.", "author" : [ { "dropping-particle" : "", "family" : "Frederich", "given" : "R C", "non-dropping-particle" : "", "parse-names" : false, "suffix" : "" }, { "dropping-particle" : "", "family" : "Hamann", "given" : "A", "non-dropping-particle" : "", "parse-names" : false, "suffix" : "" }, { "dropping-particle" : "", "family" : "Anderson", "given" : "S", "non-dropping-particle" : "", "parse-names" : false, "suffix" : "" }, { "dropping-particle" : "", "family" : "L\u00f6llmann", "given" : "B", "non-dropping-particle" : "", "parse-names" : false, "suffix" : "" }, { "dropping-particle" : "", "family" : "Lowell", "given" : "B B", "non-dropping-particle" : "", "parse-names" : false, "suffix" : "" }, { "dropping-particle" : "", "family" : "Flier", "given" : "J S", "non-dropping-particle" : "", "parse-names" : false, "suffix" : "" } ], "container-title" : "Nature medicine", "id" : "ITEM-2", "issue" : "12", "issued" : { "date-parts" : [ [ "1995", "12" ] ] }, "page" : "1311-4", "title" : "Leptin levels reflect body lipid content in mice: evidence for diet-induced resistance to leptin action.", "type" : "article-journal", "volume" : "1" }, "uris" : [ "http://www.mendeley.com/documents/?uuid=d352a6de-d587-4294-ba2e-17351e3e1706" ] } ], "mendeley" : { "previouslyFormattedCitation" : "[17, 18]" }, "properties" : { "noteIndex" : 0 }, "schema" : "https://github.com/citation-style-language/schema/raw/master/csl-citation.json" }</w:instrText>
-      </w:r>
-      <w:r>
-        <w:fldChar w:fldCharType="separate"/>
-      </w:r>
-      <w:r>
-        <w:rPr>
-          <w:noProof/>
-        </w:rPr>
-        <w:t>[17, 18]</w:t>
-      </w:r>
-      <w:r>
-        <w:fldChar w:fldCharType="end"/>
-      </w:r>
-      <w:r>
-        <w:t>.</w:t>
-      </w:r>
-      <w:r>
-        <w:t xml:space="preserve">  Based on these data, the hormonal responses in these 16h fasted mice appear normal.</w:t>
-      </w:r>
-    </w:p>
-    <w:p>
-      <w:pPr>
-        <w:spacing w:line="480" w:lineRule="auto"/>
-      </w:pPr>
-    </w:p>
-    <w:p>
-      <w:pPr>
-        <w:pStyle w:val="Heading2"/>
-        <w:spacing w:line="480" w:lineRule="auto"/>
-      </w:pPr>
-      <w:r>
-        <w:t>Weight Variation</w:t>
-      </w:r>
-      <w:r>
-        <w:t xml:space="preserve"> Amongst </w:t>
-      </w:r>
-      <w:r>
-        <w:t>Obese</w:t>
-      </w:r>
-      <w:r>
-        <w:t xml:space="preserve"> </w:t>
-      </w:r>
-      <w:r>
-        <w:t>Mouse Models</w:t>
-      </w:r>
-    </w:p>
-    <w:p>
-      <w:pPr>
-        <w:spacing w:line="480" w:lineRule="auto"/>
-      </w:pPr>
-      <w:r>
-        <w:t>At the end of the 12</w:t>
-      </w:r>
-      <w:r>
-        <w:t>-</w:t>
-      </w:r>
-      <w:r>
-        <w:t xml:space="preserve">week period, we </w:t>
-      </w:r>
-      <w:r>
-        <w:t>observed</w:t>
-      </w:r>
-      <w:r>
-        <w:t xml:space="preserve"> that </w:t>
-      </w:r>
-      <w:r>
-        <w:t>HFD</w:t>
-      </w:r>
-      <w:r>
-        <w:t xml:space="preserve"> fed mice </w:t>
-      </w:r>
-      <w:r>
-        <w:t>had</w:t>
-      </w:r>
-      <w:r>
-        <w:t xml:space="preserve"> significantly more variation </w:t>
-      </w:r>
-      <w:r>
-        <w:t xml:space="preserve">in </w:t>
-      </w:r>
-      <w:r>
-        <w:t>their final body weight</w:t>
-      </w:r>
-      <w:r>
-        <w:t xml:space="preserve"> than </w:t>
-      </w:r>
-      <w:r>
-        <w:t xml:space="preserve">either </w:t>
-      </w:r>
-      <w:r>
-        <w:t>CD</w:t>
-      </w:r>
-      <w:r>
-        <w:t xml:space="preserve"> </w:t>
-      </w:r>
-      <w:r>
-        <w:t>(p=0.0</w:t>
-      </w:r>
-      <w:r>
-        <w:t>18</w:t>
-      </w:r>
-      <w:r>
-        <w:t xml:space="preserve">) </w:t>
-      </w:r>
-      <w:r>
-        <w:t>or</w:t>
-      </w:r>
-      <w:r>
-        <w:t xml:space="preserve"> </w:t>
-      </w:r>
-      <w:r>
-        <w:t>NC</w:t>
-      </w:r>
-      <w:r>
-        <w:t xml:space="preserve"> fed mice (</w:t>
-      </w:r>
-      <w:r>
-        <w:t>p=</w:t>
-      </w:r>
-      <w:r>
-        <w:t>0.0039</w:t>
-      </w:r>
-      <w:r>
-        <w:t xml:space="preserve">, see Figures </w:t>
-      </w:r>
-      <w:r>
-        <w:t>1</w:t>
-      </w:r>
-      <w:r>
-        <w:t xml:space="preserve">A and </w:t>
-      </w:r>
-      <w:r>
-        <w:t>1</w:t>
-      </w:r>
-      <w:r>
-        <w:t>B</w:t>
-      </w:r>
-      <w:r>
-        <w:t xml:space="preserve">). </w:t>
-      </w:r>
-      <w:r>
-        <w:t>To test whether this increased variation is simply due to the increased body weight</w:t>
+        <w:t xml:space="preserve"> to the increased body weight</w:t>
       </w:r>
       <w:r>
         <w:t>,</w:t>
@@ -2574,7 +2650,7 @@
         <w:fldChar w:fldCharType="begin" w:fldLock="1"/>
       </w:r>
       <w:r>
-        <w:instrText>ADDIN CSL_CITATION { "citationItems" : [ { "id" : "ITEM-1", "itemData" : { "ISSN" : "0022-1503", "PMID" : "14824537", "author" : [ { "dropping-particle" : "", "family" : "Ingalls", "given" : "A M", "non-dropping-particle" : "", "parse-names" : false, "suffix" : "" }, { "dropping-particle" : "", "family" : "Dickie", "given" : "M M", "non-dropping-particle" : "", "parse-names" : false, "suffix" : "" }, { "dropping-particle" : "", "family" : "Snell", "given" : "G D", "non-dropping-particle" : "", "parse-names" : false, "suffix" : "" } ], "container-title" : "The Journal of heredity", "id" : "ITEM-1", "issue" : "12", "issued" : { "date-parts" : [ [ "1950", "12" ] ] }, "page" : "317-8", "title" : "Obese, a new mutation in the house mouse.", "type" : "article-journal", "volume" : "41" }, "uris" : [ "http://www.mendeley.com/documents/?uuid=79181640-4da1-45ac-afff-84373bab4985" ] }, { "id" : "ITEM-2", "itemData" : { "ISSN" : "0022-3166", "PMID" : "9311966", "abstract" : "Leptin, the ob gene product, is released from adipose tissue and likely acts in the central nervous system, particularly within the hypothalamus, to exert many of its effects. Obesity in C57BL/6J ob/ob mice is caused by a mutation in the ob gene resulting in a lack of functional leptin. In this study, we first compared effects of a single intracerebroventricular (ICV) injection of 3 pmol (50 ng) or 60 pmol (1 microg) leptin on food intake and oxygen consumption of lean and ob/ob mice deprived of food for 4 h during the 48-h period postinjection. Injection of 3 pmol leptin minimally lowered food intake in these mice without influencing oxygen consumption. Injection of 60 pmol of leptin rapidly lowered food intake within 30 min in both lean and ob/ob mice, with effects persisting for 24 h. Lean and ob/ob mice treated with leptin consumed 40 and 60% less food, respectively, in 24 h than vehicle-treated controls. Injection of leptin (60 pmol ICV) suppressed food intake of adrenalectomized mice as well (by 25 and 40% in lean mice and by 20 and 68% in ob/ob mice at 3 and 24 h, respectively), indicating that glucocorticoids are not essential for leptin to suppress food intake. Leptin increased oxygen consumption in conditions in which diet-induced thermogenesis was low, i.e., in fed ob/ob mice and in food-deprived lean mice, but not in fed adrenalectomized ob/ob mice or in fed lean mice. ICV injection of 60 pmol leptin along with 230 pmol (2 microg) of neuropeptide Y (NPY) attenuated NPY-induced feeding in ob/ob, but not in lean mice, suggesting an enhanced potential for crosstalk between the leptin and NPY signaling systems in ob/ob mice lacking endogenous leptin. Leptin exerts rapid-onset actions within the central nervous system to coordinate control of food intake and metabolic rate.", "author" : [ { "dropping-particle" : "", "family" : "Mistry", "given" : "A M", "non-dropping-particle" : "", "parse-names" : false, "suffix" : "" }, { "dropping-particle" : "", "family" : "Swick", "given" : "A G", "non-dropping-particle" : "", "parse-names" : false, "suffix" : "" }, { "dropping-particle" : "", "family" : "Romsos", "given" : "D R", "non-dropping-particle" : "", "parse-names" : false, "suffix" : "" } ], "container-title" : "The Journal of nutrition", "id" : "ITEM-2", "issue" : "10", "issued" : { "date-parts" : [ [ "1997", "10" ] ] }, "page" : "2065-72", "title" : "Leptin rapidly lowers food intake and elevates metabolic rates in lean and ob/ob mice.", "type" : "article-journal", "volume" : "127" }, "uris" : [ "http://www.mendeley.com/documents/?uuid=bdec9ea0-e835-4000-a1fc-05582a936f6f" ] }, { "id" : "ITEM-3", "itemData" : { "DOI" : "10.1126/science.7624777", "ISSN" : "0036-8075", "author" : [ { "dropping-particle" : "", "family" : "Halaas", "given" : "J.", "non-dropping-particle" : "", "parse-names" : false, "suffix" : "" }, { "dropping-particle" : "", "family" : "Gajiwala", "given" : "K.", "non-dropping-particle" : "", "parse-names" : false, "suffix" : "" }, { "dropping-particle" : "", "family" : "Maffei", "given" : "M", "non-dropping-particle" : "", "parse-names" : false, "suffix" : "" }, { "dropping-particle" : "", "family" : "Cohen", "given" : "S.", "non-dropping-particle" : "", "parse-names" : false, "suffix" : "" }, { "dropping-particle" : "", "family" : "Chait", "given" : "B.", "non-dropping-particle" : "", "parse-names" : false, "suffix" : "" }, { "dropping-particle" : "", "family" : "Rabinowitz", "given" : "D", "non-dropping-particle" : "", "parse-names" : false, "suffix" : "" }, { "dropping-particle" : "", "family" : "Lallone", "given" : "R.", "non-dropping-particle" : "", "parse-names" : false, "suffix" : "" }, { "dropping-particle" : "", "family" : "Burley", "given" : "S.", "non-dropping-particle" : "", "parse-names" : false, "suffix" : "" }, { "dropping-particle" : "", "family" : "Friedman", "given" : "J.", "non-dropping-particle" : "", "parse-names" : false, "suffix" : "" } ], "container-title" : "Science", "id" : "ITEM-3", "issue" : "5223", "issued" : { "date-parts" : [ [ "1995", "7", "28" ] ] }, "page" : "543-546", "title" : "Weight-reducing effects of the plasma protein encoded by the obese gene", "type" : "article-journal", "volume" : "269" }, "uris" : [ "http://www.mendeley.com/documents/?uuid=6d5ad1ba-76a2-4ae1-995c-e15c0768d8e0" ] }, { "id" : "ITEM-4", "itemData" : { "DOI" : "10.1038/372425a0", "ISSN" : "0028-0836", "PMID" : "7984236", "abstract" : "The mechanisms that balance food intake and energy expenditure determine who will be obese and who will be lean. One of the molecules that regulates energy balance in the mouse is the obese (ob) gene. Mutation of ob results in profound obesity and type II diabetes as part of a syndrome that resembles morbid obesity in humans. The ob gene product may function as part of a signalling pathway from adipose tissue that acts to regulate the size of the body fat depot.", "author" : [ { "dropping-particle" : "", "family" : "Zhang", "given" : "Y", "non-dropping-particle" : "", "parse-names" : false, "suffix" : "" }, { "dropping-particle" : "", "family" : "Proenca", "given" : "R", "non-dropping-particle" : "", "parse-names" : false, "suffix" : "" }, { "dropping-particle" : "", "family" : "Maffei", "given" : "M", "non-dropping-particle" : "", "parse-names" : false, "suffix" : "" }, { "dropping-particle" : "", "family" : "Barone", "given" : "M", "non-dropping-particle" : "", "parse-names" : false, "suffix" : "" }, { "dropping-particle" : "", "family" : "Leopold", "given" : "L", "non-dropping-particle" : "", "parse-names" : false, "suffix" : "" }, { "dropping-particle" : "", "family" : "Friedman", "given" : "J M", "non-dropping-particle" : "", "parse-names" : false, "suffix" : "" } ], "container-title" : "Nature", "id" : "ITEM-4", "issue" : "6505", "issued" : { "date-parts" : [ [ "1994", "12", "1" ] ] }, "page" : "425-32", "title" : "Positional cloning of the mouse obese gene and its human homologue.", "type" : "article-journal", "volume" : "372" }, "uris" : [ "http://www.mendeley.com/documents/?uuid=f7fb0df4-5de5-44b8-926f-b8288c4a97a7" ] } ], "mendeley" : { "previouslyFormattedCitation" : "[19\u201322]" }, "properties" : { "noteIndex" : 0 }, "schema" : "https://github.com/citation-style-language/schema/raw/master/csl-citation.json" }</w:instrText>
+        <w:instrText>ADDIN CSL_CITATION { "citationItems" : [ { "id" : "ITEM-1", "itemData" : { "ISSN" : "0022-1503", "PMID" : "14824537", "author" : [ { "dropping-particle" : "", "family" : "Ingalls", "given" : "A M", "non-dropping-particle" : "", "parse-names" : false, "suffix" : "" }, { "dropping-particle" : "", "family" : "Dickie", "given" : "M M", "non-dropping-particle" : "", "parse-names" : false, "suffix" : "" }, { "dropping-particle" : "", "family" : "Snell", "given" : "G D", "non-dropping-particle" : "", "parse-names" : false, "suffix" : "" } ], "container-title" : "The Journal of heredity", "id" : "ITEM-1", "issue" : "12", "issued" : { "date-parts" : [ [ "1950", "12" ] ] }, "page" : "317-8", "title" : "Obese, a new mutation in the house mouse.", "type" : "article-journal", "volume" : "41" }, "uris" : [ "http://www.mendeley.com/documents/?uuid=79181640-4da1-45ac-afff-84373bab4985" ] }, { "id" : "ITEM-2", "itemData" : { "ISSN" : "0022-3166", "PMID" : "9311966", "abstract" : "Leptin, the ob gene product, is released from adipose tissue and likely acts in the central nervous system, particularly within the hypothalamus, to exert many of its effects. Obesity in C57BL/6J ob/ob mice is caused by a mutation in the ob gene resulting in a lack of functional leptin. In this study, we first compared effects of a single intracerebroventricular (ICV) injection of 3 pmol (50 ng) or 60 pmol (1 microg) leptin on food intake and oxygen consumption of lean and ob/ob mice deprived of food for 4 h during the 48-h period postinjection. Injection of 3 pmol leptin minimally lowered food intake in these mice without influencing oxygen consumption. Injection of 60 pmol of leptin rapidly lowered food intake within 30 min in both lean and ob/ob mice, with effects persisting for 24 h. Lean and ob/ob mice treated with leptin consumed 40 and 60% less food, respectively, in 24 h than vehicle-treated controls. Injection of leptin (60 pmol ICV) suppressed food intake of adrenalectomized mice as well (by 25 and 40% in lean mice and by 20 and 68% in ob/ob mice at 3 and 24 h, respectively), indicating that glucocorticoids are not essential for leptin to suppress food intake. Leptin increased oxygen consumption in conditions in which diet-induced thermogenesis was low, i.e., in fed ob/ob mice and in food-deprived lean mice, but not in fed adrenalectomized ob/ob mice or in fed lean mice. ICV injection of 60 pmol leptin along with 230 pmol (2 microg) of neuropeptide Y (NPY) attenuated NPY-induced feeding in ob/ob, but not in lean mice, suggesting an enhanced potential for crosstalk between the leptin and NPY signaling systems in ob/ob mice lacking endogenous leptin. Leptin exerts rapid-onset actions within the central nervous system to coordinate control of food intake and metabolic rate.", "author" : [ { "dropping-particle" : "", "family" : "Mistry", "given" : "A M", "non-dropping-particle" : "", "parse-names" : false, "suffix" : "" }, { "dropping-particle" : "", "family" : "Swick", "given" : "A G", "non-dropping-particle" : "", "parse-names" : false, "suffix" : "" }, { "dropping-particle" : "", "family" : "Romsos", "given" : "D R", "non-dropping-particle" : "", "parse-names" : false, "suffix" : "" } ], "container-title" : "The Journal of nutrition", "id" : "ITEM-2", "issue" : "10", "issued" : { "date-parts" : [ [ "1997", "10" ] ] }, "page" : "2065-72", "title" : "Leptin rapidly lowers food intake and elevates metabolic rates in lean and ob/ob mice.", "type" : "article-journal", "volume" : "127" }, "uris" : [ "http://www.mendeley.com/documents/?uuid=bdec9ea0-e835-4000-a1fc-05582a936f6f" ] }, { "id" : "ITEM-3", "itemData" : { "DOI" : "10.1126/science.7624777", "ISSN" : "0036-8075", "author" : [ { "dropping-particle" : "", "family" : "Halaas", "given" : "J.", "non-dropping-particle" : "", "parse-names" : false, "suffix" : "" }, { "dropping-particle" : "", "family" : "Gajiwala", "given" : "K.", "non-dropping-particle" : "", "parse-names" : false, "suffix" : "" }, { "dropping-particle" : "", "family" : "Maffei", "given" : "M", "non-dropping-particle" : "", "parse-names" : false, "suffix" : "" }, { "dropping-particle" : "", "family" : "Cohen", "given" : "S.", "non-dropping-particle" : "", "parse-names" : false, "suffix" : "" }, { "dropping-particle" : "", "family" : "Chait", "given" : "B.", "non-dropping-particle" : "", "parse-names" : false, "suffix" : "" }, { "dropping-particle" : "", "family" : "Rabinowitz", "given" : "D", "non-dropping-particle" : "", "parse-names" : false, "suffix" : "" }, { "dropping-particle" : "", "family" : "Lallone", "given" : "R.", "non-dropping-particle" : "", "parse-names" : false, "suffix" : "" }, { "dropping-particle" : "", "family" : "Burley", "given" : "S.", "non-dropping-particle" : "", "parse-names" : false, "suffix" : "" }, { "dropping-particle" : "", "family" : "Friedman", "given" : "J.", "non-dropping-particle" : "", "parse-names" : false, "suffix" : "" } ], "container-title" : "Science", "id" : "ITEM-3", "issue" : "5223", "issued" : { "date-parts" : [ [ "1995", "7", "28" ] ] }, "page" : "543-546", "title" : "Weight-reducing effects of the plasma protein encoded by the obese gene", "type" : "article-journal", "volume" : "269" }, "uris" : [ "http://www.mendeley.com/documents/?uuid=6d5ad1ba-76a2-4ae1-995c-e15c0768d8e0" ] }, { "id" : "ITEM-4", "itemData" : { "DOI" : "10.1038/372425a0", "ISSN" : "0028-0836", "PMID" : "7984236", "abstract" : "The mechanisms that balance food intake and energy expenditure determine who will be obese and who will be lean. One of the molecules that regulates energy balance in the mouse is the obese (ob) gene. Mutation of ob results in profound obesity and type II diabetes as part of a syndrome that resembles morbid obesity in humans. The ob gene product may function as part of a signalling pathway from adipose tissue that acts to regulate the size of the body fat depot.", "author" : [ { "dropping-particle" : "", "family" : "Zhang", "given" : "Y", "non-dropping-particle" : "", "parse-names" : false, "suffix" : "" }, { "dropping-particle" : "", "family" : "Proenca", "given" : "R", "non-dropping-particle" : "", "parse-names" : false, "suffix" : "" }, { "dropping-particle" : "", "family" : "Maffei", "given" : "M", "non-dropping-particle" : "", "parse-names" : false, "suffix" : "" }, { "dropping-particle" : "", "family" : "Barone", "given" : "M", "non-dropping-particle" : "", "parse-names" : false, "suffix" : "" }, { "dropping-particle" : "", "family" : "Leopold", "given" : "L", "non-dropping-particle" : "", "parse-names" : false, "suffix" : "" }, { "dropping-particle" : "", "family" : "Friedman", "given" : "J M", "non-dropping-particle" : "", "parse-names" : false, "suffix" : "" } ], "container-title" : "Nature", "id" : "ITEM-4", "issue" : "6505", "issued" : { "date-parts" : [ [ "1994", "12", "1" ] ] }, "page" : "425-32", "title" : "Positional cloning of the mouse obese gene and its human homologue.", "type" : "article-journal", "volume" : "372" }, "uris" : [ "http://www.mendeley.com/documents/?uuid=f7fb0df4-5de5-44b8-926f-b8288c4a97a7" ] } ], "mendeley" : { "previouslyFormattedCitation" : "[23\u201326]" }, "properties" : { "noteIndex" : 0 }, "schema" : "https://github.com/citation-style-language/schema/raw/master/csl-citation.json" }</w:instrText>
       </w:r>
       <w:r>
         <w:fldChar w:fldCharType="separate"/>
@@ -2583,7 +2659,7 @@
         <w:rPr>
           <w:noProof/>
         </w:rPr>
-        <w:t>[19–22]</w:t>
+        <w:t>[23–26]</w:t>
       </w:r>
       <w:r>
         <w:fldChar w:fldCharType="end"/>
@@ -4003,7 +4079,7 @@
         <w:fldChar w:fldCharType="begin" w:fldLock="1"/>
       </w:r>
       <w:r>
-        <w:instrText>ADDIN CSL_CITATION { "citationItems" : [ { "id" : "ITEM-1", "itemData" : { "DOI" : "10.1038/nature11401", "ISSN" : "1476-4687", "PMID" : "22982992", "abstract" : "There is evidence across several species for genetic control of phenotypic variation of complex traits, such that the variance among phenotypes is genotype dependent. Understanding genetic control of variability is important in evolutionary biology, agricultural selection programmes and human medicine, yet for complex traits, no individual genetic variants associated with variance, as opposed to the mean, have been identified. Here we perform a meta-analysis of genome-wide association studies of phenotypic variation using \u223c170,000 samples on height and body mass index (BMI) in human populations. We report evidence that the single nucleotide polymorphism (SNP) rs7202116 at the FTO gene locus, which is known to be associated with obesity (as measured by mean BMI for each rs7202116 genotype), is also associated with phenotypic variability. We show that the results are not due to scale effects or other artefacts, and find no other experiment-wise significant evidence for effects on variability, either at loci other than FTO for BMI or at any locus for height. The difference in variance for BMI among individuals with opposite homozygous genotypes at the FTO locus is approximately 7%, corresponding to a difference of \u223c0.5 kilograms in the standard deviation of weight. Our results indicate that genetic variants can be discovered that are associated with variability, and that between-person variability in obesity can partly be explained by the genotype at the FTO locus. The results are consistent with reported FTO by environment interactions for BMI, possibly mediated by DNA methylation. Our BMI results for other SNPs and our height results for all SNPs suggest that most genetic variants, including those that influence mean height or mean BMI, are not associated with phenotypic variance, or that their effects on variability are too small to detect even with samples sizes greater than 100,000.", "author" : [ { "dropping-particle" : "", "family" : "Yang", "given" : "Jian", "non-dropping-particle" : "", "parse-names" : false, "suffix" : "" }, { "dropping-particle" : "", "family" : "Loos", "given" : "Ruth J. F.", "non-dropping-particle" : "", "parse-names" : false, "suffix" : "" }, { "dropping-particle" : "", "family" : "Powell", "given" : "Joseph E", "non-dropping-particle" : "", "parse-names" : false, "suffix" : "" }, { "dropping-particle" : "", "family" : "Medland", "given" : "Sarah E", "non-dropping-particle" : "", "parse-names" : false, "suffix" : "" }, { "dropping-particle" : "", "family" : "Speliotes", "given" : "Elizabeth K", "non-dropping-particle" : "", "parse-names" : false, "suffix" : "" }, { "dropping-particle" : "", "family" : "Chasman", "given" : "Daniel I", "non-dropping-particle" : "", "parse-names" : false, "suffix" : "" }, { "dropping-particle" : "", "family" : "Rose", "given" : "Lynda M", "non-dropping-particle" : "", "parse-names" : false, "suffix" : "" }, { "dropping-particle" : "", "family" : "Thorleifsson", "given" : "Gudmar", "non-dropping-particle" : "", "parse-names" : false, "suffix" : "" }, { "dropping-particle" : "", "family" : "Steinthorsdottir", "given" : "Valgerdur", "non-dropping-particle" : "", "parse-names" : false, "suffix" : "" }, { "dropping-particle" : "", "family" : "M\u00e4gi", "given" : "Reedik", "non-dropping-particle" : "", "parse-names" : false, "suffix" : "" }, { "dropping-particle" : "", "family" : "Waite", "given" : "Lindsay", "non-dropping-particle" : "", "parse-names" : false, "suffix" : "" }, { "dropping-particle" : "", "family" : "Smith", "given" : "Albert Vernon", "non-dropping-particle" : "", "parse-names" : false, "suffix" : "" }, { "dropping-particle" : "", "family" : "Yerges-Armstrong", "given" : "Laura M", "non-dropping-particle" : "", "parse-names" : false, "suffix" : "" }, { "dropping-particle" : "", "family" : "Monda", "given" : "Keri L", "non-dropping-particle" : "", "parse-names" : false, "suffix" : "" }, { "dropping-particle" : "", "family" : "Hadley", "given" : "David", "non-dropping-particle" : "", "parse-names" : false, "suffix" : "" }, { "dropping-particle" : "", "family" : "Mahajan", "given" : "Anubha", "non-dropping-particle" : "", "parse-names" : false, "suffix" : "" }, { "dropping-particle" : "", "family" : "Li", "given" : "Guo", "non-dropping-particle" : "", "parse-names" : false, "suffix" : "" }, { "dropping-particle" : "", "family" : "Kapur", "given" : "Karen", "non-dropping-particle" : "", "parse-names" : false, "suffix" : "" }, { "dropping-particle" : "", "family" : "Vitart", "given" : "Veronique", "non-dropping-particle" : "", "parse-names" : false, "suffix" : "" }, { "dropping-particle" : "", "family" : "Huffman", "given" : "Jennifer E", "non-dropping-particle" : "", "parse-names" : false, "suffix" : "" }, { "dropping-particle" : "", "family" : "Wang", "given" : "Sophie R", "non-dropping-particle" : "", "parse-names" : false, "suffix" : "" }, { "dropping-particle" : "", "family" : "Palmer", "given" : "Cameron", "non-dropping-particle" : "", "parse-names" : false, "suffix" : "" }, { "dropping-particle" : "", "family" : "Esko", "given" : "T\u00f5nu", "non-dropping-particle" : "", "parse-names" : false, "suffix" : "" }, { "dropping-particle" : "", "family" : "Fischer", "given" : "Krista", "non-dropping-particle" : "", "parse-names" : false, "suffix" : "" }, { "dropping-particle" : "", "family" : "Zhao", "given" : "Jing Hua", "non-dropping-particle" : "", "parse-names" : false, "suffix" : "" }, { "dropping-particle" : "", "family" : "Demirkan", "given" : "Ay\u015fe", "non-dropping-particle" : "", "parse-names" : false, "suffix" : "" }, { "dropping-particle" : "", "family" : "Isaacs", "given" : "Aaron", "non-dropping-particle" : "", "parse-names" : false, "suffix" : "" }, { "dropping-particle" : "", "family" : "Feitosa", "given" : "Mary F", "non-dropping-particle" : "", "parse-names" : false, "suffix" : "" }, { "dropping-particle" : "", "family" : "Luan", "given" : "Jian'an", "non-dropping-particle" : "", "parse-names" : false, "suffix" : "" }, { "dropping-particle" : "", "family" : "Heard-Costa", "given" : "Nancy L", "non-dropping-particle" : "", "parse-names" : false, "suffix" : "" }, { "dropping-particle" : "", "family" : "White", "given" : "Charles", "non-dropping-particle" : "", "parse-names" : false, "suffix" : "" }, { "dropping-particle" : "", "family" : "Jackson", "given" : "Anne U", "non-dropping-particle" : "", "parse-names" : false, "suffix" : "" }, { "dropping-particle" : "", "family" : "Preuss", "given" : "Michael", "non-dropping-particle" : "", "parse-names" : false, "suffix" : "" }, { "dropping-particle" : "", "family" : "Ziegler", "given" : "Andreas", "non-dropping-particle" : "", "parse-names" : false, "suffix" : "" }, { "dropping-particle" : "", "family" : "Eriksson", "given" : "Joel", "non-dropping-particle" : "", "parse-names" : false, "suffix" : "" }, { "dropping-particle" : "", "family" : "Kutalik", "given" : "Zolt\u00e1n", "non-dropping-particle" : "", "parse-names" : false, "suffix" : "" }, { "dropping-particle" : "", "family" : "Frau", "given" : "Francesca", "non-dropping-particle" : "", "parse-names" : false, "suffix" : "" }, { "dropping-particle" : "", "family" : "Nolte", "given" : "Ilja M", "non-dropping-particle" : "", "parse-names" : false, "suffix" : "" }, { "dropping-particle" : "V", "family" : "Vliet-Ostaptchouk", "given" : "Jana", "non-dropping-particle" : "Van", "parse-names" : false, "suffix" : "" }, { "dropping-particle" : "", "family" : "Hottenga", "given" : "Jouke-Jan", "non-dropping-particle" : "", "parse-names" : false, "suffix" : "" }, { "dropping-particle" : "", "family" : "Jacobs", "given" : "Kevin B", "non-dropping-particle" : "", "parse-names" : false, "suffix" : "" }, { "dropping-particle" : "", "family" : "Verweij", "given" : "Niek", "non-dropping-particle" : "", "parse-names" : false, "suffix" : "" }, { "dropping-particle" : "", "family" : "Goel", "given" : "Anuj", "non-dropping-particle" : "", "parse-names" : false, "suffix" : "" }, { "dropping-particle" : "", "family" : "Medina-Gomez", "given" : "Carolina", "non-dropping-particle" : "", "parse-names" : false, "suffix" : "" }, { "dropping-particle" : "", "family" : "Estrada", "given" : "Karol", "non-dropping-particle" : "", "parse-names" : false, "suffix" : "" }, { "dropping-particle" : "", "family" : "Bragg-Gresham", "given" : "Jennifer Lynn", "non-dropping-particle" : "", "parse-names" : false, "suffix" : "" }, { "dropping-particle" : "", "family" : "Sanna", "given" : "Serena", "non-dropping-particle" : "", "parse-names" : false, "suffix" : "" }, { "dropping-particle" : "", "family" : "Sidore", "given" : "Carlo", "non-dropping-particle" : "", "parse-names" : false, "suffix" : "" }, { "dropping-particle" : "", "family" : "Tyrer", "given" : "Jonathan", "non-dropping-particle" : "", "parse-names" : false, "suffix" : "" }, { "dropping-particle" : "", "family" : "Teumer", "given" : "Alexander", "non-dropping-particle" : "", "parse-names" : false, "suffix" : "" }, { "dropping-particle" : "", "family" : "Prokopenko", "given" : "Inga", "non-dropping-particle" : "", "parse-names" : false, "suffix" : "" }, { "dropping-particle" : "", "family" : "Mangino", "given" : "Massimo", "non-dropping-particle" : "", "parse-names" : false, "suffix" : "" }, { "dropping-particle" : "", "family" : "Lindgren", "given" : "Cecilia M", "non-dropping-particle" : "", "parse-names" : false, "suffix" : "" }, { "dropping-particle" : "", "family" : "Assimes", "given" : "Themistocles L", "non-dropping-particle" : "", "parse-names" : false, "suffix" : "" }, { "dropping-particle" : "", "family" : "Shuldiner", "given" : "Alan R", "non-dropping-particle" : "", "parse-names" : false, "suffix" : "" }, { "dropping-particle" : "", "family" : "Hui", "given" : "Jennie", "non-dropping-particle" : "", "parse-names" : false, "suffix" : "" }, { "dropping-particle" : "", "family" : "Beilby", "given" : "John P", "non-dropping-particle" : "", "parse-names" : false, "suffix" : "" }, { "dropping-particle" : "", "family" : "McArdle", "given" : "Wendy L", "non-dropping-particle" : "", "parse-names" : false, "suffix" : "" }, { "dropping-particle" : "", "family" : "Hall", "given" : "Per", "non-dropping-particle" : "", "parse-names" : false, "suffix" : "" }, { "dropping-particle" : "", "family" : "Haritunians", "given" : "Talin", "non-dropping-particle" : "", "parse-names" : false, "suffix" : "" }, { "dropping-particle" : "", "family" : "Zgaga", "given" : "Lina", "non-dropping-particle" : "", "parse-names" : false, "suffix" : "" }, { "dropping-particle" : "", "family" : "Kolcic", "given" : "Ivana", "non-dropping-particle" : "", "parse-names" : false, "suffix" : "" }, { "dropping-particle" : "", "family" : "Polasek", "given" : "Ozren", "non-dropping-particle" : "", "parse-names" : false, "suffix" : "" }, { "dropping-particle" : "", "family" : "Zemunik", "given" : "Tatijana", "non-dropping-particle" : "", "parse-names" : false, "suffix" : "" }, { "dropping-particle" : "", "family" : "Oostra", "given" : "Ben a", "non-dropping-particle" : "", "parse-names" : false, "suffix" : "" }, { "dropping-particle" : "", "family" : "Junttila", "given" : "M Juhani", "non-dropping-particle" : "", "parse-names" : false, "suffix" : "" }, { "dropping-particle" : "", "family" : "Gr\u00f6nberg", "given" : "Henrik", "non-dropping-particle" : "", "parse-names" : false, "suffix" : "" }, { "dropping-particle" : "", "family" : "Schreiber", "given" : "Stefan", "non-dropping-particle" : "", "parse-names" : false, "suffix" : "" }, { "dropping-particle" : "", "family" : "Peters", "given" : "Annette", "non-dropping-particle" : "", "parse-names" : false, "suffix" : "" }, { "dropping-particle" : "", "family" : "Hicks", "given" : "Andrew a", "non-dropping-particle" : "", "parse-names" : false, "suffix" : "" }, { "dropping-particle" : "", "family" : "Stephens", "given" : "Jonathan", "non-dropping-particle" : "", "parse-names" : false, "suffix" : "" }, { "dropping-particle" : "", "family" : "Foad", "given" : "Nicola S", "non-dropping-particle" : "", "parse-names" : false, "suffix" : "" }, { "dropping-particle" : "", "family" : "Laitinen", "given" : "Jaana", "non-dropping-particle" : "", "parse-names" : false, "suffix" : "" }, { "dropping-particle" : "", "family" : "Pouta", "given" : "Anneli", "non-dropping-particle" : "", "parse-names" : false, "suffix" : "" }, { "dropping-particle" : "", "family" : "Kaakinen", "given" : "Marika", "non-dropping-particle" : "", "parse-names" : false, "suffix" : "" }, { "dropping-particle" : "", "family" : "Willemsen", "given" : "Gonneke", "non-dropping-particle" : "", "parse-names" : false, "suffix" : "" }, { "dropping-particle" : "", "family" : "Vink", "given" : "Jacqueline M", "non-dropping-particle" : "", "parse-names" : false, "suffix" : "" }, { "dropping-particle" : "", "family" : "Wild", "given" : "Sarah H", "non-dropping-particle" : "", "parse-names" : false, "suffix" : "" }, { "dropping-particle" : "", "family" : "Navis", "given" : "Gerjan", "non-dropping-particle" : "", "parse-names" : false, "suffix" : "" }, { "dropping-particle" : "", "family" : "Asselbergs", "given" : "Folkert W", "non-dropping-particle" : "", "parse-names" : false, "suffix" : "" }, { "dropping-particle" : "", "family" : "Homuth", "given" : "Georg", "non-dropping-particle" : "", "parse-names" : false, "suffix" : "" }, { "dropping-particle" : "", "family" : "John", "given" : "Ulrich", "non-dropping-particle" : "", "parse-names" : false, "suffix" : "" }, { "dropping-particle" : "", "family" : "Iribarren", "given" : "Carlos", "non-dropping-particle" : "", "parse-names" : false, "suffix" : "" }, { "dropping-particle" : "", "family" : "Harris", "given" : "Tamara", "non-dropping-particle" : "", "parse-names" : false, "suffix" : "" }, { "dropping-particle" : "", "family" : "Launer", "given" : "Lenore", "non-dropping-particle" : "", "parse-names" : false, "suffix" : "" }, { "dropping-particle" : "", "family" : "Gudnason", "given" : "Vilmundur", "non-dropping-particle" : "", "parse-names" : false, "suffix" : "" }, { "dropping-particle" : "", "family" : "O'Connell", "given" : "Jeffrey R", "non-dropping-particle" : "", "parse-names" : false, "suffix" : "" }, { "dropping-particle" : "", "family" : "Boerwinkle", "given" : "Eric", "non-dropping-particle" : "", "parse-names" : false, "suffix" : "" }, { "dropping-particle" : "", "family" : "Cadby", "given" : "Gemma", "non-dropping-particle" : "", "parse-names" : false, "suffix" : "" }, { "dropping-particle" : "", "family" : "Palmer", "given" : "Lyle J", "non-dropping-particle" : "", "parse-names" : false, "suffix" : "" }, { "dropping-particle" : "", "family" : "James", "given" : "Alan L", "non-dropping-particle" : "", "parse-names" : false, "suffix" : "" }, { "dropping-particle" : "", "family" : "Musk", "given" : "Arthur W", "non-dropping-particle" : "", "parse-names" : false, "suffix" : "" }, { "dropping-particle" : "", "family" : "Ingelsson", "given" : "Erik", "non-dropping-particle" : "", "parse-names" : false, "suffix" : "" }, { "dropping-particle" : "", "family" : "Psaty", "given" : "Bruce M", "non-dropping-particle" : "", "parse-names" : false, "suffix" : "" }, { "dropping-particle" : "", "family" : "Beckmann", "given" : "Jacques S", "non-dropping-particle" : "", "parse-names" : false, "suffix" : "" }, { "dropping-particle" : "", "family" : "Waeber", "given" : "Gerard", "non-dropping-particle" : "", "parse-names" : false, "suffix" : "" }, { "dropping-particle" : "", "family" : "Vollenweider", "given" : "Peter", "non-dropping-particle" : "", "parse-names" : false, "suffix" : "" }, { "dropping-particle" : "", "family" : "Hayward", "given" : "Caroline", "non-dropping-particle" : "", "parse-names" : false, "suffix" : "" }, { "dropping-particle" : "", "family" : "Wright", "given" : "Alan F", "non-dropping-particle" : "", "parse-names" : false, "suffix" : "" }, { "dropping-particle" : "", "family" : "Rudan", "given" : "Igor", "non-dropping-particle" : "", "parse-names" : false, "suffix" : "" }, { "dropping-particle" : "", "family" : "Groop", "given" : "Leif C", "non-dropping-particle" : "", "parse-names" : false, "suffix" : "" }, { "dropping-particle" : "", "family" : "Metspalu", "given" : "Andres", "non-dropping-particle" : "", "parse-names" : false, "suffix" : "" }, { "dropping-particle" : "", "family" : "Khaw", "given" : "Kay Tee", "non-dropping-particle" : "", "parse-names" : false, "suffix" : "" }, { "dropping-particle" : "", "family" : "Duijn", "given" : "Cornelia M", "non-dropping-particle" : "van", "parse-names" : false, "suffix" : "" }, { "dropping-particle" : "", "family" : "Borecki", "given" : "Ingrid B", "non-dropping-particle" : "", "parse-names" : false, "suffix" : "" }, { "dropping-particle" : "", "family" : "Province", "given" : "Michael a", "non-dropping-particle" : "", "parse-names" : false, "suffix" : "" }, { "dropping-particle" : "", "family" : "Wareham", "given" : "Nicholas J", "non-dropping-particle" : "", "parse-names" : false, "suffix" : "" }, { "dropping-particle" : "", "family" : "Tardif", "given" : "Jean-Claude", "non-dropping-particle" : "", "parse-names" : false, "suffix" : "" }, { "dropping-particle" : "V", "family" : "Huikuri", "given" : "Heikki", "non-dropping-particle" : "", "parse-names" : false, "suffix" : "" }, { "dropping-particle" : "", "family" : "Cupples", "given" : "L Adrienne", "non-dropping-particle" : "", "parse-names" : false, "suffix" : "" }, { "dropping-particle" : "", "family" : "Atwood", "given" : "Larry D", "non-dropping-particle" : "", "parse-names" : false, "suffix" : "" }, { "dropping-particle" : "", "family" : "Fox", "given" : "Caroline S", "non-dropping-particle" : "", "parse-names" : false, "suffix" : "" }, { "dropping-particle" : "", "family" : "Boehnke", "given" : "Michael", "non-dropping-particle" : "", "parse-names" : false, "suffix" : "" }, { "dropping-particle" : "", "family" : "Collins", "given" : "Francis S", "non-dropping-particle" : "", "parse-names" : false, "suffix" : "" }, { "dropping-particle" : "", "family" : "Mohlke", "given" : "Karen L", "non-dropping-particle" : "", "parse-names" : false, "suffix" : "" }, { "dropping-particle" : "", "family" : "Erdmann", "given" : "Jeanette", "non-dropping-particle" : "", "parse-names" : false, "suffix" : "" }, { "dropping-particle" : "", "family" : "Schunkert", "given" : "Heribert", "non-dropping-particle" : "", "parse-names" : false, "suffix" : "" }, { "dropping-particle" : "", "family" : "Hengstenberg", "given" : "Christian", "non-dropping-particle" : "", "parse-names" : false, "suffix" : "" }, { "dropping-particle" : "", "family" : "Stark", "given" : "Klaus", "non-dropping-particle" : "", "parse-names" : false, "suffix" : "" }, { "dropping-particle" : "", "family" : "Lorentzon", "given" : "Mattias", "non-dropping-particle" : "", "parse-names" : false, "suffix" : "" }, { "dropping-particle" : "", "family" : "Ohlsson", "given" : "Claes", "non-dropping-particle" : "", "parse-names" : false, "suffix" : "" }, { "dropping-particle" : "", "family" : "Cusi", "given" : "Daniele", "non-dropping-particle" : "", "parse-names" : false, "suffix" : "" }, { "dropping-particle" : "", "family" : "Staessen", "given" : "Jan a", "non-dropping-particle" : "", "parse-names" : false, "suffix" : "" }, { "dropping-particle" : "", "family" : "Klauw", "given" : "Melanie M", "non-dropping-particle" : "Van der", "parse-names" : false, "suffix" : "" }, { "dropping-particle" : "", "family" : "Pramstaller", "given" : "Peter P", "non-dropping-particle" : "", "parse-names" : false, "suffix" : "" }, { "dropping-particle" : "", "family" : "Kathiresan", "given" : "Sekar", "non-dropping-particle" : "", "parse-names" : false, "suffix" : "" }, { "dropping-particle" : "", "family" : "Jolley", "given" : "Jennifer D", "non-dropping-particle" : "", "parse-names" : false, "suffix" : "" }, { "dropping-particle" : "", "family" : "Ripatti", "given" : "Samuli", "non-dropping-particle" : "", "parse-names" : false, "suffix" : "" }, { "dropping-particle" : "", "family" : "Jarvelin", "given" : "Marjo-Riitta", "non-dropping-particle" : "", "parse-names" : false, "suffix" : "" }, { "dropping-particle" : "", "family" : "Geus", "given" : "Eco J C", "non-dropping-particle" : "de", "parse-names" : false, "suffix" : "" }, { "dropping-particle" : "", "family" : "Boomsma", "given" : "Dorret I", "non-dropping-particle" : "", "parse-names" : false, "suffix" : "" }, { "dropping-particle" : "", "family" : "Penninx", "given" : "Brenda", "non-dropping-particle" : "", "parse-names" : false, "suffix" : "" }, { "dropping-particle" : "", "family" : "Wilson", "given" : "James F", "non-dropping-particle" : "", "parse-names" : false, "suffix" : "" }, { "dropping-particle" : "", "family" : "Campbell", "given" : "Harry", "non-dropping-particle" : "", "parse-names" : false, "suffix" : "" }, { "dropping-particle" : "", "family" : "Chanock", "given" : "Stephen J", "non-dropping-particle" : "", "parse-names" : false, "suffix" : "" }, { "dropping-particle" : "", "family" : "Harst", "given" : "Pim", "non-dropping-particle" : "van der", "parse-names" : false, "suffix" : "" }, { "dropping-particle" : "", "family" : "Hamsten", "given" : "Anders", "non-dropping-particle" : "", "parse-names" : false, "suffix" : "" }, { "dropping-particle" : "", "family" : "Watkins", "given" : "Hugh", "non-dropping-particle" : "", "parse-names" : false, "suffix" : "" }, { "dropping-particle" : "", "family" : "Hofman", "given" : "Albert", "non-dropping-particle" : "", "parse-names" : false, "suffix" : "" }, { "dropping-particle" : "", "family" : "Witteman", "given" : "Jacqueline C", "non-dropping-particle" : "", "parse-names" : false, "suffix" : "" }, { "dropping-particle" : "", "family" : "Zillikens", "given" : "M Carola", "non-dropping-particle" : "", "parse-names" : false, "suffix" : "" }, { "dropping-particle" : "", "family" : "Uitterlinden", "given" : "Andr\u00e9 G", "non-dropping-particle" : "", "parse-names" : false, "suffix" : "" }, { "dropping-particle" : "", "family" : "Rivadeneira", "given" : "Fernando", "non-dropping-particle" : "", "parse-names" : false, "suffix" : "" }, { "dropping-particle" : "", "family" : "Kiemeney", "given" : "Lambertus a", "non-dropping-particle" : "", "parse-names" : false, "suffix" : "" }, { "dropping-particle" : "", "family" : "Vermeulen", "given" : "Sita H", "non-dropping-particle" : "", "parse-names" : false, "suffix" : "" }, { "dropping-particle" : "", "family" : "Abecasis", "given" : "Goncalo R", "non-dropping-particle" : "", "parse-names" : false, "suffix" : "" }, { "dropping-particle" : "", "family" : "Schlessinger", "given" : "David", "non-dropping-particle" : "", "parse-names" : false, "suffix" : "" }, { "dropping-particle" : "", "family" : "Schipf", "given" : "Sabine", "non-dropping-particle" : "", "parse-names" : false, "suffix" : "" }, { "dropping-particle" : "", "family" : "Stumvoll", "given" : "Michael", "non-dropping-particle" : "", "parse-names" : false, "suffix" : "" }, { "dropping-particle" : "", "family" : "T\u00f6njes", "given" : "Anke", "non-dropping-particle" : "", "parse-names" : false, "suffix" : "" }, { "dropping-particle" : "", "family" : "Spector", "given" : "Tim D", "non-dropping-particle" : "", "parse-names" : false, "suffix" : "" }, { "dropping-particle" : "", "family" : "North", "given" : "Kari E", "non-dropping-particle" : "", "parse-names" : false, "suffix" : "" }, { "dropping-particle" : "", "family" : "Lettre", "given" : "Guillaume", "non-dropping-particle" : "", "parse-names" : false, "suffix" : "" }, { "dropping-particle" : "", "family" : "McCarthy", "given" : "Mark I", "non-dropping-particle" : "", "parse-names" : false, "suffix" : "" }, { "dropping-particle" : "", "family" : "Berndt", "given" : "Sonja I", "non-dropping-particle" : "", "parse-names" : false, "suffix" : "" }, { "dropping-particle" : "", "family" : "Heath", "given" : "Andrew C", "non-dropping-particle" : "", "parse-names" : false, "suffix" : "" }, { "dropping-particle" : "", "family" : "Madden", "given" : "Pamela a F", "non-dropping-particle" : "", "parse-names" : false, "suffix" : "" }, { "dropping-particle" : "", "family" : "Nyholt", "given" : "Dale R", "non-dropping-particle" : "", "parse-names" : false, "suffix" : "" }, { "dropping-particle" : "", "family" : "Montgomery", "given" : "Grant W", "non-dropping-particle" : "", "parse-names" : false, "suffix" : "" }, { "dropping-particle" : "", "family" : "Martin", "given" : "Nicholas G", "non-dropping-particle" : "", "parse-names" : false, "suffix" : "" }, { "dropping-particle" : "", "family" : "McKnight", "given" : "Barbara", "non-dropping-particle" : "", "parse-names" : false, "suffix" : "" }, { "dropping-particle" : "", "family" : "Strachan", "given" : "David P", "non-dropping-particle" : "", "parse-names" : false, "suffix" : "" }, { "dropping-particle" : "", "family" : "Hill", "given" : "William G", "non-dropping-particle" : "", "parse-names" : false, "suffix" : "" }, { "dropping-particle" : "", "family" : "Snieder", "given" : "Harold", "non-dropping-particle" : "", "parse-names" : false, "suffix" : "" }, { "dropping-particle" : "", "family" : "Ridker", "given" : "Paul M", "non-dropping-particle" : "", "parse-names" : false, "suffix" : "" }, { "dropping-particle" : "", "family" : "Thorsteinsdottir", "given" : "Unnur", "non-dropping-particle" : "", "parse-names" : false, "suffix" : "" }, { "dropping-particle" : "", "family" : "Stefansson", "given" : "Kari", "non-dropping-particle" : "", "parse-names" : false, "suffix" : "" }, { "dropping-particle" : "", "family" : "Frayling", "given" : "Timothy M", "non-dropping-particle" : "", "parse-names" : false, "suffix" : "" }, { "dropping-particle" : "", "family" : "Hirschhorn", "given" : "Joel N", "non-dropping-particle" : "", "parse-names" : false, "suffix" : "" }, { "dropping-particle" : "", "family" : "Goddard", "given" : "Michael E", "non-dropping-particle" : "", "parse-names" : false, "suffix" : "" }, { "dropping-particle" : "", "family" : "Visscher", "given" : "Peter M", "non-dropping-particle" : "", "parse-names" : false, "suffix" : "" } ], "container-title" : "Nature", "id" : "ITEM-1", "issue" : "7419", "issued" : { "date-parts" : [ [ "2012", "10", "11" ] ] }, "page" : "267-72", "publisher" : "Nature Publishing Group", "title" : "FTO genotype is associated with phenotypic variability of body mass index.", "type" : "article-journal", "volume" : "490" }, "uris" : [ "http://www.mendeley.com/documents/?uuid=07fee979-06c3-4eec-8634-a7ad8e4b9478" ] } ], "mendeley" : { "previouslyFormattedCitation" : "[23]" }, "properties" : { "noteIndex" : 0 }, "schema" : "https://github.com/citation-style-language/schema/raw/master/csl-citation.json" }</w:instrText>
+        <w:instrText>ADDIN CSL_CITATION { "citationItems" : [ { "id" : "ITEM-1", "itemData" : { "DOI" : "10.1038/nature11401", "ISSN" : "1476-4687", "PMID" : "22982992", "abstract" : "There is evidence across several species for genetic control of phenotypic variation of complex traits, such that the variance among phenotypes is genotype dependent. Understanding genetic control of variability is important in evolutionary biology, agricultural selection programmes and human medicine, yet for complex traits, no individual genetic variants associated with variance, as opposed to the mean, have been identified. Here we perform a meta-analysis of genome-wide association studies of phenotypic variation using \u223c170,000 samples on height and body mass index (BMI) in human populations. We report evidence that the single nucleotide polymorphism (SNP) rs7202116 at the FTO gene locus, which is known to be associated with obesity (as measured by mean BMI for each rs7202116 genotype), is also associated with phenotypic variability. We show that the results are not due to scale effects or other artefacts, and find no other experiment-wise significant evidence for effects on variability, either at loci other than FTO for BMI or at any locus for height. The difference in variance for BMI among individuals with opposite homozygous genotypes at the FTO locus is approximately 7%, corresponding to a difference of \u223c0.5 kilograms in the standard deviation of weight. Our results indicate that genetic variants can be discovered that are associated with variability, and that between-person variability in obesity can partly be explained by the genotype at the FTO locus. The results are consistent with reported FTO by environment interactions for BMI, possibly mediated by DNA methylation. Our BMI results for other SNPs and our height results for all SNPs suggest that most genetic variants, including those that influence mean height or mean BMI, are not associated with phenotypic variance, or that their effects on variability are too small to detect even with samples sizes greater than 100,000.", "author" : [ { "dropping-particle" : "", "family" : "Yang", "given" : "Jian", "non-dropping-particle" : "", "parse-names" : false, "suffix" : "" }, { "dropping-particle" : "", "family" : "Loos", "given" : "Ruth J. F.", "non-dropping-particle" : "", "parse-names" : false, "suffix" : "" }, { "dropping-particle" : "", "family" : "Powell", "given" : "Joseph E", "non-dropping-particle" : "", "parse-names" : false, "suffix" : "" }, { "dropping-particle" : "", "family" : "Medland", "given" : "Sarah E", "non-dropping-particle" : "", "parse-names" : false, "suffix" : "" }, { "dropping-particle" : "", "family" : "Speliotes", "given" : "Elizabeth K", "non-dropping-particle" : "", "parse-names" : false, "suffix" : "" }, { "dropping-particle" : "", "family" : "Chasman", "given" : "Daniel I", "non-dropping-particle" : "", "parse-names" : false, "suffix" : "" }, { "dropping-particle" : "", "family" : "Rose", "given" : "Lynda M", "non-dropping-particle" : "", "parse-names" : false, "suffix" : "" }, { "dropping-particle" : "", "family" : "Thorleifsson", "given" : "Gudmar", "non-dropping-particle" : "", "parse-names" : false, "suffix" : "" }, { "dropping-particle" : "", "family" : "Steinthorsdottir", "given" : "Valgerdur", "non-dropping-particle" : "", "parse-names" : false, "suffix" : "" }, { "dropping-particle" : "", "family" : "M\u00e4gi", "given" : "Reedik", "non-dropping-particle" : "", "parse-names" : false, "suffix" : "" }, { "dropping-particle" : "", "family" : "Waite", "given" : "Lindsay", "non-dropping-particle" : "", "parse-names" : false, "suffix" : "" }, { "dropping-particle" : "", "family" : "Smith", "given" : "Albert Vernon", "non-dropping-particle" : "", "parse-names" : false, "suffix" : "" }, { "dropping-particle" : "", "family" : "Yerges-Armstrong", "given" : "Laura M", "non-dropping-particle" : "", "parse-names" : false, "suffix" : "" }, { "dropping-particle" : "", "family" : "Monda", "given" : "Keri L", "non-dropping-particle" : "", "parse-names" : false, "suffix" : "" }, { "dropping-particle" : "", "family" : "Hadley", "given" : "David", "non-dropping-particle" : "", "parse-names" : false, "suffix" : "" }, { "dropping-particle" : "", "family" : "Mahajan", "given" : "Anubha", "non-dropping-particle" : "", "parse-names" : false, "suffix" : "" }, { "dropping-particle" : "", "family" : "Li", "given" : "Guo", "non-dropping-particle" : "", "parse-names" : false, "suffix" : "" }, { "dropping-particle" : "", "family" : "Kapur", "given" : "Karen", "non-dropping-particle" : "", "parse-names" : false, "suffix" : "" }, { "dropping-particle" : "", "family" : "Vitart", "given" : "Veronique", "non-dropping-particle" : "", "parse-names" : false, "suffix" : "" }, { "dropping-particle" : "", "family" : "Huffman", "given" : "Jennifer E", "non-dropping-particle" : "", "parse-names" : false, "suffix" : "" }, { "dropping-particle" : "", "family" : "Wang", "given" : "Sophie R", "non-dropping-particle" : "", "parse-names" : false, "suffix" : "" }, { "dropping-particle" : "", "family" : "Palmer", "given" : "Cameron", "non-dropping-particle" : "", "parse-names" : false, "suffix" : "" }, { "dropping-particle" : "", "family" : "Esko", "given" : "T\u00f5nu", "non-dropping-particle" : "", "parse-names" : false, "suffix" : "" }, { "dropping-particle" : "", "family" : "Fischer", "given" : "Krista", "non-dropping-particle" : "", "parse-names" : false, "suffix" : "" }, { "dropping-particle" : "", "family" : "Zhao", "given" : "Jing Hua", "non-dropping-particle" : "", "parse-names" : false, "suffix" : "" }, { "dropping-particle" : "", "family" : "Demirkan", "given" : "Ay\u015fe", "non-dropping-particle" : "", "parse-names" : false, "suffix" : "" }, { "dropping-particle" : "", "family" : "Isaacs", "given" : "Aaron", "non-dropping-particle" : "", "parse-names" : false, "suffix" : "" }, { "dropping-particle" : "", "family" : "Feitosa", "given" : "Mary F", "non-dropping-particle" : "", "parse-names" : false, "suffix" : "" }, { "dropping-particle" : "", "family" : "Luan", "given" : "Jian'an", "non-dropping-particle" : "", "parse-names" : false, "suffix" : "" }, { "dropping-particle" : "", "family" : "Heard-Costa", "given" : "Nancy L", "non-dropping-particle" : "", "parse-names" : false, "suffix" : "" }, { "dropping-particle" : "", "family" : "White", "given" : "Charles", "non-dropping-particle" : "", "parse-names" : false, "suffix" : "" }, { "dropping-particle" : "", "family" : "Jackson", "given" : "Anne U", "non-dropping-particle" : "", "parse-names" : false, "suffix" : "" }, { "dropping-particle" : "", "family" : "Preuss", "given" : "Michael", "non-dropping-particle" : "", "parse-names" : false, "suffix" : "" }, { "dropping-particle" : "", "family" : "Ziegler", "given" : "Andreas", "non-dropping-particle" : "", "parse-names" : false, "suffix" : "" }, { "dropping-particle" : "", "family" : "Eriksson", "given" : "Joel", "non-dropping-particle" : "", "parse-names" : false, "suffix" : "" }, { "dropping-particle" : "", "family" : "Kutalik", "given" : "Zolt\u00e1n", "non-dropping-particle" : "", "parse-names" : false, "suffix" : "" }, { "dropping-particle" : "", "family" : "Frau", "given" : "Francesca", "non-dropping-particle" : "", "parse-names" : false, "suffix" : "" }, { "dropping-particle" : "", "family" : "Nolte", "given" : "Ilja M", "non-dropping-particle" : "", "parse-names" : false, "suffix" : "" }, { "dropping-particle" : "V", "family" : "Vliet-Ostaptchouk", "given" : "Jana", "non-dropping-particle" : "Van", "parse-names" : false, "suffix" : "" }, { "dropping-particle" : "", "family" : "Hottenga", "given" : "Jouke-Jan", "non-dropping-particle" : "", "parse-names" : false, "suffix" : "" }, { "dropping-particle" : "", "family" : "Jacobs", "given" : "Kevin B", "non-dropping-particle" : "", "parse-names" : false, "suffix" : "" }, { "dropping-particle" : "", "family" : "Verweij", "given" : "Niek", "non-dropping-particle" : "", "parse-names" : false, "suffix" : "" }, { "dropping-particle" : "", "family" : "Goel", "given" : "Anuj", "non-dropping-particle" : "", "parse-names" : false, "suffix" : "" }, { "dropping-particle" : "", "family" : "Medina-Gomez", "given" : "Carolina", "non-dropping-particle" : "", "parse-names" : false, "suffix" : "" }, { "dropping-particle" : "", "family" : "Estrada", "given" : "Karol", "non-dropping-particle" : "", "parse-names" : false, "suffix" : "" }, { "dropping-particle" : "", "family" : "Bragg-Gresham", "given" : "Jennifer Lynn", "non-dropping-particle" : "", "parse-names" : false, "suffix" : "" }, { "dropping-particle" : "", "family" : "Sanna", "given" : "Serena", "non-dropping-particle" : "", "parse-names" : false, "suffix" : "" }, { "dropping-particle" : "", "family" : "Sidore", "given" : "Carlo", "non-dropping-particle" : "", "parse-names" : false, "suffix" : "" }, { "dropping-particle" : "", "family" : "Tyrer", "given" : "Jonathan", "non-dropping-particle" : "", "parse-names" : false, "suffix" : "" }, { "dropping-particle" : "", "family" : "Teumer", "given" : "Alexander", "non-dropping-particle" : "", "parse-names" : false, "suffix" : "" }, { "dropping-particle" : "", "family" : "Prokopenko", "given" : "Inga", "non-dropping-particle" : "", "parse-names" : false, "suffix" : "" }, { "dropping-particle" : "", "family" : "Mangino", "given" : "Massimo", "non-dropping-particle" : "", "parse-names" : false, "suffix" : "" }, { "dropping-particle" : "", "family" : "Lindgren", "given" : "Cecilia M", "non-dropping-particle" : "", "parse-names" : false, "suffix" : "" }, { "dropping-particle" : "", "family" : "Assimes", "given" : "Themistocles L", "non-dropping-particle" : "", "parse-names" : false, "suffix" : "" }, { "dropping-particle" : "", "family" : "Shuldiner", "given" : "Alan R", "non-dropping-particle" : "", "parse-names" : false, "suffix" : "" }, { "dropping-particle" : "", "family" : "Hui", "given" : "Jennie", "non-dropping-particle" : "", "parse-names" : false, "suffix" : "" }, { "dropping-particle" : "", "family" : "Beilby", "given" : "John P", "non-dropping-particle" : "", "parse-names" : false, "suffix" : "" }, { "dropping-particle" : "", "family" : "McArdle", "given" : "Wendy L", "non-dropping-particle" : "", "parse-names" : false, "suffix" : "" }, { "dropping-particle" : "", "family" : "Hall", "given" : "Per", "non-dropping-particle" : "", "parse-names" : false, "suffix" : "" }, { "dropping-particle" : "", "family" : "Haritunians", "given" : "Talin", "non-dropping-particle" : "", "parse-names" : false, "suffix" : "" }, { "dropping-particle" : "", "family" : "Zgaga", "given" : "Lina", "non-dropping-particle" : "", "parse-names" : false, "suffix" : "" }, { "dropping-particle" : "", "family" : "Kolcic", "given" : "Ivana", "non-dropping-particle" : "", "parse-names" : false, "suffix" : "" }, { "dropping-particle" : "", "family" : "Polasek", "given" : "Ozren", "non-dropping-particle" : "", "parse-names" : false, "suffix" : "" }, { "dropping-particle" : "", "family" : "Zemunik", "given" : "Tatijana", "non-dropping-particle" : "", "parse-names" : false, "suffix" : "" }, { "dropping-particle" : "", "family" : "Oostra", "given" : "Ben a", "non-dropping-particle" : "", "parse-names" : false, "suffix" : "" }, { "dropping-particle" : "", "family" : "Junttila", "given" : "M Juhani", "non-dropping-particle" : "", "parse-names" : false, "suffix" : "" }, { "dropping-particle" : "", "family" : "Gr\u00f6nberg", "given" : "Henrik", "non-dropping-particle" : "", "parse-names" : false, "suffix" : "" }, { "dropping-particle" : "", "family" : "Schreiber", "given" : "Stefan", "non-dropping-particle" : "", "parse-names" : false, "suffix" : "" }, { "dropping-particle" : "", "family" : "Peters", "given" : "Annette", "non-dropping-particle" : "", "parse-names" : false, "suffix" : "" }, { "dropping-particle" : "", "family" : "Hicks", "given" : "Andrew a", "non-dropping-particle" : "", "parse-names" : false, "suffix" : "" }, { "dropping-particle" : "", "family" : "Stephens", "given" : "Jonathan", "non-dropping-particle" : "", "parse-names" : false, "suffix" : "" }, { "dropping-particle" : "", "family" : "Foad", "given" : "Nicola S", "non-dropping-particle" : "", "parse-names" : false, "suffix" : "" }, { "dropping-particle" : "", "family" : "Laitinen", "given" : "Jaana", "non-dropping-particle" : "", "parse-names" : false, "suffix" : "" }, { "dropping-particle" : "", "family" : "Pouta", "given" : "Anneli", "non-dropping-particle" : "", "parse-names" : false, "suffix" : "" }, { "dropping-particle" : "", "family" : "Kaakinen", "given" : "Marika", "non-dropping-particle" : "", "parse-names" : false, "suffix" : "" }, { "dropping-particle" : "", "family" : "Willemsen", "given" : "Gonneke", "non-dropping-particle" : "", "parse-names" : false, "suffix" : "" }, { "dropping-particle" : "", "family" : "Vink", "given" : "Jacqueline M", "non-dropping-particle" : "", "parse-names" : false, "suffix" : "" }, { "dropping-particle" : "", "family" : "Wild", "given" : "Sarah H", "non-dropping-particle" : "", "parse-names" : false, "suffix" : "" }, { "dropping-particle" : "", "family" : "Navis", "given" : "Gerjan", "non-dropping-particle" : "", "parse-names" : false, "suffix" : "" }, { "dropping-particle" : "", "family" : "Asselbergs", "given" : "Folkert W", "non-dropping-particle" : "", "parse-names" : false, "suffix" : "" }, { "dropping-particle" : "", "family" : "Homuth", "given" : "Georg", "non-dropping-particle" : "", "parse-names" : false, "suffix" : "" }, { "dropping-particle" : "", "family" : "John", "given" : "Ulrich", "non-dropping-particle" : "", "parse-names" : false, "suffix" : "" }, { "dropping-particle" : "", "family" : "Iribarren", "given" : "Carlos", "non-dropping-particle" : "", "parse-names" : false, "suffix" : "" }, { "dropping-particle" : "", "family" : "Harris", "given" : "Tamara", "non-dropping-particle" : "", "parse-names" : false, "suffix" : "" }, { "dropping-particle" : "", "family" : "Launer", "given" : "Lenore", "non-dropping-particle" : "", "parse-names" : false, "suffix" : "" }, { "dropping-particle" : "", "family" : "Gudnason", "given" : "Vilmundur", "non-dropping-particle" : "", "parse-names" : false, "suffix" : "" }, { "dropping-particle" : "", "family" : "O'Connell", "given" : "Jeffrey R", "non-dropping-particle" : "", "parse-names" : false, "suffix" : "" }, { "dropping-particle" : "", "family" : "Boerwinkle", "given" : "Eric", "non-dropping-particle" : "", "parse-names" : false, "suffix" : "" }, { "dropping-particle" : "", "family" : "Cadby", "given" : "Gemma", "non-dropping-particle" : "", "parse-names" : false, "suffix" : "" }, { "dropping-particle" : "", "family" : "Palmer", "given" : "Lyle J", "non-dropping-particle" : "", "parse-names" : false, "suffix" : "" }, { "dropping-particle" : "", "family" : "James", "given" : "Alan L", "non-dropping-particle" : "", "parse-names" : false, "suffix" : "" }, { "dropping-particle" : "", "family" : "Musk", "given" : "Arthur W", "non-dropping-particle" : "", "parse-names" : false, "suffix" : "" }, { "dropping-particle" : "", "family" : "Ingelsson", "given" : "Erik", "non-dropping-particle" : "", "parse-names" : false, "suffix" : "" }, { "dropping-particle" : "", "family" : "Psaty", "given" : "Bruce M", "non-dropping-particle" : "", "parse-names" : false, "suffix" : "" }, { "dropping-particle" : "", "family" : "Beckmann", "given" : "Jacques S", "non-dropping-particle" : "", "parse-names" : false, "suffix" : "" }, { "dropping-particle" : "", "family" : "Waeber", "given" : "Gerard", "non-dropping-particle" : "", "parse-names" : false, "suffix" : "" }, { "dropping-particle" : "", "family" : "Vollenweider", "given" : "Peter", "non-dropping-particle" : "", "parse-names" : false, "suffix" : "" }, { "dropping-particle" : "", "family" : "Hayward", "given" : "Caroline", "non-dropping-particle" : "", "parse-names" : false, "suffix" : "" }, { "dropping-particle" : "", "family" : "Wright", "given" : "Alan F", "non-dropping-particle" : "", "parse-names" : false, "suffix" : "" }, { "dropping-particle" : "", "family" : "Rudan", "given" : "Igor", "non-dropping-particle" : "", "parse-names" : false, "suffix" : "" }, { "dropping-particle" : "", "family" : "Groop", "given" : "Leif C", "non-dropping-particle" : "", "parse-names" : false, "suffix" : "" }, { "dropping-particle" : "", "family" : "Metspalu", "given" : "Andres", "non-dropping-particle" : "", "parse-names" : false, "suffix" : "" }, { "dropping-particle" : "", "family" : "Khaw", "given" : "Kay Tee", "non-dropping-particle" : "", "parse-names" : false, "suffix" : "" }, { "dropping-particle" : "", "family" : "Duijn", "given" : "Cornelia M", "non-dropping-particle" : "van", "parse-names" : false, "suffix" : "" }, { "dropping-particle" : "", "family" : "Borecki", "given" : "Ingrid B", "non-dropping-particle" : "", "parse-names" : false, "suffix" : "" }, { "dropping-particle" : "", "family" : "Province", "given" : "Michael a", "non-dropping-particle" : "", "parse-names" : false, "suffix" : "" }, { "dropping-particle" : "", "family" : "Wareham", "given" : "Nicholas J", "non-dropping-particle" : "", "parse-names" : false, "suffix" : "" }, { "dropping-particle" : "", "family" : "Tardif", "given" : "Jean-Claude", "non-dropping-particle" : "", "parse-names" : false, "suffix" : "" }, { "dropping-particle" : "V", "family" : "Huikuri", "given" : "Heikki", "non-dropping-particle" : "", "parse-names" : false, "suffix" : "" }, { "dropping-particle" : "", "family" : "Cupples", "given" : "L Adrienne", "non-dropping-particle" : "", "parse-names" : false, "suffix" : "" }, { "dropping-particle" : "", "family" : "Atwood", "given" : "Larry D", "non-dropping-particle" : "", "parse-names" : false, "suffix" : "" }, { "dropping-particle" : "", "family" : "Fox", "given" : "Caroline S", "non-dropping-particle" : "", "parse-names" : false, "suffix" : "" }, { "dropping-particle" : "", "family" : "Boehnke", "given" : "Michael", "non-dropping-particle" : "", "parse-names" : false, "suffix" : "" }, { "dropping-particle" : "", "family" : "Collins", "given" : "Francis S", "non-dropping-particle" : "", "parse-names" : false, "suffix" : "" }, { "dropping-particle" : "", "family" : "Mohlke", "given" : "Karen L", "non-dropping-particle" : "", "parse-names" : false, "suffix" : "" }, { "dropping-particle" : "", "family" : "Erdmann", "given" : "Jeanette", "non-dropping-particle" : "", "parse-names" : false, "suffix" : "" }, { "dropping-particle" : "", "family" : "Schunkert", "given" : "Heribert", "non-dropping-particle" : "", "parse-names" : false, "suffix" : "" }, { "dropping-particle" : "", "family" : "Hengstenberg", "given" : "Christian", "non-dropping-particle" : "", "parse-names" : false, "suffix" : "" }, { "dropping-particle" : "", "family" : "Stark", "given" : "Klaus", "non-dropping-particle" : "", "parse-names" : false, "suffix" : "" }, { "dropping-particle" : "", "family" : "Lorentzon", "given" : "Mattias", "non-dropping-particle" : "", "parse-names" : false, "suffix" : "" }, { "dropping-particle" : "", "family" : "Ohlsson", "given" : "Claes", "non-dropping-particle" : "", "parse-names" : false, "suffix" : "" }, { "dropping-particle" : "", "family" : "Cusi", "given" : "Daniele", "non-dropping-particle" : "", "parse-names" : false, "suffix" : "" }, { "dropping-particle" : "", "family" : "Staessen", "given" : "Jan a", "non-dropping-particle" : "", "parse-names" : false, "suffix" : "" }, { "dropping-particle" : "", "family" : "Klauw", "given" : "Melanie M", "non-dropping-particle" : "Van der", "parse-names" : false, "suffix" : "" }, { "dropping-particle" : "", "family" : "Pramstaller", "given" : "Peter P", "non-dropping-particle" : "", "parse-names" : false, "suffix" : "" }, { "dropping-particle" : "", "family" : "Kathiresan", "given" : "Sekar", "non-dropping-particle" : "", "parse-names" : false, "suffix" : "" }, { "dropping-particle" : "", "family" : "Jolley", "given" : "Jennifer D", "non-dropping-particle" : "", "parse-names" : false, "suffix" : "" }, { "dropping-particle" : "", "family" : "Ripatti", "given" : "Samuli", "non-dropping-particle" : "", "parse-names" : false, "suffix" : "" }, { "dropping-particle" : "", "family" : "Jarvelin", "given" : "Marjo-Riitta", "non-dropping-particle" : "", "parse-names" : false, "suffix" : "" }, { "dropping-particle" : "", "family" : "Geus", "given" : "Eco J C", "non-dropping-particle" : "de", "parse-names" : false, "suffix" : "" }, { "dropping-particle" : "", "family" : "Boomsma", "given" : "Dorret I", "non-dropping-particle" : "", "parse-names" : false, "suffix" : "" }, { "dropping-particle" : "", "family" : "Penninx", "given" : "Brenda", "non-dropping-particle" : "", "parse-names" : false, "suffix" : "" }, { "dropping-particle" : "", "family" : "Wilson", "given" : "James F", "non-dropping-particle" : "", "parse-names" : false, "suffix" : "" }, { "dropping-particle" : "", "family" : "Campbell", "given" : "Harry", "non-dropping-particle" : "", "parse-names" : false, "suffix" : "" }, { "dropping-particle" : "", "family" : "Chanock", "given" : "Stephen J", "non-dropping-particle" : "", "parse-names" : false, "suffix" : "" }, { "dropping-particle" : "", "family" : "Harst", "given" : "Pim", "non-dropping-particle" : "van der", "parse-names" : false, "suffix" : "" }, { "dropping-particle" : "", "family" : "Hamsten", "given" : "Anders", "non-dropping-particle" : "", "parse-names" : false, "suffix" : "" }, { "dropping-particle" : "", "family" : "Watkins", "given" : "Hugh", "non-dropping-particle" : "", "parse-names" : false, "suffix" : "" }, { "dropping-particle" : "", "family" : "Hofman", "given" : "Albert", "non-dropping-particle" : "", "parse-names" : false, "suffix" : "" }, { "dropping-particle" : "", "family" : "Witteman", "given" : "Jacqueline C", "non-dropping-particle" : "", "parse-names" : false, "suffix" : "" }, { "dropping-particle" : "", "family" : "Zillikens", "given" : "M Carola", "non-dropping-particle" : "", "parse-names" : false, "suffix" : "" }, { "dropping-particle" : "", "family" : "Uitterlinden", "given" : "Andr\u00e9 G", "non-dropping-particle" : "", "parse-names" : false, "suffix" : "" }, { "dropping-particle" : "", "family" : "Rivadeneira", "given" : "Fernando", "non-dropping-particle" : "", "parse-names" : false, "suffix" : "" }, { "dropping-particle" : "", "family" : "Kiemeney", "given" : "Lambertus a", "non-dropping-particle" : "", "parse-names" : false, "suffix" : "" }, { "dropping-particle" : "", "family" : "Vermeulen", "given" : "Sita H", "non-dropping-particle" : "", "parse-names" : false, "suffix" : "" }, { "dropping-particle" : "", "family" : "Abecasis", "given" : "Goncalo R", "non-dropping-particle" : "", "parse-names" : false, "suffix" : "" }, { "dropping-particle" : "", "family" : "Schlessinger", "given" : "David", "non-dropping-particle" : "", "parse-names" : false, "suffix" : "" }, { "dropping-particle" : "", "family" : "Schipf", "given" : "Sabine", "non-dropping-particle" : "", "parse-names" : false, "suffix" : "" }, { "dropping-particle" : "", "family" : "Stumvoll", "given" : "Michael", "non-dropping-particle" : "", "parse-names" : false, "suffix" : "" }, { "dropping-particle" : "", "family" : "T\u00f6njes", "given" : "Anke", "non-dropping-particle" : "", "parse-names" : false, "suffix" : "" }, { "dropping-particle" : "", "family" : "Spector", "given" : "Tim D", "non-dropping-particle" : "", "parse-names" : false, "suffix" : "" }, { "dropping-particle" : "", "family" : "North", "given" : "Kari E", "non-dropping-particle" : "", "parse-names" : false, "suffix" : "" }, { "dropping-particle" : "", "family" : "Lettre", "given" : "Guillaume", "non-dropping-particle" : "", "parse-names" : false, "suffix" : "" }, { "dropping-particle" : "", "family" : "McCarthy", "given" : "Mark I", "non-dropping-particle" : "", "parse-names" : false, "suffix" : "" }, { "dropping-particle" : "", "family" : "Berndt", "given" : "Sonja I", "non-dropping-particle" : "", "parse-names" : false, "suffix" : "" }, { "dropping-particle" : "", "family" : "Heath", "given" : "Andrew C", "non-dropping-particle" : "", "parse-names" : false, "suffix" : "" }, { "dropping-particle" : "", "family" : "Madden", "given" : "Pamela a F", "non-dropping-particle" : "", "parse-names" : false, "suffix" : "" }, { "dropping-particle" : "", "family" : "Nyholt", "given" : "Dale R", "non-dropping-particle" : "", "parse-names" : false, "suffix" : "" }, { "dropping-particle" : "", "family" : "Montgomery", "given" : "Grant W", "non-dropping-particle" : "", "parse-names" : false, "suffix" : "" }, { "dropping-particle" : "", "family" : "Martin", "given" : "Nicholas G", "non-dropping-particle" : "", "parse-names" : false, "suffix" : "" }, { "dropping-particle" : "", "family" : "McKnight", "given" : "Barbara", "non-dropping-particle" : "", "parse-names" : false, "suffix" : "" }, { "dropping-particle" : "", "family" : "Strachan", "given" : "David P", "non-dropping-particle" : "", "parse-names" : false, "suffix" : "" }, { "dropping-particle" : "", "family" : "Hill", "given" : "William G", "non-dropping-particle" : "", "parse-names" : false, "suffix" : "" }, { "dropping-particle" : "", "family" : "Snieder", "given" : "Harold", "non-dropping-particle" : "", "parse-names" : false, "suffix" : "" }, { "dropping-particle" : "", "family" : "Ridker", "given" : "Paul M", "non-dropping-particle" : "", "parse-names" : false, "suffix" : "" }, { "dropping-particle" : "", "family" : "Thorsteinsdottir", "given" : "Unnur", "non-dropping-particle" : "", "parse-names" : false, "suffix" : "" }, { "dropping-particle" : "", "family" : "Stefansson", "given" : "Kari", "non-dropping-particle" : "", "parse-names" : false, "suffix" : "" }, { "dropping-particle" : "", "family" : "Frayling", "given" : "Timothy M", "non-dropping-particle" : "", "parse-names" : false, "suffix" : "" }, { "dropping-particle" : "", "family" : "Hirschhorn", "given" : "Joel N", "non-dropping-particle" : "", "parse-names" : false, "suffix" : "" }, { "dropping-particle" : "", "family" : "Goddard", "given" : "Michael E", "non-dropping-particle" : "", "parse-names" : false, "suffix" : "" }, { "dropping-particle" : "", "family" : "Visscher", "given" : "Peter M", "non-dropping-particle" : "", "parse-names" : false, "suffix" : "" } ], "container-title" : "Nature", "id" : "ITEM-1", "issue" : "7419", "issued" : { "date-parts" : [ [ "2012", "10", "11" ] ] }, "page" : "267-72", "publisher" : "Nature Publishing Group", "title" : "FTO genotype is associated with phenotypic variability of body mass index.", "type" : "article-journal", "volume" : "490" }, "uris" : [ "http://www.mendeley.com/documents/?uuid=07fee979-06c3-4eec-8634-a7ad8e4b9478" ] } ], "mendeley" : { "previouslyFormattedCitation" : "[27]" }, "properties" : { "noteIndex" : 0 }, "schema" : "https://github.com/citation-style-language/schema/raw/master/csl-citation.json" }</w:instrText>
       </w:r>
       <w:r>
         <w:fldChar w:fldCharType="separate"/>
@@ -4012,7 +4088,7 @@
         <w:rPr>
           <w:noProof/>
         </w:rPr>
-        <w:t>[23]</w:t>
+        <w:t>[27]</w:t>
       </w:r>
       <w:r>
         <w:fldChar w:fldCharType="end"/>
@@ -4053,7 +4129,7 @@
         <w:fldChar w:fldCharType="begin" w:fldLock="1"/>
       </w:r>
       <w:r>
-        <w:instrText>ADDIN CSL_CITATION { "citationItems" : [ { "id" : "ITEM-1", "itemData" : { "ISSN" : "1078-8956", "PMID" : "9018247", "abstract" : "Leptin, the product of the ob gene, is a hormone, produced by adipose cells, that inhibits food intake and increases energy expenditure in rodents. In humans, plasma leptin concentrations correlate closely with the size of the adipose tissue depot; however, there is considerable variation in plasma leptin concentrations at any given degree of fatness. To investigate whether individuals prone to weight gain are hypoleptinemic, we measured fasting plasma leptin concentrations in two groups of weight-matched nondiabetic Pima Indians followed for approximately 3 years, 19 of whom subsequently gained weight and 17 of whom maintained their weight. After we adjusted for initial percent body fat, mean plasma leptin concentration was lower in those who gained weight than in those whose weight was stable. These data indicate that relatively low plasma leptin concentrations may play a role in the development of obesity in Pima Indians, a population prone to obesity.", "author" : [ { "dropping-particle" : "", "family" : "Ravussin", "given" : "Eric", "non-dropping-particle" : "", "parse-names" : false, "suffix" : "" }, { "dropping-particle" : "", "family" : "Pratley", "given" : "R E", "non-dropping-particle" : "", "parse-names" : false, "suffix" : "" }, { "dropping-particle" : "", "family" : "Maffei", "given" : "M", "non-dropping-particle" : "", "parse-names" : false, "suffix" : "" }, { "dropping-particle" : "", "family" : "Wang", "given" : "H", "non-dropping-particle" : "", "parse-names" : false, "suffix" : "" }, { "dropping-particle" : "", "family" : "Friedman", "given" : "J M", "non-dropping-particle" : "", "parse-names" : false, "suffix" : "" }, { "dropping-particle" : "", "family" : "Bennett", "given" : "P H", "non-dropping-particle" : "", "parse-names" : false, "suffix" : "" }, { "dropping-particle" : "", "family" : "Bogardus", "given" : "Clifton", "non-dropping-particle" : "", "parse-names" : false, "suffix" : "" } ], "container-title" : "Nature medicine", "id" : "ITEM-1", "issue" : "2", "issued" : { "date-parts" : [ [ "1997", "2" ] ] }, "page" : "238-40", "title" : "Relatively low plasma leptin concentrations precede weight gain in Pima Indians.", "type" : "article-journal", "volume" : "3" }, "uris" : [ "http://www.mendeley.com/documents/?uuid=ebb3efde-e881-4da4-8d86-0cdc53ad3806" ] } ], "mendeley" : { "previouslyFormattedCitation" : "[26]" }, "properties" : { "noteIndex" : 0 }, "schema" : "https://github.com/citation-style-language/schema/raw/master/csl-citation.json" }</w:instrText>
+        <w:instrText>ADDIN CSL_CITATION { "citationItems" : [ { "id" : "ITEM-1", "itemData" : { "ISSN" : "1078-8956", "PMID" : "9018247", "abstract" : "Leptin, the product of the ob gene, is a hormone, produced by adipose cells, that inhibits food intake and increases energy expenditure in rodents. In humans, plasma leptin concentrations correlate closely with the size of the adipose tissue depot; however, there is considerable variation in plasma leptin concentrations at any given degree of fatness. To investigate whether individuals prone to weight gain are hypoleptinemic, we measured fasting plasma leptin concentrations in two groups of weight-matched nondiabetic Pima Indians followed for approximately 3 years, 19 of whom subsequently gained weight and 17 of whom maintained their weight. After we adjusted for initial percent body fat, mean plasma leptin concentration was lower in those who gained weight than in those whose weight was stable. These data indicate that relatively low plasma leptin concentrations may play a role in the development of obesity in Pima Indians, a population prone to obesity.", "author" : [ { "dropping-particle" : "", "family" : "Ravussin", "given" : "Eric", "non-dropping-particle" : "", "parse-names" : false, "suffix" : "" }, { "dropping-particle" : "", "family" : "Pratley", "given" : "R E", "non-dropping-particle" : "", "parse-names" : false, "suffix" : "" }, { "dropping-particle" : "", "family" : "Maffei", "given" : "M", "non-dropping-particle" : "", "parse-names" : false, "suffix" : "" }, { "dropping-particle" : "", "family" : "Wang", "given" : "H", "non-dropping-particle" : "", "parse-names" : false, "suffix" : "" }, { "dropping-particle" : "", "family" : "Friedman", "given" : "J M", "non-dropping-particle" : "", "parse-names" : false, "suffix" : "" }, { "dropping-particle" : "", "family" : "Bennett", "given" : "P H", "non-dropping-particle" : "", "parse-names" : false, "suffix" : "" }, { "dropping-particle" : "", "family" : "Bogardus", "given" : "Clifton", "non-dropping-particle" : "", "parse-names" : false, "suffix" : "" } ], "container-title" : "Nature medicine", "id" : "ITEM-1", "issue" : "2", "issued" : { "date-parts" : [ [ "1997", "2" ] ] }, "page" : "238-40", "title" : "Relatively low plasma leptin concentrations precede weight gain in Pima Indians.", "type" : "article-journal", "volume" : "3" }, "uris" : [ "http://www.mendeley.com/documents/?uuid=ebb3efde-e881-4da4-8d86-0cdc53ad3806" ] } ], "mendeley" : { "previouslyFormattedCitation" : "[28]" }, "properties" : { "noteIndex" : 0 }, "schema" : "https://github.com/citation-style-language/schema/raw/master/csl-citation.json" }</w:instrText>
       </w:r>
       <w:r>
         <w:fldChar w:fldCharType="separate"/>
@@ -4062,7 +4138,7 @@
         <w:rPr>
           <w:noProof/>
         </w:rPr>
-        <w:t>[26]</w:t>
+        <w:t>[28]</w:t>
       </w:r>
       <w:r>
         <w:fldChar w:fldCharType="end"/>
@@ -4083,7 +4159,7 @@
         <w:fldChar w:fldCharType="begin" w:fldLock="1"/>
       </w:r>
       <w:r>
-        <w:instrText>ADDIN CSL_CITATION { "citationItems" : [ { "id" : "ITEM-1", "itemData" : { "DOI" : "10.1038/ng.686", "ISBN" : "1546-1718 (Electronic)\\n1061-4036 (Linking)", "ISSN" : "1061-4036", "PMID" : "20935630", "abstract" : "Obesity is globally prevalent and highly heritable, but its underlying genetic factors remain largely elusive. To identify genetic loci for obesity susceptibility, we examined associations between body mass index and \u223c 2.8 million SNPs in up to 123,865 individuals with targeted follow up of 42 SNPs in up to 125,931 additional individuals. We confirmed 14 known obesity susceptibility loci and identified 18 new loci associated with body mass index (P &lt; 5 \u00d7 10\u207b\u2078), one of which includes a copy number variant near GPRC5B. Some loci (at MC4R, POMC, SH2B1 and BDNF) map near key hypothalamic regulators of energy balance, and one of these loci is near GIPR, an incretin receptor. Furthermore, genes in other newly associated loci may provide new insights into human body weight regulation.", "author" : [ { "dropping-particle" : "", "family" : "Speliotes", "given" : "Elizabeth K", "non-dropping-particle" : "", "parse-names" : false, "suffix" : "" }, { "dropping-particle" : "", "family" : "Willer", "given" : "Cristen J", "non-dropping-particle" : "", "parse-names" : false, "suffix" : "" }, { "dropping-particle" : "", "family" : "Berndt", "given" : "Sonja I", "non-dropping-particle" : "", "parse-names" : false, "suffix" : "" }, { "dropping-particle" : "", "family" : "Monda", "given" : "Keri L", "non-dropping-particle" : "", "parse-names" : false, "suffix" : "" }, { "dropping-particle" : "", "family" : "Thorleifsson", "given" : "Gudmar", "non-dropping-particle" : "", "parse-names" : false, "suffix" : "" }, { "dropping-particle" : "", "family" : "Jackson", "given" : "Anne U", "non-dropping-particle" : "", "parse-names" : false, "suffix" : "" }, { "dropping-particle" : "", "family" : "Allen", "given" : "Hana Lango", "non-dropping-particle" : "", "parse-names" : false, "suffix" : "" }, { "dropping-particle" : "", "family" : "Lindgren", "given" : "Cecilia M", "non-dropping-particle" : "", "parse-names" : false, "suffix" : "" }, { "dropping-particle" : "", "family" : "Luan", "given" : "Jian'an", "non-dropping-particle" : "", "parse-names" : false, "suffix" : "" }, { "dropping-particle" : "", "family" : "M\u00e4gi", "given" : "Reedik", "non-dropping-particle" : "", "parse-names" : false, "suffix" : "" }, { "dropping-particle" : "", "family" : "Randall", "given" : "Joshua C", "non-dropping-particle" : "", "parse-names" : false, "suffix" : "" }, { "dropping-particle" : "", "family" : "Vedantam", "given" : "Sailaja", "non-dropping-particle" : "", "parse-names" : false, "suffix" : "" }, { "dropping-particle" : "", "family" : "Winkler", "given" : "Thomas W", "non-dropping-particle" : "", "parse-names" : false, "suffix" : "" }, { "dropping-particle" : "", "family" : "Qi", "given" : "Lu", "non-dropping-particle" : "", "parse-names" : false, "suffix" : "" }, { "dropping-particle" : "", "family" : "Workalemahu", "given" : "Tsegaselassie", "non-dropping-particle" : "", "parse-names" : false, "suffix" : "" }, { "dropping-particle" : "", "family" : "Heid", "given" : "Iris M", "non-dropping-particle" : "", "parse-names" : false, "suffix" : "" }, { "dropping-particle" : "", "family" : "Steinthorsdottir", "given" : "Valgerdur", "non-dropping-particle" : "", "parse-names" : false, "suffix" : "" }, { "dropping-particle" : "", "family" : "Stringham", "given" : "Heather M", "non-dropping-particle" : "", "parse-names" : false, "suffix" : "" }, { "dropping-particle" : "", "family" : "Weedon", "given" : "Michael N", "non-dropping-particle" : "", "parse-names" : false, "suffix" : "" }, { "dropping-particle" : "", "family" : "Wheeler", "given" : "Eleanor", "non-dropping-particle" : "", "parse-names" : false, "suffix" : "" }, { "dropping-particle" : "", "family" : "Wood", "given" : "Andrew R", "non-dropping-particle" : "", "parse-names" : false, "suffix" : "" }, { "dropping-particle" : "", "family" : "Ferreira", "given" : "Teresa", "non-dropping-particle" : "", "parse-names" : false, "suffix" : "" }, { "dropping-particle" : "", "family" : "Weyant", "given" : "Robert J", "non-dropping-particle" : "", "parse-names" : false, "suffix" : "" }, { "dropping-particle" : "V", "family" : "Segr\u00e8", "given" : "Ayellet", "non-dropping-particle" : "", "parse-names" : false, "suffix" : "" }, { "dropping-particle" : "", "family" : "Estrada", "given" : "Karol", "non-dropping-particle" : "", "parse-names" : false, "suffix" : "" }, { "dropping-particle" : "", "family" : "Liang", "given" : "Liming", "non-dropping-particle" : "", "parse-names" : false, "suffix" : "" }, { "dropping-particle" : "", "family" : "Nemesh", "given" : "James", "non-dropping-particle" : "", "parse-names" : false, "suffix" : "" }, { "dropping-particle" : "", "family" : "Park", "given" : "Ju-Hyun", "non-dropping-particle" : "", "parse-names" : false, "suffix" : "" }, { "dropping-particle" : "", "family" : "Gustafsson", "given" : "Stefan", "non-dropping-particle" : "", "parse-names" : false, "suffix" : "" }, { "dropping-particle" : "", "family" : "Kilpel\u00e4inen", "given" : "Tuomas O", "non-dropping-particle" : "", "parse-names" : false, "suffix" : "" }, { "dropping-particle" : "", "family" : "Yang", "given" : "Jian", "non-dropping-particle" : "", "parse-names" : false, "suffix" : "" }, { "dropping-particle" : "", "family" : "Bouatia-Naji", "given" : "Nabila", "non-dropping-particle" : "", "parse-names" : false, "suffix" : "" }, { "dropping-particle" : "", "family" : "Esko", "given" : "T\u00f5nu", "non-dropping-particle" : "", "parse-names" : false, "suffix" : "" }, { "dropping-particle" : "", "family" : "Feitosa", "given" : "Mary F", "non-dropping-particle" : "", "parse-names" : false, "suffix" : "" }, { "dropping-particle" : "", "family" : "Kutalik", "given" : "Zolt\u00e1n", "non-dropping-particle" : "", "parse-names" : false, "suffix" : "" }, { "dropping-particle" : "", "family" : "Mangino", "given" : "Massimo", "non-dropping-particle" : "", "parse-names" : false, "suffix" : "" }, { "dropping-particle" : "", "family" : "Raychaudhuri", "given" : "Soumya", "non-dropping-particle" : "", "parse-names" : false, "suffix" : "" }, { "dropping-particle" : "", "family" : "Scherag", "given" : "Andre", "non-dropping-particle" : "", "parse-names" : false, "suffix" : "" }, { "dropping-particle" : "", "family" : "Smith", "given" : "Albert Vernon", "non-dropping-particle" : "", "parse-names" : false, "suffix" : "" }, { "dropping-particle" : "", "family" : "Welch", "given" : "Ryan", "non-dropping-particle" : "", "parse-names" : false, "suffix" : "" }, { "dropping-particle" : "", "family" : "Zhao", "given" : "Jing Hua", "non-dropping-particle" : "", "parse-names" : false, "suffix" : "" }, { "dropping-particle" : "", "family" : "Aben", "given" : "Katja K", "non-dropping-particle" : "", "parse-names" : false, "suffix" : "" }, { "dropping-particle" : "", "family" : "Absher", "given" : "Devin M", "non-dropping-particle" : "", "parse-names" : false, "suffix" : "" }, { "dropping-particle" : "", "family" : "Amin", "given" : "Najaf", "non-dropping-particle" : "", "parse-names" : false, "suffix" : "" }, { "dropping-particle" : "", "family" : "Dixon", "given" : "Anna L", "non-dropping-particle" : "", "parse-names" : false, "suffix" : "" }, { "dropping-particle" : "", "family" : "Fisher", "given" : "Eva", "non-dropping-particle" : "", "parse-names" : false, "suffix" : "" }, { "dropping-particle" : "", "family" : "Glazer", "given" : "Nicole L", "non-dropping-particle" : "", "parse-names" : false, "suffix" : "" }, { "dropping-particle" : "", "family" : "Goddard", "given" : "Michael E", "non-dropping-particle" : "", "parse-names" : false, "suffix" : "" }, { "dropping-particle" : "", "family" : "Heard-Costa", "given" : "Nancy L", "non-dropping-particle" : "", "parse-names" : false, "suffix" : "" }, { "dropping-particle" : "", "family" : "Hoesel", "given" : "Volker", "non-dropping-particle" : "", "parse-names" : false, "suffix" : "" }, { "dropping-particle" : "", "family" : "Hottenga", "given" : "Jouke-Jan", "non-dropping-particle" : "", "parse-names" : false, "suffix" : "" }, { "dropping-particle" : "", "family" : "Johansson", "given" : "Asa", "non-dropping-particle" : "", "parse-names" : false, "suffix" : "" }, { "dropping-particle" : "", "family" : "Johnson", "given" : "Toby", "non-dropping-particle" : "", "parse-names" : false, "suffix" : "" }, { "dropping-particle" : "", "family" : "Ketkar", "given" : "Shamika", "non-dropping-particle" : "", "parse-names" : false, "suffix" : "" }, { "dropping-particle" : "", "family" : "Lamina", "given" : "Claudia", "non-dropping-particle" : "", "parse-names" : false, "suffix" : "" }, { "dropping-particle" : "", "family" : "Li", "given" : "Shengxu", "non-dropping-particle" : "", "parse-names" : false, "suffix" : "" }, { "dropping-particle" : "", "family" : "Moffatt", "given" : "Miriam F", "non-dropping-particle" : "", "parse-names" : false, "suffix" : "" }, { "dropping-particle" : "", "family" : "Myers", "given" : "Richard H", "non-dropping-particle" : "", "parse-names" : false, "suffix" : "" }, { "dropping-particle" : "", "family" : "Narisu", "given" : "Narisu", "non-dropping-particle" : "", "parse-names" : false, "suffix" : "" }, { "dropping-particle" : "", "family" : "Perry", "given" : "John R B", "non-dropping-particle" : "", "parse-names" : false, "suffix" : "" }, { "dropping-particle" : "", "family" : "Peters", "given" : "Marjolein J", "non-dropping-particle" : "", "parse-names" : false, "suffix" : "" }, { "dropping-particle" : "", "family" : "Preuss", "given" : "Michael", "non-dropping-particle" : "", "parse-names" : false, "suffix" : "" }, { "dropping-particle" : "", "family" : "Ripatti", "given" : "Samuli", "non-dropping-particle" : "", "parse-names" : false, "suffix" : "" }, { "dropping-particle" : "", "family" : "Rivadeneira", "given" : "Fernando", "non-dropping-particle" : "", "parse-names" : false, "suffix" : "" }, { "dropping-particle" : "", "family" : "Sandholt", "given" : "Camilla", "non-dropping-particle" : "", "parse-names" : false, "suffix" : "" }, { "dropping-particle" : "", "family" : "Scott", "given" : "Laura J", "non-dropping-particle" : "", "parse-names" : false, "suffix" : "" }, { "dropping-particle" : "", "family" : "Timpson", "given" : "Nicholas J", "non-dropping-particle" : "", "parse-names" : false, "suffix" : "" }, { "dropping-particle" : "", "family" : "Tyrer", "given" : "Jonathan P", "non-dropping-particle" : "", "parse-names" : false, "suffix" : "" }, { "dropping-particle" : "", "family" : "Wingerden", "given" : "Sophie", "non-dropping-particle" : "van", "parse-names" : false, "suffix" : "" }, { "dropping-particle" : "", "family" : "Watanabe", "given" : "Richard M", "non-dropping-particle" : "", "parse-names" : false, "suffix" : "" }, { "dropping-particle" : "", "family" : "White", "given" : "Charles C", "non-dropping-particle" : "", "parse-names" : false, "suffix" : "" }, { "dropping-particle" : "", "family" : "Wiklund", "given" : "Fredrik", "non-dropping-particle" : "", "parse-names" : false, "suffix" : "" }, { "dropping-particle" : "", "family" : "Barlassina", "given" : "Christina", "non-dropping-particle" : "", "parse-names" : false, "suffix" : "" }, { "dropping-particle" : "", "family" : "Chasman", "given" : "Daniel I", "non-dropping-particle" : "", "parse-names" : false, "suffix" : "" }, { "dropping-particle" : "", "family" : "Cooper", "given" : "Matthew N", "non-dropping-particle" : "", "parse-names" : false, "suffix" : "" }, { "dropping-particle" : "", "family" : "Jansson", "given" : "John-Olov", "non-dropping-particle" : "", "parse-names" : false, "suffix" : "" }, { "dropping-particle" : "", "family" : "Lawrence", "given" : "Robert W", "non-dropping-particle" : "", "parse-names" : false, "suffix" : "" }, { "dropping-particle" : "", "family" : "Pellikka", "given" : "Niina", "non-dropping-particle" : "", "parse-names" : false, "suffix" : "" }, { "dropping-particle" : "", "family" : "Prokopenko", "given" : "Inga", "non-dropping-particle" : "", "parse-names" : false, "suffix" : "" }, { "dropping-particle" : "", "family" : "Shi", "given" : "Jianxin", "non-dropping-particle" : "", "parse-names" : false, "suffix" : "" }, { "dropping-particle" : "", "family" : "Thiering", "given" : "Elisabeth", "non-dropping-particle" : "", "parse-names" : false, "suffix" : "" }, { "dropping-particle" : "", "family" : "Alavere", "given" : "Helene", "non-dropping-particle" : "", "parse-names" : false, "suffix" : "" }, { "dropping-particle" : "", "family" : "Alibrandi", "given" : "Maria T S", "non-dropping-particle" : "", "parse-names" : false, "suffix" : "" }, { "dropping-particle" : "", "family" : "Almgren", "given" : "Peter", "non-dropping-particle" : "", "parse-names" : false, "suffix" : "" }, { "dropping-particle" : "", "family" : "Arnold", "given" : "Alice M", "non-dropping-particle" : "", "parse-names" : false, "suffix" : "" }, { "dropping-particle" : "", "family" : "Aspelund", "given" : "Thor", "non-dropping-particle" : "", "parse-names" : false, "suffix" : "" }, { "dropping-particle" : "", "family" : "Atwood", "given" : "Larry D", "non-dropping-particle" : "", "parse-names" : false, "suffix" : "" }, { "dropping-particle" : "", "family" : "Balkau", "given" : "Beverley", "non-dropping-particle" : "", "parse-names" : false, "suffix" : "" }, { "dropping-particle" : "", "family" : "Balmforth", "given" : "Anthony J", "non-dropping-particle" : "", "parse-names" : false, "suffix" : "" }, { "dropping-particle" : "", "family" : "Bennett", "given" : "Amanda J", "non-dropping-particle" : "", "parse-names" : false, "suffix" : "" }, { "dropping-particle" : "", "family" : "Ben-Shlomo", "given" : "Yoav", "non-dropping-particle" : "", "parse-names" : false, "suffix" : "" }, { "dropping-particle" : "", "family" : "Bergman", "given" : "Richard N", "non-dropping-particle" : "", "parse-names" : false, "suffix" : "" }, { "dropping-particle" : "", "family" : "Bergmann", "given" : "Sven", "non-dropping-particle" : "", "parse-names" : false, "suffix" : "" }, { "dropping-particle" : "", "family" : "Biebermann", "given" : "Heike", "non-dropping-particle" : "", "parse-names" : false, "suffix" : "" }, { "dropping-particle" : "", "family" : "Blakemore", "given" : "Alexandra I F", "non-dropping-particle" : "", "parse-names" : false, "suffix" : "" }, { "dropping-particle" : "", "family" : "Boes", "given" : "Tanja", "non-dropping-particle" : "", "parse-names" : false, "suffix" : "" }, { "dropping-particle" : "", "family" : "Bonnycastle", "given" : "Lori L", "non-dropping-particle" : "", "parse-names" : false, "suffix" : "" }, { "dropping-particle" : "", "family" : "Bornstein", "given" : "Stefan R", "non-dropping-particle" : "", "parse-names" : false, "suffix" : "" }, { "dropping-particle" : "", "family" : "Brown", "given" : "Morris J", "non-dropping-particle" : "", "parse-names" : false, "suffix" : "" }, { "dropping-particle" : "", "family" : "Buchanan", "given" : "Thomas A", "non-dropping-particle" : "", "parse-names" : false, "suffix" : "" }, { "dropping-particle" : "", "family" : "Busonero", "given" : "Fabio", "non-dropping-particle" : "", "parse-names" : false, "suffix" : "" }, { "dropping-particle" : "", "family" : "Campbell", "given" : "Harry", "non-dropping-particle" : "", "parse-names" : false, "suffix" : "" }, { "dropping-particle" : "", "family" : "Cappuccio", "given" : "Francesco P", "non-dropping-particle" : "", "parse-names" : false, "suffix" : "" }, { "dropping-particle" : "", "family" : "Cavalcanti-Proen\u00e7a", "given" : "Christine", "non-dropping-particle" : "", "parse-names" : false, "suffix" : "" }, { "dropping-particle" : "", "family" : "Chen", "given" : "Yii-Der Ida", "non-dropping-particle" : "", "parse-names" : false, "suffix" : "" }, { "dropping-particle" : "", "family" : "Chen", "given" : "Chih-Mei", "non-dropping-particle" : "", "parse-names" : false, "suffix" : "" }, { "dropping-particle" : "", "family" : "Chines", "given" : "Peter S", "non-dropping-particle" : "", "parse-names" : false, "suffix" : "" }, { "dropping-particle" : "", "family" : "Clarke", "given" : "Robert", "non-dropping-particle" : "", "parse-names" : false, "suffix" : "" }, { "dropping-particle" : "", "family" : "Coin", "given" : "Lachlan", "non-dropping-particle" : "", "parse-names" : false, "suffix" : "" }, { "dropping-particle" : "", "family" : "Connell", "given" : "John", "non-dropping-particle" : "", "parse-names" : false, "suffix" : "" }, { "dropping-particle" : "", "family" : "Day", "given" : "Ian N M", "non-dropping-particle" : "", "parse-names" : false, "suffix" : "" }, { "dropping-particle" : "", "family" : "Heijer", "given" : "Martin", "non-dropping-particle" : "den", "parse-names" : false, "suffix" : "" }, { "dropping-particle" : "", "family" : "Duan", "given" : "Jubao", "non-dropping-particle" : "", "parse-names" : false, "suffix" : "" }, { "dropping-particle" : "", "family" : "Ebrahim", "given" : "Shah", "non-dropping-particle" : "", "parse-names" : false, "suffix" : "" }, { "dropping-particle" : "", "family" : "Elliott", "given" : "Paul", "non-dropping-particle" : "", "parse-names" : false, "suffix" : "" }, { "dropping-particle" : "", "family" : "Elosua", "given" : "Roberto", "non-dropping-particle" : "", "parse-names" : false, "suffix" : "" }, { "dropping-particle" : "", "family" : "Eiriksdottir", "given" : "Gudny", "non-dropping-particle" : "", "parse-names" : false, "suffix" : "" }, { "dropping-particle" : "", "family" : "Erdos", "given" : "Michael R", "non-dropping-particle" : "", "parse-names" : false, "suffix" : "" }, { "dropping-particle" : "", "family" : "Eriksson", "given" : "Johan G", "non-dropping-particle" : "", "parse-names" : false, "suffix" : "" }, { "dropping-particle" : "", "family" : "Facheris", "given" : "Maurizio F", "non-dropping-particle" : "", "parse-names" : false, "suffix" : "" }, { "dropping-particle" : "", "family" : "Felix", "given" : "Stephan B", "non-dropping-particle" : "", "parse-names" : false, "suffix" : "" }, { "dropping-particle" : "", "family" : "Fischer-Posovszky", "given" : "Pamela", "non-dropping-particle" : "", "parse-names" : false, "suffix" : "" }, { "dropping-particle" : "", "family" : "Folsom", "given" : "Aaron R", "non-dropping-particle" : "", "parse-names" : false, "suffix" : "" }, { "dropping-particle" : "", "family" : "Friedrich", "given" : "Nele", "non-dropping-particle" : "", "parse-names" : false, "suffix" : "" }, { "dropping-particle" : "", "family" : "Freimer", "given" : "Nelson B", "non-dropping-particle" : "", "parse-names" : false, "suffix" : "" }, { "dropping-particle" : "", "family" : "Fu", "given" : "Mao", "non-dropping-particle" : "", "parse-names" : false, "suffix" : "" }, { "dropping-particle" : "", "family" : "Gaget", "given" : "Stefan", "non-dropping-particle" : "", "parse-names" : false, "suffix" : "" }, { "dropping-particle" : "V", "family" : "Gejman", "given" : "Pablo", "non-dropping-particle" : "", "parse-names" : false, "suffix" : "" }, { "dropping-particle" : "", "family" : "Geus", "given" : "Eco J C", "non-dropping-particle" : "", "parse-names" : false, "suffix" : "" }, { "dropping-particle" : "", "family" : "Gieger", "given" : "Christian", "non-dropping-particle" : "", "parse-names" : false, "suffix" : "" }, { "dropping-particle" : "", "family" : "Gjesing", "given" : "Anette P", "non-dropping-particle" : "", "parse-names" : false, "suffix" : "" }, { "dropping-particle" : "", "family" : "Goel", "given" : "Anuj", "non-dropping-particle" : "", "parse-names" : false, "suffix" : "" }, { "dropping-particle" : "", "family" : "Goyette", "given" : "Philippe", "non-dropping-particle" : "", "parse-names" : false, "suffix" : "" }, { "dropping-particle" : "", "family" : "Grallert", "given" : "Harald", "non-dropping-particle" : "", "parse-names" : false, "suffix" : "" }, { "dropping-particle" : "", "family" : "Gr\u00e4ssler", "given" : "J\u00fcrgen", "non-dropping-particle" : "", "parse-names" : false, "suffix" : "" }, { "dropping-particle" : "", "family" : "Greenawalt", "given" : "Danielle M", "non-dropping-particle" : "", "parse-names" : false, "suffix" : "" }, { "dropping-particle" : "", "family" : "Groves", "given" : "Christopher J", "non-dropping-particle" : "", "parse-names" : false, "suffix" : "" }, { "dropping-particle" : "", "family" : "Gudnason", "given" : "Vilmundur", "non-dropping-particle" : "", "parse-names" : false, "suffix" : "" }, { "dropping-particle" : "", "family" : "Guiducci", "given" : "Candace", "non-dropping-particle" : "", "parse-names" : false, "suffix" : "" }, { "dropping-particle" : "", "family" : "Hartikainen", "given" : "Anna-Liisa", "non-dropping-particle" : "", "parse-names" : false, "suffix" : "" }, { "dropping-particle" : "", "family" : "Hassanali", "given" : "Neelam", "non-dropping-particle" : "", "parse-names" : false, "suffix" : "" }, { "dropping-particle" : "", "family" : "Hall", "given" : "Alistair S", "non-dropping-particle" : "", "parse-names" : false, "suffix" : "" }, { "dropping-particle" : "", "family" : "Havulinna", "given" : "Aki S", "non-dropping-particle" : "", "parse-names" : false, "suffix" : "" }, { "dropping-particle" : "", "family" : "Hayward", "given" : "Caroline", "non-dropping-particle" : "", "parse-names" : false, "suffix" : "" }, { "dropping-particle" : "", "family" : "Heath", "given" : "Andrew C", "non-dropping-particle" : "", "parse-names" : false, "suffix" : "" }, { "dropping-particle" : "", "family" : "Hengstenberg", "given" : "Christian", "non-dropping-particle" : "", "parse-names" : false, "suffix" : "" }, { "dropping-particle" : "", "family" : "Hicks", "given" : "Andrew A", "non-dropping-particle" : "", "parse-names" : false, "suffix" : "" }, { "dropping-particle" : "", "family" : "Hinney", "given" : "Anke", "non-dropping-particle" : "", "parse-names" : false, "suffix" : "" }, { "dropping-particle" : "", "family" : "Hofman", "given" : "Albert", "non-dropping-particle" : "", "parse-names" : false, "suffix" : "" }, { "dropping-particle" : "", "family" : "Homuth", "given" : "Georg", "non-dropping-particle" : "", "parse-names" : false, "suffix" : "" }, { "dropping-particle" : "", "family" : "Hui", "given" : "Jennie", "non-dropping-particle" : "", "parse-names" : false, "suffix" : "" }, { "dropping-particle" : "", "family" : "Igl", "given" : "Wilmar", "non-dropping-particle" : "", "parse-names" : false, "suffix" : "" }, { "dropping-particle" : "", "family" : "Iribarren", "given" : "Carlos", "non-dropping-particle" : "", "parse-names" : false, "suffix" : "" }, { "dropping-particle" : "", "family" : "Isomaa", "given" : "Bo", "non-dropping-particle" : "", "parse-names" : false, "suffix" : "" }, { "dropping-particle" : "", "family" : "Jacobs", "given" : "Kevin B", "non-dropping-particle" : "", "parse-names" : false, "suffix" : "" }, { "dropping-particle" : "", "family" : "Jarick", "given" : "Ivonne", "non-dropping-particle" : "", "parse-names" : false, "suffix" : "" }, { "dropping-particle" : "", "family" : "Jewell", "given" : "Elizabeth", "non-dropping-particle" : "", "parse-names" : false, "suffix" : "" }, { "dropping-particle" : "", "family" : "John", "given" : "Ulrich", "non-dropping-particle" : "", "parse-names" : false, "suffix" : "" }, { "dropping-particle" : "", "family" : "J\u00f8rgensen", "given" : "Torben", "non-dropping-particle" : "", "parse-names" : false, "suffix" : "" }, { "dropping-particle" : "", "family" : "Jousilahti", "given" : "Pekka", "non-dropping-particle" : "", "parse-names" : false, "suffix" : "" }, { "dropping-particle" : "", "family" : "Jula", "given" : "Antti", "non-dropping-particle" : "", "parse-names" : false, "suffix" : "" }, { "dropping-particle" : "", "family" : "Kaakinen", "given" : "Marika", "non-dropping-particle" : "", "parse-names" : false, "suffix" : "" }, { "dropping-particle" : "", "family" : "Kajantie", "given" : "Eero", "non-dropping-particle" : "", "parse-names" : false, "suffix" : "" }, { "dropping-particle" : "", "family" : "Kaplan", "given" : "Lee M", "non-dropping-particle" : "", "parse-names" : false, "suffix" : "" }, { "dropping-particle" : "", "family" : "Kathiresan", "given" : "Sekar", "non-dropping-particle" : "", "parse-names" : false, "suffix" : "" }, { "dropping-particle" : "", "family" : "Kettunen", "given" : "Johannes", "non-dropping-particle" : "", "parse-names" : false, "suffix" : "" }, { "dropping-particle" : "", "family" : "Kinnunen", "given" : "Leena", "non-dropping-particle" : "", "parse-names" : false, "suffix" : "" }, { "dropping-particle" : "", "family" : "Knowles", "given" : "Joshua W", "non-dropping-particle" : "", "parse-names" : false, "suffix" : "" }, { "dropping-particle" : "", "family" : "Kolcic", "given" : "Ivana", "non-dropping-particle" : "", "parse-names" : false, "suffix" : "" }, { "dropping-particle" : "", "family" : "K\u00f6nig", "given" : "Inke R", "non-dropping-particle" : "", "parse-names" : false, "suffix" : "" }, { "dropping-particle" : "", "family" : "Koskinen", "given" : "Seppo", "non-dropping-particle" : "", "parse-names" : false, "suffix" : "" }, { "dropping-particle" : "", "family" : "Kovacs", "given" : "Peter", "non-dropping-particle" : "", "parse-names" : false, "suffix" : "" }, { "dropping-particle" : "", "family" : "Kuusisto", "given" : "Johanna", "non-dropping-particle" : "", "parse-names" : false, "suffix" : "" }, { "dropping-particle" : "", "family" : "Kraft", "given" : "Peter", "non-dropping-particle" : "", "parse-names" : false, "suffix" : "" }, { "dropping-particle" : "", "family" : "Kval\u00f8y", "given" : "Kirsti", "non-dropping-particle" : "", "parse-names" : false, "suffix" : "" }, { "dropping-particle" : "", "family" : "Laitinen", "given" : "Jaana", "non-dropping-particle" : "", "parse-names" : false, "suffix" : "" }, { "dropping-particle" : "", "family" : "Lantieri", "given" : "Olivier", "non-dropping-particle" : "", "parse-names" : false, "suffix" : "" }, { "dropping-particle" : "", "family" : "Lanzani", "given" : "Chiara", "non-dropping-particle" : "", "parse-names" : false, "suffix" : "" }, { "dropping-particle" : "", "family" : "Launer", "given" : "Lenore J", "non-dropping-particle" : "", "parse-names" : false, "suffix" : "" }, { "dropping-particle" : "", "family" : "Lecoeur", "given" : "Cecile", "non-dropping-particle" : "", "parse-names" : false, "suffix" : "" }, { "dropping-particle" : "", "family" : "Lehtim\u00e4ki", "given" : "Terho", "non-dropping-particle" : "", "parse-names" : false, "suffix" : "" }, { "dropping-particle" : "", "family" : "Lettre", "given" : "Guillaume", "non-dropping-particle" : "", "parse-names" : false, "suffix" : "" }, { "dropping-particle" : "", "family" : "Liu", "given" : "Jianjun", "non-dropping-particle" : "", "parse-names" : false, "suffix" : "" }, { "dropping-particle" : "", "family" : "Lokki", "given" : "Marja-Liisa", "non-dropping-particle" : "", "parse-names" : false, "suffix" : "" }, { "dropping-particle" : "", "family" : "Lorentzon", "given" : "Mattias", "non-dropping-particle" : "", "parse-names" : false, "suffix" : "" }, { "dropping-particle" : "", "family" : "Luben", "given" : "Robert N", "non-dropping-particle" : "", "parse-names" : false, "suffix" : "" }, { "dropping-particle" : "", "family" : "Ludwig", "given" : "Barbara", "non-dropping-particle" : "", "parse-names" : false, "suffix" : "" }, { "dropping-particle" : "", "family" : "Manunta", "given" : "Paolo", "non-dropping-particle" : "", "parse-names" : false, "suffix" : "" }, { "dropping-particle" : "", "family" : "Marek", "given" : "Diana", "non-dropping-particle" : "", "parse-names" : false, "suffix" : "" }, { "dropping-particle" : "", "family" : "Marre", "given" : "Michel", "non-dropping-particle" : "", "parse-names" : false, "suffix" : "" }, { "dropping-particle" : "", "family" : "Martin", "given" : "Nicholas G", "non-dropping-particle" : "", "parse-names" : false, "suffix" : "" }, { "dropping-particle" : "", "family" : "McArdle", "given" : "Wendy L", "non-dropping-particle" : "", "parse-names" : false, "suffix" : "" }, { "dropping-particle" : "", "family" : "McCarthy", "given" : "Anne", "non-dropping-particle" : "", "parse-names" : false, "suffix" : "" }, { "dropping-particle" : "", "family" : "McKnight", "given" : "Barbara", "non-dropping-particle" : "", "parse-names" : false, "suffix" : "" }, { "dropping-particle" : "", "family" : "Meitinger", "given" : "Thomas", "non-dropping-particle" : "", "parse-names" : false, "suffix" : "" }, { "dropping-particle" : "", "family" : "Melander", "given" : "Olle", "non-dropping-particle" : "", "parse-names" : false, "suffix" : "" }, { "dropping-particle" : "", "family" : "Meyre", "given" : "David", "non-dropping-particle" : "", "parse-names" : false, "suffix" : "" }, { "dropping-particle" : "", "family" : "Midthjell", "given" : "Kristian", "non-dropping-particle" : "", "parse-names" : false, "suffix" : "" }, { "dropping-particle" : "", "family" : "Montgomery", "given" : "Grant W", "non-dropping-particle" : "", "parse-names" : false, "suffix" : "" }, { "dropping-particle" : "", "family" : "Morken", "given" : "Mario A", "non-dropping-particle" : "", "parse-names" : false, "suffix" : "" }, { "dropping-particle" : "", "family" : "Morris", "given" : "Andrew P", "non-dropping-particle" : "", "parse-names" : false, "suffix" : "" }, { "dropping-particle" : "", "family" : "Mulic", "given" : "Rosanda", "non-dropping-particle" : "", "parse-names" : false, "suffix" : "" }, { "dropping-particle" : "", "family" : "Ngwa", "given" : "Julius S", "non-dropping-particle" : "", "parse-names" : false, "suffix" : "" }, { "dropping-particle" : "", "family" : "Nelis", "given" : "Mari", "non-dropping-particle" : "", "parse-names" : false, "suffix" : "" }, { "dropping-particle" : "", "family" : "Neville", "given" : "Matt J", "non-dropping-particle" : "", "parse-names" : false, "suffix" : "" }, { "dropping-particle" : "", "family" : "Nyholt", "given" : "Dale R", "non-dropping-particle" : "", "parse-names" : false, "suffix" : "" }, { "dropping-particle" : "", "family" : "O'Donnell", "given" : "Christopher J", "non-dropping-particle" : "", "parse-names" : false, "suffix" : "" }, { "dropping-particle" : "", "family" : "O'Rahilly", "given" : "Stephen", "non-dropping-particle" : "", "parse-names" : false, "suffix" : "" }, { "dropping-particle" : "", "family" : "Ong", "given" : "Ken K", "non-dropping-particle" : "", "parse-names" : false, "suffix" : "" }, { "dropping-particle" : "", "family" : "Oostra", "given" : "Ben", "non-dropping-particle" : "", "parse-names" : false, "suffix" : "" }, { "dropping-particle" : "", "family" : "Par\u00e9", "given" : "Guillaume", "non-dropping-particle" : "", "parse-names" : false, "suffix" : "" }, { "dropping-particle" : "", "family" : "Parker", "given" : "Alex N", "non-dropping-particle" : "", "parse-names" : false, "suffix" : "" }, { "dropping-particle" : "", "family" : "Perola", "given" : "Markus", "non-dropping-particle" : "", "parse-names" : false, "suffix" : "" }, { "dropping-particle" : "", "family" : "Pichler", "given" : "Irene", "non-dropping-particle" : "", "parse-names" : false, "suffix" : "" }, { "dropping-particle" : "", "family" : "Pietil\u00e4inen", "given" : "Kirsi H", "non-dropping-particle" : "", "parse-names" : false, "suffix" : "" }, { "dropping-particle" : "", "family" : "Platou", "given" : "Carl G P", "non-dropping-particle" : "", "parse-names" : false, "suffix" : "" }, { "dropping-particle" : "", "family" : "Polasek", "given" : "Ozren", "non-dropping-particle" : "", "parse-names" : false, "suffix" : "" }, { "dropping-particle" : "", "family" : "Pouta", "given" : "Anneli", "non-dropping-particle" : "", "parse-names" : false, "suffix" : "" }, { "dropping-particle" : "", "family" : "Rafelt", "given" : "Suzanne", "non-dropping-particle" : "", "parse-names" : false, "suffix" : "" }, { "dropping-particle" : "", "family" : "Raitakari", "given" : "Olli", "non-dropping-particle" : "", "parse-names" : false, "suffix" : "" }, { "dropping-particle" : "", "family" : "Rayner", "given" : "Nigel W", "non-dropping-particle" : "", "parse-names" : false, "suffix" : "" }, { "dropping-particle" : "", "family" : "Ridderstr\u00e5le", "given" : "Martin", "non-dropping-particle" : "", "parse-names" : false, "suffix" : "" }, { "dropping-particle" : "", "family" : "Rief", "given" : "Winfried", "non-dropping-particle" : "", "parse-names" : false, "suffix" : "" }, { "dropping-particle" : "", "family" : "Ruokonen", "given" : "Aimo", "non-dropping-particle" : "", "parse-names" : false, "suffix" : "" }, { "dropping-particle" : "", "family" : "Robertson", "given" : "Neil R", "non-dropping-particle" : "", "parse-names" : false, "suffix" : "" }, { "dropping-particle" : "", "family" : "Rzehak", "given" : "Peter", "non-dropping-particle" : "", "parse-names" : false, "suffix" : "" }, { "dropping-particle" : "", "family" : "Salomaa", "given" : "Veikko", "non-dropping-particle" : "", "parse-names" : false, "suffix" : "" }, { "dropping-particle" : "", "family" : "Sanders", "given" : "Alan R", "non-dropping-particle" : "", "parse-names" : false, "suffix" : "" }, { "dropping-particle" : "", "family" : "Sandhu", "given" : "Manjinder S", "non-dropping-particle" : "", "parse-names" : false, "suffix" : "" }, { "dropping-particle" : "", "family" : "Sanna", "given" : "Serena", "non-dropping-particle" : "", "parse-names" : false, "suffix" : "" }, { "dropping-particle" : "", "family" : "Saramies", "given" : "Jouko", "non-dropping-particle" : "", "parse-names" : false, "suffix" : "" }, { "dropping-particle" : "", "family" : "Savolainen", "given" : "Markku J", "non-dropping-particle" : "", "parse-names" : false, "suffix" : "" }, { "dropping-particle" : "", "family" : "Scherag", "given" : "Susann", "non-dropping-particle" : "", "parse-names" : false, "suffix" : "" }, { "dropping-particle" : "", "family" : "Schipf", "given" : "Sabine", "non-dropping-particle" : "", "parse-names" : false, "suffix" : "" }, { "dropping-particle" : "", "family" : "Schreiber", "given" : "Stefan", "non-dropping-particle" : "", "parse-names" : false, "suffix" : "" }, { "dropping-particle" : "", "family" : "Schunkert", "given" : "Heribert", "non-dropping-particle" : "", "parse-names" : false, "suffix" : "" }, { "dropping-particle" : "", "family" : "Silander", "given" : "Kaisa", "non-dropping-particle" : "", "parse-names" : false, "suffix" : "" }, { "dropping-particle" : "", "family" : "Sinisalo", "given" : "Juha", "non-dropping-particle" : "", "parse-names" : false, "suffix" : "" }, { "dropping-particle" : "", "family" : "Siscovick", "given" : "David S", "non-dropping-particle" : "", "parse-names" : false, "suffix" : "" }, { "dropping-particle" : "", "family" : "Smit", "given" : "Jan H", "non-dropping-particle" : "", "parse-names" : false, "suffix" : "" }, { "dropping-particle" : "", "family" : "Soranzo", "given" : "Nicole", "non-dropping-particle" : "", "parse-names" : false, "suffix" : "" }, { "dropping-particle" : "", "family" : "Sovio", "given" : "Ulla", "non-dropping-particle" : "", "parse-names" : false, "suffix" : "" }, { "dropping-particle" : "", "family" : "Stephens", "given" : "Jonathan", "non-dropping-particle" : "", "parse-names" : false, "suffix" : "" }, { "dropping-particle" : "", "family" : "Surakka", "given" : "Ida", "non-dropping-particle" : "", "parse-names" : false, "suffix" : "" }, { "dropping-particle" : "", "family" : "Swift", "given" : "Amy J", "non-dropping-particle" : "", "parse-names" : false, "suffix" : "" }, { "dropping-particle" : "", "family" : "Tammesoo", "given" : "Mari-Liis", "non-dropping-particle" : "", "parse-names" : false, "suffix" : "" }, { "dropping-particle" : "", "family" : "Tardif", "given" : "Jean-Claude", "non-dropping-particle" : "", "parse-names" : false, "suffix" : "" }, { "dropping-particle" : "", "family" : "Teder-Laving", "given" : "Maris", "non-dropping-particle" : "", "parse-names" : false, "suffix" : "" }, { "dropping-particle" : "", "family" : "Teslovich", "given" : "Tanya M", "non-dropping-particle" : "", "parse-names" : false, "suffix" : "" }, { "dropping-particle" : "", "family" : "Thompson", "given" : "John R", "non-dropping-particle" : "", "parse-names" : false, "suffix" : "" }, { "dropping-particle" : "", "family" : "Thomson", "given" : "Brian", "non-dropping-particle" : "", "parse-names" : false, "suffix" : "" }, { "dropping-particle" : "", "family" : "T\u00f6njes", "given" : "Anke", "non-dropping-particle" : "", "parse-names" : false, "suffix" : "" }, { "dropping-particle" : "", "family" : "Tuomi", "given" : "Tiinamaija", "non-dropping-particle" : "", "parse-names" : false, "suffix" : "" }, { "dropping-particle" : "", "family" : "Meurs", "given" : "Joyce B J", "non-dropping-particle" : "van", "parse-names" : false, "suffix" : "" }, { "dropping-particle" : "", "family" : "Ommen", "given" : "Gert-Jan", "non-dropping-particle" : "van", "parse-names" : false, "suffix" : "" }, { "dropping-particle" : "", "family" : "Vatin", "given" : "Vincent", "non-dropping-particle" : "", "parse-names" : false, "suffix" : "" }, { "dropping-particle" : "", "family" : "Viikari", "given" : "Jorma", "non-dropping-particle" : "", "parse-names" : false, "suffix" : "" }, { "dropping-particle" : "", "family" : "Visvikis-Siest", "given" : "Sophie", "non-dropping-particle" : "", "parse-names" : false, "suffix" : "" }, { "dropping-particle" : "", "family" : "Vitart", "given" : "Veronique", "non-dropping-particle" : "", "parse-names" : false, "suffix" : "" }, { "dropping-particle" : "", "family" : "Vogel", "given" : "Carla I G", "non-dropping-particle" : "", "parse-names" : false, "suffix" : "" }, { "dropping-particle" : "", "family" : "Voight", "given" : "Benjamin F", "non-dropping-particle" : "", "parse-names" : false, "suffix" : "" }, { "dropping-particle" : "", "family" : "Waite", "given" : "Lindsay L", "non-dropping-particle" : "", "parse-names" : false, "suffix" : "" }, { "dropping-particle" : "", "family" : "Wallaschofski", "given" : "Henri", "non-dropping-particle" : "", "parse-names" : false, "suffix" : "" }, { "dropping-particle" : "", "family" : "Walters", "given" : "G Bragi", "non-dropping-particle" : "", "parse-names" : false, "suffix" : "" }, { "dropping-particle" : "", "family" : "Widen", "given" : "Elisabeth", "non-dropping-particle" : "", "parse-names" : false, "suffix" : "" }, { "dropping-particle" : "", "family" : "Wiegand", "given" : "Susanna", "non-dropping-particle" : "", "parse-names" : false, "suffix" : "" }, { "dropping-particle" : "", "family" : "Wild", "given" : "Sarah H", "non-dropping-particle" : "", "parse-names" : false, "suffix" : "" }, { "dropping-particle" : "", "family" : "Willemsen", "given" : "Gonneke", "non-dropping-particle" : "", "parse-names" : false, "suffix" : "" }, { "dropping-particle" : "", "family" : "Witte", "given" : "Daniel R", "non-dropping-particle" : "", "parse-names" : false, "suffix" : "" }, { "dropping-particle" : "", "family" : "Witteman", "given" : "Jacqueline C", "non-dropping-particle" : "", "parse-names" : false, "suffix" : "" }, { "dropping-particle" : "", "family" : "Xu", "given" : "Jianfeng", "non-dropping-particle" : "", "parse-names" : false, "suffix" : "" }, { "dropping-particle" : "", "family" : "Zhang", "given" : "Qunyuan", "non-dropping-particle" : "", "parse-names" : false, "suffix" : "" }, { "dropping-particle" : "", "family" : "Zgaga", "given" : "Lina", "non-dropping-particle" : "", "parse-names" : false, "suffix" : "" }, { "dropping-particle" : "", "family" : "Ziegler", "given" : "Andreas", "non-dropping-particle" : "", "parse-names" : false, "suffix" : "" }, { "dropping-particle" : "", "family" : "Zitting", "given" : "Paavo", "non-dropping-particle" : "", "parse-names" : false, "suffix" : "" }, { "dropping-particle" : "", "family" : "Beilby", "given" : "John P", "non-dropping-particle" : "", "parse-names" : false, "suffix" : "" }, { "dropping-particle" : "", "family" : "Farooqi", "given" : "I Sadaf", "non-dropping-particle" : "", "parse-names" : false, "suffix" : "" }, { "dropping-particle" : "", "family" : "Hebebrand", "given" : "Johannes", "non-dropping-particle" : "", "parse-names" : false, "suffix" : "" }, { "dropping-particle" : "V", "family" : "Huikuri", "given" : "Heikki", "non-dropping-particle" : "", "parse-names" : false, "suffix" : "" }, { "dropping-particle" : "", "family" : "James", "given" : "Alan L", "non-dropping-particle" : "", "parse-names" : false, "suffix" : "" }, { "dropping-particle" : "", "family" : "K\u00e4h\u00f6nen", "given" : "Mika", "non-dropping-particle" : "", "parse-names" : false, "suffix" : "" }, { "dropping-particle" : "", "family" : "Levinson", "given" : "Douglas F", "non-dropping-particle" : "", "parse-names" : false, "suffix" : "" }, { "dropping-particle" : "", "family" : "Macciardi", "given" : "Fabio", "non-dropping-particle" : "", "parse-names" : false, "suffix" : "" }, { "dropping-particle" : "", "family" : "Nieminen", "given" : "Markku S", "non-dropping-particle" : "", "parse-names" : false, "suffix" : "" }, { "dropping-particle" : "", "family" : "Ohlsson", "given" : "Claes", "non-dropping-particle" : "", "parse-names" : false, "suffix" : "" }, { "dropping-particle" : "", "family" : "Palmer", "given" : "Lyle J", "non-dropping-particle" : "", "parse-names" : false, "suffix" : "" }, { "dropping-particle" : "", "family" : "Ridker", "given" : "Paul M", "non-dropping-particle" : "", "parse-names" : false, "suffix" : "" }, { "dropping-particle" : "", "family" : "Stumvoll", "given" : "Michael", "non-dropping-particle" : "", "parse-names" : false, "suffix" : "" }, { "dropping-particle" : "", "family" : "Beckmann", "given" : "Jacques S", "non-dropping-particle" : "", "parse-names" : false, "suffix" : "" }, { "dropping-particle" : "", "family" : "Boeing", "given" : "Heiner", "non-dropping-particle" : "", "parse-names" : false, "suffix" : "" }, { "dropping-particle" : "", "family" : "Boerwinkle", "given" : "Eric", "non-dropping-particle" : "", "parse-names" : false, "suffix" : "" }, { "dropping-particle" : "", "family" : "Boomsma", "given" : "Dorret I", "non-dropping-particle" : "", "parse-names" : false, "suffix" : "" }, { "dropping-particle" : "", "family" : "Caulfield", "given" : "Mark J", "non-dropping-particle" : "", "parse-names" : false, "suffix" : "" }, { "dropping-particle" : "", "family" : "Chanock", "given" : "Stephen J", "non-dropping-particle" : "", "parse-names" : false, "suffix" : "" }, { "dropping-particle" : "", "family" : "Collins", "given" : "Francis S", "non-dropping-particle" : "", "parse-names" : false, "suffix" : "" }, { "dropping-particle" : "", "family" : "Cupples", "given" : "L Adrienne", "non-dropping-particle" : "", "parse-names" : false, "suffix" : "" }, { "dropping-particle" : "", "family" : "Smith", "given" : "George Davey", "non-dropping-particle" : "", "parse-names" : false, "suffix" : "" }, { "dropping-particle" : "", "family" : "Erdmann", "given" : "Jeanette", "non-dropping-particle" : "", "parse-names" : false, "suffix" : "" }, { "dropping-particle" : "", "family" : "Froguel", "given" : "Philippe", "non-dropping-particle" : "", "parse-names" : false, "suffix" : "" }, { "dropping-particle" : "", "family" : "Gr\u00f6nberg", "given" : "Henrik", "non-dropping-particle" : "", "parse-names" : false, "suffix" : "" }, { "dropping-particle" : "", "family" : "Gyllensten", "given" : "Ulf", "non-dropping-particle" : "", "parse-names" : false, "suffix" : "" }, { "dropping-particle" : "", "family" : "Hall", "given" : "Per", "non-dropping-particle" : "", "parse-names" : false, "suffix" : "" }, { "dropping-particle" : "", "family" : "Hansen", "given" : "Torben", "non-dropping-particle" : "", "parse-names" : false, "suffix" : "" }, { "dropping-particle" : "", "family" : "Harris", "given" : "Tamara B", "non-dropping-particle" : "", "parse-names" : false, "suffix" : "" }, { "dropping-particle" : "", "family" : "Hattersley", "given" : "Andrew T", "non-dropping-particle" : "", "parse-names" : false, "suffix" : "" }, { "dropping-particle" : "", "family" : "Hayes", "given" : "Richard B", "non-dropping-particle" : "", "parse-names" : false, "suffix" : "" }, { "dropping-particle" : "", "family" : "Heinrich", "given" : "Joachim", "non-dropping-particle" : "", "parse-names" : false, "suffix" : "" }, { "dropping-particle" : "", "family" : "Hu", "given" : "Frank B", "non-dropping-particle" : "", "parse-names" : false, "suffix" : "" }, { "dropping-particle" : "", "family" : "Hveem", "given" : "Kristian", "non-dropping-particle" : "", "parse-names" : false, "suffix" : "" }, { "dropping-particle" : "", "family" : "Illig", "given" : "Thomas", "non-dropping-particle" : "", "parse-names" : false, "suffix" : "" }, { "dropping-particle" : "", "family" : "Jarvelin", "given" : "Marjo-Riitta", "non-dropping-particle" : "", "parse-names" : false, "suffix" : "" }, { "dropping-particle" : "", "family" : "Kaprio", "given" : "Jaakko", "non-dropping-particle" : "", "parse-names" : false, "suffix" : "" }, { "dropping-particle" : "", "family" : "Karpe", "given" : "Fredrik", "non-dropping-particle" : "", "parse-names" : false, "suffix" : "" }, { "dropping-particle" : "", "family" : "Khaw", "given" : "Kay-Tee", "non-dropping-particle" : "", "parse-names" : false, "suffix" : "" }, { "dropping-particle" : "", "family" : "Kiemeney", "given" : "Lambertus A", "non-dropping-particle" : "", "parse-names" : false, "suffix" : "" }, { "dropping-particle" : "", "family" : "Krude", "given" : "Heiko", "non-dropping-particle" : "", "parse-names" : false, "suffix" : "" }, { "dropping-particle" : "", "family" : "Laakso", "given" : "Markku", "non-dropping-particle" : "", "parse-names" : false, "suffix" : "" }, { "dropping-particle" : "", "family" : "Lawlor", "given" : "Debbie A", "non-dropping-particle" : "", "parse-names" : false, "suffix" : "" }, { "dropping-particle" : "", "family" : "Metspalu", "given" : "Andres", "non-dropping-particle" : "", "parse-names" : false, "suffix" : "" }, { "dropping-particle" : "", "family" : "Munroe", "given" : "Patricia B", "non-dropping-particle" : "", "parse-names" : false, "suffix" : "" }, { "dropping-particle" : "", "family" : "Ouwehand", "given" : "Willem H", "non-dropping-particle" : "", "parse-names" : false, "suffix" : "" }, { "dropping-particle" : "", "family" : "Pedersen", "given" : "Oluf", "non-dropping-particle" : "", "parse-names" : false, "suffix" : "" }, { "dropping-particle" : "", "family" : "Penninx", "given" : "Brenda W", "non-dropping-particle" : "", "parse-names" : false, "suffix" : "" }, { "dropping-particle" : "", "family" : "Peters", "given" : "Annette", "non-dropping-particle" : "", "parse-names" : false, "suffix" : "" }, { "dropping-particle" : "", "family" : "Pramstaller", "given" : "Peter P", "non-dropping-particle" : "", "parse-names" : false, "suffix" : "" }, { "dropping-particle" : "", "family" : "Quertermous", "given" : "Thomas", "non-dropping-particle" : "", "parse-names" : false, "suffix" : "" }, { "dropping-particle" : "", "family" : "Reinehr", "given" : "Thomas", "non-dropping-particle" : "", "parse-names" : false, "suffix" : "" }, { "dropping-particle" : "", "family" : "Rissanen", "given" : "Aila", "non-dropping-particle" : "", "parse-names" : false, "suffix" : "" }, { "dropping-particle" : "", "family" : "Rudan", "given" : "Igor", "non-dropping-particle" : "", "parse-names" : false, "suffix" : "" }, { "dropping-particle" : "", "family" : "Samani", "given" : "Nilesh J", "non-dropping-particle" : "", "parse-names" : false, "suffix" : "" }, { "dropping-particle" : "", "family" : "Schwarz", "given" : "Peter E H", "non-dropping-particle" : "", "parse-names" : false, "suffix" : "" }, { "dropping-particle" : "", "family" : "Shuldiner", "given" : "Alan R", "non-dropping-particle" : "", "parse-names" : false, "suffix" : "" }, { "dropping-particle" : "", "family" : "Spector", "given" : "Timothy D", "non-dropping-particle" : "", "parse-names" : false, "suffix" : "" }, { "dropping-particle" : "", "family" : "Tuomilehto", "given" : "Jaakko", "non-dropping-particle" : "", "parse-names" : false, "suffix" : "" }, { "dropping-particle" : "", "family" : "Uda", "given" : "Manuela", "non-dropping-particle" : "", "parse-names" : false, "suffix" : "" }, { "dropping-particle" : "", "family" : "Uitterlinden", "given" : "Andr\u00e9", "non-dropping-particle" : "", "parse-names" : false, "suffix" : "" }, { "dropping-particle" : "", "family" : "Valle", "given" : "Timo T", "non-dropping-particle" : "", "parse-names" : false, "suffix" : "" }, { "dropping-particle" : "", "family" : "Wabitsch", "given" : "Martin", "non-dropping-particle" : "", "parse-names" : false, "suffix" : "" }, { "dropping-particle" : "", "family" : "Waeber", "given" : "G\u00e9rard", "non-dropping-particle" : "", "parse-names" : false, "suffix" : "" }, { "dropping-particle" : "", "family" : "Wareham", "given" : "Nicholas J", "non-dropping-particle" : "", "parse-names" : false, "suffix" : "" }, { "dropping-particle" : "", "family" : "Watkins", "given" : "Hugh", "non-dropping-particle" : "", "parse-names" : false, "suffix" : "" }, { "dropping-particle" : "", "family" : "Wilson", "given" : "James F", "non-dropping-particle" : "", "parse-names" : false, "suffix" : "" }, { "dropping-particle" : "", "family" : "Wright", "given" : "Alan F", "non-dropping-particle" : "", "parse-names" : false, "suffix" : "" }, { "dropping-particle" : "", "family" : "Zillikens", "given" : "M Carola", "non-dropping-particle" : "", "parse-names" : false, "suffix" : "" }, { "dropping-particle" : "", "family" : "Chatterjee", "given" : "Nilanjan", "non-dropping-particle" : "", "parse-names" : false, "suffix" : "" }, { "dropping-particle" : "", "family" : "McCarroll", "given" : "Steven A", "non-dropping-particle" : "", "parse-names" : false, "suffix" : "" }, { "dropping-particle" : "", "family" : "Purcell", "given" : "Shaun", "non-dropping-particle" : "", "parse-names" : false, "suffix" : "" }, { "dropping-particle" : "", "family" : "Schadt", "given" : "Eric E", "non-dropping-particle" : "", "parse-names" : false, "suffix" : "" }, { "dropping-particle" : "", "family" : "Visscher", "given" : "Peter M", "non-dropping-particle" : "", "parse-names" : false, "suffix" : "" }, { "dropping-particle" : "", "family" : "Assimes", "given" : "Themistocles L", "non-dropping-particle" : "", "parse-names" : false, "suffix" : "" }, { "dropping-particle" : "", "family" : "Borecki", "given" : "Ingrid B", "non-dropping-particle" : "", "parse-names" : false, "suffix" : "" }, { "dropping-particle" : "", "family" : "Deloukas", "given" : "Panos", "non-dropping-particle" : "", "parse-names" : false, "suffix" : "" }, { "dropping-particle" : "", "family" : "Fox", "given" : "Caroline S", "non-dropping-particle" : "", "parse-names" : false, "suffix" : "" }, { "dropping-particle" : "", "family" : "Groop", "given" : "Leif C", "non-dropping-particle" : "", "parse-names" : false, "suffix" : "" }, { "dropping-particle" : "", "family" : "Haritunians", "given" : "Talin", "non-dropping-particle" : "", "parse-names" : false, "suffix" : "" }, { "dropping-particle" : "", "family" : "Hunter", "given" : "David J", "non-dropping-particle" : "", "parse-names" : false, "suffix" : "" }, { "dropping-particle" : "", "family" : "Kaplan", "given" : "Robert C", "non-dropping-particle" : "", "parse-names" : false, "suffix" : "" }, { "dropping-particle" : "", "family" : "Mohlke", "given" : "Karen L", "non-dropping-particle" : "", "parse-names" : false, "suffix" : "" }, { "dropping-particle" : "", "family" : "O'Connell", "given" : "Jeffrey R", "non-dropping-particle" : "", "parse-names" : false, "suffix" : "" }, { "dropping-particle" : "", "family" : "Peltonen", "given" : "Leena", "non-dropping-particle" : "", "parse-names" : false, "suffix" : "" }, { "dropping-particle" : "", "family" : "Schlessinger", "given" : "David", "non-dropping-particle" : "", "parse-names" : false, "suffix" : "" }, { "dropping-particle" : "", "family" : "Strachan", "given" : "David P", "non-dropping-particle" : "", "parse-names" : false, "suffix" : "" }, { "dropping-particle" : "", "family" : "Duijn", "given" : "Cornelia M", "non-dropping-particle" : "van", "parse-names" : false, "suffix" : "" }, { "dropping-particle" : "", "family" : "Wichmann", "given" : "H-Erich", "non-dropping-particle" : "", "parse-names" : false, "suffix" : "" }, { "dropping-particle" : "", "family" : "Frayling", "given" : "Timothy M", "non-dropping-particle" : "", "parse-names" : false, "suffix" : "" }, { "dropping-particle" : "", "family" : "Thorsteinsdottir", "given" : "Unnur", "non-dropping-particle" : "", "parse-names" : false, "suffix" : "" }, { "dropping-particle" : "", "family" : "Abecasis", "given" : "Gon\u00e7alo R", "non-dropping-particle" : "", "parse-names" : false, "suffix" : "" }, { "dropping-particle" : "", "family" : "Barroso", "given" : "In\u00eas", "non-dropping-particle" : "", "parse-names" : false, "suffix" : "" }, { "dropping-particle" : "", "family" : "Boehnke", "given" : "Michael", "non-dropping-particle" : "", "parse-names" : false, "suffix" : "" }, { "dropping-particle" : "", "family" : "Stefansson", "given" : "Kari", "non-dropping-particle" : "", "parse-names" : false, "suffix" : "" }, { "dropping-particle" : "", "family" : "North", "given" : "Kari E", "non-dropping-particle" : "", "parse-names" : false, "suffix" : "" }, { "dropping-particle" : "", "family" : "McCarthy", "given" : "Mark I", "non-dropping-particle" : "", "parse-names" : false, "suffix" : "" }, { "dropping-particle" : "", "family" : "Hirschhorn", "given" : "Joel N", "non-dropping-particle" : "", "parse-names" : false, "suffix" : "" }, { "dropping-particle" : "", "family" : "Ingelsson", "given" : "Erik", "non-dropping-particle" : "", "parse-names" : false, "suffix" : "" }, { "dropping-particle" : "", "family" : "Loos", "given" : "Ruth J. F.", "non-dropping-particle" : "", "parse-names" : false, "suffix" : "" } ], "container-title" : "Nature genetics", "id" : "ITEM-1", "issued" : { "date-parts" : [ [ "2010" ] ] }, "page" : "937-948", "title" : "Association analyses of 249,796 individuals reveal 18 new loci associated with body mass index.", "type" : "article-journal", "volume" : "42" }, "uris" : [ "http://www.mendeley.com/documents/?uuid=d5c17178-e02a-48c1-8b49-e8cbc35c81af" ] }, { "id" : "ITEM-2", "itemData" : { "DOI" : "10.1038/oby.2008.613", "ISSN" : "1930-7381", "PMID" : "19169219", "author" : [ { "dropping-particle" : "", "family" : "Bogardus", "given" : "Clifton", "non-dropping-particle" : "", "parse-names" : false, "suffix" : "" } ], "container-title" : "Obesity (Silver Spring, Md.)", "id" : "ITEM-2", "issue" : "2", "issued" : { "date-parts" : [ [ "2009", "2" ] ] }, "page" : "209-10", "title" : "Missing heritability and GWAS utility.", "type" : "article-journal", "volume" : "17" }, "uris" : [ "http://www.mendeley.com/documents/?uuid=cf18a023-f338-4419-8d8e-7ce86070e822" ] }, { "id" : "ITEM-3", "itemData" : { "DOI" : "10.1016/j.beem.2011.11.003", "ISSN" : "1878-1594", "PMID" : "22498250", "abstract" : "Genome-wide association studies (GWAS) have revolutionised the discovery of genes for common traits and diseases, including obesity-related traits. In less then four years time, 52 genetic loci were identified to be unequivocally associated with obesity-related traits. This vast success raised hope and expectations that genetic information would become soon an integral part of personalised medicine. However, these loci have only small effects on obesity-susceptibility and explain just a fraction of the total variance. As such, their accuracy to predict obesity is poor and not competitive with the predictive ability of traditional risk factors. Nevertheless, some of these loci are being used in commercially available personal genome tests to estimate individuals' lifetime risk of obesity. While proponents believe that personal genome profiling could have beneficial effects on behaviour, early reports do not support this hypothesis. To conclude, the most valuable contribution of GWAS-identified loci lies in their contribution to elucidating new physiological pathways that underlie obesity-susceptibility.", "author" : [ { "dropping-particle" : "", "family" : "Loos", "given" : "Ruth J. F.", "non-dropping-particle" : "", "parse-names" : false, "suffix" : "" } ], "container-title" : "Best practice &amp; research. Clinical endocrinology &amp; metabolism", "id" : "ITEM-3", "issue" : "2", "issued" : { "date-parts" : [ [ "2012", "4" ] ] }, "page" : "211-26", "publisher" : "Elsevier Ltd", "title" : "Genetic determinants of common obesity and their value in prediction.", "type" : "article-journal", "volume" : "26" }, "uris" : [ "http://www.mendeley.com/documents/?uuid=175c1478-6df9-4634-ba91-ec2542fbd3a5" ] } ], "mendeley" : { "previouslyFormattedCitation" : "[27\u201329]" }, "properties" : { "noteIndex" : 0 }, "schema" : "https://github.com/citation-style-language/schema/raw/master/csl-citation.json" }</w:instrText>
+        <w:instrText>ADDIN CSL_CITATION { "citationItems" : [ { "id" : "ITEM-1", "itemData" : { "DOI" : "10.1038/ng.686", "ISBN" : "1546-1718 (Electronic)\\n1061-4036 (Linking)", "ISSN" : "1061-4036", "PMID" : "20935630", "abstract" : "Obesity is globally prevalent and highly heritable, but its underlying genetic factors remain largely elusive. To identify genetic loci for obesity susceptibility, we examined associations between body mass index and \u223c 2.8 million SNPs in up to 123,865 individuals with targeted follow up of 42 SNPs in up to 125,931 additional individuals. We confirmed 14 known obesity susceptibility loci and identified 18 new loci associated with body mass index (P &lt; 5 \u00d7 10\u207b\u2078), one of which includes a copy number variant near GPRC5B. Some loci (at MC4R, POMC, SH2B1 and BDNF) map near key hypothalamic regulators of energy balance, and one of these loci is near GIPR, an incretin receptor. Furthermore, genes in other newly associated loci may provide new insights into human body weight regulation.", "author" : [ { "dropping-particle" : "", "family" : "Speliotes", "given" : "Elizabeth K", "non-dropping-particle" : "", "parse-names" : false, "suffix" : "" }, { "dropping-particle" : "", "family" : "Willer", "given" : "Cristen J", "non-dropping-particle" : "", "parse-names" : false, "suffix" : "" }, { "dropping-particle" : "", "family" : "Berndt", "given" : "Sonja I", "non-dropping-particle" : "", "parse-names" : false, "suffix" : "" }, { "dropping-particle" : "", "family" : "Monda", "given" : "Keri L", "non-dropping-particle" : "", "parse-names" : false, "suffix" : "" }, { "dropping-particle" : "", "family" : "Thorleifsson", "given" : "Gudmar", "non-dropping-particle" : "", "parse-names" : false, "suffix" : "" }, { "dropping-particle" : "", "family" : "Jackson", "given" : "Anne U", "non-dropping-particle" : "", "parse-names" : false, "suffix" : "" }, { "dropping-particle" : "", "family" : "Allen", "given" : "Hana Lango", "non-dropping-particle" : "", "parse-names" : false, "suffix" : "" }, { "dropping-particle" : "", "family" : "Lindgren", "given" : "Cecilia M", "non-dropping-particle" : "", "parse-names" : false, "suffix" : "" }, { "dropping-particle" : "", "family" : "Luan", "given" : "Jian'an", "non-dropping-particle" : "", "parse-names" : false, "suffix" : "" }, { "dropping-particle" : "", "family" : "M\u00e4gi", "given" : "Reedik", "non-dropping-particle" : "", "parse-names" : false, "suffix" : "" }, { "dropping-particle" : "", "family" : "Randall", "given" : "Joshua C", "non-dropping-particle" : "", "parse-names" : false, "suffix" : "" }, { "dropping-particle" : "", "family" : "Vedantam", "given" : "Sailaja", "non-dropping-particle" : "", "parse-names" : false, "suffix" : "" }, { "dropping-particle" : "", "family" : "Winkler", "given" : "Thomas W", "non-dropping-particle" : "", "parse-names" : false, "suffix" : "" }, { "dropping-particle" : "", "family" : "Qi", "given" : "Lu", "non-dropping-particle" : "", "parse-names" : false, "suffix" : "" }, { "dropping-particle" : "", "family" : "Workalemahu", "given" : "Tsegaselassie", "non-dropping-particle" : "", "parse-names" : false, "suffix" : "" }, { "dropping-particle" : "", "family" : "Heid", "given" : "Iris M", "non-dropping-particle" : "", "parse-names" : false, "suffix" : "" }, { "dropping-particle" : "", "family" : "Steinthorsdottir", "given" : "Valgerdur", "non-dropping-particle" : "", "parse-names" : false, "suffix" : "" }, { "dropping-particle" : "", "family" : "Stringham", "given" : "Heather M", "non-dropping-particle" : "", "parse-names" : false, "suffix" : "" }, { "dropping-particle" : "", "family" : "Weedon", "given" : "Michael N", "non-dropping-particle" : "", "parse-names" : false, "suffix" : "" }, { "dropping-particle" : "", "family" : "Wheeler", "given" : "Eleanor", "non-dropping-particle" : "", "parse-names" : false, "suffix" : "" }, { "dropping-particle" : "", "family" : "Wood", "given" : "Andrew R", "non-dropping-particle" : "", "parse-names" : false, "suffix" : "" }, { "dropping-particle" : "", "family" : "Ferreira", "given" : "Teresa", "non-dropping-particle" : "", "parse-names" : false, "suffix" : "" }, { "dropping-particle" : "", "family" : "Weyant", "given" : "Robert J", "non-dropping-particle" : "", "parse-names" : false, "suffix" : "" }, { "dropping-particle" : "V", "family" : "Segr\u00e8", "given" : "Ayellet", "non-dropping-particle" : "", "parse-names" : false, "suffix" : "" }, { "dropping-particle" : "", "family" : "Estrada", "given" : "Karol", "non-dropping-particle" : "", "parse-names" : false, "suffix" : "" }, { "dropping-particle" : "", "family" : "Liang", "given" : "Liming", "non-dropping-particle" : "", "parse-names" : false, "suffix" : "" }, { "dropping-particle" : "", "family" : "Nemesh", "given" : "James", "non-dropping-particle" : "", "parse-names" : false, "suffix" : "" }, { "dropping-particle" : "", "family" : "Park", "given" : "Ju-Hyun", "non-dropping-particle" : "", "parse-names" : false, "suffix" : "" }, { "dropping-particle" : "", "family" : "Gustafsson", "given" : "Stefan", "non-dropping-particle" : "", "parse-names" : false, "suffix" : "" }, { "dropping-particle" : "", "family" : "Kilpel\u00e4inen", "given" : "Tuomas O", "non-dropping-particle" : "", "parse-names" : false, "suffix" : "" }, { "dropping-particle" : "", "family" : "Yang", "given" : "Jian", "non-dropping-particle" : "", "parse-names" : false, "suffix" : "" }, { "dropping-particle" : "", "family" : "Bouatia-Naji", "given" : "Nabila", "non-dropping-particle" : "", "parse-names" : false, "suffix" : "" }, { "dropping-particle" : "", "family" : "Esko", "given" : "T\u00f5nu", "non-dropping-particle" : "", "parse-names" : false, "suffix" : "" }, { "dropping-particle" : "", "family" : "Feitosa", "given" : "Mary F", "non-dropping-particle" : "", "parse-names" : false, "suffix" : "" }, { "dropping-particle" : "", "family" : "Kutalik", "given" : "Zolt\u00e1n", "non-dropping-particle" : "", "parse-names" : false, "suffix" : "" }, { "dropping-particle" : "", "family" : "Mangino", "given" : "Massimo", "non-dropping-particle" : "", "parse-names" : false, "suffix" : "" }, { "dropping-particle" : "", "family" : "Raychaudhuri", "given" : "Soumya", "non-dropping-particle" : "", "parse-names" : false, "suffix" : "" }, { "dropping-particle" : "", "family" : "Scherag", "given" : "Andre", "non-dropping-particle" : "", "parse-names" : false, "suffix" : "" }, { "dropping-particle" : "", "family" : "Smith", "given" : "Albert Vernon", "non-dropping-particle" : "", "parse-names" : false, "suffix" : "" }, { "dropping-particle" : "", "family" : "Welch", "given" : "Ryan", "non-dropping-particle" : "", "parse-names" : false, "suffix" : "" }, { "dropping-particle" : "", "family" : "Zhao", "given" : "Jing Hua", "non-dropping-particle" : "", "parse-names" : false, "suffix" : "" }, { "dropping-particle" : "", "family" : "Aben", "given" : "Katja K", "non-dropping-particle" : "", "parse-names" : false, "suffix" : "" }, { "dropping-particle" : "", "family" : "Absher", "given" : "Devin M", "non-dropping-particle" : "", "parse-names" : false, "suffix" : "" }, { "dropping-particle" : "", "family" : "Amin", "given" : "Najaf", "non-dropping-particle" : "", "parse-names" : false, "suffix" : "" }, { "dropping-particle" : "", "family" : "Dixon", "given" : "Anna L", "non-dropping-particle" : "", "parse-names" : false, "suffix" : "" }, { "dropping-particle" : "", "family" : "Fisher", "given" : "Eva", "non-dropping-particle" : "", "parse-names" : false, "suffix" : "" }, { "dropping-particle" : "", "family" : "Glazer", "given" : "Nicole L", "non-dropping-particle" : "", "parse-names" : false, "suffix" : "" }, { "dropping-particle" : "", "family" : "Goddard", "given" : "Michael E", "non-dropping-particle" : "", "parse-names" : false, "suffix" : "" }, { "dropping-particle" : "", "family" : "Heard-Costa", "given" : "Nancy L", "non-dropping-particle" : "", "parse-names" : false, "suffix" : "" }, { "dropping-particle" : "", "family" : "Hoesel", "given" : "Volker", "non-dropping-particle" : "", "parse-names" : false, "suffix" : "" }, { "dropping-particle" : "", "family" : "Hottenga", "given" : "Jouke-Jan", "non-dropping-particle" : "", "parse-names" : false, "suffix" : "" }, { "dropping-particle" : "", "family" : "Johansson", "given" : "Asa", "non-dropping-particle" : "", "parse-names" : false, "suffix" : "" }, { "dropping-particle" : "", "family" : "Johnson", "given" : "Toby", "non-dropping-particle" : "", "parse-names" : false, "suffix" : "" }, { "dropping-particle" : "", "family" : "Ketkar", "given" : "Shamika", "non-dropping-particle" : "", "parse-names" : false, "suffix" : "" }, { "dropping-particle" : "", "family" : "Lamina", "given" : "Claudia", "non-dropping-particle" : "", "parse-names" : false, "suffix" : "" }, { "dropping-particle" : "", "family" : "Li", "given" : "Shengxu", "non-dropping-particle" : "", "parse-names" : false, "suffix" : "" }, { "dropping-particle" : "", "family" : "Moffatt", "given" : "Miriam F", "non-dropping-particle" : "", "parse-names" : false, "suffix" : "" }, { "dropping-particle" : "", "family" : "Myers", "given" : "Richard H", "non-dropping-particle" : "", "parse-names" : false, "suffix" : "" }, { "dropping-particle" : "", "family" : "Narisu", "given" : "Narisu", "non-dropping-particle" : "", "parse-names" : false, "suffix" : "" }, { "dropping-particle" : "", "family" : "Perry", "given" : "John R B", "non-dropping-particle" : "", "parse-names" : false, "suffix" : "" }, { "dropping-particle" : "", "family" : "Peters", "given" : "Marjolein J", "non-dropping-particle" : "", "parse-names" : false, "suffix" : "" }, { "dropping-particle" : "", "family" : "Preuss", "given" : "Michael", "non-dropping-particle" : "", "parse-names" : false, "suffix" : "" }, { "dropping-particle" : "", "family" : "Ripatti", "given" : "Samuli", "non-dropping-particle" : "", "parse-names" : false, "suffix" : "" }, { "dropping-particle" : "", "family" : "Rivadeneira", "given" : "Fernando", "non-dropping-particle" : "", "parse-names" : false, "suffix" : "" }, { "dropping-particle" : "", "family" : "Sandholt", "given" : "Camilla", "non-dropping-particle" : "", "parse-names" : false, "suffix" : "" }, { "dropping-particle" : "", "family" : "Scott", "given" : "Laura J", "non-dropping-particle" : "", "parse-names" : false, "suffix" : "" }, { "dropping-particle" : "", "family" : "Timpson", "given" : "Nicholas J", "non-dropping-particle" : "", "parse-names" : false, "suffix" : "" }, { "dropping-particle" : "", "family" : "Tyrer", "given" : "Jonathan P", "non-dropping-particle" : "", "parse-names" : false, "suffix" : "" }, { "dropping-particle" : "", "family" : "Wingerden", "given" : "Sophie", "non-dropping-particle" : "van", "parse-names" : false, "suffix" : "" }, { "dropping-particle" : "", "family" : "Watanabe", "given" : "Richard M", "non-dropping-particle" : "", "parse-names" : false, "suffix" : "" }, { "dropping-particle" : "", "family" : "White", "given" : "Charles C", "non-dropping-particle" : "", "parse-names" : false, "suffix" : "" }, { "dropping-particle" : "", "family" : "Wiklund", "given" : "Fredrik", "non-dropping-particle" : "", "parse-names" : false, "suffix" : "" }, { "dropping-particle" : "", "family" : "Barlassina", "given" : "Christina", "non-dropping-particle" : "", "parse-names" : false, "suffix" : "" }, { "dropping-particle" : "", "family" : "Chasman", "given" : "Daniel I", "non-dropping-particle" : "", "parse-names" : false, "suffix" : "" }, { "dropping-particle" : "", "family" : "Cooper", "given" : "Matthew N", "non-dropping-particle" : "", "parse-names" : false, "suffix" : "" }, { "dropping-particle" : "", "family" : "Jansson", "given" : "John-Olov", "non-dropping-particle" : "", "parse-names" : false, "suffix" : "" }, { "dropping-particle" : "", "family" : "Lawrence", "given" : "Robert W", "non-dropping-particle" : "", "parse-names" : false, "suffix" : "" }, { "dropping-particle" : "", "family" : "Pellikka", "given" : "Niina", "non-dropping-particle" : "", "parse-names" : false, "suffix" : "" }, { "dropping-particle" : "", "family" : "Prokopenko", "given" : "Inga", "non-dropping-particle" : "", "parse-names" : false, "suffix" : "" }, { "dropping-particle" : "", "family" : "Shi", "given" : "Jianxin", "non-dropping-particle" : "", "parse-names" : false, "suffix" : "" }, { "dropping-particle" : "", "family" : "Thiering", "given" : "Elisabeth", "non-dropping-particle" : "", "parse-names" : false, "suffix" : "" }, { "dropping-particle" : "", "family" : "Alavere", "given" : "Helene", "non-dropping-particle" : "", "parse-names" : false, "suffix" : "" }, { "dropping-particle" : "", "family" : "Alibrandi", "given" : "Maria T S", "non-dropping-particle" : "", "parse-names" : false, "suffix" : "" }, { "dropping-particle" : "", "family" : "Almgren", "given" : "Peter", "non-dropping-particle" : "", "parse-names" : false, "suffix" : "" }, { "dropping-particle" : "", "family" : "Arnold", "given" : "Alice M", "non-dropping-particle" : "", "parse-names" : false, "suffix" : "" }, { "dropping-particle" : "", "family" : "Aspelund", "given" : "Thor", "non-dropping-particle" : "", "parse-names" : false, "suffix" : "" }, { "dropping-particle" : "", "family" : "Atwood", "given" : "Larry D", "non-dropping-particle" : "", "parse-names" : false, "suffix" : "" }, { "dropping-particle" : "", "family" : "Balkau", "given" : "Beverley", "non-dropping-particle" : "", "parse-names" : false, "suffix" : "" }, { "dropping-particle" : "", "family" : "Balmforth", "given" : "Anthony J", "non-dropping-particle" : "", "parse-names" : false, "suffix" : "" }, { "dropping-particle" : "", "family" : "Bennett", "given" : "Amanda J", "non-dropping-particle" : "", "parse-names" : false, "suffix" : "" }, { "dropping-particle" : "", "family" : "Ben-Shlomo", "given" : "Yoav", "non-dropping-particle" : "", "parse-names" : false, "suffix" : "" }, { "dropping-particle" : "", "family" : "Bergman", "given" : "Richard N", "non-dropping-particle" : "", "parse-names" : false, "suffix" : "" }, { "dropping-particle" : "", "family" : "Bergmann", "given" : "Sven", "non-dropping-particle" : "", "parse-names" : false, "suffix" : "" }, { "dropping-particle" : "", "family" : "Biebermann", "given" : "Heike", "non-dropping-particle" : "", "parse-names" : false, "suffix" : "" }, { "dropping-particle" : "", "family" : "Blakemore", "given" : "Alexandra I F", "non-dropping-particle" : "", "parse-names" : false, "suffix" : "" }, { "dropping-particle" : "", "family" : "Boes", "given" : "Tanja", "non-dropping-particle" : "", "parse-names" : false, "suffix" : "" }, { "dropping-particle" : "", "family" : "Bonnycastle", "given" : "Lori L", "non-dropping-particle" : "", "parse-names" : false, "suffix" : "" }, { "dropping-particle" : "", "family" : "Bornstein", "given" : "Stefan R", "non-dropping-particle" : "", "parse-names" : false, "suffix" : "" }, { "dropping-particle" : "", "family" : "Brown", "given" : "Morris J", "non-dropping-particle" : "", "parse-names" : false, "suffix" : "" }, { "dropping-particle" : "", "family" : "Buchanan", "given" : "Thomas A", "non-dropping-particle" : "", "parse-names" : false, "suffix" : "" }, { "dropping-particle" : "", "family" : "Busonero", "given" : "Fabio", "non-dropping-particle" : "", "parse-names" : false, "suffix" : "" }, { "dropping-particle" : "", "family" : "Campbell", "given" : "Harry", "non-dropping-particle" : "", "parse-names" : false, "suffix" : "" }, { "dropping-particle" : "", "family" : "Cappuccio", "given" : "Francesco P", "non-dropping-particle" : "", "parse-names" : false, "suffix" : "" }, { "dropping-particle" : "", "family" : "Cavalcanti-Proen\u00e7a", "given" : "Christine", "non-dropping-particle" : "", "parse-names" : false, "suffix" : "" }, { "dropping-particle" : "", "family" : "Chen", "given" : "Yii-Der Ida", "non-dropping-particle" : "", "parse-names" : false, "suffix" : "" }, { "dropping-particle" : "", "family" : "Chen", "given" : "Chih-Mei", "non-dropping-particle" : "", "parse-names" : false, "suffix" : "" }, { "dropping-particle" : "", "family" : "Chines", "given" : "Peter S", "non-dropping-particle" : "", "parse-names" : false, "suffix" : "" }, { "dropping-particle" : "", "family" : "Clarke", "given" : "Robert", "non-dropping-particle" : "", "parse-names" : false, "suffix" : "" }, { "dropping-particle" : "", "family" : "Coin", "given" : "Lachlan", "non-dropping-particle" : "", "parse-names" : false, "suffix" : "" }, { "dropping-particle" : "", "family" : "Connell", "given" : "John", "non-dropping-particle" : "", "parse-names" : false, "suffix" : "" }, { "dropping-particle" : "", "family" : "Day", "given" : "Ian N M", "non-dropping-particle" : "", "parse-names" : false, "suffix" : "" }, { "dropping-particle" : "", "family" : "Heijer", "given" : "Martin", "non-dropping-particle" : "den", "parse-names" : false, "suffix" : "" }, { "dropping-particle" : "", "family" : "Duan", "given" : "Jubao", "non-dropping-particle" : "", "parse-names" : false, "suffix" : "" }, { "dropping-particle" : "", "family" : "Ebrahim", "given" : "Shah", "non-dropping-particle" : "", "parse-names" : false, "suffix" : "" }, { "dropping-particle" : "", "family" : "Elliott", "given" : "Paul", "non-dropping-particle" : "", "parse-names" : false, "suffix" : "" }, { "dropping-particle" : "", "family" : "Elosua", "given" : "Roberto", "non-dropping-particle" : "", "parse-names" : false, "suffix" : "" }, { "dropping-particle" : "", "family" : "Eiriksdottir", "given" : "Gudny", "non-dropping-particle" : "", "parse-names" : false, "suffix" : "" }, { "dropping-particle" : "", "family" : "Erdos", "given" : "Michael R", "non-dropping-particle" : "", "parse-names" : false, "suffix" : "" }, { "dropping-particle" : "", "family" : "Eriksson", "given" : "Johan G", "non-dropping-particle" : "", "parse-names" : false, "suffix" : "" }, { "dropping-particle" : "", "family" : "Facheris", "given" : "Maurizio F", "non-dropping-particle" : "", "parse-names" : false, "suffix" : "" }, { "dropping-particle" : "", "family" : "Felix", "given" : "Stephan B", "non-dropping-particle" : "", "parse-names" : false, "suffix" : "" }, { "dropping-particle" : "", "family" : "Fischer-Posovszky", "given" : "Pamela", "non-dropping-particle" : "", "parse-names" : false, "suffix" : "" }, { "dropping-particle" : "", "family" : "Folsom", "given" : "Aaron R", "non-dropping-particle" : "", "parse-names" : false, "suffix" : "" }, { "dropping-particle" : "", "family" : "Friedrich", "given" : "Nele", "non-dropping-particle" : "", "parse-names" : false, "suffix" : "" }, { "dropping-particle" : "", "family" : "Freimer", "given" : "Nelson B", "non-dropping-particle" : "", "parse-names" : false, "suffix" : "" }, { "dropping-particle" : "", "family" : "Fu", "given" : "Mao", "non-dropping-particle" : "", "parse-names" : false, "suffix" : "" }, { "dropping-particle" : "", "family" : "Gaget", "given" : "Stefan", "non-dropping-particle" : "", "parse-names" : false, "suffix" : "" }, { "dropping-particle" : "V", "family" : "Gejman", "given" : "Pablo", "non-dropping-particle" : "", "parse-names" : false, "suffix" : "" }, { "dropping-particle" : "", "family" : "Geus", "given" : "Eco J C", "non-dropping-particle" : "", "parse-names" : false, "suffix" : "" }, { "dropping-particle" : "", "family" : "Gieger", "given" : "Christian", "non-dropping-particle" : "", "parse-names" : false, "suffix" : "" }, { "dropping-particle" : "", "family" : "Gjesing", "given" : "Anette P", "non-dropping-particle" : "", "parse-names" : false, "suffix" : "" }, { "dropping-particle" : "", "family" : "Goel", "given" : "Anuj", "non-dropping-particle" : "", "parse-names" : false, "suffix" : "" }, { "dropping-particle" : "", "family" : "Goyette", "given" : "Philippe", "non-dropping-particle" : "", "parse-names" : false, "suffix" : "" }, { "dropping-particle" : "", "family" : "Grallert", "given" : "Harald", "non-dropping-particle" : "", "parse-names" : false, "suffix" : "" }, { "dropping-particle" : "", "family" : "Gr\u00e4ssler", "given" : "J\u00fcrgen", "non-dropping-particle" : "", "parse-names" : false, "suffix" : "" }, { "dropping-particle" : "", "family" : "Greenawalt", "given" : "Danielle M", "non-dropping-particle" : "", "parse-names" : false, "suffix" : "" }, { "dropping-particle" : "", "family" : "Groves", "given" : "Christopher J", "non-dropping-particle" : "", "parse-names" : false, "suffix" : "" }, { "dropping-particle" : "", "family" : "Gudnason", "given" : "Vilmundur", "non-dropping-particle" : "", "parse-names" : false, "suffix" : "" }, { "dropping-particle" : "", "family" : "Guiducci", "given" : "Candace", "non-dropping-particle" : "", "parse-names" : false, "suffix" : "" }, { "dropping-particle" : "", "family" : "Hartikainen", "given" : "Anna-Liisa", "non-dropping-particle" : "", "parse-names" : false, "suffix" : "" }, { "dropping-particle" : "", "family" : "Hassanali", "given" : "Neelam", "non-dropping-particle" : "", "parse-names" : false, "suffix" : "" }, { "dropping-particle" : "", "family" : "Hall", "given" : "Alistair S", "non-dropping-particle" : "", "parse-names" : false, "suffix" : "" }, { "dropping-particle" : "", "family" : "Havulinna", "given" : "Aki S", "non-dropping-particle" : "", "parse-names" : false, "suffix" : "" }, { "dropping-particle" : "", "family" : "Hayward", "given" : "Caroline", "non-dropping-particle" : "", "parse-names" : false, "suffix" : "" }, { "dropping-particle" : "", "family" : "Heath", "given" : "Andrew C", "non-dropping-particle" : "", "parse-names" : false, "suffix" : "" }, { "dropping-particle" : "", "family" : "Hengstenberg", "given" : "Christian", "non-dropping-particle" : "", "parse-names" : false, "suffix" : "" }, { "dropping-particle" : "", "family" : "Hicks", "given" : "Andrew A", "non-dropping-particle" : "", "parse-names" : false, "suffix" : "" }, { "dropping-particle" : "", "family" : "Hinney", "given" : "Anke", "non-dropping-particle" : "", "parse-names" : false, "suffix" : "" }, { "dropping-particle" : "", "family" : "Hofman", "given" : "Albert", "non-dropping-particle" : "", "parse-names" : false, "suffix" : "" }, { "dropping-particle" : "", "family" : "Homuth", "given" : "Georg", "non-dropping-particle" : "", "parse-names" : false, "suffix" : "" }, { "dropping-particle" : "", "family" : "Hui", "given" : "Jennie", "non-dropping-particle" : "", "parse-names" : false, "suffix" : "" }, { "dropping-particle" : "", "family" : "Igl", "given" : "Wilmar", "non-dropping-particle" : "", "parse-names" : false, "suffix" : "" }, { "dropping-particle" : "", "family" : "Iribarren", "given" : "Carlos", "non-dropping-particle" : "", "parse-names" : false, "suffix" : "" }, { "dropping-particle" : "", "family" : "Isomaa", "given" : "Bo", "non-dropping-particle" : "", "parse-names" : false, "suffix" : "" }, { "dropping-particle" : "", "family" : "Jacobs", "given" : "Kevin B", "non-dropping-particle" : "", "parse-names" : false, "suffix" : "" }, { "dropping-particle" : "", "family" : "Jarick", "given" : "Ivonne", "non-dropping-particle" : "", "parse-names" : false, "suffix" : "" }, { "dropping-particle" : "", "family" : "Jewell", "given" : "Elizabeth", "non-dropping-particle" : "", "parse-names" : false, "suffix" : "" }, { "dropping-particle" : "", "family" : "John", "given" : "Ulrich", "non-dropping-particle" : "", "parse-names" : false, "suffix" : "" }, { "dropping-particle" : "", "family" : "J\u00f8rgensen", "given" : "Torben", "non-dropping-particle" : "", "parse-names" : false, "suffix" : "" }, { "dropping-particle" : "", "family" : "Jousilahti", "given" : "Pekka", "non-dropping-particle" : "", "parse-names" : false, "suffix" : "" }, { "dropping-particle" : "", "family" : "Jula", "given" : "Antti", "non-dropping-particle" : "", "parse-names" : false, "suffix" : "" }, { "dropping-particle" : "", "family" : "Kaakinen", "given" : "Marika", "non-dropping-particle" : "", "parse-names" : false, "suffix" : "" }, { "dropping-particle" : "", "family" : "Kajantie", "given" : "Eero", "non-dropping-particle" : "", "parse-names" : false, "suffix" : "" }, { "dropping-particle" : "", "family" : "Kaplan", "given" : "Lee M", "non-dropping-particle" : "", "parse-names" : false, "suffix" : "" }, { "dropping-particle" : "", "family" : "Kathiresan", "given" : "Sekar", "non-dropping-particle" : "", "parse-names" : false, "suffix" : "" }, { "dropping-particle" : "", "family" : "Kettunen", "given" : "Johannes", "non-dropping-particle" : "", "parse-names" : false, "suffix" : "" }, { "dropping-particle" : "", "family" : "Kinnunen", "given" : "Leena", "non-dropping-particle" : "", "parse-names" : false, "suffix" : "" }, { "dropping-particle" : "", "family" : "Knowles", "given" : "Joshua W", "non-dropping-particle" : "", "parse-names" : false, "suffix" : "" }, { "dropping-particle" : "", "family" : "Kolcic", "given" : "Ivana", "non-dropping-particle" : "", "parse-names" : false, "suffix" : "" }, { "dropping-particle" : "", "family" : "K\u00f6nig", "given" : "Inke R", "non-dropping-particle" : "", "parse-names" : false, "suffix" : "" }, { "dropping-particle" : "", "family" : "Koskinen", "given" : "Seppo", "non-dropping-particle" : "", "parse-names" : false, "suffix" : "" }, { "dropping-particle" : "", "family" : "Kovacs", "given" : "Peter", "non-dropping-particle" : "", "parse-names" : false, "suffix" : "" }, { "dropping-particle" : "", "family" : "Kuusisto", "given" : "Johanna", "non-dropping-particle" : "", "parse-names" : false, "suffix" : "" }, { "dropping-particle" : "", "family" : "Kraft", "given" : "Peter", "non-dropping-particle" : "", "parse-names" : false, "suffix" : "" }, { "dropping-particle" : "", "family" : "Kval\u00f8y", "given" : "Kirsti", "non-dropping-particle" : "", "parse-names" : false, "suffix" : "" }, { "dropping-particle" : "", "family" : "Laitinen", "given" : "Jaana", "non-dropping-particle" : "", "parse-names" : false, "suffix" : "" }, { "dropping-particle" : "", "family" : "Lantieri", "given" : "Olivier", "non-dropping-particle" : "", "parse-names" : false, "suffix" : "" }, { "dropping-particle" : "", "family" : "Lanzani", "given" : "Chiara", "non-dropping-particle" : "", "parse-names" : false, "suffix" : "" }, { "dropping-particle" : "", "family" : "Launer", "given" : "Lenore J", "non-dropping-particle" : "", "parse-names" : false, "suffix" : "" }, { "dropping-particle" : "", "family" : "Lecoeur", "given" : "Cecile", "non-dropping-particle" : "", "parse-names" : false, "suffix" : "" }, { "dropping-particle" : "", "family" : "Lehtim\u00e4ki", "given" : "Terho", "non-dropping-particle" : "", "parse-names" : false, "suffix" : "" }, { "dropping-particle" : "", "family" : "Lettre", "given" : "Guillaume", "non-dropping-particle" : "", "parse-names" : false, "suffix" : "" }, { "dropping-particle" : "", "family" : "Liu", "given" : "Jianjun", "non-dropping-particle" : "", "parse-names" : false, "suffix" : "" }, { "dropping-particle" : "", "family" : "Lokki", "given" : "Marja-Liisa", "non-dropping-particle" : "", "parse-names" : false, "suffix" : "" }, { "dropping-particle" : "", "family" : "Lorentzon", "given" : "Mattias", "non-dropping-particle" : "", "parse-names" : false, "suffix" : "" }, { "dropping-particle" : "", "family" : "Luben", "given" : "Robert N", "non-dropping-particle" : "", "parse-names" : false, "suffix" : "" }, { "dropping-particle" : "", "family" : "Ludwig", "given" : "Barbara", "non-dropping-particle" : "", "parse-names" : false, "suffix" : "" }, { "dropping-particle" : "", "family" : "Manunta", "given" : "Paolo", "non-dropping-particle" : "", "parse-names" : false, "suffix" : "" }, { "dropping-particle" : "", "family" : "Marek", "given" : "Diana", "non-dropping-particle" : "", "parse-names" : false, "suffix" : "" }, { "dropping-particle" : "", "family" : "Marre", "given" : "Michel", "non-dropping-particle" : "", "parse-names" : false, "suffix" : "" }, { "dropping-particle" : "", "family" : "Martin", "given" : "Nicholas G", "non-dropping-particle" : "", "parse-names" : false, "suffix" : "" }, { "dropping-particle" : "", "family" : "McArdle", "given" : "Wendy L", "non-dropping-particle" : "", "parse-names" : false, "suffix" : "" }, { "dropping-particle" : "", "family" : "McCarthy", "given" : "Anne", "non-dropping-particle" : "", "parse-names" : false, "suffix" : "" }, { "dropping-particle" : "", "family" : "McKnight", "given" : "Barbara", "non-dropping-particle" : "", "parse-names" : false, "suffix" : "" }, { "dropping-particle" : "", "family" : "Meitinger", "given" : "Thomas", "non-dropping-particle" : "", "parse-names" : false, "suffix" : "" }, { "dropping-particle" : "", "family" : "Melander", "given" : "Olle", "non-dropping-particle" : "", "parse-names" : false, "suffix" : "" }, { "dropping-particle" : "", "family" : "Meyre", "given" : "David", "non-dropping-particle" : "", "parse-names" : false, "suffix" : "" }, { "dropping-particle" : "", "family" : "Midthjell", "given" : "Kristian", "non-dropping-particle" : "", "parse-names" : false, "suffix" : "" }, { "dropping-particle" : "", "family" : "Montgomery", "given" : "Grant W", "non-dropping-particle" : "", "parse-names" : false, "suffix" : "" }, { "dropping-particle" : "", "family" : "Morken", "given" : "Mario A", "non-dropping-particle" : "", "parse-names" : false, "suffix" : "" }, { "dropping-particle" : "", "family" : "Morris", "given" : "Andrew P", "non-dropping-particle" : "", "parse-names" : false, "suffix" : "" }, { "dropping-particle" : "", "family" : "Mulic", "given" : "Rosanda", "non-dropping-particle" : "", "parse-names" : false, "suffix" : "" }, { "dropping-particle" : "", "family" : "Ngwa", "given" : "Julius S", "non-dropping-particle" : "", "parse-names" : false, "suffix" : "" }, { "dropping-particle" : "", "family" : "Nelis", "given" : "Mari", "non-dropping-particle" : "", "parse-names" : false, "suffix" : "" }, { "dropping-particle" : "", "family" : "Neville", "given" : "Matt J", "non-dropping-particle" : "", "parse-names" : false, "suffix" : "" }, { "dropping-particle" : "", "family" : "Nyholt", "given" : "Dale R", "non-dropping-particle" : "", "parse-names" : false, "suffix" : "" }, { "dropping-particle" : "", "family" : "O'Donnell", "given" : "Christopher J", "non-dropping-particle" : "", "parse-names" : false, "suffix" : "" }, { "dropping-particle" : "", "family" : "O'Rahilly", "given" : "Stephen", "non-dropping-particle" : "", "parse-names" : false, "suffix" : "" }, { "dropping-particle" : "", "family" : "Ong", "given" : "Ken K", "non-dropping-particle" : "", "parse-names" : false, "suffix" : "" }, { "dropping-particle" : "", "family" : "Oostra", "given" : "Ben", "non-dropping-particle" : "", "parse-names" : false, "suffix" : "" }, { "dropping-particle" : "", "family" : "Par\u00e9", "given" : "Guillaume", "non-dropping-particle" : "", "parse-names" : false, "suffix" : "" }, { "dropping-particle" : "", "family" : "Parker", "given" : "Alex N", "non-dropping-particle" : "", "parse-names" : false, "suffix" : "" }, { "dropping-particle" : "", "family" : "Perola", "given" : "Markus", "non-dropping-particle" : "", "parse-names" : false, "suffix" : "" }, { "dropping-particle" : "", "family" : "Pichler", "given" : "Irene", "non-dropping-particle" : "", "parse-names" : false, "suffix" : "" }, { "dropping-particle" : "", "family" : "Pietil\u00e4inen", "given" : "Kirsi H", "non-dropping-particle" : "", "parse-names" : false, "suffix" : "" }, { "dropping-particle" : "", "family" : "Platou", "given" : "Carl G P", "non-dropping-particle" : "", "parse-names" : false, "suffix" : "" }, { "dropping-particle" : "", "family" : "Polasek", "given" : "Ozren", "non-dropping-particle" : "", "parse-names" : false, "suffix" : "" }, { "dropping-particle" : "", "family" : "Pouta", "given" : "Anneli", "non-dropping-particle" : "", "parse-names" : false, "suffix" : "" }, { "dropping-particle" : "", "family" : "Rafelt", "given" : "Suzanne", "non-dropping-particle" : "", "parse-names" : false, "suffix" : "" }, { "dropping-particle" : "", "family" : "Raitakari", "given" : "Olli", "non-dropping-particle" : "", "parse-names" : false, "suffix" : "" }, { "dropping-particle" : "", "family" : "Rayner", "given" : "Nigel W", "non-dropping-particle" : "", "parse-names" : false, "suffix" : "" }, { "dropping-particle" : "", "family" : "Ridderstr\u00e5le", "given" : "Martin", "non-dropping-particle" : "", "parse-names" : false, "suffix" : "" }, { "dropping-particle" : "", "family" : "Rief", "given" : "Winfried", "non-dropping-particle" : "", "parse-names" : false, "suffix" : "" }, { "dropping-particle" : "", "family" : "Ruokonen", "given" : "Aimo", "non-dropping-particle" : "", "parse-names" : false, "suffix" : "" }, { "dropping-particle" : "", "family" : "Robertson", "given" : "Neil R", "non-dropping-particle" : "", "parse-names" : false, "suffix" : "" }, { "dropping-particle" : "", "family" : "Rzehak", "given" : "Peter", "non-dropping-particle" : "", "parse-names" : false, "suffix" : "" }, { "dropping-particle" : "", "family" : "Salomaa", "given" : "Veikko", "non-dropping-particle" : "", "parse-names" : false, "suffix" : "" }, { "dropping-particle" : "", "family" : "Sanders", "given" : "Alan R", "non-dropping-particle" : "", "parse-names" : false, "suffix" : "" }, { "dropping-particle" : "", "family" : "Sandhu", "given" : "Manjinder S", "non-dropping-particle" : "", "parse-names" : false, "suffix" : "" }, { "dropping-particle" : "", "family" : "Sanna", "given" : "Serena", "non-dropping-particle" : "", "parse-names" : false, "suffix" : "" }, { "dropping-particle" : "", "family" : "Saramies", "given" : "Jouko", "non-dropping-particle" : "", "parse-names" : false, "suffix" : "" }, { "dropping-particle" : "", "family" : "Savolainen", "given" : "Markku J", "non-dropping-particle" : "", "parse-names" : false, "suffix" : "" }, { "dropping-particle" : "", "family" : "Scherag", "given" : "Susann", "non-dropping-particle" : "", "parse-names" : false, "suffix" : "" }, { "dropping-particle" : "", "family" : "Schipf", "given" : "Sabine", "non-dropping-particle" : "", "parse-names" : false, "suffix" : "" }, { "dropping-particle" : "", "family" : "Schreiber", "given" : "Stefan", "non-dropping-particle" : "", "parse-names" : false, "suffix" : "" }, { "dropping-particle" : "", "family" : "Schunkert", "given" : "Heribert", "non-dropping-particle" : "", "parse-names" : false, "suffix" : "" }, { "dropping-particle" : "", "family" : "Silander", "given" : "Kaisa", "non-dropping-particle" : "", "parse-names" : false, "suffix" : "" }, { "dropping-particle" : "", "family" : "Sinisalo", "given" : "Juha", "non-dropping-particle" : "", "parse-names" : false, "suffix" : "" }, { "dropping-particle" : "", "family" : "Siscovick", "given" : "David S", "non-dropping-particle" : "", "parse-names" : false, "suffix" : "" }, { "dropping-particle" : "", "family" : "Smit", "given" : "Jan H", "non-dropping-particle" : "", "parse-names" : false, "suffix" : "" }, { "dropping-particle" : "", "family" : "Soranzo", "given" : "Nicole", "non-dropping-particle" : "", "parse-names" : false, "suffix" : "" }, { "dropping-particle" : "", "family" : "Sovio", "given" : "Ulla", "non-dropping-particle" : "", "parse-names" : false, "suffix" : "" }, { "dropping-particle" : "", "family" : "Stephens", "given" : "Jonathan", "non-dropping-particle" : "", "parse-names" : false, "suffix" : "" }, { "dropping-particle" : "", "family" : "Surakka", "given" : "Ida", "non-dropping-particle" : "", "parse-names" : false, "suffix" : "" }, { "dropping-particle" : "", "family" : "Swift", "given" : "Amy J", "non-dropping-particle" : "", "parse-names" : false, "suffix" : "" }, { "dropping-particle" : "", "family" : "Tammesoo", "given" : "Mari-Liis", "non-dropping-particle" : "", "parse-names" : false, "suffix" : "" }, { "dropping-particle" : "", "family" : "Tardif", "given" : "Jean-Claude", "non-dropping-particle" : "", "parse-names" : false, "suffix" : "" }, { "dropping-particle" : "", "family" : "Teder-Laving", "given" : "Maris", "non-dropping-particle" : "", "parse-names" : false, "suffix" : "" }, { "dropping-particle" : "", "family" : "Teslovich", "given" : "Tanya M", "non-dropping-particle" : "", "parse-names" : false, "suffix" : "" }, { "dropping-particle" : "", "family" : "Thompson", "given" : "John R", "non-dropping-particle" : "", "parse-names" : false, "suffix" : "" }, { "dropping-particle" : "", "family" : "Thomson", "given" : "Brian", "non-dropping-particle" : "", "parse-names" : false, "suffix" : "" }, { "dropping-particle" : "", "family" : "T\u00f6njes", "given" : "Anke", "non-dropping-particle" : "", "parse-names" : false, "suffix" : "" }, { "dropping-particle" : "", "family" : "Tuomi", "given" : "Tiinamaija", "non-dropping-particle" : "", "parse-names" : false, "suffix" : "" }, { "dropping-particle" : "", "family" : "Meurs", "given" : "Joyce B J", "non-dropping-particle" : "van", "parse-names" : false, "suffix" : "" }, { "dropping-particle" : "", "family" : "Ommen", "given" : "Gert-Jan", "non-dropping-particle" : "van", "parse-names" : false, "suffix" : "" }, { "dropping-particle" : "", "family" : "Vatin", "given" : "Vincent", "non-dropping-particle" : "", "parse-names" : false, "suffix" : "" }, { "dropping-particle" : "", "family" : "Viikari", "given" : "Jorma", "non-dropping-particle" : "", "parse-names" : false, "suffix" : "" }, { "dropping-particle" : "", "family" : "Visvikis-Siest", "given" : "Sophie", "non-dropping-particle" : "", "parse-names" : false, "suffix" : "" }, { "dropping-particle" : "", "family" : "Vitart", "given" : "Veronique", "non-dropping-particle" : "", "parse-names" : false, "suffix" : "" }, { "dropping-particle" : "", "family" : "Vogel", "given" : "Carla I G", "non-dropping-particle" : "", "parse-names" : false, "suffix" : "" }, { "dropping-particle" : "", "family" : "Voight", "given" : "Benjamin F", "non-dropping-particle" : "", "parse-names" : false, "suffix" : "" }, { "dropping-particle" : "", "family" : "Waite", "given" : "Lindsay L", "non-dropping-particle" : "", "parse-names" : false, "suffix" : "" }, { "dropping-particle" : "", "family" : "Wallaschofski", "given" : "Henri", "non-dropping-particle" : "", "parse-names" : false, "suffix" : "" }, { "dropping-particle" : "", "family" : "Walters", "given" : "G Bragi", "non-dropping-particle" : "", "parse-names" : false, "suffix" : "" }, { "dropping-particle" : "", "family" : "Widen", "given" : "Elisabeth", "non-dropping-particle" : "", "parse-names" : false, "suffix" : "" }, { "dropping-particle" : "", "family" : "Wiegand", "given" : "Susanna", "non-dropping-particle" : "", "parse-names" : false, "suffix" : "" }, { "dropping-particle" : "", "family" : "Wild", "given" : "Sarah H", "non-dropping-particle" : "", "parse-names" : false, "suffix" : "" }, { "dropping-particle" : "", "family" : "Willemsen", "given" : "Gonneke", "non-dropping-particle" : "", "parse-names" : false, "suffix" : "" }, { "dropping-particle" : "", "family" : "Witte", "given" : "Daniel R", "non-dropping-particle" : "", "parse-names" : false, "suffix" : "" }, { "dropping-particle" : "", "family" : "Witteman", "given" : "Jacqueline C", "non-dropping-particle" : "", "parse-names" : false, "suffix" : "" }, { "dropping-particle" : "", "family" : "Xu", "given" : "Jianfeng", "non-dropping-particle" : "", "parse-names" : false, "suffix" : "" }, { "dropping-particle" : "", "family" : "Zhang", "given" : "Qunyuan", "non-dropping-particle" : "", "parse-names" : false, "suffix" : "" }, { "dropping-particle" : "", "family" : "Zgaga", "given" : "Lina", "non-dropping-particle" : "", "parse-names" : false, "suffix" : "" }, { "dropping-particle" : "", "family" : "Ziegler", "given" : "Andreas", "non-dropping-particle" : "", "parse-names" : false, "suffix" : "" }, { "dropping-particle" : "", "family" : "Zitting", "given" : "Paavo", "non-dropping-particle" : "", "parse-names" : false, "suffix" : "" }, { "dropping-particle" : "", "family" : "Beilby", "given" : "John P", "non-dropping-particle" : "", "parse-names" : false, "suffix" : "" }, { "dropping-particle" : "", "family" : "Farooqi", "given" : "I Sadaf", "non-dropping-particle" : "", "parse-names" : false, "suffix" : "" }, { "dropping-particle" : "", "family" : "Hebebrand", "given" : "Johannes", "non-dropping-particle" : "", "parse-names" : false, "suffix" : "" }, { "dropping-particle" : "V", "family" : "Huikuri", "given" : "Heikki", "non-dropping-particle" : "", "parse-names" : false, "suffix" : "" }, { "dropping-particle" : "", "family" : "James", "given" : "Alan L", "non-dropping-particle" : "", "parse-names" : false, "suffix" : "" }, { "dropping-particle" : "", "family" : "K\u00e4h\u00f6nen", "given" : "Mika", "non-dropping-particle" : "", "parse-names" : false, "suffix" : "" }, { "dropping-particle" : "", "family" : "Levinson", "given" : "Douglas F", "non-dropping-particle" : "", "parse-names" : false, "suffix" : "" }, { "dropping-particle" : "", "family" : "Macciardi", "given" : "Fabio", "non-dropping-particle" : "", "parse-names" : false, "suffix" : "" }, { "dropping-particle" : "", "family" : "Nieminen", "given" : "Markku S", "non-dropping-particle" : "", "parse-names" : false, "suffix" : "" }, { "dropping-particle" : "", "family" : "Ohlsson", "given" : "Claes", "non-dropping-particle" : "", "parse-names" : false, "suffix" : "" }, { "dropping-particle" : "", "family" : "Palmer", "given" : "Lyle J", "non-dropping-particle" : "", "parse-names" : false, "suffix" : "" }, { "dropping-particle" : "", "family" : "Ridker", "given" : "Paul M", "non-dropping-particle" : "", "parse-names" : false, "suffix" : "" }, { "dropping-particle" : "", "family" : "Stumvoll", "given" : "Michael", "non-dropping-particle" : "", "parse-names" : false, "suffix" : "" }, { "dropping-particle" : "", "family" : "Beckmann", "given" : "Jacques S", "non-dropping-particle" : "", "parse-names" : false, "suffix" : "" }, { "dropping-particle" : "", "family" : "Boeing", "given" : "Heiner", "non-dropping-particle" : "", "parse-names" : false, "suffix" : "" }, { "dropping-particle" : "", "family" : "Boerwinkle", "given" : "Eric", "non-dropping-particle" : "", "parse-names" : false, "suffix" : "" }, { "dropping-particle" : "", "family" : "Boomsma", "given" : "Dorret I", "non-dropping-particle" : "", "parse-names" : false, "suffix" : "" }, { "dropping-particle" : "", "family" : "Caulfield", "given" : "Mark J", "non-dropping-particle" : "", "parse-names" : false, "suffix" : "" }, { "dropping-particle" : "", "family" : "Chanock", "given" : "Stephen J", "non-dropping-particle" : "", "parse-names" : false, "suffix" : "" }, { "dropping-particle" : "", "family" : "Collins", "given" : "Francis S", "non-dropping-particle" : "", "parse-names" : false, "suffix" : "" }, { "dropping-particle" : "", "family" : "Cupples", "given" : "L Adrienne", "non-dropping-particle" : "", "parse-names" : false, "suffix" : "" }, { "dropping-particle" : "", "family" : "Smith", "given" : "George Davey", "non-dropping-particle" : "", "parse-names" : false, "suffix" : "" }, { "dropping-particle" : "", "family" : "Erdmann", "given" : "Jeanette", "non-dropping-particle" : "", "parse-names" : false, "suffix" : "" }, { "dropping-particle" : "", "family" : "Froguel", "given" : "Philippe", "non-dropping-particle" : "", "parse-names" : false, "suffix" : "" }, { "dropping-particle" : "", "family" : "Gr\u00f6nberg", "given" : "Henrik", "non-dropping-particle" : "", "parse-names" : false, "suffix" : "" }, { "dropping-particle" : "", "family" : "Gyllensten", "given" : "Ulf", "non-dropping-particle" : "", "parse-names" : false, "suffix" : "" }, { "dropping-particle" : "", "family" : "Hall", "given" : "Per", "non-dropping-particle" : "", "parse-names" : false, "suffix" : "" }, { "dropping-particle" : "", "family" : "Hansen", "given" : "Torben", "non-dropping-particle" : "", "parse-names" : false, "suffix" : "" }, { "dropping-particle" : "", "family" : "Harris", "given" : "Tamara B", "non-dropping-particle" : "", "parse-names" : false, "suffix" : "" }, { "dropping-particle" : "", "family" : "Hattersley", "given" : "Andrew T", "non-dropping-particle" : "", "parse-names" : false, "suffix" : "" }, { "dropping-particle" : "", "family" : "Hayes", "given" : "Richard B", "non-dropping-particle" : "", "parse-names" : false, "suffix" : "" }, { "dropping-particle" : "", "family" : "Heinrich", "given" : "Joachim", "non-dropping-particle" : "", "parse-names" : false, "suffix" : "" }, { "dropping-particle" : "", "family" : "Hu", "given" : "Frank B", "non-dropping-particle" : "", "parse-names" : false, "suffix" : "" }, { "dropping-particle" : "", "family" : "Hveem", "given" : "Kristian", "non-dropping-particle" : "", "parse-names" : false, "suffix" : "" }, { "dropping-particle" : "", "family" : "Illig", "given" : "Thomas", "non-dropping-particle" : "", "parse-names" : false, "suffix" : "" }, { "dropping-particle" : "", "family" : "Jarvelin", "given" : "Marjo-Riitta", "non-dropping-particle" : "", "parse-names" : false, "suffix" : "" }, { "dropping-particle" : "", "family" : "Kaprio", "given" : "Jaakko", "non-dropping-particle" : "", "parse-names" : false, "suffix" : "" }, { "dropping-particle" : "", "family" : "Karpe", "given" : "Fredrik", "non-dropping-particle" : "", "parse-names" : false, "suffix" : "" }, { "dropping-particle" : "", "family" : "Khaw", "given" : "Kay-Tee", "non-dropping-particle" : "", "parse-names" : false, "suffix" : "" }, { "dropping-particle" : "", "family" : "Kiemeney", "given" : "Lambertus A", "non-dropping-particle" : "", "parse-names" : false, "suffix" : "" }, { "dropping-particle" : "", "family" : "Krude", "given" : "Heiko", "non-dropping-particle" : "", "parse-names" : false, "suffix" : "" }, { "dropping-particle" : "", "family" : "Laakso", "given" : "Markku", "non-dropping-particle" : "", "parse-names" : false, "suffix" : "" }, { "dropping-particle" : "", "family" : "Lawlor", "given" : "Debbie A", "non-dropping-particle" : "", "parse-names" : false, "suffix" : "" }, { "dropping-particle" : "", "family" : "Metspalu", "given" : "Andres", "non-dropping-particle" : "", "parse-names" : false, "suffix" : "" }, { "dropping-particle" : "", "family" : "Munroe", "given" : "Patricia B", "non-dropping-particle" : "", "parse-names" : false, "suffix" : "" }, { "dropping-particle" : "", "family" : "Ouwehand", "given" : "Willem H", "non-dropping-particle" : "", "parse-names" : false, "suffix" : "" }, { "dropping-particle" : "", "family" : "Pedersen", "given" : "Oluf", "non-dropping-particle" : "", "parse-names" : false, "suffix" : "" }, { "dropping-particle" : "", "family" : "Penninx", "given" : "Brenda W", "non-dropping-particle" : "", "parse-names" : false, "suffix" : "" }, { "dropping-particle" : "", "family" : "Peters", "given" : "Annette", "non-dropping-particle" : "", "parse-names" : false, "suffix" : "" }, { "dropping-particle" : "", "family" : "Pramstaller", "given" : "Peter P", "non-dropping-particle" : "", "parse-names" : false, "suffix" : "" }, { "dropping-particle" : "", "family" : "Quertermous", "given" : "Thomas", "non-dropping-particle" : "", "parse-names" : false, "suffix" : "" }, { "dropping-particle" : "", "family" : "Reinehr", "given" : "Thomas", "non-dropping-particle" : "", "parse-names" : false, "suffix" : "" }, { "dropping-particle" : "", "family" : "Rissanen", "given" : "Aila", "non-dropping-particle" : "", "parse-names" : false, "suffix" : "" }, { "dropping-particle" : "", "family" : "Rudan", "given" : "Igor", "non-dropping-particle" : "", "parse-names" : false, "suffix" : "" }, { "dropping-particle" : "", "family" : "Samani", "given" : "Nilesh J", "non-dropping-particle" : "", "parse-names" : false, "suffix" : "" }, { "dropping-particle" : "", "family" : "Schwarz", "given" : "Peter E H", "non-dropping-particle" : "", "parse-names" : false, "suffix" : "" }, { "dropping-particle" : "", "family" : "Shuldiner", "given" : "Alan R", "non-dropping-particle" : "", "parse-names" : false, "suffix" : "" }, { "dropping-particle" : "", "family" : "Spector", "given" : "Timothy D", "non-dropping-particle" : "", "parse-names" : false, "suffix" : "" }, { "dropping-particle" : "", "family" : "Tuomilehto", "given" : "Jaakko", "non-dropping-particle" : "", "parse-names" : false, "suffix" : "" }, { "dropping-particle" : "", "family" : "Uda", "given" : "Manuela", "non-dropping-particle" : "", "parse-names" : false, "suffix" : "" }, { "dropping-particle" : "", "family" : "Uitterlinden", "given" : "Andr\u00e9", "non-dropping-particle" : "", "parse-names" : false, "suffix" : "" }, { "dropping-particle" : "", "family" : "Valle", "given" : "Timo T", "non-dropping-particle" : "", "parse-names" : false, "suffix" : "" }, { "dropping-particle" : "", "family" : "Wabitsch", "given" : "Martin", "non-dropping-particle" : "", "parse-names" : false, "suffix" : "" }, { "dropping-particle" : "", "family" : "Waeber", "given" : "G\u00e9rard", "non-dropping-particle" : "", "parse-names" : false, "suffix" : "" }, { "dropping-particle" : "", "family" : "Wareham", "given" : "Nicholas J", "non-dropping-particle" : "", "parse-names" : false, "suffix" : "" }, { "dropping-particle" : "", "family" : "Watkins", "given" : "Hugh", "non-dropping-particle" : "", "parse-names" : false, "suffix" : "" }, { "dropping-particle" : "", "family" : "Wilson", "given" : "James F", "non-dropping-particle" : "", "parse-names" : false, "suffix" : "" }, { "dropping-particle" : "", "family" : "Wright", "given" : "Alan F", "non-dropping-particle" : "", "parse-names" : false, "suffix" : "" }, { "dropping-particle" : "", "family" : "Zillikens", "given" : "M Carola", "non-dropping-particle" : "", "parse-names" : false, "suffix" : "" }, { "dropping-particle" : "", "family" : "Chatterjee", "given" : "Nilanjan", "non-dropping-particle" : "", "parse-names" : false, "suffix" : "" }, { "dropping-particle" : "", "family" : "McCarroll", "given" : "Steven A", "non-dropping-particle" : "", "parse-names" : false, "suffix" : "" }, { "dropping-particle" : "", "family" : "Purcell", "given" : "Shaun", "non-dropping-particle" : "", "parse-names" : false, "suffix" : "" }, { "dropping-particle" : "", "family" : "Schadt", "given" : "Eric E", "non-dropping-particle" : "", "parse-names" : false, "suffix" : "" }, { "dropping-particle" : "", "family" : "Visscher", "given" : "Peter M", "non-dropping-particle" : "", "parse-names" : false, "suffix" : "" }, { "dropping-particle" : "", "family" : "Assimes", "given" : "Themistocles L", "non-dropping-particle" : "", "parse-names" : false, "suffix" : "" }, { "dropping-particle" : "", "family" : "Borecki", "given" : "Ingrid B", "non-dropping-particle" : "", "parse-names" : false, "suffix" : "" }, { "dropping-particle" : "", "family" : "Deloukas", "given" : "Panos", "non-dropping-particle" : "", "parse-names" : false, "suffix" : "" }, { "dropping-particle" : "", "family" : "Fox", "given" : "Caroline S", "non-dropping-particle" : "", "parse-names" : false, "suffix" : "" }, { "dropping-particle" : "", "family" : "Groop", "given" : "Leif C", "non-dropping-particle" : "", "parse-names" : false, "suffix" : "" }, { "dropping-particle" : "", "family" : "Haritunians", "given" : "Talin", "non-dropping-particle" : "", "parse-names" : false, "suffix" : "" }, { "dropping-particle" : "", "family" : "Hunter", "given" : "David J", "non-dropping-particle" : "", "parse-names" : false, "suffix" : "" }, { "dropping-particle" : "", "family" : "Kaplan", "given" : "Robert C", "non-dropping-particle" : "", "parse-names" : false, "suffix" : "" }, { "dropping-particle" : "", "family" : "Mohlke", "given" : "Karen L", "non-dropping-particle" : "", "parse-names" : false, "suffix" : "" }, { "dropping-particle" : "", "family" : "O'Connell", "given" : "Jeffrey R", "non-dropping-particle" : "", "parse-names" : false, "suffix" : "" }, { "dropping-particle" : "", "family" : "Peltonen", "given" : "Leena", "non-dropping-particle" : "", "parse-names" : false, "suffix" : "" }, { "dropping-particle" : "", "family" : "Schlessinger", "given" : "David", "non-dropping-particle" : "", "parse-names" : false, "suffix" : "" }, { "dropping-particle" : "", "family" : "Strachan", "given" : "David P", "non-dropping-particle" : "", "parse-names" : false, "suffix" : "" }, { "dropping-particle" : "", "family" : "Duijn", "given" : "Cornelia M", "non-dropping-particle" : "van", "parse-names" : false, "suffix" : "" }, { "dropping-particle" : "", "family" : "Wichmann", "given" : "H-Erich", "non-dropping-particle" : "", "parse-names" : false, "suffix" : "" }, { "dropping-particle" : "", "family" : "Frayling", "given" : "Timothy M", "non-dropping-particle" : "", "parse-names" : false, "suffix" : "" }, { "dropping-particle" : "", "family" : "Thorsteinsdottir", "given" : "Unnur", "non-dropping-particle" : "", "parse-names" : false, "suffix" : "" }, { "dropping-particle" : "", "family" : "Abecasis", "given" : "Gon\u00e7alo R", "non-dropping-particle" : "", "parse-names" : false, "suffix" : "" }, { "dropping-particle" : "", "family" : "Barroso", "given" : "In\u00eas", "non-dropping-particle" : "", "parse-names" : false, "suffix" : "" }, { "dropping-particle" : "", "family" : "Boehnke", "given" : "Michael", "non-dropping-particle" : "", "parse-names" : false, "suffix" : "" }, { "dropping-particle" : "", "family" : "Stefansson", "given" : "Kari", "non-dropping-particle" : "", "parse-names" : false, "suffix" : "" }, { "dropping-particle" : "", "family" : "North", "given" : "Kari E", "non-dropping-particle" : "", "parse-names" : false, "suffix" : "" }, { "dropping-particle" : "", "family" : "McCarthy", "given" : "Mark I", "non-dropping-particle" : "", "parse-names" : false, "suffix" : "" }, { "dropping-particle" : "", "family" : "Hirschhorn", "given" : "Joel N", "non-dropping-particle" : "", "parse-names" : false, "suffix" : "" }, { "dropping-particle" : "", "family" : "Ingelsson", "given" : "Erik", "non-dropping-particle" : "", "parse-names" : false, "suffix" : "" }, { "dropping-particle" : "", "family" : "Loos", "given" : "Ruth J. F.", "non-dropping-particle" : "", "parse-names" : false, "suffix" : "" } ], "container-title" : "Nature genetics", "id" : "ITEM-1", "issued" : { "date-parts" : [ [ "2010" ] ] }, "page" : "937-948", "title" : "Association analyses of 249,796 individuals reveal 18 new loci associated with body mass index.", "type" : "article-journal", "volume" : "42" }, "uris" : [ "http://www.mendeley.com/documents/?uuid=d5c17178-e02a-48c1-8b49-e8cbc35c81af" ] }, { "id" : "ITEM-2", "itemData" : { "DOI" : "10.1038/oby.2008.613", "ISSN" : "1930-7381", "PMID" : "19169219", "author" : [ { "dropping-particle" : "", "family" : "Bogardus", "given" : "Clifton", "non-dropping-particle" : "", "parse-names" : false, "suffix" : "" } ], "container-title" : "Obesity (Silver Spring, Md.)", "id" : "ITEM-2", "issue" : "2", "issued" : { "date-parts" : [ [ "2009", "2" ] ] }, "page" : "209-10", "title" : "Missing heritability and GWAS utility.", "type" : "article-journal", "volume" : "17" }, "uris" : [ "http://www.mendeley.com/documents/?uuid=cf18a023-f338-4419-8d8e-7ce86070e822" ] }, { "id" : "ITEM-3", "itemData" : { "DOI" : "10.1016/j.beem.2011.11.003", "ISSN" : "1878-1594", "PMID" : "22498250", "abstract" : "Genome-wide association studies (GWAS) have revolutionised the discovery of genes for common traits and diseases, including obesity-related traits. In less then four years time, 52 genetic loci were identified to be unequivocally associated with obesity-related traits. This vast success raised hope and expectations that genetic information would become soon an integral part of personalised medicine. However, these loci have only small effects on obesity-susceptibility and explain just a fraction of the total variance. As such, their accuracy to predict obesity is poor and not competitive with the predictive ability of traditional risk factors. Nevertheless, some of these loci are being used in commercially available personal genome tests to estimate individuals' lifetime risk of obesity. While proponents believe that personal genome profiling could have beneficial effects on behaviour, early reports do not support this hypothesis. To conclude, the most valuable contribution of GWAS-identified loci lies in their contribution to elucidating new physiological pathways that underlie obesity-susceptibility.", "author" : [ { "dropping-particle" : "", "family" : "Loos", "given" : "Ruth J. F.", "non-dropping-particle" : "", "parse-names" : false, "suffix" : "" } ], "container-title" : "Best practice &amp; research. Clinical endocrinology &amp; metabolism", "id" : "ITEM-3", "issue" : "2", "issued" : { "date-parts" : [ [ "2012", "4" ] ] }, "page" : "211-26", "publisher" : "Elsevier Ltd", "title" : "Genetic determinants of common obesity and their value in prediction.", "type" : "article-journal", "volume" : "26" }, "uris" : [ "http://www.mendeley.com/documents/?uuid=175c1478-6df9-4634-ba91-ec2542fbd3a5" ] } ], "mendeley" : { "previouslyFormattedCitation" : "[29\u201331]" }, "properties" : { "noteIndex" : 0 }, "schema" : "https://github.com/citation-style-language/schema/raw/master/csl-citation.json" }</w:instrText>
       </w:r>
       <w:r>
         <w:fldChar w:fldCharType="separate"/>
@@ -4093,7 +4169,7 @@
         <w:rPr>
           <w:noProof/>
         </w:rPr>
-        <w:t>[27–29]</w:t>
+        <w:t>[29–31]</w:t>
       </w:r>
       <w:r>
         <w:fldChar w:fldCharType="end"/>
@@ -4152,7 +4228,7 @@
         <w:fldChar w:fldCharType="begin" w:fldLock="1"/>
       </w:r>
       <w:r>
-        <w:instrText>ADDIN CSL_CITATION { "citationItems" : [ { "id" : "ITEM-1", "itemData" : { "DOI" : "10.1016/0140-6736(90)91592-X", "ISSN" : "01406736", "author" : [ { "dropping-particle" : "", "family" : "Griffiths", "given" : "M", "non-dropping-particle" : "", "parse-names" : false, "suffix" : "" }, { "dropping-particle" : "", "family" : "Payne", "given" : "P.R", "non-dropping-particle" : "", "parse-names" : false, "suffix" : "" }, { "dropping-particle" : "", "family" : "Rivers", "given" : "J.P.W", "non-dropping-particle" : "", "parse-names" : false, "suffix" : "" }, { "dropping-particle" : "", "family" : "Cox", "given" : "M", "non-dropping-particle" : "", "parse-names" : false, "suffix" : "" }, { "dropping-particle" : "", "family" : "Stunkard", "given" : "A.J", "non-dropping-particle" : "", "parse-names" : false, "suffix" : "" } ], "container-title" : "The Lancet", "id" : "ITEM-1", "issue" : "8707", "issued" : { "date-parts" : [ [ "1990", "7" ] ] }, "page" : "76-78", "title" : "Metabolic rate and physical development in children at risk of obesity", "type" : "article-journal", "volume" : "336" }, "uris" : [ "http://www.mendeley.com/documents/?uuid=14358780-3d16-471f-80e4-91201d1fa907" ] }, { "id" : "ITEM-2", "itemData" : { "DOI" : "10.1056/NEJM198802253180801", "ISSN" : "0028-4793", "PMID" : "3340127", "abstract" : "We investigated the contributions of low energy expenditure and high energy intake to excessive weight gain in infants born to overweight mothers. The subjects were infants of 6 lean and 12 overweight mothers, recruited soon after birth. Total energy expenditure and metabolizable energy intake were measured with a new doubly labeled water method over a period of seven days when the infants were 3 months of age, and the postprandial metabolic rate was measured by indirect calorimetry when the infants were 0.1 and 3 months of age. The results were related to weight gain in the first year of life. No significant difference was observed between infants who became overweight by the age of one year (50 percent of infants born to overweight mothers) and those who did not, with respect to weight, length, skinfold thicknesses, metabolic rate at 0.1 and 3 months of age, and metabolizable energy intake at 3 months. However, total energy expenditure at three months of age was 20.7 percent lower in the infants who became overweight than in the other infants (means +/- SE, 256 +/- 27 and 323 +/- 12 kJ per kilogram of body weight per day; P less than 0.05). This difference could account for the mean difference in weight gain. These data suggest that reduced energy expenditure, particularly on physical activity, was an important factor in the rapid weight gain during the first year of life in infants born to overweight mothers.", "author" : [ { "dropping-particle" : "", "family" : "Roberts", "given" : "S B", "non-dropping-particle" : "", "parse-names" : false, "suffix" : "" }, { "dropping-particle" : "", "family" : "Savage", "given" : "J", "non-dropping-particle" : "", "parse-names" : false, "suffix" : "" }, { "dropping-particle" : "", "family" : "Coward", "given" : "W A", "non-dropping-particle" : "", "parse-names" : false, "suffix" : "" }, { "dropping-particle" : "", "family" : "Chew", "given" : "B", "non-dropping-particle" : "", "parse-names" : false, "suffix" : "" }, { "dropping-particle" : "", "family" : "Lucas", "given" : "A", "non-dropping-particle" : "", "parse-names" : false, "suffix" : "" } ], "container-title" : "The New England journal of medicine", "id" : "ITEM-2", "issue" : "8", "issued" : { "date-parts" : [ [ "1988", "2", "25" ] ] }, "page" : "461-6", "title" : "Energy expenditure and intake in infants born to lean and overweight mothers.", "type" : "article-journal", "volume" : "318" }, "uris" : [ "http://www.mendeley.com/documents/?uuid=8b40a6e2-c70a-4000-b136-7ac60cb10c0a" ] } ], "mendeley" : { "previouslyFormattedCitation" : "[30, 31]" }, "properties" : { "noteIndex" : 0 }, "schema" : "https://github.com/citation-style-language/schema/raw/master/csl-citation.json" }</w:instrText>
+        <w:instrText>ADDIN CSL_CITATION { "citationItems" : [ { "id" : "ITEM-1", "itemData" : { "DOI" : "10.1016/0140-6736(90)91592-X", "ISSN" : "01406736", "author" : [ { "dropping-particle" : "", "family" : "Griffiths", "given" : "M", "non-dropping-particle" : "", "parse-names" : false, "suffix" : "" }, { "dropping-particle" : "", "family" : "Payne", "given" : "P.R", "non-dropping-particle" : "", "parse-names" : false, "suffix" : "" }, { "dropping-particle" : "", "family" : "Rivers", "given" : "J.P.W", "non-dropping-particle" : "", "parse-names" : false, "suffix" : "" }, { "dropping-particle" : "", "family" : "Cox", "given" : "M", "non-dropping-particle" : "", "parse-names" : false, "suffix" : "" }, { "dropping-particle" : "", "family" : "Stunkard", "given" : "A.J", "non-dropping-particle" : "", "parse-names" : false, "suffix" : "" } ], "container-title" : "The Lancet", "id" : "ITEM-1", "issue" : "8707", "issued" : { "date-parts" : [ [ "1990", "7" ] ] }, "page" : "76-78", "title" : "Metabolic rate and physical development in children at risk of obesity", "type" : "article-journal", "volume" : "336" }, "uris" : [ "http://www.mendeley.com/documents/?uuid=14358780-3d16-471f-80e4-91201d1fa907" ] }, { "id" : "ITEM-2", "itemData" : { "DOI" : "10.1056/NEJM198802253180801", "ISSN" : "0028-4793", "PMID" : "3340127", "abstract" : "We investigated the contributions of low energy expenditure and high energy intake to excessive weight gain in infants born to overweight mothers. The subjects were infants of 6 lean and 12 overweight mothers, recruited soon after birth. Total energy expenditure and metabolizable energy intake were measured with a new doubly labeled water method over a period of seven days when the infants were 3 months of age, and the postprandial metabolic rate was measured by indirect calorimetry when the infants were 0.1 and 3 months of age. The results were related to weight gain in the first year of life. No significant difference was observed between infants who became overweight by the age of one year (50 percent of infants born to overweight mothers) and those who did not, with respect to weight, length, skinfold thicknesses, metabolic rate at 0.1 and 3 months of age, and metabolizable energy intake at 3 months. However, total energy expenditure at three months of age was 20.7 percent lower in the infants who became overweight than in the other infants (means +/- SE, 256 +/- 27 and 323 +/- 12 kJ per kilogram of body weight per day; P less than 0.05). This difference could account for the mean difference in weight gain. These data suggest that reduced energy expenditure, particularly on physical activity, was an important factor in the rapid weight gain during the first year of life in infants born to overweight mothers.", "author" : [ { "dropping-particle" : "", "family" : "Roberts", "given" : "S B", "non-dropping-particle" : "", "parse-names" : false, "suffix" : "" }, { "dropping-particle" : "", "family" : "Savage", "given" : "J", "non-dropping-particle" : "", "parse-names" : false, "suffix" : "" }, { "dropping-particle" : "", "family" : "Coward", "given" : "W A", "non-dropping-particle" : "", "parse-names" : false, "suffix" : "" }, { "dropping-particle" : "", "family" : "Chew", "given" : "B", "non-dropping-particle" : "", "parse-names" : false, "suffix" : "" }, { "dropping-particle" : "", "family" : "Lucas", "given" : "A", "non-dropping-particle" : "", "parse-names" : false, "suffix" : "" } ], "container-title" : "The New England journal of medicine", "id" : "ITEM-2", "issue" : "8", "issued" : { "date-parts" : [ [ "1988", "2", "25" ] ] }, "page" : "461-6", "title" : "Energy expenditure and intake in infants born to lean and overweight mothers.", "type" : "article-journal", "volume" : "318" }, "uris" : [ "http://www.mendeley.com/documents/?uuid=8b40a6e2-c70a-4000-b136-7ac60cb10c0a" ] } ], "mendeley" : { "previouslyFormattedCitation" : "[32, 33]" }, "properties" : { "noteIndex" : 0 }, "schema" : "https://github.com/citation-style-language/schema/raw/master/csl-citation.json" }</w:instrText>
       </w:r>
       <w:r>
         <w:fldChar w:fldCharType="separate"/>
@@ -4161,7 +4237,7 @@
         <w:rPr>
           <w:noProof/>
         </w:rPr>
-        <w:t>[30, 31]</w:t>
+        <w:t>[32, 33]</w:t>
       </w:r>
       <w:r>
         <w:fldChar w:fldCharType="end"/>
@@ -4222,7 +4298,7 @@
         <w:fldChar w:fldCharType="begin" w:fldLock="1"/>
       </w:r>
       <w:r>
-        <w:instrText>ADDIN CSL_CITATION { "citationItems" : [ { "id" : "ITEM-1", "itemData" : { "DOI" : "10.1172/JCI113450", "ISBN" : "00219738 (ISSN)", "ISSN" : "0021-9738", "PMID" : "3127426", "abstract" : "Studies in man have shown that the episodic release of growth hormone (GH) is infrequent and erratic, and unlike that in the rat does not appear to have discernible ultradian periodicities. However, these observations in nonfasted subjects may be invalid since mixed nutrients have unpredictable effects on GH release. Moreover, in the fed state basal GH levels are frequently undetectable, thus rendering the identification of low amplitude pulses unreliable. Accordingly, the 24-h pulsatile pattern of GH secretion obtained from repetitive venous sampling in six normal adult male subjects was examined during a control fed day and during the first and fifth days of a 5-d fast. The GH data were analyzed using two distinct methods: a discrete pulse detection algorithm (Cluster analysis) and Fourier expansion time-series, which allows fixed periodicities of secretory activity to be resolved. The 5-d fast resulted in a significant increase in discrete GH pulse frequency (5.8 +/- 0.7 vs. 9.9 +/- 0.7 pulses/24 h, P = 0.028), 24 h integrated GH concentration (2.82 +/- 0.50 vs. 8.75 +/- 0.82 micrograms.min/ml; P = 0.0002), and maximal pulse amplitude (5.9 +/- 1.1 vs. 12.3 +/- 1.6 ng/ml, P less than 0.005). While multiple low-amplitude sinusoidal periodicities were present on the control fed day, time-series analysis revealed enhancement of circadian and ultradian cycles on the first and fifth days of fasting. Concomitantly, fasting resulted in a decline (day 1 vs. day 5) in serum concentrations of somatomedin C (1.31 +/- 0.22 vs. 0.77 +/- 0.18 U/ml) and glucose (4.9 +/- 0.2 vs. 3.2 +/- 0.2 mmol/liter), and a marked rise in free fatty acid (0.43 +/- 0.12 vs. 1.55 +/- 0.35 mmol/liter) and acetoacetate (35 +/- 6 vs. 507 +/- 80 nmol/liter). We conclude that the acute nutritional status is an important determinant of spontaneous pulsatile GH secretion in man. Fast-induced enhancement of GH release is achieved through combined frequency (discrete pulses) and amplitude (sinusoidal periodicities) modulation. Such alterations in somatotropic hormone release may play an important role in substrate homeostasis during starvation.", "author" : [ { "dropping-particle" : "", "family" : "Ho", "given" : "K Y", "non-dropping-particle" : "", "parse-names" : false, "suffix" : "" }, { "dropping-particle" : "", "family" : "Veldhuis", "given" : "J D", "non-dropping-particle" : "", "parse-names" : false, "suffix" : "" }, { "dropping-particle" : "", "family" : "Johnson", "given" : "M L", "non-dropping-particle" : "", "parse-names" : false, "suffix" : "" }, { "dropping-particle" : "", "family" : "Furlanetto", "given" : "R", "non-dropping-particle" : "", "parse-names" : false, "suffix" : "" }, { "dropping-particle" : "", "family" : "Evans", "given" : "W S", "non-dropping-particle" : "", "parse-names" : false, "suffix" : "" }, { "dropping-particle" : "", "family" : "Alberti", "given" : "K G", "non-dropping-particle" : "", "parse-names" : false, "suffix" : "" }, { "dropping-particle" : "", "family" : "Thorner", "given" : "M O", "non-dropping-particle" : "", "parse-names" : false, "suffix" : "" } ], "container-title" : "The Journal of clinical investigation", "id" : "ITEM-1", "issued" : { "date-parts" : [ [ "1988" ] ] }, "page" : "968-975", "title" : "Fasting enhances growth hormone secretion and amplifies the complex rhythms of growth hormone secretion in man.", "type" : "article-journal", "volume" : "81" }, "uris" : [ "http://www.mendeley.com/documents/?uuid=d973b7d1-d297-430a-8a7f-49f98274f036" ] }, { "id" : "ITEM-2", "itemData" : { "DOI" : "10.1210/en.2006-0592", "ISSN" : "0013-7227", "PMID" : "17038558", "abstract" : "To determine whether the severity of the catabolic condition differentially regulates the GH axis, male mice were either fed ad libitum or fasted for 12, 24, and 48 h. Hypothalami, pituitaries, and stomachs were collected for assessment of mRNA levels by quantitative real-time RT-PCR, and blood collected for measurement of plasma hormone and metabolite levels by commercial assay kits. Overnight (12 h) fasting resulted in a significant suppression of circulating glucose, insulin, IGF-I, and leptin levels and an increase in corticosterone, free fatty acids, and n-octanoyl ghrelin levels, and these directional changes were maintained at the 24- and 48-h time points. Fasting (24 h) also increased circulating GH levels, which was associated with an increase in pituitary mRNA levels for GHRH receptor and ghrelin receptor and a decrease in mRNA levels for somatostatin (SST) receptor (SSTR) subtypes, SSTR2, SSTR3, and SSTR5, where the changes in ghrelin receptor and SSTR expression persisted after 48 h fasting. Hypothalamic SST mRNA levels were not altered by fasting, whereas there was a transient rise in stomach SST mRNA levels 24 h after food withdrawal. In contrast, there was a biphasic effect of fasting on GHRH expression. GHRH mRNA levels were significantly elevated at 12 and 24 h but fell to approximately 50% of fed controls 48 h after food withdrawal. A sequential rise in hypothalamic neuropeptide Y (NPY) and CRH mRNA levels preceded the fall in GHRH expression, where fasting-induced changes in CRH and GHRH mRNA levels were not observed in 48-h-fasted NPY knockout mice. These observations, in light of previous reports showing both NPY and CRH can inhibit GHRH expression and GH release, suggest that these neuronal systems may work in concert to control the ultimate impact of fasting on GH axis function.", "author" : [ { "dropping-particle" : "", "family" : "Luque", "given" : "Raul M", "non-dropping-particle" : "", "parse-names" : false, "suffix" : "" }, { "dropping-particle" : "", "family" : "Park", "given" : "Seungjoon", "non-dropping-particle" : "", "parse-names" : false, "suffix" : "" }, { "dropping-particle" : "", "family" : "Kineman", "given" : "Rhonda D", "non-dropping-particle" : "", "parse-names" : false, "suffix" : "" } ], "container-title" : "Endocrinology", "id" : "ITEM-2", "issue" : "1", "issued" : { "date-parts" : [ [ "2007", "1" ] ] }, "page" : "300-9", "title" : "Severity of the catabolic condition differentially modulates hypothalamic expression of growth hormone-releasing hormone in the fasted mouse: potential role of neuropeptide Y and corticotropin-releasing hormone.", "type" : "article-journal", "volume" : "148" }, "uris" : [ "http://www.mendeley.com/documents/?uuid=b6eb4726-946f-47b2-9f19-f2f3dc4bfc30" ] } ], "mendeley" : { "previouslyFormattedCitation" : "[24, 25]" }, "properties" : { "noteIndex" : 0 }, "schema" : "https://github.com/citation-style-language/schema/raw/master/csl-citation.json" }</w:instrText>
+        <w:instrText>ADDIN CSL_CITATION { "citationItems" : [ { "id" : "ITEM-1", "itemData" : { "DOI" : "10.1172/JCI113450", "ISBN" : "00219738 (ISSN)", "ISSN" : "0021-9738", "PMID" : "3127426", "abstract" : "Studies in man have shown that the episodic release of growth hormone (GH) is infrequent and erratic, and unlike that in the rat does not appear to have discernible ultradian periodicities. However, these observations in nonfasted subjects may be invalid since mixed nutrients have unpredictable effects on GH release. Moreover, in the fed state basal GH levels are frequently undetectable, thus rendering the identification of low amplitude pulses unreliable. Accordingly, the 24-h pulsatile pattern of GH secretion obtained from repetitive venous sampling in six normal adult male subjects was examined during a control fed day and during the first and fifth days of a 5-d fast. The GH data were analyzed using two distinct methods: a discrete pulse detection algorithm (Cluster analysis) and Fourier expansion time-series, which allows fixed periodicities of secretory activity to be resolved. The 5-d fast resulted in a significant increase in discrete GH pulse frequency (5.8 +/- 0.7 vs. 9.9 +/- 0.7 pulses/24 h, P = 0.028), 24 h integrated GH concentration (2.82 +/- 0.50 vs. 8.75 +/- 0.82 micrograms.min/ml; P = 0.0002), and maximal pulse amplitude (5.9 +/- 1.1 vs. 12.3 +/- 1.6 ng/ml, P less than 0.005). While multiple low-amplitude sinusoidal periodicities were present on the control fed day, time-series analysis revealed enhancement of circadian and ultradian cycles on the first and fifth days of fasting. Concomitantly, fasting resulted in a decline (day 1 vs. day 5) in serum concentrations of somatomedin C (1.31 +/- 0.22 vs. 0.77 +/- 0.18 U/ml) and glucose (4.9 +/- 0.2 vs. 3.2 +/- 0.2 mmol/liter), and a marked rise in free fatty acid (0.43 +/- 0.12 vs. 1.55 +/- 0.35 mmol/liter) and acetoacetate (35 +/- 6 vs. 507 +/- 80 nmol/liter). We conclude that the acute nutritional status is an important determinant of spontaneous pulsatile GH secretion in man. Fast-induced enhancement of GH release is achieved through combined frequency (discrete pulses) and amplitude (sinusoidal periodicities) modulation. Such alterations in somatotropic hormone release may play an important role in substrate homeostasis during starvation.", "author" : [ { "dropping-particle" : "", "family" : "Ho", "given" : "K Y", "non-dropping-particle" : "", "parse-names" : false, "suffix" : "" }, { "dropping-particle" : "", "family" : "Veldhuis", "given" : "J D", "non-dropping-particle" : "", "parse-names" : false, "suffix" : "" }, { "dropping-particle" : "", "family" : "Johnson", "given" : "M L", "non-dropping-particle" : "", "parse-names" : false, "suffix" : "" }, { "dropping-particle" : "", "family" : "Furlanetto", "given" : "R", "non-dropping-particle" : "", "parse-names" : false, "suffix" : "" }, { "dropping-particle" : "", "family" : "Evans", "given" : "W S", "non-dropping-particle" : "", "parse-names" : false, "suffix" : "" }, { "dropping-particle" : "", "family" : "Alberti", "given" : "K G", "non-dropping-particle" : "", "parse-names" : false, "suffix" : "" }, { "dropping-particle" : "", "family" : "Thorner", "given" : "M O", "non-dropping-particle" : "", "parse-names" : false, "suffix" : "" } ], "container-title" : "The Journal of clinical investigation", "id" : "ITEM-1", "issued" : { "date-parts" : [ [ "1988" ] ] }, "page" : "968-975", "title" : "Fasting enhances growth hormone secretion and amplifies the complex rhythms of growth hormone secretion in man.", "type" : "article-journal", "volume" : "81" }, "uris" : [ "http://www.mendeley.com/documents/?uuid=d973b7d1-d297-430a-8a7f-49f98274f036" ] }, { "id" : "ITEM-2", "itemData" : { "DOI" : "10.1210/en.2006-0592", "ISSN" : "0013-7227", "PMID" : "17038558", "abstract" : "To determine whether the severity of the catabolic condition differentially regulates the GH axis, male mice were either fed ad libitum or fasted for 12, 24, and 48 h. Hypothalami, pituitaries, and stomachs were collected for assessment of mRNA levels by quantitative real-time RT-PCR, and blood collected for measurement of plasma hormone and metabolite levels by commercial assay kits. Overnight (12 h) fasting resulted in a significant suppression of circulating glucose, insulin, IGF-I, and leptin levels and an increase in corticosterone, free fatty acids, and n-octanoyl ghrelin levels, and these directional changes were maintained at the 24- and 48-h time points. Fasting (24 h) also increased circulating GH levels, which was associated with an increase in pituitary mRNA levels for GHRH receptor and ghrelin receptor and a decrease in mRNA levels for somatostatin (SST) receptor (SSTR) subtypes, SSTR2, SSTR3, and SSTR5, where the changes in ghrelin receptor and SSTR expression persisted after 48 h fasting. Hypothalamic SST mRNA levels were not altered by fasting, whereas there was a transient rise in stomach SST mRNA levels 24 h after food withdrawal. In contrast, there was a biphasic effect of fasting on GHRH expression. GHRH mRNA levels were significantly elevated at 12 and 24 h but fell to approximately 50% of fed controls 48 h after food withdrawal. A sequential rise in hypothalamic neuropeptide Y (NPY) and CRH mRNA levels preceded the fall in GHRH expression, where fasting-induced changes in CRH and GHRH mRNA levels were not observed in 48-h-fasted NPY knockout mice. These observations, in light of previous reports showing both NPY and CRH can inhibit GHRH expression and GH release, suggest that these neuronal systems may work in concert to control the ultimate impact of fasting on GH axis function.", "author" : [ { "dropping-particle" : "", "family" : "Luque", "given" : "Raul M", "non-dropping-particle" : "", "parse-names" : false, "suffix" : "" }, { "dropping-particle" : "", "family" : "Park", "given" : "Seungjoon", "non-dropping-particle" : "", "parse-names" : false, "suffix" : "" }, { "dropping-particle" : "", "family" : "Kineman", "given" : "Rhonda D", "non-dropping-particle" : "", "parse-names" : false, "suffix" : "" } ], "container-title" : "Endocrinology", "id" : "ITEM-2", "issue" : "1", "issued" : { "date-parts" : [ [ "2007", "1" ] ] }, "page" : "300-9", "title" : "Severity of the catabolic condition differentially modulates hypothalamic expression of growth hormone-releasing hormone in the fasted mouse: potential role of neuropeptide Y and corticotropin-releasing hormone.", "type" : "article-journal", "volume" : "148" }, "uris" : [ "http://www.mendeley.com/documents/?uuid=b6eb4726-946f-47b2-9f19-f2f3dc4bfc30" ] } ], "mendeley" : { "previouslyFormattedCitation" : "[34, 35]" }, "properties" : { "noteIndex" : 0 }, "schema" : "https://github.com/citation-style-language/schema/raw/master/csl-citation.json" }</w:instrText>
       </w:r>
       <w:r>
         <w:fldChar w:fldCharType="separate"/>
@@ -4231,7 +4307,7 @@
         <w:rPr>
           <w:noProof/>
         </w:rPr>
-        <w:t>[24, 25]</w:t>
+        <w:t>[34, 35]</w:t>
       </w:r>
       <w:r>
         <w:fldChar w:fldCharType="end"/>
@@ -4264,7 +4340,7 @@
         <w:fldChar w:fldCharType="begin" w:fldLock="1"/>
       </w:r>
       <w:r>
-        <w:instrText>ADDIN CSL_CITATION { "citationItems" : [ { "id" : "ITEM-1", "itemData" : { "DOI" : "10.1056/NEJM199503093321001", "ISSN" : "0028-4793", "PMID" : "7632212", "abstract" : "BACKGROUND: No current treatment for obesity reliably sustains weight loss, perhaps because compensatory metabolic processes resist the maintenance of the altered body weight. We examined the effects of experimental perturbations of body weight on energy expenditure to determine whether they lead to metabolic changes and whether obese subjects and those who have never been obese respond similarly.\n\nMETHODS: We repeatedly measured 24-hour total energy expenditure, resting and nonresting energy expenditure, and the thermic effect of feeding in 18 obese subjects and 23 subjects who had never been obese. The subjects were studied at their usual body weight and after losing 10 to 20 percent of their body weight by underfeeding or gaining 10 percent by overfeeding.\n\nRESULTS: Maintenance of a body weight at a level 10 percent or more below the initial weight was associated with a mean (+/- SD) reduction in total energy expenditure of 6 +/- 3 kcal per kilogram of fat-free mass per day in the subjects who had never been obese (P &lt; 0.001) and 8 +/- 5 kcal per kilogram per day in the obese subjects (P &lt; 0.001). Resting energy expenditure and nonresting energy expenditure each decreased 3 to 4 kcal per kilogram of fat-free mass per day in both groups of subjects. Maintenance of body weight at a level 10 percent above the usual weight was associated with an increase in total energy expenditure of 9 +/- 7 kcal per kilogram of fat-free mass per day in the subjects who had never been obese (P &lt; 0.001) and 8 +/- 4 kcal per kilogram per day in the obese subjects (P &lt; 0.001). The thermic effect of feeding and nonresting energy expenditure increased by approximately 1 to 2 and 8 to 9 kcal per kilogram of fat-free mass per day, respectively, after weight gain. These changes in energy expenditure were not related to the degree of adiposity or the sex of the subjects.\n\nCONCLUSIONS: Maintenance of a reduced or elevated body weight is associated with compensatory changes in energy expenditure, which oppose the maintenance of a body weight that is different from the usual weight. These compensatory changes may account for the poor long-term efficacy of treatments for obesity.", "author" : [ { "dropping-particle" : "", "family" : "Leibel", "given" : "R L", "non-dropping-particle" : "", "parse-names" : false, "suffix" : "" }, { "dropping-particle" : "", "family" : "Rosenbaum", "given" : "M", "non-dropping-particle" : "", "parse-names" : false, "suffix" : "" }, { "dropping-particle" : "", "family" : "Hirsch", "given" : "J", "non-dropping-particle" : "", "parse-names" : false, "suffix" : "" } ], "container-title" : "The New England journal of medicine", "id" : "ITEM-1", "issue" : "10", "issued" : { "date-parts" : [ [ "1995", "3", "9" ] ] }, "page" : "621-8", "title" : "Changes in energy expenditure resulting from altered body weight.", "type" : "article-journal", "volume" : "332" }, "uris" : [ "http://www.mendeley.com/documents/?uuid=47481080-52d6-4a86-9cc7-9949011a9420" ] }, { "id" : "ITEM-2", "itemData" : { "DOI" : "10.1172/JCI112749", "ISSN" : "0021-9738", "PMID" : "3782471", "abstract" : "Daily human energy requirements calculated from separate components of energy expenditure are inaccurate and usually in poor agreement with measured energy intakes. Measurement of energy expenditure over periods of 24 h or longer is needed to determine more accurately rates of daily energy expenditure in humans. We provide a detailed description of a human respiratory chamber and methods used to determine rates of energy expenditure over 24-h periods in 177 subjects. The results show that: fat-free mass (FFM) as estimated by densitometry is the best available determinant of 24-h energy expenditures (24EE) and explains 81% of the variance observed between individuals (24EE [kcal/d] = 597 + 26.5 FFM); 24EE in an individual is very reproducible (coefficient of variation = 2.4%); and even when adjusted for differences in FFM, there is still considerable interperson variability of the daily energy expenditure. A large portion of the variability of 24EE among individuals, independent of differences in body size, was due to variability in the degree of spontaneous physical activity, i.e., \"fidgeting,\" which accounted for 100-800 kcal/d in these subjects.", "author" : [ { "dropping-particle" : "", "family" : "Ravussin", "given" : "Eric", "non-dropping-particle" : "", "parse-names" : false, "suffix" : "" }, { "dropping-particle" : "", "family" : "Lillioja", "given" : "Stephen", "non-dropping-particle" : "", "parse-names" : false, "suffix" : "" }, { "dropping-particle" : "", "family" : "Anderson", "given" : "Thomas E", "non-dropping-particle" : "", "parse-names" : false, "suffix" : "" }, { "dropping-particle" : "", "family" : "Christin", "given" : "Laurent", "non-dropping-particle" : "", "parse-names" : false, "suffix" : "" }, { "dropping-particle" : "", "family" : "Bogardus", "given" : "Clifton", "non-dropping-particle" : "", "parse-names" : false, "suffix" : "" } ], "container-title" : "The Journal of clinical investigation", "id" : "ITEM-2", "issue" : "6", "issued" : { "date-parts" : [ [ "1986", "12" ] ] }, "page" : "1568-78", "title" : "Determinants of 24-hour energy expenditure in man. Methods and results using a respiratory chamber.", "type" : "article-journal", "volume" : "78" }, "uris" : [ "http://www.mendeley.com/documents/?uuid=641dd9c0-1811-4bc3-a10d-96962d61c3b6" ] } ], "mendeley" : { "previouslyFormattedCitation" : "[32, 33]" }, "properties" : { "noteIndex" : 0 }, "schema" : "https://github.com/citation-style-language/schema/raw/master/csl-citation.json" }</w:instrText>
+        <w:instrText>ADDIN CSL_CITATION { "citationItems" : [ { "id" : "ITEM-1", "itemData" : { "DOI" : "10.1056/NEJM199503093321001", "ISSN" : "0028-4793", "PMID" : "7632212", "abstract" : "BACKGROUND: No current treatment for obesity reliably sustains weight loss, perhaps because compensatory metabolic processes resist the maintenance of the altered body weight. We examined the effects of experimental perturbations of body weight on energy expenditure to determine whether they lead to metabolic changes and whether obese subjects and those who have never been obese respond similarly.\n\nMETHODS: We repeatedly measured 24-hour total energy expenditure, resting and nonresting energy expenditure, and the thermic effect of feeding in 18 obese subjects and 23 subjects who had never been obese. The subjects were studied at their usual body weight and after losing 10 to 20 percent of their body weight by underfeeding or gaining 10 percent by overfeeding.\n\nRESULTS: Maintenance of a body weight at a level 10 percent or more below the initial weight was associated with a mean (+/- SD) reduction in total energy expenditure of 6 +/- 3 kcal per kilogram of fat-free mass per day in the subjects who had never been obese (P &lt; 0.001) and 8 +/- 5 kcal per kilogram per day in the obese subjects (P &lt; 0.001). Resting energy expenditure and nonresting energy expenditure each decreased 3 to 4 kcal per kilogram of fat-free mass per day in both groups of subjects. Maintenance of body weight at a level 10 percent above the usual weight was associated with an increase in total energy expenditure of 9 +/- 7 kcal per kilogram of fat-free mass per day in the subjects who had never been obese (P &lt; 0.001) and 8 +/- 4 kcal per kilogram per day in the obese subjects (P &lt; 0.001). The thermic effect of feeding and nonresting energy expenditure increased by approximately 1 to 2 and 8 to 9 kcal per kilogram of fat-free mass per day, respectively, after weight gain. These changes in energy expenditure were not related to the degree of adiposity or the sex of the subjects.\n\nCONCLUSIONS: Maintenance of a reduced or elevated body weight is associated with compensatory changes in energy expenditure, which oppose the maintenance of a body weight that is different from the usual weight. These compensatory changes may account for the poor long-term efficacy of treatments for obesity.", "author" : [ { "dropping-particle" : "", "family" : "Leibel", "given" : "R L", "non-dropping-particle" : "", "parse-names" : false, "suffix" : "" }, { "dropping-particle" : "", "family" : "Rosenbaum", "given" : "M", "non-dropping-particle" : "", "parse-names" : false, "suffix" : "" }, { "dropping-particle" : "", "family" : "Hirsch", "given" : "J", "non-dropping-particle" : "", "parse-names" : false, "suffix" : "" } ], "container-title" : "The New England journal of medicine", "id" : "ITEM-1", "issue" : "10", "issued" : { "date-parts" : [ [ "1995", "3", "9" ] ] }, "page" : "621-8", "title" : "Changes in energy expenditure resulting from altered body weight.", "type" : "article-journal", "volume" : "332" }, "uris" : [ "http://www.mendeley.com/documents/?uuid=47481080-52d6-4a86-9cc7-9949011a9420" ] }, { "id" : "ITEM-2", "itemData" : { "DOI" : "10.1172/JCI112749", "ISSN" : "0021-9738", "PMID" : "3782471", "abstract" : "Daily human energy requirements calculated from separate components of energy expenditure are inaccurate and usually in poor agreement with measured energy intakes. Measurement of energy expenditure over periods of 24 h or longer is needed to determine more accurately rates of daily energy expenditure in humans. We provide a detailed description of a human respiratory chamber and methods used to determine rates of energy expenditure over 24-h periods in 177 subjects. The results show that: fat-free mass (FFM) as estimated by densitometry is the best available determinant of 24-h energy expenditures (24EE) and explains 81% of the variance observed between individuals (24EE [kcal/d] = 597 + 26.5 FFM); 24EE in an individual is very reproducible (coefficient of variation = 2.4%); and even when adjusted for differences in FFM, there is still considerable interperson variability of the daily energy expenditure. A large portion of the variability of 24EE among individuals, independent of differences in body size, was due to variability in the degree of spontaneous physical activity, i.e., \"fidgeting,\" which accounted for 100-800 kcal/d in these subjects.", "author" : [ { "dropping-particle" : "", "family" : "Ravussin", "given" : "Eric", "non-dropping-particle" : "", "parse-names" : false, "suffix" : "" }, { "dropping-particle" : "", "family" : "Lillioja", "given" : "Stephen", "non-dropping-particle" : "", "parse-names" : false, "suffix" : "" }, { "dropping-particle" : "", "family" : "Anderson", "given" : "Thomas E", "non-dropping-particle" : "", "parse-names" : false, "suffix" : "" }, { "dropping-particle" : "", "family" : "Christin", "given" : "Laurent", "non-dropping-particle" : "", "parse-names" : false, "suffix" : "" }, { "dropping-particle" : "", "family" : "Bogardus", "given" : "Clifton", "non-dropping-particle" : "", "parse-names" : false, "suffix" : "" } ], "container-title" : "The Journal of clinical investigation", "id" : "ITEM-2", "issue" : "6", "issued" : { "date-parts" : [ [ "1986", "12" ] ] }, "page" : "1568-78", "title" : "Determinants of 24-hour energy expenditure in man. Methods and results using a respiratory chamber.", "type" : "article-journal", "volume" : "78" }, "uris" : [ "http://www.mendeley.com/documents/?uuid=641dd9c0-1811-4bc3-a10d-96962d61c3b6" ] } ], "mendeley" : { "previouslyFormattedCitation" : "[36, 37]" }, "properties" : { "noteIndex" : 0 }, "schema" : "https://github.com/citation-style-language/schema/raw/master/csl-citation.json" }</w:instrText>
       </w:r>
       <w:r>
         <w:fldChar w:fldCharType="separate"/>
@@ -4273,7 +4349,7 @@
         <w:rPr>
           <w:noProof/>
         </w:rPr>
-        <w:t>[32, 33]</w:t>
+        <w:t>[36, 37]</w:t>
       </w:r>
       <w:r>
         <w:fldChar w:fldCharType="end"/>
@@ -4468,7 +4544,7 @@
       <w:pPr>
         <w:pStyle w:val="NormalWeb"/>
         <w:ind w:left="640" w:hanging="640"/>
-        <w:divId w:val="728386628"/>
+        <w:divId w:val="1337460803"/>
         <w:rPr>
           <w:rFonts w:ascii="Cambria" w:hAnsi="Cambria"/>
           <w:noProof/>
@@ -4506,7 +4582,7 @@
       <w:pPr>
         <w:pStyle w:val="NormalWeb"/>
         <w:ind w:left="640" w:hanging="640"/>
-        <w:divId w:val="728386628"/>
+        <w:divId w:val="1337460803"/>
         <w:rPr>
           <w:rFonts w:ascii="Cambria" w:hAnsi="Cambria"/>
           <w:noProof/>
@@ -4553,7 +4629,7 @@
       <w:pPr>
         <w:pStyle w:val="NormalWeb"/>
         <w:ind w:left="640" w:hanging="640"/>
-        <w:divId w:val="728386628"/>
+        <w:divId w:val="1337460803"/>
         <w:rPr>
           <w:rFonts w:ascii="Cambria" w:hAnsi="Cambria"/>
           <w:noProof/>
@@ -4600,7 +4676,7 @@
       <w:pPr>
         <w:pStyle w:val="NormalWeb"/>
         <w:ind w:left="640" w:hanging="640"/>
-        <w:divId w:val="728386628"/>
+        <w:divId w:val="1337460803"/>
         <w:rPr>
           <w:rFonts w:ascii="Cambria" w:hAnsi="Cambria"/>
           <w:noProof/>
@@ -4647,7 +4723,7 @@
       <w:pPr>
         <w:pStyle w:val="NormalWeb"/>
         <w:ind w:left="640" w:hanging="640"/>
-        <w:divId w:val="728386628"/>
+        <w:divId w:val="1337460803"/>
         <w:rPr>
           <w:rFonts w:ascii="Cambria" w:hAnsi="Cambria"/>
           <w:noProof/>
@@ -4694,7 +4770,7 @@
       <w:pPr>
         <w:pStyle w:val="NormalWeb"/>
         <w:ind w:left="640" w:hanging="640"/>
-        <w:divId w:val="728386628"/>
+        <w:divId w:val="1337460803"/>
         <w:rPr>
           <w:rFonts w:ascii="Cambria" w:hAnsi="Cambria"/>
           <w:noProof/>
@@ -4741,7 +4817,7 @@
       <w:pPr>
         <w:pStyle w:val="NormalWeb"/>
         <w:ind w:left="640" w:hanging="640"/>
-        <w:divId w:val="728386628"/>
+        <w:divId w:val="1337460803"/>
         <w:rPr>
           <w:rFonts w:ascii="Cambria" w:hAnsi="Cambria"/>
           <w:noProof/>
@@ -4788,7 +4864,7 @@
       <w:pPr>
         <w:pStyle w:val="NormalWeb"/>
         <w:ind w:left="640" w:hanging="640"/>
-        <w:divId w:val="728386628"/>
+        <w:divId w:val="1337460803"/>
         <w:rPr>
           <w:rFonts w:ascii="Cambria" w:hAnsi="Cambria"/>
           <w:noProof/>
@@ -4835,7 +4911,7 @@
       <w:pPr>
         <w:pStyle w:val="NormalWeb"/>
         <w:ind w:left="640" w:hanging="640"/>
-        <w:divId w:val="728386628"/>
+        <w:divId w:val="1337460803"/>
         <w:rPr>
           <w:rFonts w:ascii="Cambria" w:hAnsi="Cambria"/>
           <w:noProof/>
@@ -4864,7 +4940,7 @@
       <w:pPr>
         <w:pStyle w:val="NormalWeb"/>
         <w:ind w:left="640" w:hanging="640"/>
-        <w:divId w:val="728386628"/>
+        <w:divId w:val="1337460803"/>
         <w:rPr>
           <w:rFonts w:ascii="Cambria" w:hAnsi="Cambria"/>
           <w:noProof/>
@@ -4911,7 +4987,7 @@
       <w:pPr>
         <w:pStyle w:val="NormalWeb"/>
         <w:ind w:left="640" w:hanging="640"/>
-        <w:divId w:val="728386628"/>
+        <w:divId w:val="1337460803"/>
         <w:rPr>
           <w:rFonts w:ascii="Cambria" w:hAnsi="Cambria"/>
           <w:noProof/>
@@ -4940,7 +5016,7 @@
       <w:pPr>
         <w:pStyle w:val="NormalWeb"/>
         <w:ind w:left="640" w:hanging="640"/>
-        <w:divId w:val="728386628"/>
+        <w:divId w:val="1337460803"/>
         <w:rPr>
           <w:rFonts w:ascii="Cambria" w:hAnsi="Cambria"/>
           <w:noProof/>
@@ -4969,7 +5045,7 @@
       <w:pPr>
         <w:pStyle w:val="NormalWeb"/>
         <w:ind w:left="640" w:hanging="640"/>
-        <w:divId w:val="728386628"/>
+        <w:divId w:val="1337460803"/>
         <w:rPr>
           <w:rFonts w:ascii="Cambria" w:hAnsi="Cambria"/>
           <w:noProof/>
@@ -5016,7 +5092,7 @@
       <w:pPr>
         <w:pStyle w:val="NormalWeb"/>
         <w:ind w:left="640" w:hanging="640"/>
-        <w:divId w:val="728386628"/>
+        <w:divId w:val="1337460803"/>
         <w:rPr>
           <w:rFonts w:ascii="Cambria" w:hAnsi="Cambria"/>
           <w:noProof/>
@@ -5045,7 +5121,7 @@
       <w:pPr>
         <w:pStyle w:val="NormalWeb"/>
         <w:ind w:left="640" w:hanging="640"/>
-        <w:divId w:val="728386628"/>
+        <w:divId w:val="1337460803"/>
         <w:rPr>
           <w:rFonts w:ascii="Cambria" w:hAnsi="Cambria"/>
           <w:noProof/>
@@ -5092,7 +5168,7 @@
       <w:pPr>
         <w:pStyle w:val="NormalWeb"/>
         <w:ind w:left="640" w:hanging="640"/>
-        <w:divId w:val="728386628"/>
+        <w:divId w:val="1337460803"/>
         <w:rPr>
           <w:rFonts w:ascii="Cambria" w:hAnsi="Cambria"/>
           <w:noProof/>
@@ -5139,7 +5215,7 @@
       <w:pPr>
         <w:pStyle w:val="NormalWeb"/>
         <w:ind w:left="640" w:hanging="640"/>
-        <w:divId w:val="728386628"/>
+        <w:divId w:val="1337460803"/>
         <w:rPr>
           <w:rFonts w:ascii="Cambria" w:hAnsi="Cambria"/>
           <w:noProof/>
@@ -5186,7 +5262,7 @@
       <w:pPr>
         <w:pStyle w:val="NormalWeb"/>
         <w:ind w:left="640" w:hanging="640"/>
-        <w:divId w:val="728386628"/>
+        <w:divId w:val="1337460803"/>
         <w:rPr>
           <w:rFonts w:ascii="Cambria" w:hAnsi="Cambria"/>
           <w:noProof/>
@@ -5233,7 +5309,7 @@
       <w:pPr>
         <w:pStyle w:val="NormalWeb"/>
         <w:ind w:left="640" w:hanging="640"/>
-        <w:divId w:val="728386628"/>
+        <w:divId w:val="1337460803"/>
         <w:rPr>
           <w:rFonts w:ascii="Cambria" w:hAnsi="Cambria"/>
           <w:noProof/>
@@ -5247,6 +5323,194 @@
           <w:sz w:val="24"/>
         </w:rPr>
         <w:t>19.</w:t>
+      </w:r>
+      <w:r>
+        <w:rPr>
+          <w:rFonts w:ascii="Cambria" w:hAnsi="Cambria"/>
+          <w:noProof/>
+          <w:sz w:val="24"/>
+        </w:rPr>
+        <w:tab/>
+        <w:t xml:space="preserve">Kreymann, B., Ghatei, M. A., Williams, G., and Bloom, S. R. (1987). Glucagon-Like Peptide-1 7-36: A Physiological Incretin in Man. Lancet </w:t>
+      </w:r>
+      <w:r>
+        <w:rPr>
+          <w:rFonts w:ascii="Cambria" w:hAnsi="Cambria"/>
+          <w:i/>
+          <w:iCs/>
+          <w:noProof/>
+          <w:sz w:val="24"/>
+        </w:rPr>
+        <w:t>330</w:t>
+      </w:r>
+      <w:r>
+        <w:rPr>
+          <w:rFonts w:ascii="Cambria" w:hAnsi="Cambria"/>
+          <w:noProof/>
+          <w:sz w:val="24"/>
+        </w:rPr>
+        <w:t>, 1300–1304.</w:t>
+      </w:r>
+    </w:p>
+    <w:p>
+      <w:pPr>
+        <w:pStyle w:val="NormalWeb"/>
+        <w:ind w:left="640" w:hanging="640"/>
+        <w:divId w:val="1337460803"/>
+        <w:rPr>
+          <w:rFonts w:ascii="Cambria" w:hAnsi="Cambria"/>
+          <w:noProof/>
+          <w:sz w:val="24"/>
+        </w:rPr>
+      </w:pPr>
+      <w:r>
+        <w:rPr>
+          <w:rFonts w:ascii="Cambria" w:hAnsi="Cambria"/>
+          <w:noProof/>
+          <w:sz w:val="24"/>
+        </w:rPr>
+        <w:t>20.</w:t>
+      </w:r>
+      <w:r>
+        <w:rPr>
+          <w:rFonts w:ascii="Cambria" w:hAnsi="Cambria"/>
+          <w:noProof/>
+          <w:sz w:val="24"/>
+        </w:rPr>
+        <w:tab/>
+        <w:t xml:space="preserve">Holst, J. J., Orskov, C., Nielsen, O. V, and Schwartz, T. W. (1987). Truncated glucagon-like peptide I, an insulin-releasing hormone from the distal gut. FEBS Lett. </w:t>
+      </w:r>
+      <w:r>
+        <w:rPr>
+          <w:rFonts w:ascii="Cambria" w:hAnsi="Cambria"/>
+          <w:i/>
+          <w:iCs/>
+          <w:noProof/>
+          <w:sz w:val="24"/>
+        </w:rPr>
+        <w:t>211</w:t>
+      </w:r>
+      <w:r>
+        <w:rPr>
+          <w:rFonts w:ascii="Cambria" w:hAnsi="Cambria"/>
+          <w:noProof/>
+          <w:sz w:val="24"/>
+        </w:rPr>
+        <w:t>, 169–74.</w:t>
+      </w:r>
+    </w:p>
+    <w:p>
+      <w:pPr>
+        <w:pStyle w:val="NormalWeb"/>
+        <w:ind w:left="640" w:hanging="640"/>
+        <w:divId w:val="1337460803"/>
+        <w:rPr>
+          <w:rFonts w:ascii="Cambria" w:hAnsi="Cambria"/>
+          <w:noProof/>
+          <w:sz w:val="24"/>
+        </w:rPr>
+      </w:pPr>
+      <w:r>
+        <w:rPr>
+          <w:rFonts w:ascii="Cambria" w:hAnsi="Cambria"/>
+          <w:noProof/>
+          <w:sz w:val="24"/>
+        </w:rPr>
+        <w:t>21.</w:t>
+      </w:r>
+      <w:r>
+        <w:rPr>
+          <w:rFonts w:ascii="Cambria" w:hAnsi="Cambria"/>
+          <w:noProof/>
+          <w:sz w:val="24"/>
+        </w:rPr>
+        <w:tab/>
+        <w:t xml:space="preserve">Tschöp, M., Weyer, C., Tataranni, P. a, Devanarayan, V., Ravussin, E., and Heiman, M. L. (2001). Circulating ghrelin levels are decreased in human obesity. Diabetes </w:t>
+      </w:r>
+      <w:r>
+        <w:rPr>
+          <w:rFonts w:ascii="Cambria" w:hAnsi="Cambria"/>
+          <w:i/>
+          <w:iCs/>
+          <w:noProof/>
+          <w:sz w:val="24"/>
+        </w:rPr>
+        <w:t>50</w:t>
+      </w:r>
+      <w:r>
+        <w:rPr>
+          <w:rFonts w:ascii="Cambria" w:hAnsi="Cambria"/>
+          <w:noProof/>
+          <w:sz w:val="24"/>
+        </w:rPr>
+        <w:t>, 707–9.</w:t>
+      </w:r>
+    </w:p>
+    <w:p>
+      <w:pPr>
+        <w:pStyle w:val="NormalWeb"/>
+        <w:ind w:left="640" w:hanging="640"/>
+        <w:divId w:val="1337460803"/>
+        <w:rPr>
+          <w:rFonts w:ascii="Cambria" w:hAnsi="Cambria"/>
+          <w:noProof/>
+          <w:sz w:val="24"/>
+        </w:rPr>
+      </w:pPr>
+      <w:r>
+        <w:rPr>
+          <w:rFonts w:ascii="Cambria" w:hAnsi="Cambria"/>
+          <w:noProof/>
+          <w:sz w:val="24"/>
+        </w:rPr>
+        <w:t>22.</w:t>
+      </w:r>
+      <w:r>
+        <w:rPr>
+          <w:rFonts w:ascii="Cambria" w:hAnsi="Cambria"/>
+          <w:noProof/>
+          <w:sz w:val="24"/>
+        </w:rPr>
+        <w:tab/>
+        <w:t xml:space="preserve">Tschöp, M., Smiley, D. L., and Heiman, M. L. (2000). Ghrelin induces adiposity in rodents. Nature </w:t>
+      </w:r>
+      <w:r>
+        <w:rPr>
+          <w:rFonts w:ascii="Cambria" w:hAnsi="Cambria"/>
+          <w:i/>
+          <w:iCs/>
+          <w:noProof/>
+          <w:sz w:val="24"/>
+        </w:rPr>
+        <w:t>407</w:t>
+      </w:r>
+      <w:r>
+        <w:rPr>
+          <w:rFonts w:ascii="Cambria" w:hAnsi="Cambria"/>
+          <w:noProof/>
+          <w:sz w:val="24"/>
+        </w:rPr>
+        <w:t>, 908–13.</w:t>
+      </w:r>
+    </w:p>
+    <w:p>
+      <w:pPr>
+        <w:pStyle w:val="NormalWeb"/>
+        <w:ind w:left="640" w:hanging="640"/>
+        <w:divId w:val="1337460803"/>
+        <w:rPr>
+          <w:rFonts w:ascii="Cambria" w:hAnsi="Cambria"/>
+          <w:noProof/>
+          <w:sz w:val="24"/>
+        </w:rPr>
+      </w:pPr>
+      <w:r>
+        <w:rPr>
+          <w:rFonts w:ascii="Cambria" w:hAnsi="Cambria"/>
+          <w:noProof/>
+          <w:sz w:val="24"/>
+        </w:rPr>
+        <w:t>23.</w:t>
       </w:r>
       <w:r>
         <w:rPr>
@@ -5280,20 +5544,20 @@
       <w:pPr>
         <w:pStyle w:val="NormalWeb"/>
         <w:ind w:left="640" w:hanging="640"/>
-        <w:divId w:val="728386628"/>
-        <w:rPr>
-          <w:rFonts w:ascii="Cambria" w:hAnsi="Cambria"/>
-          <w:noProof/>
-          <w:sz w:val="24"/>
-        </w:rPr>
-      </w:pPr>
-      <w:r>
-        <w:rPr>
-          <w:rFonts w:ascii="Cambria" w:hAnsi="Cambria"/>
-          <w:noProof/>
-          <w:sz w:val="24"/>
-        </w:rPr>
-        <w:t>20.</w:t>
+        <w:divId w:val="1337460803"/>
+        <w:rPr>
+          <w:rFonts w:ascii="Cambria" w:hAnsi="Cambria"/>
+          <w:noProof/>
+          <w:sz w:val="24"/>
+        </w:rPr>
+      </w:pPr>
+      <w:r>
+        <w:rPr>
+          <w:rFonts w:ascii="Cambria" w:hAnsi="Cambria"/>
+          <w:noProof/>
+          <w:sz w:val="24"/>
+        </w:rPr>
+        <w:t>24.</w:t>
       </w:r>
       <w:r>
         <w:rPr>
@@ -5327,20 +5591,20 @@
       <w:pPr>
         <w:pStyle w:val="NormalWeb"/>
         <w:ind w:left="640" w:hanging="640"/>
-        <w:divId w:val="728386628"/>
-        <w:rPr>
-          <w:rFonts w:ascii="Cambria" w:hAnsi="Cambria"/>
-          <w:noProof/>
-          <w:sz w:val="24"/>
-        </w:rPr>
-      </w:pPr>
-      <w:r>
-        <w:rPr>
-          <w:rFonts w:ascii="Cambria" w:hAnsi="Cambria"/>
-          <w:noProof/>
-          <w:sz w:val="24"/>
-        </w:rPr>
-        <w:t>21.</w:t>
+        <w:divId w:val="1337460803"/>
+        <w:rPr>
+          <w:rFonts w:ascii="Cambria" w:hAnsi="Cambria"/>
+          <w:noProof/>
+          <w:sz w:val="24"/>
+        </w:rPr>
+      </w:pPr>
+      <w:r>
+        <w:rPr>
+          <w:rFonts w:ascii="Cambria" w:hAnsi="Cambria"/>
+          <w:noProof/>
+          <w:sz w:val="24"/>
+        </w:rPr>
+        <w:t>25.</w:t>
       </w:r>
       <w:r>
         <w:rPr>
@@ -5374,20 +5638,20 @@
       <w:pPr>
         <w:pStyle w:val="NormalWeb"/>
         <w:ind w:left="640" w:hanging="640"/>
-        <w:divId w:val="728386628"/>
-        <w:rPr>
-          <w:rFonts w:ascii="Cambria" w:hAnsi="Cambria"/>
-          <w:noProof/>
-          <w:sz w:val="24"/>
-        </w:rPr>
-      </w:pPr>
-      <w:r>
-        <w:rPr>
-          <w:rFonts w:ascii="Cambria" w:hAnsi="Cambria"/>
-          <w:noProof/>
-          <w:sz w:val="24"/>
-        </w:rPr>
-        <w:t>22.</w:t>
+        <w:divId w:val="1337460803"/>
+        <w:rPr>
+          <w:rFonts w:ascii="Cambria" w:hAnsi="Cambria"/>
+          <w:noProof/>
+          <w:sz w:val="24"/>
+        </w:rPr>
+      </w:pPr>
+      <w:r>
+        <w:rPr>
+          <w:rFonts w:ascii="Cambria" w:hAnsi="Cambria"/>
+          <w:noProof/>
+          <w:sz w:val="24"/>
+        </w:rPr>
+        <w:t>26.</w:t>
       </w:r>
       <w:r>
         <w:rPr>
@@ -5421,20 +5685,20 @@
       <w:pPr>
         <w:pStyle w:val="NormalWeb"/>
         <w:ind w:left="640" w:hanging="640"/>
-        <w:divId w:val="728386628"/>
-        <w:rPr>
-          <w:rFonts w:ascii="Cambria" w:hAnsi="Cambria"/>
-          <w:noProof/>
-          <w:sz w:val="24"/>
-        </w:rPr>
-      </w:pPr>
-      <w:r>
-        <w:rPr>
-          <w:rFonts w:ascii="Cambria" w:hAnsi="Cambria"/>
-          <w:noProof/>
-          <w:sz w:val="24"/>
-        </w:rPr>
-        <w:t>23.</w:t>
+        <w:divId w:val="1337460803"/>
+        <w:rPr>
+          <w:rFonts w:ascii="Cambria" w:hAnsi="Cambria"/>
+          <w:noProof/>
+          <w:sz w:val="24"/>
+        </w:rPr>
+      </w:pPr>
+      <w:r>
+        <w:rPr>
+          <w:rFonts w:ascii="Cambria" w:hAnsi="Cambria"/>
+          <w:noProof/>
+          <w:sz w:val="24"/>
+        </w:rPr>
+        <w:t>27.</w:t>
       </w:r>
       <w:r>
         <w:rPr>
@@ -5468,20 +5732,302 @@
       <w:pPr>
         <w:pStyle w:val="NormalWeb"/>
         <w:ind w:left="640" w:hanging="640"/>
-        <w:divId w:val="728386628"/>
-        <w:rPr>
-          <w:rFonts w:ascii="Cambria" w:hAnsi="Cambria"/>
-          <w:noProof/>
-          <w:sz w:val="24"/>
-        </w:rPr>
-      </w:pPr>
-      <w:r>
-        <w:rPr>
-          <w:rFonts w:ascii="Cambria" w:hAnsi="Cambria"/>
-          <w:noProof/>
-          <w:sz w:val="24"/>
-        </w:rPr>
-        <w:t>24.</w:t>
+        <w:divId w:val="1337460803"/>
+        <w:rPr>
+          <w:rFonts w:ascii="Cambria" w:hAnsi="Cambria"/>
+          <w:noProof/>
+          <w:sz w:val="24"/>
+        </w:rPr>
+      </w:pPr>
+      <w:r>
+        <w:rPr>
+          <w:rFonts w:ascii="Cambria" w:hAnsi="Cambria"/>
+          <w:noProof/>
+          <w:sz w:val="24"/>
+        </w:rPr>
+        <w:t>28.</w:t>
+      </w:r>
+      <w:r>
+        <w:rPr>
+          <w:rFonts w:ascii="Cambria" w:hAnsi="Cambria"/>
+          <w:noProof/>
+          <w:sz w:val="24"/>
+        </w:rPr>
+        <w:tab/>
+        <w:t xml:space="preserve">Ravussin, E., Pratley, R. E., Maffei, M., Wang, H., Friedman, J. M., Bennett, P. H., and Bogardus, C. (1997). Relatively low plasma leptin concentrations precede weight gain in Pima Indians. Nat. Med. </w:t>
+      </w:r>
+      <w:r>
+        <w:rPr>
+          <w:rFonts w:ascii="Cambria" w:hAnsi="Cambria"/>
+          <w:i/>
+          <w:iCs/>
+          <w:noProof/>
+          <w:sz w:val="24"/>
+        </w:rPr>
+        <w:t>3</w:t>
+      </w:r>
+      <w:r>
+        <w:rPr>
+          <w:rFonts w:ascii="Cambria" w:hAnsi="Cambria"/>
+          <w:noProof/>
+          <w:sz w:val="24"/>
+        </w:rPr>
+        <w:t>, 238–40.</w:t>
+      </w:r>
+    </w:p>
+    <w:p>
+      <w:pPr>
+        <w:pStyle w:val="NormalWeb"/>
+        <w:ind w:left="640" w:hanging="640"/>
+        <w:divId w:val="1337460803"/>
+        <w:rPr>
+          <w:rFonts w:ascii="Cambria" w:hAnsi="Cambria"/>
+          <w:noProof/>
+          <w:sz w:val="24"/>
+        </w:rPr>
+      </w:pPr>
+      <w:r>
+        <w:rPr>
+          <w:rFonts w:ascii="Cambria" w:hAnsi="Cambria"/>
+          <w:noProof/>
+          <w:sz w:val="24"/>
+        </w:rPr>
+        <w:t>29.</w:t>
+      </w:r>
+      <w:r>
+        <w:rPr>
+          <w:rFonts w:ascii="Cambria" w:hAnsi="Cambria"/>
+          <w:noProof/>
+          <w:sz w:val="24"/>
+        </w:rPr>
+        <w:tab/>
+        <w:t xml:space="preserve">Speliotes, E. K., Willer, C. J., Berndt, S. I., Monda, K. L., Thorleifsson, G., Jackson, A. U., Allen, H. L., Lindgren, C. M., Luan, J., Mägi, R., et al. (2010). Association analyses of 249,796 individuals reveal 18 new loci associated with body mass index. Nat. Genet. </w:t>
+      </w:r>
+      <w:r>
+        <w:rPr>
+          <w:rFonts w:ascii="Cambria" w:hAnsi="Cambria"/>
+          <w:i/>
+          <w:iCs/>
+          <w:noProof/>
+          <w:sz w:val="24"/>
+        </w:rPr>
+        <w:t>42</w:t>
+      </w:r>
+      <w:r>
+        <w:rPr>
+          <w:rFonts w:ascii="Cambria" w:hAnsi="Cambria"/>
+          <w:noProof/>
+          <w:sz w:val="24"/>
+        </w:rPr>
+        <w:t>, 937–948.</w:t>
+      </w:r>
+    </w:p>
+    <w:p>
+      <w:pPr>
+        <w:pStyle w:val="NormalWeb"/>
+        <w:ind w:left="640" w:hanging="640"/>
+        <w:divId w:val="1337460803"/>
+        <w:rPr>
+          <w:rFonts w:ascii="Cambria" w:hAnsi="Cambria"/>
+          <w:noProof/>
+          <w:sz w:val="24"/>
+        </w:rPr>
+      </w:pPr>
+      <w:r>
+        <w:rPr>
+          <w:rFonts w:ascii="Cambria" w:hAnsi="Cambria"/>
+          <w:noProof/>
+          <w:sz w:val="24"/>
+        </w:rPr>
+        <w:t>30.</w:t>
+      </w:r>
+      <w:r>
+        <w:rPr>
+          <w:rFonts w:ascii="Cambria" w:hAnsi="Cambria"/>
+          <w:noProof/>
+          <w:sz w:val="24"/>
+        </w:rPr>
+        <w:tab/>
+        <w:t xml:space="preserve">Bogardus, C. (2009). Missing heritability and GWAS utility. Obesity (Silver Spring). </w:t>
+      </w:r>
+      <w:r>
+        <w:rPr>
+          <w:rFonts w:ascii="Cambria" w:hAnsi="Cambria"/>
+          <w:i/>
+          <w:iCs/>
+          <w:noProof/>
+          <w:sz w:val="24"/>
+        </w:rPr>
+        <w:t>17</w:t>
+      </w:r>
+      <w:r>
+        <w:rPr>
+          <w:rFonts w:ascii="Cambria" w:hAnsi="Cambria"/>
+          <w:noProof/>
+          <w:sz w:val="24"/>
+        </w:rPr>
+        <w:t>, 209–10.</w:t>
+      </w:r>
+    </w:p>
+    <w:p>
+      <w:pPr>
+        <w:pStyle w:val="NormalWeb"/>
+        <w:ind w:left="640" w:hanging="640"/>
+        <w:divId w:val="1337460803"/>
+        <w:rPr>
+          <w:rFonts w:ascii="Cambria" w:hAnsi="Cambria"/>
+          <w:noProof/>
+          <w:sz w:val="24"/>
+        </w:rPr>
+      </w:pPr>
+      <w:r>
+        <w:rPr>
+          <w:rFonts w:ascii="Cambria" w:hAnsi="Cambria"/>
+          <w:noProof/>
+          <w:sz w:val="24"/>
+        </w:rPr>
+        <w:t>31.</w:t>
+      </w:r>
+      <w:r>
+        <w:rPr>
+          <w:rFonts w:ascii="Cambria" w:hAnsi="Cambria"/>
+          <w:noProof/>
+          <w:sz w:val="24"/>
+        </w:rPr>
+        <w:tab/>
+        <w:t xml:space="preserve">Loos, R. J. F. (2012). Genetic determinants of common obesity and their value in prediction. Best Pract. Res. Clin. Endocrinol. Metab. </w:t>
+      </w:r>
+      <w:r>
+        <w:rPr>
+          <w:rFonts w:ascii="Cambria" w:hAnsi="Cambria"/>
+          <w:i/>
+          <w:iCs/>
+          <w:noProof/>
+          <w:sz w:val="24"/>
+        </w:rPr>
+        <w:t>26</w:t>
+      </w:r>
+      <w:r>
+        <w:rPr>
+          <w:rFonts w:ascii="Cambria" w:hAnsi="Cambria"/>
+          <w:noProof/>
+          <w:sz w:val="24"/>
+        </w:rPr>
+        <w:t>, 211–26.</w:t>
+      </w:r>
+    </w:p>
+    <w:p>
+      <w:pPr>
+        <w:pStyle w:val="NormalWeb"/>
+        <w:ind w:left="640" w:hanging="640"/>
+        <w:divId w:val="1337460803"/>
+        <w:rPr>
+          <w:rFonts w:ascii="Cambria" w:hAnsi="Cambria"/>
+          <w:noProof/>
+          <w:sz w:val="24"/>
+        </w:rPr>
+      </w:pPr>
+      <w:r>
+        <w:rPr>
+          <w:rFonts w:ascii="Cambria" w:hAnsi="Cambria"/>
+          <w:noProof/>
+          <w:sz w:val="24"/>
+        </w:rPr>
+        <w:t>32.</w:t>
+      </w:r>
+      <w:r>
+        <w:rPr>
+          <w:rFonts w:ascii="Cambria" w:hAnsi="Cambria"/>
+          <w:noProof/>
+          <w:sz w:val="24"/>
+        </w:rPr>
+        <w:tab/>
+        <w:t xml:space="preserve">Griffiths, M., Payne, P. ., Rivers, J. P. ., Cox, M., and Stunkard, A. . (1990). Metabolic rate and physical development in children at risk of obesity. Lancet </w:t>
+      </w:r>
+      <w:r>
+        <w:rPr>
+          <w:rFonts w:ascii="Cambria" w:hAnsi="Cambria"/>
+          <w:i/>
+          <w:iCs/>
+          <w:noProof/>
+          <w:sz w:val="24"/>
+        </w:rPr>
+        <w:t>336</w:t>
+      </w:r>
+      <w:r>
+        <w:rPr>
+          <w:rFonts w:ascii="Cambria" w:hAnsi="Cambria"/>
+          <w:noProof/>
+          <w:sz w:val="24"/>
+        </w:rPr>
+        <w:t>, 76–78.</w:t>
+      </w:r>
+    </w:p>
+    <w:p>
+      <w:pPr>
+        <w:pStyle w:val="NormalWeb"/>
+        <w:ind w:left="640" w:hanging="640"/>
+        <w:divId w:val="1337460803"/>
+        <w:rPr>
+          <w:rFonts w:ascii="Cambria" w:hAnsi="Cambria"/>
+          <w:noProof/>
+          <w:sz w:val="24"/>
+        </w:rPr>
+      </w:pPr>
+      <w:r>
+        <w:rPr>
+          <w:rFonts w:ascii="Cambria" w:hAnsi="Cambria"/>
+          <w:noProof/>
+          <w:sz w:val="24"/>
+        </w:rPr>
+        <w:t>33.</w:t>
+      </w:r>
+      <w:r>
+        <w:rPr>
+          <w:rFonts w:ascii="Cambria" w:hAnsi="Cambria"/>
+          <w:noProof/>
+          <w:sz w:val="24"/>
+        </w:rPr>
+        <w:tab/>
+        <w:t xml:space="preserve">Roberts, S. B., Savage, J., Coward, W. A., Chew, B., and Lucas, A. (1988). Energy expenditure and intake in infants born to lean and overweight mothers. N. Engl. J. Med. </w:t>
+      </w:r>
+      <w:r>
+        <w:rPr>
+          <w:rFonts w:ascii="Cambria" w:hAnsi="Cambria"/>
+          <w:i/>
+          <w:iCs/>
+          <w:noProof/>
+          <w:sz w:val="24"/>
+        </w:rPr>
+        <w:t>318</w:t>
+      </w:r>
+      <w:r>
+        <w:rPr>
+          <w:rFonts w:ascii="Cambria" w:hAnsi="Cambria"/>
+          <w:noProof/>
+          <w:sz w:val="24"/>
+        </w:rPr>
+        <w:t>, 461–6.</w:t>
+      </w:r>
+    </w:p>
+    <w:p>
+      <w:pPr>
+        <w:pStyle w:val="NormalWeb"/>
+        <w:ind w:left="640" w:hanging="640"/>
+        <w:divId w:val="1337460803"/>
+        <w:rPr>
+          <w:rFonts w:ascii="Cambria" w:hAnsi="Cambria"/>
+          <w:noProof/>
+          <w:sz w:val="24"/>
+        </w:rPr>
+      </w:pPr>
+      <w:r>
+        <w:rPr>
+          <w:rFonts w:ascii="Cambria" w:hAnsi="Cambria"/>
+          <w:noProof/>
+          <w:sz w:val="24"/>
+        </w:rPr>
+        <w:t>34.</w:t>
       </w:r>
       <w:r>
         <w:rPr>
@@ -5515,20 +6061,20 @@
       <w:pPr>
         <w:pStyle w:val="NormalWeb"/>
         <w:ind w:left="640" w:hanging="640"/>
-        <w:divId w:val="728386628"/>
-        <w:rPr>
-          <w:rFonts w:ascii="Cambria" w:hAnsi="Cambria"/>
-          <w:noProof/>
-          <w:sz w:val="24"/>
-        </w:rPr>
-      </w:pPr>
-      <w:r>
-        <w:rPr>
-          <w:rFonts w:ascii="Cambria" w:hAnsi="Cambria"/>
-          <w:noProof/>
-          <w:sz w:val="24"/>
-        </w:rPr>
-        <w:t>25.</w:t>
+        <w:divId w:val="1337460803"/>
+        <w:rPr>
+          <w:rFonts w:ascii="Cambria" w:hAnsi="Cambria"/>
+          <w:noProof/>
+          <w:sz w:val="24"/>
+        </w:rPr>
+      </w:pPr>
+      <w:r>
+        <w:rPr>
+          <w:rFonts w:ascii="Cambria" w:hAnsi="Cambria"/>
+          <w:noProof/>
+          <w:sz w:val="24"/>
+        </w:rPr>
+        <w:t>35.</w:t>
       </w:r>
       <w:r>
         <w:rPr>
@@ -5562,20 +6108,20 @@
       <w:pPr>
         <w:pStyle w:val="NormalWeb"/>
         <w:ind w:left="640" w:hanging="640"/>
-        <w:divId w:val="728386628"/>
-        <w:rPr>
-          <w:rFonts w:ascii="Cambria" w:hAnsi="Cambria"/>
-          <w:noProof/>
-          <w:sz w:val="24"/>
-        </w:rPr>
-      </w:pPr>
-      <w:r>
-        <w:rPr>
-          <w:rFonts w:ascii="Cambria" w:hAnsi="Cambria"/>
-          <w:noProof/>
-          <w:sz w:val="24"/>
-        </w:rPr>
-        <w:t>26.</w:t>
+        <w:divId w:val="1337460803"/>
+        <w:rPr>
+          <w:rFonts w:ascii="Cambria" w:hAnsi="Cambria"/>
+          <w:noProof/>
+          <w:sz w:val="24"/>
+        </w:rPr>
+      </w:pPr>
+      <w:r>
+        <w:rPr>
+          <w:rFonts w:ascii="Cambria" w:hAnsi="Cambria"/>
+          <w:noProof/>
+          <w:sz w:val="24"/>
+        </w:rPr>
+        <w:t>36.</w:t>
       </w:r>
       <w:r>
         <w:rPr>
@@ -5584,7 +6130,7 @@
           <w:sz w:val="24"/>
         </w:rPr>
         <w:tab/>
-        <w:t xml:space="preserve">Ravussin, E., Pratley, R. E., Maffei, M., Wang, H., Friedman, J. M., Bennett, P. H., and Bogardus, C. (1997). Relatively low plasma leptin concentrations precede weight gain in Pima Indians. Nat. Med. </w:t>
+        <w:t xml:space="preserve">Leibel, R. L., Rosenbaum, M., and Hirsch, J. (1995). Changes in energy expenditure resulting from altered body weight. N. Engl. J. Med. </w:t>
       </w:r>
       <w:r>
         <w:rPr>
@@ -5594,35 +6140,35 @@
           <w:noProof/>
           <w:sz w:val="24"/>
         </w:rPr>
-        <w:t>3</w:t>
-      </w:r>
-      <w:r>
-        <w:rPr>
-          <w:rFonts w:ascii="Cambria" w:hAnsi="Cambria"/>
-          <w:noProof/>
-          <w:sz w:val="24"/>
-        </w:rPr>
-        <w:t>, 238–40.</w:t>
+        <w:t>332</w:t>
+      </w:r>
+      <w:r>
+        <w:rPr>
+          <w:rFonts w:ascii="Cambria" w:hAnsi="Cambria"/>
+          <w:noProof/>
+          <w:sz w:val="24"/>
+        </w:rPr>
+        <w:t>, 621–8.</w:t>
       </w:r>
     </w:p>
     <w:p>
       <w:pPr>
         <w:pStyle w:val="NormalWeb"/>
         <w:ind w:left="640" w:hanging="640"/>
-        <w:divId w:val="728386628"/>
-        <w:rPr>
-          <w:rFonts w:ascii="Cambria" w:hAnsi="Cambria"/>
-          <w:noProof/>
-          <w:sz w:val="24"/>
-        </w:rPr>
-      </w:pPr>
-      <w:r>
-        <w:rPr>
-          <w:rFonts w:ascii="Cambria" w:hAnsi="Cambria"/>
-          <w:noProof/>
-          <w:sz w:val="24"/>
-        </w:rPr>
-        <w:t>27.</w:t>
+        <w:divId w:val="1337460803"/>
+        <w:rPr>
+          <w:rFonts w:ascii="Cambria" w:hAnsi="Cambria"/>
+          <w:noProof/>
+          <w:sz w:val="24"/>
+        </w:rPr>
+      </w:pPr>
+      <w:r>
+        <w:rPr>
+          <w:rFonts w:ascii="Cambria" w:hAnsi="Cambria"/>
+          <w:noProof/>
+          <w:sz w:val="24"/>
+        </w:rPr>
+        <w:t>37.</w:t>
       </w:r>
       <w:r>
         <w:rPr>
@@ -5631,7 +6177,7 @@
           <w:sz w:val="24"/>
         </w:rPr>
         <w:tab/>
-        <w:t xml:space="preserve">Speliotes, E. K., Willer, C. J., Berndt, S. I., Monda, K. L., Thorleifsson, G., Jackson, A. U., Allen, H. L., Lindgren, C. M., Luan, J., Mägi, R., et al. (2010). Association analyses of 249,796 individuals reveal 18 new loci associated with body mass index. Nat. Genet. </w:t>
+        <w:t xml:space="preserve">Ravussin, E., Lillioja, S., Anderson, T. E., Christin, L., and Bogardus, C. (1986). Determinants of 24-hour energy expenditure in man. Methods and results using a respiratory chamber. J. Clin. Invest. </w:t>
       </w:r>
       <w:r>
         <w:rPr>
@@ -5641,304 +6187,22 @@
           <w:noProof/>
           <w:sz w:val="24"/>
         </w:rPr>
-        <w:t>42</w:t>
-      </w:r>
-      <w:r>
-        <w:rPr>
-          <w:rFonts w:ascii="Cambria" w:hAnsi="Cambria"/>
-          <w:noProof/>
-          <w:sz w:val="24"/>
-        </w:rPr>
-        <w:t>, 937–948.</w:t>
+        <w:t>78</w:t>
+      </w:r>
+      <w:r>
+        <w:rPr>
+          <w:rFonts w:ascii="Cambria" w:hAnsi="Cambria"/>
+          <w:noProof/>
+          <w:sz w:val="24"/>
+        </w:rPr>
+        <w:t xml:space="preserve">, 1568–78. </w:t>
       </w:r>
     </w:p>
     <w:p>
       <w:pPr>
         <w:pStyle w:val="NormalWeb"/>
         <w:ind w:left="640" w:hanging="640"/>
-        <w:divId w:val="728386628"/>
-        <w:rPr>
-          <w:rFonts w:ascii="Cambria" w:hAnsi="Cambria"/>
-          <w:noProof/>
-          <w:sz w:val="24"/>
-        </w:rPr>
-      </w:pPr>
-      <w:r>
-        <w:rPr>
-          <w:rFonts w:ascii="Cambria" w:hAnsi="Cambria"/>
-          <w:noProof/>
-          <w:sz w:val="24"/>
-        </w:rPr>
-        <w:t>28.</w:t>
-      </w:r>
-      <w:r>
-        <w:rPr>
-          <w:rFonts w:ascii="Cambria" w:hAnsi="Cambria"/>
-          <w:noProof/>
-          <w:sz w:val="24"/>
-        </w:rPr>
-        <w:tab/>
-        <w:t xml:space="preserve">Bogardus, C. (2009). Missing heritability and GWAS utility. Obesity (Silver Spring). </w:t>
-      </w:r>
-      <w:r>
-        <w:rPr>
-          <w:rFonts w:ascii="Cambria" w:hAnsi="Cambria"/>
-          <w:i/>
-          <w:iCs/>
-          <w:noProof/>
-          <w:sz w:val="24"/>
-        </w:rPr>
-        <w:t>17</w:t>
-      </w:r>
-      <w:r>
-        <w:rPr>
-          <w:rFonts w:ascii="Cambria" w:hAnsi="Cambria"/>
-          <w:noProof/>
-          <w:sz w:val="24"/>
-        </w:rPr>
-        <w:t>, 209–10.</w:t>
-      </w:r>
-    </w:p>
-    <w:p>
-      <w:pPr>
-        <w:pStyle w:val="NormalWeb"/>
-        <w:ind w:left="640" w:hanging="640"/>
-        <w:divId w:val="728386628"/>
-        <w:rPr>
-          <w:rFonts w:ascii="Cambria" w:hAnsi="Cambria"/>
-          <w:noProof/>
-          <w:sz w:val="24"/>
-        </w:rPr>
-      </w:pPr>
-      <w:r>
-        <w:rPr>
-          <w:rFonts w:ascii="Cambria" w:hAnsi="Cambria"/>
-          <w:noProof/>
-          <w:sz w:val="24"/>
-        </w:rPr>
-        <w:t>29.</w:t>
-      </w:r>
-      <w:r>
-        <w:rPr>
-          <w:rFonts w:ascii="Cambria" w:hAnsi="Cambria"/>
-          <w:noProof/>
-          <w:sz w:val="24"/>
-        </w:rPr>
-        <w:tab/>
-        <w:t xml:space="preserve">Loos, R. J. F. (2012). Genetic determinants of common obesity and their value in prediction. Best Pract. Res. Clin. Endocrinol. Metab. </w:t>
-      </w:r>
-      <w:r>
-        <w:rPr>
-          <w:rFonts w:ascii="Cambria" w:hAnsi="Cambria"/>
-          <w:i/>
-          <w:iCs/>
-          <w:noProof/>
-          <w:sz w:val="24"/>
-        </w:rPr>
-        <w:t>26</w:t>
-      </w:r>
-      <w:r>
-        <w:rPr>
-          <w:rFonts w:ascii="Cambria" w:hAnsi="Cambria"/>
-          <w:noProof/>
-          <w:sz w:val="24"/>
-        </w:rPr>
-        <w:t>, 211–26.</w:t>
-      </w:r>
-    </w:p>
-    <w:p>
-      <w:pPr>
-        <w:pStyle w:val="NormalWeb"/>
-        <w:ind w:left="640" w:hanging="640"/>
-        <w:divId w:val="728386628"/>
-        <w:rPr>
-          <w:rFonts w:ascii="Cambria" w:hAnsi="Cambria"/>
-          <w:noProof/>
-          <w:sz w:val="24"/>
-        </w:rPr>
-      </w:pPr>
-      <w:r>
-        <w:rPr>
-          <w:rFonts w:ascii="Cambria" w:hAnsi="Cambria"/>
-          <w:noProof/>
-          <w:sz w:val="24"/>
-        </w:rPr>
-        <w:t>30.</w:t>
-      </w:r>
-      <w:r>
-        <w:rPr>
-          <w:rFonts w:ascii="Cambria" w:hAnsi="Cambria"/>
-          <w:noProof/>
-          <w:sz w:val="24"/>
-        </w:rPr>
-        <w:tab/>
-        <w:t xml:space="preserve">Griffiths, M., Payne, P. ., Rivers, J. P. ., Cox, M., and Stunkard, A. . (1990). Metabolic rate and physical development in children at risk of obesity. Lancet </w:t>
-      </w:r>
-      <w:r>
-        <w:rPr>
-          <w:rFonts w:ascii="Cambria" w:hAnsi="Cambria"/>
-          <w:i/>
-          <w:iCs/>
-          <w:noProof/>
-          <w:sz w:val="24"/>
-        </w:rPr>
-        <w:t>336</w:t>
-      </w:r>
-      <w:r>
-        <w:rPr>
-          <w:rFonts w:ascii="Cambria" w:hAnsi="Cambria"/>
-          <w:noProof/>
-          <w:sz w:val="24"/>
-        </w:rPr>
-        <w:t>, 76–78.</w:t>
-      </w:r>
-    </w:p>
-    <w:p>
-      <w:pPr>
-        <w:pStyle w:val="NormalWeb"/>
-        <w:ind w:left="640" w:hanging="640"/>
-        <w:divId w:val="728386628"/>
-        <w:rPr>
-          <w:rFonts w:ascii="Cambria" w:hAnsi="Cambria"/>
-          <w:noProof/>
-          <w:sz w:val="24"/>
-        </w:rPr>
-      </w:pPr>
-      <w:r>
-        <w:rPr>
-          <w:rFonts w:ascii="Cambria" w:hAnsi="Cambria"/>
-          <w:noProof/>
-          <w:sz w:val="24"/>
-        </w:rPr>
-        <w:t>31.</w:t>
-      </w:r>
-      <w:r>
-        <w:rPr>
-          <w:rFonts w:ascii="Cambria" w:hAnsi="Cambria"/>
-          <w:noProof/>
-          <w:sz w:val="24"/>
-        </w:rPr>
-        <w:tab/>
-        <w:t xml:space="preserve">Roberts, S. B., Savage, J., Coward, W. A., Chew, B., and Lucas, A. (1988). Energy expenditure and intake in infants born to lean and overweight mothers. N. Engl. J. Med. </w:t>
-      </w:r>
-      <w:r>
-        <w:rPr>
-          <w:rFonts w:ascii="Cambria" w:hAnsi="Cambria"/>
-          <w:i/>
-          <w:iCs/>
-          <w:noProof/>
-          <w:sz w:val="24"/>
-        </w:rPr>
-        <w:t>318</w:t>
-      </w:r>
-      <w:r>
-        <w:rPr>
-          <w:rFonts w:ascii="Cambria" w:hAnsi="Cambria"/>
-          <w:noProof/>
-          <w:sz w:val="24"/>
-        </w:rPr>
-        <w:t>, 461–6.</w:t>
-      </w:r>
-    </w:p>
-    <w:p>
-      <w:pPr>
-        <w:pStyle w:val="NormalWeb"/>
-        <w:ind w:left="640" w:hanging="640"/>
-        <w:divId w:val="728386628"/>
-        <w:rPr>
-          <w:rFonts w:ascii="Cambria" w:hAnsi="Cambria"/>
-          <w:noProof/>
-          <w:sz w:val="24"/>
-        </w:rPr>
-      </w:pPr>
-      <w:r>
-        <w:rPr>
-          <w:rFonts w:ascii="Cambria" w:hAnsi="Cambria"/>
-          <w:noProof/>
-          <w:sz w:val="24"/>
-        </w:rPr>
-        <w:t>32.</w:t>
-      </w:r>
-      <w:r>
-        <w:rPr>
-          <w:rFonts w:ascii="Cambria" w:hAnsi="Cambria"/>
-          <w:noProof/>
-          <w:sz w:val="24"/>
-        </w:rPr>
-        <w:tab/>
-        <w:t xml:space="preserve">Leibel, R. L., Rosenbaum, M., and Hirsch, J. (1995). Changes in energy expenditure resulting from altered body weight. N. Engl. J. Med. </w:t>
-      </w:r>
-      <w:r>
-        <w:rPr>
-          <w:rFonts w:ascii="Cambria" w:hAnsi="Cambria"/>
-          <w:i/>
-          <w:iCs/>
-          <w:noProof/>
-          <w:sz w:val="24"/>
-        </w:rPr>
-        <w:t>332</w:t>
-      </w:r>
-      <w:r>
-        <w:rPr>
-          <w:rFonts w:ascii="Cambria" w:hAnsi="Cambria"/>
-          <w:noProof/>
-          <w:sz w:val="24"/>
-        </w:rPr>
-        <w:t>, 621–8.</w:t>
-      </w:r>
-    </w:p>
-    <w:p>
-      <w:pPr>
-        <w:pStyle w:val="NormalWeb"/>
-        <w:ind w:left="640" w:hanging="640"/>
-        <w:divId w:val="728386628"/>
-        <w:rPr>
-          <w:rFonts w:ascii="Cambria" w:hAnsi="Cambria"/>
-          <w:noProof/>
-          <w:sz w:val="24"/>
-        </w:rPr>
-      </w:pPr>
-      <w:r>
-        <w:rPr>
-          <w:rFonts w:ascii="Cambria" w:hAnsi="Cambria"/>
-          <w:noProof/>
-          <w:sz w:val="24"/>
-        </w:rPr>
-        <w:t>33.</w:t>
-      </w:r>
-      <w:r>
-        <w:rPr>
-          <w:rFonts w:ascii="Cambria" w:hAnsi="Cambria"/>
-          <w:noProof/>
-          <w:sz w:val="24"/>
-        </w:rPr>
-        <w:tab/>
-        <w:t xml:space="preserve">Ravussin, E., Lillioja, S., Anderson, T. E., Christin, L., and Bogardus, C. (1986). Determinants of 24-hour energy expenditure in man. Methods and results using a respiratory chamber. J. Clin. Invest. </w:t>
-      </w:r>
-      <w:r>
-        <w:rPr>
-          <w:rFonts w:ascii="Cambria" w:hAnsi="Cambria"/>
-          <w:i/>
-          <w:iCs/>
-          <w:noProof/>
-          <w:sz w:val="24"/>
-        </w:rPr>
-        <w:t>78</w:t>
-      </w:r>
-      <w:r>
-        <w:rPr>
-          <w:rFonts w:ascii="Cambria" w:hAnsi="Cambria"/>
-          <w:noProof/>
-          <w:sz w:val="24"/>
-        </w:rPr>
-        <w:t xml:space="preserve">, 1568–78. </w:t>
-      </w:r>
-    </w:p>
-    <w:p>
-      <w:pPr>
-        <w:pStyle w:val="NormalWeb"/>
-        <w:ind w:left="640" w:hanging="640"/>
-        <w:divId w:val="605969418"/>
+        <w:divId w:val="706494410"/>
       </w:pPr>
       <w:r>
         <w:fldChar w:fldCharType="end"/>
@@ -8629,7 +8893,7 @@
 </file>
 
 <file path=customXml/itemProps1.xml><?xml version="1.0" encoding="utf-8"?>
-<ds:datastoreItem xmlns:ds="http://schemas.openxmlformats.org/officeDocument/2006/customXml" ds:itemID="{0C569F52-E09F-DA40-BD1D-4853C82E3BD4}">
+<ds:datastoreItem xmlns:ds="http://schemas.openxmlformats.org/officeDocument/2006/customXml" ds:itemID="{D46DF7D2-F24F-5149-A3C2-EB239994E635}">
   <ds:schemaRefs>
     <ds:schemaRef ds:uri="http://schemas.openxmlformats.org/officeDocument/2006/bibliography"/>
   </ds:schemaRefs>
@@ -8637,7 +8901,7 @@
 </file>
 
 <file path=customXml/itemProps2.xml><?xml version="1.0" encoding="utf-8"?>
-<ds:datastoreItem xmlns:ds="http://schemas.openxmlformats.org/officeDocument/2006/customXml" ds:itemID="{A039CC8A-1C2B-BB40-829F-E7A9E849FEC6}">
+<ds:datastoreItem xmlns:ds="http://schemas.openxmlformats.org/officeDocument/2006/customXml" ds:itemID="{F27A1FF5-D8EF-744A-A0FE-9AB522932C88}">
   <ds:schemaRefs>
     <ds:schemaRef ds:uri="http://schemas.openxmlformats.org/officeDocument/2006/bibliography"/>
   </ds:schemaRefs>
@@ -8645,7 +8909,7 @@
 </file>
 
 <file path=customXml/itemProps3.xml><?xml version="1.0" encoding="utf-8"?>
-<ds:datastoreItem xmlns:ds="http://schemas.openxmlformats.org/officeDocument/2006/customXml" ds:itemID="{7BD61531-8C98-1A47-B3B3-15098F16A134}">
+<ds:datastoreItem xmlns:ds="http://schemas.openxmlformats.org/officeDocument/2006/customXml" ds:itemID="{776C723C-BD3E-0442-B267-7B244EBF6553}">
   <ds:schemaRefs>
     <ds:schemaRef ds:uri="http://schemas.openxmlformats.org/officeDocument/2006/bibliography"/>
   </ds:schemaRefs>
@@ -8653,7 +8917,7 @@
 </file>
 
 <file path=customXml/itemProps4.xml><?xml version="1.0" encoding="utf-8"?>
-<ds:datastoreItem xmlns:ds="http://schemas.openxmlformats.org/officeDocument/2006/customXml" ds:itemID="{26ADA297-6A72-8F47-A751-AFFA1ABD39DA}">
+<ds:datastoreItem xmlns:ds="http://schemas.openxmlformats.org/officeDocument/2006/customXml" ds:itemID="{EF4A81AD-286F-5E4A-8FF1-5314006193D5}">
   <ds:schemaRefs>
     <ds:schemaRef ds:uri="http://schemas.openxmlformats.org/officeDocument/2006/bibliography"/>
   </ds:schemaRefs>

</xml_diff>

<commit_message>
Altered fasting response over time to use Spearman's rho. Part of issue #11
</commit_message>
<xml_diff>
--- a/publications/Manuscript.docx
+++ b/publications/Manuscript.docx
@@ -130,8 +130,13 @@
       <w:r>
         <w:t xml:space="preserve">, </w:t>
       </w:r>
-      <w:r>
-        <w:t>Hormones, Predictive Measures</w:t>
+      <w:proofErr w:type="gramStart"/>
+      <w:r>
+        <w:t>Hormones</w:t>
+      </w:r>
+      <w:proofErr w:type="gramEnd"/>
+      <w:r>
+        <w:t>, Predictive Measures</w:t>
       </w:r>
     </w:p>
     <w:p>
@@ -310,7 +315,15 @@
         <w:t xml:space="preserve"> obese</w:t>
       </w:r>
       <w:r>
-        <w:t xml:space="preserve"> leptin deficient mice, which </w:t>
+        <w:t xml:space="preserve"> </w:t>
+      </w:r>
+      <w:proofErr w:type="spellStart"/>
+      <w:r>
+        <w:t>leptin</w:t>
+      </w:r>
+      <w:proofErr w:type="spellEnd"/>
+      <w:r>
+        <w:t xml:space="preserve"> deficient mice, which </w:t>
       </w:r>
       <w:r>
         <w:t>ha</w:t>
@@ -641,8 +654,13 @@
       <w:r>
         <w:t xml:space="preserve">, </w:t>
       </w:r>
-      <w:r>
-        <w:t xml:space="preserve">leptin </w:t>
+      <w:proofErr w:type="spellStart"/>
+      <w:r>
+        <w:t>leptin</w:t>
+      </w:r>
+      <w:proofErr w:type="spellEnd"/>
+      <w:r>
+        <w:t xml:space="preserve"> </w:t>
       </w:r>
       <w:r>
         <w:fldChar w:fldCharType="begin" w:fldLock="1"/>
@@ -832,7 +850,15 @@
         <w:t>n</w:t>
       </w:r>
       <w:r>
-        <w:t xml:space="preserve"> obesogenic </w:t>
+        <w:t xml:space="preserve"> </w:t>
+      </w:r>
+      <w:proofErr w:type="spellStart"/>
+      <w:r>
+        <w:t>obesogenic</w:t>
+      </w:r>
+      <w:proofErr w:type="spellEnd"/>
+      <w:r>
+        <w:t xml:space="preserve"> </w:t>
       </w:r>
       <w:r>
         <w:t xml:space="preserve">high fat diet </w:t>
@@ -909,29 +935,71 @@
         <w:t xml:space="preserve">(stock number 000664) </w:t>
       </w:r>
       <w:r>
-        <w:t>and ob/ob</w:t>
-      </w:r>
-      <w:r>
-        <w:t xml:space="preserve"> </w:t>
-      </w:r>
-      <w:r>
-        <w:rPr>
-          <w:i/>
-        </w:rPr>
-        <w:t>(Lep</w:t>
+        <w:t xml:space="preserve">and </w:t>
+      </w:r>
+      <w:proofErr w:type="spellStart"/>
+      <w:r>
+        <w:t>ob</w:t>
+      </w:r>
+      <w:proofErr w:type="spellEnd"/>
+      <w:r>
+        <w:t>/</w:t>
+      </w:r>
+      <w:proofErr w:type="spellStart"/>
+      <w:r>
+        <w:t>ob</w:t>
+      </w:r>
+      <w:proofErr w:type="spellEnd"/>
+      <w:r>
+        <w:t xml:space="preserve"> </w:t>
+      </w:r>
+      <w:r>
+        <w:rPr>
+          <w:i/>
+        </w:rPr>
+        <w:t>(</w:t>
+      </w:r>
+      <w:proofErr w:type="spellStart"/>
+      <w:r>
+        <w:rPr>
+          <w:i/>
+        </w:rPr>
+        <w:t>Lep</w:t>
       </w:r>
       <w:r>
         <w:rPr>
           <w:i/>
           <w:vertAlign w:val="superscript"/>
         </w:rPr>
-        <w:t>ob/ob</w:t>
-      </w:r>
+        <w:t>ob</w:t>
+      </w:r>
+      <w:proofErr w:type="spellEnd"/>
+      <w:r>
+        <w:rPr>
+          <w:i/>
+          <w:vertAlign w:val="superscript"/>
+        </w:rPr>
+        <w:t>/</w:t>
+      </w:r>
+      <w:proofErr w:type="spellStart"/>
+      <w:r>
+        <w:rPr>
+          <w:i/>
+          <w:vertAlign w:val="superscript"/>
+        </w:rPr>
+        <w:t>ob</w:t>
+      </w:r>
+      <w:proofErr w:type="spellEnd"/>
+      <w:proofErr w:type="gramStart"/>
       <w:r>
         <w:t xml:space="preserve">) </w:t>
       </w:r>
       <w:r>
-        <w:t xml:space="preserve"> mice (</w:t>
+        <w:t xml:space="preserve"> mice</w:t>
+      </w:r>
+      <w:proofErr w:type="gramEnd"/>
+      <w:r>
+        <w:t xml:space="preserve"> (</w:t>
       </w:r>
       <w:r>
         <w:t>000632 for C57BL/6J and 0004824 for BTBR background</w:t>
@@ -948,6 +1016,7 @@
       <w:r>
         <w:t xml:space="preserve">he Jackson Laboratory (Bar Harbor, ME) and received at 8 weeks of age. </w:t>
       </w:r>
+      <w:proofErr w:type="gramStart"/>
       <w:r>
         <w:t>NCD</w:t>
       </w:r>
@@ -955,10 +1024,22 @@
         <w:t xml:space="preserve"> (</w:t>
       </w:r>
       <w:r>
-        <w:t>8640 Teklad Rodent Diet)</w:t>
-      </w:r>
-      <w:r>
-        <w:t xml:space="preserve"> was provided by the University of Tennessee Health Science Center Laboratory Animal Care Unit  (Memphis, TN) and the University of Michigan Animal Care Facility (Ann Arbor, MI). </w:t>
+        <w:t xml:space="preserve">8640 </w:t>
+      </w:r>
+      <w:proofErr w:type="spellStart"/>
+      <w:r>
+        <w:t>Teklad</w:t>
+      </w:r>
+      <w:proofErr w:type="spellEnd"/>
+      <w:r>
+        <w:t xml:space="preserve"> Rodent Diet)</w:t>
+      </w:r>
+      <w:r>
+        <w:t xml:space="preserve"> was provided by the University of Tennessee Health Science Center Laboratory Animal Care Unit  (Memphis, TN) and the University of Michigan Animal Care Facility</w:t>
+      </w:r>
+      <w:proofErr w:type="gramEnd"/>
+      <w:r>
+        <w:t xml:space="preserve"> (Ann Arbor, MI). </w:t>
       </w:r>
       <w:r>
         <w:t>HFD</w:t>
@@ -973,11 +1054,36 @@
         <w:t xml:space="preserve"> (D12450H) were purchased from Research Diets (New Brunswick, NJ) and stored at 4°C until use. </w:t>
       </w:r>
       <w:r>
-        <w:t xml:space="preserve">The composition of these diets are presented in Table 1.  Note that there are seasonal variations in the composition of the Teklad diet, and therefore these numbers are reasonable estimates on a batch to batch basis.  </w:t>
+        <w:t xml:space="preserve">The </w:t>
+      </w:r>
+      <w:proofErr w:type="gramStart"/>
+      <w:r>
+        <w:t>composition of these diets are</w:t>
+      </w:r>
+      <w:proofErr w:type="gramEnd"/>
+      <w:r>
+        <w:t xml:space="preserve"> presented in Table 1.  Note that there are seasonal variations in the composition of the </w:t>
+      </w:r>
+      <w:proofErr w:type="spellStart"/>
+      <w:r>
+        <w:t>Teklad</w:t>
+      </w:r>
+      <w:proofErr w:type="spellEnd"/>
+      <w:r>
+        <w:t xml:space="preserve"> diet, and therefore these numbers are reasonable estimates on a </w:t>
+      </w:r>
+      <w:proofErr w:type="gramStart"/>
+      <w:r>
+        <w:t>batch to batch</w:t>
+      </w:r>
+      <w:proofErr w:type="gramEnd"/>
+      <w:r>
+        <w:t xml:space="preserve"> basis.  </w:t>
       </w:r>
       <w:r>
         <w:t xml:space="preserve">Blood glucose levels were measured using an OneTouch Ultra 2 Glucometer and OneTouch Ultra Test Strips. </w:t>
       </w:r>
+      <w:proofErr w:type="gramStart"/>
       <w:r>
         <w:t xml:space="preserve">All animal procedures were approved by </w:t>
       </w:r>
@@ -1003,7 +1109,11 @@
         <w:t xml:space="preserve">University Committee on Care and Use of Animals </w:t>
       </w:r>
       <w:r>
-        <w:t>UM.</w:t>
+        <w:t>UM</w:t>
+      </w:r>
+      <w:proofErr w:type="gramEnd"/>
+      <w:r>
+        <w:t>.</w:t>
       </w:r>
     </w:p>
     <w:p>
@@ -1168,7 +1278,39 @@
         <w:spacing w:line="480" w:lineRule="auto"/>
       </w:pPr>
       <w:r>
-        <w:t xml:space="preserve">Serum hormone levels were measured using a Bio-Plex Pro Mouse Diabetes Panel 8-Plex kit (#171-F7001M) on a Luminex 100/200 Plate reader with xPONENT software. Bio-Plex </w:t>
+        <w:t>Serum hormone levels were measured using a Bio-</w:t>
+      </w:r>
+      <w:proofErr w:type="spellStart"/>
+      <w:r>
+        <w:t>Plex</w:t>
+      </w:r>
+      <w:proofErr w:type="spellEnd"/>
+      <w:r>
+        <w:t xml:space="preserve"> Pro Mouse Diabetes Panel 8-Plex kit (#171-F7001M) on a </w:t>
+      </w:r>
+      <w:proofErr w:type="spellStart"/>
+      <w:r>
+        <w:t>Luminex</w:t>
+      </w:r>
+      <w:proofErr w:type="spellEnd"/>
+      <w:r>
+        <w:t xml:space="preserve"> 100/200 Plate reader with </w:t>
+      </w:r>
+      <w:proofErr w:type="spellStart"/>
+      <w:r>
+        <w:t>xPONENT</w:t>
+      </w:r>
+      <w:proofErr w:type="spellEnd"/>
+      <w:r>
+        <w:t xml:space="preserve"> software. Bio-</w:t>
+      </w:r>
+      <w:proofErr w:type="spellStart"/>
+      <w:r>
+        <w:t>Plex</w:t>
+      </w:r>
+      <w:proofErr w:type="spellEnd"/>
+      <w:r>
+        <w:t xml:space="preserve"> </w:t>
       </w:r>
       <w:r>
         <w:t xml:space="preserve">multiplex assay </w:t>
@@ -1193,7 +1335,15 @@
         <w:spacing w:line="480" w:lineRule="auto"/>
       </w:pPr>
       <w:r>
-        <w:t>Blood glucose levels were taken from all experimental mice after 16 hours of fasting pre-diet and post-diet, while refed blood glucose levels were taken for approximately half of the mice. Blood was extracted from the retro orbital vein using a micro hematocrit capillary tube</w:t>
+        <w:t xml:space="preserve">Blood glucose levels were taken from all experimental mice after 16 hours of fasting pre-diet and post-diet, while </w:t>
+      </w:r>
+      <w:proofErr w:type="spellStart"/>
+      <w:r>
+        <w:t>refed</w:t>
+      </w:r>
+      <w:proofErr w:type="spellEnd"/>
+      <w:r>
+        <w:t xml:space="preserve"> blood glucose levels were taken for approximately half of the mice. Blood was extracted from the retro orbital vein using a micro hematocrit capillary tube</w:t>
       </w:r>
       <w:r>
         <w:t>, then placed on ice for 20 minutes to clot, followed by a 20 minute spin at 2000g</w:t>
@@ -1317,7 +1467,23 @@
         <w:t>differences from HFD fed animals</w:t>
       </w:r>
       <w:r>
-        <w:t xml:space="preserve"> we performed a Dunnett’s test on the mixed effects models using the multcomp package (version</w:t>
+        <w:t xml:space="preserve"> we performed a </w:t>
+      </w:r>
+      <w:proofErr w:type="spellStart"/>
+      <w:r>
+        <w:t>Dunnett’s</w:t>
+      </w:r>
+      <w:proofErr w:type="spellEnd"/>
+      <w:r>
+        <w:t xml:space="preserve"> test on the mixed effects models using the </w:t>
+      </w:r>
+      <w:proofErr w:type="spellStart"/>
+      <w:r>
+        <w:t>multcomp</w:t>
+      </w:r>
+      <w:proofErr w:type="spellEnd"/>
+      <w:r>
+        <w:t xml:space="preserve"> package (version</w:t>
       </w:r>
       <w:r>
         <w:t xml:space="preserve"> 1.3-2</w:t>
@@ -1372,7 +1538,15 @@
         <w:t>tests with the null hypothesis that the populations had equal variances</w:t>
       </w:r>
       <w:r>
-        <w:t xml:space="preserve"> using the lawstat package (version 2.4.1 </w:t>
+        <w:t xml:space="preserve"> using the </w:t>
+      </w:r>
+      <w:proofErr w:type="spellStart"/>
+      <w:r>
+        <w:t>lawstat</w:t>
+      </w:r>
+      <w:proofErr w:type="spellEnd"/>
+      <w:r>
+        <w:t xml:space="preserve"> package (version 2.4.1 </w:t>
       </w:r>
       <w:r>
         <w:fldChar w:fldCharType="begin" w:fldLock="1"/>
@@ -1398,6 +1572,7 @@
       <w:r>
         <w:t xml:space="preserve">.  </w:t>
       </w:r>
+      <w:proofErr w:type="gramStart"/>
       <w:r>
         <w:t>Potential correlations</w:t>
       </w:r>
@@ -1411,7 +1586,19 @@
         <w:t xml:space="preserve"> </w:t>
       </w:r>
       <w:r>
-        <w:t>after finding that both absolute and percent weight gain did not fit a normal distribution (Shapiro-Wilk test p&lt;0.05)</w:t>
+        <w:t>after finding that both absolute and percent weight gain did not fit a normal distribution</w:t>
+      </w:r>
+      <w:proofErr w:type="gramEnd"/>
+      <w:r>
+        <w:t xml:space="preserve"> (Shapiro-</w:t>
+      </w:r>
+      <w:proofErr w:type="spellStart"/>
+      <w:r>
+        <w:t>Wilk</w:t>
+      </w:r>
+      <w:proofErr w:type="spellEnd"/>
+      <w:r>
+        <w:t xml:space="preserve"> test p&lt;0.05)</w:t>
       </w:r>
       <w:r>
         <w:t xml:space="preserve">.  </w:t>
@@ -1420,7 +1607,15 @@
         <w:t>For potential</w:t>
       </w:r>
       <w:r>
-        <w:t xml:space="preserve"> correlates of weight gain, p-values were adjusted for multiple observations by the method of Benjamini and Hochberg </w:t>
+        <w:t xml:space="preserve"> correlates of weight gain, p-values were adjusted for multiple observations by the method of </w:t>
+      </w:r>
+      <w:proofErr w:type="spellStart"/>
+      <w:r>
+        <w:t>Benjamini</w:t>
+      </w:r>
+      <w:proofErr w:type="spellEnd"/>
+      <w:r>
+        <w:t xml:space="preserve"> and Hochberg </w:t>
       </w:r>
       <w:r>
         <w:fldChar w:fldCharType="begin" w:fldLock="1"/>
@@ -1460,7 +1655,15 @@
         <w:t>,</w:t>
       </w:r>
       <w:r>
-        <w:t xml:space="preserve"> a Tukey post-hoc test was </w:t>
+        <w:t xml:space="preserve"> a </w:t>
+      </w:r>
+      <w:proofErr w:type="spellStart"/>
+      <w:r>
+        <w:t>Tukey</w:t>
+      </w:r>
+      <w:proofErr w:type="spellEnd"/>
+      <w:r>
+        <w:t xml:space="preserve"> post-hoc test was </w:t>
       </w:r>
       <w:r>
         <w:t>used</w:t>
@@ -1475,7 +1678,23 @@
         <w:t>a</w:t>
       </w:r>
       <w:r>
-        <w:t>piro-Wilk test to determine normality, then a Levene’s test for equal variance.  Based on this either a Student’s T-Test</w:t>
+        <w:t>piro-</w:t>
+      </w:r>
+      <w:proofErr w:type="spellStart"/>
+      <w:r>
+        <w:t>Wilk</w:t>
+      </w:r>
+      <w:proofErr w:type="spellEnd"/>
+      <w:r>
+        <w:t xml:space="preserve"> test to determine normality, then a </w:t>
+      </w:r>
+      <w:proofErr w:type="spellStart"/>
+      <w:r>
+        <w:t>Levene’s</w:t>
+      </w:r>
+      <w:proofErr w:type="spellEnd"/>
+      <w:r>
+        <w:t xml:space="preserve"> test for equal variance.  Based on this either a Student’s T-Test</w:t>
       </w:r>
       <w:r>
         <w:t xml:space="preserve">, Welch’s T-Test </w:t>
@@ -1581,7 +1800,15 @@
         <w:t xml:space="preserve">male </w:t>
       </w:r>
       <w:r>
-        <w:t xml:space="preserve">mice on either a </w:t>
+        <w:t xml:space="preserve">mice </w:t>
+      </w:r>
+      <w:proofErr w:type="gramStart"/>
+      <w:r>
+        <w:t>on either</w:t>
+      </w:r>
+      <w:proofErr w:type="gramEnd"/>
+      <w:r>
+        <w:t xml:space="preserve"> a </w:t>
       </w:r>
       <w:r>
         <w:t>NCD</w:t>
@@ -1848,6 +2075,7 @@
       <w:r>
         <w:t xml:space="preserve"> </w:t>
       </w:r>
+      <w:proofErr w:type="gramStart"/>
       <w:r>
         <w:t>2.0</w:t>
       </w:r>
@@ -1855,7 +2083,11 @@
         <w:t xml:space="preserve">  </w:t>
       </w:r>
       <w:r>
-        <w:t>kcal/mouse/</w:t>
+        <w:t>kcal</w:t>
+      </w:r>
+      <w:proofErr w:type="gramEnd"/>
+      <w:r>
+        <w:t>/mouse/</w:t>
       </w:r>
       <w:r>
         <w:t>day</w:t>
@@ -2002,7 +2234,15 @@
         <w:t>s</w:t>
       </w:r>
       <w:r>
-        <w:t xml:space="preserve"> of key obesity related factors in both the fasted and refed conditions (</w:t>
+        <w:t xml:space="preserve"> of key obesity related factors in both the fasted and </w:t>
+      </w:r>
+      <w:proofErr w:type="spellStart"/>
+      <w:r>
+        <w:t>refed</w:t>
+      </w:r>
+      <w:proofErr w:type="spellEnd"/>
+      <w:r>
+        <w:t xml:space="preserve"> conditions (</w:t>
       </w:r>
       <w:r>
         <w:t>Supplementary</w:t>
@@ -2046,12 +2286,14 @@
       <w:r>
         <w:t xml:space="preserve"> hormones (</w:t>
       </w:r>
+      <w:proofErr w:type="spellStart"/>
       <w:r>
         <w:t>r</w:t>
       </w:r>
       <w:r>
         <w:t>esistin</w:t>
       </w:r>
+      <w:proofErr w:type="spellEnd"/>
       <w:r>
         <w:t xml:space="preserve">, </w:t>
       </w:r>
@@ -2070,9 +2312,11 @@
       <w:r>
         <w:t xml:space="preserve"> and </w:t>
       </w:r>
+      <w:proofErr w:type="spellStart"/>
       <w:r>
         <w:t>leptin</w:t>
       </w:r>
+      <w:proofErr w:type="spellEnd"/>
       <w:r>
         <w:t xml:space="preserve">) as well as fasting glucose levels between these diets.  </w:t>
       </w:r>
@@ -2086,7 +2330,23 @@
         <w:t xml:space="preserve"> diets </w:t>
       </w:r>
       <w:r>
-        <w:t xml:space="preserve">for resistin and leptin </w:t>
+        <w:t xml:space="preserve">for </w:t>
+      </w:r>
+      <w:proofErr w:type="spellStart"/>
+      <w:r>
+        <w:t>resistin</w:t>
+      </w:r>
+      <w:proofErr w:type="spellEnd"/>
+      <w:r>
+        <w:t xml:space="preserve"> and </w:t>
+      </w:r>
+      <w:proofErr w:type="spellStart"/>
+      <w:r>
+        <w:t>leptin</w:t>
+      </w:r>
+      <w:proofErr w:type="spellEnd"/>
+      <w:r>
+        <w:t xml:space="preserve"> </w:t>
       </w:r>
       <w:r>
         <w:fldChar w:fldCharType="begin" w:fldLock="1"/>
@@ -2112,8 +2372,21 @@
       <w:r>
         <w:t xml:space="preserve">  </w:t>
       </w:r>
-      <w:r>
-        <w:t xml:space="preserve">Futhermore, the fasting/refeeding responses (decreases in total ghrelin, glucagon, GLP-1 and increases with insulin) are consistent with previous data, supportive of a normal fasting response </w:t>
+      <w:proofErr w:type="spellStart"/>
+      <w:r>
+        <w:t>Futhermore</w:t>
+      </w:r>
+      <w:proofErr w:type="spellEnd"/>
+      <w:r>
+        <w:t>, the fasting/</w:t>
+      </w:r>
+      <w:proofErr w:type="spellStart"/>
+      <w:r>
+        <w:t>refeeding</w:t>
+      </w:r>
+      <w:proofErr w:type="spellEnd"/>
+      <w:r>
+        <w:t xml:space="preserve"> responses (decreases in total ghrelin, glucagon, GLP-1 and increases with insulin) are consistent with previous data, supportive of a normal fasting response </w:t>
       </w:r>
       <w:r>
         <w:fldChar w:fldCharType="begin" w:fldLock="1"/>
@@ -2275,6 +2548,8 @@
       <w:r>
         <w:t xml:space="preserve">  </w:t>
       </w:r>
+      <w:proofErr w:type="spellStart"/>
+      <w:proofErr w:type="gramStart"/>
       <w:r>
         <w:rPr>
           <w:i/>
@@ -2285,8 +2560,17 @@
         <w:rPr>
           <w:i/>
         </w:rPr>
-        <w:t>b/</w:t>
-      </w:r>
+        <w:t>b</w:t>
+      </w:r>
+      <w:proofErr w:type="spellEnd"/>
+      <w:proofErr w:type="gramEnd"/>
+      <w:r>
+        <w:rPr>
+          <w:i/>
+        </w:rPr>
+        <w:t>/</w:t>
+      </w:r>
+      <w:proofErr w:type="spellStart"/>
       <w:r>
         <w:rPr>
           <w:i/>
@@ -2297,7 +2581,14 @@
         <w:rPr>
           <w:i/>
         </w:rPr>
-        <w:t xml:space="preserve">b </w:t>
+        <w:t>b</w:t>
+      </w:r>
+      <w:proofErr w:type="spellEnd"/>
+      <w:r>
+        <w:rPr>
+          <w:i/>
+        </w:rPr>
+        <w:t xml:space="preserve"> </w:t>
       </w:r>
       <w:r>
         <w:t>mice</w:t>
@@ -2306,10 +2597,26 @@
         <w:t xml:space="preserve"> </w:t>
       </w:r>
       <w:r>
-        <w:t xml:space="preserve">are leptin deficient due to a single nucleotide polymorphism </w:t>
-      </w:r>
-      <w:r>
-        <w:t>in the leptin gene</w:t>
+        <w:t xml:space="preserve">are </w:t>
+      </w:r>
+      <w:proofErr w:type="spellStart"/>
+      <w:r>
+        <w:t>leptin</w:t>
+      </w:r>
+      <w:proofErr w:type="spellEnd"/>
+      <w:r>
+        <w:t xml:space="preserve"> deficient due to a single nucleotide polymorphism </w:t>
+      </w:r>
+      <w:r>
+        <w:t xml:space="preserve">in the </w:t>
+      </w:r>
+      <w:proofErr w:type="spellStart"/>
+      <w:r>
+        <w:t>leptin</w:t>
+      </w:r>
+      <w:proofErr w:type="spellEnd"/>
+      <w:r>
+        <w:t xml:space="preserve"> gene</w:t>
       </w:r>
       <w:r>
         <w:t xml:space="preserve">.  This results in mice which eat the same </w:t>
@@ -2398,12 +2705,28 @@
       <w:r>
         <w:t xml:space="preserve"> the </w:t>
       </w:r>
-      <w:r>
-        <w:rPr>
-          <w:i/>
-        </w:rPr>
-        <w:t>ob/ob</w:t>
-      </w:r>
+      <w:proofErr w:type="spellStart"/>
+      <w:r>
+        <w:rPr>
+          <w:i/>
+        </w:rPr>
+        <w:t>ob</w:t>
+      </w:r>
+      <w:proofErr w:type="spellEnd"/>
+      <w:r>
+        <w:rPr>
+          <w:i/>
+        </w:rPr>
+        <w:t>/</w:t>
+      </w:r>
+      <w:proofErr w:type="spellStart"/>
+      <w:r>
+        <w:rPr>
+          <w:i/>
+        </w:rPr>
+        <w:t>ob</w:t>
+      </w:r>
+      <w:proofErr w:type="spellEnd"/>
       <w:r>
         <w:t xml:space="preserve"> mice relative to the wild-type mice</w:t>
       </w:r>
@@ -2488,12 +2811,14 @@
       <w:r>
         <w:t xml:space="preserve"> in weight gain than </w:t>
       </w:r>
+      <w:proofErr w:type="spellStart"/>
       <w:r>
         <w:rPr>
           <w:i/>
         </w:rPr>
         <w:t>Lep</w:t>
       </w:r>
+      <w:proofErr w:type="spellEnd"/>
       <w:r>
         <w:t xml:space="preserve"> mutations</w:t>
       </w:r>
@@ -2686,7 +3011,15 @@
         <w:t xml:space="preserve">examined </w:t>
       </w:r>
       <w:r>
-        <w:t xml:space="preserve">serum collected from mice before they were placed on the diets, to test the hypothesis that </w:t>
+        <w:t xml:space="preserve">serum collected from mice before they were placed on the </w:t>
+      </w:r>
+      <w:proofErr w:type="gramStart"/>
+      <w:r>
+        <w:t>diets,</w:t>
+      </w:r>
+      <w:proofErr w:type="gramEnd"/>
+      <w:r>
+        <w:t xml:space="preserve"> to test the hypothesis that </w:t>
       </w:r>
       <w:r>
         <w:t xml:space="preserve">pre-diet serum hormone levels </w:t>
@@ -2781,17 +3114,24 @@
       <w:pPr>
         <w:spacing w:line="480" w:lineRule="auto"/>
       </w:pPr>
-      <w:r>
-        <w:t>in its cage. To test this we looked at the mice which are the 5 heaviest from our</w:t>
-      </w:r>
-    </w:p>
-    <w:p>
-      <w:pPr>
-        <w:spacing w:line="480" w:lineRule="auto"/>
-      </w:pPr>
+      <w:proofErr w:type="gramStart"/>
+      <w:r>
+        <w:t>in</w:t>
+      </w:r>
+      <w:proofErr w:type="gramEnd"/>
+      <w:r>
+        <w:t xml:space="preserve"> its cage. To test this we looked at the mice which are the 5 heaviest from our</w:t>
+      </w:r>
+    </w:p>
+    <w:p>
+      <w:pPr>
+        <w:spacing w:line="480" w:lineRule="auto"/>
+      </w:pPr>
+      <w:proofErr w:type="gramStart"/>
       <w:r>
         <w:t>data</w:t>
       </w:r>
+      <w:proofErr w:type="gramEnd"/>
       <w:r>
         <w:t xml:space="preserve">, existing </w:t>
       </w:r>
@@ -2892,10 +3232,18 @@
         <w:t xml:space="preserve"> does not make the </w:t>
       </w:r>
       <w:r>
-        <w:t xml:space="preserve">other mice in that cage </w:t>
-      </w:r>
-      <w:r>
-        <w:t>mice any heavier</w:t>
+        <w:t xml:space="preserve">other mice in </w:t>
+      </w:r>
+      <w:proofErr w:type="gramStart"/>
+      <w:r>
+        <w:t xml:space="preserve">that cage </w:t>
+      </w:r>
+      <w:r>
+        <w:t>mice</w:t>
+      </w:r>
+      <w:proofErr w:type="gramEnd"/>
+      <w:r>
+        <w:t xml:space="preserve"> any heavier</w:t>
       </w:r>
       <w:r>
         <w:t>.</w:t>
@@ -2942,10 +3290,19 @@
         <w:t xml:space="preserve">were </w:t>
       </w:r>
       <w:r>
-        <w:t xml:space="preserve">unchanged </w:t>
-      </w:r>
-      <w:r>
-        <w:t xml:space="preserve">within male </w:t>
+        <w:t>stable</w:t>
+      </w:r>
+      <w:r>
+        <w:t xml:space="preserve"> </w:t>
+      </w:r>
+      <w:r>
+        <w:t xml:space="preserve">within </w:t>
+      </w:r>
+      <w:r>
+        <w:t xml:space="preserve">NCD fed </w:t>
+      </w:r>
+      <w:r>
+        <w:t xml:space="preserve">male </w:t>
       </w:r>
       <w:r>
         <w:t>C57BL</w:t>
@@ -2955,983 +3312,914 @@
       </w:r>
       <w:r>
         <w:t xml:space="preserve">6J mice over time </w:t>
-      </w:r>
-      <w:r>
-        <w:t>at a population level</w:t>
-      </w:r>
-      <w:r>
-        <w:t xml:space="preserve"> in NCD mice</w:t>
-      </w:r>
-      <w:r>
-        <w:t xml:space="preserve"> </w:t>
-      </w:r>
-      <w:r>
-        <w:t>(</w:t>
-      </w:r>
-      <w:r>
-        <w:t xml:space="preserve">Figure </w:t>
-      </w:r>
-      <w:r>
-        <w:t>3</w:t>
-      </w:r>
-      <w:r>
-        <w:t>A</w:t>
-      </w:r>
-      <w:r>
-        <w:t xml:space="preserve">), </w:t>
-      </w:r>
-      <w:r>
-        <w:t xml:space="preserve">but </w:t>
-      </w:r>
-      <w:r>
-        <w:t xml:space="preserve">were </w:t>
-      </w:r>
-      <w:r>
-        <w:t>do not correlate with pre-diet weight loss within mice</w:t>
-      </w:r>
-      <w:r>
-        <w:rPr>
-          <w:rStyle w:val="CommentReference"/>
-        </w:rPr>
-        <w:t xml:space="preserve"> </w:t>
-      </w:r>
-      <w:r>
-        <w:t xml:space="preserve">(Figure </w:t>
-      </w:r>
-      <w:r>
-        <w:t>3</w:t>
-      </w:r>
-      <w:r>
-        <w:t>B)</w:t>
-      </w:r>
-      <w:r>
-        <w:t xml:space="preserve"> in the same mouse</w:t>
-      </w:r>
-      <w:r>
-        <w:t xml:space="preserve">.  </w:t>
-      </w:r>
-      <w:r>
-        <w:t>As shown in Figure 3</w:t>
-      </w:r>
-      <w:r>
-        <w:t xml:space="preserve">C, </w:t>
-      </w:r>
-      <w:r>
-        <w:t xml:space="preserve">fasting weight loss </w:t>
-      </w:r>
-      <w:r>
-        <w:t xml:space="preserve">was </w:t>
-      </w:r>
-      <w:r>
-        <w:t>significant</w:t>
-      </w:r>
-      <w:r>
-        <w:t>ly</w:t>
-      </w:r>
-      <w:r>
-        <w:t xml:space="preserve"> higher in </w:t>
-      </w:r>
-      <w:r>
-        <w:t>NCD</w:t>
-      </w:r>
-      <w:r>
-        <w:t xml:space="preserve"> mice</w:t>
-      </w:r>
-      <w:r>
-        <w:t xml:space="preserve"> than in the HFD or CD mice</w:t>
-      </w:r>
-      <w:r>
-        <w:t xml:space="preserve"> (</w:t>
-      </w:r>
-      <w:r>
-        <w:t>p&lt;0.0001</w:t>
-      </w:r>
-      <w:r>
-        <w:t xml:space="preserve">). </w:t>
-      </w:r>
-      <w:r>
-        <w:t xml:space="preserve"> CD-fed mice also had a more robust fasting response than HFD mice (p=0.00095).</w:t>
-      </w:r>
-      <w:r>
-        <w:t xml:space="preserve">  </w:t>
-      </w:r>
-    </w:p>
-    <w:p>
-      <w:pPr>
-        <w:spacing w:line="480" w:lineRule="auto"/>
-      </w:pPr>
-    </w:p>
-    <w:p>
-      <w:pPr>
-        <w:spacing w:line="480" w:lineRule="auto"/>
-      </w:pPr>
-      <w:r>
-        <w:t>We next tested whether the post-diet body weight could explain these differences</w:t>
-      </w:r>
-      <w:r>
-        <w:t xml:space="preserve"> in fasting and refeeding responses</w:t>
-      </w:r>
-      <w:r>
-        <w:t>.  Globally, there was no correlation between body weight and fasting response (p=</w:t>
-      </w:r>
-      <w:r>
-        <w:t>0.881</w:t>
-      </w:r>
-      <w:r>
-        <w:t>).  When we separated the mice by dietary treatment we observed a significant positive correlation between body weight and absolute weight loss in the HFD treated mice only (R</w:t>
-      </w:r>
-      <w:r>
-        <w:rPr>
-          <w:vertAlign w:val="superscript"/>
-        </w:rPr>
-        <w:t>2</w:t>
-      </w:r>
-      <w:r>
-        <w:t xml:space="preserve"> = 0.308, p=1.1 x 10</w:t>
-      </w:r>
-      <w:r>
-        <w:rPr>
-          <w:vertAlign w:val="superscript"/>
-        </w:rPr>
-        <w:t>-6</w:t>
-      </w:r>
-      <w:r>
-        <w:t>, Figure 3</w:t>
-      </w:r>
-      <w:r>
-        <w:t>D</w:t>
-      </w:r>
-      <w:r>
-        <w:t>).</w:t>
-      </w:r>
-      <w:r>
-        <w:t xml:space="preserve">  If we examine percent weight loss rather than absolute weight loss, there is no correlation between weight loss and body weight in the </w:t>
-      </w:r>
-      <w:r>
-        <w:t>HFD</w:t>
-      </w:r>
-      <w:r>
-        <w:t xml:space="preserve"> fed animals (p=0.425).</w:t>
-      </w:r>
-    </w:p>
-    <w:p>
-      <w:pPr>
-        <w:spacing w:line="480" w:lineRule="auto"/>
-      </w:pPr>
-    </w:p>
-    <w:p>
-      <w:pPr>
-        <w:spacing w:line="480" w:lineRule="auto"/>
-      </w:pPr>
-      <w:r>
-        <w:t xml:space="preserve">When the fasted mice were re-fed for 6 hours, </w:t>
-      </w:r>
-      <w:r>
-        <w:t>NCD</w:t>
-      </w:r>
-      <w:r>
-        <w:t xml:space="preserve"> fed mice gained significantly more body weight than </w:t>
-      </w:r>
-      <w:r>
-        <w:t>either HFD or CD fed mice</w:t>
-      </w:r>
-      <w:r>
-        <w:t xml:space="preserve"> (</w:t>
-      </w:r>
-      <w:r>
-        <w:t>p&lt;</w:t>
-      </w:r>
-      <w:r>
-        <w:t>1 x 10</w:t>
-      </w:r>
-      <w:r>
-        <w:rPr>
-          <w:vertAlign w:val="superscript"/>
-        </w:rPr>
-        <w:t>-5</w:t>
-      </w:r>
-      <w:r>
-        <w:t>, Figure 3</w:t>
-      </w:r>
-      <w:r>
-        <w:t>E</w:t>
-      </w:r>
-      <w:r>
-        <w:t xml:space="preserve">). In the case of </w:t>
-      </w:r>
-      <w:r>
-        <w:t>NCD</w:t>
-      </w:r>
-      <w:r>
-        <w:t xml:space="preserve"> (R</w:t>
-      </w:r>
-      <w:r>
-        <w:rPr>
-          <w:vertAlign w:val="superscript"/>
-        </w:rPr>
-        <w:t>2</w:t>
-      </w:r>
-      <w:r>
-        <w:t>=0.804, p=2</w:t>
-      </w:r>
-      <w:r>
-        <w:t>.0</w:t>
-      </w:r>
-      <w:r>
-        <w:t xml:space="preserve"> x</w:t>
-      </w:r>
-      <w:r>
-        <w:t xml:space="preserve"> </w:t>
-      </w:r>
-      <w:r>
-        <w:t>10</w:t>
-      </w:r>
-      <w:r>
-        <w:rPr>
-          <w:vertAlign w:val="superscript"/>
-        </w:rPr>
-        <w:t>-7</w:t>
-      </w:r>
-      <w:r>
-        <w:t xml:space="preserve">) but not the two synthetic diets (HFD or CD), there was a strong positive correlation between body weight and their </w:t>
-      </w:r>
-      <w:r>
-        <w:t xml:space="preserve">refeeding </w:t>
-      </w:r>
-      <w:r>
-        <w:t xml:space="preserve">induced weight </w:t>
-      </w:r>
-      <w:r>
-        <w:t xml:space="preserve">gain over those 6 hours </w:t>
-      </w:r>
-      <w:r>
-        <w:t>(Figures 3</w:t>
-      </w:r>
-      <w:r>
-        <w:t>F</w:t>
-      </w:r>
-      <w:r>
-        <w:t>).  These data suggest that responses to re</w:t>
-      </w:r>
-      <w:r>
-        <w:t>-</w:t>
-      </w:r>
-      <w:r>
-        <w:t xml:space="preserve">feeding are strongly </w:t>
-      </w:r>
-      <w:r>
-        <w:t xml:space="preserve">altered by dietary type (synthetic versus chow) but </w:t>
-      </w:r>
-      <w:r>
-        <w:t>independent of their body weights</w:t>
-      </w:r>
-      <w:r>
-        <w:t>.</w:t>
-      </w:r>
-    </w:p>
-    <w:p>
-      <w:pPr>
-        <w:spacing w:line="480" w:lineRule="auto"/>
-      </w:pPr>
-    </w:p>
-    <w:p>
-      <w:pPr>
-        <w:spacing w:line="480" w:lineRule="auto"/>
-      </w:pPr>
-      <w:r>
-        <w:t xml:space="preserve">For leptin mutant </w:t>
-      </w:r>
-      <w:r>
-        <w:rPr>
-          <w:i/>
-        </w:rPr>
-        <w:t xml:space="preserve">ob/ob </w:t>
-      </w:r>
-      <w:r>
-        <w:t>mice, we observed inconsistent results between strains.  For C57BL/6J</w:t>
-      </w:r>
-      <w:r>
-        <w:t>-</w:t>
-      </w:r>
-      <w:r>
-        <w:rPr>
-          <w:i/>
-        </w:rPr>
-        <w:t>ob/ob</w:t>
-      </w:r>
-      <w:r>
-        <w:t xml:space="preserve"> mice, we observed a </w:t>
-      </w:r>
-      <w:r>
-        <w:t>significant increase</w:t>
-      </w:r>
-      <w:r>
-        <w:t xml:space="preserve"> in fasting induced weight loss</w:t>
-      </w:r>
-      <w:r>
-        <w:t xml:space="preserve"> relative to control mice</w:t>
-      </w:r>
-      <w:r>
-        <w:t>, opposite to what we observed for diet-induced obesity mice (Supplementary Figure 5)</w:t>
-      </w:r>
-      <w:r>
-        <w:t>.</w:t>
-      </w:r>
-      <w:r>
-        <w:t xml:space="preserve">  However, for BTBR</w:t>
-      </w:r>
-      <w:r>
-        <w:t>-</w:t>
-      </w:r>
-      <w:r>
-        <w:rPr>
-          <w:i/>
-        </w:rPr>
-        <w:t>ob/ob</w:t>
-      </w:r>
-      <w:r>
-        <w:t xml:space="preserve"> mice, we observed an increase in </w:t>
-      </w:r>
-      <w:r>
-        <w:t xml:space="preserve">the </w:t>
-      </w:r>
-      <w:r>
-        <w:t>percent weight loss.  These data suggest that background differences play a role in fasting response in the absence of leptin.</w:t>
-      </w:r>
-    </w:p>
-    <w:p>
-      <w:pPr>
-        <w:spacing w:line="480" w:lineRule="auto"/>
-      </w:pPr>
-    </w:p>
-    <w:p>
-      <w:pPr>
-        <w:spacing w:line="480" w:lineRule="auto"/>
-      </w:pPr>
-      <w:r>
-        <w:t>We then tested whether the pre-diet fasting response is predictive of eventual weight gain</w:t>
-      </w:r>
-      <w:r>
-        <w:t xml:space="preserve"> during the course of the diet for the two synthetic diets</w:t>
-      </w:r>
-      <w:r>
-        <w:t xml:space="preserve">.  </w:t>
-      </w:r>
-      <w:r>
-        <w:t xml:space="preserve"> Due to the dramatically different fasting responses observed in NCD mice compared with CD mice (See Figure 3C and E) we only performed these studies comparing the more chemically comparable CD and HFD diets.  </w:t>
-      </w:r>
-      <w:r>
-        <w:t xml:space="preserve">Both </w:t>
-      </w:r>
-      <w:r>
-        <w:t>HFD</w:t>
-      </w:r>
-      <w:r>
-        <w:t xml:space="preserve"> and </w:t>
-      </w:r>
-      <w:r>
-        <w:t>CD</w:t>
-      </w:r>
-      <w:r>
-        <w:t xml:space="preserve"> </w:t>
-      </w:r>
-      <w:r>
-        <w:t xml:space="preserve">fed mice showed a </w:t>
-      </w:r>
-      <w:r>
-        <w:t xml:space="preserve">strong negative </w:t>
-      </w:r>
-      <w:r>
-        <w:t xml:space="preserve">correlation between pre-diet </w:t>
-      </w:r>
-      <w:r>
-        <w:t>fasting response</w:t>
-      </w:r>
-      <w:r>
-        <w:t xml:space="preserve"> and weight gain </w:t>
-      </w:r>
-      <w:r>
-        <w:t xml:space="preserve">throughout </w:t>
-      </w:r>
-      <w:r>
-        <w:t>the diet</w:t>
-      </w:r>
-      <w:r>
-        <w:t xml:space="preserve">ary treatment (Figure </w:t>
-      </w:r>
-      <w:r>
-        <w:t xml:space="preserve">4A </w:t>
-      </w:r>
-      <w:r>
-        <w:t>and B)</w:t>
-      </w:r>
-      <w:r>
-        <w:t xml:space="preserve">. </w:t>
-      </w:r>
-      <w:r>
-        <w:t xml:space="preserve"> </w:t>
-      </w:r>
-      <w:r>
-        <w:t>We examined the</w:t>
-      </w:r>
-      <w:r>
-        <w:t xml:space="preserve"> </w:t>
-      </w:r>
-      <w:r>
-        <w:t>correlations be</w:t>
-      </w:r>
-      <w:r>
-        <w:t xml:space="preserve">tween weight gain on </w:t>
-      </w:r>
-      <w:r>
-        <w:t>HFD</w:t>
-      </w:r>
-      <w:r>
-        <w:t xml:space="preserve"> </w:t>
-      </w:r>
-      <w:r>
-        <w:t>and</w:t>
-      </w:r>
-      <w:r>
-        <w:t xml:space="preserve"> </w:t>
-      </w:r>
-      <w:r>
-        <w:t>pre-diet fasting response and found a significant negative effect</w:t>
-      </w:r>
-      <w:r>
-        <w:t xml:space="preserve"> (r=-0.479, R</w:t>
-      </w:r>
-      <w:r>
-        <w:rPr>
-          <w:vertAlign w:val="superscript"/>
-        </w:rPr>
-        <w:t>2</w:t>
-      </w:r>
-      <w:r>
-        <w:t xml:space="preserve"> =0.23</w:t>
-      </w:r>
-      <w:r>
-        <w:t>0</w:t>
-      </w:r>
-      <w:r>
-        <w:t>,</w:t>
-      </w:r>
-      <w:r>
-        <w:t xml:space="preserve"> p=0.00057</w:t>
-      </w:r>
-      <w:r>
-        <w:t>)</w:t>
-      </w:r>
-      <w:r>
-        <w:t xml:space="preserve">.  Similarly for CD fed mice the same </w:t>
-      </w:r>
-      <w:r>
-        <w:t xml:space="preserve">pattern </w:t>
-      </w:r>
-      <w:r>
-        <w:t>was present</w:t>
-      </w:r>
-      <w:r>
-        <w:t xml:space="preserve"> (r=-0.569, R</w:t>
-      </w:r>
-      <w:r>
-        <w:rPr>
-          <w:vertAlign w:val="superscript"/>
-        </w:rPr>
-        <w:t>2</w:t>
-      </w:r>
-      <w:r>
-        <w:t xml:space="preserve"> =0.324, p=0.00044</w:t>
-      </w:r>
-      <w:r>
-        <w:t>). In terms of</w:t>
-      </w:r>
-      <w:r>
-        <w:t xml:space="preserve"> </w:t>
-      </w:r>
-      <w:r>
-        <w:t>percentage weight gain we</w:t>
-      </w:r>
-      <w:r>
-        <w:t xml:space="preserve"> also observed a significant correlation between this and fasting response</w:t>
-      </w:r>
-      <w:r>
-        <w:t xml:space="preserve"> for</w:t>
-      </w:r>
-      <w:r>
-        <w:t xml:space="preserve"> HFD</w:t>
-      </w:r>
-      <w:r>
-        <w:t xml:space="preserve"> (r=-0.602, R</w:t>
-      </w:r>
-      <w:r>
-        <w:rPr>
-          <w:vertAlign w:val="superscript"/>
-        </w:rPr>
-        <w:t>2</w:t>
-      </w:r>
-      <w:r>
-        <w:t xml:space="preserve"> =0.362, p=6.06 x 10</w:t>
-      </w:r>
-      <w:r>
-        <w:rPr>
-          <w:vertAlign w:val="superscript"/>
-        </w:rPr>
-        <w:t>-6</w:t>
-      </w:r>
-      <w:r>
-        <w:t xml:space="preserve">) and </w:t>
-      </w:r>
-      <w:r>
-        <w:t>CD</w:t>
-      </w:r>
-      <w:r>
-        <w:t xml:space="preserve"> (r=-0.683,</w:t>
-      </w:r>
-      <w:r>
-        <w:t xml:space="preserve"> </w:t>
-      </w:r>
-      <w:r>
-        <w:t>R</w:t>
-      </w:r>
-      <w:r>
-        <w:rPr>
-          <w:vertAlign w:val="superscript"/>
-        </w:rPr>
-        <w:t>2</w:t>
-      </w:r>
-      <w:r>
-        <w:t xml:space="preserve"> =0.466, p=8.66 x 10</w:t>
-      </w:r>
-      <w:r>
-        <w:rPr>
-          <w:vertAlign w:val="superscript"/>
-        </w:rPr>
-        <w:t>-6</w:t>
-      </w:r>
-      <w:r>
-        <w:t>)</w:t>
-      </w:r>
-      <w:r>
-        <w:t xml:space="preserve">.  </w:t>
-      </w:r>
-    </w:p>
-    <w:p>
-      <w:pPr>
-        <w:spacing w:line="480" w:lineRule="auto"/>
-      </w:pPr>
-    </w:p>
-    <w:p>
-      <w:pPr>
-        <w:spacing w:line="480" w:lineRule="auto"/>
-      </w:pPr>
-      <w:r>
-        <w:t xml:space="preserve">Mice </w:t>
-      </w:r>
-      <w:r>
-        <w:t xml:space="preserve">that </w:t>
-      </w:r>
-      <w:r>
-        <w:t>resisted weight loss during the</w:t>
-      </w:r>
-      <w:r>
-        <w:t xml:space="preserve"> pre-diet </w:t>
-      </w:r>
-      <w:r>
-        <w:t xml:space="preserve">16 hour fast were </w:t>
-      </w:r>
-      <w:r>
-        <w:t xml:space="preserve">far </w:t>
-      </w:r>
-      <w:r>
-        <w:t xml:space="preserve">more susceptible to weight gain while on the experimental diet, </w:t>
-      </w:r>
-      <w:r>
-        <w:t xml:space="preserve">both </w:t>
-      </w:r>
-      <w:r>
-        <w:t xml:space="preserve">in terms of </w:t>
-      </w:r>
-      <w:r>
-        <w:t>a</w:t>
-      </w:r>
-      <w:r>
-        <w:t>bsolute and percent weight gain.</w:t>
-      </w:r>
-      <w:r>
-        <w:t xml:space="preserve">  Together, </w:t>
-      </w:r>
-      <w:r>
-        <w:t xml:space="preserve">the pre-diet </w:t>
-      </w:r>
-      <w:r>
-        <w:t>fasting responses combined with the dietary treatment</w:t>
-      </w:r>
-      <w:r>
-        <w:t xml:space="preserve"> were</w:t>
-      </w:r>
-      <w:r>
-        <w:t xml:space="preserve"> able to account for 67.8% of the variability in absolute weight gain and 68.8% of the percent weight gain.</w:t>
-      </w:r>
-      <w:r>
-        <w:tab/>
-      </w:r>
-    </w:p>
-    <w:p>
-      <w:pPr>
-        <w:pStyle w:val="Heading1"/>
-        <w:spacing w:line="480" w:lineRule="auto"/>
-      </w:pPr>
-      <w:r>
-        <w:t>Conclusions</w:t>
-      </w:r>
-    </w:p>
-    <w:p>
-      <w:pPr>
-        <w:spacing w:line="480" w:lineRule="auto"/>
-      </w:pPr>
-      <w:r>
-        <w:t xml:space="preserve">In this study we have described </w:t>
-      </w:r>
-      <w:r>
-        <w:t xml:space="preserve">the physiological effects of dietary manipulation </w:t>
-      </w:r>
-      <w:r>
-        <w:t>in a common inbred strain of laboratory mice</w:t>
-      </w:r>
-      <w:r>
-        <w:t xml:space="preserve">.  </w:t>
-      </w:r>
-      <w:r>
-        <w:t>The aim of this s</w:t>
-      </w:r>
-      <w:r>
-        <w:t>tudy was to control the genetic</w:t>
-      </w:r>
-      <w:r>
-        <w:t xml:space="preserve"> background</w:t>
-      </w:r>
-      <w:r>
-        <w:t>, environment and diet of these laboratory animals as closely as possible in order to assess the amount of variability that is not due to genetic differences.</w:t>
-      </w:r>
-    </w:p>
-    <w:p>
-      <w:pPr>
-        <w:spacing w:line="480" w:lineRule="auto"/>
-      </w:pPr>
-    </w:p>
-    <w:p>
-      <w:pPr>
-        <w:spacing w:line="480" w:lineRule="auto"/>
-      </w:pPr>
-      <w:r>
-        <w:t xml:space="preserve">We have observed substantial within-strain variability </w:t>
-      </w:r>
-      <w:r>
-        <w:t>in</w:t>
-      </w:r>
-      <w:r>
-        <w:t xml:space="preserve"> the response to </w:t>
-      </w:r>
-      <w:r>
-        <w:t>HFD</w:t>
-      </w:r>
-      <w:r>
-        <w:t xml:space="preserve"> and have explored the physiological basis for these differences</w:t>
-      </w:r>
-      <w:r>
-        <w:t xml:space="preserve"> by examining a variety of pre-diet biomarkers.  </w:t>
-      </w:r>
-      <w:r>
-        <w:t xml:space="preserve">Similar to our findings of increased variance of weight on </w:t>
-      </w:r>
-      <w:r>
-        <w:t>HFD</w:t>
-      </w:r>
-      <w:r>
-        <w:t xml:space="preserve">, the single nucleotide polymorphism located in the FTO gene led to not only weight gain, but also increased phenotypic variance </w:t>
-      </w:r>
-      <w:r>
-        <w:fldChar w:fldCharType="begin" w:fldLock="1"/>
-      </w:r>
-      <w:r>
-        <w:instrText>ADDIN CSL_CITATION { "citationItems" : [ { "id" : "ITEM-1", "itemData" : { "DOI" : "10.1038/nature11401", "ISSN" : "1476-4687", "PMID" : "22982992", "abstract" : "There is evidence across several species for genetic control of phenotypic variation of complex traits, such that the variance among phenotypes is genotype dependent. Understanding genetic control of variability is important in evolutionary biology, agricultural selection programmes and human medicine, yet for complex traits, no individual genetic variants associated with variance, as opposed to the mean, have been identified. Here we perform a meta-analysis of genome-wide association studies of phenotypic variation using \u223c170,000 samples on height and body mass index (BMI) in human populations. We report evidence that the single nucleotide polymorphism (SNP) rs7202116 at the FTO gene locus, which is known to be associated with obesity (as measured by mean BMI for each rs7202116 genotype), is also associated with phenotypic variability. We show that the results are not due to scale effects or other artefacts, and find no other experiment-wise significant evidence for effects on variability, either at loci other than FTO for BMI or at any locus for height. The difference in variance for BMI among individuals with opposite homozygous genotypes at the FTO locus is approximately 7%, corresponding to a difference of \u223c0.5 kilograms in the standard deviation of weight. Our results indicate that genetic variants can be discovered that are associated with variability, and that between-person variability in obesity can partly be explained by the genotype at the FTO locus. The results are consistent with reported FTO by environment interactions for BMI, possibly mediated by DNA methylation. Our BMI results for other SNPs and our height results for all SNPs suggest that most genetic variants, including those that influence mean height or mean BMI, are not associated with phenotypic variance, or that their effects on variability are too small to detect even with samples sizes greater than 100,000.", "author" : [ { "dropping-particle" : "", "family" : "Yang", "given" : "Jian", "non-dropping-particle" : "", "parse-names" : false, "suffix" : "" }, { "dropping-particle" : "", "family" : "Loos", "given" : "Ruth J. F.", "non-dropping-particle" : "", "parse-names" : false, "suffix" : "" }, { "dropping-particle" : "", "family" : "Powell", "given" : "Joseph E", "non-dropping-particle" : "", "parse-names" : false, "suffix" : "" }, { "dropping-particle" : "", "family" : "Medland", "given" : "Sarah E", "non-dropping-particle" : "", "parse-names" : false, "suffix" : "" }, { "dropping-particle" : "", "family" : "Speliotes", "given" : "Elizabeth K", "non-dropping-particle" : "", "parse-names" : false, "suffix" : "" }, { "dropping-particle" : "", "family" : "Chasman", "given" : "Daniel I", "non-dropping-particle" : "", "parse-names" : false, "suffix" : "" }, { "dropping-particle" : "", "family" : "Rose", "given" : "Lynda M", "non-dropping-particle" : "", "parse-names" : false, "suffix" : "" }, { "dropping-particle" : "", "family" : "Thorleifsson", "given" : "Gudmar", "non-dropping-particle" : "", "parse-names" : false, "suffix" : "" }, { "dropping-particle" : "", "family" : "Steinthorsdottir", "given" : "Valgerdur", "non-dropping-particle" : "", "parse-names" : false, "suffix" : "" }, { "dropping-particle" : "", "family" : "M\u00e4gi", "given" : "Reedik", "non-dropping-particle" : "", "parse-names" : false, "suffix" : "" }, { "dropping-particle" : "", "family" : "Waite", "given" : "Lindsay", "non-dropping-particle" : "", "parse-names" : false, "suffix" : "" }, { "dropping-particle" : "", "family" : "Smith", "given" : "Albert Vernon", "non-dropping-particle" : "", "parse-names" : false, "suffix" : "" }, { "dropping-particle" : "", "family" : "Yerges-Armstrong", "given" : "Laura M", "non-dropping-particle" : "", "parse-names" : false, "suffix" : "" }, { "dropping-particle" : "", "family" : "Monda", "given" : "Keri L", "non-dropping-particle" : "", "parse-names" : false, "suffix" : "" }, { "dropping-particle" : "", "family" : "Hadley", "given" : "David", "non-dropping-particle" : "", "parse-names" : false, "suffix" : "" }, { "dropping-particle" : "", "family" : "Mahajan", "given" : "Anubha", "non-dropping-particle" : "", "parse-names" : false, "suffix" : "" }, { "dropping-particle" : "", "family" : "Li", "given" : "Guo", "non-dropping-particle" : "", "parse-names" : false, "suffix" : "" }, { "dropping-particle" : "", "family" : "Kapur", "given" : "Karen", "non-dropping-particle" : "", "parse-names" : false, "suffix" : "" }, { "dropping-particle" : "", "family" : "Vitart", "given" : "Veronique", "non-dropping-particle" : "", "parse-names" : false, "suffix" : "" }, { "dropping-particle" : "", "family" : "Huffman", "given" : "Jennifer E", "non-dropping-particle" : "", "parse-names" : false, "suffix" : "" }, { "dropping-particle" : "", "family" : "Wang", "given" : "Sophie R", "non-dropping-particle" : "", "parse-names" : false, "suffix" : "" }, { "dropping-particle" : "", "family" : "Palmer", "given" : "Cameron", "non-dropping-particle" : "", "parse-names" : false, "suffix" : "" }, { "dropping-particle" : "", "family" : "Esko", "given" : "T\u00f5nu", "non-dropping-particle" : "", "parse-names" : false, "suffix" : "" }, { "dropping-particle" : "", "family" : "Fischer", "given" : "Krista", "non-dropping-particle" : "", "parse-names" : false, "suffix" : "" }, { "dropping-particle" : "", "family" : "Zhao", "given" : "Jing Hua", "non-dropping-particle" : "", "parse-names" : false, "suffix" : "" }, { "dropping-particle" : "", "family" : "Demirkan", "given" : "Ay\u015fe", "non-dropping-particle" : "", "parse-names" : false, "suffix" : "" }, { "dropping-particle" : "", "family" : "Isaacs", "given" : "Aaron", "non-dropping-particle" : "", "parse-names" : false, "suffix" : "" }, { "dropping-particle" : "", "family" : "Feitosa", "given" : "Mary F", "non-dropping-particle" : "", "parse-names" : false, "suffix" : "" }, { "dropping-particle" : "", "family" : "Luan", "given" : "Jian'an", "non-dropping-particle" : "", "parse-names" : false, "suffix" : "" }, { "dropping-particle" : "", "family" : "Heard-Costa", "given" : "Nancy L", "non-dropping-particle" : "", "parse-names" : false, "suffix" : "" }, { "dropping-particle" : "", "family" : "White", "given" : "Charles", "non-dropping-particle" : "", "parse-names" : false, "suffix" : "" }, { "dropping-particle" : "", "family" : "Jackson", "given" : "Anne U", "non-dropping-particle" : "", "parse-names" : false, "suffix" : "" }, { "dropping-particle" : "", "family" : "Preuss", "given" : "Michael", "non-dropping-particle" : "", "parse-names" : false, "suffix" : "" }, { "dropping-particle" : "", "family" : "Ziegler", "given" : "Andreas", "non-dropping-particle" : "", "parse-names" : false, "suffix" : "" }, { "dropping-particle" : "", "family" : "Eriksson", "given" : "Joel", "non-dropping-particle" : "", "parse-names" : false, "suffix" : "" }, { "dropping-particle" : "", "family" : "Kutalik", "given" : "Zolt\u00e1n", "non-dropping-particle" : "", "parse-names" : false, "suffix" : "" }, { "dropping-particle" : "", "family" : "Frau", "given" : "Francesca", "non-dropping-particle" : "", "parse-names" : false, "suffix" : "" }, { "dropping-particle" : "", "family" : "Nolte", "given" : "Ilja M", "non-dropping-particle" : "", "parse-names" : false, "suffix" : "" }, { "dropping-particle" : "V", "family" : "Vliet-Ostaptchouk", "given" : "Jana", "non-dropping-particle" : "Van", "parse-names" : false, "suffix" : "" }, { "dropping-particle" : "", "family" : "Hottenga", "given" : "Jouke-Jan", "non-dropping-particle" : "", "parse-names" : false, "suffix" : "" }, { "dropping-particle" : "", "family" : "Jacobs", "given" : "Kevin B", "non-dropping-particle" : "", "parse-names" : false, "suffix" : "" }, { "dropping-particle" : "", "family" : "Verweij", "given" : "Niek", "non-dropping-particle" : "", "parse-names" : false, "suffix" : "" }, { "dropping-particle" : "", "family" : "Goel", "given" : "Anuj", "non-dropping-particle" : "", "parse-names" : false, "suffix" : "" }, { "dropping-particle" : "", "family" : "Medina-Gomez", "given" : "Carolina", "non-dropping-particle" : "", "parse-names" : false, "suffix" : "" }, { "dropping-particle" : "", "family" : "Estrada", "given" : "Karol", "non-dropping-particle" : "", "parse-names" : false, "suffix" : "" }, { "dropping-particle" : "", "family" : "Bragg-Gresham", "given" : "Jennifer Lynn", "non-dropping-particle" : "", "parse-names" : false, "suffix" : "" }, { "dropping-particle" : "", "family" : "Sanna", "given" : "Serena", "non-dropping-particle" : "", "parse-names" : false, "suffix" : "" }, { "dropping-particle" : "", "family" : "Sidore", "given" : "Carlo", "non-dropping-particle" : "", "parse-names" : false, "suffix" : "" }, { "dropping-particle" : "", "family" : "Tyrer", "given" : "Jonathan", "non-dropping-particle" : "", "parse-names" : false, "suffix" : "" }, { "dropping-particle" : "", "family" : "Teumer", "given" : "Alexander", "non-dropping-particle" : "", "parse-names" : false, "suffix" : "" }, { "dropping-particle" : "", "family" : "Prokopenko", "given" : "Inga", "non-dropping-particle" : "", "parse-names" : false, "suffix" : "" }, { "dropping-particle" : "", "family" : "Mangino", "given" : "Massimo", "non-dropping-particle" : "", "parse-names" : false, "suffix" : "" }, { "dropping-particle" : "", "family" : "Lindgren", "given" : "Cecilia M", "non-dropping-particle" : "", "parse-names" : false, "suffix" : "" }, { "dropping-particle" : "", "family" : "Assimes", "given" : "Themistocles L", "non-dropping-particle" : "", "parse-names" : false, "suffix" : "" }, { "dropping-particle" : "", "family" : "Shuldiner", "given" : "Alan R", "non-dropping-particle" : "", "parse-names" : false, "suffix" : "" }, { "dropping-particle" : "", "family" : "Hui", "given" : "Jennie", "non-dropping-particle" : "", "parse-names" : false, "suffix" : "" }, { "dropping-particle" : "", "family" : "Beilby", "given" : "John P", "non-dropping-particle" : "", "parse-names" : false, "suffix" : "" }, { "dropping-particle" : "", "family" : "McArdle", "given" : "Wendy L", "non-dropping-particle" : "", "parse-names" : false, "suffix" : "" }, { "dropping-particle" : "", "family" : "Hall", "given" : "Per", "non-dropping-particle" : "", "parse-names" : false, "suffix" : "" }, { "dropping-particle" : "", "family" : "Haritunians", "given" : "Talin", "non-dropping-particle" : "", "parse-names" : false, "suffix" : "" }, { "dropping-particle" : "", "family" : "Zgaga", "given" : "Lina", "non-dropping-particle" : "", "parse-names" : false, "suffix" : "" }, { "dropping-particle" : "", "family" : "Kolcic", "given" : "Ivana", "non-dropping-particle" : "", "parse-names" : false, "suffix" : "" }, { "dropping-particle" : "", "family" : "Polasek", "given" : "Ozren", "non-dropping-particle" : "", "parse-names" : false, "suffix" : "" }, { "dropping-particle" : "", "family" : "Zemunik", "given" : "Tatijana", "non-dropping-particle" : "", "parse-names" : false, "suffix" : "" }, { "dropping-particle" : "", "family" : "Oostra", "given" : "Ben a", "non-dropping-particle" : "", "parse-names" : false, "suffix" : "" }, { "dropping-particle" : "", "family" : "Junttila", "given" : "M Juhani", "non-dropping-particle" : "", "parse-names" : false, "suffix" : "" }, { "dropping-particle" : "", "family" : "Gr\u00f6nberg", "given" : "Henrik", "non-dropping-particle" : "", "parse-names" : false, "suffix" : "" }, { "dropping-particle" : "", "family" : "Schreiber", "given" : "Stefan", "non-dropping-particle" : "", "parse-names" : false, "suffix" : "" }, { "dropping-particle" : "", "family" : "Peters", "given" : "Annette", "non-dropping-particle" : "", "parse-names" : false, "suffix" : "" }, { "dropping-particle" : "", "family" : "Hicks", "given" : "Andrew a", "non-dropping-particle" : "", "parse-names" : false, "suffix" : "" }, { "dropping-particle" : "", "family" : "Stephens", "given" : "Jonathan", "non-dropping-particle" : "", "parse-names" : false, "suffix" : "" }, { "dropping-particle" : "", "family" : "Foad", "given" : "Nicola S", "non-dropping-particle" : "", "parse-names" : false, "suffix" : "" }, { "dropping-particle" : "", "family" : "Laitinen", "given" : "Jaana", "non-dropping-particle" : "", "parse-names" : false, "suffix" : "" }, { "dropping-particle" : "", "family" : "Pouta", "given" : "Anneli", "non-dropping-particle" : "", "parse-names" : false, "suffix" : "" }, { "dropping-particle" : "", "family" : "Kaakinen", "given" : "Marika", "non-dropping-particle" : "", "parse-names" : false, "suffix" : "" }, { "dropping-particle" : "", "family" : "Willemsen", "given" : "Gonneke", "non-dropping-particle" : "", "parse-names" : false, "suffix" : "" }, { "dropping-particle" : "", "family" : "Vink", "given" : "Jacqueline M", "non-dropping-particle" : "", "parse-names" : false, "suffix" : "" }, { "dropping-particle" : "", "family" : "Wild", "given" : "Sarah H", "non-dropping-particle" : "", "parse-names" : false, "suffix" : "" }, { "dropping-particle" : "", "family" : "Navis", "given" : "Gerjan", "non-dropping-particle" : "", "parse-names" : false, "suffix" : "" }, { "dropping-particle" : "", "family" : "Asselbergs", "given" : "Folkert W", "non-dropping-particle" : "", "parse-names" : false, "suffix" : "" }, { "dropping-particle" : "", "family" : "Homuth", "given" : "Georg", "non-dropping-particle" : "", "parse-names" : false, "suffix" : "" }, { "dropping-particle" : "", "family" : "John", "given" : "Ulrich", "non-dropping-particle" : "", "parse-names" : false, "suffix" : "" }, { "dropping-particle" : "", "family" : "Iribarren", "given" : "Carlos", "non-dropping-particle" : "", "parse-names" : false, "suffix" : "" }, { "dropping-particle" : "", "family" : "Harris", "given" : "Tamara", "non-dropping-particle" : "", "parse-names" : false, "suffix" : "" }, { "dropping-particle" : "", "family" : "Launer", "given" : "Lenore", "non-dropping-particle" : "", "parse-names" : false, "suffix" : "" }, { "dropping-particle" : "", "family" : "Gudnason", "given" : "Vilmundur", "non-dropping-particle" : "", "parse-names" : false, "suffix" : "" }, { "dropping-particle" : "", "family" : "O'Connell", "given" : "Jeffrey R", "non-dropping-particle" : "", "parse-names" : false, "suffix" : "" }, { "dropping-particle" : "", "family" : "Boerwinkle", "given" : "Eric", "non-dropping-particle" : "", "parse-names" : false, "suffix" : "" }, { "dropping-particle" : "", "family" : "Cadby", "given" : "Gemma", "non-dropping-particle" : "", "parse-names" : false, "suffix" : "" }, { "dropping-particle" : "", "family" : "Palmer", "given" : "Lyle J", "non-dropping-particle" : "", "parse-names" : false, "suffix" : "" }, { "dropping-particle" : "", "family" : "James", "given" : "Alan L", "non-dropping-particle" : "", "parse-names" : false, "suffix" : "" }, { "dropping-particle" : "", "family" : "Musk", "given" : "Arthur W", "non-dropping-particle" : "", "parse-names" : false, "suffix" : "" }, { "dropping-particle" : "", "family" : "Ingelsson", "given" : "Erik", "non-dropping-particle" : "", "parse-names" : false, "suffix" : "" }, { "dropping-particle" : "", "family" : "Psaty", "given" : "Bruce M", "non-dropping-particle" : "", "parse-names" : false, "suffix" : "" }, { "dropping-particle" : "", "family" : "Beckmann", "given" : "Jacques S", "non-dropping-particle" : "", "parse-names" : false, "suffix" : "" }, { "dropping-particle" : "", "family" : "Waeber", "given" : "Gerard", "non-dropping-particle" : "", "parse-names" : false, "suffix" : "" }, { "dropping-particle" : "", "family" : "Vollenweider", "given" : "Peter", "non-dropping-particle" : "", "parse-names" : false, "suffix" : "" }, { "dropping-particle" : "", "family" : "Hayward", "given" : "Caroline", "non-dropping-particle" : "", "parse-names" : false, "suffix" : "" }, { "dropping-particle" : "", "family" : "Wright", "given" : "Alan F", "non-dropping-particle" : "", "parse-names" : false, "suffix" : "" }, { "dropping-particle" : "", "family" : "Rudan", "given" : "Igor", "non-dropping-particle" : "", "parse-names" : false, "suffix" : "" }, { "dropping-particle" : "", "family" : "Groop", "given" : "Leif C", "non-dropping-particle" : "", "parse-names" : false, "suffix" : "" }, { "dropping-particle" : "", "family" : "Metspalu", "given" : "Andres", "non-dropping-particle" : "", "parse-names" : false, "suffix" : "" }, { "dropping-particle" : "", "family" : "Khaw", "given" : "Kay Tee", "non-dropping-particle" : "", "parse-names" : false, "suffix" : "" }, { "dropping-particle" : "", "family" : "Duijn", "given" : "Cornelia M", "non-dropping-particle" : "van", "parse-names" : false, "suffix" : "" }, { "dropping-particle" : "", "family" : "Borecki", "given" : "Ingrid B", "non-dropping-particle" : "", "parse-names" : false, "suffix" : "" }, { "dropping-particle" : "", "family" : "Province", "given" : "Michael a", "non-dropping-particle" : "", "parse-names" : false, "suffix" : "" }, { "dropping-particle" : "", "family" : "Wareham", "given" : "Nicholas J", "non-dropping-particle" : "", "parse-names" : false, "suffix" : "" }, { "dropping-particle" : "", "family" : "Tardif", "given" : "Jean-Claude", "non-dropping-particle" : "", "parse-names" : false, "suffix" : "" }, { "dropping-particle" : "V", "family" : "Huikuri", "given" : "Heikki", "non-dropping-particle" : "", "parse-names" : false, "suffix" : "" }, { "dropping-particle" : "", "family" : "Cupples", "given" : "L Adrienne", "non-dropping-particle" : "", "parse-names" : false, "suffix" : "" }, { "dropping-particle" : "", "family" : "Atwood", "given" : "Larry D", "non-dropping-particle" : "", "parse-names" : false, "suffix" : "" }, { "dropping-particle" : "", "family" : "Fox", "given" : "Caroline S", "non-dropping-particle" : "", "parse-names" : false, "suffix" : "" }, { "dropping-particle" : "", "family" : "Boehnke", "given" : "Michael", "non-dropping-particle" : "", "parse-names" : false, "suffix" : "" }, { "dropping-particle" : "", "family" : "Collins", "given" : "Francis S", "non-dropping-particle" : "", "parse-names" : false, "suffix" : "" }, { "dropping-particle" : "", "family" : "Mohlke", "given" : "Karen L", "non-dropping-particle" : "", "parse-names" : false, "suffix" : "" }, { "dropping-particle" : "", "family" : "Erdmann", "given" : "Jeanette", "non-dropping-particle" : "", "parse-names" : false, "suffix" : "" }, { "dropping-particle" : "", "family" : "Schunkert", "given" : "Heribert", "non-dropping-particle" : "", "parse-names" : false, "suffix" : "" }, { "dropping-particle" : "", "family" : "Hengstenberg", "given" : "Christian", "non-dropping-particle" : "", "parse-names" : false, "suffix" : "" }, { "dropping-particle" : "", "family" : "Stark", "given" : "Klaus", "non-dropping-particle" : "", "parse-names" : false, "suffix" : "" }, { "dropping-particle" : "", "family" : "Lorentzon", "given" : "Mattias", "non-dropping-particle" : "", "parse-names" : false, "suffix" : "" }, { "dropping-particle" : "", "family" : "Ohlsson", "given" : "Claes", "non-dropping-particle" : "", "parse-names" : false, "suffix" : "" }, { "dropping-particle" : "", "family" : "Cusi", "given" : "Daniele", "non-dropping-particle" : "", "parse-names" : false, "suffix" : "" }, { "dropping-particle" : "", "family" : "Staessen", "given" : "Jan a", "non-dropping-particle" : "", "parse-names" : false, "suffix" : "" }, { "dropping-particle" : "", "family" : "Klauw", "given" : "Melanie M", "non-dropping-particle" : "Van der", "parse-names" : false, "suffix" : "" }, { "dropping-particle" : "", "family" : "Pramstaller", "given" : "Peter P", "non-dropping-particle" : "", "parse-names" : false, "suffix" : "" }, { "dropping-particle" : "", "family" : "Kathiresan", "given" : "Sekar", "non-dropping-particle" : "", "parse-names" : false, "suffix" : "" }, { "dropping-particle" : "", "family" : "Jolley", "given" : "Jennifer D", "non-dropping-particle" : "", "parse-names" : false, "suffix" : "" }, { "dropping-particle" : "", "family" : "Ripatti", "given" : "Samuli", "non-dropping-particle" : "", "parse-names" : false, "suffix" : "" }, { "dropping-particle" : "", "family" : "Jarvelin", "given" : "Marjo-Riitta", "non-dropping-particle" : "", "parse-names" : false, "suffix" : "" }, { "dropping-particle" : "", "family" : "Geus", "given" : "Eco J C", "non-dropping-particle" : "de", "parse-names" : false, "suffix" : "" }, { "dropping-particle" : "", "family" : "Boomsma", "given" : "Dorret I", "non-dropping-particle" : "", "parse-names" : false, "suffix" : "" }, { "dropping-particle" : "", "family" : "Penninx", "given" : "Brenda", "non-dropping-particle" : "", "parse-names" : false, "suffix" : "" }, { "dropping-particle" : "", "family" : "Wilson", "given" : "James F", "non-dropping-particle" : "", "parse-names" : false, "suffix" : "" }, { "dropping-particle" : "", "family" : "Campbell", "given" : "Harry", "non-dropping-particle" : "", "parse-names" : false, "suffix" : "" }, { "dropping-particle" : "", "family" : "Chanock", "given" : "Stephen J", "non-dropping-particle" : "", "parse-names" : false, "suffix" : "" }, { "dropping-particle" : "", "family" : "Harst", "given" : "Pim", "non-dropping-particle" : "van der", "parse-names" : false, "suffix" : "" }, { "dropping-particle" : "", "family" : "Hamsten", "given" : "Anders", "non-dropping-particle" : "", "parse-names" : false, "suffix" : "" }, { "dropping-particle" : "", "family" : "Watkins", "given" : "Hugh", "non-dropping-particle" : "", "parse-names" : false, "suffix" : "" }, { "dropping-particle" : "", "family" : "Hofman", "given" : "Albert", "non-dropping-particle" : "", "parse-names" : false, "suffix" : "" }, { "dropping-particle" : "", "family" : "Witteman", "given" : "Jacqueline C", "non-dropping-particle" : "", "parse-names" : false, "suffix" : "" }, { "dropping-particle" : "", "family" : "Zillikens", "given" : "M Carola", "non-dropping-particle" : "", "parse-names" : false, "suffix" : "" }, { "dropping-particle" : "", "family" : "Uitterlinden", "given" : "Andr\u00e9 G", "non-dropping-particle" : "", "parse-names" : false, "suffix" : "" }, { "dropping-particle" : "", "family" : "Rivadeneira", "given" : "Fernando", "non-dropping-particle" : "", "parse-names" : false, "suffix" : "" }, { "dropping-particle" : "", "family" : "Kiemeney", "given" : "Lambertus a", "non-dropping-particle" : "", "parse-names" : false, "suffix" : "" }, { "dropping-particle" : "", "family" : "Vermeulen", "given" : "Sita H", "non-dropping-particle" : "", "parse-names" : false, "suffix" : "" }, { "dropping-particle" : "", "family" : "Abecasis", "given" : "Goncalo R", "non-dropping-particle" : "", "parse-names" : false, "suffix" : "" }, { "dropping-particle" : "", "family" : "Schlessinger", "given" : "David", "non-dropping-particle" : "", "parse-names" : false, "suffix" : "" }, { "dropping-particle" : "", "family" : "Schipf", "given" : "Sabine", "non-dropping-particle" : "", "parse-names" : false, "suffix" : "" }, { "dropping-particle" : "", "family" : "Stumvoll", "given" : "Michael", "non-dropping-particle" : "", "parse-names" : false, "suffix" : "" }, { "dropping-particle" : "", "family" : "T\u00f6njes", "given" : "Anke", "non-dropping-particle" : "", "parse-names" : false, "suffix" : "" }, { "dropping-particle" : "", "family" : "Spector", "given" : "Tim D", "non-dropping-particle" : "", "parse-names" : false, "suffix" : "" }, { "dropping-particle" : "", "family" : "North", "given" : "Kari E", "non-dropping-particle" : "", "parse-names" : false, "suffix" : "" }, { "dropping-particle" : "", "family" : "Lettre", "given" : "Guillaume", "non-dropping-particle" : "", "parse-names" : false, "suffix" : "" }, { "dropping-particle" : "", "family" : "McCarthy", "given" : "Mark I", "non-dropping-particle" : "", "parse-names" : false, "suffix" : "" }, { "dropping-particle" : "", "family" : "Berndt", "given" : "Sonja I", "non-dropping-particle" : "", "parse-names" : false, "suffix" : "" }, { "dropping-particle" : "", "family" : "Heath", "given" : "Andrew C", "non-dropping-particle" : "", "parse-names" : false, "suffix" : "" }, { "dropping-particle" : "", "family" : "Madden", "given" : "Pamela a F", "non-dropping-particle" : "", "parse-names" : false, "suffix" : "" }, { "dropping-particle" : "", "family" : "Nyholt", "given" : "Dale R", "non-dropping-particle" : "", "parse-names" : false, "suffix" : "" }, { "dropping-particle" : "", "family" : "Montgomery", "given" : "Grant W", "non-dropping-particle" : "", "parse-names" : false, "suffix" : "" }, { "dropping-particle" : "", "family" : "Martin", "given" : "Nicholas G", "non-dropping-particle" : "", "parse-names" : false, "suffix" : "" }, { "dropping-particle" : "", "family" : "McKnight", "given" : "Barbara", "non-dropping-particle" : "", "parse-names" : false, "suffix" : "" }, { "dropping-particle" : "", "family" : "Strachan", "given" : "David P", "non-dropping-particle" : "", "parse-names" : false, "suffix" : "" }, { "dropping-particle" : "", "family" : "Hill", "given" : "William G", "non-dropping-particle" : "", "parse-names" : false, "suffix" : "" }, { "dropping-particle" : "", "family" : "Snieder", "given" : "Harold", "non-dropping-particle" : "", "parse-names" : false, "suffix" : "" }, { "dropping-particle" : "", "family" : "Ridker", "given" : "Paul M", "non-dropping-particle" : "", "parse-names" : false, "suffix" : "" }, { "dropping-particle" : "", "family" : "Thorsteinsdottir", "given" : "Unnur", "non-dropping-particle" : "", "parse-names" : false, "suffix" : "" }, { "dropping-particle" : "", "family" : "Stefansson", "given" : "Kari", "non-dropping-particle" : "", "parse-names" : false, "suffix" : "" }, { "dropping-particle" : "", "family" : "Frayling", "given" : "Timothy M", "non-dropping-particle" : "", "parse-names" : false, "suffix" : "" }, { "dropping-particle" : "", "family" : "Hirschhorn", "given" : "Joel N", "non-dropping-particle" : "", "parse-names" : false, "suffix" : "" }, { "dropping-particle" : "", "family" : "Goddard", "given" : "Michael E", "non-dropping-particle" : "", "parse-names" : false, "suffix" : "" }, { "dropping-particle" : "", "family" : "Visscher", "given" : "Peter M", "non-dropping-particle" : "", "parse-names" : false, "suffix" : "" } ], "container-title" : "Nature", "id" : "ITEM-1", "issue" : "7419", "issued" : { "date-parts" : [ [ "2012", "10", "11" ] ] }, "page" : "267-72", "publisher" : "Nature Publishing Group", "title" : "FTO genotype is associated with phenotypic variability of body mass index.", "type" : "article-journal", "volume" : "490" }, "uris" : [ "http://www.mendeley.com/documents/?uuid=07fee979-06c3-4eec-8634-a7ad8e4b9478" ] } ], "mendeley" : { "previouslyFormattedCitation" : "[27]" }, "properties" : { "noteIndex" : 0 }, "schema" : "https://github.com/citation-style-language/schema/raw/master/csl-citation.json" }</w:instrText>
-      </w:r>
-      <w:r>
-        <w:fldChar w:fldCharType="separate"/>
-      </w:r>
-      <w:r>
-        <w:rPr>
-          <w:noProof/>
-        </w:rPr>
-        <w:t>[27]</w:t>
-      </w:r>
-      <w:r>
-        <w:fldChar w:fldCharType="end"/>
-      </w:r>
-      <w:r>
-        <w:t xml:space="preserve">.  </w:t>
-      </w:r>
-      <w:r>
-        <w:t>We did not observe any data supporting the hypothesis that under this paradigm pre-diet body weight or hormone levels are predictive of weight gain, but we did observe a strong predictive effect of body weight responses to food deprivation</w:t>
-      </w:r>
-      <w:r>
-        <w:t>.</w:t>
-      </w:r>
-      <w:r>
-        <w:t xml:space="preserve"> </w:t>
-      </w:r>
-      <w:r>
-        <w:t>Based on these data, the predictive utility of fasting responses is nearly 5</w:t>
-      </w:r>
-      <w:r>
-        <w:t>-</w:t>
-      </w:r>
-      <w:r>
-        <w:t>fold greater than that of leptin levels, which had been previously reported to be of some use in predicting weight gain</w:t>
-      </w:r>
-      <w:r>
-        <w:t xml:space="preserve"> </w:t>
-      </w:r>
-      <w:r>
-        <w:fldChar w:fldCharType="begin" w:fldLock="1"/>
-      </w:r>
-      <w:r>
-        <w:instrText>ADDIN CSL_CITATION { "citationItems" : [ { "id" : "ITEM-1", "itemData" : { "ISSN" : "1078-8956", "PMID" : "9018247", "abstract" : "Leptin, the product of the ob gene, is a hormone, produced by adipose cells, that inhibits food intake and increases energy expenditure in rodents. In humans, plasma leptin concentrations correlate closely with the size of the adipose tissue depot; however, there is considerable variation in plasma leptin concentrations at any given degree of fatness. To investigate whether individuals prone to weight gain are hypoleptinemic, we measured fasting plasma leptin concentrations in two groups of weight-matched nondiabetic Pima Indians followed for approximately 3 years, 19 of whom subsequently gained weight and 17 of whom maintained their weight. After we adjusted for initial percent body fat, mean plasma leptin concentration was lower in those who gained weight than in those whose weight was stable. These data indicate that relatively low plasma leptin concentrations may play a role in the development of obesity in Pima Indians, a population prone to obesity.", "author" : [ { "dropping-particle" : "", "family" : "Ravussin", "given" : "Eric", "non-dropping-particle" : "", "parse-names" : false, "suffix" : "" }, { "dropping-particle" : "", "family" : "Pratley", "given" : "R E", "non-dropping-particle" : "", "parse-names" : false, "suffix" : "" }, { "dropping-particle" : "", "family" : "Maffei", "given" : "M", "non-dropping-particle" : "", "parse-names" : false, "suffix" : "" }, { "dropping-particle" : "", "family" : "Wang", "given" : "H", "non-dropping-particle" : "", "parse-names" : false, "suffix" : "" }, { "dropping-particle" : "", "family" : "Friedman", "given" : "J M", "non-dropping-particle" : "", "parse-names" : false, "suffix" : "" }, { "dropping-particle" : "", "family" : "Bennett", "given" : "P H", "non-dropping-particle" : "", "parse-names" : false, "suffix" : "" }, { "dropping-particle" : "", "family" : "Bogardus", "given" : "Clifton", "non-dropping-particle" : "", "parse-names" : false, "suffix" : "" } ], "container-title" : "Nature medicine", "id" : "ITEM-1", "issue" : "2", "issued" : { "date-parts" : [ [ "1997", "2" ] ] }, "page" : "238-40", "title" : "Relatively low plasma leptin concentrations precede weight gain in Pima Indians.", "type" : "article-journal", "volume" : "3" }, "uris" : [ "http://www.mendeley.com/documents/?uuid=ebb3efde-e881-4da4-8d86-0cdc53ad3806" ] } ], "mendeley" : { "previouslyFormattedCitation" : "[28]" }, "properties" : { "noteIndex" : 0 }, "schema" : "https://github.com/citation-style-language/schema/raw/master/csl-citation.json" }</w:instrText>
-      </w:r>
-      <w:r>
-        <w:fldChar w:fldCharType="separate"/>
-      </w:r>
-      <w:r>
-        <w:rPr>
-          <w:noProof/>
-        </w:rPr>
-        <w:t>[28]</w:t>
-      </w:r>
-      <w:r>
-        <w:fldChar w:fldCharType="end"/>
-      </w:r>
-      <w:r>
-        <w:t>.</w:t>
-      </w:r>
-      <w:r>
-        <w:t xml:space="preserve">  </w:t>
-      </w:r>
-      <w:r>
-        <w:t>The small effect sizes of SNPs associated with obesity through GWAS has prevented their clinical utility for predicting future weight gain</w:t>
-      </w:r>
-      <w:r>
-        <w:t xml:space="preserve"> </w:t>
-      </w:r>
-      <w:r>
-        <w:fldChar w:fldCharType="begin" w:fldLock="1"/>
-      </w:r>
-      <w:r>
-        <w:instrText>ADDIN CSL_CITATION { "citationItems" : [ { "id" : "ITEM-1", "itemData" : { "DOI" : "10.1038/ng.686", "ISBN" : "1546-1718 (Electronic)\\n1061-4036 (Linking)", "ISSN" : "1061-4036", "PMID" : "20935630", "abstract" : "Obesity is globally prevalent and highly heritable, but its underlying genetic factors remain largely elusive. To identify genetic loci for obesity susceptibility, we examined associations between body mass index and \u223c 2.8 million SNPs in up to 123,865 individuals with targeted follow up of 42 SNPs in up to 125,931 additional individuals. We confirmed 14 known obesity susceptibility loci and identified 18 new loci associated with body mass index (P &lt; 5 \u00d7 10\u207b\u2078), one of which includes a copy number variant near GPRC5B. Some loci (at MC4R, POMC, SH2B1 and BDNF) map near key hypothalamic regulators of energy balance, and one of these loci is near GIPR, an incretin receptor. Furthermore, genes in other newly associated loci may provide new insights into human body weight regulation.", "author" : [ { "dropping-particle" : "", "family" : "Speliotes", "given" : "Elizabeth K", "non-dropping-particle" : "", "parse-names" : false, "suffix" : "" }, { "dropping-particle" : "", "family" : "Willer", "given" : "Cristen J", "non-dropping-particle" : "", "parse-names" : false, "suffix" : "" }, { "dropping-particle" : "", "family" : "Berndt", "given" : "Sonja I", "non-dropping-particle" : "", "parse-names" : false, "suffix" : "" }, { "dropping-particle" : "", "family" : "Monda", "given" : "Keri L", "non-dropping-particle" : "", "parse-names" : false, "suffix" : "" }, { "dropping-particle" : "", "family" : "Thorleifsson", "given" : "Gudmar", "non-dropping-particle" : "", "parse-names" : false, "suffix" : "" }, { "dropping-particle" : "", "family" : "Jackson", "given" : "Anne U", "non-dropping-particle" : "", "parse-names" : false, "suffix" : "" }, { "dropping-particle" : "", "family" : "Allen", "given" : "Hana Lango", "non-dropping-particle" : "", "parse-names" : false, "suffix" : "" }, { "dropping-particle" : "", "family" : "Lindgren", "given" : "Cecilia M", "non-dropping-particle" : "", "parse-names" : false, "suffix" : "" }, { "dropping-particle" : "", "family" : "Luan", "given" : "Jian'an", "non-dropping-particle" : "", "parse-names" : false, "suffix" : "" }, { "dropping-particle" : "", "family" : "M\u00e4gi", "given" : "Reedik", "non-dropping-particle" : "", "parse-names" : false, "suffix" : "" }, { "dropping-particle" : "", "family" : "Randall", "given" : "Joshua C", "non-dropping-particle" : "", "parse-names" : false, "suffix" : "" }, { "dropping-particle" : "", "family" : "Vedantam", "given" : "Sailaja", "non-dropping-particle" : "", "parse-names" : false, "suffix" : "" }, { "dropping-particle" : "", "family" : "Winkler", "given" : "Thomas W", "non-dropping-particle" : "", "parse-names" : false, "suffix" : "" }, { "dropping-particle" : "", "family" : "Qi", "given" : "Lu", "non-dropping-particle" : "", "parse-names" : false, "suffix" : "" }, { "dropping-particle" : "", "family" : "Workalemahu", "given" : "Tsegaselassie", "non-dropping-particle" : "", "parse-names" : false, "suffix" : "" }, { "dropping-particle" : "", "family" : "Heid", "given" : "Iris M", "non-dropping-particle" : "", "parse-names" : false, "suffix" : "" }, { "dropping-particle" : "", "family" : "Steinthorsdottir", "given" : "Valgerdur", "non-dropping-particle" : "", "parse-names" : false, "suffix" : "" }, { "dropping-particle" : "", "family" : "Stringham", "given" : "Heather M", "non-dropping-particle" : "", "parse-names" : false, "suffix" : "" }, { "dropping-particle" : "", "family" : "Weedon", "given" : "Michael N", "non-dropping-particle" : "", "parse-names" : false, "suffix" : "" }, { "dropping-particle" : "", "family" : "Wheeler", "given" : "Eleanor", "non-dropping-particle" : "", "parse-names" : false, "suffix" : "" }, { "dropping-particle" : "", "family" : "Wood", "given" : "Andrew R", "non-dropping-particle" : "", "parse-names" : false, "suffix" : "" }, { "dropping-particle" : "", "family" : "Ferreira", "given" : "Teresa", "non-dropping-particle" : "", "parse-names" : false, "suffix" : "" }, { "dropping-particle" : "", "family" : "Weyant", "given" : "Robert J", "non-dropping-particle" : "", "parse-names" : false, "suffix" : "" }, { "dropping-particle" : "V", "family" : "Segr\u00e8", "given" : "Ayellet", "non-dropping-particle" : "", "parse-names" : false, "suffix" : "" }, { "dropping-particle" : "", "family" : "Estrada", "given" : "Karol", "non-dropping-particle" : "", "parse-names" : false, "suffix" : "" }, { "dropping-particle" : "", "family" : "Liang", "given" : "Liming", "non-dropping-particle" : "", "parse-names" : false, "suffix" : "" }, { "dropping-particle" : "", "family" : "Nemesh", "given" : "James", "non-dropping-particle" : "", "parse-names" : false, "suffix" : "" }, { "dropping-particle" : "", "family" : "Park", "given" : "Ju-Hyun", "non-dropping-particle" : "", "parse-names" : false, "suffix" : "" }, { "dropping-particle" : "", "family" : "Gustafsson", "given" : "Stefan", "non-dropping-particle" : "", "parse-names" : false, "suffix" : "" }, { "dropping-particle" : "", "family" : "Kilpel\u00e4inen", "given" : "Tuomas O", "non-dropping-particle" : "", "parse-names" : false, "suffix" : "" }, { "dropping-particle" : "", "family" : "Yang", "given" : "Jian", "non-dropping-particle" : "", "parse-names" : false, "suffix" : "" }, { "dropping-particle" : "", "family" : "Bouatia-Naji", "given" : "Nabila", "non-dropping-particle" : "", "parse-names" : false, "suffix" : "" }, { "dropping-particle" : "", "family" : "Esko", "given" : "T\u00f5nu", "non-dropping-particle" : "", "parse-names" : false, "suffix" : "" }, { "dropping-particle" : "", "family" : "Feitosa", "given" : "Mary F", "non-dropping-particle" : "", "parse-names" : false, "suffix" : "" }, { "dropping-particle" : "", "family" : "Kutalik", "given" : "Zolt\u00e1n", "non-dropping-particle" : "", "parse-names" : false, "suffix" : "" }, { "dropping-particle" : "", "family" : "Mangino", "given" : "Massimo", "non-dropping-particle" : "", "parse-names" : false, "suffix" : "" }, { "dropping-particle" : "", "family" : "Raychaudhuri", "given" : "Soumya", "non-dropping-particle" : "", "parse-names" : false, "suffix" : "" }, { "dropping-particle" : "", "family" : "Scherag", "given" : "Andre", "non-dropping-particle" : "", "parse-names" : false, "suffix" : "" }, { "dropping-particle" : "", "family" : "Smith", "given" : "Albert Vernon", "non-dropping-particle" : "", "parse-names" : false, "suffix" : "" }, { "dropping-particle" : "", "family" : "Welch", "given" : "Ryan", "non-dropping-particle" : "", "parse-names" : false, "suffix" : "" }, { "dropping-particle" : "", "family" : "Zhao", "given" : "Jing Hua", "non-dropping-particle" : "", "parse-names" : false, "suffix" : "" }, { "dropping-particle" : "", "family" : "Aben", "given" : "Katja K", "non-dropping-particle" : "", "parse-names" : false, "suffix" : "" }, { "dropping-particle" : "", "family" : "Absher", "given" : "Devin M", "non-dropping-particle" : "", "parse-names" : false, "suffix" : "" }, { "dropping-particle" : "", "family" : "Amin", "given" : "Najaf", "non-dropping-particle" : "", "parse-names" : false, "suffix" : "" }, { "dropping-particle" : "", "family" : "Dixon", "given" : "Anna L", "non-dropping-particle" : "", "parse-names" : false, "suffix" : "" }, { "dropping-particle" : "", "family" : "Fisher", "given" : "Eva", "non-dropping-particle" : "", "parse-names" : false, "suffix" : "" }, { "dropping-particle" : "", "family" : "Glazer", "given" : "Nicole L", "non-dropping-particle" : "", "parse-names" : false, "suffix" : "" }, { "dropping-particle" : "", "family" : "Goddard", "given" : "Michael E", "non-dropping-particle" : "", "parse-names" : false, "suffix" : "" }, { "dropping-particle" : "", "family" : "Heard-Costa", "given" : "Nancy L", "non-dropping-particle" : "", "parse-names" : false, "suffix" : "" }, { "dropping-particle" : "", "family" : "Hoesel", "given" : "Volker", "non-dropping-particle" : "", "parse-names" : false, "suffix" : "" }, { "dropping-particle" : "", "family" : "Hottenga", "given" : "Jouke-Jan", "non-dropping-particle" : "", "parse-names" : false, "suffix" : "" }, { "dropping-particle" : "", "family" : "Johansson", "given" : "Asa", "non-dropping-particle" : "", "parse-names" : false, "suffix" : "" }, { "dropping-particle" : "", "family" : "Johnson", "given" : "Toby", "non-dropping-particle" : "", "parse-names" : false, "suffix" : "" }, { "dropping-particle" : "", "family" : "Ketkar", "given" : "Shamika", "non-dropping-particle" : "", "parse-names" : false, "suffix" : "" }, { "dropping-particle" : "", "family" : "Lamina", "given" : "Claudia", "non-dropping-particle" : "", "parse-names" : false, "suffix" : "" }, { "dropping-particle" : "", "family" : "Li", "given" : "Shengxu", "non-dropping-particle" : "", "parse-names" : false, "suffix" : "" }, { "dropping-particle" : "", "family" : "Moffatt", "given" : "Miriam F", "non-dropping-particle" : "", "parse-names" : false, "suffix" : "" }, { "dropping-particle" : "", "family" : "Myers", "given" : "Richard H", "non-dropping-particle" : "", "parse-names" : false, "suffix" : "" }, { "dropping-particle" : "", "family" : "Narisu", "given" : "Narisu", "non-dropping-particle" : "", "parse-names" : false, "suffix" : "" }, { "dropping-particle" : "", "family" : "Perry", "given" : "John R B", "non-dropping-particle" : "", "parse-names" : false, "suffix" : "" }, { "dropping-particle" : "", "family" : "Peters", "given" : "Marjolein J", "non-dropping-particle" : "", "parse-names" : false, "suffix" : "" }, { "dropping-particle" : "", "family" : "Preuss", "given" : "Michael", "non-dropping-particle" : "", "parse-names" : false, "suffix" : "" }, { "dropping-particle" : "", "family" : "Ripatti", "given" : "Samuli", "non-dropping-particle" : "", "parse-names" : false, "suffix" : "" }, { "dropping-particle" : "", "family" : "Rivadeneira", "given" : "Fernando", "non-dropping-particle" : "", "parse-names" : false, "suffix" : "" }, { "dropping-particle" : "", "family" : "Sandholt", "given" : "Camilla", "non-dropping-particle" : "", "parse-names" : false, "suffix" : "" }, { "dropping-particle" : "", "family" : "Scott", "given" : "Laura J", "non-dropping-particle" : "", "parse-names" : false, "suffix" : "" }, { "dropping-particle" : "", "family" : "Timpson", "given" : "Nicholas J", "non-dropping-particle" : "", "parse-names" : false, "suffix" : "" }, { "dropping-particle" : "", "family" : "Tyrer", "given" : "Jonathan P", "non-dropping-particle" : "", "parse-names" : false, "suffix" : "" }, { "dropping-particle" : "", "family" : "Wingerden", "given" : "Sophie", "non-dropping-particle" : "van", "parse-names" : false, "suffix" : "" }, { "dropping-particle" : "", "family" : "Watanabe", "given" : "Richard M", "non-dropping-particle" : "", "parse-names" : false, "suffix" : "" }, { "dropping-particle" : "", "family" : "White", "given" : "Charles C", "non-dropping-particle" : "", "parse-names" : false, "suffix" : "" }, { "dropping-particle" : "", "family" : "Wiklund", "given" : "Fredrik", "non-dropping-particle" : "", "parse-names" : false, "suffix" : "" }, { "dropping-particle" : "", "family" : "Barlassina", "given" : "Christina", "non-dropping-particle" : "", "parse-names" : false, "suffix" : "" }, { "dropping-particle" : "", "family" : "Chasman", "given" : "Daniel I", "non-dropping-particle" : "", "parse-names" : false, "suffix" : "" }, { "dropping-particle" : "", "family" : "Cooper", "given" : "Matthew N", "non-dropping-particle" : "", "parse-names" : false, "suffix" : "" }, { "dropping-particle" : "", "family" : "Jansson", "given" : "John-Olov", "non-dropping-particle" : "", "parse-names" : false, "suffix" : "" }, { "dropping-particle" : "", "family" : "Lawrence", "given" : "Robert W", "non-dropping-particle" : "", "parse-names" : false, "suffix" : "" }, { "dropping-particle" : "", "family" : "Pellikka", "given" : "Niina", "non-dropping-particle" : "", "parse-names" : false, "suffix" : "" }, { "dropping-particle" : "", "family" : "Prokopenko", "given" : "Inga", "non-dropping-particle" : "", "parse-names" : false, "suffix" : "" }, { "dropping-particle" : "", "family" : "Shi", "given" : "Jianxin", "non-dropping-particle" : "", "parse-names" : false, "suffix" : "" }, { "dropping-particle" : "", "family" : "Thiering", "given" : "Elisabeth", "non-dropping-particle" : "", "parse-names" : false, "suffix" : "" }, { "dropping-particle" : "", "family" : "Alavere", "given" : "Helene", "non-dropping-particle" : "", "parse-names" : false, "suffix" : "" }, { "dropping-particle" : "", "family" : "Alibrandi", "given" : "Maria T S", "non-dropping-particle" : "", "parse-names" : false, "suffix" : "" }, { "dropping-particle" : "", "family" : "Almgren", "given" : "Peter", "non-dropping-particle" : "", "parse-names" : false, "suffix" : "" }, { "dropping-particle" : "", "family" : "Arnold", "given" : "Alice M", "non-dropping-particle" : "", "parse-names" : false, "suffix" : "" }, { "dropping-particle" : "", "family" : "Aspelund", "given" : "Thor", "non-dropping-particle" : "", "parse-names" : false, "suffix" : "" }, { "dropping-particle" : "", "family" : "Atwood", "given" : "Larry D", "non-dropping-particle" : "", "parse-names" : false, "suffix" : "" }, { "dropping-particle" : "", "family" : "Balkau", "given" : "Beverley", "non-dropping-particle" : "", "parse-names" : false, "suffix" : "" }, { "dropping-particle" : "", "family" : "Balmforth", "given" : "Anthony J", "non-dropping-particle" : "", "parse-names" : false, "suffix" : "" }, { "dropping-particle" : "", "family" : "Bennett", "given" : "Amanda J", "non-dropping-particle" : "", "parse-names" : false, "suffix" : "" }, { "dropping-particle" : "", "family" : "Ben-Shlomo", "given" : "Yoav", "non-dropping-particle" : "", "parse-names" : false, "suffix" : "" }, { "dropping-particle" : "", "family" : "Bergman", "given" : "Richard N", "non-dropping-particle" : "", "parse-names" : false, "suffix" : "" }, { "dropping-particle" : "", "family" : "Bergmann", "given" : "Sven", "non-dropping-particle" : "", "parse-names" : false, "suffix" : "" }, { "dropping-particle" : "", "family" : "Biebermann", "given" : "Heike", "non-dropping-particle" : "", "parse-names" : false, "suffix" : "" }, { "dropping-particle" : "", "family" : "Blakemore", "given" : "Alexandra I F", "non-dropping-particle" : "", "parse-names" : false, "suffix" : "" }, { "dropping-particle" : "", "family" : "Boes", "given" : "Tanja", "non-dropping-particle" : "", "parse-names" : false, "suffix" : "" }, { "dropping-particle" : "", "family" : "Bonnycastle", "given" : "Lori L", "non-dropping-particle" : "", "parse-names" : false, "suffix" : "" }, { "dropping-particle" : "", "family" : "Bornstein", "given" : "Stefan R", "non-dropping-particle" : "", "parse-names" : false, "suffix" : "" }, { "dropping-particle" : "", "family" : "Brown", "given" : "Morris J", "non-dropping-particle" : "", "parse-names" : false, "suffix" : "" }, { "dropping-particle" : "", "family" : "Buchanan", "given" : "Thomas A", "non-dropping-particle" : "", "parse-names" : false, "suffix" : "" }, { "dropping-particle" : "", "family" : "Busonero", "given" : "Fabio", "non-dropping-particle" : "", "parse-names" : false, "suffix" : "" }, { "dropping-particle" : "", "family" : "Campbell", "given" : "Harry", "non-dropping-particle" : "", "parse-names" : false, "suffix" : "" }, { "dropping-particle" : "", "family" : "Cappuccio", "given" : "Francesco P", "non-dropping-particle" : "", "parse-names" : false, "suffix" : "" }, { "dropping-particle" : "", "family" : "Cavalcanti-Proen\u00e7a", "given" : "Christine", "non-dropping-particle" : "", "parse-names" : false, "suffix" : "" }, { "dropping-particle" : "", "family" : "Chen", "given" : "Yii-Der Ida", "non-dropping-particle" : "", "parse-names" : false, "suffix" : "" }, { "dropping-particle" : "", "family" : "Chen", "given" : "Chih-Mei", "non-dropping-particle" : "", "parse-names" : false, "suffix" : "" }, { "dropping-particle" : "", "family" : "Chines", "given" : "Peter S", "non-dropping-particle" : "", "parse-names" : false, "suffix" : "" }, { "dropping-particle" : "", "family" : "Clarke", "given" : "Robert", "non-dropping-particle" : "", "parse-names" : false, "suffix" : "" }, { "dropping-particle" : "", "family" : "Coin", "given" : "Lachlan", "non-dropping-particle" : "", "parse-names" : false, "suffix" : "" }, { "dropping-particle" : "", "family" : "Connell", "given" : "John", "non-dropping-particle" : "", "parse-names" : false, "suffix" : "" }, { "dropping-particle" : "", "family" : "Day", "given" : "Ian N M", "non-dropping-particle" : "", "parse-names" : false, "suffix" : "" }, { "dropping-particle" : "", "family" : "Heijer", "given" : "Martin", "non-dropping-particle" : "den", "parse-names" : false, "suffix" : "" }, { "dropping-particle" : "", "family" : "Duan", "given" : "Jubao", "non-dropping-particle" : "", "parse-names" : false, "suffix" : "" }, { "dropping-particle" : "", "family" : "Ebrahim", "given" : "Shah", "non-dropping-particle" : "", "parse-names" : false, "suffix" : "" }, { "dropping-particle" : "", "family" : "Elliott", "given" : "Paul", "non-dropping-particle" : "", "parse-names" : false, "suffix" : "" }, { "dropping-particle" : "", "family" : "Elosua", "given" : "Roberto", "non-dropping-particle" : "", "parse-names" : false, "suffix" : "" }, { "dropping-particle" : "", "family" : "Eiriksdottir", "given" : "Gudny", "non-dropping-particle" : "", "parse-names" : false, "suffix" : "" }, { "dropping-particle" : "", "family" : "Erdos", "given" : "Michael R", "non-dropping-particle" : "", "parse-names" : false, "suffix" : "" }, { "dropping-particle" : "", "family" : "Eriksson", "given" : "Johan G", "non-dropping-particle" : "", "parse-names" : false, "suffix" : "" }, { "dropping-particle" : "", "family" : "Facheris", "given" : "Maurizio F", "non-dropping-particle" : "", "parse-names" : false, "suffix" : "" }, { "dropping-particle" : "", "family" : "Felix", "given" : "Stephan B", "non-dropping-particle" : "", "parse-names" : false, "suffix" : "" }, { "dropping-particle" : "", "family" : "Fischer-Posovszky", "given" : "Pamela", "non-dropping-particle" : "", "parse-names" : false, "suffix" : "" }, { "dropping-particle" : "", "family" : "Folsom", "given" : "Aaron R", "non-dropping-particle" : "", "parse-names" : false, "suffix" : "" }, { "dropping-particle" : "", "family" : "Friedrich", "given" : "Nele", "non-dropping-particle" : "", "parse-names" : false, "suffix" : "" }, { "dropping-particle" : "", "family" : "Freimer", "given" : "Nelson B", "non-dropping-particle" : "", "parse-names" : false, "suffix" : "" }, { "dropping-particle" : "", "family" : "Fu", "given" : "Mao", "non-dropping-particle" : "", "parse-names" : false, "suffix" : "" }, { "dropping-particle" : "", "family" : "Gaget", "given" : "Stefan", "non-dropping-particle" : "", "parse-names" : false, "suffix" : "" }, { "dropping-particle" : "V", "family" : "Gejman", "given" : "Pablo", "non-dropping-particle" : "", "parse-names" : false, "suffix" : "" }, { "dropping-particle" : "", "family" : "Geus", "given" : "Eco J C", "non-dropping-particle" : "", "parse-names" : false, "suffix" : "" }, { "dropping-particle" : "", "family" : "Gieger", "given" : "Christian", "non-dropping-particle" : "", "parse-names" : false, "suffix" : "" }, { "dropping-particle" : "", "family" : "Gjesing", "given" : "Anette P", "non-dropping-particle" : "", "parse-names" : false, "suffix" : "" }, { "dropping-particle" : "", "family" : "Goel", "given" : "Anuj", "non-dropping-particle" : "", "parse-names" : false, "suffix" : "" }, { "dropping-particle" : "", "family" : "Goyette", "given" : "Philippe", "non-dropping-particle" : "", "parse-names" : false, "suffix" : "" }, { "dropping-particle" : "", "family" : "Grallert", "given" : "Harald", "non-dropping-particle" : "", "parse-names" : false, "suffix" : "" }, { "dropping-particle" : "", "family" : "Gr\u00e4ssler", "given" : "J\u00fcrgen", "non-dropping-particle" : "", "parse-names" : false, "suffix" : "" }, { "dropping-particle" : "", "family" : "Greenawalt", "given" : "Danielle M", "non-dropping-particle" : "", "parse-names" : false, "suffix" : "" }, { "dropping-particle" : "", "family" : "Groves", "given" : "Christopher J", "non-dropping-particle" : "", "parse-names" : false, "suffix" : "" }, { "dropping-particle" : "", "family" : "Gudnason", "given" : "Vilmundur", "non-dropping-particle" : "", "parse-names" : false, "suffix" : "" }, { "dropping-particle" : "", "family" : "Guiducci", "given" : "Candace", "non-dropping-particle" : "", "parse-names" : false, "suffix" : "" }, { "dropping-particle" : "", "family" : "Hartikainen", "given" : "Anna-Liisa", "non-dropping-particle" : "", "parse-names" : false, "suffix" : "" }, { "dropping-particle" : "", "family" : "Hassanali", "given" : "Neelam", "non-dropping-particle" : "", "parse-names" : false, "suffix" : "" }, { "dropping-particle" : "", "family" : "Hall", "given" : "Alistair S", "non-dropping-particle" : "", "parse-names" : false, "suffix" : "" }, { "dropping-particle" : "", "family" : "Havulinna", "given" : "Aki S", "non-dropping-particle" : "", "parse-names" : false, "suffix" : "" }, { "dropping-particle" : "", "family" : "Hayward", "given" : "Caroline", "non-dropping-particle" : "", "parse-names" : false, "suffix" : "" }, { "dropping-particle" : "", "family" : "Heath", "given" : "Andrew C", "non-dropping-particle" : "", "parse-names" : false, "suffix" : "" }, { "dropping-particle" : "", "family" : "Hengstenberg", "given" : "Christian", "non-dropping-particle" : "", "parse-names" : false, "suffix" : "" }, { "dropping-particle" : "", "family" : "Hicks", "given" : "Andrew A", "non-dropping-particle" : "", "parse-names" : false, "suffix" : "" }, { "dropping-particle" : "", "family" : "Hinney", "given" : "Anke", "non-dropping-particle" : "", "parse-names" : false, "suffix" : "" }, { "dropping-particle" : "", "family" : "Hofman", "given" : "Albert", "non-dropping-particle" : "", "parse-names" : false, "suffix" : "" }, { "dropping-particle" : "", "family" : "Homuth", "given" : "Georg", "non-dropping-particle" : "", "parse-names" : false, "suffix" : "" }, { "dropping-particle" : "", "family" : "Hui", "given" : "Jennie", "non-dropping-particle" : "", "parse-names" : false, "suffix" : "" }, { "dropping-particle" : "", "family" : "Igl", "given" : "Wilmar", "non-dropping-particle" : "", "parse-names" : false, "suffix" : "" }, { "dropping-particle" : "", "family" : "Iribarren", "given" : "Carlos", "non-dropping-particle" : "", "parse-names" : false, "suffix" : "" }, { "dropping-particle" : "", "family" : "Isomaa", "given" : "Bo", "non-dropping-particle" : "", "parse-names" : false, "suffix" : "" }, { "dropping-particle" : "", "family" : "Jacobs", "given" : "Kevin B", "non-dropping-particle" : "", "parse-names" : false, "suffix" : "" }, { "dropping-particle" : "", "family" : "Jarick", "given" : "Ivonne", "non-dropping-particle" : "", "parse-names" : false, "suffix" : "" }, { "dropping-particle" : "", "family" : "Jewell", "given" : "Elizabeth", "non-dropping-particle" : "", "parse-names" : false, "suffix" : "" }, { "dropping-particle" : "", "family" : "John", "given" : "Ulrich", "non-dropping-particle" : "", "parse-names" : false, "suffix" : "" }, { "dropping-particle" : "", "family" : "J\u00f8rgensen", "given" : "Torben", "non-dropping-particle" : "", "parse-names" : false, "suffix" : "" }, { "dropping-particle" : "", "family" : "Jousilahti", "given" : "Pekka", "non-dropping-particle" : "", "parse-names" : false, "suffix" : "" }, { "dropping-particle" : "", "family" : "Jula", "given" : "Antti", "non-dropping-particle" : "", "parse-names" : false, "suffix" : "" }, { "dropping-particle" : "", "family" : "Kaakinen", "given" : "Marika", "non-dropping-particle" : "", "parse-names" : false, "suffix" : "" }, { "dropping-particle" : "", "family" : "Kajantie", "given" : "Eero", "non-dropping-particle" : "", "parse-names" : false, "suffix" : "" }, { "dropping-particle" : "", "family" : "Kaplan", "given" : "Lee M", "non-dropping-particle" : "", "parse-names" : false, "suffix" : "" }, { "dropping-particle" : "", "family" : "Kathiresan", "given" : "Sekar", "non-dropping-particle" : "", "parse-names" : false, "suffix" : "" }, { "dropping-particle" : "", "family" : "Kettunen", "given" : "Johannes", "non-dropping-particle" : "", "parse-names" : false, "suffix" : "" }, { "dropping-particle" : "", "family" : "Kinnunen", "given" : "Leena", "non-dropping-particle" : "", "parse-names" : false, "suffix" : "" }, { "dropping-particle" : "", "family" : "Knowles", "given" : "Joshua W", "non-dropping-particle" : "", "parse-names" : false, "suffix" : "" }, { "dropping-particle" : "", "family" : "Kolcic", "given" : "Ivana", "non-dropping-particle" : "", "parse-names" : false, "suffix" : "" }, { "dropping-particle" : "", "family" : "K\u00f6nig", "given" : "Inke R", "non-dropping-particle" : "", "parse-names" : false, "suffix" : "" }, { "dropping-particle" : "", "family" : "Koskinen", "given" : "Seppo", "non-dropping-particle" : "", "parse-names" : false, "suffix" : "" }, { "dropping-particle" : "", "family" : "Kovacs", "given" : "Peter", "non-dropping-particle" : "", "parse-names" : false, "suffix" : "" }, { "dropping-particle" : "", "family" : "Kuusisto", "given" : "Johanna", "non-dropping-particle" : "", "parse-names" : false, "suffix" : "" }, { "dropping-particle" : "", "family" : "Kraft", "given" : "Peter", "non-dropping-particle" : "", "parse-names" : false, "suffix" : "" }, { "dropping-particle" : "", "family" : "Kval\u00f8y", "given" : "Kirsti", "non-dropping-particle" : "", "parse-names" : false, "suffix" : "" }, { "dropping-particle" : "", "family" : "Laitinen", "given" : "Jaana", "non-dropping-particle" : "", "parse-names" : false, "suffix" : "" }, { "dropping-particle" : "", "family" : "Lantieri", "given" : "Olivier", "non-dropping-particle" : "", "parse-names" : false, "suffix" : "" }, { "dropping-particle" : "", "family" : "Lanzani", "given" : "Chiara", "non-dropping-particle" : "", "parse-names" : false, "suffix" : "" }, { "dropping-particle" : "", "family" : "Launer", "given" : "Lenore J", "non-dropping-particle" : "", "parse-names" : false, "suffix" : "" }, { "dropping-particle" : "", "family" : "Lecoeur", "given" : "Cecile", "non-dropping-particle" : "", "parse-names" : false, "suffix" : "" }, { "dropping-particle" : "", "family" : "Lehtim\u00e4ki", "given" : "Terho", "non-dropping-particle" : "", "parse-names" : false, "suffix" : "" }, { "dropping-particle" : "", "family" : "Lettre", "given" : "Guillaume", "non-dropping-particle" : "", "parse-names" : false, "suffix" : "" }, { "dropping-particle" : "", "family" : "Liu", "given" : "Jianjun", "non-dropping-particle" : "", "parse-names" : false, "suffix" : "" }, { "dropping-particle" : "", "family" : "Lokki", "given" : "Marja-Liisa", "non-dropping-particle" : "", "parse-names" : false, "suffix" : "" }, { "dropping-particle" : "", "family" : "Lorentzon", "given" : "Mattias", "non-dropping-particle" : "", "parse-names" : false, "suffix" : "" }, { "dropping-particle" : "", "family" : "Luben", "given" : "Robert N", "non-dropping-particle" : "", "parse-names" : false, "suffix" : "" }, { "dropping-particle" : "", "family" : "Ludwig", "given" : "Barbara", "non-dropping-particle" : "", "parse-names" : false, "suffix" : "" }, { "dropping-particle" : "", "family" : "Manunta", "given" : "Paolo", "non-dropping-particle" : "", "parse-names" : false, "suffix" : "" }, { "dropping-particle" : "", "family" : "Marek", "given" : "Diana", "non-dropping-particle" : "", "parse-names" : false, "suffix" : "" }, { "dropping-particle" : "", "family" : "Marre", "given" : "Michel", "non-dropping-particle" : "", "parse-names" : false, "suffix" : "" }, { "dropping-particle" : "", "family" : "Martin", "given" : "Nicholas G", "non-dropping-particle" : "", "parse-names" : false, "suffix" : "" }, { "dropping-particle" : "", "family" : "McArdle", "given" : "Wendy L", "non-dropping-particle" : "", "parse-names" : false, "suffix" : "" }, { "dropping-particle" : "", "family" : "McCarthy", "given" : "Anne", "non-dropping-particle" : "", "parse-names" : false, "suffix" : "" }, { "dropping-particle" : "", "family" : "McKnight", "given" : "Barbara", "non-dropping-particle" : "", "parse-names" : false, "suffix" : "" }, { "dropping-particle" : "", "family" : "Meitinger", "given" : "Thomas", "non-dropping-particle" : "", "parse-names" : false, "suffix" : "" }, { "dropping-particle" : "", "family" : "Melander", "given" : "Olle", "non-dropping-particle" : "", "parse-names" : false, "suffix" : "" }, { "dropping-particle" : "", "family" : "Meyre", "given" : "David", "non-dropping-particle" : "", "parse-names" : false, "suffix" : "" }, { "dropping-particle" : "", "family" : "Midthjell", "given" : "Kristian", "non-dropping-particle" : "", "parse-names" : false, "suffix" : "" }, { "dropping-particle" : "", "family" : "Montgomery", "given" : "Grant W", "non-dropping-particle" : "", "parse-names" : false, "suffix" : "" }, { "dropping-particle" : "", "family" : "Morken", "given" : "Mario A", "non-dropping-particle" : "", "parse-names" : false, "suffix" : "" }, { "dropping-particle" : "", "family" : "Morris", "given" : "Andrew P", "non-dropping-particle" : "", "parse-names" : false, "suffix" : "" }, { "dropping-particle" : "", "family" : "Mulic", "given" : "Rosanda", "non-dropping-particle" : "", "parse-names" : false, "suffix" : "" }, { "dropping-particle" : "", "family" : "Ngwa", "given" : "Julius S", "non-dropping-particle" : "", "parse-names" : false, "suffix" : "" }, { "dropping-particle" : "", "family" : "Nelis", "given" : "Mari", "non-dropping-particle" : "", "parse-names" : false, "suffix" : "" }, { "dropping-particle" : "", "family" : "Neville", "given" : "Matt J", "non-dropping-particle" : "", "parse-names" : false, "suffix" : "" }, { "dropping-particle" : "", "family" : "Nyholt", "given" : "Dale R", "non-dropping-particle" : "", "parse-names" : false, "suffix" : "" }, { "dropping-particle" : "", "family" : "O'Donnell", "given" : "Christopher J", "non-dropping-particle" : "", "parse-names" : false, "suffix" : "" }, { "dropping-particle" : "", "family" : "O'Rahilly", "given" : "Stephen", "non-dropping-particle" : "", "parse-names" : false, "suffix" : "" }, { "dropping-particle" : "", "family" : "Ong", "given" : "Ken K", "non-dropping-particle" : "", "parse-names" : false, "suffix" : "" }, { "dropping-particle" : "", "family" : "Oostra", "given" : "Ben", "non-dropping-particle" : "", "parse-names" : false, "suffix" : "" }, { "dropping-particle" : "", "family" : "Par\u00e9", "given" : "Guillaume", "non-dropping-particle" : "", "parse-names" : false, "suffix" : "" }, { "dropping-particle" : "", "family" : "Parker", "given" : "Alex N", "non-dropping-particle" : "", "parse-names" : false, "suffix" : "" }, { "dropping-particle" : "", "family" : "Perola", "given" : "Markus", "non-dropping-particle" : "", "parse-names" : false, "suffix" : "" }, { "dropping-particle" : "", "family" : "Pichler", "given" : "Irene", "non-dropping-particle" : "", "parse-names" : false, "suffix" : "" }, { "dropping-particle" : "", "family" : "Pietil\u00e4inen", "given" : "Kirsi H", "non-dropping-particle" : "", "parse-names" : false, "suffix" : "" }, { "dropping-particle" : "", "family" : "Platou", "given" : "Carl G P", "non-dropping-particle" : "", "parse-names" : false, "suffix" : "" }, { "dropping-particle" : "", "family" : "Polasek", "given" : "Ozren", "non-dropping-particle" : "", "parse-names" : false, "suffix" : "" }, { "dropping-particle" : "", "family" : "Pouta", "given" : "Anneli", "non-dropping-particle" : "", "parse-names" : false, "suffix" : "" }, { "dropping-particle" : "", "family" : "Rafelt", "given" : "Suzanne", "non-dropping-particle" : "", "parse-names" : false, "suffix" : "" }, { "dropping-particle" : "", "family" : "Raitakari", "given" : "Olli", "non-dropping-particle" : "", "parse-names" : false, "suffix" : "" }, { "dropping-particle" : "", "family" : "Rayner", "given" : "Nigel W", "non-dropping-particle" : "", "parse-names" : false, "suffix" : "" }, { "dropping-particle" : "", "family" : "Ridderstr\u00e5le", "given" : "Martin", "non-dropping-particle" : "", "parse-names" : false, "suffix" : "" }, { "dropping-particle" : "", "family" : "Rief", "given" : "Winfried", "non-dropping-particle" : "", "parse-names" : false, "suffix" : "" }, { "dropping-particle" : "", "family" : "Ruokonen", "given" : "Aimo", "non-dropping-particle" : "", "parse-names" : false, "suffix" : "" }, { "dropping-particle" : "", "family" : "Robertson", "given" : "Neil R", "non-dropping-particle" : "", "parse-names" : false, "suffix" : "" }, { "dropping-particle" : "", "family" : "Rzehak", "given" : "Peter", "non-dropping-particle" : "", "parse-names" : false, "suffix" : "" }, { "dropping-particle" : "", "family" : "Salomaa", "given" : "Veikko", "non-dropping-particle" : "", "parse-names" : false, "suffix" : "" }, { "dropping-particle" : "", "family" : "Sanders", "given" : "Alan R", "non-dropping-particle" : "", "parse-names" : false, "suffix" : "" }, { "dropping-particle" : "", "family" : "Sandhu", "given" : "Manjinder S", "non-dropping-particle" : "", "parse-names" : false, "suffix" : "" }, { "dropping-particle" : "", "family" : "Sanna", "given" : "Serena", "non-dropping-particle" : "", "parse-names" : false, "suffix" : "" }, { "dropping-particle" : "", "family" : "Saramies", "given" : "Jouko", "non-dropping-particle" : "", "parse-names" : false, "suffix" : "" }, { "dropping-particle" : "", "family" : "Savolainen", "given" : "Markku J", "non-dropping-particle" : "", "parse-names" : false, "suffix" : "" }, { "dropping-particle" : "", "family" : "Scherag", "given" : "Susann", "non-dropping-particle" : "", "parse-names" : false, "suffix" : "" }, { "dropping-particle" : "", "family" : "Schipf", "given" : "Sabine", "non-dropping-particle" : "", "parse-names" : false, "suffix" : "" }, { "dropping-particle" : "", "family" : "Schreiber", "given" : "Stefan", "non-dropping-particle" : "", "parse-names" : false, "suffix" : "" }, { "dropping-particle" : "", "family" : "Schunkert", "given" : "Heribert", "non-dropping-particle" : "", "parse-names" : false, "suffix" : "" }, { "dropping-particle" : "", "family" : "Silander", "given" : "Kaisa", "non-dropping-particle" : "", "parse-names" : false, "suffix" : "" }, { "dropping-particle" : "", "family" : "Sinisalo", "given" : "Juha", "non-dropping-particle" : "", "parse-names" : false, "suffix" : "" }, { "dropping-particle" : "", "family" : "Siscovick", "given" : "David S", "non-dropping-particle" : "", "parse-names" : false, "suffix" : "" }, { "dropping-particle" : "", "family" : "Smit", "given" : "Jan H", "non-dropping-particle" : "", "parse-names" : false, "suffix" : "" }, { "dropping-particle" : "", "family" : "Soranzo", "given" : "Nicole", "non-dropping-particle" : "", "parse-names" : false, "suffix" : "" }, { "dropping-particle" : "", "family" : "Sovio", "given" : "Ulla", "non-dropping-particle" : "", "parse-names" : false, "suffix" : "" }, { "dropping-particle" : "", "family" : "Stephens", "given" : "Jonathan", "non-dropping-particle" : "", "parse-names" : false, "suffix" : "" }, { "dropping-particle" : "", "family" : "Surakka", "given" : "Ida", "non-dropping-particle" : "", "parse-names" : false, "suffix" : "" }, { "dropping-particle" : "", "family" : "Swift", "given" : "Amy J", "non-dropping-particle" : "", "parse-names" : false, "suffix" : "" }, { "dropping-particle" : "", "family" : "Tammesoo", "given" : "Mari-Liis", "non-dropping-particle" : "", "parse-names" : false, "suffix" : "" }, { "dropping-particle" : "", "family" : "Tardif", "given" : "Jean-Claude", "non-dropping-particle" : "", "parse-names" : false, "suffix" : "" }, { "dropping-particle" : "", "family" : "Teder-Laving", "given" : "Maris", "non-dropping-particle" : "", "parse-names" : false, "suffix" : "" }, { "dropping-particle" : "", "family" : "Teslovich", "given" : "Tanya M", "non-dropping-particle" : "", "parse-names" : false, "suffix" : "" }, { "dropping-particle" : "", "family" : "Thompson", "given" : "John R", "non-dropping-particle" : "", "parse-names" : false, "suffix" : "" }, { "dropping-particle" : "", "family" : "Thomson", "given" : "Brian", "non-dropping-particle" : "", "parse-names" : false, "suffix" : "" }, { "dropping-particle" : "", "family" : "T\u00f6njes", "given" : "Anke", "non-dropping-particle" : "", "parse-names" : false, "suffix" : "" }, { "dropping-particle" : "", "family" : "Tuomi", "given" : "Tiinamaija", "non-dropping-particle" : "", "parse-names" : false, "suffix" : "" }, { "dropping-particle" : "", "family" : "Meurs", "given" : "Joyce B J", "non-dropping-particle" : "van", "parse-names" : false, "suffix" : "" }, { "dropping-particle" : "", "family" : "Ommen", "given" : "Gert-Jan", "non-dropping-particle" : "van", "parse-names" : false, "suffix" : "" }, { "dropping-particle" : "", "family" : "Vatin", "given" : "Vincent", "non-dropping-particle" : "", "parse-names" : false, "suffix" : "" }, { "dropping-particle" : "", "family" : "Viikari", "given" : "Jorma", "non-dropping-particle" : "", "parse-names" : false, "suffix" : "" }, { "dropping-particle" : "", "family" : "Visvikis-Siest", "given" : "Sophie", "non-dropping-particle" : "", "parse-names" : false, "suffix" : "" }, { "dropping-particle" : "", "family" : "Vitart", "given" : "Veronique", "non-dropping-particle" : "", "parse-names" : false, "suffix" : "" }, { "dropping-particle" : "", "family" : "Vogel", "given" : "Carla I G", "non-dropping-particle" : "", "parse-names" : false, "suffix" : "" }, { "dropping-particle" : "", "family" : "Voight", "given" : "Benjamin F", "non-dropping-particle" : "", "parse-names" : false, "suffix" : "" }, { "dropping-particle" : "", "family" : "Waite", "given" : "Lindsay L", "non-dropping-particle" : "", "parse-names" : false, "suffix" : "" }, { "dropping-particle" : "", "family" : "Wallaschofski", "given" : "Henri", "non-dropping-particle" : "", "parse-names" : false, "suffix" : "" }, { "dropping-particle" : "", "family" : "Walters", "given" : "G Bragi", "non-dropping-particle" : "", "parse-names" : false, "suffix" : "" }, { "dropping-particle" : "", "family" : "Widen", "given" : "Elisabeth", "non-dropping-particle" : "", "parse-names" : false, "suffix" : "" }, { "dropping-particle" : "", "family" : "Wiegand", "given" : "Susanna", "non-dropping-particle" : "", "parse-names" : false, "suffix" : "" }, { "dropping-particle" : "", "family" : "Wild", "given" : "Sarah H", "non-dropping-particle" : "", "parse-names" : false, "suffix" : "" }, { "dropping-particle" : "", "family" : "Willemsen", "given" : "Gonneke", "non-dropping-particle" : "", "parse-names" : false, "suffix" : "" }, { "dropping-particle" : "", "family" : "Witte", "given" : "Daniel R", "non-dropping-particle" : "", "parse-names" : false, "suffix" : "" }, { "dropping-particle" : "", "family" : "Witteman", "given" : "Jacqueline C", "non-dropping-particle" : "", "parse-names" : false, "suffix" : "" }, { "dropping-particle" : "", "family" : "Xu", "given" : "Jianfeng", "non-dropping-particle" : "", "parse-names" : false, "suffix" : "" }, { "dropping-particle" : "", "family" : "Zhang", "given" : "Qunyuan", "non-dropping-particle" : "", "parse-names" : false, "suffix" : "" }, { "dropping-particle" : "", "family" : "Zgaga", "given" : "Lina", "non-dropping-particle" : "", "parse-names" : false, "suffix" : "" }, { "dropping-particle" : "", "family" : "Ziegler", "given" : "Andreas", "non-dropping-particle" : "", "parse-names" : false, "suffix" : "" }, { "dropping-particle" : "", "family" : "Zitting", "given" : "Paavo", "non-dropping-particle" : "", "parse-names" : false, "suffix" : "" }, { "dropping-particle" : "", "family" : "Beilby", "given" : "John P", "non-dropping-particle" : "", "parse-names" : false, "suffix" : "" }, { "dropping-particle" : "", "family" : "Farooqi", "given" : "I Sadaf", "non-dropping-particle" : "", "parse-names" : false, "suffix" : "" }, { "dropping-particle" : "", "family" : "Hebebrand", "given" : "Johannes", "non-dropping-particle" : "", "parse-names" : false, "suffix" : "" }, { "dropping-particle" : "V", "family" : "Huikuri", "given" : "Heikki", "non-dropping-particle" : "", "parse-names" : false, "suffix" : "" }, { "dropping-particle" : "", "family" : "James", "given" : "Alan L", "non-dropping-particle" : "", "parse-names" : false, "suffix" : "" }, { "dropping-particle" : "", "family" : "K\u00e4h\u00f6nen", "given" : "Mika", "non-dropping-particle" : "", "parse-names" : false, "suffix" : "" }, { "dropping-particle" : "", "family" : "Levinson", "given" : "Douglas F", "non-dropping-particle" : "", "parse-names" : false, "suffix" : "" }, { "dropping-particle" : "", "family" : "Macciardi", "given" : "Fabio", "non-dropping-particle" : "", "parse-names" : false, "suffix" : "" }, { "dropping-particle" : "", "family" : "Nieminen", "given" : "Markku S", "non-dropping-particle" : "", "parse-names" : false, "suffix" : "" }, { "dropping-particle" : "", "family" : "Ohlsson", "given" : "Claes", "non-dropping-particle" : "", "parse-names" : false, "suffix" : "" }, { "dropping-particle" : "", "family" : "Palmer", "given" : "Lyle J", "non-dropping-particle" : "", "parse-names" : false, "suffix" : "" }, { "dropping-particle" : "", "family" : "Ridker", "given" : "Paul M", "non-dropping-particle" : "", "parse-names" : false, "suffix" : "" }, { "dropping-particle" : "", "family" : "Stumvoll", "given" : "Michael", "non-dropping-particle" : "", "parse-names" : false, "suffix" : "" }, { "dropping-particle" : "", "family" : "Beckmann", "given" : "Jacques S", "non-dropping-particle" : "", "parse-names" : false, "suffix" : "" }, { "dropping-particle" : "", "family" : "Boeing", "given" : "Heiner", "non-dropping-particle" : "", "parse-names" : false, "suffix" : "" }, { "dropping-particle" : "", "family" : "Boerwinkle", "given" : "Eric", "non-dropping-particle" : "", "parse-names" : false, "suffix" : "" }, { "dropping-particle" : "", "family" : "Boomsma", "given" : "Dorret I", "non-dropping-particle" : "", "parse-names" : false, "suffix" : "" }, { "dropping-particle" : "", "family" : "Caulfield", "given" : "Mark J", "non-dropping-particle" : "", "parse-names" : false, "suffix" : "" }, { "dropping-particle" : "", "family" : "Chanock", "given" : "Stephen J", "non-dropping-particle" : "", "parse-names" : false, "suffix" : "" }, { "dropping-particle" : "", "family" : "Collins", "given" : "Francis S", "non-dropping-particle" : "", "parse-names" : false, "suffix" : "" }, { "dropping-particle" : "", "family" : "Cupples", "given" : "L Adrienne", "non-dropping-particle" : "", "parse-names" : false, "suffix" : "" }, { "dropping-particle" : "", "family" : "Smith", "given" : "George Davey", "non-dropping-particle" : "", "parse-names" : false, "suffix" : "" }, { "dropping-particle" : "", "family" : "Erdmann", "given" : "Jeanette", "non-dropping-particle" : "", "parse-names" : false, "suffix" : "" }, { "dropping-particle" : "", "family" : "Froguel", "given" : "Philippe", "non-dropping-particle" : "", "parse-names" : false, "suffix" : "" }, { "dropping-particle" : "", "family" : "Gr\u00f6nberg", "given" : "Henrik", "non-dropping-particle" : "", "parse-names" : false, "suffix" : "" }, { "dropping-particle" : "", "family" : "Gyllensten", "given" : "Ulf", "non-dropping-particle" : "", "parse-names" : false, "suffix" : "" }, { "dropping-particle" : "", "family" : "Hall", "given" : "Per", "non-dropping-particle" : "", "parse-names" : false, "suffix" : "" }, { "dropping-particle" : "", "family" : "Hansen", "given" : "Torben", "non-dropping-particle" : "", "parse-names" : false, "suffix" : "" }, { "dropping-particle" : "", "family" : "Harris", "given" : "Tamara B", "non-dropping-particle" : "", "parse-names" : false, "suffix" : "" }, { "dropping-particle" : "", "family" : "Hattersley", "given" : "Andrew T", "non-dropping-particle" : "", "parse-names" : false, "suffix" : "" }, { "dropping-particle" : "", "family" : "Hayes", "given" : "Richard B", "non-dropping-particle" : "", "parse-names" : false, "suffix" : "" }, { "dropping-particle" : "", "family" : "Heinrich", "given" : "Joachim", "non-dropping-particle" : "", "parse-names" : false, "suffix" : "" }, { "dropping-particle" : "", "family" : "Hu", "given" : "Frank B", "non-dropping-particle" : "", "parse-names" : false, "suffix" : "" }, { "dropping-particle" : "", "family" : "Hveem", "given" : "Kristian", "non-dropping-particle" : "", "parse-names" : false, "suffix" : "" }, { "dropping-particle" : "", "family" : "Illig", "given" : "Thomas", "non-dropping-particle" : "", "parse-names" : false, "suffix" : "" }, { "dropping-particle" : "", "family" : "Jarvelin", "given" : "Marjo-Riitta", "non-dropping-particle" : "", "parse-names" : false, "suffix" : "" }, { "dropping-particle" : "", "family" : "Kaprio", "given" : "Jaakko", "non-dropping-particle" : "", "parse-names" : false, "suffix" : "" }, { "dropping-particle" : "", "family" : "Karpe", "given" : "Fredrik", "non-dropping-particle" : "", "parse-names" : false, "suffix" : "" }, { "dropping-particle" : "", "family" : "Khaw", "given" : "Kay-Tee", "non-dropping-particle" : "", "parse-names" : false, "suffix" : "" }, { "dropping-particle" : "", "family" : "Kiemeney", "given" : "Lambertus A", "non-dropping-particle" : "", "parse-names" : false, "suffix" : "" }, { "dropping-particle" : "", "family" : "Krude", "given" : "Heiko", "non-dropping-particle" : "", "parse-names" : false, "suffix" : "" }, { "dropping-particle" : "", "family" : "Laakso", "given" : "Markku", "non-dropping-particle" : "", "parse-names" : false, "suffix" : "" }, { "dropping-particle" : "", "family" : "Lawlor", "given" : "Debbie A", "non-dropping-particle" : "", "parse-names" : false, "suffix" : "" }, { "dropping-particle" : "", "family" : "Metspalu", "given" : "Andres", "non-dropping-particle" : "", "parse-names" : false, "suffix" : "" }, { "dropping-particle" : "", "family" : "Munroe", "given" : "Patricia B", "non-dropping-particle" : "", "parse-names" : false, "suffix" : "" }, { "dropping-particle" : "", "family" : "Ouwehand", "given" : "Willem H", "non-dropping-particle" : "", "parse-names" : false, "suffix" : "" }, { "dropping-particle" : "", "family" : "Pedersen", "given" : "Oluf", "non-dropping-particle" : "", "parse-names" : false, "suffix" : "" }, { "dropping-particle" : "", "family" : "Penninx", "given" : "Brenda W", "non-dropping-particle" : "", "parse-names" : false, "suffix" : "" }, { "dropping-particle" : "", "family" : "Peters", "given" : "Annette", "non-dropping-particle" : "", "parse-names" : false, "suffix" : "" }, { "dropping-particle" : "", "family" : "Pramstaller", "given" : "Peter P", "non-dropping-particle" : "", "parse-names" : false, "suffix" : "" }, { "dropping-particle" : "", "family" : "Quertermous", "given" : "Thomas", "non-dropping-particle" : "", "parse-names" : false, "suffix" : "" }, { "dropping-particle" : "", "family" : "Reinehr", "given" : "Thomas", "non-dropping-particle" : "", "parse-names" : false, "suffix" : "" }, { "dropping-particle" : "", "family" : "Rissanen", "given" : "Aila", "non-dropping-particle" : "", "parse-names" : false, "suffix" : "" }, { "dropping-particle" : "", "family" : "Rudan", "given" : "Igor", "non-dropping-particle" : "", "parse-names" : false, "suffix" : "" }, { "dropping-particle" : "", "family" : "Samani", "given" : "Nilesh J", "non-dropping-particle" : "", "parse-names" : false, "suffix" : "" }, { "dropping-particle" : "", "family" : "Schwarz", "given" : "Peter E H", "non-dropping-particle" : "", "parse-names" : false, "suffix" : "" }, { "dropping-particle" : "", "family" : "Shuldiner", "given" : "Alan R", "non-dropping-particle" : "", "parse-names" : false, "suffix" : "" }, { "dropping-particle" : "", "family" : "Spector", "given" : "Timothy D", "non-dropping-particle" : "", "parse-names" : false, "suffix" : "" }, { "dropping-particle" : "", "family" : "Tuomilehto", "given" : "Jaakko", "non-dropping-particle" : "", "parse-names" : false, "suffix" : "" }, { "dropping-particle" : "", "family" : "Uda", "given" : "Manuela", "non-dropping-particle" : "", "parse-names" : false, "suffix" : "" }, { "dropping-particle" : "", "family" : "Uitterlinden", "given" : "Andr\u00e9", "non-dropping-particle" : "", "parse-names" : false, "suffix" : "" }, { "dropping-particle" : "", "family" : "Valle", "given" : "Timo T", "non-dropping-particle" : "", "parse-names" : false, "suffix" : "" }, { "dropping-particle" : "", "family" : "Wabitsch", "given" : "Martin", "non-dropping-particle" : "", "parse-names" : false, "suffix" : "" }, { "dropping-particle" : "", "family" : "Waeber", "given" : "G\u00e9rard", "non-dropping-particle" : "", "parse-names" : false, "suffix" : "" }, { "dropping-particle" : "", "family" : "Wareham", "given" : "Nicholas J", "non-dropping-particle" : "", "parse-names" : false, "suffix" : "" }, { "dropping-particle" : "", "family" : "Watkins", "given" : "Hugh", "non-dropping-particle" : "", "parse-names" : false, "suffix" : "" }, { "dropping-particle" : "", "family" : "Wilson", "given" : "James F", "non-dropping-particle" : "", "parse-names" : false, "suffix" : "" }, { "dropping-particle" : "", "family" : "Wright", "given" : "Alan F", "non-dropping-particle" : "", "parse-names" : false, "suffix" : "" }, { "dropping-particle" : "", "family" : "Zillikens", "given" : "M Carola", "non-dropping-particle" : "", "parse-names" : false, "suffix" : "" }, { "dropping-particle" : "", "family" : "Chatterjee", "given" : "Nilanjan", "non-dropping-particle" : "", "parse-names" : false, "suffix" : "" }, { "dropping-particle" : "", "family" : "McCarroll", "given" : "Steven A", "non-dropping-particle" : "", "parse-names" : false, "suffix" : "" }, { "dropping-particle" : "", "family" : "Purcell", "given" : "Shaun", "non-dropping-particle" : "", "parse-names" : false, "suffix" : "" }, { "dropping-particle" : "", "family" : "Schadt", "given" : "Eric E", "non-dropping-particle" : "", "parse-names" : false, "suffix" : "" }, { "dropping-particle" : "", "family" : "Visscher", "given" : "Peter M", "non-dropping-particle" : "", "parse-names" : false, "suffix" : "" }, { "dropping-particle" : "", "family" : "Assimes", "given" : "Themistocles L", "non-dropping-particle" : "", "parse-names" : false, "suffix" : "" }, { "dropping-particle" : "", "family" : "Borecki", "given" : "Ingrid B", "non-dropping-particle" : "", "parse-names" : false, "suffix" : "" }, { "dropping-particle" : "", "family" : "Deloukas", "given" : "Panos", "non-dropping-particle" : "", "parse-names" : false, "suffix" : "" }, { "dropping-particle" : "", "family" : "Fox", "given" : "Caroline S", "non-dropping-particle" : "", "parse-names" : false, "suffix" : "" }, { "dropping-particle" : "", "family" : "Groop", "given" : "Leif C", "non-dropping-particle" : "", "parse-names" : false, "suffix" : "" }, { "dropping-particle" : "", "family" : "Haritunians", "given" : "Talin", "non-dropping-particle" : "", "parse-names" : false, "suffix" : "" }, { "dropping-particle" : "", "family" : "Hunter", "given" : "David J", "non-dropping-particle" : "", "parse-names" : false, "suffix" : "" }, { "dropping-particle" : "", "family" : "Kaplan", "given" : "Robert C", "non-dropping-particle" : "", "parse-names" : false, "suffix" : "" }, { "dropping-particle" : "", "family" : "Mohlke", "given" : "Karen L", "non-dropping-particle" : "", "parse-names" : false, "suffix" : "" }, { "dropping-particle" : "", "family" : "O'Connell", "given" : "Jeffrey R", "non-dropping-particle" : "", "parse-names" : false, "suffix" : "" }, { "dropping-particle" : "", "family" : "Peltonen", "given" : "Leena", "non-dropping-particle" : "", "parse-names" : false, "suffix" : "" }, { "dropping-particle" : "", "family" : "Schlessinger", "given" : "David", "non-dropping-particle" : "", "parse-names" : false, "suffix" : "" }, { "dropping-particle" : "", "family" : "Strachan", "given" : "David P", "non-dropping-particle" : "", "parse-names" : false, "suffix" : "" }, { "dropping-particle" : "", "family" : "Duijn", "given" : "Cornelia M", "non-dropping-particle" : "van", "parse-names" : false, "suffix" : "" }, { "dropping-particle" : "", "family" : "Wichmann", "given" : "H-Erich", "non-dropping-particle" : "", "parse-names" : false, "suffix" : "" }, { "dropping-particle" : "", "family" : "Frayling", "given" : "Timothy M", "non-dropping-particle" : "", "parse-names" : false, "suffix" : "" }, { "dropping-particle" : "", "family" : "Thorsteinsdottir", "given" : "Unnur", "non-dropping-particle" : "", "parse-names" : false, "suffix" : "" }, { "dropping-particle" : "", "family" : "Abecasis", "given" : "Gon\u00e7alo R", "non-dropping-particle" : "", "parse-names" : false, "suffix" : "" }, { "dropping-particle" : "", "family" : "Barroso", "given" : "In\u00eas", "non-dropping-particle" : "", "parse-names" : false, "suffix" : "" }, { "dropping-particle" : "", "family" : "Boehnke", "given" : "Michael", "non-dropping-particle" : "", "parse-names" : false, "suffix" : "" }, { "dropping-particle" : "", "family" : "Stefansson", "given" : "Kari", "non-dropping-particle" : "", "parse-names" : false, "suffix" : "" }, { "dropping-particle" : "", "family" : "North", "given" : "Kari E", "non-dropping-particle" : "", "parse-names" : false, "suffix" : "" }, { "dropping-particle" : "", "family" : "McCarthy", "given" : "Mark I", "non-dropping-particle" : "", "parse-names" : false, "suffix" : "" }, { "dropping-particle" : "", "family" : "Hirschhorn", "given" : "Joel N", "non-dropping-particle" : "", "parse-names" : false, "suffix" : "" }, { "dropping-particle" : "", "family" : "Ingelsson", "given" : "Erik", "non-dropping-particle" : "", "parse-names" : false, "suffix" : "" }, { "dropping-particle" : "", "family" : "Loos", "given" : "Ruth J. F.", "non-dropping-particle" : "", "parse-names" : false, "suffix" : "" } ], "container-title" : "Nature genetics", "id" : "ITEM-1", "issued" : { "date-parts" : [ [ "2010" ] ] }, "page" : "937-948", "title" : "Association analyses of 249,796 individuals reveal 18 new loci associated with body mass index.", "type" : "article-journal", "volume" : "42" }, "uris" : [ "http://www.mendeley.com/documents/?uuid=d5c17178-e02a-48c1-8b49-e8cbc35c81af" ] }, { "id" : "ITEM-2", "itemData" : { "DOI" : "10.1038/oby.2008.613", "ISSN" : "1930-7381", "PMID" : "19169219", "author" : [ { "dropping-particle" : "", "family" : "Bogardus", "given" : "Clifton", "non-dropping-particle" : "", "parse-names" : false, "suffix" : "" } ], "container-title" : "Obesity (Silver Spring, Md.)", "id" : "ITEM-2", "issue" : "2", "issued" : { "date-parts" : [ [ "2009", "2" ] ] }, "page" : "209-10", "title" : "Missing heritability and GWAS utility.", "type" : "article-journal", "volume" : "17" }, "uris" : [ "http://www.mendeley.com/documents/?uuid=cf18a023-f338-4419-8d8e-7ce86070e822" ] }, { "id" : "ITEM-3", "itemData" : { "DOI" : "10.1016/j.beem.2011.11.003", "ISSN" : "1878-1594", "PMID" : "22498250", "abstract" : "Genome-wide association studies (GWAS) have revolutionised the discovery of genes for common traits and diseases, including obesity-related traits. In less then four years time, 52 genetic loci were identified to be unequivocally associated with obesity-related traits. This vast success raised hope and expectations that genetic information would become soon an integral part of personalised medicine. However, these loci have only small effects on obesity-susceptibility and explain just a fraction of the total variance. As such, their accuracy to predict obesity is poor and not competitive with the predictive ability of traditional risk factors. Nevertheless, some of these loci are being used in commercially available personal genome tests to estimate individuals' lifetime risk of obesity. While proponents believe that personal genome profiling could have beneficial effects on behaviour, early reports do not support this hypothesis. To conclude, the most valuable contribution of GWAS-identified loci lies in their contribution to elucidating new physiological pathways that underlie obesity-susceptibility.", "author" : [ { "dropping-particle" : "", "family" : "Loos", "given" : "Ruth J. F.", "non-dropping-particle" : "", "parse-names" : false, "suffix" : "" } ], "container-title" : "Best practice &amp; research. Clinical endocrinology &amp; metabolism", "id" : "ITEM-3", "issue" : "2", "issued" : { "date-parts" : [ [ "2012", "4" ] ] }, "page" : "211-26", "publisher" : "Elsevier Ltd", "title" : "Genetic determinants of common obesity and their value in prediction.", "type" : "article-journal", "volume" : "26" }, "uris" : [ "http://www.mendeley.com/documents/?uuid=175c1478-6df9-4634-ba91-ec2542fbd3a5" ] } ], "mendeley" : { "previouslyFormattedCitation" : "[29\u201331]" }, "properties" : { "noteIndex" : 0 }, "schema" : "https://github.com/citation-style-language/schema/raw/master/csl-citation.json" }</w:instrText>
-      </w:r>
-      <w:r>
-        <w:fldChar w:fldCharType="separate"/>
-      </w:r>
-      <w:r>
-        <w:rPr>
-          <w:noProof/>
-        </w:rPr>
-        <w:t>[29–31]</w:t>
-      </w:r>
-      <w:r>
-        <w:fldChar w:fldCharType="end"/>
-      </w:r>
-      <w:r>
-        <w:t>.</w:t>
-      </w:r>
-    </w:p>
-    <w:p>
-      <w:pPr>
-        <w:spacing w:line="480" w:lineRule="auto"/>
-      </w:pPr>
-    </w:p>
-    <w:p>
-      <w:pPr>
-        <w:spacing w:line="480" w:lineRule="auto"/>
-      </w:pPr>
-      <w:r>
-        <w:t xml:space="preserve">This study does not </w:t>
-      </w:r>
-      <w:r>
-        <w:t xml:space="preserve">attempt to address the underlying </w:t>
-      </w:r>
-      <w:r>
-        <w:t xml:space="preserve">fundamental </w:t>
-      </w:r>
-      <w:r>
-        <w:t>mechanism</w:t>
-      </w:r>
-      <w:r>
-        <w:t>s</w:t>
-      </w:r>
-      <w:r>
-        <w:t xml:space="preserve"> for these differences but suggests that there is a physiological state established by the time the dietary treatment begins that causes differential weight gain.  One possibility is</w:t>
-      </w:r>
-      <w:r>
-        <w:t xml:space="preserve"> that</w:t>
-      </w:r>
-      <w:r>
-        <w:t xml:space="preserve"> alterations in their basal metabolic ra</w:t>
-      </w:r>
-      <w:r>
-        <w:t>te cause these differences</w:t>
-      </w:r>
-      <w:r>
-        <w:t xml:space="preserve">, as has been proposed in </w:t>
-      </w:r>
-      <w:r>
-        <w:t>pediatric</w:t>
-      </w:r>
-      <w:r>
-        <w:t xml:space="preserve"> human populations </w:t>
-      </w:r>
-      <w:r>
-        <w:fldChar w:fldCharType="begin" w:fldLock="1"/>
-      </w:r>
-      <w:r>
-        <w:instrText>ADDIN CSL_CITATION { "citationItems" : [ { "id" : "ITEM-1", "itemData" : { "DOI" : "10.1016/0140-6736(90)91592-X", "ISSN" : "01406736", "author" : [ { "dropping-particle" : "", "family" : "Griffiths", "given" : "M", "non-dropping-particle" : "", "parse-names" : false, "suffix" : "" }, { "dropping-particle" : "", "family" : "Payne", "given" : "P.R", "non-dropping-particle" : "", "parse-names" : false, "suffix" : "" }, { "dropping-particle" : "", "family" : "Rivers", "given" : "J.P.W", "non-dropping-particle" : "", "parse-names" : false, "suffix" : "" }, { "dropping-particle" : "", "family" : "Cox", "given" : "M", "non-dropping-particle" : "", "parse-names" : false, "suffix" : "" }, { "dropping-particle" : "", "family" : "Stunkard", "given" : "A.J", "non-dropping-particle" : "", "parse-names" : false, "suffix" : "" } ], "container-title" : "The Lancet", "id" : "ITEM-1", "issue" : "8707", "issued" : { "date-parts" : [ [ "1990", "7" ] ] }, "page" : "76-78", "title" : "Metabolic rate and physical development in children at risk of obesity", "type" : "article-journal", "volume" : "336" }, "uris" : [ "http://www.mendeley.com/documents/?uuid=14358780-3d16-471f-80e4-91201d1fa907" ] }, { "id" : "ITEM-2", "itemData" : { "DOI" : "10.1056/NEJM198802253180801", "ISSN" : "0028-4793", "PMID" : "3340127", "abstract" : "We investigated the contributions of low energy expenditure and high energy intake to excessive weight gain in infants born to overweight mothers. The subjects were infants of 6 lean and 12 overweight mothers, recruited soon after birth. Total energy expenditure and metabolizable energy intake were measured with a new doubly labeled water method over a period of seven days when the infants were 3 months of age, and the postprandial metabolic rate was measured by indirect calorimetry when the infants were 0.1 and 3 months of age. The results were related to weight gain in the first year of life. No significant difference was observed between infants who became overweight by the age of one year (50 percent of infants born to overweight mothers) and those who did not, with respect to weight, length, skinfold thicknesses, metabolic rate at 0.1 and 3 months of age, and metabolizable energy intake at 3 months. However, total energy expenditure at three months of age was 20.7 percent lower in the infants who became overweight than in the other infants (means +/- SE, 256 +/- 27 and 323 +/- 12 kJ per kilogram of body weight per day; P less than 0.05). This difference could account for the mean difference in weight gain. These data suggest that reduced energy expenditure, particularly on physical activity, was an important factor in the rapid weight gain during the first year of life in infants born to overweight mothers.", "author" : [ { "dropping-particle" : "", "family" : "Roberts", "given" : "S B", "non-dropping-particle" : "", "parse-names" : false, "suffix" : "" }, { "dropping-particle" : "", "family" : "Savage", "given" : "J", "non-dropping-particle" : "", "parse-names" : false, "suffix" : "" }, { "dropping-particle" : "", "family" : "Coward", "given" : "W A", "non-dropping-particle" : "", "parse-names" : false, "suffix" : "" }, { "dropping-particle" : "", "family" : "Chew", "given" : "B", "non-dropping-particle" : "", "parse-names" : false, "suffix" : "" }, { "dropping-particle" : "", "family" : "Lucas", "given" : "A", "non-dropping-particle" : "", "parse-names" : false, "suffix" : "" } ], "container-title" : "The New England journal of medicine", "id" : "ITEM-2", "issue" : "8", "issued" : { "date-parts" : [ [ "1988", "2", "25" ] ] }, "page" : "461-6", "title" : "Energy expenditure and intake in infants born to lean and overweight mothers.", "type" : "article-journal", "volume" : "318" }, "uris" : [ "http://www.mendeley.com/documents/?uuid=8b40a6e2-c70a-4000-b136-7ac60cb10c0a" ] } ], "mendeley" : { "previouslyFormattedCitation" : "[32, 33]" }, "properties" : { "noteIndex" : 0 }, "schema" : "https://github.com/citation-style-language/schema/raw/master/csl-citation.json" }</w:instrText>
-      </w:r>
-      <w:r>
-        <w:fldChar w:fldCharType="separate"/>
-      </w:r>
-      <w:r>
-        <w:rPr>
-          <w:noProof/>
-        </w:rPr>
-        <w:t>[32, 33]</w:t>
-      </w:r>
-      <w:r>
-        <w:fldChar w:fldCharType="end"/>
-      </w:r>
-      <w:r>
-        <w:t>.</w:t>
-      </w:r>
-      <w:r>
-        <w:t xml:space="preserve"> The underlying molecular mechanism may yet be some level of </w:t>
-      </w:r>
-      <w:r>
-        <w:rPr>
-          <w:i/>
-        </w:rPr>
-        <w:t xml:space="preserve">de novo </w:t>
-      </w:r>
-      <w:r>
-        <w:t xml:space="preserve">genetic variation in these mice, or epigenetic modifications that alter sensitivity </w:t>
-      </w:r>
-      <w:r>
-        <w:t xml:space="preserve">to </w:t>
-      </w:r>
-      <w:r>
-        <w:t>dietary factors.</w:t>
-      </w:r>
-      <w:r>
-        <w:t xml:space="preserve">  </w:t>
-      </w:r>
-      <w:r>
-        <w:t xml:space="preserve">This study provides a </w:t>
-      </w:r>
-      <w:r>
-        <w:t xml:space="preserve">phenotypic </w:t>
-      </w:r>
-      <w:r>
-        <w:t>framework to test these molecular hypotheses.</w:t>
-      </w:r>
-    </w:p>
-    <w:p>
-      <w:pPr>
-        <w:spacing w:line="480" w:lineRule="auto"/>
-      </w:pPr>
-    </w:p>
-    <w:p>
-      <w:pPr>
-        <w:spacing w:line="480" w:lineRule="auto"/>
-      </w:pPr>
-      <w:r>
-        <w:t xml:space="preserve">We tested the effects of fairly prolonged food deprivation, as this duration will activate not only glucagon signaling, but also other catabolic signaling cascades including growth hormone and </w:t>
-      </w:r>
-      <w:r>
-        <w:t>glucocorticoid</w:t>
-      </w:r>
-      <w:r>
-        <w:t xml:space="preserve"> </w:t>
-      </w:r>
-      <w:r>
-        <w:fldChar w:fldCharType="begin" w:fldLock="1"/>
-      </w:r>
-      <w:r>
-        <w:instrText>ADDIN CSL_CITATION { "citationItems" : [ { "id" : "ITEM-1", "itemData" : { "DOI" : "10.1172/JCI113450", "ISBN" : "00219738 (ISSN)", "ISSN" : "0021-9738", "PMID" : "3127426", "abstract" : "Studies in man have shown that the episodic release of growth hormone (GH) is infrequent and erratic, and unlike that in the rat does not appear to have discernible ultradian periodicities. However, these observations in nonfasted subjects may be invalid since mixed nutrients have unpredictable effects on GH release. Moreover, in the fed state basal GH levels are frequently undetectable, thus rendering the identification of low amplitude pulses unreliable. Accordingly, the 24-h pulsatile pattern of GH secretion obtained from repetitive venous sampling in six normal adult male subjects was examined during a control fed day and during the first and fifth days of a 5-d fast. The GH data were analyzed using two distinct methods: a discrete pulse detection algorithm (Cluster analysis) and Fourier expansion time-series, which allows fixed periodicities of secretory activity to be resolved. The 5-d fast resulted in a significant increase in discrete GH pulse frequency (5.8 +/- 0.7 vs. 9.9 +/- 0.7 pulses/24 h, P = 0.028), 24 h integrated GH concentration (2.82 +/- 0.50 vs. 8.75 +/- 0.82 micrograms.min/ml; P = 0.0002), and maximal pulse amplitude (5.9 +/- 1.1 vs. 12.3 +/- 1.6 ng/ml, P less than 0.005). While multiple low-amplitude sinusoidal periodicities were present on the control fed day, time-series analysis revealed enhancement of circadian and ultradian cycles on the first and fifth days of fasting. Concomitantly, fasting resulted in a decline (day 1 vs. day 5) in serum concentrations of somatomedin C (1.31 +/- 0.22 vs. 0.77 +/- 0.18 U/ml) and glucose (4.9 +/- 0.2 vs. 3.2 +/- 0.2 mmol/liter), and a marked rise in free fatty acid (0.43 +/- 0.12 vs. 1.55 +/- 0.35 mmol/liter) and acetoacetate (35 +/- 6 vs. 507 +/- 80 nmol/liter). We conclude that the acute nutritional status is an important determinant of spontaneous pulsatile GH secretion in man. Fast-induced enhancement of GH release is achieved through combined frequency (discrete pulses) and amplitude (sinusoidal periodicities) modulation. Such alterations in somatotropic hormone release may play an important role in substrate homeostasis during starvation.", "author" : [ { "dropping-particle" : "", "family" : "Ho", "given" : "K Y", "non-dropping-particle" : "", "parse-names" : false, "suffix" : "" }, { "dropping-particle" : "", "family" : "Veldhuis", "given" : "J D", "non-dropping-particle" : "", "parse-names" : false, "suffix" : "" }, { "dropping-particle" : "", "family" : "Johnson", "given" : "M L", "non-dropping-particle" : "", "parse-names" : false, "suffix" : "" }, { "dropping-particle" : "", "family" : "Furlanetto", "given" : "R", "non-dropping-particle" : "", "parse-names" : false, "suffix" : "" }, { "dropping-particle" : "", "family" : "Evans", "given" : "W S", "non-dropping-particle" : "", "parse-names" : false, "suffix" : "" }, { "dropping-particle" : "", "family" : "Alberti", "given" : "K G", "non-dropping-particle" : "", "parse-names" : false, "suffix" : "" }, { "dropping-particle" : "", "family" : "Thorner", "given" : "M O", "non-dropping-particle" : "", "parse-names" : false, "suffix" : "" } ], "container-title" : "The Journal of clinical investigation", "id" : "ITEM-1", "issued" : { "date-parts" : [ [ "1988" ] ] }, "page" : "968-975", "title" : "Fasting enhances growth hormone secretion and amplifies the complex rhythms of growth hormone secretion in man.", "type" : "article-journal", "volume" : "81" }, "uris" : [ "http://www.mendeley.com/documents/?uuid=d973b7d1-d297-430a-8a7f-49f98274f036" ] }, { "id" : "ITEM-2", "itemData" : { "DOI" : "10.1210/en.2006-0592", "ISSN" : "0013-7227", "PMID" : "17038558", "abstract" : "To determine whether the severity of the catabolic condition differentially regulates the GH axis, male mice were either fed ad libitum or fasted for 12, 24, and 48 h. Hypothalami, pituitaries, and stomachs were collected for assessment of mRNA levels by quantitative real-time RT-PCR, and blood collected for measurement of plasma hormone and metabolite levels by commercial assay kits. Overnight (12 h) fasting resulted in a significant suppression of circulating glucose, insulin, IGF-I, and leptin levels and an increase in corticosterone, free fatty acids, and n-octanoyl ghrelin levels, and these directional changes were maintained at the 24- and 48-h time points. Fasting (24 h) also increased circulating GH levels, which was associated with an increase in pituitary mRNA levels for GHRH receptor and ghrelin receptor and a decrease in mRNA levels for somatostatin (SST) receptor (SSTR) subtypes, SSTR2, SSTR3, and SSTR5, where the changes in ghrelin receptor and SSTR expression persisted after 48 h fasting. Hypothalamic SST mRNA levels were not altered by fasting, whereas there was a transient rise in stomach SST mRNA levels 24 h after food withdrawal. In contrast, there was a biphasic effect of fasting on GHRH expression. GHRH mRNA levels were significantly elevated at 12 and 24 h but fell to approximately 50% of fed controls 48 h after food withdrawal. A sequential rise in hypothalamic neuropeptide Y (NPY) and CRH mRNA levels preceded the fall in GHRH expression, where fasting-induced changes in CRH and GHRH mRNA levels were not observed in 48-h-fasted NPY knockout mice. These observations, in light of previous reports showing both NPY and CRH can inhibit GHRH expression and GH release, suggest that these neuronal systems may work in concert to control the ultimate impact of fasting on GH axis function.", "author" : [ { "dropping-particle" : "", "family" : "Luque", "given" : "Raul M", "non-dropping-particle" : "", "parse-names" : false, "suffix" : "" }, { "dropping-particle" : "", "family" : "Park", "given" : "Seungjoon", "non-dropping-particle" : "", "parse-names" : false, "suffix" : "" }, { "dropping-particle" : "", "family" : "Kineman", "given" : "Rhonda D", "non-dropping-particle" : "", "parse-names" : false, "suffix" : "" } ], "container-title" : "Endocrinology", "id" : "ITEM-2", "issue" : "1", "issued" : { "date-parts" : [ [ "2007", "1" ] ] }, "page" : "300-9", "title" : "Severity of the catabolic condition differentially modulates hypothalamic expression of growth hormone-releasing hormone in the fasted mouse: potential role of neuropeptide Y and corticotropin-releasing hormone.", "type" : "article-journal", "volume" : "148" }, "uris" : [ "http://www.mendeley.com/documents/?uuid=b6eb4726-946f-47b2-9f19-f2f3dc4bfc30" ] } ], "mendeley" : { "previouslyFormattedCitation" : "[34, 35]" }, "properties" : { "noteIndex" : 0 }, "schema" : "https://github.com/citation-style-language/schema/raw/master/csl-citation.json" }</w:instrText>
-      </w:r>
-      <w:r>
-        <w:fldChar w:fldCharType="separate"/>
-      </w:r>
-      <w:r>
-        <w:rPr>
-          <w:noProof/>
-        </w:rPr>
-        <w:t>[34, 35]</w:t>
-      </w:r>
-      <w:r>
-        <w:fldChar w:fldCharType="end"/>
-      </w:r>
-      <w:r>
-        <w:t xml:space="preserve">.  In this way, our protocol for food deprivation is likely to engage all of these pathways to defend body weight in the absence of food.  </w:t>
-      </w:r>
-      <w:r>
-        <w:t xml:space="preserve">Of note it is interesting that fasting </w:t>
-      </w:r>
-      <w:r>
-        <w:t>responses</w:t>
-      </w:r>
-      <w:r>
-        <w:t xml:space="preserve"> themselves are not stable throughout life</w:t>
-      </w:r>
-      <w:r>
-        <w:t xml:space="preserve"> on a per mouse basis (see Figure </w:t>
-      </w:r>
-      <w:r>
-        <w:t>3</w:t>
-      </w:r>
-      <w:r>
-        <w:t>B).  This suggests that either the fasting response is not causative of weight gain directly, or is only causal during a younger age.</w:t>
-      </w:r>
-      <w:r>
-        <w:t xml:space="preserve"> These data are consistent with reports that among adult human populations, basal metabolic rate is not reduced in obese individuals </w:t>
-      </w:r>
-      <w:r>
-        <w:fldChar w:fldCharType="begin" w:fldLock="1"/>
-      </w:r>
-      <w:r>
-        <w:instrText>ADDIN CSL_CITATION { "citationItems" : [ { "id" : "ITEM-1", "itemData" : { "DOI" : "10.1056/NEJM199503093321001", "ISSN" : "0028-4793", "PMID" : "7632212", "abstract" : "BACKGROUND: No current treatment for obesity reliably sustains weight loss, perhaps because compensatory metabolic processes resist the maintenance of the altered body weight. We examined the effects of experimental perturbations of body weight on energy expenditure to determine whether they lead to metabolic changes and whether obese subjects and those who have never been obese respond similarly.\n\nMETHODS: We repeatedly measured 24-hour total energy expenditure, resting and nonresting energy expenditure, and the thermic effect of feeding in 18 obese subjects and 23 subjects who had never been obese. The subjects were studied at their usual body weight and after losing 10 to 20 percent of their body weight by underfeeding or gaining 10 percent by overfeeding.\n\nRESULTS: Maintenance of a body weight at a level 10 percent or more below the initial weight was associated with a mean (+/- SD) reduction in total energy expenditure of 6 +/- 3 kcal per kilogram of fat-free mass per day in the subjects who had never been obese (P &lt; 0.001) and 8 +/- 5 kcal per kilogram per day in the obese subjects (P &lt; 0.001). Resting energy expenditure and nonresting energy expenditure each decreased 3 to 4 kcal per kilogram of fat-free mass per day in both groups of subjects. Maintenance of body weight at a level 10 percent above the usual weight was associated with an increase in total energy expenditure of 9 +/- 7 kcal per kilogram of fat-free mass per day in the subjects who had never been obese (P &lt; 0.001) and 8 +/- 4 kcal per kilogram per day in the obese subjects (P &lt; 0.001). The thermic effect of feeding and nonresting energy expenditure increased by approximately 1 to 2 and 8 to 9 kcal per kilogram of fat-free mass per day, respectively, after weight gain. These changes in energy expenditure were not related to the degree of adiposity or the sex of the subjects.\n\nCONCLUSIONS: Maintenance of a reduced or elevated body weight is associated with compensatory changes in energy expenditure, which oppose the maintenance of a body weight that is different from the usual weight. These compensatory changes may account for the poor long-term efficacy of treatments for obesity.", "author" : [ { "dropping-particle" : "", "family" : "Leibel", "given" : "R L", "non-dropping-particle" : "", "parse-names" : false, "suffix" : "" }, { "dropping-particle" : "", "family" : "Rosenbaum", "given" : "M", "non-dropping-particle" : "", "parse-names" : false, "suffix" : "" }, { "dropping-particle" : "", "family" : "Hirsch", "given" : "J", "non-dropping-particle" : "", "parse-names" : false, "suffix" : "" } ], "container-title" : "The New England journal of medicine", "id" : "ITEM-1", "issue" : "10", "issued" : { "date-parts" : [ [ "1995", "3", "9" ] ] }, "page" : "621-8", "title" : "Changes in energy expenditure resulting from altered body weight.", "type" : "article-journal", "volume" : "332" }, "uris" : [ "http://www.mendeley.com/documents/?uuid=47481080-52d6-4a86-9cc7-9949011a9420" ] }, { "id" : "ITEM-2", "itemData" : { "DOI" : "10.1172/JCI112749", "ISSN" : "0021-9738", "PMID" : "3782471", "abstract" : "Daily human energy requirements calculated from separate components of energy expenditure are inaccurate and usually in poor agreement with measured energy intakes. Measurement of energy expenditure over periods of 24 h or longer is needed to determine more accurately rates of daily energy expenditure in humans. We provide a detailed description of a human respiratory chamber and methods used to determine rates of energy expenditure over 24-h periods in 177 subjects. The results show that: fat-free mass (FFM) as estimated by densitometry is the best available determinant of 24-h energy expenditures (24EE) and explains 81% of the variance observed between individuals (24EE [kcal/d] = 597 + 26.5 FFM); 24EE in an individual is very reproducible (coefficient of variation = 2.4%); and even when adjusted for differences in FFM, there is still considerable interperson variability of the daily energy expenditure. A large portion of the variability of 24EE among individuals, independent of differences in body size, was due to variability in the degree of spontaneous physical activity, i.e., \"fidgeting,\" which accounted for 100-800 kcal/d in these subjects.", "author" : [ { "dropping-particle" : "", "family" : "Ravussin", "given" : "Eric", "non-dropping-particle" : "", "parse-names" : false, "suffix" : "" }, { "dropping-particle" : "", "family" : "Lillioja", "given" : "Stephen", "non-dropping-particle" : "", "parse-names" : false, "suffix" : "" }, { "dropping-particle" : "", "family" : "Anderson", "given" : "Thomas E", "non-dropping-particle" : "", "parse-names" : false, "suffix" : "" }, { "dropping-particle" : "", "family" : "Christin", "given" : "Laurent", "non-dropping-particle" : "", "parse-names" : false, "suffix" : "" }, { "dropping-particle" : "", "family" : "Bogardus", "given" : "Clifton", "non-dropping-particle" : "", "parse-names" : false, "suffix" : "" } ], "container-title" : "The Journal of clinical investigation", "id" : "ITEM-2", "issue" : "6", "issued" : { "date-parts" : [ [ "1986", "12" ] ] }, "page" : "1568-78", "title" : "Determinants of 24-hour energy expenditure in man. Methods and results using a respiratory chamber.", "type" : "article-journal", "volume" : "78" }, "uris" : [ "http://www.mendeley.com/documents/?uuid=641dd9c0-1811-4bc3-a10d-96962d61c3b6" ] } ], "mendeley" : { "previouslyFormattedCitation" : "[36, 37]" }, "properties" : { "noteIndex" : 0 }, "schema" : "https://github.com/citation-style-language/schema/raw/master/csl-citation.json" }</w:instrText>
-      </w:r>
-      <w:r>
-        <w:fldChar w:fldCharType="separate"/>
-      </w:r>
-      <w:r>
-        <w:rPr>
-          <w:noProof/>
-        </w:rPr>
-        <w:t>[36, 37]</w:t>
-      </w:r>
-      <w:r>
-        <w:fldChar w:fldCharType="end"/>
-      </w:r>
-      <w:r>
-        <w:t xml:space="preserve"> to the extent that </w:t>
       </w:r>
       <w:bookmarkStart w:id="0" w:name="_GoBack"/>
       <w:bookmarkEnd w:id="0"/>
       <w:r>
-        <w:t xml:space="preserve">reductions in metabolic rates in pediatric populations are predictive of obesity </w:t>
+        <w:t>(</w:t>
+      </w:r>
+      <w:r>
+        <w:t xml:space="preserve">Figure </w:t>
+      </w:r>
+      <w:r>
+        <w:t>3</w:t>
+      </w:r>
+      <w:r>
+        <w:t>A</w:t>
+      </w:r>
+      <w:r>
+        <w:t xml:space="preserve">), </w:t>
+      </w:r>
+      <w:r>
+        <w:t xml:space="preserve">but </w:t>
+      </w:r>
+      <w:r>
+        <w:t>do not correlate with pre-diet weight loss within mice</w:t>
+      </w:r>
+      <w:r>
+        <w:rPr>
+          <w:rStyle w:val="CommentReference"/>
+        </w:rPr>
+        <w:t xml:space="preserve"> </w:t>
+      </w:r>
+      <w:r>
+        <w:t xml:space="preserve">(Figure </w:t>
+      </w:r>
+      <w:r>
+        <w:t>3</w:t>
+      </w:r>
+      <w:r>
+        <w:t xml:space="preserve">B).  </w:t>
+      </w:r>
+      <w:r>
+        <w:t>As shown in Figure 3</w:t>
+      </w:r>
+      <w:r>
+        <w:t xml:space="preserve">C, </w:t>
+      </w:r>
+      <w:r>
+        <w:t xml:space="preserve">fasting weight loss </w:t>
+      </w:r>
+      <w:r>
+        <w:t xml:space="preserve">was </w:t>
+      </w:r>
+      <w:r>
+        <w:t>significant</w:t>
+      </w:r>
+      <w:r>
+        <w:t>ly</w:t>
+      </w:r>
+      <w:r>
+        <w:t xml:space="preserve"> higher in </w:t>
+      </w:r>
+      <w:r>
+        <w:t>NCD</w:t>
+      </w:r>
+      <w:r>
+        <w:t xml:space="preserve"> mice</w:t>
+      </w:r>
+      <w:r>
+        <w:t xml:space="preserve"> than in the HFD or CD mice</w:t>
+      </w:r>
+      <w:r>
+        <w:t xml:space="preserve"> (</w:t>
+      </w:r>
+      <w:r>
+        <w:t>p&lt;0.0001</w:t>
+      </w:r>
+      <w:r>
+        <w:t xml:space="preserve">). </w:t>
+      </w:r>
+      <w:r>
+        <w:t xml:space="preserve"> CD-fed mice also had a more robust fasting response than HFD mice (p=0.00095).</w:t>
+      </w:r>
+      <w:r>
+        <w:t xml:space="preserve">  </w:t>
+      </w:r>
+    </w:p>
+    <w:p>
+      <w:pPr>
+        <w:spacing w:line="480" w:lineRule="auto"/>
+      </w:pPr>
+    </w:p>
+    <w:p>
+      <w:pPr>
+        <w:spacing w:line="480" w:lineRule="auto"/>
+      </w:pPr>
+      <w:r>
+        <w:t>We next tested whether the post-diet body weight could explain these differences</w:t>
+      </w:r>
+      <w:r>
+        <w:t xml:space="preserve"> in fasting and </w:t>
+      </w:r>
+      <w:proofErr w:type="spellStart"/>
+      <w:r>
+        <w:t>refeeding</w:t>
+      </w:r>
+      <w:proofErr w:type="spellEnd"/>
+      <w:r>
+        <w:t xml:space="preserve"> responses</w:t>
+      </w:r>
+      <w:r>
+        <w:t>.  Globally, there was no correlation between body weight and fasting response (p=</w:t>
+      </w:r>
+      <w:r>
+        <w:t>0.881</w:t>
+      </w:r>
+      <w:r>
+        <w:t>).  When we separated the mice by dietary treatment we observed a significant positive correlation between body weight and absolute weight loss in the HFD treated mice only (R</w:t>
+      </w:r>
+      <w:r>
+        <w:rPr>
+          <w:vertAlign w:val="superscript"/>
+        </w:rPr>
+        <w:t>2</w:t>
+      </w:r>
+      <w:r>
+        <w:t xml:space="preserve"> = 0.308, p=1.1 x 10</w:t>
+      </w:r>
+      <w:r>
+        <w:rPr>
+          <w:vertAlign w:val="superscript"/>
+        </w:rPr>
+        <w:t>-6</w:t>
+      </w:r>
+      <w:r>
+        <w:t>, Figure 3</w:t>
+      </w:r>
+      <w:r>
+        <w:t>D</w:t>
+      </w:r>
+      <w:r>
+        <w:t>).</w:t>
+      </w:r>
+      <w:r>
+        <w:t xml:space="preserve">  If we examine percent weight loss rather than absolute weight loss, there is no correlation between weight loss and body weight in the </w:t>
+      </w:r>
+      <w:r>
+        <w:t>HFD</w:t>
+      </w:r>
+      <w:r>
+        <w:t xml:space="preserve"> fed animals (p=0.425).</w:t>
+      </w:r>
+    </w:p>
+    <w:p>
+      <w:pPr>
+        <w:spacing w:line="480" w:lineRule="auto"/>
+      </w:pPr>
+    </w:p>
+    <w:p>
+      <w:pPr>
+        <w:spacing w:line="480" w:lineRule="auto"/>
+      </w:pPr>
+      <w:r>
+        <w:t xml:space="preserve">When the fasted mice were re-fed for 6 hours, </w:t>
+      </w:r>
+      <w:r>
+        <w:t>NCD</w:t>
+      </w:r>
+      <w:r>
+        <w:t xml:space="preserve"> fed mice gained significantly more body weight than </w:t>
+      </w:r>
+      <w:r>
+        <w:t>either HFD or CD fed mice</w:t>
+      </w:r>
+      <w:r>
+        <w:t xml:space="preserve"> (</w:t>
+      </w:r>
+      <w:r>
+        <w:t>p&lt;</w:t>
+      </w:r>
+      <w:r>
+        <w:t>1 x 10</w:t>
+      </w:r>
+      <w:r>
+        <w:rPr>
+          <w:vertAlign w:val="superscript"/>
+        </w:rPr>
+        <w:t>-5</w:t>
+      </w:r>
+      <w:r>
+        <w:t>, Figure 3</w:t>
+      </w:r>
+      <w:r>
+        <w:t>E</w:t>
+      </w:r>
+      <w:r>
+        <w:t xml:space="preserve">). In the case of </w:t>
+      </w:r>
+      <w:r>
+        <w:t>NCD</w:t>
+      </w:r>
+      <w:r>
+        <w:t xml:space="preserve"> (R</w:t>
+      </w:r>
+      <w:r>
+        <w:rPr>
+          <w:vertAlign w:val="superscript"/>
+        </w:rPr>
+        <w:t>2</w:t>
+      </w:r>
+      <w:r>
+        <w:t>=0.804, p=2</w:t>
+      </w:r>
+      <w:r>
+        <w:t>.0</w:t>
+      </w:r>
+      <w:r>
+        <w:t xml:space="preserve"> x</w:t>
+      </w:r>
+      <w:r>
+        <w:t xml:space="preserve"> </w:t>
+      </w:r>
+      <w:r>
+        <w:t>10</w:t>
+      </w:r>
+      <w:r>
+        <w:rPr>
+          <w:vertAlign w:val="superscript"/>
+        </w:rPr>
+        <w:t>-7</w:t>
+      </w:r>
+      <w:r>
+        <w:t xml:space="preserve">) but not the two synthetic diets (HFD or CD), there was a strong positive correlation between body weight and their </w:t>
+      </w:r>
+      <w:proofErr w:type="spellStart"/>
+      <w:r>
+        <w:t>refeeding</w:t>
+      </w:r>
+      <w:proofErr w:type="spellEnd"/>
+      <w:r>
+        <w:t xml:space="preserve"> </w:t>
+      </w:r>
+      <w:r>
+        <w:t xml:space="preserve">induced weight </w:t>
+      </w:r>
+      <w:r>
+        <w:t xml:space="preserve">gain over those 6 hours </w:t>
+      </w:r>
+      <w:r>
+        <w:t>(Figures 3</w:t>
+      </w:r>
+      <w:r>
+        <w:t>F</w:t>
+      </w:r>
+      <w:r>
+        <w:t>).  These data suggest that responses to re</w:t>
+      </w:r>
+      <w:r>
+        <w:t>-</w:t>
+      </w:r>
+      <w:r>
+        <w:t xml:space="preserve">feeding are strongly </w:t>
+      </w:r>
+      <w:r>
+        <w:t xml:space="preserve">altered by dietary type (synthetic versus chow) but </w:t>
+      </w:r>
+      <w:r>
+        <w:t>independent of their body weights</w:t>
+      </w:r>
+      <w:r>
+        <w:t>.</w:t>
+      </w:r>
+    </w:p>
+    <w:p>
+      <w:pPr>
+        <w:spacing w:line="480" w:lineRule="auto"/>
+      </w:pPr>
+    </w:p>
+    <w:p>
+      <w:pPr>
+        <w:spacing w:line="480" w:lineRule="auto"/>
+      </w:pPr>
+      <w:r>
+        <w:t xml:space="preserve">For </w:t>
+      </w:r>
+      <w:proofErr w:type="spellStart"/>
+      <w:r>
+        <w:t>leptin</w:t>
+      </w:r>
+      <w:proofErr w:type="spellEnd"/>
+      <w:r>
+        <w:t xml:space="preserve"> mutant </w:t>
+      </w:r>
+      <w:proofErr w:type="spellStart"/>
+      <w:r>
+        <w:rPr>
+          <w:i/>
+        </w:rPr>
+        <w:t>ob</w:t>
+      </w:r>
+      <w:proofErr w:type="spellEnd"/>
+      <w:r>
+        <w:rPr>
+          <w:i/>
+        </w:rPr>
+        <w:t>/</w:t>
+      </w:r>
+      <w:proofErr w:type="spellStart"/>
+      <w:r>
+        <w:rPr>
+          <w:i/>
+        </w:rPr>
+        <w:t>ob</w:t>
+      </w:r>
+      <w:proofErr w:type="spellEnd"/>
+      <w:r>
+        <w:rPr>
+          <w:i/>
+        </w:rPr>
+        <w:t xml:space="preserve"> </w:t>
+      </w:r>
+      <w:r>
+        <w:t>mice, we observed inconsistent results between strains.  For C57BL/6J</w:t>
+      </w:r>
+      <w:r>
+        <w:t>-</w:t>
+      </w:r>
+      <w:r>
+        <w:rPr>
+          <w:i/>
+        </w:rPr>
+        <w:t>ob/</w:t>
+      </w:r>
+      <w:proofErr w:type="spellStart"/>
+      <w:r>
+        <w:rPr>
+          <w:i/>
+        </w:rPr>
+        <w:t>ob</w:t>
+      </w:r>
+      <w:proofErr w:type="spellEnd"/>
+      <w:r>
+        <w:t xml:space="preserve"> mice, we observed a </w:t>
+      </w:r>
+      <w:r>
+        <w:t>significant increase</w:t>
+      </w:r>
+      <w:r>
+        <w:t xml:space="preserve"> in fasting induced weight loss</w:t>
+      </w:r>
+      <w:r>
+        <w:t xml:space="preserve"> relative to control mice</w:t>
+      </w:r>
+      <w:r>
+        <w:t>, opposite to what we observed for diet-induced obesity mice (Supplementary Figure 5)</w:t>
+      </w:r>
+      <w:r>
+        <w:t>.</w:t>
+      </w:r>
+      <w:r>
+        <w:t xml:space="preserve">  However, for BTBR</w:t>
+      </w:r>
+      <w:r>
+        <w:t>-</w:t>
+      </w:r>
+      <w:proofErr w:type="spellStart"/>
+      <w:r>
+        <w:rPr>
+          <w:i/>
+        </w:rPr>
+        <w:t>ob</w:t>
+      </w:r>
+      <w:proofErr w:type="spellEnd"/>
+      <w:r>
+        <w:rPr>
+          <w:i/>
+        </w:rPr>
+        <w:t>/</w:t>
+      </w:r>
+      <w:proofErr w:type="spellStart"/>
+      <w:r>
+        <w:rPr>
+          <w:i/>
+        </w:rPr>
+        <w:t>ob</w:t>
+      </w:r>
+      <w:proofErr w:type="spellEnd"/>
+      <w:r>
+        <w:t xml:space="preserve"> mice, we observed an increase in </w:t>
+      </w:r>
+      <w:r>
+        <w:t xml:space="preserve">the </w:t>
+      </w:r>
+      <w:r>
+        <w:t xml:space="preserve">percent weight loss.  These data suggest that background differences play a role in fasting response in the absence of </w:t>
+      </w:r>
+      <w:proofErr w:type="spellStart"/>
+      <w:r>
+        <w:t>leptin</w:t>
+      </w:r>
+      <w:proofErr w:type="spellEnd"/>
+      <w:r>
+        <w:t>.</w:t>
+      </w:r>
+    </w:p>
+    <w:p>
+      <w:pPr>
+        <w:spacing w:line="480" w:lineRule="auto"/>
+      </w:pPr>
+    </w:p>
+    <w:p>
+      <w:pPr>
+        <w:spacing w:line="480" w:lineRule="auto"/>
+      </w:pPr>
+      <w:r>
+        <w:t>We then tested whether the pre-diet fasting response is predictive of eventual weight gain</w:t>
+      </w:r>
+      <w:r>
+        <w:t xml:space="preserve"> during the course of the diet for the two synthetic diets</w:t>
+      </w:r>
+      <w:r>
+        <w:t xml:space="preserve">.  </w:t>
+      </w:r>
+      <w:r>
+        <w:t xml:space="preserve"> Due to the dramatically different fasting responses observed in NCD mice compared with CD mice (See Figure 3C and E) we only performed these studies comparing the more chemically comparable CD and HFD diets.  </w:t>
+      </w:r>
+      <w:r>
+        <w:t xml:space="preserve">Both </w:t>
+      </w:r>
+      <w:r>
+        <w:t>HFD</w:t>
+      </w:r>
+      <w:r>
+        <w:t xml:space="preserve"> and </w:t>
+      </w:r>
+      <w:r>
+        <w:t>CD</w:t>
+      </w:r>
+      <w:r>
+        <w:t xml:space="preserve"> </w:t>
+      </w:r>
+      <w:r>
+        <w:t xml:space="preserve">fed mice showed a </w:t>
+      </w:r>
+      <w:r>
+        <w:t xml:space="preserve">strong negative </w:t>
+      </w:r>
+      <w:r>
+        <w:t xml:space="preserve">correlation between pre-diet </w:t>
+      </w:r>
+      <w:r>
+        <w:t>fasting response</w:t>
+      </w:r>
+      <w:r>
+        <w:t xml:space="preserve"> and weight gain </w:t>
+      </w:r>
+      <w:r>
+        <w:t xml:space="preserve">throughout </w:t>
+      </w:r>
+      <w:r>
+        <w:t>the diet</w:t>
+      </w:r>
+      <w:r>
+        <w:t xml:space="preserve">ary treatment (Figure </w:t>
+      </w:r>
+      <w:r>
+        <w:t xml:space="preserve">4A </w:t>
+      </w:r>
+      <w:r>
+        <w:t>and B)</w:t>
+      </w:r>
+      <w:r>
+        <w:t xml:space="preserve">. </w:t>
+      </w:r>
+      <w:r>
+        <w:t xml:space="preserve"> </w:t>
+      </w:r>
+      <w:r>
+        <w:t>We examined the</w:t>
+      </w:r>
+      <w:r>
+        <w:t xml:space="preserve"> </w:t>
+      </w:r>
+      <w:r>
+        <w:t>correlations be</w:t>
+      </w:r>
+      <w:r>
+        <w:t xml:space="preserve">tween weight gain on </w:t>
+      </w:r>
+      <w:r>
+        <w:t>HFD</w:t>
+      </w:r>
+      <w:r>
+        <w:t xml:space="preserve"> </w:t>
+      </w:r>
+      <w:r>
+        <w:t>and</w:t>
+      </w:r>
+      <w:r>
+        <w:t xml:space="preserve"> </w:t>
+      </w:r>
+      <w:r>
+        <w:t>pre-diet fasting response and found a significant negative effect</w:t>
+      </w:r>
+      <w:r>
+        <w:t xml:space="preserve"> (r=-0.479, R</w:t>
+      </w:r>
+      <w:r>
+        <w:rPr>
+          <w:vertAlign w:val="superscript"/>
+        </w:rPr>
+        <w:t>2</w:t>
+      </w:r>
+      <w:r>
+        <w:t xml:space="preserve"> =0.23</w:t>
+      </w:r>
+      <w:r>
+        <w:t>0</w:t>
+      </w:r>
+      <w:r>
+        <w:t>,</w:t>
+      </w:r>
+      <w:r>
+        <w:t xml:space="preserve"> p=0.00057</w:t>
+      </w:r>
+      <w:r>
+        <w:t>)</w:t>
+      </w:r>
+      <w:r>
+        <w:t xml:space="preserve">.  Similarly for CD fed mice the same </w:t>
+      </w:r>
+      <w:r>
+        <w:t xml:space="preserve">pattern </w:t>
+      </w:r>
+      <w:r>
+        <w:t>was present</w:t>
+      </w:r>
+      <w:r>
+        <w:t xml:space="preserve"> (r=-0.569, R</w:t>
+      </w:r>
+      <w:r>
+        <w:rPr>
+          <w:vertAlign w:val="superscript"/>
+        </w:rPr>
+        <w:t>2</w:t>
+      </w:r>
+      <w:r>
+        <w:t xml:space="preserve"> =0.324, p=0.00044</w:t>
+      </w:r>
+      <w:r>
+        <w:t>). In terms of</w:t>
+      </w:r>
+      <w:r>
+        <w:t xml:space="preserve"> </w:t>
+      </w:r>
+      <w:r>
+        <w:t>percentage weight gain we</w:t>
+      </w:r>
+      <w:r>
+        <w:t xml:space="preserve"> also observed a significant correlation between this and fasting response</w:t>
+      </w:r>
+      <w:r>
+        <w:t xml:space="preserve"> for</w:t>
+      </w:r>
+      <w:r>
+        <w:t xml:space="preserve"> HFD</w:t>
+      </w:r>
+      <w:r>
+        <w:t xml:space="preserve"> (r=-0.602, R</w:t>
+      </w:r>
+      <w:r>
+        <w:rPr>
+          <w:vertAlign w:val="superscript"/>
+        </w:rPr>
+        <w:t>2</w:t>
+      </w:r>
+      <w:r>
+        <w:t xml:space="preserve"> =0.362, p=6.06 x 10</w:t>
+      </w:r>
+      <w:r>
+        <w:rPr>
+          <w:vertAlign w:val="superscript"/>
+        </w:rPr>
+        <w:t>-6</w:t>
+      </w:r>
+      <w:r>
+        <w:t xml:space="preserve">) and </w:t>
+      </w:r>
+      <w:r>
+        <w:t>CD</w:t>
+      </w:r>
+      <w:r>
+        <w:t xml:space="preserve"> (r=-0.683,</w:t>
+      </w:r>
+      <w:r>
+        <w:t xml:space="preserve"> </w:t>
+      </w:r>
+      <w:r>
+        <w:t>R</w:t>
+      </w:r>
+      <w:r>
+        <w:rPr>
+          <w:vertAlign w:val="superscript"/>
+        </w:rPr>
+        <w:t>2</w:t>
+      </w:r>
+      <w:r>
+        <w:t xml:space="preserve"> =0.466, p=8.66 x 10</w:t>
+      </w:r>
+      <w:r>
+        <w:rPr>
+          <w:vertAlign w:val="superscript"/>
+        </w:rPr>
+        <w:t>-6</w:t>
+      </w:r>
+      <w:r>
+        <w:t>)</w:t>
+      </w:r>
+      <w:r>
+        <w:t xml:space="preserve">.  </w:t>
+      </w:r>
+    </w:p>
+    <w:p>
+      <w:pPr>
+        <w:spacing w:line="480" w:lineRule="auto"/>
+      </w:pPr>
+    </w:p>
+    <w:p>
+      <w:pPr>
+        <w:spacing w:line="480" w:lineRule="auto"/>
+      </w:pPr>
+      <w:r>
+        <w:t xml:space="preserve">Mice </w:t>
+      </w:r>
+      <w:r>
+        <w:t xml:space="preserve">that </w:t>
+      </w:r>
+      <w:r>
+        <w:t>resisted weight loss during the</w:t>
+      </w:r>
+      <w:r>
+        <w:t xml:space="preserve"> pre-diet </w:t>
+      </w:r>
+      <w:r>
+        <w:t xml:space="preserve">16 hour fast were </w:t>
+      </w:r>
+      <w:r>
+        <w:t xml:space="preserve">far </w:t>
+      </w:r>
+      <w:r>
+        <w:t xml:space="preserve">more susceptible to weight gain while on the experimental diet, </w:t>
+      </w:r>
+      <w:r>
+        <w:t xml:space="preserve">both </w:t>
+      </w:r>
+      <w:r>
+        <w:t xml:space="preserve">in terms of </w:t>
+      </w:r>
+      <w:r>
+        <w:t>a</w:t>
+      </w:r>
+      <w:r>
+        <w:t>bsolute and percent weight gain.</w:t>
+      </w:r>
+      <w:r>
+        <w:t xml:space="preserve">  Together, </w:t>
+      </w:r>
+      <w:r>
+        <w:t xml:space="preserve">the pre-diet </w:t>
+      </w:r>
+      <w:r>
+        <w:t>fasting responses combined with the dietary treatment</w:t>
+      </w:r>
+      <w:r>
+        <w:t xml:space="preserve"> were</w:t>
+      </w:r>
+      <w:r>
+        <w:t xml:space="preserve"> able to account for 67.8% of the variability in absolute weight gain and 68.8% of the percent weight gain.</w:t>
+      </w:r>
+      <w:r>
+        <w:tab/>
+      </w:r>
+    </w:p>
+    <w:p>
+      <w:pPr>
+        <w:pStyle w:val="Heading1"/>
+        <w:spacing w:line="480" w:lineRule="auto"/>
+      </w:pPr>
+      <w:r>
+        <w:t>Conclusions</w:t>
+      </w:r>
+    </w:p>
+    <w:p>
+      <w:pPr>
+        <w:spacing w:line="480" w:lineRule="auto"/>
+      </w:pPr>
+      <w:r>
+        <w:t xml:space="preserve">In this study we have described </w:t>
+      </w:r>
+      <w:r>
+        <w:t xml:space="preserve">the physiological effects of dietary manipulation </w:t>
+      </w:r>
+      <w:r>
+        <w:t>in a common inbred strain of laboratory mice</w:t>
+      </w:r>
+      <w:r>
+        <w:t xml:space="preserve">.  </w:t>
+      </w:r>
+      <w:r>
+        <w:t>The aim of this s</w:t>
+      </w:r>
+      <w:r>
+        <w:t>tudy was to control the genetic</w:t>
+      </w:r>
+      <w:r>
+        <w:t xml:space="preserve"> background</w:t>
+      </w:r>
+      <w:r>
+        <w:t>, environment and diet of these laboratory animals as closely as possible in order to assess the amount of variability that is not due to genetic differences.</w:t>
+      </w:r>
+    </w:p>
+    <w:p>
+      <w:pPr>
+        <w:spacing w:line="480" w:lineRule="auto"/>
+      </w:pPr>
+    </w:p>
+    <w:p>
+      <w:pPr>
+        <w:spacing w:line="480" w:lineRule="auto"/>
+      </w:pPr>
+      <w:r>
+        <w:t xml:space="preserve">We have observed substantial within-strain variability </w:t>
+      </w:r>
+      <w:r>
+        <w:t>in</w:t>
+      </w:r>
+      <w:r>
+        <w:t xml:space="preserve"> the response to </w:t>
+      </w:r>
+      <w:r>
+        <w:t>HFD</w:t>
+      </w:r>
+      <w:r>
+        <w:t xml:space="preserve"> and have explored the physiological basis for these differences</w:t>
+      </w:r>
+      <w:r>
+        <w:t xml:space="preserve"> by examining a variety of pre-diet biomarkers.  </w:t>
+      </w:r>
+      <w:r>
+        <w:t xml:space="preserve">Similar to our findings of increased variance of weight on </w:t>
+      </w:r>
+      <w:r>
+        <w:t>HFD</w:t>
+      </w:r>
+      <w:r>
+        <w:t xml:space="preserve">, the single nucleotide polymorphism located in the FTO gene led to not only weight gain, but also increased phenotypic variance </w:t>
       </w:r>
       <w:r>
         <w:fldChar w:fldCharType="begin" w:fldLock="1"/>
       </w:r>
       <w:r>
+        <w:instrText>ADDIN CSL_CITATION { "citationItems" : [ { "id" : "ITEM-1", "itemData" : { "DOI" : "10.1038/nature11401", "ISSN" : "1476-4687", "PMID" : "22982992", "abstract" : "There is evidence across several species for genetic control of phenotypic variation of complex traits, such that the variance among phenotypes is genotype dependent. Understanding genetic control of variability is important in evolutionary biology, agricultural selection programmes and human medicine, yet for complex traits, no individual genetic variants associated with variance, as opposed to the mean, have been identified. Here we perform a meta-analysis of genome-wide association studies of phenotypic variation using \u223c170,000 samples on height and body mass index (BMI) in human populations. We report evidence that the single nucleotide polymorphism (SNP) rs7202116 at the FTO gene locus, which is known to be associated with obesity (as measured by mean BMI for each rs7202116 genotype), is also associated with phenotypic variability. We show that the results are not due to scale effects or other artefacts, and find no other experiment-wise significant evidence for effects on variability, either at loci other than FTO for BMI or at any locus for height. The difference in variance for BMI among individuals with opposite homozygous genotypes at the FTO locus is approximately 7%, corresponding to a difference of \u223c0.5 kilograms in the standard deviation of weight. Our results indicate that genetic variants can be discovered that are associated with variability, and that between-person variability in obesity can partly be explained by the genotype at the FTO locus. The results are consistent with reported FTO by environment interactions for BMI, possibly mediated by DNA methylation. Our BMI results for other SNPs and our height results for all SNPs suggest that most genetic variants, including those that influence mean height or mean BMI, are not associated with phenotypic variance, or that their effects on variability are too small to detect even with samples sizes greater than 100,000.", "author" : [ { "dropping-particle" : "", "family" : "Yang", "given" : "Jian", "non-dropping-particle" : "", "parse-names" : false, "suffix" : "" }, { "dropping-particle" : "", "family" : "Loos", "given" : "Ruth J. F.", "non-dropping-particle" : "", "parse-names" : false, "suffix" : "" }, { "dropping-particle" : "", "family" : "Powell", "given" : "Joseph E", "non-dropping-particle" : "", "parse-names" : false, "suffix" : "" }, { "dropping-particle" : "", "family" : "Medland", "given" : "Sarah E", "non-dropping-particle" : "", "parse-names" : false, "suffix" : "" }, { "dropping-particle" : "", "family" : "Speliotes", "given" : "Elizabeth K", "non-dropping-particle" : "", "parse-names" : false, "suffix" : "" }, { "dropping-particle" : "", "family" : "Chasman", "given" : "Daniel I", "non-dropping-particle" : "", "parse-names" : false, "suffix" : "" }, { "dropping-particle" : "", "family" : "Rose", "given" : "Lynda M", "non-dropping-particle" : "", "parse-names" : false, "suffix" : "" }, { "dropping-particle" : "", "family" : "Thorleifsson", "given" : "Gudmar", "non-dropping-particle" : "", "parse-names" : false, "suffix" : "" }, { "dropping-particle" : "", "family" : "Steinthorsdottir", "given" : "Valgerdur", "non-dropping-particle" : "", "parse-names" : false, "suffix" : "" }, { "dropping-particle" : "", "family" : "M\u00e4gi", "given" : "Reedik", "non-dropping-particle" : "", "parse-names" : false, "suffix" : "" }, { "dropping-particle" : "", "family" : "Waite", "given" : "Lindsay", "non-dropping-particle" : "", "parse-names" : false, "suffix" : "" }, { "dropping-particle" : "", "family" : "Smith", "given" : "Albert Vernon", "non-dropping-particle" : "", "parse-names" : false, "suffix" : "" }, { "dropping-particle" : "", "family" : "Yerges-Armstrong", "given" : "Laura M", "non-dropping-particle" : "", "parse-names" : false, "suffix" : "" }, { "dropping-particle" : "", "family" : "Monda", "given" : "Keri L", "non-dropping-particle" : "", "parse-names" : false, "suffix" : "" }, { "dropping-particle" : "", "family" : "Hadley", "given" : "David", "non-dropping-particle" : "", "parse-names" : false, "suffix" : "" }, { "dropping-particle" : "", "family" : "Mahajan", "given" : "Anubha", "non-dropping-particle" : "", "parse-names" : false, "suffix" : "" }, { "dropping-particle" : "", "family" : "Li", "given" : "Guo", "non-dropping-particle" : "", "parse-names" : false, "suffix" : "" }, { "dropping-particle" : "", "family" : "Kapur", "given" : "Karen", "non-dropping-particle" : "", "parse-names" : false, "suffix" : "" }, { "dropping-particle" : "", "family" : "Vitart", "given" : "Veronique", "non-dropping-particle" : "", "parse-names" : false, "suffix" : "" }, { "dropping-particle" : "", "family" : "Huffman", "given" : "Jennifer E", "non-dropping-particle" : "", "parse-names" : false, "suffix" : "" }, { "dropping-particle" : "", "family" : "Wang", "given" : "Sophie R", "non-dropping-particle" : "", "parse-names" : false, "suffix" : "" }, { "dropping-particle" : "", "family" : "Palmer", "given" : "Cameron", "non-dropping-particle" : "", "parse-names" : false, "suffix" : "" }, { "dropping-particle" : "", "family" : "Esko", "given" : "T\u00f5nu", "non-dropping-particle" : "", "parse-names" : false, "suffix" : "" }, { "dropping-particle" : "", "family" : "Fischer", "given" : "Krista", "non-dropping-particle" : "", "parse-names" : false, "suffix" : "" }, { "dropping-particle" : "", "family" : "Zhao", "given" : "Jing Hua", "non-dropping-particle" : "", "parse-names" : false, "suffix" : "" }, { "dropping-particle" : "", "family" : "Demirkan", "given" : "Ay\u015fe", "non-dropping-particle" : "", "parse-names" : false, "suffix" : "" }, { "dropping-particle" : "", "family" : "Isaacs", "given" : "Aaron", "non-dropping-particle" : "", "parse-names" : false, "suffix" : "" }, { "dropping-particle" : "", "family" : "Feitosa", "given" : "Mary F", "non-dropping-particle" : "", "parse-names" : false, "suffix" : "" }, { "dropping-particle" : "", "family" : "Luan", "given" : "Jian'an", "non-dropping-particle" : "", "parse-names" : false, "suffix" : "" }, { "dropping-particle" : "", "family" : "Heard-Costa", "given" : "Nancy L", "non-dropping-particle" : "", "parse-names" : false, "suffix" : "" }, { "dropping-particle" : "", "family" : "White", "given" : "Charles", "non-dropping-particle" : "", "parse-names" : false, "suffix" : "" }, { "dropping-particle" : "", "family" : "Jackson", "given" : "Anne U", "non-dropping-particle" : "", "parse-names" : false, "suffix" : "" }, { "dropping-particle" : "", "family" : "Preuss", "given" : "Michael", "non-dropping-particle" : "", "parse-names" : false, "suffix" : "" }, { "dropping-particle" : "", "family" : "Ziegler", "given" : "Andreas", "non-dropping-particle" : "", "parse-names" : false, "suffix" : "" }, { "dropping-particle" : "", "family" : "Eriksson", "given" : "Joel", "non-dropping-particle" : "", "parse-names" : false, "suffix" : "" }, { "dropping-particle" : "", "family" : "Kutalik", "given" : "Zolt\u00e1n", "non-dropping-particle" : "", "parse-names" : false, "suffix" : "" }, { "dropping-particle" : "", "family" : "Frau", "given" : "Francesca", "non-dropping-particle" : "", "parse-names" : false, "suffix" : "" }, { "dropping-particle" : "", "family" : "Nolte", "given" : "Ilja M", "non-dropping-particle" : "", "parse-names" : false, "suffix" : "" }, { "dropping-particle" : "V", "family" : "Vliet-Ostaptchouk", "given" : "Jana", "non-dropping-particle" : "Van", "parse-names" : false, "suffix" : "" }, { "dropping-particle" : "", "family" : "Hottenga", "given" : "Jouke-Jan", "non-dropping-particle" : "", "parse-names" : false, "suffix" : "" }, { "dropping-particle" : "", "family" : "Jacobs", "given" : "Kevin B", "non-dropping-particle" : "", "parse-names" : false, "suffix" : "" }, { "dropping-particle" : "", "family" : "Verweij", "given" : "Niek", "non-dropping-particle" : "", "parse-names" : false, "suffix" : "" }, { "dropping-particle" : "", "family" : "Goel", "given" : "Anuj", "non-dropping-particle" : "", "parse-names" : false, "suffix" : "" }, { "dropping-particle" : "", "family" : "Medina-Gomez", "given" : "Carolina", "non-dropping-particle" : "", "parse-names" : false, "suffix" : "" }, { "dropping-particle" : "", "family" : "Estrada", "given" : "Karol", "non-dropping-particle" : "", "parse-names" : false, "suffix" : "" }, { "dropping-particle" : "", "family" : "Bragg-Gresham", "given" : "Jennifer Lynn", "non-dropping-particle" : "", "parse-names" : false, "suffix" : "" }, { "dropping-particle" : "", "family" : "Sanna", "given" : "Serena", "non-dropping-particle" : "", "parse-names" : false, "suffix" : "" }, { "dropping-particle" : "", "family" : "Sidore", "given" : "Carlo", "non-dropping-particle" : "", "parse-names" : false, "suffix" : "" }, { "dropping-particle" : "", "family" : "Tyrer", "given" : "Jonathan", "non-dropping-particle" : "", "parse-names" : false, "suffix" : "" }, { "dropping-particle" : "", "family" : "Teumer", "given" : "Alexander", "non-dropping-particle" : "", "parse-names" : false, "suffix" : "" }, { "dropping-particle" : "", "family" : "Prokopenko", "given" : "Inga", "non-dropping-particle" : "", "parse-names" : false, "suffix" : "" }, { "dropping-particle" : "", "family" : "Mangino", "given" : "Massimo", "non-dropping-particle" : "", "parse-names" : false, "suffix" : "" }, { "dropping-particle" : "", "family" : "Lindgren", "given" : "Cecilia M", "non-dropping-particle" : "", "parse-names" : false, "suffix" : "" }, { "dropping-particle" : "", "family" : "Assimes", "given" : "Themistocles L", "non-dropping-particle" : "", "parse-names" : false, "suffix" : "" }, { "dropping-particle" : "", "family" : "Shuldiner", "given" : "Alan R", "non-dropping-particle" : "", "parse-names" : false, "suffix" : "" }, { "dropping-particle" : "", "family" : "Hui", "given" : "Jennie", "non-dropping-particle" : "", "parse-names" : false, "suffix" : "" }, { "dropping-particle" : "", "family" : "Beilby", "given" : "John P", "non-dropping-particle" : "", "parse-names" : false, "suffix" : "" }, { "dropping-particle" : "", "family" : "McArdle", "given" : "Wendy L", "non-dropping-particle" : "", "parse-names" : false, "suffix" : "" }, { "dropping-particle" : "", "family" : "Hall", "given" : "Per", "non-dropping-particle" : "", "parse-names" : false, "suffix" : "" }, { "dropping-particle" : "", "family" : "Haritunians", "given" : "Talin", "non-dropping-particle" : "", "parse-names" : false, "suffix" : "" }, { "dropping-particle" : "", "family" : "Zgaga", "given" : "Lina", "non-dropping-particle" : "", "parse-names" : false, "suffix" : "" }, { "dropping-particle" : "", "family" : "Kolcic", "given" : "Ivana", "non-dropping-particle" : "", "parse-names" : false, "suffix" : "" }, { "dropping-particle" : "", "family" : "Polasek", "given" : "Ozren", "non-dropping-particle" : "", "parse-names" : false, "suffix" : "" }, { "dropping-particle" : "", "family" : "Zemunik", "given" : "Tatijana", "non-dropping-particle" : "", "parse-names" : false, "suffix" : "" }, { "dropping-particle" : "", "family" : "Oostra", "given" : "Ben a", "non-dropping-particle" : "", "parse-names" : false, "suffix" : "" }, { "dropping-particle" : "", "family" : "Junttila", "given" : "M Juhani", "non-dropping-particle" : "", "parse-names" : false, "suffix" : "" }, { "dropping-particle" : "", "family" : "Gr\u00f6nberg", "given" : "Henrik", "non-dropping-particle" : "", "parse-names" : false, "suffix" : "" }, { "dropping-particle" : "", "family" : "Schreiber", "given" : "Stefan", "non-dropping-particle" : "", "parse-names" : false, "suffix" : "" }, { "dropping-particle" : "", "family" : "Peters", "given" : "Annette", "non-dropping-particle" : "", "parse-names" : false, "suffix" : "" }, { "dropping-particle" : "", "family" : "Hicks", "given" : "Andrew a", "non-dropping-particle" : "", "parse-names" : false, "suffix" : "" }, { "dropping-particle" : "", "family" : "Stephens", "given" : "Jonathan", "non-dropping-particle" : "", "parse-names" : false, "suffix" : "" }, { "dropping-particle" : "", "family" : "Foad", "given" : "Nicola S", "non-dropping-particle" : "", "parse-names" : false, "suffix" : "" }, { "dropping-particle" : "", "family" : "Laitinen", "given" : "Jaana", "non-dropping-particle" : "", "parse-names" : false, "suffix" : "" }, { "dropping-particle" : "", "family" : "Pouta", "given" : "Anneli", "non-dropping-particle" : "", "parse-names" : false, "suffix" : "" }, { "dropping-particle" : "", "family" : "Kaakinen", "given" : "Marika", "non-dropping-particle" : "", "parse-names" : false, "suffix" : "" }, { "dropping-particle" : "", "family" : "Willemsen", "given" : "Gonneke", "non-dropping-particle" : "", "parse-names" : false, "suffix" : "" }, { "dropping-particle" : "", "family" : "Vink", "given" : "Jacqueline M", "non-dropping-particle" : "", "parse-names" : false, "suffix" : "" }, { "dropping-particle" : "", "family" : "Wild", "given" : "Sarah H", "non-dropping-particle" : "", "parse-names" : false, "suffix" : "" }, { "dropping-particle" : "", "family" : "Navis", "given" : "Gerjan", "non-dropping-particle" : "", "parse-names" : false, "suffix" : "" }, { "dropping-particle" : "", "family" : "Asselbergs", "given" : "Folkert W", "non-dropping-particle" : "", "parse-names" : false, "suffix" : "" }, { "dropping-particle" : "", "family" : "Homuth", "given" : "Georg", "non-dropping-particle" : "", "parse-names" : false, "suffix" : "" }, { "dropping-particle" : "", "family" : "John", "given" : "Ulrich", "non-dropping-particle" : "", "parse-names" : false, "suffix" : "" }, { "dropping-particle" : "", "family" : "Iribarren", "given" : "Carlos", "non-dropping-particle" : "", "parse-names" : false, "suffix" : "" }, { "dropping-particle" : "", "family" : "Harris", "given" : "Tamara", "non-dropping-particle" : "", "parse-names" : false, "suffix" : "" }, { "dropping-particle" : "", "family" : "Launer", "given" : "Lenore", "non-dropping-particle" : "", "parse-names" : false, "suffix" : "" }, { "dropping-particle" : "", "family" : "Gudnason", "given" : "Vilmundur", "non-dropping-particle" : "", "parse-names" : false, "suffix" : "" }, { "dropping-particle" : "", "family" : "O'Connell", "given" : "Jeffrey R", "non-dropping-particle" : "", "parse-names" : false, "suffix" : "" }, { "dropping-particle" : "", "family" : "Boerwinkle", "given" : "Eric", "non-dropping-particle" : "", "parse-names" : false, "suffix" : "" }, { "dropping-particle" : "", "family" : "Cadby", "given" : "Gemma", "non-dropping-particle" : "", "parse-names" : false, "suffix" : "" }, { "dropping-particle" : "", "family" : "Palmer", "given" : "Lyle J", "non-dropping-particle" : "", "parse-names" : false, "suffix" : "" }, { "dropping-particle" : "", "family" : "James", "given" : "Alan L", "non-dropping-particle" : "", "parse-names" : false, "suffix" : "" }, { "dropping-particle" : "", "family" : "Musk", "given" : "Arthur W", "non-dropping-particle" : "", "parse-names" : false, "suffix" : "" }, { "dropping-particle" : "", "family" : "Ingelsson", "given" : "Erik", "non-dropping-particle" : "", "parse-names" : false, "suffix" : "" }, { "dropping-particle" : "", "family" : "Psaty", "given" : "Bruce M", "non-dropping-particle" : "", "parse-names" : false, "suffix" : "" }, { "dropping-particle" : "", "family" : "Beckmann", "given" : "Jacques S", "non-dropping-particle" : "", "parse-names" : false, "suffix" : "" }, { "dropping-particle" : "", "family" : "Waeber", "given" : "Gerard", "non-dropping-particle" : "", "parse-names" : false, "suffix" : "" }, { "dropping-particle" : "", "family" : "Vollenweider", "given" : "Peter", "non-dropping-particle" : "", "parse-names" : false, "suffix" : "" }, { "dropping-particle" : "", "family" : "Hayward", "given" : "Caroline", "non-dropping-particle" : "", "parse-names" : false, "suffix" : "" }, { "dropping-particle" : "", "family" : "Wright", "given" : "Alan F", "non-dropping-particle" : "", "parse-names" : false, "suffix" : "" }, { "dropping-particle" : "", "family" : "Rudan", "given" : "Igor", "non-dropping-particle" : "", "parse-names" : false, "suffix" : "" }, { "dropping-particle" : "", "family" : "Groop", "given" : "Leif C", "non-dropping-particle" : "", "parse-names" : false, "suffix" : "" }, { "dropping-particle" : "", "family" : "Metspalu", "given" : "Andres", "non-dropping-particle" : "", "parse-names" : false, "suffix" : "" }, { "dropping-particle" : "", "family" : "Khaw", "given" : "Kay Tee", "non-dropping-particle" : "", "parse-names" : false, "suffix" : "" }, { "dropping-particle" : "", "family" : "Duijn", "given" : "Cornelia M", "non-dropping-particle" : "van", "parse-names" : false, "suffix" : "" }, { "dropping-particle" : "", "family" : "Borecki", "given" : "Ingrid B", "non-dropping-particle" : "", "parse-names" : false, "suffix" : "" }, { "dropping-particle" : "", "family" : "Province", "given" : "Michael a", "non-dropping-particle" : "", "parse-names" : false, "suffix" : "" }, { "dropping-particle" : "", "family" : "Wareham", "given" : "Nicholas J", "non-dropping-particle" : "", "parse-names" : false, "suffix" : "" }, { "dropping-particle" : "", "family" : "Tardif", "given" : "Jean-Claude", "non-dropping-particle" : "", "parse-names" : false, "suffix" : "" }, { "dropping-particle" : "V", "family" : "Huikuri", "given" : "Heikki", "non-dropping-particle" : "", "parse-names" : false, "suffix" : "" }, { "dropping-particle" : "", "family" : "Cupples", "given" : "L Adrienne", "non-dropping-particle" : "", "parse-names" : false, "suffix" : "" }, { "dropping-particle" : "", "family" : "Atwood", "given" : "Larry D", "non-dropping-particle" : "", "parse-names" : false, "suffix" : "" }, { "dropping-particle" : "", "family" : "Fox", "given" : "Caroline S", "non-dropping-particle" : "", "parse-names" : false, "suffix" : "" }, { "dropping-particle" : "", "family" : "Boehnke", "given" : "Michael", "non-dropping-particle" : "", "parse-names" : false, "suffix" : "" }, { "dropping-particle" : "", "family" : "Collins", "given" : "Francis S", "non-dropping-particle" : "", "parse-names" : false, "suffix" : "" }, { "dropping-particle" : "", "family" : "Mohlke", "given" : "Karen L", "non-dropping-particle" : "", "parse-names" : false, "suffix" : "" }, { "dropping-particle" : "", "family" : "Erdmann", "given" : "Jeanette", "non-dropping-particle" : "", "parse-names" : false, "suffix" : "" }, { "dropping-particle" : "", "family" : "Schunkert", "given" : "Heribert", "non-dropping-particle" : "", "parse-names" : false, "suffix" : "" }, { "dropping-particle" : "", "family" : "Hengstenberg", "given" : "Christian", "non-dropping-particle" : "", "parse-names" : false, "suffix" : "" }, { "dropping-particle" : "", "family" : "Stark", "given" : "Klaus", "non-dropping-particle" : "", "parse-names" : false, "suffix" : "" }, { "dropping-particle" : "", "family" : "Lorentzon", "given" : "Mattias", "non-dropping-particle" : "", "parse-names" : false, "suffix" : "" }, { "dropping-particle" : "", "family" : "Ohlsson", "given" : "Claes", "non-dropping-particle" : "", "parse-names" : false, "suffix" : "" }, { "dropping-particle" : "", "family" : "Cusi", "given" : "Daniele", "non-dropping-particle" : "", "parse-names" : false, "suffix" : "" }, { "dropping-particle" : "", "family" : "Staessen", "given" : "Jan a", "non-dropping-particle" : "", "parse-names" : false, "suffix" : "" }, { "dropping-particle" : "", "family" : "Klauw", "given" : "Melanie M", "non-dropping-particle" : "Van der", "parse-names" : false, "suffix" : "" }, { "dropping-particle" : "", "family" : "Pramstaller", "given" : "Peter P", "non-dropping-particle" : "", "parse-names" : false, "suffix" : "" }, { "dropping-particle" : "", "family" : "Kathiresan", "given" : "Sekar", "non-dropping-particle" : "", "parse-names" : false, "suffix" : "" }, { "dropping-particle" : "", "family" : "Jolley", "given" : "Jennifer D", "non-dropping-particle" : "", "parse-names" : false, "suffix" : "" }, { "dropping-particle" : "", "family" : "Ripatti", "given" : "Samuli", "non-dropping-particle" : "", "parse-names" : false, "suffix" : "" }, { "dropping-particle" : "", "family" : "Jarvelin", "given" : "Marjo-Riitta", "non-dropping-particle" : "", "parse-names" : false, "suffix" : "" }, { "dropping-particle" : "", "family" : "Geus", "given" : "Eco J C", "non-dropping-particle" : "de", "parse-names" : false, "suffix" : "" }, { "dropping-particle" : "", "family" : "Boomsma", "given" : "Dorret I", "non-dropping-particle" : "", "parse-names" : false, "suffix" : "" }, { "dropping-particle" : "", "family" : "Penninx", "given" : "Brenda", "non-dropping-particle" : "", "parse-names" : false, "suffix" : "" }, { "dropping-particle" : "", "family" : "Wilson", "given" : "James F", "non-dropping-particle" : "", "parse-names" : false, "suffix" : "" }, { "dropping-particle" : "", "family" : "Campbell", "given" : "Harry", "non-dropping-particle" : "", "parse-names" : false, "suffix" : "" }, { "dropping-particle" : "", "family" : "Chanock", "given" : "Stephen J", "non-dropping-particle" : "", "parse-names" : false, "suffix" : "" }, { "dropping-particle" : "", "family" : "Harst", "given" : "Pim", "non-dropping-particle" : "van der", "parse-names" : false, "suffix" : "" }, { "dropping-particle" : "", "family" : "Hamsten", "given" : "Anders", "non-dropping-particle" : "", "parse-names" : false, "suffix" : "" }, { "dropping-particle" : "", "family" : "Watkins", "given" : "Hugh", "non-dropping-particle" : "", "parse-names" : false, "suffix" : "" }, { "dropping-particle" : "", "family" : "Hofman", "given" : "Albert", "non-dropping-particle" : "", "parse-names" : false, "suffix" : "" }, { "dropping-particle" : "", "family" : "Witteman", "given" : "Jacqueline C", "non-dropping-particle" : "", "parse-names" : false, "suffix" : "" }, { "dropping-particle" : "", "family" : "Zillikens", "given" : "M Carola", "non-dropping-particle" : "", "parse-names" : false, "suffix" : "" }, { "dropping-particle" : "", "family" : "Uitterlinden", "given" : "Andr\u00e9 G", "non-dropping-particle" : "", "parse-names" : false, "suffix" : "" }, { "dropping-particle" : "", "family" : "Rivadeneira", "given" : "Fernando", "non-dropping-particle" : "", "parse-names" : false, "suffix" : "" }, { "dropping-particle" : "", "family" : "Kiemeney", "given" : "Lambertus a", "non-dropping-particle" : "", "parse-names" : false, "suffix" : "" }, { "dropping-particle" : "", "family" : "Vermeulen", "given" : "Sita H", "non-dropping-particle" : "", "parse-names" : false, "suffix" : "" }, { "dropping-particle" : "", "family" : "Abecasis", "given" : "Goncalo R", "non-dropping-particle" : "", "parse-names" : false, "suffix" : "" }, { "dropping-particle" : "", "family" : "Schlessinger", "given" : "David", "non-dropping-particle" : "", "parse-names" : false, "suffix" : "" }, { "dropping-particle" : "", "family" : "Schipf", "given" : "Sabine", "non-dropping-particle" : "", "parse-names" : false, "suffix" : "" }, { "dropping-particle" : "", "family" : "Stumvoll", "given" : "Michael", "non-dropping-particle" : "", "parse-names" : false, "suffix" : "" }, { "dropping-particle" : "", "family" : "T\u00f6njes", "given" : "Anke", "non-dropping-particle" : "", "parse-names" : false, "suffix" : "" }, { "dropping-particle" : "", "family" : "Spector", "given" : "Tim D", "non-dropping-particle" : "", "parse-names" : false, "suffix" : "" }, { "dropping-particle" : "", "family" : "North", "given" : "Kari E", "non-dropping-particle" : "", "parse-names" : false, "suffix" : "" }, { "dropping-particle" : "", "family" : "Lettre", "given" : "Guillaume", "non-dropping-particle" : "", "parse-names" : false, "suffix" : "" }, { "dropping-particle" : "", "family" : "McCarthy", "given" : "Mark I", "non-dropping-particle" : "", "parse-names" : false, "suffix" : "" }, { "dropping-particle" : "", "family" : "Berndt", "given" : "Sonja I", "non-dropping-particle" : "", "parse-names" : false, "suffix" : "" }, { "dropping-particle" : "", "family" : "Heath", "given" : "Andrew C", "non-dropping-particle" : "", "parse-names" : false, "suffix" : "" }, { "dropping-particle" : "", "family" : "Madden", "given" : "Pamela a F", "non-dropping-particle" : "", "parse-names" : false, "suffix" : "" }, { "dropping-particle" : "", "family" : "Nyholt", "given" : "Dale R", "non-dropping-particle" : "", "parse-names" : false, "suffix" : "" }, { "dropping-particle" : "", "family" : "Montgomery", "given" : "Grant W", "non-dropping-particle" : "", "parse-names" : false, "suffix" : "" }, { "dropping-particle" : "", "family" : "Martin", "given" : "Nicholas G", "non-dropping-particle" : "", "parse-names" : false, "suffix" : "" }, { "dropping-particle" : "", "family" : "McKnight", "given" : "Barbara", "non-dropping-particle" : "", "parse-names" : false, "suffix" : "" }, { "dropping-particle" : "", "family" : "Strachan", "given" : "David P", "non-dropping-particle" : "", "parse-names" : false, "suffix" : "" }, { "dropping-particle" : "", "family" : "Hill", "given" : "William G", "non-dropping-particle" : "", "parse-names" : false, "suffix" : "" }, { "dropping-particle" : "", "family" : "Snieder", "given" : "Harold", "non-dropping-particle" : "", "parse-names" : false, "suffix" : "" }, { "dropping-particle" : "", "family" : "Ridker", "given" : "Paul M", "non-dropping-particle" : "", "parse-names" : false, "suffix" : "" }, { "dropping-particle" : "", "family" : "Thorsteinsdottir", "given" : "Unnur", "non-dropping-particle" : "", "parse-names" : false, "suffix" : "" }, { "dropping-particle" : "", "family" : "Stefansson", "given" : "Kari", "non-dropping-particle" : "", "parse-names" : false, "suffix" : "" }, { "dropping-particle" : "", "family" : "Frayling", "given" : "Timothy M", "non-dropping-particle" : "", "parse-names" : false, "suffix" : "" }, { "dropping-particle" : "", "family" : "Hirschhorn", "given" : "Joel N", "non-dropping-particle" : "", "parse-names" : false, "suffix" : "" }, { "dropping-particle" : "", "family" : "Goddard", "given" : "Michael E", "non-dropping-particle" : "", "parse-names" : false, "suffix" : "" }, { "dropping-particle" : "", "family" : "Visscher", "given" : "Peter M", "non-dropping-particle" : "", "parse-names" : false, "suffix" : "" } ], "container-title" : "Nature", "id" : "ITEM-1", "issue" : "7419", "issued" : { "date-parts" : [ [ "2012", "10", "11" ] ] }, "page" : "267-72", "publisher" : "Nature Publishing Group", "title" : "FTO genotype is associated with phenotypic variability of body mass index.", "type" : "article-journal", "volume" : "490" }, "uris" : [ "http://www.mendeley.com/documents/?uuid=07fee979-06c3-4eec-8634-a7ad8e4b9478" ] } ], "mendeley" : { "previouslyFormattedCitation" : "[27]" }, "properties" : { "noteIndex" : 0 }, "schema" : "https://github.com/citation-style-language/schema/raw/master/csl-citation.json" }</w:instrText>
+      </w:r>
+      <w:r>
+        <w:fldChar w:fldCharType="separate"/>
+      </w:r>
+      <w:r>
+        <w:rPr>
+          <w:noProof/>
+        </w:rPr>
+        <w:t>[27]</w:t>
+      </w:r>
+      <w:r>
+        <w:fldChar w:fldCharType="end"/>
+      </w:r>
+      <w:r>
+        <w:t xml:space="preserve">.  </w:t>
+      </w:r>
+      <w:r>
+        <w:t>We did not observe any data supporting the hypothesis that under this paradigm pre-diet body weight or hormone levels are predictive of weight gain, but we did observe a strong predictive effect of body weight responses to food deprivation</w:t>
+      </w:r>
+      <w:r>
+        <w:t>.</w:t>
+      </w:r>
+      <w:r>
+        <w:t xml:space="preserve"> </w:t>
+      </w:r>
+      <w:r>
+        <w:t>Based on these data, the predictive utility of fasting responses is nearly 5</w:t>
+      </w:r>
+      <w:r>
+        <w:t>-</w:t>
+      </w:r>
+      <w:r>
+        <w:t xml:space="preserve">fold greater than that of </w:t>
+      </w:r>
+      <w:proofErr w:type="spellStart"/>
+      <w:r>
+        <w:t>leptin</w:t>
+      </w:r>
+      <w:proofErr w:type="spellEnd"/>
+      <w:r>
+        <w:t xml:space="preserve"> levels, which had been previously reported to be of some use in predicting weight gain</w:t>
+      </w:r>
+      <w:r>
+        <w:t xml:space="preserve"> </w:t>
+      </w:r>
+      <w:r>
+        <w:fldChar w:fldCharType="begin" w:fldLock="1"/>
+      </w:r>
+      <w:r>
+        <w:instrText>ADDIN CSL_CITATION { "citationItems" : [ { "id" : "ITEM-1", "itemData" : { "ISSN" : "1078-8956", "PMID" : "9018247", "abstract" : "Leptin, the product of the ob gene, is a hormone, produced by adipose cells, that inhibits food intake and increases energy expenditure in rodents. In humans, plasma leptin concentrations correlate closely with the size of the adipose tissue depot; however, there is considerable variation in plasma leptin concentrations at any given degree of fatness. To investigate whether individuals prone to weight gain are hypoleptinemic, we measured fasting plasma leptin concentrations in two groups of weight-matched nondiabetic Pima Indians followed for approximately 3 years, 19 of whom subsequently gained weight and 17 of whom maintained their weight. After we adjusted for initial percent body fat, mean plasma leptin concentration was lower in those who gained weight than in those whose weight was stable. These data indicate that relatively low plasma leptin concentrations may play a role in the development of obesity in Pima Indians, a population prone to obesity.", "author" : [ { "dropping-particle" : "", "family" : "Ravussin", "given" : "Eric", "non-dropping-particle" : "", "parse-names" : false, "suffix" : "" }, { "dropping-particle" : "", "family" : "Pratley", "given" : "R E", "non-dropping-particle" : "", "parse-names" : false, "suffix" : "" }, { "dropping-particle" : "", "family" : "Maffei", "given" : "M", "non-dropping-particle" : "", "parse-names" : false, "suffix" : "" }, { "dropping-particle" : "", "family" : "Wang", "given" : "H", "non-dropping-particle" : "", "parse-names" : false, "suffix" : "" }, { "dropping-particle" : "", "family" : "Friedman", "given" : "J M", "non-dropping-particle" : "", "parse-names" : false, "suffix" : "" }, { "dropping-particle" : "", "family" : "Bennett", "given" : "P H", "non-dropping-particle" : "", "parse-names" : false, "suffix" : "" }, { "dropping-particle" : "", "family" : "Bogardus", "given" : "Clifton", "non-dropping-particle" : "", "parse-names" : false, "suffix" : "" } ], "container-title" : "Nature medicine", "id" : "ITEM-1", "issue" : "2", "issued" : { "date-parts" : [ [ "1997", "2" ] ] }, "page" : "238-40", "title" : "Relatively low plasma leptin concentrations precede weight gain in Pima Indians.", "type" : "article-journal", "volume" : "3" }, "uris" : [ "http://www.mendeley.com/documents/?uuid=ebb3efde-e881-4da4-8d86-0cdc53ad3806" ] } ], "mendeley" : { "previouslyFormattedCitation" : "[28]" }, "properties" : { "noteIndex" : 0 }, "schema" : "https://github.com/citation-style-language/schema/raw/master/csl-citation.json" }</w:instrText>
+      </w:r>
+      <w:r>
+        <w:fldChar w:fldCharType="separate"/>
+      </w:r>
+      <w:r>
+        <w:rPr>
+          <w:noProof/>
+        </w:rPr>
+        <w:t>[28]</w:t>
+      </w:r>
+      <w:r>
+        <w:fldChar w:fldCharType="end"/>
+      </w:r>
+      <w:r>
+        <w:t>.</w:t>
+      </w:r>
+      <w:r>
+        <w:t xml:space="preserve">  </w:t>
+      </w:r>
+      <w:r>
+        <w:t>The small effect sizes of SNPs associated with obesity through GWAS has prevented their clinical utility for predicting future weight gain</w:t>
+      </w:r>
+      <w:r>
+        <w:t xml:space="preserve"> </w:t>
+      </w:r>
+      <w:r>
+        <w:fldChar w:fldCharType="begin" w:fldLock="1"/>
+      </w:r>
+      <w:r>
+        <w:instrText>ADDIN CSL_CITATION { "citationItems" : [ { "id" : "ITEM-1", "itemData" : { "DOI" : "10.1038/ng.686", "ISBN" : "1546-1718 (Electronic)\\n1061-4036 (Linking)", "ISSN" : "1061-4036", "PMID" : "20935630", "abstract" : "Obesity is globally prevalent and highly heritable, but its underlying genetic factors remain largely elusive. To identify genetic loci for obesity susceptibility, we examined associations between body mass index and \u223c 2.8 million SNPs in up to 123,865 individuals with targeted follow up of 42 SNPs in up to 125,931 additional individuals. We confirmed 14 known obesity susceptibility loci and identified 18 new loci associated with body mass index (P &lt; 5 \u00d7 10\u207b\u2078), one of which includes a copy number variant near GPRC5B. Some loci (at MC4R, POMC, SH2B1 and BDNF) map near key hypothalamic regulators of energy balance, and one of these loci is near GIPR, an incretin receptor. Furthermore, genes in other newly associated loci may provide new insights into human body weight regulation.", "author" : [ { "dropping-particle" : "", "family" : "Speliotes", "given" : "Elizabeth K", "non-dropping-particle" : "", "parse-names" : false, "suffix" : "" }, { "dropping-particle" : "", "family" : "Willer", "given" : "Cristen J", "non-dropping-particle" : "", "parse-names" : false, "suffix" : "" }, { "dropping-particle" : "", "family" : "Berndt", "given" : "Sonja I", "non-dropping-particle" : "", "parse-names" : false, "suffix" : "" }, { "dropping-particle" : "", "family" : "Monda", "given" : "Keri L", "non-dropping-particle" : "", "parse-names" : false, "suffix" : "" }, { "dropping-particle" : "", "family" : "Thorleifsson", "given" : "Gudmar", "non-dropping-particle" : "", "parse-names" : false, "suffix" : "" }, { "dropping-particle" : "", "family" : "Jackson", "given" : "Anne U", "non-dropping-particle" : "", "parse-names" : false, "suffix" : "" }, { "dropping-particle" : "", "family" : "Allen", "given" : "Hana Lango", "non-dropping-particle" : "", "parse-names" : false, "suffix" : "" }, { "dropping-particle" : "", "family" : "Lindgren", "given" : "Cecilia M", "non-dropping-particle" : "", "parse-names" : false, "suffix" : "" }, { "dropping-particle" : "", "family" : "Luan", "given" : "Jian'an", "non-dropping-particle" : "", "parse-names" : false, "suffix" : "" }, { "dropping-particle" : "", "family" : "M\u00e4gi", "given" : "Reedik", "non-dropping-particle" : "", "parse-names" : false, "suffix" : "" }, { "dropping-particle" : "", "family" : "Randall", "given" : "Joshua C", "non-dropping-particle" : "", "parse-names" : false, "suffix" : "" }, { "dropping-particle" : "", "family" : "Vedantam", "given" : "Sailaja", "non-dropping-particle" : "", "parse-names" : false, "suffix" : "" }, { "dropping-particle" : "", "family" : "Winkler", "given" : "Thomas W", "non-dropping-particle" : "", "parse-names" : false, "suffix" : "" }, { "dropping-particle" : "", "family" : "Qi", "given" : "Lu", "non-dropping-particle" : "", "parse-names" : false, "suffix" : "" }, { "dropping-particle" : "", "family" : "Workalemahu", "given" : "Tsegaselassie", "non-dropping-particle" : "", "parse-names" : false, "suffix" : "" }, { "dropping-particle" : "", "family" : "Heid", "given" : "Iris M", "non-dropping-particle" : "", "parse-names" : false, "suffix" : "" }, { "dropping-particle" : "", "family" : "Steinthorsdottir", "given" : "Valgerdur", "non-dropping-particle" : "", "parse-names" : false, "suffix" : "" }, { "dropping-particle" : "", "family" : "Stringham", "given" : "Heather M", "non-dropping-particle" : "", "parse-names" : false, "suffix" : "" }, { "dropping-particle" : "", "family" : "Weedon", "given" : "Michael N", "non-dropping-particle" : "", "parse-names" : false, "suffix" : "" }, { "dropping-particle" : "", "family" : "Wheeler", "given" : "Eleanor", "non-dropping-particle" : "", "parse-names" : false, "suffix" : "" }, { "dropping-particle" : "", "family" : "Wood", "given" : "Andrew R", "non-dropping-particle" : "", "parse-names" : false, "suffix" : "" }, { "dropping-particle" : "", "family" : "Ferreira", "given" : "Teresa", "non-dropping-particle" : "", "parse-names" : false, "suffix" : "" }, { "dropping-particle" : "", "family" : "Weyant", "given" : "Robert J", "non-dropping-particle" : "", "parse-names" : false, "suffix" : "" }, { "dropping-particle" : "V", "family" : "Segr\u00e8", "given" : "Ayellet", "non-dropping-particle" : "", "parse-names" : false, "suffix" : "" }, { "dropping-particle" : "", "family" : "Estrada", "given" : "Karol", "non-dropping-particle" : "", "parse-names" : false, "suffix" : "" }, { "dropping-particle" : "", "family" : "Liang", "given" : "Liming", "non-dropping-particle" : "", "parse-names" : false, "suffix" : "" }, { "dropping-particle" : "", "family" : "Nemesh", "given" : "James", "non-dropping-particle" : "", "parse-names" : false, "suffix" : "" }, { "dropping-particle" : "", "family" : "Park", "given" : "Ju-Hyun", "non-dropping-particle" : "", "parse-names" : false, "suffix" : "" }, { "dropping-particle" : "", "family" : "Gustafsson", "given" : "Stefan", "non-dropping-particle" : "", "parse-names" : false, "suffix" : "" }, { "dropping-particle" : "", "family" : "Kilpel\u00e4inen", "given" : "Tuomas O", "non-dropping-particle" : "", "parse-names" : false, "suffix" : "" }, { "dropping-particle" : "", "family" : "Yang", "given" : "Jian", "non-dropping-particle" : "", "parse-names" : false, "suffix" : "" }, { "dropping-particle" : "", "family" : "Bouatia-Naji", "given" : "Nabila", "non-dropping-particle" : "", "parse-names" : false, "suffix" : "" }, { "dropping-particle" : "", "family" : "Esko", "given" : "T\u00f5nu", "non-dropping-particle" : "", "parse-names" : false, "suffix" : "" }, { "dropping-particle" : "", "family" : "Feitosa", "given" : "Mary F", "non-dropping-particle" : "", "parse-names" : false, "suffix" : "" }, { "dropping-particle" : "", "family" : "Kutalik", "given" : "Zolt\u00e1n", "non-dropping-particle" : "", "parse-names" : false, "suffix" : "" }, { "dropping-particle" : "", "family" : "Mangino", "given" : "Massimo", "non-dropping-particle" : "", "parse-names" : false, "suffix" : "" }, { "dropping-particle" : "", "family" : "Raychaudhuri", "given" : "Soumya", "non-dropping-particle" : "", "parse-names" : false, "suffix" : "" }, { "dropping-particle" : "", "family" : "Scherag", "given" : "Andre", "non-dropping-particle" : "", "parse-names" : false, "suffix" : "" }, { "dropping-particle" : "", "family" : "Smith", "given" : "Albert Vernon", "non-dropping-particle" : "", "parse-names" : false, "suffix" : "" }, { "dropping-particle" : "", "family" : "Welch", "given" : "Ryan", "non-dropping-particle" : "", "parse-names" : false, "suffix" : "" }, { "dropping-particle" : "", "family" : "Zhao", "given" : "Jing Hua", "non-dropping-particle" : "", "parse-names" : false, "suffix" : "" }, { "dropping-particle" : "", "family" : "Aben", "given" : "Katja K", "non-dropping-particle" : "", "parse-names" : false, "suffix" : "" }, { "dropping-particle" : "", "family" : "Absher", "given" : "Devin M", "non-dropping-particle" : "", "parse-names" : false, "suffix" : "" }, { "dropping-particle" : "", "family" : "Amin", "given" : "Najaf", "non-dropping-particle" : "", "parse-names" : false, "suffix" : "" }, { "dropping-particle" : "", "family" : "Dixon", "given" : "Anna L", "non-dropping-particle" : "", "parse-names" : false, "suffix" : "" }, { "dropping-particle" : "", "family" : "Fisher", "given" : "Eva", "non-dropping-particle" : "", "parse-names" : false, "suffix" : "" }, { "dropping-particle" : "", "family" : "Glazer", "given" : "Nicole L", "non-dropping-particle" : "", "parse-names" : false, "suffix" : "" }, { "dropping-particle" : "", "family" : "Goddard", "given" : "Michael E", "non-dropping-particle" : "", "parse-names" : false, "suffix" : "" }, { "dropping-particle" : "", "family" : "Heard-Costa", "given" : "Nancy L", "non-dropping-particle" : "", "parse-names" : false, "suffix" : "" }, { "dropping-particle" : "", "family" : "Hoesel", "given" : "Volker", "non-dropping-particle" : "", "parse-names" : false, "suffix" : "" }, { "dropping-particle" : "", "family" : "Hottenga", "given" : "Jouke-Jan", "non-dropping-particle" : "", "parse-names" : false, "suffix" : "" }, { "dropping-particle" : "", "family" : "Johansson", "given" : "Asa", "non-dropping-particle" : "", "parse-names" : false, "suffix" : "" }, { "dropping-particle" : "", "family" : "Johnson", "given" : "Toby", "non-dropping-particle" : "", "parse-names" : false, "suffix" : "" }, { "dropping-particle" : "", "family" : "Ketkar", "given" : "Shamika", "non-dropping-particle" : "", "parse-names" : false, "suffix" : "" }, { "dropping-particle" : "", "family" : "Lamina", "given" : "Claudia", "non-dropping-particle" : "", "parse-names" : false, "suffix" : "" }, { "dropping-particle" : "", "family" : "Li", "given" : "Shengxu", "non-dropping-particle" : "", "parse-names" : false, "suffix" : "" }, { "dropping-particle" : "", "family" : "Moffatt", "given" : "Miriam F", "non-dropping-particle" : "", "parse-names" : false, "suffix" : "" }, { "dropping-particle" : "", "family" : "Myers", "given" : "Richard H", "non-dropping-particle" : "", "parse-names" : false, "suffix" : "" }, { "dropping-particle" : "", "family" : "Narisu", "given" : "Narisu", "non-dropping-particle" : "", "parse-names" : false, "suffix" : "" }, { "dropping-particle" : "", "family" : "Perry", "given" : "John R B", "non-dropping-particle" : "", "parse-names" : false, "suffix" : "" }, { "dropping-particle" : "", "family" : "Peters", "given" : "Marjolein J", "non-dropping-particle" : "", "parse-names" : false, "suffix" : "" }, { "dropping-particle" : "", "family" : "Preuss", "given" : "Michael", "non-dropping-particle" : "", "parse-names" : false, "suffix" : "" }, { "dropping-particle" : "", "family" : "Ripatti", "given" : "Samuli", "non-dropping-particle" : "", "parse-names" : false, "suffix" : "" }, { "dropping-particle" : "", "family" : "Rivadeneira", "given" : "Fernando", "non-dropping-particle" : "", "parse-names" : false, "suffix" : "" }, { "dropping-particle" : "", "family" : "Sandholt", "given" : "Camilla", "non-dropping-particle" : "", "parse-names" : false, "suffix" : "" }, { "dropping-particle" : "", "family" : "Scott", "given" : "Laura J", "non-dropping-particle" : "", "parse-names" : false, "suffix" : "" }, { "dropping-particle" : "", "family" : "Timpson", "given" : "Nicholas J", "non-dropping-particle" : "", "parse-names" : false, "suffix" : "" }, { "dropping-particle" : "", "family" : "Tyrer", "given" : "Jonathan P", "non-dropping-particle" : "", "parse-names" : false, "suffix" : "" }, { "dropping-particle" : "", "family" : "Wingerden", "given" : "Sophie", "non-dropping-particle" : "van", "parse-names" : false, "suffix" : "" }, { "dropping-particle" : "", "family" : "Watanabe", "given" : "Richard M", "non-dropping-particle" : "", "parse-names" : false, "suffix" : "" }, { "dropping-particle" : "", "family" : "White", "given" : "Charles C", "non-dropping-particle" : "", "parse-names" : false, "suffix" : "" }, { "dropping-particle" : "", "family" : "Wiklund", "given" : "Fredrik", "non-dropping-particle" : "", "parse-names" : false, "suffix" : "" }, { "dropping-particle" : "", "family" : "Barlassina", "given" : "Christina", "non-dropping-particle" : "", "parse-names" : false, "suffix" : "" }, { "dropping-particle" : "", "family" : "Chasman", "given" : "Daniel I", "non-dropping-particle" : "", "parse-names" : false, "suffix" : "" }, { "dropping-particle" : "", "family" : "Cooper", "given" : "Matthew N", "non-dropping-particle" : "", "parse-names" : false, "suffix" : "" }, { "dropping-particle" : "", "family" : "Jansson", "given" : "John-Olov", "non-dropping-particle" : "", "parse-names" : false, "suffix" : "" }, { "dropping-particle" : "", "family" : "Lawrence", "given" : "Robert W", "non-dropping-particle" : "", "parse-names" : false, "suffix" : "" }, { "dropping-particle" : "", "family" : "Pellikka", "given" : "Niina", "non-dropping-particle" : "", "parse-names" : false, "suffix" : "" }, { "dropping-particle" : "", "family" : "Prokopenko", "given" : "Inga", "non-dropping-particle" : "", "parse-names" : false, "suffix" : "" }, { "dropping-particle" : "", "family" : "Shi", "given" : "Jianxin", "non-dropping-particle" : "", "parse-names" : false, "suffix" : "" }, { "dropping-particle" : "", "family" : "Thiering", "given" : "Elisabeth", "non-dropping-particle" : "", "parse-names" : false, "suffix" : "" }, { "dropping-particle" : "", "family" : "Alavere", "given" : "Helene", "non-dropping-particle" : "", "parse-names" : false, "suffix" : "" }, { "dropping-particle" : "", "family" : "Alibrandi", "given" : "Maria T S", "non-dropping-particle" : "", "parse-names" : false, "suffix" : "" }, { "dropping-particle" : "", "family" : "Almgren", "given" : "Peter", "non-dropping-particle" : "", "parse-names" : false, "suffix" : "" }, { "dropping-particle" : "", "family" : "Arnold", "given" : "Alice M", "non-dropping-particle" : "", "parse-names" : false, "suffix" : "" }, { "dropping-particle" : "", "family" : "Aspelund", "given" : "Thor", "non-dropping-particle" : "", "parse-names" : false, "suffix" : "" }, { "dropping-particle" : "", "family" : "Atwood", "given" : "Larry D", "non-dropping-particle" : "", "parse-names" : false, "suffix" : "" }, { "dropping-particle" : "", "family" : "Balkau", "given" : "Beverley", "non-dropping-particle" : "", "parse-names" : false, "suffix" : "" }, { "dropping-particle" : "", "family" : "Balmforth", "given" : "Anthony J", "non-dropping-particle" : "", "parse-names" : false, "suffix" : "" }, { "dropping-particle" : "", "family" : "Bennett", "given" : "Amanda J", "non-dropping-particle" : "", "parse-names" : false, "suffix" : "" }, { "dropping-particle" : "", "family" : "Ben-Shlomo", "given" : "Yoav", "non-dropping-particle" : "", "parse-names" : false, "suffix" : "" }, { "dropping-particle" : "", "family" : "Bergman", "given" : "Richard N", "non-dropping-particle" : "", "parse-names" : false, "suffix" : "" }, { "dropping-particle" : "", "family" : "Bergmann", "given" : "Sven", "non-dropping-particle" : "", "parse-names" : false, "suffix" : "" }, { "dropping-particle" : "", "family" : "Biebermann", "given" : "Heike", "non-dropping-particle" : "", "parse-names" : false, "suffix" : "" }, { "dropping-particle" : "", "family" : "Blakemore", "given" : "Alexandra I F", "non-dropping-particle" : "", "parse-names" : false, "suffix" : "" }, { "dropping-particle" : "", "family" : "Boes", "given" : "Tanja", "non-dropping-particle" : "", "parse-names" : false, "suffix" : "" }, { "dropping-particle" : "", "family" : "Bonnycastle", "given" : "Lori L", "non-dropping-particle" : "", "parse-names" : false, "suffix" : "" }, { "dropping-particle" : "", "family" : "Bornstein", "given" : "Stefan R", "non-dropping-particle" : "", "parse-names" : false, "suffix" : "" }, { "dropping-particle" : "", "family" : "Brown", "given" : "Morris J", "non-dropping-particle" : "", "parse-names" : false, "suffix" : "" }, { "dropping-particle" : "", "family" : "Buchanan", "given" : "Thomas A", "non-dropping-particle" : "", "parse-names" : false, "suffix" : "" }, { "dropping-particle" : "", "family" : "Busonero", "given" : "Fabio", "non-dropping-particle" : "", "parse-names" : false, "suffix" : "" }, { "dropping-particle" : "", "family" : "Campbell", "given" : "Harry", "non-dropping-particle" : "", "parse-names" : false, "suffix" : "" }, { "dropping-particle" : "", "family" : "Cappuccio", "given" : "Francesco P", "non-dropping-particle" : "", "parse-names" : false, "suffix" : "" }, { "dropping-particle" : "", "family" : "Cavalcanti-Proen\u00e7a", "given" : "Christine", "non-dropping-particle" : "", "parse-names" : false, "suffix" : "" }, { "dropping-particle" : "", "family" : "Chen", "given" : "Yii-Der Ida", "non-dropping-particle" : "", "parse-names" : false, "suffix" : "" }, { "dropping-particle" : "", "family" : "Chen", "given" : "Chih-Mei", "non-dropping-particle" : "", "parse-names" : false, "suffix" : "" }, { "dropping-particle" : "", "family" : "Chines", "given" : "Peter S", "non-dropping-particle" : "", "parse-names" : false, "suffix" : "" }, { "dropping-particle" : "", "family" : "Clarke", "given" : "Robert", "non-dropping-particle" : "", "parse-names" : false, "suffix" : "" }, { "dropping-particle" : "", "family" : "Coin", "given" : "Lachlan", "non-dropping-particle" : "", "parse-names" : false, "suffix" : "" }, { "dropping-particle" : "", "family" : "Connell", "given" : "John", "non-dropping-particle" : "", "parse-names" : false, "suffix" : "" }, { "dropping-particle" : "", "family" : "Day", "given" : "Ian N M", "non-dropping-particle" : "", "parse-names" : false, "suffix" : "" }, { "dropping-particle" : "", "family" : "Heijer", "given" : "Martin", "non-dropping-particle" : "den", "parse-names" : false, "suffix" : "" }, { "dropping-particle" : "", "family" : "Duan", "given" : "Jubao", "non-dropping-particle" : "", "parse-names" : false, "suffix" : "" }, { "dropping-particle" : "", "family" : "Ebrahim", "given" : "Shah", "non-dropping-particle" : "", "parse-names" : false, "suffix" : "" }, { "dropping-particle" : "", "family" : "Elliott", "given" : "Paul", "non-dropping-particle" : "", "parse-names" : false, "suffix" : "" }, { "dropping-particle" : "", "family" : "Elosua", "given" : "Roberto", "non-dropping-particle" : "", "parse-names" : false, "suffix" : "" }, { "dropping-particle" : "", "family" : "Eiriksdottir", "given" : "Gudny", "non-dropping-particle" : "", "parse-names" : false, "suffix" : "" }, { "dropping-particle" : "", "family" : "Erdos", "given" : "Michael R", "non-dropping-particle" : "", "parse-names" : false, "suffix" : "" }, { "dropping-particle" : "", "family" : "Eriksson", "given" : "Johan G", "non-dropping-particle" : "", "parse-names" : false, "suffix" : "" }, { "dropping-particle" : "", "family" : "Facheris", "given" : "Maurizio F", "non-dropping-particle" : "", "parse-names" : false, "suffix" : "" }, { "dropping-particle" : "", "family" : "Felix", "given" : "Stephan B", "non-dropping-particle" : "", "parse-names" : false, "suffix" : "" }, { "dropping-particle" : "", "family" : "Fischer-Posovszky", "given" : "Pamela", "non-dropping-particle" : "", "parse-names" : false, "suffix" : "" }, { "dropping-particle" : "", "family" : "Folsom", "given" : "Aaron R", "non-dropping-particle" : "", "parse-names" : false, "suffix" : "" }, { "dropping-particle" : "", "family" : "Friedrich", "given" : "Nele", "non-dropping-particle" : "", "parse-names" : false, "suffix" : "" }, { "dropping-particle" : "", "family" : "Freimer", "given" : "Nelson B", "non-dropping-particle" : "", "parse-names" : false, "suffix" : "" }, { "dropping-particle" : "", "family" : "Fu", "given" : "Mao", "non-dropping-particle" : "", "parse-names" : false, "suffix" : "" }, { "dropping-particle" : "", "family" : "Gaget", "given" : "Stefan", "non-dropping-particle" : "", "parse-names" : false, "suffix" : "" }, { "dropping-particle" : "V", "family" : "Gejman", "given" : "Pablo", "non-dropping-particle" : "", "parse-names" : false, "suffix" : "" }, { "dropping-particle" : "", "family" : "Geus", "given" : "Eco J C", "non-dropping-particle" : "", "parse-names" : false, "suffix" : "" }, { "dropping-particle" : "", "family" : "Gieger", "given" : "Christian", "non-dropping-particle" : "", "parse-names" : false, "suffix" : "" }, { "dropping-particle" : "", "family" : "Gjesing", "given" : "Anette P", "non-dropping-particle" : "", "parse-names" : false, "suffix" : "" }, { "dropping-particle" : "", "family" : "Goel", "given" : "Anuj", "non-dropping-particle" : "", "parse-names" : false, "suffix" : "" }, { "dropping-particle" : "", "family" : "Goyette", "given" : "Philippe", "non-dropping-particle" : "", "parse-names" : false, "suffix" : "" }, { "dropping-particle" : "", "family" : "Grallert", "given" : "Harald", "non-dropping-particle" : "", "parse-names" : false, "suffix" : "" }, { "dropping-particle" : "", "family" : "Gr\u00e4ssler", "given" : "J\u00fcrgen", "non-dropping-particle" : "", "parse-names" : false, "suffix" : "" }, { "dropping-particle" : "", "family" : "Greenawalt", "given" : "Danielle M", "non-dropping-particle" : "", "parse-names" : false, "suffix" : "" }, { "dropping-particle" : "", "family" : "Groves", "given" : "Christopher J", "non-dropping-particle" : "", "parse-names" : false, "suffix" : "" }, { "dropping-particle" : "", "family" : "Gudnason", "given" : "Vilmundur", "non-dropping-particle" : "", "parse-names" : false, "suffix" : "" }, { "dropping-particle" : "", "family" : "Guiducci", "given" : "Candace", "non-dropping-particle" : "", "parse-names" : false, "suffix" : "" }, { "dropping-particle" : "", "family" : "Hartikainen", "given" : "Anna-Liisa", "non-dropping-particle" : "", "parse-names" : false, "suffix" : "" }, { "dropping-particle" : "", "family" : "Hassanali", "given" : "Neelam", "non-dropping-particle" : "", "parse-names" : false, "suffix" : "" }, { "dropping-particle" : "", "family" : "Hall", "given" : "Alistair S", "non-dropping-particle" : "", "parse-names" : false, "suffix" : "" }, { "dropping-particle" : "", "family" : "Havulinna", "given" : "Aki S", "non-dropping-particle" : "", "parse-names" : false, "suffix" : "" }, { "dropping-particle" : "", "family" : "Hayward", "given" : "Caroline", "non-dropping-particle" : "", "parse-names" : false, "suffix" : "" }, { "dropping-particle" : "", "family" : "Heath", "given" : "Andrew C", "non-dropping-particle" : "", "parse-names" : false, "suffix" : "" }, { "dropping-particle" : "", "family" : "Hengstenberg", "given" : "Christian", "non-dropping-particle" : "", "parse-names" : false, "suffix" : "" }, { "dropping-particle" : "", "family" : "Hicks", "given" : "Andrew A", "non-dropping-particle" : "", "parse-names" : false, "suffix" : "" }, { "dropping-particle" : "", "family" : "Hinney", "given" : "Anke", "non-dropping-particle" : "", "parse-names" : false, "suffix" : "" }, { "dropping-particle" : "", "family" : "Hofman", "given" : "Albert", "non-dropping-particle" : "", "parse-names" : false, "suffix" : "" }, { "dropping-particle" : "", "family" : "Homuth", "given" : "Georg", "non-dropping-particle" : "", "parse-names" : false, "suffix" : "" }, { "dropping-particle" : "", "family" : "Hui", "given" : "Jennie", "non-dropping-particle" : "", "parse-names" : false, "suffix" : "" }, { "dropping-particle" : "", "family" : "Igl", "given" : "Wilmar", "non-dropping-particle" : "", "parse-names" : false, "suffix" : "" }, { "dropping-particle" : "", "family" : "Iribarren", "given" : "Carlos", "non-dropping-particle" : "", "parse-names" : false, "suffix" : "" }, { "dropping-particle" : "", "family" : "Isomaa", "given" : "Bo", "non-dropping-particle" : "", "parse-names" : false, "suffix" : "" }, { "dropping-particle" : "", "family" : "Jacobs", "given" : "Kevin B", "non-dropping-particle" : "", "parse-names" : false, "suffix" : "" }, { "dropping-particle" : "", "family" : "Jarick", "given" : "Ivonne", "non-dropping-particle" : "", "parse-names" : false, "suffix" : "" }, { "dropping-particle" : "", "family" : "Jewell", "given" : "Elizabeth", "non-dropping-particle" : "", "parse-names" : false, "suffix" : "" }, { "dropping-particle" : "", "family" : "John", "given" : "Ulrich", "non-dropping-particle" : "", "parse-names" : false, "suffix" : "" }, { "dropping-particle" : "", "family" : "J\u00f8rgensen", "given" : "Torben", "non-dropping-particle" : "", "parse-names" : false, "suffix" : "" }, { "dropping-particle" : "", "family" : "Jousilahti", "given" : "Pekka", "non-dropping-particle" : "", "parse-names" : false, "suffix" : "" }, { "dropping-particle" : "", "family" : "Jula", "given" : "Antti", "non-dropping-particle" : "", "parse-names" : false, "suffix" : "" }, { "dropping-particle" : "", "family" : "Kaakinen", "given" : "Marika", "non-dropping-particle" : "", "parse-names" : false, "suffix" : "" }, { "dropping-particle" : "", "family" : "Kajantie", "given" : "Eero", "non-dropping-particle" : "", "parse-names" : false, "suffix" : "" }, { "dropping-particle" : "", "family" : "Kaplan", "given" : "Lee M", "non-dropping-particle" : "", "parse-names" : false, "suffix" : "" }, { "dropping-particle" : "", "family" : "Kathiresan", "given" : "Sekar", "non-dropping-particle" : "", "parse-names" : false, "suffix" : "" }, { "dropping-particle" : "", "family" : "Kettunen", "given" : "Johannes", "non-dropping-particle" : "", "parse-names" : false, "suffix" : "" }, { "dropping-particle" : "", "family" : "Kinnunen", "given" : "Leena", "non-dropping-particle" : "", "parse-names" : false, "suffix" : "" }, { "dropping-particle" : "", "family" : "Knowles", "given" : "Joshua W", "non-dropping-particle" : "", "parse-names" : false, "suffix" : "" }, { "dropping-particle" : "", "family" : "Kolcic", "given" : "Ivana", "non-dropping-particle" : "", "parse-names" : false, "suffix" : "" }, { "dropping-particle" : "", "family" : "K\u00f6nig", "given" : "Inke R", "non-dropping-particle" : "", "parse-names" : false, "suffix" : "" }, { "dropping-particle" : "", "family" : "Koskinen", "given" : "Seppo", "non-dropping-particle" : "", "parse-names" : false, "suffix" : "" }, { "dropping-particle" : "", "family" : "Kovacs", "given" : "Peter", "non-dropping-particle" : "", "parse-names" : false, "suffix" : "" }, { "dropping-particle" : "", "family" : "Kuusisto", "given" : "Johanna", "non-dropping-particle" : "", "parse-names" : false, "suffix" : "" }, { "dropping-particle" : "", "family" : "Kraft", "given" : "Peter", "non-dropping-particle" : "", "parse-names" : false, "suffix" : "" }, { "dropping-particle" : "", "family" : "Kval\u00f8y", "given" : "Kirsti", "non-dropping-particle" : "", "parse-names" : false, "suffix" : "" }, { "dropping-particle" : "", "family" : "Laitinen", "given" : "Jaana", "non-dropping-particle" : "", "parse-names" : false, "suffix" : "" }, { "dropping-particle" : "", "family" : "Lantieri", "given" : "Olivier", "non-dropping-particle" : "", "parse-names" : false, "suffix" : "" }, { "dropping-particle" : "", "family" : "Lanzani", "given" : "Chiara", "non-dropping-particle" : "", "parse-names" : false, "suffix" : "" }, { "dropping-particle" : "", "family" : "Launer", "given" : "Lenore J", "non-dropping-particle" : "", "parse-names" : false, "suffix" : "" }, { "dropping-particle" : "", "family" : "Lecoeur", "given" : "Cecile", "non-dropping-particle" : "", "parse-names" : false, "suffix" : "" }, { "dropping-particle" : "", "family" : "Lehtim\u00e4ki", "given" : "Terho", "non-dropping-particle" : "", "parse-names" : false, "suffix" : "" }, { "dropping-particle" : "", "family" : "Lettre", "given" : "Guillaume", "non-dropping-particle" : "", "parse-names" : false, "suffix" : "" }, { "dropping-particle" : "", "family" : "Liu", "given" : "Jianjun", "non-dropping-particle" : "", "parse-names" : false, "suffix" : "" }, { "dropping-particle" : "", "family" : "Lokki", "given" : "Marja-Liisa", "non-dropping-particle" : "", "parse-names" : false, "suffix" : "" }, { "dropping-particle" : "", "family" : "Lorentzon", "given" : "Mattias", "non-dropping-particle" : "", "parse-names" : false, "suffix" : "" }, { "dropping-particle" : "", "family" : "Luben", "given" : "Robert N", "non-dropping-particle" : "", "parse-names" : false, "suffix" : "" }, { "dropping-particle" : "", "family" : "Ludwig", "given" : "Barbara", "non-dropping-particle" : "", "parse-names" : false, "suffix" : "" }, { "dropping-particle" : "", "family" : "Manunta", "given" : "Paolo", "non-dropping-particle" : "", "parse-names" : false, "suffix" : "" }, { "dropping-particle" : "", "family" : "Marek", "given" : "Diana", "non-dropping-particle" : "", "parse-names" : false, "suffix" : "" }, { "dropping-particle" : "", "family" : "Marre", "given" : "Michel", "non-dropping-particle" : "", "parse-names" : false, "suffix" : "" }, { "dropping-particle" : "", "family" : "Martin", "given" : "Nicholas G", "non-dropping-particle" : "", "parse-names" : false, "suffix" : "" }, { "dropping-particle" : "", "family" : "McArdle", "given" : "Wendy L", "non-dropping-particle" : "", "parse-names" : false, "suffix" : "" }, { "dropping-particle" : "", "family" : "McCarthy", "given" : "Anne", "non-dropping-particle" : "", "parse-names" : false, "suffix" : "" }, { "dropping-particle" : "", "family" : "McKnight", "given" : "Barbara", "non-dropping-particle" : "", "parse-names" : false, "suffix" : "" }, { "dropping-particle" : "", "family" : "Meitinger", "given" : "Thomas", "non-dropping-particle" : "", "parse-names" : false, "suffix" : "" }, { "dropping-particle" : "", "family" : "Melander", "given" : "Olle", "non-dropping-particle" : "", "parse-names" : false, "suffix" : "" }, { "dropping-particle" : "", "family" : "Meyre", "given" : "David", "non-dropping-particle" : "", "parse-names" : false, "suffix" : "" }, { "dropping-particle" : "", "family" : "Midthjell", "given" : "Kristian", "non-dropping-particle" : "", "parse-names" : false, "suffix" : "" }, { "dropping-particle" : "", "family" : "Montgomery", "given" : "Grant W", "non-dropping-particle" : "", "parse-names" : false, "suffix" : "" }, { "dropping-particle" : "", "family" : "Morken", "given" : "Mario A", "non-dropping-particle" : "", "parse-names" : false, "suffix" : "" }, { "dropping-particle" : "", "family" : "Morris", "given" : "Andrew P", "non-dropping-particle" : "", "parse-names" : false, "suffix" : "" }, { "dropping-particle" : "", "family" : "Mulic", "given" : "Rosanda", "non-dropping-particle" : "", "parse-names" : false, "suffix" : "" }, { "dropping-particle" : "", "family" : "Ngwa", "given" : "Julius S", "non-dropping-particle" : "", "parse-names" : false, "suffix" : "" }, { "dropping-particle" : "", "family" : "Nelis", "given" : "Mari", "non-dropping-particle" : "", "parse-names" : false, "suffix" : "" }, { "dropping-particle" : "", "family" : "Neville", "given" : "Matt J", "non-dropping-particle" : "", "parse-names" : false, "suffix" : "" }, { "dropping-particle" : "", "family" : "Nyholt", "given" : "Dale R", "non-dropping-particle" : "", "parse-names" : false, "suffix" : "" }, { "dropping-particle" : "", "family" : "O'Donnell", "given" : "Christopher J", "non-dropping-particle" : "", "parse-names" : false, "suffix" : "" }, { "dropping-particle" : "", "family" : "O'Rahilly", "given" : "Stephen", "non-dropping-particle" : "", "parse-names" : false, "suffix" : "" }, { "dropping-particle" : "", "family" : "Ong", "given" : "Ken K", "non-dropping-particle" : "", "parse-names" : false, "suffix" : "" }, { "dropping-particle" : "", "family" : "Oostra", "given" : "Ben", "non-dropping-particle" : "", "parse-names" : false, "suffix" : "" }, { "dropping-particle" : "", "family" : "Par\u00e9", "given" : "Guillaume", "non-dropping-particle" : "", "parse-names" : false, "suffix" : "" }, { "dropping-particle" : "", "family" : "Parker", "given" : "Alex N", "non-dropping-particle" : "", "parse-names" : false, "suffix" : "" }, { "dropping-particle" : "", "family" : "Perola", "given" : "Markus", "non-dropping-particle" : "", "parse-names" : false, "suffix" : "" }, { "dropping-particle" : "", "family" : "Pichler", "given" : "Irene", "non-dropping-particle" : "", "parse-names" : false, "suffix" : "" }, { "dropping-particle" : "", "family" : "Pietil\u00e4inen", "given" : "Kirsi H", "non-dropping-particle" : "", "parse-names" : false, "suffix" : "" }, { "dropping-particle" : "", "family" : "Platou", "given" : "Carl G P", "non-dropping-particle" : "", "parse-names" : false, "suffix" : "" }, { "dropping-particle" : "", "family" : "Polasek", "given" : "Ozren", "non-dropping-particle" : "", "parse-names" : false, "suffix" : "" }, { "dropping-particle" : "", "family" : "Pouta", "given" : "Anneli", "non-dropping-particle" : "", "parse-names" : false, "suffix" : "" }, { "dropping-particle" : "", "family" : "Rafelt", "given" : "Suzanne", "non-dropping-particle" : "", "parse-names" : false, "suffix" : "" }, { "dropping-particle" : "", "family" : "Raitakari", "given" : "Olli", "non-dropping-particle" : "", "parse-names" : false, "suffix" : "" }, { "dropping-particle" : "", "family" : "Rayner", "given" : "Nigel W", "non-dropping-particle" : "", "parse-names" : false, "suffix" : "" }, { "dropping-particle" : "", "family" : "Ridderstr\u00e5le", "given" : "Martin", "non-dropping-particle" : "", "parse-names" : false, "suffix" : "" }, { "dropping-particle" : "", "family" : "Rief", "given" : "Winfried", "non-dropping-particle" : "", "parse-names" : false, "suffix" : "" }, { "dropping-particle" : "", "family" : "Ruokonen", "given" : "Aimo", "non-dropping-particle" : "", "parse-names" : false, "suffix" : "" }, { "dropping-particle" : "", "family" : "Robertson", "given" : "Neil R", "non-dropping-particle" : "", "parse-names" : false, "suffix" : "" }, { "dropping-particle" : "", "family" : "Rzehak", "given" : "Peter", "non-dropping-particle" : "", "parse-names" : false, "suffix" : "" }, { "dropping-particle" : "", "family" : "Salomaa", "given" : "Veikko", "non-dropping-particle" : "", "parse-names" : false, "suffix" : "" }, { "dropping-particle" : "", "family" : "Sanders", "given" : "Alan R", "non-dropping-particle" : "", "parse-names" : false, "suffix" : "" }, { "dropping-particle" : "", "family" : "Sandhu", "given" : "Manjinder S", "non-dropping-particle" : "", "parse-names" : false, "suffix" : "" }, { "dropping-particle" : "", "family" : "Sanna", "given" : "Serena", "non-dropping-particle" : "", "parse-names" : false, "suffix" : "" }, { "dropping-particle" : "", "family" : "Saramies", "given" : "Jouko", "non-dropping-particle" : "", "parse-names" : false, "suffix" : "" }, { "dropping-particle" : "", "family" : "Savolainen", "given" : "Markku J", "non-dropping-particle" : "", "parse-names" : false, "suffix" : "" }, { "dropping-particle" : "", "family" : "Scherag", "given" : "Susann", "non-dropping-particle" : "", "parse-names" : false, "suffix" : "" }, { "dropping-particle" : "", "family" : "Schipf", "given" : "Sabine", "non-dropping-particle" : "", "parse-names" : false, "suffix" : "" }, { "dropping-particle" : "", "family" : "Schreiber", "given" : "Stefan", "non-dropping-particle" : "", "parse-names" : false, "suffix" : "" }, { "dropping-particle" : "", "family" : "Schunkert", "given" : "Heribert", "non-dropping-particle" : "", "parse-names" : false, "suffix" : "" }, { "dropping-particle" : "", "family" : "Silander", "given" : "Kaisa", "non-dropping-particle" : "", "parse-names" : false, "suffix" : "" }, { "dropping-particle" : "", "family" : "Sinisalo", "given" : "Juha", "non-dropping-particle" : "", "parse-names" : false, "suffix" : "" }, { "dropping-particle" : "", "family" : "Siscovick", "given" : "David S", "non-dropping-particle" : "", "parse-names" : false, "suffix" : "" }, { "dropping-particle" : "", "family" : "Smit", "given" : "Jan H", "non-dropping-particle" : "", "parse-names" : false, "suffix" : "" }, { "dropping-particle" : "", "family" : "Soranzo", "given" : "Nicole", "non-dropping-particle" : "", "parse-names" : false, "suffix" : "" }, { "dropping-particle" : "", "family" : "Sovio", "given" : "Ulla", "non-dropping-particle" : "", "parse-names" : false, "suffix" : "" }, { "dropping-particle" : "", "family" : "Stephens", "given" : "Jonathan", "non-dropping-particle" : "", "parse-names" : false, "suffix" : "" }, { "dropping-particle" : "", "family" : "Surakka", "given" : "Ida", "non-dropping-particle" : "", "parse-names" : false, "suffix" : "" }, { "dropping-particle" : "", "family" : "Swift", "given" : "Amy J", "non-dropping-particle" : "", "parse-names" : false, "suffix" : "" }, { "dropping-particle" : "", "family" : "Tammesoo", "given" : "Mari-Liis", "non-dropping-particle" : "", "parse-names" : false, "suffix" : "" }, { "dropping-particle" : "", "family" : "Tardif", "given" : "Jean-Claude", "non-dropping-particle" : "", "parse-names" : false, "suffix" : "" }, { "dropping-particle" : "", "family" : "Teder-Laving", "given" : "Maris", "non-dropping-particle" : "", "parse-names" : false, "suffix" : "" }, { "dropping-particle" : "", "family" : "Teslovich", "given" : "Tanya M", "non-dropping-particle" : "", "parse-names" : false, "suffix" : "" }, { "dropping-particle" : "", "family" : "Thompson", "given" : "John R", "non-dropping-particle" : "", "parse-names" : false, "suffix" : "" }, { "dropping-particle" : "", "family" : "Thomson", "given" : "Brian", "non-dropping-particle" : "", "parse-names" : false, "suffix" : "" }, { "dropping-particle" : "", "family" : "T\u00f6njes", "given" : "Anke", "non-dropping-particle" : "", "parse-names" : false, "suffix" : "" }, { "dropping-particle" : "", "family" : "Tuomi", "given" : "Tiinamaija", "non-dropping-particle" : "", "parse-names" : false, "suffix" : "" }, { "dropping-particle" : "", "family" : "Meurs", "given" : "Joyce B J", "non-dropping-particle" : "van", "parse-names" : false, "suffix" : "" }, { "dropping-particle" : "", "family" : "Ommen", "given" : "Gert-Jan", "non-dropping-particle" : "van", "parse-names" : false, "suffix" : "" }, { "dropping-particle" : "", "family" : "Vatin", "given" : "Vincent", "non-dropping-particle" : "", "parse-names" : false, "suffix" : "" }, { "dropping-particle" : "", "family" : "Viikari", "given" : "Jorma", "non-dropping-particle" : "", "parse-names" : false, "suffix" : "" }, { "dropping-particle" : "", "family" : "Visvikis-Siest", "given" : "Sophie", "non-dropping-particle" : "", "parse-names" : false, "suffix" : "" }, { "dropping-particle" : "", "family" : "Vitart", "given" : "Veronique", "non-dropping-particle" : "", "parse-names" : false, "suffix" : "" }, { "dropping-particle" : "", "family" : "Vogel", "given" : "Carla I G", "non-dropping-particle" : "", "parse-names" : false, "suffix" : "" }, { "dropping-particle" : "", "family" : "Voight", "given" : "Benjamin F", "non-dropping-particle" : "", "parse-names" : false, "suffix" : "" }, { "dropping-particle" : "", "family" : "Waite", "given" : "Lindsay L", "non-dropping-particle" : "", "parse-names" : false, "suffix" : "" }, { "dropping-particle" : "", "family" : "Wallaschofski", "given" : "Henri", "non-dropping-particle" : "", "parse-names" : false, "suffix" : "" }, { "dropping-particle" : "", "family" : "Walters", "given" : "G Bragi", "non-dropping-particle" : "", "parse-names" : false, "suffix" : "" }, { "dropping-particle" : "", "family" : "Widen", "given" : "Elisabeth", "non-dropping-particle" : "", "parse-names" : false, "suffix" : "" }, { "dropping-particle" : "", "family" : "Wiegand", "given" : "Susanna", "non-dropping-particle" : "", "parse-names" : false, "suffix" : "" }, { "dropping-particle" : "", "family" : "Wild", "given" : "Sarah H", "non-dropping-particle" : "", "parse-names" : false, "suffix" : "" }, { "dropping-particle" : "", "family" : "Willemsen", "given" : "Gonneke", "non-dropping-particle" : "", "parse-names" : false, "suffix" : "" }, { "dropping-particle" : "", "family" : "Witte", "given" : "Daniel R", "non-dropping-particle" : "", "parse-names" : false, "suffix" : "" }, { "dropping-particle" : "", "family" : "Witteman", "given" : "Jacqueline C", "non-dropping-particle" : "", "parse-names" : false, "suffix" : "" }, { "dropping-particle" : "", "family" : "Xu", "given" : "Jianfeng", "non-dropping-particle" : "", "parse-names" : false, "suffix" : "" }, { "dropping-particle" : "", "family" : "Zhang", "given" : "Qunyuan", "non-dropping-particle" : "", "parse-names" : false, "suffix" : "" }, { "dropping-particle" : "", "family" : "Zgaga", "given" : "Lina", "non-dropping-particle" : "", "parse-names" : false, "suffix" : "" }, { "dropping-particle" : "", "family" : "Ziegler", "given" : "Andreas", "non-dropping-particle" : "", "parse-names" : false, "suffix" : "" }, { "dropping-particle" : "", "family" : "Zitting", "given" : "Paavo", "non-dropping-particle" : "", "parse-names" : false, "suffix" : "" }, { "dropping-particle" : "", "family" : "Beilby", "given" : "John P", "non-dropping-particle" : "", "parse-names" : false, "suffix" : "" }, { "dropping-particle" : "", "family" : "Farooqi", "given" : "I Sadaf", "non-dropping-particle" : "", "parse-names" : false, "suffix" : "" }, { "dropping-particle" : "", "family" : "Hebebrand", "given" : "Johannes", "non-dropping-particle" : "", "parse-names" : false, "suffix" : "" }, { "dropping-particle" : "V", "family" : "Huikuri", "given" : "Heikki", "non-dropping-particle" : "", "parse-names" : false, "suffix" : "" }, { "dropping-particle" : "", "family" : "James", "given" : "Alan L", "non-dropping-particle" : "", "parse-names" : false, "suffix" : "" }, { "dropping-particle" : "", "family" : "K\u00e4h\u00f6nen", "given" : "Mika", "non-dropping-particle" : "", "parse-names" : false, "suffix" : "" }, { "dropping-particle" : "", "family" : "Levinson", "given" : "Douglas F", "non-dropping-particle" : "", "parse-names" : false, "suffix" : "" }, { "dropping-particle" : "", "family" : "Macciardi", "given" : "Fabio", "non-dropping-particle" : "", "parse-names" : false, "suffix" : "" }, { "dropping-particle" : "", "family" : "Nieminen", "given" : "Markku S", "non-dropping-particle" : "", "parse-names" : false, "suffix" : "" }, { "dropping-particle" : "", "family" : "Ohlsson", "given" : "Claes", "non-dropping-particle" : "", "parse-names" : false, "suffix" : "" }, { "dropping-particle" : "", "family" : "Palmer", "given" : "Lyle J", "non-dropping-particle" : "", "parse-names" : false, "suffix" : "" }, { "dropping-particle" : "", "family" : "Ridker", "given" : "Paul M", "non-dropping-particle" : "", "parse-names" : false, "suffix" : "" }, { "dropping-particle" : "", "family" : "Stumvoll", "given" : "Michael", "non-dropping-particle" : "", "parse-names" : false, "suffix" : "" }, { "dropping-particle" : "", "family" : "Beckmann", "given" : "Jacques S", "non-dropping-particle" : "", "parse-names" : false, "suffix" : "" }, { "dropping-particle" : "", "family" : "Boeing", "given" : "Heiner", "non-dropping-particle" : "", "parse-names" : false, "suffix" : "" }, { "dropping-particle" : "", "family" : "Boerwinkle", "given" : "Eric", "non-dropping-particle" : "", "parse-names" : false, "suffix" : "" }, { "dropping-particle" : "", "family" : "Boomsma", "given" : "Dorret I", "non-dropping-particle" : "", "parse-names" : false, "suffix" : "" }, { "dropping-particle" : "", "family" : "Caulfield", "given" : "Mark J", "non-dropping-particle" : "", "parse-names" : false, "suffix" : "" }, { "dropping-particle" : "", "family" : "Chanock", "given" : "Stephen J", "non-dropping-particle" : "", "parse-names" : false, "suffix" : "" }, { "dropping-particle" : "", "family" : "Collins", "given" : "Francis S", "non-dropping-particle" : "", "parse-names" : false, "suffix" : "" }, { "dropping-particle" : "", "family" : "Cupples", "given" : "L Adrienne", "non-dropping-particle" : "", "parse-names" : false, "suffix" : "" }, { "dropping-particle" : "", "family" : "Smith", "given" : "George Davey", "non-dropping-particle" : "", "parse-names" : false, "suffix" : "" }, { "dropping-particle" : "", "family" : "Erdmann", "given" : "Jeanette", "non-dropping-particle" : "", "parse-names" : false, "suffix" : "" }, { "dropping-particle" : "", "family" : "Froguel", "given" : "Philippe", "non-dropping-particle" : "", "parse-names" : false, "suffix" : "" }, { "dropping-particle" : "", "family" : "Gr\u00f6nberg", "given" : "Henrik", "non-dropping-particle" : "", "parse-names" : false, "suffix" : "" }, { "dropping-particle" : "", "family" : "Gyllensten", "given" : "Ulf", "non-dropping-particle" : "", "parse-names" : false, "suffix" : "" }, { "dropping-particle" : "", "family" : "Hall", "given" : "Per", "non-dropping-particle" : "", "parse-names" : false, "suffix" : "" }, { "dropping-particle" : "", "family" : "Hansen", "given" : "Torben", "non-dropping-particle" : "", "parse-names" : false, "suffix" : "" }, { "dropping-particle" : "", "family" : "Harris", "given" : "Tamara B", "non-dropping-particle" : "", "parse-names" : false, "suffix" : "" }, { "dropping-particle" : "", "family" : "Hattersley", "given" : "Andrew T", "non-dropping-particle" : "", "parse-names" : false, "suffix" : "" }, { "dropping-particle" : "", "family" : "Hayes", "given" : "Richard B", "non-dropping-particle" : "", "parse-names" : false, "suffix" : "" }, { "dropping-particle" : "", "family" : "Heinrich", "given" : "Joachim", "non-dropping-particle" : "", "parse-names" : false, "suffix" : "" }, { "dropping-particle" : "", "family" : "Hu", "given" : "Frank B", "non-dropping-particle" : "", "parse-names" : false, "suffix" : "" }, { "dropping-particle" : "", "family" : "Hveem", "given" : "Kristian", "non-dropping-particle" : "", "parse-names" : false, "suffix" : "" }, { "dropping-particle" : "", "family" : "Illig", "given" : "Thomas", "non-dropping-particle" : "", "parse-names" : false, "suffix" : "" }, { "dropping-particle" : "", "family" : "Jarvelin", "given" : "Marjo-Riitta", "non-dropping-particle" : "", "parse-names" : false, "suffix" : "" }, { "dropping-particle" : "", "family" : "Kaprio", "given" : "Jaakko", "non-dropping-particle" : "", "parse-names" : false, "suffix" : "" }, { "dropping-particle" : "", "family" : "Karpe", "given" : "Fredrik", "non-dropping-particle" : "", "parse-names" : false, "suffix" : "" }, { "dropping-particle" : "", "family" : "Khaw", "given" : "Kay-Tee", "non-dropping-particle" : "", "parse-names" : false, "suffix" : "" }, { "dropping-particle" : "", "family" : "Kiemeney", "given" : "Lambertus A", "non-dropping-particle" : "", "parse-names" : false, "suffix" : "" }, { "dropping-particle" : "", "family" : "Krude", "given" : "Heiko", "non-dropping-particle" : "", "parse-names" : false, "suffix" : "" }, { "dropping-particle" : "", "family" : "Laakso", "given" : "Markku", "non-dropping-particle" : "", "parse-names" : false, "suffix" : "" }, { "dropping-particle" : "", "family" : "Lawlor", "given" : "Debbie A", "non-dropping-particle" : "", "parse-names" : false, "suffix" : "" }, { "dropping-particle" : "", "family" : "Metspalu", "given" : "Andres", "non-dropping-particle" : "", "parse-names" : false, "suffix" : "" }, { "dropping-particle" : "", "family" : "Munroe", "given" : "Patricia B", "non-dropping-particle" : "", "parse-names" : false, "suffix" : "" }, { "dropping-particle" : "", "family" : "Ouwehand", "given" : "Willem H", "non-dropping-particle" : "", "parse-names" : false, "suffix" : "" }, { "dropping-particle" : "", "family" : "Pedersen", "given" : "Oluf", "non-dropping-particle" : "", "parse-names" : false, "suffix" : "" }, { "dropping-particle" : "", "family" : "Penninx", "given" : "Brenda W", "non-dropping-particle" : "", "parse-names" : false, "suffix" : "" }, { "dropping-particle" : "", "family" : "Peters", "given" : "Annette", "non-dropping-particle" : "", "parse-names" : false, "suffix" : "" }, { "dropping-particle" : "", "family" : "Pramstaller", "given" : "Peter P", "non-dropping-particle" : "", "parse-names" : false, "suffix" : "" }, { "dropping-particle" : "", "family" : "Quertermous", "given" : "Thomas", "non-dropping-particle" : "", "parse-names" : false, "suffix" : "" }, { "dropping-particle" : "", "family" : "Reinehr", "given" : "Thomas", "non-dropping-particle" : "", "parse-names" : false, "suffix" : "" }, { "dropping-particle" : "", "family" : "Rissanen", "given" : "Aila", "non-dropping-particle" : "", "parse-names" : false, "suffix" : "" }, { "dropping-particle" : "", "family" : "Rudan", "given" : "Igor", "non-dropping-particle" : "", "parse-names" : false, "suffix" : "" }, { "dropping-particle" : "", "family" : "Samani", "given" : "Nilesh J", "non-dropping-particle" : "", "parse-names" : false, "suffix" : "" }, { "dropping-particle" : "", "family" : "Schwarz", "given" : "Peter E H", "non-dropping-particle" : "", "parse-names" : false, "suffix" : "" }, { "dropping-particle" : "", "family" : "Shuldiner", "given" : "Alan R", "non-dropping-particle" : "", "parse-names" : false, "suffix" : "" }, { "dropping-particle" : "", "family" : "Spector", "given" : "Timothy D", "non-dropping-particle" : "", "parse-names" : false, "suffix" : "" }, { "dropping-particle" : "", "family" : "Tuomilehto", "given" : "Jaakko", "non-dropping-particle" : "", "parse-names" : false, "suffix" : "" }, { "dropping-particle" : "", "family" : "Uda", "given" : "Manuela", "non-dropping-particle" : "", "parse-names" : false, "suffix" : "" }, { "dropping-particle" : "", "family" : "Uitterlinden", "given" : "Andr\u00e9", "non-dropping-particle" : "", "parse-names" : false, "suffix" : "" }, { "dropping-particle" : "", "family" : "Valle", "given" : "Timo T", "non-dropping-particle" : "", "parse-names" : false, "suffix" : "" }, { "dropping-particle" : "", "family" : "Wabitsch", "given" : "Martin", "non-dropping-particle" : "", "parse-names" : false, "suffix" : "" }, { "dropping-particle" : "", "family" : "Waeber", "given" : "G\u00e9rard", "non-dropping-particle" : "", "parse-names" : false, "suffix" : "" }, { "dropping-particle" : "", "family" : "Wareham", "given" : "Nicholas J", "non-dropping-particle" : "", "parse-names" : false, "suffix" : "" }, { "dropping-particle" : "", "family" : "Watkins", "given" : "Hugh", "non-dropping-particle" : "", "parse-names" : false, "suffix" : "" }, { "dropping-particle" : "", "family" : "Wilson", "given" : "James F", "non-dropping-particle" : "", "parse-names" : false, "suffix" : "" }, { "dropping-particle" : "", "family" : "Wright", "given" : "Alan F", "non-dropping-particle" : "", "parse-names" : false, "suffix" : "" }, { "dropping-particle" : "", "family" : "Zillikens", "given" : "M Carola", "non-dropping-particle" : "", "parse-names" : false, "suffix" : "" }, { "dropping-particle" : "", "family" : "Chatterjee", "given" : "Nilanjan", "non-dropping-particle" : "", "parse-names" : false, "suffix" : "" }, { "dropping-particle" : "", "family" : "McCarroll", "given" : "Steven A", "non-dropping-particle" : "", "parse-names" : false, "suffix" : "" }, { "dropping-particle" : "", "family" : "Purcell", "given" : "Shaun", "non-dropping-particle" : "", "parse-names" : false, "suffix" : "" }, { "dropping-particle" : "", "family" : "Schadt", "given" : "Eric E", "non-dropping-particle" : "", "parse-names" : false, "suffix" : "" }, { "dropping-particle" : "", "family" : "Visscher", "given" : "Peter M", "non-dropping-particle" : "", "parse-names" : false, "suffix" : "" }, { "dropping-particle" : "", "family" : "Assimes", "given" : "Themistocles L", "non-dropping-particle" : "", "parse-names" : false, "suffix" : "" }, { "dropping-particle" : "", "family" : "Borecki", "given" : "Ingrid B", "non-dropping-particle" : "", "parse-names" : false, "suffix" : "" }, { "dropping-particle" : "", "family" : "Deloukas", "given" : "Panos", "non-dropping-particle" : "", "parse-names" : false, "suffix" : "" }, { "dropping-particle" : "", "family" : "Fox", "given" : "Caroline S", "non-dropping-particle" : "", "parse-names" : false, "suffix" : "" }, { "dropping-particle" : "", "family" : "Groop", "given" : "Leif C", "non-dropping-particle" : "", "parse-names" : false, "suffix" : "" }, { "dropping-particle" : "", "family" : "Haritunians", "given" : "Talin", "non-dropping-particle" : "", "parse-names" : false, "suffix" : "" }, { "dropping-particle" : "", "family" : "Hunter", "given" : "David J", "non-dropping-particle" : "", "parse-names" : false, "suffix" : "" }, { "dropping-particle" : "", "family" : "Kaplan", "given" : "Robert C", "non-dropping-particle" : "", "parse-names" : false, "suffix" : "" }, { "dropping-particle" : "", "family" : "Mohlke", "given" : "Karen L", "non-dropping-particle" : "", "parse-names" : false, "suffix" : "" }, { "dropping-particle" : "", "family" : "O'Connell", "given" : "Jeffrey R", "non-dropping-particle" : "", "parse-names" : false, "suffix" : "" }, { "dropping-particle" : "", "family" : "Peltonen", "given" : "Leena", "non-dropping-particle" : "", "parse-names" : false, "suffix" : "" }, { "dropping-particle" : "", "family" : "Schlessinger", "given" : "David", "non-dropping-particle" : "", "parse-names" : false, "suffix" : "" }, { "dropping-particle" : "", "family" : "Strachan", "given" : "David P", "non-dropping-particle" : "", "parse-names" : false, "suffix" : "" }, { "dropping-particle" : "", "family" : "Duijn", "given" : "Cornelia M", "non-dropping-particle" : "van", "parse-names" : false, "suffix" : "" }, { "dropping-particle" : "", "family" : "Wichmann", "given" : "H-Erich", "non-dropping-particle" : "", "parse-names" : false, "suffix" : "" }, { "dropping-particle" : "", "family" : "Frayling", "given" : "Timothy M", "non-dropping-particle" : "", "parse-names" : false, "suffix" : "" }, { "dropping-particle" : "", "family" : "Thorsteinsdottir", "given" : "Unnur", "non-dropping-particle" : "", "parse-names" : false, "suffix" : "" }, { "dropping-particle" : "", "family" : "Abecasis", "given" : "Gon\u00e7alo R", "non-dropping-particle" : "", "parse-names" : false, "suffix" : "" }, { "dropping-particle" : "", "family" : "Barroso", "given" : "In\u00eas", "non-dropping-particle" : "", "parse-names" : false, "suffix" : "" }, { "dropping-particle" : "", "family" : "Boehnke", "given" : "Michael", "non-dropping-particle" : "", "parse-names" : false, "suffix" : "" }, { "dropping-particle" : "", "family" : "Stefansson", "given" : "Kari", "non-dropping-particle" : "", "parse-names" : false, "suffix" : "" }, { "dropping-particle" : "", "family" : "North", "given" : "Kari E", "non-dropping-particle" : "", "parse-names" : false, "suffix" : "" }, { "dropping-particle" : "", "family" : "McCarthy", "given" : "Mark I", "non-dropping-particle" : "", "parse-names" : false, "suffix" : "" }, { "dropping-particle" : "", "family" : "Hirschhorn", "given" : "Joel N", "non-dropping-particle" : "", "parse-names" : false, "suffix" : "" }, { "dropping-particle" : "", "family" : "Ingelsson", "given" : "Erik", "non-dropping-particle" : "", "parse-names" : false, "suffix" : "" }, { "dropping-particle" : "", "family" : "Loos", "given" : "Ruth J. F.", "non-dropping-particle" : "", "parse-names" : false, "suffix" : "" } ], "container-title" : "Nature genetics", "id" : "ITEM-1", "issued" : { "date-parts" : [ [ "2010" ] ] }, "page" : "937-948", "title" : "Association analyses of 249,796 individuals reveal 18 new loci associated with body mass index.", "type" : "article-journal", "volume" : "42" }, "uris" : [ "http://www.mendeley.com/documents/?uuid=d5c17178-e02a-48c1-8b49-e8cbc35c81af" ] }, { "id" : "ITEM-2", "itemData" : { "DOI" : "10.1038/oby.2008.613", "ISSN" : "1930-7381", "PMID" : "19169219", "author" : [ { "dropping-particle" : "", "family" : "Bogardus", "given" : "Clifton", "non-dropping-particle" : "", "parse-names" : false, "suffix" : "" } ], "container-title" : "Obesity (Silver Spring, Md.)", "id" : "ITEM-2", "issue" : "2", "issued" : { "date-parts" : [ [ "2009", "2" ] ] }, "page" : "209-10", "title" : "Missing heritability and GWAS utility.", "type" : "article-journal", "volume" : "17" }, "uris" : [ "http://www.mendeley.com/documents/?uuid=cf18a023-f338-4419-8d8e-7ce86070e822" ] }, { "id" : "ITEM-3", "itemData" : { "DOI" : "10.1016/j.beem.2011.11.003", "ISSN" : "1878-1594", "PMID" : "22498250", "abstract" : "Genome-wide association studies (GWAS) have revolutionised the discovery of genes for common traits and diseases, including obesity-related traits. In less then four years time, 52 genetic loci were identified to be unequivocally associated with obesity-related traits. This vast success raised hope and expectations that genetic information would become soon an integral part of personalised medicine. However, these loci have only small effects on obesity-susceptibility and explain just a fraction of the total variance. As such, their accuracy to predict obesity is poor and not competitive with the predictive ability of traditional risk factors. Nevertheless, some of these loci are being used in commercially available personal genome tests to estimate individuals' lifetime risk of obesity. While proponents believe that personal genome profiling could have beneficial effects on behaviour, early reports do not support this hypothesis. To conclude, the most valuable contribution of GWAS-identified loci lies in their contribution to elucidating new physiological pathways that underlie obesity-susceptibility.", "author" : [ { "dropping-particle" : "", "family" : "Loos", "given" : "Ruth J. F.", "non-dropping-particle" : "", "parse-names" : false, "suffix" : "" } ], "container-title" : "Best practice &amp; research. Clinical endocrinology &amp; metabolism", "id" : "ITEM-3", "issue" : "2", "issued" : { "date-parts" : [ [ "2012", "4" ] ] }, "page" : "211-26", "publisher" : "Elsevier Ltd", "title" : "Genetic determinants of common obesity and their value in prediction.", "type" : "article-journal", "volume" : "26" }, "uris" : [ "http://www.mendeley.com/documents/?uuid=175c1478-6df9-4634-ba91-ec2542fbd3a5" ] } ], "mendeley" : { "previouslyFormattedCitation" : "[29\u201331]" }, "properties" : { "noteIndex" : 0 }, "schema" : "https://github.com/citation-style-language/schema/raw/master/csl-citation.json" }</w:instrText>
+      </w:r>
+      <w:r>
+        <w:fldChar w:fldCharType="separate"/>
+      </w:r>
+      <w:proofErr w:type="gramStart"/>
+      <w:r>
+        <w:rPr>
+          <w:noProof/>
+        </w:rPr>
+        <w:t>[29–31]</w:t>
+      </w:r>
+      <w:r>
+        <w:fldChar w:fldCharType="end"/>
+      </w:r>
+      <w:r>
+        <w:t>.</w:t>
+      </w:r>
+      <w:proofErr w:type="gramEnd"/>
+    </w:p>
+    <w:p>
+      <w:pPr>
+        <w:spacing w:line="480" w:lineRule="auto"/>
+      </w:pPr>
+    </w:p>
+    <w:p>
+      <w:pPr>
+        <w:spacing w:line="480" w:lineRule="auto"/>
+      </w:pPr>
+      <w:r>
+        <w:t xml:space="preserve">This study does not </w:t>
+      </w:r>
+      <w:r>
+        <w:t xml:space="preserve">attempt to address the underlying </w:t>
+      </w:r>
+      <w:r>
+        <w:t xml:space="preserve">fundamental </w:t>
+      </w:r>
+      <w:r>
+        <w:t>mechanism</w:t>
+      </w:r>
+      <w:r>
+        <w:t>s</w:t>
+      </w:r>
+      <w:r>
+        <w:t xml:space="preserve"> for these differences but suggests that there is a physiological state established by the time the dietary treatment begins that causes differential weight gain.  One possibility is</w:t>
+      </w:r>
+      <w:r>
+        <w:t xml:space="preserve"> that</w:t>
+      </w:r>
+      <w:r>
+        <w:t xml:space="preserve"> alterations in their basal metabolic ra</w:t>
+      </w:r>
+      <w:r>
+        <w:t>te cause these differences</w:t>
+      </w:r>
+      <w:r>
+        <w:t xml:space="preserve">, as has been proposed in </w:t>
+      </w:r>
+      <w:r>
+        <w:t>pediatric</w:t>
+      </w:r>
+      <w:r>
+        <w:t xml:space="preserve"> human populations </w:t>
+      </w:r>
+      <w:r>
+        <w:fldChar w:fldCharType="begin" w:fldLock="1"/>
+      </w:r>
+      <w:r>
         <w:instrText>ADDIN CSL_CITATION { "citationItems" : [ { "id" : "ITEM-1", "itemData" : { "DOI" : "10.1016/0140-6736(90)91592-X", "ISSN" : "01406736", "author" : [ { "dropping-particle" : "", "family" : "Griffiths", "given" : "M", "non-dropping-particle" : "", "parse-names" : false, "suffix" : "" }, { "dropping-particle" : "", "family" : "Payne", "given" : "P.R", "non-dropping-particle" : "", "parse-names" : false, "suffix" : "" }, { "dropping-particle" : "", "family" : "Rivers", "given" : "J.P.W", "non-dropping-particle" : "", "parse-names" : false, "suffix" : "" }, { "dropping-particle" : "", "family" : "Cox", "given" : "M", "non-dropping-particle" : "", "parse-names" : false, "suffix" : "" }, { "dropping-particle" : "", "family" : "Stunkard", "given" : "A.J", "non-dropping-particle" : "", "parse-names" : false, "suffix" : "" } ], "container-title" : "The Lancet", "id" : "ITEM-1", "issue" : "8707", "issued" : { "date-parts" : [ [ "1990", "7" ] ] }, "page" : "76-78", "title" : "Metabolic rate and physical development in children at risk of obesity", "type" : "article-journal", "volume" : "336" }, "uris" : [ "http://www.mendeley.com/documents/?uuid=14358780-3d16-471f-80e4-91201d1fa907" ] }, { "id" : "ITEM-2", "itemData" : { "DOI" : "10.1056/NEJM198802253180801", "ISSN" : "0028-4793", "PMID" : "3340127", "abstract" : "We investigated the contributions of low energy expenditure and high energy intake to excessive weight gain in infants born to overweight mothers. The subjects were infants of 6 lean and 12 overweight mothers, recruited soon after birth. Total energy expenditure and metabolizable energy intake were measured with a new doubly labeled water method over a period of seven days when the infants were 3 months of age, and the postprandial metabolic rate was measured by indirect calorimetry when the infants were 0.1 and 3 months of age. The results were related to weight gain in the first year of life. No significant difference was observed between infants who became overweight by the age of one year (50 percent of infants born to overweight mothers) and those who did not, with respect to weight, length, skinfold thicknesses, metabolic rate at 0.1 and 3 months of age, and metabolizable energy intake at 3 months. However, total energy expenditure at three months of age was 20.7 percent lower in the infants who became overweight than in the other infants (means +/- SE, 256 +/- 27 and 323 +/- 12 kJ per kilogram of body weight per day; P less than 0.05). This difference could account for the mean difference in weight gain. These data suggest that reduced energy expenditure, particularly on physical activity, was an important factor in the rapid weight gain during the first year of life in infants born to overweight mothers.", "author" : [ { "dropping-particle" : "", "family" : "Roberts", "given" : "S B", "non-dropping-particle" : "", "parse-names" : false, "suffix" : "" }, { "dropping-particle" : "", "family" : "Savage", "given" : "J", "non-dropping-particle" : "", "parse-names" : false, "suffix" : "" }, { "dropping-particle" : "", "family" : "Coward", "given" : "W A", "non-dropping-particle" : "", "parse-names" : false, "suffix" : "" }, { "dropping-particle" : "", "family" : "Chew", "given" : "B", "non-dropping-particle" : "", "parse-names" : false, "suffix" : "" }, { "dropping-particle" : "", "family" : "Lucas", "given" : "A", "non-dropping-particle" : "", "parse-names" : false, "suffix" : "" } ], "container-title" : "The New England journal of medicine", "id" : "ITEM-2", "issue" : "8", "issued" : { "date-parts" : [ [ "1988", "2", "25" ] ] }, "page" : "461-6", "title" : "Energy expenditure and intake in infants born to lean and overweight mothers.", "type" : "article-journal", "volume" : "318" }, "uris" : [ "http://www.mendeley.com/documents/?uuid=8b40a6e2-c70a-4000-b136-7ac60cb10c0a" ] } ], "mendeley" : { "previouslyFormattedCitation" : "[32, 33]" }, "properties" : { "noteIndex" : 0 }, "schema" : "https://github.com/citation-style-language/schema/raw/master/csl-citation.json" }</w:instrText>
       </w:r>
       <w:r>
@@ -3947,6 +4235,139 @@
         <w:fldChar w:fldCharType="end"/>
       </w:r>
       <w:r>
+        <w:t>.</w:t>
+      </w:r>
+      <w:r>
+        <w:t xml:space="preserve"> The underlying molecular mechanism may yet be some level of </w:t>
+      </w:r>
+      <w:r>
+        <w:rPr>
+          <w:i/>
+        </w:rPr>
+        <w:t xml:space="preserve">de novo </w:t>
+      </w:r>
+      <w:r>
+        <w:t xml:space="preserve">genetic variation in these mice, or epigenetic modifications that alter sensitivity </w:t>
+      </w:r>
+      <w:r>
+        <w:t xml:space="preserve">to </w:t>
+      </w:r>
+      <w:r>
+        <w:t>dietary factors.</w:t>
+      </w:r>
+      <w:r>
+        <w:t xml:space="preserve">  </w:t>
+      </w:r>
+      <w:r>
+        <w:t xml:space="preserve">This study provides a </w:t>
+      </w:r>
+      <w:r>
+        <w:t xml:space="preserve">phenotypic </w:t>
+      </w:r>
+      <w:r>
+        <w:t>framework to test these molecular hypotheses.</w:t>
+      </w:r>
+    </w:p>
+    <w:p>
+      <w:pPr>
+        <w:spacing w:line="480" w:lineRule="auto"/>
+      </w:pPr>
+    </w:p>
+    <w:p>
+      <w:pPr>
+        <w:spacing w:line="480" w:lineRule="auto"/>
+      </w:pPr>
+      <w:r>
+        <w:t xml:space="preserve">We tested the effects of fairly prolonged food deprivation, as this duration will activate not only glucagon signaling, but also other catabolic signaling cascades including growth hormone and </w:t>
+      </w:r>
+      <w:r>
+        <w:t>glucocorticoid</w:t>
+      </w:r>
+      <w:r>
+        <w:t xml:space="preserve"> </w:t>
+      </w:r>
+      <w:r>
+        <w:fldChar w:fldCharType="begin" w:fldLock="1"/>
+      </w:r>
+      <w:r>
+        <w:instrText>ADDIN CSL_CITATION { "citationItems" : [ { "id" : "ITEM-1", "itemData" : { "DOI" : "10.1172/JCI113450", "ISBN" : "00219738 (ISSN)", "ISSN" : "0021-9738", "PMID" : "3127426", "abstract" : "Studies in man have shown that the episodic release of growth hormone (GH) is infrequent and erratic, and unlike that in the rat does not appear to have discernible ultradian periodicities. However, these observations in nonfasted subjects may be invalid since mixed nutrients have unpredictable effects on GH release. Moreover, in the fed state basal GH levels are frequently undetectable, thus rendering the identification of low amplitude pulses unreliable. Accordingly, the 24-h pulsatile pattern of GH secretion obtained from repetitive venous sampling in six normal adult male subjects was examined during a control fed day and during the first and fifth days of a 5-d fast. The GH data were analyzed using two distinct methods: a discrete pulse detection algorithm (Cluster analysis) and Fourier expansion time-series, which allows fixed periodicities of secretory activity to be resolved. The 5-d fast resulted in a significant increase in discrete GH pulse frequency (5.8 +/- 0.7 vs. 9.9 +/- 0.7 pulses/24 h, P = 0.028), 24 h integrated GH concentration (2.82 +/- 0.50 vs. 8.75 +/- 0.82 micrograms.min/ml; P = 0.0002), and maximal pulse amplitude (5.9 +/- 1.1 vs. 12.3 +/- 1.6 ng/ml, P less than 0.005). While multiple low-amplitude sinusoidal periodicities were present on the control fed day, time-series analysis revealed enhancement of circadian and ultradian cycles on the first and fifth days of fasting. Concomitantly, fasting resulted in a decline (day 1 vs. day 5) in serum concentrations of somatomedin C (1.31 +/- 0.22 vs. 0.77 +/- 0.18 U/ml) and glucose (4.9 +/- 0.2 vs. 3.2 +/- 0.2 mmol/liter), and a marked rise in free fatty acid (0.43 +/- 0.12 vs. 1.55 +/- 0.35 mmol/liter) and acetoacetate (35 +/- 6 vs. 507 +/- 80 nmol/liter). We conclude that the acute nutritional status is an important determinant of spontaneous pulsatile GH secretion in man. Fast-induced enhancement of GH release is achieved through combined frequency (discrete pulses) and amplitude (sinusoidal periodicities) modulation. Such alterations in somatotropic hormone release may play an important role in substrate homeostasis during starvation.", "author" : [ { "dropping-particle" : "", "family" : "Ho", "given" : "K Y", "non-dropping-particle" : "", "parse-names" : false, "suffix" : "" }, { "dropping-particle" : "", "family" : "Veldhuis", "given" : "J D", "non-dropping-particle" : "", "parse-names" : false, "suffix" : "" }, { "dropping-particle" : "", "family" : "Johnson", "given" : "M L", "non-dropping-particle" : "", "parse-names" : false, "suffix" : "" }, { "dropping-particle" : "", "family" : "Furlanetto", "given" : "R", "non-dropping-particle" : "", "parse-names" : false, "suffix" : "" }, { "dropping-particle" : "", "family" : "Evans", "given" : "W S", "non-dropping-particle" : "", "parse-names" : false, "suffix" : "" }, { "dropping-particle" : "", "family" : "Alberti", "given" : "K G", "non-dropping-particle" : "", "parse-names" : false, "suffix" : "" }, { "dropping-particle" : "", "family" : "Thorner", "given" : "M O", "non-dropping-particle" : "", "parse-names" : false, "suffix" : "" } ], "container-title" : "The Journal of clinical investigation", "id" : "ITEM-1", "issued" : { "date-parts" : [ [ "1988" ] ] }, "page" : "968-975", "title" : "Fasting enhances growth hormone secretion and amplifies the complex rhythms of growth hormone secretion in man.", "type" : "article-journal", "volume" : "81" }, "uris" : [ "http://www.mendeley.com/documents/?uuid=d973b7d1-d297-430a-8a7f-49f98274f036" ] }, { "id" : "ITEM-2", "itemData" : { "DOI" : "10.1210/en.2006-0592", "ISSN" : "0013-7227", "PMID" : "17038558", "abstract" : "To determine whether the severity of the catabolic condition differentially regulates the GH axis, male mice were either fed ad libitum or fasted for 12, 24, and 48 h. Hypothalami, pituitaries, and stomachs were collected for assessment of mRNA levels by quantitative real-time RT-PCR, and blood collected for measurement of plasma hormone and metabolite levels by commercial assay kits. Overnight (12 h) fasting resulted in a significant suppression of circulating glucose, insulin, IGF-I, and leptin levels and an increase in corticosterone, free fatty acids, and n-octanoyl ghrelin levels, and these directional changes were maintained at the 24- and 48-h time points. Fasting (24 h) also increased circulating GH levels, which was associated with an increase in pituitary mRNA levels for GHRH receptor and ghrelin receptor and a decrease in mRNA levels for somatostatin (SST) receptor (SSTR) subtypes, SSTR2, SSTR3, and SSTR5, where the changes in ghrelin receptor and SSTR expression persisted after 48 h fasting. Hypothalamic SST mRNA levels were not altered by fasting, whereas there was a transient rise in stomach SST mRNA levels 24 h after food withdrawal. In contrast, there was a biphasic effect of fasting on GHRH expression. GHRH mRNA levels were significantly elevated at 12 and 24 h but fell to approximately 50% of fed controls 48 h after food withdrawal. A sequential rise in hypothalamic neuropeptide Y (NPY) and CRH mRNA levels preceded the fall in GHRH expression, where fasting-induced changes in CRH and GHRH mRNA levels were not observed in 48-h-fasted NPY knockout mice. These observations, in light of previous reports showing both NPY and CRH can inhibit GHRH expression and GH release, suggest that these neuronal systems may work in concert to control the ultimate impact of fasting on GH axis function.", "author" : [ { "dropping-particle" : "", "family" : "Luque", "given" : "Raul M", "non-dropping-particle" : "", "parse-names" : false, "suffix" : "" }, { "dropping-particle" : "", "family" : "Park", "given" : "Seungjoon", "non-dropping-particle" : "", "parse-names" : false, "suffix" : "" }, { "dropping-particle" : "", "family" : "Kineman", "given" : "Rhonda D", "non-dropping-particle" : "", "parse-names" : false, "suffix" : "" } ], "container-title" : "Endocrinology", "id" : "ITEM-2", "issue" : "1", "issued" : { "date-parts" : [ [ "2007", "1" ] ] }, "page" : "300-9", "title" : "Severity of the catabolic condition differentially modulates hypothalamic expression of growth hormone-releasing hormone in the fasted mouse: potential role of neuropeptide Y and corticotropin-releasing hormone.", "type" : "article-journal", "volume" : "148" }, "uris" : [ "http://www.mendeley.com/documents/?uuid=b6eb4726-946f-47b2-9f19-f2f3dc4bfc30" ] } ], "mendeley" : { "previouslyFormattedCitation" : "[34, 35]" }, "properties" : { "noteIndex" : 0 }, "schema" : "https://github.com/citation-style-language/schema/raw/master/csl-citation.json" }</w:instrText>
+      </w:r>
+      <w:r>
+        <w:fldChar w:fldCharType="separate"/>
+      </w:r>
+      <w:r>
+        <w:rPr>
+          <w:noProof/>
+        </w:rPr>
+        <w:t>[34, 35]</w:t>
+      </w:r>
+      <w:r>
+        <w:fldChar w:fldCharType="end"/>
+      </w:r>
+      <w:r>
+        <w:t xml:space="preserve">.  In this way, our protocol for food deprivation is likely to engage all of these pathways to defend body weight in the absence of food.  </w:t>
+      </w:r>
+      <w:r>
+        <w:t xml:space="preserve">Of note it is interesting that fasting </w:t>
+      </w:r>
+      <w:r>
+        <w:t>responses</w:t>
+      </w:r>
+      <w:r>
+        <w:t xml:space="preserve"> themselves are not stable throughout life</w:t>
+      </w:r>
+      <w:r>
+        <w:t xml:space="preserve"> on a per mouse basis (see Figure </w:t>
+      </w:r>
+      <w:r>
+        <w:t>3</w:t>
+      </w:r>
+      <w:r>
+        <w:t>B).  This suggests that either the fasting response is not causative of weight gain directly, or is only causal during a younger age.</w:t>
+      </w:r>
+      <w:r>
+        <w:t xml:space="preserve"> These data are consistent with reports that among adult human populations, basal metabolic rate is not reduced in obese individuals </w:t>
+      </w:r>
+      <w:r>
+        <w:fldChar w:fldCharType="begin" w:fldLock="1"/>
+      </w:r>
+      <w:r>
+        <w:instrText>ADDIN CSL_CITATION { "citationItems" : [ { "id" : "ITEM-1", "itemData" : { "DOI" : "10.1056/NEJM199503093321001", "ISSN" : "0028-4793", "PMID" : "7632212", "abstract" : "BACKGROUND: No current treatment for obesity reliably sustains weight loss, perhaps because compensatory metabolic processes resist the maintenance of the altered body weight. We examined the effects of experimental perturbations of body weight on energy expenditure to determine whether they lead to metabolic changes and whether obese subjects and those who have never been obese respond similarly.\n\nMETHODS: We repeatedly measured 24-hour total energy expenditure, resting and nonresting energy expenditure, and the thermic effect of feeding in 18 obese subjects and 23 subjects who had never been obese. The subjects were studied at their usual body weight and after losing 10 to 20 percent of their body weight by underfeeding or gaining 10 percent by overfeeding.\n\nRESULTS: Maintenance of a body weight at a level 10 percent or more below the initial weight was associated with a mean (+/- SD) reduction in total energy expenditure of 6 +/- 3 kcal per kilogram of fat-free mass per day in the subjects who had never been obese (P &lt; 0.001) and 8 +/- 5 kcal per kilogram per day in the obese subjects (P &lt; 0.001). Resting energy expenditure and nonresting energy expenditure each decreased 3 to 4 kcal per kilogram of fat-free mass per day in both groups of subjects. Maintenance of body weight at a level 10 percent above the usual weight was associated with an increase in total energy expenditure of 9 +/- 7 kcal per kilogram of fat-free mass per day in the subjects who had never been obese (P &lt; 0.001) and 8 +/- 4 kcal per kilogram per day in the obese subjects (P &lt; 0.001). The thermic effect of feeding and nonresting energy expenditure increased by approximately 1 to 2 and 8 to 9 kcal per kilogram of fat-free mass per day, respectively, after weight gain. These changes in energy expenditure were not related to the degree of adiposity or the sex of the subjects.\n\nCONCLUSIONS: Maintenance of a reduced or elevated body weight is associated with compensatory changes in energy expenditure, which oppose the maintenance of a body weight that is different from the usual weight. These compensatory changes may account for the poor long-term efficacy of treatments for obesity.", "author" : [ { "dropping-particle" : "", "family" : "Leibel", "given" : "R L", "non-dropping-particle" : "", "parse-names" : false, "suffix" : "" }, { "dropping-particle" : "", "family" : "Rosenbaum", "given" : "M", "non-dropping-particle" : "", "parse-names" : false, "suffix" : "" }, { "dropping-particle" : "", "family" : "Hirsch", "given" : "J", "non-dropping-particle" : "", "parse-names" : false, "suffix" : "" } ], "container-title" : "The New England journal of medicine", "id" : "ITEM-1", "issue" : "10", "issued" : { "date-parts" : [ [ "1995", "3", "9" ] ] }, "page" : "621-8", "title" : "Changes in energy expenditure resulting from altered body weight.", "type" : "article-journal", "volume" : "332" }, "uris" : [ "http://www.mendeley.com/documents/?uuid=47481080-52d6-4a86-9cc7-9949011a9420" ] }, { "id" : "ITEM-2", "itemData" : { "DOI" : "10.1172/JCI112749", "ISSN" : "0021-9738", "PMID" : "3782471", "abstract" : "Daily human energy requirements calculated from separate components of energy expenditure are inaccurate and usually in poor agreement with measured energy intakes. Measurement of energy expenditure over periods of 24 h or longer is needed to determine more accurately rates of daily energy expenditure in humans. We provide a detailed description of a human respiratory chamber and methods used to determine rates of energy expenditure over 24-h periods in 177 subjects. The results show that: fat-free mass (FFM) as estimated by densitometry is the best available determinant of 24-h energy expenditures (24EE) and explains 81% of the variance observed between individuals (24EE [kcal/d] = 597 + 26.5 FFM); 24EE in an individual is very reproducible (coefficient of variation = 2.4%); and even when adjusted for differences in FFM, there is still considerable interperson variability of the daily energy expenditure. A large portion of the variability of 24EE among individuals, independent of differences in body size, was due to variability in the degree of spontaneous physical activity, i.e., \"fidgeting,\" which accounted for 100-800 kcal/d in these subjects.", "author" : [ { "dropping-particle" : "", "family" : "Ravussin", "given" : "Eric", "non-dropping-particle" : "", "parse-names" : false, "suffix" : "" }, { "dropping-particle" : "", "family" : "Lillioja", "given" : "Stephen", "non-dropping-particle" : "", "parse-names" : false, "suffix" : "" }, { "dropping-particle" : "", "family" : "Anderson", "given" : "Thomas E", "non-dropping-particle" : "", "parse-names" : false, "suffix" : "" }, { "dropping-particle" : "", "family" : "Christin", "given" : "Laurent", "non-dropping-particle" : "", "parse-names" : false, "suffix" : "" }, { "dropping-particle" : "", "family" : "Bogardus", "given" : "Clifton", "non-dropping-particle" : "", "parse-names" : false, "suffix" : "" } ], "container-title" : "The Journal of clinical investigation", "id" : "ITEM-2", "issue" : "6", "issued" : { "date-parts" : [ [ "1986", "12" ] ] }, "page" : "1568-78", "title" : "Determinants of 24-hour energy expenditure in man. Methods and results using a respiratory chamber.", "type" : "article-journal", "volume" : "78" }, "uris" : [ "http://www.mendeley.com/documents/?uuid=641dd9c0-1811-4bc3-a10d-96962d61c3b6" ] } ], "mendeley" : { "previouslyFormattedCitation" : "[36, 37]" }, "properties" : { "noteIndex" : 0 }, "schema" : "https://github.com/citation-style-language/schema/raw/master/csl-citation.json" }</w:instrText>
+      </w:r>
+      <w:r>
+        <w:fldChar w:fldCharType="separate"/>
+      </w:r>
+      <w:r>
+        <w:rPr>
+          <w:noProof/>
+        </w:rPr>
+        <w:t>[36, 37]</w:t>
+      </w:r>
+      <w:r>
+        <w:fldChar w:fldCharType="end"/>
+      </w:r>
+      <w:r>
+        <w:t xml:space="preserve"> to the extent that reductions in metabolic rates in pediatric populations are predictive of obesity </w:t>
+      </w:r>
+      <w:r>
+        <w:fldChar w:fldCharType="begin" w:fldLock="1"/>
+      </w:r>
+      <w:r>
+        <w:instrText>ADDIN CSL_CITATION { "citationItems" : [ { "id" : "ITEM-1", "itemData" : { "DOI" : "10.1016/0140-6736(90)91592-X", "ISSN" : "01406736", "author" : [ { "dropping-particle" : "", "family" : "Griffiths", "given" : "M", "non-dropping-particle" : "", "parse-names" : false, "suffix" : "" }, { "dropping-particle" : "", "family" : "Payne", "given" : "P.R", "non-dropping-particle" : "", "parse-names" : false, "suffix" : "" }, { "dropping-particle" : "", "family" : "Rivers", "given" : "J.P.W", "non-dropping-particle" : "", "parse-names" : false, "suffix" : "" }, { "dropping-particle" : "", "family" : "Cox", "given" : "M", "non-dropping-particle" : "", "parse-names" : false, "suffix" : "" }, { "dropping-particle" : "", "family" : "Stunkard", "given" : "A.J", "non-dropping-particle" : "", "parse-names" : false, "suffix" : "" } ], "container-title" : "The Lancet", "id" : "ITEM-1", "issue" : "8707", "issued" : { "date-parts" : [ [ "1990", "7" ] ] }, "page" : "76-78", "title" : "Metabolic rate and physical development in children at risk of obesity", "type" : "article-journal", "volume" : "336" }, "uris" : [ "http://www.mendeley.com/documents/?uuid=14358780-3d16-471f-80e4-91201d1fa907" ] }, { "id" : "ITEM-2", "itemData" : { "DOI" : "10.1056/NEJM198802253180801", "ISSN" : "0028-4793", "PMID" : "3340127", "abstract" : "We investigated the contributions of low energy expenditure and high energy intake to excessive weight gain in infants born to overweight mothers. The subjects were infants of 6 lean and 12 overweight mothers, recruited soon after birth. Total energy expenditure and metabolizable energy intake were measured with a new doubly labeled water method over a period of seven days when the infants were 3 months of age, and the postprandial metabolic rate was measured by indirect calorimetry when the infants were 0.1 and 3 months of age. The results were related to weight gain in the first year of life. No significant difference was observed between infants who became overweight by the age of one year (50 percent of infants born to overweight mothers) and those who did not, with respect to weight, length, skinfold thicknesses, metabolic rate at 0.1 and 3 months of age, and metabolizable energy intake at 3 months. However, total energy expenditure at three months of age was 20.7 percent lower in the infants who became overweight than in the other infants (means +/- SE, 256 +/- 27 and 323 +/- 12 kJ per kilogram of body weight per day; P less than 0.05). This difference could account for the mean difference in weight gain. These data suggest that reduced energy expenditure, particularly on physical activity, was an important factor in the rapid weight gain during the first year of life in infants born to overweight mothers.", "author" : [ { "dropping-particle" : "", "family" : "Roberts", "given" : "S B", "non-dropping-particle" : "", "parse-names" : false, "suffix" : "" }, { "dropping-particle" : "", "family" : "Savage", "given" : "J", "non-dropping-particle" : "", "parse-names" : false, "suffix" : "" }, { "dropping-particle" : "", "family" : "Coward", "given" : "W A", "non-dropping-particle" : "", "parse-names" : false, "suffix" : "" }, { "dropping-particle" : "", "family" : "Chew", "given" : "B", "non-dropping-particle" : "", "parse-names" : false, "suffix" : "" }, { "dropping-particle" : "", "family" : "Lucas", "given" : "A", "non-dropping-particle" : "", "parse-names" : false, "suffix" : "" } ], "container-title" : "The New England journal of medicine", "id" : "ITEM-2", "issue" : "8", "issued" : { "date-parts" : [ [ "1988", "2", "25" ] ] }, "page" : "461-6", "title" : "Energy expenditure and intake in infants born to lean and overweight mothers.", "type" : "article-journal", "volume" : "318" }, "uris" : [ "http://www.mendeley.com/documents/?uuid=8b40a6e2-c70a-4000-b136-7ac60cb10c0a" ] } ], "mendeley" : { "previouslyFormattedCitation" : "[32, 33]" }, "properties" : { "noteIndex" : 0 }, "schema" : "https://github.com/citation-style-language/schema/raw/master/csl-citation.json" }</w:instrText>
+      </w:r>
+      <w:r>
+        <w:fldChar w:fldCharType="separate"/>
+      </w:r>
+      <w:r>
+        <w:rPr>
+          <w:noProof/>
+        </w:rPr>
+        <w:t>[32, 33]</w:t>
+      </w:r>
+      <w:r>
+        <w:fldChar w:fldCharType="end"/>
+      </w:r>
+      <w:r>
         <w:t xml:space="preserve">. </w:t>
       </w:r>
       <w:r>
@@ -3969,8 +4390,13 @@
         <w:t>susceptibility to weight</w:t>
       </w:r>
       <w:r>
-        <w:t xml:space="preserve"> gain</w:t>
-      </w:r>
+        <w:t xml:space="preserve"> </w:t>
+      </w:r>
+      <w:proofErr w:type="gramStart"/>
+      <w:r>
+        <w:t>gain</w:t>
+      </w:r>
+      <w:proofErr w:type="gramEnd"/>
       <w:r>
         <w:t xml:space="preserve"> is at least in part caused by a non-genetic </w:t>
       </w:r>
@@ -4064,7 +4490,15 @@
         <w:t xml:space="preserve">The authors would like to thank </w:t>
       </w:r>
       <w:r>
-        <w:t xml:space="preserve">the Cormier Lab (Department of Pediatrics, UTHSC) for assistance with and use of the Luminex system.  We would also like to thank </w:t>
+        <w:t xml:space="preserve">the Cormier Lab (Department of Pediatrics, UTHSC) for assistance with and use of the </w:t>
+      </w:r>
+      <w:proofErr w:type="spellStart"/>
+      <w:r>
+        <w:t>Luminex</w:t>
+      </w:r>
+      <w:proofErr w:type="spellEnd"/>
+      <w:r>
+        <w:t xml:space="preserve"> system.  We would also like to thank </w:t>
       </w:r>
       <w:r>
         <w:t>Drs. David Buchner (Case Western Reserve University)</w:t>
@@ -4072,8 +4506,13 @@
       <w:r>
         <w:t xml:space="preserve">, </w:t>
       </w:r>
-      <w:r>
-        <w:t xml:space="preserve">Irit Hochberg (RAMBAM Health Care Campus), </w:t>
+      <w:proofErr w:type="spellStart"/>
+      <w:r>
+        <w:t>Irit</w:t>
+      </w:r>
+      <w:proofErr w:type="spellEnd"/>
+      <w:r>
+        <w:t xml:space="preserve"> Hochberg (RAMBAM Health Care Campus), </w:t>
       </w:r>
       <w:r>
         <w:t xml:space="preserve">Shannon M. Reilly (University of Michigan), </w:t>
@@ -5863,7 +6302,15 @@
         <w:t>Carbohydrates are sub grouped into sucrose and starch</w:t>
       </w:r>
       <w:r>
-        <w:t>/maltodextrose.  Due to seasonal variations in the composition of the Normal Chow Diet, these are best estimates as provided by the vendor</w:t>
+        <w:t>/</w:t>
+      </w:r>
+      <w:proofErr w:type="spellStart"/>
+      <w:r>
+        <w:t>maltodextrose</w:t>
+      </w:r>
+      <w:proofErr w:type="spellEnd"/>
+      <w:r>
+        <w:t>.  Due to seasonal variations in the composition of the Normal Chow Diet, these are best estimates as provided by the vendor</w:t>
       </w:r>
       <w:r>
         <w:t>.</w:t>
@@ -5891,7 +6338,15 @@
         <w:t xml:space="preserve"> between Pre-Diet Measurements and Percent Weight Gain on a Control or High Fat Diet.</w:t>
       </w:r>
       <w:r>
-        <w:t xml:space="preserve">   P-values are adjusted for multiple comparisons by the method of Benjamini and Hochberg and presented as q-values.  Measurements are ordered by predictive effect on HFD.</w:t>
+        <w:t xml:space="preserve">   P-values are adjusted for multiple comparisons by the method of </w:t>
+      </w:r>
+      <w:proofErr w:type="spellStart"/>
+      <w:r>
+        <w:t>Benjamini</w:t>
+      </w:r>
+      <w:proofErr w:type="spellEnd"/>
+      <w:r>
+        <w:t xml:space="preserve"> and Hochberg and presented as q-values.  Measurements are ordered by predictive effect on HFD.</w:t>
       </w:r>
       <w:r>
         <w:t xml:space="preserve">  Rho</w:t>
@@ -6044,6 +6499,7 @@
         </w:rPr>
         <w:t xml:space="preserve"> </w:t>
       </w:r>
+      <w:proofErr w:type="spellStart"/>
       <w:r>
         <w:rPr>
           <w:b/>
@@ -6056,13 +6512,22 @@
           <w:b/>
           <w:i/>
         </w:rPr>
-        <w:t>b/</w:t>
-      </w:r>
+        <w:t>b</w:t>
+      </w:r>
+      <w:proofErr w:type="spellEnd"/>
       <w:r>
         <w:rPr>
           <w:b/>
           <w:i/>
         </w:rPr>
+        <w:t>/</w:t>
+      </w:r>
+      <w:proofErr w:type="spellStart"/>
+      <w:r>
+        <w:rPr>
+          <w:b/>
+          <w:i/>
+        </w:rPr>
         <w:t>o</w:t>
       </w:r>
       <w:r>
@@ -6072,6 +6537,7 @@
         </w:rPr>
         <w:t>b</w:t>
       </w:r>
+      <w:proofErr w:type="spellEnd"/>
       <w:r>
         <w:rPr>
           <w:b/>
@@ -6121,7 +6587,15 @@
         <w:t>Variation</w:t>
       </w:r>
       <w:r>
-        <w:t xml:space="preserve"> in post-diet body weight across all treatment groups at the conclusion of the 12-week diet treatment. C) Density plot describing </w:t>
+        <w:t xml:space="preserve"> in post-diet body weight across all treatment groups at the conclusion of the 12-week diet treatment. C) Density </w:t>
+      </w:r>
+      <w:proofErr w:type="gramStart"/>
+      <w:r>
+        <w:t>plot</w:t>
+      </w:r>
+      <w:proofErr w:type="gramEnd"/>
+      <w:r>
+        <w:t xml:space="preserve"> describing </w:t>
       </w:r>
       <w:r>
         <w:t>the weights of</w:t>
@@ -6129,6 +6603,7 @@
       <w:r>
         <w:t xml:space="preserve"> </w:t>
       </w:r>
+      <w:proofErr w:type="spellStart"/>
       <w:r>
         <w:rPr>
           <w:i/>
@@ -6139,8 +6614,16 @@
         <w:rPr>
           <w:i/>
         </w:rPr>
-        <w:t>b/</w:t>
-      </w:r>
+        <w:t>b</w:t>
+      </w:r>
+      <w:proofErr w:type="spellEnd"/>
+      <w:r>
+        <w:rPr>
+          <w:i/>
+        </w:rPr>
+        <w:t>/</w:t>
+      </w:r>
+      <w:proofErr w:type="spellStart"/>
       <w:r>
         <w:rPr>
           <w:i/>
@@ -6153,6 +6636,7 @@
         </w:rPr>
         <w:t>b</w:t>
       </w:r>
+      <w:proofErr w:type="spellEnd"/>
       <w:r>
         <w:rPr>
           <w:i/>
@@ -6183,6 +6667,7 @@
       <w:r>
         <w:t xml:space="preserve"> in body weights between </w:t>
       </w:r>
+      <w:proofErr w:type="spellStart"/>
       <w:r>
         <w:rPr>
           <w:i/>
@@ -6193,8 +6678,16 @@
         <w:rPr>
           <w:i/>
         </w:rPr>
-        <w:t>b/</w:t>
-      </w:r>
+        <w:t>b</w:t>
+      </w:r>
+      <w:proofErr w:type="spellEnd"/>
+      <w:r>
+        <w:rPr>
+          <w:i/>
+        </w:rPr>
+        <w:t>/</w:t>
+      </w:r>
+      <w:proofErr w:type="spellStart"/>
       <w:r>
         <w:rPr>
           <w:i/>
@@ -6207,6 +6700,7 @@
         </w:rPr>
         <w:t>b</w:t>
       </w:r>
+      <w:proofErr w:type="spellEnd"/>
       <w:r>
         <w:t xml:space="preserve"> and wild type mice </w:t>
       </w:r>
@@ -6456,7 +6950,15 @@
         <w:t>D) Effects of body weight on percent weight loss for each group.  E</w:t>
       </w:r>
       <w:r>
-        <w:t xml:space="preserve">) Change in body weight percent after 6 hours of refeeding, following the 16 hour fast.  </w:t>
+        <w:t xml:space="preserve">) Change in body weight percent after 6 hours of </w:t>
+      </w:r>
+      <w:proofErr w:type="spellStart"/>
+      <w:r>
+        <w:t>refeeding</w:t>
+      </w:r>
+      <w:proofErr w:type="spellEnd"/>
+      <w:r>
+        <w:t xml:space="preserve">, following the 16 hour fast.  </w:t>
       </w:r>
       <w:r>
         <w:t>F) Effects of body weight on percent weight re-gain for each group.</w:t>
@@ -6465,7 +6967,15 @@
         <w:t xml:space="preserve">  Asterisk indicates a significant difference between groups</w:t>
       </w:r>
       <w:r>
-        <w:t xml:space="preserve"> by Tukey Test after a significant ANOVA result</w:t>
+        <w:t xml:space="preserve"> by </w:t>
+      </w:r>
+      <w:proofErr w:type="spellStart"/>
+      <w:r>
+        <w:t>Tukey</w:t>
+      </w:r>
+      <w:proofErr w:type="spellEnd"/>
+      <w:r>
+        <w:t xml:space="preserve"> Test after a significant ANOVA result</w:t>
       </w:r>
       <w:r>
         <w:t xml:space="preserve"> (p&lt;0.001)</w:t>
@@ -6584,7 +7094,21 @@
         <w:rPr>
           <w:b/>
         </w:rPr>
-        <w:t xml:space="preserve"> Fat Diet fed mice gain significantly more weight than Control Diet and Normal Chow diet fed mice.</w:t>
+        <w:t xml:space="preserve"> Fat Diet fed mice </w:t>
+      </w:r>
+      <w:proofErr w:type="gramStart"/>
+      <w:r>
+        <w:rPr>
+          <w:b/>
+        </w:rPr>
+        <w:t>gain</w:t>
+      </w:r>
+      <w:proofErr w:type="gramEnd"/>
+      <w:r>
+        <w:rPr>
+          <w:b/>
+        </w:rPr>
+        <w:t xml:space="preserve"> significantly more weight than Control Diet and Normal Chow diet fed mice.</w:t>
       </w:r>
       <w:r>
         <w:t xml:space="preserve"> A) </w:t>
@@ -6745,8 +7269,13 @@
       <w:r>
         <w:t xml:space="preserve"> </w:t>
       </w:r>
-      <w:r>
-        <w:t>Tukey test following a significant ANOVA result</w:t>
+      <w:proofErr w:type="spellStart"/>
+      <w:r>
+        <w:t>Tukey</w:t>
+      </w:r>
+      <w:proofErr w:type="spellEnd"/>
+      <w:r>
+        <w:t xml:space="preserve"> test following a significant ANOVA result</w:t>
       </w:r>
       <w:r>
         <w:t xml:space="preserve"> (B).</w:t>
@@ -6779,23 +7308,41 @@
         </w:rPr>
         <w:t xml:space="preserve">: </w:t>
       </w:r>
+      <w:proofErr w:type="spellStart"/>
       <w:r>
         <w:rPr>
           <w:b/>
           <w:i/>
         </w:rPr>
-        <w:t>ob/</w:t>
-      </w:r>
+        <w:t>ob</w:t>
+      </w:r>
+      <w:proofErr w:type="spellEnd"/>
       <w:r>
         <w:rPr>
           <w:b/>
           <w:i/>
         </w:rPr>
-        <w:t xml:space="preserve">ob </w:t>
-      </w:r>
+        <w:t>/</w:t>
+      </w:r>
+      <w:proofErr w:type="spellStart"/>
       <w:r>
         <w:rPr>
           <w:b/>
+          <w:i/>
+        </w:rPr>
+        <w:t>ob</w:t>
+      </w:r>
+      <w:proofErr w:type="spellEnd"/>
+      <w:r>
+        <w:rPr>
+          <w:b/>
+          <w:i/>
+        </w:rPr>
+        <w:t xml:space="preserve"> </w:t>
+      </w:r>
+      <w:r>
+        <w:rPr>
+          <w:b/>
         </w:rPr>
         <w:t>mice exhibit obesity and hyperglycemia</w:t>
       </w:r>
@@ -6820,11 +7367,33 @@
         </w:rPr>
         <w:t xml:space="preserve"> </w:t>
       </w:r>
-      <w:r>
-        <w:rPr>
-          <w:i/>
-        </w:rPr>
-        <w:t xml:space="preserve">ob/ob </w:t>
+      <w:proofErr w:type="spellStart"/>
+      <w:r>
+        <w:rPr>
+          <w:i/>
+        </w:rPr>
+        <w:t>ob</w:t>
+      </w:r>
+      <w:proofErr w:type="spellEnd"/>
+      <w:r>
+        <w:rPr>
+          <w:i/>
+        </w:rPr>
+        <w:t>/</w:t>
+      </w:r>
+      <w:proofErr w:type="spellStart"/>
+      <w:r>
+        <w:rPr>
+          <w:i/>
+        </w:rPr>
+        <w:t>ob</w:t>
+      </w:r>
+      <w:proofErr w:type="spellEnd"/>
+      <w:r>
+        <w:rPr>
+          <w:i/>
+        </w:rPr>
+        <w:t xml:space="preserve"> </w:t>
       </w:r>
       <w:r>
         <w:t xml:space="preserve">and </w:t>
@@ -6859,11 +7428,33 @@
       <w:r>
         <w:t xml:space="preserve">Fasting glucose levels between </w:t>
       </w:r>
-      <w:r>
-        <w:rPr>
-          <w:i/>
-        </w:rPr>
-        <w:t xml:space="preserve">ob/ob </w:t>
+      <w:proofErr w:type="spellStart"/>
+      <w:r>
+        <w:rPr>
+          <w:i/>
+        </w:rPr>
+        <w:t>ob</w:t>
+      </w:r>
+      <w:proofErr w:type="spellEnd"/>
+      <w:r>
+        <w:rPr>
+          <w:i/>
+        </w:rPr>
+        <w:t>/</w:t>
+      </w:r>
+      <w:proofErr w:type="spellStart"/>
+      <w:r>
+        <w:rPr>
+          <w:i/>
+        </w:rPr>
+        <w:t>ob</w:t>
+      </w:r>
+      <w:proofErr w:type="spellEnd"/>
+      <w:r>
+        <w:rPr>
+          <w:i/>
+        </w:rPr>
+        <w:t xml:space="preserve"> </w:t>
       </w:r>
       <w:r>
         <w:t>knockout and wild</w:t>
@@ -6991,39 +7582,84 @@
         </w:rPr>
         <w:t xml:space="preserve"> induced weight loss in </w:t>
       </w:r>
+      <w:proofErr w:type="spellStart"/>
       <w:r>
         <w:rPr>
           <w:b/>
           <w:i/>
         </w:rPr>
-        <w:t>ob/ob</w:t>
-      </w:r>
+        <w:t>ob</w:t>
+      </w:r>
+      <w:proofErr w:type="spellEnd"/>
       <w:r>
         <w:rPr>
           <w:b/>
-        </w:rPr>
-        <w:t xml:space="preserve"> </w:t>
-      </w:r>
+          <w:i/>
+        </w:rPr>
+        <w:t>/</w:t>
+      </w:r>
+      <w:proofErr w:type="spellStart"/>
       <w:r>
         <w:rPr>
           <w:b/>
+          <w:i/>
+        </w:rPr>
+        <w:t>ob</w:t>
+      </w:r>
+      <w:proofErr w:type="spellEnd"/>
+      <w:r>
+        <w:rPr>
+          <w:b/>
+        </w:rPr>
+        <w:t xml:space="preserve"> </w:t>
+      </w:r>
+      <w:r>
+        <w:rPr>
+          <w:b/>
         </w:rPr>
         <w:t>mice</w:t>
       </w:r>
       <w:r>
         <w:t xml:space="preserve">. </w:t>
       </w:r>
+      <w:proofErr w:type="gramStart"/>
       <w:r>
         <w:t xml:space="preserve">120 day </w:t>
       </w:r>
       <w:r>
-        <w:t xml:space="preserve">old </w:t>
-      </w:r>
-      <w:r>
-        <w:rPr>
-          <w:i/>
-        </w:rPr>
-        <w:t xml:space="preserve">ob/ob </w:t>
+        <w:t>old</w:t>
+      </w:r>
+      <w:proofErr w:type="gramEnd"/>
+      <w:r>
+        <w:t xml:space="preserve"> </w:t>
+      </w:r>
+      <w:proofErr w:type="spellStart"/>
+      <w:r>
+        <w:rPr>
+          <w:i/>
+        </w:rPr>
+        <w:t>ob</w:t>
+      </w:r>
+      <w:proofErr w:type="spellEnd"/>
+      <w:r>
+        <w:rPr>
+          <w:i/>
+        </w:rPr>
+        <w:t>/</w:t>
+      </w:r>
+      <w:proofErr w:type="spellStart"/>
+      <w:r>
+        <w:rPr>
+          <w:i/>
+        </w:rPr>
+        <w:t>ob</w:t>
+      </w:r>
+      <w:proofErr w:type="spellEnd"/>
+      <w:r>
+        <w:rPr>
+          <w:i/>
+        </w:rPr>
+        <w:t xml:space="preserve"> </w:t>
       </w:r>
       <w:r>
         <w:t xml:space="preserve">mice were fasted for 16h and the percent weight loss upon fasting was determined.  Asterisk indicates p &lt;0.05 via a </w:t>
@@ -8302,7 +8938,7 @@
 </file>
 
 <file path=customXml/itemProps3.xml><?xml version="1.0" encoding="utf-8"?>
-<ds:datastoreItem xmlns:ds="http://schemas.openxmlformats.org/officeDocument/2006/customXml" ds:itemID="{22A815CA-CAD3-0A42-953B-85B7DC1D8DEA}">
+<ds:datastoreItem xmlns:ds="http://schemas.openxmlformats.org/officeDocument/2006/customXml" ds:itemID="{9F4B9ABD-FDB3-E543-A5C1-0665B2F7705B}">
   <ds:schemaRefs>
     <ds:schemaRef ds:uri="http://schemas.openxmlformats.org/officeDocument/2006/bibliography"/>
   </ds:schemaRefs>
@@ -8310,7 +8946,7 @@
 </file>
 
 <file path=customXml/itemProps4.xml><?xml version="1.0" encoding="utf-8"?>
-<ds:datastoreItem xmlns:ds="http://schemas.openxmlformats.org/officeDocument/2006/customXml" ds:itemID="{21737A9C-8C6E-DA49-A81A-E783FB7A9ADC}">
+<ds:datastoreItem xmlns:ds="http://schemas.openxmlformats.org/officeDocument/2006/customXml" ds:itemID="{2DEABF69-5202-F44C-A442-00BAC0D510EE}">
   <ds:schemaRefs>
     <ds:schemaRef ds:uri="http://schemas.openxmlformats.org/officeDocument/2006/bibliography"/>
   </ds:schemaRefs>

</xml_diff>

<commit_message>
Updated language regarding correlations in Figure 3.  Part of issue #11
</commit_message>
<xml_diff>
--- a/publications/Manuscript.docx
+++ b/publications/Manuscript.docx
@@ -1572,12 +1572,9 @@
       <w:r>
         <w:t xml:space="preserve">.  </w:t>
       </w:r>
-      <w:proofErr w:type="gramStart"/>
-      <w:r>
-        <w:t>Potential correlations</w:t>
-      </w:r>
-      <w:r>
-        <w:t xml:space="preserve"> were tested by determining </w:t>
+      <w:bookmarkStart w:id="0" w:name="_GoBack"/>
+      <w:r>
+        <w:t xml:space="preserve">Correlations were determined using </w:t>
       </w:r>
       <w:r>
         <w:t>Spearman’s rho</w:t>
@@ -1586,9 +1583,11 @@
         <w:t xml:space="preserve"> </w:t>
       </w:r>
       <w:r>
-        <w:t>after finding that both absolute and percent weight gain did not fit a normal distribution</w:t>
-      </w:r>
-      <w:proofErr w:type="gramEnd"/>
+        <w:t xml:space="preserve">after </w:t>
+      </w:r>
+      <w:r>
+        <w:t>testing whether the covariates were normally distributed</w:t>
+      </w:r>
       <w:r>
         <w:t xml:space="preserve"> (Shapiro-</w:t>
       </w:r>
@@ -1603,6 +1602,7 @@
       <w:r>
         <w:t xml:space="preserve">.  </w:t>
       </w:r>
+      <w:bookmarkEnd w:id="0"/>
       <w:r>
         <w:t>For potential</w:t>
       </w:r>
@@ -3284,7 +3284,13 @@
         <w:t xml:space="preserve">Fasting </w:t>
       </w:r>
       <w:r>
-        <w:t xml:space="preserve">responses </w:t>
+        <w:t>responses</w:t>
+      </w:r>
+      <w:r>
+        <w:t>, as measured by percent reductions in body weight</w:t>
+      </w:r>
+      <w:r>
+        <w:t xml:space="preserve"> </w:t>
       </w:r>
       <w:r>
         <w:t xml:space="preserve">were </w:t>
@@ -3311,12 +3317,7 @@
         <w:t>/</w:t>
       </w:r>
       <w:r>
-        <w:t xml:space="preserve">6J mice over time </w:t>
-      </w:r>
-      <w:bookmarkStart w:id="0" w:name="_GoBack"/>
-      <w:bookmarkEnd w:id="0"/>
-      <w:r>
-        <w:t>(</w:t>
+        <w:t>6J mice over time (</w:t>
       </w:r>
       <w:r>
         <w:t xml:space="preserve">Figure </w:t>
@@ -3331,10 +3332,22 @@
         <w:t xml:space="preserve">), </w:t>
       </w:r>
       <w:r>
-        <w:t xml:space="preserve">but </w:t>
-      </w:r>
-      <w:r>
-        <w:t>do not correlate with pre-diet weight loss within mice</w:t>
+        <w:t>and weakly correlated</w:t>
+      </w:r>
+      <w:r>
+        <w:t xml:space="preserve"> with </w:t>
+      </w:r>
+      <w:r>
+        <w:t xml:space="preserve">the </w:t>
+      </w:r>
+      <w:r>
+        <w:t xml:space="preserve">pre-diet weight </w:t>
+      </w:r>
+      <w:r>
+        <w:t>fasting responses</w:t>
+      </w:r>
+      <w:r>
+        <w:t xml:space="preserve"> within mice</w:t>
       </w:r>
       <w:r>
         <w:rPr>
@@ -3349,16 +3362,59 @@
         <w:t>3</w:t>
       </w:r>
       <w:r>
-        <w:t xml:space="preserve">B).  </w:t>
-      </w:r>
-      <w:r>
-        <w:t>As shown in Figure 3</w:t>
+        <w:t>B</w:t>
+      </w:r>
+      <w:r>
+        <w:t>, Rho</w:t>
+      </w:r>
+      <w:r>
+        <w:rPr>
+          <w:vertAlign w:val="superscript"/>
+        </w:rPr>
+        <w:t>2</w:t>
+      </w:r>
+      <w:r>
+        <w:t>=0.114, p=0.019 for HFD and Rho</w:t>
+      </w:r>
+      <w:r>
+        <w:rPr>
+          <w:vertAlign w:val="superscript"/>
+        </w:rPr>
+        <w:t>2</w:t>
+      </w:r>
+      <w:r>
+        <w:t>=0.121,p=0.044 for CD</w:t>
+      </w:r>
+      <w:r>
+        <w:t xml:space="preserve">).  </w:t>
+      </w:r>
+    </w:p>
+    <w:p>
+      <w:pPr>
+        <w:spacing w:line="480" w:lineRule="auto"/>
+      </w:pPr>
+    </w:p>
+    <w:p>
+      <w:pPr>
+        <w:spacing w:line="480" w:lineRule="auto"/>
+      </w:pPr>
+      <w:r>
+        <w:t>As</w:t>
+      </w:r>
+      <w:r>
+        <w:t xml:space="preserve"> shown in Figure 3</w:t>
       </w:r>
       <w:r>
         <w:t xml:space="preserve">C, </w:t>
       </w:r>
       <w:r>
-        <w:t xml:space="preserve">fasting weight loss </w:t>
+        <w:t>fasting</w:t>
+      </w:r>
+      <w:r>
+        <w:t>-induced</w:t>
+      </w:r>
+      <w:r>
+        <w:t xml:space="preserve"> weight loss </w:t>
       </w:r>
       <w:r>
         <w:t xml:space="preserve">was </w:t>
@@ -3388,26 +3444,25 @@
         <w:t>p&lt;0.0001</w:t>
       </w:r>
       <w:r>
-        <w:t xml:space="preserve">). </w:t>
-      </w:r>
-      <w:r>
-        <w:t xml:space="preserve"> CD-fed mice also had a more robust fasting response than HFD mice (p=0.00095).</w:t>
-      </w:r>
-      <w:r>
-        <w:t xml:space="preserve">  </w:t>
-      </w:r>
-    </w:p>
-    <w:p>
-      <w:pPr>
-        <w:spacing w:line="480" w:lineRule="auto"/>
-      </w:pPr>
-    </w:p>
-    <w:p>
-      <w:pPr>
-        <w:spacing w:line="480" w:lineRule="auto"/>
-      </w:pPr>
-      <w:r>
-        <w:t>We next tested whether the post-diet body weight could explain these differences</w:t>
+        <w:t>)</w:t>
+      </w:r>
+      <w:r>
+        <w:t xml:space="preserve"> after the dietary treatment</w:t>
+      </w:r>
+      <w:r>
+        <w:t xml:space="preserve">. </w:t>
+      </w:r>
+      <w:r>
+        <w:t xml:space="preserve"> CD-fed mice also had a </w:t>
+      </w:r>
+      <w:r>
+        <w:t>stronger</w:t>
+      </w:r>
+      <w:r>
+        <w:t xml:space="preserve"> fasting response than HFD mice (p=0.00095).</w:t>
+      </w:r>
+      <w:r>
+        <w:t xml:space="preserve">  We tested whether the post-diet body weight could explain these differences</w:t>
       </w:r>
       <w:r>
         <w:t xml:space="preserve"> in fasting and </w:t>
@@ -8922,7 +8977,7 @@
 </file>
 
 <file path=customXml/itemProps1.xml><?xml version="1.0" encoding="utf-8"?>
-<ds:datastoreItem xmlns:ds="http://schemas.openxmlformats.org/officeDocument/2006/customXml" ds:itemID="{5641257C-565D-6149-95C3-4CD308F3E7E4}">
+<ds:datastoreItem xmlns:ds="http://schemas.openxmlformats.org/officeDocument/2006/customXml" ds:itemID="{6AD03A8B-A6CD-3849-923C-9F06AFFA796F}">
   <ds:schemaRefs>
     <ds:schemaRef ds:uri="http://schemas.openxmlformats.org/officeDocument/2006/bibliography"/>
   </ds:schemaRefs>
@@ -8930,7 +8985,7 @@
 </file>
 
 <file path=customXml/itemProps2.xml><?xml version="1.0" encoding="utf-8"?>
-<ds:datastoreItem xmlns:ds="http://schemas.openxmlformats.org/officeDocument/2006/customXml" ds:itemID="{E76EB4C8-E60B-E34A-8DC0-7DC17B388C1E}">
+<ds:datastoreItem xmlns:ds="http://schemas.openxmlformats.org/officeDocument/2006/customXml" ds:itemID="{358F16C3-B337-3144-9275-EFE934A35209}">
   <ds:schemaRefs>
     <ds:schemaRef ds:uri="http://schemas.openxmlformats.org/officeDocument/2006/bibliography"/>
   </ds:schemaRefs>
@@ -8938,7 +8993,7 @@
 </file>
 
 <file path=customXml/itemProps3.xml><?xml version="1.0" encoding="utf-8"?>
-<ds:datastoreItem xmlns:ds="http://schemas.openxmlformats.org/officeDocument/2006/customXml" ds:itemID="{9F4B9ABD-FDB3-E543-A5C1-0665B2F7705B}">
+<ds:datastoreItem xmlns:ds="http://schemas.openxmlformats.org/officeDocument/2006/customXml" ds:itemID="{A11ABF46-CC92-C545-9AA4-677E39DDDF06}">
   <ds:schemaRefs>
     <ds:schemaRef ds:uri="http://schemas.openxmlformats.org/officeDocument/2006/bibliography"/>
   </ds:schemaRefs>
@@ -8946,7 +9001,7 @@
 </file>
 
 <file path=customXml/itemProps4.xml><?xml version="1.0" encoding="utf-8"?>
-<ds:datastoreItem xmlns:ds="http://schemas.openxmlformats.org/officeDocument/2006/customXml" ds:itemID="{2DEABF69-5202-F44C-A442-00BAC0D510EE}">
+<ds:datastoreItem xmlns:ds="http://schemas.openxmlformats.org/officeDocument/2006/customXml" ds:itemID="{6EEA55B8-5943-CD42-B53D-5BCF18BE5812}">
   <ds:schemaRefs>
     <ds:schemaRef ds:uri="http://schemas.openxmlformats.org/officeDocument/2006/bibliography"/>
   </ds:schemaRefs>

</xml_diff>

<commit_message>
Updated weight gain statistics to use spearman's Rho.  Part of issue #11
</commit_message>
<xml_diff>
--- a/publications/Manuscript.docx
+++ b/publications/Manuscript.docx
@@ -1572,7 +1572,6 @@
       <w:r>
         <w:t xml:space="preserve">.  </w:t>
       </w:r>
-      <w:bookmarkStart w:id="0" w:name="_GoBack"/>
       <w:r>
         <w:t xml:space="preserve">Correlations were determined using </w:t>
       </w:r>
@@ -1602,7 +1601,6 @@
       <w:r>
         <w:t xml:space="preserve">.  </w:t>
       </w:r>
-      <w:bookmarkEnd w:id="0"/>
       <w:r>
         <w:t>For potential</w:t>
       </w:r>
@@ -3329,6 +3327,18 @@
         <w:t>A</w:t>
       </w:r>
       <w:r>
+        <w:t>, Rho</w:t>
+      </w:r>
+      <w:r>
+        <w:rPr>
+          <w:vertAlign w:val="superscript"/>
+        </w:rPr>
+        <w:t>2</w:t>
+      </w:r>
+      <w:r>
+        <w:t>=0.02, p=0.26</w:t>
+      </w:r>
+      <w:r>
         <w:t xml:space="preserve">), </w:t>
       </w:r>
       <w:r>
@@ -3383,7 +3393,16 @@
         <w:t>2</w:t>
       </w:r>
       <w:r>
-        <w:t>=0.121,p=0.044 for CD</w:t>
+        <w:t>=0.13</w:t>
+      </w:r>
+      <w:r>
+        <w:t>1,p=0.0</w:t>
+      </w:r>
+      <w:r>
+        <w:t>38</w:t>
+      </w:r>
+      <w:r>
+        <w:t xml:space="preserve"> for CD</w:t>
       </w:r>
       <w:r>
         <w:t xml:space="preserve">).  </w:t>
@@ -3759,7 +3778,13 @@
         <w:t xml:space="preserve">the </w:t>
       </w:r>
       <w:r>
-        <w:t xml:space="preserve">percent weight loss.  These data suggest that background differences play a role in fasting response in the absence of </w:t>
+        <w:t xml:space="preserve">percent weight loss.  These data suggest that background differences </w:t>
+      </w:r>
+      <w:r>
+        <w:t xml:space="preserve">may </w:t>
+      </w:r>
+      <w:r>
+        <w:t xml:space="preserve">play a role in fasting response in the absence of </w:t>
       </w:r>
       <w:proofErr w:type="spellStart"/>
       <w:r>
@@ -3852,7 +3877,13 @@
         <w:t>correlations be</w:t>
       </w:r>
       <w:r>
-        <w:t xml:space="preserve">tween weight gain on </w:t>
+        <w:t xml:space="preserve">tween </w:t>
+      </w:r>
+      <w:r>
+        <w:t xml:space="preserve">percent </w:t>
+      </w:r>
+      <w:r>
+        <w:t xml:space="preserve">weight gain on </w:t>
       </w:r>
       <w:r>
         <w:t>HFD</w:t>
@@ -3867,10 +3898,31 @@
         <w:t xml:space="preserve"> </w:t>
       </w:r>
       <w:r>
-        <w:t>pre-diet fasting response and found a significant negative effect</w:t>
-      </w:r>
-      <w:r>
-        <w:t xml:space="preserve"> (r=-0.479, R</w:t>
+        <w:t xml:space="preserve">pre-diet fasting response </w:t>
+      </w:r>
+      <w:r>
+        <w:t xml:space="preserve">(in terms of percent </w:t>
+      </w:r>
+      <w:r>
+        <w:t>weight loss with food deprivation).  We</w:t>
+      </w:r>
+      <w:r>
+        <w:t xml:space="preserve"> found a significant negative </w:t>
+      </w:r>
+      <w:r>
+        <w:t>correlation between percent weight gain and relative fasting response (Rho</w:t>
+      </w:r>
+      <w:r>
+        <w:t>=-0.</w:t>
+      </w:r>
+      <w:r>
+        <w:t>61</w:t>
+      </w:r>
+      <w:r>
+        <w:t>, R</w:t>
+      </w:r>
+      <w:r>
+        <w:t>ho</w:t>
       </w:r>
       <w:r>
         <w:rPr>
@@ -3879,22 +3931,37 @@
         <w:t>2</w:t>
       </w:r>
       <w:r>
-        <w:t xml:space="preserve"> =0.23</w:t>
-      </w:r>
-      <w:r>
-        <w:t>0</w:t>
+        <w:t xml:space="preserve"> =0.</w:t>
+      </w:r>
+      <w:r>
+        <w:t>373</w:t>
       </w:r>
       <w:r>
         <w:t>,</w:t>
       </w:r>
       <w:r>
-        <w:t xml:space="preserve"> p=0.00057</w:t>
+        <w:t xml:space="preserve"> p=</w:t>
+      </w:r>
+      <w:r>
+        <w:t>6.6 x 10</w:t>
+      </w:r>
+      <w:r>
+        <w:rPr>
+          <w:vertAlign w:val="superscript"/>
+        </w:rPr>
+        <w:t>-6</w:t>
       </w:r>
       <w:r>
         <w:t>)</w:t>
       </w:r>
       <w:r>
-        <w:t xml:space="preserve">.  Similarly for CD fed mice the same </w:t>
+        <w:t xml:space="preserve">. </w:t>
+      </w:r>
+      <w:r>
+        <w:t>F</w:t>
+      </w:r>
+      <w:r>
+        <w:t xml:space="preserve">or CD fed mice the same </w:t>
       </w:r>
       <w:r>
         <w:t xml:space="preserve">pattern </w:t>
@@ -3903,7 +3970,22 @@
         <w:t>was present</w:t>
       </w:r>
       <w:r>
-        <w:t xml:space="preserve"> (r=-0.569, R</w:t>
+        <w:t>, though the correlation did not quite reach statistical significance</w:t>
+      </w:r>
+      <w:r>
+        <w:t xml:space="preserve"> (Rho</w:t>
+      </w:r>
+      <w:r>
+        <w:t>=-0.</w:t>
+      </w:r>
+      <w:r>
+        <w:t>334</w:t>
+      </w:r>
+      <w:r>
+        <w:t>, R</w:t>
+      </w:r>
+      <w:r>
+        <w:t>ho</w:t>
       </w:r>
       <w:r>
         <w:rPr>
@@ -3912,95 +3994,28 @@
         <w:t>2</w:t>
       </w:r>
       <w:r>
-        <w:t xml:space="preserve"> =0.324, p=0.00044</w:t>
-      </w:r>
-      <w:r>
-        <w:t>). In terms of</w:t>
-      </w:r>
-      <w:r>
-        <w:t xml:space="preserve"> </w:t>
-      </w:r>
-      <w:r>
-        <w:t>percentage weight gain we</w:t>
-      </w:r>
-      <w:r>
-        <w:t xml:space="preserve"> also observed a significant correlation between this and fasting response</w:t>
-      </w:r>
-      <w:r>
-        <w:t xml:space="preserve"> for</w:t>
-      </w:r>
-      <w:r>
-        <w:t xml:space="preserve"> HFD</w:t>
-      </w:r>
-      <w:r>
-        <w:t xml:space="preserve"> (r=-0.602, R</w:t>
-      </w:r>
-      <w:r>
-        <w:rPr>
-          <w:vertAlign w:val="superscript"/>
-        </w:rPr>
-        <w:t>2</w:t>
-      </w:r>
-      <w:r>
-        <w:t xml:space="preserve"> =0.362, p=6.06 x 10</w:t>
-      </w:r>
-      <w:r>
-        <w:rPr>
-          <w:vertAlign w:val="superscript"/>
-        </w:rPr>
-        <w:t>-6</w:t>
-      </w:r>
-      <w:r>
-        <w:t xml:space="preserve">) and </w:t>
-      </w:r>
-      <w:r>
-        <w:t>CD</w:t>
-      </w:r>
-      <w:r>
-        <w:t xml:space="preserve"> (r=-0.683,</w:t>
-      </w:r>
-      <w:r>
-        <w:t xml:space="preserve"> </w:t>
-      </w:r>
-      <w:r>
-        <w:t>R</w:t>
-      </w:r>
-      <w:r>
-        <w:rPr>
-          <w:vertAlign w:val="superscript"/>
-        </w:rPr>
-        <w:t>2</w:t>
-      </w:r>
-      <w:r>
-        <w:t xml:space="preserve"> =0.466, p=8.66 x 10</w:t>
-      </w:r>
-      <w:r>
-        <w:rPr>
-          <w:vertAlign w:val="superscript"/>
-        </w:rPr>
-        <w:t>-6</w:t>
-      </w:r>
-      <w:r>
-        <w:t>)</w:t>
-      </w:r>
-      <w:r>
-        <w:t xml:space="preserve">.  </w:t>
-      </w:r>
-    </w:p>
-    <w:p>
-      <w:pPr>
-        <w:spacing w:line="480" w:lineRule="auto"/>
-      </w:pPr>
-    </w:p>
-    <w:p>
-      <w:pPr>
-        <w:spacing w:line="480" w:lineRule="auto"/>
-      </w:pPr>
-      <w:r>
-        <w:t xml:space="preserve">Mice </w:t>
-      </w:r>
-      <w:r>
-        <w:t xml:space="preserve">that </w:t>
+        <w:t xml:space="preserve"> =0.</w:t>
+      </w:r>
+      <w:r>
+        <w:t>112</w:t>
+      </w:r>
+      <w:r>
+        <w:t>, p=0.0</w:t>
+      </w:r>
+      <w:r>
+        <w:t>538).</w:t>
+      </w:r>
+      <w:r>
+        <w:t xml:space="preserve">  These data show that m</w:t>
+      </w:r>
+      <w:r>
+        <w:t xml:space="preserve">ice </w:t>
+      </w:r>
+      <w:r>
+        <w:t>which</w:t>
+      </w:r>
+      <w:r>
+        <w:t xml:space="preserve"> </w:t>
       </w:r>
       <w:r>
         <w:t>resisted weight loss during the</w:t>
@@ -4015,34 +4030,15 @@
         <w:t xml:space="preserve">far </w:t>
       </w:r>
       <w:r>
-        <w:t xml:space="preserve">more susceptible to weight gain while on the experimental diet, </w:t>
-      </w:r>
-      <w:r>
-        <w:t xml:space="preserve">both </w:t>
-      </w:r>
-      <w:r>
-        <w:t xml:space="preserve">in terms of </w:t>
-      </w:r>
-      <w:r>
-        <w:t>a</w:t>
-      </w:r>
-      <w:r>
-        <w:t>bsolute and percent weight gain.</w:t>
-      </w:r>
-      <w:r>
-        <w:t xml:space="preserve">  Together, </w:t>
-      </w:r>
-      <w:r>
-        <w:t xml:space="preserve">the pre-diet </w:t>
-      </w:r>
-      <w:r>
-        <w:t>fasting responses combined with the dietary treatment</w:t>
-      </w:r>
-      <w:r>
-        <w:t xml:space="preserve"> were</w:t>
-      </w:r>
-      <w:r>
-        <w:t xml:space="preserve"> able to account for 67.8% of the variability in absolute weight gain and 68.8% of the percent weight gain.</w:t>
+        <w:t>more susceptible to weight gain while on the experimental diet</w:t>
+      </w:r>
+      <w:r>
+        <w:t>, and that this factor predicted weight gain much more comprehensively than hormonal factors, or pre-diet weight (Table 2 and Figure 4</w:t>
+      </w:r>
+      <w:bookmarkStart w:id="0" w:name="_GoBack"/>
+      <w:bookmarkEnd w:id="0"/>
+      <w:r>
+        <w:t>).</w:t>
       </w:r>
       <w:r>
         <w:tab/>
@@ -8977,7 +8973,7 @@
 </file>
 
 <file path=customXml/itemProps1.xml><?xml version="1.0" encoding="utf-8"?>
-<ds:datastoreItem xmlns:ds="http://schemas.openxmlformats.org/officeDocument/2006/customXml" ds:itemID="{6AD03A8B-A6CD-3849-923C-9F06AFFA796F}">
+<ds:datastoreItem xmlns:ds="http://schemas.openxmlformats.org/officeDocument/2006/customXml" ds:itemID="{B6324B04-EB7F-BB4B-93FE-C40C2B9C4B73}">
   <ds:schemaRefs>
     <ds:schemaRef ds:uri="http://schemas.openxmlformats.org/officeDocument/2006/bibliography"/>
   </ds:schemaRefs>
@@ -8985,7 +8981,7 @@
 </file>
 
 <file path=customXml/itemProps2.xml><?xml version="1.0" encoding="utf-8"?>
-<ds:datastoreItem xmlns:ds="http://schemas.openxmlformats.org/officeDocument/2006/customXml" ds:itemID="{358F16C3-B337-3144-9275-EFE934A35209}">
+<ds:datastoreItem xmlns:ds="http://schemas.openxmlformats.org/officeDocument/2006/customXml" ds:itemID="{B7F1C513-E92D-BC47-A8E9-E4E49932355C}">
   <ds:schemaRefs>
     <ds:schemaRef ds:uri="http://schemas.openxmlformats.org/officeDocument/2006/bibliography"/>
   </ds:schemaRefs>
@@ -8993,7 +8989,7 @@
 </file>
 
 <file path=customXml/itemProps3.xml><?xml version="1.0" encoding="utf-8"?>
-<ds:datastoreItem xmlns:ds="http://schemas.openxmlformats.org/officeDocument/2006/customXml" ds:itemID="{A11ABF46-CC92-C545-9AA4-677E39DDDF06}">
+<ds:datastoreItem xmlns:ds="http://schemas.openxmlformats.org/officeDocument/2006/customXml" ds:itemID="{61E42515-4F09-5645-87C4-F3F14EDCC6CE}">
   <ds:schemaRefs>
     <ds:schemaRef ds:uri="http://schemas.openxmlformats.org/officeDocument/2006/bibliography"/>
   </ds:schemaRefs>
@@ -9001,7 +8997,7 @@
 </file>
 
 <file path=customXml/itemProps4.xml><?xml version="1.0" encoding="utf-8"?>
-<ds:datastoreItem xmlns:ds="http://schemas.openxmlformats.org/officeDocument/2006/customXml" ds:itemID="{6EEA55B8-5943-CD42-B53D-5BCF18BE5812}">
+<ds:datastoreItem xmlns:ds="http://schemas.openxmlformats.org/officeDocument/2006/customXml" ds:itemID="{3E0D181F-5918-F946-8056-54F275C8E09D}">
   <ds:schemaRefs>
     <ds:schemaRef ds:uri="http://schemas.openxmlformats.org/officeDocument/2006/bibliography"/>
   </ds:schemaRefs>

</xml_diff>

<commit_message>
Updated weight script to recalculate correlations based on spearman's test.  Part of issue #11
</commit_message>
<xml_diff>
--- a/publications/Manuscript.docx
+++ b/publications/Manuscript.docx
@@ -2447,7 +2447,13 @@
         <w:t xml:space="preserve"> and B)</w:t>
       </w:r>
       <w:r>
-        <w:t xml:space="preserve">. We observed no correlation between initial pre-diet </w:t>
+        <w:t xml:space="preserve">. We observed no </w:t>
+      </w:r>
+      <w:r>
+        <w:t xml:space="preserve">significant </w:t>
+      </w:r>
+      <w:r>
+        <w:t xml:space="preserve">correlation between initial pre-diet </w:t>
       </w:r>
       <w:r>
         <w:t xml:space="preserve">body </w:t>
@@ -2468,7 +2474,16 @@
         <w:t xml:space="preserve"> weight gain (</w:t>
       </w:r>
       <w:r>
-        <w:t>p=0.23, R</w:t>
+        <w:t>p=0.</w:t>
+      </w:r>
+      <w:r>
+        <w:t>089</w:t>
+      </w:r>
+      <w:r>
+        <w:t>, R</w:t>
+      </w:r>
+      <w:r>
+        <w:t>ho</w:t>
       </w:r>
       <w:r>
         <w:rPr>
@@ -2477,16 +2492,33 @@
         <w:t>2</w:t>
       </w:r>
       <w:r>
-        <w:t>=0.06</w:t>
-      </w:r>
-      <w:r>
-        <w:t>) and percent weight gain (</w:t>
+        <w:t>=0.</w:t>
+      </w:r>
+      <w:r>
+        <w:t>12</w:t>
+      </w:r>
+      <w:r>
+        <w:t>) and percent weight g</w:t>
+      </w:r>
+      <w:bookmarkStart w:id="1" w:name="_GoBack"/>
+      <w:bookmarkEnd w:id="1"/>
+      <w:r>
+        <w:t>ain (</w:t>
       </w:r>
       <w:r>
         <w:t>p=</w:t>
       </w:r>
       <w:r>
-        <w:t>0.65, R</w:t>
+        <w:t>0.</w:t>
+      </w:r>
+      <w:r>
+        <w:t>89</w:t>
+      </w:r>
+      <w:r>
+        <w:t>, R</w:t>
+      </w:r>
+      <w:r>
+        <w:t>ho</w:t>
       </w:r>
       <w:r>
         <w:rPr>
@@ -2495,7 +2527,10 @@
         <w:t>2</w:t>
       </w:r>
       <w:r>
-        <w:t>=0.0092</w:t>
+        <w:t>=0.00</w:t>
+      </w:r>
+      <w:r>
+        <w:t>08</w:t>
       </w:r>
       <w:r>
         <w:t>)</w:t>
@@ -2507,6 +2542,9 @@
         <w:t>.</w:t>
       </w:r>
       <w:r>
+        <w:t xml:space="preserve">  We also did not observe any correlation for between initial weight and weight gain for NCD or CD fed animals.</w:t>
+      </w:r>
+      <w:r>
         <w:t xml:space="preserve"> </w:t>
       </w:r>
     </w:p>
@@ -3232,16 +3270,7 @@
         <w:t xml:space="preserve">mice, we observed inconsistent results between strains.  </w:t>
       </w:r>
       <w:r>
-        <w:t>We</w:t>
-      </w:r>
-      <w:r>
-        <w:t xml:space="preserve"> examined the </w:t>
-      </w:r>
-      <w:r>
-        <w:t>fasting response</w:t>
-      </w:r>
-      <w:r>
-        <w:t xml:space="preserve"> between genetically obese mice on either a BTBR or C57BL/6J genetic background.  </w:t>
+        <w:t xml:space="preserve">We examined the fasting response between genetically obese mice on either a BTBR or C57BL/6J genetic background.  </w:t>
       </w:r>
       <w:proofErr w:type="spellStart"/>
       <w:proofErr w:type="gramStart"/>
@@ -3713,12 +3742,7 @@
         <w:t xml:space="preserve"> and have explored the physiological basis for these differences</w:t>
       </w:r>
       <w:r>
-        <w:t xml:space="preserve"> by examining a variety of pre-diet biomarkers. We did not observe any data supp</w:t>
-      </w:r>
-      <w:bookmarkStart w:id="1" w:name="_GoBack"/>
-      <w:bookmarkEnd w:id="1"/>
-      <w:r>
-        <w:t>orting the hypothesis that under this paradigm pre-diet body weight or hormone levels are predictive of weight gain, but we did observe a strong predictive effect of body weight responses to food deprivation</w:t>
+        <w:t xml:space="preserve"> by examining a variety of pre-diet biomarkers. We did not observe any data supporting the hypothesis that under this paradigm pre-diet body weight or hormone levels are predictive of weight gain, but we did observe a strong predictive effect of body weight responses to food deprivation</w:t>
       </w:r>
       <w:r>
         <w:t>.</w:t>
@@ -8298,7 +8322,7 @@
 </file>
 
 <file path=customXml/itemProps1.xml><?xml version="1.0" encoding="utf-8"?>
-<ds:datastoreItem xmlns:ds="http://schemas.openxmlformats.org/officeDocument/2006/customXml" ds:itemID="{DB93E3E7-EDA0-4E4E-B302-6BF44EF6EBC6}">
+<ds:datastoreItem xmlns:ds="http://schemas.openxmlformats.org/officeDocument/2006/customXml" ds:itemID="{66A96BB1-45BA-9747-B614-E74BE4B4DD04}">
   <ds:schemaRefs>
     <ds:schemaRef ds:uri="http://schemas.openxmlformats.org/officeDocument/2006/bibliography"/>
   </ds:schemaRefs>
@@ -8306,7 +8330,7 @@
 </file>
 
 <file path=customXml/itemProps2.xml><?xml version="1.0" encoding="utf-8"?>
-<ds:datastoreItem xmlns:ds="http://schemas.openxmlformats.org/officeDocument/2006/customXml" ds:itemID="{97D806A9-3BF4-0342-9B6E-6A90FD0DE75F}">
+<ds:datastoreItem xmlns:ds="http://schemas.openxmlformats.org/officeDocument/2006/customXml" ds:itemID="{97DAF461-9964-FE4B-B4C3-6EEFEE84D1E9}">
   <ds:schemaRefs>
     <ds:schemaRef ds:uri="http://schemas.openxmlformats.org/officeDocument/2006/bibliography"/>
   </ds:schemaRefs>
@@ -8314,7 +8338,7 @@
 </file>
 
 <file path=customXml/itemProps3.xml><?xml version="1.0" encoding="utf-8"?>
-<ds:datastoreItem xmlns:ds="http://schemas.openxmlformats.org/officeDocument/2006/customXml" ds:itemID="{DE184DF6-6406-2446-B60D-5D8DE5762544}">
+<ds:datastoreItem xmlns:ds="http://schemas.openxmlformats.org/officeDocument/2006/customXml" ds:itemID="{BF063F33-DE02-D549-8AE0-3E900C7853D3}">
   <ds:schemaRefs>
     <ds:schemaRef ds:uri="http://schemas.openxmlformats.org/officeDocument/2006/bibliography"/>
   </ds:schemaRefs>
@@ -8322,7 +8346,7 @@
 </file>
 
 <file path=customXml/itemProps4.xml><?xml version="1.0" encoding="utf-8"?>
-<ds:datastoreItem xmlns:ds="http://schemas.openxmlformats.org/officeDocument/2006/customXml" ds:itemID="{14282C3F-A2DC-244F-A51B-019D1D33E010}">
+<ds:datastoreItem xmlns:ds="http://schemas.openxmlformats.org/officeDocument/2006/customXml" ds:itemID="{110A5D9C-5919-3741-A775-E1A5D31868A3}">
   <ds:schemaRefs>
     <ds:schemaRef ds:uri="http://schemas.openxmlformats.org/officeDocument/2006/bibliography"/>
   </ds:schemaRefs>

</xml_diff>

<commit_message>
Checked cohort variability for within mouse fasting responses.  Part of issue #30 and issue #22
</commit_message>
<xml_diff>
--- a/publications/Manuscript.docx
+++ b/publications/Manuscript.docx
@@ -1592,6 +1592,17 @@
       <w:r>
         <w:t xml:space="preserve">.  </w:t>
       </w:r>
+      <w:r>
+        <w:t>When a difference or correlation was observed to be significant (or not to be significant) over multiple combined cohorts of mice we also examined each of these cohorts separately.  If the combined trend agreed with ¾ of these cohorts, we used the c</w:t>
+      </w:r>
+      <w:bookmarkStart w:id="0" w:name="_GoBack"/>
+      <w:bookmarkEnd w:id="0"/>
+      <w:r>
+        <w:t>ombined groups with its increased statistical power.  If there was not agreement in ¾ cohorts we do not report this effect as significant, even if the comb</w:t>
+      </w:r>
+      <w:r>
+        <w:t>ined analysis suggested it was.</w:t>
+      </w:r>
     </w:p>
     <w:p>
       <w:pPr>
@@ -2372,11 +2383,11 @@
         <w:pStyle w:val="Heading2"/>
         <w:spacing w:line="480" w:lineRule="auto"/>
       </w:pPr>
-      <w:commentRangeStart w:id="0"/>
+      <w:commentRangeStart w:id="1"/>
       <w:r>
         <w:t>Predictors of Weight Gain</w:t>
       </w:r>
-      <w:commentRangeEnd w:id="0"/>
+      <w:commentRangeEnd w:id="1"/>
       <w:r>
         <w:rPr>
           <w:rStyle w:val="CommentReference"/>
@@ -2385,7 +2396,7 @@
           <w:bCs w:val="0"/>
           <w:color w:val="auto"/>
         </w:rPr>
-        <w:commentReference w:id="0"/>
+        <w:commentReference w:id="1"/>
       </w:r>
     </w:p>
     <w:p>
@@ -2498,12 +2509,7 @@
         <w:t>12</w:t>
       </w:r>
       <w:r>
-        <w:t>) and percent weight g</w:t>
-      </w:r>
-      <w:bookmarkStart w:id="1" w:name="_GoBack"/>
-      <w:bookmarkEnd w:id="1"/>
-      <w:r>
-        <w:t>ain (</w:t>
+        <w:t>) and percent weight gain (</w:t>
       </w:r>
       <w:r>
         <w:t>p=</w:t>
@@ -7082,7 +7088,7 @@
 
 <file path=word/comments.xml><?xml version="1.0" encoding="utf-8"?>
 <w:comments xmlns:wpc="http://schemas.microsoft.com/office/word/2010/wordprocessingCanvas" xmlns:mo="http://schemas.microsoft.com/office/mac/office/2008/main" xmlns:mc="http://schemas.openxmlformats.org/markup-compatibility/2006" xmlns:mv="urn:schemas-microsoft-com:mac:vml" xmlns:o="urn:schemas-microsoft-com:office:office" xmlns:r="http://schemas.openxmlformats.org/officeDocument/2006/relationships" xmlns:m="http://schemas.openxmlformats.org/officeDocument/2006/math" xmlns:v="urn:schemas-microsoft-com:vml" xmlns:wp14="http://schemas.microsoft.com/office/word/2010/wordprocessingDrawing" xmlns:wp="http://schemas.openxmlformats.org/drawingml/2006/wordprocessingDrawing" xmlns:w10="urn:schemas-microsoft-com:office:word" xmlns:w="http://schemas.openxmlformats.org/wordprocessingml/2006/main" xmlns:w14="http://schemas.microsoft.com/office/word/2010/wordml" xmlns:wpg="http://schemas.microsoft.com/office/word/2010/wordprocessingGroup" xmlns:wpi="http://schemas.microsoft.com/office/word/2010/wordprocessingInk" xmlns:wne="http://schemas.microsoft.com/office/word/2006/wordml" xmlns:wps="http://schemas.microsoft.com/office/word/2010/wordprocessingShape" mc:Ignorable="w14 wp14">
-  <w:comment w:id="0" w:author="Dave Bridges" w:date="2014-06-16T09:17:00Z" w:initials="DB">
+  <w:comment w:id="1" w:author="Dave Bridges" w:date="2014-06-16T09:17:00Z" w:initials="DB">
     <w:p>
       <w:pPr>
         <w:pStyle w:val="CommentText"/>
@@ -7450,7 +7456,6 @@
   <w:style w:type="character" w:default="1" w:styleId="DefaultParagraphFont">
     <w:name w:val="Default Paragraph Font"/>
     <w:uiPriority w:val="1"/>
-    <w:semiHidden/>
     <w:unhideWhenUsed/>
   </w:style>
   <w:style w:type="table" w:default="1" w:styleId="TableNormal">
@@ -7867,7 +7872,6 @@
   <w:style w:type="character" w:default="1" w:styleId="DefaultParagraphFont">
     <w:name w:val="Default Paragraph Font"/>
     <w:uiPriority w:val="1"/>
-    <w:semiHidden/>
     <w:unhideWhenUsed/>
   </w:style>
   <w:style w:type="table" w:default="1" w:styleId="TableNormal">
@@ -8322,7 +8326,7 @@
 </file>
 
 <file path=customXml/itemProps1.xml><?xml version="1.0" encoding="utf-8"?>
-<ds:datastoreItem xmlns:ds="http://schemas.openxmlformats.org/officeDocument/2006/customXml" ds:itemID="{66A96BB1-45BA-9747-B614-E74BE4B4DD04}">
+<ds:datastoreItem xmlns:ds="http://schemas.openxmlformats.org/officeDocument/2006/customXml" ds:itemID="{BF063F33-DE02-D549-8AE0-3E900C7853D3}">
   <ds:schemaRefs>
     <ds:schemaRef ds:uri="http://schemas.openxmlformats.org/officeDocument/2006/bibliography"/>
   </ds:schemaRefs>
@@ -8330,7 +8334,7 @@
 </file>
 
 <file path=customXml/itemProps2.xml><?xml version="1.0" encoding="utf-8"?>
-<ds:datastoreItem xmlns:ds="http://schemas.openxmlformats.org/officeDocument/2006/customXml" ds:itemID="{97DAF461-9964-FE4B-B4C3-6EEFEE84D1E9}">
+<ds:datastoreItem xmlns:ds="http://schemas.openxmlformats.org/officeDocument/2006/customXml" ds:itemID="{110A5D9C-5919-3741-A775-E1A5D31868A3}">
   <ds:schemaRefs>
     <ds:schemaRef ds:uri="http://schemas.openxmlformats.org/officeDocument/2006/bibliography"/>
   </ds:schemaRefs>
@@ -8338,7 +8342,7 @@
 </file>
 
 <file path=customXml/itemProps3.xml><?xml version="1.0" encoding="utf-8"?>
-<ds:datastoreItem xmlns:ds="http://schemas.openxmlformats.org/officeDocument/2006/customXml" ds:itemID="{BF063F33-DE02-D549-8AE0-3E900C7853D3}">
+<ds:datastoreItem xmlns:ds="http://schemas.openxmlformats.org/officeDocument/2006/customXml" ds:itemID="{B8F82D3A-A362-D940-B26D-0BC4F0A10464}">
   <ds:schemaRefs>
     <ds:schemaRef ds:uri="http://schemas.openxmlformats.org/officeDocument/2006/bibliography"/>
   </ds:schemaRefs>
@@ -8346,7 +8350,7 @@
 </file>
 
 <file path=customXml/itemProps4.xml><?xml version="1.0" encoding="utf-8"?>
-<ds:datastoreItem xmlns:ds="http://schemas.openxmlformats.org/officeDocument/2006/customXml" ds:itemID="{110A5D9C-5919-3741-A775-E1A5D31868A3}">
+<ds:datastoreItem xmlns:ds="http://schemas.openxmlformats.org/officeDocument/2006/customXml" ds:itemID="{39F3DA7F-79EF-E544-8486-BEFD68ACCD17}">
   <ds:schemaRefs>
     <ds:schemaRef ds:uri="http://schemas.openxmlformats.org/officeDocument/2006/bibliography"/>
   </ds:schemaRefs>

</xml_diff>

<commit_message>
Added figure separating fasting responses by cohort and diet.  Part of issue #30
</commit_message>
<xml_diff>
--- a/publications/Manuscript.docx
+++ b/publications/Manuscript.docx
@@ -130,8 +130,13 @@
       <w:r>
         <w:t xml:space="preserve">, </w:t>
       </w:r>
-      <w:r>
-        <w:t>Hormones, Predictive Measures</w:t>
+      <w:proofErr w:type="gramStart"/>
+      <w:r>
+        <w:t>Hormones</w:t>
+      </w:r>
+      <w:proofErr w:type="gramEnd"/>
+      <w:r>
+        <w:t>, Predictive Measures</w:t>
       </w:r>
     </w:p>
     <w:p>
@@ -310,7 +315,15 @@
         <w:t xml:space="preserve"> obese</w:t>
       </w:r>
       <w:r>
-        <w:t xml:space="preserve"> leptin deficient mice, which </w:t>
+        <w:t xml:space="preserve"> </w:t>
+      </w:r>
+      <w:proofErr w:type="spellStart"/>
+      <w:r>
+        <w:t>leptin</w:t>
+      </w:r>
+      <w:proofErr w:type="spellEnd"/>
+      <w:r>
+        <w:t xml:space="preserve"> deficient mice, which </w:t>
       </w:r>
       <w:r>
         <w:t>ha</w:t>
@@ -641,8 +654,13 @@
       <w:r>
         <w:t xml:space="preserve">, </w:t>
       </w:r>
-      <w:r>
-        <w:t xml:space="preserve">leptin </w:t>
+      <w:proofErr w:type="spellStart"/>
+      <w:r>
+        <w:t>leptin</w:t>
+      </w:r>
+      <w:proofErr w:type="spellEnd"/>
+      <w:r>
+        <w:t xml:space="preserve"> </w:t>
       </w:r>
       <w:r>
         <w:fldChar w:fldCharType="begin" w:fldLock="1"/>
@@ -832,7 +850,15 @@
         <w:t>n</w:t>
       </w:r>
       <w:r>
-        <w:t xml:space="preserve"> obesogenic </w:t>
+        <w:t xml:space="preserve"> </w:t>
+      </w:r>
+      <w:proofErr w:type="spellStart"/>
+      <w:r>
+        <w:t>obesogenic</w:t>
+      </w:r>
+      <w:proofErr w:type="spellEnd"/>
+      <w:r>
+        <w:t xml:space="preserve"> </w:t>
       </w:r>
       <w:r>
         <w:t xml:space="preserve">high fat diet </w:t>
@@ -909,8 +935,21 @@
         <w:t xml:space="preserve">(stock number 000664) </w:t>
       </w:r>
       <w:r>
-        <w:t>and ob/ob</w:t>
-      </w:r>
+        <w:t xml:space="preserve">and </w:t>
+      </w:r>
+      <w:proofErr w:type="spellStart"/>
+      <w:r>
+        <w:t>ob</w:t>
+      </w:r>
+      <w:proofErr w:type="spellEnd"/>
+      <w:r>
+        <w:t>/</w:t>
+      </w:r>
+      <w:proofErr w:type="spellStart"/>
+      <w:r>
+        <w:t>ob</w:t>
+      </w:r>
+      <w:proofErr w:type="spellEnd"/>
       <w:r>
         <w:t xml:space="preserve"> </w:t>
       </w:r>
@@ -918,20 +957,49 @@
         <w:rPr>
           <w:i/>
         </w:rPr>
-        <w:t>(Lep</w:t>
+        <w:t>(</w:t>
+      </w:r>
+      <w:proofErr w:type="spellStart"/>
+      <w:r>
+        <w:rPr>
+          <w:i/>
+        </w:rPr>
+        <w:t>Lep</w:t>
       </w:r>
       <w:r>
         <w:rPr>
           <w:i/>
           <w:vertAlign w:val="superscript"/>
         </w:rPr>
-        <w:t>ob/ob</w:t>
-      </w:r>
+        <w:t>ob</w:t>
+      </w:r>
+      <w:proofErr w:type="spellEnd"/>
+      <w:r>
+        <w:rPr>
+          <w:i/>
+          <w:vertAlign w:val="superscript"/>
+        </w:rPr>
+        <w:t>/</w:t>
+      </w:r>
+      <w:proofErr w:type="spellStart"/>
+      <w:r>
+        <w:rPr>
+          <w:i/>
+          <w:vertAlign w:val="superscript"/>
+        </w:rPr>
+        <w:t>ob</w:t>
+      </w:r>
+      <w:proofErr w:type="spellEnd"/>
+      <w:proofErr w:type="gramStart"/>
       <w:r>
         <w:t xml:space="preserve">) </w:t>
       </w:r>
       <w:r>
-        <w:t xml:space="preserve"> mice (</w:t>
+        <w:t xml:space="preserve"> mice</w:t>
+      </w:r>
+      <w:proofErr w:type="gramEnd"/>
+      <w:r>
+        <w:t xml:space="preserve"> (</w:t>
       </w:r>
       <w:r>
         <w:t>000632 for C57BL/6J and 0004824 for BTBR background</w:t>
@@ -948,6 +1016,7 @@
       <w:r>
         <w:t xml:space="preserve">he Jackson Laboratory (Bar Harbor, ME) and received at 8 weeks of age. </w:t>
       </w:r>
+      <w:proofErr w:type="gramStart"/>
       <w:r>
         <w:t>NCD</w:t>
       </w:r>
@@ -955,10 +1024,22 @@
         <w:t xml:space="preserve"> (</w:t>
       </w:r>
       <w:r>
-        <w:t>8640 Teklad Rodent Diet)</w:t>
-      </w:r>
-      <w:r>
-        <w:t xml:space="preserve"> was provided by the University of Tennessee Health Science Center Laboratory Animal Care Unit  (Memphis, TN) and the University of Michigan Animal Care Facility (Ann Arbor, MI). </w:t>
+        <w:t xml:space="preserve">8640 </w:t>
+      </w:r>
+      <w:proofErr w:type="spellStart"/>
+      <w:r>
+        <w:t>Teklad</w:t>
+      </w:r>
+      <w:proofErr w:type="spellEnd"/>
+      <w:r>
+        <w:t xml:space="preserve"> Rodent Diet)</w:t>
+      </w:r>
+      <w:r>
+        <w:t xml:space="preserve"> was provided by the University of Tennessee Health Science Center Laboratory Animal Care Unit  (Memphis, TN) and the University of Michigan Animal Care Facility</w:t>
+      </w:r>
+      <w:proofErr w:type="gramEnd"/>
+      <w:r>
+        <w:t xml:space="preserve"> (Ann Arbor, MI). </w:t>
       </w:r>
       <w:r>
         <w:t>HFD</w:t>
@@ -973,11 +1054,36 @@
         <w:t xml:space="preserve"> (D12450H) were purchased from Research Diets (New Brunswick, NJ) and stored at 4°C until use. </w:t>
       </w:r>
       <w:r>
-        <w:t xml:space="preserve">The composition of these diets are presented in Table 1.  Note that there are seasonal variations in the composition of the Teklad diet, and therefore these numbers are reasonable estimates on a batch to batch basis.  </w:t>
+        <w:t xml:space="preserve">The </w:t>
+      </w:r>
+      <w:proofErr w:type="gramStart"/>
+      <w:r>
+        <w:t>composition of these diets are</w:t>
+      </w:r>
+      <w:proofErr w:type="gramEnd"/>
+      <w:r>
+        <w:t xml:space="preserve"> presented in Table 1.  Note that there are seasonal variations in the composition of the </w:t>
+      </w:r>
+      <w:proofErr w:type="spellStart"/>
+      <w:r>
+        <w:t>Teklad</w:t>
+      </w:r>
+      <w:proofErr w:type="spellEnd"/>
+      <w:r>
+        <w:t xml:space="preserve"> diet, and therefore these numbers are reasonable estimates on a </w:t>
+      </w:r>
+      <w:proofErr w:type="gramStart"/>
+      <w:r>
+        <w:t>batch to batch</w:t>
+      </w:r>
+      <w:proofErr w:type="gramEnd"/>
+      <w:r>
+        <w:t xml:space="preserve"> basis.  </w:t>
       </w:r>
       <w:r>
         <w:t xml:space="preserve">Blood glucose levels were measured using an OneTouch Ultra 2 Glucometer and OneTouch Ultra Test Strips. </w:t>
       </w:r>
+      <w:proofErr w:type="gramStart"/>
       <w:r>
         <w:t xml:space="preserve">All animal procedures were approved by </w:t>
       </w:r>
@@ -1003,7 +1109,11 @@
         <w:t xml:space="preserve">University Committee on Care and Use of Animals </w:t>
       </w:r>
       <w:r>
-        <w:t>UM.</w:t>
+        <w:t>UM</w:t>
+      </w:r>
+      <w:proofErr w:type="gramEnd"/>
+      <w:r>
+        <w:t>.</w:t>
       </w:r>
     </w:p>
     <w:p>
@@ -1174,7 +1284,39 @@
         <w:spacing w:line="480" w:lineRule="auto"/>
       </w:pPr>
       <w:r>
-        <w:t xml:space="preserve">Serum hormone levels were measured using a Bio-Plex Pro Mouse Diabetes Panel 8-Plex kit (#171-F7001M) on a Luminex 100/200 Plate reader with xPONENT software. Bio-Plex </w:t>
+        <w:t>Serum hormone levels were measured using a Bio-</w:t>
+      </w:r>
+      <w:proofErr w:type="spellStart"/>
+      <w:r>
+        <w:t>Plex</w:t>
+      </w:r>
+      <w:proofErr w:type="spellEnd"/>
+      <w:r>
+        <w:t xml:space="preserve"> Pro Mouse Diabetes Panel 8-Plex kit (#171-F7001M) on a </w:t>
+      </w:r>
+      <w:proofErr w:type="spellStart"/>
+      <w:r>
+        <w:t>Luminex</w:t>
+      </w:r>
+      <w:proofErr w:type="spellEnd"/>
+      <w:r>
+        <w:t xml:space="preserve"> 100/200 Plate reader with </w:t>
+      </w:r>
+      <w:proofErr w:type="spellStart"/>
+      <w:r>
+        <w:t>xPONENT</w:t>
+      </w:r>
+      <w:proofErr w:type="spellEnd"/>
+      <w:r>
+        <w:t xml:space="preserve"> software. Bio-</w:t>
+      </w:r>
+      <w:proofErr w:type="spellStart"/>
+      <w:r>
+        <w:t>Plex</w:t>
+      </w:r>
+      <w:proofErr w:type="spellEnd"/>
+      <w:r>
+        <w:t xml:space="preserve"> </w:t>
       </w:r>
       <w:r>
         <w:t xml:space="preserve">multiplex assay </w:t>
@@ -1199,7 +1341,15 @@
         <w:spacing w:line="480" w:lineRule="auto"/>
       </w:pPr>
       <w:r>
-        <w:t>Blood glucose levels were taken from all experimental mice after 16 hours of fasting pre-diet and post-diet, while refed blood glucose levels were taken for approximately half of the mice. Blood was extracted from the retro orbital vein using a micro hematocrit capillary tube</w:t>
+        <w:t xml:space="preserve">Blood glucose levels were taken from all experimental mice after 16 hours of fasting pre-diet and post-diet, while </w:t>
+      </w:r>
+      <w:proofErr w:type="spellStart"/>
+      <w:r>
+        <w:t>refed</w:t>
+      </w:r>
+      <w:proofErr w:type="spellEnd"/>
+      <w:r>
+        <w:t xml:space="preserve"> blood glucose levels were taken for approximately half of the mice. Blood was extracted from the retro orbital vein using a micro hematocrit capillary tube</w:t>
       </w:r>
       <w:r>
         <w:t>, then placed on ice for 20 minutes to clot, followed by a 20 minute spin at 2000g</w:t>
@@ -1323,7 +1473,23 @@
         <w:t>differences from HFD fed animals</w:t>
       </w:r>
       <w:r>
-        <w:t xml:space="preserve"> we performed a Dunnett’s test on the mixed effects models using the multcomp package (version</w:t>
+        <w:t xml:space="preserve"> we performed a </w:t>
+      </w:r>
+      <w:proofErr w:type="spellStart"/>
+      <w:r>
+        <w:t>Dunnett’s</w:t>
+      </w:r>
+      <w:proofErr w:type="spellEnd"/>
+      <w:r>
+        <w:t xml:space="preserve"> test on the mixed effects models using the </w:t>
+      </w:r>
+      <w:proofErr w:type="spellStart"/>
+      <w:r>
+        <w:t>multcomp</w:t>
+      </w:r>
+      <w:proofErr w:type="spellEnd"/>
+      <w:r>
+        <w:t xml:space="preserve"> package (version</w:t>
       </w:r>
       <w:r>
         <w:t xml:space="preserve"> 1.3-2</w:t>
@@ -1378,7 +1544,15 @@
         <w:t>testing whether the covariates were normally distributed</w:t>
       </w:r>
       <w:r>
-        <w:t xml:space="preserve"> (Shapiro-Wilk test p&lt;0.05)</w:t>
+        <w:t xml:space="preserve"> (Shapiro-</w:t>
+      </w:r>
+      <w:proofErr w:type="spellStart"/>
+      <w:r>
+        <w:t>Wilk</w:t>
+      </w:r>
+      <w:proofErr w:type="spellEnd"/>
+      <w:r>
+        <w:t xml:space="preserve"> test p&lt;0.05)</w:t>
       </w:r>
       <w:r>
         <w:t xml:space="preserve">.  </w:t>
@@ -1387,7 +1561,15 @@
         <w:t>For potential</w:t>
       </w:r>
       <w:r>
-        <w:t xml:space="preserve"> correlates of weight gain, p-values were adjusted for multiple observations by the method of Benjamini and Hochberg </w:t>
+        <w:t xml:space="preserve"> correlates of weight gain, p-values were adjusted for multiple observations by the method of </w:t>
+      </w:r>
+      <w:proofErr w:type="spellStart"/>
+      <w:r>
+        <w:t>Benjamini</w:t>
+      </w:r>
+      <w:proofErr w:type="spellEnd"/>
+      <w:r>
+        <w:t xml:space="preserve"> and Hochberg </w:t>
       </w:r>
       <w:r>
         <w:fldChar w:fldCharType="begin" w:fldLock="1"/>
@@ -1425,8 +1607,6 @@
       <w:r>
         <w:t xml:space="preserve"> independently</w:t>
       </w:r>
-      <w:bookmarkStart w:id="0" w:name="_GoBack"/>
-      <w:bookmarkEnd w:id="0"/>
       <w:r>
         <w:t xml:space="preserve">, we used the combined groups with its increased statistical power.  If there was not agreement in </w:t>
       </w:r>
@@ -1456,7 +1636,15 @@
         <w:t>,</w:t>
       </w:r>
       <w:r>
-        <w:t xml:space="preserve"> a Tukey post-hoc test was </w:t>
+        <w:t xml:space="preserve"> a </w:t>
+      </w:r>
+      <w:proofErr w:type="spellStart"/>
+      <w:r>
+        <w:t>Tukey</w:t>
+      </w:r>
+      <w:proofErr w:type="spellEnd"/>
+      <w:r>
+        <w:t xml:space="preserve"> post-hoc test was </w:t>
       </w:r>
       <w:r>
         <w:t>used</w:t>
@@ -1471,7 +1659,23 @@
         <w:t>a</w:t>
       </w:r>
       <w:r>
-        <w:t>piro-Wilk test to determine normality, then a Levene’s test for equal variance.  Based on this either a Student’s T-Test</w:t>
+        <w:t>piro-</w:t>
+      </w:r>
+      <w:proofErr w:type="spellStart"/>
+      <w:r>
+        <w:t>Wilk</w:t>
+      </w:r>
+      <w:proofErr w:type="spellEnd"/>
+      <w:r>
+        <w:t xml:space="preserve"> test to determine normality, then a </w:t>
+      </w:r>
+      <w:proofErr w:type="spellStart"/>
+      <w:r>
+        <w:t>Levene’s</w:t>
+      </w:r>
+      <w:proofErr w:type="spellEnd"/>
+      <w:r>
+        <w:t xml:space="preserve"> test for equal variance.  Based on this either a Student’s T-Test</w:t>
       </w:r>
       <w:r>
         <w:t xml:space="preserve">, Welch’s T-Test </w:t>
@@ -1483,669 +1687,705 @@
         <w:t>, as appropriate</w:t>
       </w:r>
       <w:r>
+        <w:t xml:space="preserve">. </w:t>
+      </w:r>
+      <w:r>
+        <w:t xml:space="preserve">All raw data and reproducible analysis code for this manuscript are available at </w:t>
+      </w:r>
+      <w:r>
+        <w:t>https://github.com/BridgesLab/PredictorsDietInducedObesity</w:t>
+      </w:r>
+      <w:r>
+        <w:t>.</w:t>
+      </w:r>
+    </w:p>
+    <w:p>
+      <w:pPr>
+        <w:pStyle w:val="Heading1"/>
+        <w:spacing w:line="480" w:lineRule="auto"/>
+      </w:pPr>
+      <w:r>
+        <w:t>Results</w:t>
+      </w:r>
+      <w:r>
+        <w:t xml:space="preserve"> and Discussion</w:t>
+      </w:r>
+    </w:p>
+    <w:p>
+      <w:pPr>
+        <w:spacing w:line="480" w:lineRule="auto"/>
+      </w:pPr>
+      <w:r>
+        <w:t xml:space="preserve">  </w:t>
+      </w:r>
+    </w:p>
+    <w:p>
+      <w:pPr>
+        <w:pStyle w:val="Heading2"/>
+        <w:spacing w:line="480" w:lineRule="auto"/>
+      </w:pPr>
+      <w:r>
+        <w:t>Characterization of Effects of Diets on Weight Gain</w:t>
+      </w:r>
+    </w:p>
+    <w:p>
+      <w:pPr>
+        <w:spacing w:line="480" w:lineRule="auto"/>
+      </w:pPr>
+      <w:r>
+        <w:t xml:space="preserve">To test </w:t>
+      </w:r>
+      <w:r>
+        <w:t xml:space="preserve">the effects of </w:t>
+      </w:r>
+      <w:r>
+        <w:t>HFD</w:t>
+      </w:r>
+      <w:r>
+        <w:t xml:space="preserve"> on weight gain in inbred mice</w:t>
+      </w:r>
+      <w:r>
+        <w:t xml:space="preserve">, we placed </w:t>
+      </w:r>
+      <w:r>
+        <w:t xml:space="preserve">independent cohorts of </w:t>
+      </w:r>
+      <w:r>
+        <w:t>10</w:t>
+      </w:r>
+      <w:r>
+        <w:t>-</w:t>
+      </w:r>
+      <w:r>
+        <w:t xml:space="preserve">week old C57BL/6J </w:t>
+      </w:r>
+      <w:r>
+        <w:t xml:space="preserve">male </w:t>
+      </w:r>
+      <w:r>
+        <w:t xml:space="preserve">mice </w:t>
+      </w:r>
+      <w:proofErr w:type="gramStart"/>
+      <w:r>
+        <w:t>on either</w:t>
+      </w:r>
+      <w:proofErr w:type="gramEnd"/>
+      <w:r>
+        <w:t xml:space="preserve"> a </w:t>
+      </w:r>
+      <w:r>
+        <w:t>NCD</w:t>
+      </w:r>
+      <w:r>
+        <w:t xml:space="preserve">, </w:t>
+      </w:r>
+      <w:r>
+        <w:t>CD</w:t>
+      </w:r>
+      <w:r>
+        <w:t xml:space="preserve"> or </w:t>
+      </w:r>
+      <w:r>
+        <w:t>HFD</w:t>
+      </w:r>
+      <w:r>
+        <w:t xml:space="preserve"> </w:t>
+      </w:r>
+      <w:r>
+        <w:t>for 12 weeks (see</w:t>
+      </w:r>
+      <w:r>
+        <w:t xml:space="preserve"> Supplement</w:t>
+      </w:r>
+      <w:r>
+        <w:t>ary</w:t>
+      </w:r>
+      <w:r>
+        <w:t xml:space="preserve"> Figure 1A)</w:t>
+      </w:r>
+      <w:r>
+        <w:t>.</w:t>
+      </w:r>
+      <w:r>
+        <w:t xml:space="preserve">  </w:t>
+      </w:r>
+      <w:r>
+        <w:t xml:space="preserve">Often, mice are raised on NCD, but due to the substantial differences in chemical make up of this diet and synthetic diets we also tested </w:t>
+      </w:r>
+      <w:r>
+        <w:t xml:space="preserve">a control diet.  </w:t>
+      </w:r>
+      <w:r>
+        <w:t xml:space="preserve">The </w:t>
+      </w:r>
+      <w:r>
+        <w:t>CD</w:t>
+      </w:r>
+      <w:r>
+        <w:t xml:space="preserve"> </w:t>
+      </w:r>
+      <w:r>
+        <w:t xml:space="preserve">had less fat (10% </w:t>
+      </w:r>
+      <w:r>
+        <w:t>vs. 40% of calories from fat</w:t>
+      </w:r>
+      <w:r>
+        <w:t xml:space="preserve"> compared to the </w:t>
+      </w:r>
+      <w:r>
+        <w:t>HFD</w:t>
+      </w:r>
+      <w:r>
+        <w:t>)</w:t>
+      </w:r>
+      <w:r>
+        <w:t xml:space="preserve"> and also had identical protein and sucrose content (Table 1).  We examined the effects of weight gain over four separate cohorts of mice, and found that the HFD</w:t>
+      </w:r>
+      <w:r>
+        <w:t>-</w:t>
+      </w:r>
+      <w:r>
+        <w:t>fed mice gained substantiall</w:t>
+      </w:r>
+      <w:r>
+        <w:t>y</w:t>
+      </w:r>
+      <w:r>
+        <w:t xml:space="preserve"> more weight than the CD or NCD mice, but also that the CD mice gained substantially more weight than the </w:t>
+      </w:r>
+      <w:r>
+        <w:t>NCD</w:t>
+      </w:r>
+      <w:r>
+        <w:t xml:space="preserve"> mice</w:t>
+      </w:r>
+      <w:r>
+        <w:t xml:space="preserve"> (</w:t>
+      </w:r>
+      <w:r>
+        <w:t>Supplement</w:t>
+      </w:r>
+      <w:r>
+        <w:t>ary</w:t>
+      </w:r>
+      <w:r>
+        <w:t xml:space="preserve"> </w:t>
+      </w:r>
+      <w:r>
+        <w:t>Figure 1B).  We found minimal variation across cohorts in their response to diets (</w:t>
+      </w:r>
+      <w:r>
+        <w:t>Supplement</w:t>
+      </w:r>
+      <w:r>
+        <w:t>ary</w:t>
+      </w:r>
+      <w:r>
+        <w:t xml:space="preserve"> </w:t>
+      </w:r>
+      <w:r>
+        <w:t>Figure 1C)</w:t>
+      </w:r>
+      <w:r>
         <w:t xml:space="preserve">.  </w:t>
       </w:r>
       <w:r>
-        <w:t xml:space="preserve">To determine how much of the variability we can account for with diet and fasting responses, we generated a linear model of our data accounting for the </w:t>
-      </w:r>
-      <w:r>
-        <w:t xml:space="preserve">diet type </w:t>
-      </w:r>
-      <w:r>
-        <w:t>and the Pre-Diet fasting response and determined the adjusted R</w:t>
+        <w:t>HFD</w:t>
+      </w:r>
+      <w:r>
+        <w:t xml:space="preserve"> fed mice weighed significantly more at all time points during the 12-week diet treatment compared to the </w:t>
+      </w:r>
+      <w:r>
+        <w:t>NCD</w:t>
+      </w:r>
+      <w:r>
+        <w:t xml:space="preserve"> fed mice in cohorts 1 and 2</w:t>
+      </w:r>
+      <w:r>
+        <w:t xml:space="preserve">, as well as </w:t>
+      </w:r>
+      <w:r>
+        <w:t>CD</w:t>
+      </w:r>
+      <w:r>
+        <w:t xml:space="preserve"> fed mice in cohorts 3 and 4</w:t>
+      </w:r>
+      <w:r>
+        <w:t xml:space="preserve"> (</w:t>
+      </w:r>
+      <w:r>
+        <w:t>Supplement</w:t>
+      </w:r>
+      <w:r>
+        <w:t>ary</w:t>
+      </w:r>
+      <w:r>
+        <w:t xml:space="preserve"> </w:t>
+      </w:r>
+      <w:r>
+        <w:t>Figure</w:t>
+      </w:r>
+      <w:r>
+        <w:t xml:space="preserve"> </w:t>
+      </w:r>
+      <w:r>
+        <w:t>1</w:t>
+      </w:r>
+      <w:r>
+        <w:t>B-</w:t>
+      </w:r>
+      <w:r>
+        <w:t>C</w:t>
+      </w:r>
+      <w:r>
+        <w:t xml:space="preserve">). </w:t>
+      </w:r>
+      <w:r>
+        <w:t xml:space="preserve">  </w:t>
+      </w:r>
+    </w:p>
+    <w:p>
+      <w:pPr>
+        <w:spacing w:line="480" w:lineRule="auto"/>
+      </w:pPr>
+    </w:p>
+    <w:p>
+      <w:pPr>
+        <w:spacing w:line="480" w:lineRule="auto"/>
+      </w:pPr>
+      <w:r>
+        <w:t xml:space="preserve">To probe the effects of the diet on food intake, we measured the amount of food consumed by each cage of mice </w:t>
+      </w:r>
+      <w:r>
+        <w:t xml:space="preserve">on a bi-weekly basis.  We found </w:t>
+      </w:r>
+      <w:r>
+        <w:t xml:space="preserve">that </w:t>
+      </w:r>
+      <w:r>
+        <w:t>food intake on both a per gram basis (</w:t>
+      </w:r>
+      <w:r>
+        <w:t>Supplementary</w:t>
+      </w:r>
+      <w:r>
+        <w:t xml:space="preserve"> </w:t>
+      </w:r>
+      <w:r>
+        <w:t>Figure 1D</w:t>
+      </w:r>
+      <w:r>
+        <w:t>, p=0.00</w:t>
+      </w:r>
+      <w:r>
+        <w:t>33</w:t>
+      </w:r>
+      <w:r>
+        <w:t>) and a caloric basis (</w:t>
+      </w:r>
+      <w:r>
+        <w:t>Supplementary</w:t>
+      </w:r>
+      <w:r>
+        <w:t xml:space="preserve"> </w:t>
+      </w:r>
+      <w:r>
+        <w:t>Figure 1E</w:t>
+      </w:r>
+      <w:r>
+        <w:t>, p=0.00</w:t>
+      </w:r>
+      <w:r>
+        <w:t>38</w:t>
+      </w:r>
+      <w:r>
+        <w:t xml:space="preserve">) trended to decrease </w:t>
+      </w:r>
+      <w:r>
+        <w:t xml:space="preserve">even </w:t>
+      </w:r>
+      <w:r>
+        <w:t>as the mice gained weight</w:t>
+      </w:r>
+      <w:r>
+        <w:t>, though the effects were quite small</w:t>
+      </w:r>
+      <w:r>
+        <w:t xml:space="preserve">.  </w:t>
+      </w:r>
+      <w:r>
+        <w:t>There was a significant effect of diet (p&lt;0.005 for both caloric and absolute food intake</w:t>
+      </w:r>
+      <w:r>
+        <w:t xml:space="preserve"> by F-Test</w:t>
+      </w:r>
+      <w:r>
+        <w:t>) on the amount of food intake.</w:t>
+      </w:r>
+      <w:r>
+        <w:t xml:space="preserve">  Specifically, we observed that the </w:t>
+      </w:r>
+      <w:r>
+        <w:t>CD</w:t>
+      </w:r>
+      <w:r>
+        <w:t xml:space="preserve"> fed animals consumed </w:t>
+      </w:r>
+      <w:r>
+        <w:t>but</w:t>
+      </w:r>
+      <w:r>
+        <w:t xml:space="preserve"> </w:t>
+      </w:r>
+      <w:proofErr w:type="gramStart"/>
+      <w:r>
+        <w:t>2.0</w:t>
+      </w:r>
+      <w:r>
+        <w:t xml:space="preserve">  </w:t>
+      </w:r>
+      <w:r>
+        <w:t>kcal</w:t>
+      </w:r>
+      <w:proofErr w:type="gramEnd"/>
+      <w:r>
+        <w:t>/mouse/</w:t>
+      </w:r>
+      <w:r>
+        <w:t>day</w:t>
+      </w:r>
+      <w:r>
+        <w:t xml:space="preserve"> </w:t>
+      </w:r>
+      <w:r>
+        <w:t>less</w:t>
+      </w:r>
+      <w:r>
+        <w:t xml:space="preserve"> food</w:t>
+      </w:r>
+      <w:r>
+        <w:t xml:space="preserve"> </w:t>
+      </w:r>
+      <w:r>
+        <w:t xml:space="preserve">than </w:t>
+      </w:r>
+      <w:r>
+        <w:t>HFD</w:t>
+      </w:r>
+      <w:r>
+        <w:t xml:space="preserve"> fed animals (</w:t>
+      </w:r>
+      <w:r>
+        <w:t xml:space="preserve">1.1 g/mouse/day more; </w:t>
+      </w:r>
+      <w:r>
+        <w:t>p&lt;</w:t>
+      </w:r>
+      <w:r>
+        <w:t xml:space="preserve"> </w:t>
+      </w:r>
+      <w:r>
+        <w:t>0.00</w:t>
+      </w:r>
+      <w:r>
+        <w:t>5</w:t>
+      </w:r>
+      <w:r>
+        <w:t xml:space="preserve"> </w:t>
+      </w:r>
+      <w:r>
+        <w:t xml:space="preserve">for each comparison).   </w:t>
+      </w:r>
+      <w:r>
+        <w:t xml:space="preserve">The </w:t>
+      </w:r>
+      <w:r>
+        <w:t>NCD</w:t>
+      </w:r>
+      <w:r>
+        <w:t xml:space="preserve"> fed animals </w:t>
+      </w:r>
+      <w:r>
+        <w:t>also</w:t>
+      </w:r>
+      <w:r>
+        <w:t xml:space="preserve"> ate more grams of food (0.48g/mouse/</w:t>
+      </w:r>
+      <w:r>
+        <w:t>day</w:t>
+      </w:r>
+      <w:r>
+        <w:t xml:space="preserve"> p  = 2.8 x 10</w:t>
       </w:r>
       <w:r>
         <w:rPr>
           <w:vertAlign w:val="superscript"/>
         </w:rPr>
+        <w:t>-5</w:t>
+      </w:r>
+      <w:r>
+        <w:t xml:space="preserve">), but </w:t>
+      </w:r>
+      <w:r>
+        <w:t>only slightly less</w:t>
+      </w:r>
+      <w:r>
+        <w:t xml:space="preserve"> calories </w:t>
+      </w:r>
+      <w:r>
+        <w:t>than</w:t>
+      </w:r>
+      <w:r>
+        <w:t xml:space="preserve"> the HFD fed animals</w:t>
+      </w:r>
+      <w:r>
+        <w:t xml:space="preserve"> (p=0.18)</w:t>
+      </w:r>
+      <w:r>
+        <w:t xml:space="preserve">.  </w:t>
+      </w:r>
+    </w:p>
+    <w:p/>
+    <w:p>
+      <w:pPr>
+        <w:spacing w:line="480" w:lineRule="auto"/>
+      </w:pPr>
+      <w:r>
+        <w:t xml:space="preserve">To test whether </w:t>
+      </w:r>
+      <w:r>
+        <w:t xml:space="preserve">synthetic </w:t>
+      </w:r>
+      <w:r>
+        <w:t>CD</w:t>
+      </w:r>
+      <w:r>
+        <w:t xml:space="preserve"> </w:t>
+      </w:r>
+      <w:r>
+        <w:t>generate</w:t>
+      </w:r>
+      <w:r>
+        <w:t>d</w:t>
+      </w:r>
+      <w:r>
+        <w:t xml:space="preserve"> </w:t>
+      </w:r>
+      <w:r>
+        <w:t>similar</w:t>
+      </w:r>
+      <w:r>
+        <w:t xml:space="preserve"> </w:t>
+      </w:r>
+      <w:r>
+        <w:t>metabolic</w:t>
+      </w:r>
+      <w:r>
+        <w:t xml:space="preserve"> </w:t>
+      </w:r>
+      <w:r>
+        <w:t>changes</w:t>
+      </w:r>
+      <w:r>
+        <w:t xml:space="preserve"> as NCD to HFD comparisons, we examined </w:t>
+      </w:r>
+      <w:r>
+        <w:t>serum hormone level</w:t>
+      </w:r>
+      <w:r>
+        <w:t>s</w:t>
+      </w:r>
+      <w:r>
+        <w:t xml:space="preserve"> of key obesity related factors in both the fasted and </w:t>
+      </w:r>
+      <w:proofErr w:type="spellStart"/>
+      <w:r>
+        <w:t>refed</w:t>
+      </w:r>
+      <w:proofErr w:type="spellEnd"/>
+      <w:r>
+        <w:t xml:space="preserve"> conditions (</w:t>
+      </w:r>
+      <w:r>
+        <w:t>Supplementary</w:t>
+      </w:r>
+      <w:r>
+        <w:t xml:space="preserve"> Figure </w:t>
+      </w:r>
+      <w:r>
         <w:t>2</w:t>
       </w:r>
       <w:r>
-        <w:t xml:space="preserve"> of this model.</w:t>
-      </w:r>
-      <w:r>
-        <w:t xml:space="preserve">  All raw data and reproducible analysis code for this manuscript are available at </w:t>
-      </w:r>
-      <w:r>
-        <w:t>https://github.com/BridgesLab/PredictorsDietInducedObesity</w:t>
+        <w:t xml:space="preserve">A) and blood glucose levels (Supplementary Figure </w:t>
+      </w:r>
+      <w:r>
+        <w:t>2</w:t>
+      </w:r>
+      <w:r>
+        <w:t xml:space="preserve">B). </w:t>
+      </w:r>
+      <w:r>
+        <w:t>S</w:t>
+      </w:r>
+      <w:r>
+        <w:t>ignificant differences</w:t>
+      </w:r>
+      <w:r>
+        <w:t xml:space="preserve"> </w:t>
+      </w:r>
+      <w:r>
+        <w:t xml:space="preserve">of </w:t>
+      </w:r>
+      <w:r>
+        <w:t>were detected</w:t>
+      </w:r>
+      <w:r>
+        <w:t xml:space="preserve"> between </w:t>
+      </w:r>
+      <w:r>
+        <w:t>several</w:t>
+      </w:r>
+      <w:r>
+        <w:t xml:space="preserve"> hormones (</w:t>
+      </w:r>
+      <w:proofErr w:type="spellStart"/>
+      <w:r>
+        <w:t>r</w:t>
+      </w:r>
+      <w:r>
+        <w:t>esistin</w:t>
+      </w:r>
+      <w:proofErr w:type="spellEnd"/>
+      <w:r>
+        <w:t xml:space="preserve">, </w:t>
+      </w:r>
+      <w:r>
+        <w:t xml:space="preserve">total </w:t>
+      </w:r>
+      <w:r>
+        <w:t>g</w:t>
+      </w:r>
+      <w:r>
+        <w:t>hrelin</w:t>
+      </w:r>
+      <w:r>
+        <w:t>, GLP-1</w:t>
+      </w:r>
+      <w:r>
+        <w:t xml:space="preserve"> and </w:t>
+      </w:r>
+      <w:proofErr w:type="spellStart"/>
+      <w:r>
+        <w:t>leptin</w:t>
+      </w:r>
+      <w:proofErr w:type="spellEnd"/>
+      <w:r>
+        <w:t xml:space="preserve">) as well as fasting glucose levels between these diets.  </w:t>
+      </w:r>
+      <w:r>
+        <w:t xml:space="preserve">These are consistent with previous reports of HFD induced changes relative to </w:t>
+      </w:r>
+      <w:r>
+        <w:t>NCD</w:t>
+      </w:r>
+      <w:r>
+        <w:t xml:space="preserve"> diets </w:t>
+      </w:r>
+      <w:r>
+        <w:t xml:space="preserve">for </w:t>
+      </w:r>
+      <w:proofErr w:type="spellStart"/>
+      <w:r>
+        <w:t>resistin</w:t>
+      </w:r>
+      <w:proofErr w:type="spellEnd"/>
+      <w:r>
+        <w:t xml:space="preserve"> and </w:t>
+      </w:r>
+      <w:proofErr w:type="spellStart"/>
+      <w:r>
+        <w:t>leptin</w:t>
+      </w:r>
+      <w:proofErr w:type="spellEnd"/>
+      <w:r>
+        <w:t xml:space="preserve"> </w:t>
+      </w:r>
+      <w:r>
+        <w:fldChar w:fldCharType="begin" w:fldLock="1"/>
+      </w:r>
+      <w:r>
+        <w:instrText>ADDIN CSL_CITATION { "citationItems" : [ { "id" : "ITEM-1", "itemData" : { "DOI" : "10.1038/35053000", "ISSN" : "0028-0836", "PMID" : "11201732", "abstract" : "Diabetes mellitus is a chronic disease that leads to complications including heart disease, stroke, kidney failure, blindness and nerve damage. Type 2 diabetes, characterized by target-tissue resistance to insulin, is epidemic in industrialized societies and is strongly associated with obesity; however, the mechanism by which increased adiposity causes insulin resistance is unclear. Here we show that adipocytes secrete a unique signalling molecule, which we have named resistin (for resistance to insulin). Circulating resistin levels are decreased by the anti-diabetic drug rosiglitazone, and increased in diet-induced and genetic forms of obesity. Administration of anti-resistin antibody improves blood sugar and insulin action in mice with diet-induced obesity. Moreover, treatment of normal mice with recombinant resistin impairs glucose tolerance and insulin action. Insulin-stimulated glucose uptake by adipocytes is enhanced by neutralization of resistin and is reduced by resistin treatment. Resistin is thus a hormone that potentially links obesity to diabetes.", "author" : [ { "dropping-particle" : "", "family" : "Steppan", "given" : "C M", "non-dropping-particle" : "", "parse-names" : false, "suffix" : "" }, { "dropping-particle" : "", "family" : "Bailey", "given" : "S T", "non-dropping-particle" : "", "parse-names" : false, "suffix" : "" }, { "dropping-particle" : "", "family" : "Bhat", "given" : "S", "non-dropping-particle" : "", "parse-names" : false, "suffix" : "" }, { "dropping-particle" : "", "family" : "Brown", "given" : "E J", "non-dropping-particle" : "", "parse-names" : false, "suffix" : "" }, { "dropping-particle" : "", "family" : "Banerjee", "given" : "R R", "non-dropping-particle" : "", "parse-names" : false, "suffix" : "" }, { "dropping-particle" : "", "family" : "Wright", "given" : "C M", "non-dropping-particle" : "", "parse-names" : false, "suffix" : "" }, { "dropping-particle" : "", "family" : "Patel", "given" : "H R", "non-dropping-particle" : "", "parse-names" : false, "suffix" : "" }, { "dropping-particle" : "", "family" : "Ahima", "given" : "R S", "non-dropping-particle" : "", "parse-names" : false, "suffix" : "" }, { "dropping-particle" : "", "family" : "Lazar", "given" : "M a", "non-dropping-particle" : "", "parse-names" : false, "suffix" : "" } ], "container-title" : "Nature", "id" : "ITEM-1", "issue" : "6818", "issued" : { "date-parts" : [ [ "2001", "1", "18" ] ] }, "page" : "307-12", "title" : "The hormone resistin links obesity to diabetes.", "type" : "article-journal", "volume" : "409" }, "uris" : [ "http://www.mendeley.com/documents/?uuid=4760ac4f-2eec-4cd2-b65b-53d43d7635b5" ] }, { "id" : "ITEM-2", "itemData" : { "ISSN" : "1078-8956", "PMID" : "7489415", "abstract" : "The regulation of body weight and composition involves input from genes and the environment, demonstrated, for example, by the variable susceptibility of inbred strains of mice to obesity when offered a high-fat diet. The identification of the gene responsible for obesity in the ob/ob mouse provides a new approach to defining links between diet and genetics in the regulation of body weight. The ob gene protein product, leptin, is an adipocyte-derived circulating protein. Administration of recombinant leptin reduces food intake and increases energy expenditure in ob/ob mice, suggesting that it signals to the brain the magnitude of fat stores. Information on the regulation of this protein is limited. In several rodent models of obesity including db/db, fa/fa, yellow (Ay/a) VMH-lesioned, and those induced by gold thioglucose, monosodium glutamate, and transgenic ablation of brown adipose tissue, leptin mRNA expression and the level of circulating leptin are increased, suggesting resistance to one or more of its actions. We have assessed the impact of increased dietary fat on circulating leptin levels in normal FVB mice and FVB mice with transgene-induced ablation of brown adipose tissue. We find that high-fat diet evokes a sustained increase in circulating leptin in both normal and transgenic mice, with leptin levels accurately reflecting the amount of body lipid across a broad range of body fat. However, despite increased leptin levels, animals fed a high-fat diet became obese without decreasing their caloric intake, suggesting that a high content of dietary fat changes the 'set point' for body weight, at least in part by limiting the action of leptin.", "author" : [ { "dropping-particle" : "", "family" : "Frederich", "given" : "R C", "non-dropping-particle" : "", "parse-names" : false, "suffix" : "" }, { "dropping-particle" : "", "family" : "Hamann", "given" : "A", "non-dropping-particle" : "", "parse-names" : false, "suffix" : "" }, { "dropping-particle" : "", "family" : "Anderson", "given" : "S", "non-dropping-particle" : "", "parse-names" : false, "suffix" : "" }, { "dropping-particle" : "", "family" : "L\u00f6llmann", "given" : "B", "non-dropping-particle" : "", "parse-names" : false, "suffix" : "" }, { "dropping-particle" : "", "family" : "Lowell", "given" : "B B", "non-dropping-particle" : "", "parse-names" : false, "suffix" : "" }, { "dropping-particle" : "", "family" : "Flier", "given" : "J S", "non-dropping-particle" : "", "parse-names" : false, "suffix" : "" } ], "container-title" : "Nature medicine", "id" : "ITEM-2", "issue" : "12", "issued" : { "date-parts" : [ [ "1995", "12" ] ] }, "page" : "1311-4", "title" : "Leptin levels reflect body lipid content in mice: evidence for diet-induced resistance to leptin action.", "type" : "article-journal", "volume" : "1" }, "uris" : [ "http://www.mendeley.com/documents/?uuid=d352a6de-d587-4294-ba2e-17351e3e1706" ] } ], "mendeley" : { "previouslyFormattedCitation" : "[18, 19]" }, "properties" : { "noteIndex" : 0 }, "schema" : "https://github.com/citation-style-language/schema/raw/master/csl-citation.json" }</w:instrText>
+      </w:r>
+      <w:r>
+        <w:fldChar w:fldCharType="separate"/>
+      </w:r>
+      <w:r>
+        <w:rPr>
+          <w:noProof/>
+        </w:rPr>
+        <w:t>[18, 19]</w:t>
+      </w:r>
+      <w:r>
+        <w:fldChar w:fldCharType="end"/>
       </w:r>
       <w:r>
         <w:t>.</w:t>
       </w:r>
-    </w:p>
-    <w:p>
-      <w:pPr>
-        <w:pStyle w:val="Heading1"/>
-        <w:spacing w:line="480" w:lineRule="auto"/>
-      </w:pPr>
-      <w:r>
-        <w:t>Results</w:t>
-      </w:r>
-      <w:r>
-        <w:t xml:space="preserve"> and Discussion</w:t>
-      </w:r>
-    </w:p>
-    <w:p>
-      <w:pPr>
-        <w:spacing w:line="480" w:lineRule="auto"/>
-      </w:pPr>
       <w:r>
         <w:t xml:space="preserve">  </w:t>
       </w:r>
+      <w:proofErr w:type="spellStart"/>
+      <w:r>
+        <w:t>Futhermore</w:t>
+      </w:r>
+      <w:proofErr w:type="spellEnd"/>
+      <w:r>
+        <w:t>, the fasting/</w:t>
+      </w:r>
+      <w:proofErr w:type="spellStart"/>
+      <w:r>
+        <w:t>refeeding</w:t>
+      </w:r>
+      <w:proofErr w:type="spellEnd"/>
+      <w:r>
+        <w:t xml:space="preserve"> responses (decreases in total ghrelin, glucagon, GLP-1 and increases with insulin) are consistent with previous data, supportive of a normal fasting response </w:t>
+      </w:r>
+      <w:r>
+        <w:fldChar w:fldCharType="begin" w:fldLock="1"/>
+      </w:r>
+      <w:r>
+        <w:instrText>ADDIN CSL_CITATION { "citationItems" : [ { "id" : "ITEM-1", "itemData" : { "ISSN" : "0014-5793", "PMID" : "3542566", "abstract" : "By hydrophobic gel permeation and high pressure liquid chromatography we isolated from pig intestinal mucosa a peptide which corresponds to proglucagon 78-107 as suggested by chromatography and determination of its N-terminal sequence. Natural and synthetic proglucagon 78-107 dose dependently and potently increased insulin secretion from the isolated perfused pig pancreas. Proglucagon 78-107 also secreted by the small intestine may participate in the hormonal control of insulin secretion.", "author" : [ { "dropping-particle" : "", "family" : "Holst", "given" : "J J", "non-dropping-particle" : "", "parse-names" : false, "suffix" : "" }, { "dropping-particle" : "", "family" : "Orskov", "given" : "C", "non-dropping-particle" : "", "parse-names" : false, "suffix" : "" }, { "dropping-particle" : "V", "family" : "Nielsen", "given" : "O", "non-dropping-particle" : "", "parse-names" : false, "suffix" : "" }, { "dropping-particle" : "", "family" : "Schwartz", "given" : "T W", "non-dropping-particle" : "", "parse-names" : false, "suffix" : "" } ], "container-title" : "FEBS letters", "id" : "ITEM-1", "issue" : "2", "issued" : { "date-parts" : [ [ "1987", "1", "26" ] ] }, "page" : "169-74", "title" : "Truncated glucagon-like peptide I, an insulin-releasing hormone from the distal gut.", "type" : "article-journal", "volume" : "211" }, "uris" : [ "http://www.mendeley.com/documents/?uuid=8ede94ab-a8e0-40ae-b020-b004c56760aa" ] }, { "id" : "ITEM-2", "itemData" : { "DOI" : "10.1016/S0140-6736(87)91194-9", "ISSN" : "01406736", "author" : [ { "dropping-particle" : "", "family" : "Kreymann", "given" : "B.", "non-dropping-particle" : "", "parse-names" : false, "suffix" : "" }, { "dropping-particle" : "", "family" : "Ghatei", "given" : "M.A.", "non-dropping-particle" : "", "parse-names" : false, "suffix" : "" }, { "dropping-particle" : "", "family" : "Williams", "given" : "G.", "non-dropping-particle" : "", "parse-names" : false, "suffix" : "" }, { "dropping-particle" : "", "family" : "Bloom", "given" : "S.R.", "non-dropping-particle" : "", "parse-names" : false, "suffix" : "" } ], "container-title" : "The Lancet", "id" : "ITEM-2", "issue" : "8571", "issued" : { "date-parts" : [ [ "1987", "12" ] ] }, "page" : "1300-1304", "title" : "Glucagon-Like Peptide-1 7-36: A Physiological Incretin in Man", "type" : "article-journal", "volume" : "330" }, "uris" : [ "http://www.mendeley.com/documents/?uuid=71dd3c06-6045-41d5-9858-d336c109441d" ] }, { "id" : "ITEM-3", "itemData" : { "ISSN" : "0012-1797", "PMID" : "11289032", "abstract" : "Ghrelin is a novel endogenous natural ligand for the growth hormone (GH) secretagogue receptor that has recently been isolated from the rat stomach. Ghrelin administration stimulates GH secretion but also causes weight gain by increasing food intake and reducing fat utilization in rodents. To investigate the possible involvement of ghrelin in the pathogenesis of human obesity, we measured body composition (by dual X-ray absorption) as well as fasting plasma ghrelin concentrations (radioimmunoassay) in 15 Caucasians (8 men and 7 women, 31+/-9 years of age, 92+/-24 kg body wt, and 29+/-10% body fat, mean +/- SD) and 15 Pima Indians (8 men and 7 women, 33+/-5 years of age, 97+/-29 kg body wt, and 30+/-8% body fat). Fasting plasma ghrelin was negatively correlated with percent body fat (r = -0.45; P = 0.01), fasting insulin (r = -0.45; P = 0.01) and leptin (r = -0.38; P = 0.03) concentrations. Plasma ghrelin concentration was decreased in obese Caucasians as compared with lean Caucasians (P &lt; 0.01). Also, fasting plasma ghrelin was lower in Pima Indians, a population with a very high prevalence of obesity, compared with Caucasians (87+/-28 vs. 129+/-34 fmol/ml; P &lt; 0.01). This result did not change after adjustment for fasting plasma insulin concentration. There was no correlation between fasting plasma ghrelin and height. Prospective clinical studies are now needed to establish the role of ghrelin in the pathogenesis of human obesity.", "author" : [ { "dropping-particle" : "", "family" : "Tsch\u00f6p", "given" : "M", "non-dropping-particle" : "", "parse-names" : false, "suffix" : "" }, { "dropping-particle" : "", "family" : "Weyer", "given" : "C", "non-dropping-particle" : "", "parse-names" : false, "suffix" : "" }, { "dropping-particle" : "", "family" : "Tataranni", "given" : "P a", "non-dropping-particle" : "", "parse-names" : false, "suffix" : "" }, { "dropping-particle" : "", "family" : "Devanarayan", "given" : "V", "non-dropping-particle" : "", "parse-names" : false, "suffix" : "" }, { "dropping-particle" : "", "family" : "Ravussin", "given" : "E", "non-dropping-particle" : "", "parse-names" : false, "suffix" : "" }, { "dropping-particle" : "", "family" : "Heiman", "given" : "M L", "non-dropping-particle" : "", "parse-names" : false, "suffix" : "" } ], "container-title" : "Diabetes", "id" : "ITEM-3", "issue" : "4", "issued" : { "date-parts" : [ [ "2001", "4" ] ] }, "page" : "707-9", "title" : "Circulating ghrelin levels are decreased in human obesity.", "type" : "article-journal", "volume" : "50" }, "uris" : [ "http://www.mendeley.com/documents/?uuid=8f4f8b20-0a1e-408a-8918-29afe5ff63e1" ] }, { "id" : "ITEM-4", "itemData" : { "DOI" : "10.1038/35038090", "ISSN" : "0028-0836", "PMID" : "11057670", "abstract" : "The discovery of the peptide hormone ghrelin, an endogenous ligand for the growth hormone secretagogue (GHS) receptor, yielded the surprising result that the principal site of ghrelin synthesis is the stomach and not the hypothalamus. Although ghrelin is likely to regulate pituitary growth hormone (GH) secretion along with GH-releasing hormone and somatostatin, GHS receptors have also been identified on hypothalamic neurons and in the brainstem. Apart from potential paracrine effects, ghrelin may thus offer an endocrine link between stomach, hypothalamus and pituitary, suggesting an involvement in regulation of energy balance. Here we show that peripheral daily administration of ghrelin caused weight gain by reducing fat utilization in mice and rats. Intracerebroventricular administration of ghrelin generated a dose-dependent increase in food intake and body weight. Rat serum ghrelin concentrations were increased by fasting and were reduced by re-feeding or oral glucose administration, but not by water ingestion. We propose that ghrelin, in addition to its role in regulating GH secretion, signals the hypothalamus when an increase in metabolic efficiency is necessary.", "author" : [ { "dropping-particle" : "", "family" : "Tsch\u00f6p", "given" : "M", "non-dropping-particle" : "", "parse-names" : false, "suffix" : "" }, { "dropping-particle" : "", "family" : "Smiley", "given" : "D L", "non-dropping-particle" : "", "parse-names" : false, "suffix" : "" }, { "dropping-particle" : "", "family" : "Heiman", "given" : "M L", "non-dropping-particle" : "", "parse-names" : false, "suffix" : "" } ], "container-title" : "Nature", "id" : "ITEM-4", "issue" : "6806", "issued" : { "date-parts" : [ [ "2000", "10", "19" ] ] }, "page" : "908-13", "title" : "Ghrelin induces adiposity in rodents.", "type" : "article-journal", "volume" : "407" }, "uris" : [ "http://www.mendeley.com/documents/?uuid=c7c479d3-a8a7-4cdd-8b7c-47f5fd4496f5" ] } ], "mendeley" : { "previouslyFormattedCitation" : "[20\u201323]" }, "properties" : { "noteIndex" : 0 }, "schema" : "https://github.com/citation-style-language/schema/raw/master/csl-citation.json" }</w:instrText>
+      </w:r>
+      <w:r>
+        <w:fldChar w:fldCharType="separate"/>
+      </w:r>
+      <w:r>
+        <w:rPr>
+          <w:noProof/>
+        </w:rPr>
+        <w:t>[20–23]</w:t>
+      </w:r>
+      <w:r>
+        <w:fldChar w:fldCharType="end"/>
+      </w:r>
+      <w:r>
+        <w:t xml:space="preserve">.  </w:t>
+      </w:r>
+      <w:r>
+        <w:t>Based on these data, the hormonal responses in these 16h fasted mice appear normal.</w:t>
+      </w:r>
     </w:p>
     <w:p>
       <w:pPr>
         <w:pStyle w:val="Heading2"/>
         <w:spacing w:line="480" w:lineRule="auto"/>
       </w:pPr>
-      <w:r>
-        <w:t>Characterization of Effects of Diets on Weight Gain</w:t>
-      </w:r>
-    </w:p>
-    <w:p>
-      <w:pPr>
-        <w:spacing w:line="480" w:lineRule="auto"/>
-      </w:pPr>
-      <w:r>
-        <w:t xml:space="preserve">To test </w:t>
-      </w:r>
-      <w:r>
-        <w:t xml:space="preserve">the effects of </w:t>
-      </w:r>
-      <w:r>
-        <w:t>HFD</w:t>
-      </w:r>
-      <w:r>
-        <w:t xml:space="preserve"> on weight gain in inbred mice</w:t>
-      </w:r>
-      <w:r>
-        <w:t xml:space="preserve">, we placed </w:t>
-      </w:r>
-      <w:r>
-        <w:t xml:space="preserve">independent cohorts of </w:t>
-      </w:r>
-      <w:r>
-        <w:t>10</w:t>
-      </w:r>
-      <w:r>
-        <w:t>-</w:t>
-      </w:r>
-      <w:r>
-        <w:t xml:space="preserve">week old C57BL/6J </w:t>
-      </w:r>
-      <w:r>
-        <w:t xml:space="preserve">male </w:t>
-      </w:r>
-      <w:r>
-        <w:t xml:space="preserve">mice on either a </w:t>
-      </w:r>
-      <w:r>
-        <w:t>NCD</w:t>
-      </w:r>
-      <w:r>
-        <w:t xml:space="preserve">, </w:t>
-      </w:r>
-      <w:r>
-        <w:t>CD</w:t>
-      </w:r>
-      <w:r>
-        <w:t xml:space="preserve"> or </w:t>
-      </w:r>
-      <w:r>
-        <w:t>HFD</w:t>
-      </w:r>
-      <w:r>
-        <w:t xml:space="preserve"> </w:t>
-      </w:r>
-      <w:r>
-        <w:t>for 12 weeks (see</w:t>
-      </w:r>
-      <w:r>
-        <w:t xml:space="preserve"> Supplement</w:t>
-      </w:r>
-      <w:r>
-        <w:t>ary</w:t>
-      </w:r>
-      <w:r>
-        <w:t xml:space="preserve"> Figure 1A)</w:t>
-      </w:r>
-      <w:r>
-        <w:t>.</w:t>
-      </w:r>
-      <w:r>
-        <w:t xml:space="preserve">  </w:t>
-      </w:r>
-      <w:r>
-        <w:t xml:space="preserve">Often, mice are raised on NCD, but due to the substantial differences in chemical make up of this diet and synthetic diets we also tested </w:t>
-      </w:r>
-      <w:r>
-        <w:t xml:space="preserve">a control diet.  </w:t>
-      </w:r>
-      <w:r>
-        <w:t xml:space="preserve">The </w:t>
-      </w:r>
-      <w:r>
-        <w:t>CD</w:t>
-      </w:r>
-      <w:r>
-        <w:t xml:space="preserve"> </w:t>
-      </w:r>
-      <w:r>
-        <w:t xml:space="preserve">had less fat (10% </w:t>
-      </w:r>
-      <w:r>
-        <w:t>vs. 40% of calories from fat</w:t>
-      </w:r>
-      <w:r>
-        <w:t xml:space="preserve"> compared to the </w:t>
-      </w:r>
-      <w:r>
-        <w:t>HFD</w:t>
-      </w:r>
-      <w:r>
-        <w:t>)</w:t>
-      </w:r>
-      <w:r>
-        <w:t xml:space="preserve"> and also had identical protein and sucrose content (Table 1).  We examined the effects of weight gain over four separate cohorts of mice, and found that the HFD</w:t>
-      </w:r>
-      <w:r>
-        <w:t>-</w:t>
-      </w:r>
-      <w:r>
-        <w:t>fed mice gained substantiall</w:t>
-      </w:r>
-      <w:r>
-        <w:t>y</w:t>
-      </w:r>
-      <w:r>
-        <w:t xml:space="preserve"> more weight than the CD or NCD mice, but also that the CD mice gained substantially more weight than the </w:t>
-      </w:r>
-      <w:r>
-        <w:t>NCD</w:t>
-      </w:r>
-      <w:r>
-        <w:t xml:space="preserve"> mice</w:t>
-      </w:r>
-      <w:r>
-        <w:t xml:space="preserve"> (</w:t>
-      </w:r>
-      <w:r>
-        <w:t>Supplement</w:t>
-      </w:r>
-      <w:r>
-        <w:t>ary</w:t>
-      </w:r>
-      <w:r>
-        <w:t xml:space="preserve"> </w:t>
-      </w:r>
-      <w:r>
-        <w:t>Figure 1B).  We found minimal variation across cohorts in their response to diets (</w:t>
-      </w:r>
-      <w:r>
-        <w:t>Supplement</w:t>
-      </w:r>
-      <w:r>
-        <w:t>ary</w:t>
-      </w:r>
-      <w:r>
-        <w:t xml:space="preserve"> </w:t>
-      </w:r>
-      <w:r>
-        <w:t>Figure 1C)</w:t>
-      </w:r>
-      <w:r>
-        <w:t xml:space="preserve">.  </w:t>
-      </w:r>
-      <w:r>
-        <w:t>HFD</w:t>
-      </w:r>
-      <w:r>
-        <w:t xml:space="preserve"> fed mice weighed significantly more at all time points during the 12-week diet treatment compared to the </w:t>
-      </w:r>
-      <w:r>
-        <w:t>NCD</w:t>
-      </w:r>
-      <w:r>
-        <w:t xml:space="preserve"> fed mice in cohorts 1 and 2</w:t>
-      </w:r>
-      <w:r>
-        <w:t xml:space="preserve">, as well as </w:t>
-      </w:r>
-      <w:r>
-        <w:t>CD</w:t>
-      </w:r>
-      <w:r>
-        <w:t xml:space="preserve"> fed mice in cohorts 3 and 4</w:t>
-      </w:r>
-      <w:r>
-        <w:t xml:space="preserve"> (</w:t>
-      </w:r>
-      <w:r>
-        <w:t>Supplement</w:t>
-      </w:r>
-      <w:r>
-        <w:t>ary</w:t>
-      </w:r>
-      <w:r>
-        <w:t xml:space="preserve"> </w:t>
-      </w:r>
-      <w:r>
-        <w:t>Figure</w:t>
-      </w:r>
-      <w:r>
-        <w:t xml:space="preserve"> </w:t>
-      </w:r>
-      <w:r>
-        <w:t>1</w:t>
-      </w:r>
-      <w:r>
-        <w:t>B-</w:t>
-      </w:r>
-      <w:r>
-        <w:t>C</w:t>
-      </w:r>
-      <w:r>
-        <w:t xml:space="preserve">). </w:t>
-      </w:r>
-      <w:r>
-        <w:t xml:space="preserve">  </w:t>
-      </w:r>
-    </w:p>
-    <w:p>
-      <w:pPr>
-        <w:spacing w:line="480" w:lineRule="auto"/>
-      </w:pPr>
-    </w:p>
-    <w:p>
-      <w:pPr>
-        <w:spacing w:line="480" w:lineRule="auto"/>
-      </w:pPr>
-      <w:r>
-        <w:t xml:space="preserve">To probe the effects of the diet on food intake, we measured the amount of food consumed by each cage of mice </w:t>
-      </w:r>
-      <w:r>
-        <w:t xml:space="preserve">on a bi-weekly basis.  We found </w:t>
-      </w:r>
-      <w:r>
-        <w:t xml:space="preserve">that </w:t>
-      </w:r>
-      <w:r>
-        <w:t>food intake on both a per gram basis (</w:t>
-      </w:r>
-      <w:r>
-        <w:t>Supplementary</w:t>
-      </w:r>
-      <w:r>
-        <w:t xml:space="preserve"> </w:t>
-      </w:r>
-      <w:r>
-        <w:t>Figure 1D</w:t>
-      </w:r>
-      <w:r>
-        <w:t>, p=0.00</w:t>
-      </w:r>
-      <w:r>
-        <w:t>33</w:t>
-      </w:r>
-      <w:r>
-        <w:t>) and a caloric basis (</w:t>
-      </w:r>
-      <w:r>
-        <w:t>Supplementary</w:t>
-      </w:r>
-      <w:r>
-        <w:t xml:space="preserve"> </w:t>
-      </w:r>
-      <w:r>
-        <w:t>Figure 1E</w:t>
-      </w:r>
-      <w:r>
-        <w:t>, p=0.00</w:t>
-      </w:r>
-      <w:r>
-        <w:t>38</w:t>
-      </w:r>
-      <w:r>
-        <w:t xml:space="preserve">) trended to decrease </w:t>
-      </w:r>
-      <w:r>
-        <w:t xml:space="preserve">even </w:t>
-      </w:r>
-      <w:r>
-        <w:t>as the mice gained weight</w:t>
-      </w:r>
-      <w:r>
-        <w:t>, though the effects were quite small</w:t>
-      </w:r>
-      <w:r>
-        <w:t xml:space="preserve">.  </w:t>
-      </w:r>
-      <w:r>
-        <w:t>There was a significant effect of diet (p&lt;0.005 for both caloric and absolute food intake</w:t>
-      </w:r>
-      <w:r>
-        <w:t xml:space="preserve"> by F-Test</w:t>
-      </w:r>
-      <w:r>
-        <w:t>) on the amount of food intake.</w:t>
-      </w:r>
-      <w:r>
-        <w:t xml:space="preserve">  Specifically, we observed that the </w:t>
-      </w:r>
-      <w:r>
-        <w:t>CD</w:t>
-      </w:r>
-      <w:r>
-        <w:t xml:space="preserve"> fed animals consumed </w:t>
-      </w:r>
-      <w:r>
-        <w:t>but</w:t>
-      </w:r>
-      <w:r>
-        <w:t xml:space="preserve"> </w:t>
-      </w:r>
-      <w:r>
-        <w:t>2.0</w:t>
-      </w:r>
-      <w:r>
-        <w:t xml:space="preserve">  </w:t>
-      </w:r>
-      <w:r>
-        <w:t>kcal/mouse/</w:t>
-      </w:r>
-      <w:r>
-        <w:t>day</w:t>
-      </w:r>
-      <w:r>
-        <w:t xml:space="preserve"> </w:t>
-      </w:r>
-      <w:r>
-        <w:t>less</w:t>
-      </w:r>
-      <w:r>
-        <w:t xml:space="preserve"> food</w:t>
-      </w:r>
-      <w:r>
-        <w:t xml:space="preserve"> </w:t>
-      </w:r>
-      <w:r>
-        <w:t xml:space="preserve">than </w:t>
-      </w:r>
-      <w:r>
-        <w:t>HFD</w:t>
-      </w:r>
-      <w:r>
-        <w:t xml:space="preserve"> fed animals (</w:t>
-      </w:r>
-      <w:r>
-        <w:t xml:space="preserve">1.1 g/mouse/day more; </w:t>
-      </w:r>
-      <w:r>
-        <w:t>p&lt;</w:t>
-      </w:r>
-      <w:r>
-        <w:t xml:space="preserve"> </w:t>
-      </w:r>
-      <w:r>
-        <w:t>0.00</w:t>
-      </w:r>
-      <w:r>
-        <w:t>5</w:t>
-      </w:r>
-      <w:r>
-        <w:t xml:space="preserve"> </w:t>
-      </w:r>
-      <w:r>
-        <w:t xml:space="preserve">for each comparison).   </w:t>
-      </w:r>
-      <w:r>
-        <w:t xml:space="preserve">The </w:t>
-      </w:r>
-      <w:r>
-        <w:t>NCD</w:t>
-      </w:r>
-      <w:r>
-        <w:t xml:space="preserve"> fed animals </w:t>
-      </w:r>
-      <w:r>
-        <w:t>also</w:t>
-      </w:r>
-      <w:r>
-        <w:t xml:space="preserve"> ate more grams of food (0.48g/mouse/</w:t>
-      </w:r>
-      <w:r>
-        <w:t>day</w:t>
-      </w:r>
-      <w:r>
-        <w:t xml:space="preserve"> p  = 2.8 x 10</w:t>
-      </w:r>
-      <w:r>
-        <w:rPr>
-          <w:vertAlign w:val="superscript"/>
-        </w:rPr>
-        <w:t>-5</w:t>
-      </w:r>
-      <w:r>
-        <w:t xml:space="preserve">), but </w:t>
-      </w:r>
-      <w:r>
-        <w:t>only slightly less</w:t>
-      </w:r>
-      <w:r>
-        <w:t xml:space="preserve"> calories </w:t>
-      </w:r>
-      <w:r>
-        <w:t>than</w:t>
-      </w:r>
-      <w:r>
-        <w:t xml:space="preserve"> the HFD fed animals</w:t>
-      </w:r>
-      <w:r>
-        <w:t xml:space="preserve"> (p=0.18)</w:t>
-      </w:r>
-      <w:r>
-        <w:t xml:space="preserve">.  </w:t>
-      </w:r>
-    </w:p>
-    <w:p/>
-    <w:p>
-      <w:pPr>
-        <w:spacing w:line="480" w:lineRule="auto"/>
-      </w:pPr>
-      <w:r>
-        <w:t xml:space="preserve">To test whether </w:t>
-      </w:r>
-      <w:r>
-        <w:t xml:space="preserve">synthetic </w:t>
-      </w:r>
-      <w:r>
-        <w:t>CD</w:t>
-      </w:r>
-      <w:r>
-        <w:t xml:space="preserve"> </w:t>
-      </w:r>
-      <w:r>
-        <w:t>generate</w:t>
-      </w:r>
-      <w:r>
-        <w:t>d</w:t>
-      </w:r>
-      <w:r>
-        <w:t xml:space="preserve"> </w:t>
-      </w:r>
-      <w:r>
-        <w:t>similar</w:t>
-      </w:r>
-      <w:r>
-        <w:t xml:space="preserve"> </w:t>
-      </w:r>
-      <w:r>
-        <w:t>metabolic</w:t>
-      </w:r>
-      <w:r>
-        <w:t xml:space="preserve"> </w:t>
-      </w:r>
-      <w:r>
-        <w:t>changes</w:t>
-      </w:r>
-      <w:r>
-        <w:t xml:space="preserve"> as NCD to HFD comparisons, we examined </w:t>
-      </w:r>
-      <w:r>
-        <w:t>serum hormone level</w:t>
-      </w:r>
-      <w:r>
-        <w:t>s</w:t>
-      </w:r>
-      <w:r>
-        <w:t xml:space="preserve"> of key obesity related factors in both the fasted and refed conditions (</w:t>
-      </w:r>
-      <w:r>
-        <w:t>Supplementary</w:t>
-      </w:r>
-      <w:r>
-        <w:t xml:space="preserve"> Figure </w:t>
-      </w:r>
-      <w:r>
-        <w:t>2</w:t>
-      </w:r>
-      <w:r>
-        <w:t xml:space="preserve">A) and blood glucose levels (Supplementary Figure </w:t>
-      </w:r>
-      <w:r>
-        <w:t>2</w:t>
-      </w:r>
-      <w:r>
-        <w:t xml:space="preserve">B). </w:t>
-      </w:r>
-      <w:r>
-        <w:t>S</w:t>
-      </w:r>
-      <w:r>
-        <w:t>ignificant differences</w:t>
-      </w:r>
-      <w:r>
-        <w:t xml:space="preserve"> </w:t>
-      </w:r>
-      <w:r>
-        <w:t xml:space="preserve">of </w:t>
-      </w:r>
-      <w:r>
-        <w:t>were detected</w:t>
-      </w:r>
-      <w:r>
-        <w:t xml:space="preserve"> between </w:t>
-      </w:r>
-      <w:r>
-        <w:t>several</w:t>
-      </w:r>
-      <w:r>
-        <w:t xml:space="preserve"> hormones (</w:t>
-      </w:r>
-      <w:r>
-        <w:t>r</w:t>
-      </w:r>
-      <w:r>
-        <w:t>esistin</w:t>
-      </w:r>
-      <w:r>
-        <w:t xml:space="preserve">, </w:t>
-      </w:r>
-      <w:r>
-        <w:t xml:space="preserve">total </w:t>
-      </w:r>
-      <w:r>
-        <w:t>g</w:t>
-      </w:r>
-      <w:r>
-        <w:t>hrelin</w:t>
-      </w:r>
-      <w:r>
-        <w:t>, GLP-1</w:t>
-      </w:r>
-      <w:r>
-        <w:t xml:space="preserve"> and </w:t>
-      </w:r>
-      <w:r>
-        <w:t>leptin</w:t>
-      </w:r>
-      <w:r>
-        <w:t xml:space="preserve">) as well as fasting glucose levels between these diets.  </w:t>
-      </w:r>
-      <w:r>
-        <w:t xml:space="preserve">These are consistent with previous reports of HFD induced changes relative to </w:t>
-      </w:r>
-      <w:r>
-        <w:t>NCD</w:t>
-      </w:r>
-      <w:r>
-        <w:t xml:space="preserve"> diets </w:t>
-      </w:r>
-      <w:r>
-        <w:t xml:space="preserve">for resistin and leptin </w:t>
-      </w:r>
-      <w:r>
-        <w:fldChar w:fldCharType="begin" w:fldLock="1"/>
-      </w:r>
-      <w:r>
-        <w:instrText>ADDIN CSL_CITATION { "citationItems" : [ { "id" : "ITEM-1", "itemData" : { "DOI" : "10.1038/35053000", "ISSN" : "0028-0836", "PMID" : "11201732", "abstract" : "Diabetes mellitus is a chronic disease that leads to complications including heart disease, stroke, kidney failure, blindness and nerve damage. Type 2 diabetes, characterized by target-tissue resistance to insulin, is epidemic in industrialized societies and is strongly associated with obesity; however, the mechanism by which increased adiposity causes insulin resistance is unclear. Here we show that adipocytes secrete a unique signalling molecule, which we have named resistin (for resistance to insulin). Circulating resistin levels are decreased by the anti-diabetic drug rosiglitazone, and increased in diet-induced and genetic forms of obesity. Administration of anti-resistin antibody improves blood sugar and insulin action in mice with diet-induced obesity. Moreover, treatment of normal mice with recombinant resistin impairs glucose tolerance and insulin action. Insulin-stimulated glucose uptake by adipocytes is enhanced by neutralization of resistin and is reduced by resistin treatment. Resistin is thus a hormone that potentially links obesity to diabetes.", "author" : [ { "dropping-particle" : "", "family" : "Steppan", "given" : "C M", "non-dropping-particle" : "", "parse-names" : false, "suffix" : "" }, { "dropping-particle" : "", "family" : "Bailey", "given" : "S T", "non-dropping-particle" : "", "parse-names" : false, "suffix" : "" }, { "dropping-particle" : "", "family" : "Bhat", "given" : "S", "non-dropping-particle" : "", "parse-names" : false, "suffix" : "" }, { "dropping-particle" : "", "family" : "Brown", "given" : "E J", "non-dropping-particle" : "", "parse-names" : false, "suffix" : "" }, { "dropping-particle" : "", "family" : "Banerjee", "given" : "R R", "non-dropping-particle" : "", "parse-names" : false, "suffix" : "" }, { "dropping-particle" : "", "family" : "Wright", "given" : "C M", "non-dropping-particle" : "", "parse-names" : false, "suffix" : "" }, { "dropping-particle" : "", "family" : "Patel", "given" : "H R", "non-dropping-particle" : "", "parse-names" : false, "suffix" : "" }, { "dropping-particle" : "", "family" : "Ahima", "given" : "R S", "non-dropping-particle" : "", "parse-names" : false, "suffix" : "" }, { "dropping-particle" : "", "family" : "Lazar", "given" : "M a", "non-dropping-particle" : "", "parse-names" : false, "suffix" : "" } ], "container-title" : "Nature", "id" : "ITEM-1", "issue" : "6818", "issued" : { "date-parts" : [ [ "2001", "1", "18" ] ] }, "page" : "307-12", "title" : "The hormone resistin links obesity to diabetes.", "type" : "article-journal", "volume" : "409" }, "uris" : [ "http://www.mendeley.com/documents/?uuid=4760ac4f-2eec-4cd2-b65b-53d43d7635b5" ] }, { "id" : "ITEM-2", "itemData" : { "ISSN" : "1078-8956", "PMID" : "7489415", "abstract" : "The regulation of body weight and composition involves input from genes and the environment, demonstrated, for example, by the variable susceptibility of inbred strains of mice to obesity when offered a high-fat diet. The identification of the gene responsible for obesity in the ob/ob mouse provides a new approach to defining links between diet and genetics in the regulation of body weight. The ob gene protein product, leptin, is an adipocyte-derived circulating protein. Administration of recombinant leptin reduces food intake and increases energy expenditure in ob/ob mice, suggesting that it signals to the brain the magnitude of fat stores. Information on the regulation of this protein is limited. In several rodent models of obesity including db/db, fa/fa, yellow (Ay/a) VMH-lesioned, and those induced by gold thioglucose, monosodium glutamate, and transgenic ablation of brown adipose tissue, leptin mRNA expression and the level of circulating leptin are increased, suggesting resistance to one or more of its actions. We have assessed the impact of increased dietary fat on circulating leptin levels in normal FVB mice and FVB mice with transgene-induced ablation of brown adipose tissue. We find that high-fat diet evokes a sustained increase in circulating leptin in both normal and transgenic mice, with leptin levels accurately reflecting the amount of body lipid across a broad range of body fat. However, despite increased leptin levels, animals fed a high-fat diet became obese without decreasing their caloric intake, suggesting that a high content of dietary fat changes the 'set point' for body weight, at least in part by limiting the action of leptin.", "author" : [ { "dropping-particle" : "", "family" : "Frederich", "given" : "R C", "non-dropping-particle" : "", "parse-names" : false, "suffix" : "" }, { "dropping-particle" : "", "family" : "Hamann", "given" : "A", "non-dropping-particle" : "", "parse-names" : false, "suffix" : "" }, { "dropping-particle" : "", "family" : "Anderson", "given" : "S", "non-dropping-particle" : "", "parse-names" : false, "suffix" : "" }, { "dropping-particle" : "", "family" : "L\u00f6llmann", "given" : "B", "non-dropping-particle" : "", "parse-names" : false, "suffix" : "" }, { "dropping-particle" : "", "family" : "Lowell", "given" : "B B", "non-dropping-particle" : "", "parse-names" : false, "suffix" : "" }, { "dropping-particle" : "", "family" : "Flier", "given" : "J S", "non-dropping-particle" : "", "parse-names" : false, "suffix" : "" } ], "container-title" : "Nature medicine", "id" : "ITEM-2", "issue" : "12", "issued" : { "date-parts" : [ [ "1995", "12" ] ] }, "page" : "1311-4", "title" : "Leptin levels reflect body lipid content in mice: evidence for diet-induced resistance to leptin action.", "type" : "article-journal", "volume" : "1" }, "uris" : [ "http://www.mendeley.com/documents/?uuid=d352a6de-d587-4294-ba2e-17351e3e1706" ] } ], "mendeley" : { "previouslyFormattedCitation" : "[18, 19]" }, "properties" : { "noteIndex" : 0 }, "schema" : "https://github.com/citation-style-language/schema/raw/master/csl-citation.json" }</w:instrText>
-      </w:r>
-      <w:r>
-        <w:fldChar w:fldCharTyp